<commit_message>
Stripped down coroutines that broke the initialization,  level now restarts and initializes perfectly
</commit_message>
<xml_diff>
--- a/BulletHellProject.docx
+++ b/BulletHellProject.docx
@@ -1,14 +1,19 @@
 
 <file path=word/document.xml><?xml version="1.0" encoding="utf-8"?>
-<w:document xmlns:wpc="http://schemas.microsoft.com/office/word/2010/wordprocessingCanvas" xmlns:cx="http://schemas.microsoft.com/office/drawing/2014/chartex" xmlns:cx1="http://schemas.microsoft.com/office/drawing/2015/9/8/chartex" xmlns:cx2="http://schemas.microsoft.com/office/drawing/2015/10/21/chartex" xmlns:mc="http://schemas.openxmlformats.org/markup-compatibility/2006" xmlns:o="urn:schemas-microsoft-com:office:office" xmlns:r="http://schemas.openxmlformats.org/officeDocument/2006/relationships" xmlns:m="http://schemas.openxmlformats.org/officeDocument/2006/math" xmlns:v="urn:schemas-microsoft-com:vml" xmlns:wp14="http://schemas.microsoft.com/office/word/2010/wordprocessingDrawing" xmlns:wp="http://schemas.openxmlformats.org/drawingml/2006/wordprocessingDrawing" xmlns:w10="urn:schemas-microsoft-com:office:word" xmlns:w="http://schemas.openxmlformats.org/wordprocessingml/2006/main" xmlns:w14="http://schemas.microsoft.com/office/word/2010/wordml" xmlns:w15="http://schemas.microsoft.com/office/word/2012/wordml" xmlns:w16se="http://schemas.microsoft.com/office/word/2015/wordml/symex" xmlns:wpg="http://schemas.microsoft.com/office/word/2010/wordprocessingGroup" xmlns:wpi="http://schemas.microsoft.com/office/word/2010/wordprocessingInk" xmlns:wne="http://schemas.microsoft.com/office/word/2006/wordml" xmlns:wps="http://schemas.microsoft.com/office/word/2010/wordprocessingShape" mc:Ignorable="w14 w15 w16se wp14">
+<w:document xmlns:wpc="http://schemas.microsoft.com/office/word/2010/wordprocessingCanvas" xmlns:mc="http://schemas.openxmlformats.org/markup-compatibility/2006" xmlns:o="urn:schemas-microsoft-com:office:office" xmlns:r="http://schemas.openxmlformats.org/officeDocument/2006/relationships" xmlns:m="http://schemas.openxmlformats.org/officeDocument/2006/math" xmlns:v="urn:schemas-microsoft-com:vml" xmlns:wp14="http://schemas.microsoft.com/office/word/2010/wordprocessingDrawing" xmlns:wp="http://schemas.openxmlformats.org/drawingml/2006/wordprocessingDrawing" xmlns:w10="urn:schemas-microsoft-com:office:word" xmlns:w="http://schemas.openxmlformats.org/wordprocessingml/2006/main" xmlns:w14="http://schemas.microsoft.com/office/word/2010/wordml" xmlns:w15="http://schemas.microsoft.com/office/word/2012/wordml" xmlns:wpg="http://schemas.microsoft.com/office/word/2010/wordprocessingGroup" xmlns:wpi="http://schemas.microsoft.com/office/word/2010/wordprocessingInk" xmlns:wne="http://schemas.microsoft.com/office/word/2006/wordml" xmlns:wps="http://schemas.microsoft.com/office/word/2010/wordprocessingShape" mc:Ignorable="w14 w15 wp14">
   <w:body>
     <w:p>
       <w:pPr>
         <w:pStyle w:val="Heading1"/>
       </w:pPr>
       <w:bookmarkStart w:id="0" w:name="_Toc468177597"/>
-      <w:r>
-        <w:t>Bullet Hell</w:t>
+      <w:proofErr w:type="spellStart"/>
+      <w:r>
+        <w:t>Bullet</w:t>
+      </w:r>
+      <w:proofErr w:type="spellEnd"/>
+      <w:r>
+        <w:t xml:space="preserve"> Hell</w:t>
       </w:r>
       <w:bookmarkEnd w:id="0"/>
     </w:p>
@@ -3355,9 +3360,14 @@
         <w:pStyle w:val="Heading1"/>
       </w:pPr>
       <w:bookmarkStart w:id="1" w:name="_Toc468177598"/>
+      <w:proofErr w:type="spellStart"/>
       <w:r>
         <w:lastRenderedPageBreak/>
-        <w:t>Goals for 0.1.0</w:t>
+        <w:t>Goals</w:t>
+      </w:r>
+      <w:proofErr w:type="spellEnd"/>
+      <w:r>
+        <w:t xml:space="preserve"> for 0.1.0</w:t>
       </w:r>
       <w:bookmarkEnd w:id="1"/>
     </w:p>
@@ -3552,20 +3562,62 @@
         <w:rPr>
           <w:lang w:val="en-US"/>
         </w:rPr>
-        <w:t xml:space="preserve">The lord of realm of Asuras has opened pathways to the regular world. She sent Asuras to find a mystical item that would make her truly immortal, “the twilight core”. Without that, the world will never see a sunrise, or a sunset, only perpetual night or day. </w:t>
-      </w:r>
-    </w:p>
-    <w:p>
-      <w:pPr>
-        <w:rPr>
-          <w:lang w:val="en-US"/>
-        </w:rPr>
-      </w:pPr>
-      <w:r>
-        <w:rPr>
-          <w:lang w:val="en-US"/>
-        </w:rPr>
-        <w:t xml:space="preserve">The main character spots the Asura who stole the core and follows it to the </w:t>
+        <w:t xml:space="preserve">The lord of realm of </w:t>
+      </w:r>
+      <w:proofErr w:type="spellStart"/>
+      <w:r>
+        <w:rPr>
+          <w:lang w:val="en-US"/>
+        </w:rPr>
+        <w:t>Asuras</w:t>
+      </w:r>
+      <w:proofErr w:type="spellEnd"/>
+      <w:r>
+        <w:rPr>
+          <w:lang w:val="en-US"/>
+        </w:rPr>
+        <w:t xml:space="preserve"> has opened pathways to the regular world. She sent </w:t>
+      </w:r>
+      <w:proofErr w:type="spellStart"/>
+      <w:r>
+        <w:rPr>
+          <w:lang w:val="en-US"/>
+        </w:rPr>
+        <w:t>Asuras</w:t>
+      </w:r>
+      <w:proofErr w:type="spellEnd"/>
+      <w:r>
+        <w:rPr>
+          <w:lang w:val="en-US"/>
+        </w:rPr>
+        <w:t xml:space="preserve"> to find a mystical item that would make her truly immortal, “the twilight core”. Without that, the world will never see a sunrise, or a sunset, only perpetual night or day. </w:t>
+      </w:r>
+    </w:p>
+    <w:p>
+      <w:pPr>
+        <w:rPr>
+          <w:lang w:val="en-US"/>
+        </w:rPr>
+      </w:pPr>
+      <w:r>
+        <w:rPr>
+          <w:lang w:val="en-US"/>
+        </w:rPr>
+        <w:t xml:space="preserve">The main character spots the </w:t>
+      </w:r>
+      <w:proofErr w:type="spellStart"/>
+      <w:r>
+        <w:rPr>
+          <w:lang w:val="en-US"/>
+        </w:rPr>
+        <w:t>Asura</w:t>
+      </w:r>
+      <w:proofErr w:type="spellEnd"/>
+      <w:r>
+        <w:rPr>
+          <w:lang w:val="en-US"/>
+        </w:rPr>
+        <w:t xml:space="preserve"> who stole the core and follows it to the </w:t>
       </w:r>
       <w:r>
         <w:rPr>
@@ -3602,20 +3654,48 @@
         <w:rPr>
           <w:lang w:val="en-US"/>
         </w:rPr>
-        <w:t>where (Boss2) is opening pathways. She defeats her and follows the Asura through the pathway.</w:t>
-      </w:r>
-    </w:p>
-    <w:p>
-      <w:pPr>
-        <w:rPr>
-          <w:lang w:val="en-US"/>
-        </w:rPr>
-      </w:pPr>
-      <w:r>
-        <w:rPr>
-          <w:lang w:val="en-US"/>
-        </w:rPr>
-        <w:t>In the Asura realm</w:t>
+        <w:t xml:space="preserve">where (Boss2) is opening pathways. She defeats her and follows the </w:t>
+      </w:r>
+      <w:proofErr w:type="spellStart"/>
+      <w:r>
+        <w:rPr>
+          <w:lang w:val="en-US"/>
+        </w:rPr>
+        <w:t>Asura</w:t>
+      </w:r>
+      <w:proofErr w:type="spellEnd"/>
+      <w:r>
+        <w:rPr>
+          <w:lang w:val="en-US"/>
+        </w:rPr>
+        <w:t xml:space="preserve"> through the pathway.</w:t>
+      </w:r>
+    </w:p>
+    <w:p>
+      <w:pPr>
+        <w:rPr>
+          <w:lang w:val="en-US"/>
+        </w:rPr>
+      </w:pPr>
+      <w:r>
+        <w:rPr>
+          <w:lang w:val="en-US"/>
+        </w:rPr>
+        <w:t xml:space="preserve">In the </w:t>
+      </w:r>
+      <w:proofErr w:type="spellStart"/>
+      <w:r>
+        <w:rPr>
+          <w:lang w:val="en-US"/>
+        </w:rPr>
+        <w:t>Asura</w:t>
+      </w:r>
+      <w:proofErr w:type="spellEnd"/>
+      <w:r>
+        <w:rPr>
+          <w:lang w:val="en-US"/>
+        </w:rPr>
+        <w:t xml:space="preserve"> realm</w:t>
       </w:r>
       <w:r>
         <w:rPr>
@@ -3651,7 +3731,21 @@
         <w:rPr>
           <w:lang w:val="en-US"/>
         </w:rPr>
-        <w:t xml:space="preserve"> the asura </w:t>
+        <w:t xml:space="preserve"> the </w:t>
+      </w:r>
+      <w:proofErr w:type="spellStart"/>
+      <w:r>
+        <w:rPr>
+          <w:lang w:val="en-US"/>
+        </w:rPr>
+        <w:t>asura</w:t>
+      </w:r>
+      <w:proofErr w:type="spellEnd"/>
+      <w:r>
+        <w:rPr>
+          <w:lang w:val="en-US"/>
+        </w:rPr>
+        <w:t xml:space="preserve"> </w:t>
       </w:r>
       <w:r>
         <w:rPr>
@@ -3713,7 +3807,21 @@
         <w:rPr>
           <w:lang w:val="en-US"/>
         </w:rPr>
-        <w:t xml:space="preserve">Stage 5 signifies the various layers of the temple (Asura, Human, Deva, Brahma). Main char makes her way to the middle and meets </w:t>
+        <w:t>Stage 5 signifies the various layers of the temple (</w:t>
+      </w:r>
+      <w:proofErr w:type="spellStart"/>
+      <w:r>
+        <w:rPr>
+          <w:lang w:val="en-US"/>
+        </w:rPr>
+        <w:t>Asura</w:t>
+      </w:r>
+      <w:proofErr w:type="spellEnd"/>
+      <w:r>
+        <w:rPr>
+          <w:lang w:val="en-US"/>
+        </w:rPr>
+        <w:t xml:space="preserve">, Human, Deva, Brahma). Main char makes her way to the middle and meets </w:t>
       </w:r>
       <w:r>
         <w:rPr>
@@ -3803,6 +3911,7 @@
           <w:lang w:val="en-US"/>
         </w:rPr>
       </w:pPr>
+      <w:proofErr w:type="spellStart"/>
       <w:r>
         <w:rPr>
           <w:b/>
@@ -3810,7 +3919,16 @@
           <w:lang w:val="en-US"/>
         </w:rPr>
         <w:lastRenderedPageBreak/>
-        <w:t>Asura’s Path</w:t>
+        <w:t>Asura’s</w:t>
+      </w:r>
+      <w:proofErr w:type="spellEnd"/>
+      <w:r>
+        <w:rPr>
+          <w:b/>
+          <w:bCs/>
+          <w:lang w:val="en-US"/>
+        </w:rPr>
+        <w:t xml:space="preserve"> Path</w:t>
       </w:r>
       <w:r>
         <w:rPr>
@@ -3822,7 +3940,21 @@
         <w:rPr>
           <w:lang w:val="en-US"/>
         </w:rPr>
-        <w:t>Main character follows an asura that has stolen the twilight core. After pursuing her for a while s</w:t>
+        <w:t xml:space="preserve">Main character follows an </w:t>
+      </w:r>
+      <w:proofErr w:type="spellStart"/>
+      <w:r>
+        <w:rPr>
+          <w:lang w:val="en-US"/>
+        </w:rPr>
+        <w:t>asura</w:t>
+      </w:r>
+      <w:proofErr w:type="spellEnd"/>
+      <w:r>
+        <w:rPr>
+          <w:lang w:val="en-US"/>
+        </w:rPr>
+        <w:t xml:space="preserve"> that has stolen the twilight core. After pursuing her for a while s</w:t>
       </w:r>
       <w:r>
         <w:rPr>
@@ -3842,12 +3974,28 @@
           <w:lang w:val="en-US"/>
         </w:rPr>
       </w:pPr>
-      <w:r>
-        <w:rPr>
-          <w:lang w:val="en-US"/>
-        </w:rPr>
-        <w:t>Midboss: Asura</w:t>
-      </w:r>
+      <w:proofErr w:type="spellStart"/>
+      <w:r>
+        <w:rPr>
+          <w:lang w:val="en-US"/>
+        </w:rPr>
+        <w:t>Midboss</w:t>
+      </w:r>
+      <w:proofErr w:type="spellEnd"/>
+      <w:r>
+        <w:rPr>
+          <w:lang w:val="en-US"/>
+        </w:rPr>
+        <w:t xml:space="preserve">: </w:t>
+      </w:r>
+      <w:proofErr w:type="spellStart"/>
+      <w:r>
+        <w:rPr>
+          <w:lang w:val="en-US"/>
+        </w:rPr>
+        <w:t>Asura</w:t>
+      </w:r>
+      <w:proofErr w:type="spellEnd"/>
     </w:p>
     <w:p>
       <w:pPr>
@@ -3992,12 +4140,28 @@
           <w:lang w:val="en-US"/>
         </w:rPr>
       </w:pPr>
-      <w:r>
-        <w:rPr>
-          <w:lang w:val="en-US"/>
-        </w:rPr>
-        <w:t>Midboss: Asura</w:t>
-      </w:r>
+      <w:proofErr w:type="spellStart"/>
+      <w:r>
+        <w:rPr>
+          <w:lang w:val="en-US"/>
+        </w:rPr>
+        <w:t>Midboss</w:t>
+      </w:r>
+      <w:proofErr w:type="spellEnd"/>
+      <w:r>
+        <w:rPr>
+          <w:lang w:val="en-US"/>
+        </w:rPr>
+        <w:t xml:space="preserve">: </w:t>
+      </w:r>
+      <w:proofErr w:type="spellStart"/>
+      <w:r>
+        <w:rPr>
+          <w:lang w:val="en-US"/>
+        </w:rPr>
+        <w:t>Asura</w:t>
+      </w:r>
+      <w:proofErr w:type="spellEnd"/>
     </w:p>
     <w:p>
       <w:pPr>
@@ -4049,8 +4213,16 @@
         <w:rPr>
           <w:lang w:val="en-US"/>
         </w:rPr>
-        <w:t xml:space="preserve"> Asura</w:t>
-      </w:r>
+        <w:t xml:space="preserve"> </w:t>
+      </w:r>
+      <w:proofErr w:type="spellStart"/>
+      <w:r>
+        <w:rPr>
+          <w:lang w:val="en-US"/>
+        </w:rPr>
+        <w:t>Asura</w:t>
+      </w:r>
+      <w:proofErr w:type="spellEnd"/>
     </w:p>
     <w:p>
       <w:pPr>
@@ -4173,6 +4345,7 @@
           <w:rFonts w:cstheme="minorHAnsi"/>
         </w:rPr>
       </w:pPr>
+      <w:proofErr w:type="spellStart"/>
       <w:r>
         <w:rPr>
           <w:rFonts w:cstheme="minorHAnsi"/>
@@ -4181,8 +4354,75 @@
           <w:szCs w:val="21"/>
           <w:shd w:val="clear" w:color="auto" w:fill="FFFFFF"/>
         </w:rPr>
-        <w:t>Asura who remain Asura</w:t>
-      </w:r>
+        <w:t>Asura</w:t>
+      </w:r>
+      <w:proofErr w:type="spellEnd"/>
+      <w:r>
+        <w:rPr>
+          <w:rFonts w:cstheme="minorHAnsi"/>
+          <w:color w:val="252525"/>
+          <w:sz w:val="21"/>
+          <w:szCs w:val="21"/>
+          <w:shd w:val="clear" w:color="auto" w:fill="FFFFFF"/>
+        </w:rPr>
+        <w:t xml:space="preserve"> </w:t>
+      </w:r>
+      <w:proofErr w:type="spellStart"/>
+      <w:r>
+        <w:rPr>
+          <w:rFonts w:cstheme="minorHAnsi"/>
+          <w:color w:val="252525"/>
+          <w:sz w:val="21"/>
+          <w:szCs w:val="21"/>
+          <w:shd w:val="clear" w:color="auto" w:fill="FFFFFF"/>
+        </w:rPr>
+        <w:t>who</w:t>
+      </w:r>
+      <w:proofErr w:type="spellEnd"/>
+      <w:r>
+        <w:rPr>
+          <w:rFonts w:cstheme="minorHAnsi"/>
+          <w:color w:val="252525"/>
+          <w:sz w:val="21"/>
+          <w:szCs w:val="21"/>
+          <w:shd w:val="clear" w:color="auto" w:fill="FFFFFF"/>
+        </w:rPr>
+        <w:t xml:space="preserve"> </w:t>
+      </w:r>
+      <w:proofErr w:type="spellStart"/>
+      <w:r>
+        <w:rPr>
+          <w:rFonts w:cstheme="minorHAnsi"/>
+          <w:color w:val="252525"/>
+          <w:sz w:val="21"/>
+          <w:szCs w:val="21"/>
+          <w:shd w:val="clear" w:color="auto" w:fill="FFFFFF"/>
+        </w:rPr>
+        <w:t>remain</w:t>
+      </w:r>
+      <w:proofErr w:type="spellEnd"/>
+      <w:r>
+        <w:rPr>
+          <w:rFonts w:cstheme="minorHAnsi"/>
+          <w:color w:val="252525"/>
+          <w:sz w:val="21"/>
+          <w:szCs w:val="21"/>
+          <w:shd w:val="clear" w:color="auto" w:fill="FFFFFF"/>
+        </w:rPr>
+        <w:t xml:space="preserve"> </w:t>
+      </w:r>
+      <w:proofErr w:type="spellStart"/>
+      <w:r>
+        <w:rPr>
+          <w:rFonts w:cstheme="minorHAnsi"/>
+          <w:color w:val="252525"/>
+          <w:sz w:val="21"/>
+          <w:szCs w:val="21"/>
+          <w:shd w:val="clear" w:color="auto" w:fill="FFFFFF"/>
+        </w:rPr>
+        <w:t>Asura</w:t>
+      </w:r>
+      <w:proofErr w:type="spellEnd"/>
     </w:p>
     <w:p>
       <w:pPr>
@@ -4194,18 +4434,25 @@
         <w:pStyle w:val="Heading2"/>
       </w:pPr>
       <w:bookmarkStart w:id="5" w:name="_Toc468177602"/>
+      <w:proofErr w:type="spellStart"/>
       <w:r>
         <w:t>Characters</w:t>
       </w:r>
       <w:bookmarkEnd w:id="5"/>
+      <w:proofErr w:type="spellEnd"/>
     </w:p>
     <w:p>
       <w:pPr>
         <w:pStyle w:val="Heading3"/>
       </w:pPr>
       <w:bookmarkStart w:id="6" w:name="_Toc468177603"/>
-      <w:r>
-        <w:t>Boss 0.5</w:t>
+      <w:proofErr w:type="spellStart"/>
+      <w:r>
+        <w:t>Boss</w:t>
+      </w:r>
+      <w:proofErr w:type="spellEnd"/>
+      <w:r>
+        <w:t xml:space="preserve"> 0.5</w:t>
       </w:r>
       <w:bookmarkEnd w:id="6"/>
       <w:r>
@@ -4392,6 +4639,7 @@
           <w:lang w:val="en-US"/>
         </w:rPr>
       </w:pPr>
+      <w:proofErr w:type="spellStart"/>
       <w:r>
         <w:rPr>
           <w:rFonts w:cs="Arial"/>
@@ -4401,14 +4649,26 @@
           <w:shd w:val="clear" w:color="auto" w:fill="FFFFFF"/>
           <w:lang w:val="en-US"/>
         </w:rPr>
-        <w:t>Huldras are usually said to be very self-conscious about their tail and back, and attacks anyone who points them out.</w:t>
-      </w:r>
-    </w:p>
-    <w:p>
-      <w:pPr>
-        <w:rPr>
+        <w:t>Huldras</w:t>
+      </w:r>
+      <w:proofErr w:type="spellEnd"/>
+      <w:r>
+        <w:rPr>
+          <w:rFonts w:cs="Arial"/>
+          <w:color w:val="000000"/>
           <w:sz w:val="21"/>
           <w:szCs w:val="24"/>
+          <w:shd w:val="clear" w:color="auto" w:fill="FFFFFF"/>
+          <w:lang w:val="en-US"/>
+        </w:rPr>
+        <w:t xml:space="preserve"> are usually said to be very self-conscious about their tail and back, and attacks anyone who points them out.</w:t>
+      </w:r>
+    </w:p>
+    <w:p>
+      <w:pPr>
+        <w:rPr>
+          <w:sz w:val="21"/>
+          <w:szCs w:val="24"/>
           <w:lang w:val="en-US"/>
         </w:rPr>
       </w:pPr>
@@ -4421,9 +4681,35 @@
           <w:numId w:val="18"/>
         </w:numPr>
       </w:pPr>
-      <w:r>
-        <w:t>spider boss -&gt; research hinduism</w:t>
-      </w:r>
+      <w:proofErr w:type="spellStart"/>
+      <w:r>
+        <w:t>spider</w:t>
+      </w:r>
+      <w:proofErr w:type="spellEnd"/>
+      <w:r>
+        <w:t xml:space="preserve"> </w:t>
+      </w:r>
+      <w:proofErr w:type="spellStart"/>
+      <w:r>
+        <w:t>boss</w:t>
+      </w:r>
+      <w:proofErr w:type="spellEnd"/>
+      <w:r>
+        <w:t xml:space="preserve"> -&gt; </w:t>
+      </w:r>
+      <w:proofErr w:type="spellStart"/>
+      <w:r>
+        <w:t>research</w:t>
+      </w:r>
+      <w:proofErr w:type="spellEnd"/>
+      <w:r>
+        <w:t xml:space="preserve"> </w:t>
+      </w:r>
+      <w:proofErr w:type="spellStart"/>
+      <w:r>
+        <w:t>hinduism</w:t>
+      </w:r>
+      <w:proofErr w:type="spellEnd"/>
     </w:p>
     <w:p>
       <w:pPr>
@@ -4433,8 +4719,37 @@
           <w:numId w:val="18"/>
         </w:numPr>
       </w:pPr>
-      <w:r>
-        <w:t>stage enemies little spiders?</w:t>
+      <w:proofErr w:type="spellStart"/>
+      <w:r>
+        <w:t>stage</w:t>
+      </w:r>
+      <w:proofErr w:type="spellEnd"/>
+      <w:r>
+        <w:t xml:space="preserve"> </w:t>
+      </w:r>
+      <w:proofErr w:type="spellStart"/>
+      <w:r>
+        <w:t>enemies</w:t>
+      </w:r>
+      <w:proofErr w:type="spellEnd"/>
+      <w:r>
+        <w:t xml:space="preserve"> </w:t>
+      </w:r>
+      <w:proofErr w:type="spellStart"/>
+      <w:r>
+        <w:t>little</w:t>
+      </w:r>
+      <w:proofErr w:type="spellEnd"/>
+      <w:r>
+        <w:t xml:space="preserve"> </w:t>
+      </w:r>
+      <w:proofErr w:type="spellStart"/>
+      <w:r>
+        <w:t>spiders</w:t>
+      </w:r>
+      <w:proofErr w:type="spellEnd"/>
+      <w:r>
+        <w:t>?</w:t>
       </w:r>
       <w:r>
         <w:t>’</w:t>
@@ -4467,7 +4782,14 @@
         <w:rPr>
           <w:lang w:val="en-US"/>
         </w:rPr>
-        <w:t>from sprite extra legs</w:t>
+        <w:t xml:space="preserve">from sprite extra </w:t>
+      </w:r>
+      <w:proofErr w:type="spellStart"/>
+      <w:r>
+        <w:rPr>
+          <w:lang w:val="en-US"/>
+        </w:rPr>
+        <w:t>legs</w:t>
       </w:r>
       <w:r>
         <w:rPr>
@@ -4475,6 +4797,7 @@
         </w:rPr>
         <w:t>s</w:t>
       </w:r>
+      <w:proofErr w:type="spellEnd"/>
     </w:p>
     <w:p>
       <w:pPr>
@@ -4499,11 +4822,29 @@
         <w:pStyle w:val="Heading2"/>
       </w:pPr>
       <w:bookmarkStart w:id="8" w:name="_Toc468177605"/>
+      <w:proofErr w:type="spellStart"/>
       <w:r>
         <w:lastRenderedPageBreak/>
-        <w:t>Bullet sprite types</w:t>
+        <w:t>Bullet</w:t>
+      </w:r>
+      <w:proofErr w:type="spellEnd"/>
+      <w:r>
+        <w:t xml:space="preserve"> </w:t>
+      </w:r>
+      <w:proofErr w:type="spellStart"/>
+      <w:r>
+        <w:t>sprite</w:t>
+      </w:r>
+      <w:proofErr w:type="spellEnd"/>
+      <w:r>
+        <w:t xml:space="preserve"> </w:t>
+      </w:r>
+      <w:proofErr w:type="spellStart"/>
+      <w:r>
+        <w:t>types</w:t>
       </w:r>
       <w:bookmarkEnd w:id="8"/>
+      <w:proofErr w:type="spellEnd"/>
     </w:p>
     <w:p>
       <w:pPr>
@@ -4513,9 +4854,11 @@
           <w:numId w:val="18"/>
         </w:numPr>
       </w:pPr>
+      <w:proofErr w:type="spellStart"/>
       <w:r>
         <w:t>Round</w:t>
       </w:r>
+      <w:proofErr w:type="spellEnd"/>
     </w:p>
     <w:p>
       <w:pPr>
@@ -4525,9 +4868,11 @@
           <w:numId w:val="18"/>
         </w:numPr>
       </w:pPr>
+      <w:proofErr w:type="spellStart"/>
       <w:r>
         <w:t>Diamond</w:t>
       </w:r>
+      <w:proofErr w:type="spellEnd"/>
     </w:p>
     <w:p>
       <w:pPr>
@@ -4543,10 +4888,12 @@
         <w:pStyle w:val="Heading2"/>
       </w:pPr>
       <w:bookmarkStart w:id="9" w:name="_Toc468177606"/>
+      <w:proofErr w:type="spellStart"/>
       <w:r>
         <w:t>Mechanics</w:t>
       </w:r>
       <w:bookmarkEnd w:id="9"/>
+      <w:proofErr w:type="spellEnd"/>
     </w:p>
     <w:p>
       <w:pPr>
@@ -4591,7 +4938,21 @@
         <w:rPr>
           <w:lang w:val="en-US"/>
         </w:rPr>
-        <w:t>Day Core: Startlight special</w:t>
+        <w:t xml:space="preserve">Day Core: </w:t>
+      </w:r>
+      <w:proofErr w:type="spellStart"/>
+      <w:r>
+        <w:rPr>
+          <w:lang w:val="en-US"/>
+        </w:rPr>
+        <w:t>Startlight</w:t>
+      </w:r>
+      <w:proofErr w:type="spellEnd"/>
+      <w:r>
+        <w:rPr>
+          <w:lang w:val="en-US"/>
+        </w:rPr>
+        <w:t xml:space="preserve"> special</w:t>
       </w:r>
     </w:p>
     <w:p>
@@ -4717,7 +5078,21 @@
         <w:rPr>
           <w:lang w:val="en-US"/>
         </w:rPr>
-        <w:t>Cores can be leveled with exp points</w:t>
+        <w:t xml:space="preserve">Cores can be leveled with </w:t>
+      </w:r>
+      <w:proofErr w:type="spellStart"/>
+      <w:r>
+        <w:rPr>
+          <w:lang w:val="en-US"/>
+        </w:rPr>
+        <w:t>exp</w:t>
+      </w:r>
+      <w:proofErr w:type="spellEnd"/>
+      <w:r>
+        <w:rPr>
+          <w:lang w:val="en-US"/>
+        </w:rPr>
+        <w:t xml:space="preserve"> points</w:t>
       </w:r>
     </w:p>
     <w:p>
@@ -5163,7 +5538,21 @@
         <w:rPr>
           <w:lang w:val="en-US"/>
         </w:rPr>
-        <w:t>Parallax can be handled from stagehandler routine</w:t>
+        <w:t xml:space="preserve">Parallax can be handled from </w:t>
+      </w:r>
+      <w:proofErr w:type="spellStart"/>
+      <w:r>
+        <w:rPr>
+          <w:lang w:val="en-US"/>
+        </w:rPr>
+        <w:t>stagehandler</w:t>
+      </w:r>
+      <w:proofErr w:type="spellEnd"/>
+      <w:r>
+        <w:rPr>
+          <w:lang w:val="en-US"/>
+        </w:rPr>
+        <w:t xml:space="preserve"> routine</w:t>
       </w:r>
     </w:p>
     <w:p>
@@ -5240,6 +5629,82 @@
     </w:p>
     <w:p>
       <w:pPr>
+        <w:pStyle w:val="ListParagraph"/>
+        <w:numPr>
+          <w:ilvl w:val="0"/>
+          <w:numId w:val="22"/>
+        </w:numPr>
+        <w:rPr>
+          <w:lang w:val="en-US"/>
+        </w:rPr>
+      </w:pPr>
+      <w:r>
+        <w:rPr>
+          <w:lang w:val="en-US"/>
+        </w:rPr>
+        <w:t xml:space="preserve">Stripped down </w:t>
+      </w:r>
+      <w:proofErr w:type="spellStart"/>
+      <w:r>
+        <w:rPr>
+          <w:lang w:val="en-US"/>
+        </w:rPr>
+        <w:t>coroutines</w:t>
+      </w:r>
+      <w:proofErr w:type="spellEnd"/>
+      <w:r>
+        <w:rPr>
+          <w:lang w:val="en-US"/>
+        </w:rPr>
+        <w:t xml:space="preserve"> that broke the initialization</w:t>
+      </w:r>
+    </w:p>
+    <w:p>
+      <w:pPr>
+        <w:pStyle w:val="ListParagraph"/>
+        <w:numPr>
+          <w:ilvl w:val="1"/>
+          <w:numId w:val="22"/>
+        </w:numPr>
+        <w:rPr>
+          <w:lang w:val="en-US"/>
+        </w:rPr>
+      </w:pPr>
+      <w:proofErr w:type="spellStart"/>
+      <w:r>
+        <w:rPr>
+          <w:lang w:val="en-US"/>
+        </w:rPr>
+        <w:t>WaitUntils</w:t>
+      </w:r>
+      <w:proofErr w:type="spellEnd"/>
+      <w:r>
+        <w:rPr>
+          <w:lang w:val="en-US"/>
+        </w:rPr>
+        <w:t xml:space="preserve"> are not affected by timescale changes</w:t>
+      </w:r>
+    </w:p>
+    <w:p>
+      <w:pPr>
+        <w:pStyle w:val="ListParagraph"/>
+        <w:numPr>
+          <w:ilvl w:val="0"/>
+          <w:numId w:val="22"/>
+        </w:numPr>
+        <w:rPr>
+          <w:lang w:val="en-US"/>
+        </w:rPr>
+      </w:pPr>
+      <w:r>
+        <w:rPr>
+          <w:lang w:val="en-US"/>
+        </w:rPr>
+        <w:t>Level now restarts and initializes perfectly</w:t>
+      </w:r>
+    </w:p>
+    <w:p>
+      <w:pPr>
         <w:pStyle w:val="Heading2"/>
         <w:rPr>
           <w:lang w:val="en-US"/>
@@ -5270,6 +5735,7 @@
         </w:rPr>
       </w:pPr>
       <w:bookmarkStart w:id="14" w:name="_Toc468177611"/>
+      <w:proofErr w:type="spellStart"/>
       <w:r>
         <w:rPr>
           <w:lang w:val="en-US"/>
@@ -5277,13 +5743,7 @@
         <w:t>Todo</w:t>
       </w:r>
       <w:bookmarkEnd w:id="14"/>
-    </w:p>
-    <w:p>
-      <w:pPr>
-        <w:rPr>
-          <w:lang w:val="en-US"/>
-        </w:rPr>
-      </w:pPr>
+      <w:proofErr w:type="spellEnd"/>
     </w:p>
     <w:p>
       <w:pPr>
@@ -5380,38 +5840,34 @@
           <w:numId w:val="6"/>
         </w:numPr>
         <w:rPr>
-          <w:highlight w:val="yellow"/>
-          <w:lang w:val="en-US"/>
-        </w:rPr>
-      </w:pPr>
-      <w:r>
-        <w:rPr>
-          <w:highlight w:val="yellow"/>
-          <w:lang w:val="en-US"/>
-        </w:rPr>
-        <w:t>find out why dialog fucks up when restart</w:t>
-      </w:r>
+          <w:highlight w:val="green"/>
+          <w:lang w:val="en-US"/>
+        </w:rPr>
+      </w:pPr>
       <w:bookmarkStart w:id="15" w:name="_GoBack"/>
       <w:bookmarkEnd w:id="15"/>
-    </w:p>
-    <w:p>
-      <w:pPr>
-        <w:pStyle w:val="ListParagraph"/>
-        <w:numPr>
-          <w:ilvl w:val="0"/>
-          <w:numId w:val="6"/>
-        </w:numPr>
+      <w:r>
         <w:rPr>
           <w:highlight w:val="green"/>
           <w:lang w:val="en-US"/>
         </w:rPr>
-      </w:pPr>
+        <w:t xml:space="preserve">create options with </w:t>
+      </w:r>
+      <w:proofErr w:type="spellStart"/>
       <w:r>
         <w:rPr>
           <w:highlight w:val="green"/>
           <w:lang w:val="en-US"/>
         </w:rPr>
-        <w:t>create options with playerprefs for audio volumes</w:t>
+        <w:t>playerprefs</w:t>
+      </w:r>
+      <w:proofErr w:type="spellEnd"/>
+      <w:r>
+        <w:rPr>
+          <w:highlight w:val="green"/>
+          <w:lang w:val="en-US"/>
+        </w:rPr>
+        <w:t xml:space="preserve"> for audio volumes</w:t>
       </w:r>
     </w:p>
     <w:p>
@@ -5769,11 +6225,19 @@
           <w:lang w:val="en-US"/>
         </w:rPr>
       </w:pPr>
-      <w:r>
-        <w:rPr>
-          <w:lang w:val="en-US"/>
-        </w:rPr>
-        <w:t>Gameover handler on player die</w:t>
+      <w:proofErr w:type="spellStart"/>
+      <w:r>
+        <w:rPr>
+          <w:lang w:val="en-US"/>
+        </w:rPr>
+        <w:t>Gameover</w:t>
+      </w:r>
+      <w:proofErr w:type="spellEnd"/>
+      <w:r>
+        <w:rPr>
+          <w:lang w:val="en-US"/>
+        </w:rPr>
+        <w:t xml:space="preserve"> handler on player die</w:t>
       </w:r>
     </w:p>
     <w:p>
@@ -5791,8 +6255,16 @@
         <w:rPr>
           <w:lang w:val="en-US"/>
         </w:rPr>
-        <w:t>Restart function on gameover</w:t>
-      </w:r>
+        <w:t xml:space="preserve">Restart function on </w:t>
+      </w:r>
+      <w:proofErr w:type="spellStart"/>
+      <w:r>
+        <w:rPr>
+          <w:lang w:val="en-US"/>
+        </w:rPr>
+        <w:t>gameover</w:t>
+      </w:r>
+      <w:proofErr w:type="spellEnd"/>
     </w:p>
     <w:p>
       <w:pPr>
@@ -5809,7 +6281,21 @@
         <w:rPr>
           <w:lang w:val="en-US"/>
         </w:rPr>
-        <w:t>Enemy spawner and wave timer handler</w:t>
+        <w:t xml:space="preserve">Enemy </w:t>
+      </w:r>
+      <w:proofErr w:type="spellStart"/>
+      <w:r>
+        <w:rPr>
+          <w:lang w:val="en-US"/>
+        </w:rPr>
+        <w:t>spawner</w:t>
+      </w:r>
+      <w:proofErr w:type="spellEnd"/>
+      <w:r>
+        <w:rPr>
+          <w:lang w:val="en-US"/>
+        </w:rPr>
+        <w:t xml:space="preserve"> and wave timer handler</w:t>
       </w:r>
     </w:p>
     <w:p>
@@ -5863,7 +6349,21 @@
         <w:rPr>
           <w:lang w:val="en-US"/>
         </w:rPr>
-        <w:t>2 Enemy bullet types (homing/nothoming)</w:t>
+        <w:t>2 Enemy bullet types (homing/</w:t>
+      </w:r>
+      <w:proofErr w:type="spellStart"/>
+      <w:r>
+        <w:rPr>
+          <w:lang w:val="en-US"/>
+        </w:rPr>
+        <w:t>nothoming</w:t>
+      </w:r>
+      <w:proofErr w:type="spellEnd"/>
+      <w:r>
+        <w:rPr>
+          <w:lang w:val="en-US"/>
+        </w:rPr>
+        <w:t>)</w:t>
       </w:r>
     </w:p>
     <w:p>
@@ -5931,11 +6431,19 @@
           <w:lang w:val="en-US"/>
         </w:rPr>
       </w:pPr>
-      <w:r>
-        <w:rPr>
-          <w:lang w:val="en-US"/>
-        </w:rPr>
-        <w:t>Exp point objects created on enemy die</w:t>
+      <w:proofErr w:type="spellStart"/>
+      <w:r>
+        <w:rPr>
+          <w:lang w:val="en-US"/>
+        </w:rPr>
+        <w:t>Exp</w:t>
+      </w:r>
+      <w:proofErr w:type="spellEnd"/>
+      <w:r>
+        <w:rPr>
+          <w:lang w:val="en-US"/>
+        </w:rPr>
+        <w:t xml:space="preserve"> point objects created on enemy die</w:t>
       </w:r>
     </w:p>
     <w:p>
@@ -5949,11 +6457,19 @@
           <w:lang w:val="en-US"/>
         </w:rPr>
       </w:pPr>
-      <w:r>
-        <w:rPr>
-          <w:lang w:val="en-US"/>
-        </w:rPr>
-        <w:t>Exp point hit detection on player</w:t>
+      <w:proofErr w:type="spellStart"/>
+      <w:r>
+        <w:rPr>
+          <w:lang w:val="en-US"/>
+        </w:rPr>
+        <w:t>Exp</w:t>
+      </w:r>
+      <w:proofErr w:type="spellEnd"/>
+      <w:r>
+        <w:rPr>
+          <w:lang w:val="en-US"/>
+        </w:rPr>
+        <w:t xml:space="preserve"> point hit detection on player</w:t>
       </w:r>
     </w:p>
     <w:p>
@@ -5971,7 +6487,21 @@
         <w:rPr>
           <w:lang w:val="en-US"/>
         </w:rPr>
-        <w:t>Player exp gain function</w:t>
+        <w:t xml:space="preserve">Player </w:t>
+      </w:r>
+      <w:proofErr w:type="spellStart"/>
+      <w:r>
+        <w:rPr>
+          <w:lang w:val="en-US"/>
+        </w:rPr>
+        <w:t>exp</w:t>
+      </w:r>
+      <w:proofErr w:type="spellEnd"/>
+      <w:r>
+        <w:rPr>
+          <w:lang w:val="en-US"/>
+        </w:rPr>
+        <w:t xml:space="preserve"> gain function</w:t>
       </w:r>
     </w:p>
     <w:p>
@@ -6006,8 +6536,16 @@
         <w:rPr>
           <w:lang w:val="en-US"/>
         </w:rPr>
-        <w:t>Parallax tile scroller</w:t>
-      </w:r>
+        <w:t xml:space="preserve">Parallax tile </w:t>
+      </w:r>
+      <w:proofErr w:type="spellStart"/>
+      <w:r>
+        <w:rPr>
+          <w:lang w:val="en-US"/>
+        </w:rPr>
+        <w:t>scroller</w:t>
+      </w:r>
+      <w:proofErr w:type="spellEnd"/>
     </w:p>
     <w:p>
       <w:pPr>
@@ -6024,8 +6562,16 @@
         <w:rPr>
           <w:lang w:val="en-US"/>
         </w:rPr>
-        <w:t>Sprite placeholders for player,enemy,playerProjectile,enemyProjectile,expPoint</w:t>
-      </w:r>
+        <w:t xml:space="preserve">Sprite placeholders for </w:t>
+      </w:r>
+      <w:proofErr w:type="spellStart"/>
+      <w:r>
+        <w:rPr>
+          <w:lang w:val="en-US"/>
+        </w:rPr>
+        <w:t>player,enemy,playerProjectile,enemyProjectile,expPoint</w:t>
+      </w:r>
+      <w:proofErr w:type="spellEnd"/>
     </w:p>
     <w:p>
       <w:pPr>
@@ -6056,11 +6602,33 @@
           <w:lang w:val="en-US"/>
         </w:rPr>
       </w:pPr>
-      <w:r>
-        <w:rPr>
-          <w:lang w:val="en-US"/>
-        </w:rPr>
-        <w:t>MainMenu with title textholder and start button</w:t>
+      <w:proofErr w:type="spellStart"/>
+      <w:r>
+        <w:rPr>
+          <w:lang w:val="en-US"/>
+        </w:rPr>
+        <w:t>MainMenu</w:t>
+      </w:r>
+      <w:proofErr w:type="spellEnd"/>
+      <w:r>
+        <w:rPr>
+          <w:lang w:val="en-US"/>
+        </w:rPr>
+        <w:t xml:space="preserve"> with title </w:t>
+      </w:r>
+      <w:proofErr w:type="spellStart"/>
+      <w:r>
+        <w:rPr>
+          <w:lang w:val="en-US"/>
+        </w:rPr>
+        <w:t>textholder</w:t>
+      </w:r>
+      <w:proofErr w:type="spellEnd"/>
+      <w:r>
+        <w:rPr>
+          <w:lang w:val="en-US"/>
+        </w:rPr>
+        <w:t xml:space="preserve"> and start button</w:t>
       </w:r>
     </w:p>
     <w:p>
@@ -6074,11 +6642,19 @@
           <w:lang w:val="en-US"/>
         </w:rPr>
       </w:pPr>
-      <w:r>
-        <w:rPr>
-          <w:lang w:val="en-US"/>
-        </w:rPr>
-        <w:t>GameOver screen with overlaid images and button to restart</w:t>
+      <w:proofErr w:type="spellStart"/>
+      <w:r>
+        <w:rPr>
+          <w:lang w:val="en-US"/>
+        </w:rPr>
+        <w:t>GameOver</w:t>
+      </w:r>
+      <w:proofErr w:type="spellEnd"/>
+      <w:r>
+        <w:rPr>
+          <w:lang w:val="en-US"/>
+        </w:rPr>
+        <w:t xml:space="preserve"> screen with overlaid images and button to restart</w:t>
       </w:r>
     </w:p>
     <w:p>
@@ -6114,7 +6690,35 @@
         <w:rPr>
           <w:lang w:val="en-US"/>
         </w:rPr>
-        <w:t>Player exp/expCap text indicator</w:t>
+        <w:t xml:space="preserve">Player </w:t>
+      </w:r>
+      <w:proofErr w:type="spellStart"/>
+      <w:r>
+        <w:rPr>
+          <w:lang w:val="en-US"/>
+        </w:rPr>
+        <w:t>exp</w:t>
+      </w:r>
+      <w:proofErr w:type="spellEnd"/>
+      <w:r>
+        <w:rPr>
+          <w:lang w:val="en-US"/>
+        </w:rPr>
+        <w:t>/</w:t>
+      </w:r>
+      <w:proofErr w:type="spellStart"/>
+      <w:r>
+        <w:rPr>
+          <w:lang w:val="en-US"/>
+        </w:rPr>
+        <w:t>expCap</w:t>
+      </w:r>
+      <w:proofErr w:type="spellEnd"/>
+      <w:r>
+        <w:rPr>
+          <w:lang w:val="en-US"/>
+        </w:rPr>
+        <w:t xml:space="preserve"> text indicator</w:t>
       </w:r>
     </w:p>
     <w:p>
@@ -6197,9 +6801,35 @@
           <w:numId w:val="3"/>
         </w:numPr>
       </w:pPr>
-      <w:r>
-        <w:t>Current wave text indicator</w:t>
-      </w:r>
+      <w:proofErr w:type="spellStart"/>
+      <w:r>
+        <w:t>Current</w:t>
+      </w:r>
+      <w:proofErr w:type="spellEnd"/>
+      <w:r>
+        <w:t xml:space="preserve"> </w:t>
+      </w:r>
+      <w:proofErr w:type="spellStart"/>
+      <w:r>
+        <w:t>wave</w:t>
+      </w:r>
+      <w:proofErr w:type="spellEnd"/>
+      <w:r>
+        <w:t xml:space="preserve"> </w:t>
+      </w:r>
+      <w:proofErr w:type="spellStart"/>
+      <w:r>
+        <w:t>text</w:t>
+      </w:r>
+      <w:proofErr w:type="spellEnd"/>
+      <w:r>
+        <w:t xml:space="preserve"> </w:t>
+      </w:r>
+      <w:proofErr w:type="spellStart"/>
+      <w:r>
+        <w:t>indicator</w:t>
+      </w:r>
+      <w:proofErr w:type="spellEnd"/>
     </w:p>
     <w:p>
       <w:pPr>
@@ -6298,8 +6928,16 @@
         <w:rPr>
           <w:lang w:val="en-US"/>
         </w:rPr>
-        <w:t>Singleton gamecontroller</w:t>
-      </w:r>
+        <w:t xml:space="preserve">Singleton </w:t>
+      </w:r>
+      <w:proofErr w:type="spellStart"/>
+      <w:r>
+        <w:rPr>
+          <w:lang w:val="en-US"/>
+        </w:rPr>
+        <w:t>gamecontroller</w:t>
+      </w:r>
+      <w:proofErr w:type="spellEnd"/>
     </w:p>
     <w:p>
       <w:pPr>
@@ -6366,11 +7004,19 @@
           <w:lang w:val="en-US"/>
         </w:rPr>
       </w:pPr>
-      <w:r>
-        <w:rPr>
-          <w:lang w:val="en-US"/>
-        </w:rPr>
-        <w:t>Xp accumulates stat points that can be spent on power, speed or life generation</w:t>
+      <w:proofErr w:type="spellStart"/>
+      <w:r>
+        <w:rPr>
+          <w:lang w:val="en-US"/>
+        </w:rPr>
+        <w:t>Xp</w:t>
+      </w:r>
+      <w:proofErr w:type="spellEnd"/>
+      <w:r>
+        <w:rPr>
+          <w:lang w:val="en-US"/>
+        </w:rPr>
+        <w:t xml:space="preserve"> accumulates stat points that can be spent on power, speed or life generation</w:t>
       </w:r>
     </w:p>
     <w:p>
@@ -6460,8 +7106,16 @@
         <w:rPr>
           <w:lang w:val="en-US"/>
         </w:rPr>
-        <w:t>New bullet pattern: spiderweb</w:t>
-      </w:r>
+        <w:t xml:space="preserve">New bullet pattern: </w:t>
+      </w:r>
+      <w:proofErr w:type="spellStart"/>
+      <w:r>
+        <w:rPr>
+          <w:lang w:val="en-US"/>
+        </w:rPr>
+        <w:t>spiderweb</w:t>
+      </w:r>
+      <w:proofErr w:type="spellEnd"/>
     </w:p>
     <w:p>
       <w:pPr>
@@ -6592,7 +7246,21 @@
         <w:rPr>
           <w:lang w:val="en-US"/>
         </w:rPr>
-        <w:t>Bullet animations (spiderweb)</w:t>
+        <w:t>Bullet animations (</w:t>
+      </w:r>
+      <w:proofErr w:type="spellStart"/>
+      <w:r>
+        <w:rPr>
+          <w:lang w:val="en-US"/>
+        </w:rPr>
+        <w:t>spiderweb</w:t>
+      </w:r>
+      <w:proofErr w:type="spellEnd"/>
+      <w:r>
+        <w:rPr>
+          <w:lang w:val="en-US"/>
+        </w:rPr>
+        <w:t>)</w:t>
       </w:r>
     </w:p>
     <w:p>
@@ -6628,8 +7296,16 @@
         <w:rPr>
           <w:lang w:val="en-US"/>
         </w:rPr>
-        <w:t>Singleton UICanvas</w:t>
-      </w:r>
+        <w:t xml:space="preserve">Singleton </w:t>
+      </w:r>
+      <w:proofErr w:type="spellStart"/>
+      <w:r>
+        <w:rPr>
+          <w:lang w:val="en-US"/>
+        </w:rPr>
+        <w:t>UICanvas</w:t>
+      </w:r>
+      <w:proofErr w:type="spellEnd"/>
     </w:p>
     <w:p>
       <w:pPr>
@@ -6686,9 +7362,27 @@
           <w:numId w:val="7"/>
         </w:numPr>
       </w:pPr>
-      <w:r>
-        <w:t>Multiple boss healthbars</w:t>
-      </w:r>
+      <w:proofErr w:type="spellStart"/>
+      <w:r>
+        <w:t>Multiple</w:t>
+      </w:r>
+      <w:proofErr w:type="spellEnd"/>
+      <w:r>
+        <w:t xml:space="preserve"> </w:t>
+      </w:r>
+      <w:proofErr w:type="spellStart"/>
+      <w:r>
+        <w:t>boss</w:t>
+      </w:r>
+      <w:proofErr w:type="spellEnd"/>
+      <w:r>
+        <w:t xml:space="preserve"> </w:t>
+      </w:r>
+      <w:proofErr w:type="spellStart"/>
+      <w:r>
+        <w:t>healthbars</w:t>
+      </w:r>
+      <w:proofErr w:type="spellEnd"/>
     </w:p>
     <w:p>
       <w:pPr>
@@ -6698,9 +7392,27 @@
           <w:numId w:val="7"/>
         </w:numPr>
       </w:pPr>
-      <w:r>
-        <w:t>Special Charge Slider</w:t>
-      </w:r>
+      <w:proofErr w:type="spellStart"/>
+      <w:r>
+        <w:t>Special</w:t>
+      </w:r>
+      <w:proofErr w:type="spellEnd"/>
+      <w:r>
+        <w:t xml:space="preserve"> </w:t>
+      </w:r>
+      <w:proofErr w:type="spellStart"/>
+      <w:r>
+        <w:t>Charge</w:t>
+      </w:r>
+      <w:proofErr w:type="spellEnd"/>
+      <w:r>
+        <w:t xml:space="preserve"> </w:t>
+      </w:r>
+      <w:proofErr w:type="spellStart"/>
+      <w:r>
+        <w:t>Slider</w:t>
+      </w:r>
+      <w:proofErr w:type="spellEnd"/>
     </w:p>
     <w:p>
       <w:pPr>
@@ -6717,7 +7429,21 @@
         <w:rPr>
           <w:lang w:val="en-US"/>
         </w:rPr>
-        <w:t>Rescaled exp point collider for easier collection</w:t>
+        <w:t xml:space="preserve">Rescaled </w:t>
+      </w:r>
+      <w:proofErr w:type="spellStart"/>
+      <w:r>
+        <w:rPr>
+          <w:lang w:val="en-US"/>
+        </w:rPr>
+        <w:t>exp</w:t>
+      </w:r>
+      <w:proofErr w:type="spellEnd"/>
+      <w:r>
+        <w:rPr>
+          <w:lang w:val="en-US"/>
+        </w:rPr>
+        <w:t xml:space="preserve"> point collider for easier collection</w:t>
       </w:r>
     </w:p>
     <w:p>
@@ -6860,7 +7586,21 @@
         <w:rPr>
           <w:lang w:val="en-US"/>
         </w:rPr>
-        <w:t>Programmer art for boss X pos indicator</w:t>
+        <w:t xml:space="preserve">Programmer art for boss X </w:t>
+      </w:r>
+      <w:proofErr w:type="spellStart"/>
+      <w:r>
+        <w:rPr>
+          <w:lang w:val="en-US"/>
+        </w:rPr>
+        <w:t>pos</w:t>
+      </w:r>
+      <w:proofErr w:type="spellEnd"/>
+      <w:r>
+        <w:rPr>
+          <w:lang w:val="en-US"/>
+        </w:rPr>
+        <w:t xml:space="preserve"> indicator</w:t>
       </w:r>
     </w:p>
     <w:p>
@@ -6890,9 +7630,27 @@
           <w:numId w:val="7"/>
         </w:numPr>
       </w:pPr>
-      <w:r>
-        <w:t>Indication of boss healthbars</w:t>
-      </w:r>
+      <w:proofErr w:type="spellStart"/>
+      <w:r>
+        <w:t>Indication</w:t>
+      </w:r>
+      <w:proofErr w:type="spellEnd"/>
+      <w:r>
+        <w:t xml:space="preserve"> of </w:t>
+      </w:r>
+      <w:proofErr w:type="spellStart"/>
+      <w:r>
+        <w:t>boss</w:t>
+      </w:r>
+      <w:proofErr w:type="spellEnd"/>
+      <w:r>
+        <w:t xml:space="preserve"> </w:t>
+      </w:r>
+      <w:proofErr w:type="spellStart"/>
+      <w:r>
+        <w:t>healthbars</w:t>
+      </w:r>
+      <w:proofErr w:type="spellEnd"/>
     </w:p>
     <w:p>
       <w:pPr>
@@ -7133,8 +7891,30 @@
         <w:rPr>
           <w:lang w:val="en-US"/>
         </w:rPr>
-        <w:t>Waves now refer to an arraylist of spawnpositions</w:t>
-      </w:r>
+        <w:t xml:space="preserve">Waves now refer to an </w:t>
+      </w:r>
+      <w:proofErr w:type="spellStart"/>
+      <w:r>
+        <w:rPr>
+          <w:lang w:val="en-US"/>
+        </w:rPr>
+        <w:t>arraylist</w:t>
+      </w:r>
+      <w:proofErr w:type="spellEnd"/>
+      <w:r>
+        <w:rPr>
+          <w:lang w:val="en-US"/>
+        </w:rPr>
+        <w:t xml:space="preserve"> of </w:t>
+      </w:r>
+      <w:proofErr w:type="spellStart"/>
+      <w:r>
+        <w:rPr>
+          <w:lang w:val="en-US"/>
+        </w:rPr>
+        <w:t>spawnpositions</w:t>
+      </w:r>
+      <w:proofErr w:type="spellEnd"/>
     </w:p>
     <w:p>
       <w:pPr>
@@ -7151,7 +7931,21 @@
         <w:rPr>
           <w:lang w:val="en-US"/>
         </w:rPr>
-        <w:t>Added new movementpattern to center enemy horizontally</w:t>
+        <w:t xml:space="preserve">Added new </w:t>
+      </w:r>
+      <w:proofErr w:type="spellStart"/>
+      <w:r>
+        <w:rPr>
+          <w:lang w:val="en-US"/>
+        </w:rPr>
+        <w:t>movementpattern</w:t>
+      </w:r>
+      <w:proofErr w:type="spellEnd"/>
+      <w:r>
+        <w:rPr>
+          <w:lang w:val="en-US"/>
+        </w:rPr>
+        <w:t xml:space="preserve"> to center enemy horizontally</w:t>
       </w:r>
     </w:p>
     <w:p>
@@ -7205,7 +7999,21 @@
         <w:rPr>
           <w:lang w:val="en-US"/>
         </w:rPr>
-        <w:t>Fixed boss movementpattern and pattern referencing the same old one (create a new pattern from template if used more than once)</w:t>
+        <w:t xml:space="preserve">Fixed boss </w:t>
+      </w:r>
+      <w:proofErr w:type="spellStart"/>
+      <w:r>
+        <w:rPr>
+          <w:lang w:val="en-US"/>
+        </w:rPr>
+        <w:t>movementpattern</w:t>
+      </w:r>
+      <w:proofErr w:type="spellEnd"/>
+      <w:r>
+        <w:rPr>
+          <w:lang w:val="en-US"/>
+        </w:rPr>
+        <w:t xml:space="preserve"> and pattern referencing the same old one (create a new pattern from template if used more than once)</w:t>
       </w:r>
     </w:p>
     <w:p>
@@ -7295,8 +8103,30 @@
         <w:rPr>
           <w:lang w:val="en-US"/>
         </w:rPr>
-        <w:t>Fixed boss healthbar resetting when next healthbar</w:t>
-      </w:r>
+        <w:t xml:space="preserve">Fixed boss </w:t>
+      </w:r>
+      <w:proofErr w:type="spellStart"/>
+      <w:r>
+        <w:rPr>
+          <w:lang w:val="en-US"/>
+        </w:rPr>
+        <w:t>healthbar</w:t>
+      </w:r>
+      <w:proofErr w:type="spellEnd"/>
+      <w:r>
+        <w:rPr>
+          <w:lang w:val="en-US"/>
+        </w:rPr>
+        <w:t xml:space="preserve"> resetting when next </w:t>
+      </w:r>
+      <w:proofErr w:type="spellStart"/>
+      <w:r>
+        <w:rPr>
+          <w:lang w:val="en-US"/>
+        </w:rPr>
+        <w:t>healthbar</w:t>
+      </w:r>
+      <w:proofErr w:type="spellEnd"/>
     </w:p>
     <w:p>
       <w:pPr>
@@ -7351,11 +8181,19 @@
           <w:lang w:val="en-US"/>
         </w:rPr>
       </w:pPr>
-      <w:r>
-        <w:rPr>
-          <w:lang w:val="en-US"/>
-        </w:rPr>
-        <w:t>Toplayer alpha fading out/in</w:t>
+      <w:proofErr w:type="spellStart"/>
+      <w:r>
+        <w:rPr>
+          <w:lang w:val="en-US"/>
+        </w:rPr>
+        <w:t>Toplayer</w:t>
+      </w:r>
+      <w:proofErr w:type="spellEnd"/>
+      <w:r>
+        <w:rPr>
+          <w:lang w:val="en-US"/>
+        </w:rPr>
+        <w:t xml:space="preserve"> alpha fading out/in</w:t>
       </w:r>
     </w:p>
     <w:p>
@@ -7562,8 +8400,16 @@
         <w:rPr>
           <w:lang w:val="en-US"/>
         </w:rPr>
-        <w:t>Phase turned into monobehaviour</w:t>
-      </w:r>
+        <w:t xml:space="preserve">Phase turned into </w:t>
+      </w:r>
+      <w:proofErr w:type="spellStart"/>
+      <w:r>
+        <w:rPr>
+          <w:lang w:val="en-US"/>
+        </w:rPr>
+        <w:t>monobehaviour</w:t>
+      </w:r>
+      <w:proofErr w:type="spellEnd"/>
     </w:p>
     <w:p>
       <w:pPr>
@@ -7580,7 +8426,21 @@
         <w:rPr>
           <w:lang w:val="en-US"/>
         </w:rPr>
-        <w:t>Tweaked giantweb pattern so that each layer has less bullets</w:t>
+        <w:t xml:space="preserve">Tweaked </w:t>
+      </w:r>
+      <w:proofErr w:type="spellStart"/>
+      <w:r>
+        <w:rPr>
+          <w:lang w:val="en-US"/>
+        </w:rPr>
+        <w:t>giantweb</w:t>
+      </w:r>
+      <w:proofErr w:type="spellEnd"/>
+      <w:r>
+        <w:rPr>
+          <w:lang w:val="en-US"/>
+        </w:rPr>
+        <w:t xml:space="preserve"> pattern so that each layer has less bullets</w:t>
       </w:r>
     </w:p>
     <w:p>
@@ -7688,7 +8548,21 @@
         <w:rPr>
           <w:lang w:val="en-US"/>
         </w:rPr>
-        <w:t>Phasing loop condition recognition hotfixed with force break while</w:t>
+        <w:t xml:space="preserve">Phasing loop condition recognition </w:t>
+      </w:r>
+      <w:proofErr w:type="spellStart"/>
+      <w:r>
+        <w:rPr>
+          <w:lang w:val="en-US"/>
+        </w:rPr>
+        <w:t>hotfixed</w:t>
+      </w:r>
+      <w:proofErr w:type="spellEnd"/>
+      <w:r>
+        <w:rPr>
+          <w:lang w:val="en-US"/>
+        </w:rPr>
+        <w:t xml:space="preserve"> with force break while</w:t>
       </w:r>
     </w:p>
     <w:p>
@@ -7838,8 +8712,16 @@
         <w:rPr>
           <w:lang w:val="en-US"/>
         </w:rPr>
-        <w:t>+ Lightsource</w:t>
-      </w:r>
+        <w:t xml:space="preserve">+ </w:t>
+      </w:r>
+      <w:proofErr w:type="spellStart"/>
+      <w:r>
+        <w:rPr>
+          <w:lang w:val="en-US"/>
+        </w:rPr>
+        <w:t>Lightsource</w:t>
+      </w:r>
+      <w:proofErr w:type="spellEnd"/>
     </w:p>
     <w:p>
       <w:pPr>
@@ -8038,8 +8920,16 @@
         <w:rPr>
           <w:lang w:val="en-US"/>
         </w:rPr>
-        <w:t>Removed unnecessary multiplier from enemy movement speed calc</w:t>
-      </w:r>
+        <w:t xml:space="preserve">Removed unnecessary multiplier from enemy movement speed </w:t>
+      </w:r>
+      <w:proofErr w:type="spellStart"/>
+      <w:r>
+        <w:rPr>
+          <w:lang w:val="en-US"/>
+        </w:rPr>
+        <w:t>calc</w:t>
+      </w:r>
+      <w:proofErr w:type="spellEnd"/>
     </w:p>
     <w:p>
       <w:pPr>
@@ -8278,7 +9168,21 @@
         <w:rPr>
           <w:lang w:val="en-US"/>
         </w:rPr>
-        <w:t>New movement pattern: Swing (rotates around centerpoint)</w:t>
+        <w:t xml:space="preserve">New movement pattern: Swing (rotates around </w:t>
+      </w:r>
+      <w:proofErr w:type="spellStart"/>
+      <w:r>
+        <w:rPr>
+          <w:lang w:val="en-US"/>
+        </w:rPr>
+        <w:t>centerpoint</w:t>
+      </w:r>
+      <w:proofErr w:type="spellEnd"/>
+      <w:r>
+        <w:rPr>
+          <w:lang w:val="en-US"/>
+        </w:rPr>
+        <w:t>)</w:t>
       </w:r>
     </w:p>
     <w:p>
@@ -8391,7 +9295,21 @@
         <w:rPr>
           <w:lang w:val="en-US"/>
         </w:rPr>
-        <w:t>Started concepting a new boss</w:t>
+        <w:t xml:space="preserve">Started </w:t>
+      </w:r>
+      <w:proofErr w:type="spellStart"/>
+      <w:r>
+        <w:rPr>
+          <w:lang w:val="en-US"/>
+        </w:rPr>
+        <w:t>concepting</w:t>
+      </w:r>
+      <w:proofErr w:type="spellEnd"/>
+      <w:r>
+        <w:rPr>
+          <w:lang w:val="en-US"/>
+        </w:rPr>
+        <w:t xml:space="preserve"> a new boss</w:t>
       </w:r>
     </w:p>
     <w:p>
@@ -8464,7 +9382,21 @@
         <w:rPr>
           <w:lang w:val="en-US"/>
         </w:rPr>
-        <w:t>Refrain from creating monobehaviours with “new”</w:t>
+        <w:t xml:space="preserve">Refrain from creating </w:t>
+      </w:r>
+      <w:proofErr w:type="spellStart"/>
+      <w:r>
+        <w:rPr>
+          <w:lang w:val="en-US"/>
+        </w:rPr>
+        <w:t>monobehaviours</w:t>
+      </w:r>
+      <w:proofErr w:type="spellEnd"/>
+      <w:r>
+        <w:rPr>
+          <w:lang w:val="en-US"/>
+        </w:rPr>
+        <w:t xml:space="preserve"> with “new”</w:t>
       </w:r>
     </w:p>
     <w:p>
@@ -8578,12 +9510,28 @@
           <w:lang w:val="en-US"/>
         </w:rPr>
       </w:pPr>
-      <w:r>
-        <w:rPr>
-          <w:lang w:val="en-US"/>
-        </w:rPr>
-        <w:t>Statpoints are powered up when meter threshold reahed</w:t>
-      </w:r>
+      <w:proofErr w:type="spellStart"/>
+      <w:r>
+        <w:rPr>
+          <w:lang w:val="en-US"/>
+        </w:rPr>
+        <w:t>Statpoints</w:t>
+      </w:r>
+      <w:proofErr w:type="spellEnd"/>
+      <w:r>
+        <w:rPr>
+          <w:lang w:val="en-US"/>
+        </w:rPr>
+        <w:t xml:space="preserve"> are powered up when meter threshold </w:t>
+      </w:r>
+      <w:proofErr w:type="spellStart"/>
+      <w:r>
+        <w:rPr>
+          <w:lang w:val="en-US"/>
+        </w:rPr>
+        <w:t>reahed</w:t>
+      </w:r>
+      <w:proofErr w:type="spellEnd"/>
     </w:p>
     <w:p>
       <w:pPr>
@@ -8636,7 +9584,21 @@
         <w:rPr>
           <w:lang w:val="en-US"/>
         </w:rPr>
-        <w:t>Fixed boss namepanel not resetting when restart</w:t>
+        <w:t xml:space="preserve">Fixed boss </w:t>
+      </w:r>
+      <w:proofErr w:type="spellStart"/>
+      <w:r>
+        <w:rPr>
+          <w:lang w:val="en-US"/>
+        </w:rPr>
+        <w:t>namepanel</w:t>
+      </w:r>
+      <w:proofErr w:type="spellEnd"/>
+      <w:r>
+        <w:rPr>
+          <w:lang w:val="en-US"/>
+        </w:rPr>
+        <w:t xml:space="preserve"> not resetting when restart</w:t>
       </w:r>
     </w:p>
     <w:p>
@@ -8690,8 +9652,30 @@
         <w:rPr>
           <w:lang w:val="en-US"/>
         </w:rPr>
-        <w:t>Character spawns weapons when powerup, loses them when powerdown</w:t>
-      </w:r>
+        <w:t xml:space="preserve">Character spawns weapons when </w:t>
+      </w:r>
+      <w:proofErr w:type="spellStart"/>
+      <w:r>
+        <w:rPr>
+          <w:lang w:val="en-US"/>
+        </w:rPr>
+        <w:t>powerup</w:t>
+      </w:r>
+      <w:proofErr w:type="spellEnd"/>
+      <w:r>
+        <w:rPr>
+          <w:lang w:val="en-US"/>
+        </w:rPr>
+        <w:t xml:space="preserve">, loses them when </w:t>
+      </w:r>
+      <w:proofErr w:type="spellStart"/>
+      <w:r>
+        <w:rPr>
+          <w:lang w:val="en-US"/>
+        </w:rPr>
+        <w:t>powerdown</w:t>
+      </w:r>
+      <w:proofErr w:type="spellEnd"/>
     </w:p>
     <w:p>
       <w:pPr>
@@ -8984,7 +9968,7 @@
 </file>
 
 <file path=word/numbering.xml><?xml version="1.0" encoding="utf-8"?>
-<w:numbering xmlns:wpc="http://schemas.microsoft.com/office/word/2010/wordprocessingCanvas" xmlns:cx="http://schemas.microsoft.com/office/drawing/2014/chartex" xmlns:cx1="http://schemas.microsoft.com/office/drawing/2015/9/8/chartex" xmlns:cx2="http://schemas.microsoft.com/office/drawing/2015/10/21/chartex" xmlns:mc="http://schemas.openxmlformats.org/markup-compatibility/2006" xmlns:o="urn:schemas-microsoft-com:office:office" xmlns:r="http://schemas.openxmlformats.org/officeDocument/2006/relationships" xmlns:m="http://schemas.openxmlformats.org/officeDocument/2006/math" xmlns:v="urn:schemas-microsoft-com:vml" xmlns:wp14="http://schemas.microsoft.com/office/word/2010/wordprocessingDrawing" xmlns:wp="http://schemas.openxmlformats.org/drawingml/2006/wordprocessingDrawing" xmlns:w10="urn:schemas-microsoft-com:office:word" xmlns:w="http://schemas.openxmlformats.org/wordprocessingml/2006/main" xmlns:w14="http://schemas.microsoft.com/office/word/2010/wordml" xmlns:w15="http://schemas.microsoft.com/office/word/2012/wordml" xmlns:w16se="http://schemas.microsoft.com/office/word/2015/wordml/symex" xmlns:wpg="http://schemas.microsoft.com/office/word/2010/wordprocessingGroup" xmlns:wpi="http://schemas.microsoft.com/office/word/2010/wordprocessingInk" xmlns:wne="http://schemas.microsoft.com/office/word/2006/wordml" xmlns:wps="http://schemas.microsoft.com/office/word/2010/wordprocessingShape" mc:Ignorable="w14 w15 w16se wp14">
+<w:numbering xmlns:wpc="http://schemas.microsoft.com/office/word/2010/wordprocessingCanvas" xmlns:mc="http://schemas.openxmlformats.org/markup-compatibility/2006" xmlns:o="urn:schemas-microsoft-com:office:office" xmlns:r="http://schemas.openxmlformats.org/officeDocument/2006/relationships" xmlns:m="http://schemas.openxmlformats.org/officeDocument/2006/math" xmlns:v="urn:schemas-microsoft-com:vml" xmlns:wp14="http://schemas.microsoft.com/office/word/2010/wordprocessingDrawing" xmlns:wp="http://schemas.openxmlformats.org/drawingml/2006/wordprocessingDrawing" xmlns:w10="urn:schemas-microsoft-com:office:word" xmlns:w="http://schemas.openxmlformats.org/wordprocessingml/2006/main" xmlns:w14="http://schemas.microsoft.com/office/word/2010/wordml" xmlns:w15="http://schemas.microsoft.com/office/word/2012/wordml" xmlns:wpg="http://schemas.microsoft.com/office/word/2010/wordprocessingGroup" xmlns:wpi="http://schemas.microsoft.com/office/word/2010/wordprocessingInk" xmlns:wne="http://schemas.microsoft.com/office/word/2006/wordml" xmlns:wps="http://schemas.microsoft.com/office/word/2010/wordprocessingShape" mc:Ignorable="w14 w15 wp14">
   <w:abstractNum w:abstractNumId="0" w15:restartNumberingAfterBreak="0">
     <w:nsid w:val="0A9F2AE8"/>
     <w:multiLevelType w:val="hybridMultilevel"/>
@@ -11671,6 +12655,119 @@
     </w:lvl>
   </w:abstractNum>
   <w:abstractNum w:abstractNumId="24" w15:restartNumberingAfterBreak="0">
+    <w:nsid w:val="5E256BC1"/>
+    <w:multiLevelType w:val="hybridMultilevel"/>
+    <w:tmpl w:val="1FE8912A"/>
+    <w:lvl w:ilvl="0" w:tplc="040B0001">
+      <w:start w:val="1"/>
+      <w:numFmt w:val="bullet"/>
+      <w:lvlText w:val=""/>
+      <w:lvlJc w:val="left"/>
+      <w:pPr>
+        <w:ind w:left="720" w:hanging="360"/>
+      </w:pPr>
+      <w:rPr>
+        <w:rFonts w:ascii="Symbol" w:hAnsi="Symbol" w:hint="default"/>
+      </w:rPr>
+    </w:lvl>
+    <w:lvl w:ilvl="1" w:tplc="040B0003" w:tentative="1">
+      <w:start w:val="1"/>
+      <w:numFmt w:val="bullet"/>
+      <w:lvlText w:val="o"/>
+      <w:lvlJc w:val="left"/>
+      <w:pPr>
+        <w:ind w:left="1440" w:hanging="360"/>
+      </w:pPr>
+      <w:rPr>
+        <w:rFonts w:ascii="Courier New" w:hAnsi="Courier New" w:cs="Courier New" w:hint="default"/>
+      </w:rPr>
+    </w:lvl>
+    <w:lvl w:ilvl="2" w:tplc="040B0005" w:tentative="1">
+      <w:start w:val="1"/>
+      <w:numFmt w:val="bullet"/>
+      <w:lvlText w:val=""/>
+      <w:lvlJc w:val="left"/>
+      <w:pPr>
+        <w:ind w:left="2160" w:hanging="360"/>
+      </w:pPr>
+      <w:rPr>
+        <w:rFonts w:ascii="Wingdings" w:hAnsi="Wingdings" w:hint="default"/>
+      </w:rPr>
+    </w:lvl>
+    <w:lvl w:ilvl="3" w:tplc="040B0001" w:tentative="1">
+      <w:start w:val="1"/>
+      <w:numFmt w:val="bullet"/>
+      <w:lvlText w:val=""/>
+      <w:lvlJc w:val="left"/>
+      <w:pPr>
+        <w:ind w:left="2880" w:hanging="360"/>
+      </w:pPr>
+      <w:rPr>
+        <w:rFonts w:ascii="Symbol" w:hAnsi="Symbol" w:hint="default"/>
+      </w:rPr>
+    </w:lvl>
+    <w:lvl w:ilvl="4" w:tplc="040B0003" w:tentative="1">
+      <w:start w:val="1"/>
+      <w:numFmt w:val="bullet"/>
+      <w:lvlText w:val="o"/>
+      <w:lvlJc w:val="left"/>
+      <w:pPr>
+        <w:ind w:left="3600" w:hanging="360"/>
+      </w:pPr>
+      <w:rPr>
+        <w:rFonts w:ascii="Courier New" w:hAnsi="Courier New" w:cs="Courier New" w:hint="default"/>
+      </w:rPr>
+    </w:lvl>
+    <w:lvl w:ilvl="5" w:tplc="040B0005" w:tentative="1">
+      <w:start w:val="1"/>
+      <w:numFmt w:val="bullet"/>
+      <w:lvlText w:val=""/>
+      <w:lvlJc w:val="left"/>
+      <w:pPr>
+        <w:ind w:left="4320" w:hanging="360"/>
+      </w:pPr>
+      <w:rPr>
+        <w:rFonts w:ascii="Wingdings" w:hAnsi="Wingdings" w:hint="default"/>
+      </w:rPr>
+    </w:lvl>
+    <w:lvl w:ilvl="6" w:tplc="040B0001" w:tentative="1">
+      <w:start w:val="1"/>
+      <w:numFmt w:val="bullet"/>
+      <w:lvlText w:val=""/>
+      <w:lvlJc w:val="left"/>
+      <w:pPr>
+        <w:ind w:left="5040" w:hanging="360"/>
+      </w:pPr>
+      <w:rPr>
+        <w:rFonts w:ascii="Symbol" w:hAnsi="Symbol" w:hint="default"/>
+      </w:rPr>
+    </w:lvl>
+    <w:lvl w:ilvl="7" w:tplc="040B0003" w:tentative="1">
+      <w:start w:val="1"/>
+      <w:numFmt w:val="bullet"/>
+      <w:lvlText w:val="o"/>
+      <w:lvlJc w:val="left"/>
+      <w:pPr>
+        <w:ind w:left="5760" w:hanging="360"/>
+      </w:pPr>
+      <w:rPr>
+        <w:rFonts w:ascii="Courier New" w:hAnsi="Courier New" w:cs="Courier New" w:hint="default"/>
+      </w:rPr>
+    </w:lvl>
+    <w:lvl w:ilvl="8" w:tplc="040B0005" w:tentative="1">
+      <w:start w:val="1"/>
+      <w:numFmt w:val="bullet"/>
+      <w:lvlText w:val=""/>
+      <w:lvlJc w:val="left"/>
+      <w:pPr>
+        <w:ind w:left="6480" w:hanging="360"/>
+      </w:pPr>
+      <w:rPr>
+        <w:rFonts w:ascii="Wingdings" w:hAnsi="Wingdings" w:hint="default"/>
+      </w:rPr>
+    </w:lvl>
+  </w:abstractNum>
+  <w:abstractNum w:abstractNumId="25" w15:restartNumberingAfterBreak="0">
     <w:nsid w:val="61EA1B47"/>
     <w:multiLevelType w:val="hybridMultilevel"/>
     <w:tmpl w:val="40FA09F0"/>
@@ -11783,7 +12880,7 @@
       </w:rPr>
     </w:lvl>
   </w:abstractNum>
-  <w:abstractNum w:abstractNumId="25" w15:restartNumberingAfterBreak="0">
+  <w:abstractNum w:abstractNumId="26" w15:restartNumberingAfterBreak="0">
     <w:nsid w:val="69F06DB9"/>
     <w:multiLevelType w:val="hybridMultilevel"/>
     <w:tmpl w:val="1F52E9CE"/>
@@ -11896,7 +12993,7 @@
       </w:rPr>
     </w:lvl>
   </w:abstractNum>
-  <w:abstractNum w:abstractNumId="26" w15:restartNumberingAfterBreak="0">
+  <w:abstractNum w:abstractNumId="27" w15:restartNumberingAfterBreak="0">
     <w:nsid w:val="6C651A93"/>
     <w:multiLevelType w:val="hybridMultilevel"/>
     <w:tmpl w:val="1B4EE072"/>
@@ -12009,7 +13106,7 @@
       </w:rPr>
     </w:lvl>
   </w:abstractNum>
-  <w:abstractNum w:abstractNumId="27" w15:restartNumberingAfterBreak="0">
+  <w:abstractNum w:abstractNumId="28" w15:restartNumberingAfterBreak="0">
     <w:nsid w:val="6D6C13AF"/>
     <w:multiLevelType w:val="hybridMultilevel"/>
     <w:tmpl w:val="B094CFDA"/>
@@ -12122,7 +13219,7 @@
       </w:rPr>
     </w:lvl>
   </w:abstractNum>
-  <w:abstractNum w:abstractNumId="28" w15:restartNumberingAfterBreak="0">
+  <w:abstractNum w:abstractNumId="29" w15:restartNumberingAfterBreak="0">
     <w:nsid w:val="7D592221"/>
     <w:multiLevelType w:val="hybridMultilevel"/>
     <w:tmpl w:val="F2A0AEAA"/>
@@ -12235,7 +13332,7 @@
       </w:rPr>
     </w:lvl>
   </w:abstractNum>
-  <w:abstractNum w:abstractNumId="29" w15:restartNumberingAfterBreak="0">
+  <w:abstractNum w:abstractNumId="30" w15:restartNumberingAfterBreak="0">
     <w:nsid w:val="7ECA70A8"/>
     <w:multiLevelType w:val="hybridMultilevel"/>
     <w:tmpl w:val="380223AC"/>
@@ -12352,16 +13449,16 @@
     <w:abstractNumId w:val="20"/>
   </w:num>
   <w:num w:numId="2">
-    <w:abstractNumId w:val="28"/>
+    <w:abstractNumId w:val="29"/>
   </w:num>
   <w:num w:numId="3">
-    <w:abstractNumId w:val="25"/>
+    <w:abstractNumId w:val="26"/>
   </w:num>
   <w:num w:numId="4">
     <w:abstractNumId w:val="2"/>
   </w:num>
   <w:num w:numId="5">
-    <w:abstractNumId w:val="26"/>
+    <w:abstractNumId w:val="27"/>
   </w:num>
   <w:num w:numId="6">
     <w:abstractNumId w:val="4"/>
@@ -12373,7 +13470,7 @@
     <w:abstractNumId w:val="21"/>
   </w:num>
   <w:num w:numId="9">
-    <w:abstractNumId w:val="29"/>
+    <w:abstractNumId w:val="30"/>
   </w:num>
   <w:num w:numId="10">
     <w:abstractNumId w:val="22"/>
@@ -12388,7 +13485,7 @@
     <w:abstractNumId w:val="13"/>
   </w:num>
   <w:num w:numId="14">
-    <w:abstractNumId w:val="24"/>
+    <w:abstractNumId w:val="25"/>
   </w:num>
   <w:num w:numId="15">
     <w:abstractNumId w:val="3"/>
@@ -12427,7 +13524,7 @@
     <w:abstractNumId w:val="8"/>
   </w:num>
   <w:num w:numId="27">
-    <w:abstractNumId w:val="27"/>
+    <w:abstractNumId w:val="28"/>
   </w:num>
   <w:num w:numId="28">
     <w:abstractNumId w:val="14"/>
@@ -12438,11 +13535,14 @@
   <w:num w:numId="30">
     <w:abstractNumId w:val="23"/>
   </w:num>
+  <w:num w:numId="31">
+    <w:abstractNumId w:val="24"/>
+  </w:num>
 </w:numbering>
 </file>
 
 <file path=word/styles.xml><?xml version="1.0" encoding="utf-8"?>
-<w:styles xmlns:mc="http://schemas.openxmlformats.org/markup-compatibility/2006" xmlns:r="http://schemas.openxmlformats.org/officeDocument/2006/relationships" xmlns:w="http://schemas.openxmlformats.org/wordprocessingml/2006/main" xmlns:w14="http://schemas.microsoft.com/office/word/2010/wordml" xmlns:w15="http://schemas.microsoft.com/office/word/2012/wordml" xmlns:w16se="http://schemas.microsoft.com/office/word/2015/wordml/symex" mc:Ignorable="w14 w15 w16se">
+<w:styles xmlns:mc="http://schemas.openxmlformats.org/markup-compatibility/2006" xmlns:r="http://schemas.openxmlformats.org/officeDocument/2006/relationships" xmlns:w="http://schemas.openxmlformats.org/wordprocessingml/2006/main" xmlns:w14="http://schemas.microsoft.com/office/word/2010/wordml" xmlns:w15="http://schemas.microsoft.com/office/word/2012/wordml" mc:Ignorable="w14 w15">
   <w:docDefaults>
     <w:rPrDefault>
       <w:rPr>
@@ -12458,7 +13558,7 @@
       </w:pPr>
     </w:pPrDefault>
   </w:docDefaults>
-  <w:latentStyles w:defLockedState="0" w:defUIPriority="99" w:defSemiHidden="0" w:defUnhideWhenUsed="0" w:defQFormat="0" w:count="372">
+  <w:latentStyles w:defLockedState="0" w:defUIPriority="99" w:defSemiHidden="0" w:defUnhideWhenUsed="0" w:defQFormat="0" w:count="371">
     <w:lsdException w:name="Normal" w:uiPriority="0" w:qFormat="1"/>
     <w:lsdException w:name="heading 1" w:uiPriority="9" w:qFormat="1"/>
     <w:lsdException w:name="heading 2" w:semiHidden="1" w:uiPriority="9" w:unhideWhenUsed="1" w:qFormat="1"/>
@@ -12564,6 +13664,7 @@
     <w:lsdException w:name="HTML Sample" w:semiHidden="1" w:unhideWhenUsed="1"/>
     <w:lsdException w:name="HTML Typewriter" w:semiHidden="1" w:unhideWhenUsed="1"/>
     <w:lsdException w:name="HTML Variable" w:semiHidden="1" w:unhideWhenUsed="1"/>
+    <w:lsdException w:name="Normal Table" w:semiHidden="1" w:unhideWhenUsed="1"/>
     <w:lsdException w:name="annotation subject" w:semiHidden="1" w:unhideWhenUsed="1"/>
     <w:lsdException w:name="No List" w:semiHidden="1" w:unhideWhenUsed="1"/>
     <w:lsdException w:name="Outline List 1" w:semiHidden="1" w:unhideWhenUsed="1"/>
@@ -12610,8 +13711,10 @@
     <w:lsdException w:name="Table Subtle 2" w:semiHidden="1" w:unhideWhenUsed="1"/>
     <w:lsdException w:name="Table Web 1" w:semiHidden="1" w:unhideWhenUsed="1"/>
     <w:lsdException w:name="Table Web 2" w:semiHidden="1" w:unhideWhenUsed="1"/>
+    <w:lsdException w:name="Table Web 3" w:semiHidden="1" w:unhideWhenUsed="1"/>
     <w:lsdException w:name="Balloon Text" w:semiHidden="1" w:unhideWhenUsed="1"/>
     <w:lsdException w:name="Table Grid" w:uiPriority="39"/>
+    <w:lsdException w:name="Table Theme" w:semiHidden="1" w:unhideWhenUsed="1"/>
     <w:lsdException w:name="Placeholder Text" w:semiHidden="1"/>
     <w:lsdException w:name="No Spacing" w:uiPriority="1" w:qFormat="1"/>
     <w:lsdException w:name="Light Shading" w:uiPriority="60"/>
@@ -12827,7 +13930,6 @@
     <w:lsdException w:name="List Table 5 Dark Accent 6" w:uiPriority="50"/>
     <w:lsdException w:name="List Table 6 Colorful Accent 6" w:uiPriority="51"/>
     <w:lsdException w:name="List Table 7 Colorful Accent 6" w:uiPriority="52"/>
-    <w:lsdException w:name="Mention" w:semiHidden="1" w:unhideWhenUsed="1"/>
   </w:latentStyles>
   <w:style w:type="paragraph" w:default="1" w:styleId="Normal">
     <w:name w:val="Normal"/>
@@ -13314,7 +14416,7 @@
 </file>
 
 <file path=customXml/itemProps1.xml><?xml version="1.0" encoding="utf-8"?>
-<ds:datastoreItem xmlns:ds="http://schemas.openxmlformats.org/officeDocument/2006/customXml" ds:itemID="{8BCCFBD0-E371-417C-AF0A-2F6231E7D190}">
+<ds:datastoreItem xmlns:ds="http://schemas.openxmlformats.org/officeDocument/2006/customXml" ds:itemID="{2A94198C-CDB5-4763-9C46-AAC1F92CE165}">
   <ds:schemaRefs>
     <ds:schemaRef ds:uri="http://schemas.openxmlformats.org/officeDocument/2006/bibliography"/>
   </ds:schemaRefs>

</xml_diff>

<commit_message>
New fonts, updating changes for later
</commit_message>
<xml_diff>
--- a/BulletHellProject.docx
+++ b/BulletHellProject.docx
@@ -3443,6 +3443,8 @@
         </w:rPr>
         <w:t>Options menu</w:t>
       </w:r>
+      <w:bookmarkStart w:id="2" w:name="_GoBack"/>
+      <w:bookmarkEnd w:id="2"/>
     </w:p>
     <w:p>
       <w:pPr>
@@ -3485,7 +3487,7 @@
         <w:pStyle w:val="ListParagraph"/>
         <w:numPr>
           <w:ilvl w:val="0"/>
-          <w:numId w:val="27"/>
+          <w:numId w:val="32"/>
         </w:numPr>
         <w:rPr>
           <w:lang w:val="en-US"/>
@@ -3513,14 +3515,14 @@
           <w:lang w:val="en-US"/>
         </w:rPr>
       </w:pPr>
-      <w:bookmarkStart w:id="2" w:name="_Toc468177599"/>
+      <w:bookmarkStart w:id="3" w:name="_Toc468177599"/>
       <w:r>
         <w:rPr>
           <w:lang w:val="en-US"/>
         </w:rPr>
         <w:t>Ideas</w:t>
       </w:r>
-      <w:bookmarkEnd w:id="2"/>
+      <w:bookmarkEnd w:id="3"/>
     </w:p>
     <w:p>
       <w:pPr>
@@ -3536,14 +3538,14 @@
           <w:lang w:val="en-US"/>
         </w:rPr>
       </w:pPr>
-      <w:bookmarkStart w:id="3" w:name="_Toc468177600"/>
+      <w:bookmarkStart w:id="4" w:name="_Toc468177600"/>
       <w:r>
         <w:rPr>
           <w:lang w:val="en-US"/>
         </w:rPr>
         <w:t>Story</w:t>
       </w:r>
-      <w:bookmarkEnd w:id="3"/>
+      <w:bookmarkEnd w:id="4"/>
     </w:p>
     <w:p>
       <w:pPr>
@@ -4328,11 +4330,11 @@
       <w:pPr>
         <w:pStyle w:val="Heading2"/>
       </w:pPr>
-      <w:bookmarkStart w:id="4" w:name="_Toc468177601"/>
+      <w:bookmarkStart w:id="5" w:name="_Toc468177601"/>
       <w:r>
         <w:t>Music</w:t>
       </w:r>
-      <w:bookmarkEnd w:id="4"/>
+      <w:bookmarkEnd w:id="5"/>
     </w:p>
     <w:p>
       <w:pPr>
@@ -4433,19 +4435,19 @@
       <w:pPr>
         <w:pStyle w:val="Heading2"/>
       </w:pPr>
-      <w:bookmarkStart w:id="5" w:name="_Toc468177602"/>
+      <w:bookmarkStart w:id="6" w:name="_Toc468177602"/>
       <w:proofErr w:type="spellStart"/>
       <w:r>
         <w:t>Characters</w:t>
       </w:r>
-      <w:bookmarkEnd w:id="5"/>
+      <w:bookmarkEnd w:id="6"/>
       <w:proofErr w:type="spellEnd"/>
     </w:p>
     <w:p>
       <w:pPr>
         <w:pStyle w:val="Heading3"/>
       </w:pPr>
-      <w:bookmarkStart w:id="6" w:name="_Toc468177603"/>
+      <w:bookmarkStart w:id="7" w:name="_Toc468177603"/>
       <w:proofErr w:type="spellStart"/>
       <w:r>
         <w:t>Boss</w:t>
@@ -4454,7 +4456,7 @@
       <w:r>
         <w:t xml:space="preserve"> 0.5</w:t>
       </w:r>
-      <w:bookmarkEnd w:id="6"/>
+      <w:bookmarkEnd w:id="7"/>
       <w:r>
         <w:t xml:space="preserve"> </w:t>
       </w:r>
@@ -4487,11 +4489,11 @@
       <w:pPr>
         <w:pStyle w:val="Heading3"/>
       </w:pPr>
-      <w:bookmarkStart w:id="7" w:name="_Toc468177604"/>
+      <w:bookmarkStart w:id="8" w:name="_Toc468177604"/>
       <w:r>
         <w:t>Boss1</w:t>
       </w:r>
-      <w:bookmarkEnd w:id="7"/>
+      <w:bookmarkEnd w:id="8"/>
     </w:p>
     <w:p>
       <w:pPr>
@@ -4821,7 +4823,7 @@
       <w:pPr>
         <w:pStyle w:val="Heading2"/>
       </w:pPr>
-      <w:bookmarkStart w:id="8" w:name="_Toc468177605"/>
+      <w:bookmarkStart w:id="9" w:name="_Toc468177605"/>
       <w:proofErr w:type="spellStart"/>
       <w:r>
         <w:lastRenderedPageBreak/>
@@ -4843,67 +4845,67 @@
       <w:r>
         <w:t>types</w:t>
       </w:r>
-      <w:bookmarkEnd w:id="8"/>
-      <w:proofErr w:type="spellEnd"/>
-    </w:p>
-    <w:p>
-      <w:pPr>
-        <w:pStyle w:val="ListParagraph"/>
-        <w:numPr>
-          <w:ilvl w:val="0"/>
-          <w:numId w:val="18"/>
-        </w:numPr>
-      </w:pPr>
-      <w:proofErr w:type="spellStart"/>
-      <w:r>
-        <w:t>Round</w:t>
-      </w:r>
-      <w:proofErr w:type="spellEnd"/>
-    </w:p>
-    <w:p>
-      <w:pPr>
-        <w:pStyle w:val="ListParagraph"/>
-        <w:numPr>
-          <w:ilvl w:val="0"/>
-          <w:numId w:val="18"/>
-        </w:numPr>
-      </w:pPr>
-      <w:proofErr w:type="spellStart"/>
-      <w:r>
-        <w:t>Diamond</w:t>
-      </w:r>
-      <w:proofErr w:type="spellEnd"/>
-    </w:p>
-    <w:p>
-      <w:pPr>
-        <w:pStyle w:val="ListParagraph"/>
-        <w:numPr>
-          <w:ilvl w:val="0"/>
-          <w:numId w:val="18"/>
-        </w:numPr>
-      </w:pPr>
-    </w:p>
-    <w:p>
-      <w:pPr>
-        <w:pStyle w:val="Heading2"/>
-      </w:pPr>
-      <w:bookmarkStart w:id="9" w:name="_Toc468177606"/>
-      <w:proofErr w:type="spellStart"/>
-      <w:r>
-        <w:t>Mechanics</w:t>
-      </w:r>
       <w:bookmarkEnd w:id="9"/>
       <w:proofErr w:type="spellEnd"/>
     </w:p>
     <w:p>
       <w:pPr>
+        <w:pStyle w:val="ListParagraph"/>
+        <w:numPr>
+          <w:ilvl w:val="0"/>
+          <w:numId w:val="18"/>
+        </w:numPr>
+      </w:pPr>
+      <w:proofErr w:type="spellStart"/>
+      <w:r>
+        <w:t>Round</w:t>
+      </w:r>
+      <w:proofErr w:type="spellEnd"/>
+    </w:p>
+    <w:p>
+      <w:pPr>
+        <w:pStyle w:val="ListParagraph"/>
+        <w:numPr>
+          <w:ilvl w:val="0"/>
+          <w:numId w:val="18"/>
+        </w:numPr>
+      </w:pPr>
+      <w:proofErr w:type="spellStart"/>
+      <w:r>
+        <w:t>Diamond</w:t>
+      </w:r>
+      <w:proofErr w:type="spellEnd"/>
+    </w:p>
+    <w:p>
+      <w:pPr>
+        <w:pStyle w:val="ListParagraph"/>
+        <w:numPr>
+          <w:ilvl w:val="0"/>
+          <w:numId w:val="18"/>
+        </w:numPr>
+      </w:pPr>
+    </w:p>
+    <w:p>
+      <w:pPr>
         <w:pStyle w:val="Heading2"/>
       </w:pPr>
-      <w:bookmarkStart w:id="10" w:name="_Toc468177607"/>
+      <w:bookmarkStart w:id="10" w:name="_Toc468177606"/>
+      <w:proofErr w:type="spellStart"/>
+      <w:r>
+        <w:t>Mechanics</w:t>
+      </w:r>
+      <w:bookmarkEnd w:id="10"/>
+      <w:proofErr w:type="spellEnd"/>
+    </w:p>
+    <w:p>
+      <w:pPr>
+        <w:pStyle w:val="Heading2"/>
+      </w:pPr>
+      <w:bookmarkStart w:id="11" w:name="_Toc468177607"/>
       <w:r>
         <w:t>Player</w:t>
       </w:r>
-      <w:bookmarkEnd w:id="10"/>
+      <w:bookmarkEnd w:id="11"/>
     </w:p>
     <w:p>
       <w:pPr>
@@ -5138,14 +5140,14 @@
           <w:lang w:val="en-US"/>
         </w:rPr>
       </w:pPr>
-      <w:bookmarkStart w:id="11" w:name="_Toc468177608"/>
+      <w:bookmarkStart w:id="12" w:name="_Toc468177608"/>
       <w:r>
         <w:rPr>
           <w:lang w:val="en-US"/>
         </w:rPr>
         <w:t>Enemies</w:t>
       </w:r>
-      <w:bookmarkEnd w:id="11"/>
+      <w:bookmarkEnd w:id="12"/>
     </w:p>
     <w:p>
       <w:pPr>
@@ -5201,7 +5203,7 @@
           <w:lang w:val="en-US"/>
         </w:rPr>
       </w:pPr>
-      <w:bookmarkStart w:id="12" w:name="_Toc468177609"/>
+      <w:bookmarkStart w:id="13" w:name="_Toc468177609"/>
       <w:r>
         <w:rPr>
           <w:lang w:val="en-US"/>
@@ -5215,7 +5217,7 @@
         </w:rPr>
         <w:t>8</w:t>
       </w:r>
-      <w:bookmarkEnd w:id="12"/>
+      <w:bookmarkEnd w:id="13"/>
     </w:p>
     <w:p>
       <w:pPr>
@@ -5232,14 +5234,14 @@
           <w:lang w:val="en-US"/>
         </w:rPr>
       </w:pPr>
-      <w:bookmarkStart w:id="13" w:name="_Toc468177610"/>
+      <w:bookmarkStart w:id="14" w:name="_Toc468177610"/>
       <w:r>
         <w:rPr>
           <w:lang w:val="en-US"/>
         </w:rPr>
         <w:t>Done</w:t>
       </w:r>
-      <w:bookmarkEnd w:id="13"/>
+      <w:bookmarkEnd w:id="14"/>
     </w:p>
     <w:p>
       <w:pPr>
@@ -5734,7 +5736,7 @@
           <w:lang w:val="en-US"/>
         </w:rPr>
       </w:pPr>
-      <w:bookmarkStart w:id="14" w:name="_Toc468177611"/>
+      <w:bookmarkStart w:id="15" w:name="_Toc468177611"/>
       <w:proofErr w:type="spellStart"/>
       <w:r>
         <w:rPr>
@@ -5742,7 +5744,7 @@
         </w:rPr>
         <w:t>Todo</w:t>
       </w:r>
-      <w:bookmarkEnd w:id="14"/>
+      <w:bookmarkEnd w:id="15"/>
       <w:proofErr w:type="spellEnd"/>
     </w:p>
     <w:p>
@@ -5844,8 +5846,6 @@
           <w:lang w:val="en-US"/>
         </w:rPr>
       </w:pPr>
-      <w:bookmarkStart w:id="15" w:name="_GoBack"/>
-      <w:bookmarkEnd w:id="15"/>
       <w:r>
         <w:rPr>
           <w:highlight w:val="green"/>
@@ -12881,6 +12881,119 @@
     </w:lvl>
   </w:abstractNum>
   <w:abstractNum w:abstractNumId="26" w15:restartNumberingAfterBreak="0">
+    <w:nsid w:val="669F26BB"/>
+    <w:multiLevelType w:val="hybridMultilevel"/>
+    <w:tmpl w:val="25A21202"/>
+    <w:lvl w:ilvl="0" w:tplc="040B000D">
+      <w:start w:val="1"/>
+      <w:numFmt w:val="bullet"/>
+      <w:lvlText w:val=""/>
+      <w:lvlJc w:val="left"/>
+      <w:pPr>
+        <w:ind w:left="720" w:hanging="360"/>
+      </w:pPr>
+      <w:rPr>
+        <w:rFonts w:ascii="Wingdings" w:hAnsi="Wingdings" w:hint="default"/>
+      </w:rPr>
+    </w:lvl>
+    <w:lvl w:ilvl="1" w:tplc="040B0003" w:tentative="1">
+      <w:start w:val="1"/>
+      <w:numFmt w:val="bullet"/>
+      <w:lvlText w:val="o"/>
+      <w:lvlJc w:val="left"/>
+      <w:pPr>
+        <w:ind w:left="1440" w:hanging="360"/>
+      </w:pPr>
+      <w:rPr>
+        <w:rFonts w:ascii="Courier New" w:hAnsi="Courier New" w:cs="Courier New" w:hint="default"/>
+      </w:rPr>
+    </w:lvl>
+    <w:lvl w:ilvl="2" w:tplc="040B0005" w:tentative="1">
+      <w:start w:val="1"/>
+      <w:numFmt w:val="bullet"/>
+      <w:lvlText w:val=""/>
+      <w:lvlJc w:val="left"/>
+      <w:pPr>
+        <w:ind w:left="2160" w:hanging="360"/>
+      </w:pPr>
+      <w:rPr>
+        <w:rFonts w:ascii="Wingdings" w:hAnsi="Wingdings" w:hint="default"/>
+      </w:rPr>
+    </w:lvl>
+    <w:lvl w:ilvl="3" w:tplc="040B0001" w:tentative="1">
+      <w:start w:val="1"/>
+      <w:numFmt w:val="bullet"/>
+      <w:lvlText w:val=""/>
+      <w:lvlJc w:val="left"/>
+      <w:pPr>
+        <w:ind w:left="2880" w:hanging="360"/>
+      </w:pPr>
+      <w:rPr>
+        <w:rFonts w:ascii="Symbol" w:hAnsi="Symbol" w:hint="default"/>
+      </w:rPr>
+    </w:lvl>
+    <w:lvl w:ilvl="4" w:tplc="040B0003" w:tentative="1">
+      <w:start w:val="1"/>
+      <w:numFmt w:val="bullet"/>
+      <w:lvlText w:val="o"/>
+      <w:lvlJc w:val="left"/>
+      <w:pPr>
+        <w:ind w:left="3600" w:hanging="360"/>
+      </w:pPr>
+      <w:rPr>
+        <w:rFonts w:ascii="Courier New" w:hAnsi="Courier New" w:cs="Courier New" w:hint="default"/>
+      </w:rPr>
+    </w:lvl>
+    <w:lvl w:ilvl="5" w:tplc="040B0005" w:tentative="1">
+      <w:start w:val="1"/>
+      <w:numFmt w:val="bullet"/>
+      <w:lvlText w:val=""/>
+      <w:lvlJc w:val="left"/>
+      <w:pPr>
+        <w:ind w:left="4320" w:hanging="360"/>
+      </w:pPr>
+      <w:rPr>
+        <w:rFonts w:ascii="Wingdings" w:hAnsi="Wingdings" w:hint="default"/>
+      </w:rPr>
+    </w:lvl>
+    <w:lvl w:ilvl="6" w:tplc="040B0001" w:tentative="1">
+      <w:start w:val="1"/>
+      <w:numFmt w:val="bullet"/>
+      <w:lvlText w:val=""/>
+      <w:lvlJc w:val="left"/>
+      <w:pPr>
+        <w:ind w:left="5040" w:hanging="360"/>
+      </w:pPr>
+      <w:rPr>
+        <w:rFonts w:ascii="Symbol" w:hAnsi="Symbol" w:hint="default"/>
+      </w:rPr>
+    </w:lvl>
+    <w:lvl w:ilvl="7" w:tplc="040B0003" w:tentative="1">
+      <w:start w:val="1"/>
+      <w:numFmt w:val="bullet"/>
+      <w:lvlText w:val="o"/>
+      <w:lvlJc w:val="left"/>
+      <w:pPr>
+        <w:ind w:left="5760" w:hanging="360"/>
+      </w:pPr>
+      <w:rPr>
+        <w:rFonts w:ascii="Courier New" w:hAnsi="Courier New" w:cs="Courier New" w:hint="default"/>
+      </w:rPr>
+    </w:lvl>
+    <w:lvl w:ilvl="8" w:tplc="040B0005" w:tentative="1">
+      <w:start w:val="1"/>
+      <w:numFmt w:val="bullet"/>
+      <w:lvlText w:val=""/>
+      <w:lvlJc w:val="left"/>
+      <w:pPr>
+        <w:ind w:left="6480" w:hanging="360"/>
+      </w:pPr>
+      <w:rPr>
+        <w:rFonts w:ascii="Wingdings" w:hAnsi="Wingdings" w:hint="default"/>
+      </w:rPr>
+    </w:lvl>
+  </w:abstractNum>
+  <w:abstractNum w:abstractNumId="27" w15:restartNumberingAfterBreak="0">
     <w:nsid w:val="69F06DB9"/>
     <w:multiLevelType w:val="hybridMultilevel"/>
     <w:tmpl w:val="1F52E9CE"/>
@@ -12993,7 +13106,7 @@
       </w:rPr>
     </w:lvl>
   </w:abstractNum>
-  <w:abstractNum w:abstractNumId="27" w15:restartNumberingAfterBreak="0">
+  <w:abstractNum w:abstractNumId="28" w15:restartNumberingAfterBreak="0">
     <w:nsid w:val="6C651A93"/>
     <w:multiLevelType w:val="hybridMultilevel"/>
     <w:tmpl w:val="1B4EE072"/>
@@ -13106,7 +13219,7 @@
       </w:rPr>
     </w:lvl>
   </w:abstractNum>
-  <w:abstractNum w:abstractNumId="28" w15:restartNumberingAfterBreak="0">
+  <w:abstractNum w:abstractNumId="29" w15:restartNumberingAfterBreak="0">
     <w:nsid w:val="6D6C13AF"/>
     <w:multiLevelType w:val="hybridMultilevel"/>
     <w:tmpl w:val="B094CFDA"/>
@@ -13219,7 +13332,7 @@
       </w:rPr>
     </w:lvl>
   </w:abstractNum>
-  <w:abstractNum w:abstractNumId="29" w15:restartNumberingAfterBreak="0">
+  <w:abstractNum w:abstractNumId="30" w15:restartNumberingAfterBreak="0">
     <w:nsid w:val="7D592221"/>
     <w:multiLevelType w:val="hybridMultilevel"/>
     <w:tmpl w:val="F2A0AEAA"/>
@@ -13332,7 +13445,7 @@
       </w:rPr>
     </w:lvl>
   </w:abstractNum>
-  <w:abstractNum w:abstractNumId="30" w15:restartNumberingAfterBreak="0">
+  <w:abstractNum w:abstractNumId="31" w15:restartNumberingAfterBreak="0">
     <w:nsid w:val="7ECA70A8"/>
     <w:multiLevelType w:val="hybridMultilevel"/>
     <w:tmpl w:val="380223AC"/>
@@ -13449,16 +13562,16 @@
     <w:abstractNumId w:val="20"/>
   </w:num>
   <w:num w:numId="2">
-    <w:abstractNumId w:val="29"/>
+    <w:abstractNumId w:val="30"/>
   </w:num>
   <w:num w:numId="3">
-    <w:abstractNumId w:val="26"/>
+    <w:abstractNumId w:val="27"/>
   </w:num>
   <w:num w:numId="4">
     <w:abstractNumId w:val="2"/>
   </w:num>
   <w:num w:numId="5">
-    <w:abstractNumId w:val="27"/>
+    <w:abstractNumId w:val="28"/>
   </w:num>
   <w:num w:numId="6">
     <w:abstractNumId w:val="4"/>
@@ -13470,7 +13583,7 @@
     <w:abstractNumId w:val="21"/>
   </w:num>
   <w:num w:numId="9">
-    <w:abstractNumId w:val="30"/>
+    <w:abstractNumId w:val="31"/>
   </w:num>
   <w:num w:numId="10">
     <w:abstractNumId w:val="22"/>
@@ -13524,7 +13637,7 @@
     <w:abstractNumId w:val="8"/>
   </w:num>
   <w:num w:numId="27">
-    <w:abstractNumId w:val="28"/>
+    <w:abstractNumId w:val="29"/>
   </w:num>
   <w:num w:numId="28">
     <w:abstractNumId w:val="14"/>
@@ -13537,6 +13650,9 @@
   </w:num>
   <w:num w:numId="31">
     <w:abstractNumId w:val="24"/>
+  </w:num>
+  <w:num w:numId="32">
+    <w:abstractNumId w:val="26"/>
   </w:num>
 </w:numbering>
 </file>
@@ -14416,7 +14532,7 @@
 </file>
 
 <file path=customXml/itemProps1.xml><?xml version="1.0" encoding="utf-8"?>
-<ds:datastoreItem xmlns:ds="http://schemas.openxmlformats.org/officeDocument/2006/customXml" ds:itemID="{2A94198C-CDB5-4763-9C46-AAC1F92CE165}">
+<ds:datastoreItem xmlns:ds="http://schemas.openxmlformats.org/officeDocument/2006/customXml" ds:itemID="{FA0010EE-5F7F-4277-AB0C-94563720C602}">
   <ds:schemaRefs>
     <ds:schemaRef ds:uri="http://schemas.openxmlformats.org/officeDocument/2006/bibliography"/>
   </ds:schemaRefs>

</xml_diff>

<commit_message>
Added templates for score and stage end
</commit_message>
<xml_diff>
--- a/BulletHellProject.docx
+++ b/BulletHellProject.docx
@@ -3776,6 +3776,26 @@
         </w:rPr>
         <w:t>Acceleration/deceleration on environment</w:t>
       </w:r>
+      <w:bookmarkStart w:id="14" w:name="_GoBack"/>
+      <w:bookmarkEnd w:id="14"/>
+    </w:p>
+    <w:p>
+      <w:pPr>
+        <w:pStyle w:val="ListParagraph"/>
+        <w:numPr>
+          <w:ilvl w:val="0"/>
+          <w:numId w:val="32"/>
+        </w:numPr>
+        <w:rPr>
+          <w:lang w:val="en-US"/>
+        </w:rPr>
+      </w:pPr>
+      <w:r>
+        <w:rPr>
+          <w:lang w:val="en-US"/>
+        </w:rPr>
+        <w:t>Added templates for score and stage end</w:t>
+      </w:r>
     </w:p>
     <w:p>
       <w:pPr>
@@ -3792,7 +3812,7 @@
           <w:lang w:val="en-US"/>
         </w:rPr>
       </w:pPr>
-      <w:bookmarkStart w:id="14" w:name="_Toc468270164"/>
+      <w:bookmarkStart w:id="15" w:name="_Toc468270164"/>
       <w:proofErr w:type="spellStart"/>
       <w:r>
         <w:rPr>
@@ -3800,7 +3820,7 @@
         </w:rPr>
         <w:t>Todo</w:t>
       </w:r>
-      <w:bookmarkEnd w:id="14"/>
+      <w:bookmarkEnd w:id="15"/>
       <w:proofErr w:type="spellEnd"/>
     </w:p>
     <w:p>
@@ -3847,6 +3867,82 @@
           <w:numId w:val="6"/>
         </w:numPr>
         <w:rPr>
+          <w:highlight w:val="red"/>
+          <w:lang w:val="en-US"/>
+        </w:rPr>
+      </w:pPr>
+      <w:r>
+        <w:rPr>
+          <w:highlight w:val="red"/>
+          <w:lang w:val="en-US"/>
+        </w:rPr>
+        <w:t>add score</w:t>
+      </w:r>
+    </w:p>
+    <w:p>
+      <w:pPr>
+        <w:pStyle w:val="ListParagraph"/>
+        <w:numPr>
+          <w:ilvl w:val="1"/>
+          <w:numId w:val="6"/>
+        </w:numPr>
+        <w:rPr>
+          <w:highlight w:val="red"/>
+          <w:lang w:val="en-US"/>
+        </w:rPr>
+      </w:pPr>
+      <w:r>
+        <w:rPr>
+          <w:highlight w:val="red"/>
+          <w:lang w:val="en-US"/>
+        </w:rPr>
+        <w:t xml:space="preserve">saving to </w:t>
+      </w:r>
+      <w:proofErr w:type="spellStart"/>
+      <w:r>
+        <w:rPr>
+          <w:highlight w:val="red"/>
+          <w:lang w:val="en-US"/>
+        </w:rPr>
+        <w:t>playerprefs</w:t>
+      </w:r>
+      <w:proofErr w:type="spellEnd"/>
+      <w:r>
+        <w:rPr>
+          <w:highlight w:val="red"/>
+          <w:lang w:val="en-US"/>
+        </w:rPr>
+        <w:t>?</w:t>
+      </w:r>
+    </w:p>
+    <w:p>
+      <w:pPr>
+        <w:pStyle w:val="ListParagraph"/>
+        <w:numPr>
+          <w:ilvl w:val="0"/>
+          <w:numId w:val="6"/>
+        </w:numPr>
+        <w:rPr>
+          <w:highlight w:val="red"/>
+          <w:lang w:val="en-US"/>
+        </w:rPr>
+      </w:pPr>
+      <w:r>
+        <w:rPr>
+          <w:highlight w:val="red"/>
+          <w:lang w:val="en-US"/>
+        </w:rPr>
+        <w:t>design score system and score point collection</w:t>
+      </w:r>
+    </w:p>
+    <w:p>
+      <w:pPr>
+        <w:pStyle w:val="ListParagraph"/>
+        <w:numPr>
+          <w:ilvl w:val="0"/>
+          <w:numId w:val="6"/>
+        </w:numPr>
+        <w:rPr>
           <w:highlight w:val="yellow"/>
           <w:lang w:val="en-US"/>
         </w:rPr>
@@ -3856,63 +3952,34 @@
           <w:highlight w:val="yellow"/>
           <w:lang w:val="en-US"/>
         </w:rPr>
-        <w:t>fix homing bullet by removing the offset and having it check if its reached its destination, then vanishing (or change lerp to translate so it doesn</w:t>
-      </w:r>
-      <w:bookmarkStart w:id="15" w:name="_GoBack"/>
-      <w:bookmarkEnd w:id="15"/>
-      <w:r>
+        <w:t>fix homing bullet by removing the offset and having it check if its reached its destination, then vanishing (or change lerp to translate so it doesn’t slow down near target)</w:t>
+      </w:r>
+    </w:p>
+    <w:p>
+      <w:pPr>
+        <w:pStyle w:val="ListParagraph"/>
+        <w:numPr>
+          <w:ilvl w:val="0"/>
+          <w:numId w:val="6"/>
+        </w:numPr>
         <w:rPr>
           <w:highlight w:val="yellow"/>
           <w:lang w:val="en-US"/>
         </w:rPr>
-        <w:t>’t slow down near target)</w:t>
-      </w:r>
-    </w:p>
-    <w:p>
-      <w:pPr>
-        <w:pStyle w:val="ListParagraph"/>
-        <w:numPr>
-          <w:ilvl w:val="0"/>
-          <w:numId w:val="6"/>
-        </w:numPr>
+      </w:pPr>
+      <w:r>
         <w:rPr>
           <w:highlight w:val="yellow"/>
           <w:lang w:val="en-US"/>
         </w:rPr>
-      </w:pPr>
+        <w:t>remove spawn positions array</w:t>
+      </w:r>
       <w:r>
         <w:rPr>
           <w:highlight w:val="yellow"/>
           <w:lang w:val="en-US"/>
         </w:rPr>
-        <w:t>remove spawn positions array</w:t>
-      </w:r>
-      <w:r>
-        <w:rPr>
-          <w:highlight w:val="yellow"/>
-          <w:lang w:val="en-US"/>
-        </w:rPr>
         <w:t xml:space="preserve"> from wave constructor</w:t>
-      </w:r>
-    </w:p>
-    <w:p>
-      <w:pPr>
-        <w:pStyle w:val="ListParagraph"/>
-        <w:numPr>
-          <w:ilvl w:val="0"/>
-          <w:numId w:val="6"/>
-        </w:numPr>
-        <w:rPr>
-          <w:highlight w:val="yellow"/>
-          <w:lang w:val="en-US"/>
-        </w:rPr>
-      </w:pPr>
-      <w:r>
-        <w:rPr>
-          <w:highlight w:val="yellow"/>
-          <w:lang w:val="en-US"/>
-        </w:rPr>
-        <w:t>add score</w:t>
       </w:r>
     </w:p>
     <w:p>
@@ -12692,7 +12759,7 @@
 </file>
 
 <file path=customXml/itemProps1.xml><?xml version="1.0" encoding="utf-8"?>
-<ds:datastoreItem xmlns:ds="http://schemas.openxmlformats.org/officeDocument/2006/customXml" ds:itemID="{538F825F-0C1C-46CD-AC22-0CE753C45BF4}">
+<ds:datastoreItem xmlns:ds="http://schemas.openxmlformats.org/officeDocument/2006/customXml" ds:itemID="{E79BEB4E-58A7-4D65-BD53-DEA3272C2AC6}">
   <ds:schemaRefs>
     <ds:schemaRef ds:uri="http://schemas.openxmlformats.org/officeDocument/2006/bibliography"/>
   </ds:schemaRefs>

</xml_diff>

<commit_message>
•	Added score gain for corepoints with multiplier •	Visual indication for score and hiscore
</commit_message>
<xml_diff>
--- a/BulletHellProject.docx
+++ b/BulletHellProject.docx
@@ -7,13 +7,8 @@
         <w:pStyle w:val="Heading1"/>
       </w:pPr>
       <w:bookmarkStart w:id="0" w:name="_Toc468270150"/>
-      <w:proofErr w:type="spellStart"/>
-      <w:r>
-        <w:t>Bullet</w:t>
-      </w:r>
-      <w:proofErr w:type="spellEnd"/>
-      <w:r>
-        <w:t xml:space="preserve"> Hell</w:t>
+      <w:r>
+        <w:t>Bullet Hell</w:t>
       </w:r>
       <w:bookmarkEnd w:id="0"/>
     </w:p>
@@ -1888,14 +1883,9 @@
         <w:pStyle w:val="Heading1"/>
       </w:pPr>
       <w:bookmarkStart w:id="1" w:name="_Toc468270151"/>
-      <w:proofErr w:type="spellStart"/>
       <w:r>
         <w:lastRenderedPageBreak/>
-        <w:t>Goals</w:t>
-      </w:r>
-      <w:proofErr w:type="spellEnd"/>
-      <w:r>
-        <w:t xml:space="preserve"> for 0.1.0</w:t>
+        <w:t>Goals for 0.1.0</w:t>
       </w:r>
       <w:bookmarkEnd w:id="1"/>
     </w:p>
@@ -2090,62 +2080,20 @@
         <w:rPr>
           <w:lang w:val="en-US"/>
         </w:rPr>
-        <w:t xml:space="preserve">The lord of realm of </w:t>
-      </w:r>
-      <w:proofErr w:type="spellStart"/>
-      <w:r>
-        <w:rPr>
-          <w:lang w:val="en-US"/>
-        </w:rPr>
-        <w:t>Asuras</w:t>
-      </w:r>
-      <w:proofErr w:type="spellEnd"/>
-      <w:r>
-        <w:rPr>
-          <w:lang w:val="en-US"/>
-        </w:rPr>
-        <w:t xml:space="preserve"> has opened pathways to the regular world. She sent </w:t>
-      </w:r>
-      <w:proofErr w:type="spellStart"/>
-      <w:r>
-        <w:rPr>
-          <w:lang w:val="en-US"/>
-        </w:rPr>
-        <w:t>Asuras</w:t>
-      </w:r>
-      <w:proofErr w:type="spellEnd"/>
-      <w:r>
-        <w:rPr>
-          <w:lang w:val="en-US"/>
-        </w:rPr>
-        <w:t xml:space="preserve"> to find a mystical item that would make her truly immortal, “the twilight core”. Without that, the world will never see a sunrise, or a sunset, only perpetual night or day. </w:t>
-      </w:r>
-    </w:p>
-    <w:p>
-      <w:pPr>
-        <w:rPr>
-          <w:lang w:val="en-US"/>
-        </w:rPr>
-      </w:pPr>
-      <w:r>
-        <w:rPr>
-          <w:lang w:val="en-US"/>
-        </w:rPr>
-        <w:t xml:space="preserve">The main character spots the </w:t>
-      </w:r>
-      <w:proofErr w:type="spellStart"/>
-      <w:r>
-        <w:rPr>
-          <w:lang w:val="en-US"/>
-        </w:rPr>
-        <w:t>Asura</w:t>
-      </w:r>
-      <w:proofErr w:type="spellEnd"/>
-      <w:r>
-        <w:rPr>
-          <w:lang w:val="en-US"/>
-        </w:rPr>
-        <w:t xml:space="preserve"> who stole the core and follows it to the </w:t>
+        <w:t xml:space="preserve">The lord of realm of Asuras has opened pathways to the regular world. She sent Asuras to find a mystical item that would make her truly immortal, “the twilight core”. Without that, the world will never see a sunrise, or a sunset, only perpetual night or day. </w:t>
+      </w:r>
+    </w:p>
+    <w:p>
+      <w:pPr>
+        <w:rPr>
+          <w:lang w:val="en-US"/>
+        </w:rPr>
+      </w:pPr>
+      <w:r>
+        <w:rPr>
+          <w:lang w:val="en-US"/>
+        </w:rPr>
+        <w:t xml:space="preserve">The main character spots the Asura who stole the core and follows it to the </w:t>
       </w:r>
       <w:r>
         <w:rPr>
@@ -2182,48 +2130,20 @@
         <w:rPr>
           <w:lang w:val="en-US"/>
         </w:rPr>
-        <w:t xml:space="preserve">where (Boss2) is opening pathways. She defeats her and follows the </w:t>
-      </w:r>
-      <w:proofErr w:type="spellStart"/>
-      <w:r>
-        <w:rPr>
-          <w:lang w:val="en-US"/>
-        </w:rPr>
-        <w:t>Asura</w:t>
-      </w:r>
-      <w:proofErr w:type="spellEnd"/>
-      <w:r>
-        <w:rPr>
-          <w:lang w:val="en-US"/>
-        </w:rPr>
-        <w:t xml:space="preserve"> through the pathway.</w:t>
-      </w:r>
-    </w:p>
-    <w:p>
-      <w:pPr>
-        <w:rPr>
-          <w:lang w:val="en-US"/>
-        </w:rPr>
-      </w:pPr>
-      <w:r>
-        <w:rPr>
-          <w:lang w:val="en-US"/>
-        </w:rPr>
-        <w:t xml:space="preserve">In the </w:t>
-      </w:r>
-      <w:proofErr w:type="spellStart"/>
-      <w:r>
-        <w:rPr>
-          <w:lang w:val="en-US"/>
-        </w:rPr>
-        <w:t>Asura</w:t>
-      </w:r>
-      <w:proofErr w:type="spellEnd"/>
-      <w:r>
-        <w:rPr>
-          <w:lang w:val="en-US"/>
-        </w:rPr>
-        <w:t xml:space="preserve"> realm</w:t>
+        <w:t>where (Boss2) is opening pathways. She defeats her and follows the Asura through the pathway.</w:t>
+      </w:r>
+    </w:p>
+    <w:p>
+      <w:pPr>
+        <w:rPr>
+          <w:lang w:val="en-US"/>
+        </w:rPr>
+      </w:pPr>
+      <w:r>
+        <w:rPr>
+          <w:lang w:val="en-US"/>
+        </w:rPr>
+        <w:t>In the Asura realm</w:t>
       </w:r>
       <w:r>
         <w:rPr>
@@ -2259,128 +2179,100 @@
         <w:rPr>
           <w:lang w:val="en-US"/>
         </w:rPr>
-        <w:t xml:space="preserve"> the </w:t>
-      </w:r>
-      <w:proofErr w:type="spellStart"/>
-      <w:r>
-        <w:rPr>
-          <w:lang w:val="en-US"/>
-        </w:rPr>
-        <w:t>asura</w:t>
-      </w:r>
-      <w:proofErr w:type="spellEnd"/>
+        <w:t xml:space="preserve"> the asura </w:t>
+      </w:r>
+      <w:r>
+        <w:rPr>
+          <w:lang w:val="en-US"/>
+        </w:rPr>
+        <w:t>who tries to use the core against her</w:t>
+      </w:r>
+      <w:r>
+        <w:rPr>
+          <w:lang w:val="en-US"/>
+        </w:rPr>
+        <w:t xml:space="preserve"> again</w:t>
+      </w:r>
+      <w:r>
+        <w:rPr>
+          <w:lang w:val="en-US"/>
+        </w:rPr>
+        <w:t>. She chases it away and meets (Boss3).</w:t>
+      </w:r>
+    </w:p>
+    <w:p>
+      <w:pPr>
+        <w:rPr>
+          <w:lang w:val="en-US"/>
+        </w:rPr>
+      </w:pPr>
+      <w:r>
+        <w:rPr>
+          <w:lang w:val="en-US"/>
+        </w:rPr>
+        <w:t xml:space="preserve">She enters a lotus garden of the (Boss6) temple where she meets </w:t>
+      </w:r>
+      <w:r>
+        <w:rPr>
+          <w:lang w:val="en-US"/>
+        </w:rPr>
+        <w:t>(</w:t>
+      </w:r>
+      <w:r>
+        <w:rPr>
+          <w:lang w:val="en-US"/>
+        </w:rPr>
+        <w:t>Boss4/</w:t>
+      </w:r>
+      <w:r>
+        <w:rPr>
+          <w:lang w:val="en-US"/>
+        </w:rPr>
+        <w:t>Lakshmi).</w:t>
+      </w:r>
+    </w:p>
+    <w:p>
+      <w:pPr>
+        <w:rPr>
+          <w:lang w:val="en-US"/>
+        </w:rPr>
+      </w:pPr>
+      <w:r>
+        <w:rPr>
+          <w:lang w:val="en-US"/>
+        </w:rPr>
+        <w:t xml:space="preserve">Stage 5 signifies the various layers of the temple (Asura, Human, Deva, Brahma). Main char makes her way to the middle and meets </w:t>
+      </w:r>
+      <w:r>
+        <w:rPr>
+          <w:lang w:val="en-US"/>
+        </w:rPr>
+        <w:t xml:space="preserve">(Brahma) </w:t>
+      </w:r>
+      <w:r>
+        <w:rPr>
+          <w:lang w:val="en-US"/>
+        </w:rPr>
+        <w:t xml:space="preserve">who’s </w:t>
+      </w:r>
+      <w:r>
+        <w:rPr>
+          <w:lang w:val="en-US"/>
+        </w:rPr>
+        <w:t>given (Boss6)</w:t>
+      </w:r>
+      <w:r>
+        <w:rPr>
+          <w:lang w:val="en-US"/>
+        </w:rPr>
+        <w:t xml:space="preserve"> a boon that makes her immortal. (Brahma) doesn’t think the main character is suitable to mess with deity business so she has to defeat her.</w:t>
+      </w:r>
       <w:r>
         <w:rPr>
           <w:lang w:val="en-US"/>
         </w:rPr>
         <w:t xml:space="preserve"> </w:t>
       </w:r>
-      <w:r>
-        <w:rPr>
-          <w:lang w:val="en-US"/>
-        </w:rPr>
-        <w:t>who tries to use the core against her</w:t>
-      </w:r>
-      <w:r>
-        <w:rPr>
-          <w:lang w:val="en-US"/>
-        </w:rPr>
-        <w:t xml:space="preserve"> again</w:t>
-      </w:r>
-      <w:r>
-        <w:rPr>
-          <w:lang w:val="en-US"/>
-        </w:rPr>
-        <w:t>. She chases it away and meets (Boss3).</w:t>
-      </w:r>
-    </w:p>
-    <w:p>
-      <w:pPr>
-        <w:rPr>
-          <w:lang w:val="en-US"/>
-        </w:rPr>
-      </w:pPr>
-      <w:r>
-        <w:rPr>
-          <w:lang w:val="en-US"/>
-        </w:rPr>
-        <w:t xml:space="preserve">She enters a lotus garden of the (Boss6) temple where she meets </w:t>
-      </w:r>
-      <w:r>
-        <w:rPr>
-          <w:lang w:val="en-US"/>
-        </w:rPr>
-        <w:t>(</w:t>
-      </w:r>
-      <w:r>
-        <w:rPr>
-          <w:lang w:val="en-US"/>
-        </w:rPr>
-        <w:t>Boss4/</w:t>
-      </w:r>
-      <w:r>
-        <w:rPr>
-          <w:lang w:val="en-US"/>
-        </w:rPr>
-        <w:t>Lakshmi).</w:t>
-      </w:r>
-    </w:p>
-    <w:p>
-      <w:pPr>
-        <w:rPr>
-          <w:lang w:val="en-US"/>
-        </w:rPr>
-      </w:pPr>
-      <w:r>
-        <w:rPr>
-          <w:lang w:val="en-US"/>
-        </w:rPr>
-        <w:t>Stage 5 signifies the various layers of the temple (</w:t>
-      </w:r>
-      <w:proofErr w:type="spellStart"/>
-      <w:r>
-        <w:rPr>
-          <w:lang w:val="en-US"/>
-        </w:rPr>
-        <w:t>Asura</w:t>
-      </w:r>
-      <w:proofErr w:type="spellEnd"/>
-      <w:r>
-        <w:rPr>
-          <w:lang w:val="en-US"/>
-        </w:rPr>
-        <w:t xml:space="preserve">, Human, Deva, Brahma). Main char makes her way to the middle and meets </w:t>
-      </w:r>
-      <w:r>
-        <w:rPr>
-          <w:lang w:val="en-US"/>
-        </w:rPr>
-        <w:t xml:space="preserve">(Brahma) </w:t>
-      </w:r>
-      <w:r>
-        <w:rPr>
-          <w:lang w:val="en-US"/>
-        </w:rPr>
-        <w:t xml:space="preserve">who’s </w:t>
-      </w:r>
-      <w:r>
-        <w:rPr>
-          <w:lang w:val="en-US"/>
-        </w:rPr>
-        <w:t>given (Boss6)</w:t>
-      </w:r>
-      <w:r>
-        <w:rPr>
-          <w:lang w:val="en-US"/>
-        </w:rPr>
-        <w:t xml:space="preserve"> a boon that makes her immortal. (Brahma) doesn’t think the main character is suitable to mess with deity business so she has to defeat her.</w:t>
-      </w:r>
-      <w:r>
-        <w:rPr>
-          <w:lang w:val="en-US"/>
-        </w:rPr>
-        <w:t xml:space="preserve"> </w:t>
-      </w:r>
     </w:p>
     <w:p>
       <w:pPr>
@@ -2439,7 +2331,6 @@
           <w:lang w:val="en-US"/>
         </w:rPr>
       </w:pPr>
-      <w:proofErr w:type="spellStart"/>
       <w:r>
         <w:rPr>
           <w:b/>
@@ -2447,16 +2338,81 @@
           <w:lang w:val="en-US"/>
         </w:rPr>
         <w:lastRenderedPageBreak/>
-        <w:t>Asura’s</w:t>
-      </w:r>
-      <w:proofErr w:type="spellEnd"/>
+        <w:t>Asura’s Path</w:t>
+      </w:r>
+      <w:r>
+        <w:rPr>
+          <w:lang w:val="en-US"/>
+        </w:rPr>
+        <w:br/>
+      </w:r>
+      <w:r>
+        <w:rPr>
+          <w:lang w:val="en-US"/>
+        </w:rPr>
+        <w:t>Main character follows an asura that has stolen the twilight core. After pursuing her for a while s</w:t>
+      </w:r>
+      <w:r>
+        <w:rPr>
+          <w:lang w:val="en-US"/>
+        </w:rPr>
+        <w:t>he encounters a forest guard who doesn’t let her through for it is a sacred place.</w:t>
+      </w:r>
+    </w:p>
+    <w:p>
+      <w:pPr>
+        <w:pStyle w:val="ListParagraph"/>
+        <w:numPr>
+          <w:ilvl w:val="1"/>
+          <w:numId w:val="16"/>
+        </w:numPr>
+        <w:rPr>
+          <w:lang w:val="en-US"/>
+        </w:rPr>
+      </w:pPr>
+      <w:r>
+        <w:rPr>
+          <w:lang w:val="en-US"/>
+        </w:rPr>
+        <w:t>Midboss: Asura</w:t>
+      </w:r>
+    </w:p>
+    <w:p>
+      <w:pPr>
+        <w:pStyle w:val="ListParagraph"/>
+        <w:numPr>
+          <w:ilvl w:val="1"/>
+          <w:numId w:val="16"/>
+        </w:numPr>
+        <w:rPr>
+          <w:lang w:val="en-US"/>
+        </w:rPr>
+      </w:pPr>
+      <w:r>
+        <w:rPr>
+          <w:lang w:val="en-US"/>
+        </w:rPr>
+        <w:t>Boss: Forest Guardian</w:t>
+      </w:r>
+    </w:p>
+    <w:p>
+      <w:pPr>
+        <w:pStyle w:val="ListParagraph"/>
+        <w:numPr>
+          <w:ilvl w:val="0"/>
+          <w:numId w:val="16"/>
+        </w:numPr>
+        <w:rPr>
+          <w:lang w:val="en-US"/>
+        </w:rPr>
+      </w:pPr>
       <w:r>
         <w:rPr>
           <w:b/>
           <w:bCs/>
           <w:lang w:val="en-US"/>
         </w:rPr>
-        <w:t xml:space="preserve"> Path</w:t>
+        <w:t>Black Forest</w:t>
       </w:r>
       <w:r>
         <w:rPr>
@@ -2468,27 +2424,37 @@
         <w:rPr>
           <w:lang w:val="en-US"/>
         </w:rPr>
-        <w:t xml:space="preserve">Main character follows an </w:t>
-      </w:r>
-      <w:proofErr w:type="spellStart"/>
-      <w:r>
-        <w:rPr>
-          <w:lang w:val="en-US"/>
-        </w:rPr>
-        <w:t>asura</w:t>
-      </w:r>
-      <w:proofErr w:type="spellEnd"/>
-      <w:r>
-        <w:rPr>
-          <w:lang w:val="en-US"/>
-        </w:rPr>
-        <w:t xml:space="preserve"> that has stolen the twilight core. After pursuing her for a while s</w:t>
-      </w:r>
-      <w:r>
-        <w:rPr>
-          <w:lang w:val="en-US"/>
-        </w:rPr>
-        <w:t>he encounters a forest guard who doesn’t let her through for it is a sacred place.</w:t>
+        <w:t>After defeating the guard m</w:t>
+      </w:r>
+      <w:r>
+        <w:rPr>
+          <w:lang w:val="en-US"/>
+        </w:rPr>
+        <w:t xml:space="preserve">ain character </w:t>
+      </w:r>
+      <w:r>
+        <w:rPr>
+          <w:lang w:val="en-US"/>
+        </w:rPr>
+        <w:t>proceeds to the woods</w:t>
+      </w:r>
+      <w:r>
+        <w:rPr>
+          <w:lang w:val="en-US"/>
+        </w:rPr>
+        <w:t xml:space="preserve"> when she notices a twilight leak. She foll</w:t>
+      </w:r>
+      <w:r>
+        <w:rPr>
+          <w:lang w:val="en-US"/>
+        </w:rPr>
+        <w:t xml:space="preserve">ows it to deeper to the forest </w:t>
+      </w:r>
+      <w:r>
+        <w:rPr>
+          <w:lang w:val="en-US"/>
+        </w:rPr>
+        <w:t xml:space="preserve">where she meets a spider queen who is opening portals  to the twilight realm. She defeats her and travels through a portal to the twilight realm. </w:t>
       </w:r>
     </w:p>
     <w:p>
@@ -2502,28 +2468,46 @@
           <w:lang w:val="en-US"/>
         </w:rPr>
       </w:pPr>
-      <w:proofErr w:type="spellStart"/>
-      <w:r>
-        <w:rPr>
-          <w:lang w:val="en-US"/>
-        </w:rPr>
-        <w:t>Midboss</w:t>
-      </w:r>
-      <w:proofErr w:type="spellEnd"/>
-      <w:r>
-        <w:rPr>
-          <w:lang w:val="en-US"/>
-        </w:rPr>
-        <w:t xml:space="preserve">: </w:t>
-      </w:r>
-      <w:proofErr w:type="spellStart"/>
-      <w:r>
-        <w:rPr>
-          <w:lang w:val="en-US"/>
-        </w:rPr>
-        <w:t>Asura</w:t>
-      </w:r>
-      <w:proofErr w:type="spellEnd"/>
+      <w:r>
+        <w:rPr>
+          <w:lang w:val="en-US"/>
+        </w:rPr>
+        <w:t>Boss: Spider queen</w:t>
+      </w:r>
+    </w:p>
+    <w:p>
+      <w:pPr>
+        <w:pStyle w:val="ListParagraph"/>
+        <w:numPr>
+          <w:ilvl w:val="0"/>
+          <w:numId w:val="16"/>
+        </w:numPr>
+        <w:rPr>
+          <w:lang w:val="en-US"/>
+        </w:rPr>
+      </w:pPr>
+      <w:r>
+        <w:rPr>
+          <w:b/>
+          <w:bCs/>
+          <w:lang w:val="en-US"/>
+        </w:rPr>
+        <w:t>Riverbank</w:t>
+      </w:r>
+      <w:r>
+        <w:rPr>
+          <w:b/>
+          <w:bCs/>
+          <w:lang w:val="en-US"/>
+        </w:rPr>
+        <w:br/>
+      </w:r>
+      <w:r>
+        <w:rPr>
+          <w:lang w:val="en-US"/>
+        </w:rPr>
+        <w:t>???</w:t>
+      </w:r>
     </w:p>
     <w:p>
       <w:pPr>
@@ -2540,7 +2524,7 @@
         <w:rPr>
           <w:lang w:val="en-US"/>
         </w:rPr>
-        <w:t>Boss: Forest Guardian</w:t>
+        <w:t>Midboss: Asura</w:t>
       </w:r>
     </w:p>
     <w:p>
@@ -2560,10 +2544,12 @@
           <w:bCs/>
           <w:lang w:val="en-US"/>
         </w:rPr>
-        <w:t>Black Forest</w:t>
-      </w:r>
-      <w:r>
-        <w:rPr>
+        <w:t>Lotus Garden</w:t>
+      </w:r>
+      <w:r>
+        <w:rPr>
+          <w:b/>
+          <w:bCs/>
           <w:lang w:val="en-US"/>
         </w:rPr>
         <w:br/>
@@ -2572,37 +2558,26 @@
         <w:rPr>
           <w:lang w:val="en-US"/>
         </w:rPr>
-        <w:t>After defeating the guard m</w:t>
-      </w:r>
-      <w:r>
-        <w:rPr>
-          <w:lang w:val="en-US"/>
-        </w:rPr>
-        <w:t xml:space="preserve">ain character </w:t>
-      </w:r>
-      <w:r>
-        <w:rPr>
-          <w:lang w:val="en-US"/>
-        </w:rPr>
-        <w:t>proceeds to the woods</w:t>
-      </w:r>
-      <w:r>
-        <w:rPr>
-          <w:lang w:val="en-US"/>
-        </w:rPr>
-        <w:t xml:space="preserve"> when she notices a twilight leak. She foll</w:t>
-      </w:r>
-      <w:r>
-        <w:rPr>
-          <w:lang w:val="en-US"/>
-        </w:rPr>
-        <w:t xml:space="preserve">ows it to deeper to the forest </w:t>
-      </w:r>
-      <w:r>
-        <w:rPr>
-          <w:lang w:val="en-US"/>
-        </w:rPr>
-        <w:t xml:space="preserve">where she meets a spider queen who is opening portals  to the twilight realm. She defeats her and travels through a portal to the twilight realm. </w:t>
+        <w:t>4</w:t>
+      </w:r>
+      <w:r>
+        <w:rPr>
+          <w:vertAlign w:val="superscript"/>
+          <w:lang w:val="en-US"/>
+        </w:rPr>
+        <w:t>th</w:t>
+      </w:r>
+      <w:r>
+        <w:rPr>
+          <w:lang w:val="en-US"/>
+        </w:rPr>
+        <w:t xml:space="preserve"> stage and boss?</w:t>
+      </w:r>
+      <w:r>
+        <w:rPr>
+          <w:lang w:val="en-US"/>
+        </w:rPr>
+        <w:t xml:space="preserve"> Asura</w:t>
       </w:r>
     </w:p>
     <w:p>
@@ -2620,7 +2595,7 @@
         <w:rPr>
           <w:lang w:val="en-US"/>
         </w:rPr>
-        <w:t>Boss: Spider queen</w:t>
+        <w:t>Boss: Lakshmi</w:t>
       </w:r>
     </w:p>
     <w:p>
@@ -2640,7 +2615,7 @@
           <w:bCs/>
           <w:lang w:val="en-US"/>
         </w:rPr>
-        <w:t>Riverbank</w:t>
+        <w:t>Hindu Temple</w:t>
       </w:r>
       <w:r>
         <w:rPr>
@@ -2654,7 +2629,7 @@
         <w:rPr>
           <w:lang w:val="en-US"/>
         </w:rPr>
-        <w:t>???</w:t>
+        <w:t>Main character meets (Brahma) who’s given the final boss a boon that makes her immortal. (Brahma) doesn’t think the main character is suitable to mess with deity business so she has to defeat her. After defeating (Brahma) main character acquires a power from her to temporarily change day or night to twilight to kill the final boss. (Twilight Core)</w:t>
       </w:r>
     </w:p>
     <w:p>
@@ -2668,28 +2643,12 @@
           <w:lang w:val="en-US"/>
         </w:rPr>
       </w:pPr>
-      <w:proofErr w:type="spellStart"/>
-      <w:r>
-        <w:rPr>
-          <w:lang w:val="en-US"/>
-        </w:rPr>
-        <w:t>Midboss</w:t>
-      </w:r>
-      <w:proofErr w:type="spellEnd"/>
-      <w:r>
-        <w:rPr>
-          <w:lang w:val="en-US"/>
-        </w:rPr>
-        <w:t xml:space="preserve">: </w:t>
-      </w:r>
-      <w:proofErr w:type="spellStart"/>
-      <w:r>
-        <w:rPr>
-          <w:lang w:val="en-US"/>
-        </w:rPr>
-        <w:t>Asura</w:t>
-      </w:r>
-      <w:proofErr w:type="spellEnd"/>
+      <w:r>
+        <w:rPr>
+          <w:lang w:val="en-US"/>
+        </w:rPr>
+        <w:t>Boss: Brahma</w:t>
+      </w:r>
     </w:p>
     <w:p>
       <w:pPr>
@@ -2698,149 +2657,18 @@
           <w:ilvl w:val="0"/>
           <w:numId w:val="16"/>
         </w:numPr>
-        <w:rPr>
-          <w:lang w:val="en-US"/>
-        </w:rPr>
-      </w:pPr>
-      <w:r>
         <w:rPr>
           <w:b/>
           <w:bCs/>
           <w:lang w:val="en-US"/>
         </w:rPr>
-        <w:t>Lotus Garden</w:t>
-      </w:r>
+      </w:pPr>
       <w:r>
         <w:rPr>
           <w:b/>
           <w:bCs/>
           <w:lang w:val="en-US"/>
         </w:rPr>
-        <w:br/>
-      </w:r>
-      <w:r>
-        <w:rPr>
-          <w:lang w:val="en-US"/>
-        </w:rPr>
-        <w:t>4</w:t>
-      </w:r>
-      <w:r>
-        <w:rPr>
-          <w:vertAlign w:val="superscript"/>
-          <w:lang w:val="en-US"/>
-        </w:rPr>
-        <w:t>th</w:t>
-      </w:r>
-      <w:r>
-        <w:rPr>
-          <w:lang w:val="en-US"/>
-        </w:rPr>
-        <w:t xml:space="preserve"> stage and boss?</w:t>
-      </w:r>
-      <w:r>
-        <w:rPr>
-          <w:lang w:val="en-US"/>
-        </w:rPr>
-        <w:t xml:space="preserve"> </w:t>
-      </w:r>
-      <w:proofErr w:type="spellStart"/>
-      <w:r>
-        <w:rPr>
-          <w:lang w:val="en-US"/>
-        </w:rPr>
-        <w:t>Asura</w:t>
-      </w:r>
-      <w:proofErr w:type="spellEnd"/>
-    </w:p>
-    <w:p>
-      <w:pPr>
-        <w:pStyle w:val="ListParagraph"/>
-        <w:numPr>
-          <w:ilvl w:val="1"/>
-          <w:numId w:val="16"/>
-        </w:numPr>
-        <w:rPr>
-          <w:lang w:val="en-US"/>
-        </w:rPr>
-      </w:pPr>
-      <w:r>
-        <w:rPr>
-          <w:lang w:val="en-US"/>
-        </w:rPr>
-        <w:t>Boss: Lakshmi</w:t>
-      </w:r>
-    </w:p>
-    <w:p>
-      <w:pPr>
-        <w:pStyle w:val="ListParagraph"/>
-        <w:numPr>
-          <w:ilvl w:val="0"/>
-          <w:numId w:val="16"/>
-        </w:numPr>
-        <w:rPr>
-          <w:lang w:val="en-US"/>
-        </w:rPr>
-      </w:pPr>
-      <w:r>
-        <w:rPr>
-          <w:b/>
-          <w:bCs/>
-          <w:lang w:val="en-US"/>
-        </w:rPr>
-        <w:t>Hindu Temple</w:t>
-      </w:r>
-      <w:r>
-        <w:rPr>
-          <w:b/>
-          <w:bCs/>
-          <w:lang w:val="en-US"/>
-        </w:rPr>
-        <w:br/>
-      </w:r>
-      <w:r>
-        <w:rPr>
-          <w:lang w:val="en-US"/>
-        </w:rPr>
-        <w:t>Main character meets (Brahma) who’s given the final boss a boon that makes her immortal. (Brahma) doesn’t think the main character is suitable to mess with deity business so she has to defeat her. After defeating (Brahma) main character acquires a power from her to temporarily change day or night to twilight to kill the final boss. (Twilight Core)</w:t>
-      </w:r>
-    </w:p>
-    <w:p>
-      <w:pPr>
-        <w:pStyle w:val="ListParagraph"/>
-        <w:numPr>
-          <w:ilvl w:val="1"/>
-          <w:numId w:val="16"/>
-        </w:numPr>
-        <w:rPr>
-          <w:lang w:val="en-US"/>
-        </w:rPr>
-      </w:pPr>
-      <w:r>
-        <w:rPr>
-          <w:lang w:val="en-US"/>
-        </w:rPr>
-        <w:t>Boss: Brahma</w:t>
-      </w:r>
-    </w:p>
-    <w:p>
-      <w:pPr>
-        <w:pStyle w:val="ListParagraph"/>
-        <w:numPr>
-          <w:ilvl w:val="0"/>
-          <w:numId w:val="16"/>
-        </w:numPr>
-        <w:rPr>
-          <w:b/>
-          <w:bCs/>
-          <w:lang w:val="en-US"/>
-        </w:rPr>
-      </w:pPr>
-      <w:r>
-        <w:rPr>
-          <w:b/>
-          <w:bCs/>
-          <w:lang w:val="en-US"/>
-        </w:rPr>
         <w:t>Temple Courtyard</w:t>
       </w:r>
     </w:p>
@@ -2873,7 +2701,6 @@
           <w:rFonts w:cstheme="minorHAnsi"/>
         </w:rPr>
       </w:pPr>
-      <w:proofErr w:type="spellStart"/>
       <w:r>
         <w:rPr>
           <w:rFonts w:cstheme="minorHAnsi"/>
@@ -2882,75 +2709,8 @@
           <w:szCs w:val="21"/>
           <w:shd w:val="clear" w:color="auto" w:fill="FFFFFF"/>
         </w:rPr>
-        <w:t>Asura</w:t>
-      </w:r>
-      <w:proofErr w:type="spellEnd"/>
-      <w:r>
-        <w:rPr>
-          <w:rFonts w:cstheme="minorHAnsi"/>
-          <w:color w:val="252525"/>
-          <w:sz w:val="21"/>
-          <w:szCs w:val="21"/>
-          <w:shd w:val="clear" w:color="auto" w:fill="FFFFFF"/>
-        </w:rPr>
-        <w:t xml:space="preserve"> </w:t>
-      </w:r>
-      <w:proofErr w:type="spellStart"/>
-      <w:r>
-        <w:rPr>
-          <w:rFonts w:cstheme="minorHAnsi"/>
-          <w:color w:val="252525"/>
-          <w:sz w:val="21"/>
-          <w:szCs w:val="21"/>
-          <w:shd w:val="clear" w:color="auto" w:fill="FFFFFF"/>
-        </w:rPr>
-        <w:t>who</w:t>
-      </w:r>
-      <w:proofErr w:type="spellEnd"/>
-      <w:r>
-        <w:rPr>
-          <w:rFonts w:cstheme="minorHAnsi"/>
-          <w:color w:val="252525"/>
-          <w:sz w:val="21"/>
-          <w:szCs w:val="21"/>
-          <w:shd w:val="clear" w:color="auto" w:fill="FFFFFF"/>
-        </w:rPr>
-        <w:t xml:space="preserve"> </w:t>
-      </w:r>
-      <w:proofErr w:type="spellStart"/>
-      <w:r>
-        <w:rPr>
-          <w:rFonts w:cstheme="minorHAnsi"/>
-          <w:color w:val="252525"/>
-          <w:sz w:val="21"/>
-          <w:szCs w:val="21"/>
-          <w:shd w:val="clear" w:color="auto" w:fill="FFFFFF"/>
-        </w:rPr>
-        <w:t>remain</w:t>
-      </w:r>
-      <w:proofErr w:type="spellEnd"/>
-      <w:r>
-        <w:rPr>
-          <w:rFonts w:cstheme="minorHAnsi"/>
-          <w:color w:val="252525"/>
-          <w:sz w:val="21"/>
-          <w:szCs w:val="21"/>
-          <w:shd w:val="clear" w:color="auto" w:fill="FFFFFF"/>
-        </w:rPr>
-        <w:t xml:space="preserve"> </w:t>
-      </w:r>
-      <w:proofErr w:type="spellStart"/>
-      <w:r>
-        <w:rPr>
-          <w:rFonts w:cstheme="minorHAnsi"/>
-          <w:color w:val="252525"/>
-          <w:sz w:val="21"/>
-          <w:szCs w:val="21"/>
-          <w:shd w:val="clear" w:color="auto" w:fill="FFFFFF"/>
-        </w:rPr>
-        <w:t>Asura</w:t>
-      </w:r>
-      <w:proofErr w:type="spellEnd"/>
+        <w:t>Asura who remain Asura</w:t>
+      </w:r>
     </w:p>
     <w:p>
       <w:pPr>
@@ -2962,25 +2722,18 @@
         <w:pStyle w:val="Heading2"/>
       </w:pPr>
       <w:bookmarkStart w:id="5" w:name="_Toc468270155"/>
-      <w:proofErr w:type="spellStart"/>
       <w:r>
         <w:t>Characters</w:t>
       </w:r>
       <w:bookmarkEnd w:id="5"/>
-      <w:proofErr w:type="spellEnd"/>
     </w:p>
     <w:p>
       <w:pPr>
         <w:pStyle w:val="Heading3"/>
       </w:pPr>
       <w:bookmarkStart w:id="6" w:name="_Toc468270156"/>
-      <w:proofErr w:type="spellStart"/>
-      <w:r>
-        <w:t>Boss</w:t>
-      </w:r>
-      <w:proofErr w:type="spellEnd"/>
-      <w:r>
-        <w:t xml:space="preserve"> 0.5</w:t>
+      <w:r>
+        <w:t>Boss 0.5</w:t>
       </w:r>
       <w:bookmarkEnd w:id="6"/>
       <w:r>
@@ -3167,7 +2920,6 @@
           <w:lang w:val="en-US"/>
         </w:rPr>
       </w:pPr>
-      <w:proofErr w:type="spellStart"/>
       <w:r>
         <w:rPr>
           <w:rFonts w:cs="Arial"/>
@@ -3177,26 +2929,14 @@
           <w:shd w:val="clear" w:color="auto" w:fill="FFFFFF"/>
           <w:lang w:val="en-US"/>
         </w:rPr>
-        <w:t>Huldras</w:t>
-      </w:r>
-      <w:proofErr w:type="spellEnd"/>
-      <w:r>
-        <w:rPr>
-          <w:rFonts w:cs="Arial"/>
-          <w:color w:val="000000"/>
+        <w:t>Huldras are usually said to be very self-conscious about their tail and back, and attacks anyone who points them out.</w:t>
+      </w:r>
+    </w:p>
+    <w:p>
+      <w:pPr>
+        <w:rPr>
           <w:sz w:val="21"/>
           <w:szCs w:val="24"/>
-          <w:shd w:val="clear" w:color="auto" w:fill="FFFFFF"/>
-          <w:lang w:val="en-US"/>
-        </w:rPr>
-        <w:t xml:space="preserve"> are usually said to be very self-conscious about their tail and back, and attacks anyone who points them out.</w:t>
-      </w:r>
-    </w:p>
-    <w:p>
-      <w:pPr>
-        <w:rPr>
-          <w:sz w:val="21"/>
-          <w:szCs w:val="24"/>
           <w:lang w:val="en-US"/>
         </w:rPr>
       </w:pPr>
@@ -3209,35 +2949,9 @@
           <w:numId w:val="18"/>
         </w:numPr>
       </w:pPr>
-      <w:proofErr w:type="spellStart"/>
-      <w:r>
-        <w:t>spider</w:t>
-      </w:r>
-      <w:proofErr w:type="spellEnd"/>
-      <w:r>
-        <w:t xml:space="preserve"> </w:t>
-      </w:r>
-      <w:proofErr w:type="spellStart"/>
-      <w:r>
-        <w:t>boss</w:t>
-      </w:r>
-      <w:proofErr w:type="spellEnd"/>
-      <w:r>
-        <w:t xml:space="preserve"> -&gt; </w:t>
-      </w:r>
-      <w:proofErr w:type="spellStart"/>
-      <w:r>
-        <w:t>research</w:t>
-      </w:r>
-      <w:proofErr w:type="spellEnd"/>
-      <w:r>
-        <w:t xml:space="preserve"> </w:t>
-      </w:r>
-      <w:proofErr w:type="spellStart"/>
-      <w:r>
-        <w:t>hinduism</w:t>
-      </w:r>
-      <w:proofErr w:type="spellEnd"/>
+      <w:r>
+        <w:t>spider boss -&gt; research hinduism</w:t>
+      </w:r>
     </w:p>
     <w:p>
       <w:pPr>
@@ -3247,37 +2961,8 @@
           <w:numId w:val="18"/>
         </w:numPr>
       </w:pPr>
-      <w:proofErr w:type="spellStart"/>
-      <w:r>
-        <w:t>stage</w:t>
-      </w:r>
-      <w:proofErr w:type="spellEnd"/>
-      <w:r>
-        <w:t xml:space="preserve"> </w:t>
-      </w:r>
-      <w:proofErr w:type="spellStart"/>
-      <w:r>
-        <w:t>enemies</w:t>
-      </w:r>
-      <w:proofErr w:type="spellEnd"/>
-      <w:r>
-        <w:t xml:space="preserve"> </w:t>
-      </w:r>
-      <w:proofErr w:type="spellStart"/>
-      <w:r>
-        <w:t>little</w:t>
-      </w:r>
-      <w:proofErr w:type="spellEnd"/>
-      <w:r>
-        <w:t xml:space="preserve"> </w:t>
-      </w:r>
-      <w:proofErr w:type="spellStart"/>
-      <w:r>
-        <w:t>spiders</w:t>
-      </w:r>
-      <w:proofErr w:type="spellEnd"/>
-      <w:r>
-        <w:t>?</w:t>
+      <w:r>
+        <w:t>stage enemies little spiders?</w:t>
       </w:r>
       <w:r>
         <w:t>’</w:t>
@@ -3310,14 +2995,7 @@
         <w:rPr>
           <w:lang w:val="en-US"/>
         </w:rPr>
-        <w:t xml:space="preserve">from sprite extra </w:t>
-      </w:r>
-      <w:proofErr w:type="spellStart"/>
-      <w:r>
-        <w:rPr>
-          <w:lang w:val="en-US"/>
-        </w:rPr>
-        <w:t>legs</w:t>
+        <w:t>from sprite extra legs</w:t>
       </w:r>
       <w:r>
         <w:rPr>
@@ -3325,36 +3003,17 @@
         </w:rPr>
         <w:t>s</w:t>
       </w:r>
-      <w:proofErr w:type="spellEnd"/>
     </w:p>
     <w:p>
       <w:pPr>
         <w:pStyle w:val="Heading2"/>
       </w:pPr>
       <w:bookmarkStart w:id="8" w:name="_Toc468270158"/>
-      <w:proofErr w:type="spellStart"/>
       <w:r>
         <w:lastRenderedPageBreak/>
-        <w:t>Bullet</w:t>
-      </w:r>
-      <w:proofErr w:type="spellEnd"/>
-      <w:r>
-        <w:t xml:space="preserve"> </w:t>
-      </w:r>
-      <w:proofErr w:type="spellStart"/>
-      <w:r>
-        <w:t>sprite</w:t>
-      </w:r>
-      <w:proofErr w:type="spellEnd"/>
-      <w:r>
-        <w:t xml:space="preserve"> </w:t>
-      </w:r>
-      <w:proofErr w:type="spellStart"/>
-      <w:r>
-        <w:t>types</w:t>
+        <w:t>Bullet sprite types</w:t>
       </w:r>
       <w:bookmarkEnd w:id="8"/>
-      <w:proofErr w:type="spellEnd"/>
     </w:p>
     <w:p>
       <w:pPr>
@@ -3364,11 +3023,9 @@
           <w:numId w:val="18"/>
         </w:numPr>
       </w:pPr>
-      <w:proofErr w:type="spellStart"/>
       <w:r>
         <w:t>Round</w:t>
       </w:r>
-      <w:proofErr w:type="spellEnd"/>
     </w:p>
     <w:p>
       <w:pPr>
@@ -3378,11 +3035,9 @@
           <w:numId w:val="18"/>
         </w:numPr>
       </w:pPr>
-      <w:proofErr w:type="spellStart"/>
       <w:r>
         <w:t>Diamond</w:t>
       </w:r>
-      <w:proofErr w:type="spellEnd"/>
     </w:p>
     <w:p>
       <w:pPr>
@@ -3398,12 +3053,10 @@
         <w:pStyle w:val="Heading2"/>
       </w:pPr>
       <w:bookmarkStart w:id="9" w:name="_Toc468270159"/>
-      <w:proofErr w:type="spellStart"/>
       <w:r>
         <w:t>Mechanics</w:t>
       </w:r>
       <w:bookmarkEnd w:id="9"/>
-      <w:proofErr w:type="spellEnd"/>
     </w:p>
     <w:p>
       <w:pPr>
@@ -3448,21 +3101,7 @@
         <w:rPr>
           <w:lang w:val="en-US"/>
         </w:rPr>
-        <w:t xml:space="preserve">Day Core: </w:t>
-      </w:r>
-      <w:proofErr w:type="spellStart"/>
-      <w:r>
-        <w:rPr>
-          <w:lang w:val="en-US"/>
-        </w:rPr>
-        <w:t>Startlight</w:t>
-      </w:r>
-      <w:proofErr w:type="spellEnd"/>
-      <w:r>
-        <w:rPr>
-          <w:lang w:val="en-US"/>
-        </w:rPr>
-        <w:t xml:space="preserve"> special</w:t>
+        <w:t>Day Core: Startlight special</w:t>
       </w:r>
     </w:p>
     <w:p>
@@ -3588,21 +3227,7 @@
         <w:rPr>
           <w:lang w:val="en-US"/>
         </w:rPr>
-        <w:t xml:space="preserve">Cores can be leveled with </w:t>
-      </w:r>
-      <w:proofErr w:type="spellStart"/>
-      <w:r>
-        <w:rPr>
-          <w:lang w:val="en-US"/>
-        </w:rPr>
-        <w:t>exp</w:t>
-      </w:r>
-      <w:proofErr w:type="spellEnd"/>
-      <w:r>
-        <w:rPr>
-          <w:lang w:val="en-US"/>
-        </w:rPr>
-        <w:t xml:space="preserve"> points</w:t>
+        <w:t>Cores can be leveled with exp points</w:t>
       </w:r>
     </w:p>
     <w:p>
@@ -3692,6 +3317,63 @@
     </w:p>
     <w:p>
       <w:pPr>
+        <w:pStyle w:val="Heading2"/>
+        <w:rPr>
+          <w:lang w:val="en-US"/>
+        </w:rPr>
+      </w:pPr>
+      <w:r>
+        <w:rPr>
+          <w:lang w:val="en-US"/>
+        </w:rPr>
+        <w:t>Score system</w:t>
+      </w:r>
+    </w:p>
+    <w:p>
+      <w:pPr>
+        <w:rPr>
+          <w:lang w:val="en-US"/>
+        </w:rPr>
+      </w:pPr>
+    </w:p>
+    <w:p>
+      <w:pPr>
+        <w:pStyle w:val="ListParagraph"/>
+        <w:numPr>
+          <w:ilvl w:val="0"/>
+          <w:numId w:val="5"/>
+        </w:numPr>
+        <w:rPr>
+          <w:lang w:val="en-US"/>
+        </w:rPr>
+      </w:pPr>
+      <w:r>
+        <w:rPr>
+          <w:lang w:val="en-US"/>
+        </w:rPr>
+        <w:t>Certain score threshold yields an extra life</w:t>
+      </w:r>
+    </w:p>
+    <w:p>
+      <w:pPr>
+        <w:pStyle w:val="ListParagraph"/>
+        <w:numPr>
+          <w:ilvl w:val="0"/>
+          <w:numId w:val="5"/>
+        </w:numPr>
+        <w:rPr>
+          <w:lang w:val="en-US"/>
+        </w:rPr>
+      </w:pPr>
+      <w:r>
+        <w:rPr>
+          <w:lang w:val="en-US"/>
+        </w:rPr>
+        <w:t>Scorepoint multiplier from core levels?</w:t>
+      </w:r>
+    </w:p>
+    <w:p>
+      <w:pPr>
         <w:pStyle w:val="ListParagraph"/>
         <w:rPr>
           <w:lang w:val="en-US"/>
@@ -3776,7 +3458,95 @@
         </w:rPr>
         <w:t>Acceleration/deceleration on environment</w:t>
       </w:r>
-      <w:bookmarkStart w:id="14" w:name="_GoBack"/>
+    </w:p>
+    <w:p>
+      <w:pPr>
+        <w:pStyle w:val="ListParagraph"/>
+        <w:numPr>
+          <w:ilvl w:val="0"/>
+          <w:numId w:val="32"/>
+        </w:numPr>
+        <w:rPr>
+          <w:lang w:val="en-US"/>
+        </w:rPr>
+      </w:pPr>
+      <w:r>
+        <w:rPr>
+          <w:lang w:val="en-US"/>
+        </w:rPr>
+        <w:t xml:space="preserve">Added </w:t>
+      </w:r>
+      <w:r>
+        <w:rPr>
+          <w:lang w:val="en-US"/>
+        </w:rPr>
+        <w:t>template for s</w:t>
+      </w:r>
+      <w:r>
+        <w:rPr>
+          <w:lang w:val="en-US"/>
+        </w:rPr>
+        <w:t>tage end</w:t>
+      </w:r>
+    </w:p>
+    <w:p>
+      <w:pPr>
+        <w:pStyle w:val="ListParagraph"/>
+        <w:numPr>
+          <w:ilvl w:val="0"/>
+          <w:numId w:val="32"/>
+        </w:numPr>
+        <w:rPr>
+          <w:lang w:val="en-US"/>
+        </w:rPr>
+      </w:pPr>
+      <w:r>
+        <w:rPr>
+          <w:lang w:val="en-US"/>
+        </w:rPr>
+        <w:t>Added score gain for corepoints with multiplier</w:t>
+      </w:r>
+    </w:p>
+    <w:p>
+      <w:pPr>
+        <w:pStyle w:val="ListParagraph"/>
+        <w:numPr>
+          <w:ilvl w:val="0"/>
+          <w:numId w:val="32"/>
+        </w:numPr>
+        <w:rPr>
+          <w:lang w:val="en-US"/>
+        </w:rPr>
+      </w:pPr>
+      <w:r>
+        <w:rPr>
+          <w:lang w:val="en-US"/>
+        </w:rPr>
+        <w:t>Visual indication for score and hiscore</w:t>
+      </w:r>
+    </w:p>
+    <w:p>
+      <w:pPr>
+        <w:pStyle w:val="Heading2"/>
+        <w:rPr>
+          <w:lang w:val="en-US"/>
+        </w:rPr>
+      </w:pPr>
+    </w:p>
+    <w:p>
+      <w:pPr>
+        <w:pStyle w:val="Heading2"/>
+        <w:rPr>
+          <w:lang w:val="en-US"/>
+        </w:rPr>
+      </w:pPr>
+      <w:bookmarkStart w:id="14" w:name="_Toc468270164"/>
+      <w:r>
+        <w:rPr>
+          <w:lang w:val="en-US"/>
+        </w:rPr>
+        <w:t>Todo</w:t>
+      </w:r>
       <w:bookmarkEnd w:id="14"/>
     </w:p>
     <w:p>
@@ -3784,44 +3554,183 @@
         <w:pStyle w:val="ListParagraph"/>
         <w:numPr>
           <w:ilvl w:val="0"/>
-          <w:numId w:val="32"/>
-        </w:numPr>
-        <w:rPr>
-          <w:lang w:val="en-US"/>
-        </w:rPr>
-      </w:pPr>
-      <w:r>
-        <w:rPr>
-          <w:lang w:val="en-US"/>
-        </w:rPr>
-        <w:t>Added templates for score and stage end</w:t>
-      </w:r>
-    </w:p>
-    <w:p>
-      <w:pPr>
-        <w:pStyle w:val="Heading2"/>
-        <w:rPr>
-          <w:lang w:val="en-US"/>
-        </w:rPr>
-      </w:pPr>
-    </w:p>
-    <w:p>
-      <w:pPr>
-        <w:pStyle w:val="Heading2"/>
-        <w:rPr>
-          <w:lang w:val="en-US"/>
-        </w:rPr>
-      </w:pPr>
-      <w:bookmarkStart w:id="15" w:name="_Toc468270164"/>
-      <w:proofErr w:type="spellStart"/>
-      <w:r>
-        <w:rPr>
-          <w:lang w:val="en-US"/>
-        </w:rPr>
-        <w:t>Todo</w:t>
-      </w:r>
+          <w:numId w:val="6"/>
+        </w:numPr>
+        <w:rPr>
+          <w:highlight w:val="red"/>
+          <w:lang w:val="en-US"/>
+        </w:rPr>
+      </w:pPr>
+      <w:r>
+        <w:rPr>
+          <w:highlight w:val="red"/>
+          <w:lang w:val="en-US"/>
+        </w:rPr>
+        <w:t>create stage end screen that continues to next stage when z pressed</w:t>
+      </w:r>
+    </w:p>
+    <w:p>
+      <w:pPr>
+        <w:pStyle w:val="ListParagraph"/>
+        <w:numPr>
+          <w:ilvl w:val="0"/>
+          <w:numId w:val="6"/>
+        </w:numPr>
+        <w:rPr>
+          <w:highlight w:val="red"/>
+          <w:lang w:val="en-US"/>
+        </w:rPr>
+      </w:pPr>
+      <w:r>
+        <w:rPr>
+          <w:highlight w:val="red"/>
+          <w:lang w:val="en-US"/>
+        </w:rPr>
+        <w:t>save</w:t>
+      </w:r>
+      <w:r>
+        <w:rPr>
+          <w:highlight w:val="red"/>
+          <w:lang w:val="en-US"/>
+        </w:rPr>
+        <w:t xml:space="preserve"> hiscore to playerprefs</w:t>
+      </w:r>
+      <w:r>
+        <w:rPr>
+          <w:highlight w:val="red"/>
+          <w:lang w:val="en-US"/>
+        </w:rPr>
+        <w:t xml:space="preserve"> OR binary encoding</w:t>
+      </w:r>
+    </w:p>
+    <w:p>
+      <w:pPr>
+        <w:pStyle w:val="ListParagraph"/>
+        <w:numPr>
+          <w:ilvl w:val="0"/>
+          <w:numId w:val="6"/>
+        </w:numPr>
+        <w:rPr>
+          <w:highlight w:val="red"/>
+          <w:lang w:val="en-US"/>
+        </w:rPr>
+      </w:pPr>
+      <w:r>
+        <w:rPr>
+          <w:highlight w:val="red"/>
+          <w:lang w:val="en-US"/>
+        </w:rPr>
+        <w:t>design score system and score point collection</w:t>
+      </w:r>
+    </w:p>
+    <w:p>
+      <w:pPr>
+        <w:pStyle w:val="ListParagraph"/>
+        <w:numPr>
+          <w:ilvl w:val="0"/>
+          <w:numId w:val="6"/>
+        </w:numPr>
+        <w:rPr>
+          <w:highlight w:val="red"/>
+          <w:lang w:val="en-US"/>
+        </w:rPr>
+      </w:pPr>
+      <w:r>
+        <w:rPr>
+          <w:highlight w:val="red"/>
+          <w:lang w:val="en-US"/>
+        </w:rPr>
+        <w:t>add core upgrade to stage end</w:t>
+      </w:r>
+    </w:p>
+    <w:p>
+      <w:pPr>
+        <w:pStyle w:val="ListParagraph"/>
+        <w:numPr>
+          <w:ilvl w:val="0"/>
+          <w:numId w:val="6"/>
+        </w:numPr>
+        <w:rPr>
+          <w:highlight w:val="yellow"/>
+          <w:lang w:val="en-US"/>
+        </w:rPr>
+      </w:pPr>
+      <w:r>
+        <w:rPr>
+          <w:highlight w:val="yellow"/>
+          <w:lang w:val="en-US"/>
+        </w:rPr>
+        <w:t>fix homing bullet by removing the offset and having it check if its reached its destination, then vanishing (or change lerp to translate so it doesn’t slow down near target)</w:t>
+      </w:r>
+    </w:p>
+    <w:p>
+      <w:pPr>
+        <w:pStyle w:val="ListParagraph"/>
+        <w:numPr>
+          <w:ilvl w:val="0"/>
+          <w:numId w:val="6"/>
+        </w:numPr>
+        <w:rPr>
+          <w:highlight w:val="yellow"/>
+          <w:lang w:val="en-US"/>
+        </w:rPr>
+      </w:pPr>
+      <w:r>
+        <w:rPr>
+          <w:highlight w:val="yellow"/>
+          <w:lang w:val="en-US"/>
+        </w:rPr>
+        <w:t>remove spawn positions array</w:t>
+      </w:r>
+      <w:r>
+        <w:rPr>
+          <w:highlight w:val="yellow"/>
+          <w:lang w:val="en-US"/>
+        </w:rPr>
+        <w:t xml:space="preserve"> from wave constructor</w:t>
+      </w:r>
+    </w:p>
+    <w:p>
+      <w:pPr>
+        <w:pStyle w:val="ListParagraph"/>
+        <w:numPr>
+          <w:ilvl w:val="0"/>
+          <w:numId w:val="6"/>
+        </w:numPr>
+        <w:rPr>
+          <w:highlight w:val="yellow"/>
+          <w:lang w:val="en-US"/>
+        </w:rPr>
+      </w:pPr>
+      <w:r>
+        <w:rPr>
+          <w:highlight w:val="yellow"/>
+          <w:lang w:val="en-US"/>
+        </w:rPr>
+        <w:t>fix midboss toplayer showing up when restart</w:t>
+      </w:r>
+    </w:p>
+    <w:p>
+      <w:pPr>
+        <w:pStyle w:val="ListParagraph"/>
+        <w:numPr>
+          <w:ilvl w:val="0"/>
+          <w:numId w:val="6"/>
+        </w:numPr>
+        <w:rPr>
+          <w:highlight w:val="yellow"/>
+          <w:lang w:val="en-US"/>
+        </w:rPr>
+      </w:pPr>
+      <w:r>
+        <w:rPr>
+          <w:highlight w:val="yellow"/>
+          <w:lang w:val="en-US"/>
+        </w:rPr>
+        <w:t>fix ui canvases</w:t>
+      </w:r>
+      <w:bookmarkStart w:id="15" w:name="_GoBack"/>
       <w:bookmarkEnd w:id="15"/>
-      <w:proofErr w:type="spellEnd"/>
     </w:p>
     <w:p>
       <w:pPr>
@@ -3831,32 +3740,16 @@
           <w:numId w:val="6"/>
         </w:numPr>
         <w:rPr>
-          <w:highlight w:val="red"/>
-          <w:lang w:val="en-US"/>
-        </w:rPr>
-      </w:pPr>
-      <w:r>
-        <w:rPr>
-          <w:highlight w:val="red"/>
-          <w:lang w:val="en-US"/>
-        </w:rPr>
-        <w:t xml:space="preserve">create stage </w:t>
-      </w:r>
-      <w:proofErr w:type="spellStart"/>
-      <w:r>
-        <w:rPr>
-          <w:highlight w:val="red"/>
-          <w:lang w:val="en-US"/>
-        </w:rPr>
-        <w:t>end</w:t>
-      </w:r>
-      <w:proofErr w:type="spellEnd"/>
-      <w:r>
-        <w:rPr>
-          <w:highlight w:val="red"/>
-          <w:lang w:val="en-US"/>
-        </w:rPr>
-        <w:t xml:space="preserve"> screen that continues to next stage when z pressed</w:t>
+          <w:highlight w:val="green"/>
+          <w:lang w:val="en-US"/>
+        </w:rPr>
+      </w:pPr>
+      <w:r>
+        <w:rPr>
+          <w:highlight w:val="green"/>
+          <w:lang w:val="en-US"/>
+        </w:rPr>
+        <w:t>create options with playerprefs for audio volumes</w:t>
       </w:r>
     </w:p>
     <w:p>
@@ -3867,52 +3760,36 @@
           <w:numId w:val="6"/>
         </w:numPr>
         <w:rPr>
-          <w:highlight w:val="red"/>
-          <w:lang w:val="en-US"/>
-        </w:rPr>
-      </w:pPr>
-      <w:r>
-        <w:rPr>
-          <w:highlight w:val="red"/>
-          <w:lang w:val="en-US"/>
-        </w:rPr>
-        <w:t>add score</w:t>
-      </w:r>
-    </w:p>
-    <w:p>
-      <w:pPr>
-        <w:pStyle w:val="ListParagraph"/>
-        <w:numPr>
-          <w:ilvl w:val="1"/>
+          <w:highlight w:val="green"/>
+          <w:lang w:val="en-US"/>
+        </w:rPr>
+      </w:pPr>
+      <w:r>
+        <w:rPr>
+          <w:highlight w:val="green"/>
+          <w:lang w:val="en-US"/>
+        </w:rPr>
+        <w:t>add color tint to night special</w:t>
+      </w:r>
+    </w:p>
+    <w:p>
+      <w:pPr>
+        <w:pStyle w:val="ListParagraph"/>
+        <w:numPr>
+          <w:ilvl w:val="0"/>
           <w:numId w:val="6"/>
         </w:numPr>
         <w:rPr>
-          <w:highlight w:val="red"/>
-          <w:lang w:val="en-US"/>
-        </w:rPr>
-      </w:pPr>
-      <w:r>
-        <w:rPr>
-          <w:highlight w:val="red"/>
-          <w:lang w:val="en-US"/>
-        </w:rPr>
-        <w:t xml:space="preserve">saving to </w:t>
-      </w:r>
-      <w:proofErr w:type="spellStart"/>
-      <w:r>
-        <w:rPr>
-          <w:highlight w:val="red"/>
-          <w:lang w:val="en-US"/>
-        </w:rPr>
-        <w:t>playerprefs</w:t>
-      </w:r>
-      <w:proofErr w:type="spellEnd"/>
-      <w:r>
-        <w:rPr>
-          <w:highlight w:val="red"/>
-          <w:lang w:val="en-US"/>
-        </w:rPr>
-        <w:t>?</w:t>
+          <w:highlight w:val="green"/>
+          <w:lang w:val="en-US"/>
+        </w:rPr>
+      </w:pPr>
+      <w:r>
+        <w:rPr>
+          <w:highlight w:val="green"/>
+          <w:lang w:val="en-US"/>
+        </w:rPr>
+        <w:t>visual indication of invulnerability</w:t>
       </w:r>
     </w:p>
     <w:p>
@@ -3923,125 +3800,6 @@
           <w:numId w:val="6"/>
         </w:numPr>
         <w:rPr>
-          <w:highlight w:val="red"/>
-          <w:lang w:val="en-US"/>
-        </w:rPr>
-      </w:pPr>
-      <w:r>
-        <w:rPr>
-          <w:highlight w:val="red"/>
-          <w:lang w:val="en-US"/>
-        </w:rPr>
-        <w:t>design score system and score point collection</w:t>
-      </w:r>
-    </w:p>
-    <w:p>
-      <w:pPr>
-        <w:pStyle w:val="ListParagraph"/>
-        <w:numPr>
-          <w:ilvl w:val="0"/>
-          <w:numId w:val="6"/>
-        </w:numPr>
-        <w:rPr>
-          <w:highlight w:val="yellow"/>
-          <w:lang w:val="en-US"/>
-        </w:rPr>
-      </w:pPr>
-      <w:r>
-        <w:rPr>
-          <w:highlight w:val="yellow"/>
-          <w:lang w:val="en-US"/>
-        </w:rPr>
-        <w:t>fix homing bullet by removing the offset and having it check if its reached its destination, then vanishing (or change lerp to translate so it doesn’t slow down near target)</w:t>
-      </w:r>
-    </w:p>
-    <w:p>
-      <w:pPr>
-        <w:pStyle w:val="ListParagraph"/>
-        <w:numPr>
-          <w:ilvl w:val="0"/>
-          <w:numId w:val="6"/>
-        </w:numPr>
-        <w:rPr>
-          <w:highlight w:val="yellow"/>
-          <w:lang w:val="en-US"/>
-        </w:rPr>
-      </w:pPr>
-      <w:r>
-        <w:rPr>
-          <w:highlight w:val="yellow"/>
-          <w:lang w:val="en-US"/>
-        </w:rPr>
-        <w:t>remove spawn positions array</w:t>
-      </w:r>
-      <w:r>
-        <w:rPr>
-          <w:highlight w:val="yellow"/>
-          <w:lang w:val="en-US"/>
-        </w:rPr>
-        <w:t xml:space="preserve"> from wave constructor</w:t>
-      </w:r>
-    </w:p>
-    <w:p>
-      <w:pPr>
-        <w:pStyle w:val="ListParagraph"/>
-        <w:numPr>
-          <w:ilvl w:val="0"/>
-          <w:numId w:val="6"/>
-        </w:numPr>
-        <w:rPr>
-          <w:highlight w:val="yellow"/>
-          <w:lang w:val="en-US"/>
-        </w:rPr>
-      </w:pPr>
-      <w:r>
-        <w:rPr>
-          <w:highlight w:val="yellow"/>
-          <w:lang w:val="en-US"/>
-        </w:rPr>
-        <w:t xml:space="preserve">fix </w:t>
-      </w:r>
-      <w:proofErr w:type="spellStart"/>
-      <w:r>
-        <w:rPr>
-          <w:highlight w:val="yellow"/>
-          <w:lang w:val="en-US"/>
-        </w:rPr>
-        <w:t>midboss</w:t>
-      </w:r>
-      <w:proofErr w:type="spellEnd"/>
-      <w:r>
-        <w:rPr>
-          <w:highlight w:val="yellow"/>
-          <w:lang w:val="en-US"/>
-        </w:rPr>
-        <w:t xml:space="preserve"> </w:t>
-      </w:r>
-      <w:proofErr w:type="spellStart"/>
-      <w:r>
-        <w:rPr>
-          <w:highlight w:val="yellow"/>
-          <w:lang w:val="en-US"/>
-        </w:rPr>
-        <w:t>toplayer</w:t>
-      </w:r>
-      <w:proofErr w:type="spellEnd"/>
-      <w:r>
-        <w:rPr>
-          <w:highlight w:val="yellow"/>
-          <w:lang w:val="en-US"/>
-        </w:rPr>
-        <w:t xml:space="preserve"> showing up when restart</w:t>
-      </w:r>
-    </w:p>
-    <w:p>
-      <w:pPr>
-        <w:pStyle w:val="ListParagraph"/>
-        <w:numPr>
-          <w:ilvl w:val="0"/>
-          <w:numId w:val="6"/>
-        </w:numPr>
-        <w:rPr>
           <w:highlight w:val="green"/>
           <w:lang w:val="en-US"/>
         </w:rPr>
@@ -4051,63 +3809,7 @@
           <w:highlight w:val="green"/>
           <w:lang w:val="en-US"/>
         </w:rPr>
-        <w:t xml:space="preserve">create options with </w:t>
-      </w:r>
-      <w:proofErr w:type="spellStart"/>
-      <w:r>
-        <w:rPr>
-          <w:highlight w:val="green"/>
-          <w:lang w:val="en-US"/>
-        </w:rPr>
-        <w:t>playerprefs</w:t>
-      </w:r>
-      <w:proofErr w:type="spellEnd"/>
-      <w:r>
-        <w:rPr>
-          <w:highlight w:val="green"/>
-          <w:lang w:val="en-US"/>
-        </w:rPr>
-        <w:t xml:space="preserve"> for audio volumes</w:t>
-      </w:r>
-    </w:p>
-    <w:p>
-      <w:pPr>
-        <w:pStyle w:val="ListParagraph"/>
-        <w:numPr>
-          <w:ilvl w:val="0"/>
-          <w:numId w:val="6"/>
-        </w:numPr>
-        <w:rPr>
-          <w:highlight w:val="green"/>
-          <w:lang w:val="en-US"/>
-        </w:rPr>
-      </w:pPr>
-      <w:r>
-        <w:rPr>
-          <w:highlight w:val="green"/>
-          <w:lang w:val="en-US"/>
-        </w:rPr>
-        <w:t>add color tint to night special</w:t>
-      </w:r>
-    </w:p>
-    <w:p>
-      <w:pPr>
-        <w:pStyle w:val="ListParagraph"/>
-        <w:numPr>
-          <w:ilvl w:val="0"/>
-          <w:numId w:val="6"/>
-        </w:numPr>
-        <w:rPr>
-          <w:highlight w:val="green"/>
-          <w:lang w:val="en-US"/>
-        </w:rPr>
-      </w:pPr>
-      <w:r>
-        <w:rPr>
-          <w:highlight w:val="green"/>
-          <w:lang w:val="en-US"/>
-        </w:rPr>
-        <w:t>visual indication of invulnerability</w:t>
+        <w:t>visual minitoast for score get</w:t>
       </w:r>
     </w:p>
     <w:p>
@@ -4428,19 +4130,11 @@
           <w:lang w:val="en-US"/>
         </w:rPr>
       </w:pPr>
-      <w:proofErr w:type="spellStart"/>
-      <w:r>
-        <w:rPr>
-          <w:lang w:val="en-US"/>
-        </w:rPr>
-        <w:t>Gameover</w:t>
-      </w:r>
-      <w:proofErr w:type="spellEnd"/>
-      <w:r>
-        <w:rPr>
-          <w:lang w:val="en-US"/>
-        </w:rPr>
-        <w:t xml:space="preserve"> handler on player die</w:t>
+      <w:r>
+        <w:rPr>
+          <w:lang w:val="en-US"/>
+        </w:rPr>
+        <w:t>Gameover handler on player die</w:t>
       </w:r>
     </w:p>
     <w:p>
@@ -4458,16 +4152,8 @@
         <w:rPr>
           <w:lang w:val="en-US"/>
         </w:rPr>
-        <w:t xml:space="preserve">Restart function on </w:t>
-      </w:r>
-      <w:proofErr w:type="spellStart"/>
-      <w:r>
-        <w:rPr>
-          <w:lang w:val="en-US"/>
-        </w:rPr>
-        <w:t>gameover</w:t>
-      </w:r>
-      <w:proofErr w:type="spellEnd"/>
+        <w:t>Restart function on gameover</w:t>
+      </w:r>
     </w:p>
     <w:p>
       <w:pPr>
@@ -4484,21 +4170,7 @@
         <w:rPr>
           <w:lang w:val="en-US"/>
         </w:rPr>
-        <w:t xml:space="preserve">Enemy </w:t>
-      </w:r>
-      <w:proofErr w:type="spellStart"/>
-      <w:r>
-        <w:rPr>
-          <w:lang w:val="en-US"/>
-        </w:rPr>
-        <w:t>spawner</w:t>
-      </w:r>
-      <w:proofErr w:type="spellEnd"/>
-      <w:r>
-        <w:rPr>
-          <w:lang w:val="en-US"/>
-        </w:rPr>
-        <w:t xml:space="preserve"> and wave timer handler</w:t>
+        <w:t>Enemy spawner and wave timer handler</w:t>
       </w:r>
     </w:p>
     <w:p>
@@ -4552,21 +4224,7 @@
         <w:rPr>
           <w:lang w:val="en-US"/>
         </w:rPr>
-        <w:t>2 Enemy bullet types (homing/</w:t>
-      </w:r>
-      <w:proofErr w:type="spellStart"/>
-      <w:r>
-        <w:rPr>
-          <w:lang w:val="en-US"/>
-        </w:rPr>
-        <w:t>nothoming</w:t>
-      </w:r>
-      <w:proofErr w:type="spellEnd"/>
-      <w:r>
-        <w:rPr>
-          <w:lang w:val="en-US"/>
-        </w:rPr>
-        <w:t>)</w:t>
+        <w:t>2 Enemy bullet types (homing/nothoming)</w:t>
       </w:r>
     </w:p>
     <w:p>
@@ -4634,19 +4292,11 @@
           <w:lang w:val="en-US"/>
         </w:rPr>
       </w:pPr>
-      <w:proofErr w:type="spellStart"/>
-      <w:r>
-        <w:rPr>
-          <w:lang w:val="en-US"/>
-        </w:rPr>
-        <w:t>Exp</w:t>
-      </w:r>
-      <w:proofErr w:type="spellEnd"/>
-      <w:r>
-        <w:rPr>
-          <w:lang w:val="en-US"/>
-        </w:rPr>
-        <w:t xml:space="preserve"> point objects created on enemy die</w:t>
+      <w:r>
+        <w:rPr>
+          <w:lang w:val="en-US"/>
+        </w:rPr>
+        <w:t>Exp point objects created on enemy die</w:t>
       </w:r>
     </w:p>
     <w:p>
@@ -4660,19 +4310,11 @@
           <w:lang w:val="en-US"/>
         </w:rPr>
       </w:pPr>
-      <w:proofErr w:type="spellStart"/>
-      <w:r>
-        <w:rPr>
-          <w:lang w:val="en-US"/>
-        </w:rPr>
-        <w:t>Exp</w:t>
-      </w:r>
-      <w:proofErr w:type="spellEnd"/>
-      <w:r>
-        <w:rPr>
-          <w:lang w:val="en-US"/>
-        </w:rPr>
-        <w:t xml:space="preserve"> point hit detection on player</w:t>
+      <w:r>
+        <w:rPr>
+          <w:lang w:val="en-US"/>
+        </w:rPr>
+        <w:t>Exp point hit detection on player</w:t>
       </w:r>
     </w:p>
     <w:p>
@@ -4690,21 +4332,7 @@
         <w:rPr>
           <w:lang w:val="en-US"/>
         </w:rPr>
-        <w:t xml:space="preserve">Player </w:t>
-      </w:r>
-      <w:proofErr w:type="spellStart"/>
-      <w:r>
-        <w:rPr>
-          <w:lang w:val="en-US"/>
-        </w:rPr>
-        <w:t>exp</w:t>
-      </w:r>
-      <w:proofErr w:type="spellEnd"/>
-      <w:r>
-        <w:rPr>
-          <w:lang w:val="en-US"/>
-        </w:rPr>
-        <w:t xml:space="preserve"> gain function</w:t>
+        <w:t>Player exp gain function</w:t>
       </w:r>
     </w:p>
     <w:p>
@@ -4722,16 +4350,8 @@
         <w:rPr>
           <w:lang w:val="en-US"/>
         </w:rPr>
-        <w:t xml:space="preserve">Parallax tile </w:t>
-      </w:r>
-      <w:proofErr w:type="spellStart"/>
-      <w:r>
-        <w:rPr>
-          <w:lang w:val="en-US"/>
-        </w:rPr>
-        <w:t>scroller</w:t>
-      </w:r>
-      <w:proofErr w:type="spellEnd"/>
+        <w:t>Parallax tile scroller</w:t>
+      </w:r>
     </w:p>
     <w:p>
       <w:pPr>
@@ -4748,16 +4368,8 @@
         <w:rPr>
           <w:lang w:val="en-US"/>
         </w:rPr>
-        <w:t xml:space="preserve">Sprite placeholders for </w:t>
-      </w:r>
-      <w:proofErr w:type="spellStart"/>
-      <w:r>
-        <w:rPr>
-          <w:lang w:val="en-US"/>
-        </w:rPr>
-        <w:t>player,enemy,playerProjectile,enemyProjectile,expPoint</w:t>
-      </w:r>
-      <w:proofErr w:type="spellEnd"/>
+        <w:t>Sprite placeholders for player,enemy,playerProjectile,enemyProjectile,expPoint</w:t>
+      </w:r>
     </w:p>
     <w:p>
       <w:pPr>
@@ -4770,33 +4382,11 @@
           <w:lang w:val="en-US"/>
         </w:rPr>
       </w:pPr>
-      <w:proofErr w:type="spellStart"/>
-      <w:r>
-        <w:rPr>
-          <w:lang w:val="en-US"/>
-        </w:rPr>
-        <w:t>MainMenu</w:t>
-      </w:r>
-      <w:proofErr w:type="spellEnd"/>
-      <w:r>
-        <w:rPr>
-          <w:lang w:val="en-US"/>
-        </w:rPr>
-        <w:t xml:space="preserve"> with title </w:t>
-      </w:r>
-      <w:proofErr w:type="spellStart"/>
-      <w:r>
-        <w:rPr>
-          <w:lang w:val="en-US"/>
-        </w:rPr>
-        <w:t>textholder</w:t>
-      </w:r>
-      <w:proofErr w:type="spellEnd"/>
-      <w:r>
-        <w:rPr>
-          <w:lang w:val="en-US"/>
-        </w:rPr>
-        <w:t xml:space="preserve"> and start button</w:t>
+      <w:r>
+        <w:rPr>
+          <w:lang w:val="en-US"/>
+        </w:rPr>
+        <w:t>MainMenu with title textholder and start button</w:t>
       </w:r>
     </w:p>
     <w:p>
@@ -4810,19 +4400,11 @@
           <w:lang w:val="en-US"/>
         </w:rPr>
       </w:pPr>
-      <w:proofErr w:type="spellStart"/>
-      <w:r>
-        <w:rPr>
-          <w:lang w:val="en-US"/>
-        </w:rPr>
-        <w:t>GameOver</w:t>
-      </w:r>
-      <w:proofErr w:type="spellEnd"/>
-      <w:r>
-        <w:rPr>
-          <w:lang w:val="en-US"/>
-        </w:rPr>
-        <w:t xml:space="preserve"> screen with overlaid images and button to restart</w:t>
+      <w:r>
+        <w:rPr>
+          <w:lang w:val="en-US"/>
+        </w:rPr>
+        <w:t>GameOver screen with overlaid images and button to restart</w:t>
       </w:r>
     </w:p>
     <w:p>
@@ -4858,35 +4440,7 @@
         <w:rPr>
           <w:lang w:val="en-US"/>
         </w:rPr>
-        <w:t xml:space="preserve">Player </w:t>
-      </w:r>
-      <w:proofErr w:type="spellStart"/>
-      <w:r>
-        <w:rPr>
-          <w:lang w:val="en-US"/>
-        </w:rPr>
-        <w:t>exp</w:t>
-      </w:r>
-      <w:proofErr w:type="spellEnd"/>
-      <w:r>
-        <w:rPr>
-          <w:lang w:val="en-US"/>
-        </w:rPr>
-        <w:t>/</w:t>
-      </w:r>
-      <w:proofErr w:type="spellStart"/>
-      <w:r>
-        <w:rPr>
-          <w:lang w:val="en-US"/>
-        </w:rPr>
-        <w:t>expCap</w:t>
-      </w:r>
-      <w:proofErr w:type="spellEnd"/>
-      <w:r>
-        <w:rPr>
-          <w:lang w:val="en-US"/>
-        </w:rPr>
-        <w:t xml:space="preserve"> text indicator</w:t>
+        <w:t>Player exp/expCap text indicator</w:t>
       </w:r>
     </w:p>
     <w:p>
@@ -4969,35 +4523,9 @@
           <w:numId w:val="3"/>
         </w:numPr>
       </w:pPr>
-      <w:proofErr w:type="spellStart"/>
-      <w:r>
-        <w:t>Current</w:t>
-      </w:r>
-      <w:proofErr w:type="spellEnd"/>
-      <w:r>
-        <w:t xml:space="preserve"> </w:t>
-      </w:r>
-      <w:proofErr w:type="spellStart"/>
-      <w:r>
-        <w:t>wave</w:t>
-      </w:r>
-      <w:proofErr w:type="spellEnd"/>
-      <w:r>
-        <w:t xml:space="preserve"> </w:t>
-      </w:r>
-      <w:proofErr w:type="spellStart"/>
-      <w:r>
-        <w:t>text</w:t>
-      </w:r>
-      <w:proofErr w:type="spellEnd"/>
-      <w:r>
-        <w:t xml:space="preserve"> </w:t>
-      </w:r>
-      <w:proofErr w:type="spellStart"/>
-      <w:r>
-        <w:t>indicator</w:t>
-      </w:r>
-      <w:proofErr w:type="spellEnd"/>
+      <w:r>
+        <w:t>Current wave text indicator</w:t>
+      </w:r>
     </w:p>
     <w:p>
       <w:pPr>
@@ -5074,16 +4602,8 @@
         <w:rPr>
           <w:lang w:val="en-US"/>
         </w:rPr>
-        <w:t xml:space="preserve">Singleton </w:t>
-      </w:r>
-      <w:proofErr w:type="spellStart"/>
-      <w:r>
-        <w:rPr>
-          <w:lang w:val="en-US"/>
-        </w:rPr>
-        <w:t>gamecontroller</w:t>
-      </w:r>
-      <w:proofErr w:type="spellEnd"/>
+        <w:t>Singleton gamecontroller</w:t>
+      </w:r>
     </w:p>
     <w:p>
       <w:pPr>
@@ -5150,19 +4670,11 @@
           <w:lang w:val="en-US"/>
         </w:rPr>
       </w:pPr>
-      <w:proofErr w:type="spellStart"/>
-      <w:r>
-        <w:rPr>
-          <w:lang w:val="en-US"/>
-        </w:rPr>
-        <w:t>Xp</w:t>
-      </w:r>
-      <w:proofErr w:type="spellEnd"/>
-      <w:r>
-        <w:rPr>
-          <w:lang w:val="en-US"/>
-        </w:rPr>
-        <w:t xml:space="preserve"> accumulates stat points that can be spent on power, speed or life generation</w:t>
+      <w:r>
+        <w:rPr>
+          <w:lang w:val="en-US"/>
+        </w:rPr>
+        <w:t>Xp accumulates stat points that can be spent on power, speed or life generation</w:t>
       </w:r>
     </w:p>
     <w:p>
@@ -5252,16 +4764,8 @@
         <w:rPr>
           <w:lang w:val="en-US"/>
         </w:rPr>
-        <w:t xml:space="preserve">New bullet pattern: </w:t>
-      </w:r>
-      <w:proofErr w:type="spellStart"/>
-      <w:r>
-        <w:rPr>
-          <w:lang w:val="en-US"/>
-        </w:rPr>
-        <w:t>spiderweb</w:t>
-      </w:r>
-      <w:proofErr w:type="spellEnd"/>
+        <w:t>New bullet pattern: spiderweb</w:t>
+      </w:r>
     </w:p>
     <w:p>
       <w:pPr>
@@ -5368,21 +4872,7 @@
         <w:rPr>
           <w:lang w:val="en-US"/>
         </w:rPr>
-        <w:t>Bullet animations (</w:t>
-      </w:r>
-      <w:proofErr w:type="spellStart"/>
-      <w:r>
-        <w:rPr>
-          <w:lang w:val="en-US"/>
-        </w:rPr>
-        <w:t>spiderweb</w:t>
-      </w:r>
-      <w:proofErr w:type="spellEnd"/>
-      <w:r>
-        <w:rPr>
-          <w:lang w:val="en-US"/>
-        </w:rPr>
-        <w:t>)</w:t>
+        <w:t>Bullet animations (spiderweb)</w:t>
       </w:r>
     </w:p>
     <w:p>
@@ -5400,16 +4890,8 @@
         <w:rPr>
           <w:lang w:val="en-US"/>
         </w:rPr>
-        <w:t xml:space="preserve">Singleton </w:t>
-      </w:r>
-      <w:proofErr w:type="spellStart"/>
-      <w:r>
-        <w:rPr>
-          <w:lang w:val="en-US"/>
-        </w:rPr>
-        <w:t>UICanvas</w:t>
-      </w:r>
-      <w:proofErr w:type="spellEnd"/>
+        <w:t>Singleton UICanvas</w:t>
+      </w:r>
     </w:p>
     <w:p>
       <w:pPr>
@@ -5442,27 +4924,9 @@
           <w:numId w:val="7"/>
         </w:numPr>
       </w:pPr>
-      <w:proofErr w:type="spellStart"/>
-      <w:r>
-        <w:t>Multiple</w:t>
-      </w:r>
-      <w:proofErr w:type="spellEnd"/>
-      <w:r>
-        <w:t xml:space="preserve"> </w:t>
-      </w:r>
-      <w:proofErr w:type="spellStart"/>
-      <w:r>
-        <w:t>boss</w:t>
-      </w:r>
-      <w:proofErr w:type="spellEnd"/>
-      <w:r>
-        <w:t xml:space="preserve"> </w:t>
-      </w:r>
-      <w:proofErr w:type="spellStart"/>
-      <w:r>
-        <w:t>healthbars</w:t>
-      </w:r>
-      <w:proofErr w:type="spellEnd"/>
+      <w:r>
+        <w:t>Multiple boss healthbars</w:t>
+      </w:r>
     </w:p>
     <w:p>
       <w:pPr>
@@ -5472,27 +4936,9 @@
           <w:numId w:val="7"/>
         </w:numPr>
       </w:pPr>
-      <w:proofErr w:type="spellStart"/>
-      <w:r>
-        <w:t>Special</w:t>
-      </w:r>
-      <w:proofErr w:type="spellEnd"/>
-      <w:r>
-        <w:t xml:space="preserve"> </w:t>
-      </w:r>
-      <w:proofErr w:type="spellStart"/>
-      <w:r>
-        <w:t>Charge</w:t>
-      </w:r>
-      <w:proofErr w:type="spellEnd"/>
-      <w:r>
-        <w:t xml:space="preserve"> </w:t>
-      </w:r>
-      <w:proofErr w:type="spellStart"/>
-      <w:r>
-        <w:t>Slider</w:t>
-      </w:r>
-      <w:proofErr w:type="spellEnd"/>
+      <w:r>
+        <w:t>Special Charge Slider</w:t>
+      </w:r>
     </w:p>
     <w:p>
       <w:pPr>
@@ -5509,21 +4955,7 @@
         <w:rPr>
           <w:lang w:val="en-US"/>
         </w:rPr>
-        <w:t xml:space="preserve">Rescaled </w:t>
-      </w:r>
-      <w:proofErr w:type="spellStart"/>
-      <w:r>
-        <w:rPr>
-          <w:lang w:val="en-US"/>
-        </w:rPr>
-        <w:t>exp</w:t>
-      </w:r>
-      <w:proofErr w:type="spellEnd"/>
-      <w:r>
-        <w:rPr>
-          <w:lang w:val="en-US"/>
-        </w:rPr>
-        <w:t xml:space="preserve"> point collider for easier collection</w:t>
+        <w:t>Rescaled exp point collider for easier collection</w:t>
       </w:r>
     </w:p>
     <w:p>
@@ -5654,21 +5086,7 @@
         <w:rPr>
           <w:lang w:val="en-US"/>
         </w:rPr>
-        <w:t xml:space="preserve">Programmer art for boss X </w:t>
-      </w:r>
-      <w:proofErr w:type="spellStart"/>
-      <w:r>
-        <w:rPr>
-          <w:lang w:val="en-US"/>
-        </w:rPr>
-        <w:t>pos</w:t>
-      </w:r>
-      <w:proofErr w:type="spellEnd"/>
-      <w:r>
-        <w:rPr>
-          <w:lang w:val="en-US"/>
-        </w:rPr>
-        <w:t xml:space="preserve"> indicator</w:t>
+        <w:t>Programmer art for boss X pos indicator</w:t>
       </w:r>
     </w:p>
     <w:p>
@@ -5679,27 +5097,9 @@
           <w:numId w:val="7"/>
         </w:numPr>
       </w:pPr>
-      <w:proofErr w:type="spellStart"/>
-      <w:r>
-        <w:t>Indication</w:t>
-      </w:r>
-      <w:proofErr w:type="spellEnd"/>
-      <w:r>
-        <w:t xml:space="preserve"> of </w:t>
-      </w:r>
-      <w:proofErr w:type="spellStart"/>
-      <w:r>
-        <w:t>boss</w:t>
-      </w:r>
-      <w:proofErr w:type="spellEnd"/>
-      <w:r>
-        <w:t xml:space="preserve"> </w:t>
-      </w:r>
-      <w:proofErr w:type="spellStart"/>
-      <w:r>
-        <w:t>healthbars</w:t>
-      </w:r>
-      <w:proofErr w:type="spellEnd"/>
+      <w:r>
+        <w:t>Indication of boss healthbars</w:t>
+      </w:r>
     </w:p>
     <w:p>
       <w:pPr>
@@ -5918,30 +5318,8 @@
         <w:rPr>
           <w:lang w:val="en-US"/>
         </w:rPr>
-        <w:t xml:space="preserve">Waves now refer to an </w:t>
-      </w:r>
-      <w:proofErr w:type="spellStart"/>
-      <w:r>
-        <w:rPr>
-          <w:lang w:val="en-US"/>
-        </w:rPr>
-        <w:t>arraylist</w:t>
-      </w:r>
-      <w:proofErr w:type="spellEnd"/>
-      <w:r>
-        <w:rPr>
-          <w:lang w:val="en-US"/>
-        </w:rPr>
-        <w:t xml:space="preserve"> of </w:t>
-      </w:r>
-      <w:proofErr w:type="spellStart"/>
-      <w:r>
-        <w:rPr>
-          <w:lang w:val="en-US"/>
-        </w:rPr>
-        <w:t>spawnpositions</w:t>
-      </w:r>
-      <w:proofErr w:type="spellEnd"/>
+        <w:t>Waves now refer to an arraylist of spawnpositions</w:t>
+      </w:r>
     </w:p>
     <w:p>
       <w:pPr>
@@ -5958,21 +5336,7 @@
         <w:rPr>
           <w:lang w:val="en-US"/>
         </w:rPr>
-        <w:t xml:space="preserve">Added new </w:t>
-      </w:r>
-      <w:proofErr w:type="spellStart"/>
-      <w:r>
-        <w:rPr>
-          <w:lang w:val="en-US"/>
-        </w:rPr>
-        <w:t>movementpattern</w:t>
-      </w:r>
-      <w:proofErr w:type="spellEnd"/>
-      <w:r>
-        <w:rPr>
-          <w:lang w:val="en-US"/>
-        </w:rPr>
-        <w:t xml:space="preserve"> to center enemy horizontally</w:t>
+        <w:t>Added new movementpattern to center enemy horizontally</w:t>
       </w:r>
     </w:p>
     <w:p>
@@ -6026,21 +5390,7 @@
         <w:rPr>
           <w:lang w:val="en-US"/>
         </w:rPr>
-        <w:t xml:space="preserve">Fixed boss </w:t>
-      </w:r>
-      <w:proofErr w:type="spellStart"/>
-      <w:r>
-        <w:rPr>
-          <w:lang w:val="en-US"/>
-        </w:rPr>
-        <w:t>movementpattern</w:t>
-      </w:r>
-      <w:proofErr w:type="spellEnd"/>
-      <w:r>
-        <w:rPr>
-          <w:lang w:val="en-US"/>
-        </w:rPr>
-        <w:t xml:space="preserve"> and pattern referencing the same old one (create a new pattern from template if used more than once)</w:t>
+        <w:t>Fixed boss movementpattern and pattern referencing the same old one (create a new pattern from template if used more than once)</w:t>
       </w:r>
     </w:p>
     <w:p>
@@ -6130,30 +5480,8 @@
         <w:rPr>
           <w:lang w:val="en-US"/>
         </w:rPr>
-        <w:t xml:space="preserve">Fixed boss </w:t>
-      </w:r>
-      <w:proofErr w:type="spellStart"/>
-      <w:r>
-        <w:rPr>
-          <w:lang w:val="en-US"/>
-        </w:rPr>
-        <w:t>healthbar</w:t>
-      </w:r>
-      <w:proofErr w:type="spellEnd"/>
-      <w:r>
-        <w:rPr>
-          <w:lang w:val="en-US"/>
-        </w:rPr>
-        <w:t xml:space="preserve"> resetting when next </w:t>
-      </w:r>
-      <w:proofErr w:type="spellStart"/>
-      <w:r>
-        <w:rPr>
-          <w:lang w:val="en-US"/>
-        </w:rPr>
-        <w:t>healthbar</w:t>
-      </w:r>
-      <w:proofErr w:type="spellEnd"/>
+        <w:t>Fixed boss healthbar resetting when next healthbar</w:t>
+      </w:r>
     </w:p>
     <w:p>
       <w:pPr>
@@ -6184,19 +5512,11 @@
           <w:lang w:val="en-US"/>
         </w:rPr>
       </w:pPr>
-      <w:proofErr w:type="spellStart"/>
-      <w:r>
-        <w:rPr>
-          <w:lang w:val="en-US"/>
-        </w:rPr>
-        <w:t>Toplayer</w:t>
-      </w:r>
-      <w:proofErr w:type="spellEnd"/>
-      <w:r>
-        <w:rPr>
-          <w:lang w:val="en-US"/>
-        </w:rPr>
-        <w:t xml:space="preserve"> alpha fading out/in</w:t>
+      <w:r>
+        <w:rPr>
+          <w:lang w:val="en-US"/>
+        </w:rPr>
+        <w:t>Toplayer alpha fading out/in</w:t>
       </w:r>
     </w:p>
     <w:p>
@@ -6338,16 +5658,8 @@
         <w:rPr>
           <w:lang w:val="en-US"/>
         </w:rPr>
-        <w:t xml:space="preserve">Phase turned into </w:t>
-      </w:r>
-      <w:proofErr w:type="spellStart"/>
-      <w:r>
-        <w:rPr>
-          <w:lang w:val="en-US"/>
-        </w:rPr>
-        <w:t>monobehaviour</w:t>
-      </w:r>
-      <w:proofErr w:type="spellEnd"/>
+        <w:t>Phase turned into monobehaviour</w:t>
+      </w:r>
     </w:p>
     <w:p>
       <w:pPr>
@@ -6364,21 +5676,7 @@
         <w:rPr>
           <w:lang w:val="en-US"/>
         </w:rPr>
-        <w:t xml:space="preserve">Tweaked </w:t>
-      </w:r>
-      <w:proofErr w:type="spellStart"/>
-      <w:r>
-        <w:rPr>
-          <w:lang w:val="en-US"/>
-        </w:rPr>
-        <w:t>giantweb</w:t>
-      </w:r>
-      <w:proofErr w:type="spellEnd"/>
-      <w:r>
-        <w:rPr>
-          <w:lang w:val="en-US"/>
-        </w:rPr>
-        <w:t xml:space="preserve"> pattern so that each layer has less bullets</w:t>
+        <w:t>Tweaked giantweb pattern so that each layer has less bullets</w:t>
       </w:r>
     </w:p>
     <w:p>
@@ -6486,21 +5784,7 @@
         <w:rPr>
           <w:lang w:val="en-US"/>
         </w:rPr>
-        <w:t xml:space="preserve">Phasing loop condition recognition </w:t>
-      </w:r>
-      <w:proofErr w:type="spellStart"/>
-      <w:r>
-        <w:rPr>
-          <w:lang w:val="en-US"/>
-        </w:rPr>
-        <w:t>hotfixed</w:t>
-      </w:r>
-      <w:proofErr w:type="spellEnd"/>
-      <w:r>
-        <w:rPr>
-          <w:lang w:val="en-US"/>
-        </w:rPr>
-        <w:t xml:space="preserve"> with force break while</w:t>
+        <w:t>Phasing loop condition recognition hotfixed with force break while</w:t>
       </w:r>
     </w:p>
     <w:p>
@@ -6626,16 +5910,8 @@
         <w:rPr>
           <w:lang w:val="en-US"/>
         </w:rPr>
-        <w:t xml:space="preserve">+ </w:t>
-      </w:r>
-      <w:proofErr w:type="spellStart"/>
-      <w:r>
-        <w:rPr>
-          <w:lang w:val="en-US"/>
-        </w:rPr>
-        <w:t>Lightsource</w:t>
-      </w:r>
-      <w:proofErr w:type="spellEnd"/>
+        <w:t>+ Lightsource</w:t>
+      </w:r>
     </w:p>
     <w:p>
       <w:pPr>
@@ -6770,16 +6046,8 @@
         <w:rPr>
           <w:lang w:val="en-US"/>
         </w:rPr>
-        <w:t xml:space="preserve">Removed unnecessary multiplier from enemy movement speed </w:t>
-      </w:r>
-      <w:proofErr w:type="spellStart"/>
-      <w:r>
-        <w:rPr>
-          <w:lang w:val="en-US"/>
-        </w:rPr>
-        <w:t>calc</w:t>
-      </w:r>
-      <w:proofErr w:type="spellEnd"/>
+        <w:t>Removed unnecessary multiplier from enemy movement speed calc</w:t>
+      </w:r>
     </w:p>
     <w:p>
       <w:pPr>
@@ -7018,21 +6286,7 @@
         <w:rPr>
           <w:lang w:val="en-US"/>
         </w:rPr>
-        <w:t xml:space="preserve">New movement pattern: Swing (rotates around </w:t>
-      </w:r>
-      <w:proofErr w:type="spellStart"/>
-      <w:r>
-        <w:rPr>
-          <w:lang w:val="en-US"/>
-        </w:rPr>
-        <w:t>centerpoint</w:t>
-      </w:r>
-      <w:proofErr w:type="spellEnd"/>
-      <w:r>
-        <w:rPr>
-          <w:lang w:val="en-US"/>
-        </w:rPr>
-        <w:t>)</w:t>
+        <w:t>New movement pattern: Swing (rotates around centerpoint)</w:t>
       </w:r>
     </w:p>
     <w:p>
@@ -7122,21 +6376,7 @@
         <w:rPr>
           <w:lang w:val="en-US"/>
         </w:rPr>
-        <w:t xml:space="preserve">Started </w:t>
-      </w:r>
-      <w:proofErr w:type="spellStart"/>
-      <w:r>
-        <w:rPr>
-          <w:lang w:val="en-US"/>
-        </w:rPr>
-        <w:t>concepting</w:t>
-      </w:r>
-      <w:proofErr w:type="spellEnd"/>
-      <w:r>
-        <w:rPr>
-          <w:lang w:val="en-US"/>
-        </w:rPr>
-        <w:t xml:space="preserve"> a new boss</w:t>
+        <w:t>Started concepting a new boss</w:t>
       </w:r>
     </w:p>
     <w:p>
@@ -7209,21 +6449,7 @@
         <w:rPr>
           <w:lang w:val="en-US"/>
         </w:rPr>
-        <w:t xml:space="preserve">Refrain from creating </w:t>
-      </w:r>
-      <w:proofErr w:type="spellStart"/>
-      <w:r>
-        <w:rPr>
-          <w:lang w:val="en-US"/>
-        </w:rPr>
-        <w:t>monobehaviours</w:t>
-      </w:r>
-      <w:proofErr w:type="spellEnd"/>
-      <w:r>
-        <w:rPr>
-          <w:lang w:val="en-US"/>
-        </w:rPr>
-        <w:t xml:space="preserve"> with “new”</w:t>
+        <w:t>Refrain from creating monobehaviours with “new”</w:t>
       </w:r>
     </w:p>
     <w:p>
@@ -7314,28 +6540,12 @@
           <w:lang w:val="en-US"/>
         </w:rPr>
       </w:pPr>
-      <w:proofErr w:type="spellStart"/>
-      <w:r>
-        <w:rPr>
-          <w:lang w:val="en-US"/>
-        </w:rPr>
-        <w:t>Statpoints</w:t>
-      </w:r>
-      <w:proofErr w:type="spellEnd"/>
-      <w:r>
-        <w:rPr>
-          <w:lang w:val="en-US"/>
-        </w:rPr>
-        <w:t xml:space="preserve"> are powered up when meter threshold </w:t>
-      </w:r>
-      <w:proofErr w:type="spellStart"/>
-      <w:r>
-        <w:rPr>
-          <w:lang w:val="en-US"/>
-        </w:rPr>
-        <w:t>reahed</w:t>
-      </w:r>
-      <w:proofErr w:type="spellEnd"/>
+      <w:r>
+        <w:rPr>
+          <w:lang w:val="en-US"/>
+        </w:rPr>
+        <w:t>Statpoints are powered up when meter threshold reahed</w:t>
+      </w:r>
     </w:p>
     <w:p>
       <w:pPr>
@@ -7388,21 +6598,7 @@
         <w:rPr>
           <w:lang w:val="en-US"/>
         </w:rPr>
-        <w:t xml:space="preserve">Fixed boss </w:t>
-      </w:r>
-      <w:proofErr w:type="spellStart"/>
-      <w:r>
-        <w:rPr>
-          <w:lang w:val="en-US"/>
-        </w:rPr>
-        <w:t>namepanel</w:t>
-      </w:r>
-      <w:proofErr w:type="spellEnd"/>
-      <w:r>
-        <w:rPr>
-          <w:lang w:val="en-US"/>
-        </w:rPr>
-        <w:t xml:space="preserve"> not resetting when restart</w:t>
+        <w:t>Fixed boss namepanel not resetting when restart</w:t>
       </w:r>
     </w:p>
     <w:p>
@@ -7456,30 +6652,8 @@
         <w:rPr>
           <w:lang w:val="en-US"/>
         </w:rPr>
-        <w:t xml:space="preserve">Character spawns weapons when </w:t>
-      </w:r>
-      <w:proofErr w:type="spellStart"/>
-      <w:r>
-        <w:rPr>
-          <w:lang w:val="en-US"/>
-        </w:rPr>
-        <w:t>powerup</w:t>
-      </w:r>
-      <w:proofErr w:type="spellEnd"/>
-      <w:r>
-        <w:rPr>
-          <w:lang w:val="en-US"/>
-        </w:rPr>
-        <w:t xml:space="preserve">, loses them when </w:t>
-      </w:r>
-      <w:proofErr w:type="spellStart"/>
-      <w:r>
-        <w:rPr>
-          <w:lang w:val="en-US"/>
-        </w:rPr>
-        <w:t>powerdown</w:t>
-      </w:r>
-      <w:proofErr w:type="spellEnd"/>
+        <w:t>Character spawns weapons when powerup, loses them when powerdown</w:t>
+      </w:r>
     </w:p>
     <w:p>
       <w:pPr>
@@ -7716,13 +6890,7 @@
         <w:rPr>
           <w:lang w:val="en-US"/>
         </w:rPr>
-        <w:t>0.0.</w:t>
-      </w:r>
-      <w:r>
-        <w:rPr>
-          <w:lang w:val="en-US"/>
-        </w:rPr>
-        <w:t>8</w:t>
+        <w:t>0.0.8</w:t>
       </w:r>
       <w:bookmarkEnd w:id="26"/>
     </w:p>
@@ -8011,21 +7179,7 @@
         <w:rPr>
           <w:lang w:val="en-US"/>
         </w:rPr>
-        <w:t xml:space="preserve">Parallax can be handled from </w:t>
-      </w:r>
-      <w:proofErr w:type="spellStart"/>
-      <w:r>
-        <w:rPr>
-          <w:lang w:val="en-US"/>
-        </w:rPr>
-        <w:t>stagehandler</w:t>
-      </w:r>
-      <w:proofErr w:type="spellEnd"/>
-      <w:r>
-        <w:rPr>
-          <w:lang w:val="en-US"/>
-        </w:rPr>
-        <w:t xml:space="preserve"> routine</w:t>
+        <w:t>Parallax can be handled from stagehandler routine</w:t>
       </w:r>
     </w:p>
     <w:p>
@@ -8116,21 +7270,7 @@
           <w:lang w:val="en-US"/>
         </w:rPr>
         <w:lastRenderedPageBreak/>
-        <w:t xml:space="preserve">Stripped down </w:t>
-      </w:r>
-      <w:proofErr w:type="spellStart"/>
-      <w:r>
-        <w:rPr>
-          <w:lang w:val="en-US"/>
-        </w:rPr>
-        <w:t>coroutines</w:t>
-      </w:r>
-      <w:proofErr w:type="spellEnd"/>
-      <w:r>
-        <w:rPr>
-          <w:lang w:val="en-US"/>
-        </w:rPr>
-        <w:t xml:space="preserve"> that broke the initialization</w:t>
+        <w:t>Stripped down coroutines that broke the initialization</w:t>
       </w:r>
     </w:p>
     <w:p>
@@ -8144,19 +7284,11 @@
           <w:lang w:val="en-US"/>
         </w:rPr>
       </w:pPr>
-      <w:proofErr w:type="spellStart"/>
-      <w:r>
-        <w:rPr>
-          <w:lang w:val="en-US"/>
-        </w:rPr>
-        <w:t>WaitUntils</w:t>
-      </w:r>
-      <w:proofErr w:type="spellEnd"/>
-      <w:r>
-        <w:rPr>
-          <w:lang w:val="en-US"/>
-        </w:rPr>
-        <w:t xml:space="preserve"> are not affected by timescale changes</w:t>
+      <w:r>
+        <w:rPr>
+          <w:lang w:val="en-US"/>
+        </w:rPr>
+        <w:t>WaitUntils are not affected by timescale changes</w:t>
       </w:r>
     </w:p>
     <w:p>
@@ -11336,7 +10468,7 @@
   <w:abstractNum w:abstractNumId="28" w15:restartNumberingAfterBreak="0">
     <w:nsid w:val="6C651A93"/>
     <w:multiLevelType w:val="hybridMultilevel"/>
-    <w:tmpl w:val="1B4EE072"/>
+    <w:tmpl w:val="715410E2"/>
     <w:lvl w:ilvl="0" w:tplc="040B0001">
       <w:start w:val="1"/>
       <w:numFmt w:val="bullet"/>
@@ -12759,7 +11891,7 @@
 </file>
 
 <file path=customXml/itemProps1.xml><?xml version="1.0" encoding="utf-8"?>
-<ds:datastoreItem xmlns:ds="http://schemas.openxmlformats.org/officeDocument/2006/customXml" ds:itemID="{E79BEB4E-58A7-4D65-BD53-DEA3272C2AC6}">
+<ds:datastoreItem xmlns:ds="http://schemas.openxmlformats.org/officeDocument/2006/customXml" ds:itemID="{2DFE148E-48D8-4615-B318-44D6D2CCE036}">
   <ds:schemaRefs>
     <ds:schemaRef ds:uri="http://schemas.openxmlformats.org/officeDocument/2006/bibliography"/>
   </ds:schemaRefs>

</xml_diff>

<commit_message>
•	Dynamically loading sound from resources dropped, causes lag
</commit_message>
<xml_diff>
--- a/BulletHellProject.docx
+++ b/BulletHellProject.docx
@@ -3651,86 +3651,106 @@
           <w:numId w:val="6"/>
         </w:numPr>
         <w:rPr>
-          <w:highlight w:val="yellow"/>
-          <w:lang w:val="en-US"/>
-        </w:rPr>
-      </w:pPr>
-      <w:r>
-        <w:rPr>
-          <w:highlight w:val="yellow"/>
-          <w:lang w:val="en-US"/>
-        </w:rPr>
-        <w:t>fix homing bullet by removing the offset and having it check if its reached its destination, then vanishing (or change lerp to translate so it doesn’t slow down near target)</w:t>
-      </w:r>
-    </w:p>
-    <w:p>
-      <w:pPr>
-        <w:pStyle w:val="ListParagraph"/>
-        <w:numPr>
-          <w:ilvl w:val="0"/>
-          <w:numId w:val="6"/>
-        </w:numPr>
-        <w:rPr>
-          <w:highlight w:val="yellow"/>
-          <w:lang w:val="en-US"/>
-        </w:rPr>
-      </w:pPr>
-      <w:r>
-        <w:rPr>
-          <w:highlight w:val="yellow"/>
-          <w:lang w:val="en-US"/>
-        </w:rPr>
-        <w:t>remove spawn positions array</w:t>
-      </w:r>
-      <w:r>
-        <w:rPr>
-          <w:highlight w:val="yellow"/>
-          <w:lang w:val="en-US"/>
-        </w:rPr>
-        <w:t xml:space="preserve"> from wave constructor</w:t>
-      </w:r>
-    </w:p>
-    <w:p>
-      <w:pPr>
-        <w:pStyle w:val="ListParagraph"/>
-        <w:numPr>
-          <w:ilvl w:val="0"/>
-          <w:numId w:val="6"/>
-        </w:numPr>
-        <w:rPr>
-          <w:highlight w:val="yellow"/>
-          <w:lang w:val="en-US"/>
-        </w:rPr>
-      </w:pPr>
-      <w:r>
-        <w:rPr>
-          <w:highlight w:val="yellow"/>
-          <w:lang w:val="en-US"/>
-        </w:rPr>
-        <w:t>fix midboss toplayer showing up when restart</w:t>
-      </w:r>
-    </w:p>
-    <w:p>
-      <w:pPr>
-        <w:pStyle w:val="ListParagraph"/>
-        <w:numPr>
-          <w:ilvl w:val="0"/>
-          <w:numId w:val="6"/>
-        </w:numPr>
-        <w:rPr>
-          <w:highlight w:val="yellow"/>
-          <w:lang w:val="en-US"/>
-        </w:rPr>
-      </w:pPr>
-      <w:r>
-        <w:rPr>
-          <w:highlight w:val="yellow"/>
-          <w:lang w:val="en-US"/>
-        </w:rPr>
-        <w:t>fix ui canvases</w:t>
+          <w:highlight w:val="red"/>
+          <w:lang w:val="en-US"/>
+        </w:rPr>
+      </w:pPr>
+      <w:r>
+        <w:rPr>
+          <w:highlight w:val="red"/>
+          <w:lang w:val="en-US"/>
+        </w:rPr>
+        <w:t>lighten the burden of uicontroller</w:t>
       </w:r>
       <w:bookmarkStart w:id="15" w:name="_GoBack"/>
       <w:bookmarkEnd w:id="15"/>
+    </w:p>
+    <w:p>
+      <w:pPr>
+        <w:pStyle w:val="ListParagraph"/>
+        <w:numPr>
+          <w:ilvl w:val="0"/>
+          <w:numId w:val="6"/>
+        </w:numPr>
+        <w:rPr>
+          <w:highlight w:val="yellow"/>
+          <w:lang w:val="en-US"/>
+        </w:rPr>
+      </w:pPr>
+      <w:r>
+        <w:rPr>
+          <w:highlight w:val="yellow"/>
+          <w:lang w:val="en-US"/>
+        </w:rPr>
+        <w:t>fix homing bullet by removing the offset and having it check if its reached its destination, then vanishing (or change lerp to translate so it doesn’t slow down near target)</w:t>
+      </w:r>
+    </w:p>
+    <w:p>
+      <w:pPr>
+        <w:pStyle w:val="ListParagraph"/>
+        <w:numPr>
+          <w:ilvl w:val="0"/>
+          <w:numId w:val="6"/>
+        </w:numPr>
+        <w:rPr>
+          <w:highlight w:val="yellow"/>
+          <w:lang w:val="en-US"/>
+        </w:rPr>
+      </w:pPr>
+      <w:r>
+        <w:rPr>
+          <w:highlight w:val="yellow"/>
+          <w:lang w:val="en-US"/>
+        </w:rPr>
+        <w:t>remove spawn positions array</w:t>
+      </w:r>
+      <w:r>
+        <w:rPr>
+          <w:highlight w:val="yellow"/>
+          <w:lang w:val="en-US"/>
+        </w:rPr>
+        <w:t xml:space="preserve"> from wave constructor</w:t>
+      </w:r>
+    </w:p>
+    <w:p>
+      <w:pPr>
+        <w:pStyle w:val="ListParagraph"/>
+        <w:numPr>
+          <w:ilvl w:val="0"/>
+          <w:numId w:val="6"/>
+        </w:numPr>
+        <w:rPr>
+          <w:highlight w:val="yellow"/>
+          <w:lang w:val="en-US"/>
+        </w:rPr>
+      </w:pPr>
+      <w:r>
+        <w:rPr>
+          <w:highlight w:val="yellow"/>
+          <w:lang w:val="en-US"/>
+        </w:rPr>
+        <w:t>fix midboss toplayer showing up when restart</w:t>
+      </w:r>
+    </w:p>
+    <w:p>
+      <w:pPr>
+        <w:pStyle w:val="ListParagraph"/>
+        <w:numPr>
+          <w:ilvl w:val="0"/>
+          <w:numId w:val="6"/>
+        </w:numPr>
+        <w:rPr>
+          <w:highlight w:val="yellow"/>
+          <w:lang w:val="en-US"/>
+        </w:rPr>
+      </w:pPr>
+      <w:r>
+        <w:rPr>
+          <w:highlight w:val="yellow"/>
+          <w:lang w:val="en-US"/>
+        </w:rPr>
+        <w:t>fix ui canvases</w:t>
+      </w:r>
     </w:p>
     <w:p>
       <w:pPr>
@@ -11891,7 +11911,7 @@
 </file>
 
 <file path=customXml/itemProps1.xml><?xml version="1.0" encoding="utf-8"?>
-<ds:datastoreItem xmlns:ds="http://schemas.openxmlformats.org/officeDocument/2006/customXml" ds:itemID="{2DFE148E-48D8-4615-B318-44D6D2CCE036}">
+<ds:datastoreItem xmlns:ds="http://schemas.openxmlformats.org/officeDocument/2006/customXml" ds:itemID="{CF301B25-22FE-4667-9A65-39B1E984144E}">
   <ds:schemaRefs>
     <ds:schemaRef ds:uri="http://schemas.openxmlformats.org/officeDocument/2006/bibliography"/>
   </ds:schemaRefs>

</xml_diff>

<commit_message>
Upscaled stage canvas, changed all textmesh assets to textmeshpro, added boss invulnerability indicator
</commit_message>
<xml_diff>
--- a/BulletHellProject.docx
+++ b/BulletHellProject.docx
@@ -1,6 +1,6 @@
 
 <file path=word/document.xml><?xml version="1.0" encoding="utf-8"?>
-<w:document xmlns:wpc="http://schemas.microsoft.com/office/word/2010/wordprocessingCanvas" xmlns:mc="http://schemas.openxmlformats.org/markup-compatibility/2006" xmlns:o="urn:schemas-microsoft-com:office:office" xmlns:r="http://schemas.openxmlformats.org/officeDocument/2006/relationships" xmlns:m="http://schemas.openxmlformats.org/officeDocument/2006/math" xmlns:v="urn:schemas-microsoft-com:vml" xmlns:wp14="http://schemas.microsoft.com/office/word/2010/wordprocessingDrawing" xmlns:wp="http://schemas.openxmlformats.org/drawingml/2006/wordprocessingDrawing" xmlns:w10="urn:schemas-microsoft-com:office:word" xmlns:w="http://schemas.openxmlformats.org/wordprocessingml/2006/main" xmlns:w14="http://schemas.microsoft.com/office/word/2010/wordml" xmlns:w15="http://schemas.microsoft.com/office/word/2012/wordml" xmlns:wpg="http://schemas.microsoft.com/office/word/2010/wordprocessingGroup" xmlns:wpi="http://schemas.microsoft.com/office/word/2010/wordprocessingInk" xmlns:wne="http://schemas.microsoft.com/office/word/2006/wordml" xmlns:wps="http://schemas.microsoft.com/office/word/2010/wordprocessingShape" mc:Ignorable="w14 w15 wp14">
+<w:document xmlns:wpc="http://schemas.microsoft.com/office/word/2010/wordprocessingCanvas" xmlns:mc="http://schemas.openxmlformats.org/markup-compatibility/2006" xmlns:o="urn:schemas-microsoft-com:office:office" xmlns:r="http://schemas.openxmlformats.org/officeDocument/2006/relationships" xmlns:m="http://schemas.openxmlformats.org/officeDocument/2006/math" xmlns:v="urn:schemas-microsoft-com:vml" xmlns:wp14="http://schemas.microsoft.com/office/word/2010/wordprocessingDrawing" xmlns:wp="http://schemas.openxmlformats.org/drawingml/2006/wordprocessingDrawing" xmlns:w10="urn:schemas-microsoft-com:office:word" xmlns:w="http://schemas.openxmlformats.org/wordprocessingml/2006/main" xmlns:w14="http://schemas.microsoft.com/office/word/2010/wordml" xmlns:wpg="http://schemas.microsoft.com/office/word/2010/wordprocessingGroup" xmlns:wpi="http://schemas.microsoft.com/office/word/2010/wordprocessingInk" xmlns:wne="http://schemas.microsoft.com/office/word/2006/wordml" xmlns:wps="http://schemas.microsoft.com/office/word/2010/wordprocessingShape" mc:Ignorable="w14 wp14">
   <w:body>
     <w:p>
       <w:pPr>
@@ -1888,6 +1888,9 @@
         <w:t>Goals for 0.1.0</w:t>
       </w:r>
       <w:bookmarkEnd w:id="1"/>
+      <w:r>
+        <w:t xml:space="preserve"> (2016)</w:t>
+      </w:r>
     </w:p>
     <w:p/>
     <w:p>
@@ -1934,15 +1937,24 @@
           <w:numId w:val="27"/>
         </w:numPr>
         <w:rPr>
-          <w:lang w:val="en-US"/>
-        </w:rPr>
-      </w:pPr>
-      <w:r>
-        <w:rPr>
+          <w:color w:val="FF0000"/>
+          <w:lang w:val="en-US"/>
+        </w:rPr>
+      </w:pPr>
+      <w:r>
+        <w:rPr>
+          <w:color w:val="FF0000"/>
           <w:lang w:val="en-US"/>
         </w:rPr>
         <w:t>Local scoreboard</w:t>
       </w:r>
+      <w:r>
+        <w:rPr>
+          <w:color w:val="FF0000"/>
+          <w:lang w:val="en-US"/>
+        </w:rPr>
+        <w:t xml:space="preserve"> </w:t>
+      </w:r>
     </w:p>
     <w:p>
       <w:pPr>
@@ -1952,11 +1964,13 @@
           <w:numId w:val="27"/>
         </w:numPr>
         <w:rPr>
-          <w:lang w:val="en-US"/>
-        </w:rPr>
-      </w:pPr>
-      <w:r>
-        <w:rPr>
+          <w:color w:val="FF0000"/>
+          <w:lang w:val="en-US"/>
+        </w:rPr>
+      </w:pPr>
+      <w:r>
+        <w:rPr>
+          <w:color w:val="FF0000"/>
           <w:lang w:val="en-US"/>
         </w:rPr>
         <w:t>Options menu</w:t>
@@ -1970,11 +1984,13 @@
           <w:numId w:val="27"/>
         </w:numPr>
         <w:rPr>
-          <w:lang w:val="en-US"/>
-        </w:rPr>
-      </w:pPr>
-      <w:r>
-        <w:rPr>
+          <w:color w:val="FF0000"/>
+          <w:lang w:val="en-US"/>
+        </w:rPr>
+      </w:pPr>
+      <w:r>
+        <w:rPr>
+          <w:color w:val="FF0000"/>
           <w:lang w:val="en-US"/>
         </w:rPr>
         <w:t>Ending</w:t>
@@ -2003,6 +2019,47 @@
         <w:pStyle w:val="ListParagraph"/>
         <w:numPr>
           <w:ilvl w:val="0"/>
+          <w:numId w:val="34"/>
+        </w:numPr>
+        <w:rPr>
+          <w:lang w:val="en-US"/>
+        </w:rPr>
+      </w:pPr>
+      <w:r>
+        <w:rPr>
+          <w:lang w:val="en-US"/>
+        </w:rPr>
+        <w:t>Pause menu</w:t>
+      </w:r>
+    </w:p>
+    <w:p>
+      <w:pPr>
+        <w:pStyle w:val="Heading1"/>
+      </w:pPr>
+    </w:p>
+    <w:p>
+      <w:pPr>
+        <w:pStyle w:val="Heading1"/>
+      </w:pPr>
+      <w:r>
+        <w:t>Goals for 0.2.0</w:t>
+      </w:r>
+      <w:r>
+        <w:t xml:space="preserve"> (2022)</w:t>
+      </w:r>
+    </w:p>
+    <w:p>
+      <w:pPr>
+        <w:rPr>
+          <w:lang w:val="en-US"/>
+        </w:rPr>
+      </w:pPr>
+    </w:p>
+    <w:p>
+      <w:pPr>
+        <w:pStyle w:val="ListParagraph"/>
+        <w:numPr>
+          <w:ilvl w:val="0"/>
           <w:numId w:val="32"/>
         </w:numPr>
         <w:rPr>
@@ -2013,7 +2070,67 @@
         <w:rPr>
           <w:lang w:val="en-US"/>
         </w:rPr>
-        <w:t>Pause menu</w:t>
+        <w:t>At least 1 more stage</w:t>
+      </w:r>
+    </w:p>
+    <w:p>
+      <w:pPr>
+        <w:pStyle w:val="ListParagraph"/>
+        <w:numPr>
+          <w:ilvl w:val="0"/>
+          <w:numId w:val="32"/>
+        </w:numPr>
+        <w:rPr>
+          <w:lang w:val="en-US"/>
+        </w:rPr>
+      </w:pPr>
+      <w:r>
+        <w:rPr>
+          <w:lang w:val="en-US"/>
+        </w:rPr>
+        <w:t xml:space="preserve">Concept art </w:t>
+      </w:r>
+      <w:r>
+        <w:rPr>
+          <w:lang w:val="en-US"/>
+        </w:rPr>
+        <w:t>for basic enemies</w:t>
+      </w:r>
+    </w:p>
+    <w:p>
+      <w:pPr>
+        <w:pStyle w:val="ListParagraph"/>
+        <w:numPr>
+          <w:ilvl w:val="0"/>
+          <w:numId w:val="32"/>
+        </w:numPr>
+        <w:rPr>
+          <w:lang w:val="en-US"/>
+        </w:rPr>
+      </w:pPr>
+      <w:r>
+        <w:rPr>
+          <w:lang w:val="en-US"/>
+        </w:rPr>
+        <w:t>Local scoreboard</w:t>
+      </w:r>
+    </w:p>
+    <w:p>
+      <w:pPr>
+        <w:pStyle w:val="ListParagraph"/>
+        <w:numPr>
+          <w:ilvl w:val="0"/>
+          <w:numId w:val="32"/>
+        </w:numPr>
+        <w:rPr>
+          <w:lang w:val="en-US"/>
+        </w:rPr>
+      </w:pPr>
+      <w:r>
+        <w:rPr>
+          <w:lang w:val="en-US"/>
+        </w:rPr>
+        <w:t>Options menu for sound /music volume</w:t>
       </w:r>
     </w:p>
     <w:p>
@@ -2284,7 +2401,14 @@
         <w:rPr>
           <w:lang w:val="en-US"/>
         </w:rPr>
-        <w:t>After that, Brahma teleports her to an astral plane, a courtyard beyond the temple. Main char lures out (Boss6). After main char survives her initial attacks, an avatar appears and knocks the core out of her hand, giving it to the main char. Main char can now temporarily summon twilight to make (Boss6) vulnerable.</w:t>
+        <w:t xml:space="preserve">After that, Brahma teleports her to an astral plane, a courtyard beyond the temple. Main char lures out (Boss6). After main char survives her initial attacks, an avatar appears and knocks the core out of </w:t>
+      </w:r>
+      <w:r>
+        <w:rPr>
+          <w:lang w:val="en-US"/>
+        </w:rPr>
+        <w:lastRenderedPageBreak/>
+        <w:t>her hand, giving it to the main char. Main char can now temporarily summon twilight to make (Boss6) vulnerable.</w:t>
       </w:r>
     </w:p>
     <w:p>
@@ -3527,6 +3651,42 @@
     </w:p>
     <w:p>
       <w:pPr>
+        <w:pStyle w:val="ListParagraph"/>
+        <w:numPr>
+          <w:ilvl w:val="0"/>
+          <w:numId w:val="32"/>
+        </w:numPr>
+        <w:rPr>
+          <w:lang w:val="en-US"/>
+        </w:rPr>
+      </w:pPr>
+      <w:r>
+        <w:rPr>
+          <w:lang w:val="en-US"/>
+        </w:rPr>
+        <w:t>Easier difficulty mode for Stage 1</w:t>
+      </w:r>
+    </w:p>
+    <w:p>
+      <w:pPr>
+        <w:pStyle w:val="ListParagraph"/>
+        <w:numPr>
+          <w:ilvl w:val="0"/>
+          <w:numId w:val="32"/>
+        </w:numPr>
+        <w:rPr>
+          <w:lang w:val="en-US"/>
+        </w:rPr>
+      </w:pPr>
+      <w:r>
+        <w:rPr>
+          <w:lang w:val="en-US"/>
+        </w:rPr>
+        <w:t>Difficulty menu for main menu</w:t>
+      </w:r>
+    </w:p>
+    <w:p>
+      <w:pPr>
         <w:pStyle w:val="Heading2"/>
         <w:rPr>
           <w:lang w:val="en-US"/>
@@ -3551,22 +3711,78 @@
     </w:p>
     <w:p>
       <w:pPr>
+        <w:rPr>
+          <w:lang w:val="en-US"/>
+        </w:rPr>
+      </w:pPr>
+    </w:p>
+    <w:p>
+      <w:pPr>
+        <w:rPr>
+          <w:lang w:val="en-US"/>
+        </w:rPr>
+      </w:pPr>
+      <w:r>
+        <w:rPr>
+          <w:highlight w:val="red"/>
+          <w:lang w:val="en-US"/>
+        </w:rPr>
+        <w:t>CRUCIAL</w:t>
+      </w:r>
+    </w:p>
+    <w:p>
+      <w:pPr>
+        <w:rPr>
+          <w:lang w:val="en-US"/>
+        </w:rPr>
+      </w:pPr>
+      <w:r>
+        <w:rPr>
+          <w:highlight w:val="yellow"/>
+          <w:lang w:val="en-US"/>
+        </w:rPr>
+        <w:t>SUGGESTED</w:t>
+      </w:r>
+    </w:p>
+    <w:p>
+      <w:pPr>
+        <w:rPr>
+          <w:lang w:val="en-US"/>
+        </w:rPr>
+      </w:pPr>
+      <w:r>
+        <w:rPr>
+          <w:highlight w:val="green"/>
+          <w:lang w:val="en-US"/>
+        </w:rPr>
+        <w:t>MINOR</w:t>
+      </w:r>
+    </w:p>
+    <w:p>
+      <w:pPr>
+        <w:rPr>
+          <w:lang w:val="en-US"/>
+        </w:rPr>
+      </w:pPr>
+    </w:p>
+    <w:p>
+      <w:pPr>
         <w:pStyle w:val="ListParagraph"/>
         <w:numPr>
           <w:ilvl w:val="0"/>
           <w:numId w:val="6"/>
         </w:numPr>
         <w:rPr>
-          <w:highlight w:val="red"/>
-          <w:lang w:val="en-US"/>
-        </w:rPr>
-      </w:pPr>
-      <w:r>
-        <w:rPr>
-          <w:highlight w:val="red"/>
-          <w:lang w:val="en-US"/>
-        </w:rPr>
-        <w:t>create stage end screen that continues to next stage when z pressed</w:t>
+          <w:highlight w:val="yellow"/>
+          <w:lang w:val="en-US"/>
+        </w:rPr>
+      </w:pPr>
+      <w:r>
+        <w:rPr>
+          <w:highlight w:val="yellow"/>
+          <w:lang w:val="en-US"/>
+        </w:rPr>
+        <w:t>fix homing bullet by removing the offset and having it check if its reached its destination, then vanishing (or change lerp to translate so it doesn’t slow down near target)</w:t>
       </w:r>
     </w:p>
     <w:p>
@@ -3577,30 +3793,16 @@
           <w:numId w:val="6"/>
         </w:numPr>
         <w:rPr>
-          <w:highlight w:val="red"/>
-          <w:lang w:val="en-US"/>
-        </w:rPr>
-      </w:pPr>
-      <w:r>
-        <w:rPr>
-          <w:highlight w:val="red"/>
-          <w:lang w:val="en-US"/>
-        </w:rPr>
-        <w:t>save</w:t>
-      </w:r>
-      <w:r>
-        <w:rPr>
-          <w:highlight w:val="red"/>
-          <w:lang w:val="en-US"/>
-        </w:rPr>
-        <w:t xml:space="preserve"> hiscore to playerprefs</w:t>
-      </w:r>
-      <w:r>
-        <w:rPr>
-          <w:highlight w:val="red"/>
-          <w:lang w:val="en-US"/>
-        </w:rPr>
-        <w:t xml:space="preserve"> OR binary encoding</w:t>
+          <w:highlight w:val="yellow"/>
+          <w:lang w:val="en-US"/>
+        </w:rPr>
+      </w:pPr>
+      <w:r>
+        <w:rPr>
+          <w:highlight w:val="yellow"/>
+          <w:lang w:val="en-US"/>
+        </w:rPr>
+        <w:t>player score data saving to json</w:t>
       </w:r>
     </w:p>
     <w:p>
@@ -3611,16 +3813,16 @@
           <w:numId w:val="6"/>
         </w:numPr>
         <w:rPr>
-          <w:highlight w:val="red"/>
-          <w:lang w:val="en-US"/>
-        </w:rPr>
-      </w:pPr>
-      <w:r>
-        <w:rPr>
-          <w:highlight w:val="red"/>
-          <w:lang w:val="en-US"/>
-        </w:rPr>
-        <w:t>design score system and score point collection</w:t>
+          <w:highlight w:val="yellow"/>
+          <w:lang w:val="en-US"/>
+        </w:rPr>
+      </w:pPr>
+      <w:r>
+        <w:rPr>
+          <w:highlight w:val="yellow"/>
+          <w:lang w:val="en-US"/>
+        </w:rPr>
+        <w:t>start working on easy difficulty</w:t>
       </w:r>
     </w:p>
     <w:p>
@@ -3631,135 +3833,6 @@
           <w:numId w:val="6"/>
         </w:numPr>
         <w:rPr>
-          <w:highlight w:val="red"/>
-          <w:lang w:val="en-US"/>
-        </w:rPr>
-      </w:pPr>
-      <w:r>
-        <w:rPr>
-          <w:highlight w:val="red"/>
-          <w:lang w:val="en-US"/>
-        </w:rPr>
-        <w:t>add core upgrade to stage end</w:t>
-      </w:r>
-    </w:p>
-    <w:p>
-      <w:pPr>
-        <w:pStyle w:val="ListParagraph"/>
-        <w:numPr>
-          <w:ilvl w:val="0"/>
-          <w:numId w:val="6"/>
-        </w:numPr>
-        <w:rPr>
-          <w:highlight w:val="red"/>
-          <w:lang w:val="en-US"/>
-        </w:rPr>
-      </w:pPr>
-      <w:r>
-        <w:rPr>
-          <w:highlight w:val="red"/>
-          <w:lang w:val="en-US"/>
-        </w:rPr>
-        <w:t>lighten the burden of uicontroller</w:t>
-      </w:r>
-      <w:bookmarkStart w:id="15" w:name="_GoBack"/>
-      <w:bookmarkEnd w:id="15"/>
-    </w:p>
-    <w:p>
-      <w:pPr>
-        <w:pStyle w:val="ListParagraph"/>
-        <w:numPr>
-          <w:ilvl w:val="0"/>
-          <w:numId w:val="6"/>
-        </w:numPr>
-        <w:rPr>
-          <w:highlight w:val="yellow"/>
-          <w:lang w:val="en-US"/>
-        </w:rPr>
-      </w:pPr>
-      <w:r>
-        <w:rPr>
-          <w:highlight w:val="yellow"/>
-          <w:lang w:val="en-US"/>
-        </w:rPr>
-        <w:t>fix homing bullet by removing the offset and having it check if its reached its destination, then vanishing (or change lerp to translate so it doesn’t slow down near target)</w:t>
-      </w:r>
-    </w:p>
-    <w:p>
-      <w:pPr>
-        <w:pStyle w:val="ListParagraph"/>
-        <w:numPr>
-          <w:ilvl w:val="0"/>
-          <w:numId w:val="6"/>
-        </w:numPr>
-        <w:rPr>
-          <w:highlight w:val="yellow"/>
-          <w:lang w:val="en-US"/>
-        </w:rPr>
-      </w:pPr>
-      <w:r>
-        <w:rPr>
-          <w:highlight w:val="yellow"/>
-          <w:lang w:val="en-US"/>
-        </w:rPr>
-        <w:t>remove spawn positions array</w:t>
-      </w:r>
-      <w:r>
-        <w:rPr>
-          <w:highlight w:val="yellow"/>
-          <w:lang w:val="en-US"/>
-        </w:rPr>
-        <w:t xml:space="preserve"> from wave constructor</w:t>
-      </w:r>
-    </w:p>
-    <w:p>
-      <w:pPr>
-        <w:pStyle w:val="ListParagraph"/>
-        <w:numPr>
-          <w:ilvl w:val="0"/>
-          <w:numId w:val="6"/>
-        </w:numPr>
-        <w:rPr>
-          <w:highlight w:val="yellow"/>
-          <w:lang w:val="en-US"/>
-        </w:rPr>
-      </w:pPr>
-      <w:r>
-        <w:rPr>
-          <w:highlight w:val="yellow"/>
-          <w:lang w:val="en-US"/>
-        </w:rPr>
-        <w:t>fix midboss toplayer showing up when restart</w:t>
-      </w:r>
-    </w:p>
-    <w:p>
-      <w:pPr>
-        <w:pStyle w:val="ListParagraph"/>
-        <w:numPr>
-          <w:ilvl w:val="0"/>
-          <w:numId w:val="6"/>
-        </w:numPr>
-        <w:rPr>
-          <w:highlight w:val="yellow"/>
-          <w:lang w:val="en-US"/>
-        </w:rPr>
-      </w:pPr>
-      <w:r>
-        <w:rPr>
-          <w:highlight w:val="yellow"/>
-          <w:lang w:val="en-US"/>
-        </w:rPr>
-        <w:t>fix ui canvases</w:t>
-      </w:r>
-    </w:p>
-    <w:p>
-      <w:pPr>
-        <w:pStyle w:val="ListParagraph"/>
-        <w:numPr>
-          <w:ilvl w:val="0"/>
-          <w:numId w:val="6"/>
-        </w:numPr>
-        <w:rPr>
           <w:highlight w:val="green"/>
           <w:lang w:val="en-US"/>
         </w:rPr>
@@ -3769,47 +3842,7 @@
           <w:highlight w:val="green"/>
           <w:lang w:val="en-US"/>
         </w:rPr>
-        <w:t>create options with playerprefs for audio volumes</w:t>
-      </w:r>
-    </w:p>
-    <w:p>
-      <w:pPr>
-        <w:pStyle w:val="ListParagraph"/>
-        <w:numPr>
-          <w:ilvl w:val="0"/>
-          <w:numId w:val="6"/>
-        </w:numPr>
-        <w:rPr>
-          <w:highlight w:val="green"/>
-          <w:lang w:val="en-US"/>
-        </w:rPr>
-      </w:pPr>
-      <w:r>
-        <w:rPr>
-          <w:highlight w:val="green"/>
-          <w:lang w:val="en-US"/>
-        </w:rPr>
         <w:t>add color tint to night special</w:t>
-      </w:r>
-    </w:p>
-    <w:p>
-      <w:pPr>
-        <w:pStyle w:val="ListParagraph"/>
-        <w:numPr>
-          <w:ilvl w:val="0"/>
-          <w:numId w:val="6"/>
-        </w:numPr>
-        <w:rPr>
-          <w:highlight w:val="green"/>
-          <w:lang w:val="en-US"/>
-        </w:rPr>
-      </w:pPr>
-      <w:r>
-        <w:rPr>
-          <w:highlight w:val="green"/>
-          <w:lang w:val="en-US"/>
-        </w:rPr>
-        <w:t>visual indication of invulnerability</w:t>
       </w:r>
     </w:p>
     <w:p>
@@ -3940,7 +3973,7 @@
           <w:lang w:val="en-US"/>
         </w:rPr>
       </w:pPr>
-      <w:bookmarkStart w:id="16" w:name="_Toc468270165"/>
+      <w:bookmarkStart w:id="15" w:name="_Toc468270165"/>
       <w:r>
         <w:rPr>
           <w:lang w:val="en-US"/>
@@ -3954,7 +3987,7 @@
         </w:rPr>
         <w:t>versions</w:t>
       </w:r>
-      <w:bookmarkEnd w:id="16"/>
+      <w:bookmarkEnd w:id="15"/>
     </w:p>
     <w:p>
       <w:pPr>
@@ -4040,14 +4073,14 @@
           <w:lang w:val="en-US"/>
         </w:rPr>
       </w:pPr>
-      <w:bookmarkStart w:id="17" w:name="_Toc468270166"/>
+      <w:bookmarkStart w:id="16" w:name="_Toc468270166"/>
       <w:r>
         <w:rPr>
           <w:lang w:val="en-US"/>
         </w:rPr>
         <w:t>0.0.1</w:t>
       </w:r>
-      <w:bookmarkEnd w:id="17"/>
+      <w:bookmarkEnd w:id="16"/>
     </w:p>
     <w:p>
       <w:pPr>
@@ -4597,7 +4630,7 @@
           <w:lang w:val="en-US"/>
         </w:rPr>
       </w:pPr>
-      <w:bookmarkStart w:id="18" w:name="_Toc468270167"/>
+      <w:bookmarkStart w:id="17" w:name="_Toc468270167"/>
       <w:r>
         <w:rPr>
           <w:lang w:val="en-US"/>
@@ -4605,336 +4638,336 @@
         <w:lastRenderedPageBreak/>
         <w:t>0.0.2</w:t>
       </w:r>
+      <w:bookmarkEnd w:id="17"/>
+    </w:p>
+    <w:p>
+      <w:pPr>
+        <w:pStyle w:val="ListParagraph"/>
+        <w:numPr>
+          <w:ilvl w:val="0"/>
+          <w:numId w:val="4"/>
+        </w:numPr>
+        <w:rPr>
+          <w:lang w:val="en-US"/>
+        </w:rPr>
+      </w:pPr>
+      <w:r>
+        <w:rPr>
+          <w:lang w:val="en-US"/>
+        </w:rPr>
+        <w:t>Singleton gamecontroller</w:t>
+      </w:r>
+    </w:p>
+    <w:p>
+      <w:pPr>
+        <w:pStyle w:val="ListParagraph"/>
+        <w:numPr>
+          <w:ilvl w:val="0"/>
+          <w:numId w:val="4"/>
+        </w:numPr>
+        <w:rPr>
+          <w:lang w:val="en-US"/>
+        </w:rPr>
+      </w:pPr>
+      <w:r>
+        <w:rPr>
+          <w:lang w:val="en-US"/>
+        </w:rPr>
+        <w:t>Can switch between attack types</w:t>
+      </w:r>
+    </w:p>
+    <w:p>
+      <w:pPr>
+        <w:pStyle w:val="ListParagraph"/>
+        <w:numPr>
+          <w:ilvl w:val="0"/>
+          <w:numId w:val="4"/>
+        </w:numPr>
+        <w:rPr>
+          <w:lang w:val="en-US"/>
+        </w:rPr>
+      </w:pPr>
+      <w:r>
+        <w:rPr>
+          <w:lang w:val="en-US"/>
+        </w:rPr>
+        <w:t>Sound controller</w:t>
+      </w:r>
+    </w:p>
+    <w:p>
+      <w:pPr>
+        <w:pStyle w:val="ListParagraph"/>
+        <w:numPr>
+          <w:ilvl w:val="0"/>
+          <w:numId w:val="4"/>
+        </w:numPr>
+        <w:rPr>
+          <w:lang w:val="en-US"/>
+        </w:rPr>
+      </w:pPr>
+      <w:r>
+        <w:rPr>
+          <w:lang w:val="en-US"/>
+        </w:rPr>
+        <w:t>Stage initializes when navigating from main menu</w:t>
+      </w:r>
+    </w:p>
+    <w:p>
+      <w:pPr>
+        <w:pStyle w:val="ListParagraph"/>
+        <w:numPr>
+          <w:ilvl w:val="0"/>
+          <w:numId w:val="4"/>
+        </w:numPr>
+        <w:rPr>
+          <w:lang w:val="en-US"/>
+        </w:rPr>
+      </w:pPr>
+      <w:r>
+        <w:rPr>
+          <w:lang w:val="en-US"/>
+        </w:rPr>
+        <w:t>Xp accumulates stat points that can be spent on power, speed or life generation</w:t>
+      </w:r>
+    </w:p>
+    <w:p>
+      <w:pPr>
+        <w:pStyle w:val="ListParagraph"/>
+        <w:numPr>
+          <w:ilvl w:val="0"/>
+          <w:numId w:val="4"/>
+        </w:numPr>
+        <w:rPr>
+          <w:lang w:val="en-US"/>
+        </w:rPr>
+      </w:pPr>
+      <w:r>
+        <w:rPr>
+          <w:lang w:val="en-US"/>
+        </w:rPr>
+        <w:t>Wave class</w:t>
+      </w:r>
+    </w:p>
+    <w:p>
+      <w:pPr>
+        <w:pStyle w:val="ListParagraph"/>
+        <w:numPr>
+          <w:ilvl w:val="0"/>
+          <w:numId w:val="4"/>
+        </w:numPr>
+        <w:rPr>
+          <w:lang w:val="en-US"/>
+        </w:rPr>
+      </w:pPr>
+      <w:r>
+        <w:rPr>
+          <w:lang w:val="en-US"/>
+        </w:rPr>
+        <w:t>Bullet pattern class</w:t>
+      </w:r>
+    </w:p>
+    <w:p>
+      <w:pPr>
+        <w:pStyle w:val="ListParagraph"/>
+        <w:numPr>
+          <w:ilvl w:val="0"/>
+          <w:numId w:val="4"/>
+        </w:numPr>
+        <w:rPr>
+          <w:lang w:val="en-US"/>
+        </w:rPr>
+      </w:pPr>
+      <w:r>
+        <w:rPr>
+          <w:lang w:val="en-US"/>
+        </w:rPr>
+        <w:t>Made creating wave types and patterns more easy</w:t>
+      </w:r>
+    </w:p>
+    <w:p>
+      <w:pPr>
+        <w:pStyle w:val="ListParagraph"/>
+        <w:numPr>
+          <w:ilvl w:val="0"/>
+          <w:numId w:val="4"/>
+        </w:numPr>
+        <w:rPr>
+          <w:lang w:val="en-US"/>
+        </w:rPr>
+      </w:pPr>
+      <w:r>
+        <w:rPr>
+          <w:lang w:val="en-US"/>
+        </w:rPr>
+        <w:t>Redid dialog system</w:t>
+      </w:r>
+    </w:p>
+    <w:p>
+      <w:pPr>
+        <w:pStyle w:val="ListParagraph"/>
+        <w:numPr>
+          <w:ilvl w:val="0"/>
+          <w:numId w:val="4"/>
+        </w:numPr>
+        <w:rPr>
+          <w:lang w:val="en-US"/>
+        </w:rPr>
+      </w:pPr>
+      <w:r>
+        <w:rPr>
+          <w:lang w:val="en-US"/>
+        </w:rPr>
+        <w:t>New bullet pattern: spiderweb</w:t>
+      </w:r>
+    </w:p>
+    <w:p>
+      <w:pPr>
+        <w:pStyle w:val="ListParagraph"/>
+        <w:numPr>
+          <w:ilvl w:val="0"/>
+          <w:numId w:val="4"/>
+        </w:numPr>
+        <w:rPr>
+          <w:lang w:val="en-US"/>
+        </w:rPr>
+      </w:pPr>
+      <w:r>
+        <w:rPr>
+          <w:lang w:val="en-US"/>
+        </w:rPr>
+        <w:t>Bullet movement class</w:t>
+      </w:r>
+    </w:p>
+    <w:p>
+      <w:pPr>
+        <w:pStyle w:val="ListParagraph"/>
+        <w:numPr>
+          <w:ilvl w:val="0"/>
+          <w:numId w:val="4"/>
+        </w:numPr>
+        <w:rPr>
+          <w:lang w:val="en-US"/>
+        </w:rPr>
+      </w:pPr>
+      <w:r>
+        <w:rPr>
+          <w:lang w:val="en-US"/>
+        </w:rPr>
+        <w:t>New bullet pattern: giant web</w:t>
+      </w:r>
+    </w:p>
+    <w:p>
+      <w:pPr>
+        <w:pStyle w:val="ListParagraph"/>
+        <w:numPr>
+          <w:ilvl w:val="0"/>
+          <w:numId w:val="4"/>
+        </w:numPr>
+        <w:rPr>
+          <w:lang w:val="en-US"/>
+        </w:rPr>
+      </w:pPr>
+      <w:r>
+        <w:rPr>
+          <w:lang w:val="en-US"/>
+        </w:rPr>
+        <w:t>Visible player hitbox</w:t>
+      </w:r>
+    </w:p>
+    <w:p>
+      <w:pPr>
+        <w:pStyle w:val="ListParagraph"/>
+        <w:numPr>
+          <w:ilvl w:val="0"/>
+          <w:numId w:val="4"/>
+        </w:numPr>
+        <w:rPr>
+          <w:lang w:val="en-US"/>
+        </w:rPr>
+      </w:pPr>
+      <w:r>
+        <w:rPr>
+          <w:lang w:val="en-US"/>
+        </w:rPr>
+        <w:t>Add new projectile art</w:t>
+      </w:r>
+    </w:p>
+    <w:p>
+      <w:pPr>
+        <w:pStyle w:val="ListParagraph"/>
+        <w:numPr>
+          <w:ilvl w:val="0"/>
+          <w:numId w:val="4"/>
+        </w:numPr>
+        <w:rPr>
+          <w:lang w:val="en-US"/>
+        </w:rPr>
+      </w:pPr>
+      <w:r>
+        <w:rPr>
+          <w:lang w:val="en-US"/>
+        </w:rPr>
+        <w:t>Concept art of first boss</w:t>
+      </w:r>
+    </w:p>
+    <w:p>
+      <w:pPr>
+        <w:pStyle w:val="ListParagraph"/>
+        <w:numPr>
+          <w:ilvl w:val="0"/>
+          <w:numId w:val="4"/>
+        </w:numPr>
+        <w:rPr>
+          <w:lang w:val="en-US"/>
+        </w:rPr>
+      </w:pPr>
+      <w:r>
+        <w:rPr>
+          <w:lang w:val="en-US"/>
+        </w:rPr>
+        <w:t>Bullet animations (spiderweb)</w:t>
+      </w:r>
+    </w:p>
+    <w:p>
+      <w:pPr>
+        <w:pStyle w:val="ListParagraph"/>
+        <w:numPr>
+          <w:ilvl w:val="0"/>
+          <w:numId w:val="4"/>
+        </w:numPr>
+        <w:rPr>
+          <w:lang w:val="en-US"/>
+        </w:rPr>
+      </w:pPr>
+      <w:r>
+        <w:rPr>
+          <w:lang w:val="en-US"/>
+        </w:rPr>
+        <w:t>Singleton UICanvas</w:t>
+      </w:r>
+    </w:p>
+    <w:p>
+      <w:pPr>
+        <w:rPr>
+          <w:lang w:val="en-US"/>
+        </w:rPr>
+      </w:pPr>
+    </w:p>
+    <w:p>
+      <w:pPr>
+        <w:pStyle w:val="Heading1"/>
+        <w:rPr>
+          <w:lang w:val="en-US"/>
+        </w:rPr>
+      </w:pPr>
+      <w:bookmarkStart w:id="18" w:name="_Toc468270168"/>
+      <w:r>
+        <w:rPr>
+          <w:lang w:val="en-US"/>
+        </w:rPr>
+        <w:t>0.0.3</w:t>
+      </w:r>
       <w:bookmarkEnd w:id="18"/>
-    </w:p>
-    <w:p>
-      <w:pPr>
-        <w:pStyle w:val="ListParagraph"/>
-        <w:numPr>
-          <w:ilvl w:val="0"/>
-          <w:numId w:val="4"/>
-        </w:numPr>
-        <w:rPr>
-          <w:lang w:val="en-US"/>
-        </w:rPr>
-      </w:pPr>
-      <w:r>
-        <w:rPr>
-          <w:lang w:val="en-US"/>
-        </w:rPr>
-        <w:t>Singleton gamecontroller</w:t>
-      </w:r>
-    </w:p>
-    <w:p>
-      <w:pPr>
-        <w:pStyle w:val="ListParagraph"/>
-        <w:numPr>
-          <w:ilvl w:val="0"/>
-          <w:numId w:val="4"/>
-        </w:numPr>
-        <w:rPr>
-          <w:lang w:val="en-US"/>
-        </w:rPr>
-      </w:pPr>
-      <w:r>
-        <w:rPr>
-          <w:lang w:val="en-US"/>
-        </w:rPr>
-        <w:t>Can switch between attack types</w:t>
-      </w:r>
-    </w:p>
-    <w:p>
-      <w:pPr>
-        <w:pStyle w:val="ListParagraph"/>
-        <w:numPr>
-          <w:ilvl w:val="0"/>
-          <w:numId w:val="4"/>
-        </w:numPr>
-        <w:rPr>
-          <w:lang w:val="en-US"/>
-        </w:rPr>
-      </w:pPr>
-      <w:r>
-        <w:rPr>
-          <w:lang w:val="en-US"/>
-        </w:rPr>
-        <w:t>Sound controller</w:t>
-      </w:r>
-    </w:p>
-    <w:p>
-      <w:pPr>
-        <w:pStyle w:val="ListParagraph"/>
-        <w:numPr>
-          <w:ilvl w:val="0"/>
-          <w:numId w:val="4"/>
-        </w:numPr>
-        <w:rPr>
-          <w:lang w:val="en-US"/>
-        </w:rPr>
-      </w:pPr>
-      <w:r>
-        <w:rPr>
-          <w:lang w:val="en-US"/>
-        </w:rPr>
-        <w:t>Stage initializes when navigating from main menu</w:t>
-      </w:r>
-    </w:p>
-    <w:p>
-      <w:pPr>
-        <w:pStyle w:val="ListParagraph"/>
-        <w:numPr>
-          <w:ilvl w:val="0"/>
-          <w:numId w:val="4"/>
-        </w:numPr>
-        <w:rPr>
-          <w:lang w:val="en-US"/>
-        </w:rPr>
-      </w:pPr>
-      <w:r>
-        <w:rPr>
-          <w:lang w:val="en-US"/>
-        </w:rPr>
-        <w:t>Xp accumulates stat points that can be spent on power, speed or life generation</w:t>
-      </w:r>
-    </w:p>
-    <w:p>
-      <w:pPr>
-        <w:pStyle w:val="ListParagraph"/>
-        <w:numPr>
-          <w:ilvl w:val="0"/>
-          <w:numId w:val="4"/>
-        </w:numPr>
-        <w:rPr>
-          <w:lang w:val="en-US"/>
-        </w:rPr>
-      </w:pPr>
-      <w:r>
-        <w:rPr>
-          <w:lang w:val="en-US"/>
-        </w:rPr>
-        <w:t>Wave class</w:t>
-      </w:r>
-    </w:p>
-    <w:p>
-      <w:pPr>
-        <w:pStyle w:val="ListParagraph"/>
-        <w:numPr>
-          <w:ilvl w:val="0"/>
-          <w:numId w:val="4"/>
-        </w:numPr>
-        <w:rPr>
-          <w:lang w:val="en-US"/>
-        </w:rPr>
-      </w:pPr>
-      <w:r>
-        <w:rPr>
-          <w:lang w:val="en-US"/>
-        </w:rPr>
-        <w:t>Bullet pattern class</w:t>
-      </w:r>
-    </w:p>
-    <w:p>
-      <w:pPr>
-        <w:pStyle w:val="ListParagraph"/>
-        <w:numPr>
-          <w:ilvl w:val="0"/>
-          <w:numId w:val="4"/>
-        </w:numPr>
-        <w:rPr>
-          <w:lang w:val="en-US"/>
-        </w:rPr>
-      </w:pPr>
-      <w:r>
-        <w:rPr>
-          <w:lang w:val="en-US"/>
-        </w:rPr>
-        <w:t>Made creating wave types and patterns more easy</w:t>
-      </w:r>
-    </w:p>
-    <w:p>
-      <w:pPr>
-        <w:pStyle w:val="ListParagraph"/>
-        <w:numPr>
-          <w:ilvl w:val="0"/>
-          <w:numId w:val="4"/>
-        </w:numPr>
-        <w:rPr>
-          <w:lang w:val="en-US"/>
-        </w:rPr>
-      </w:pPr>
-      <w:r>
-        <w:rPr>
-          <w:lang w:val="en-US"/>
-        </w:rPr>
-        <w:t>Redid dialog system</w:t>
-      </w:r>
-    </w:p>
-    <w:p>
-      <w:pPr>
-        <w:pStyle w:val="ListParagraph"/>
-        <w:numPr>
-          <w:ilvl w:val="0"/>
-          <w:numId w:val="4"/>
-        </w:numPr>
-        <w:rPr>
-          <w:lang w:val="en-US"/>
-        </w:rPr>
-      </w:pPr>
-      <w:r>
-        <w:rPr>
-          <w:lang w:val="en-US"/>
-        </w:rPr>
-        <w:t>New bullet pattern: spiderweb</w:t>
-      </w:r>
-    </w:p>
-    <w:p>
-      <w:pPr>
-        <w:pStyle w:val="ListParagraph"/>
-        <w:numPr>
-          <w:ilvl w:val="0"/>
-          <w:numId w:val="4"/>
-        </w:numPr>
-        <w:rPr>
-          <w:lang w:val="en-US"/>
-        </w:rPr>
-      </w:pPr>
-      <w:r>
-        <w:rPr>
-          <w:lang w:val="en-US"/>
-        </w:rPr>
-        <w:t>Bullet movement class</w:t>
-      </w:r>
-    </w:p>
-    <w:p>
-      <w:pPr>
-        <w:pStyle w:val="ListParagraph"/>
-        <w:numPr>
-          <w:ilvl w:val="0"/>
-          <w:numId w:val="4"/>
-        </w:numPr>
-        <w:rPr>
-          <w:lang w:val="en-US"/>
-        </w:rPr>
-      </w:pPr>
-      <w:r>
-        <w:rPr>
-          <w:lang w:val="en-US"/>
-        </w:rPr>
-        <w:t>New bullet pattern: giant web</w:t>
-      </w:r>
-    </w:p>
-    <w:p>
-      <w:pPr>
-        <w:pStyle w:val="ListParagraph"/>
-        <w:numPr>
-          <w:ilvl w:val="0"/>
-          <w:numId w:val="4"/>
-        </w:numPr>
-        <w:rPr>
-          <w:lang w:val="en-US"/>
-        </w:rPr>
-      </w:pPr>
-      <w:r>
-        <w:rPr>
-          <w:lang w:val="en-US"/>
-        </w:rPr>
-        <w:t>Visible player hitbox</w:t>
-      </w:r>
-    </w:p>
-    <w:p>
-      <w:pPr>
-        <w:pStyle w:val="ListParagraph"/>
-        <w:numPr>
-          <w:ilvl w:val="0"/>
-          <w:numId w:val="4"/>
-        </w:numPr>
-        <w:rPr>
-          <w:lang w:val="en-US"/>
-        </w:rPr>
-      </w:pPr>
-      <w:r>
-        <w:rPr>
-          <w:lang w:val="en-US"/>
-        </w:rPr>
-        <w:t>Add new projectile art</w:t>
-      </w:r>
-    </w:p>
-    <w:p>
-      <w:pPr>
-        <w:pStyle w:val="ListParagraph"/>
-        <w:numPr>
-          <w:ilvl w:val="0"/>
-          <w:numId w:val="4"/>
-        </w:numPr>
-        <w:rPr>
-          <w:lang w:val="en-US"/>
-        </w:rPr>
-      </w:pPr>
-      <w:r>
-        <w:rPr>
-          <w:lang w:val="en-US"/>
-        </w:rPr>
-        <w:t>Concept art of first boss</w:t>
-      </w:r>
-    </w:p>
-    <w:p>
-      <w:pPr>
-        <w:pStyle w:val="ListParagraph"/>
-        <w:numPr>
-          <w:ilvl w:val="0"/>
-          <w:numId w:val="4"/>
-        </w:numPr>
-        <w:rPr>
-          <w:lang w:val="en-US"/>
-        </w:rPr>
-      </w:pPr>
-      <w:r>
-        <w:rPr>
-          <w:lang w:val="en-US"/>
-        </w:rPr>
-        <w:t>Bullet animations (spiderweb)</w:t>
-      </w:r>
-    </w:p>
-    <w:p>
-      <w:pPr>
-        <w:pStyle w:val="ListParagraph"/>
-        <w:numPr>
-          <w:ilvl w:val="0"/>
-          <w:numId w:val="4"/>
-        </w:numPr>
-        <w:rPr>
-          <w:lang w:val="en-US"/>
-        </w:rPr>
-      </w:pPr>
-      <w:r>
-        <w:rPr>
-          <w:lang w:val="en-US"/>
-        </w:rPr>
-        <w:t>Singleton UICanvas</w:t>
-      </w:r>
-    </w:p>
-    <w:p>
-      <w:pPr>
-        <w:rPr>
-          <w:lang w:val="en-US"/>
-        </w:rPr>
-      </w:pPr>
-    </w:p>
-    <w:p>
-      <w:pPr>
-        <w:pStyle w:val="Heading1"/>
-        <w:rPr>
-          <w:lang w:val="en-US"/>
-        </w:rPr>
-      </w:pPr>
-      <w:bookmarkStart w:id="19" w:name="_Toc468270168"/>
-      <w:r>
-        <w:rPr>
-          <w:lang w:val="en-US"/>
-        </w:rPr>
-        <w:t>0.0.3</w:t>
-      </w:r>
-      <w:bookmarkEnd w:id="19"/>
     </w:p>
     <w:p>
       <w:pPr>
@@ -5205,14 +5238,14 @@
           <w:lang w:val="en-US"/>
         </w:rPr>
       </w:pPr>
-      <w:bookmarkStart w:id="20" w:name="_Toc468270169"/>
+      <w:bookmarkStart w:id="19" w:name="_Toc468270169"/>
       <w:r>
         <w:rPr>
           <w:lang w:val="en-US"/>
         </w:rPr>
         <w:t>0.0.4</w:t>
       </w:r>
-      <w:bookmarkEnd w:id="20"/>
+      <w:bookmarkEnd w:id="19"/>
     </w:p>
     <w:p>
       <w:pPr>
@@ -5564,14 +5597,14 @@
           <w:lang w:val="en-US"/>
         </w:rPr>
       </w:pPr>
-      <w:bookmarkStart w:id="21" w:name="_Toc468270170"/>
+      <w:bookmarkStart w:id="20" w:name="_Toc468270170"/>
       <w:r>
         <w:rPr>
           <w:lang w:val="en-US"/>
         </w:rPr>
         <w:t>0.0.5</w:t>
       </w:r>
-      <w:bookmarkEnd w:id="21"/>
+      <w:bookmarkEnd w:id="20"/>
     </w:p>
     <w:p>
       <w:pPr>
@@ -5983,14 +6016,14 @@
           <w:lang w:val="en-US"/>
         </w:rPr>
       </w:pPr>
-      <w:bookmarkStart w:id="22" w:name="_Toc468270171"/>
+      <w:bookmarkStart w:id="21" w:name="_Toc468270171"/>
       <w:r>
         <w:rPr>
           <w:lang w:val="en-US"/>
         </w:rPr>
         <w:t>NOTES</w:t>
       </w:r>
-      <w:bookmarkEnd w:id="22"/>
+      <w:bookmarkEnd w:id="21"/>
     </w:p>
     <w:p>
       <w:pPr>
@@ -6017,7 +6050,7 @@
           <w:lang w:val="en-US"/>
         </w:rPr>
       </w:pPr>
-      <w:bookmarkStart w:id="23" w:name="_Toc468270172"/>
+      <w:bookmarkStart w:id="22" w:name="_Toc468270172"/>
       <w:r>
         <w:rPr>
           <w:lang w:val="en-US"/>
@@ -6031,7 +6064,7 @@
         </w:rPr>
         <w:t>6</w:t>
       </w:r>
-      <w:bookmarkEnd w:id="23"/>
+      <w:bookmarkEnd w:id="22"/>
     </w:p>
     <w:p>
       <w:pPr>
@@ -6450,14 +6483,14 @@
           <w:lang w:val="en-US"/>
         </w:rPr>
       </w:pPr>
-      <w:bookmarkStart w:id="24" w:name="_Toc468270173"/>
+      <w:bookmarkStart w:id="23" w:name="_Toc468270173"/>
       <w:r>
         <w:rPr>
           <w:lang w:val="en-US"/>
         </w:rPr>
         <w:t>NOTES</w:t>
       </w:r>
-      <w:bookmarkEnd w:id="24"/>
+      <w:bookmarkEnd w:id="23"/>
     </w:p>
     <w:p>
       <w:pPr>
@@ -6503,7 +6536,7 @@
           <w:lang w:val="en-US"/>
         </w:rPr>
       </w:pPr>
-      <w:bookmarkStart w:id="25" w:name="_Toc468270174"/>
+      <w:bookmarkStart w:id="24" w:name="_Toc468270174"/>
       <w:r>
         <w:rPr>
           <w:lang w:val="en-US"/>
@@ -6511,7 +6544,7 @@
         <w:lastRenderedPageBreak/>
         <w:t>0.0.7</w:t>
       </w:r>
-      <w:bookmarkEnd w:id="25"/>
+      <w:bookmarkEnd w:id="24"/>
     </w:p>
     <w:p>
       <w:pPr>
@@ -6905,14 +6938,14 @@
           <w:lang w:val="en-US"/>
         </w:rPr>
       </w:pPr>
-      <w:bookmarkStart w:id="26" w:name="_Toc468270175"/>
+      <w:bookmarkStart w:id="25" w:name="_Toc468270175"/>
       <w:r>
         <w:rPr>
           <w:lang w:val="en-US"/>
         </w:rPr>
         <w:t>0.0.8</w:t>
       </w:r>
-      <w:bookmarkEnd w:id="26"/>
+      <w:bookmarkEnd w:id="25"/>
     </w:p>
     <w:p>
       <w:pPr>
@@ -7331,6 +7364,180 @@
     </w:p>
     <w:p>
       <w:pPr>
+        <w:pStyle w:val="Heading1"/>
+        <w:rPr>
+          <w:lang w:val="en-US"/>
+        </w:rPr>
+      </w:pPr>
+      <w:r>
+        <w:rPr>
+          <w:lang w:val="en-US"/>
+        </w:rPr>
+        <w:t>0.1.0 (2022)</w:t>
+      </w:r>
+    </w:p>
+    <w:p>
+      <w:pPr>
+        <w:rPr>
+          <w:lang w:val="en-US"/>
+        </w:rPr>
+      </w:pPr>
+    </w:p>
+    <w:p>
+      <w:pPr>
+        <w:pStyle w:val="ListParagraph"/>
+        <w:numPr>
+          <w:ilvl w:val="0"/>
+          <w:numId w:val="33"/>
+        </w:numPr>
+        <w:rPr>
+          <w:lang w:val="en-US"/>
+        </w:rPr>
+      </w:pPr>
+      <w:r>
+        <w:rPr>
+          <w:lang w:val="en-US"/>
+        </w:rPr>
+        <w:t>Refactored and reformatted the project</w:t>
+      </w:r>
+    </w:p>
+    <w:p>
+      <w:pPr>
+        <w:pStyle w:val="ListParagraph"/>
+        <w:numPr>
+          <w:ilvl w:val="0"/>
+          <w:numId w:val="33"/>
+        </w:numPr>
+        <w:rPr>
+          <w:lang w:val="en-US"/>
+        </w:rPr>
+      </w:pPr>
+      <w:r>
+        <w:rPr>
+          <w:lang w:val="en-US"/>
+        </w:rPr>
+        <w:t>Decoupled a lot of components from GameControl and UI</w:t>
+      </w:r>
+    </w:p>
+    <w:p>
+      <w:pPr>
+        <w:pStyle w:val="ListParagraph"/>
+        <w:numPr>
+          <w:ilvl w:val="0"/>
+          <w:numId w:val="33"/>
+        </w:numPr>
+        <w:rPr>
+          <w:lang w:val="en-US"/>
+        </w:rPr>
+      </w:pPr>
+      <w:r>
+        <w:rPr>
+          <w:lang w:val="en-US"/>
+        </w:rPr>
+        <w:t>Fixed stage initialization after restart</w:t>
+      </w:r>
+    </w:p>
+    <w:p>
+      <w:pPr>
+        <w:pStyle w:val="ListParagraph"/>
+        <w:numPr>
+          <w:ilvl w:val="0"/>
+          <w:numId w:val="33"/>
+        </w:numPr>
+        <w:rPr>
+          <w:lang w:val="en-US"/>
+        </w:rPr>
+      </w:pPr>
+      <w:r>
+        <w:rPr>
+          <w:lang w:val="en-US"/>
+        </w:rPr>
+        <w:t xml:space="preserve">Inherited boss phase routines from Phaser so it doesn’t get crowded </w:t>
+      </w:r>
+    </w:p>
+    <w:p>
+      <w:pPr>
+        <w:pStyle w:val="ListParagraph"/>
+        <w:numPr>
+          <w:ilvl w:val="0"/>
+          <w:numId w:val="33"/>
+        </w:numPr>
+        <w:rPr>
+          <w:lang w:val="en-US"/>
+        </w:rPr>
+      </w:pPr>
+      <w:r>
+        <w:rPr>
+          <w:lang w:val="en-US"/>
+        </w:rPr>
+        <w:t>U</w:t>
+      </w:r>
+      <w:r>
+        <w:rPr>
+          <w:lang w:val="en-US"/>
+        </w:rPr>
+        <w:t>pscale</w:t>
+      </w:r>
+      <w:r>
+        <w:rPr>
+          <w:lang w:val="en-US"/>
+        </w:rPr>
+        <w:t>d stage canvas</w:t>
+      </w:r>
+    </w:p>
+    <w:p>
+      <w:pPr>
+        <w:pStyle w:val="ListParagraph"/>
+        <w:numPr>
+          <w:ilvl w:val="0"/>
+          <w:numId w:val="33"/>
+        </w:numPr>
+        <w:rPr>
+          <w:lang w:val="en-US"/>
+        </w:rPr>
+      </w:pPr>
+      <w:r>
+        <w:rPr>
+          <w:lang w:val="en-US"/>
+        </w:rPr>
+        <w:t>Change</w:t>
+      </w:r>
+      <w:r>
+        <w:rPr>
+          <w:lang w:val="en-US"/>
+        </w:rPr>
+        <w:t>d</w:t>
+      </w:r>
+      <w:r>
+        <w:rPr>
+          <w:lang w:val="en-US"/>
+        </w:rPr>
+        <w:t xml:space="preserve"> all normal textassets to TMPro</w:t>
+      </w:r>
+    </w:p>
+    <w:p>
+      <w:pPr>
+        <w:pStyle w:val="ListParagraph"/>
+        <w:numPr>
+          <w:ilvl w:val="0"/>
+          <w:numId w:val="33"/>
+        </w:numPr>
+        <w:rPr>
+          <w:lang w:val="en-US"/>
+        </w:rPr>
+      </w:pPr>
+      <w:r>
+        <w:rPr>
+          <w:lang w:val="en-US"/>
+        </w:rPr>
+        <w:t>Added toggleable invulnerability indicator to boss hp bar</w:t>
+      </w:r>
+      <w:bookmarkStart w:id="26" w:name="_GoBack"/>
+      <w:bookmarkEnd w:id="26"/>
+    </w:p>
+    <w:p>
+      <w:pPr>
+        <w:ind w:left="360"/>
         <w:rPr>
           <w:lang w:val="en-US"/>
         </w:rPr>
@@ -7347,8 +7554,8 @@
 </file>
 
 <file path=word/numbering.xml><?xml version="1.0" encoding="utf-8"?>
-<w:numbering xmlns:wpc="http://schemas.microsoft.com/office/word/2010/wordprocessingCanvas" xmlns:mc="http://schemas.openxmlformats.org/markup-compatibility/2006" xmlns:o="urn:schemas-microsoft-com:office:office" xmlns:r="http://schemas.openxmlformats.org/officeDocument/2006/relationships" xmlns:m="http://schemas.openxmlformats.org/officeDocument/2006/math" xmlns:v="urn:schemas-microsoft-com:vml" xmlns:wp14="http://schemas.microsoft.com/office/word/2010/wordprocessingDrawing" xmlns:wp="http://schemas.openxmlformats.org/drawingml/2006/wordprocessingDrawing" xmlns:w10="urn:schemas-microsoft-com:office:word" xmlns:w="http://schemas.openxmlformats.org/wordprocessingml/2006/main" xmlns:w14="http://schemas.microsoft.com/office/word/2010/wordml" xmlns:w15="http://schemas.microsoft.com/office/word/2012/wordml" xmlns:wpg="http://schemas.microsoft.com/office/word/2010/wordprocessingGroup" xmlns:wpi="http://schemas.microsoft.com/office/word/2010/wordprocessingInk" xmlns:wne="http://schemas.microsoft.com/office/word/2006/wordml" xmlns:wps="http://schemas.microsoft.com/office/word/2010/wordprocessingShape" mc:Ignorable="w14 w15 wp14">
-  <w:abstractNum w:abstractNumId="0" w15:restartNumberingAfterBreak="0">
+<w:numbering xmlns:wpc="http://schemas.microsoft.com/office/word/2010/wordprocessingCanvas" xmlns:mc="http://schemas.openxmlformats.org/markup-compatibility/2006" xmlns:o="urn:schemas-microsoft-com:office:office" xmlns:r="http://schemas.openxmlformats.org/officeDocument/2006/relationships" xmlns:m="http://schemas.openxmlformats.org/officeDocument/2006/math" xmlns:v="urn:schemas-microsoft-com:vml" xmlns:wp14="http://schemas.microsoft.com/office/word/2010/wordprocessingDrawing" xmlns:wp="http://schemas.openxmlformats.org/drawingml/2006/wordprocessingDrawing" xmlns:w10="urn:schemas-microsoft-com:office:word" xmlns:w="http://schemas.openxmlformats.org/wordprocessingml/2006/main" xmlns:w14="http://schemas.microsoft.com/office/word/2010/wordml" xmlns:wpg="http://schemas.microsoft.com/office/word/2010/wordprocessingGroup" xmlns:wpi="http://schemas.microsoft.com/office/word/2010/wordprocessingInk" xmlns:wne="http://schemas.microsoft.com/office/word/2006/wordml" xmlns:wps="http://schemas.microsoft.com/office/word/2010/wordprocessingShape" mc:Ignorable="w14 wp14">
+  <w:abstractNum w:abstractNumId="0">
     <w:nsid w:val="0A9F2AE8"/>
     <w:multiLevelType w:val="hybridMultilevel"/>
     <w:tmpl w:val="6E460820"/>
@@ -7461,7 +7668,7 @@
       </w:rPr>
     </w:lvl>
   </w:abstractNum>
-  <w:abstractNum w:abstractNumId="1" w15:restartNumberingAfterBreak="0">
+  <w:abstractNum w:abstractNumId="1">
     <w:nsid w:val="18801131"/>
     <w:multiLevelType w:val="hybridMultilevel"/>
     <w:tmpl w:val="8C5C3212"/>
@@ -7547,7 +7754,7 @@
       </w:pPr>
     </w:lvl>
   </w:abstractNum>
-  <w:abstractNum w:abstractNumId="2" w15:restartNumberingAfterBreak="0">
+  <w:abstractNum w:abstractNumId="2">
     <w:nsid w:val="18D00B2C"/>
     <w:multiLevelType w:val="hybridMultilevel"/>
     <w:tmpl w:val="9DB25E30"/>
@@ -7660,7 +7867,7 @@
       </w:rPr>
     </w:lvl>
   </w:abstractNum>
-  <w:abstractNum w:abstractNumId="3" w15:restartNumberingAfterBreak="0">
+  <w:abstractNum w:abstractNumId="3">
     <w:nsid w:val="193E1FBD"/>
     <w:multiLevelType w:val="hybridMultilevel"/>
     <w:tmpl w:val="A290E018"/>
@@ -7773,10 +7980,10 @@
       </w:rPr>
     </w:lvl>
   </w:abstractNum>
-  <w:abstractNum w:abstractNumId="4" w15:restartNumberingAfterBreak="0">
+  <w:abstractNum w:abstractNumId="4">
     <w:nsid w:val="1B3571D2"/>
     <w:multiLevelType w:val="hybridMultilevel"/>
-    <w:tmpl w:val="14788F14"/>
+    <w:tmpl w:val="A3EE7B3C"/>
     <w:lvl w:ilvl="0" w:tplc="040B0001">
       <w:start w:val="1"/>
       <w:numFmt w:val="bullet"/>
@@ -7886,7 +8093,7 @@
       </w:rPr>
     </w:lvl>
   </w:abstractNum>
-  <w:abstractNum w:abstractNumId="5" w15:restartNumberingAfterBreak="0">
+  <w:abstractNum w:abstractNumId="5">
     <w:nsid w:val="206E4898"/>
     <w:multiLevelType w:val="hybridMultilevel"/>
     <w:tmpl w:val="5B66AFD2"/>
@@ -7999,7 +8206,7 @@
       </w:rPr>
     </w:lvl>
   </w:abstractNum>
-  <w:abstractNum w:abstractNumId="6" w15:restartNumberingAfterBreak="0">
+  <w:abstractNum w:abstractNumId="6">
     <w:nsid w:val="22484AA7"/>
     <w:multiLevelType w:val="hybridMultilevel"/>
     <w:tmpl w:val="7EB0C696"/>
@@ -8112,7 +8319,7 @@
       </w:rPr>
     </w:lvl>
   </w:abstractNum>
-  <w:abstractNum w:abstractNumId="7" w15:restartNumberingAfterBreak="0">
+  <w:abstractNum w:abstractNumId="7">
     <w:nsid w:val="22C35DE7"/>
     <w:multiLevelType w:val="hybridMultilevel"/>
     <w:tmpl w:val="38C8B6E4"/>
@@ -8225,7 +8432,7 @@
       </w:rPr>
     </w:lvl>
   </w:abstractNum>
-  <w:abstractNum w:abstractNumId="8" w15:restartNumberingAfterBreak="0">
+  <w:abstractNum w:abstractNumId="8">
     <w:nsid w:val="23D85D73"/>
     <w:multiLevelType w:val="hybridMultilevel"/>
     <w:tmpl w:val="7840B72C"/>
@@ -8338,7 +8545,7 @@
       </w:rPr>
     </w:lvl>
   </w:abstractNum>
-  <w:abstractNum w:abstractNumId="9" w15:restartNumberingAfterBreak="0">
+  <w:abstractNum w:abstractNumId="9">
     <w:nsid w:val="24C5422D"/>
     <w:multiLevelType w:val="hybridMultilevel"/>
     <w:tmpl w:val="F9EA3A42"/>
@@ -8451,7 +8658,120 @@
       </w:rPr>
     </w:lvl>
   </w:abstractNum>
-  <w:abstractNum w:abstractNumId="10" w15:restartNumberingAfterBreak="0">
+  <w:abstractNum w:abstractNumId="10">
+    <w:nsid w:val="26B80A6F"/>
+    <w:multiLevelType w:val="hybridMultilevel"/>
+    <w:tmpl w:val="DFC67236"/>
+    <w:lvl w:ilvl="0" w:tplc="04090001">
+      <w:start w:val="1"/>
+      <w:numFmt w:val="bullet"/>
+      <w:lvlText w:val=""/>
+      <w:lvlJc w:val="left"/>
+      <w:pPr>
+        <w:ind w:left="720" w:hanging="360"/>
+      </w:pPr>
+      <w:rPr>
+        <w:rFonts w:ascii="Symbol" w:hAnsi="Symbol" w:hint="default"/>
+      </w:rPr>
+    </w:lvl>
+    <w:lvl w:ilvl="1" w:tplc="04090003" w:tentative="1">
+      <w:start w:val="1"/>
+      <w:numFmt w:val="bullet"/>
+      <w:lvlText w:val="o"/>
+      <w:lvlJc w:val="left"/>
+      <w:pPr>
+        <w:ind w:left="1440" w:hanging="360"/>
+      </w:pPr>
+      <w:rPr>
+        <w:rFonts w:ascii="Courier New" w:hAnsi="Courier New" w:cs="Courier New" w:hint="default"/>
+      </w:rPr>
+    </w:lvl>
+    <w:lvl w:ilvl="2" w:tplc="04090005" w:tentative="1">
+      <w:start w:val="1"/>
+      <w:numFmt w:val="bullet"/>
+      <w:lvlText w:val=""/>
+      <w:lvlJc w:val="left"/>
+      <w:pPr>
+        <w:ind w:left="2160" w:hanging="360"/>
+      </w:pPr>
+      <w:rPr>
+        <w:rFonts w:ascii="Wingdings" w:hAnsi="Wingdings" w:hint="default"/>
+      </w:rPr>
+    </w:lvl>
+    <w:lvl w:ilvl="3" w:tplc="04090001" w:tentative="1">
+      <w:start w:val="1"/>
+      <w:numFmt w:val="bullet"/>
+      <w:lvlText w:val=""/>
+      <w:lvlJc w:val="left"/>
+      <w:pPr>
+        <w:ind w:left="2880" w:hanging="360"/>
+      </w:pPr>
+      <w:rPr>
+        <w:rFonts w:ascii="Symbol" w:hAnsi="Symbol" w:hint="default"/>
+      </w:rPr>
+    </w:lvl>
+    <w:lvl w:ilvl="4" w:tplc="04090003" w:tentative="1">
+      <w:start w:val="1"/>
+      <w:numFmt w:val="bullet"/>
+      <w:lvlText w:val="o"/>
+      <w:lvlJc w:val="left"/>
+      <w:pPr>
+        <w:ind w:left="3600" w:hanging="360"/>
+      </w:pPr>
+      <w:rPr>
+        <w:rFonts w:ascii="Courier New" w:hAnsi="Courier New" w:cs="Courier New" w:hint="default"/>
+      </w:rPr>
+    </w:lvl>
+    <w:lvl w:ilvl="5" w:tplc="04090005" w:tentative="1">
+      <w:start w:val="1"/>
+      <w:numFmt w:val="bullet"/>
+      <w:lvlText w:val=""/>
+      <w:lvlJc w:val="left"/>
+      <w:pPr>
+        <w:ind w:left="4320" w:hanging="360"/>
+      </w:pPr>
+      <w:rPr>
+        <w:rFonts w:ascii="Wingdings" w:hAnsi="Wingdings" w:hint="default"/>
+      </w:rPr>
+    </w:lvl>
+    <w:lvl w:ilvl="6" w:tplc="04090001" w:tentative="1">
+      <w:start w:val="1"/>
+      <w:numFmt w:val="bullet"/>
+      <w:lvlText w:val=""/>
+      <w:lvlJc w:val="left"/>
+      <w:pPr>
+        <w:ind w:left="5040" w:hanging="360"/>
+      </w:pPr>
+      <w:rPr>
+        <w:rFonts w:ascii="Symbol" w:hAnsi="Symbol" w:hint="default"/>
+      </w:rPr>
+    </w:lvl>
+    <w:lvl w:ilvl="7" w:tplc="04090003" w:tentative="1">
+      <w:start w:val="1"/>
+      <w:numFmt w:val="bullet"/>
+      <w:lvlText w:val="o"/>
+      <w:lvlJc w:val="left"/>
+      <w:pPr>
+        <w:ind w:left="5760" w:hanging="360"/>
+      </w:pPr>
+      <w:rPr>
+        <w:rFonts w:ascii="Courier New" w:hAnsi="Courier New" w:cs="Courier New" w:hint="default"/>
+      </w:rPr>
+    </w:lvl>
+    <w:lvl w:ilvl="8" w:tplc="04090005" w:tentative="1">
+      <w:start w:val="1"/>
+      <w:numFmt w:val="bullet"/>
+      <w:lvlText w:val=""/>
+      <w:lvlJc w:val="left"/>
+      <w:pPr>
+        <w:ind w:left="6480" w:hanging="360"/>
+      </w:pPr>
+      <w:rPr>
+        <w:rFonts w:ascii="Wingdings" w:hAnsi="Wingdings" w:hint="default"/>
+      </w:rPr>
+    </w:lvl>
+  </w:abstractNum>
+  <w:abstractNum w:abstractNumId="11">
     <w:nsid w:val="289E65F8"/>
     <w:multiLevelType w:val="hybridMultilevel"/>
     <w:tmpl w:val="3370A2DE"/>
@@ -8564,7 +8884,7 @@
       </w:rPr>
     </w:lvl>
   </w:abstractNum>
-  <w:abstractNum w:abstractNumId="11" w15:restartNumberingAfterBreak="0">
+  <w:abstractNum w:abstractNumId="12">
     <w:nsid w:val="2D0A2088"/>
     <w:multiLevelType w:val="hybridMultilevel"/>
     <w:tmpl w:val="5E1A5E3E"/>
@@ -8677,7 +8997,7 @@
       </w:rPr>
     </w:lvl>
   </w:abstractNum>
-  <w:abstractNum w:abstractNumId="12" w15:restartNumberingAfterBreak="0">
+  <w:abstractNum w:abstractNumId="13">
     <w:nsid w:val="2ED72398"/>
     <w:multiLevelType w:val="hybridMultilevel"/>
     <w:tmpl w:val="8E24A578"/>
@@ -8790,7 +9110,7 @@
       </w:rPr>
     </w:lvl>
   </w:abstractNum>
-  <w:abstractNum w:abstractNumId="13" w15:restartNumberingAfterBreak="0">
+  <w:abstractNum w:abstractNumId="14">
     <w:nsid w:val="3BA31A47"/>
     <w:multiLevelType w:val="hybridMultilevel"/>
     <w:tmpl w:val="789A3874"/>
@@ -8903,7 +9223,7 @@
       </w:rPr>
     </w:lvl>
   </w:abstractNum>
-  <w:abstractNum w:abstractNumId="14" w15:restartNumberingAfterBreak="0">
+  <w:abstractNum w:abstractNumId="15">
     <w:nsid w:val="3E9A55A1"/>
     <w:multiLevelType w:val="hybridMultilevel"/>
     <w:tmpl w:val="7CD47082"/>
@@ -9016,7 +9336,7 @@
       </w:rPr>
     </w:lvl>
   </w:abstractNum>
-  <w:abstractNum w:abstractNumId="15" w15:restartNumberingAfterBreak="0">
+  <w:abstractNum w:abstractNumId="16">
     <w:nsid w:val="42A4431A"/>
     <w:multiLevelType w:val="hybridMultilevel"/>
     <w:tmpl w:val="D92E6078"/>
@@ -9129,7 +9449,7 @@
       </w:rPr>
     </w:lvl>
   </w:abstractNum>
-  <w:abstractNum w:abstractNumId="16" w15:restartNumberingAfterBreak="0">
+  <w:abstractNum w:abstractNumId="17">
     <w:nsid w:val="43333FBA"/>
     <w:multiLevelType w:val="hybridMultilevel"/>
     <w:tmpl w:val="F956113E"/>
@@ -9242,7 +9562,7 @@
       </w:rPr>
     </w:lvl>
   </w:abstractNum>
-  <w:abstractNum w:abstractNumId="17" w15:restartNumberingAfterBreak="0">
+  <w:abstractNum w:abstractNumId="18">
     <w:nsid w:val="45813713"/>
     <w:multiLevelType w:val="hybridMultilevel"/>
     <w:tmpl w:val="38C2DB92"/>
@@ -9355,7 +9675,7 @@
       </w:rPr>
     </w:lvl>
   </w:abstractNum>
-  <w:abstractNum w:abstractNumId="18" w15:restartNumberingAfterBreak="0">
+  <w:abstractNum w:abstractNumId="19">
     <w:nsid w:val="4675310F"/>
     <w:multiLevelType w:val="hybridMultilevel"/>
     <w:tmpl w:val="AB1008C0"/>
@@ -9468,7 +9788,7 @@
       </w:rPr>
     </w:lvl>
   </w:abstractNum>
-  <w:abstractNum w:abstractNumId="19" w15:restartNumberingAfterBreak="0">
+  <w:abstractNum w:abstractNumId="20">
     <w:nsid w:val="4B87315B"/>
     <w:multiLevelType w:val="hybridMultilevel"/>
     <w:tmpl w:val="74A090AC"/>
@@ -9581,7 +9901,7 @@
       </w:rPr>
     </w:lvl>
   </w:abstractNum>
-  <w:abstractNum w:abstractNumId="20" w15:restartNumberingAfterBreak="0">
+  <w:abstractNum w:abstractNumId="21">
     <w:nsid w:val="55F84C08"/>
     <w:multiLevelType w:val="hybridMultilevel"/>
     <w:tmpl w:val="4070948C"/>
@@ -9694,7 +10014,7 @@
       </w:rPr>
     </w:lvl>
   </w:abstractNum>
-  <w:abstractNum w:abstractNumId="21" w15:restartNumberingAfterBreak="0">
+  <w:abstractNum w:abstractNumId="22">
     <w:nsid w:val="56B7040A"/>
     <w:multiLevelType w:val="hybridMultilevel"/>
     <w:tmpl w:val="68FE5DBC"/>
@@ -9807,7 +10127,7 @@
       </w:rPr>
     </w:lvl>
   </w:abstractNum>
-  <w:abstractNum w:abstractNumId="22" w15:restartNumberingAfterBreak="0">
+  <w:abstractNum w:abstractNumId="23">
     <w:nsid w:val="59304B29"/>
     <w:multiLevelType w:val="hybridMultilevel"/>
     <w:tmpl w:val="6E4E35E2"/>
@@ -9920,7 +10240,7 @@
       </w:rPr>
     </w:lvl>
   </w:abstractNum>
-  <w:abstractNum w:abstractNumId="23" w15:restartNumberingAfterBreak="0">
+  <w:abstractNum w:abstractNumId="24">
     <w:nsid w:val="59C47E51"/>
     <w:multiLevelType w:val="hybridMultilevel"/>
     <w:tmpl w:val="8092BDE8"/>
@@ -10033,7 +10353,7 @@
       </w:rPr>
     </w:lvl>
   </w:abstractNum>
-  <w:abstractNum w:abstractNumId="24" w15:restartNumberingAfterBreak="0">
+  <w:abstractNum w:abstractNumId="25">
     <w:nsid w:val="5E256BC1"/>
     <w:multiLevelType w:val="hybridMultilevel"/>
     <w:tmpl w:val="1FE8912A"/>
@@ -10146,7 +10466,7 @@
       </w:rPr>
     </w:lvl>
   </w:abstractNum>
-  <w:abstractNum w:abstractNumId="25" w15:restartNumberingAfterBreak="0">
+  <w:abstractNum w:abstractNumId="26">
     <w:nsid w:val="61EA1B47"/>
     <w:multiLevelType w:val="hybridMultilevel"/>
     <w:tmpl w:val="40FA09F0"/>
@@ -10259,11 +10579,11 @@
       </w:rPr>
     </w:lvl>
   </w:abstractNum>
-  <w:abstractNum w:abstractNumId="26" w15:restartNumberingAfterBreak="0">
+  <w:abstractNum w:abstractNumId="27">
     <w:nsid w:val="669F26BB"/>
     <w:multiLevelType w:val="hybridMultilevel"/>
-    <w:tmpl w:val="5BE86BD2"/>
-    <w:lvl w:ilvl="0" w:tplc="040B0001">
+    <w:tmpl w:val="4EDA5672"/>
+    <w:lvl w:ilvl="0" w:tplc="04090001">
       <w:start w:val="1"/>
       <w:numFmt w:val="bullet"/>
       <w:lvlText w:val=""/>
@@ -10372,7 +10692,120 @@
       </w:rPr>
     </w:lvl>
   </w:abstractNum>
-  <w:abstractNum w:abstractNumId="27" w15:restartNumberingAfterBreak="0">
+  <w:abstractNum w:abstractNumId="28">
+    <w:nsid w:val="67404C24"/>
+    <w:multiLevelType w:val="hybridMultilevel"/>
+    <w:tmpl w:val="67F23BB8"/>
+    <w:lvl w:ilvl="0" w:tplc="04090001">
+      <w:start w:val="1"/>
+      <w:numFmt w:val="bullet"/>
+      <w:lvlText w:val=""/>
+      <w:lvlJc w:val="left"/>
+      <w:pPr>
+        <w:ind w:left="720" w:hanging="360"/>
+      </w:pPr>
+      <w:rPr>
+        <w:rFonts w:ascii="Symbol" w:hAnsi="Symbol" w:hint="default"/>
+      </w:rPr>
+    </w:lvl>
+    <w:lvl w:ilvl="1" w:tplc="04090003" w:tentative="1">
+      <w:start w:val="1"/>
+      <w:numFmt w:val="bullet"/>
+      <w:lvlText w:val="o"/>
+      <w:lvlJc w:val="left"/>
+      <w:pPr>
+        <w:ind w:left="1440" w:hanging="360"/>
+      </w:pPr>
+      <w:rPr>
+        <w:rFonts w:ascii="Courier New" w:hAnsi="Courier New" w:cs="Courier New" w:hint="default"/>
+      </w:rPr>
+    </w:lvl>
+    <w:lvl w:ilvl="2" w:tplc="04090005" w:tentative="1">
+      <w:start w:val="1"/>
+      <w:numFmt w:val="bullet"/>
+      <w:lvlText w:val=""/>
+      <w:lvlJc w:val="left"/>
+      <w:pPr>
+        <w:ind w:left="2160" w:hanging="360"/>
+      </w:pPr>
+      <w:rPr>
+        <w:rFonts w:ascii="Wingdings" w:hAnsi="Wingdings" w:hint="default"/>
+      </w:rPr>
+    </w:lvl>
+    <w:lvl w:ilvl="3" w:tplc="04090001" w:tentative="1">
+      <w:start w:val="1"/>
+      <w:numFmt w:val="bullet"/>
+      <w:lvlText w:val=""/>
+      <w:lvlJc w:val="left"/>
+      <w:pPr>
+        <w:ind w:left="2880" w:hanging="360"/>
+      </w:pPr>
+      <w:rPr>
+        <w:rFonts w:ascii="Symbol" w:hAnsi="Symbol" w:hint="default"/>
+      </w:rPr>
+    </w:lvl>
+    <w:lvl w:ilvl="4" w:tplc="04090003" w:tentative="1">
+      <w:start w:val="1"/>
+      <w:numFmt w:val="bullet"/>
+      <w:lvlText w:val="o"/>
+      <w:lvlJc w:val="left"/>
+      <w:pPr>
+        <w:ind w:left="3600" w:hanging="360"/>
+      </w:pPr>
+      <w:rPr>
+        <w:rFonts w:ascii="Courier New" w:hAnsi="Courier New" w:cs="Courier New" w:hint="default"/>
+      </w:rPr>
+    </w:lvl>
+    <w:lvl w:ilvl="5" w:tplc="04090005" w:tentative="1">
+      <w:start w:val="1"/>
+      <w:numFmt w:val="bullet"/>
+      <w:lvlText w:val=""/>
+      <w:lvlJc w:val="left"/>
+      <w:pPr>
+        <w:ind w:left="4320" w:hanging="360"/>
+      </w:pPr>
+      <w:rPr>
+        <w:rFonts w:ascii="Wingdings" w:hAnsi="Wingdings" w:hint="default"/>
+      </w:rPr>
+    </w:lvl>
+    <w:lvl w:ilvl="6" w:tplc="04090001" w:tentative="1">
+      <w:start w:val="1"/>
+      <w:numFmt w:val="bullet"/>
+      <w:lvlText w:val=""/>
+      <w:lvlJc w:val="left"/>
+      <w:pPr>
+        <w:ind w:left="5040" w:hanging="360"/>
+      </w:pPr>
+      <w:rPr>
+        <w:rFonts w:ascii="Symbol" w:hAnsi="Symbol" w:hint="default"/>
+      </w:rPr>
+    </w:lvl>
+    <w:lvl w:ilvl="7" w:tplc="04090003" w:tentative="1">
+      <w:start w:val="1"/>
+      <w:numFmt w:val="bullet"/>
+      <w:lvlText w:val="o"/>
+      <w:lvlJc w:val="left"/>
+      <w:pPr>
+        <w:ind w:left="5760" w:hanging="360"/>
+      </w:pPr>
+      <w:rPr>
+        <w:rFonts w:ascii="Courier New" w:hAnsi="Courier New" w:cs="Courier New" w:hint="default"/>
+      </w:rPr>
+    </w:lvl>
+    <w:lvl w:ilvl="8" w:tplc="04090005" w:tentative="1">
+      <w:start w:val="1"/>
+      <w:numFmt w:val="bullet"/>
+      <w:lvlText w:val=""/>
+      <w:lvlJc w:val="left"/>
+      <w:pPr>
+        <w:ind w:left="6480" w:hanging="360"/>
+      </w:pPr>
+      <w:rPr>
+        <w:rFonts w:ascii="Wingdings" w:hAnsi="Wingdings" w:hint="default"/>
+      </w:rPr>
+    </w:lvl>
+  </w:abstractNum>
+  <w:abstractNum w:abstractNumId="29">
     <w:nsid w:val="69F06DB9"/>
     <w:multiLevelType w:val="hybridMultilevel"/>
     <w:tmpl w:val="1F52E9CE"/>
@@ -10485,7 +10918,120 @@
       </w:rPr>
     </w:lvl>
   </w:abstractNum>
-  <w:abstractNum w:abstractNumId="28" w15:restartNumberingAfterBreak="0">
+  <w:abstractNum w:abstractNumId="30">
+    <w:nsid w:val="6AC273CF"/>
+    <w:multiLevelType w:val="hybridMultilevel"/>
+    <w:tmpl w:val="153AB552"/>
+    <w:lvl w:ilvl="0" w:tplc="0409000D">
+      <w:start w:val="1"/>
+      <w:numFmt w:val="bullet"/>
+      <w:lvlText w:val=""/>
+      <w:lvlJc w:val="left"/>
+      <w:pPr>
+        <w:ind w:left="720" w:hanging="360"/>
+      </w:pPr>
+      <w:rPr>
+        <w:rFonts w:ascii="Wingdings" w:hAnsi="Wingdings" w:hint="default"/>
+      </w:rPr>
+    </w:lvl>
+    <w:lvl w:ilvl="1" w:tplc="040B0003" w:tentative="1">
+      <w:start w:val="1"/>
+      <w:numFmt w:val="bullet"/>
+      <w:lvlText w:val="o"/>
+      <w:lvlJc w:val="left"/>
+      <w:pPr>
+        <w:ind w:left="1440" w:hanging="360"/>
+      </w:pPr>
+      <w:rPr>
+        <w:rFonts w:ascii="Courier New" w:hAnsi="Courier New" w:cs="Courier New" w:hint="default"/>
+      </w:rPr>
+    </w:lvl>
+    <w:lvl w:ilvl="2" w:tplc="040B0005" w:tentative="1">
+      <w:start w:val="1"/>
+      <w:numFmt w:val="bullet"/>
+      <w:lvlText w:val=""/>
+      <w:lvlJc w:val="left"/>
+      <w:pPr>
+        <w:ind w:left="2160" w:hanging="360"/>
+      </w:pPr>
+      <w:rPr>
+        <w:rFonts w:ascii="Wingdings" w:hAnsi="Wingdings" w:hint="default"/>
+      </w:rPr>
+    </w:lvl>
+    <w:lvl w:ilvl="3" w:tplc="040B0001" w:tentative="1">
+      <w:start w:val="1"/>
+      <w:numFmt w:val="bullet"/>
+      <w:lvlText w:val=""/>
+      <w:lvlJc w:val="left"/>
+      <w:pPr>
+        <w:ind w:left="2880" w:hanging="360"/>
+      </w:pPr>
+      <w:rPr>
+        <w:rFonts w:ascii="Symbol" w:hAnsi="Symbol" w:hint="default"/>
+      </w:rPr>
+    </w:lvl>
+    <w:lvl w:ilvl="4" w:tplc="040B0003" w:tentative="1">
+      <w:start w:val="1"/>
+      <w:numFmt w:val="bullet"/>
+      <w:lvlText w:val="o"/>
+      <w:lvlJc w:val="left"/>
+      <w:pPr>
+        <w:ind w:left="3600" w:hanging="360"/>
+      </w:pPr>
+      <w:rPr>
+        <w:rFonts w:ascii="Courier New" w:hAnsi="Courier New" w:cs="Courier New" w:hint="default"/>
+      </w:rPr>
+    </w:lvl>
+    <w:lvl w:ilvl="5" w:tplc="040B0005" w:tentative="1">
+      <w:start w:val="1"/>
+      <w:numFmt w:val="bullet"/>
+      <w:lvlText w:val=""/>
+      <w:lvlJc w:val="left"/>
+      <w:pPr>
+        <w:ind w:left="4320" w:hanging="360"/>
+      </w:pPr>
+      <w:rPr>
+        <w:rFonts w:ascii="Wingdings" w:hAnsi="Wingdings" w:hint="default"/>
+      </w:rPr>
+    </w:lvl>
+    <w:lvl w:ilvl="6" w:tplc="040B0001" w:tentative="1">
+      <w:start w:val="1"/>
+      <w:numFmt w:val="bullet"/>
+      <w:lvlText w:val=""/>
+      <w:lvlJc w:val="left"/>
+      <w:pPr>
+        <w:ind w:left="5040" w:hanging="360"/>
+      </w:pPr>
+      <w:rPr>
+        <w:rFonts w:ascii="Symbol" w:hAnsi="Symbol" w:hint="default"/>
+      </w:rPr>
+    </w:lvl>
+    <w:lvl w:ilvl="7" w:tplc="040B0003" w:tentative="1">
+      <w:start w:val="1"/>
+      <w:numFmt w:val="bullet"/>
+      <w:lvlText w:val="o"/>
+      <w:lvlJc w:val="left"/>
+      <w:pPr>
+        <w:ind w:left="5760" w:hanging="360"/>
+      </w:pPr>
+      <w:rPr>
+        <w:rFonts w:ascii="Courier New" w:hAnsi="Courier New" w:cs="Courier New" w:hint="default"/>
+      </w:rPr>
+    </w:lvl>
+    <w:lvl w:ilvl="8" w:tplc="040B0005" w:tentative="1">
+      <w:start w:val="1"/>
+      <w:numFmt w:val="bullet"/>
+      <w:lvlText w:val=""/>
+      <w:lvlJc w:val="left"/>
+      <w:pPr>
+        <w:ind w:left="6480" w:hanging="360"/>
+      </w:pPr>
+      <w:rPr>
+        <w:rFonts w:ascii="Wingdings" w:hAnsi="Wingdings" w:hint="default"/>
+      </w:rPr>
+    </w:lvl>
+  </w:abstractNum>
+  <w:abstractNum w:abstractNumId="31">
     <w:nsid w:val="6C651A93"/>
     <w:multiLevelType w:val="hybridMultilevel"/>
     <w:tmpl w:val="715410E2"/>
@@ -10598,7 +11144,7 @@
       </w:rPr>
     </w:lvl>
   </w:abstractNum>
-  <w:abstractNum w:abstractNumId="29" w15:restartNumberingAfterBreak="0">
+  <w:abstractNum w:abstractNumId="32">
     <w:nsid w:val="6D6C13AF"/>
     <w:multiLevelType w:val="hybridMultilevel"/>
     <w:tmpl w:val="B094CFDA"/>
@@ -10711,7 +11257,7 @@
       </w:rPr>
     </w:lvl>
   </w:abstractNum>
-  <w:abstractNum w:abstractNumId="30" w15:restartNumberingAfterBreak="0">
+  <w:abstractNum w:abstractNumId="33">
     <w:nsid w:val="7D592221"/>
     <w:multiLevelType w:val="hybridMultilevel"/>
     <w:tmpl w:val="F2A0AEAA"/>
@@ -10824,7 +11370,7 @@
       </w:rPr>
     </w:lvl>
   </w:abstractNum>
-  <w:abstractNum w:abstractNumId="31" w15:restartNumberingAfterBreak="0">
+  <w:abstractNum w:abstractNumId="34">
     <w:nsid w:val="7ECA70A8"/>
     <w:multiLevelType w:val="hybridMultilevel"/>
     <w:tmpl w:val="380223AC"/>
@@ -10938,19 +11484,19 @@
     </w:lvl>
   </w:abstractNum>
   <w:num w:numId="1">
-    <w:abstractNumId w:val="20"/>
+    <w:abstractNumId w:val="21"/>
   </w:num>
   <w:num w:numId="2">
-    <w:abstractNumId w:val="30"/>
+    <w:abstractNumId w:val="33"/>
   </w:num>
   <w:num w:numId="3">
-    <w:abstractNumId w:val="27"/>
+    <w:abstractNumId w:val="29"/>
   </w:num>
   <w:num w:numId="4">
     <w:abstractNumId w:val="2"/>
   </w:num>
   <w:num w:numId="5">
-    <w:abstractNumId w:val="28"/>
+    <w:abstractNumId w:val="31"/>
   </w:num>
   <w:num w:numId="6">
     <w:abstractNumId w:val="4"/>
@@ -10959,25 +11505,25 @@
     <w:abstractNumId w:val="0"/>
   </w:num>
   <w:num w:numId="8">
-    <w:abstractNumId w:val="21"/>
+    <w:abstractNumId w:val="22"/>
   </w:num>
   <w:num w:numId="9">
-    <w:abstractNumId w:val="31"/>
+    <w:abstractNumId w:val="34"/>
   </w:num>
   <w:num w:numId="10">
-    <w:abstractNumId w:val="22"/>
+    <w:abstractNumId w:val="23"/>
   </w:num>
   <w:num w:numId="11">
     <w:abstractNumId w:val="6"/>
   </w:num>
   <w:num w:numId="12">
-    <w:abstractNumId w:val="10"/>
+    <w:abstractNumId w:val="11"/>
   </w:num>
   <w:num w:numId="13">
-    <w:abstractNumId w:val="13"/>
+    <w:abstractNumId w:val="14"/>
   </w:num>
   <w:num w:numId="14">
-    <w:abstractNumId w:val="25"/>
+    <w:abstractNumId w:val="26"/>
   </w:num>
   <w:num w:numId="15">
     <w:abstractNumId w:val="3"/>
@@ -10986,7 +11532,7 @@
     <w:abstractNumId w:val="1"/>
   </w:num>
   <w:num w:numId="17">
-    <w:abstractNumId w:val="19"/>
+    <w:abstractNumId w:val="20"/>
   </w:num>
   <w:num w:numId="18">
     <w:abstractNumId w:val="7"/>
@@ -10995,49 +11541,58 @@
     <w:abstractNumId w:val="5"/>
   </w:num>
   <w:num w:numId="20">
-    <w:abstractNumId w:val="17"/>
+    <w:abstractNumId w:val="18"/>
   </w:num>
   <w:num w:numId="21">
-    <w:abstractNumId w:val="12"/>
+    <w:abstractNumId w:val="13"/>
   </w:num>
   <w:num w:numId="22">
-    <w:abstractNumId w:val="18"/>
+    <w:abstractNumId w:val="19"/>
   </w:num>
   <w:num w:numId="23">
-    <w:abstractNumId w:val="11"/>
+    <w:abstractNumId w:val="12"/>
   </w:num>
   <w:num w:numId="24">
     <w:abstractNumId w:val="9"/>
   </w:num>
   <w:num w:numId="25">
-    <w:abstractNumId w:val="15"/>
+    <w:abstractNumId w:val="16"/>
   </w:num>
   <w:num w:numId="26">
     <w:abstractNumId w:val="8"/>
   </w:num>
   <w:num w:numId="27">
-    <w:abstractNumId w:val="29"/>
+    <w:abstractNumId w:val="32"/>
   </w:num>
   <w:num w:numId="28">
-    <w:abstractNumId w:val="14"/>
+    <w:abstractNumId w:val="15"/>
   </w:num>
   <w:num w:numId="29">
-    <w:abstractNumId w:val="16"/>
+    <w:abstractNumId w:val="17"/>
   </w:num>
   <w:num w:numId="30">
-    <w:abstractNumId w:val="23"/>
+    <w:abstractNumId w:val="24"/>
   </w:num>
   <w:num w:numId="31">
-    <w:abstractNumId w:val="24"/>
+    <w:abstractNumId w:val="25"/>
   </w:num>
   <w:num w:numId="32">
-    <w:abstractNumId w:val="26"/>
+    <w:abstractNumId w:val="27"/>
+  </w:num>
+  <w:num w:numId="33">
+    <w:abstractNumId w:val="10"/>
+  </w:num>
+  <w:num w:numId="34">
+    <w:abstractNumId w:val="30"/>
+  </w:num>
+  <w:num w:numId="35">
+    <w:abstractNumId w:val="28"/>
   </w:num>
 </w:numbering>
 </file>
 
 <file path=word/styles.xml><?xml version="1.0" encoding="utf-8"?>
-<w:styles xmlns:mc="http://schemas.openxmlformats.org/markup-compatibility/2006" xmlns:r="http://schemas.openxmlformats.org/officeDocument/2006/relationships" xmlns:w="http://schemas.openxmlformats.org/wordprocessingml/2006/main" xmlns:w14="http://schemas.microsoft.com/office/word/2010/wordml" xmlns:w15="http://schemas.microsoft.com/office/word/2012/wordml" mc:Ignorable="w14 w15">
+<w:styles xmlns:mc="http://schemas.openxmlformats.org/markup-compatibility/2006" xmlns:r="http://schemas.openxmlformats.org/officeDocument/2006/relationships" xmlns:w="http://schemas.openxmlformats.org/wordprocessingml/2006/main" xmlns:w14="http://schemas.microsoft.com/office/word/2010/wordml" mc:Ignorable="w14">
   <w:docDefaults>
     <w:rPrDefault>
       <w:rPr>
@@ -11053,378 +11608,144 @@
       </w:pPr>
     </w:pPrDefault>
   </w:docDefaults>
-  <w:latentStyles w:defLockedState="0" w:defUIPriority="99" w:defSemiHidden="0" w:defUnhideWhenUsed="0" w:defQFormat="0" w:count="371">
-    <w:lsdException w:name="Normal" w:uiPriority="0" w:qFormat="1"/>
-    <w:lsdException w:name="heading 1" w:uiPriority="9" w:qFormat="1"/>
-    <w:lsdException w:name="heading 2" w:semiHidden="1" w:uiPriority="9" w:unhideWhenUsed="1" w:qFormat="1"/>
-    <w:lsdException w:name="heading 3" w:semiHidden="1" w:uiPriority="9" w:unhideWhenUsed="1" w:qFormat="1"/>
-    <w:lsdException w:name="heading 4" w:semiHidden="1" w:uiPriority="9" w:unhideWhenUsed="1" w:qFormat="1"/>
-    <w:lsdException w:name="heading 5" w:semiHidden="1" w:uiPriority="9" w:unhideWhenUsed="1" w:qFormat="1"/>
-    <w:lsdException w:name="heading 6" w:semiHidden="1" w:uiPriority="9" w:unhideWhenUsed="1" w:qFormat="1"/>
-    <w:lsdException w:name="heading 7" w:semiHidden="1" w:uiPriority="9" w:unhideWhenUsed="1" w:qFormat="1"/>
-    <w:lsdException w:name="heading 8" w:semiHidden="1" w:uiPriority="9" w:unhideWhenUsed="1" w:qFormat="1"/>
-    <w:lsdException w:name="heading 9" w:semiHidden="1" w:uiPriority="9" w:unhideWhenUsed="1" w:qFormat="1"/>
-    <w:lsdException w:name="index 1" w:semiHidden="1" w:unhideWhenUsed="1"/>
-    <w:lsdException w:name="index 2" w:semiHidden="1" w:unhideWhenUsed="1"/>
-    <w:lsdException w:name="index 3" w:semiHidden="1" w:unhideWhenUsed="1"/>
-    <w:lsdException w:name="index 4" w:semiHidden="1" w:unhideWhenUsed="1"/>
-    <w:lsdException w:name="index 5" w:semiHidden="1" w:unhideWhenUsed="1"/>
-    <w:lsdException w:name="index 6" w:semiHidden="1" w:unhideWhenUsed="1"/>
-    <w:lsdException w:name="index 7" w:semiHidden="1" w:unhideWhenUsed="1"/>
-    <w:lsdException w:name="index 8" w:semiHidden="1" w:unhideWhenUsed="1"/>
-    <w:lsdException w:name="index 9" w:semiHidden="1" w:unhideWhenUsed="1"/>
-    <w:lsdException w:name="toc 1" w:semiHidden="1" w:uiPriority="39" w:unhideWhenUsed="1"/>
-    <w:lsdException w:name="toc 2" w:semiHidden="1" w:uiPriority="39" w:unhideWhenUsed="1"/>
-    <w:lsdException w:name="toc 3" w:semiHidden="1" w:uiPriority="39" w:unhideWhenUsed="1"/>
-    <w:lsdException w:name="toc 4" w:semiHidden="1" w:uiPriority="39" w:unhideWhenUsed="1"/>
-    <w:lsdException w:name="toc 5" w:semiHidden="1" w:uiPriority="39" w:unhideWhenUsed="1"/>
-    <w:lsdException w:name="toc 6" w:semiHidden="1" w:uiPriority="39" w:unhideWhenUsed="1"/>
-    <w:lsdException w:name="toc 7" w:semiHidden="1" w:uiPriority="39" w:unhideWhenUsed="1"/>
-    <w:lsdException w:name="toc 8" w:semiHidden="1" w:uiPriority="39" w:unhideWhenUsed="1"/>
-    <w:lsdException w:name="toc 9" w:semiHidden="1" w:uiPriority="39" w:unhideWhenUsed="1"/>
-    <w:lsdException w:name="Normal Indent" w:semiHidden="1" w:unhideWhenUsed="1"/>
-    <w:lsdException w:name="footnote text" w:semiHidden="1" w:unhideWhenUsed="1"/>
-    <w:lsdException w:name="annotation text" w:semiHidden="1" w:unhideWhenUsed="1"/>
-    <w:lsdException w:name="header" w:semiHidden="1" w:unhideWhenUsed="1"/>
-    <w:lsdException w:name="footer" w:semiHidden="1" w:unhideWhenUsed="1"/>
-    <w:lsdException w:name="index heading" w:semiHidden="1" w:unhideWhenUsed="1"/>
-    <w:lsdException w:name="caption" w:semiHidden="1" w:uiPriority="35" w:unhideWhenUsed="1" w:qFormat="1"/>
-    <w:lsdException w:name="table of figures" w:semiHidden="1" w:unhideWhenUsed="1"/>
-    <w:lsdException w:name="envelope address" w:semiHidden="1" w:unhideWhenUsed="1"/>
-    <w:lsdException w:name="envelope return" w:semiHidden="1" w:unhideWhenUsed="1"/>
-    <w:lsdException w:name="footnote reference" w:semiHidden="1" w:unhideWhenUsed="1"/>
-    <w:lsdException w:name="annotation reference" w:semiHidden="1" w:unhideWhenUsed="1"/>
-    <w:lsdException w:name="line number" w:semiHidden="1" w:unhideWhenUsed="1"/>
-    <w:lsdException w:name="page number" w:semiHidden="1" w:unhideWhenUsed="1"/>
-    <w:lsdException w:name="endnote reference" w:semiHidden="1" w:unhideWhenUsed="1"/>
-    <w:lsdException w:name="endnote text" w:semiHidden="1" w:unhideWhenUsed="1"/>
-    <w:lsdException w:name="table of authorities" w:semiHidden="1" w:unhideWhenUsed="1"/>
-    <w:lsdException w:name="macro" w:semiHidden="1" w:unhideWhenUsed="1"/>
-    <w:lsdException w:name="toa heading" w:semiHidden="1" w:unhideWhenUsed="1"/>
-    <w:lsdException w:name="List" w:semiHidden="1" w:unhideWhenUsed="1"/>
-    <w:lsdException w:name="List Bullet" w:semiHidden="1" w:unhideWhenUsed="1"/>
-    <w:lsdException w:name="List Number" w:semiHidden="1" w:unhideWhenUsed="1"/>
-    <w:lsdException w:name="List 2" w:semiHidden="1" w:unhideWhenUsed="1"/>
-    <w:lsdException w:name="List 3" w:semiHidden="1" w:unhideWhenUsed="1"/>
-    <w:lsdException w:name="List 4" w:semiHidden="1" w:unhideWhenUsed="1"/>
-    <w:lsdException w:name="List 5" w:semiHidden="1" w:unhideWhenUsed="1"/>
-    <w:lsdException w:name="List Bullet 2" w:semiHidden="1" w:unhideWhenUsed="1"/>
-    <w:lsdException w:name="List Bullet 3" w:semiHidden="1" w:unhideWhenUsed="1"/>
-    <w:lsdException w:name="List Bullet 4" w:semiHidden="1" w:unhideWhenUsed="1"/>
-    <w:lsdException w:name="List Bullet 5" w:semiHidden="1" w:unhideWhenUsed="1"/>
-    <w:lsdException w:name="List Number 2" w:semiHidden="1" w:unhideWhenUsed="1"/>
-    <w:lsdException w:name="List Number 3" w:semiHidden="1" w:unhideWhenUsed="1"/>
-    <w:lsdException w:name="List Number 4" w:semiHidden="1" w:unhideWhenUsed="1"/>
-    <w:lsdException w:name="List Number 5" w:semiHidden="1" w:unhideWhenUsed="1"/>
-    <w:lsdException w:name="Title" w:uiPriority="10" w:qFormat="1"/>
-    <w:lsdException w:name="Closing" w:semiHidden="1" w:unhideWhenUsed="1"/>
-    <w:lsdException w:name="Signature" w:semiHidden="1" w:unhideWhenUsed="1"/>
-    <w:lsdException w:name="Default Paragraph Font" w:semiHidden="1" w:uiPriority="1" w:unhideWhenUsed="1"/>
-    <w:lsdException w:name="Body Text" w:semiHidden="1" w:unhideWhenUsed="1"/>
-    <w:lsdException w:name="Body Text Indent" w:semiHidden="1" w:unhideWhenUsed="1"/>
-    <w:lsdException w:name="List Continue" w:semiHidden="1" w:unhideWhenUsed="1"/>
-    <w:lsdException w:name="List Continue 2" w:semiHidden="1" w:unhideWhenUsed="1"/>
-    <w:lsdException w:name="List Continue 3" w:semiHidden="1" w:unhideWhenUsed="1"/>
-    <w:lsdException w:name="List Continue 4" w:semiHidden="1" w:unhideWhenUsed="1"/>
-    <w:lsdException w:name="List Continue 5" w:semiHidden="1" w:unhideWhenUsed="1"/>
-    <w:lsdException w:name="Message Header" w:semiHidden="1" w:unhideWhenUsed="1"/>
-    <w:lsdException w:name="Subtitle" w:uiPriority="11" w:qFormat="1"/>
-    <w:lsdException w:name="Salutation" w:semiHidden="1" w:unhideWhenUsed="1"/>
-    <w:lsdException w:name="Date" w:semiHidden="1" w:unhideWhenUsed="1"/>
-    <w:lsdException w:name="Body Text First Indent" w:semiHidden="1" w:unhideWhenUsed="1"/>
-    <w:lsdException w:name="Body Text First Indent 2" w:semiHidden="1" w:unhideWhenUsed="1"/>
-    <w:lsdException w:name="Note Heading" w:semiHidden="1" w:unhideWhenUsed="1"/>
-    <w:lsdException w:name="Body Text 2" w:semiHidden="1" w:unhideWhenUsed="1"/>
-    <w:lsdException w:name="Body Text 3" w:semiHidden="1" w:unhideWhenUsed="1"/>
-    <w:lsdException w:name="Body Text Indent 2" w:semiHidden="1" w:unhideWhenUsed="1"/>
-    <w:lsdException w:name="Body Text Indent 3" w:semiHidden="1" w:unhideWhenUsed="1"/>
-    <w:lsdException w:name="Block Text" w:semiHidden="1" w:unhideWhenUsed="1"/>
-    <w:lsdException w:name="Hyperlink" w:semiHidden="1" w:unhideWhenUsed="1"/>
-    <w:lsdException w:name="FollowedHyperlink" w:semiHidden="1" w:unhideWhenUsed="1"/>
-    <w:lsdException w:name="Strong" w:uiPriority="22" w:qFormat="1"/>
-    <w:lsdException w:name="Emphasis" w:uiPriority="20" w:qFormat="1"/>
-    <w:lsdException w:name="Document Map" w:semiHidden="1" w:unhideWhenUsed="1"/>
-    <w:lsdException w:name="Plain Text" w:semiHidden="1" w:unhideWhenUsed="1"/>
-    <w:lsdException w:name="E-mail Signature" w:semiHidden="1" w:unhideWhenUsed="1"/>
-    <w:lsdException w:name="HTML Top of Form" w:semiHidden="1" w:unhideWhenUsed="1"/>
-    <w:lsdException w:name="HTML Bottom of Form" w:semiHidden="1" w:unhideWhenUsed="1"/>
-    <w:lsdException w:name="Normal (Web)" w:semiHidden="1" w:unhideWhenUsed="1"/>
-    <w:lsdException w:name="HTML Acronym" w:semiHidden="1" w:unhideWhenUsed="1"/>
-    <w:lsdException w:name="HTML Address" w:semiHidden="1" w:unhideWhenUsed="1"/>
-    <w:lsdException w:name="HTML Cite" w:semiHidden="1" w:unhideWhenUsed="1"/>
-    <w:lsdException w:name="HTML Code" w:semiHidden="1" w:unhideWhenUsed="1"/>
-    <w:lsdException w:name="HTML Definition" w:semiHidden="1" w:unhideWhenUsed="1"/>
-    <w:lsdException w:name="HTML Keyboard" w:semiHidden="1" w:unhideWhenUsed="1"/>
-    <w:lsdException w:name="HTML Preformatted" w:semiHidden="1" w:unhideWhenUsed="1"/>
-    <w:lsdException w:name="HTML Sample" w:semiHidden="1" w:unhideWhenUsed="1"/>
-    <w:lsdException w:name="HTML Typewriter" w:semiHidden="1" w:unhideWhenUsed="1"/>
-    <w:lsdException w:name="HTML Variable" w:semiHidden="1" w:unhideWhenUsed="1"/>
-    <w:lsdException w:name="Normal Table" w:semiHidden="1" w:unhideWhenUsed="1"/>
-    <w:lsdException w:name="annotation subject" w:semiHidden="1" w:unhideWhenUsed="1"/>
-    <w:lsdException w:name="No List" w:semiHidden="1" w:unhideWhenUsed="1"/>
-    <w:lsdException w:name="Outline List 1" w:semiHidden="1" w:unhideWhenUsed="1"/>
-    <w:lsdException w:name="Outline List 2" w:semiHidden="1" w:unhideWhenUsed="1"/>
-    <w:lsdException w:name="Outline List 3" w:semiHidden="1" w:unhideWhenUsed="1"/>
-    <w:lsdException w:name="Table Simple 1" w:semiHidden="1" w:unhideWhenUsed="1"/>
-    <w:lsdException w:name="Table Simple 2" w:semiHidden="1" w:unhideWhenUsed="1"/>
-    <w:lsdException w:name="Table Simple 3" w:semiHidden="1" w:unhideWhenUsed="1"/>
-    <w:lsdException w:name="Table Classic 1" w:semiHidden="1" w:unhideWhenUsed="1"/>
-    <w:lsdException w:name="Table Classic 2" w:semiHidden="1" w:unhideWhenUsed="1"/>
-    <w:lsdException w:name="Table Classic 3" w:semiHidden="1" w:unhideWhenUsed="1"/>
-    <w:lsdException w:name="Table Classic 4" w:semiHidden="1" w:unhideWhenUsed="1"/>
-    <w:lsdException w:name="Table Colorful 1" w:semiHidden="1" w:unhideWhenUsed="1"/>
-    <w:lsdException w:name="Table Colorful 2" w:semiHidden="1" w:unhideWhenUsed="1"/>
-    <w:lsdException w:name="Table Colorful 3" w:semiHidden="1" w:unhideWhenUsed="1"/>
-    <w:lsdException w:name="Table Columns 1" w:semiHidden="1" w:unhideWhenUsed="1"/>
-    <w:lsdException w:name="Table Columns 2" w:semiHidden="1" w:unhideWhenUsed="1"/>
-    <w:lsdException w:name="Table Columns 3" w:semiHidden="1" w:unhideWhenUsed="1"/>
-    <w:lsdException w:name="Table Columns 4" w:semiHidden="1" w:unhideWhenUsed="1"/>
-    <w:lsdException w:name="Table Columns 5" w:semiHidden="1" w:unhideWhenUsed="1"/>
-    <w:lsdException w:name="Table Grid 1" w:semiHidden="1" w:unhideWhenUsed="1"/>
-    <w:lsdException w:name="Table Grid 2" w:semiHidden="1" w:unhideWhenUsed="1"/>
-    <w:lsdException w:name="Table Grid 3" w:semiHidden="1" w:unhideWhenUsed="1"/>
-    <w:lsdException w:name="Table Grid 4" w:semiHidden="1" w:unhideWhenUsed="1"/>
-    <w:lsdException w:name="Table Grid 5" w:semiHidden="1" w:unhideWhenUsed="1"/>
-    <w:lsdException w:name="Table Grid 6" w:semiHidden="1" w:unhideWhenUsed="1"/>
-    <w:lsdException w:name="Table Grid 7" w:semiHidden="1" w:unhideWhenUsed="1"/>
-    <w:lsdException w:name="Table Grid 8" w:semiHidden="1" w:unhideWhenUsed="1"/>
-    <w:lsdException w:name="Table List 1" w:semiHidden="1" w:unhideWhenUsed="1"/>
-    <w:lsdException w:name="Table List 2" w:semiHidden="1" w:unhideWhenUsed="1"/>
-    <w:lsdException w:name="Table List 3" w:semiHidden="1" w:unhideWhenUsed="1"/>
-    <w:lsdException w:name="Table List 4" w:semiHidden="1" w:unhideWhenUsed="1"/>
-    <w:lsdException w:name="Table List 5" w:semiHidden="1" w:unhideWhenUsed="1"/>
-    <w:lsdException w:name="Table List 6" w:semiHidden="1" w:unhideWhenUsed="1"/>
-    <w:lsdException w:name="Table List 7" w:semiHidden="1" w:unhideWhenUsed="1"/>
-    <w:lsdException w:name="Table List 8" w:semiHidden="1" w:unhideWhenUsed="1"/>
-    <w:lsdException w:name="Table 3D effects 1" w:semiHidden="1" w:unhideWhenUsed="1"/>
-    <w:lsdException w:name="Table 3D effects 2" w:semiHidden="1" w:unhideWhenUsed="1"/>
-    <w:lsdException w:name="Table 3D effects 3" w:semiHidden="1" w:unhideWhenUsed="1"/>
-    <w:lsdException w:name="Table Contemporary" w:semiHidden="1" w:unhideWhenUsed="1"/>
-    <w:lsdException w:name="Table Elegant" w:semiHidden="1" w:unhideWhenUsed="1"/>
-    <w:lsdException w:name="Table Professional" w:semiHidden="1" w:unhideWhenUsed="1"/>
-    <w:lsdException w:name="Table Subtle 1" w:semiHidden="1" w:unhideWhenUsed="1"/>
-    <w:lsdException w:name="Table Subtle 2" w:semiHidden="1" w:unhideWhenUsed="1"/>
-    <w:lsdException w:name="Table Web 1" w:semiHidden="1" w:unhideWhenUsed="1"/>
-    <w:lsdException w:name="Table Web 2" w:semiHidden="1" w:unhideWhenUsed="1"/>
-    <w:lsdException w:name="Table Web 3" w:semiHidden="1" w:unhideWhenUsed="1"/>
-    <w:lsdException w:name="Balloon Text" w:semiHidden="1" w:unhideWhenUsed="1"/>
-    <w:lsdException w:name="Table Grid" w:uiPriority="39"/>
-    <w:lsdException w:name="Table Theme" w:semiHidden="1" w:unhideWhenUsed="1"/>
-    <w:lsdException w:name="Placeholder Text" w:semiHidden="1"/>
-    <w:lsdException w:name="No Spacing" w:uiPriority="1" w:qFormat="1"/>
-    <w:lsdException w:name="Light Shading" w:uiPriority="60"/>
-    <w:lsdException w:name="Light List" w:uiPriority="61"/>
-    <w:lsdException w:name="Light Grid" w:uiPriority="62"/>
-    <w:lsdException w:name="Medium Shading 1" w:uiPriority="63"/>
-    <w:lsdException w:name="Medium Shading 2" w:uiPriority="64"/>
-    <w:lsdException w:name="Medium List 1" w:uiPriority="65"/>
-    <w:lsdException w:name="Medium List 2" w:uiPriority="66"/>
-    <w:lsdException w:name="Medium Grid 1" w:uiPriority="67"/>
-    <w:lsdException w:name="Medium Grid 2" w:uiPriority="68"/>
-    <w:lsdException w:name="Medium Grid 3" w:uiPriority="69"/>
-    <w:lsdException w:name="Dark List" w:uiPriority="70"/>
-    <w:lsdException w:name="Colorful Shading" w:uiPriority="71"/>
-    <w:lsdException w:name="Colorful List" w:uiPriority="72"/>
-    <w:lsdException w:name="Colorful Grid" w:uiPriority="73"/>
-    <w:lsdException w:name="Light Shading Accent 1" w:uiPriority="60"/>
-    <w:lsdException w:name="Light List Accent 1" w:uiPriority="61"/>
-    <w:lsdException w:name="Light Grid Accent 1" w:uiPriority="62"/>
-    <w:lsdException w:name="Medium Shading 1 Accent 1" w:uiPriority="63"/>
-    <w:lsdException w:name="Medium Shading 2 Accent 1" w:uiPriority="64"/>
-    <w:lsdException w:name="Medium List 1 Accent 1" w:uiPriority="65"/>
-    <w:lsdException w:name="Revision" w:semiHidden="1"/>
-    <w:lsdException w:name="List Paragraph" w:uiPriority="34" w:qFormat="1"/>
-    <w:lsdException w:name="Quote" w:uiPriority="29" w:qFormat="1"/>
-    <w:lsdException w:name="Intense Quote" w:uiPriority="30" w:qFormat="1"/>
-    <w:lsdException w:name="Medium List 2 Accent 1" w:uiPriority="66"/>
-    <w:lsdException w:name="Medium Grid 1 Accent 1" w:uiPriority="67"/>
-    <w:lsdException w:name="Medium Grid 2 Accent 1" w:uiPriority="68"/>
-    <w:lsdException w:name="Medium Grid 3 Accent 1" w:uiPriority="69"/>
-    <w:lsdException w:name="Dark List Accent 1" w:uiPriority="70"/>
-    <w:lsdException w:name="Colorful Shading Accent 1" w:uiPriority="71"/>
-    <w:lsdException w:name="Colorful List Accent 1" w:uiPriority="72"/>
-    <w:lsdException w:name="Colorful Grid Accent 1" w:uiPriority="73"/>
-    <w:lsdException w:name="Light Shading Accent 2" w:uiPriority="60"/>
-    <w:lsdException w:name="Light List Accent 2" w:uiPriority="61"/>
-    <w:lsdException w:name="Light Grid Accent 2" w:uiPriority="62"/>
-    <w:lsdException w:name="Medium Shading 1 Accent 2" w:uiPriority="63"/>
-    <w:lsdException w:name="Medium Shading 2 Accent 2" w:uiPriority="64"/>
-    <w:lsdException w:name="Medium List 1 Accent 2" w:uiPriority="65"/>
-    <w:lsdException w:name="Medium List 2 Accent 2" w:uiPriority="66"/>
-    <w:lsdException w:name="Medium Grid 1 Accent 2" w:uiPriority="67"/>
-    <w:lsdException w:name="Medium Grid 2 Accent 2" w:uiPriority="68"/>
-    <w:lsdException w:name="Medium Grid 3 Accent 2" w:uiPriority="69"/>
-    <w:lsdException w:name="Dark List Accent 2" w:uiPriority="70"/>
-    <w:lsdException w:name="Colorful Shading Accent 2" w:uiPriority="71"/>
-    <w:lsdException w:name="Colorful List Accent 2" w:uiPriority="72"/>
-    <w:lsdException w:name="Colorful Grid Accent 2" w:uiPriority="73"/>
-    <w:lsdException w:name="Light Shading Accent 3" w:uiPriority="60"/>
-    <w:lsdException w:name="Light List Accent 3" w:uiPriority="61"/>
-    <w:lsdException w:name="Light Grid Accent 3" w:uiPriority="62"/>
-    <w:lsdException w:name="Medium Shading 1 Accent 3" w:uiPriority="63"/>
-    <w:lsdException w:name="Medium Shading 2 Accent 3" w:uiPriority="64"/>
-    <w:lsdException w:name="Medium List 1 Accent 3" w:uiPriority="65"/>
-    <w:lsdException w:name="Medium List 2 Accent 3" w:uiPriority="66"/>
-    <w:lsdException w:name="Medium Grid 1 Accent 3" w:uiPriority="67"/>
-    <w:lsdException w:name="Medium Grid 2 Accent 3" w:uiPriority="68"/>
-    <w:lsdException w:name="Medium Grid 3 Accent 3" w:uiPriority="69"/>
-    <w:lsdException w:name="Dark List Accent 3" w:uiPriority="70"/>
-    <w:lsdException w:name="Colorful Shading Accent 3" w:uiPriority="71"/>
-    <w:lsdException w:name="Colorful List Accent 3" w:uiPriority="72"/>
-    <w:lsdException w:name="Colorful Grid Accent 3" w:uiPriority="73"/>
-    <w:lsdException w:name="Light Shading Accent 4" w:uiPriority="60"/>
-    <w:lsdException w:name="Light List Accent 4" w:uiPriority="61"/>
-    <w:lsdException w:name="Light Grid Accent 4" w:uiPriority="62"/>
-    <w:lsdException w:name="Medium Shading 1 Accent 4" w:uiPriority="63"/>
-    <w:lsdException w:name="Medium Shading 2 Accent 4" w:uiPriority="64"/>
-    <w:lsdException w:name="Medium List 1 Accent 4" w:uiPriority="65"/>
-    <w:lsdException w:name="Medium List 2 Accent 4" w:uiPriority="66"/>
-    <w:lsdException w:name="Medium Grid 1 Accent 4" w:uiPriority="67"/>
-    <w:lsdException w:name="Medium Grid 2 Accent 4" w:uiPriority="68"/>
-    <w:lsdException w:name="Medium Grid 3 Accent 4" w:uiPriority="69"/>
-    <w:lsdException w:name="Dark List Accent 4" w:uiPriority="70"/>
-    <w:lsdException w:name="Colorful Shading Accent 4" w:uiPriority="71"/>
-    <w:lsdException w:name="Colorful List Accent 4" w:uiPriority="72"/>
-    <w:lsdException w:name="Colorful Grid Accent 4" w:uiPriority="73"/>
-    <w:lsdException w:name="Light Shading Accent 5" w:uiPriority="60"/>
-    <w:lsdException w:name="Light List Accent 5" w:uiPriority="61"/>
-    <w:lsdException w:name="Light Grid Accent 5" w:uiPriority="62"/>
-    <w:lsdException w:name="Medium Shading 1 Accent 5" w:uiPriority="63"/>
-    <w:lsdException w:name="Medium Shading 2 Accent 5" w:uiPriority="64"/>
-    <w:lsdException w:name="Medium List 1 Accent 5" w:uiPriority="65"/>
-    <w:lsdException w:name="Medium List 2 Accent 5" w:uiPriority="66"/>
-    <w:lsdException w:name="Medium Grid 1 Accent 5" w:uiPriority="67"/>
-    <w:lsdException w:name="Medium Grid 2 Accent 5" w:uiPriority="68"/>
-    <w:lsdException w:name="Medium Grid 3 Accent 5" w:uiPriority="69"/>
-    <w:lsdException w:name="Dark List Accent 5" w:uiPriority="70"/>
-    <w:lsdException w:name="Colorful Shading Accent 5" w:uiPriority="71"/>
-    <w:lsdException w:name="Colorful List Accent 5" w:uiPriority="72"/>
-    <w:lsdException w:name="Colorful Grid Accent 5" w:uiPriority="73"/>
-    <w:lsdException w:name="Light Shading Accent 6" w:uiPriority="60"/>
-    <w:lsdException w:name="Light List Accent 6" w:uiPriority="61"/>
-    <w:lsdException w:name="Light Grid Accent 6" w:uiPriority="62"/>
-    <w:lsdException w:name="Medium Shading 1 Accent 6" w:uiPriority="63"/>
-    <w:lsdException w:name="Medium Shading 2 Accent 6" w:uiPriority="64"/>
-    <w:lsdException w:name="Medium List 1 Accent 6" w:uiPriority="65"/>
-    <w:lsdException w:name="Medium List 2 Accent 6" w:uiPriority="66"/>
-    <w:lsdException w:name="Medium Grid 1 Accent 6" w:uiPriority="67"/>
-    <w:lsdException w:name="Medium Grid 2 Accent 6" w:uiPriority="68"/>
-    <w:lsdException w:name="Medium Grid 3 Accent 6" w:uiPriority="69"/>
-    <w:lsdException w:name="Dark List Accent 6" w:uiPriority="70"/>
-    <w:lsdException w:name="Colorful Shading Accent 6" w:uiPriority="71"/>
-    <w:lsdException w:name="Colorful List Accent 6" w:uiPriority="72"/>
-    <w:lsdException w:name="Colorful Grid Accent 6" w:uiPriority="73"/>
-    <w:lsdException w:name="Subtle Emphasis" w:uiPriority="19" w:qFormat="1"/>
-    <w:lsdException w:name="Intense Emphasis" w:uiPriority="21" w:qFormat="1"/>
-    <w:lsdException w:name="Subtle Reference" w:uiPriority="31" w:qFormat="1"/>
-    <w:lsdException w:name="Intense Reference" w:uiPriority="32" w:qFormat="1"/>
-    <w:lsdException w:name="Book Title" w:uiPriority="33" w:qFormat="1"/>
-    <w:lsdException w:name="Bibliography" w:semiHidden="1" w:uiPriority="37" w:unhideWhenUsed="1"/>
-    <w:lsdException w:name="TOC Heading" w:semiHidden="1" w:uiPriority="39" w:unhideWhenUsed="1" w:qFormat="1"/>
-    <w:lsdException w:name="Plain Table 1" w:uiPriority="41"/>
-    <w:lsdException w:name="Plain Table 2" w:uiPriority="42"/>
-    <w:lsdException w:name="Plain Table 3" w:uiPriority="43"/>
-    <w:lsdException w:name="Plain Table 4" w:uiPriority="44"/>
-    <w:lsdException w:name="Plain Table 5" w:uiPriority="45"/>
-    <w:lsdException w:name="Grid Table Light" w:uiPriority="40"/>
-    <w:lsdException w:name="Grid Table 1 Light" w:uiPriority="46"/>
-    <w:lsdException w:name="Grid Table 2" w:uiPriority="47"/>
-    <w:lsdException w:name="Grid Table 3" w:uiPriority="48"/>
-    <w:lsdException w:name="Grid Table 4" w:uiPriority="49"/>
-    <w:lsdException w:name="Grid Table 5 Dark" w:uiPriority="50"/>
-    <w:lsdException w:name="Grid Table 6 Colorful" w:uiPriority="51"/>
-    <w:lsdException w:name="Grid Table 7 Colorful" w:uiPriority="52"/>
-    <w:lsdException w:name="Grid Table 1 Light Accent 1" w:uiPriority="46"/>
-    <w:lsdException w:name="Grid Table 2 Accent 1" w:uiPriority="47"/>
-    <w:lsdException w:name="Grid Table 3 Accent 1" w:uiPriority="48"/>
-    <w:lsdException w:name="Grid Table 4 Accent 1" w:uiPriority="49"/>
-    <w:lsdException w:name="Grid Table 5 Dark Accent 1" w:uiPriority="50"/>
-    <w:lsdException w:name="Grid Table 6 Colorful Accent 1" w:uiPriority="51"/>
-    <w:lsdException w:name="Grid Table 7 Colorful Accent 1" w:uiPriority="52"/>
-    <w:lsdException w:name="Grid Table 1 Light Accent 2" w:uiPriority="46"/>
-    <w:lsdException w:name="Grid Table 2 Accent 2" w:uiPriority="47"/>
-    <w:lsdException w:name="Grid Table 3 Accent 2" w:uiPriority="48"/>
-    <w:lsdException w:name="Grid Table 4 Accent 2" w:uiPriority="49"/>
-    <w:lsdException w:name="Grid Table 5 Dark Accent 2" w:uiPriority="50"/>
-    <w:lsdException w:name="Grid Table 6 Colorful Accent 2" w:uiPriority="51"/>
-    <w:lsdException w:name="Grid Table 7 Colorful Accent 2" w:uiPriority="52"/>
-    <w:lsdException w:name="Grid Table 1 Light Accent 3" w:uiPriority="46"/>
-    <w:lsdException w:name="Grid Table 2 Accent 3" w:uiPriority="47"/>
-    <w:lsdException w:name="Grid Table 3 Accent 3" w:uiPriority="48"/>
-    <w:lsdException w:name="Grid Table 4 Accent 3" w:uiPriority="49"/>
-    <w:lsdException w:name="Grid Table 5 Dark Accent 3" w:uiPriority="50"/>
-    <w:lsdException w:name="Grid Table 6 Colorful Accent 3" w:uiPriority="51"/>
-    <w:lsdException w:name="Grid Table 7 Colorful Accent 3" w:uiPriority="52"/>
-    <w:lsdException w:name="Grid Table 1 Light Accent 4" w:uiPriority="46"/>
-    <w:lsdException w:name="Grid Table 2 Accent 4" w:uiPriority="47"/>
-    <w:lsdException w:name="Grid Table 3 Accent 4" w:uiPriority="48"/>
-    <w:lsdException w:name="Grid Table 4 Accent 4" w:uiPriority="49"/>
-    <w:lsdException w:name="Grid Table 5 Dark Accent 4" w:uiPriority="50"/>
-    <w:lsdException w:name="Grid Table 6 Colorful Accent 4" w:uiPriority="51"/>
-    <w:lsdException w:name="Grid Table 7 Colorful Accent 4" w:uiPriority="52"/>
-    <w:lsdException w:name="Grid Table 1 Light Accent 5" w:uiPriority="46"/>
-    <w:lsdException w:name="Grid Table 2 Accent 5" w:uiPriority="47"/>
-    <w:lsdException w:name="Grid Table 3 Accent 5" w:uiPriority="48"/>
-    <w:lsdException w:name="Grid Table 4 Accent 5" w:uiPriority="49"/>
-    <w:lsdException w:name="Grid Table 5 Dark Accent 5" w:uiPriority="50"/>
-    <w:lsdException w:name="Grid Table 6 Colorful Accent 5" w:uiPriority="51"/>
-    <w:lsdException w:name="Grid Table 7 Colorful Accent 5" w:uiPriority="52"/>
-    <w:lsdException w:name="Grid Table 1 Light Accent 6" w:uiPriority="46"/>
-    <w:lsdException w:name="Grid Table 2 Accent 6" w:uiPriority="47"/>
-    <w:lsdException w:name="Grid Table 3 Accent 6" w:uiPriority="48"/>
-    <w:lsdException w:name="Grid Table 4 Accent 6" w:uiPriority="49"/>
-    <w:lsdException w:name="Grid Table 5 Dark Accent 6" w:uiPriority="50"/>
-    <w:lsdException w:name="Grid Table 6 Colorful Accent 6" w:uiPriority="51"/>
-    <w:lsdException w:name="Grid Table 7 Colorful Accent 6" w:uiPriority="52"/>
-    <w:lsdException w:name="List Table 1 Light" w:uiPriority="46"/>
-    <w:lsdException w:name="List Table 2" w:uiPriority="47"/>
-    <w:lsdException w:name="List Table 3" w:uiPriority="48"/>
-    <w:lsdException w:name="List Table 4" w:uiPriority="49"/>
-    <w:lsdException w:name="List Table 5 Dark" w:uiPriority="50"/>
-    <w:lsdException w:name="List Table 6 Colorful" w:uiPriority="51"/>
-    <w:lsdException w:name="List Table 7 Colorful" w:uiPriority="52"/>
-    <w:lsdException w:name="List Table 1 Light Accent 1" w:uiPriority="46"/>
-    <w:lsdException w:name="List Table 2 Accent 1" w:uiPriority="47"/>
-    <w:lsdException w:name="List Table 3 Accent 1" w:uiPriority="48"/>
-    <w:lsdException w:name="List Table 4 Accent 1" w:uiPriority="49"/>
-    <w:lsdException w:name="List Table 5 Dark Accent 1" w:uiPriority="50"/>
-    <w:lsdException w:name="List Table 6 Colorful Accent 1" w:uiPriority="51"/>
-    <w:lsdException w:name="List Table 7 Colorful Accent 1" w:uiPriority="52"/>
-    <w:lsdException w:name="List Table 1 Light Accent 2" w:uiPriority="46"/>
-    <w:lsdException w:name="List Table 2 Accent 2" w:uiPriority="47"/>
-    <w:lsdException w:name="List Table 3 Accent 2" w:uiPriority="48"/>
-    <w:lsdException w:name="List Table 4 Accent 2" w:uiPriority="49"/>
-    <w:lsdException w:name="List Table 5 Dark Accent 2" w:uiPriority="50"/>
-    <w:lsdException w:name="List Table 6 Colorful Accent 2" w:uiPriority="51"/>
-    <w:lsdException w:name="List Table 7 Colorful Accent 2" w:uiPriority="52"/>
-    <w:lsdException w:name="List Table 1 Light Accent 3" w:uiPriority="46"/>
-    <w:lsdException w:name="List Table 2 Accent 3" w:uiPriority="47"/>
-    <w:lsdException w:name="List Table 3 Accent 3" w:uiPriority="48"/>
-    <w:lsdException w:name="List Table 4 Accent 3" w:uiPriority="49"/>
-    <w:lsdException w:name="List Table 5 Dark Accent 3" w:uiPriority="50"/>
-    <w:lsdException w:name="List Table 6 Colorful Accent 3" w:uiPriority="51"/>
-    <w:lsdException w:name="List Table 7 Colorful Accent 3" w:uiPriority="52"/>
-    <w:lsdException w:name="List Table 1 Light Accent 4" w:uiPriority="46"/>
-    <w:lsdException w:name="List Table 2 Accent 4" w:uiPriority="47"/>
-    <w:lsdException w:name="List Table 3 Accent 4" w:uiPriority="48"/>
-    <w:lsdException w:name="List Table 4 Accent 4" w:uiPriority="49"/>
-    <w:lsdException w:name="List Table 5 Dark Accent 4" w:uiPriority="50"/>
-    <w:lsdException w:name="List Table 6 Colorful Accent 4" w:uiPriority="51"/>
-    <w:lsdException w:name="List Table 7 Colorful Accent 4" w:uiPriority="52"/>
-    <w:lsdException w:name="List Table 1 Light Accent 5" w:uiPriority="46"/>
-    <w:lsdException w:name="List Table 2 Accent 5" w:uiPriority="47"/>
-    <w:lsdException w:name="List Table 3 Accent 5" w:uiPriority="48"/>
-    <w:lsdException w:name="List Table 4 Accent 5" w:uiPriority="49"/>
-    <w:lsdException w:name="List Table 5 Dark Accent 5" w:uiPriority="50"/>
-    <w:lsdException w:name="List Table 6 Colorful Accent 5" w:uiPriority="51"/>
-    <w:lsdException w:name="List Table 7 Colorful Accent 5" w:uiPriority="52"/>
-    <w:lsdException w:name="List Table 1 Light Accent 6" w:uiPriority="46"/>
-    <w:lsdException w:name="List Table 2 Accent 6" w:uiPriority="47"/>
-    <w:lsdException w:name="List Table 3 Accent 6" w:uiPriority="48"/>
-    <w:lsdException w:name="List Table 4 Accent 6" w:uiPriority="49"/>
-    <w:lsdException w:name="List Table 5 Dark Accent 6" w:uiPriority="50"/>
-    <w:lsdException w:name="List Table 6 Colorful Accent 6" w:uiPriority="51"/>
-    <w:lsdException w:name="List Table 7 Colorful Accent 6" w:uiPriority="52"/>
+  <w:latentStyles w:defLockedState="0" w:defUIPriority="99" w:defSemiHidden="1" w:defUnhideWhenUsed="1" w:defQFormat="0" w:count="267">
+    <w:lsdException w:name="Normal" w:semiHidden="0" w:uiPriority="0" w:unhideWhenUsed="0" w:qFormat="1"/>
+    <w:lsdException w:name="heading 1" w:semiHidden="0" w:uiPriority="9" w:unhideWhenUsed="0" w:qFormat="1"/>
+    <w:lsdException w:name="heading 2" w:uiPriority="9" w:qFormat="1"/>
+    <w:lsdException w:name="heading 3" w:uiPriority="9" w:qFormat="1"/>
+    <w:lsdException w:name="heading 4" w:uiPriority="9" w:qFormat="1"/>
+    <w:lsdException w:name="heading 5" w:uiPriority="9" w:qFormat="1"/>
+    <w:lsdException w:name="heading 6" w:uiPriority="9" w:qFormat="1"/>
+    <w:lsdException w:name="heading 7" w:uiPriority="9" w:qFormat="1"/>
+    <w:lsdException w:name="heading 8" w:uiPriority="9" w:qFormat="1"/>
+    <w:lsdException w:name="heading 9" w:uiPriority="9" w:qFormat="1"/>
+    <w:lsdException w:name="toc 1" w:uiPriority="39"/>
+    <w:lsdException w:name="toc 2" w:uiPriority="39"/>
+    <w:lsdException w:name="toc 3" w:uiPriority="39"/>
+    <w:lsdException w:name="toc 4" w:uiPriority="39"/>
+    <w:lsdException w:name="toc 5" w:uiPriority="39"/>
+    <w:lsdException w:name="toc 6" w:uiPriority="39"/>
+    <w:lsdException w:name="toc 7" w:uiPriority="39"/>
+    <w:lsdException w:name="toc 8" w:uiPriority="39"/>
+    <w:lsdException w:name="toc 9" w:uiPriority="39"/>
+    <w:lsdException w:name="caption" w:uiPriority="35" w:qFormat="1"/>
+    <w:lsdException w:name="Title" w:semiHidden="0" w:uiPriority="10" w:unhideWhenUsed="0" w:qFormat="1"/>
+    <w:lsdException w:name="Default Paragraph Font" w:uiPriority="1"/>
+    <w:lsdException w:name="Subtitle" w:semiHidden="0" w:uiPriority="11" w:unhideWhenUsed="0" w:qFormat="1"/>
+    <w:lsdException w:name="Strong" w:semiHidden="0" w:uiPriority="22" w:unhideWhenUsed="0" w:qFormat="1"/>
+    <w:lsdException w:name="Emphasis" w:semiHidden="0" w:uiPriority="20" w:unhideWhenUsed="0" w:qFormat="1"/>
+    <w:lsdException w:name="Table Grid" w:semiHidden="0" w:uiPriority="39" w:unhideWhenUsed="0"/>
+    <w:lsdException w:name="Placeholder Text" w:unhideWhenUsed="0"/>
+    <w:lsdException w:name="No Spacing" w:semiHidden="0" w:uiPriority="1" w:unhideWhenUsed="0" w:qFormat="1"/>
+    <w:lsdException w:name="Light Shading" w:semiHidden="0" w:uiPriority="60" w:unhideWhenUsed="0"/>
+    <w:lsdException w:name="Light List" w:semiHidden="0" w:uiPriority="61" w:unhideWhenUsed="0"/>
+    <w:lsdException w:name="Light Grid" w:semiHidden="0" w:uiPriority="62" w:unhideWhenUsed="0"/>
+    <w:lsdException w:name="Medium Shading 1" w:semiHidden="0" w:uiPriority="63" w:unhideWhenUsed="0"/>
+    <w:lsdException w:name="Medium Shading 2" w:semiHidden="0" w:uiPriority="64" w:unhideWhenUsed="0"/>
+    <w:lsdException w:name="Medium List 1" w:semiHidden="0" w:uiPriority="65" w:unhideWhenUsed="0"/>
+    <w:lsdException w:name="Medium List 2" w:semiHidden="0" w:uiPriority="66" w:unhideWhenUsed="0"/>
+    <w:lsdException w:name="Medium Grid 1" w:semiHidden="0" w:uiPriority="67" w:unhideWhenUsed="0"/>
+    <w:lsdException w:name="Medium Grid 2" w:semiHidden="0" w:uiPriority="68" w:unhideWhenUsed="0"/>
+    <w:lsdException w:name="Medium Grid 3" w:semiHidden="0" w:uiPriority="69" w:unhideWhenUsed="0"/>
+    <w:lsdException w:name="Dark List" w:semiHidden="0" w:uiPriority="70" w:unhideWhenUsed="0"/>
+    <w:lsdException w:name="Colorful Shading" w:semiHidden="0" w:uiPriority="71" w:unhideWhenUsed="0"/>
+    <w:lsdException w:name="Colorful List" w:semiHidden="0" w:uiPriority="72" w:unhideWhenUsed="0"/>
+    <w:lsdException w:name="Colorful Grid" w:semiHidden="0" w:uiPriority="73" w:unhideWhenUsed="0"/>
+    <w:lsdException w:name="Light Shading Accent 1" w:semiHidden="0" w:uiPriority="60" w:unhideWhenUsed="0"/>
+    <w:lsdException w:name="Light List Accent 1" w:semiHidden="0" w:uiPriority="61" w:unhideWhenUsed="0"/>
+    <w:lsdException w:name="Light Grid Accent 1" w:semiHidden="0" w:uiPriority="62" w:unhideWhenUsed="0"/>
+    <w:lsdException w:name="Medium Shading 1 Accent 1" w:semiHidden="0" w:uiPriority="63" w:unhideWhenUsed="0"/>
+    <w:lsdException w:name="Medium Shading 2 Accent 1" w:semiHidden="0" w:uiPriority="64" w:unhideWhenUsed="0"/>
+    <w:lsdException w:name="Medium List 1 Accent 1" w:semiHidden="0" w:uiPriority="65" w:unhideWhenUsed="0"/>
+    <w:lsdException w:name="Revision" w:unhideWhenUsed="0"/>
+    <w:lsdException w:name="List Paragraph" w:semiHidden="0" w:uiPriority="34" w:unhideWhenUsed="0" w:qFormat="1"/>
+    <w:lsdException w:name="Quote" w:semiHidden="0" w:uiPriority="29" w:unhideWhenUsed="0" w:qFormat="1"/>
+    <w:lsdException w:name="Intense Quote" w:semiHidden="0" w:uiPriority="30" w:unhideWhenUsed="0" w:qFormat="1"/>
+    <w:lsdException w:name="Medium List 2 Accent 1" w:semiHidden="0" w:uiPriority="66" w:unhideWhenUsed="0"/>
+    <w:lsdException w:name="Medium Grid 1 Accent 1" w:semiHidden="0" w:uiPriority="67" w:unhideWhenUsed="0"/>
+    <w:lsdException w:name="Medium Grid 2 Accent 1" w:semiHidden="0" w:uiPriority="68" w:unhideWhenUsed="0"/>
+    <w:lsdException w:name="Medium Grid 3 Accent 1" w:semiHidden="0" w:uiPriority="69" w:unhideWhenUsed="0"/>
+    <w:lsdException w:name="Dark List Accent 1" w:semiHidden="0" w:uiPriority="70" w:unhideWhenUsed="0"/>
+    <w:lsdException w:name="Colorful Shading Accent 1" w:semiHidden="0" w:uiPriority="71" w:unhideWhenUsed="0"/>
+    <w:lsdException w:name="Colorful List Accent 1" w:semiHidden="0" w:uiPriority="72" w:unhideWhenUsed="0"/>
+    <w:lsdException w:name="Colorful Grid Accent 1" w:semiHidden="0" w:uiPriority="73" w:unhideWhenUsed="0"/>
+    <w:lsdException w:name="Light Shading Accent 2" w:semiHidden="0" w:uiPriority="60" w:unhideWhenUsed="0"/>
+    <w:lsdException w:name="Light List Accent 2" w:semiHidden="0" w:uiPriority="61" w:unhideWhenUsed="0"/>
+    <w:lsdException w:name="Light Grid Accent 2" w:semiHidden="0" w:uiPriority="62" w:unhideWhenUsed="0"/>
+    <w:lsdException w:name="Medium Shading 1 Accent 2" w:semiHidden="0" w:uiPriority="63" w:unhideWhenUsed="0"/>
+    <w:lsdException w:name="Medium Shading 2 Accent 2" w:semiHidden="0" w:uiPriority="64" w:unhideWhenUsed="0"/>
+    <w:lsdException w:name="Medium List 1 Accent 2" w:semiHidden="0" w:uiPriority="65" w:unhideWhenUsed="0"/>
+    <w:lsdException w:name="Medium List 2 Accent 2" w:semiHidden="0" w:uiPriority="66" w:unhideWhenUsed="0"/>
+    <w:lsdException w:name="Medium Grid 1 Accent 2" w:semiHidden="0" w:uiPriority="67" w:unhideWhenUsed="0"/>
+    <w:lsdException w:name="Medium Grid 2 Accent 2" w:semiHidden="0" w:uiPriority="68" w:unhideWhenUsed="0"/>
+    <w:lsdException w:name="Medium Grid 3 Accent 2" w:semiHidden="0" w:uiPriority="69" w:unhideWhenUsed="0"/>
+    <w:lsdException w:name="Dark List Accent 2" w:semiHidden="0" w:uiPriority="70" w:unhideWhenUsed="0"/>
+    <w:lsdException w:name="Colorful Shading Accent 2" w:semiHidden="0" w:uiPriority="71" w:unhideWhenUsed="0"/>
+    <w:lsdException w:name="Colorful List Accent 2" w:semiHidden="0" w:uiPriority="72" w:unhideWhenUsed="0"/>
+    <w:lsdException w:name="Colorful Grid Accent 2" w:semiHidden="0" w:uiPriority="73" w:unhideWhenUsed="0"/>
+    <w:lsdException w:name="Light Shading Accent 3" w:semiHidden="0" w:uiPriority="60" w:unhideWhenUsed="0"/>
+    <w:lsdException w:name="Light List Accent 3" w:semiHidden="0" w:uiPriority="61" w:unhideWhenUsed="0"/>
+    <w:lsdException w:name="Light Grid Accent 3" w:semiHidden="0" w:uiPriority="62" w:unhideWhenUsed="0"/>
+    <w:lsdException w:name="Medium Shading 1 Accent 3" w:semiHidden="0" w:uiPriority="63" w:unhideWhenUsed="0"/>
+    <w:lsdException w:name="Medium Shading 2 Accent 3" w:semiHidden="0" w:uiPriority="64" w:unhideWhenUsed="0"/>
+    <w:lsdException w:name="Medium List 1 Accent 3" w:semiHidden="0" w:uiPriority="65" w:unhideWhenUsed="0"/>
+    <w:lsdException w:name="Medium List 2 Accent 3" w:semiHidden="0" w:uiPriority="66" w:unhideWhenUsed="0"/>
+    <w:lsdException w:name="Medium Grid 1 Accent 3" w:semiHidden="0" w:uiPriority="67" w:unhideWhenUsed="0"/>
+    <w:lsdException w:name="Medium Grid 2 Accent 3" w:semiHidden="0" w:uiPriority="68" w:unhideWhenUsed="0"/>
+    <w:lsdException w:name="Medium Grid 3 Accent 3" w:semiHidden="0" w:uiPriority="69" w:unhideWhenUsed="0"/>
+    <w:lsdException w:name="Dark List Accent 3" w:semiHidden="0" w:uiPriority="70" w:unhideWhenUsed="0"/>
+    <w:lsdException w:name="Colorful Shading Accent 3" w:semiHidden="0" w:uiPriority="71" w:unhideWhenUsed="0"/>
+    <w:lsdException w:name="Colorful List Accent 3" w:semiHidden="0" w:uiPriority="72" w:unhideWhenUsed="0"/>
+    <w:lsdException w:name="Colorful Grid Accent 3" w:semiHidden="0" w:uiPriority="73" w:unhideWhenUsed="0"/>
+    <w:lsdException w:name="Light Shading Accent 4" w:semiHidden="0" w:uiPriority="60" w:unhideWhenUsed="0"/>
+    <w:lsdException w:name="Light List Accent 4" w:semiHidden="0" w:uiPriority="61" w:unhideWhenUsed="0"/>
+    <w:lsdException w:name="Light Grid Accent 4" w:semiHidden="0" w:uiPriority="62" w:unhideWhenUsed="0"/>
+    <w:lsdException w:name="Medium Shading 1 Accent 4" w:semiHidden="0" w:uiPriority="63" w:unhideWhenUsed="0"/>
+    <w:lsdException w:name="Medium Shading 2 Accent 4" w:semiHidden="0" w:uiPriority="64" w:unhideWhenUsed="0"/>
+    <w:lsdException w:name="Medium List 1 Accent 4" w:semiHidden="0" w:uiPriority="65" w:unhideWhenUsed="0"/>
+    <w:lsdException w:name="Medium List 2 Accent 4" w:semiHidden="0" w:uiPriority="66" w:unhideWhenUsed="0"/>
+    <w:lsdException w:name="Medium Grid 1 Accent 4" w:semiHidden="0" w:uiPriority="67" w:unhideWhenUsed="0"/>
+    <w:lsdException w:name="Medium Grid 2 Accent 4" w:semiHidden="0" w:uiPriority="68" w:unhideWhenUsed="0"/>
+    <w:lsdException w:name="Medium Grid 3 Accent 4" w:semiHidden="0" w:uiPriority="69" w:unhideWhenUsed="0"/>
+    <w:lsdException w:name="Dark List Accent 4" w:semiHidden="0" w:uiPriority="70" w:unhideWhenUsed="0"/>
+    <w:lsdException w:name="Colorful Shading Accent 4" w:semiHidden="0" w:uiPriority="71" w:unhideWhenUsed="0"/>
+    <w:lsdException w:name="Colorful List Accent 4" w:semiHidden="0" w:uiPriority="72" w:unhideWhenUsed="0"/>
+    <w:lsdException w:name="Colorful Grid Accent 4" w:semiHidden="0" w:uiPriority="73" w:unhideWhenUsed="0"/>
+    <w:lsdException w:name="Light Shading Accent 5" w:semiHidden="0" w:uiPriority="60" w:unhideWhenUsed="0"/>
+    <w:lsdException w:name="Light List Accent 5" w:semiHidden="0" w:uiPriority="61" w:unhideWhenUsed="0"/>
+    <w:lsdException w:name="Light Grid Accent 5" w:semiHidden="0" w:uiPriority="62" w:unhideWhenUsed="0"/>
+    <w:lsdException w:name="Medium Shading 1 Accent 5" w:semiHidden="0" w:uiPriority="63" w:unhideWhenUsed="0"/>
+    <w:lsdException w:name="Medium Shading 2 Accent 5" w:semiHidden="0" w:uiPriority="64" w:unhideWhenUsed="0"/>
+    <w:lsdException w:name="Medium List 1 Accent 5" w:semiHidden="0" w:uiPriority="65" w:unhideWhenUsed="0"/>
+    <w:lsdException w:name="Medium List 2 Accent 5" w:semiHidden="0" w:uiPriority="66" w:unhideWhenUsed="0"/>
+    <w:lsdException w:name="Medium Grid 1 Accent 5" w:semiHidden="0" w:uiPriority="67" w:unhideWhenUsed="0"/>
+    <w:lsdException w:name="Medium Grid 2 Accent 5" w:semiHidden="0" w:uiPriority="68" w:unhideWhenUsed="0"/>
+    <w:lsdException w:name="Medium Grid 3 Accent 5" w:semiHidden="0" w:uiPriority="69" w:unhideWhenUsed="0"/>
+    <w:lsdException w:name="Dark List Accent 5" w:semiHidden="0" w:uiPriority="70" w:unhideWhenUsed="0"/>
+    <w:lsdException w:name="Colorful Shading Accent 5" w:semiHidden="0" w:uiPriority="71" w:unhideWhenUsed="0"/>
+    <w:lsdException w:name="Colorful List Accent 5" w:semiHidden="0" w:uiPriority="72" w:unhideWhenUsed="0"/>
+    <w:lsdException w:name="Colorful Grid Accent 5" w:semiHidden="0" w:uiPriority="73" w:unhideWhenUsed="0"/>
+    <w:lsdException w:name="Light Shading Accent 6" w:semiHidden="0" w:uiPriority="60" w:unhideWhenUsed="0"/>
+    <w:lsdException w:name="Light List Accent 6" w:semiHidden="0" w:uiPriority="61" w:unhideWhenUsed="0"/>
+    <w:lsdException w:name="Light Grid Accent 6" w:semiHidden="0" w:uiPriority="62" w:unhideWhenUsed="0"/>
+    <w:lsdException w:name="Medium Shading 1 Accent 6" w:semiHidden="0" w:uiPriority="63" w:unhideWhenUsed="0"/>
+    <w:lsdException w:name="Medium Shading 2 Accent 6" w:semiHidden="0" w:uiPriority="64" w:unhideWhenUsed="0"/>
+    <w:lsdException w:name="Medium List 1 Accent 6" w:semiHidden="0" w:uiPriority="65" w:unhideWhenUsed="0"/>
+    <w:lsdException w:name="Medium List 2 Accent 6" w:semiHidden="0" w:uiPriority="66" w:unhideWhenUsed="0"/>
+    <w:lsdException w:name="Medium Grid 1 Accent 6" w:semiHidden="0" w:uiPriority="67" w:unhideWhenUsed="0"/>
+    <w:lsdException w:name="Medium Grid 2 Accent 6" w:semiHidden="0" w:uiPriority="68" w:unhideWhenUsed="0"/>
+    <w:lsdException w:name="Medium Grid 3 Accent 6" w:semiHidden="0" w:uiPriority="69" w:unhideWhenUsed="0"/>
+    <w:lsdException w:name="Dark List Accent 6" w:semiHidden="0" w:uiPriority="70" w:unhideWhenUsed="0"/>
+    <w:lsdException w:name="Colorful Shading Accent 6" w:semiHidden="0" w:uiPriority="71" w:unhideWhenUsed="0"/>
+    <w:lsdException w:name="Colorful List Accent 6" w:semiHidden="0" w:uiPriority="72" w:unhideWhenUsed="0"/>
+    <w:lsdException w:name="Colorful Grid Accent 6" w:semiHidden="0" w:uiPriority="73" w:unhideWhenUsed="0"/>
+    <w:lsdException w:name="Subtle Emphasis" w:semiHidden="0" w:uiPriority="19" w:unhideWhenUsed="0" w:qFormat="1"/>
+    <w:lsdException w:name="Intense Emphasis" w:semiHidden="0" w:uiPriority="21" w:unhideWhenUsed="0" w:qFormat="1"/>
+    <w:lsdException w:name="Subtle Reference" w:semiHidden="0" w:uiPriority="31" w:unhideWhenUsed="0" w:qFormat="1"/>
+    <w:lsdException w:name="Intense Reference" w:semiHidden="0" w:uiPriority="32" w:unhideWhenUsed="0" w:qFormat="1"/>
+    <w:lsdException w:name="Book Title" w:semiHidden="0" w:uiPriority="33" w:unhideWhenUsed="0" w:qFormat="1"/>
+    <w:lsdException w:name="Bibliography" w:uiPriority="37"/>
+    <w:lsdException w:name="TOC Heading" w:uiPriority="39" w:qFormat="1"/>
   </w:latentStyles>
   <w:style w:type="paragraph" w:default="1" w:styleId="Normal">
     <w:name w:val="Normal"/>
@@ -11642,6 +11963,441 @@
     <w:basedOn w:val="DefaultParagraphFont"/>
     <w:rsid w:val="00306866"/>
   </w:style>
+  <w:style w:type="paragraph" w:styleId="BalloonText">
+    <w:name w:val="Balloon Text"/>
+    <w:basedOn w:val="Normal"/>
+    <w:link w:val="BalloonTextChar"/>
+    <w:uiPriority w:val="99"/>
+    <w:semiHidden/>
+    <w:unhideWhenUsed/>
+    <w:rsid w:val="00E46075"/>
+    <w:pPr>
+      <w:spacing w:after="0" w:line="240" w:lineRule="auto"/>
+    </w:pPr>
+    <w:rPr>
+      <w:rFonts w:ascii="Tahoma" w:hAnsi="Tahoma" w:cs="Angsana New"/>
+      <w:sz w:val="16"/>
+      <w:szCs w:val="20"/>
+    </w:rPr>
+  </w:style>
+  <w:style w:type="character" w:customStyle="1" w:styleId="BalloonTextChar">
+    <w:name w:val="Balloon Text Char"/>
+    <w:basedOn w:val="DefaultParagraphFont"/>
+    <w:link w:val="BalloonText"/>
+    <w:uiPriority w:val="99"/>
+    <w:semiHidden/>
+    <w:rsid w:val="00E46075"/>
+    <w:rPr>
+      <w:rFonts w:ascii="Tahoma" w:hAnsi="Tahoma" w:cs="Angsana New"/>
+      <w:sz w:val="16"/>
+      <w:szCs w:val="20"/>
+    </w:rPr>
+  </w:style>
+</w:styles>
+</file>
+
+<file path=word/stylesWithEffects.xml><?xml version="1.0" encoding="utf-8"?>
+<w:styles xmlns:wpc="http://schemas.microsoft.com/office/word/2010/wordprocessingCanvas" xmlns:mc="http://schemas.openxmlformats.org/markup-compatibility/2006" xmlns:o="urn:schemas-microsoft-com:office:office" xmlns:r="http://schemas.openxmlformats.org/officeDocument/2006/relationships" xmlns:m="http://schemas.openxmlformats.org/officeDocument/2006/math" xmlns:v="urn:schemas-microsoft-com:vml" xmlns:wp14="http://schemas.microsoft.com/office/word/2010/wordprocessingDrawing" xmlns:wp="http://schemas.openxmlformats.org/drawingml/2006/wordprocessingDrawing" xmlns:w10="urn:schemas-microsoft-com:office:word" xmlns:w="http://schemas.openxmlformats.org/wordprocessingml/2006/main" xmlns:w14="http://schemas.microsoft.com/office/word/2010/wordml" xmlns:wpg="http://schemas.microsoft.com/office/word/2010/wordprocessingGroup" xmlns:wpi="http://schemas.microsoft.com/office/word/2010/wordprocessingInk" xmlns:wne="http://schemas.microsoft.com/office/word/2006/wordml" xmlns:wps="http://schemas.microsoft.com/office/word/2010/wordprocessingShape" mc:Ignorable="w14 wp14">
+  <w:docDefaults>
+    <w:rPrDefault>
+      <w:rPr>
+        <w:rFonts w:asciiTheme="minorHAnsi" w:eastAsiaTheme="minorEastAsia" w:hAnsiTheme="minorHAnsi" w:cstheme="minorBidi"/>
+        <w:sz w:val="22"/>
+        <w:szCs w:val="28"/>
+        <w:lang w:val="fi-FI" w:eastAsia="ja-JP" w:bidi="th-TH"/>
+      </w:rPr>
+    </w:rPrDefault>
+    <w:pPrDefault>
+      <w:pPr>
+        <w:spacing w:after="160" w:line="259" w:lineRule="auto"/>
+      </w:pPr>
+    </w:pPrDefault>
+  </w:docDefaults>
+  <w:latentStyles w:defLockedState="0" w:defUIPriority="99" w:defSemiHidden="1" w:defUnhideWhenUsed="1" w:defQFormat="0" w:count="267">
+    <w:lsdException w:name="Normal" w:semiHidden="0" w:uiPriority="0" w:unhideWhenUsed="0" w:qFormat="1"/>
+    <w:lsdException w:name="heading 1" w:semiHidden="0" w:uiPriority="9" w:unhideWhenUsed="0" w:qFormat="1"/>
+    <w:lsdException w:name="heading 2" w:uiPriority="9" w:qFormat="1"/>
+    <w:lsdException w:name="heading 3" w:uiPriority="9" w:qFormat="1"/>
+    <w:lsdException w:name="heading 4" w:uiPriority="9" w:qFormat="1"/>
+    <w:lsdException w:name="heading 5" w:uiPriority="9" w:qFormat="1"/>
+    <w:lsdException w:name="heading 6" w:uiPriority="9" w:qFormat="1"/>
+    <w:lsdException w:name="heading 7" w:uiPriority="9" w:qFormat="1"/>
+    <w:lsdException w:name="heading 8" w:uiPriority="9" w:qFormat="1"/>
+    <w:lsdException w:name="heading 9" w:uiPriority="9" w:qFormat="1"/>
+    <w:lsdException w:name="toc 1" w:uiPriority="39"/>
+    <w:lsdException w:name="toc 2" w:uiPriority="39"/>
+    <w:lsdException w:name="toc 3" w:uiPriority="39"/>
+    <w:lsdException w:name="toc 4" w:uiPriority="39"/>
+    <w:lsdException w:name="toc 5" w:uiPriority="39"/>
+    <w:lsdException w:name="toc 6" w:uiPriority="39"/>
+    <w:lsdException w:name="toc 7" w:uiPriority="39"/>
+    <w:lsdException w:name="toc 8" w:uiPriority="39"/>
+    <w:lsdException w:name="toc 9" w:uiPriority="39"/>
+    <w:lsdException w:name="caption" w:uiPriority="35" w:qFormat="1"/>
+    <w:lsdException w:name="Title" w:semiHidden="0" w:uiPriority="10" w:unhideWhenUsed="0" w:qFormat="1"/>
+    <w:lsdException w:name="Default Paragraph Font" w:uiPriority="1"/>
+    <w:lsdException w:name="Subtitle" w:semiHidden="0" w:uiPriority="11" w:unhideWhenUsed="0" w:qFormat="1"/>
+    <w:lsdException w:name="Strong" w:semiHidden="0" w:uiPriority="22" w:unhideWhenUsed="0" w:qFormat="1"/>
+    <w:lsdException w:name="Emphasis" w:semiHidden="0" w:uiPriority="20" w:unhideWhenUsed="0" w:qFormat="1"/>
+    <w:lsdException w:name="Table Grid" w:semiHidden="0" w:uiPriority="39" w:unhideWhenUsed="0"/>
+    <w:lsdException w:name="Placeholder Text" w:unhideWhenUsed="0"/>
+    <w:lsdException w:name="No Spacing" w:semiHidden="0" w:uiPriority="1" w:unhideWhenUsed="0" w:qFormat="1"/>
+    <w:lsdException w:name="Light Shading" w:semiHidden="0" w:uiPriority="60" w:unhideWhenUsed="0"/>
+    <w:lsdException w:name="Light List" w:semiHidden="0" w:uiPriority="61" w:unhideWhenUsed="0"/>
+    <w:lsdException w:name="Light Grid" w:semiHidden="0" w:uiPriority="62" w:unhideWhenUsed="0"/>
+    <w:lsdException w:name="Medium Shading 1" w:semiHidden="0" w:uiPriority="63" w:unhideWhenUsed="0"/>
+    <w:lsdException w:name="Medium Shading 2" w:semiHidden="0" w:uiPriority="64" w:unhideWhenUsed="0"/>
+    <w:lsdException w:name="Medium List 1" w:semiHidden="0" w:uiPriority="65" w:unhideWhenUsed="0"/>
+    <w:lsdException w:name="Medium List 2" w:semiHidden="0" w:uiPriority="66" w:unhideWhenUsed="0"/>
+    <w:lsdException w:name="Medium Grid 1" w:semiHidden="0" w:uiPriority="67" w:unhideWhenUsed="0"/>
+    <w:lsdException w:name="Medium Grid 2" w:semiHidden="0" w:uiPriority="68" w:unhideWhenUsed="0"/>
+    <w:lsdException w:name="Medium Grid 3" w:semiHidden="0" w:uiPriority="69" w:unhideWhenUsed="0"/>
+    <w:lsdException w:name="Dark List" w:semiHidden="0" w:uiPriority="70" w:unhideWhenUsed="0"/>
+    <w:lsdException w:name="Colorful Shading" w:semiHidden="0" w:uiPriority="71" w:unhideWhenUsed="0"/>
+    <w:lsdException w:name="Colorful List" w:semiHidden="0" w:uiPriority="72" w:unhideWhenUsed="0"/>
+    <w:lsdException w:name="Colorful Grid" w:semiHidden="0" w:uiPriority="73" w:unhideWhenUsed="0"/>
+    <w:lsdException w:name="Light Shading Accent 1" w:semiHidden="0" w:uiPriority="60" w:unhideWhenUsed="0"/>
+    <w:lsdException w:name="Light List Accent 1" w:semiHidden="0" w:uiPriority="61" w:unhideWhenUsed="0"/>
+    <w:lsdException w:name="Light Grid Accent 1" w:semiHidden="0" w:uiPriority="62" w:unhideWhenUsed="0"/>
+    <w:lsdException w:name="Medium Shading 1 Accent 1" w:semiHidden="0" w:uiPriority="63" w:unhideWhenUsed="0"/>
+    <w:lsdException w:name="Medium Shading 2 Accent 1" w:semiHidden="0" w:uiPriority="64" w:unhideWhenUsed="0"/>
+    <w:lsdException w:name="Medium List 1 Accent 1" w:semiHidden="0" w:uiPriority="65" w:unhideWhenUsed="0"/>
+    <w:lsdException w:name="Revision" w:unhideWhenUsed="0"/>
+    <w:lsdException w:name="List Paragraph" w:semiHidden="0" w:uiPriority="34" w:unhideWhenUsed="0" w:qFormat="1"/>
+    <w:lsdException w:name="Quote" w:semiHidden="0" w:uiPriority="29" w:unhideWhenUsed="0" w:qFormat="1"/>
+    <w:lsdException w:name="Intense Quote" w:semiHidden="0" w:uiPriority="30" w:unhideWhenUsed="0" w:qFormat="1"/>
+    <w:lsdException w:name="Medium List 2 Accent 1" w:semiHidden="0" w:uiPriority="66" w:unhideWhenUsed="0"/>
+    <w:lsdException w:name="Medium Grid 1 Accent 1" w:semiHidden="0" w:uiPriority="67" w:unhideWhenUsed="0"/>
+    <w:lsdException w:name="Medium Grid 2 Accent 1" w:semiHidden="0" w:uiPriority="68" w:unhideWhenUsed="0"/>
+    <w:lsdException w:name="Medium Grid 3 Accent 1" w:semiHidden="0" w:uiPriority="69" w:unhideWhenUsed="0"/>
+    <w:lsdException w:name="Dark List Accent 1" w:semiHidden="0" w:uiPriority="70" w:unhideWhenUsed="0"/>
+    <w:lsdException w:name="Colorful Shading Accent 1" w:semiHidden="0" w:uiPriority="71" w:unhideWhenUsed="0"/>
+    <w:lsdException w:name="Colorful List Accent 1" w:semiHidden="0" w:uiPriority="72" w:unhideWhenUsed="0"/>
+    <w:lsdException w:name="Colorful Grid Accent 1" w:semiHidden="0" w:uiPriority="73" w:unhideWhenUsed="0"/>
+    <w:lsdException w:name="Light Shading Accent 2" w:semiHidden="0" w:uiPriority="60" w:unhideWhenUsed="0"/>
+    <w:lsdException w:name="Light List Accent 2" w:semiHidden="0" w:uiPriority="61" w:unhideWhenUsed="0"/>
+    <w:lsdException w:name="Light Grid Accent 2" w:semiHidden="0" w:uiPriority="62" w:unhideWhenUsed="0"/>
+    <w:lsdException w:name="Medium Shading 1 Accent 2" w:semiHidden="0" w:uiPriority="63" w:unhideWhenUsed="0"/>
+    <w:lsdException w:name="Medium Shading 2 Accent 2" w:semiHidden="0" w:uiPriority="64" w:unhideWhenUsed="0"/>
+    <w:lsdException w:name="Medium List 1 Accent 2" w:semiHidden="0" w:uiPriority="65" w:unhideWhenUsed="0"/>
+    <w:lsdException w:name="Medium List 2 Accent 2" w:semiHidden="0" w:uiPriority="66" w:unhideWhenUsed="0"/>
+    <w:lsdException w:name="Medium Grid 1 Accent 2" w:semiHidden="0" w:uiPriority="67" w:unhideWhenUsed="0"/>
+    <w:lsdException w:name="Medium Grid 2 Accent 2" w:semiHidden="0" w:uiPriority="68" w:unhideWhenUsed="0"/>
+    <w:lsdException w:name="Medium Grid 3 Accent 2" w:semiHidden="0" w:uiPriority="69" w:unhideWhenUsed="0"/>
+    <w:lsdException w:name="Dark List Accent 2" w:semiHidden="0" w:uiPriority="70" w:unhideWhenUsed="0"/>
+    <w:lsdException w:name="Colorful Shading Accent 2" w:semiHidden="0" w:uiPriority="71" w:unhideWhenUsed="0"/>
+    <w:lsdException w:name="Colorful List Accent 2" w:semiHidden="0" w:uiPriority="72" w:unhideWhenUsed="0"/>
+    <w:lsdException w:name="Colorful Grid Accent 2" w:semiHidden="0" w:uiPriority="73" w:unhideWhenUsed="0"/>
+    <w:lsdException w:name="Light Shading Accent 3" w:semiHidden="0" w:uiPriority="60" w:unhideWhenUsed="0"/>
+    <w:lsdException w:name="Light List Accent 3" w:semiHidden="0" w:uiPriority="61" w:unhideWhenUsed="0"/>
+    <w:lsdException w:name="Light Grid Accent 3" w:semiHidden="0" w:uiPriority="62" w:unhideWhenUsed="0"/>
+    <w:lsdException w:name="Medium Shading 1 Accent 3" w:semiHidden="0" w:uiPriority="63" w:unhideWhenUsed="0"/>
+    <w:lsdException w:name="Medium Shading 2 Accent 3" w:semiHidden="0" w:uiPriority="64" w:unhideWhenUsed="0"/>
+    <w:lsdException w:name="Medium List 1 Accent 3" w:semiHidden="0" w:uiPriority="65" w:unhideWhenUsed="0"/>
+    <w:lsdException w:name="Medium List 2 Accent 3" w:semiHidden="0" w:uiPriority="66" w:unhideWhenUsed="0"/>
+    <w:lsdException w:name="Medium Grid 1 Accent 3" w:semiHidden="0" w:uiPriority="67" w:unhideWhenUsed="0"/>
+    <w:lsdException w:name="Medium Grid 2 Accent 3" w:semiHidden="0" w:uiPriority="68" w:unhideWhenUsed="0"/>
+    <w:lsdException w:name="Medium Grid 3 Accent 3" w:semiHidden="0" w:uiPriority="69" w:unhideWhenUsed="0"/>
+    <w:lsdException w:name="Dark List Accent 3" w:semiHidden="0" w:uiPriority="70" w:unhideWhenUsed="0"/>
+    <w:lsdException w:name="Colorful Shading Accent 3" w:semiHidden="0" w:uiPriority="71" w:unhideWhenUsed="0"/>
+    <w:lsdException w:name="Colorful List Accent 3" w:semiHidden="0" w:uiPriority="72" w:unhideWhenUsed="0"/>
+    <w:lsdException w:name="Colorful Grid Accent 3" w:semiHidden="0" w:uiPriority="73" w:unhideWhenUsed="0"/>
+    <w:lsdException w:name="Light Shading Accent 4" w:semiHidden="0" w:uiPriority="60" w:unhideWhenUsed="0"/>
+    <w:lsdException w:name="Light List Accent 4" w:semiHidden="0" w:uiPriority="61" w:unhideWhenUsed="0"/>
+    <w:lsdException w:name="Light Grid Accent 4" w:semiHidden="0" w:uiPriority="62" w:unhideWhenUsed="0"/>
+    <w:lsdException w:name="Medium Shading 1 Accent 4" w:semiHidden="0" w:uiPriority="63" w:unhideWhenUsed="0"/>
+    <w:lsdException w:name="Medium Shading 2 Accent 4" w:semiHidden="0" w:uiPriority="64" w:unhideWhenUsed="0"/>
+    <w:lsdException w:name="Medium List 1 Accent 4" w:semiHidden="0" w:uiPriority="65" w:unhideWhenUsed="0"/>
+    <w:lsdException w:name="Medium List 2 Accent 4" w:semiHidden="0" w:uiPriority="66" w:unhideWhenUsed="0"/>
+    <w:lsdException w:name="Medium Grid 1 Accent 4" w:semiHidden="0" w:uiPriority="67" w:unhideWhenUsed="0"/>
+    <w:lsdException w:name="Medium Grid 2 Accent 4" w:semiHidden="0" w:uiPriority="68" w:unhideWhenUsed="0"/>
+    <w:lsdException w:name="Medium Grid 3 Accent 4" w:semiHidden="0" w:uiPriority="69" w:unhideWhenUsed="0"/>
+    <w:lsdException w:name="Dark List Accent 4" w:semiHidden="0" w:uiPriority="70" w:unhideWhenUsed="0"/>
+    <w:lsdException w:name="Colorful Shading Accent 4" w:semiHidden="0" w:uiPriority="71" w:unhideWhenUsed="0"/>
+    <w:lsdException w:name="Colorful List Accent 4" w:semiHidden="0" w:uiPriority="72" w:unhideWhenUsed="0"/>
+    <w:lsdException w:name="Colorful Grid Accent 4" w:semiHidden="0" w:uiPriority="73" w:unhideWhenUsed="0"/>
+    <w:lsdException w:name="Light Shading Accent 5" w:semiHidden="0" w:uiPriority="60" w:unhideWhenUsed="0"/>
+    <w:lsdException w:name="Light List Accent 5" w:semiHidden="0" w:uiPriority="61" w:unhideWhenUsed="0"/>
+    <w:lsdException w:name="Light Grid Accent 5" w:semiHidden="0" w:uiPriority="62" w:unhideWhenUsed="0"/>
+    <w:lsdException w:name="Medium Shading 1 Accent 5" w:semiHidden="0" w:uiPriority="63" w:unhideWhenUsed="0"/>
+    <w:lsdException w:name="Medium Shading 2 Accent 5" w:semiHidden="0" w:uiPriority="64" w:unhideWhenUsed="0"/>
+    <w:lsdException w:name="Medium List 1 Accent 5" w:semiHidden="0" w:uiPriority="65" w:unhideWhenUsed="0"/>
+    <w:lsdException w:name="Medium List 2 Accent 5" w:semiHidden="0" w:uiPriority="66" w:unhideWhenUsed="0"/>
+    <w:lsdException w:name="Medium Grid 1 Accent 5" w:semiHidden="0" w:uiPriority="67" w:unhideWhenUsed="0"/>
+    <w:lsdException w:name="Medium Grid 2 Accent 5" w:semiHidden="0" w:uiPriority="68" w:unhideWhenUsed="0"/>
+    <w:lsdException w:name="Medium Grid 3 Accent 5" w:semiHidden="0" w:uiPriority="69" w:unhideWhenUsed="0"/>
+    <w:lsdException w:name="Dark List Accent 5" w:semiHidden="0" w:uiPriority="70" w:unhideWhenUsed="0"/>
+    <w:lsdException w:name="Colorful Shading Accent 5" w:semiHidden="0" w:uiPriority="71" w:unhideWhenUsed="0"/>
+    <w:lsdException w:name="Colorful List Accent 5" w:semiHidden="0" w:uiPriority="72" w:unhideWhenUsed="0"/>
+    <w:lsdException w:name="Colorful Grid Accent 5" w:semiHidden="0" w:uiPriority="73" w:unhideWhenUsed="0"/>
+    <w:lsdException w:name="Light Shading Accent 6" w:semiHidden="0" w:uiPriority="60" w:unhideWhenUsed="0"/>
+    <w:lsdException w:name="Light List Accent 6" w:semiHidden="0" w:uiPriority="61" w:unhideWhenUsed="0"/>
+    <w:lsdException w:name="Light Grid Accent 6" w:semiHidden="0" w:uiPriority="62" w:unhideWhenUsed="0"/>
+    <w:lsdException w:name="Medium Shading 1 Accent 6" w:semiHidden="0" w:uiPriority="63" w:unhideWhenUsed="0"/>
+    <w:lsdException w:name="Medium Shading 2 Accent 6" w:semiHidden="0" w:uiPriority="64" w:unhideWhenUsed="0"/>
+    <w:lsdException w:name="Medium List 1 Accent 6" w:semiHidden="0" w:uiPriority="65" w:unhideWhenUsed="0"/>
+    <w:lsdException w:name="Medium List 2 Accent 6" w:semiHidden="0" w:uiPriority="66" w:unhideWhenUsed="0"/>
+    <w:lsdException w:name="Medium Grid 1 Accent 6" w:semiHidden="0" w:uiPriority="67" w:unhideWhenUsed="0"/>
+    <w:lsdException w:name="Medium Grid 2 Accent 6" w:semiHidden="0" w:uiPriority="68" w:unhideWhenUsed="0"/>
+    <w:lsdException w:name="Medium Grid 3 Accent 6" w:semiHidden="0" w:uiPriority="69" w:unhideWhenUsed="0"/>
+    <w:lsdException w:name="Dark List Accent 6" w:semiHidden="0" w:uiPriority="70" w:unhideWhenUsed="0"/>
+    <w:lsdException w:name="Colorful Shading Accent 6" w:semiHidden="0" w:uiPriority="71" w:unhideWhenUsed="0"/>
+    <w:lsdException w:name="Colorful List Accent 6" w:semiHidden="0" w:uiPriority="72" w:unhideWhenUsed="0"/>
+    <w:lsdException w:name="Colorful Grid Accent 6" w:semiHidden="0" w:uiPriority="73" w:unhideWhenUsed="0"/>
+    <w:lsdException w:name="Subtle Emphasis" w:semiHidden="0" w:uiPriority="19" w:unhideWhenUsed="0" w:qFormat="1"/>
+    <w:lsdException w:name="Intense Emphasis" w:semiHidden="0" w:uiPriority="21" w:unhideWhenUsed="0" w:qFormat="1"/>
+    <w:lsdException w:name="Subtle Reference" w:semiHidden="0" w:uiPriority="31" w:unhideWhenUsed="0" w:qFormat="1"/>
+    <w:lsdException w:name="Intense Reference" w:semiHidden="0" w:uiPriority="32" w:unhideWhenUsed="0" w:qFormat="1"/>
+    <w:lsdException w:name="Book Title" w:semiHidden="0" w:uiPriority="33" w:unhideWhenUsed="0" w:qFormat="1"/>
+    <w:lsdException w:name="Bibliography" w:uiPriority="37"/>
+    <w:lsdException w:name="TOC Heading" w:uiPriority="39" w:qFormat="1"/>
+  </w:latentStyles>
+  <w:style w:type="paragraph" w:default="1" w:styleId="Normal">
+    <w:name w:val="Normal"/>
+    <w:qFormat/>
+  </w:style>
+  <w:style w:type="paragraph" w:styleId="Heading1">
+    <w:name w:val="heading 1"/>
+    <w:basedOn w:val="Normal"/>
+    <w:next w:val="Normal"/>
+    <w:link w:val="Heading1Char"/>
+    <w:uiPriority w:val="9"/>
+    <w:qFormat/>
+    <w:rsid w:val="00955B20"/>
+    <w:pPr>
+      <w:keepNext/>
+      <w:keepLines/>
+      <w:spacing w:before="240" w:after="0"/>
+      <w:outlineLvl w:val="0"/>
+    </w:pPr>
+    <w:rPr>
+      <w:rFonts w:asciiTheme="majorHAnsi" w:eastAsiaTheme="majorEastAsia" w:hAnsiTheme="majorHAnsi" w:cstheme="majorBidi"/>
+      <w:color w:val="2E74B5" w:themeColor="accent1" w:themeShade="BF"/>
+      <w:sz w:val="32"/>
+      <w:szCs w:val="40"/>
+    </w:rPr>
+  </w:style>
+  <w:style w:type="paragraph" w:styleId="Heading2">
+    <w:name w:val="heading 2"/>
+    <w:basedOn w:val="Normal"/>
+    <w:next w:val="Normal"/>
+    <w:link w:val="Heading2Char"/>
+    <w:uiPriority w:val="9"/>
+    <w:unhideWhenUsed/>
+    <w:qFormat/>
+    <w:rsid w:val="00955B20"/>
+    <w:pPr>
+      <w:keepNext/>
+      <w:keepLines/>
+      <w:spacing w:before="40" w:after="0"/>
+      <w:outlineLvl w:val="1"/>
+    </w:pPr>
+    <w:rPr>
+      <w:rFonts w:asciiTheme="majorHAnsi" w:eastAsiaTheme="majorEastAsia" w:hAnsiTheme="majorHAnsi" w:cstheme="majorBidi"/>
+      <w:color w:val="2E74B5" w:themeColor="accent1" w:themeShade="BF"/>
+      <w:sz w:val="26"/>
+      <w:szCs w:val="33"/>
+    </w:rPr>
+  </w:style>
+  <w:style w:type="paragraph" w:styleId="Heading3">
+    <w:name w:val="heading 3"/>
+    <w:basedOn w:val="Normal"/>
+    <w:next w:val="Normal"/>
+    <w:link w:val="Heading3Char"/>
+    <w:uiPriority w:val="9"/>
+    <w:unhideWhenUsed/>
+    <w:qFormat/>
+    <w:rsid w:val="00955B20"/>
+    <w:pPr>
+      <w:keepNext/>
+      <w:keepLines/>
+      <w:spacing w:before="40" w:after="0"/>
+      <w:outlineLvl w:val="2"/>
+    </w:pPr>
+    <w:rPr>
+      <w:rFonts w:asciiTheme="majorHAnsi" w:eastAsiaTheme="majorEastAsia" w:hAnsiTheme="majorHAnsi" w:cstheme="majorBidi"/>
+      <w:color w:val="1F4D78" w:themeColor="accent1" w:themeShade="7F"/>
+      <w:sz w:val="24"/>
+      <w:szCs w:val="30"/>
+    </w:rPr>
+  </w:style>
+  <w:style w:type="character" w:default="1" w:styleId="DefaultParagraphFont">
+    <w:name w:val="Default Paragraph Font"/>
+    <w:uiPriority w:val="1"/>
+    <w:semiHidden/>
+    <w:unhideWhenUsed/>
+  </w:style>
+  <w:style w:type="table" w:default="1" w:styleId="TableNormal">
+    <w:name w:val="Normal Table"/>
+    <w:uiPriority w:val="99"/>
+    <w:semiHidden/>
+    <w:unhideWhenUsed/>
+    <w:tblPr>
+      <w:tblInd w:w="0" w:type="dxa"/>
+      <w:tblCellMar>
+        <w:top w:w="0" w:type="dxa"/>
+        <w:left w:w="108" w:type="dxa"/>
+        <w:bottom w:w="0" w:type="dxa"/>
+        <w:right w:w="108" w:type="dxa"/>
+      </w:tblCellMar>
+    </w:tblPr>
+  </w:style>
+  <w:style w:type="numbering" w:default="1" w:styleId="NoList">
+    <w:name w:val="No List"/>
+    <w:uiPriority w:val="99"/>
+    <w:semiHidden/>
+    <w:unhideWhenUsed/>
+  </w:style>
+  <w:style w:type="character" w:customStyle="1" w:styleId="Heading1Char">
+    <w:name w:val="Heading 1 Char"/>
+    <w:basedOn w:val="DefaultParagraphFont"/>
+    <w:link w:val="Heading1"/>
+    <w:uiPriority w:val="9"/>
+    <w:rsid w:val="00955B20"/>
+    <w:rPr>
+      <w:rFonts w:asciiTheme="majorHAnsi" w:eastAsiaTheme="majorEastAsia" w:hAnsiTheme="majorHAnsi" w:cstheme="majorBidi"/>
+      <w:color w:val="2E74B5" w:themeColor="accent1" w:themeShade="BF"/>
+      <w:sz w:val="32"/>
+      <w:szCs w:val="40"/>
+    </w:rPr>
+  </w:style>
+  <w:style w:type="character" w:customStyle="1" w:styleId="Heading2Char">
+    <w:name w:val="Heading 2 Char"/>
+    <w:basedOn w:val="DefaultParagraphFont"/>
+    <w:link w:val="Heading2"/>
+    <w:uiPriority w:val="9"/>
+    <w:rsid w:val="00955B20"/>
+    <w:rPr>
+      <w:rFonts w:asciiTheme="majorHAnsi" w:eastAsiaTheme="majorEastAsia" w:hAnsiTheme="majorHAnsi" w:cstheme="majorBidi"/>
+      <w:color w:val="2E74B5" w:themeColor="accent1" w:themeShade="BF"/>
+      <w:sz w:val="26"/>
+      <w:szCs w:val="33"/>
+    </w:rPr>
+  </w:style>
+  <w:style w:type="paragraph" w:styleId="ListParagraph">
+    <w:name w:val="List Paragraph"/>
+    <w:basedOn w:val="Normal"/>
+    <w:uiPriority w:val="34"/>
+    <w:qFormat/>
+    <w:rsid w:val="00955B20"/>
+    <w:pPr>
+      <w:ind w:left="720"/>
+      <w:contextualSpacing/>
+    </w:pPr>
+  </w:style>
+  <w:style w:type="character" w:customStyle="1" w:styleId="Heading3Char">
+    <w:name w:val="Heading 3 Char"/>
+    <w:basedOn w:val="DefaultParagraphFont"/>
+    <w:link w:val="Heading3"/>
+    <w:uiPriority w:val="9"/>
+    <w:rsid w:val="00955B20"/>
+    <w:rPr>
+      <w:rFonts w:asciiTheme="majorHAnsi" w:eastAsiaTheme="majorEastAsia" w:hAnsiTheme="majorHAnsi" w:cstheme="majorBidi"/>
+      <w:color w:val="1F4D78" w:themeColor="accent1" w:themeShade="7F"/>
+      <w:sz w:val="24"/>
+      <w:szCs w:val="30"/>
+    </w:rPr>
+  </w:style>
+  <w:style w:type="paragraph" w:styleId="TOCHeading">
+    <w:name w:val="TOC Heading"/>
+    <w:basedOn w:val="Heading1"/>
+    <w:next w:val="Normal"/>
+    <w:uiPriority w:val="39"/>
+    <w:unhideWhenUsed/>
+    <w:qFormat/>
+    <w:rsid w:val="00C51258"/>
+    <w:pPr>
+      <w:outlineLvl w:val="9"/>
+    </w:pPr>
+    <w:rPr>
+      <w:szCs w:val="32"/>
+      <w:lang w:val="en-US" w:eastAsia="en-US" w:bidi="ar-SA"/>
+    </w:rPr>
+  </w:style>
+  <w:style w:type="paragraph" w:styleId="TOC1">
+    <w:name w:val="toc 1"/>
+    <w:basedOn w:val="Normal"/>
+    <w:next w:val="Normal"/>
+    <w:autoRedefine/>
+    <w:uiPriority w:val="39"/>
+    <w:unhideWhenUsed/>
+    <w:rsid w:val="00C51258"/>
+    <w:pPr>
+      <w:spacing w:after="100"/>
+    </w:pPr>
+  </w:style>
+  <w:style w:type="paragraph" w:styleId="TOC2">
+    <w:name w:val="toc 2"/>
+    <w:basedOn w:val="Normal"/>
+    <w:next w:val="Normal"/>
+    <w:autoRedefine/>
+    <w:uiPriority w:val="39"/>
+    <w:unhideWhenUsed/>
+    <w:rsid w:val="00C51258"/>
+    <w:pPr>
+      <w:spacing w:after="100"/>
+      <w:ind w:left="220"/>
+    </w:pPr>
+  </w:style>
+  <w:style w:type="paragraph" w:styleId="TOC3">
+    <w:name w:val="toc 3"/>
+    <w:basedOn w:val="Normal"/>
+    <w:next w:val="Normal"/>
+    <w:autoRedefine/>
+    <w:uiPriority w:val="39"/>
+    <w:unhideWhenUsed/>
+    <w:rsid w:val="00C51258"/>
+    <w:pPr>
+      <w:spacing w:after="100"/>
+      <w:ind w:left="440"/>
+    </w:pPr>
+  </w:style>
+  <w:style w:type="character" w:styleId="Hyperlink">
+    <w:name w:val="Hyperlink"/>
+    <w:basedOn w:val="DefaultParagraphFont"/>
+    <w:uiPriority w:val="99"/>
+    <w:unhideWhenUsed/>
+    <w:rsid w:val="00C51258"/>
+    <w:rPr>
+      <w:color w:val="0563C1" w:themeColor="hyperlink"/>
+      <w:u w:val="single"/>
+    </w:rPr>
+  </w:style>
+  <w:style w:type="character" w:customStyle="1" w:styleId="apple-converted-space">
+    <w:name w:val="apple-converted-space"/>
+    <w:basedOn w:val="DefaultParagraphFont"/>
+    <w:rsid w:val="00306866"/>
+  </w:style>
+  <w:style w:type="paragraph" w:styleId="BalloonText">
+    <w:name w:val="Balloon Text"/>
+    <w:basedOn w:val="Normal"/>
+    <w:link w:val="BalloonTextChar"/>
+    <w:uiPriority w:val="99"/>
+    <w:semiHidden/>
+    <w:unhideWhenUsed/>
+    <w:rsid w:val="00E46075"/>
+    <w:pPr>
+      <w:spacing w:after="0" w:line="240" w:lineRule="auto"/>
+    </w:pPr>
+    <w:rPr>
+      <w:rFonts w:ascii="Tahoma" w:hAnsi="Tahoma" w:cs="Angsana New"/>
+      <w:sz w:val="16"/>
+      <w:szCs w:val="20"/>
+    </w:rPr>
+  </w:style>
+  <w:style w:type="character" w:customStyle="1" w:styleId="BalloonTextChar">
+    <w:name w:val="Balloon Text Char"/>
+    <w:basedOn w:val="DefaultParagraphFont"/>
+    <w:link w:val="BalloonText"/>
+    <w:uiPriority w:val="99"/>
+    <w:semiHidden/>
+    <w:rsid w:val="00E46075"/>
+    <w:rPr>
+      <w:rFonts w:ascii="Tahoma" w:hAnsi="Tahoma" w:cs="Angsana New"/>
+      <w:sz w:val="16"/>
+      <w:szCs w:val="20"/>
+    </w:rPr>
+  </w:style>
 </w:styles>
 </file>
 
@@ -11688,7 +12444,7 @@
     </a:clrScheme>
     <a:fontScheme name="Office">
       <a:majorFont>
-        <a:latin typeface="Calibri Light" panose="020F0302020204030204"/>
+        <a:latin typeface="Calibri Light"/>
         <a:ea typeface=""/>
         <a:cs typeface=""/>
         <a:font script="Jpan" typeface="ＭＳ ゴシック"/>
@@ -11723,7 +12479,7 @@
         <a:font script="Geor" typeface="Sylfaen"/>
       </a:majorFont>
       <a:minorFont>
-        <a:latin typeface="Calibri" panose="020F0502020204030204"/>
+        <a:latin typeface="Calibri"/>
         <a:ea typeface=""/>
         <a:cs typeface=""/>
         <a:font script="Jpan" typeface="ＭＳ 明朝"/>
@@ -11900,7 +12656,7 @@
   <a:extraClrSchemeLst/>
   <a:extLst>
     <a:ext uri="{05A4C25C-085E-4340-85A3-A5531E510DB2}">
-      <thm15:themeFamily xmlns:thm15="http://schemas.microsoft.com/office/thememl/2012/main" name="Office Theme" id="{62F939B6-93AF-4DB8-9C6B-D6C7DFDC589F}" vid="{4A3C46E8-61CC-4603-A589-7422A47A8E4A}"/>
+      <thm15:themeFamily xmlns="" xmlns:thm15="http://schemas.microsoft.com/office/thememl/2012/main" name="Office Theme" id="{62F939B6-93AF-4DB8-9C6B-D6C7DFDC589F}" vid="{4A3C46E8-61CC-4603-A589-7422A47A8E4A}"/>
     </a:ext>
   </a:extLst>
 </a:theme>
@@ -11911,7 +12667,7 @@
 </file>
 
 <file path=customXml/itemProps1.xml><?xml version="1.0" encoding="utf-8"?>
-<ds:datastoreItem xmlns:ds="http://schemas.openxmlformats.org/officeDocument/2006/customXml" ds:itemID="{CF301B25-22FE-4667-9A65-39B1E984144E}">
+<ds:datastoreItem xmlns:ds="http://schemas.openxmlformats.org/officeDocument/2006/customXml" ds:itemID="{71698BFA-3270-4AC7-AB8B-B4E21B59D778}">
   <ds:schemaRefs>
     <ds:schemaRef ds:uri="http://schemas.openxmlformats.org/officeDocument/2006/bibliography"/>
   </ds:schemaRefs>

</xml_diff>

<commit_message>
Separated stage inits to their own files
</commit_message>
<xml_diff>
--- a/BulletHellProject.docx
+++ b/BulletHellProject.docx
@@ -2197,20 +2197,62 @@
         <w:rPr>
           <w:lang w:val="en-US"/>
         </w:rPr>
-        <w:t xml:space="preserve">The lord of realm of Asuras has opened pathways to the regular world. She sent Asuras to find a mystical item that would make her truly immortal, “the twilight core”. Without that, the world will never see a sunrise, or a sunset, only perpetual night or day. </w:t>
-      </w:r>
-    </w:p>
-    <w:p>
-      <w:pPr>
-        <w:rPr>
-          <w:lang w:val="en-US"/>
-        </w:rPr>
-      </w:pPr>
-      <w:r>
-        <w:rPr>
-          <w:lang w:val="en-US"/>
-        </w:rPr>
-        <w:t xml:space="preserve">The main character spots the Asura who stole the core and follows it to the </w:t>
+        <w:t xml:space="preserve">The lord of realm of </w:t>
+      </w:r>
+      <w:proofErr w:type="spellStart"/>
+      <w:r>
+        <w:rPr>
+          <w:lang w:val="en-US"/>
+        </w:rPr>
+        <w:t>Asuras</w:t>
+      </w:r>
+      <w:proofErr w:type="spellEnd"/>
+      <w:r>
+        <w:rPr>
+          <w:lang w:val="en-US"/>
+        </w:rPr>
+        <w:t xml:space="preserve"> has opened pathways to the regular world. She sent </w:t>
+      </w:r>
+      <w:proofErr w:type="spellStart"/>
+      <w:r>
+        <w:rPr>
+          <w:lang w:val="en-US"/>
+        </w:rPr>
+        <w:t>Asuras</w:t>
+      </w:r>
+      <w:proofErr w:type="spellEnd"/>
+      <w:r>
+        <w:rPr>
+          <w:lang w:val="en-US"/>
+        </w:rPr>
+        <w:t xml:space="preserve"> to find a mystical item that would make her truly immortal, “the twilight core”. Without that, the world will never see a sunrise, or a sunset, only perpetual night or day. </w:t>
+      </w:r>
+    </w:p>
+    <w:p>
+      <w:pPr>
+        <w:rPr>
+          <w:lang w:val="en-US"/>
+        </w:rPr>
+      </w:pPr>
+      <w:r>
+        <w:rPr>
+          <w:lang w:val="en-US"/>
+        </w:rPr>
+        <w:t xml:space="preserve">The main character spots the </w:t>
+      </w:r>
+      <w:proofErr w:type="spellStart"/>
+      <w:r>
+        <w:rPr>
+          <w:lang w:val="en-US"/>
+        </w:rPr>
+        <w:t>Asura</w:t>
+      </w:r>
+      <w:proofErr w:type="spellEnd"/>
+      <w:r>
+        <w:rPr>
+          <w:lang w:val="en-US"/>
+        </w:rPr>
+        <w:t xml:space="preserve"> who stole the core and follows it to the </w:t>
       </w:r>
       <w:r>
         <w:rPr>
@@ -2247,20 +2289,48 @@
         <w:rPr>
           <w:lang w:val="en-US"/>
         </w:rPr>
-        <w:t>where (Boss2) is opening pathways. She defeats her and follows the Asura through the pathway.</w:t>
-      </w:r>
-    </w:p>
-    <w:p>
-      <w:pPr>
-        <w:rPr>
-          <w:lang w:val="en-US"/>
-        </w:rPr>
-      </w:pPr>
-      <w:r>
-        <w:rPr>
-          <w:lang w:val="en-US"/>
-        </w:rPr>
-        <w:t>In the Asura realm</w:t>
+        <w:t xml:space="preserve">where (Boss2) is opening pathways. She defeats her and follows the </w:t>
+      </w:r>
+      <w:proofErr w:type="spellStart"/>
+      <w:r>
+        <w:rPr>
+          <w:lang w:val="en-US"/>
+        </w:rPr>
+        <w:t>Asura</w:t>
+      </w:r>
+      <w:proofErr w:type="spellEnd"/>
+      <w:r>
+        <w:rPr>
+          <w:lang w:val="en-US"/>
+        </w:rPr>
+        <w:t xml:space="preserve"> through the pathway.</w:t>
+      </w:r>
+    </w:p>
+    <w:p>
+      <w:pPr>
+        <w:rPr>
+          <w:lang w:val="en-US"/>
+        </w:rPr>
+      </w:pPr>
+      <w:r>
+        <w:rPr>
+          <w:lang w:val="en-US"/>
+        </w:rPr>
+        <w:t xml:space="preserve">In the </w:t>
+      </w:r>
+      <w:proofErr w:type="spellStart"/>
+      <w:r>
+        <w:rPr>
+          <w:lang w:val="en-US"/>
+        </w:rPr>
+        <w:t>Asura</w:t>
+      </w:r>
+      <w:proofErr w:type="spellEnd"/>
+      <w:r>
+        <w:rPr>
+          <w:lang w:val="en-US"/>
+        </w:rPr>
+        <w:t xml:space="preserve"> realm</w:t>
       </w:r>
       <w:r>
         <w:rPr>
@@ -2296,7 +2366,21 @@
         <w:rPr>
           <w:lang w:val="en-US"/>
         </w:rPr>
-        <w:t xml:space="preserve"> the asura </w:t>
+        <w:t xml:space="preserve"> the </w:t>
+      </w:r>
+      <w:proofErr w:type="spellStart"/>
+      <w:r>
+        <w:rPr>
+          <w:lang w:val="en-US"/>
+        </w:rPr>
+        <w:t>asura</w:t>
+      </w:r>
+      <w:proofErr w:type="spellEnd"/>
+      <w:r>
+        <w:rPr>
+          <w:lang w:val="en-US"/>
+        </w:rPr>
+        <w:t xml:space="preserve"> </w:t>
       </w:r>
       <w:r>
         <w:rPr>
@@ -2358,7 +2442,35 @@
         <w:rPr>
           <w:lang w:val="en-US"/>
         </w:rPr>
-        <w:t xml:space="preserve">Stage 5 signifies the various layers of the temple (Asura, Human, Deva, Brahma). Main char makes her way to the middle and meets </w:t>
+        <w:t>Stage 5 signifies the various layers of the temple (</w:t>
+      </w:r>
+      <w:proofErr w:type="spellStart"/>
+      <w:r>
+        <w:rPr>
+          <w:lang w:val="en-US"/>
+        </w:rPr>
+        <w:t>Asura</w:t>
+      </w:r>
+      <w:proofErr w:type="spellEnd"/>
+      <w:r>
+        <w:rPr>
+          <w:lang w:val="en-US"/>
+        </w:rPr>
+        <w:t xml:space="preserve">, Human, Deva, </w:t>
+      </w:r>
+      <w:proofErr w:type="gramStart"/>
+      <w:r>
+        <w:rPr>
+          <w:lang w:val="en-US"/>
+        </w:rPr>
+        <w:t>Brahma</w:t>
+      </w:r>
+      <w:proofErr w:type="gramEnd"/>
+      <w:r>
+        <w:rPr>
+          <w:lang w:val="en-US"/>
+        </w:rPr>
+        <w:t xml:space="preserve">). Main char makes her way to the middle and meets </w:t>
       </w:r>
       <w:r>
         <w:rPr>
@@ -2397,11 +2509,19 @@
           <w:lang w:val="en-US"/>
         </w:rPr>
       </w:pPr>
-      <w:r>
-        <w:rPr>
-          <w:lang w:val="en-US"/>
-        </w:rPr>
-        <w:t xml:space="preserve">After that, Brahma teleports her to an astral plane, a courtyard beyond the temple. Main char lures out (Boss6). After main char survives her initial attacks, an avatar appears and knocks the core out of </w:t>
+      <w:proofErr w:type="gramStart"/>
+      <w:r>
+        <w:rPr>
+          <w:lang w:val="en-US"/>
+        </w:rPr>
+        <w:t>After that, Brahma teleports her to an astral plane, a courtyard beyond the temple.</w:t>
+      </w:r>
+      <w:proofErr w:type="gramEnd"/>
+      <w:r>
+        <w:rPr>
+          <w:lang w:val="en-US"/>
+        </w:rPr>
+        <w:t xml:space="preserve"> Main char lures out (Boss6). After main char survives her initial attacks, an avatar appears and knocks the core out of </w:t>
       </w:r>
       <w:r>
         <w:rPr>
@@ -2421,7 +2541,21 @@
         <w:rPr>
           <w:lang w:val="en-US"/>
         </w:rPr>
-        <w:t>After defeating her the main char returns to her realm to enjoy the sunsets and sunrises again.</w:t>
+        <w:t xml:space="preserve">After defeating </w:t>
+      </w:r>
+      <w:proofErr w:type="gramStart"/>
+      <w:r>
+        <w:rPr>
+          <w:lang w:val="en-US"/>
+        </w:rPr>
+        <w:t>her the</w:t>
+      </w:r>
+      <w:proofErr w:type="gramEnd"/>
+      <w:r>
+        <w:rPr>
+          <w:lang w:val="en-US"/>
+        </w:rPr>
+        <w:t xml:space="preserve"> main char returns to her realm to enjoy the sunsets and sunrises again.</w:t>
       </w:r>
     </w:p>
     <w:p>
@@ -2455,6 +2589,7 @@
           <w:lang w:val="en-US"/>
         </w:rPr>
       </w:pPr>
+      <w:proofErr w:type="spellStart"/>
       <w:r>
         <w:rPr>
           <w:b/>
@@ -2462,7 +2597,16 @@
           <w:lang w:val="en-US"/>
         </w:rPr>
         <w:lastRenderedPageBreak/>
-        <w:t>Asura’s Path</w:t>
+        <w:t>Asura’s</w:t>
+      </w:r>
+      <w:proofErr w:type="spellEnd"/>
+      <w:r>
+        <w:rPr>
+          <w:b/>
+          <w:bCs/>
+          <w:lang w:val="en-US"/>
+        </w:rPr>
+        <w:t xml:space="preserve"> Path</w:t>
       </w:r>
       <w:r>
         <w:rPr>
@@ -2474,7 +2618,21 @@
         <w:rPr>
           <w:lang w:val="en-US"/>
         </w:rPr>
-        <w:t>Main character follows an asura that has stolen the twilight core. After pursuing her for a while s</w:t>
+        <w:t xml:space="preserve">Main character follows an </w:t>
+      </w:r>
+      <w:proofErr w:type="spellStart"/>
+      <w:r>
+        <w:rPr>
+          <w:lang w:val="en-US"/>
+        </w:rPr>
+        <w:t>asura</w:t>
+      </w:r>
+      <w:proofErr w:type="spellEnd"/>
+      <w:r>
+        <w:rPr>
+          <w:lang w:val="en-US"/>
+        </w:rPr>
+        <w:t xml:space="preserve"> that has stolen the twilight core. After pursuing her for a while s</w:t>
       </w:r>
       <w:r>
         <w:rPr>
@@ -2494,12 +2652,28 @@
           <w:lang w:val="en-US"/>
         </w:rPr>
       </w:pPr>
-      <w:r>
-        <w:rPr>
-          <w:lang w:val="en-US"/>
-        </w:rPr>
-        <w:t>Midboss: Asura</w:t>
-      </w:r>
+      <w:proofErr w:type="spellStart"/>
+      <w:r>
+        <w:rPr>
+          <w:lang w:val="en-US"/>
+        </w:rPr>
+        <w:t>Midboss</w:t>
+      </w:r>
+      <w:proofErr w:type="spellEnd"/>
+      <w:r>
+        <w:rPr>
+          <w:lang w:val="en-US"/>
+        </w:rPr>
+        <w:t xml:space="preserve">: </w:t>
+      </w:r>
+      <w:proofErr w:type="spellStart"/>
+      <w:r>
+        <w:rPr>
+          <w:lang w:val="en-US"/>
+        </w:rPr>
+        <w:t>Asura</w:t>
+      </w:r>
+      <w:proofErr w:type="spellEnd"/>
     </w:p>
     <w:p>
       <w:pPr>
@@ -2544,11 +2718,19 @@
         </w:rPr>
         <w:br/>
       </w:r>
-      <w:r>
-        <w:rPr>
-          <w:lang w:val="en-US"/>
-        </w:rPr>
-        <w:t>After defeating the guard m</w:t>
+      <w:proofErr w:type="gramStart"/>
+      <w:r>
+        <w:rPr>
+          <w:lang w:val="en-US"/>
+        </w:rPr>
+        <w:t>After</w:t>
+      </w:r>
+      <w:proofErr w:type="gramEnd"/>
+      <w:r>
+        <w:rPr>
+          <w:lang w:val="en-US"/>
+        </w:rPr>
+        <w:t xml:space="preserve"> defeating the guard m</w:t>
       </w:r>
       <w:r>
         <w:rPr>
@@ -2578,7 +2760,21 @@
         <w:rPr>
           <w:lang w:val="en-US"/>
         </w:rPr>
-        <w:t xml:space="preserve">where she meets a spider queen who is opening portals  to the twilight realm. She defeats her and travels through a portal to the twilight realm. </w:t>
+        <w:t xml:space="preserve">where she meets a spider queen who is opening </w:t>
+      </w:r>
+      <w:proofErr w:type="gramStart"/>
+      <w:r>
+        <w:rPr>
+          <w:lang w:val="en-US"/>
+        </w:rPr>
+        <w:t>portals  to</w:t>
+      </w:r>
+      <w:proofErr w:type="gramEnd"/>
+      <w:r>
+        <w:rPr>
+          <w:lang w:val="en-US"/>
+        </w:rPr>
+        <w:t xml:space="preserve"> the twilight realm. She defeats her and travels through a portal to the twilight realm. </w:t>
       </w:r>
     </w:p>
     <w:p>
@@ -2644,12 +2840,28 @@
           <w:lang w:val="en-US"/>
         </w:rPr>
       </w:pPr>
-      <w:r>
-        <w:rPr>
-          <w:lang w:val="en-US"/>
-        </w:rPr>
-        <w:t>Midboss: Asura</w:t>
-      </w:r>
+      <w:proofErr w:type="spellStart"/>
+      <w:r>
+        <w:rPr>
+          <w:lang w:val="en-US"/>
+        </w:rPr>
+        <w:t>Midboss</w:t>
+      </w:r>
+      <w:proofErr w:type="spellEnd"/>
+      <w:r>
+        <w:rPr>
+          <w:lang w:val="en-US"/>
+        </w:rPr>
+        <w:t xml:space="preserve">: </w:t>
+      </w:r>
+      <w:proofErr w:type="spellStart"/>
+      <w:r>
+        <w:rPr>
+          <w:lang w:val="en-US"/>
+        </w:rPr>
+        <w:t>Asura</w:t>
+      </w:r>
+      <w:proofErr w:type="spellEnd"/>
     </w:p>
     <w:p>
       <w:pPr>
@@ -2701,8 +2913,16 @@
         <w:rPr>
           <w:lang w:val="en-US"/>
         </w:rPr>
-        <w:t xml:space="preserve"> Asura</w:t>
-      </w:r>
+        <w:t xml:space="preserve"> </w:t>
+      </w:r>
+      <w:proofErr w:type="spellStart"/>
+      <w:r>
+        <w:rPr>
+          <w:lang w:val="en-US"/>
+        </w:rPr>
+        <w:t>Asura</w:t>
+      </w:r>
+      <w:proofErr w:type="spellEnd"/>
     </w:p>
     <w:p>
       <w:pPr>
@@ -3044,6 +3264,7 @@
           <w:lang w:val="en-US"/>
         </w:rPr>
       </w:pPr>
+      <w:proofErr w:type="spellStart"/>
       <w:r>
         <w:rPr>
           <w:rFonts w:cs="Arial"/>
@@ -3053,14 +3274,26 @@
           <w:shd w:val="clear" w:color="auto" w:fill="FFFFFF"/>
           <w:lang w:val="en-US"/>
         </w:rPr>
-        <w:t>Huldras are usually said to be very self-conscious about their tail and back, and attacks anyone who points them out.</w:t>
-      </w:r>
-    </w:p>
-    <w:p>
-      <w:pPr>
-        <w:rPr>
+        <w:t>Huldras</w:t>
+      </w:r>
+      <w:proofErr w:type="spellEnd"/>
+      <w:r>
+        <w:rPr>
+          <w:rFonts w:cs="Arial"/>
+          <w:color w:val="000000"/>
           <w:sz w:val="21"/>
           <w:szCs w:val="24"/>
+          <w:shd w:val="clear" w:color="auto" w:fill="FFFFFF"/>
+          <w:lang w:val="en-US"/>
+        </w:rPr>
+        <w:t xml:space="preserve"> are usually said to be very self-conscious about their tail and back, and attacks anyone who points them out.</w:t>
+      </w:r>
+    </w:p>
+    <w:p>
+      <w:pPr>
+        <w:rPr>
+          <w:sz w:val="21"/>
+          <w:szCs w:val="24"/>
           <w:lang w:val="en-US"/>
         </w:rPr>
       </w:pPr>
@@ -3119,7 +3352,14 @@
         <w:rPr>
           <w:lang w:val="en-US"/>
         </w:rPr>
-        <w:t>from sprite extra legs</w:t>
+        <w:t xml:space="preserve">from sprite extra </w:t>
+      </w:r>
+      <w:proofErr w:type="spellStart"/>
+      <w:r>
+        <w:rPr>
+          <w:lang w:val="en-US"/>
+        </w:rPr>
+        <w:t>legs</w:t>
       </w:r>
       <w:r>
         <w:rPr>
@@ -3127,6 +3367,7 @@
         </w:rPr>
         <w:t>s</w:t>
       </w:r>
+      <w:proofErr w:type="spellEnd"/>
     </w:p>
     <w:p>
       <w:pPr>
@@ -3225,7 +3466,21 @@
         <w:rPr>
           <w:lang w:val="en-US"/>
         </w:rPr>
-        <w:t>Day Core: Startlight special</w:t>
+        <w:t xml:space="preserve">Day Core: </w:t>
+      </w:r>
+      <w:proofErr w:type="spellStart"/>
+      <w:r>
+        <w:rPr>
+          <w:lang w:val="en-US"/>
+        </w:rPr>
+        <w:t>Startlight</w:t>
+      </w:r>
+      <w:proofErr w:type="spellEnd"/>
+      <w:r>
+        <w:rPr>
+          <w:lang w:val="en-US"/>
+        </w:rPr>
+        <w:t xml:space="preserve"> special</w:t>
       </w:r>
     </w:p>
     <w:p>
@@ -3351,7 +3606,21 @@
         <w:rPr>
           <w:lang w:val="en-US"/>
         </w:rPr>
-        <w:t>Cores can be leveled with exp points</w:t>
+        <w:t xml:space="preserve">Cores can be leveled with </w:t>
+      </w:r>
+      <w:proofErr w:type="spellStart"/>
+      <w:r>
+        <w:rPr>
+          <w:lang w:val="en-US"/>
+        </w:rPr>
+        <w:t>exp</w:t>
+      </w:r>
+      <w:proofErr w:type="spellEnd"/>
+      <w:r>
+        <w:rPr>
+          <w:lang w:val="en-US"/>
+        </w:rPr>
+        <w:t xml:space="preserve"> points</w:t>
       </w:r>
     </w:p>
     <w:p>
@@ -3489,11 +3758,19 @@
           <w:lang w:val="en-US"/>
         </w:rPr>
       </w:pPr>
-      <w:r>
-        <w:rPr>
-          <w:lang w:val="en-US"/>
-        </w:rPr>
-        <w:t>Scorepoint multiplier from core levels?</w:t>
+      <w:proofErr w:type="spellStart"/>
+      <w:r>
+        <w:rPr>
+          <w:lang w:val="en-US"/>
+        </w:rPr>
+        <w:t>Scorepoint</w:t>
+      </w:r>
+      <w:proofErr w:type="spellEnd"/>
+      <w:r>
+        <w:rPr>
+          <w:lang w:val="en-US"/>
+        </w:rPr>
+        <w:t xml:space="preserve"> multiplier from core levels?</w:t>
       </w:r>
     </w:p>
     <w:p>
@@ -3628,7 +3905,21 @@
         <w:rPr>
           <w:lang w:val="en-US"/>
         </w:rPr>
-        <w:t>Added score gain for corepoints with multiplier</w:t>
+        <w:t xml:space="preserve">Added score gain for </w:t>
+      </w:r>
+      <w:proofErr w:type="spellStart"/>
+      <w:r>
+        <w:rPr>
+          <w:lang w:val="en-US"/>
+        </w:rPr>
+        <w:t>corepoints</w:t>
+      </w:r>
+      <w:proofErr w:type="spellEnd"/>
+      <w:r>
+        <w:rPr>
+          <w:lang w:val="en-US"/>
+        </w:rPr>
+        <w:t xml:space="preserve"> with multiplier</w:t>
       </w:r>
     </w:p>
     <w:p>
@@ -3646,8 +3937,16 @@
         <w:rPr>
           <w:lang w:val="en-US"/>
         </w:rPr>
-        <w:t>Visual indication for score and hiscore</w:t>
-      </w:r>
+        <w:t xml:space="preserve">Visual indication for score and </w:t>
+      </w:r>
+      <w:proofErr w:type="spellStart"/>
+      <w:r>
+        <w:rPr>
+          <w:lang w:val="en-US"/>
+        </w:rPr>
+        <w:t>hiscore</w:t>
+      </w:r>
+      <w:proofErr w:type="spellEnd"/>
     </w:p>
     <w:p>
       <w:pPr>
@@ -3701,6 +4000,7 @@
         </w:rPr>
       </w:pPr>
       <w:bookmarkStart w:id="14" w:name="_Toc468270164"/>
+      <w:proofErr w:type="spellStart"/>
       <w:r>
         <w:rPr>
           <w:lang w:val="en-US"/>
@@ -3708,6 +4008,7 @@
         <w:t>Todo</w:t>
       </w:r>
       <w:bookmarkEnd w:id="14"/>
+      <w:proofErr w:type="spellEnd"/>
     </w:p>
     <w:p>
       <w:pPr>
@@ -3727,7 +4028,7 @@
           <w:highlight w:val="red"/>
           <w:lang w:val="en-US"/>
         </w:rPr>
-        <w:t>CRUCIAL</w:t>
+        <w:t>URGENT, SHIT’S BROKE</w:t>
       </w:r>
     </w:p>
     <w:p>
@@ -3802,8 +4103,17 @@
           <w:highlight w:val="yellow"/>
           <w:lang w:val="en-US"/>
         </w:rPr>
-        <w:t>player score data saving to json</w:t>
-      </w:r>
+        <w:t xml:space="preserve">player score data saving to </w:t>
+      </w:r>
+      <w:proofErr w:type="spellStart"/>
+      <w:r>
+        <w:rPr>
+          <w:highlight w:val="yellow"/>
+          <w:lang w:val="en-US"/>
+        </w:rPr>
+        <w:t>json</w:t>
+      </w:r>
+      <w:proofErr w:type="spellEnd"/>
     </w:p>
     <w:p>
       <w:pPr>
@@ -3833,6 +4143,28 @@
           <w:numId w:val="6"/>
         </w:numPr>
         <w:rPr>
+          <w:highlight w:val="yellow"/>
+          <w:lang w:val="en-US"/>
+        </w:rPr>
+      </w:pPr>
+      <w:r>
+        <w:rPr>
+          <w:highlight w:val="yellow"/>
+          <w:lang w:val="en-US"/>
+        </w:rPr>
+        <w:t>separate stage routine to its own file</w:t>
+      </w:r>
+      <w:bookmarkStart w:id="15" w:name="_GoBack"/>
+      <w:bookmarkEnd w:id="15"/>
+    </w:p>
+    <w:p>
+      <w:pPr>
+        <w:pStyle w:val="ListParagraph"/>
+        <w:numPr>
+          <w:ilvl w:val="0"/>
+          <w:numId w:val="6"/>
+        </w:numPr>
+        <w:rPr>
           <w:highlight w:val="green"/>
           <w:lang w:val="en-US"/>
         </w:rPr>
@@ -3862,7 +4194,23 @@
           <w:highlight w:val="green"/>
           <w:lang w:val="en-US"/>
         </w:rPr>
-        <w:t>visual minitoast for score get</w:t>
+        <w:t xml:space="preserve">visual </w:t>
+      </w:r>
+      <w:proofErr w:type="spellStart"/>
+      <w:r>
+        <w:rPr>
+          <w:highlight w:val="green"/>
+          <w:lang w:val="en-US"/>
+        </w:rPr>
+        <w:t>minitoast</w:t>
+      </w:r>
+      <w:proofErr w:type="spellEnd"/>
+      <w:r>
+        <w:rPr>
+          <w:highlight w:val="green"/>
+          <w:lang w:val="en-US"/>
+        </w:rPr>
+        <w:t xml:space="preserve"> for score get</w:t>
       </w:r>
     </w:p>
     <w:p>
@@ -3973,7 +4321,7 @@
           <w:lang w:val="en-US"/>
         </w:rPr>
       </w:pPr>
-      <w:bookmarkStart w:id="15" w:name="_Toc468270165"/>
+      <w:bookmarkStart w:id="16" w:name="_Toc468270165"/>
       <w:r>
         <w:rPr>
           <w:lang w:val="en-US"/>
@@ -3987,7 +4335,7 @@
         </w:rPr>
         <w:t>versions</w:t>
       </w:r>
-      <w:bookmarkEnd w:id="15"/>
+      <w:bookmarkEnd w:id="16"/>
     </w:p>
     <w:p>
       <w:pPr>
@@ -4038,8 +4386,16 @@
         <w:rPr>
           <w:lang w:val="en-US"/>
         </w:rPr>
-        <w:t>X - special</w:t>
-      </w:r>
+        <w:t xml:space="preserve">X - </w:t>
+      </w:r>
+      <w:proofErr w:type="gramStart"/>
+      <w:r>
+        <w:rPr>
+          <w:lang w:val="en-US"/>
+        </w:rPr>
+        <w:t>special</w:t>
+      </w:r>
+      <w:proofErr w:type="gramEnd"/>
     </w:p>
     <w:p>
       <w:pPr>
@@ -4073,14 +4429,14 @@
           <w:lang w:val="en-US"/>
         </w:rPr>
       </w:pPr>
-      <w:bookmarkStart w:id="16" w:name="_Toc468270166"/>
+      <w:bookmarkStart w:id="17" w:name="_Toc468270166"/>
       <w:r>
         <w:rPr>
           <w:lang w:val="en-US"/>
         </w:rPr>
         <w:t>0.0.1</w:t>
       </w:r>
-      <w:bookmarkEnd w:id="16"/>
+      <w:bookmarkEnd w:id="17"/>
     </w:p>
     <w:p>
       <w:pPr>
@@ -4183,11 +4539,19 @@
           <w:lang w:val="en-US"/>
         </w:rPr>
       </w:pPr>
-      <w:r>
-        <w:rPr>
-          <w:lang w:val="en-US"/>
-        </w:rPr>
-        <w:t>Gameover handler on player die</w:t>
+      <w:proofErr w:type="spellStart"/>
+      <w:r>
+        <w:rPr>
+          <w:lang w:val="en-US"/>
+        </w:rPr>
+        <w:t>Gameover</w:t>
+      </w:r>
+      <w:proofErr w:type="spellEnd"/>
+      <w:r>
+        <w:rPr>
+          <w:lang w:val="en-US"/>
+        </w:rPr>
+        <w:t xml:space="preserve"> handler on player die</w:t>
       </w:r>
     </w:p>
     <w:p>
@@ -4205,8 +4569,16 @@
         <w:rPr>
           <w:lang w:val="en-US"/>
         </w:rPr>
-        <w:t>Restart function on gameover</w:t>
-      </w:r>
+        <w:t xml:space="preserve">Restart function on </w:t>
+      </w:r>
+      <w:proofErr w:type="spellStart"/>
+      <w:r>
+        <w:rPr>
+          <w:lang w:val="en-US"/>
+        </w:rPr>
+        <w:t>gameover</w:t>
+      </w:r>
+      <w:proofErr w:type="spellEnd"/>
     </w:p>
     <w:p>
       <w:pPr>
@@ -4223,7 +4595,21 @@
         <w:rPr>
           <w:lang w:val="en-US"/>
         </w:rPr>
-        <w:t>Enemy spawner and wave timer handler</w:t>
+        <w:t xml:space="preserve">Enemy </w:t>
+      </w:r>
+      <w:proofErr w:type="spellStart"/>
+      <w:r>
+        <w:rPr>
+          <w:lang w:val="en-US"/>
+        </w:rPr>
+        <w:t>spawner</w:t>
+      </w:r>
+      <w:proofErr w:type="spellEnd"/>
+      <w:r>
+        <w:rPr>
+          <w:lang w:val="en-US"/>
+        </w:rPr>
+        <w:t xml:space="preserve"> and wave timer handler</w:t>
       </w:r>
     </w:p>
     <w:p>
@@ -4277,7 +4663,21 @@
         <w:rPr>
           <w:lang w:val="en-US"/>
         </w:rPr>
-        <w:t>2 Enemy bullet types (homing/nothoming)</w:t>
+        <w:t>2 Enemy bullet types (homing/</w:t>
+      </w:r>
+      <w:proofErr w:type="spellStart"/>
+      <w:r>
+        <w:rPr>
+          <w:lang w:val="en-US"/>
+        </w:rPr>
+        <w:t>nothoming</w:t>
+      </w:r>
+      <w:proofErr w:type="spellEnd"/>
+      <w:r>
+        <w:rPr>
+          <w:lang w:val="en-US"/>
+        </w:rPr>
+        <w:t>)</w:t>
       </w:r>
     </w:p>
     <w:p>
@@ -4345,11 +4745,19 @@
           <w:lang w:val="en-US"/>
         </w:rPr>
       </w:pPr>
-      <w:r>
-        <w:rPr>
-          <w:lang w:val="en-US"/>
-        </w:rPr>
-        <w:t>Exp point objects created on enemy die</w:t>
+      <w:proofErr w:type="spellStart"/>
+      <w:r>
+        <w:rPr>
+          <w:lang w:val="en-US"/>
+        </w:rPr>
+        <w:t>Exp</w:t>
+      </w:r>
+      <w:proofErr w:type="spellEnd"/>
+      <w:r>
+        <w:rPr>
+          <w:lang w:val="en-US"/>
+        </w:rPr>
+        <w:t xml:space="preserve"> point objects created on enemy die</w:t>
       </w:r>
     </w:p>
     <w:p>
@@ -4363,11 +4771,19 @@
           <w:lang w:val="en-US"/>
         </w:rPr>
       </w:pPr>
-      <w:r>
-        <w:rPr>
-          <w:lang w:val="en-US"/>
-        </w:rPr>
-        <w:t>Exp point hit detection on player</w:t>
+      <w:proofErr w:type="spellStart"/>
+      <w:r>
+        <w:rPr>
+          <w:lang w:val="en-US"/>
+        </w:rPr>
+        <w:t>Exp</w:t>
+      </w:r>
+      <w:proofErr w:type="spellEnd"/>
+      <w:r>
+        <w:rPr>
+          <w:lang w:val="en-US"/>
+        </w:rPr>
+        <w:t xml:space="preserve"> point hit detection on player</w:t>
       </w:r>
     </w:p>
     <w:p>
@@ -4385,7 +4801,21 @@
         <w:rPr>
           <w:lang w:val="en-US"/>
         </w:rPr>
-        <w:t>Player exp gain function</w:t>
+        <w:t xml:space="preserve">Player </w:t>
+      </w:r>
+      <w:proofErr w:type="spellStart"/>
+      <w:r>
+        <w:rPr>
+          <w:lang w:val="en-US"/>
+        </w:rPr>
+        <w:t>exp</w:t>
+      </w:r>
+      <w:proofErr w:type="spellEnd"/>
+      <w:r>
+        <w:rPr>
+          <w:lang w:val="en-US"/>
+        </w:rPr>
+        <w:t xml:space="preserve"> gain function</w:t>
       </w:r>
     </w:p>
     <w:p>
@@ -4403,8 +4833,16 @@
         <w:rPr>
           <w:lang w:val="en-US"/>
         </w:rPr>
-        <w:t>Parallax tile scroller</w:t>
-      </w:r>
+        <w:t xml:space="preserve">Parallax tile </w:t>
+      </w:r>
+      <w:proofErr w:type="spellStart"/>
+      <w:r>
+        <w:rPr>
+          <w:lang w:val="en-US"/>
+        </w:rPr>
+        <w:t>scroller</w:t>
+      </w:r>
+      <w:proofErr w:type="spellEnd"/>
     </w:p>
     <w:p>
       <w:pPr>
@@ -4421,8 +4859,16 @@
         <w:rPr>
           <w:lang w:val="en-US"/>
         </w:rPr>
-        <w:t>Sprite placeholders for player,enemy,playerProjectile,enemyProjectile,expPoint</w:t>
-      </w:r>
+        <w:t xml:space="preserve">Sprite placeholders for </w:t>
+      </w:r>
+      <w:proofErr w:type="spellStart"/>
+      <w:r>
+        <w:rPr>
+          <w:lang w:val="en-US"/>
+        </w:rPr>
+        <w:t>player,enemy,playerProjectile,enemyProjectile,expPoint</w:t>
+      </w:r>
+      <w:proofErr w:type="spellEnd"/>
     </w:p>
     <w:p>
       <w:pPr>
@@ -4435,11 +4881,33 @@
           <w:lang w:val="en-US"/>
         </w:rPr>
       </w:pPr>
-      <w:r>
-        <w:rPr>
-          <w:lang w:val="en-US"/>
-        </w:rPr>
-        <w:t>MainMenu with title textholder and start button</w:t>
+      <w:proofErr w:type="spellStart"/>
+      <w:r>
+        <w:rPr>
+          <w:lang w:val="en-US"/>
+        </w:rPr>
+        <w:t>MainMenu</w:t>
+      </w:r>
+      <w:proofErr w:type="spellEnd"/>
+      <w:r>
+        <w:rPr>
+          <w:lang w:val="en-US"/>
+        </w:rPr>
+        <w:t xml:space="preserve"> with title </w:t>
+      </w:r>
+      <w:proofErr w:type="spellStart"/>
+      <w:r>
+        <w:rPr>
+          <w:lang w:val="en-US"/>
+        </w:rPr>
+        <w:t>textholder</w:t>
+      </w:r>
+      <w:proofErr w:type="spellEnd"/>
+      <w:r>
+        <w:rPr>
+          <w:lang w:val="en-US"/>
+        </w:rPr>
+        <w:t xml:space="preserve"> and start button</w:t>
       </w:r>
     </w:p>
     <w:p>
@@ -4453,11 +4921,19 @@
           <w:lang w:val="en-US"/>
         </w:rPr>
       </w:pPr>
-      <w:r>
-        <w:rPr>
-          <w:lang w:val="en-US"/>
-        </w:rPr>
-        <w:t>GameOver screen with overlaid images and button to restart</w:t>
+      <w:proofErr w:type="spellStart"/>
+      <w:r>
+        <w:rPr>
+          <w:lang w:val="en-US"/>
+        </w:rPr>
+        <w:t>GameOver</w:t>
+      </w:r>
+      <w:proofErr w:type="spellEnd"/>
+      <w:r>
+        <w:rPr>
+          <w:lang w:val="en-US"/>
+        </w:rPr>
+        <w:t xml:space="preserve"> screen with overlaid images and button to restart</w:t>
       </w:r>
     </w:p>
     <w:p>
@@ -4493,7 +4969,35 @@
         <w:rPr>
           <w:lang w:val="en-US"/>
         </w:rPr>
-        <w:t>Player exp/expCap text indicator</w:t>
+        <w:t xml:space="preserve">Player </w:t>
+      </w:r>
+      <w:proofErr w:type="spellStart"/>
+      <w:r>
+        <w:rPr>
+          <w:lang w:val="en-US"/>
+        </w:rPr>
+        <w:t>exp</w:t>
+      </w:r>
+      <w:proofErr w:type="spellEnd"/>
+      <w:r>
+        <w:rPr>
+          <w:lang w:val="en-US"/>
+        </w:rPr>
+        <w:t>/</w:t>
+      </w:r>
+      <w:proofErr w:type="spellStart"/>
+      <w:r>
+        <w:rPr>
+          <w:lang w:val="en-US"/>
+        </w:rPr>
+        <w:t>expCap</w:t>
+      </w:r>
+      <w:proofErr w:type="spellEnd"/>
+      <w:r>
+        <w:rPr>
+          <w:lang w:val="en-US"/>
+        </w:rPr>
+        <w:t xml:space="preserve"> text indicator</w:t>
       </w:r>
     </w:p>
     <w:p>
@@ -4630,7 +5134,7 @@
           <w:lang w:val="en-US"/>
         </w:rPr>
       </w:pPr>
-      <w:bookmarkStart w:id="17" w:name="_Toc468270167"/>
+      <w:bookmarkStart w:id="18" w:name="_Toc468270167"/>
       <w:r>
         <w:rPr>
           <w:lang w:val="en-US"/>
@@ -4638,7 +5142,7 @@
         <w:lastRenderedPageBreak/>
         <w:t>0.0.2</w:t>
       </w:r>
-      <w:bookmarkEnd w:id="17"/>
+      <w:bookmarkEnd w:id="18"/>
     </w:p>
     <w:p>
       <w:pPr>
@@ -4655,8 +5159,16 @@
         <w:rPr>
           <w:lang w:val="en-US"/>
         </w:rPr>
-        <w:t>Singleton gamecontroller</w:t>
-      </w:r>
+        <w:t xml:space="preserve">Singleton </w:t>
+      </w:r>
+      <w:proofErr w:type="spellStart"/>
+      <w:r>
+        <w:rPr>
+          <w:lang w:val="en-US"/>
+        </w:rPr>
+        <w:t>gamecontroller</w:t>
+      </w:r>
+      <w:proofErr w:type="spellEnd"/>
     </w:p>
     <w:p>
       <w:pPr>
@@ -4723,11 +5235,19 @@
           <w:lang w:val="en-US"/>
         </w:rPr>
       </w:pPr>
-      <w:r>
-        <w:rPr>
-          <w:lang w:val="en-US"/>
-        </w:rPr>
-        <w:t>Xp accumulates stat points that can be spent on power, speed or life generation</w:t>
+      <w:proofErr w:type="spellStart"/>
+      <w:r>
+        <w:rPr>
+          <w:lang w:val="en-US"/>
+        </w:rPr>
+        <w:t>Xp</w:t>
+      </w:r>
+      <w:proofErr w:type="spellEnd"/>
+      <w:r>
+        <w:rPr>
+          <w:lang w:val="en-US"/>
+        </w:rPr>
+        <w:t xml:space="preserve"> accumulates stat points that can be spent on power, speed or life generation</w:t>
       </w:r>
     </w:p>
     <w:p>
@@ -4817,8 +5337,16 @@
         <w:rPr>
           <w:lang w:val="en-US"/>
         </w:rPr>
-        <w:t>New bullet pattern: spiderweb</w:t>
-      </w:r>
+        <w:t xml:space="preserve">New bullet pattern: </w:t>
+      </w:r>
+      <w:proofErr w:type="spellStart"/>
+      <w:r>
+        <w:rPr>
+          <w:lang w:val="en-US"/>
+        </w:rPr>
+        <w:t>spiderweb</w:t>
+      </w:r>
+      <w:proofErr w:type="spellEnd"/>
     </w:p>
     <w:p>
       <w:pPr>
@@ -4871,8 +5399,16 @@
         <w:rPr>
           <w:lang w:val="en-US"/>
         </w:rPr>
-        <w:t>Visible player hitbox</w:t>
-      </w:r>
+        <w:t xml:space="preserve">Visible player </w:t>
+      </w:r>
+      <w:proofErr w:type="spellStart"/>
+      <w:r>
+        <w:rPr>
+          <w:lang w:val="en-US"/>
+        </w:rPr>
+        <w:t>hitbox</w:t>
+      </w:r>
+      <w:proofErr w:type="spellEnd"/>
     </w:p>
     <w:p>
       <w:pPr>
@@ -4925,7 +5461,21 @@
         <w:rPr>
           <w:lang w:val="en-US"/>
         </w:rPr>
-        <w:t>Bullet animations (spiderweb)</w:t>
+        <w:t>Bullet animations (</w:t>
+      </w:r>
+      <w:proofErr w:type="spellStart"/>
+      <w:r>
+        <w:rPr>
+          <w:lang w:val="en-US"/>
+        </w:rPr>
+        <w:t>spiderweb</w:t>
+      </w:r>
+      <w:proofErr w:type="spellEnd"/>
+      <w:r>
+        <w:rPr>
+          <w:lang w:val="en-US"/>
+        </w:rPr>
+        <w:t>)</w:t>
       </w:r>
     </w:p>
     <w:p>
@@ -4943,8 +5493,16 @@
         <w:rPr>
           <w:lang w:val="en-US"/>
         </w:rPr>
-        <w:t>Singleton UICanvas</w:t>
-      </w:r>
+        <w:t xml:space="preserve">Singleton </w:t>
+      </w:r>
+      <w:proofErr w:type="spellStart"/>
+      <w:r>
+        <w:rPr>
+          <w:lang w:val="en-US"/>
+        </w:rPr>
+        <w:t>UICanvas</w:t>
+      </w:r>
+      <w:proofErr w:type="spellEnd"/>
     </w:p>
     <w:p>
       <w:pPr>
@@ -4960,14 +5518,14 @@
           <w:lang w:val="en-US"/>
         </w:rPr>
       </w:pPr>
-      <w:bookmarkStart w:id="18" w:name="_Toc468270168"/>
+      <w:bookmarkStart w:id="19" w:name="_Toc468270168"/>
       <w:r>
         <w:rPr>
           <w:lang w:val="en-US"/>
         </w:rPr>
         <w:t>0.0.3</w:t>
       </w:r>
-      <w:bookmarkEnd w:id="18"/>
+      <w:bookmarkEnd w:id="19"/>
     </w:p>
     <w:p>
       <w:pPr>
@@ -5008,7 +5566,21 @@
         <w:rPr>
           <w:lang w:val="en-US"/>
         </w:rPr>
-        <w:t>Rescaled exp point collider for easier collection</w:t>
+        <w:t xml:space="preserve">Rescaled </w:t>
+      </w:r>
+      <w:proofErr w:type="spellStart"/>
+      <w:r>
+        <w:rPr>
+          <w:lang w:val="en-US"/>
+        </w:rPr>
+        <w:t>exp</w:t>
+      </w:r>
+      <w:proofErr w:type="spellEnd"/>
+      <w:r>
+        <w:rPr>
+          <w:lang w:val="en-US"/>
+        </w:rPr>
+        <w:t xml:space="preserve"> point collider for easier collection</w:t>
       </w:r>
     </w:p>
     <w:p>
@@ -5139,7 +5711,21 @@
         <w:rPr>
           <w:lang w:val="en-US"/>
         </w:rPr>
-        <w:t>Programmer art for boss X pos indicator</w:t>
+        <w:t xml:space="preserve">Programmer art for boss X </w:t>
+      </w:r>
+      <w:proofErr w:type="spellStart"/>
+      <w:r>
+        <w:rPr>
+          <w:lang w:val="en-US"/>
+        </w:rPr>
+        <w:t>pos</w:t>
+      </w:r>
+      <w:proofErr w:type="spellEnd"/>
+      <w:r>
+        <w:rPr>
+          <w:lang w:val="en-US"/>
+        </w:rPr>
+        <w:t xml:space="preserve"> indicator</w:t>
       </w:r>
     </w:p>
     <w:p>
@@ -5238,14 +5824,14 @@
           <w:lang w:val="en-US"/>
         </w:rPr>
       </w:pPr>
-      <w:bookmarkStart w:id="19" w:name="_Toc468270169"/>
+      <w:bookmarkStart w:id="20" w:name="_Toc468270169"/>
       <w:r>
         <w:rPr>
           <w:lang w:val="en-US"/>
         </w:rPr>
         <w:t>0.0.4</w:t>
       </w:r>
-      <w:bookmarkEnd w:id="19"/>
+      <w:bookmarkEnd w:id="20"/>
     </w:p>
     <w:p>
       <w:pPr>
@@ -5371,8 +5957,30 @@
         <w:rPr>
           <w:lang w:val="en-US"/>
         </w:rPr>
-        <w:t>Waves now refer to an arraylist of spawnpositions</w:t>
-      </w:r>
+        <w:t xml:space="preserve">Waves now refer to an </w:t>
+      </w:r>
+      <w:proofErr w:type="spellStart"/>
+      <w:r>
+        <w:rPr>
+          <w:lang w:val="en-US"/>
+        </w:rPr>
+        <w:t>arraylist</w:t>
+      </w:r>
+      <w:proofErr w:type="spellEnd"/>
+      <w:r>
+        <w:rPr>
+          <w:lang w:val="en-US"/>
+        </w:rPr>
+        <w:t xml:space="preserve"> of </w:t>
+      </w:r>
+      <w:proofErr w:type="spellStart"/>
+      <w:r>
+        <w:rPr>
+          <w:lang w:val="en-US"/>
+        </w:rPr>
+        <w:t>spawnpositions</w:t>
+      </w:r>
+      <w:proofErr w:type="spellEnd"/>
     </w:p>
     <w:p>
       <w:pPr>
@@ -5389,7 +5997,21 @@
         <w:rPr>
           <w:lang w:val="en-US"/>
         </w:rPr>
-        <w:t>Added new movementpattern to center enemy horizontally</w:t>
+        <w:t xml:space="preserve">Added new </w:t>
+      </w:r>
+      <w:proofErr w:type="spellStart"/>
+      <w:r>
+        <w:rPr>
+          <w:lang w:val="en-US"/>
+        </w:rPr>
+        <w:t>movementpattern</w:t>
+      </w:r>
+      <w:proofErr w:type="spellEnd"/>
+      <w:r>
+        <w:rPr>
+          <w:lang w:val="en-US"/>
+        </w:rPr>
+        <w:t xml:space="preserve"> to center enemy horizontally</w:t>
       </w:r>
     </w:p>
     <w:p>
@@ -5443,7 +6065,21 @@
         <w:rPr>
           <w:lang w:val="en-US"/>
         </w:rPr>
-        <w:t>Fixed boss movementpattern and pattern referencing the same old one (create a new pattern from template if used more than once)</w:t>
+        <w:t xml:space="preserve">Fixed boss </w:t>
+      </w:r>
+      <w:proofErr w:type="spellStart"/>
+      <w:r>
+        <w:rPr>
+          <w:lang w:val="en-US"/>
+        </w:rPr>
+        <w:t>movementpattern</w:t>
+      </w:r>
+      <w:proofErr w:type="spellEnd"/>
+      <w:r>
+        <w:rPr>
+          <w:lang w:val="en-US"/>
+        </w:rPr>
+        <w:t xml:space="preserve"> and pattern referencing the same old one (create a new pattern from template if used more than once)</w:t>
       </w:r>
     </w:p>
     <w:p>
@@ -5479,7 +6115,21 @@
         <w:rPr>
           <w:lang w:val="en-US"/>
         </w:rPr>
-        <w:t>Added focus mode -&gt; hitbox becomes visible, player movement speed halves</w:t>
+        <w:t xml:space="preserve">Added focus mode -&gt; </w:t>
+      </w:r>
+      <w:proofErr w:type="spellStart"/>
+      <w:r>
+        <w:rPr>
+          <w:lang w:val="en-US"/>
+        </w:rPr>
+        <w:t>hitbox</w:t>
+      </w:r>
+      <w:proofErr w:type="spellEnd"/>
+      <w:r>
+        <w:rPr>
+          <w:lang w:val="en-US"/>
+        </w:rPr>
+        <w:t xml:space="preserve"> becomes visible, player movement speed halves</w:t>
       </w:r>
     </w:p>
     <w:p>
@@ -5533,8 +6183,30 @@
         <w:rPr>
           <w:lang w:val="en-US"/>
         </w:rPr>
-        <w:t>Fixed boss healthbar resetting when next healthbar</w:t>
-      </w:r>
+        <w:t xml:space="preserve">Fixed boss </w:t>
+      </w:r>
+      <w:proofErr w:type="spellStart"/>
+      <w:r>
+        <w:rPr>
+          <w:lang w:val="en-US"/>
+        </w:rPr>
+        <w:t>healthbar</w:t>
+      </w:r>
+      <w:proofErr w:type="spellEnd"/>
+      <w:r>
+        <w:rPr>
+          <w:lang w:val="en-US"/>
+        </w:rPr>
+        <w:t xml:space="preserve"> resetting when next </w:t>
+      </w:r>
+      <w:proofErr w:type="spellStart"/>
+      <w:r>
+        <w:rPr>
+          <w:lang w:val="en-US"/>
+        </w:rPr>
+        <w:t>healthbar</w:t>
+      </w:r>
+      <w:proofErr w:type="spellEnd"/>
     </w:p>
     <w:p>
       <w:pPr>
@@ -5565,11 +6237,19 @@
           <w:lang w:val="en-US"/>
         </w:rPr>
       </w:pPr>
-      <w:r>
-        <w:rPr>
-          <w:lang w:val="en-US"/>
-        </w:rPr>
-        <w:t>Toplayer alpha fading out/in</w:t>
+      <w:proofErr w:type="spellStart"/>
+      <w:r>
+        <w:rPr>
+          <w:lang w:val="en-US"/>
+        </w:rPr>
+        <w:t>Toplayer</w:t>
+      </w:r>
+      <w:proofErr w:type="spellEnd"/>
+      <w:r>
+        <w:rPr>
+          <w:lang w:val="en-US"/>
+        </w:rPr>
+        <w:t xml:space="preserve"> alpha fading out/in</w:t>
       </w:r>
     </w:p>
     <w:p>
@@ -5597,14 +6277,14 @@
           <w:lang w:val="en-US"/>
         </w:rPr>
       </w:pPr>
-      <w:bookmarkStart w:id="20" w:name="_Toc468270170"/>
+      <w:bookmarkStart w:id="21" w:name="_Toc468270170"/>
       <w:r>
         <w:rPr>
           <w:lang w:val="en-US"/>
         </w:rPr>
         <w:t>0.0.5</w:t>
       </w:r>
-      <w:bookmarkEnd w:id="20"/>
+      <w:bookmarkEnd w:id="21"/>
     </w:p>
     <w:p>
       <w:pPr>
@@ -5711,8 +6391,16 @@
         <w:rPr>
           <w:lang w:val="en-US"/>
         </w:rPr>
-        <w:t>Phase turned into monobehaviour</w:t>
-      </w:r>
+        <w:t xml:space="preserve">Phase turned into </w:t>
+      </w:r>
+      <w:proofErr w:type="spellStart"/>
+      <w:r>
+        <w:rPr>
+          <w:lang w:val="en-US"/>
+        </w:rPr>
+        <w:t>monobehaviour</w:t>
+      </w:r>
+      <w:proofErr w:type="spellEnd"/>
     </w:p>
     <w:p>
       <w:pPr>
@@ -5729,7 +6417,21 @@
         <w:rPr>
           <w:lang w:val="en-US"/>
         </w:rPr>
-        <w:t>Tweaked giantweb pattern so that each layer has less bullets</w:t>
+        <w:t xml:space="preserve">Tweaked </w:t>
+      </w:r>
+      <w:proofErr w:type="spellStart"/>
+      <w:r>
+        <w:rPr>
+          <w:lang w:val="en-US"/>
+        </w:rPr>
+        <w:t>giantweb</w:t>
+      </w:r>
+      <w:proofErr w:type="spellEnd"/>
+      <w:r>
+        <w:rPr>
+          <w:lang w:val="en-US"/>
+        </w:rPr>
+        <w:t xml:space="preserve"> pattern so that each layer has less bullets</w:t>
       </w:r>
     </w:p>
     <w:p>
@@ -5837,7 +6539,21 @@
         <w:rPr>
           <w:lang w:val="en-US"/>
         </w:rPr>
-        <w:t>Phasing loop condition recognition hotfixed with force break while</w:t>
+        <w:t xml:space="preserve">Phasing loop condition recognition </w:t>
+      </w:r>
+      <w:proofErr w:type="spellStart"/>
+      <w:r>
+        <w:rPr>
+          <w:lang w:val="en-US"/>
+        </w:rPr>
+        <w:t>hotfixed</w:t>
+      </w:r>
+      <w:proofErr w:type="spellEnd"/>
+      <w:r>
+        <w:rPr>
+          <w:lang w:val="en-US"/>
+        </w:rPr>
+        <w:t xml:space="preserve"> with force break while</w:t>
       </w:r>
     </w:p>
     <w:p>
@@ -5963,8 +6679,16 @@
         <w:rPr>
           <w:lang w:val="en-US"/>
         </w:rPr>
-        <w:t>+ Lightsource</w:t>
-      </w:r>
+        <w:t xml:space="preserve">+ </w:t>
+      </w:r>
+      <w:proofErr w:type="spellStart"/>
+      <w:r>
+        <w:rPr>
+          <w:lang w:val="en-US"/>
+        </w:rPr>
+        <w:t>Lightsource</w:t>
+      </w:r>
+      <w:proofErr w:type="spellEnd"/>
     </w:p>
     <w:p>
       <w:pPr>
@@ -6016,14 +6740,14 @@
           <w:lang w:val="en-US"/>
         </w:rPr>
       </w:pPr>
-      <w:bookmarkStart w:id="21" w:name="_Toc468270171"/>
+      <w:bookmarkStart w:id="22" w:name="_Toc468270171"/>
       <w:r>
         <w:rPr>
           <w:lang w:val="en-US"/>
         </w:rPr>
         <w:t>NOTES</w:t>
       </w:r>
-      <w:bookmarkEnd w:id="21"/>
+      <w:bookmarkEnd w:id="22"/>
     </w:p>
     <w:p>
       <w:pPr>
@@ -6050,7 +6774,7 @@
           <w:lang w:val="en-US"/>
         </w:rPr>
       </w:pPr>
-      <w:bookmarkStart w:id="22" w:name="_Toc468270172"/>
+      <w:bookmarkStart w:id="23" w:name="_Toc468270172"/>
       <w:r>
         <w:rPr>
           <w:lang w:val="en-US"/>
@@ -6064,7 +6788,7 @@
         </w:rPr>
         <w:t>6</w:t>
       </w:r>
-      <w:bookmarkEnd w:id="22"/>
+      <w:bookmarkEnd w:id="23"/>
     </w:p>
     <w:p>
       <w:pPr>
@@ -6099,8 +6823,16 @@
         <w:rPr>
           <w:lang w:val="en-US"/>
         </w:rPr>
-        <w:t>Removed unnecessary multiplier from enemy movement speed calc</w:t>
-      </w:r>
+        <w:t xml:space="preserve">Removed unnecessary multiplier from enemy movement speed </w:t>
+      </w:r>
+      <w:proofErr w:type="spellStart"/>
+      <w:r>
+        <w:rPr>
+          <w:lang w:val="en-US"/>
+        </w:rPr>
+        <w:t>calc</w:t>
+      </w:r>
+      <w:proofErr w:type="spellEnd"/>
     </w:p>
     <w:p>
       <w:pPr>
@@ -6339,7 +7071,21 @@
         <w:rPr>
           <w:lang w:val="en-US"/>
         </w:rPr>
-        <w:t>New movement pattern: Swing (rotates around centerpoint)</w:t>
+        <w:t xml:space="preserve">New movement pattern: Swing (rotates around </w:t>
+      </w:r>
+      <w:proofErr w:type="spellStart"/>
+      <w:r>
+        <w:rPr>
+          <w:lang w:val="en-US"/>
+        </w:rPr>
+        <w:t>centerpoint</w:t>
+      </w:r>
+      <w:proofErr w:type="spellEnd"/>
+      <w:r>
+        <w:rPr>
+          <w:lang w:val="en-US"/>
+        </w:rPr>
+        <w:t>)</w:t>
       </w:r>
     </w:p>
     <w:p>
@@ -6429,7 +7175,21 @@
         <w:rPr>
           <w:lang w:val="en-US"/>
         </w:rPr>
-        <w:t>Started concepting a new boss</w:t>
+        <w:t xml:space="preserve">Started </w:t>
+      </w:r>
+      <w:proofErr w:type="spellStart"/>
+      <w:r>
+        <w:rPr>
+          <w:lang w:val="en-US"/>
+        </w:rPr>
+        <w:t>concepting</w:t>
+      </w:r>
+      <w:proofErr w:type="spellEnd"/>
+      <w:r>
+        <w:rPr>
+          <w:lang w:val="en-US"/>
+        </w:rPr>
+        <w:t xml:space="preserve"> a new boss</w:t>
       </w:r>
     </w:p>
     <w:p>
@@ -6483,26 +7243,40 @@
           <w:lang w:val="en-US"/>
         </w:rPr>
       </w:pPr>
-      <w:bookmarkStart w:id="23" w:name="_Toc468270173"/>
+      <w:bookmarkStart w:id="24" w:name="_Toc468270173"/>
       <w:r>
         <w:rPr>
           <w:lang w:val="en-US"/>
         </w:rPr>
         <w:t>NOTES</w:t>
       </w:r>
-      <w:bookmarkEnd w:id="23"/>
-    </w:p>
-    <w:p>
-      <w:pPr>
-        <w:rPr>
-          <w:lang w:val="en-US"/>
-        </w:rPr>
-      </w:pPr>
-      <w:r>
-        <w:rPr>
-          <w:lang w:val="en-US"/>
-        </w:rPr>
-        <w:t>Refrain from creating monobehaviours with “new”</w:t>
+      <w:bookmarkEnd w:id="24"/>
+    </w:p>
+    <w:p>
+      <w:pPr>
+        <w:rPr>
+          <w:lang w:val="en-US"/>
+        </w:rPr>
+      </w:pPr>
+      <w:r>
+        <w:rPr>
+          <w:lang w:val="en-US"/>
+        </w:rPr>
+        <w:t xml:space="preserve">Refrain from creating </w:t>
+      </w:r>
+      <w:proofErr w:type="spellStart"/>
+      <w:r>
+        <w:rPr>
+          <w:lang w:val="en-US"/>
+        </w:rPr>
+        <w:t>monobehaviours</w:t>
+      </w:r>
+      <w:proofErr w:type="spellEnd"/>
+      <w:r>
+        <w:rPr>
+          <w:lang w:val="en-US"/>
+        </w:rPr>
+        <w:t xml:space="preserve"> with “new”</w:t>
       </w:r>
     </w:p>
     <w:p>
@@ -6536,7 +7310,7 @@
           <w:lang w:val="en-US"/>
         </w:rPr>
       </w:pPr>
-      <w:bookmarkStart w:id="24" w:name="_Toc468270174"/>
+      <w:bookmarkStart w:id="25" w:name="_Toc468270174"/>
       <w:r>
         <w:rPr>
           <w:lang w:val="en-US"/>
@@ -6544,7 +7318,7 @@
         <w:lastRenderedPageBreak/>
         <w:t>0.0.7</w:t>
       </w:r>
-      <w:bookmarkEnd w:id="24"/>
+      <w:bookmarkEnd w:id="25"/>
     </w:p>
     <w:p>
       <w:pPr>
@@ -6593,12 +7367,28 @@
           <w:lang w:val="en-US"/>
         </w:rPr>
       </w:pPr>
-      <w:r>
-        <w:rPr>
-          <w:lang w:val="en-US"/>
-        </w:rPr>
-        <w:t>Statpoints are powered up when meter threshold reahed</w:t>
-      </w:r>
+      <w:proofErr w:type="spellStart"/>
+      <w:r>
+        <w:rPr>
+          <w:lang w:val="en-US"/>
+        </w:rPr>
+        <w:t>Statpoints</w:t>
+      </w:r>
+      <w:proofErr w:type="spellEnd"/>
+      <w:r>
+        <w:rPr>
+          <w:lang w:val="en-US"/>
+        </w:rPr>
+        <w:t xml:space="preserve"> are powered up when meter threshold </w:t>
+      </w:r>
+      <w:proofErr w:type="spellStart"/>
+      <w:r>
+        <w:rPr>
+          <w:lang w:val="en-US"/>
+        </w:rPr>
+        <w:t>reahed</w:t>
+      </w:r>
+      <w:proofErr w:type="spellEnd"/>
     </w:p>
     <w:p>
       <w:pPr>
@@ -6651,7 +7441,21 @@
         <w:rPr>
           <w:lang w:val="en-US"/>
         </w:rPr>
-        <w:t>Fixed boss namepanel not resetting when restart</w:t>
+        <w:t xml:space="preserve">Fixed boss </w:t>
+      </w:r>
+      <w:proofErr w:type="spellStart"/>
+      <w:r>
+        <w:rPr>
+          <w:lang w:val="en-US"/>
+        </w:rPr>
+        <w:t>namepanel</w:t>
+      </w:r>
+      <w:proofErr w:type="spellEnd"/>
+      <w:r>
+        <w:rPr>
+          <w:lang w:val="en-US"/>
+        </w:rPr>
+        <w:t xml:space="preserve"> not resetting when restart</w:t>
       </w:r>
     </w:p>
     <w:p>
@@ -6705,8 +7509,30 @@
         <w:rPr>
           <w:lang w:val="en-US"/>
         </w:rPr>
-        <w:t>Character spawns weapons when powerup, loses them when powerdown</w:t>
-      </w:r>
+        <w:t xml:space="preserve">Character spawns weapons when </w:t>
+      </w:r>
+      <w:proofErr w:type="spellStart"/>
+      <w:r>
+        <w:rPr>
+          <w:lang w:val="en-US"/>
+        </w:rPr>
+        <w:t>powerup</w:t>
+      </w:r>
+      <w:proofErr w:type="spellEnd"/>
+      <w:r>
+        <w:rPr>
+          <w:lang w:val="en-US"/>
+        </w:rPr>
+        <w:t xml:space="preserve">, loses them when </w:t>
+      </w:r>
+      <w:proofErr w:type="spellStart"/>
+      <w:r>
+        <w:rPr>
+          <w:lang w:val="en-US"/>
+        </w:rPr>
+        <w:t>powerdown</w:t>
+      </w:r>
+      <w:proofErr w:type="spellEnd"/>
     </w:p>
     <w:p>
       <w:pPr>
@@ -6938,14 +7764,14 @@
           <w:lang w:val="en-US"/>
         </w:rPr>
       </w:pPr>
-      <w:bookmarkStart w:id="25" w:name="_Toc468270175"/>
+      <w:bookmarkStart w:id="26" w:name="_Toc468270175"/>
       <w:r>
         <w:rPr>
           <w:lang w:val="en-US"/>
         </w:rPr>
         <w:t>0.0.8</w:t>
       </w:r>
-      <w:bookmarkEnd w:id="25"/>
+      <w:bookmarkEnd w:id="26"/>
     </w:p>
     <w:p>
       <w:pPr>
@@ -7232,7 +8058,21 @@
         <w:rPr>
           <w:lang w:val="en-US"/>
         </w:rPr>
-        <w:t>Parallax can be handled from stagehandler routine</w:t>
+        <w:t xml:space="preserve">Parallax can be handled from </w:t>
+      </w:r>
+      <w:proofErr w:type="spellStart"/>
+      <w:r>
+        <w:rPr>
+          <w:lang w:val="en-US"/>
+        </w:rPr>
+        <w:t>stagehandler</w:t>
+      </w:r>
+      <w:proofErr w:type="spellEnd"/>
+      <w:r>
+        <w:rPr>
+          <w:lang w:val="en-US"/>
+        </w:rPr>
+        <w:t xml:space="preserve"> routine</w:t>
       </w:r>
     </w:p>
     <w:p>
@@ -7323,7 +8163,21 @@
           <w:lang w:val="en-US"/>
         </w:rPr>
         <w:lastRenderedPageBreak/>
-        <w:t>Stripped down coroutines that broke the initialization</w:t>
+        <w:t xml:space="preserve">Stripped down </w:t>
+      </w:r>
+      <w:proofErr w:type="spellStart"/>
+      <w:r>
+        <w:rPr>
+          <w:lang w:val="en-US"/>
+        </w:rPr>
+        <w:t>coroutines</w:t>
+      </w:r>
+      <w:proofErr w:type="spellEnd"/>
+      <w:r>
+        <w:rPr>
+          <w:lang w:val="en-US"/>
+        </w:rPr>
+        <w:t xml:space="preserve"> that broke the initialization</w:t>
       </w:r>
     </w:p>
     <w:p>
@@ -7337,11 +8191,19 @@
           <w:lang w:val="en-US"/>
         </w:rPr>
       </w:pPr>
-      <w:r>
-        <w:rPr>
-          <w:lang w:val="en-US"/>
-        </w:rPr>
-        <w:t>WaitUntils are not affected by timescale changes</w:t>
+      <w:proofErr w:type="spellStart"/>
+      <w:r>
+        <w:rPr>
+          <w:lang w:val="en-US"/>
+        </w:rPr>
+        <w:t>WaitUntils</w:t>
+      </w:r>
+      <w:proofErr w:type="spellEnd"/>
+      <w:r>
+        <w:rPr>
+          <w:lang w:val="en-US"/>
+        </w:rPr>
+        <w:t xml:space="preserve"> are not affected by timescale changes</w:t>
       </w:r>
     </w:p>
     <w:p>
@@ -7416,7 +8278,21 @@
         <w:rPr>
           <w:lang w:val="en-US"/>
         </w:rPr>
-        <w:t>Decoupled a lot of components from GameControl and UI</w:t>
+        <w:t xml:space="preserve">Decoupled a lot of components from </w:t>
+      </w:r>
+      <w:proofErr w:type="spellStart"/>
+      <w:r>
+        <w:rPr>
+          <w:lang w:val="en-US"/>
+        </w:rPr>
+        <w:t>GameControl</w:t>
+      </w:r>
+      <w:proofErr w:type="spellEnd"/>
+      <w:r>
+        <w:rPr>
+          <w:lang w:val="en-US"/>
+        </w:rPr>
+        <w:t xml:space="preserve"> and UI</w:t>
       </w:r>
     </w:p>
     <w:p>
@@ -7452,7 +8328,21 @@
         <w:rPr>
           <w:lang w:val="en-US"/>
         </w:rPr>
-        <w:t xml:space="preserve">Inherited boss phase routines from Phaser so it doesn’t get crowded </w:t>
+        <w:t xml:space="preserve">Inherited boss phase routines from </w:t>
+      </w:r>
+      <w:proofErr w:type="spellStart"/>
+      <w:r>
+        <w:rPr>
+          <w:lang w:val="en-US"/>
+        </w:rPr>
+        <w:t>Phaser</w:t>
+      </w:r>
+      <w:proofErr w:type="spellEnd"/>
+      <w:r>
+        <w:rPr>
+          <w:lang w:val="en-US"/>
+        </w:rPr>
+        <w:t xml:space="preserve"> so it doesn’t get crowded </w:t>
       </w:r>
     </w:p>
     <w:p>
@@ -7466,6 +8356,7 @@
           <w:lang w:val="en-US"/>
         </w:rPr>
       </w:pPr>
+      <w:proofErr w:type="spellStart"/>
       <w:r>
         <w:rPr>
           <w:lang w:val="en-US"/>
@@ -7482,7 +8373,14 @@
         <w:rPr>
           <w:lang w:val="en-US"/>
         </w:rPr>
-        <w:t>d stage canvas</w:t>
+        <w:t>d</w:t>
+      </w:r>
+      <w:proofErr w:type="spellEnd"/>
+      <w:r>
+        <w:rPr>
+          <w:lang w:val="en-US"/>
+        </w:rPr>
+        <w:t xml:space="preserve"> stage canvas</w:t>
       </w:r>
     </w:p>
     <w:p>
@@ -7512,8 +8410,30 @@
         <w:rPr>
           <w:lang w:val="en-US"/>
         </w:rPr>
-        <w:t xml:space="preserve"> all normal textassets to TMPro</w:t>
-      </w:r>
+        <w:t xml:space="preserve"> all normal </w:t>
+      </w:r>
+      <w:proofErr w:type="spellStart"/>
+      <w:r>
+        <w:rPr>
+          <w:lang w:val="en-US"/>
+        </w:rPr>
+        <w:t>textassets</w:t>
+      </w:r>
+      <w:proofErr w:type="spellEnd"/>
+      <w:r>
+        <w:rPr>
+          <w:lang w:val="en-US"/>
+        </w:rPr>
+        <w:t xml:space="preserve"> to </w:t>
+      </w:r>
+      <w:proofErr w:type="spellStart"/>
+      <w:r>
+        <w:rPr>
+          <w:lang w:val="en-US"/>
+        </w:rPr>
+        <w:t>TMPro</w:t>
+      </w:r>
+      <w:proofErr w:type="spellEnd"/>
     </w:p>
     <w:p>
       <w:pPr>
@@ -7530,10 +8450,36 @@
         <w:rPr>
           <w:lang w:val="en-US"/>
         </w:rPr>
-        <w:t>Added toggleable invulnerability indicator to boss hp bar</w:t>
-      </w:r>
-      <w:bookmarkStart w:id="26" w:name="_GoBack"/>
-      <w:bookmarkEnd w:id="26"/>
+        <w:t xml:space="preserve">Added </w:t>
+      </w:r>
+      <w:proofErr w:type="spellStart"/>
+      <w:r>
+        <w:rPr>
+          <w:lang w:val="en-US"/>
+        </w:rPr>
+        <w:t>toggleable</w:t>
+      </w:r>
+      <w:proofErr w:type="spellEnd"/>
+      <w:r>
+        <w:rPr>
+          <w:lang w:val="en-US"/>
+        </w:rPr>
+        <w:t xml:space="preserve"> invulnerability indicator to boss </w:t>
+      </w:r>
+      <w:proofErr w:type="spellStart"/>
+      <w:r>
+        <w:rPr>
+          <w:lang w:val="en-US"/>
+        </w:rPr>
+        <w:t>hp</w:t>
+      </w:r>
+      <w:proofErr w:type="spellEnd"/>
+      <w:r>
+        <w:rPr>
+          <w:lang w:val="en-US"/>
+        </w:rPr>
+        <w:t xml:space="preserve"> bar</w:t>
+      </w:r>
     </w:p>
     <w:p>
       <w:pPr>
@@ -12667,7 +13613,7 @@
 </file>
 
 <file path=customXml/itemProps1.xml><?xml version="1.0" encoding="utf-8"?>
-<ds:datastoreItem xmlns:ds="http://schemas.openxmlformats.org/officeDocument/2006/customXml" ds:itemID="{71698BFA-3270-4AC7-AB8B-B4E21B59D778}">
+<ds:datastoreItem xmlns:ds="http://schemas.openxmlformats.org/officeDocument/2006/customXml" ds:itemID="{64566B22-2356-4BF3-A7A1-276DD54FFE9D}">
   <ds:schemaRefs>
     <ds:schemaRef ds:uri="http://schemas.openxmlformats.org/officeDocument/2006/bibliography"/>
   </ds:schemaRefs>

</xml_diff>

<commit_message>
Added a difficulty modifier to stage init that modifies enemies shoot speed and patterns' bullet count. Moved boss init from enemylib to stage init
</commit_message>
<xml_diff>
--- a/BulletHellProject.docx
+++ b/BulletHellProject.docx
@@ -2197,62 +2197,20 @@
         <w:rPr>
           <w:lang w:val="en-US"/>
         </w:rPr>
-        <w:t xml:space="preserve">The lord of realm of </w:t>
-      </w:r>
-      <w:proofErr w:type="spellStart"/>
-      <w:r>
-        <w:rPr>
-          <w:lang w:val="en-US"/>
-        </w:rPr>
-        <w:t>Asuras</w:t>
-      </w:r>
-      <w:proofErr w:type="spellEnd"/>
-      <w:r>
-        <w:rPr>
-          <w:lang w:val="en-US"/>
-        </w:rPr>
-        <w:t xml:space="preserve"> has opened pathways to the regular world. She sent </w:t>
-      </w:r>
-      <w:proofErr w:type="spellStart"/>
-      <w:r>
-        <w:rPr>
-          <w:lang w:val="en-US"/>
-        </w:rPr>
-        <w:t>Asuras</w:t>
-      </w:r>
-      <w:proofErr w:type="spellEnd"/>
-      <w:r>
-        <w:rPr>
-          <w:lang w:val="en-US"/>
-        </w:rPr>
-        <w:t xml:space="preserve"> to find a mystical item that would make her truly immortal, “the twilight core”. Without that, the world will never see a sunrise, or a sunset, only perpetual night or day. </w:t>
-      </w:r>
-    </w:p>
-    <w:p>
-      <w:pPr>
-        <w:rPr>
-          <w:lang w:val="en-US"/>
-        </w:rPr>
-      </w:pPr>
-      <w:r>
-        <w:rPr>
-          <w:lang w:val="en-US"/>
-        </w:rPr>
-        <w:t xml:space="preserve">The main character spots the </w:t>
-      </w:r>
-      <w:proofErr w:type="spellStart"/>
-      <w:r>
-        <w:rPr>
-          <w:lang w:val="en-US"/>
-        </w:rPr>
-        <w:t>Asura</w:t>
-      </w:r>
-      <w:proofErr w:type="spellEnd"/>
-      <w:r>
-        <w:rPr>
-          <w:lang w:val="en-US"/>
-        </w:rPr>
-        <w:t xml:space="preserve"> who stole the core and follows it to the </w:t>
+        <w:t xml:space="preserve">The lord of realm of Asuras has opened pathways to the regular world. She sent Asuras to find a mystical item that would make her truly immortal, “the twilight core”. Without that, the world will never see a sunrise, or a sunset, only perpetual night or day. </w:t>
+      </w:r>
+    </w:p>
+    <w:p>
+      <w:pPr>
+        <w:rPr>
+          <w:lang w:val="en-US"/>
+        </w:rPr>
+      </w:pPr>
+      <w:r>
+        <w:rPr>
+          <w:lang w:val="en-US"/>
+        </w:rPr>
+        <w:t xml:space="preserve">The main character spots the Asura who stole the core and follows it to the </w:t>
       </w:r>
       <w:r>
         <w:rPr>
@@ -2289,48 +2247,20 @@
         <w:rPr>
           <w:lang w:val="en-US"/>
         </w:rPr>
-        <w:t xml:space="preserve">where (Boss2) is opening pathways. She defeats her and follows the </w:t>
-      </w:r>
-      <w:proofErr w:type="spellStart"/>
-      <w:r>
-        <w:rPr>
-          <w:lang w:val="en-US"/>
-        </w:rPr>
-        <w:t>Asura</w:t>
-      </w:r>
-      <w:proofErr w:type="spellEnd"/>
-      <w:r>
-        <w:rPr>
-          <w:lang w:val="en-US"/>
-        </w:rPr>
-        <w:t xml:space="preserve"> through the pathway.</w:t>
-      </w:r>
-    </w:p>
-    <w:p>
-      <w:pPr>
-        <w:rPr>
-          <w:lang w:val="en-US"/>
-        </w:rPr>
-      </w:pPr>
-      <w:r>
-        <w:rPr>
-          <w:lang w:val="en-US"/>
-        </w:rPr>
-        <w:t xml:space="preserve">In the </w:t>
-      </w:r>
-      <w:proofErr w:type="spellStart"/>
-      <w:r>
-        <w:rPr>
-          <w:lang w:val="en-US"/>
-        </w:rPr>
-        <w:t>Asura</w:t>
-      </w:r>
-      <w:proofErr w:type="spellEnd"/>
-      <w:r>
-        <w:rPr>
-          <w:lang w:val="en-US"/>
-        </w:rPr>
-        <w:t xml:space="preserve"> realm</w:t>
+        <w:t>where (Boss2) is opening pathways. She defeats her and follows the Asura through the pathway.</w:t>
+      </w:r>
+    </w:p>
+    <w:p>
+      <w:pPr>
+        <w:rPr>
+          <w:lang w:val="en-US"/>
+        </w:rPr>
+      </w:pPr>
+      <w:r>
+        <w:rPr>
+          <w:lang w:val="en-US"/>
+        </w:rPr>
+        <w:t>In the Asura realm</w:t>
       </w:r>
       <w:r>
         <w:rPr>
@@ -2366,162 +2296,112 @@
         <w:rPr>
           <w:lang w:val="en-US"/>
         </w:rPr>
-        <w:t xml:space="preserve"> the </w:t>
-      </w:r>
-      <w:proofErr w:type="spellStart"/>
-      <w:r>
-        <w:rPr>
-          <w:lang w:val="en-US"/>
-        </w:rPr>
-        <w:t>asura</w:t>
-      </w:r>
-      <w:proofErr w:type="spellEnd"/>
+        <w:t xml:space="preserve"> the asura </w:t>
+      </w:r>
+      <w:r>
+        <w:rPr>
+          <w:lang w:val="en-US"/>
+        </w:rPr>
+        <w:t>who tries to use the core against her</w:t>
+      </w:r>
+      <w:r>
+        <w:rPr>
+          <w:lang w:val="en-US"/>
+        </w:rPr>
+        <w:t xml:space="preserve"> again</w:t>
+      </w:r>
+      <w:r>
+        <w:rPr>
+          <w:lang w:val="en-US"/>
+        </w:rPr>
+        <w:t>. She chases it away and meets (Boss3).</w:t>
+      </w:r>
+    </w:p>
+    <w:p>
+      <w:pPr>
+        <w:rPr>
+          <w:lang w:val="en-US"/>
+        </w:rPr>
+      </w:pPr>
+      <w:r>
+        <w:rPr>
+          <w:lang w:val="en-US"/>
+        </w:rPr>
+        <w:t xml:space="preserve">She enters a lotus garden of the (Boss6) temple where she meets </w:t>
+      </w:r>
+      <w:r>
+        <w:rPr>
+          <w:lang w:val="en-US"/>
+        </w:rPr>
+        <w:t>(</w:t>
+      </w:r>
+      <w:r>
+        <w:rPr>
+          <w:lang w:val="en-US"/>
+        </w:rPr>
+        <w:t>Boss4/</w:t>
+      </w:r>
+      <w:r>
+        <w:rPr>
+          <w:lang w:val="en-US"/>
+        </w:rPr>
+        <w:t>Lakshmi).</w:t>
+      </w:r>
+    </w:p>
+    <w:p>
+      <w:pPr>
+        <w:rPr>
+          <w:lang w:val="en-US"/>
+        </w:rPr>
+      </w:pPr>
+      <w:r>
+        <w:rPr>
+          <w:lang w:val="en-US"/>
+        </w:rPr>
+        <w:t xml:space="preserve">Stage 5 signifies the various layers of the temple (Asura, Human, Deva, Brahma). Main char makes her way to the middle and meets </w:t>
+      </w:r>
+      <w:r>
+        <w:rPr>
+          <w:lang w:val="en-US"/>
+        </w:rPr>
+        <w:t xml:space="preserve">(Brahma) </w:t>
+      </w:r>
+      <w:r>
+        <w:rPr>
+          <w:lang w:val="en-US"/>
+        </w:rPr>
+        <w:t xml:space="preserve">who’s </w:t>
+      </w:r>
+      <w:r>
+        <w:rPr>
+          <w:lang w:val="en-US"/>
+        </w:rPr>
+        <w:t>given (Boss6)</w:t>
+      </w:r>
+      <w:r>
+        <w:rPr>
+          <w:lang w:val="en-US"/>
+        </w:rPr>
+        <w:t xml:space="preserve"> a boon that makes her immortal. (Brahma) doesn’t think the main character is suitable to mess with deity business so she has to defeat her.</w:t>
+      </w:r>
       <w:r>
         <w:rPr>
           <w:lang w:val="en-US"/>
         </w:rPr>
         <w:t xml:space="preserve"> </w:t>
       </w:r>
-      <w:r>
-        <w:rPr>
-          <w:lang w:val="en-US"/>
-        </w:rPr>
-        <w:t>who tries to use the core against her</w:t>
-      </w:r>
-      <w:r>
-        <w:rPr>
-          <w:lang w:val="en-US"/>
-        </w:rPr>
-        <w:t xml:space="preserve"> again</w:t>
-      </w:r>
-      <w:r>
-        <w:rPr>
-          <w:lang w:val="en-US"/>
-        </w:rPr>
-        <w:t>. She chases it away and meets (Boss3).</w:t>
-      </w:r>
-    </w:p>
-    <w:p>
-      <w:pPr>
-        <w:rPr>
-          <w:lang w:val="en-US"/>
-        </w:rPr>
-      </w:pPr>
-      <w:r>
-        <w:rPr>
-          <w:lang w:val="en-US"/>
-        </w:rPr>
-        <w:t xml:space="preserve">She enters a lotus garden of the (Boss6) temple where she meets </w:t>
-      </w:r>
-      <w:r>
-        <w:rPr>
-          <w:lang w:val="en-US"/>
-        </w:rPr>
-        <w:t>(</w:t>
-      </w:r>
-      <w:r>
-        <w:rPr>
-          <w:lang w:val="en-US"/>
-        </w:rPr>
-        <w:t>Boss4/</w:t>
-      </w:r>
-      <w:r>
-        <w:rPr>
-          <w:lang w:val="en-US"/>
-        </w:rPr>
-        <w:t>Lakshmi).</w:t>
-      </w:r>
-    </w:p>
-    <w:p>
-      <w:pPr>
-        <w:rPr>
-          <w:lang w:val="en-US"/>
-        </w:rPr>
-      </w:pPr>
-      <w:r>
-        <w:rPr>
-          <w:lang w:val="en-US"/>
-        </w:rPr>
-        <w:t>Stage 5 signifies the various layers of the temple (</w:t>
-      </w:r>
-      <w:proofErr w:type="spellStart"/>
-      <w:r>
-        <w:rPr>
-          <w:lang w:val="en-US"/>
-        </w:rPr>
-        <w:t>Asura</w:t>
-      </w:r>
-      <w:proofErr w:type="spellEnd"/>
-      <w:r>
-        <w:rPr>
-          <w:lang w:val="en-US"/>
-        </w:rPr>
-        <w:t xml:space="preserve">, Human, Deva, </w:t>
-      </w:r>
-      <w:proofErr w:type="gramStart"/>
-      <w:r>
-        <w:rPr>
-          <w:lang w:val="en-US"/>
-        </w:rPr>
-        <w:t>Brahma</w:t>
-      </w:r>
-      <w:proofErr w:type="gramEnd"/>
-      <w:r>
-        <w:rPr>
-          <w:lang w:val="en-US"/>
-        </w:rPr>
-        <w:t xml:space="preserve">). Main char makes her way to the middle and meets </w:t>
-      </w:r>
-      <w:r>
-        <w:rPr>
-          <w:lang w:val="en-US"/>
-        </w:rPr>
-        <w:t xml:space="preserve">(Brahma) </w:t>
-      </w:r>
-      <w:r>
-        <w:rPr>
-          <w:lang w:val="en-US"/>
-        </w:rPr>
-        <w:t xml:space="preserve">who’s </w:t>
-      </w:r>
-      <w:r>
-        <w:rPr>
-          <w:lang w:val="en-US"/>
-        </w:rPr>
-        <w:t>given (Boss6)</w:t>
-      </w:r>
-      <w:r>
-        <w:rPr>
-          <w:lang w:val="en-US"/>
-        </w:rPr>
-        <w:t xml:space="preserve"> a boon that makes her immortal. (Brahma) doesn’t think the main character is suitable to mess with deity business so she has to defeat her.</w:t>
-      </w:r>
-      <w:r>
-        <w:rPr>
-          <w:lang w:val="en-US"/>
-        </w:rPr>
-        <w:t xml:space="preserve"> </w:t>
-      </w:r>
-    </w:p>
-    <w:p>
-      <w:pPr>
-        <w:rPr>
-          <w:lang w:val="en-US"/>
-        </w:rPr>
-      </w:pPr>
-      <w:proofErr w:type="gramStart"/>
-      <w:r>
-        <w:rPr>
-          <w:lang w:val="en-US"/>
-        </w:rPr>
-        <w:t>After that, Brahma teleports her to an astral plane, a courtyard beyond the temple.</w:t>
-      </w:r>
-      <w:proofErr w:type="gramEnd"/>
-      <w:r>
-        <w:rPr>
-          <w:lang w:val="en-US"/>
-        </w:rPr>
-        <w:t xml:space="preserve"> Main char lures out (Boss6). After main char survives her initial attacks, an avatar appears and knocks the core out of </w:t>
+    </w:p>
+    <w:p>
+      <w:pPr>
+        <w:rPr>
+          <w:lang w:val="en-US"/>
+        </w:rPr>
+      </w:pPr>
+      <w:r>
+        <w:rPr>
+          <w:lang w:val="en-US"/>
+        </w:rPr>
+        <w:t xml:space="preserve">After that, Brahma teleports her to an astral plane, a courtyard beyond the temple. Main char lures out (Boss6). After main char survives her initial attacks, an avatar appears and knocks the core out of </w:t>
       </w:r>
       <w:r>
         <w:rPr>
@@ -2541,21 +2421,7 @@
         <w:rPr>
           <w:lang w:val="en-US"/>
         </w:rPr>
-        <w:t xml:space="preserve">After defeating </w:t>
-      </w:r>
-      <w:proofErr w:type="gramStart"/>
-      <w:r>
-        <w:rPr>
-          <w:lang w:val="en-US"/>
-        </w:rPr>
-        <w:t>her the</w:t>
-      </w:r>
-      <w:proofErr w:type="gramEnd"/>
-      <w:r>
-        <w:rPr>
-          <w:lang w:val="en-US"/>
-        </w:rPr>
-        <w:t xml:space="preserve"> main char returns to her realm to enjoy the sunsets and sunrises again.</w:t>
+        <w:t>After defeating her the main char returns to her realm to enjoy the sunsets and sunrises again.</w:t>
       </w:r>
     </w:p>
     <w:p>
@@ -2589,7 +2455,6 @@
           <w:lang w:val="en-US"/>
         </w:rPr>
       </w:pPr>
-      <w:proofErr w:type="spellStart"/>
       <w:r>
         <w:rPr>
           <w:b/>
@@ -2597,16 +2462,81 @@
           <w:lang w:val="en-US"/>
         </w:rPr>
         <w:lastRenderedPageBreak/>
-        <w:t>Asura’s</w:t>
-      </w:r>
-      <w:proofErr w:type="spellEnd"/>
+        <w:t>Asura’s Path</w:t>
+      </w:r>
+      <w:r>
+        <w:rPr>
+          <w:lang w:val="en-US"/>
+        </w:rPr>
+        <w:br/>
+      </w:r>
+      <w:r>
+        <w:rPr>
+          <w:lang w:val="en-US"/>
+        </w:rPr>
+        <w:t>Main character follows an asura that has stolen the twilight core. After pursuing her for a while s</w:t>
+      </w:r>
+      <w:r>
+        <w:rPr>
+          <w:lang w:val="en-US"/>
+        </w:rPr>
+        <w:t>he encounters a forest guard who doesn’t let her through for it is a sacred place.</w:t>
+      </w:r>
+    </w:p>
+    <w:p>
+      <w:pPr>
+        <w:pStyle w:val="ListParagraph"/>
+        <w:numPr>
+          <w:ilvl w:val="1"/>
+          <w:numId w:val="16"/>
+        </w:numPr>
+        <w:rPr>
+          <w:lang w:val="en-US"/>
+        </w:rPr>
+      </w:pPr>
+      <w:r>
+        <w:rPr>
+          <w:lang w:val="en-US"/>
+        </w:rPr>
+        <w:t>Midboss: Asura</w:t>
+      </w:r>
+    </w:p>
+    <w:p>
+      <w:pPr>
+        <w:pStyle w:val="ListParagraph"/>
+        <w:numPr>
+          <w:ilvl w:val="1"/>
+          <w:numId w:val="16"/>
+        </w:numPr>
+        <w:rPr>
+          <w:lang w:val="en-US"/>
+        </w:rPr>
+      </w:pPr>
+      <w:r>
+        <w:rPr>
+          <w:lang w:val="en-US"/>
+        </w:rPr>
+        <w:t>Boss: Forest Guardian</w:t>
+      </w:r>
+    </w:p>
+    <w:p>
+      <w:pPr>
+        <w:pStyle w:val="ListParagraph"/>
+        <w:numPr>
+          <w:ilvl w:val="0"/>
+          <w:numId w:val="16"/>
+        </w:numPr>
+        <w:rPr>
+          <w:lang w:val="en-US"/>
+        </w:rPr>
+      </w:pPr>
       <w:r>
         <w:rPr>
           <w:b/>
           <w:bCs/>
           <w:lang w:val="en-US"/>
         </w:rPr>
-        <w:t xml:space="preserve"> Path</w:t>
+        <w:t>Black Forest</w:t>
       </w:r>
       <w:r>
         <w:rPr>
@@ -2618,27 +2548,37 @@
         <w:rPr>
           <w:lang w:val="en-US"/>
         </w:rPr>
-        <w:t xml:space="preserve">Main character follows an </w:t>
-      </w:r>
-      <w:proofErr w:type="spellStart"/>
-      <w:r>
-        <w:rPr>
-          <w:lang w:val="en-US"/>
-        </w:rPr>
-        <w:t>asura</w:t>
-      </w:r>
-      <w:proofErr w:type="spellEnd"/>
-      <w:r>
-        <w:rPr>
-          <w:lang w:val="en-US"/>
-        </w:rPr>
-        <w:t xml:space="preserve"> that has stolen the twilight core. After pursuing her for a while s</w:t>
-      </w:r>
-      <w:r>
-        <w:rPr>
-          <w:lang w:val="en-US"/>
-        </w:rPr>
-        <w:t>he encounters a forest guard who doesn’t let her through for it is a sacred place.</w:t>
+        <w:t>After defeating the guard m</w:t>
+      </w:r>
+      <w:r>
+        <w:rPr>
+          <w:lang w:val="en-US"/>
+        </w:rPr>
+        <w:t xml:space="preserve">ain character </w:t>
+      </w:r>
+      <w:r>
+        <w:rPr>
+          <w:lang w:val="en-US"/>
+        </w:rPr>
+        <w:t>proceeds to the woods</w:t>
+      </w:r>
+      <w:r>
+        <w:rPr>
+          <w:lang w:val="en-US"/>
+        </w:rPr>
+        <w:t xml:space="preserve"> when she notices a twilight leak. She foll</w:t>
+      </w:r>
+      <w:r>
+        <w:rPr>
+          <w:lang w:val="en-US"/>
+        </w:rPr>
+        <w:t xml:space="preserve">ows it to deeper to the forest </w:t>
+      </w:r>
+      <w:r>
+        <w:rPr>
+          <w:lang w:val="en-US"/>
+        </w:rPr>
+        <w:t xml:space="preserve">where she meets a spider queen who is opening portals  to the twilight realm. She defeats her and travels through a portal to the twilight realm. </w:t>
       </w:r>
     </w:p>
     <w:p>
@@ -2652,28 +2592,46 @@
           <w:lang w:val="en-US"/>
         </w:rPr>
       </w:pPr>
-      <w:proofErr w:type="spellStart"/>
-      <w:r>
-        <w:rPr>
-          <w:lang w:val="en-US"/>
-        </w:rPr>
-        <w:t>Midboss</w:t>
-      </w:r>
-      <w:proofErr w:type="spellEnd"/>
-      <w:r>
-        <w:rPr>
-          <w:lang w:val="en-US"/>
-        </w:rPr>
-        <w:t xml:space="preserve">: </w:t>
-      </w:r>
-      <w:proofErr w:type="spellStart"/>
-      <w:r>
-        <w:rPr>
-          <w:lang w:val="en-US"/>
-        </w:rPr>
-        <w:t>Asura</w:t>
-      </w:r>
-      <w:proofErr w:type="spellEnd"/>
+      <w:r>
+        <w:rPr>
+          <w:lang w:val="en-US"/>
+        </w:rPr>
+        <w:t>Boss: Spider queen</w:t>
+      </w:r>
+    </w:p>
+    <w:p>
+      <w:pPr>
+        <w:pStyle w:val="ListParagraph"/>
+        <w:numPr>
+          <w:ilvl w:val="0"/>
+          <w:numId w:val="16"/>
+        </w:numPr>
+        <w:rPr>
+          <w:lang w:val="en-US"/>
+        </w:rPr>
+      </w:pPr>
+      <w:r>
+        <w:rPr>
+          <w:b/>
+          <w:bCs/>
+          <w:lang w:val="en-US"/>
+        </w:rPr>
+        <w:t>Riverbank</w:t>
+      </w:r>
+      <w:r>
+        <w:rPr>
+          <w:b/>
+          <w:bCs/>
+          <w:lang w:val="en-US"/>
+        </w:rPr>
+        <w:br/>
+      </w:r>
+      <w:r>
+        <w:rPr>
+          <w:lang w:val="en-US"/>
+        </w:rPr>
+        <w:t>???</w:t>
+      </w:r>
     </w:p>
     <w:p>
       <w:pPr>
@@ -2690,7 +2648,7 @@
         <w:rPr>
           <w:lang w:val="en-US"/>
         </w:rPr>
-        <w:t>Boss: Forest Guardian</w:t>
+        <w:t>Midboss: Asura</w:t>
       </w:r>
     </w:p>
     <w:p>
@@ -2710,190 +2668,20 @@
           <w:bCs/>
           <w:lang w:val="en-US"/>
         </w:rPr>
-        <w:t>Black Forest</w:t>
-      </w:r>
-      <w:r>
-        <w:rPr>
-          <w:lang w:val="en-US"/>
-        </w:rPr>
-        <w:br/>
-      </w:r>
-      <w:proofErr w:type="gramStart"/>
-      <w:r>
-        <w:rPr>
-          <w:lang w:val="en-US"/>
-        </w:rPr>
-        <w:t>After</w:t>
-      </w:r>
-      <w:proofErr w:type="gramEnd"/>
-      <w:r>
-        <w:rPr>
-          <w:lang w:val="en-US"/>
-        </w:rPr>
-        <w:t xml:space="preserve"> defeating the guard m</w:t>
-      </w:r>
-      <w:r>
-        <w:rPr>
-          <w:lang w:val="en-US"/>
-        </w:rPr>
-        <w:t xml:space="preserve">ain character </w:t>
-      </w:r>
-      <w:r>
-        <w:rPr>
-          <w:lang w:val="en-US"/>
-        </w:rPr>
-        <w:t>proceeds to the woods</w:t>
-      </w:r>
-      <w:r>
-        <w:rPr>
-          <w:lang w:val="en-US"/>
-        </w:rPr>
-        <w:t xml:space="preserve"> when she notices a twilight leak. She foll</w:t>
-      </w:r>
-      <w:r>
-        <w:rPr>
-          <w:lang w:val="en-US"/>
-        </w:rPr>
-        <w:t xml:space="preserve">ows it to deeper to the forest </w:t>
-      </w:r>
-      <w:r>
-        <w:rPr>
-          <w:lang w:val="en-US"/>
-        </w:rPr>
-        <w:t xml:space="preserve">where she meets a spider queen who is opening </w:t>
-      </w:r>
-      <w:proofErr w:type="gramStart"/>
-      <w:r>
-        <w:rPr>
-          <w:lang w:val="en-US"/>
-        </w:rPr>
-        <w:t>portals  to</w:t>
-      </w:r>
-      <w:proofErr w:type="gramEnd"/>
-      <w:r>
-        <w:rPr>
-          <w:lang w:val="en-US"/>
-        </w:rPr>
-        <w:t xml:space="preserve"> the twilight realm. She defeats her and travels through a portal to the twilight realm. </w:t>
-      </w:r>
-    </w:p>
-    <w:p>
-      <w:pPr>
-        <w:pStyle w:val="ListParagraph"/>
-        <w:numPr>
-          <w:ilvl w:val="1"/>
-          <w:numId w:val="16"/>
-        </w:numPr>
-        <w:rPr>
-          <w:lang w:val="en-US"/>
-        </w:rPr>
-      </w:pPr>
-      <w:r>
-        <w:rPr>
-          <w:lang w:val="en-US"/>
-        </w:rPr>
-        <w:t>Boss: Spider queen</w:t>
-      </w:r>
-    </w:p>
-    <w:p>
-      <w:pPr>
-        <w:pStyle w:val="ListParagraph"/>
-        <w:numPr>
-          <w:ilvl w:val="0"/>
-          <w:numId w:val="16"/>
-        </w:numPr>
-        <w:rPr>
-          <w:lang w:val="en-US"/>
-        </w:rPr>
-      </w:pPr>
+        <w:t>Lotus Garden</w:t>
+      </w:r>
       <w:r>
         <w:rPr>
           <w:b/>
           <w:bCs/>
           <w:lang w:val="en-US"/>
         </w:rPr>
-        <w:t>Riverbank</w:t>
-      </w:r>
-      <w:r>
-        <w:rPr>
-          <w:b/>
-          <w:bCs/>
-          <w:lang w:val="en-US"/>
-        </w:rPr>
         <w:br/>
       </w:r>
       <w:r>
         <w:rPr>
           <w:lang w:val="en-US"/>
         </w:rPr>
-        <w:t>???</w:t>
-      </w:r>
-    </w:p>
-    <w:p>
-      <w:pPr>
-        <w:pStyle w:val="ListParagraph"/>
-        <w:numPr>
-          <w:ilvl w:val="1"/>
-          <w:numId w:val="16"/>
-        </w:numPr>
-        <w:rPr>
-          <w:lang w:val="en-US"/>
-        </w:rPr>
-      </w:pPr>
-      <w:proofErr w:type="spellStart"/>
-      <w:r>
-        <w:rPr>
-          <w:lang w:val="en-US"/>
-        </w:rPr>
-        <w:t>Midboss</w:t>
-      </w:r>
-      <w:proofErr w:type="spellEnd"/>
-      <w:r>
-        <w:rPr>
-          <w:lang w:val="en-US"/>
-        </w:rPr>
-        <w:t xml:space="preserve">: </w:t>
-      </w:r>
-      <w:proofErr w:type="spellStart"/>
-      <w:r>
-        <w:rPr>
-          <w:lang w:val="en-US"/>
-        </w:rPr>
-        <w:t>Asura</w:t>
-      </w:r>
-      <w:proofErr w:type="spellEnd"/>
-    </w:p>
-    <w:p>
-      <w:pPr>
-        <w:pStyle w:val="ListParagraph"/>
-        <w:numPr>
-          <w:ilvl w:val="0"/>
-          <w:numId w:val="16"/>
-        </w:numPr>
-        <w:rPr>
-          <w:lang w:val="en-US"/>
-        </w:rPr>
-      </w:pPr>
-      <w:r>
-        <w:rPr>
-          <w:b/>
-          <w:bCs/>
-          <w:lang w:val="en-US"/>
-        </w:rPr>
-        <w:t>Lotus Garden</w:t>
-      </w:r>
-      <w:r>
-        <w:rPr>
-          <w:b/>
-          <w:bCs/>
-          <w:lang w:val="en-US"/>
-        </w:rPr>
-        <w:br/>
-      </w:r>
-      <w:r>
-        <w:rPr>
-          <w:lang w:val="en-US"/>
-        </w:rPr>
         <w:t>4</w:t>
       </w:r>
       <w:r>
@@ -2913,16 +2701,8 @@
         <w:rPr>
           <w:lang w:val="en-US"/>
         </w:rPr>
-        <w:t xml:space="preserve"> </w:t>
-      </w:r>
-      <w:proofErr w:type="spellStart"/>
-      <w:r>
-        <w:rPr>
-          <w:lang w:val="en-US"/>
-        </w:rPr>
-        <w:t>Asura</w:t>
-      </w:r>
-      <w:proofErr w:type="spellEnd"/>
+        <w:t xml:space="preserve"> Asura</w:t>
+      </w:r>
     </w:p>
     <w:p>
       <w:pPr>
@@ -3264,7 +3044,6 @@
           <w:lang w:val="en-US"/>
         </w:rPr>
       </w:pPr>
-      <w:proofErr w:type="spellStart"/>
       <w:r>
         <w:rPr>
           <w:rFonts w:cs="Arial"/>
@@ -3274,26 +3053,14 @@
           <w:shd w:val="clear" w:color="auto" w:fill="FFFFFF"/>
           <w:lang w:val="en-US"/>
         </w:rPr>
-        <w:t>Huldras</w:t>
-      </w:r>
-      <w:proofErr w:type="spellEnd"/>
-      <w:r>
-        <w:rPr>
-          <w:rFonts w:cs="Arial"/>
-          <w:color w:val="000000"/>
+        <w:t>Huldras are usually said to be very self-conscious about their tail and back, and attacks anyone who points them out.</w:t>
+      </w:r>
+    </w:p>
+    <w:p>
+      <w:pPr>
+        <w:rPr>
           <w:sz w:val="21"/>
           <w:szCs w:val="24"/>
-          <w:shd w:val="clear" w:color="auto" w:fill="FFFFFF"/>
-          <w:lang w:val="en-US"/>
-        </w:rPr>
-        <w:t xml:space="preserve"> are usually said to be very self-conscious about their tail and back, and attacks anyone who points them out.</w:t>
-      </w:r>
-    </w:p>
-    <w:p>
-      <w:pPr>
-        <w:rPr>
-          <w:sz w:val="21"/>
-          <w:szCs w:val="24"/>
           <w:lang w:val="en-US"/>
         </w:rPr>
       </w:pPr>
@@ -3352,14 +3119,7 @@
         <w:rPr>
           <w:lang w:val="en-US"/>
         </w:rPr>
-        <w:t xml:space="preserve">from sprite extra </w:t>
-      </w:r>
-      <w:proofErr w:type="spellStart"/>
-      <w:r>
-        <w:rPr>
-          <w:lang w:val="en-US"/>
-        </w:rPr>
-        <w:t>legs</w:t>
+        <w:t>from sprite extra legs</w:t>
       </w:r>
       <w:r>
         <w:rPr>
@@ -3367,7 +3127,6 @@
         </w:rPr>
         <w:t>s</w:t>
       </w:r>
-      <w:proofErr w:type="spellEnd"/>
     </w:p>
     <w:p>
       <w:pPr>
@@ -3466,21 +3225,7 @@
         <w:rPr>
           <w:lang w:val="en-US"/>
         </w:rPr>
-        <w:t xml:space="preserve">Day Core: </w:t>
-      </w:r>
-      <w:proofErr w:type="spellStart"/>
-      <w:r>
-        <w:rPr>
-          <w:lang w:val="en-US"/>
-        </w:rPr>
-        <w:t>Startlight</w:t>
-      </w:r>
-      <w:proofErr w:type="spellEnd"/>
-      <w:r>
-        <w:rPr>
-          <w:lang w:val="en-US"/>
-        </w:rPr>
-        <w:t xml:space="preserve"> special</w:t>
+        <w:t>Day Core: Startlight special</w:t>
       </w:r>
     </w:p>
     <w:p>
@@ -3606,21 +3351,7 @@
         <w:rPr>
           <w:lang w:val="en-US"/>
         </w:rPr>
-        <w:t xml:space="preserve">Cores can be leveled with </w:t>
-      </w:r>
-      <w:proofErr w:type="spellStart"/>
-      <w:r>
-        <w:rPr>
-          <w:lang w:val="en-US"/>
-        </w:rPr>
-        <w:t>exp</w:t>
-      </w:r>
-      <w:proofErr w:type="spellEnd"/>
-      <w:r>
-        <w:rPr>
-          <w:lang w:val="en-US"/>
-        </w:rPr>
-        <w:t xml:space="preserve"> points</w:t>
+        <w:t>Cores can be leveled with exp points</w:t>
       </w:r>
     </w:p>
     <w:p>
@@ -3758,19 +3489,11 @@
           <w:lang w:val="en-US"/>
         </w:rPr>
       </w:pPr>
-      <w:proofErr w:type="spellStart"/>
-      <w:r>
-        <w:rPr>
-          <w:lang w:val="en-US"/>
-        </w:rPr>
-        <w:t>Scorepoint</w:t>
-      </w:r>
-      <w:proofErr w:type="spellEnd"/>
-      <w:r>
-        <w:rPr>
-          <w:lang w:val="en-US"/>
-        </w:rPr>
-        <w:t xml:space="preserve"> multiplier from core levels?</w:t>
+      <w:r>
+        <w:rPr>
+          <w:lang w:val="en-US"/>
+        </w:rPr>
+        <w:t>Scorepoint multiplier from core levels?</w:t>
       </w:r>
     </w:p>
     <w:p>
@@ -3905,21 +3628,7 @@
         <w:rPr>
           <w:lang w:val="en-US"/>
         </w:rPr>
-        <w:t xml:space="preserve">Added score gain for </w:t>
-      </w:r>
-      <w:proofErr w:type="spellStart"/>
-      <w:r>
-        <w:rPr>
-          <w:lang w:val="en-US"/>
-        </w:rPr>
-        <w:t>corepoints</w:t>
-      </w:r>
-      <w:proofErr w:type="spellEnd"/>
-      <w:r>
-        <w:rPr>
-          <w:lang w:val="en-US"/>
-        </w:rPr>
-        <w:t xml:space="preserve"> with multiplier</w:t>
+        <w:t>Added score gain for corepoints with multiplier</w:t>
       </w:r>
     </w:p>
     <w:p>
@@ -3937,16 +3646,8 @@
         <w:rPr>
           <w:lang w:val="en-US"/>
         </w:rPr>
-        <w:t xml:space="preserve">Visual indication for score and </w:t>
-      </w:r>
-      <w:proofErr w:type="spellStart"/>
-      <w:r>
-        <w:rPr>
-          <w:lang w:val="en-US"/>
-        </w:rPr>
-        <w:t>hiscore</w:t>
-      </w:r>
-      <w:proofErr w:type="spellEnd"/>
+        <w:t>Visual indication for score and hiscore</w:t>
+      </w:r>
     </w:p>
     <w:p>
       <w:pPr>
@@ -4000,7 +3701,6 @@
         </w:rPr>
       </w:pPr>
       <w:bookmarkStart w:id="14" w:name="_Toc468270164"/>
-      <w:proofErr w:type="spellStart"/>
       <w:r>
         <w:rPr>
           <w:lang w:val="en-US"/>
@@ -4008,7 +3708,6 @@
         <w:t>Todo</w:t>
       </w:r>
       <w:bookmarkEnd w:id="14"/>
-      <w:proofErr w:type="spellEnd"/>
     </w:p>
     <w:p>
       <w:pPr>
@@ -4103,56 +3802,34 @@
           <w:highlight w:val="yellow"/>
           <w:lang w:val="en-US"/>
         </w:rPr>
-        <w:t xml:space="preserve">player score data saving to </w:t>
-      </w:r>
-      <w:proofErr w:type="spellStart"/>
-      <w:r>
+        <w:t>player score data saving to json</w:t>
+      </w:r>
+    </w:p>
+    <w:p>
+      <w:pPr>
+        <w:pStyle w:val="ListParagraph"/>
+        <w:numPr>
+          <w:ilvl w:val="0"/>
+          <w:numId w:val="6"/>
+        </w:numPr>
         <w:rPr>
           <w:highlight w:val="yellow"/>
           <w:lang w:val="en-US"/>
         </w:rPr>
-        <w:t>json</w:t>
-      </w:r>
-      <w:proofErr w:type="spellEnd"/>
-    </w:p>
-    <w:p>
-      <w:pPr>
-        <w:pStyle w:val="ListParagraph"/>
-        <w:numPr>
-          <w:ilvl w:val="0"/>
-          <w:numId w:val="6"/>
-        </w:numPr>
+      </w:pPr>
+      <w:r>
         <w:rPr>
           <w:highlight w:val="yellow"/>
           <w:lang w:val="en-US"/>
         </w:rPr>
-      </w:pPr>
+        <w:t>start working on easy difficulty</w:t>
+      </w:r>
       <w:r>
         <w:rPr>
           <w:highlight w:val="yellow"/>
           <w:lang w:val="en-US"/>
         </w:rPr>
-        <w:t>start working on easy difficulty</w:t>
-      </w:r>
-    </w:p>
-    <w:p>
-      <w:pPr>
-        <w:pStyle w:val="ListParagraph"/>
-        <w:numPr>
-          <w:ilvl w:val="0"/>
-          <w:numId w:val="6"/>
-        </w:numPr>
-        <w:rPr>
-          <w:highlight w:val="yellow"/>
-          <w:lang w:val="en-US"/>
-        </w:rPr>
-      </w:pPr>
-      <w:r>
-        <w:rPr>
-          <w:highlight w:val="yellow"/>
-          <w:lang w:val="en-US"/>
-        </w:rPr>
-        <w:t>separate stage routine to its own file</w:t>
+        <w:t xml:space="preserve"> ( with multipliers?)</w:t>
       </w:r>
       <w:bookmarkStart w:id="15" w:name="_GoBack"/>
       <w:bookmarkEnd w:id="15"/>
@@ -4165,6 +3842,26 @@
           <w:numId w:val="6"/>
         </w:numPr>
         <w:rPr>
+          <w:highlight w:val="yellow"/>
+          <w:lang w:val="en-US"/>
+        </w:rPr>
+      </w:pPr>
+      <w:r>
+        <w:rPr>
+          <w:highlight w:val="yellow"/>
+          <w:lang w:val="en-US"/>
+        </w:rPr>
+        <w:t>fix level timer label</w:t>
+      </w:r>
+    </w:p>
+    <w:p>
+      <w:pPr>
+        <w:pStyle w:val="ListParagraph"/>
+        <w:numPr>
+          <w:ilvl w:val="0"/>
+          <w:numId w:val="6"/>
+        </w:numPr>
+        <w:rPr>
           <w:highlight w:val="green"/>
           <w:lang w:val="en-US"/>
         </w:rPr>
@@ -4194,23 +3891,7 @@
           <w:highlight w:val="green"/>
           <w:lang w:val="en-US"/>
         </w:rPr>
-        <w:t xml:space="preserve">visual </w:t>
-      </w:r>
-      <w:proofErr w:type="spellStart"/>
-      <w:r>
-        <w:rPr>
-          <w:highlight w:val="green"/>
-          <w:lang w:val="en-US"/>
-        </w:rPr>
-        <w:t>minitoast</w:t>
-      </w:r>
-      <w:proofErr w:type="spellEnd"/>
-      <w:r>
-        <w:rPr>
-          <w:highlight w:val="green"/>
-          <w:lang w:val="en-US"/>
-        </w:rPr>
-        <w:t xml:space="preserve"> for score get</w:t>
+        <w:t>visual minitoast for score get</w:t>
       </w:r>
     </w:p>
     <w:p>
@@ -4386,16 +4067,8 @@
         <w:rPr>
           <w:lang w:val="en-US"/>
         </w:rPr>
-        <w:t xml:space="preserve">X - </w:t>
-      </w:r>
-      <w:proofErr w:type="gramStart"/>
-      <w:r>
-        <w:rPr>
-          <w:lang w:val="en-US"/>
-        </w:rPr>
-        <w:t>special</w:t>
-      </w:r>
-      <w:proofErr w:type="gramEnd"/>
+        <w:t>X - special</w:t>
+      </w:r>
     </w:p>
     <w:p>
       <w:pPr>
@@ -4539,19 +4212,11 @@
           <w:lang w:val="en-US"/>
         </w:rPr>
       </w:pPr>
-      <w:proofErr w:type="spellStart"/>
-      <w:r>
-        <w:rPr>
-          <w:lang w:val="en-US"/>
-        </w:rPr>
-        <w:t>Gameover</w:t>
-      </w:r>
-      <w:proofErr w:type="spellEnd"/>
-      <w:r>
-        <w:rPr>
-          <w:lang w:val="en-US"/>
-        </w:rPr>
-        <w:t xml:space="preserve"> handler on player die</w:t>
+      <w:r>
+        <w:rPr>
+          <w:lang w:val="en-US"/>
+        </w:rPr>
+        <w:t>Gameover handler on player die</w:t>
       </w:r>
     </w:p>
     <w:p>
@@ -4569,16 +4234,8 @@
         <w:rPr>
           <w:lang w:val="en-US"/>
         </w:rPr>
-        <w:t xml:space="preserve">Restart function on </w:t>
-      </w:r>
-      <w:proofErr w:type="spellStart"/>
-      <w:r>
-        <w:rPr>
-          <w:lang w:val="en-US"/>
-        </w:rPr>
-        <w:t>gameover</w:t>
-      </w:r>
-      <w:proofErr w:type="spellEnd"/>
+        <w:t>Restart function on gameover</w:t>
+      </w:r>
     </w:p>
     <w:p>
       <w:pPr>
@@ -4595,21 +4252,7 @@
         <w:rPr>
           <w:lang w:val="en-US"/>
         </w:rPr>
-        <w:t xml:space="preserve">Enemy </w:t>
-      </w:r>
-      <w:proofErr w:type="spellStart"/>
-      <w:r>
-        <w:rPr>
-          <w:lang w:val="en-US"/>
-        </w:rPr>
-        <w:t>spawner</w:t>
-      </w:r>
-      <w:proofErr w:type="spellEnd"/>
-      <w:r>
-        <w:rPr>
-          <w:lang w:val="en-US"/>
-        </w:rPr>
-        <w:t xml:space="preserve"> and wave timer handler</w:t>
+        <w:t>Enemy spawner and wave timer handler</w:t>
       </w:r>
     </w:p>
     <w:p>
@@ -4663,21 +4306,7 @@
         <w:rPr>
           <w:lang w:val="en-US"/>
         </w:rPr>
-        <w:t>2 Enemy bullet types (homing/</w:t>
-      </w:r>
-      <w:proofErr w:type="spellStart"/>
-      <w:r>
-        <w:rPr>
-          <w:lang w:val="en-US"/>
-        </w:rPr>
-        <w:t>nothoming</w:t>
-      </w:r>
-      <w:proofErr w:type="spellEnd"/>
-      <w:r>
-        <w:rPr>
-          <w:lang w:val="en-US"/>
-        </w:rPr>
-        <w:t>)</w:t>
+        <w:t>2 Enemy bullet types (homing/nothoming)</w:t>
       </w:r>
     </w:p>
     <w:p>
@@ -4745,19 +4374,11 @@
           <w:lang w:val="en-US"/>
         </w:rPr>
       </w:pPr>
-      <w:proofErr w:type="spellStart"/>
-      <w:r>
-        <w:rPr>
-          <w:lang w:val="en-US"/>
-        </w:rPr>
-        <w:t>Exp</w:t>
-      </w:r>
-      <w:proofErr w:type="spellEnd"/>
-      <w:r>
-        <w:rPr>
-          <w:lang w:val="en-US"/>
-        </w:rPr>
-        <w:t xml:space="preserve"> point objects created on enemy die</w:t>
+      <w:r>
+        <w:rPr>
+          <w:lang w:val="en-US"/>
+        </w:rPr>
+        <w:t>Exp point objects created on enemy die</w:t>
       </w:r>
     </w:p>
     <w:p>
@@ -4771,19 +4392,11 @@
           <w:lang w:val="en-US"/>
         </w:rPr>
       </w:pPr>
-      <w:proofErr w:type="spellStart"/>
-      <w:r>
-        <w:rPr>
-          <w:lang w:val="en-US"/>
-        </w:rPr>
-        <w:t>Exp</w:t>
-      </w:r>
-      <w:proofErr w:type="spellEnd"/>
-      <w:r>
-        <w:rPr>
-          <w:lang w:val="en-US"/>
-        </w:rPr>
-        <w:t xml:space="preserve"> point hit detection on player</w:t>
+      <w:r>
+        <w:rPr>
+          <w:lang w:val="en-US"/>
+        </w:rPr>
+        <w:t>Exp point hit detection on player</w:t>
       </w:r>
     </w:p>
     <w:p>
@@ -4801,21 +4414,7 @@
         <w:rPr>
           <w:lang w:val="en-US"/>
         </w:rPr>
-        <w:t xml:space="preserve">Player </w:t>
-      </w:r>
-      <w:proofErr w:type="spellStart"/>
-      <w:r>
-        <w:rPr>
-          <w:lang w:val="en-US"/>
-        </w:rPr>
-        <w:t>exp</w:t>
-      </w:r>
-      <w:proofErr w:type="spellEnd"/>
-      <w:r>
-        <w:rPr>
-          <w:lang w:val="en-US"/>
-        </w:rPr>
-        <w:t xml:space="preserve"> gain function</w:t>
+        <w:t>Player exp gain function</w:t>
       </w:r>
     </w:p>
     <w:p>
@@ -4833,16 +4432,8 @@
         <w:rPr>
           <w:lang w:val="en-US"/>
         </w:rPr>
-        <w:t xml:space="preserve">Parallax tile </w:t>
-      </w:r>
-      <w:proofErr w:type="spellStart"/>
-      <w:r>
-        <w:rPr>
-          <w:lang w:val="en-US"/>
-        </w:rPr>
-        <w:t>scroller</w:t>
-      </w:r>
-      <w:proofErr w:type="spellEnd"/>
+        <w:t>Parallax tile scroller</w:t>
+      </w:r>
     </w:p>
     <w:p>
       <w:pPr>
@@ -4859,16 +4450,8 @@
         <w:rPr>
           <w:lang w:val="en-US"/>
         </w:rPr>
-        <w:t xml:space="preserve">Sprite placeholders for </w:t>
-      </w:r>
-      <w:proofErr w:type="spellStart"/>
-      <w:r>
-        <w:rPr>
-          <w:lang w:val="en-US"/>
-        </w:rPr>
-        <w:t>player,enemy,playerProjectile,enemyProjectile,expPoint</w:t>
-      </w:r>
-      <w:proofErr w:type="spellEnd"/>
+        <w:t>Sprite placeholders for player,enemy,playerProjectile,enemyProjectile,expPoint</w:t>
+      </w:r>
     </w:p>
     <w:p>
       <w:pPr>
@@ -4881,33 +4464,11 @@
           <w:lang w:val="en-US"/>
         </w:rPr>
       </w:pPr>
-      <w:proofErr w:type="spellStart"/>
-      <w:r>
-        <w:rPr>
-          <w:lang w:val="en-US"/>
-        </w:rPr>
-        <w:t>MainMenu</w:t>
-      </w:r>
-      <w:proofErr w:type="spellEnd"/>
-      <w:r>
-        <w:rPr>
-          <w:lang w:val="en-US"/>
-        </w:rPr>
-        <w:t xml:space="preserve"> with title </w:t>
-      </w:r>
-      <w:proofErr w:type="spellStart"/>
-      <w:r>
-        <w:rPr>
-          <w:lang w:val="en-US"/>
-        </w:rPr>
-        <w:t>textholder</w:t>
-      </w:r>
-      <w:proofErr w:type="spellEnd"/>
-      <w:r>
-        <w:rPr>
-          <w:lang w:val="en-US"/>
-        </w:rPr>
-        <w:t xml:space="preserve"> and start button</w:t>
+      <w:r>
+        <w:rPr>
+          <w:lang w:val="en-US"/>
+        </w:rPr>
+        <w:t>MainMenu with title textholder and start button</w:t>
       </w:r>
     </w:p>
     <w:p>
@@ -4921,19 +4482,11 @@
           <w:lang w:val="en-US"/>
         </w:rPr>
       </w:pPr>
-      <w:proofErr w:type="spellStart"/>
-      <w:r>
-        <w:rPr>
-          <w:lang w:val="en-US"/>
-        </w:rPr>
-        <w:t>GameOver</w:t>
-      </w:r>
-      <w:proofErr w:type="spellEnd"/>
-      <w:r>
-        <w:rPr>
-          <w:lang w:val="en-US"/>
-        </w:rPr>
-        <w:t xml:space="preserve"> screen with overlaid images and button to restart</w:t>
+      <w:r>
+        <w:rPr>
+          <w:lang w:val="en-US"/>
+        </w:rPr>
+        <w:t>GameOver screen with overlaid images and button to restart</w:t>
       </w:r>
     </w:p>
     <w:p>
@@ -4969,35 +4522,7 @@
         <w:rPr>
           <w:lang w:val="en-US"/>
         </w:rPr>
-        <w:t xml:space="preserve">Player </w:t>
-      </w:r>
-      <w:proofErr w:type="spellStart"/>
-      <w:r>
-        <w:rPr>
-          <w:lang w:val="en-US"/>
-        </w:rPr>
-        <w:t>exp</w:t>
-      </w:r>
-      <w:proofErr w:type="spellEnd"/>
-      <w:r>
-        <w:rPr>
-          <w:lang w:val="en-US"/>
-        </w:rPr>
-        <w:t>/</w:t>
-      </w:r>
-      <w:proofErr w:type="spellStart"/>
-      <w:r>
-        <w:rPr>
-          <w:lang w:val="en-US"/>
-        </w:rPr>
-        <w:t>expCap</w:t>
-      </w:r>
-      <w:proofErr w:type="spellEnd"/>
-      <w:r>
-        <w:rPr>
-          <w:lang w:val="en-US"/>
-        </w:rPr>
-        <w:t xml:space="preserve"> text indicator</w:t>
+        <w:t>Player exp/expCap text indicator</w:t>
       </w:r>
     </w:p>
     <w:p>
@@ -5159,16 +4684,8 @@
         <w:rPr>
           <w:lang w:val="en-US"/>
         </w:rPr>
-        <w:t xml:space="preserve">Singleton </w:t>
-      </w:r>
-      <w:proofErr w:type="spellStart"/>
-      <w:r>
-        <w:rPr>
-          <w:lang w:val="en-US"/>
-        </w:rPr>
-        <w:t>gamecontroller</w:t>
-      </w:r>
-      <w:proofErr w:type="spellEnd"/>
+        <w:t>Singleton gamecontroller</w:t>
+      </w:r>
     </w:p>
     <w:p>
       <w:pPr>
@@ -5235,19 +4752,11 @@
           <w:lang w:val="en-US"/>
         </w:rPr>
       </w:pPr>
-      <w:proofErr w:type="spellStart"/>
-      <w:r>
-        <w:rPr>
-          <w:lang w:val="en-US"/>
-        </w:rPr>
-        <w:t>Xp</w:t>
-      </w:r>
-      <w:proofErr w:type="spellEnd"/>
-      <w:r>
-        <w:rPr>
-          <w:lang w:val="en-US"/>
-        </w:rPr>
-        <w:t xml:space="preserve"> accumulates stat points that can be spent on power, speed or life generation</w:t>
+      <w:r>
+        <w:rPr>
+          <w:lang w:val="en-US"/>
+        </w:rPr>
+        <w:t>Xp accumulates stat points that can be spent on power, speed or life generation</w:t>
       </w:r>
     </w:p>
     <w:p>
@@ -5337,16 +4846,8 @@
         <w:rPr>
           <w:lang w:val="en-US"/>
         </w:rPr>
-        <w:t xml:space="preserve">New bullet pattern: </w:t>
-      </w:r>
-      <w:proofErr w:type="spellStart"/>
-      <w:r>
-        <w:rPr>
-          <w:lang w:val="en-US"/>
-        </w:rPr>
-        <w:t>spiderweb</w:t>
-      </w:r>
-      <w:proofErr w:type="spellEnd"/>
+        <w:t>New bullet pattern: spiderweb</w:t>
+      </w:r>
     </w:p>
     <w:p>
       <w:pPr>
@@ -5399,16 +4900,8 @@
         <w:rPr>
           <w:lang w:val="en-US"/>
         </w:rPr>
-        <w:t xml:space="preserve">Visible player </w:t>
-      </w:r>
-      <w:proofErr w:type="spellStart"/>
-      <w:r>
-        <w:rPr>
-          <w:lang w:val="en-US"/>
-        </w:rPr>
-        <w:t>hitbox</w:t>
-      </w:r>
-      <w:proofErr w:type="spellEnd"/>
+        <w:t>Visible player hitbox</w:t>
+      </w:r>
     </w:p>
     <w:p>
       <w:pPr>
@@ -5461,21 +4954,7 @@
         <w:rPr>
           <w:lang w:val="en-US"/>
         </w:rPr>
-        <w:t>Bullet animations (</w:t>
-      </w:r>
-      <w:proofErr w:type="spellStart"/>
-      <w:r>
-        <w:rPr>
-          <w:lang w:val="en-US"/>
-        </w:rPr>
-        <w:t>spiderweb</w:t>
-      </w:r>
-      <w:proofErr w:type="spellEnd"/>
-      <w:r>
-        <w:rPr>
-          <w:lang w:val="en-US"/>
-        </w:rPr>
-        <w:t>)</w:t>
+        <w:t>Bullet animations (spiderweb)</w:t>
       </w:r>
     </w:p>
     <w:p>
@@ -5493,16 +4972,8 @@
         <w:rPr>
           <w:lang w:val="en-US"/>
         </w:rPr>
-        <w:t xml:space="preserve">Singleton </w:t>
-      </w:r>
-      <w:proofErr w:type="spellStart"/>
-      <w:r>
-        <w:rPr>
-          <w:lang w:val="en-US"/>
-        </w:rPr>
-        <w:t>UICanvas</w:t>
-      </w:r>
-      <w:proofErr w:type="spellEnd"/>
+        <w:t>Singleton UICanvas</w:t>
+      </w:r>
     </w:p>
     <w:p>
       <w:pPr>
@@ -5566,21 +5037,7 @@
         <w:rPr>
           <w:lang w:val="en-US"/>
         </w:rPr>
-        <w:t xml:space="preserve">Rescaled </w:t>
-      </w:r>
-      <w:proofErr w:type="spellStart"/>
-      <w:r>
-        <w:rPr>
-          <w:lang w:val="en-US"/>
-        </w:rPr>
-        <w:t>exp</w:t>
-      </w:r>
-      <w:proofErr w:type="spellEnd"/>
-      <w:r>
-        <w:rPr>
-          <w:lang w:val="en-US"/>
-        </w:rPr>
-        <w:t xml:space="preserve"> point collider for easier collection</w:t>
+        <w:t>Rescaled exp point collider for easier collection</w:t>
       </w:r>
     </w:p>
     <w:p>
@@ -5711,21 +5168,7 @@
         <w:rPr>
           <w:lang w:val="en-US"/>
         </w:rPr>
-        <w:t xml:space="preserve">Programmer art for boss X </w:t>
-      </w:r>
-      <w:proofErr w:type="spellStart"/>
-      <w:r>
-        <w:rPr>
-          <w:lang w:val="en-US"/>
-        </w:rPr>
-        <w:t>pos</w:t>
-      </w:r>
-      <w:proofErr w:type="spellEnd"/>
-      <w:r>
-        <w:rPr>
-          <w:lang w:val="en-US"/>
-        </w:rPr>
-        <w:t xml:space="preserve"> indicator</w:t>
+        <w:t>Programmer art for boss X pos indicator</w:t>
       </w:r>
     </w:p>
     <w:p>
@@ -5957,30 +5400,8 @@
         <w:rPr>
           <w:lang w:val="en-US"/>
         </w:rPr>
-        <w:t xml:space="preserve">Waves now refer to an </w:t>
-      </w:r>
-      <w:proofErr w:type="spellStart"/>
-      <w:r>
-        <w:rPr>
-          <w:lang w:val="en-US"/>
-        </w:rPr>
-        <w:t>arraylist</w:t>
-      </w:r>
-      <w:proofErr w:type="spellEnd"/>
-      <w:r>
-        <w:rPr>
-          <w:lang w:val="en-US"/>
-        </w:rPr>
-        <w:t xml:space="preserve"> of </w:t>
-      </w:r>
-      <w:proofErr w:type="spellStart"/>
-      <w:r>
-        <w:rPr>
-          <w:lang w:val="en-US"/>
-        </w:rPr>
-        <w:t>spawnpositions</w:t>
-      </w:r>
-      <w:proofErr w:type="spellEnd"/>
+        <w:t>Waves now refer to an arraylist of spawnpositions</w:t>
+      </w:r>
     </w:p>
     <w:p>
       <w:pPr>
@@ -5997,21 +5418,7 @@
         <w:rPr>
           <w:lang w:val="en-US"/>
         </w:rPr>
-        <w:t xml:space="preserve">Added new </w:t>
-      </w:r>
-      <w:proofErr w:type="spellStart"/>
-      <w:r>
-        <w:rPr>
-          <w:lang w:val="en-US"/>
-        </w:rPr>
-        <w:t>movementpattern</w:t>
-      </w:r>
-      <w:proofErr w:type="spellEnd"/>
-      <w:r>
-        <w:rPr>
-          <w:lang w:val="en-US"/>
-        </w:rPr>
-        <w:t xml:space="preserve"> to center enemy horizontally</w:t>
+        <w:t>Added new movementpattern to center enemy horizontally</w:t>
       </w:r>
     </w:p>
     <w:p>
@@ -6065,21 +5472,7 @@
         <w:rPr>
           <w:lang w:val="en-US"/>
         </w:rPr>
-        <w:t xml:space="preserve">Fixed boss </w:t>
-      </w:r>
-      <w:proofErr w:type="spellStart"/>
-      <w:r>
-        <w:rPr>
-          <w:lang w:val="en-US"/>
-        </w:rPr>
-        <w:t>movementpattern</w:t>
-      </w:r>
-      <w:proofErr w:type="spellEnd"/>
-      <w:r>
-        <w:rPr>
-          <w:lang w:val="en-US"/>
-        </w:rPr>
-        <w:t xml:space="preserve"> and pattern referencing the same old one (create a new pattern from template if used more than once)</w:t>
+        <w:t>Fixed boss movementpattern and pattern referencing the same old one (create a new pattern from template if used more than once)</w:t>
       </w:r>
     </w:p>
     <w:p>
@@ -6115,21 +5508,7 @@
         <w:rPr>
           <w:lang w:val="en-US"/>
         </w:rPr>
-        <w:t xml:space="preserve">Added focus mode -&gt; </w:t>
-      </w:r>
-      <w:proofErr w:type="spellStart"/>
-      <w:r>
-        <w:rPr>
-          <w:lang w:val="en-US"/>
-        </w:rPr>
-        <w:t>hitbox</w:t>
-      </w:r>
-      <w:proofErr w:type="spellEnd"/>
-      <w:r>
-        <w:rPr>
-          <w:lang w:val="en-US"/>
-        </w:rPr>
-        <w:t xml:space="preserve"> becomes visible, player movement speed halves</w:t>
+        <w:t>Added focus mode -&gt; hitbox becomes visible, player movement speed halves</w:t>
       </w:r>
     </w:p>
     <w:p>
@@ -6183,30 +5562,8 @@
         <w:rPr>
           <w:lang w:val="en-US"/>
         </w:rPr>
-        <w:t xml:space="preserve">Fixed boss </w:t>
-      </w:r>
-      <w:proofErr w:type="spellStart"/>
-      <w:r>
-        <w:rPr>
-          <w:lang w:val="en-US"/>
-        </w:rPr>
-        <w:t>healthbar</w:t>
-      </w:r>
-      <w:proofErr w:type="spellEnd"/>
-      <w:r>
-        <w:rPr>
-          <w:lang w:val="en-US"/>
-        </w:rPr>
-        <w:t xml:space="preserve"> resetting when next </w:t>
-      </w:r>
-      <w:proofErr w:type="spellStart"/>
-      <w:r>
-        <w:rPr>
-          <w:lang w:val="en-US"/>
-        </w:rPr>
-        <w:t>healthbar</w:t>
-      </w:r>
-      <w:proofErr w:type="spellEnd"/>
+        <w:t>Fixed boss healthbar resetting when next healthbar</w:t>
+      </w:r>
     </w:p>
     <w:p>
       <w:pPr>
@@ -6237,19 +5594,11 @@
           <w:lang w:val="en-US"/>
         </w:rPr>
       </w:pPr>
-      <w:proofErr w:type="spellStart"/>
-      <w:r>
-        <w:rPr>
-          <w:lang w:val="en-US"/>
-        </w:rPr>
-        <w:t>Toplayer</w:t>
-      </w:r>
-      <w:proofErr w:type="spellEnd"/>
-      <w:r>
-        <w:rPr>
-          <w:lang w:val="en-US"/>
-        </w:rPr>
-        <w:t xml:space="preserve"> alpha fading out/in</w:t>
+      <w:r>
+        <w:rPr>
+          <w:lang w:val="en-US"/>
+        </w:rPr>
+        <w:t>Toplayer alpha fading out/in</w:t>
       </w:r>
     </w:p>
     <w:p>
@@ -6391,16 +5740,8 @@
         <w:rPr>
           <w:lang w:val="en-US"/>
         </w:rPr>
-        <w:t xml:space="preserve">Phase turned into </w:t>
-      </w:r>
-      <w:proofErr w:type="spellStart"/>
-      <w:r>
-        <w:rPr>
-          <w:lang w:val="en-US"/>
-        </w:rPr>
-        <w:t>monobehaviour</w:t>
-      </w:r>
-      <w:proofErr w:type="spellEnd"/>
+        <w:t>Phase turned into monobehaviour</w:t>
+      </w:r>
     </w:p>
     <w:p>
       <w:pPr>
@@ -6417,21 +5758,7 @@
         <w:rPr>
           <w:lang w:val="en-US"/>
         </w:rPr>
-        <w:t xml:space="preserve">Tweaked </w:t>
-      </w:r>
-      <w:proofErr w:type="spellStart"/>
-      <w:r>
-        <w:rPr>
-          <w:lang w:val="en-US"/>
-        </w:rPr>
-        <w:t>giantweb</w:t>
-      </w:r>
-      <w:proofErr w:type="spellEnd"/>
-      <w:r>
-        <w:rPr>
-          <w:lang w:val="en-US"/>
-        </w:rPr>
-        <w:t xml:space="preserve"> pattern so that each layer has less bullets</w:t>
+        <w:t>Tweaked giantweb pattern so that each layer has less bullets</w:t>
       </w:r>
     </w:p>
     <w:p>
@@ -6539,21 +5866,7 @@
         <w:rPr>
           <w:lang w:val="en-US"/>
         </w:rPr>
-        <w:t xml:space="preserve">Phasing loop condition recognition </w:t>
-      </w:r>
-      <w:proofErr w:type="spellStart"/>
-      <w:r>
-        <w:rPr>
-          <w:lang w:val="en-US"/>
-        </w:rPr>
-        <w:t>hotfixed</w:t>
-      </w:r>
-      <w:proofErr w:type="spellEnd"/>
-      <w:r>
-        <w:rPr>
-          <w:lang w:val="en-US"/>
-        </w:rPr>
-        <w:t xml:space="preserve"> with force break while</w:t>
+        <w:t>Phasing loop condition recognition hotfixed with force break while</w:t>
       </w:r>
     </w:p>
     <w:p>
@@ -6679,16 +5992,8 @@
         <w:rPr>
           <w:lang w:val="en-US"/>
         </w:rPr>
-        <w:t xml:space="preserve">+ </w:t>
-      </w:r>
-      <w:proofErr w:type="spellStart"/>
-      <w:r>
-        <w:rPr>
-          <w:lang w:val="en-US"/>
-        </w:rPr>
-        <w:t>Lightsource</w:t>
-      </w:r>
-      <w:proofErr w:type="spellEnd"/>
+        <w:t>+ Lightsource</w:t>
+      </w:r>
     </w:p>
     <w:p>
       <w:pPr>
@@ -6823,16 +6128,8 @@
         <w:rPr>
           <w:lang w:val="en-US"/>
         </w:rPr>
-        <w:t xml:space="preserve">Removed unnecessary multiplier from enemy movement speed </w:t>
-      </w:r>
-      <w:proofErr w:type="spellStart"/>
-      <w:r>
-        <w:rPr>
-          <w:lang w:val="en-US"/>
-        </w:rPr>
-        <w:t>calc</w:t>
-      </w:r>
-      <w:proofErr w:type="spellEnd"/>
+        <w:t>Removed unnecessary multiplier from enemy movement speed calc</w:t>
+      </w:r>
     </w:p>
     <w:p>
       <w:pPr>
@@ -7071,21 +6368,7 @@
         <w:rPr>
           <w:lang w:val="en-US"/>
         </w:rPr>
-        <w:t xml:space="preserve">New movement pattern: Swing (rotates around </w:t>
-      </w:r>
-      <w:proofErr w:type="spellStart"/>
-      <w:r>
-        <w:rPr>
-          <w:lang w:val="en-US"/>
-        </w:rPr>
-        <w:t>centerpoint</w:t>
-      </w:r>
-      <w:proofErr w:type="spellEnd"/>
-      <w:r>
-        <w:rPr>
-          <w:lang w:val="en-US"/>
-        </w:rPr>
-        <w:t>)</w:t>
+        <w:t>New movement pattern: Swing (rotates around centerpoint)</w:t>
       </w:r>
     </w:p>
     <w:p>
@@ -7175,21 +6458,7 @@
         <w:rPr>
           <w:lang w:val="en-US"/>
         </w:rPr>
-        <w:t xml:space="preserve">Started </w:t>
-      </w:r>
-      <w:proofErr w:type="spellStart"/>
-      <w:r>
-        <w:rPr>
-          <w:lang w:val="en-US"/>
-        </w:rPr>
-        <w:t>concepting</w:t>
-      </w:r>
-      <w:proofErr w:type="spellEnd"/>
-      <w:r>
-        <w:rPr>
-          <w:lang w:val="en-US"/>
-        </w:rPr>
-        <w:t xml:space="preserve"> a new boss</w:t>
+        <w:t>Started concepting a new boss</w:t>
       </w:r>
     </w:p>
     <w:p>
@@ -7262,21 +6531,7 @@
         <w:rPr>
           <w:lang w:val="en-US"/>
         </w:rPr>
-        <w:t xml:space="preserve">Refrain from creating </w:t>
-      </w:r>
-      <w:proofErr w:type="spellStart"/>
-      <w:r>
-        <w:rPr>
-          <w:lang w:val="en-US"/>
-        </w:rPr>
-        <w:t>monobehaviours</w:t>
-      </w:r>
-      <w:proofErr w:type="spellEnd"/>
-      <w:r>
-        <w:rPr>
-          <w:lang w:val="en-US"/>
-        </w:rPr>
-        <w:t xml:space="preserve"> with “new”</w:t>
+        <w:t>Refrain from creating monobehaviours with “new”</w:t>
       </w:r>
     </w:p>
     <w:p>
@@ -7367,28 +6622,12 @@
           <w:lang w:val="en-US"/>
         </w:rPr>
       </w:pPr>
-      <w:proofErr w:type="spellStart"/>
-      <w:r>
-        <w:rPr>
-          <w:lang w:val="en-US"/>
-        </w:rPr>
-        <w:t>Statpoints</w:t>
-      </w:r>
-      <w:proofErr w:type="spellEnd"/>
-      <w:r>
-        <w:rPr>
-          <w:lang w:val="en-US"/>
-        </w:rPr>
-        <w:t xml:space="preserve"> are powered up when meter threshold </w:t>
-      </w:r>
-      <w:proofErr w:type="spellStart"/>
-      <w:r>
-        <w:rPr>
-          <w:lang w:val="en-US"/>
-        </w:rPr>
-        <w:t>reahed</w:t>
-      </w:r>
-      <w:proofErr w:type="spellEnd"/>
+      <w:r>
+        <w:rPr>
+          <w:lang w:val="en-US"/>
+        </w:rPr>
+        <w:t>Statpoints are powered up when meter threshold reahed</w:t>
+      </w:r>
     </w:p>
     <w:p>
       <w:pPr>
@@ -7441,21 +6680,7 @@
         <w:rPr>
           <w:lang w:val="en-US"/>
         </w:rPr>
-        <w:t xml:space="preserve">Fixed boss </w:t>
-      </w:r>
-      <w:proofErr w:type="spellStart"/>
-      <w:r>
-        <w:rPr>
-          <w:lang w:val="en-US"/>
-        </w:rPr>
-        <w:t>namepanel</w:t>
-      </w:r>
-      <w:proofErr w:type="spellEnd"/>
-      <w:r>
-        <w:rPr>
-          <w:lang w:val="en-US"/>
-        </w:rPr>
-        <w:t xml:space="preserve"> not resetting when restart</w:t>
+        <w:t>Fixed boss namepanel not resetting when restart</w:t>
       </w:r>
     </w:p>
     <w:p>
@@ -7509,30 +6734,8 @@
         <w:rPr>
           <w:lang w:val="en-US"/>
         </w:rPr>
-        <w:t xml:space="preserve">Character spawns weapons when </w:t>
-      </w:r>
-      <w:proofErr w:type="spellStart"/>
-      <w:r>
-        <w:rPr>
-          <w:lang w:val="en-US"/>
-        </w:rPr>
-        <w:t>powerup</w:t>
-      </w:r>
-      <w:proofErr w:type="spellEnd"/>
-      <w:r>
-        <w:rPr>
-          <w:lang w:val="en-US"/>
-        </w:rPr>
-        <w:t xml:space="preserve">, loses them when </w:t>
-      </w:r>
-      <w:proofErr w:type="spellStart"/>
-      <w:r>
-        <w:rPr>
-          <w:lang w:val="en-US"/>
-        </w:rPr>
-        <w:t>powerdown</w:t>
-      </w:r>
-      <w:proofErr w:type="spellEnd"/>
+        <w:t>Character spawns weapons when powerup, loses them when powerdown</w:t>
+      </w:r>
     </w:p>
     <w:p>
       <w:pPr>
@@ -8058,21 +7261,7 @@
         <w:rPr>
           <w:lang w:val="en-US"/>
         </w:rPr>
-        <w:t xml:space="preserve">Parallax can be handled from </w:t>
-      </w:r>
-      <w:proofErr w:type="spellStart"/>
-      <w:r>
-        <w:rPr>
-          <w:lang w:val="en-US"/>
-        </w:rPr>
-        <w:t>stagehandler</w:t>
-      </w:r>
-      <w:proofErr w:type="spellEnd"/>
-      <w:r>
-        <w:rPr>
-          <w:lang w:val="en-US"/>
-        </w:rPr>
-        <w:t xml:space="preserve"> routine</w:t>
+        <w:t>Parallax can be handled from stagehandler routine</w:t>
       </w:r>
     </w:p>
     <w:p>
@@ -8163,21 +7352,7 @@
           <w:lang w:val="en-US"/>
         </w:rPr>
         <w:lastRenderedPageBreak/>
-        <w:t xml:space="preserve">Stripped down </w:t>
-      </w:r>
-      <w:proofErr w:type="spellStart"/>
-      <w:r>
-        <w:rPr>
-          <w:lang w:val="en-US"/>
-        </w:rPr>
-        <w:t>coroutines</w:t>
-      </w:r>
-      <w:proofErr w:type="spellEnd"/>
-      <w:r>
-        <w:rPr>
-          <w:lang w:val="en-US"/>
-        </w:rPr>
-        <w:t xml:space="preserve"> that broke the initialization</w:t>
+        <w:t>Stripped down coroutines that broke the initialization</w:t>
       </w:r>
     </w:p>
     <w:p>
@@ -8191,19 +7366,11 @@
           <w:lang w:val="en-US"/>
         </w:rPr>
       </w:pPr>
-      <w:proofErr w:type="spellStart"/>
-      <w:r>
-        <w:rPr>
-          <w:lang w:val="en-US"/>
-        </w:rPr>
-        <w:t>WaitUntils</w:t>
-      </w:r>
-      <w:proofErr w:type="spellEnd"/>
-      <w:r>
-        <w:rPr>
-          <w:lang w:val="en-US"/>
-        </w:rPr>
-        <w:t xml:space="preserve"> are not affected by timescale changes</w:t>
+      <w:r>
+        <w:rPr>
+          <w:lang w:val="en-US"/>
+        </w:rPr>
+        <w:t>WaitUntils are not affected by timescale changes</w:t>
       </w:r>
     </w:p>
     <w:p>
@@ -8278,21 +7445,7 @@
         <w:rPr>
           <w:lang w:val="en-US"/>
         </w:rPr>
-        <w:t xml:space="preserve">Decoupled a lot of components from </w:t>
-      </w:r>
-      <w:proofErr w:type="spellStart"/>
-      <w:r>
-        <w:rPr>
-          <w:lang w:val="en-US"/>
-        </w:rPr>
-        <w:t>GameControl</w:t>
-      </w:r>
-      <w:proofErr w:type="spellEnd"/>
-      <w:r>
-        <w:rPr>
-          <w:lang w:val="en-US"/>
-        </w:rPr>
-        <w:t xml:space="preserve"> and UI</w:t>
+        <w:t>Decoupled a lot of components from GameControl and UI</w:t>
       </w:r>
     </w:p>
     <w:p>
@@ -8328,21 +7481,7 @@
         <w:rPr>
           <w:lang w:val="en-US"/>
         </w:rPr>
-        <w:t xml:space="preserve">Inherited boss phase routines from </w:t>
-      </w:r>
-      <w:proofErr w:type="spellStart"/>
-      <w:r>
-        <w:rPr>
-          <w:lang w:val="en-US"/>
-        </w:rPr>
-        <w:t>Phaser</w:t>
-      </w:r>
-      <w:proofErr w:type="spellEnd"/>
-      <w:r>
-        <w:rPr>
-          <w:lang w:val="en-US"/>
-        </w:rPr>
-        <w:t xml:space="preserve"> so it doesn’t get crowded </w:t>
+        <w:t xml:space="preserve">Inherited boss phase routines from Phaser so it doesn’t get crowded </w:t>
       </w:r>
     </w:p>
     <w:p>
@@ -8356,7 +7495,6 @@
           <w:lang w:val="en-US"/>
         </w:rPr>
       </w:pPr>
-      <w:proofErr w:type="spellStart"/>
       <w:r>
         <w:rPr>
           <w:lang w:val="en-US"/>
@@ -8373,14 +7511,37 @@
         <w:rPr>
           <w:lang w:val="en-US"/>
         </w:rPr>
+        <w:t>d stage canvas</w:t>
+      </w:r>
+    </w:p>
+    <w:p>
+      <w:pPr>
+        <w:pStyle w:val="ListParagraph"/>
+        <w:numPr>
+          <w:ilvl w:val="0"/>
+          <w:numId w:val="33"/>
+        </w:numPr>
+        <w:rPr>
+          <w:lang w:val="en-US"/>
+        </w:rPr>
+      </w:pPr>
+      <w:r>
+        <w:rPr>
+          <w:lang w:val="en-US"/>
+        </w:rPr>
+        <w:t>Change</w:t>
+      </w:r>
+      <w:r>
+        <w:rPr>
+          <w:lang w:val="en-US"/>
+        </w:rPr>
         <w:t>d</w:t>
       </w:r>
-      <w:proofErr w:type="spellEnd"/>
-      <w:r>
-        <w:rPr>
-          <w:lang w:val="en-US"/>
-        </w:rPr>
-        <w:t xml:space="preserve"> stage canvas</w:t>
+      <w:r>
+        <w:rPr>
+          <w:lang w:val="en-US"/>
+        </w:rPr>
+        <w:t xml:space="preserve"> all normal textassets to TMPro</w:t>
       </w:r>
     </w:p>
     <w:p>
@@ -8398,88 +7559,16 @@
         <w:rPr>
           <w:lang w:val="en-US"/>
         </w:rPr>
-        <w:t>Change</w:t>
-      </w:r>
-      <w:r>
-        <w:rPr>
-          <w:lang w:val="en-US"/>
-        </w:rPr>
-        <w:t>d</w:t>
-      </w:r>
-      <w:r>
-        <w:rPr>
-          <w:lang w:val="en-US"/>
-        </w:rPr>
-        <w:t xml:space="preserve"> all normal </w:t>
-      </w:r>
-      <w:proofErr w:type="spellStart"/>
-      <w:r>
-        <w:rPr>
-          <w:lang w:val="en-US"/>
-        </w:rPr>
-        <w:t>textassets</w:t>
-      </w:r>
-      <w:proofErr w:type="spellEnd"/>
-      <w:r>
-        <w:rPr>
-          <w:lang w:val="en-US"/>
-        </w:rPr>
-        <w:t xml:space="preserve"> to </w:t>
-      </w:r>
-      <w:proofErr w:type="spellStart"/>
-      <w:r>
-        <w:rPr>
-          <w:lang w:val="en-US"/>
-        </w:rPr>
-        <w:t>TMPro</w:t>
-      </w:r>
-      <w:proofErr w:type="spellEnd"/>
-    </w:p>
-    <w:p>
-      <w:pPr>
-        <w:pStyle w:val="ListParagraph"/>
-        <w:numPr>
-          <w:ilvl w:val="0"/>
-          <w:numId w:val="33"/>
-        </w:numPr>
-        <w:rPr>
-          <w:lang w:val="en-US"/>
-        </w:rPr>
-      </w:pPr>
-      <w:r>
-        <w:rPr>
-          <w:lang w:val="en-US"/>
-        </w:rPr>
-        <w:t xml:space="preserve">Added </w:t>
-      </w:r>
-      <w:proofErr w:type="spellStart"/>
-      <w:r>
-        <w:rPr>
-          <w:lang w:val="en-US"/>
-        </w:rPr>
-        <w:t>toggleable</w:t>
-      </w:r>
-      <w:proofErr w:type="spellEnd"/>
-      <w:r>
-        <w:rPr>
-          <w:lang w:val="en-US"/>
-        </w:rPr>
-        <w:t xml:space="preserve"> invulnerability indicator to boss </w:t>
-      </w:r>
-      <w:proofErr w:type="spellStart"/>
-      <w:r>
-        <w:rPr>
-          <w:lang w:val="en-US"/>
-        </w:rPr>
-        <w:t>hp</w:t>
-      </w:r>
-      <w:proofErr w:type="spellEnd"/>
-      <w:r>
-        <w:rPr>
-          <w:lang w:val="en-US"/>
-        </w:rPr>
-        <w:t xml:space="preserve"> bar</w:t>
-      </w:r>
+        <w:t>Added toggleable invulnerability indicator to boss hp bar</w:t>
+      </w:r>
+    </w:p>
+    <w:p>
+      <w:pPr>
+        <w:pStyle w:val="ListParagraph"/>
+        <w:rPr>
+          <w:lang w:val="en-US"/>
+        </w:rPr>
+      </w:pPr>
     </w:p>
     <w:p>
       <w:pPr>
@@ -13613,7 +12702,7 @@
 </file>
 
 <file path=customXml/itemProps1.xml><?xml version="1.0" encoding="utf-8"?>
-<ds:datastoreItem xmlns:ds="http://schemas.openxmlformats.org/officeDocument/2006/customXml" ds:itemID="{64566B22-2356-4BF3-A7A1-276DD54FFE9D}">
+<ds:datastoreItem xmlns:ds="http://schemas.openxmlformats.org/officeDocument/2006/customXml" ds:itemID="{A64E5F91-7AE8-472E-9C85-1F919E648201}">
   <ds:schemaRefs>
     <ds:schemaRef ds:uri="http://schemas.openxmlformats.org/officeDocument/2006/bibliography"/>
   </ds:schemaRefs>

</xml_diff>

<commit_message>
Added difficulty menu to MainMenu
</commit_message>
<xml_diff>
--- a/BulletHellProject.docx
+++ b/BulletHellProject.docx
@@ -3782,6 +3782,33 @@
           <w:highlight w:val="yellow"/>
           <w:lang w:val="en-US"/>
         </w:rPr>
+        <w:t xml:space="preserve">Find out why </w:t>
+      </w:r>
+      <w:r>
+        <w:rPr>
+          <w:highlight w:val="yellow"/>
+          <w:lang w:val="en-US"/>
+        </w:rPr>
+        <w:t>enemies don’t seem to take damage all the time</w:t>
+      </w:r>
+    </w:p>
+    <w:p>
+      <w:pPr>
+        <w:pStyle w:val="ListParagraph"/>
+        <w:numPr>
+          <w:ilvl w:val="0"/>
+          <w:numId w:val="6"/>
+        </w:numPr>
+        <w:rPr>
+          <w:highlight w:val="yellow"/>
+          <w:lang w:val="en-US"/>
+        </w:rPr>
+      </w:pPr>
+      <w:r>
+        <w:rPr>
+          <w:highlight w:val="yellow"/>
+          <w:lang w:val="en-US"/>
+        </w:rPr>
         <w:t>fix homing bullet by removing the offset and having it check if its reached its destination, then vanishing (or change lerp to translate so it doesn’t slow down near target)</w:t>
       </w:r>
     </w:p>
@@ -3823,29 +3850,29 @@
           <w:lang w:val="en-US"/>
         </w:rPr>
         <w:t>fix level timer label</w:t>
-      </w:r>
-    </w:p>
-    <w:p>
-      <w:pPr>
-        <w:pStyle w:val="ListParagraph"/>
-        <w:numPr>
-          <w:ilvl w:val="0"/>
-          <w:numId w:val="6"/>
-        </w:numPr>
-        <w:rPr>
-          <w:highlight w:val="yellow"/>
-          <w:lang w:val="en-US"/>
-        </w:rPr>
-      </w:pPr>
-      <w:r>
-        <w:rPr>
-          <w:highlight w:val="yellow"/>
-          <w:lang w:val="en-US"/>
-        </w:rPr>
-        <w:t>enemies don’t seem to take damage all the time</w:t>
       </w:r>
       <w:bookmarkStart w:id="15" w:name="_GoBack"/>
       <w:bookmarkEnd w:id="15"/>
+    </w:p>
+    <w:p>
+      <w:pPr>
+        <w:pStyle w:val="ListParagraph"/>
+        <w:numPr>
+          <w:ilvl w:val="0"/>
+          <w:numId w:val="6"/>
+        </w:numPr>
+        <w:rPr>
+          <w:highlight w:val="yellow"/>
+          <w:lang w:val="en-US"/>
+        </w:rPr>
+      </w:pPr>
+      <w:r>
+        <w:rPr>
+          <w:highlight w:val="yellow"/>
+          <w:lang w:val="en-US"/>
+        </w:rPr>
+        <w:t>add difficulty selection screen</w:t>
+      </w:r>
     </w:p>
     <w:p>
       <w:pPr>
@@ -12731,7 +12758,7 @@
 </file>
 
 <file path=customXml/itemProps1.xml><?xml version="1.0" encoding="utf-8"?>
-<ds:datastoreItem xmlns:ds="http://schemas.openxmlformats.org/officeDocument/2006/customXml" ds:itemID="{45A73357-7C7D-438C-A3BF-9B09020908A4}">
+<ds:datastoreItem xmlns:ds="http://schemas.openxmlformats.org/officeDocument/2006/customXml" ds:itemID="{F8660080-6C23-4A5F-93DD-B4771659A7E5}">
   <ds:schemaRefs>
     <ds:schemaRef ds:uri="http://schemas.openxmlformats.org/officeDocument/2006/bibliography"/>
   </ds:schemaRefs>

</xml_diff>

<commit_message>
Showing timer for midboss staytime
</commit_message>
<xml_diff>
--- a/BulletHellProject.docx
+++ b/BulletHellProject.docx
@@ -2197,20 +2197,62 @@
         <w:rPr>
           <w:lang w:val="en-US"/>
         </w:rPr>
-        <w:t xml:space="preserve">The lord of realm of Asuras has opened pathways to the regular world. She sent Asuras to find a mystical item that would make her truly immortal, “the twilight core”. Without that, the world will never see a sunrise, or a sunset, only perpetual night or day. </w:t>
-      </w:r>
-    </w:p>
-    <w:p>
-      <w:pPr>
-        <w:rPr>
-          <w:lang w:val="en-US"/>
-        </w:rPr>
-      </w:pPr>
-      <w:r>
-        <w:rPr>
-          <w:lang w:val="en-US"/>
-        </w:rPr>
-        <w:t xml:space="preserve">The main character spots the Asura who stole the core and follows it to the </w:t>
+        <w:t xml:space="preserve">The lord of realm of </w:t>
+      </w:r>
+      <w:proofErr w:type="spellStart"/>
+      <w:r>
+        <w:rPr>
+          <w:lang w:val="en-US"/>
+        </w:rPr>
+        <w:t>Asuras</w:t>
+      </w:r>
+      <w:proofErr w:type="spellEnd"/>
+      <w:r>
+        <w:rPr>
+          <w:lang w:val="en-US"/>
+        </w:rPr>
+        <w:t xml:space="preserve"> has opened pathways to the regular world. She sent </w:t>
+      </w:r>
+      <w:proofErr w:type="spellStart"/>
+      <w:r>
+        <w:rPr>
+          <w:lang w:val="en-US"/>
+        </w:rPr>
+        <w:t>Asuras</w:t>
+      </w:r>
+      <w:proofErr w:type="spellEnd"/>
+      <w:r>
+        <w:rPr>
+          <w:lang w:val="en-US"/>
+        </w:rPr>
+        <w:t xml:space="preserve"> to find a mystical item that would make her truly immortal, “the twilight core”. Without that, the world will never see a sunrise, or a sunset, only perpetual night or day. </w:t>
+      </w:r>
+    </w:p>
+    <w:p>
+      <w:pPr>
+        <w:rPr>
+          <w:lang w:val="en-US"/>
+        </w:rPr>
+      </w:pPr>
+      <w:r>
+        <w:rPr>
+          <w:lang w:val="en-US"/>
+        </w:rPr>
+        <w:t xml:space="preserve">The main character spots the </w:t>
+      </w:r>
+      <w:proofErr w:type="spellStart"/>
+      <w:r>
+        <w:rPr>
+          <w:lang w:val="en-US"/>
+        </w:rPr>
+        <w:t>Asura</w:t>
+      </w:r>
+      <w:proofErr w:type="spellEnd"/>
+      <w:r>
+        <w:rPr>
+          <w:lang w:val="en-US"/>
+        </w:rPr>
+        <w:t xml:space="preserve"> who stole the core and follows it to the </w:t>
       </w:r>
       <w:r>
         <w:rPr>
@@ -2247,20 +2289,48 @@
         <w:rPr>
           <w:lang w:val="en-US"/>
         </w:rPr>
-        <w:t>where (Boss2) is opening pathways. She defeats her and follows the Asura through the pathway.</w:t>
-      </w:r>
-    </w:p>
-    <w:p>
-      <w:pPr>
-        <w:rPr>
-          <w:lang w:val="en-US"/>
-        </w:rPr>
-      </w:pPr>
-      <w:r>
-        <w:rPr>
-          <w:lang w:val="en-US"/>
-        </w:rPr>
-        <w:t>In the Asura realm</w:t>
+        <w:t xml:space="preserve">where (Boss2) is opening pathways. She defeats her and follows the </w:t>
+      </w:r>
+      <w:proofErr w:type="spellStart"/>
+      <w:r>
+        <w:rPr>
+          <w:lang w:val="en-US"/>
+        </w:rPr>
+        <w:t>Asura</w:t>
+      </w:r>
+      <w:proofErr w:type="spellEnd"/>
+      <w:r>
+        <w:rPr>
+          <w:lang w:val="en-US"/>
+        </w:rPr>
+        <w:t xml:space="preserve"> through the pathway.</w:t>
+      </w:r>
+    </w:p>
+    <w:p>
+      <w:pPr>
+        <w:rPr>
+          <w:lang w:val="en-US"/>
+        </w:rPr>
+      </w:pPr>
+      <w:r>
+        <w:rPr>
+          <w:lang w:val="en-US"/>
+        </w:rPr>
+        <w:t xml:space="preserve">In the </w:t>
+      </w:r>
+      <w:proofErr w:type="spellStart"/>
+      <w:r>
+        <w:rPr>
+          <w:lang w:val="en-US"/>
+        </w:rPr>
+        <w:t>Asura</w:t>
+      </w:r>
+      <w:proofErr w:type="spellEnd"/>
+      <w:r>
+        <w:rPr>
+          <w:lang w:val="en-US"/>
+        </w:rPr>
+        <w:t xml:space="preserve"> realm</w:t>
       </w:r>
       <w:r>
         <w:rPr>
@@ -2296,7 +2366,21 @@
         <w:rPr>
           <w:lang w:val="en-US"/>
         </w:rPr>
-        <w:t xml:space="preserve"> the asura </w:t>
+        <w:t xml:space="preserve"> the </w:t>
+      </w:r>
+      <w:proofErr w:type="spellStart"/>
+      <w:r>
+        <w:rPr>
+          <w:lang w:val="en-US"/>
+        </w:rPr>
+        <w:t>asura</w:t>
+      </w:r>
+      <w:proofErr w:type="spellEnd"/>
+      <w:r>
+        <w:rPr>
+          <w:lang w:val="en-US"/>
+        </w:rPr>
+        <w:t xml:space="preserve"> </w:t>
       </w:r>
       <w:r>
         <w:rPr>
@@ -2358,7 +2442,35 @@
         <w:rPr>
           <w:lang w:val="en-US"/>
         </w:rPr>
-        <w:t xml:space="preserve">Stage 5 signifies the various layers of the temple (Asura, Human, Deva, Brahma). Main char makes her way to the middle and meets </w:t>
+        <w:t>Stage 5 signifies the various layers of the temple (</w:t>
+      </w:r>
+      <w:proofErr w:type="spellStart"/>
+      <w:r>
+        <w:rPr>
+          <w:lang w:val="en-US"/>
+        </w:rPr>
+        <w:t>Asura</w:t>
+      </w:r>
+      <w:proofErr w:type="spellEnd"/>
+      <w:r>
+        <w:rPr>
+          <w:lang w:val="en-US"/>
+        </w:rPr>
+        <w:t xml:space="preserve">, Human, Deva, </w:t>
+      </w:r>
+      <w:proofErr w:type="gramStart"/>
+      <w:r>
+        <w:rPr>
+          <w:lang w:val="en-US"/>
+        </w:rPr>
+        <w:t>Brahma</w:t>
+      </w:r>
+      <w:proofErr w:type="gramEnd"/>
+      <w:r>
+        <w:rPr>
+          <w:lang w:val="en-US"/>
+        </w:rPr>
+        <w:t xml:space="preserve">). Main char makes her way to the middle and meets </w:t>
       </w:r>
       <w:r>
         <w:rPr>
@@ -2397,11 +2509,19 @@
           <w:lang w:val="en-US"/>
         </w:rPr>
       </w:pPr>
-      <w:r>
-        <w:rPr>
-          <w:lang w:val="en-US"/>
-        </w:rPr>
-        <w:t xml:space="preserve">After that, Brahma teleports her to an astral plane, a courtyard beyond the temple. Main char lures out (Boss6). After main char survives her initial attacks, an avatar appears and knocks the core out of </w:t>
+      <w:proofErr w:type="gramStart"/>
+      <w:r>
+        <w:rPr>
+          <w:lang w:val="en-US"/>
+        </w:rPr>
+        <w:t>After that, Brahma teleports her to an astral plane, a courtyard beyond the temple.</w:t>
+      </w:r>
+      <w:proofErr w:type="gramEnd"/>
+      <w:r>
+        <w:rPr>
+          <w:lang w:val="en-US"/>
+        </w:rPr>
+        <w:t xml:space="preserve"> Main char lures out (Boss6). After main char survives her initial attacks, an avatar appears and knocks the core out of </w:t>
       </w:r>
       <w:r>
         <w:rPr>
@@ -2421,7 +2541,21 @@
         <w:rPr>
           <w:lang w:val="en-US"/>
         </w:rPr>
-        <w:t>After defeating her the main char returns to her realm to enjoy the sunsets and sunrises again.</w:t>
+        <w:t xml:space="preserve">After defeating </w:t>
+      </w:r>
+      <w:proofErr w:type="gramStart"/>
+      <w:r>
+        <w:rPr>
+          <w:lang w:val="en-US"/>
+        </w:rPr>
+        <w:t>her the</w:t>
+      </w:r>
+      <w:proofErr w:type="gramEnd"/>
+      <w:r>
+        <w:rPr>
+          <w:lang w:val="en-US"/>
+        </w:rPr>
+        <w:t xml:space="preserve"> main char returns to her realm to enjoy the sunsets and sunrises again.</w:t>
       </w:r>
     </w:p>
     <w:p>
@@ -2455,6 +2589,7 @@
           <w:lang w:val="en-US"/>
         </w:rPr>
       </w:pPr>
+      <w:proofErr w:type="spellStart"/>
       <w:r>
         <w:rPr>
           <w:b/>
@@ -2462,7 +2597,16 @@
           <w:lang w:val="en-US"/>
         </w:rPr>
         <w:lastRenderedPageBreak/>
-        <w:t>Asura’s Path</w:t>
+        <w:t>Asura’s</w:t>
+      </w:r>
+      <w:proofErr w:type="spellEnd"/>
+      <w:r>
+        <w:rPr>
+          <w:b/>
+          <w:bCs/>
+          <w:lang w:val="en-US"/>
+        </w:rPr>
+        <w:t xml:space="preserve"> Path</w:t>
       </w:r>
       <w:r>
         <w:rPr>
@@ -2474,7 +2618,21 @@
         <w:rPr>
           <w:lang w:val="en-US"/>
         </w:rPr>
-        <w:t>Main character follows an asura that has stolen the twilight core. After pursuing her for a while s</w:t>
+        <w:t xml:space="preserve">Main character follows an </w:t>
+      </w:r>
+      <w:proofErr w:type="spellStart"/>
+      <w:r>
+        <w:rPr>
+          <w:lang w:val="en-US"/>
+        </w:rPr>
+        <w:t>asura</w:t>
+      </w:r>
+      <w:proofErr w:type="spellEnd"/>
+      <w:r>
+        <w:rPr>
+          <w:lang w:val="en-US"/>
+        </w:rPr>
+        <w:t xml:space="preserve"> that has stolen the twilight core. After pursuing her for a while s</w:t>
       </w:r>
       <w:r>
         <w:rPr>
@@ -2494,12 +2652,28 @@
           <w:lang w:val="en-US"/>
         </w:rPr>
       </w:pPr>
-      <w:r>
-        <w:rPr>
-          <w:lang w:val="en-US"/>
-        </w:rPr>
-        <w:t>Midboss: Asura</w:t>
-      </w:r>
+      <w:proofErr w:type="spellStart"/>
+      <w:r>
+        <w:rPr>
+          <w:lang w:val="en-US"/>
+        </w:rPr>
+        <w:t>Midboss</w:t>
+      </w:r>
+      <w:proofErr w:type="spellEnd"/>
+      <w:r>
+        <w:rPr>
+          <w:lang w:val="en-US"/>
+        </w:rPr>
+        <w:t xml:space="preserve">: </w:t>
+      </w:r>
+      <w:proofErr w:type="spellStart"/>
+      <w:r>
+        <w:rPr>
+          <w:lang w:val="en-US"/>
+        </w:rPr>
+        <w:t>Asura</w:t>
+      </w:r>
+      <w:proofErr w:type="spellEnd"/>
     </w:p>
     <w:p>
       <w:pPr>
@@ -2544,11 +2718,19 @@
         </w:rPr>
         <w:br/>
       </w:r>
-      <w:r>
-        <w:rPr>
-          <w:lang w:val="en-US"/>
-        </w:rPr>
-        <w:t>After defeating the guard m</w:t>
+      <w:proofErr w:type="gramStart"/>
+      <w:r>
+        <w:rPr>
+          <w:lang w:val="en-US"/>
+        </w:rPr>
+        <w:t>After</w:t>
+      </w:r>
+      <w:proofErr w:type="gramEnd"/>
+      <w:r>
+        <w:rPr>
+          <w:lang w:val="en-US"/>
+        </w:rPr>
+        <w:t xml:space="preserve"> defeating the guard m</w:t>
       </w:r>
       <w:r>
         <w:rPr>
@@ -2578,7 +2760,21 @@
         <w:rPr>
           <w:lang w:val="en-US"/>
         </w:rPr>
-        <w:t xml:space="preserve">where she meets a spider queen who is opening portals  to the twilight realm. She defeats her and travels through a portal to the twilight realm. </w:t>
+        <w:t xml:space="preserve">where she meets a spider queen who is opening </w:t>
+      </w:r>
+      <w:proofErr w:type="gramStart"/>
+      <w:r>
+        <w:rPr>
+          <w:lang w:val="en-US"/>
+        </w:rPr>
+        <w:t>portals  to</w:t>
+      </w:r>
+      <w:proofErr w:type="gramEnd"/>
+      <w:r>
+        <w:rPr>
+          <w:lang w:val="en-US"/>
+        </w:rPr>
+        <w:t xml:space="preserve"> the twilight realm. She defeats her and travels through a portal to the twilight realm. </w:t>
       </w:r>
     </w:p>
     <w:p>
@@ -2644,12 +2840,28 @@
           <w:lang w:val="en-US"/>
         </w:rPr>
       </w:pPr>
-      <w:r>
-        <w:rPr>
-          <w:lang w:val="en-US"/>
-        </w:rPr>
-        <w:t>Midboss: Asura</w:t>
-      </w:r>
+      <w:proofErr w:type="spellStart"/>
+      <w:r>
+        <w:rPr>
+          <w:lang w:val="en-US"/>
+        </w:rPr>
+        <w:t>Midboss</w:t>
+      </w:r>
+      <w:proofErr w:type="spellEnd"/>
+      <w:r>
+        <w:rPr>
+          <w:lang w:val="en-US"/>
+        </w:rPr>
+        <w:t xml:space="preserve">: </w:t>
+      </w:r>
+      <w:proofErr w:type="spellStart"/>
+      <w:r>
+        <w:rPr>
+          <w:lang w:val="en-US"/>
+        </w:rPr>
+        <w:t>Asura</w:t>
+      </w:r>
+      <w:proofErr w:type="spellEnd"/>
     </w:p>
     <w:p>
       <w:pPr>
@@ -2701,8 +2913,16 @@
         <w:rPr>
           <w:lang w:val="en-US"/>
         </w:rPr>
-        <w:t xml:space="preserve"> Asura</w:t>
-      </w:r>
+        <w:t xml:space="preserve"> </w:t>
+      </w:r>
+      <w:proofErr w:type="spellStart"/>
+      <w:r>
+        <w:rPr>
+          <w:lang w:val="en-US"/>
+        </w:rPr>
+        <w:t>Asura</w:t>
+      </w:r>
+      <w:proofErr w:type="spellEnd"/>
     </w:p>
     <w:p>
       <w:pPr>
@@ -3044,6 +3264,7 @@
           <w:lang w:val="en-US"/>
         </w:rPr>
       </w:pPr>
+      <w:proofErr w:type="spellStart"/>
       <w:r>
         <w:rPr>
           <w:rFonts w:cs="Arial"/>
@@ -3053,14 +3274,26 @@
           <w:shd w:val="clear" w:color="auto" w:fill="FFFFFF"/>
           <w:lang w:val="en-US"/>
         </w:rPr>
-        <w:t>Huldras are usually said to be very self-conscious about their tail and back, and attacks anyone who points them out.</w:t>
-      </w:r>
-    </w:p>
-    <w:p>
-      <w:pPr>
-        <w:rPr>
+        <w:t>Huldras</w:t>
+      </w:r>
+      <w:proofErr w:type="spellEnd"/>
+      <w:r>
+        <w:rPr>
+          <w:rFonts w:cs="Arial"/>
+          <w:color w:val="000000"/>
           <w:sz w:val="21"/>
           <w:szCs w:val="24"/>
+          <w:shd w:val="clear" w:color="auto" w:fill="FFFFFF"/>
+          <w:lang w:val="en-US"/>
+        </w:rPr>
+        <w:t xml:space="preserve"> are usually said to be very self-conscious about their tail and back, and attacks anyone who points them out.</w:t>
+      </w:r>
+    </w:p>
+    <w:p>
+      <w:pPr>
+        <w:rPr>
+          <w:sz w:val="21"/>
+          <w:szCs w:val="24"/>
           <w:lang w:val="en-US"/>
         </w:rPr>
       </w:pPr>
@@ -3119,7 +3352,14 @@
         <w:rPr>
           <w:lang w:val="en-US"/>
         </w:rPr>
-        <w:t>from sprite extra legs</w:t>
+        <w:t xml:space="preserve">from sprite extra </w:t>
+      </w:r>
+      <w:proofErr w:type="spellStart"/>
+      <w:r>
+        <w:rPr>
+          <w:lang w:val="en-US"/>
+        </w:rPr>
+        <w:t>legs</w:t>
       </w:r>
       <w:r>
         <w:rPr>
@@ -3127,6 +3367,7 @@
         </w:rPr>
         <w:t>s</w:t>
       </w:r>
+      <w:proofErr w:type="spellEnd"/>
     </w:p>
     <w:p>
       <w:pPr>
@@ -3225,7 +3466,21 @@
         <w:rPr>
           <w:lang w:val="en-US"/>
         </w:rPr>
-        <w:t>Day Core: Startlight special</w:t>
+        <w:t xml:space="preserve">Day Core: </w:t>
+      </w:r>
+      <w:proofErr w:type="spellStart"/>
+      <w:r>
+        <w:rPr>
+          <w:lang w:val="en-US"/>
+        </w:rPr>
+        <w:t>Startlight</w:t>
+      </w:r>
+      <w:proofErr w:type="spellEnd"/>
+      <w:r>
+        <w:rPr>
+          <w:lang w:val="en-US"/>
+        </w:rPr>
+        <w:t xml:space="preserve"> special</w:t>
       </w:r>
     </w:p>
     <w:p>
@@ -3351,7 +3606,21 @@
         <w:rPr>
           <w:lang w:val="en-US"/>
         </w:rPr>
-        <w:t>Cores can be leveled with exp points</w:t>
+        <w:t xml:space="preserve">Cores can be leveled with </w:t>
+      </w:r>
+      <w:proofErr w:type="spellStart"/>
+      <w:r>
+        <w:rPr>
+          <w:lang w:val="en-US"/>
+        </w:rPr>
+        <w:t>exp</w:t>
+      </w:r>
+      <w:proofErr w:type="spellEnd"/>
+      <w:r>
+        <w:rPr>
+          <w:lang w:val="en-US"/>
+        </w:rPr>
+        <w:t xml:space="preserve"> points</w:t>
       </w:r>
     </w:p>
     <w:p>
@@ -3489,11 +3758,19 @@
           <w:lang w:val="en-US"/>
         </w:rPr>
       </w:pPr>
-      <w:r>
-        <w:rPr>
-          <w:lang w:val="en-US"/>
-        </w:rPr>
-        <w:t>Scorepoint multiplier from core levels?</w:t>
+      <w:proofErr w:type="spellStart"/>
+      <w:r>
+        <w:rPr>
+          <w:lang w:val="en-US"/>
+        </w:rPr>
+        <w:t>Scorepoint</w:t>
+      </w:r>
+      <w:proofErr w:type="spellEnd"/>
+      <w:r>
+        <w:rPr>
+          <w:lang w:val="en-US"/>
+        </w:rPr>
+        <w:t xml:space="preserve"> multiplier from core levels?</w:t>
       </w:r>
     </w:p>
     <w:p>
@@ -3628,7 +3905,21 @@
         <w:rPr>
           <w:lang w:val="en-US"/>
         </w:rPr>
-        <w:t>Added score gain for corepoints with multiplier</w:t>
+        <w:t xml:space="preserve">Added score gain for </w:t>
+      </w:r>
+      <w:proofErr w:type="spellStart"/>
+      <w:r>
+        <w:rPr>
+          <w:lang w:val="en-US"/>
+        </w:rPr>
+        <w:t>corepoints</w:t>
+      </w:r>
+      <w:proofErr w:type="spellEnd"/>
+      <w:r>
+        <w:rPr>
+          <w:lang w:val="en-US"/>
+        </w:rPr>
+        <w:t xml:space="preserve"> with multiplier</w:t>
       </w:r>
     </w:p>
     <w:p>
@@ -3646,8 +3937,16 @@
         <w:rPr>
           <w:lang w:val="en-US"/>
         </w:rPr>
-        <w:t>Visual indication for score and hiscore</w:t>
-      </w:r>
+        <w:t xml:space="preserve">Visual indication for score and </w:t>
+      </w:r>
+      <w:proofErr w:type="spellStart"/>
+      <w:r>
+        <w:rPr>
+          <w:lang w:val="en-US"/>
+        </w:rPr>
+        <w:t>hiscore</w:t>
+      </w:r>
+      <w:proofErr w:type="spellEnd"/>
     </w:p>
     <w:p>
       <w:pPr>
@@ -3701,6 +4000,7 @@
         </w:rPr>
       </w:pPr>
       <w:bookmarkStart w:id="14" w:name="_Toc468270164"/>
+      <w:proofErr w:type="spellStart"/>
       <w:r>
         <w:rPr>
           <w:lang w:val="en-US"/>
@@ -3708,6 +4008,7 @@
         <w:t>Todo</w:t>
       </w:r>
       <w:bookmarkEnd w:id="14"/>
+      <w:proofErr w:type="spellEnd"/>
     </w:p>
     <w:p>
       <w:pPr>
@@ -3782,14 +4083,27 @@
           <w:highlight w:val="yellow"/>
           <w:lang w:val="en-US"/>
         </w:rPr>
-        <w:t xml:space="preserve">Find out why </w:t>
-      </w:r>
-      <w:r>
+        <w:t>Find out why enemies don’t seem to take damage all the time</w:t>
+      </w:r>
+    </w:p>
+    <w:p>
+      <w:pPr>
+        <w:pStyle w:val="ListParagraph"/>
+        <w:numPr>
+          <w:ilvl w:val="0"/>
+          <w:numId w:val="6"/>
+        </w:numPr>
         <w:rPr>
           <w:highlight w:val="yellow"/>
           <w:lang w:val="en-US"/>
         </w:rPr>
-        <w:t>enemies don’t seem to take damage all the time</w:t>
+      </w:pPr>
+      <w:r>
+        <w:rPr>
+          <w:highlight w:val="yellow"/>
+          <w:lang w:val="en-US"/>
+        </w:rPr>
+        <w:t>fix homing bullet by removing the offset and having it check if its reached its destination, then vanishing (or change lerp to translate so it doesn’t slow down near target)</w:t>
       </w:r>
     </w:p>
     <w:p>
@@ -3809,8 +4123,17 @@
           <w:highlight w:val="yellow"/>
           <w:lang w:val="en-US"/>
         </w:rPr>
-        <w:t>fix homing bullet by removing the offset and having it check if its reached its destination, then vanishing (or change lerp to translate so it doesn’t slow down near target)</w:t>
-      </w:r>
+        <w:t xml:space="preserve">player score data saving to </w:t>
+      </w:r>
+      <w:proofErr w:type="spellStart"/>
+      <w:r>
+        <w:rPr>
+          <w:highlight w:val="yellow"/>
+          <w:lang w:val="en-US"/>
+        </w:rPr>
+        <w:t>json</w:t>
+      </w:r>
+      <w:proofErr w:type="spellEnd"/>
     </w:p>
     <w:p>
       <w:pPr>
@@ -3829,7 +4152,44 @@
           <w:highlight w:val="yellow"/>
           <w:lang w:val="en-US"/>
         </w:rPr>
-        <w:t>player score data saving to json</w:t>
+        <w:t xml:space="preserve">fix </w:t>
+      </w:r>
+      <w:r>
+        <w:rPr>
+          <w:highlight w:val="yellow"/>
+          <w:lang w:val="en-US"/>
+        </w:rPr>
+        <w:t xml:space="preserve"> </w:t>
+      </w:r>
+      <w:proofErr w:type="spellStart"/>
+      <w:r>
+        <w:rPr>
+          <w:highlight w:val="yellow"/>
+          <w:lang w:val="en-US"/>
+        </w:rPr>
+        <w:t>asura</w:t>
+      </w:r>
+      <w:proofErr w:type="spellEnd"/>
+      <w:r>
+        <w:rPr>
+          <w:highlight w:val="yellow"/>
+          <w:lang w:val="en-US"/>
+        </w:rPr>
+        <w:t xml:space="preserve"> </w:t>
+      </w:r>
+      <w:r>
+        <w:rPr>
+          <w:highlight w:val="yellow"/>
+          <w:lang w:val="en-US"/>
+        </w:rPr>
+        <w:t xml:space="preserve">visual </w:t>
+      </w:r>
+      <w:r>
+        <w:rPr>
+          <w:highlight w:val="yellow"/>
+          <w:lang w:val="en-US"/>
+        </w:rPr>
+        <w:t>boss timer</w:t>
       </w:r>
     </w:p>
     <w:p>
@@ -3840,16 +4200,16 @@
           <w:numId w:val="6"/>
         </w:numPr>
         <w:rPr>
-          <w:highlight w:val="yellow"/>
-          <w:lang w:val="en-US"/>
-        </w:rPr>
-      </w:pPr>
-      <w:r>
-        <w:rPr>
-          <w:highlight w:val="yellow"/>
-          <w:lang w:val="en-US"/>
-        </w:rPr>
-        <w:t>fix level timer label</w:t>
+          <w:highlight w:val="green"/>
+          <w:lang w:val="en-US"/>
+        </w:rPr>
+      </w:pPr>
+      <w:r>
+        <w:rPr>
+          <w:highlight w:val="green"/>
+          <w:lang w:val="en-US"/>
+        </w:rPr>
+        <w:t>add color tint to night special</w:t>
       </w:r>
     </w:p>
     <w:p>
@@ -3869,27 +4229,23 @@
           <w:highlight w:val="green"/>
           <w:lang w:val="en-US"/>
         </w:rPr>
-        <w:t>add color tint to night special</w:t>
-      </w:r>
-    </w:p>
-    <w:p>
-      <w:pPr>
-        <w:pStyle w:val="ListParagraph"/>
-        <w:numPr>
-          <w:ilvl w:val="0"/>
-          <w:numId w:val="6"/>
-        </w:numPr>
+        <w:t xml:space="preserve">visual </w:t>
+      </w:r>
+      <w:proofErr w:type="spellStart"/>
+      <w:r>
         <w:rPr>
           <w:highlight w:val="green"/>
           <w:lang w:val="en-US"/>
         </w:rPr>
-      </w:pPr>
+        <w:t>minitoast</w:t>
+      </w:r>
+      <w:proofErr w:type="spellEnd"/>
       <w:r>
         <w:rPr>
           <w:highlight w:val="green"/>
           <w:lang w:val="en-US"/>
         </w:rPr>
-        <w:t>visual minitoast for score get</w:t>
+        <w:t xml:space="preserve"> for score get</w:t>
       </w:r>
     </w:p>
     <w:p>
@@ -4065,8 +4421,16 @@
         <w:rPr>
           <w:lang w:val="en-US"/>
         </w:rPr>
-        <w:t>X - special</w:t>
-      </w:r>
+        <w:t xml:space="preserve">X - </w:t>
+      </w:r>
+      <w:proofErr w:type="gramStart"/>
+      <w:r>
+        <w:rPr>
+          <w:lang w:val="en-US"/>
+        </w:rPr>
+        <w:t>special</w:t>
+      </w:r>
+      <w:proofErr w:type="gramEnd"/>
     </w:p>
     <w:p>
       <w:pPr>
@@ -4210,11 +4574,19 @@
           <w:lang w:val="en-US"/>
         </w:rPr>
       </w:pPr>
-      <w:r>
-        <w:rPr>
-          <w:lang w:val="en-US"/>
-        </w:rPr>
-        <w:t>Gameover handler on player die</w:t>
+      <w:proofErr w:type="spellStart"/>
+      <w:r>
+        <w:rPr>
+          <w:lang w:val="en-US"/>
+        </w:rPr>
+        <w:t>Gameover</w:t>
+      </w:r>
+      <w:proofErr w:type="spellEnd"/>
+      <w:r>
+        <w:rPr>
+          <w:lang w:val="en-US"/>
+        </w:rPr>
+        <w:t xml:space="preserve"> handler on player die</w:t>
       </w:r>
     </w:p>
     <w:p>
@@ -4232,8 +4604,16 @@
         <w:rPr>
           <w:lang w:val="en-US"/>
         </w:rPr>
-        <w:t>Restart function on gameover</w:t>
-      </w:r>
+        <w:t xml:space="preserve">Restart function on </w:t>
+      </w:r>
+      <w:proofErr w:type="spellStart"/>
+      <w:r>
+        <w:rPr>
+          <w:lang w:val="en-US"/>
+        </w:rPr>
+        <w:t>gameover</w:t>
+      </w:r>
+      <w:proofErr w:type="spellEnd"/>
     </w:p>
     <w:p>
       <w:pPr>
@@ -4250,7 +4630,21 @@
         <w:rPr>
           <w:lang w:val="en-US"/>
         </w:rPr>
-        <w:t>Enemy spawner and wave timer handler</w:t>
+        <w:t xml:space="preserve">Enemy </w:t>
+      </w:r>
+      <w:proofErr w:type="spellStart"/>
+      <w:r>
+        <w:rPr>
+          <w:lang w:val="en-US"/>
+        </w:rPr>
+        <w:t>spawner</w:t>
+      </w:r>
+      <w:proofErr w:type="spellEnd"/>
+      <w:r>
+        <w:rPr>
+          <w:lang w:val="en-US"/>
+        </w:rPr>
+        <w:t xml:space="preserve"> and wave timer handler</w:t>
       </w:r>
     </w:p>
     <w:p>
@@ -4304,7 +4698,21 @@
         <w:rPr>
           <w:lang w:val="en-US"/>
         </w:rPr>
-        <w:t>2 Enemy bullet types (homing/nothoming)</w:t>
+        <w:t>2 Enemy bullet types (homing/</w:t>
+      </w:r>
+      <w:proofErr w:type="spellStart"/>
+      <w:r>
+        <w:rPr>
+          <w:lang w:val="en-US"/>
+        </w:rPr>
+        <w:t>nothoming</w:t>
+      </w:r>
+      <w:proofErr w:type="spellEnd"/>
+      <w:r>
+        <w:rPr>
+          <w:lang w:val="en-US"/>
+        </w:rPr>
+        <w:t>)</w:t>
       </w:r>
     </w:p>
     <w:p>
@@ -4372,11 +4780,19 @@
           <w:lang w:val="en-US"/>
         </w:rPr>
       </w:pPr>
-      <w:r>
-        <w:rPr>
-          <w:lang w:val="en-US"/>
-        </w:rPr>
-        <w:t>Exp point objects created on enemy die</w:t>
+      <w:proofErr w:type="spellStart"/>
+      <w:r>
+        <w:rPr>
+          <w:lang w:val="en-US"/>
+        </w:rPr>
+        <w:t>Exp</w:t>
+      </w:r>
+      <w:proofErr w:type="spellEnd"/>
+      <w:r>
+        <w:rPr>
+          <w:lang w:val="en-US"/>
+        </w:rPr>
+        <w:t xml:space="preserve"> point objects created on enemy die</w:t>
       </w:r>
     </w:p>
     <w:p>
@@ -4390,11 +4806,19 @@
           <w:lang w:val="en-US"/>
         </w:rPr>
       </w:pPr>
-      <w:r>
-        <w:rPr>
-          <w:lang w:val="en-US"/>
-        </w:rPr>
-        <w:t>Exp point hit detection on player</w:t>
+      <w:proofErr w:type="spellStart"/>
+      <w:r>
+        <w:rPr>
+          <w:lang w:val="en-US"/>
+        </w:rPr>
+        <w:t>Exp</w:t>
+      </w:r>
+      <w:proofErr w:type="spellEnd"/>
+      <w:r>
+        <w:rPr>
+          <w:lang w:val="en-US"/>
+        </w:rPr>
+        <w:t xml:space="preserve"> point hit detection on player</w:t>
       </w:r>
     </w:p>
     <w:p>
@@ -4412,7 +4836,21 @@
         <w:rPr>
           <w:lang w:val="en-US"/>
         </w:rPr>
-        <w:t>Player exp gain function</w:t>
+        <w:t xml:space="preserve">Player </w:t>
+      </w:r>
+      <w:proofErr w:type="spellStart"/>
+      <w:r>
+        <w:rPr>
+          <w:lang w:val="en-US"/>
+        </w:rPr>
+        <w:t>exp</w:t>
+      </w:r>
+      <w:proofErr w:type="spellEnd"/>
+      <w:r>
+        <w:rPr>
+          <w:lang w:val="en-US"/>
+        </w:rPr>
+        <w:t xml:space="preserve"> gain function</w:t>
       </w:r>
     </w:p>
     <w:p>
@@ -4430,8 +4868,16 @@
         <w:rPr>
           <w:lang w:val="en-US"/>
         </w:rPr>
-        <w:t>Parallax tile scroller</w:t>
-      </w:r>
+        <w:t xml:space="preserve">Parallax tile </w:t>
+      </w:r>
+      <w:proofErr w:type="spellStart"/>
+      <w:r>
+        <w:rPr>
+          <w:lang w:val="en-US"/>
+        </w:rPr>
+        <w:t>scroller</w:t>
+      </w:r>
+      <w:proofErr w:type="spellEnd"/>
     </w:p>
     <w:p>
       <w:pPr>
@@ -4448,8 +4894,16 @@
         <w:rPr>
           <w:lang w:val="en-US"/>
         </w:rPr>
-        <w:t>Sprite placeholders for player,enemy,playerProjectile,enemyProjectile,expPoint</w:t>
-      </w:r>
+        <w:t xml:space="preserve">Sprite placeholders for </w:t>
+      </w:r>
+      <w:proofErr w:type="spellStart"/>
+      <w:r>
+        <w:rPr>
+          <w:lang w:val="en-US"/>
+        </w:rPr>
+        <w:t>player,enemy,playerProjectile,enemyProjectile,expPoint</w:t>
+      </w:r>
+      <w:proofErr w:type="spellEnd"/>
     </w:p>
     <w:p>
       <w:pPr>
@@ -4462,11 +4916,33 @@
           <w:lang w:val="en-US"/>
         </w:rPr>
       </w:pPr>
-      <w:r>
-        <w:rPr>
-          <w:lang w:val="en-US"/>
-        </w:rPr>
-        <w:t>MainMenu with title textholder and start button</w:t>
+      <w:proofErr w:type="spellStart"/>
+      <w:r>
+        <w:rPr>
+          <w:lang w:val="en-US"/>
+        </w:rPr>
+        <w:t>MainMenu</w:t>
+      </w:r>
+      <w:proofErr w:type="spellEnd"/>
+      <w:r>
+        <w:rPr>
+          <w:lang w:val="en-US"/>
+        </w:rPr>
+        <w:t xml:space="preserve"> with title </w:t>
+      </w:r>
+      <w:proofErr w:type="spellStart"/>
+      <w:r>
+        <w:rPr>
+          <w:lang w:val="en-US"/>
+        </w:rPr>
+        <w:t>textholder</w:t>
+      </w:r>
+      <w:proofErr w:type="spellEnd"/>
+      <w:r>
+        <w:rPr>
+          <w:lang w:val="en-US"/>
+        </w:rPr>
+        <w:t xml:space="preserve"> and start button</w:t>
       </w:r>
     </w:p>
     <w:p>
@@ -4480,11 +4956,19 @@
           <w:lang w:val="en-US"/>
         </w:rPr>
       </w:pPr>
-      <w:r>
-        <w:rPr>
-          <w:lang w:val="en-US"/>
-        </w:rPr>
-        <w:t>GameOver screen with overlaid images and button to restart</w:t>
+      <w:proofErr w:type="spellStart"/>
+      <w:r>
+        <w:rPr>
+          <w:lang w:val="en-US"/>
+        </w:rPr>
+        <w:t>GameOver</w:t>
+      </w:r>
+      <w:proofErr w:type="spellEnd"/>
+      <w:r>
+        <w:rPr>
+          <w:lang w:val="en-US"/>
+        </w:rPr>
+        <w:t xml:space="preserve"> screen with overlaid images and button to restart</w:t>
       </w:r>
     </w:p>
     <w:p>
@@ -4520,7 +5004,35 @@
         <w:rPr>
           <w:lang w:val="en-US"/>
         </w:rPr>
-        <w:t>Player exp/expCap text indicator</w:t>
+        <w:t xml:space="preserve">Player </w:t>
+      </w:r>
+      <w:proofErr w:type="spellStart"/>
+      <w:r>
+        <w:rPr>
+          <w:lang w:val="en-US"/>
+        </w:rPr>
+        <w:t>exp</w:t>
+      </w:r>
+      <w:proofErr w:type="spellEnd"/>
+      <w:r>
+        <w:rPr>
+          <w:lang w:val="en-US"/>
+        </w:rPr>
+        <w:t>/</w:t>
+      </w:r>
+      <w:proofErr w:type="spellStart"/>
+      <w:r>
+        <w:rPr>
+          <w:lang w:val="en-US"/>
+        </w:rPr>
+        <w:t>expCap</w:t>
+      </w:r>
+      <w:proofErr w:type="spellEnd"/>
+      <w:r>
+        <w:rPr>
+          <w:lang w:val="en-US"/>
+        </w:rPr>
+        <w:t xml:space="preserve"> text indicator</w:t>
       </w:r>
     </w:p>
     <w:p>
@@ -4682,8 +5194,16 @@
         <w:rPr>
           <w:lang w:val="en-US"/>
         </w:rPr>
-        <w:t>Singleton gamecontroller</w:t>
-      </w:r>
+        <w:t xml:space="preserve">Singleton </w:t>
+      </w:r>
+      <w:proofErr w:type="spellStart"/>
+      <w:r>
+        <w:rPr>
+          <w:lang w:val="en-US"/>
+        </w:rPr>
+        <w:t>gamecontroller</w:t>
+      </w:r>
+      <w:proofErr w:type="spellEnd"/>
     </w:p>
     <w:p>
       <w:pPr>
@@ -4750,11 +5270,19 @@
           <w:lang w:val="en-US"/>
         </w:rPr>
       </w:pPr>
-      <w:r>
-        <w:rPr>
-          <w:lang w:val="en-US"/>
-        </w:rPr>
-        <w:t>Xp accumulates stat points that can be spent on power, speed or life generation</w:t>
+      <w:proofErr w:type="spellStart"/>
+      <w:r>
+        <w:rPr>
+          <w:lang w:val="en-US"/>
+        </w:rPr>
+        <w:t>Xp</w:t>
+      </w:r>
+      <w:proofErr w:type="spellEnd"/>
+      <w:r>
+        <w:rPr>
+          <w:lang w:val="en-US"/>
+        </w:rPr>
+        <w:t xml:space="preserve"> accumulates stat points that can be spent on power, speed or life generation</w:t>
       </w:r>
     </w:p>
     <w:p>
@@ -4844,8 +5372,16 @@
         <w:rPr>
           <w:lang w:val="en-US"/>
         </w:rPr>
-        <w:t>New bullet pattern: spiderweb</w:t>
-      </w:r>
+        <w:t xml:space="preserve">New bullet pattern: </w:t>
+      </w:r>
+      <w:proofErr w:type="spellStart"/>
+      <w:r>
+        <w:rPr>
+          <w:lang w:val="en-US"/>
+        </w:rPr>
+        <w:t>spiderweb</w:t>
+      </w:r>
+      <w:proofErr w:type="spellEnd"/>
     </w:p>
     <w:p>
       <w:pPr>
@@ -4898,8 +5434,16 @@
         <w:rPr>
           <w:lang w:val="en-US"/>
         </w:rPr>
-        <w:t>Visible player hitbox</w:t>
-      </w:r>
+        <w:t xml:space="preserve">Visible player </w:t>
+      </w:r>
+      <w:proofErr w:type="spellStart"/>
+      <w:r>
+        <w:rPr>
+          <w:lang w:val="en-US"/>
+        </w:rPr>
+        <w:t>hitbox</w:t>
+      </w:r>
+      <w:proofErr w:type="spellEnd"/>
     </w:p>
     <w:p>
       <w:pPr>
@@ -4952,7 +5496,21 @@
         <w:rPr>
           <w:lang w:val="en-US"/>
         </w:rPr>
-        <w:t>Bullet animations (spiderweb)</w:t>
+        <w:t>Bullet animations (</w:t>
+      </w:r>
+      <w:proofErr w:type="spellStart"/>
+      <w:r>
+        <w:rPr>
+          <w:lang w:val="en-US"/>
+        </w:rPr>
+        <w:t>spiderweb</w:t>
+      </w:r>
+      <w:proofErr w:type="spellEnd"/>
+      <w:r>
+        <w:rPr>
+          <w:lang w:val="en-US"/>
+        </w:rPr>
+        <w:t>)</w:t>
       </w:r>
     </w:p>
     <w:p>
@@ -4970,8 +5528,16 @@
         <w:rPr>
           <w:lang w:val="en-US"/>
         </w:rPr>
-        <w:t>Singleton UICanvas</w:t>
-      </w:r>
+        <w:t xml:space="preserve">Singleton </w:t>
+      </w:r>
+      <w:proofErr w:type="spellStart"/>
+      <w:r>
+        <w:rPr>
+          <w:lang w:val="en-US"/>
+        </w:rPr>
+        <w:t>UICanvas</w:t>
+      </w:r>
+      <w:proofErr w:type="spellEnd"/>
     </w:p>
     <w:p>
       <w:pPr>
@@ -5035,7 +5601,21 @@
         <w:rPr>
           <w:lang w:val="en-US"/>
         </w:rPr>
-        <w:t>Rescaled exp point collider for easier collection</w:t>
+        <w:t xml:space="preserve">Rescaled </w:t>
+      </w:r>
+      <w:proofErr w:type="spellStart"/>
+      <w:r>
+        <w:rPr>
+          <w:lang w:val="en-US"/>
+        </w:rPr>
+        <w:t>exp</w:t>
+      </w:r>
+      <w:proofErr w:type="spellEnd"/>
+      <w:r>
+        <w:rPr>
+          <w:lang w:val="en-US"/>
+        </w:rPr>
+        <w:t xml:space="preserve"> point collider for easier collection</w:t>
       </w:r>
     </w:p>
     <w:p>
@@ -5166,7 +5746,21 @@
         <w:rPr>
           <w:lang w:val="en-US"/>
         </w:rPr>
-        <w:t>Programmer art for boss X pos indicator</w:t>
+        <w:t xml:space="preserve">Programmer art for boss X </w:t>
+      </w:r>
+      <w:proofErr w:type="spellStart"/>
+      <w:r>
+        <w:rPr>
+          <w:lang w:val="en-US"/>
+        </w:rPr>
+        <w:t>pos</w:t>
+      </w:r>
+      <w:proofErr w:type="spellEnd"/>
+      <w:r>
+        <w:rPr>
+          <w:lang w:val="en-US"/>
+        </w:rPr>
+        <w:t xml:space="preserve"> indicator</w:t>
       </w:r>
     </w:p>
     <w:p>
@@ -5398,8 +5992,30 @@
         <w:rPr>
           <w:lang w:val="en-US"/>
         </w:rPr>
-        <w:t>Waves now refer to an arraylist of spawnpositions</w:t>
-      </w:r>
+        <w:t xml:space="preserve">Waves now refer to an </w:t>
+      </w:r>
+      <w:proofErr w:type="spellStart"/>
+      <w:r>
+        <w:rPr>
+          <w:lang w:val="en-US"/>
+        </w:rPr>
+        <w:t>arraylist</w:t>
+      </w:r>
+      <w:proofErr w:type="spellEnd"/>
+      <w:r>
+        <w:rPr>
+          <w:lang w:val="en-US"/>
+        </w:rPr>
+        <w:t xml:space="preserve"> of </w:t>
+      </w:r>
+      <w:proofErr w:type="spellStart"/>
+      <w:r>
+        <w:rPr>
+          <w:lang w:val="en-US"/>
+        </w:rPr>
+        <w:t>spawnpositions</w:t>
+      </w:r>
+      <w:proofErr w:type="spellEnd"/>
     </w:p>
     <w:p>
       <w:pPr>
@@ -5416,7 +6032,21 @@
         <w:rPr>
           <w:lang w:val="en-US"/>
         </w:rPr>
-        <w:t>Added new movementpattern to center enemy horizontally</w:t>
+        <w:t xml:space="preserve">Added new </w:t>
+      </w:r>
+      <w:proofErr w:type="spellStart"/>
+      <w:r>
+        <w:rPr>
+          <w:lang w:val="en-US"/>
+        </w:rPr>
+        <w:t>movementpattern</w:t>
+      </w:r>
+      <w:proofErr w:type="spellEnd"/>
+      <w:r>
+        <w:rPr>
+          <w:lang w:val="en-US"/>
+        </w:rPr>
+        <w:t xml:space="preserve"> to center enemy horizontally</w:t>
       </w:r>
     </w:p>
     <w:p>
@@ -5470,7 +6100,21 @@
         <w:rPr>
           <w:lang w:val="en-US"/>
         </w:rPr>
-        <w:t>Fixed boss movementpattern and pattern referencing the same old one (create a new pattern from template if used more than once)</w:t>
+        <w:t xml:space="preserve">Fixed boss </w:t>
+      </w:r>
+      <w:proofErr w:type="spellStart"/>
+      <w:r>
+        <w:rPr>
+          <w:lang w:val="en-US"/>
+        </w:rPr>
+        <w:t>movementpattern</w:t>
+      </w:r>
+      <w:proofErr w:type="spellEnd"/>
+      <w:r>
+        <w:rPr>
+          <w:lang w:val="en-US"/>
+        </w:rPr>
+        <w:t xml:space="preserve"> and pattern referencing the same old one (create a new pattern from template if used more than once)</w:t>
       </w:r>
     </w:p>
     <w:p>
@@ -5506,7 +6150,21 @@
         <w:rPr>
           <w:lang w:val="en-US"/>
         </w:rPr>
-        <w:t>Added focus mode -&gt; hitbox becomes visible, player movement speed halves</w:t>
+        <w:t xml:space="preserve">Added focus mode -&gt; </w:t>
+      </w:r>
+      <w:proofErr w:type="spellStart"/>
+      <w:r>
+        <w:rPr>
+          <w:lang w:val="en-US"/>
+        </w:rPr>
+        <w:t>hitbox</w:t>
+      </w:r>
+      <w:proofErr w:type="spellEnd"/>
+      <w:r>
+        <w:rPr>
+          <w:lang w:val="en-US"/>
+        </w:rPr>
+        <w:t xml:space="preserve"> becomes visible, player movement speed halves</w:t>
       </w:r>
     </w:p>
     <w:p>
@@ -5560,8 +6218,30 @@
         <w:rPr>
           <w:lang w:val="en-US"/>
         </w:rPr>
-        <w:t>Fixed boss healthbar resetting when next healthbar</w:t>
-      </w:r>
+        <w:t xml:space="preserve">Fixed boss </w:t>
+      </w:r>
+      <w:proofErr w:type="spellStart"/>
+      <w:r>
+        <w:rPr>
+          <w:lang w:val="en-US"/>
+        </w:rPr>
+        <w:t>healthbar</w:t>
+      </w:r>
+      <w:proofErr w:type="spellEnd"/>
+      <w:r>
+        <w:rPr>
+          <w:lang w:val="en-US"/>
+        </w:rPr>
+        <w:t xml:space="preserve"> resetting when next </w:t>
+      </w:r>
+      <w:proofErr w:type="spellStart"/>
+      <w:r>
+        <w:rPr>
+          <w:lang w:val="en-US"/>
+        </w:rPr>
+        <w:t>healthbar</w:t>
+      </w:r>
+      <w:proofErr w:type="spellEnd"/>
     </w:p>
     <w:p>
       <w:pPr>
@@ -5592,11 +6272,19 @@
           <w:lang w:val="en-US"/>
         </w:rPr>
       </w:pPr>
-      <w:r>
-        <w:rPr>
-          <w:lang w:val="en-US"/>
-        </w:rPr>
-        <w:t>Toplayer alpha fading out/in</w:t>
+      <w:proofErr w:type="spellStart"/>
+      <w:r>
+        <w:rPr>
+          <w:lang w:val="en-US"/>
+        </w:rPr>
+        <w:t>Toplayer</w:t>
+      </w:r>
+      <w:proofErr w:type="spellEnd"/>
+      <w:r>
+        <w:rPr>
+          <w:lang w:val="en-US"/>
+        </w:rPr>
+        <w:t xml:space="preserve"> alpha fading out/in</w:t>
       </w:r>
     </w:p>
     <w:p>
@@ -5738,8 +6426,16 @@
         <w:rPr>
           <w:lang w:val="en-US"/>
         </w:rPr>
-        <w:t>Phase turned into monobehaviour</w:t>
-      </w:r>
+        <w:t xml:space="preserve">Phase turned into </w:t>
+      </w:r>
+      <w:proofErr w:type="spellStart"/>
+      <w:r>
+        <w:rPr>
+          <w:lang w:val="en-US"/>
+        </w:rPr>
+        <w:t>monobehaviour</w:t>
+      </w:r>
+      <w:proofErr w:type="spellEnd"/>
     </w:p>
     <w:p>
       <w:pPr>
@@ -5756,7 +6452,21 @@
         <w:rPr>
           <w:lang w:val="en-US"/>
         </w:rPr>
-        <w:t>Tweaked giantweb pattern so that each layer has less bullets</w:t>
+        <w:t xml:space="preserve">Tweaked </w:t>
+      </w:r>
+      <w:proofErr w:type="spellStart"/>
+      <w:r>
+        <w:rPr>
+          <w:lang w:val="en-US"/>
+        </w:rPr>
+        <w:t>giantweb</w:t>
+      </w:r>
+      <w:proofErr w:type="spellEnd"/>
+      <w:r>
+        <w:rPr>
+          <w:lang w:val="en-US"/>
+        </w:rPr>
+        <w:t xml:space="preserve"> pattern so that each layer has less bullets</w:t>
       </w:r>
     </w:p>
     <w:p>
@@ -5864,7 +6574,21 @@
         <w:rPr>
           <w:lang w:val="en-US"/>
         </w:rPr>
-        <w:t>Phasing loop condition recognition hotfixed with force break while</w:t>
+        <w:t xml:space="preserve">Phasing loop condition recognition </w:t>
+      </w:r>
+      <w:proofErr w:type="spellStart"/>
+      <w:r>
+        <w:rPr>
+          <w:lang w:val="en-US"/>
+        </w:rPr>
+        <w:t>hotfixed</w:t>
+      </w:r>
+      <w:proofErr w:type="spellEnd"/>
+      <w:r>
+        <w:rPr>
+          <w:lang w:val="en-US"/>
+        </w:rPr>
+        <w:t xml:space="preserve"> with force break while</w:t>
       </w:r>
     </w:p>
     <w:p>
@@ -5990,8 +6714,16 @@
         <w:rPr>
           <w:lang w:val="en-US"/>
         </w:rPr>
-        <w:t>+ Lightsource</w:t>
-      </w:r>
+        <w:t xml:space="preserve">+ </w:t>
+      </w:r>
+      <w:proofErr w:type="spellStart"/>
+      <w:r>
+        <w:rPr>
+          <w:lang w:val="en-US"/>
+        </w:rPr>
+        <w:t>Lightsource</w:t>
+      </w:r>
+      <w:proofErr w:type="spellEnd"/>
     </w:p>
     <w:p>
       <w:pPr>
@@ -6126,8 +6858,16 @@
         <w:rPr>
           <w:lang w:val="en-US"/>
         </w:rPr>
-        <w:t>Removed unnecessary multiplier from enemy movement speed calc</w:t>
-      </w:r>
+        <w:t xml:space="preserve">Removed unnecessary multiplier from enemy movement speed </w:t>
+      </w:r>
+      <w:proofErr w:type="spellStart"/>
+      <w:r>
+        <w:rPr>
+          <w:lang w:val="en-US"/>
+        </w:rPr>
+        <w:t>calc</w:t>
+      </w:r>
+      <w:proofErr w:type="spellEnd"/>
     </w:p>
     <w:p>
       <w:pPr>
@@ -6366,7 +7106,21 @@
         <w:rPr>
           <w:lang w:val="en-US"/>
         </w:rPr>
-        <w:t>New movement pattern: Swing (rotates around centerpoint)</w:t>
+        <w:t xml:space="preserve">New movement pattern: Swing (rotates around </w:t>
+      </w:r>
+      <w:proofErr w:type="spellStart"/>
+      <w:r>
+        <w:rPr>
+          <w:lang w:val="en-US"/>
+        </w:rPr>
+        <w:t>centerpoint</w:t>
+      </w:r>
+      <w:proofErr w:type="spellEnd"/>
+      <w:r>
+        <w:rPr>
+          <w:lang w:val="en-US"/>
+        </w:rPr>
+        <w:t>)</w:t>
       </w:r>
     </w:p>
     <w:p>
@@ -6456,7 +7210,21 @@
         <w:rPr>
           <w:lang w:val="en-US"/>
         </w:rPr>
-        <w:t>Started concepting a new boss</w:t>
+        <w:t xml:space="preserve">Started </w:t>
+      </w:r>
+      <w:proofErr w:type="spellStart"/>
+      <w:r>
+        <w:rPr>
+          <w:lang w:val="en-US"/>
+        </w:rPr>
+        <w:t>concepting</w:t>
+      </w:r>
+      <w:proofErr w:type="spellEnd"/>
+      <w:r>
+        <w:rPr>
+          <w:lang w:val="en-US"/>
+        </w:rPr>
+        <w:t xml:space="preserve"> a new boss</w:t>
       </w:r>
     </w:p>
     <w:p>
@@ -6529,7 +7297,21 @@
         <w:rPr>
           <w:lang w:val="en-US"/>
         </w:rPr>
-        <w:t>Refrain from creating monobehaviours with “new”</w:t>
+        <w:t xml:space="preserve">Refrain from creating </w:t>
+      </w:r>
+      <w:proofErr w:type="spellStart"/>
+      <w:r>
+        <w:rPr>
+          <w:lang w:val="en-US"/>
+        </w:rPr>
+        <w:t>monobehaviours</w:t>
+      </w:r>
+      <w:proofErr w:type="spellEnd"/>
+      <w:r>
+        <w:rPr>
+          <w:lang w:val="en-US"/>
+        </w:rPr>
+        <w:t xml:space="preserve"> with “new”</w:t>
       </w:r>
     </w:p>
     <w:p>
@@ -6620,12 +7402,28 @@
           <w:lang w:val="en-US"/>
         </w:rPr>
       </w:pPr>
-      <w:r>
-        <w:rPr>
-          <w:lang w:val="en-US"/>
-        </w:rPr>
-        <w:t>Statpoints are powered up when meter threshold reahed</w:t>
-      </w:r>
+      <w:proofErr w:type="spellStart"/>
+      <w:r>
+        <w:rPr>
+          <w:lang w:val="en-US"/>
+        </w:rPr>
+        <w:t>Statpoints</w:t>
+      </w:r>
+      <w:proofErr w:type="spellEnd"/>
+      <w:r>
+        <w:rPr>
+          <w:lang w:val="en-US"/>
+        </w:rPr>
+        <w:t xml:space="preserve"> are powered up when meter threshold </w:t>
+      </w:r>
+      <w:proofErr w:type="spellStart"/>
+      <w:r>
+        <w:rPr>
+          <w:lang w:val="en-US"/>
+        </w:rPr>
+        <w:t>reahed</w:t>
+      </w:r>
+      <w:proofErr w:type="spellEnd"/>
     </w:p>
     <w:p>
       <w:pPr>
@@ -6678,7 +7476,21 @@
         <w:rPr>
           <w:lang w:val="en-US"/>
         </w:rPr>
-        <w:t>Fixed boss namepanel not resetting when restart</w:t>
+        <w:t xml:space="preserve">Fixed boss </w:t>
+      </w:r>
+      <w:proofErr w:type="spellStart"/>
+      <w:r>
+        <w:rPr>
+          <w:lang w:val="en-US"/>
+        </w:rPr>
+        <w:t>namepanel</w:t>
+      </w:r>
+      <w:proofErr w:type="spellEnd"/>
+      <w:r>
+        <w:rPr>
+          <w:lang w:val="en-US"/>
+        </w:rPr>
+        <w:t xml:space="preserve"> not resetting when restart</w:t>
       </w:r>
     </w:p>
     <w:p>
@@ -6732,8 +7544,30 @@
         <w:rPr>
           <w:lang w:val="en-US"/>
         </w:rPr>
-        <w:t>Character spawns weapons when powerup, loses them when powerdown</w:t>
-      </w:r>
+        <w:t xml:space="preserve">Character spawns weapons when </w:t>
+      </w:r>
+      <w:proofErr w:type="spellStart"/>
+      <w:r>
+        <w:rPr>
+          <w:lang w:val="en-US"/>
+        </w:rPr>
+        <w:t>powerup</w:t>
+      </w:r>
+      <w:proofErr w:type="spellEnd"/>
+      <w:r>
+        <w:rPr>
+          <w:lang w:val="en-US"/>
+        </w:rPr>
+        <w:t xml:space="preserve">, loses them when </w:t>
+      </w:r>
+      <w:proofErr w:type="spellStart"/>
+      <w:r>
+        <w:rPr>
+          <w:lang w:val="en-US"/>
+        </w:rPr>
+        <w:t>powerdown</w:t>
+      </w:r>
+      <w:proofErr w:type="spellEnd"/>
     </w:p>
     <w:p>
       <w:pPr>
@@ -7259,7 +8093,21 @@
         <w:rPr>
           <w:lang w:val="en-US"/>
         </w:rPr>
-        <w:t>Parallax can be handled from stagehandler routine</w:t>
+        <w:t xml:space="preserve">Parallax can be handled from </w:t>
+      </w:r>
+      <w:proofErr w:type="spellStart"/>
+      <w:r>
+        <w:rPr>
+          <w:lang w:val="en-US"/>
+        </w:rPr>
+        <w:t>stagehandler</w:t>
+      </w:r>
+      <w:proofErr w:type="spellEnd"/>
+      <w:r>
+        <w:rPr>
+          <w:lang w:val="en-US"/>
+        </w:rPr>
+        <w:t xml:space="preserve"> routine</w:t>
       </w:r>
     </w:p>
     <w:p>
@@ -7350,7 +8198,21 @@
           <w:lang w:val="en-US"/>
         </w:rPr>
         <w:lastRenderedPageBreak/>
-        <w:t>Stripped down coroutines that broke the initialization</w:t>
+        <w:t xml:space="preserve">Stripped down </w:t>
+      </w:r>
+      <w:proofErr w:type="spellStart"/>
+      <w:r>
+        <w:rPr>
+          <w:lang w:val="en-US"/>
+        </w:rPr>
+        <w:t>coroutines</w:t>
+      </w:r>
+      <w:proofErr w:type="spellEnd"/>
+      <w:r>
+        <w:rPr>
+          <w:lang w:val="en-US"/>
+        </w:rPr>
+        <w:t xml:space="preserve"> that broke the initialization</w:t>
       </w:r>
     </w:p>
     <w:p>
@@ -7364,11 +8226,19 @@
           <w:lang w:val="en-US"/>
         </w:rPr>
       </w:pPr>
-      <w:r>
-        <w:rPr>
-          <w:lang w:val="en-US"/>
-        </w:rPr>
-        <w:t>WaitUntils are not affected by timescale changes</w:t>
+      <w:proofErr w:type="spellStart"/>
+      <w:r>
+        <w:rPr>
+          <w:lang w:val="en-US"/>
+        </w:rPr>
+        <w:t>WaitUntils</w:t>
+      </w:r>
+      <w:proofErr w:type="spellEnd"/>
+      <w:r>
+        <w:rPr>
+          <w:lang w:val="en-US"/>
+        </w:rPr>
+        <w:t xml:space="preserve"> are not affected by timescale changes</w:t>
       </w:r>
     </w:p>
     <w:p>
@@ -7443,7 +8313,21 @@
         <w:rPr>
           <w:lang w:val="en-US"/>
         </w:rPr>
-        <w:t>Decoupled a lot of components from GameControl and UI</w:t>
+        <w:t xml:space="preserve">Decoupled a lot of components from </w:t>
+      </w:r>
+      <w:proofErr w:type="spellStart"/>
+      <w:r>
+        <w:rPr>
+          <w:lang w:val="en-US"/>
+        </w:rPr>
+        <w:t>GameControl</w:t>
+      </w:r>
+      <w:proofErr w:type="spellEnd"/>
+      <w:r>
+        <w:rPr>
+          <w:lang w:val="en-US"/>
+        </w:rPr>
+        <w:t xml:space="preserve"> and UI</w:t>
       </w:r>
     </w:p>
     <w:p>
@@ -7479,7 +8363,21 @@
         <w:rPr>
           <w:lang w:val="en-US"/>
         </w:rPr>
-        <w:t xml:space="preserve">Inherited boss phase routines from Phaser so it doesn’t get crowded </w:t>
+        <w:t xml:space="preserve">Inherited boss phase routines from </w:t>
+      </w:r>
+      <w:proofErr w:type="spellStart"/>
+      <w:r>
+        <w:rPr>
+          <w:lang w:val="en-US"/>
+        </w:rPr>
+        <w:t>Phaser</w:t>
+      </w:r>
+      <w:proofErr w:type="spellEnd"/>
+      <w:r>
+        <w:rPr>
+          <w:lang w:val="en-US"/>
+        </w:rPr>
+        <w:t xml:space="preserve"> so it doesn’t get crowded </w:t>
       </w:r>
     </w:p>
     <w:p>
@@ -7493,6 +8391,7 @@
           <w:lang w:val="en-US"/>
         </w:rPr>
       </w:pPr>
+      <w:proofErr w:type="spellStart"/>
       <w:r>
         <w:rPr>
           <w:lang w:val="en-US"/>
@@ -7509,7 +8408,14 @@
         <w:rPr>
           <w:lang w:val="en-US"/>
         </w:rPr>
-        <w:t>d stage canvas</w:t>
+        <w:t>d</w:t>
+      </w:r>
+      <w:proofErr w:type="spellEnd"/>
+      <w:r>
+        <w:rPr>
+          <w:lang w:val="en-US"/>
+        </w:rPr>
+        <w:t xml:space="preserve"> stage canvas</w:t>
       </w:r>
     </w:p>
     <w:p>
@@ -7539,8 +8445,30 @@
         <w:rPr>
           <w:lang w:val="en-US"/>
         </w:rPr>
-        <w:t xml:space="preserve"> all normal textassets to TMPro</w:t>
-      </w:r>
+        <w:t xml:space="preserve"> all normal </w:t>
+      </w:r>
+      <w:proofErr w:type="spellStart"/>
+      <w:r>
+        <w:rPr>
+          <w:lang w:val="en-US"/>
+        </w:rPr>
+        <w:t>textassets</w:t>
+      </w:r>
+      <w:proofErr w:type="spellEnd"/>
+      <w:r>
+        <w:rPr>
+          <w:lang w:val="en-US"/>
+        </w:rPr>
+        <w:t xml:space="preserve"> to </w:t>
+      </w:r>
+      <w:proofErr w:type="spellStart"/>
+      <w:r>
+        <w:rPr>
+          <w:lang w:val="en-US"/>
+        </w:rPr>
+        <w:t>TMPro</w:t>
+      </w:r>
+      <w:proofErr w:type="spellEnd"/>
     </w:p>
     <w:p>
       <w:pPr>
@@ -7557,7 +8485,35 @@
         <w:rPr>
           <w:lang w:val="en-US"/>
         </w:rPr>
-        <w:t>Added toggleable invulnerability indicator to boss hp bar</w:t>
+        <w:t xml:space="preserve">Added </w:t>
+      </w:r>
+      <w:proofErr w:type="spellStart"/>
+      <w:r>
+        <w:rPr>
+          <w:lang w:val="en-US"/>
+        </w:rPr>
+        <w:t>toggleable</w:t>
+      </w:r>
+      <w:proofErr w:type="spellEnd"/>
+      <w:r>
+        <w:rPr>
+          <w:lang w:val="en-US"/>
+        </w:rPr>
+        <w:t xml:space="preserve"> invulnerability indicator to boss </w:t>
+      </w:r>
+      <w:proofErr w:type="spellStart"/>
+      <w:r>
+        <w:rPr>
+          <w:lang w:val="en-US"/>
+        </w:rPr>
+        <w:t>hp</w:t>
+      </w:r>
+      <w:proofErr w:type="spellEnd"/>
+      <w:r>
+        <w:rPr>
+          <w:lang w:val="en-US"/>
+        </w:rPr>
+        <w:t xml:space="preserve"> bar</w:t>
       </w:r>
     </w:p>
     <w:p>
@@ -7575,8 +8531,44 @@
         <w:rPr>
           <w:lang w:val="en-US"/>
         </w:rPr>
-        <w:t>Moved boss init from enemylib to stage init</w:t>
-      </w:r>
+        <w:t xml:space="preserve">Moved boss </w:t>
+      </w:r>
+      <w:proofErr w:type="spellStart"/>
+      <w:r>
+        <w:rPr>
+          <w:lang w:val="en-US"/>
+        </w:rPr>
+        <w:t>init</w:t>
+      </w:r>
+      <w:proofErr w:type="spellEnd"/>
+      <w:r>
+        <w:rPr>
+          <w:lang w:val="en-US"/>
+        </w:rPr>
+        <w:t xml:space="preserve"> from </w:t>
+      </w:r>
+      <w:proofErr w:type="spellStart"/>
+      <w:r>
+        <w:rPr>
+          <w:lang w:val="en-US"/>
+        </w:rPr>
+        <w:t>enemylib</w:t>
+      </w:r>
+      <w:proofErr w:type="spellEnd"/>
+      <w:r>
+        <w:rPr>
+          <w:lang w:val="en-US"/>
+        </w:rPr>
+        <w:t xml:space="preserve"> to stage </w:t>
+      </w:r>
+      <w:proofErr w:type="spellStart"/>
+      <w:r>
+        <w:rPr>
+          <w:lang w:val="en-US"/>
+        </w:rPr>
+        <w:t>init</w:t>
+      </w:r>
+      <w:proofErr w:type="spellEnd"/>
     </w:p>
     <w:p>
       <w:pPr>
@@ -7593,7 +8585,35 @@
         <w:rPr>
           <w:lang w:val="en-US"/>
         </w:rPr>
-        <w:t>Added a difficulty modifier to stage init that affects enemy shootspeed and bullet cou</w:t>
+        <w:t xml:space="preserve">Added a difficulty modifier to stage </w:t>
+      </w:r>
+      <w:proofErr w:type="spellStart"/>
+      <w:r>
+        <w:rPr>
+          <w:lang w:val="en-US"/>
+        </w:rPr>
+        <w:t>init</w:t>
+      </w:r>
+      <w:proofErr w:type="spellEnd"/>
+      <w:r>
+        <w:rPr>
+          <w:lang w:val="en-US"/>
+        </w:rPr>
+        <w:t xml:space="preserve"> that affects enemy </w:t>
+      </w:r>
+      <w:proofErr w:type="spellStart"/>
+      <w:r>
+        <w:rPr>
+          <w:lang w:val="en-US"/>
+        </w:rPr>
+        <w:t>shootspeed</w:t>
+      </w:r>
+      <w:proofErr w:type="spellEnd"/>
+      <w:r>
+        <w:rPr>
+          <w:lang w:val="en-US"/>
+        </w:rPr>
+        <w:t xml:space="preserve"> and bullet cou</w:t>
       </w:r>
       <w:r>
         <w:rPr>
@@ -7630,17 +8650,95 @@
           <w:lang w:val="en-US"/>
         </w:rPr>
         <w:t xml:space="preserve"> to main menu</w:t>
+      </w:r>
+    </w:p>
+    <w:p>
+      <w:pPr>
+        <w:pStyle w:val="ListParagraph"/>
+        <w:numPr>
+          <w:ilvl w:val="0"/>
+          <w:numId w:val="33"/>
+        </w:numPr>
+        <w:rPr>
+          <w:lang w:val="en-US"/>
+        </w:rPr>
+      </w:pPr>
+      <w:r>
+        <w:rPr>
+          <w:lang w:val="en-US"/>
+        </w:rPr>
+        <w:t xml:space="preserve">Fixed character movement speed, wasn’t using </w:t>
+      </w:r>
+      <w:proofErr w:type="spellStart"/>
+      <w:r>
+        <w:rPr>
+          <w:lang w:val="en-US"/>
+        </w:rPr>
+        <w:t>deltatime</w:t>
+      </w:r>
+      <w:proofErr w:type="spellEnd"/>
+      <w:r>
+        <w:rPr>
+          <w:lang w:val="en-US"/>
+        </w:rPr>
+        <w:t xml:space="preserve"> so it was different between </w:t>
+      </w:r>
+      <w:proofErr w:type="spellStart"/>
+      <w:r>
+        <w:rPr>
+          <w:lang w:val="en-US"/>
+        </w:rPr>
+        <w:t>dev</w:t>
+      </w:r>
+      <w:proofErr w:type="spellEnd"/>
+      <w:r>
+        <w:rPr>
+          <w:lang w:val="en-US"/>
+        </w:rPr>
+        <w:t xml:space="preserve"> and build</w:t>
+      </w:r>
+    </w:p>
+    <w:p>
+      <w:pPr>
+        <w:pStyle w:val="ListParagraph"/>
+        <w:rPr>
+          <w:lang w:val="en-US"/>
+        </w:rPr>
+      </w:pPr>
+    </w:p>
+    <w:p>
+      <w:pPr>
+        <w:pStyle w:val="Heading1"/>
+        <w:rPr>
+          <w:lang w:val="en-US"/>
+        </w:rPr>
+      </w:pPr>
+      <w:r>
+        <w:rPr>
+          <w:lang w:val="en-US"/>
+        </w:rPr>
+        <w:t>0.</w:t>
+      </w:r>
+      <w:r>
+        <w:rPr>
+          <w:lang w:val="en-US"/>
+        </w:rPr>
+        <w:t>2</w:t>
+      </w:r>
+      <w:r>
+        <w:rPr>
+          <w:lang w:val="en-US"/>
+        </w:rPr>
+        <w:t>.</w:t>
+      </w:r>
+      <w:r>
+        <w:rPr>
+          <w:lang w:val="en-US"/>
+        </w:rPr>
+        <w:t>0</w:t>
       </w:r>
       <w:bookmarkStart w:id="26" w:name="_GoBack"/>
       <w:bookmarkEnd w:id="26"/>
-    </w:p>
-    <w:p>
-      <w:pPr>
-        <w:pStyle w:val="ListParagraph"/>
-        <w:rPr>
-          <w:lang w:val="en-US"/>
-        </w:rPr>
-      </w:pPr>
     </w:p>
     <w:p>
       <w:pPr>
@@ -12763,7 +13861,7 @@
   <a:extraClrSchemeLst/>
   <a:extLst>
     <a:ext uri="{05A4C25C-085E-4340-85A3-A5531E510DB2}">
-      <thm15:themeFamily xmlns:thm15="http://schemas.microsoft.com/office/thememl/2012/main" xmlns="" name="Office Theme" id="{62F939B6-93AF-4DB8-9C6B-D6C7DFDC589F}" vid="{4A3C46E8-61CC-4603-A589-7422A47A8E4A}"/>
+      <thm15:themeFamily xmlns="" xmlns:thm15="http://schemas.microsoft.com/office/thememl/2012/main" name="Office Theme" id="{62F939B6-93AF-4DB8-9C6B-D6C7DFDC589F}" vid="{4A3C46E8-61CC-4603-A589-7422A47A8E4A}"/>
     </a:ext>
   </a:extLst>
 </a:theme>
@@ -12774,7 +13872,7 @@
 </file>
 
 <file path=customXml/itemProps1.xml><?xml version="1.0" encoding="utf-8"?>
-<ds:datastoreItem xmlns:ds="http://schemas.openxmlformats.org/officeDocument/2006/customXml" ds:itemID="{78648CA6-8DC0-49B7-8359-250AD7F87231}">
+<ds:datastoreItem xmlns:ds="http://schemas.openxmlformats.org/officeDocument/2006/customXml" ds:itemID="{9A66D339-566D-4344-A971-09842B0C1E87}">
   <ds:schemaRefs>
     <ds:schemaRef ds:uri="http://schemas.openxmlformats.org/officeDocument/2006/bibliography"/>
   </ds:schemaRefs>

</xml_diff>

<commit_message>
Moved stagehandling routines from handler switch to their corresponding files
</commit_message>
<xml_diff>
--- a/BulletHellProject.docx
+++ b/BulletHellProject.docx
@@ -4083,7 +4083,7 @@
           <w:highlight w:val="yellow"/>
           <w:lang w:val="en-US"/>
         </w:rPr>
-        <w:t>Find out why enemies don’t seem to take damage all the time</w:t>
+        <w:t>fix homing bullet by removing the offset and having it check if its reached its destination, then vanishing (or change lerp to translate so it doesn’t slow down near target)</w:t>
       </w:r>
     </w:p>
     <w:p>
@@ -4103,8 +4103,17 @@
           <w:highlight w:val="yellow"/>
           <w:lang w:val="en-US"/>
         </w:rPr>
-        <w:t>fix homing bullet by removing the offset and having it check if its reached its destination, then vanishing (or change lerp to translate so it doesn’t slow down near target)</w:t>
-      </w:r>
+        <w:t xml:space="preserve">player score data saving to </w:t>
+      </w:r>
+      <w:proofErr w:type="spellStart"/>
+      <w:r>
+        <w:rPr>
+          <w:highlight w:val="yellow"/>
+          <w:lang w:val="en-US"/>
+        </w:rPr>
+        <w:t>json</w:t>
+      </w:r>
+      <w:proofErr w:type="spellEnd"/>
     </w:p>
     <w:p>
       <w:pPr>
@@ -4123,7 +4132,7 @@
           <w:highlight w:val="yellow"/>
           <w:lang w:val="en-US"/>
         </w:rPr>
-        <w:t xml:space="preserve">player score data saving to </w:t>
+        <w:t xml:space="preserve">see if it’s smarter to make a new scene for new stages or should you just swap the </w:t>
       </w:r>
       <w:proofErr w:type="spellStart"/>
       <w:r>
@@ -4131,9 +4140,16 @@
           <w:highlight w:val="yellow"/>
           <w:lang w:val="en-US"/>
         </w:rPr>
-        <w:t>json</w:t>
+        <w:t>envi</w:t>
       </w:r>
       <w:proofErr w:type="spellEnd"/>
+      <w:r>
+        <w:rPr>
+          <w:highlight w:val="yellow"/>
+          <w:lang w:val="en-US"/>
+        </w:rPr>
+        <w:t xml:space="preserve"> files </w:t>
+      </w:r>
     </w:p>
     <w:p>
       <w:pPr>
@@ -4143,109 +4159,88 @@
           <w:numId w:val="6"/>
         </w:numPr>
         <w:rPr>
-          <w:highlight w:val="yellow"/>
-          <w:lang w:val="en-US"/>
-        </w:rPr>
-      </w:pPr>
-      <w:r>
-        <w:rPr>
-          <w:highlight w:val="yellow"/>
-          <w:lang w:val="en-US"/>
-        </w:rPr>
-        <w:t xml:space="preserve">fix </w:t>
-      </w:r>
-      <w:r>
-        <w:rPr>
-          <w:highlight w:val="yellow"/>
-          <w:lang w:val="en-US"/>
-        </w:rPr>
-        <w:t xml:space="preserve"> </w:t>
+          <w:highlight w:val="green"/>
+          <w:lang w:val="en-US"/>
+        </w:rPr>
+      </w:pPr>
+      <w:r>
+        <w:rPr>
+          <w:highlight w:val="green"/>
+          <w:lang w:val="en-US"/>
+        </w:rPr>
+        <w:t>add color tint to night special</w:t>
+      </w:r>
+    </w:p>
+    <w:p>
+      <w:pPr>
+        <w:pStyle w:val="ListParagraph"/>
+        <w:numPr>
+          <w:ilvl w:val="0"/>
+          <w:numId w:val="6"/>
+        </w:numPr>
+        <w:rPr>
+          <w:highlight w:val="green"/>
+          <w:lang w:val="en-US"/>
+        </w:rPr>
+      </w:pPr>
+      <w:r>
+        <w:rPr>
+          <w:highlight w:val="green"/>
+          <w:lang w:val="en-US"/>
+        </w:rPr>
+        <w:t xml:space="preserve">visual </w:t>
       </w:r>
       <w:proofErr w:type="spellStart"/>
       <w:r>
         <w:rPr>
-          <w:highlight w:val="yellow"/>
-          <w:lang w:val="en-US"/>
-        </w:rPr>
-        <w:t>asura</w:t>
+          <w:highlight w:val="green"/>
+          <w:lang w:val="en-US"/>
+        </w:rPr>
+        <w:t>minitoast</w:t>
       </w:r>
       <w:proofErr w:type="spellEnd"/>
       <w:r>
         <w:rPr>
-          <w:highlight w:val="yellow"/>
-          <w:lang w:val="en-US"/>
-        </w:rPr>
-        <w:t xml:space="preserve"> </w:t>
-      </w:r>
-      <w:r>
-        <w:rPr>
-          <w:highlight w:val="yellow"/>
+          <w:highlight w:val="green"/>
+          <w:lang w:val="en-US"/>
+        </w:rPr>
+        <w:t xml:space="preserve"> for score get</w:t>
+      </w:r>
+    </w:p>
+    <w:p>
+      <w:pPr>
+        <w:pStyle w:val="ListParagraph"/>
+        <w:numPr>
+          <w:ilvl w:val="0"/>
+          <w:numId w:val="6"/>
+        </w:numPr>
+        <w:rPr>
+          <w:highlight w:val="green"/>
+          <w:lang w:val="en-US"/>
+        </w:rPr>
+      </w:pPr>
+      <w:r>
+        <w:rPr>
+          <w:highlight w:val="green"/>
           <w:lang w:val="en-US"/>
         </w:rPr>
         <w:t xml:space="preserve">visual </w:t>
       </w:r>
-      <w:r>
-        <w:rPr>
-          <w:highlight w:val="yellow"/>
-          <w:lang w:val="en-US"/>
-        </w:rPr>
-        <w:t>boss timer</w:t>
-      </w:r>
-    </w:p>
-    <w:p>
-      <w:pPr>
-        <w:pStyle w:val="ListParagraph"/>
-        <w:numPr>
-          <w:ilvl w:val="0"/>
-          <w:numId w:val="6"/>
-        </w:numPr>
+      <w:proofErr w:type="spellStart"/>
+      <w:r>
         <w:rPr>
           <w:highlight w:val="green"/>
           <w:lang w:val="en-US"/>
         </w:rPr>
-      </w:pPr>
+        <w:t>minitoast</w:t>
+      </w:r>
+      <w:proofErr w:type="spellEnd"/>
       <w:r>
         <w:rPr>
           <w:highlight w:val="green"/>
           <w:lang w:val="en-US"/>
         </w:rPr>
-        <w:t>add color tint to night special</w:t>
-      </w:r>
-    </w:p>
-    <w:p>
-      <w:pPr>
-        <w:pStyle w:val="ListParagraph"/>
-        <w:numPr>
-          <w:ilvl w:val="0"/>
-          <w:numId w:val="6"/>
-        </w:numPr>
-        <w:rPr>
-          <w:highlight w:val="green"/>
-          <w:lang w:val="en-US"/>
-        </w:rPr>
-      </w:pPr>
-      <w:r>
-        <w:rPr>
-          <w:highlight w:val="green"/>
-          <w:lang w:val="en-US"/>
-        </w:rPr>
-        <w:t xml:space="preserve">visual </w:t>
-      </w:r>
-      <w:proofErr w:type="spellStart"/>
-      <w:r>
-        <w:rPr>
-          <w:highlight w:val="green"/>
-          <w:lang w:val="en-US"/>
-        </w:rPr>
-        <w:t>minitoast</w:t>
-      </w:r>
-      <w:proofErr w:type="spellEnd"/>
-      <w:r>
-        <w:rPr>
-          <w:highlight w:val="green"/>
-          <w:lang w:val="en-US"/>
-        </w:rPr>
-        <w:t xml:space="preserve"> for score get</w:t>
+        <w:t xml:space="preserve">  for enemy damage take</w:t>
       </w:r>
     </w:p>
     <w:p>
@@ -8701,6 +8696,38 @@
     <w:p>
       <w:pPr>
         <w:pStyle w:val="ListParagraph"/>
+        <w:numPr>
+          <w:ilvl w:val="0"/>
+          <w:numId w:val="33"/>
+        </w:numPr>
+        <w:rPr>
+          <w:lang w:val="en-US"/>
+        </w:rPr>
+      </w:pPr>
+      <w:r>
+        <w:rPr>
+          <w:lang w:val="en-US"/>
+        </w:rPr>
+        <w:t xml:space="preserve">Fixed </w:t>
+      </w:r>
+      <w:proofErr w:type="spellStart"/>
+      <w:r>
+        <w:rPr>
+          <w:lang w:val="en-US"/>
+        </w:rPr>
+        <w:t>midboss</w:t>
+      </w:r>
+      <w:proofErr w:type="spellEnd"/>
+      <w:r>
+        <w:rPr>
+          <w:lang w:val="en-US"/>
+        </w:rPr>
+        <w:t xml:space="preserve"> timer</w:t>
+      </w:r>
+    </w:p>
+    <w:p>
+      <w:pPr>
+        <w:pStyle w:val="ListParagraph"/>
         <w:rPr>
           <w:lang w:val="en-US"/>
         </w:rPr>
@@ -8736,6 +8763,42 @@
           <w:lang w:val="en-US"/>
         </w:rPr>
         <w:t>0</w:t>
+      </w:r>
+    </w:p>
+    <w:p>
+      <w:pPr>
+        <w:pStyle w:val="ListParagraph"/>
+        <w:numPr>
+          <w:ilvl w:val="0"/>
+          <w:numId w:val="6"/>
+        </w:numPr>
+        <w:rPr>
+          <w:lang w:val="en-US"/>
+        </w:rPr>
+      </w:pPr>
+      <w:r>
+        <w:rPr>
+          <w:lang w:val="en-US"/>
+        </w:rPr>
+        <w:t>M</w:t>
+      </w:r>
+      <w:r>
+        <w:rPr>
+          <w:lang w:val="en-US"/>
+        </w:rPr>
+        <w:t>ove</w:t>
+      </w:r>
+      <w:r>
+        <w:rPr>
+          <w:lang w:val="en-US"/>
+        </w:rPr>
+        <w:t>d</w:t>
+      </w:r>
+      <w:r>
+        <w:rPr>
+          <w:lang w:val="en-US"/>
+        </w:rPr>
+        <w:t xml:space="preserve"> stage handler routines to their corresponding files</w:t>
       </w:r>
       <w:bookmarkStart w:id="26" w:name="_GoBack"/>
       <w:bookmarkEnd w:id="26"/>
@@ -13872,7 +13935,7 @@
 </file>
 
 <file path=customXml/itemProps1.xml><?xml version="1.0" encoding="utf-8"?>
-<ds:datastoreItem xmlns:ds="http://schemas.openxmlformats.org/officeDocument/2006/customXml" ds:itemID="{9A66D339-566D-4344-A971-09842B0C1E87}">
+<ds:datastoreItem xmlns:ds="http://schemas.openxmlformats.org/officeDocument/2006/customXml" ds:itemID="{F891420E-F1B0-4B89-B40E-D1D92A7FFBC1}">
   <ds:schemaRefs>
     <ds:schemaRef ds:uri="http://schemas.openxmlformats.org/officeDocument/2006/bibliography"/>
   </ds:schemaRefs>

</xml_diff>

<commit_message>
Prepping environmentcontrol to handle more stages
</commit_message>
<xml_diff>
--- a/BulletHellProject.docx
+++ b/BulletHellProject.docx
@@ -2197,62 +2197,20 @@
         <w:rPr>
           <w:lang w:val="en-US"/>
         </w:rPr>
-        <w:t xml:space="preserve">The lord of realm of </w:t>
-      </w:r>
-      <w:proofErr w:type="spellStart"/>
-      <w:r>
-        <w:rPr>
-          <w:lang w:val="en-US"/>
-        </w:rPr>
-        <w:t>Asuras</w:t>
-      </w:r>
-      <w:proofErr w:type="spellEnd"/>
-      <w:r>
-        <w:rPr>
-          <w:lang w:val="en-US"/>
-        </w:rPr>
-        <w:t xml:space="preserve"> has opened pathways to the regular world. She sent </w:t>
-      </w:r>
-      <w:proofErr w:type="spellStart"/>
-      <w:r>
-        <w:rPr>
-          <w:lang w:val="en-US"/>
-        </w:rPr>
-        <w:t>Asuras</w:t>
-      </w:r>
-      <w:proofErr w:type="spellEnd"/>
-      <w:r>
-        <w:rPr>
-          <w:lang w:val="en-US"/>
-        </w:rPr>
-        <w:t xml:space="preserve"> to find a mystical item that would make her truly immortal, “the twilight core”. Without that, the world will never see a sunrise, or a sunset, only perpetual night or day. </w:t>
-      </w:r>
-    </w:p>
-    <w:p>
-      <w:pPr>
-        <w:rPr>
-          <w:lang w:val="en-US"/>
-        </w:rPr>
-      </w:pPr>
-      <w:r>
-        <w:rPr>
-          <w:lang w:val="en-US"/>
-        </w:rPr>
-        <w:t xml:space="preserve">The main character spots the </w:t>
-      </w:r>
-      <w:proofErr w:type="spellStart"/>
-      <w:r>
-        <w:rPr>
-          <w:lang w:val="en-US"/>
-        </w:rPr>
-        <w:t>Asura</w:t>
-      </w:r>
-      <w:proofErr w:type="spellEnd"/>
-      <w:r>
-        <w:rPr>
-          <w:lang w:val="en-US"/>
-        </w:rPr>
-        <w:t xml:space="preserve"> who stole the core and follows it to the </w:t>
+        <w:t xml:space="preserve">The lord of realm of Asuras has opened pathways to the regular world. She sent Asuras to find a mystical item that would make her truly immortal, “the twilight core”. Without that, the world will never see a sunrise, or a sunset, only perpetual night or day. </w:t>
+      </w:r>
+    </w:p>
+    <w:p>
+      <w:pPr>
+        <w:rPr>
+          <w:lang w:val="en-US"/>
+        </w:rPr>
+      </w:pPr>
+      <w:r>
+        <w:rPr>
+          <w:lang w:val="en-US"/>
+        </w:rPr>
+        <w:t xml:space="preserve">The main character spots the Asura who stole the core and follows it to the </w:t>
       </w:r>
       <w:r>
         <w:rPr>
@@ -2289,48 +2247,20 @@
         <w:rPr>
           <w:lang w:val="en-US"/>
         </w:rPr>
-        <w:t xml:space="preserve">where (Boss2) is opening pathways. She defeats her and follows the </w:t>
-      </w:r>
-      <w:proofErr w:type="spellStart"/>
-      <w:r>
-        <w:rPr>
-          <w:lang w:val="en-US"/>
-        </w:rPr>
-        <w:t>Asura</w:t>
-      </w:r>
-      <w:proofErr w:type="spellEnd"/>
-      <w:r>
-        <w:rPr>
-          <w:lang w:val="en-US"/>
-        </w:rPr>
-        <w:t xml:space="preserve"> through the pathway.</w:t>
-      </w:r>
-    </w:p>
-    <w:p>
-      <w:pPr>
-        <w:rPr>
-          <w:lang w:val="en-US"/>
-        </w:rPr>
-      </w:pPr>
-      <w:r>
-        <w:rPr>
-          <w:lang w:val="en-US"/>
-        </w:rPr>
-        <w:t xml:space="preserve">In the </w:t>
-      </w:r>
-      <w:proofErr w:type="spellStart"/>
-      <w:r>
-        <w:rPr>
-          <w:lang w:val="en-US"/>
-        </w:rPr>
-        <w:t>Asura</w:t>
-      </w:r>
-      <w:proofErr w:type="spellEnd"/>
-      <w:r>
-        <w:rPr>
-          <w:lang w:val="en-US"/>
-        </w:rPr>
-        <w:t xml:space="preserve"> realm</w:t>
+        <w:t>where (Boss2) is opening pathways. She defeats her and follows the Asura through the pathway.</w:t>
+      </w:r>
+    </w:p>
+    <w:p>
+      <w:pPr>
+        <w:rPr>
+          <w:lang w:val="en-US"/>
+        </w:rPr>
+      </w:pPr>
+      <w:r>
+        <w:rPr>
+          <w:lang w:val="en-US"/>
+        </w:rPr>
+        <w:t>In the Asura realm</w:t>
       </w:r>
       <w:r>
         <w:rPr>
@@ -2366,162 +2296,112 @@
         <w:rPr>
           <w:lang w:val="en-US"/>
         </w:rPr>
-        <w:t xml:space="preserve"> the </w:t>
-      </w:r>
-      <w:proofErr w:type="spellStart"/>
-      <w:r>
-        <w:rPr>
-          <w:lang w:val="en-US"/>
-        </w:rPr>
-        <w:t>asura</w:t>
-      </w:r>
-      <w:proofErr w:type="spellEnd"/>
+        <w:t xml:space="preserve"> the asura </w:t>
+      </w:r>
+      <w:r>
+        <w:rPr>
+          <w:lang w:val="en-US"/>
+        </w:rPr>
+        <w:t>who tries to use the core against her</w:t>
+      </w:r>
+      <w:r>
+        <w:rPr>
+          <w:lang w:val="en-US"/>
+        </w:rPr>
+        <w:t xml:space="preserve"> again</w:t>
+      </w:r>
+      <w:r>
+        <w:rPr>
+          <w:lang w:val="en-US"/>
+        </w:rPr>
+        <w:t>. She chases it away and meets (Boss3).</w:t>
+      </w:r>
+    </w:p>
+    <w:p>
+      <w:pPr>
+        <w:rPr>
+          <w:lang w:val="en-US"/>
+        </w:rPr>
+      </w:pPr>
+      <w:r>
+        <w:rPr>
+          <w:lang w:val="en-US"/>
+        </w:rPr>
+        <w:t xml:space="preserve">She enters a lotus garden of the (Boss6) temple where she meets </w:t>
+      </w:r>
+      <w:r>
+        <w:rPr>
+          <w:lang w:val="en-US"/>
+        </w:rPr>
+        <w:t>(</w:t>
+      </w:r>
+      <w:r>
+        <w:rPr>
+          <w:lang w:val="en-US"/>
+        </w:rPr>
+        <w:t>Boss4/</w:t>
+      </w:r>
+      <w:r>
+        <w:rPr>
+          <w:lang w:val="en-US"/>
+        </w:rPr>
+        <w:t>Lakshmi).</w:t>
+      </w:r>
+    </w:p>
+    <w:p>
+      <w:pPr>
+        <w:rPr>
+          <w:lang w:val="en-US"/>
+        </w:rPr>
+      </w:pPr>
+      <w:r>
+        <w:rPr>
+          <w:lang w:val="en-US"/>
+        </w:rPr>
+        <w:t xml:space="preserve">Stage 5 signifies the various layers of the temple (Asura, Human, Deva, Brahma). Main char makes her way to the middle and meets </w:t>
+      </w:r>
+      <w:r>
+        <w:rPr>
+          <w:lang w:val="en-US"/>
+        </w:rPr>
+        <w:t xml:space="preserve">(Brahma) </w:t>
+      </w:r>
+      <w:r>
+        <w:rPr>
+          <w:lang w:val="en-US"/>
+        </w:rPr>
+        <w:t xml:space="preserve">who’s </w:t>
+      </w:r>
+      <w:r>
+        <w:rPr>
+          <w:lang w:val="en-US"/>
+        </w:rPr>
+        <w:t>given (Boss6)</w:t>
+      </w:r>
+      <w:r>
+        <w:rPr>
+          <w:lang w:val="en-US"/>
+        </w:rPr>
+        <w:t xml:space="preserve"> a boon that makes her immortal. (Brahma) doesn’t think the main character is suitable to mess with deity business so she has to defeat her.</w:t>
+      </w:r>
       <w:r>
         <w:rPr>
           <w:lang w:val="en-US"/>
         </w:rPr>
         <w:t xml:space="preserve"> </w:t>
       </w:r>
-      <w:r>
-        <w:rPr>
-          <w:lang w:val="en-US"/>
-        </w:rPr>
-        <w:t>who tries to use the core against her</w:t>
-      </w:r>
-      <w:r>
-        <w:rPr>
-          <w:lang w:val="en-US"/>
-        </w:rPr>
-        <w:t xml:space="preserve"> again</w:t>
-      </w:r>
-      <w:r>
-        <w:rPr>
-          <w:lang w:val="en-US"/>
-        </w:rPr>
-        <w:t>. She chases it away and meets (Boss3).</w:t>
-      </w:r>
-    </w:p>
-    <w:p>
-      <w:pPr>
-        <w:rPr>
-          <w:lang w:val="en-US"/>
-        </w:rPr>
-      </w:pPr>
-      <w:r>
-        <w:rPr>
-          <w:lang w:val="en-US"/>
-        </w:rPr>
-        <w:t xml:space="preserve">She enters a lotus garden of the (Boss6) temple where she meets </w:t>
-      </w:r>
-      <w:r>
-        <w:rPr>
-          <w:lang w:val="en-US"/>
-        </w:rPr>
-        <w:t>(</w:t>
-      </w:r>
-      <w:r>
-        <w:rPr>
-          <w:lang w:val="en-US"/>
-        </w:rPr>
-        <w:t>Boss4/</w:t>
-      </w:r>
-      <w:r>
-        <w:rPr>
-          <w:lang w:val="en-US"/>
-        </w:rPr>
-        <w:t>Lakshmi).</w:t>
-      </w:r>
-    </w:p>
-    <w:p>
-      <w:pPr>
-        <w:rPr>
-          <w:lang w:val="en-US"/>
-        </w:rPr>
-      </w:pPr>
-      <w:r>
-        <w:rPr>
-          <w:lang w:val="en-US"/>
-        </w:rPr>
-        <w:t>Stage 5 signifies the various layers of the temple (</w:t>
-      </w:r>
-      <w:proofErr w:type="spellStart"/>
-      <w:r>
-        <w:rPr>
-          <w:lang w:val="en-US"/>
-        </w:rPr>
-        <w:t>Asura</w:t>
-      </w:r>
-      <w:proofErr w:type="spellEnd"/>
-      <w:r>
-        <w:rPr>
-          <w:lang w:val="en-US"/>
-        </w:rPr>
-        <w:t xml:space="preserve">, Human, Deva, </w:t>
-      </w:r>
-      <w:proofErr w:type="gramStart"/>
-      <w:r>
-        <w:rPr>
-          <w:lang w:val="en-US"/>
-        </w:rPr>
-        <w:t>Brahma</w:t>
-      </w:r>
-      <w:proofErr w:type="gramEnd"/>
-      <w:r>
-        <w:rPr>
-          <w:lang w:val="en-US"/>
-        </w:rPr>
-        <w:t xml:space="preserve">). Main char makes her way to the middle and meets </w:t>
-      </w:r>
-      <w:r>
-        <w:rPr>
-          <w:lang w:val="en-US"/>
-        </w:rPr>
-        <w:t xml:space="preserve">(Brahma) </w:t>
-      </w:r>
-      <w:r>
-        <w:rPr>
-          <w:lang w:val="en-US"/>
-        </w:rPr>
-        <w:t xml:space="preserve">who’s </w:t>
-      </w:r>
-      <w:r>
-        <w:rPr>
-          <w:lang w:val="en-US"/>
-        </w:rPr>
-        <w:t>given (Boss6)</w:t>
-      </w:r>
-      <w:r>
-        <w:rPr>
-          <w:lang w:val="en-US"/>
-        </w:rPr>
-        <w:t xml:space="preserve"> a boon that makes her immortal. (Brahma) doesn’t think the main character is suitable to mess with deity business so she has to defeat her.</w:t>
-      </w:r>
-      <w:r>
-        <w:rPr>
-          <w:lang w:val="en-US"/>
-        </w:rPr>
-        <w:t xml:space="preserve"> </w:t>
-      </w:r>
-    </w:p>
-    <w:p>
-      <w:pPr>
-        <w:rPr>
-          <w:lang w:val="en-US"/>
-        </w:rPr>
-      </w:pPr>
-      <w:proofErr w:type="gramStart"/>
-      <w:r>
-        <w:rPr>
-          <w:lang w:val="en-US"/>
-        </w:rPr>
-        <w:t>After that, Brahma teleports her to an astral plane, a courtyard beyond the temple.</w:t>
-      </w:r>
-      <w:proofErr w:type="gramEnd"/>
-      <w:r>
-        <w:rPr>
-          <w:lang w:val="en-US"/>
-        </w:rPr>
-        <w:t xml:space="preserve"> Main char lures out (Boss6). After main char survives her initial attacks, an avatar appears and knocks the core out of </w:t>
+    </w:p>
+    <w:p>
+      <w:pPr>
+        <w:rPr>
+          <w:lang w:val="en-US"/>
+        </w:rPr>
+      </w:pPr>
+      <w:r>
+        <w:rPr>
+          <w:lang w:val="en-US"/>
+        </w:rPr>
+        <w:t xml:space="preserve">After that, Brahma teleports her to an astral plane, a courtyard beyond the temple. Main char lures out (Boss6). After main char survives her initial attacks, an avatar appears and knocks the core out of </w:t>
       </w:r>
       <w:r>
         <w:rPr>
@@ -2541,21 +2421,7 @@
         <w:rPr>
           <w:lang w:val="en-US"/>
         </w:rPr>
-        <w:t xml:space="preserve">After defeating </w:t>
-      </w:r>
-      <w:proofErr w:type="gramStart"/>
-      <w:r>
-        <w:rPr>
-          <w:lang w:val="en-US"/>
-        </w:rPr>
-        <w:t>her the</w:t>
-      </w:r>
-      <w:proofErr w:type="gramEnd"/>
-      <w:r>
-        <w:rPr>
-          <w:lang w:val="en-US"/>
-        </w:rPr>
-        <w:t xml:space="preserve"> main char returns to her realm to enjoy the sunsets and sunrises again.</w:t>
+        <w:t>After defeating her the main char returns to her realm to enjoy the sunsets and sunrises again.</w:t>
       </w:r>
     </w:p>
     <w:p>
@@ -2589,7 +2455,6 @@
           <w:lang w:val="en-US"/>
         </w:rPr>
       </w:pPr>
-      <w:proofErr w:type="spellStart"/>
       <w:r>
         <w:rPr>
           <w:b/>
@@ -2597,16 +2462,81 @@
           <w:lang w:val="en-US"/>
         </w:rPr>
         <w:lastRenderedPageBreak/>
-        <w:t>Asura’s</w:t>
-      </w:r>
-      <w:proofErr w:type="spellEnd"/>
+        <w:t>Asura’s Path</w:t>
+      </w:r>
+      <w:r>
+        <w:rPr>
+          <w:lang w:val="en-US"/>
+        </w:rPr>
+        <w:br/>
+      </w:r>
+      <w:r>
+        <w:rPr>
+          <w:lang w:val="en-US"/>
+        </w:rPr>
+        <w:t>Main character follows an asura that has stolen the twilight core. After pursuing her for a while s</w:t>
+      </w:r>
+      <w:r>
+        <w:rPr>
+          <w:lang w:val="en-US"/>
+        </w:rPr>
+        <w:t>he encounters a forest guard who doesn’t let her through for it is a sacred place.</w:t>
+      </w:r>
+    </w:p>
+    <w:p>
+      <w:pPr>
+        <w:pStyle w:val="ListParagraph"/>
+        <w:numPr>
+          <w:ilvl w:val="1"/>
+          <w:numId w:val="16"/>
+        </w:numPr>
+        <w:rPr>
+          <w:lang w:val="en-US"/>
+        </w:rPr>
+      </w:pPr>
+      <w:r>
+        <w:rPr>
+          <w:lang w:val="en-US"/>
+        </w:rPr>
+        <w:t>Midboss: Asura</w:t>
+      </w:r>
+    </w:p>
+    <w:p>
+      <w:pPr>
+        <w:pStyle w:val="ListParagraph"/>
+        <w:numPr>
+          <w:ilvl w:val="1"/>
+          <w:numId w:val="16"/>
+        </w:numPr>
+        <w:rPr>
+          <w:lang w:val="en-US"/>
+        </w:rPr>
+      </w:pPr>
+      <w:r>
+        <w:rPr>
+          <w:lang w:val="en-US"/>
+        </w:rPr>
+        <w:t>Boss: Forest Guardian</w:t>
+      </w:r>
+    </w:p>
+    <w:p>
+      <w:pPr>
+        <w:pStyle w:val="ListParagraph"/>
+        <w:numPr>
+          <w:ilvl w:val="0"/>
+          <w:numId w:val="16"/>
+        </w:numPr>
+        <w:rPr>
+          <w:lang w:val="en-US"/>
+        </w:rPr>
+      </w:pPr>
       <w:r>
         <w:rPr>
           <w:b/>
           <w:bCs/>
           <w:lang w:val="en-US"/>
         </w:rPr>
-        <w:t xml:space="preserve"> Path</w:t>
+        <w:t>Black Forest</w:t>
       </w:r>
       <w:r>
         <w:rPr>
@@ -2618,27 +2548,37 @@
         <w:rPr>
           <w:lang w:val="en-US"/>
         </w:rPr>
-        <w:t xml:space="preserve">Main character follows an </w:t>
-      </w:r>
-      <w:proofErr w:type="spellStart"/>
-      <w:r>
-        <w:rPr>
-          <w:lang w:val="en-US"/>
-        </w:rPr>
-        <w:t>asura</w:t>
-      </w:r>
-      <w:proofErr w:type="spellEnd"/>
-      <w:r>
-        <w:rPr>
-          <w:lang w:val="en-US"/>
-        </w:rPr>
-        <w:t xml:space="preserve"> that has stolen the twilight core. After pursuing her for a while s</w:t>
-      </w:r>
-      <w:r>
-        <w:rPr>
-          <w:lang w:val="en-US"/>
-        </w:rPr>
-        <w:t>he encounters a forest guard who doesn’t let her through for it is a sacred place.</w:t>
+        <w:t>After defeating the guard m</w:t>
+      </w:r>
+      <w:r>
+        <w:rPr>
+          <w:lang w:val="en-US"/>
+        </w:rPr>
+        <w:t xml:space="preserve">ain character </w:t>
+      </w:r>
+      <w:r>
+        <w:rPr>
+          <w:lang w:val="en-US"/>
+        </w:rPr>
+        <w:t>proceeds to the woods</w:t>
+      </w:r>
+      <w:r>
+        <w:rPr>
+          <w:lang w:val="en-US"/>
+        </w:rPr>
+        <w:t xml:space="preserve"> when she notices a twilight leak. She foll</w:t>
+      </w:r>
+      <w:r>
+        <w:rPr>
+          <w:lang w:val="en-US"/>
+        </w:rPr>
+        <w:t xml:space="preserve">ows it to deeper to the forest </w:t>
+      </w:r>
+      <w:r>
+        <w:rPr>
+          <w:lang w:val="en-US"/>
+        </w:rPr>
+        <w:t xml:space="preserve">where she meets a spider queen who is opening portals  to the twilight realm. She defeats her and travels through a portal to the twilight realm. </w:t>
       </w:r>
     </w:p>
     <w:p>
@@ -2652,28 +2592,46 @@
           <w:lang w:val="en-US"/>
         </w:rPr>
       </w:pPr>
-      <w:proofErr w:type="spellStart"/>
-      <w:r>
-        <w:rPr>
-          <w:lang w:val="en-US"/>
-        </w:rPr>
-        <w:t>Midboss</w:t>
-      </w:r>
-      <w:proofErr w:type="spellEnd"/>
-      <w:r>
-        <w:rPr>
-          <w:lang w:val="en-US"/>
-        </w:rPr>
-        <w:t xml:space="preserve">: </w:t>
-      </w:r>
-      <w:proofErr w:type="spellStart"/>
-      <w:r>
-        <w:rPr>
-          <w:lang w:val="en-US"/>
-        </w:rPr>
-        <w:t>Asura</w:t>
-      </w:r>
-      <w:proofErr w:type="spellEnd"/>
+      <w:r>
+        <w:rPr>
+          <w:lang w:val="en-US"/>
+        </w:rPr>
+        <w:t>Boss: Spider queen</w:t>
+      </w:r>
+    </w:p>
+    <w:p>
+      <w:pPr>
+        <w:pStyle w:val="ListParagraph"/>
+        <w:numPr>
+          <w:ilvl w:val="0"/>
+          <w:numId w:val="16"/>
+        </w:numPr>
+        <w:rPr>
+          <w:lang w:val="en-US"/>
+        </w:rPr>
+      </w:pPr>
+      <w:r>
+        <w:rPr>
+          <w:b/>
+          <w:bCs/>
+          <w:lang w:val="en-US"/>
+        </w:rPr>
+        <w:t>Riverbank</w:t>
+      </w:r>
+      <w:r>
+        <w:rPr>
+          <w:b/>
+          <w:bCs/>
+          <w:lang w:val="en-US"/>
+        </w:rPr>
+        <w:br/>
+      </w:r>
+      <w:r>
+        <w:rPr>
+          <w:lang w:val="en-US"/>
+        </w:rPr>
+        <w:t>???</w:t>
+      </w:r>
     </w:p>
     <w:p>
       <w:pPr>
@@ -2690,7 +2648,7 @@
         <w:rPr>
           <w:lang w:val="en-US"/>
         </w:rPr>
-        <w:t>Boss: Forest Guardian</w:t>
+        <w:t>Midboss: Asura</w:t>
       </w:r>
     </w:p>
     <w:p>
@@ -2710,190 +2668,20 @@
           <w:bCs/>
           <w:lang w:val="en-US"/>
         </w:rPr>
-        <w:t>Black Forest</w:t>
-      </w:r>
-      <w:r>
-        <w:rPr>
-          <w:lang w:val="en-US"/>
-        </w:rPr>
-        <w:br/>
-      </w:r>
-      <w:proofErr w:type="gramStart"/>
-      <w:r>
-        <w:rPr>
-          <w:lang w:val="en-US"/>
-        </w:rPr>
-        <w:t>After</w:t>
-      </w:r>
-      <w:proofErr w:type="gramEnd"/>
-      <w:r>
-        <w:rPr>
-          <w:lang w:val="en-US"/>
-        </w:rPr>
-        <w:t xml:space="preserve"> defeating the guard m</w:t>
-      </w:r>
-      <w:r>
-        <w:rPr>
-          <w:lang w:val="en-US"/>
-        </w:rPr>
-        <w:t xml:space="preserve">ain character </w:t>
-      </w:r>
-      <w:r>
-        <w:rPr>
-          <w:lang w:val="en-US"/>
-        </w:rPr>
-        <w:t>proceeds to the woods</w:t>
-      </w:r>
-      <w:r>
-        <w:rPr>
-          <w:lang w:val="en-US"/>
-        </w:rPr>
-        <w:t xml:space="preserve"> when she notices a twilight leak. She foll</w:t>
-      </w:r>
-      <w:r>
-        <w:rPr>
-          <w:lang w:val="en-US"/>
-        </w:rPr>
-        <w:t xml:space="preserve">ows it to deeper to the forest </w:t>
-      </w:r>
-      <w:r>
-        <w:rPr>
-          <w:lang w:val="en-US"/>
-        </w:rPr>
-        <w:t xml:space="preserve">where she meets a spider queen who is opening </w:t>
-      </w:r>
-      <w:proofErr w:type="gramStart"/>
-      <w:r>
-        <w:rPr>
-          <w:lang w:val="en-US"/>
-        </w:rPr>
-        <w:t>portals  to</w:t>
-      </w:r>
-      <w:proofErr w:type="gramEnd"/>
-      <w:r>
-        <w:rPr>
-          <w:lang w:val="en-US"/>
-        </w:rPr>
-        <w:t xml:space="preserve"> the twilight realm. She defeats her and travels through a portal to the twilight realm. </w:t>
-      </w:r>
-    </w:p>
-    <w:p>
-      <w:pPr>
-        <w:pStyle w:val="ListParagraph"/>
-        <w:numPr>
-          <w:ilvl w:val="1"/>
-          <w:numId w:val="16"/>
-        </w:numPr>
-        <w:rPr>
-          <w:lang w:val="en-US"/>
-        </w:rPr>
-      </w:pPr>
-      <w:r>
-        <w:rPr>
-          <w:lang w:val="en-US"/>
-        </w:rPr>
-        <w:t>Boss: Spider queen</w:t>
-      </w:r>
-    </w:p>
-    <w:p>
-      <w:pPr>
-        <w:pStyle w:val="ListParagraph"/>
-        <w:numPr>
-          <w:ilvl w:val="0"/>
-          <w:numId w:val="16"/>
-        </w:numPr>
-        <w:rPr>
-          <w:lang w:val="en-US"/>
-        </w:rPr>
-      </w:pPr>
+        <w:t>Lotus Garden</w:t>
+      </w:r>
       <w:r>
         <w:rPr>
           <w:b/>
           <w:bCs/>
           <w:lang w:val="en-US"/>
         </w:rPr>
-        <w:t>Riverbank</w:t>
-      </w:r>
-      <w:r>
-        <w:rPr>
-          <w:b/>
-          <w:bCs/>
-          <w:lang w:val="en-US"/>
-        </w:rPr>
         <w:br/>
       </w:r>
       <w:r>
         <w:rPr>
           <w:lang w:val="en-US"/>
         </w:rPr>
-        <w:t>???</w:t>
-      </w:r>
-    </w:p>
-    <w:p>
-      <w:pPr>
-        <w:pStyle w:val="ListParagraph"/>
-        <w:numPr>
-          <w:ilvl w:val="1"/>
-          <w:numId w:val="16"/>
-        </w:numPr>
-        <w:rPr>
-          <w:lang w:val="en-US"/>
-        </w:rPr>
-      </w:pPr>
-      <w:proofErr w:type="spellStart"/>
-      <w:r>
-        <w:rPr>
-          <w:lang w:val="en-US"/>
-        </w:rPr>
-        <w:t>Midboss</w:t>
-      </w:r>
-      <w:proofErr w:type="spellEnd"/>
-      <w:r>
-        <w:rPr>
-          <w:lang w:val="en-US"/>
-        </w:rPr>
-        <w:t xml:space="preserve">: </w:t>
-      </w:r>
-      <w:proofErr w:type="spellStart"/>
-      <w:r>
-        <w:rPr>
-          <w:lang w:val="en-US"/>
-        </w:rPr>
-        <w:t>Asura</w:t>
-      </w:r>
-      <w:proofErr w:type="spellEnd"/>
-    </w:p>
-    <w:p>
-      <w:pPr>
-        <w:pStyle w:val="ListParagraph"/>
-        <w:numPr>
-          <w:ilvl w:val="0"/>
-          <w:numId w:val="16"/>
-        </w:numPr>
-        <w:rPr>
-          <w:lang w:val="en-US"/>
-        </w:rPr>
-      </w:pPr>
-      <w:r>
-        <w:rPr>
-          <w:b/>
-          <w:bCs/>
-          <w:lang w:val="en-US"/>
-        </w:rPr>
-        <w:t>Lotus Garden</w:t>
-      </w:r>
-      <w:r>
-        <w:rPr>
-          <w:b/>
-          <w:bCs/>
-          <w:lang w:val="en-US"/>
-        </w:rPr>
-        <w:br/>
-      </w:r>
-      <w:r>
-        <w:rPr>
-          <w:lang w:val="en-US"/>
-        </w:rPr>
         <w:t>4</w:t>
       </w:r>
       <w:r>
@@ -2913,16 +2701,8 @@
         <w:rPr>
           <w:lang w:val="en-US"/>
         </w:rPr>
-        <w:t xml:space="preserve"> </w:t>
-      </w:r>
-      <w:proofErr w:type="spellStart"/>
-      <w:r>
-        <w:rPr>
-          <w:lang w:val="en-US"/>
-        </w:rPr>
-        <w:t>Asura</w:t>
-      </w:r>
-      <w:proofErr w:type="spellEnd"/>
+        <w:t xml:space="preserve"> Asura</w:t>
+      </w:r>
     </w:p>
     <w:p>
       <w:pPr>
@@ -3264,7 +3044,6 @@
           <w:lang w:val="en-US"/>
         </w:rPr>
       </w:pPr>
-      <w:proofErr w:type="spellStart"/>
       <w:r>
         <w:rPr>
           <w:rFonts w:cs="Arial"/>
@@ -3274,26 +3053,14 @@
           <w:shd w:val="clear" w:color="auto" w:fill="FFFFFF"/>
           <w:lang w:val="en-US"/>
         </w:rPr>
-        <w:t>Huldras</w:t>
-      </w:r>
-      <w:proofErr w:type="spellEnd"/>
-      <w:r>
-        <w:rPr>
-          <w:rFonts w:cs="Arial"/>
-          <w:color w:val="000000"/>
+        <w:t>Huldras are usually said to be very self-conscious about their tail and back, and attacks anyone who points them out.</w:t>
+      </w:r>
+    </w:p>
+    <w:p>
+      <w:pPr>
+        <w:rPr>
           <w:sz w:val="21"/>
           <w:szCs w:val="24"/>
-          <w:shd w:val="clear" w:color="auto" w:fill="FFFFFF"/>
-          <w:lang w:val="en-US"/>
-        </w:rPr>
-        <w:t xml:space="preserve"> are usually said to be very self-conscious about their tail and back, and attacks anyone who points them out.</w:t>
-      </w:r>
-    </w:p>
-    <w:p>
-      <w:pPr>
-        <w:rPr>
-          <w:sz w:val="21"/>
-          <w:szCs w:val="24"/>
           <w:lang w:val="en-US"/>
         </w:rPr>
       </w:pPr>
@@ -3352,14 +3119,7 @@
         <w:rPr>
           <w:lang w:val="en-US"/>
         </w:rPr>
-        <w:t xml:space="preserve">from sprite extra </w:t>
-      </w:r>
-      <w:proofErr w:type="spellStart"/>
-      <w:r>
-        <w:rPr>
-          <w:lang w:val="en-US"/>
-        </w:rPr>
-        <w:t>legs</w:t>
+        <w:t>from sprite extra legs</w:t>
       </w:r>
       <w:r>
         <w:rPr>
@@ -3367,7 +3127,6 @@
         </w:rPr>
         <w:t>s</w:t>
       </w:r>
-      <w:proofErr w:type="spellEnd"/>
     </w:p>
     <w:p>
       <w:pPr>
@@ -3466,21 +3225,7 @@
         <w:rPr>
           <w:lang w:val="en-US"/>
         </w:rPr>
-        <w:t xml:space="preserve">Day Core: </w:t>
-      </w:r>
-      <w:proofErr w:type="spellStart"/>
-      <w:r>
-        <w:rPr>
-          <w:lang w:val="en-US"/>
-        </w:rPr>
-        <w:t>Startlight</w:t>
-      </w:r>
-      <w:proofErr w:type="spellEnd"/>
-      <w:r>
-        <w:rPr>
-          <w:lang w:val="en-US"/>
-        </w:rPr>
-        <w:t xml:space="preserve"> special</w:t>
+        <w:t>Day Core: Startlight special</w:t>
       </w:r>
     </w:p>
     <w:p>
@@ -3606,21 +3351,7 @@
         <w:rPr>
           <w:lang w:val="en-US"/>
         </w:rPr>
-        <w:t xml:space="preserve">Cores can be leveled with </w:t>
-      </w:r>
-      <w:proofErr w:type="spellStart"/>
-      <w:r>
-        <w:rPr>
-          <w:lang w:val="en-US"/>
-        </w:rPr>
-        <w:t>exp</w:t>
-      </w:r>
-      <w:proofErr w:type="spellEnd"/>
-      <w:r>
-        <w:rPr>
-          <w:lang w:val="en-US"/>
-        </w:rPr>
-        <w:t xml:space="preserve"> points</w:t>
+        <w:t>Cores can be leveled with exp points</w:t>
       </w:r>
     </w:p>
     <w:p>
@@ -3758,19 +3489,11 @@
           <w:lang w:val="en-US"/>
         </w:rPr>
       </w:pPr>
-      <w:proofErr w:type="spellStart"/>
-      <w:r>
-        <w:rPr>
-          <w:lang w:val="en-US"/>
-        </w:rPr>
-        <w:t>Scorepoint</w:t>
-      </w:r>
-      <w:proofErr w:type="spellEnd"/>
-      <w:r>
-        <w:rPr>
-          <w:lang w:val="en-US"/>
-        </w:rPr>
-        <w:t xml:space="preserve"> multiplier from core levels?</w:t>
+      <w:r>
+        <w:rPr>
+          <w:lang w:val="en-US"/>
+        </w:rPr>
+        <w:t>Scorepoint multiplier from core levels?</w:t>
       </w:r>
     </w:p>
     <w:p>
@@ -3800,15 +3523,21 @@
           <w:lang w:val="en-US"/>
         </w:rPr>
         <w:lastRenderedPageBreak/>
-        <w:t>In development 0.0.</w:t>
-      </w:r>
-      <w:r>
-        <w:rPr>
-          <w:lang w:val="en-US"/>
-        </w:rPr>
-        <w:t>9</w:t>
+        <w:t>In development 0.</w:t>
       </w:r>
       <w:bookmarkEnd w:id="12"/>
+      <w:r>
+        <w:rPr>
+          <w:lang w:val="en-US"/>
+        </w:rPr>
+        <w:t>1</w:t>
+      </w:r>
+      <w:r>
+        <w:rPr>
+          <w:lang w:val="en-US"/>
+        </w:rPr>
+        <w:t>.1</w:t>
+      </w:r>
     </w:p>
     <w:p>
       <w:pPr>
@@ -3844,148 +3573,6 @@
     </w:p>
     <w:p>
       <w:pPr>
-        <w:pStyle w:val="ListParagraph"/>
-        <w:numPr>
-          <w:ilvl w:val="0"/>
-          <w:numId w:val="32"/>
-        </w:numPr>
-        <w:rPr>
-          <w:lang w:val="en-US"/>
-        </w:rPr>
-      </w:pPr>
-      <w:r>
-        <w:rPr>
-          <w:lang w:val="en-US"/>
-        </w:rPr>
-        <w:t>Acceleration/deceleration on environment</w:t>
-      </w:r>
-    </w:p>
-    <w:p>
-      <w:pPr>
-        <w:pStyle w:val="ListParagraph"/>
-        <w:numPr>
-          <w:ilvl w:val="0"/>
-          <w:numId w:val="32"/>
-        </w:numPr>
-        <w:rPr>
-          <w:lang w:val="en-US"/>
-        </w:rPr>
-      </w:pPr>
-      <w:r>
-        <w:rPr>
-          <w:lang w:val="en-US"/>
-        </w:rPr>
-        <w:t xml:space="preserve">Added </w:t>
-      </w:r>
-      <w:r>
-        <w:rPr>
-          <w:lang w:val="en-US"/>
-        </w:rPr>
-        <w:t>template for s</w:t>
-      </w:r>
-      <w:r>
-        <w:rPr>
-          <w:lang w:val="en-US"/>
-        </w:rPr>
-        <w:t>tage end</w:t>
-      </w:r>
-    </w:p>
-    <w:p>
-      <w:pPr>
-        <w:pStyle w:val="ListParagraph"/>
-        <w:numPr>
-          <w:ilvl w:val="0"/>
-          <w:numId w:val="32"/>
-        </w:numPr>
-        <w:rPr>
-          <w:lang w:val="en-US"/>
-        </w:rPr>
-      </w:pPr>
-      <w:r>
-        <w:rPr>
-          <w:lang w:val="en-US"/>
-        </w:rPr>
-        <w:t xml:space="preserve">Added score gain for </w:t>
-      </w:r>
-      <w:proofErr w:type="spellStart"/>
-      <w:r>
-        <w:rPr>
-          <w:lang w:val="en-US"/>
-        </w:rPr>
-        <w:t>corepoints</w:t>
-      </w:r>
-      <w:proofErr w:type="spellEnd"/>
-      <w:r>
-        <w:rPr>
-          <w:lang w:val="en-US"/>
-        </w:rPr>
-        <w:t xml:space="preserve"> with multiplier</w:t>
-      </w:r>
-    </w:p>
-    <w:p>
-      <w:pPr>
-        <w:pStyle w:val="ListParagraph"/>
-        <w:numPr>
-          <w:ilvl w:val="0"/>
-          <w:numId w:val="32"/>
-        </w:numPr>
-        <w:rPr>
-          <w:lang w:val="en-US"/>
-        </w:rPr>
-      </w:pPr>
-      <w:r>
-        <w:rPr>
-          <w:lang w:val="en-US"/>
-        </w:rPr>
-        <w:t xml:space="preserve">Visual indication for score and </w:t>
-      </w:r>
-      <w:proofErr w:type="spellStart"/>
-      <w:r>
-        <w:rPr>
-          <w:lang w:val="en-US"/>
-        </w:rPr>
-        <w:t>hiscore</w:t>
-      </w:r>
-      <w:proofErr w:type="spellEnd"/>
-    </w:p>
-    <w:p>
-      <w:pPr>
-        <w:pStyle w:val="ListParagraph"/>
-        <w:numPr>
-          <w:ilvl w:val="0"/>
-          <w:numId w:val="32"/>
-        </w:numPr>
-        <w:rPr>
-          <w:lang w:val="en-US"/>
-        </w:rPr>
-      </w:pPr>
-      <w:r>
-        <w:rPr>
-          <w:lang w:val="en-US"/>
-        </w:rPr>
-        <w:t>Easier difficulty mode for Stage 1</w:t>
-      </w:r>
-    </w:p>
-    <w:p>
-      <w:pPr>
-        <w:pStyle w:val="ListParagraph"/>
-        <w:numPr>
-          <w:ilvl w:val="0"/>
-          <w:numId w:val="32"/>
-        </w:numPr>
-        <w:rPr>
-          <w:lang w:val="en-US"/>
-        </w:rPr>
-      </w:pPr>
-      <w:r>
-        <w:rPr>
-          <w:lang w:val="en-US"/>
-        </w:rPr>
-        <w:t>Difficulty menu for main menu</w:t>
-      </w:r>
-    </w:p>
-    <w:p>
-      <w:pPr>
         <w:pStyle w:val="Heading2"/>
         <w:rPr>
           <w:lang w:val="en-US"/>
@@ -4000,7 +3587,6 @@
         </w:rPr>
       </w:pPr>
       <w:bookmarkStart w:id="14" w:name="_Toc468270164"/>
-      <w:proofErr w:type="spellStart"/>
       <w:r>
         <w:rPr>
           <w:lang w:val="en-US"/>
@@ -4008,7 +3594,6 @@
         <w:t>Todo</w:t>
       </w:r>
       <w:bookmarkEnd w:id="14"/>
-      <w:proofErr w:type="spellEnd"/>
     </w:p>
     <w:p>
       <w:pPr>
@@ -4103,17 +3688,28 @@
           <w:highlight w:val="yellow"/>
           <w:lang w:val="en-US"/>
         </w:rPr>
-        <w:t xml:space="preserve">player score data saving to </w:t>
-      </w:r>
-      <w:proofErr w:type="spellStart"/>
-      <w:r>
+        <w:t>player score data saving to json</w:t>
+      </w:r>
+    </w:p>
+    <w:p>
+      <w:pPr>
+        <w:pStyle w:val="ListParagraph"/>
+        <w:numPr>
+          <w:ilvl w:val="0"/>
+          <w:numId w:val="6"/>
+        </w:numPr>
         <w:rPr>
           <w:highlight w:val="yellow"/>
           <w:lang w:val="en-US"/>
         </w:rPr>
-        <w:t>json</w:t>
-      </w:r>
-      <w:proofErr w:type="spellEnd"/>
+      </w:pPr>
+      <w:r>
+        <w:rPr>
+          <w:highlight w:val="yellow"/>
+          <w:lang w:val="en-US"/>
+        </w:rPr>
+        <w:t xml:space="preserve">see if it’s smarter to make a new scene for new stages or should you just swap the envi files </w:t>
+      </w:r>
     </w:p>
     <w:p>
       <w:pPr>
@@ -4123,32 +3719,16 @@
           <w:numId w:val="6"/>
         </w:numPr>
         <w:rPr>
-          <w:highlight w:val="yellow"/>
-          <w:lang w:val="en-US"/>
-        </w:rPr>
-      </w:pPr>
-      <w:r>
-        <w:rPr>
-          <w:highlight w:val="yellow"/>
-          <w:lang w:val="en-US"/>
-        </w:rPr>
-        <w:t xml:space="preserve">see if it’s smarter to make a new scene for new stages or should you just swap the </w:t>
-      </w:r>
-      <w:proofErr w:type="spellStart"/>
-      <w:r>
-        <w:rPr>
-          <w:highlight w:val="yellow"/>
-          <w:lang w:val="en-US"/>
-        </w:rPr>
-        <w:t>envi</w:t>
-      </w:r>
-      <w:proofErr w:type="spellEnd"/>
-      <w:r>
-        <w:rPr>
-          <w:highlight w:val="yellow"/>
-          <w:lang w:val="en-US"/>
-        </w:rPr>
-        <w:t xml:space="preserve"> files </w:t>
+          <w:highlight w:val="green"/>
+          <w:lang w:val="en-US"/>
+        </w:rPr>
+      </w:pPr>
+      <w:r>
+        <w:rPr>
+          <w:highlight w:val="green"/>
+          <w:lang w:val="en-US"/>
+        </w:rPr>
+        <w:t>add color tint to night special</w:t>
       </w:r>
     </w:p>
     <w:p>
@@ -4168,7 +3748,7 @@
           <w:highlight w:val="green"/>
           <w:lang w:val="en-US"/>
         </w:rPr>
-        <w:t>add color tint to night special</w:t>
+        <w:t>visual minitoast for score get</w:t>
       </w:r>
     </w:p>
     <w:p>
@@ -4188,59 +3768,7 @@
           <w:highlight w:val="green"/>
           <w:lang w:val="en-US"/>
         </w:rPr>
-        <w:t xml:space="preserve">visual </w:t>
-      </w:r>
-      <w:proofErr w:type="spellStart"/>
-      <w:r>
-        <w:rPr>
-          <w:highlight w:val="green"/>
-          <w:lang w:val="en-US"/>
-        </w:rPr>
-        <w:t>minitoast</w:t>
-      </w:r>
-      <w:proofErr w:type="spellEnd"/>
-      <w:r>
-        <w:rPr>
-          <w:highlight w:val="green"/>
-          <w:lang w:val="en-US"/>
-        </w:rPr>
-        <w:t xml:space="preserve"> for score get</w:t>
-      </w:r>
-    </w:p>
-    <w:p>
-      <w:pPr>
-        <w:pStyle w:val="ListParagraph"/>
-        <w:numPr>
-          <w:ilvl w:val="0"/>
-          <w:numId w:val="6"/>
-        </w:numPr>
-        <w:rPr>
-          <w:highlight w:val="green"/>
-          <w:lang w:val="en-US"/>
-        </w:rPr>
-      </w:pPr>
-      <w:r>
-        <w:rPr>
-          <w:highlight w:val="green"/>
-          <w:lang w:val="en-US"/>
-        </w:rPr>
-        <w:t xml:space="preserve">visual </w:t>
-      </w:r>
-      <w:proofErr w:type="spellStart"/>
-      <w:r>
-        <w:rPr>
-          <w:highlight w:val="green"/>
-          <w:lang w:val="en-US"/>
-        </w:rPr>
-        <w:t>minitoast</w:t>
-      </w:r>
-      <w:proofErr w:type="spellEnd"/>
-      <w:r>
-        <w:rPr>
-          <w:highlight w:val="green"/>
-          <w:lang w:val="en-US"/>
-        </w:rPr>
-        <w:t xml:space="preserve">  for enemy damage take</w:t>
+        <w:t>visual minitoast  for enemy damage take</w:t>
       </w:r>
     </w:p>
     <w:p>
@@ -4416,16 +3944,8 @@
         <w:rPr>
           <w:lang w:val="en-US"/>
         </w:rPr>
-        <w:t xml:space="preserve">X - </w:t>
-      </w:r>
-      <w:proofErr w:type="gramStart"/>
-      <w:r>
-        <w:rPr>
-          <w:lang w:val="en-US"/>
-        </w:rPr>
-        <w:t>special</w:t>
-      </w:r>
-      <w:proofErr w:type="gramEnd"/>
+        <w:t>X - special</w:t>
+      </w:r>
     </w:p>
     <w:p>
       <w:pPr>
@@ -4569,19 +4089,11 @@
           <w:lang w:val="en-US"/>
         </w:rPr>
       </w:pPr>
-      <w:proofErr w:type="spellStart"/>
-      <w:r>
-        <w:rPr>
-          <w:lang w:val="en-US"/>
-        </w:rPr>
-        <w:t>Gameover</w:t>
-      </w:r>
-      <w:proofErr w:type="spellEnd"/>
-      <w:r>
-        <w:rPr>
-          <w:lang w:val="en-US"/>
-        </w:rPr>
-        <w:t xml:space="preserve"> handler on player die</w:t>
+      <w:r>
+        <w:rPr>
+          <w:lang w:val="en-US"/>
+        </w:rPr>
+        <w:t>Gameover handler on player die</w:t>
       </w:r>
     </w:p>
     <w:p>
@@ -4599,16 +4111,8 @@
         <w:rPr>
           <w:lang w:val="en-US"/>
         </w:rPr>
-        <w:t xml:space="preserve">Restart function on </w:t>
-      </w:r>
-      <w:proofErr w:type="spellStart"/>
-      <w:r>
-        <w:rPr>
-          <w:lang w:val="en-US"/>
-        </w:rPr>
-        <w:t>gameover</w:t>
-      </w:r>
-      <w:proofErr w:type="spellEnd"/>
+        <w:t>Restart function on gameover</w:t>
+      </w:r>
     </w:p>
     <w:p>
       <w:pPr>
@@ -4625,21 +4129,7 @@
         <w:rPr>
           <w:lang w:val="en-US"/>
         </w:rPr>
-        <w:t xml:space="preserve">Enemy </w:t>
-      </w:r>
-      <w:proofErr w:type="spellStart"/>
-      <w:r>
-        <w:rPr>
-          <w:lang w:val="en-US"/>
-        </w:rPr>
-        <w:t>spawner</w:t>
-      </w:r>
-      <w:proofErr w:type="spellEnd"/>
-      <w:r>
-        <w:rPr>
-          <w:lang w:val="en-US"/>
-        </w:rPr>
-        <w:t xml:space="preserve"> and wave timer handler</w:t>
+        <w:t>Enemy spawner and wave timer handler</w:t>
       </w:r>
     </w:p>
     <w:p>
@@ -4693,21 +4183,7 @@
         <w:rPr>
           <w:lang w:val="en-US"/>
         </w:rPr>
-        <w:t>2 Enemy bullet types (homing/</w:t>
-      </w:r>
-      <w:proofErr w:type="spellStart"/>
-      <w:r>
-        <w:rPr>
-          <w:lang w:val="en-US"/>
-        </w:rPr>
-        <w:t>nothoming</w:t>
-      </w:r>
-      <w:proofErr w:type="spellEnd"/>
-      <w:r>
-        <w:rPr>
-          <w:lang w:val="en-US"/>
-        </w:rPr>
-        <w:t>)</w:t>
+        <w:t>2 Enemy bullet types (homing/nothoming)</w:t>
       </w:r>
     </w:p>
     <w:p>
@@ -4775,19 +4251,11 @@
           <w:lang w:val="en-US"/>
         </w:rPr>
       </w:pPr>
-      <w:proofErr w:type="spellStart"/>
-      <w:r>
-        <w:rPr>
-          <w:lang w:val="en-US"/>
-        </w:rPr>
-        <w:t>Exp</w:t>
-      </w:r>
-      <w:proofErr w:type="spellEnd"/>
-      <w:r>
-        <w:rPr>
-          <w:lang w:val="en-US"/>
-        </w:rPr>
-        <w:t xml:space="preserve"> point objects created on enemy die</w:t>
+      <w:r>
+        <w:rPr>
+          <w:lang w:val="en-US"/>
+        </w:rPr>
+        <w:t>Exp point objects created on enemy die</w:t>
       </w:r>
     </w:p>
     <w:p>
@@ -4801,19 +4269,11 @@
           <w:lang w:val="en-US"/>
         </w:rPr>
       </w:pPr>
-      <w:proofErr w:type="spellStart"/>
-      <w:r>
-        <w:rPr>
-          <w:lang w:val="en-US"/>
-        </w:rPr>
-        <w:t>Exp</w:t>
-      </w:r>
-      <w:proofErr w:type="spellEnd"/>
-      <w:r>
-        <w:rPr>
-          <w:lang w:val="en-US"/>
-        </w:rPr>
-        <w:t xml:space="preserve"> point hit detection on player</w:t>
+      <w:r>
+        <w:rPr>
+          <w:lang w:val="en-US"/>
+        </w:rPr>
+        <w:t>Exp point hit detection on player</w:t>
       </w:r>
     </w:p>
     <w:p>
@@ -4831,21 +4291,7 @@
         <w:rPr>
           <w:lang w:val="en-US"/>
         </w:rPr>
-        <w:t xml:space="preserve">Player </w:t>
-      </w:r>
-      <w:proofErr w:type="spellStart"/>
-      <w:r>
-        <w:rPr>
-          <w:lang w:val="en-US"/>
-        </w:rPr>
-        <w:t>exp</w:t>
-      </w:r>
-      <w:proofErr w:type="spellEnd"/>
-      <w:r>
-        <w:rPr>
-          <w:lang w:val="en-US"/>
-        </w:rPr>
-        <w:t xml:space="preserve"> gain function</w:t>
+        <w:t>Player exp gain function</w:t>
       </w:r>
     </w:p>
     <w:p>
@@ -4863,16 +4309,8 @@
         <w:rPr>
           <w:lang w:val="en-US"/>
         </w:rPr>
-        <w:t xml:space="preserve">Parallax tile </w:t>
-      </w:r>
-      <w:proofErr w:type="spellStart"/>
-      <w:r>
-        <w:rPr>
-          <w:lang w:val="en-US"/>
-        </w:rPr>
-        <w:t>scroller</w:t>
-      </w:r>
-      <w:proofErr w:type="spellEnd"/>
+        <w:t>Parallax tile scroller</w:t>
+      </w:r>
     </w:p>
     <w:p>
       <w:pPr>
@@ -4889,16 +4327,8 @@
         <w:rPr>
           <w:lang w:val="en-US"/>
         </w:rPr>
-        <w:t xml:space="preserve">Sprite placeholders for </w:t>
-      </w:r>
-      <w:proofErr w:type="spellStart"/>
-      <w:r>
-        <w:rPr>
-          <w:lang w:val="en-US"/>
-        </w:rPr>
-        <w:t>player,enemy,playerProjectile,enemyProjectile,expPoint</w:t>
-      </w:r>
-      <w:proofErr w:type="spellEnd"/>
+        <w:t>Sprite placeholders for player,enemy,playerProjectile,enemyProjectile,expPoint</w:t>
+      </w:r>
     </w:p>
     <w:p>
       <w:pPr>
@@ -4911,33 +4341,11 @@
           <w:lang w:val="en-US"/>
         </w:rPr>
       </w:pPr>
-      <w:proofErr w:type="spellStart"/>
-      <w:r>
-        <w:rPr>
-          <w:lang w:val="en-US"/>
-        </w:rPr>
-        <w:t>MainMenu</w:t>
-      </w:r>
-      <w:proofErr w:type="spellEnd"/>
-      <w:r>
-        <w:rPr>
-          <w:lang w:val="en-US"/>
-        </w:rPr>
-        <w:t xml:space="preserve"> with title </w:t>
-      </w:r>
-      <w:proofErr w:type="spellStart"/>
-      <w:r>
-        <w:rPr>
-          <w:lang w:val="en-US"/>
-        </w:rPr>
-        <w:t>textholder</w:t>
-      </w:r>
-      <w:proofErr w:type="spellEnd"/>
-      <w:r>
-        <w:rPr>
-          <w:lang w:val="en-US"/>
-        </w:rPr>
-        <w:t xml:space="preserve"> and start button</w:t>
+      <w:r>
+        <w:rPr>
+          <w:lang w:val="en-US"/>
+        </w:rPr>
+        <w:t>MainMenu with title textholder and start button</w:t>
       </w:r>
     </w:p>
     <w:p>
@@ -4951,19 +4359,11 @@
           <w:lang w:val="en-US"/>
         </w:rPr>
       </w:pPr>
-      <w:proofErr w:type="spellStart"/>
-      <w:r>
-        <w:rPr>
-          <w:lang w:val="en-US"/>
-        </w:rPr>
-        <w:t>GameOver</w:t>
-      </w:r>
-      <w:proofErr w:type="spellEnd"/>
-      <w:r>
-        <w:rPr>
-          <w:lang w:val="en-US"/>
-        </w:rPr>
-        <w:t xml:space="preserve"> screen with overlaid images and button to restart</w:t>
+      <w:r>
+        <w:rPr>
+          <w:lang w:val="en-US"/>
+        </w:rPr>
+        <w:t>GameOver screen with overlaid images and button to restart</w:t>
       </w:r>
     </w:p>
     <w:p>
@@ -4999,35 +4399,7 @@
         <w:rPr>
           <w:lang w:val="en-US"/>
         </w:rPr>
-        <w:t xml:space="preserve">Player </w:t>
-      </w:r>
-      <w:proofErr w:type="spellStart"/>
-      <w:r>
-        <w:rPr>
-          <w:lang w:val="en-US"/>
-        </w:rPr>
-        <w:t>exp</w:t>
-      </w:r>
-      <w:proofErr w:type="spellEnd"/>
-      <w:r>
-        <w:rPr>
-          <w:lang w:val="en-US"/>
-        </w:rPr>
-        <w:t>/</w:t>
-      </w:r>
-      <w:proofErr w:type="spellStart"/>
-      <w:r>
-        <w:rPr>
-          <w:lang w:val="en-US"/>
-        </w:rPr>
-        <w:t>expCap</w:t>
-      </w:r>
-      <w:proofErr w:type="spellEnd"/>
-      <w:r>
-        <w:rPr>
-          <w:lang w:val="en-US"/>
-        </w:rPr>
-        <w:t xml:space="preserve"> text indicator</w:t>
+        <w:t>Player exp/expCap text indicator</w:t>
       </w:r>
     </w:p>
     <w:p>
@@ -5189,16 +4561,8 @@
         <w:rPr>
           <w:lang w:val="en-US"/>
         </w:rPr>
-        <w:t xml:space="preserve">Singleton </w:t>
-      </w:r>
-      <w:proofErr w:type="spellStart"/>
-      <w:r>
-        <w:rPr>
-          <w:lang w:val="en-US"/>
-        </w:rPr>
-        <w:t>gamecontroller</w:t>
-      </w:r>
-      <w:proofErr w:type="spellEnd"/>
+        <w:t>Singleton gamecontroller</w:t>
+      </w:r>
     </w:p>
     <w:p>
       <w:pPr>
@@ -5265,19 +4629,11 @@
           <w:lang w:val="en-US"/>
         </w:rPr>
       </w:pPr>
-      <w:proofErr w:type="spellStart"/>
-      <w:r>
-        <w:rPr>
-          <w:lang w:val="en-US"/>
-        </w:rPr>
-        <w:t>Xp</w:t>
-      </w:r>
-      <w:proofErr w:type="spellEnd"/>
-      <w:r>
-        <w:rPr>
-          <w:lang w:val="en-US"/>
-        </w:rPr>
-        <w:t xml:space="preserve"> accumulates stat points that can be spent on power, speed or life generation</w:t>
+      <w:r>
+        <w:rPr>
+          <w:lang w:val="en-US"/>
+        </w:rPr>
+        <w:t>Xp accumulates stat points that can be spent on power, speed or life generation</w:t>
       </w:r>
     </w:p>
     <w:p>
@@ -5367,16 +4723,8 @@
         <w:rPr>
           <w:lang w:val="en-US"/>
         </w:rPr>
-        <w:t xml:space="preserve">New bullet pattern: </w:t>
-      </w:r>
-      <w:proofErr w:type="spellStart"/>
-      <w:r>
-        <w:rPr>
-          <w:lang w:val="en-US"/>
-        </w:rPr>
-        <w:t>spiderweb</w:t>
-      </w:r>
-      <w:proofErr w:type="spellEnd"/>
+        <w:t>New bullet pattern: spiderweb</w:t>
+      </w:r>
     </w:p>
     <w:p>
       <w:pPr>
@@ -5429,16 +4777,8 @@
         <w:rPr>
           <w:lang w:val="en-US"/>
         </w:rPr>
-        <w:t xml:space="preserve">Visible player </w:t>
-      </w:r>
-      <w:proofErr w:type="spellStart"/>
-      <w:r>
-        <w:rPr>
-          <w:lang w:val="en-US"/>
-        </w:rPr>
-        <w:t>hitbox</w:t>
-      </w:r>
-      <w:proofErr w:type="spellEnd"/>
+        <w:t>Visible player hitbox</w:t>
+      </w:r>
     </w:p>
     <w:p>
       <w:pPr>
@@ -5491,21 +4831,7 @@
         <w:rPr>
           <w:lang w:val="en-US"/>
         </w:rPr>
-        <w:t>Bullet animations (</w:t>
-      </w:r>
-      <w:proofErr w:type="spellStart"/>
-      <w:r>
-        <w:rPr>
-          <w:lang w:val="en-US"/>
-        </w:rPr>
-        <w:t>spiderweb</w:t>
-      </w:r>
-      <w:proofErr w:type="spellEnd"/>
-      <w:r>
-        <w:rPr>
-          <w:lang w:val="en-US"/>
-        </w:rPr>
-        <w:t>)</w:t>
+        <w:t>Bullet animations (spiderweb)</w:t>
       </w:r>
     </w:p>
     <w:p>
@@ -5523,16 +4849,8 @@
         <w:rPr>
           <w:lang w:val="en-US"/>
         </w:rPr>
-        <w:t xml:space="preserve">Singleton </w:t>
-      </w:r>
-      <w:proofErr w:type="spellStart"/>
-      <w:r>
-        <w:rPr>
-          <w:lang w:val="en-US"/>
-        </w:rPr>
-        <w:t>UICanvas</w:t>
-      </w:r>
-      <w:proofErr w:type="spellEnd"/>
+        <w:t>Singleton UICanvas</w:t>
+      </w:r>
     </w:p>
     <w:p>
       <w:pPr>
@@ -5596,21 +4914,7 @@
         <w:rPr>
           <w:lang w:val="en-US"/>
         </w:rPr>
-        <w:t xml:space="preserve">Rescaled </w:t>
-      </w:r>
-      <w:proofErr w:type="spellStart"/>
-      <w:r>
-        <w:rPr>
-          <w:lang w:val="en-US"/>
-        </w:rPr>
-        <w:t>exp</w:t>
-      </w:r>
-      <w:proofErr w:type="spellEnd"/>
-      <w:r>
-        <w:rPr>
-          <w:lang w:val="en-US"/>
-        </w:rPr>
-        <w:t xml:space="preserve"> point collider for easier collection</w:t>
+        <w:t>Rescaled exp point collider for easier collection</w:t>
       </w:r>
     </w:p>
     <w:p>
@@ -5741,21 +5045,7 @@
         <w:rPr>
           <w:lang w:val="en-US"/>
         </w:rPr>
-        <w:t xml:space="preserve">Programmer art for boss X </w:t>
-      </w:r>
-      <w:proofErr w:type="spellStart"/>
-      <w:r>
-        <w:rPr>
-          <w:lang w:val="en-US"/>
-        </w:rPr>
-        <w:t>pos</w:t>
-      </w:r>
-      <w:proofErr w:type="spellEnd"/>
-      <w:r>
-        <w:rPr>
-          <w:lang w:val="en-US"/>
-        </w:rPr>
-        <w:t xml:space="preserve"> indicator</w:t>
+        <w:t>Programmer art for boss X pos indicator</w:t>
       </w:r>
     </w:p>
     <w:p>
@@ -5987,30 +5277,8 @@
         <w:rPr>
           <w:lang w:val="en-US"/>
         </w:rPr>
-        <w:t xml:space="preserve">Waves now refer to an </w:t>
-      </w:r>
-      <w:proofErr w:type="spellStart"/>
-      <w:r>
-        <w:rPr>
-          <w:lang w:val="en-US"/>
-        </w:rPr>
-        <w:t>arraylist</w:t>
-      </w:r>
-      <w:proofErr w:type="spellEnd"/>
-      <w:r>
-        <w:rPr>
-          <w:lang w:val="en-US"/>
-        </w:rPr>
-        <w:t xml:space="preserve"> of </w:t>
-      </w:r>
-      <w:proofErr w:type="spellStart"/>
-      <w:r>
-        <w:rPr>
-          <w:lang w:val="en-US"/>
-        </w:rPr>
-        <w:t>spawnpositions</w:t>
-      </w:r>
-      <w:proofErr w:type="spellEnd"/>
+        <w:t>Waves now refer to an arraylist of spawnpositions</w:t>
+      </w:r>
     </w:p>
     <w:p>
       <w:pPr>
@@ -6027,21 +5295,7 @@
         <w:rPr>
           <w:lang w:val="en-US"/>
         </w:rPr>
-        <w:t xml:space="preserve">Added new </w:t>
-      </w:r>
-      <w:proofErr w:type="spellStart"/>
-      <w:r>
-        <w:rPr>
-          <w:lang w:val="en-US"/>
-        </w:rPr>
-        <w:t>movementpattern</w:t>
-      </w:r>
-      <w:proofErr w:type="spellEnd"/>
-      <w:r>
-        <w:rPr>
-          <w:lang w:val="en-US"/>
-        </w:rPr>
-        <w:t xml:space="preserve"> to center enemy horizontally</w:t>
+        <w:t>Added new movementpattern to center enemy horizontally</w:t>
       </w:r>
     </w:p>
     <w:p>
@@ -6095,21 +5349,7 @@
         <w:rPr>
           <w:lang w:val="en-US"/>
         </w:rPr>
-        <w:t xml:space="preserve">Fixed boss </w:t>
-      </w:r>
-      <w:proofErr w:type="spellStart"/>
-      <w:r>
-        <w:rPr>
-          <w:lang w:val="en-US"/>
-        </w:rPr>
-        <w:t>movementpattern</w:t>
-      </w:r>
-      <w:proofErr w:type="spellEnd"/>
-      <w:r>
-        <w:rPr>
-          <w:lang w:val="en-US"/>
-        </w:rPr>
-        <w:t xml:space="preserve"> and pattern referencing the same old one (create a new pattern from template if used more than once)</w:t>
+        <w:t>Fixed boss movementpattern and pattern referencing the same old one (create a new pattern from template if used more than once)</w:t>
       </w:r>
     </w:p>
     <w:p>
@@ -6145,21 +5385,7 @@
         <w:rPr>
           <w:lang w:val="en-US"/>
         </w:rPr>
-        <w:t xml:space="preserve">Added focus mode -&gt; </w:t>
-      </w:r>
-      <w:proofErr w:type="spellStart"/>
-      <w:r>
-        <w:rPr>
-          <w:lang w:val="en-US"/>
-        </w:rPr>
-        <w:t>hitbox</w:t>
-      </w:r>
-      <w:proofErr w:type="spellEnd"/>
-      <w:r>
-        <w:rPr>
-          <w:lang w:val="en-US"/>
-        </w:rPr>
-        <w:t xml:space="preserve"> becomes visible, player movement speed halves</w:t>
+        <w:t>Added focus mode -&gt; hitbox becomes visible, player movement speed halves</w:t>
       </w:r>
     </w:p>
     <w:p>
@@ -6213,30 +5439,8 @@
         <w:rPr>
           <w:lang w:val="en-US"/>
         </w:rPr>
-        <w:t xml:space="preserve">Fixed boss </w:t>
-      </w:r>
-      <w:proofErr w:type="spellStart"/>
-      <w:r>
-        <w:rPr>
-          <w:lang w:val="en-US"/>
-        </w:rPr>
-        <w:t>healthbar</w:t>
-      </w:r>
-      <w:proofErr w:type="spellEnd"/>
-      <w:r>
-        <w:rPr>
-          <w:lang w:val="en-US"/>
-        </w:rPr>
-        <w:t xml:space="preserve"> resetting when next </w:t>
-      </w:r>
-      <w:proofErr w:type="spellStart"/>
-      <w:r>
-        <w:rPr>
-          <w:lang w:val="en-US"/>
-        </w:rPr>
-        <w:t>healthbar</w:t>
-      </w:r>
-      <w:proofErr w:type="spellEnd"/>
+        <w:t>Fixed boss healthbar resetting when next healthbar</w:t>
+      </w:r>
     </w:p>
     <w:p>
       <w:pPr>
@@ -6267,19 +5471,11 @@
           <w:lang w:val="en-US"/>
         </w:rPr>
       </w:pPr>
-      <w:proofErr w:type="spellStart"/>
-      <w:r>
-        <w:rPr>
-          <w:lang w:val="en-US"/>
-        </w:rPr>
-        <w:t>Toplayer</w:t>
-      </w:r>
-      <w:proofErr w:type="spellEnd"/>
-      <w:r>
-        <w:rPr>
-          <w:lang w:val="en-US"/>
-        </w:rPr>
-        <w:t xml:space="preserve"> alpha fading out/in</w:t>
+      <w:r>
+        <w:rPr>
+          <w:lang w:val="en-US"/>
+        </w:rPr>
+        <w:t>Toplayer alpha fading out/in</w:t>
       </w:r>
     </w:p>
     <w:p>
@@ -6421,16 +5617,8 @@
         <w:rPr>
           <w:lang w:val="en-US"/>
         </w:rPr>
-        <w:t xml:space="preserve">Phase turned into </w:t>
-      </w:r>
-      <w:proofErr w:type="spellStart"/>
-      <w:r>
-        <w:rPr>
-          <w:lang w:val="en-US"/>
-        </w:rPr>
-        <w:t>monobehaviour</w:t>
-      </w:r>
-      <w:proofErr w:type="spellEnd"/>
+        <w:t>Phase turned into monobehaviour</w:t>
+      </w:r>
     </w:p>
     <w:p>
       <w:pPr>
@@ -6447,21 +5635,7 @@
         <w:rPr>
           <w:lang w:val="en-US"/>
         </w:rPr>
-        <w:t xml:space="preserve">Tweaked </w:t>
-      </w:r>
-      <w:proofErr w:type="spellStart"/>
-      <w:r>
-        <w:rPr>
-          <w:lang w:val="en-US"/>
-        </w:rPr>
-        <w:t>giantweb</w:t>
-      </w:r>
-      <w:proofErr w:type="spellEnd"/>
-      <w:r>
-        <w:rPr>
-          <w:lang w:val="en-US"/>
-        </w:rPr>
-        <w:t xml:space="preserve"> pattern so that each layer has less bullets</w:t>
+        <w:t>Tweaked giantweb pattern so that each layer has less bullets</w:t>
       </w:r>
     </w:p>
     <w:p>
@@ -6569,21 +5743,7 @@
         <w:rPr>
           <w:lang w:val="en-US"/>
         </w:rPr>
-        <w:t xml:space="preserve">Phasing loop condition recognition </w:t>
-      </w:r>
-      <w:proofErr w:type="spellStart"/>
-      <w:r>
-        <w:rPr>
-          <w:lang w:val="en-US"/>
-        </w:rPr>
-        <w:t>hotfixed</w:t>
-      </w:r>
-      <w:proofErr w:type="spellEnd"/>
-      <w:r>
-        <w:rPr>
-          <w:lang w:val="en-US"/>
-        </w:rPr>
-        <w:t xml:space="preserve"> with force break while</w:t>
+        <w:t>Phasing loop condition recognition hotfixed with force break while</w:t>
       </w:r>
     </w:p>
     <w:p>
@@ -6709,16 +5869,8 @@
         <w:rPr>
           <w:lang w:val="en-US"/>
         </w:rPr>
-        <w:t xml:space="preserve">+ </w:t>
-      </w:r>
-      <w:proofErr w:type="spellStart"/>
-      <w:r>
-        <w:rPr>
-          <w:lang w:val="en-US"/>
-        </w:rPr>
-        <w:t>Lightsource</w:t>
-      </w:r>
-      <w:proofErr w:type="spellEnd"/>
+        <w:t>+ Lightsource</w:t>
+      </w:r>
     </w:p>
     <w:p>
       <w:pPr>
@@ -6853,16 +6005,8 @@
         <w:rPr>
           <w:lang w:val="en-US"/>
         </w:rPr>
-        <w:t xml:space="preserve">Removed unnecessary multiplier from enemy movement speed </w:t>
-      </w:r>
-      <w:proofErr w:type="spellStart"/>
-      <w:r>
-        <w:rPr>
-          <w:lang w:val="en-US"/>
-        </w:rPr>
-        <w:t>calc</w:t>
-      </w:r>
-      <w:proofErr w:type="spellEnd"/>
+        <w:t>Removed unnecessary multiplier from enemy movement speed calc</w:t>
+      </w:r>
     </w:p>
     <w:p>
       <w:pPr>
@@ -7101,21 +6245,7 @@
         <w:rPr>
           <w:lang w:val="en-US"/>
         </w:rPr>
-        <w:t xml:space="preserve">New movement pattern: Swing (rotates around </w:t>
-      </w:r>
-      <w:proofErr w:type="spellStart"/>
-      <w:r>
-        <w:rPr>
-          <w:lang w:val="en-US"/>
-        </w:rPr>
-        <w:t>centerpoint</w:t>
-      </w:r>
-      <w:proofErr w:type="spellEnd"/>
-      <w:r>
-        <w:rPr>
-          <w:lang w:val="en-US"/>
-        </w:rPr>
-        <w:t>)</w:t>
+        <w:t>New movement pattern: Swing (rotates around centerpoint)</w:t>
       </w:r>
     </w:p>
     <w:p>
@@ -7205,21 +6335,7 @@
         <w:rPr>
           <w:lang w:val="en-US"/>
         </w:rPr>
-        <w:t xml:space="preserve">Started </w:t>
-      </w:r>
-      <w:proofErr w:type="spellStart"/>
-      <w:r>
-        <w:rPr>
-          <w:lang w:val="en-US"/>
-        </w:rPr>
-        <w:t>concepting</w:t>
-      </w:r>
-      <w:proofErr w:type="spellEnd"/>
-      <w:r>
-        <w:rPr>
-          <w:lang w:val="en-US"/>
-        </w:rPr>
-        <w:t xml:space="preserve"> a new boss</w:t>
+        <w:t>Started concepting a new boss</w:t>
       </w:r>
     </w:p>
     <w:p>
@@ -7292,21 +6408,7 @@
         <w:rPr>
           <w:lang w:val="en-US"/>
         </w:rPr>
-        <w:t xml:space="preserve">Refrain from creating </w:t>
-      </w:r>
-      <w:proofErr w:type="spellStart"/>
-      <w:r>
-        <w:rPr>
-          <w:lang w:val="en-US"/>
-        </w:rPr>
-        <w:t>monobehaviours</w:t>
-      </w:r>
-      <w:proofErr w:type="spellEnd"/>
-      <w:r>
-        <w:rPr>
-          <w:lang w:val="en-US"/>
-        </w:rPr>
-        <w:t xml:space="preserve"> with “new”</w:t>
+        <w:t>Refrain from creating monobehaviours with “new”</w:t>
       </w:r>
     </w:p>
     <w:p>
@@ -7397,28 +6499,12 @@
           <w:lang w:val="en-US"/>
         </w:rPr>
       </w:pPr>
-      <w:proofErr w:type="spellStart"/>
-      <w:r>
-        <w:rPr>
-          <w:lang w:val="en-US"/>
-        </w:rPr>
-        <w:t>Statpoints</w:t>
-      </w:r>
-      <w:proofErr w:type="spellEnd"/>
-      <w:r>
-        <w:rPr>
-          <w:lang w:val="en-US"/>
-        </w:rPr>
-        <w:t xml:space="preserve"> are powered up when meter threshold </w:t>
-      </w:r>
-      <w:proofErr w:type="spellStart"/>
-      <w:r>
-        <w:rPr>
-          <w:lang w:val="en-US"/>
-        </w:rPr>
-        <w:t>reahed</w:t>
-      </w:r>
-      <w:proofErr w:type="spellEnd"/>
+      <w:r>
+        <w:rPr>
+          <w:lang w:val="en-US"/>
+        </w:rPr>
+        <w:t>Statpoints are powered up when meter threshold reahed</w:t>
+      </w:r>
     </w:p>
     <w:p>
       <w:pPr>
@@ -7471,21 +6557,7 @@
         <w:rPr>
           <w:lang w:val="en-US"/>
         </w:rPr>
-        <w:t xml:space="preserve">Fixed boss </w:t>
-      </w:r>
-      <w:proofErr w:type="spellStart"/>
-      <w:r>
-        <w:rPr>
-          <w:lang w:val="en-US"/>
-        </w:rPr>
-        <w:t>namepanel</w:t>
-      </w:r>
-      <w:proofErr w:type="spellEnd"/>
-      <w:r>
-        <w:rPr>
-          <w:lang w:val="en-US"/>
-        </w:rPr>
-        <w:t xml:space="preserve"> not resetting when restart</w:t>
+        <w:t>Fixed boss namepanel not resetting when restart</w:t>
       </w:r>
     </w:p>
     <w:p>
@@ -7539,30 +6611,8 @@
         <w:rPr>
           <w:lang w:val="en-US"/>
         </w:rPr>
-        <w:t xml:space="preserve">Character spawns weapons when </w:t>
-      </w:r>
-      <w:proofErr w:type="spellStart"/>
-      <w:r>
-        <w:rPr>
-          <w:lang w:val="en-US"/>
-        </w:rPr>
-        <w:t>powerup</w:t>
-      </w:r>
-      <w:proofErr w:type="spellEnd"/>
-      <w:r>
-        <w:rPr>
-          <w:lang w:val="en-US"/>
-        </w:rPr>
-        <w:t xml:space="preserve">, loses them when </w:t>
-      </w:r>
-      <w:proofErr w:type="spellStart"/>
-      <w:r>
-        <w:rPr>
-          <w:lang w:val="en-US"/>
-        </w:rPr>
-        <w:t>powerdown</w:t>
-      </w:r>
-      <w:proofErr w:type="spellEnd"/>
+        <w:t>Character spawns weapons when powerup, loses them when powerdown</w:t>
+      </w:r>
     </w:p>
     <w:p>
       <w:pPr>
@@ -8088,21 +7138,7 @@
         <w:rPr>
           <w:lang w:val="en-US"/>
         </w:rPr>
-        <w:t xml:space="preserve">Parallax can be handled from </w:t>
-      </w:r>
-      <w:proofErr w:type="spellStart"/>
-      <w:r>
-        <w:rPr>
-          <w:lang w:val="en-US"/>
-        </w:rPr>
-        <w:t>stagehandler</w:t>
-      </w:r>
-      <w:proofErr w:type="spellEnd"/>
-      <w:r>
-        <w:rPr>
-          <w:lang w:val="en-US"/>
-        </w:rPr>
-        <w:t xml:space="preserve"> routine</w:t>
+        <w:t>Parallax can be handled from stagehandler routine</w:t>
       </w:r>
     </w:p>
     <w:p>
@@ -8193,21 +7229,7 @@
           <w:lang w:val="en-US"/>
         </w:rPr>
         <w:lastRenderedPageBreak/>
-        <w:t xml:space="preserve">Stripped down </w:t>
-      </w:r>
-      <w:proofErr w:type="spellStart"/>
-      <w:r>
-        <w:rPr>
-          <w:lang w:val="en-US"/>
-        </w:rPr>
-        <w:t>coroutines</w:t>
-      </w:r>
-      <w:proofErr w:type="spellEnd"/>
-      <w:r>
-        <w:rPr>
-          <w:lang w:val="en-US"/>
-        </w:rPr>
-        <w:t xml:space="preserve"> that broke the initialization</w:t>
+        <w:t>Stripped down coroutines that broke the initialization</w:t>
       </w:r>
     </w:p>
     <w:p>
@@ -8221,19 +7243,11 @@
           <w:lang w:val="en-US"/>
         </w:rPr>
       </w:pPr>
-      <w:proofErr w:type="spellStart"/>
-      <w:r>
-        <w:rPr>
-          <w:lang w:val="en-US"/>
-        </w:rPr>
-        <w:t>WaitUntils</w:t>
-      </w:r>
-      <w:proofErr w:type="spellEnd"/>
-      <w:r>
-        <w:rPr>
-          <w:lang w:val="en-US"/>
-        </w:rPr>
-        <w:t xml:space="preserve"> are not affected by timescale changes</w:t>
+      <w:r>
+        <w:rPr>
+          <w:lang w:val="en-US"/>
+        </w:rPr>
+        <w:t>WaitUntils are not affected by timescale changes</w:t>
       </w:r>
     </w:p>
     <w:p>
@@ -8256,6 +7270,96 @@
     </w:p>
     <w:p>
       <w:pPr>
+        <w:pStyle w:val="ListParagraph"/>
+        <w:numPr>
+          <w:ilvl w:val="0"/>
+          <w:numId w:val="22"/>
+        </w:numPr>
+        <w:rPr>
+          <w:lang w:val="en-US"/>
+        </w:rPr>
+      </w:pPr>
+      <w:r>
+        <w:rPr>
+          <w:lang w:val="en-US"/>
+        </w:rPr>
+        <w:t>Acceleration/deceleration on environment</w:t>
+      </w:r>
+    </w:p>
+    <w:p>
+      <w:pPr>
+        <w:pStyle w:val="ListParagraph"/>
+        <w:numPr>
+          <w:ilvl w:val="0"/>
+          <w:numId w:val="22"/>
+        </w:numPr>
+        <w:rPr>
+          <w:lang w:val="en-US"/>
+        </w:rPr>
+      </w:pPr>
+      <w:r>
+        <w:rPr>
+          <w:lang w:val="en-US"/>
+        </w:rPr>
+        <w:t>Added template for stage end</w:t>
+      </w:r>
+    </w:p>
+    <w:p>
+      <w:pPr>
+        <w:pStyle w:val="ListParagraph"/>
+        <w:numPr>
+          <w:ilvl w:val="0"/>
+          <w:numId w:val="22"/>
+        </w:numPr>
+        <w:rPr>
+          <w:lang w:val="en-US"/>
+        </w:rPr>
+      </w:pPr>
+      <w:r>
+        <w:rPr>
+          <w:lang w:val="en-US"/>
+        </w:rPr>
+        <w:t>Added score gain for corepoints with multiplier</w:t>
+      </w:r>
+    </w:p>
+    <w:p>
+      <w:pPr>
+        <w:pStyle w:val="ListParagraph"/>
+        <w:numPr>
+          <w:ilvl w:val="0"/>
+          <w:numId w:val="22"/>
+        </w:numPr>
+        <w:rPr>
+          <w:lang w:val="en-US"/>
+        </w:rPr>
+      </w:pPr>
+      <w:r>
+        <w:rPr>
+          <w:lang w:val="en-US"/>
+        </w:rPr>
+        <w:t>Visual indication for score and hiscore</w:t>
+      </w:r>
+    </w:p>
+    <w:p>
+      <w:pPr>
+        <w:pStyle w:val="ListParagraph"/>
+        <w:numPr>
+          <w:ilvl w:val="0"/>
+          <w:numId w:val="22"/>
+        </w:numPr>
+        <w:rPr>
+          <w:lang w:val="en-US"/>
+        </w:rPr>
+      </w:pPr>
+      <w:r>
+        <w:rPr>
+          <w:lang w:val="en-US"/>
+        </w:rPr>
+        <w:t>Difficulty menu for main menu</w:t>
+      </w:r>
+    </w:p>
+    <w:p>
+      <w:pPr>
         <w:pStyle w:val="Heading1"/>
         <w:rPr>
           <w:lang w:val="en-US"/>
@@ -8308,21 +7412,7 @@
         <w:rPr>
           <w:lang w:val="en-US"/>
         </w:rPr>
-        <w:t xml:space="preserve">Decoupled a lot of components from </w:t>
-      </w:r>
-      <w:proofErr w:type="spellStart"/>
-      <w:r>
-        <w:rPr>
-          <w:lang w:val="en-US"/>
-        </w:rPr>
-        <w:t>GameControl</w:t>
-      </w:r>
-      <w:proofErr w:type="spellEnd"/>
-      <w:r>
-        <w:rPr>
-          <w:lang w:val="en-US"/>
-        </w:rPr>
-        <w:t xml:space="preserve"> and UI</w:t>
+        <w:t>Decoupled a lot of components from GameControl and UI</w:t>
       </w:r>
     </w:p>
     <w:p>
@@ -8358,21 +7448,7 @@
         <w:rPr>
           <w:lang w:val="en-US"/>
         </w:rPr>
-        <w:t xml:space="preserve">Inherited boss phase routines from </w:t>
-      </w:r>
-      <w:proofErr w:type="spellStart"/>
-      <w:r>
-        <w:rPr>
-          <w:lang w:val="en-US"/>
-        </w:rPr>
-        <w:t>Phaser</w:t>
-      </w:r>
-      <w:proofErr w:type="spellEnd"/>
-      <w:r>
-        <w:rPr>
-          <w:lang w:val="en-US"/>
-        </w:rPr>
-        <w:t xml:space="preserve"> so it doesn’t get crowded </w:t>
+        <w:t xml:space="preserve">Inherited boss phase routines from Phaser so it doesn’t get crowded </w:t>
       </w:r>
     </w:p>
     <w:p>
@@ -8386,7 +7462,6 @@
           <w:lang w:val="en-US"/>
         </w:rPr>
       </w:pPr>
-      <w:proofErr w:type="spellStart"/>
       <w:r>
         <w:rPr>
           <w:lang w:val="en-US"/>
@@ -8403,14 +7478,37 @@
         <w:rPr>
           <w:lang w:val="en-US"/>
         </w:rPr>
+        <w:t>d stage canvas</w:t>
+      </w:r>
+    </w:p>
+    <w:p>
+      <w:pPr>
+        <w:pStyle w:val="ListParagraph"/>
+        <w:numPr>
+          <w:ilvl w:val="0"/>
+          <w:numId w:val="33"/>
+        </w:numPr>
+        <w:rPr>
+          <w:lang w:val="en-US"/>
+        </w:rPr>
+      </w:pPr>
+      <w:r>
+        <w:rPr>
+          <w:lang w:val="en-US"/>
+        </w:rPr>
+        <w:t>Change</w:t>
+      </w:r>
+      <w:r>
+        <w:rPr>
+          <w:lang w:val="en-US"/>
+        </w:rPr>
         <w:t>d</w:t>
       </w:r>
-      <w:proofErr w:type="spellEnd"/>
-      <w:r>
-        <w:rPr>
-          <w:lang w:val="en-US"/>
-        </w:rPr>
-        <w:t xml:space="preserve"> stage canvas</w:t>
+      <w:r>
+        <w:rPr>
+          <w:lang w:val="en-US"/>
+        </w:rPr>
+        <w:t xml:space="preserve"> all normal textassets to TMPro</w:t>
       </w:r>
     </w:p>
     <w:p>
@@ -8428,42 +7526,8 @@
         <w:rPr>
           <w:lang w:val="en-US"/>
         </w:rPr>
-        <w:t>Change</w:t>
-      </w:r>
-      <w:r>
-        <w:rPr>
-          <w:lang w:val="en-US"/>
-        </w:rPr>
-        <w:t>d</w:t>
-      </w:r>
-      <w:r>
-        <w:rPr>
-          <w:lang w:val="en-US"/>
-        </w:rPr>
-        <w:t xml:space="preserve"> all normal </w:t>
-      </w:r>
-      <w:proofErr w:type="spellStart"/>
-      <w:r>
-        <w:rPr>
-          <w:lang w:val="en-US"/>
-        </w:rPr>
-        <w:t>textassets</w:t>
-      </w:r>
-      <w:proofErr w:type="spellEnd"/>
-      <w:r>
-        <w:rPr>
-          <w:lang w:val="en-US"/>
-        </w:rPr>
-        <w:t xml:space="preserve"> to </w:t>
-      </w:r>
-      <w:proofErr w:type="spellStart"/>
-      <w:r>
-        <w:rPr>
-          <w:lang w:val="en-US"/>
-        </w:rPr>
-        <w:t>TMPro</w:t>
-      </w:r>
-      <w:proofErr w:type="spellEnd"/>
+        <w:t>Added toggleable invulnerability indicator to boss hp bar</w:t>
+      </w:r>
     </w:p>
     <w:p>
       <w:pPr>
@@ -8480,35 +7544,7 @@
         <w:rPr>
           <w:lang w:val="en-US"/>
         </w:rPr>
-        <w:t xml:space="preserve">Added </w:t>
-      </w:r>
-      <w:proofErr w:type="spellStart"/>
-      <w:r>
-        <w:rPr>
-          <w:lang w:val="en-US"/>
-        </w:rPr>
-        <w:t>toggleable</w:t>
-      </w:r>
-      <w:proofErr w:type="spellEnd"/>
-      <w:r>
-        <w:rPr>
-          <w:lang w:val="en-US"/>
-        </w:rPr>
-        <w:t xml:space="preserve"> invulnerability indicator to boss </w:t>
-      </w:r>
-      <w:proofErr w:type="spellStart"/>
-      <w:r>
-        <w:rPr>
-          <w:lang w:val="en-US"/>
-        </w:rPr>
-        <w:t>hp</w:t>
-      </w:r>
-      <w:proofErr w:type="spellEnd"/>
-      <w:r>
-        <w:rPr>
-          <w:lang w:val="en-US"/>
-        </w:rPr>
-        <w:t xml:space="preserve"> bar</w:t>
+        <w:t>Moved boss init from enemylib to stage init</w:t>
       </w:r>
     </w:p>
     <w:p>
@@ -8526,44 +7562,14 @@
         <w:rPr>
           <w:lang w:val="en-US"/>
         </w:rPr>
-        <w:t xml:space="preserve">Moved boss </w:t>
-      </w:r>
-      <w:proofErr w:type="spellStart"/>
-      <w:r>
-        <w:rPr>
-          <w:lang w:val="en-US"/>
-        </w:rPr>
-        <w:t>init</w:t>
-      </w:r>
-      <w:proofErr w:type="spellEnd"/>
-      <w:r>
-        <w:rPr>
-          <w:lang w:val="en-US"/>
-        </w:rPr>
-        <w:t xml:space="preserve"> from </w:t>
-      </w:r>
-      <w:proofErr w:type="spellStart"/>
-      <w:r>
-        <w:rPr>
-          <w:lang w:val="en-US"/>
-        </w:rPr>
-        <w:t>enemylib</w:t>
-      </w:r>
-      <w:proofErr w:type="spellEnd"/>
-      <w:r>
-        <w:rPr>
-          <w:lang w:val="en-US"/>
-        </w:rPr>
-        <w:t xml:space="preserve"> to stage </w:t>
-      </w:r>
-      <w:proofErr w:type="spellStart"/>
-      <w:r>
-        <w:rPr>
-          <w:lang w:val="en-US"/>
-        </w:rPr>
-        <w:t>init</w:t>
-      </w:r>
-      <w:proofErr w:type="spellEnd"/>
+        <w:t>Added a difficulty modifier to stage init that affects enemy shootspeed and bullet cou</w:t>
+      </w:r>
+      <w:r>
+        <w:rPr>
+          <w:lang w:val="en-US"/>
+        </w:rPr>
+        <w:t>nt in patterns. Difficulties  1, 3, 5, 7</w:t>
+      </w:r>
     </w:p>
     <w:p>
       <w:pPr>
@@ -8580,41 +7586,19 @@
         <w:rPr>
           <w:lang w:val="en-US"/>
         </w:rPr>
-        <w:t xml:space="preserve">Added a difficulty modifier to stage </w:t>
-      </w:r>
-      <w:proofErr w:type="spellStart"/>
-      <w:r>
-        <w:rPr>
-          <w:lang w:val="en-US"/>
-        </w:rPr>
-        <w:t>init</w:t>
-      </w:r>
-      <w:proofErr w:type="spellEnd"/>
-      <w:r>
-        <w:rPr>
-          <w:lang w:val="en-US"/>
-        </w:rPr>
-        <w:t xml:space="preserve"> that affects enemy </w:t>
-      </w:r>
-      <w:proofErr w:type="spellStart"/>
-      <w:r>
-        <w:rPr>
-          <w:lang w:val="en-US"/>
-        </w:rPr>
-        <w:t>shootspeed</w:t>
-      </w:r>
-      <w:proofErr w:type="spellEnd"/>
-      <w:r>
-        <w:rPr>
-          <w:lang w:val="en-US"/>
-        </w:rPr>
-        <w:t xml:space="preserve"> and bullet cou</w:t>
-      </w:r>
-      <w:r>
-        <w:rPr>
-          <w:lang w:val="en-US"/>
-        </w:rPr>
-        <w:t>nt in patterns. Difficulties  1, 3, 5, 7</w:t>
+        <w:t>Added a difficulty selection</w:t>
+      </w:r>
+      <w:r>
+        <w:rPr>
+          <w:lang w:val="en-US"/>
+        </w:rPr>
+        <w:t xml:space="preserve"> screen</w:t>
+      </w:r>
+      <w:r>
+        <w:rPr>
+          <w:lang w:val="en-US"/>
+        </w:rPr>
+        <w:t xml:space="preserve"> to main menu</w:t>
       </w:r>
     </w:p>
     <w:p>
@@ -8632,19 +7616,7 @@
         <w:rPr>
           <w:lang w:val="en-US"/>
         </w:rPr>
-        <w:t>Added a difficulty selection</w:t>
-      </w:r>
-      <w:r>
-        <w:rPr>
-          <w:lang w:val="en-US"/>
-        </w:rPr>
-        <w:t xml:space="preserve"> screen</w:t>
-      </w:r>
-      <w:r>
-        <w:rPr>
-          <w:lang w:val="en-US"/>
-        </w:rPr>
-        <w:t xml:space="preserve"> to main menu</w:t>
+        <w:t>Fixed character movement speed, wasn’t using deltatime so it was different between dev and build</w:t>
       </w:r>
     </w:p>
     <w:p>
@@ -8662,67 +7634,7 @@
         <w:rPr>
           <w:lang w:val="en-US"/>
         </w:rPr>
-        <w:t xml:space="preserve">Fixed character movement speed, wasn’t using </w:t>
-      </w:r>
-      <w:proofErr w:type="spellStart"/>
-      <w:r>
-        <w:rPr>
-          <w:lang w:val="en-US"/>
-        </w:rPr>
-        <w:t>deltatime</w:t>
-      </w:r>
-      <w:proofErr w:type="spellEnd"/>
-      <w:r>
-        <w:rPr>
-          <w:lang w:val="en-US"/>
-        </w:rPr>
-        <w:t xml:space="preserve"> so it was different between </w:t>
-      </w:r>
-      <w:proofErr w:type="spellStart"/>
-      <w:r>
-        <w:rPr>
-          <w:lang w:val="en-US"/>
-        </w:rPr>
-        <w:t>dev</w:t>
-      </w:r>
-      <w:proofErr w:type="spellEnd"/>
-      <w:r>
-        <w:rPr>
-          <w:lang w:val="en-US"/>
-        </w:rPr>
-        <w:t xml:space="preserve"> and build</w:t>
-      </w:r>
-    </w:p>
-    <w:p>
-      <w:pPr>
-        <w:pStyle w:val="ListParagraph"/>
-        <w:numPr>
-          <w:ilvl w:val="0"/>
-          <w:numId w:val="33"/>
-        </w:numPr>
-        <w:rPr>
-          <w:lang w:val="en-US"/>
-        </w:rPr>
-      </w:pPr>
-      <w:r>
-        <w:rPr>
-          <w:lang w:val="en-US"/>
-        </w:rPr>
-        <w:t xml:space="preserve">Fixed </w:t>
-      </w:r>
-      <w:proofErr w:type="spellStart"/>
-      <w:r>
-        <w:rPr>
-          <w:lang w:val="en-US"/>
-        </w:rPr>
-        <w:t>midboss</w:t>
-      </w:r>
-      <w:proofErr w:type="spellEnd"/>
-      <w:r>
-        <w:rPr>
-          <w:lang w:val="en-US"/>
-        </w:rPr>
-        <w:t xml:space="preserve"> timer</w:t>
+        <w:t>Fixed midboss timer</w:t>
       </w:r>
     </w:p>
     <w:p>
@@ -8750,7 +7662,7 @@
         <w:rPr>
           <w:lang w:val="en-US"/>
         </w:rPr>
-        <w:t>2</w:t>
+        <w:t>1</w:t>
       </w:r>
       <w:r>
         <w:rPr>
@@ -8762,46 +7674,70 @@
         <w:rPr>
           <w:lang w:val="en-US"/>
         </w:rPr>
-        <w:t>0</w:t>
-      </w:r>
-    </w:p>
-    <w:p>
-      <w:pPr>
-        <w:pStyle w:val="ListParagraph"/>
-        <w:numPr>
-          <w:ilvl w:val="0"/>
-          <w:numId w:val="6"/>
-        </w:numPr>
-        <w:rPr>
-          <w:lang w:val="en-US"/>
-        </w:rPr>
-      </w:pPr>
-      <w:r>
-        <w:rPr>
-          <w:lang w:val="en-US"/>
-        </w:rPr>
-        <w:t>M</w:t>
-      </w:r>
-      <w:r>
-        <w:rPr>
-          <w:lang w:val="en-US"/>
-        </w:rPr>
-        <w:t>ove</w:t>
-      </w:r>
-      <w:r>
-        <w:rPr>
-          <w:lang w:val="en-US"/>
-        </w:rPr>
-        <w:t>d</w:t>
-      </w:r>
-      <w:r>
-        <w:rPr>
-          <w:lang w:val="en-US"/>
-        </w:rPr>
-        <w:t xml:space="preserve"> stage handler routines to their corresponding files</w:t>
+        <w:t>1</w:t>
       </w:r>
       <w:bookmarkStart w:id="26" w:name="_GoBack"/>
       <w:bookmarkEnd w:id="26"/>
+    </w:p>
+    <w:p>
+      <w:pPr>
+        <w:pStyle w:val="ListParagraph"/>
+        <w:numPr>
+          <w:ilvl w:val="0"/>
+          <w:numId w:val="6"/>
+        </w:numPr>
+        <w:rPr>
+          <w:lang w:val="en-US"/>
+        </w:rPr>
+      </w:pPr>
+      <w:r>
+        <w:rPr>
+          <w:lang w:val="en-US"/>
+        </w:rPr>
+        <w:t>M</w:t>
+      </w:r>
+      <w:r>
+        <w:rPr>
+          <w:lang w:val="en-US"/>
+        </w:rPr>
+        <w:t>ove</w:t>
+      </w:r>
+      <w:r>
+        <w:rPr>
+          <w:lang w:val="en-US"/>
+        </w:rPr>
+        <w:t>d</w:t>
+      </w:r>
+      <w:r>
+        <w:rPr>
+          <w:lang w:val="en-US"/>
+        </w:rPr>
+        <w:t xml:space="preserve"> </w:t>
+      </w:r>
+      <w:r>
+        <w:rPr>
+          <w:lang w:val="en-US"/>
+        </w:rPr>
+        <w:t xml:space="preserve">stagehandling </w:t>
+      </w:r>
+      <w:r>
+        <w:rPr>
+          <w:lang w:val="en-US"/>
+        </w:rPr>
+        <w:t>routines</w:t>
+      </w:r>
+      <w:r>
+        <w:rPr>
+          <w:lang w:val="en-US"/>
+        </w:rPr>
+        <w:t xml:space="preserve"> from handler switch</w:t>
+      </w:r>
+      <w:r>
+        <w:rPr>
+          <w:lang w:val="en-US"/>
+        </w:rPr>
+        <w:t xml:space="preserve"> to their corresponding files</w:t>
+      </w:r>
     </w:p>
     <w:p>
       <w:pPr>
@@ -13935,7 +12871,7 @@
 </file>
 
 <file path=customXml/itemProps1.xml><?xml version="1.0" encoding="utf-8"?>
-<ds:datastoreItem xmlns:ds="http://schemas.openxmlformats.org/officeDocument/2006/customXml" ds:itemID="{F891420E-F1B0-4B89-B40E-D1D92A7FFBC1}">
+<ds:datastoreItem xmlns:ds="http://schemas.openxmlformats.org/officeDocument/2006/customXml" ds:itemID="{00238127-E8DF-4BCC-AA7D-E1B0F27172D3}">
   <ds:schemaRefs>
     <ds:schemaRef ds:uri="http://schemas.openxmlformats.org/officeDocument/2006/bibliography"/>
   </ds:schemaRefs>

</xml_diff>

<commit_message>
Fix spriterenderer not found on teleport movement. Test scene reloading and script swapping when advancing stage
</commit_message>
<xml_diff>
--- a/BulletHellProject.docx
+++ b/BulletHellProject.docx
@@ -2474,13 +2474,37 @@
         <w:rPr>
           <w:lang w:val="en-US"/>
         </w:rPr>
-        <w:t>Main character follows an asura that has stolen the twilight core. After pursuing her for a while s</w:t>
-      </w:r>
-      <w:r>
-        <w:rPr>
-          <w:lang w:val="en-US"/>
-        </w:rPr>
-        <w:t>he encounters a forest guard who doesn’t let her through for it is a sacred place.</w:t>
+        <w:t>Main character follows an asura that has stolen the twilight core. After pursuing h</w:t>
+      </w:r>
+      <w:r>
+        <w:rPr>
+          <w:lang w:val="en-US"/>
+        </w:rPr>
+        <w:t xml:space="preserve">im </w:t>
+      </w:r>
+      <w:r>
+        <w:rPr>
+          <w:lang w:val="en-US"/>
+        </w:rPr>
+        <w:t>for a while s</w:t>
+      </w:r>
+      <w:r>
+        <w:rPr>
+          <w:lang w:val="en-US"/>
+        </w:rPr>
+        <w:t>he encounters a forest guard</w:t>
+      </w:r>
+      <w:r>
+        <w:rPr>
+          <w:lang w:val="en-US"/>
+        </w:rPr>
+        <w:t>ian</w:t>
+      </w:r>
+      <w:r>
+        <w:rPr>
+          <w:lang w:val="en-US"/>
+        </w:rPr>
+        <w:t xml:space="preserve"> who doesn’t let her through for it is a sacred place.</w:t>
       </w:r>
     </w:p>
     <w:p>
@@ -2530,6 +2554,14 @@
           <w:lang w:val="en-US"/>
         </w:rPr>
       </w:pPr>
+      <w:r>
+        <w:rPr>
+          <w:b/>
+          <w:bCs/>
+          <w:lang w:val="en-US"/>
+        </w:rPr>
+        <w:t xml:space="preserve">Seehmes - </w:t>
+      </w:r>
       <w:r>
         <w:rPr>
           <w:b/>
@@ -3646,13 +3678,6 @@
     </w:p>
     <w:p>
       <w:pPr>
-        <w:rPr>
-          <w:lang w:val="en-US"/>
-        </w:rPr>
-      </w:pPr>
-    </w:p>
-    <w:p>
-      <w:pPr>
         <w:pStyle w:val="ListParagraph"/>
         <w:numPr>
           <w:ilvl w:val="0"/>
@@ -3689,26 +3714,6 @@
           <w:lang w:val="en-US"/>
         </w:rPr>
         <w:t>player score data saving to json</w:t>
-      </w:r>
-    </w:p>
-    <w:p>
-      <w:pPr>
-        <w:pStyle w:val="ListParagraph"/>
-        <w:numPr>
-          <w:ilvl w:val="0"/>
-          <w:numId w:val="6"/>
-        </w:numPr>
-        <w:rPr>
-          <w:highlight w:val="yellow"/>
-          <w:lang w:val="en-US"/>
-        </w:rPr>
-      </w:pPr>
-      <w:r>
-        <w:rPr>
-          <w:highlight w:val="yellow"/>
-          <w:lang w:val="en-US"/>
-        </w:rPr>
-        <w:t xml:space="preserve">see if it’s smarter to make a new scene for new stages or should you just swap the envi files </w:t>
       </w:r>
     </w:p>
     <w:p>
@@ -7676,68 +7681,86 @@
         </w:rPr>
         <w:t>1</w:t>
       </w:r>
+    </w:p>
+    <w:p>
+      <w:pPr>
+        <w:pStyle w:val="ListParagraph"/>
+        <w:numPr>
+          <w:ilvl w:val="0"/>
+          <w:numId w:val="6"/>
+        </w:numPr>
+        <w:rPr>
+          <w:lang w:val="en-US"/>
+        </w:rPr>
+      </w:pPr>
+      <w:r>
+        <w:rPr>
+          <w:lang w:val="en-US"/>
+        </w:rPr>
+        <w:t>M</w:t>
+      </w:r>
+      <w:r>
+        <w:rPr>
+          <w:lang w:val="en-US"/>
+        </w:rPr>
+        <w:t>ove</w:t>
+      </w:r>
+      <w:r>
+        <w:rPr>
+          <w:lang w:val="en-US"/>
+        </w:rPr>
+        <w:t>d</w:t>
+      </w:r>
+      <w:r>
+        <w:rPr>
+          <w:lang w:val="en-US"/>
+        </w:rPr>
+        <w:t xml:space="preserve"> </w:t>
+      </w:r>
+      <w:r>
+        <w:rPr>
+          <w:lang w:val="en-US"/>
+        </w:rPr>
+        <w:t xml:space="preserve">stagehandling </w:t>
+      </w:r>
+      <w:r>
+        <w:rPr>
+          <w:lang w:val="en-US"/>
+        </w:rPr>
+        <w:t>routines</w:t>
+      </w:r>
+      <w:r>
+        <w:rPr>
+          <w:lang w:val="en-US"/>
+        </w:rPr>
+        <w:t xml:space="preserve"> from handler switch</w:t>
+      </w:r>
+      <w:r>
+        <w:rPr>
+          <w:lang w:val="en-US"/>
+        </w:rPr>
+        <w:t xml:space="preserve"> to their corresponding files</w:t>
+      </w:r>
+    </w:p>
+    <w:p>
+      <w:pPr>
+        <w:pStyle w:val="ListParagraph"/>
+        <w:numPr>
+          <w:ilvl w:val="0"/>
+          <w:numId w:val="6"/>
+        </w:numPr>
+        <w:rPr>
+          <w:lang w:val="en-US"/>
+        </w:rPr>
+      </w:pPr>
+      <w:r>
+        <w:rPr>
+          <w:lang w:val="en-US"/>
+        </w:rPr>
+        <w:t>Handle stage switching by reloading the same scene but swap scripts</w:t>
+      </w:r>
       <w:bookmarkStart w:id="26" w:name="_GoBack"/>
       <w:bookmarkEnd w:id="26"/>
-    </w:p>
-    <w:p>
-      <w:pPr>
-        <w:pStyle w:val="ListParagraph"/>
-        <w:numPr>
-          <w:ilvl w:val="0"/>
-          <w:numId w:val="6"/>
-        </w:numPr>
-        <w:rPr>
-          <w:lang w:val="en-US"/>
-        </w:rPr>
-      </w:pPr>
-      <w:r>
-        <w:rPr>
-          <w:lang w:val="en-US"/>
-        </w:rPr>
-        <w:t>M</w:t>
-      </w:r>
-      <w:r>
-        <w:rPr>
-          <w:lang w:val="en-US"/>
-        </w:rPr>
-        <w:t>ove</w:t>
-      </w:r>
-      <w:r>
-        <w:rPr>
-          <w:lang w:val="en-US"/>
-        </w:rPr>
-        <w:t>d</w:t>
-      </w:r>
-      <w:r>
-        <w:rPr>
-          <w:lang w:val="en-US"/>
-        </w:rPr>
-        <w:t xml:space="preserve"> </w:t>
-      </w:r>
-      <w:r>
-        <w:rPr>
-          <w:lang w:val="en-US"/>
-        </w:rPr>
-        <w:t xml:space="preserve">stagehandling </w:t>
-      </w:r>
-      <w:r>
-        <w:rPr>
-          <w:lang w:val="en-US"/>
-        </w:rPr>
-        <w:t>routines</w:t>
-      </w:r>
-      <w:r>
-        <w:rPr>
-          <w:lang w:val="en-US"/>
-        </w:rPr>
-        <w:t xml:space="preserve"> from handler switch</w:t>
-      </w:r>
-      <w:r>
-        <w:rPr>
-          <w:lang w:val="en-US"/>
-        </w:rPr>
-        <w:t xml:space="preserve"> to their corresponding files</w:t>
-      </w:r>
     </w:p>
     <w:p>
       <w:pPr>
@@ -9767,6 +9790,119 @@
     </w:lvl>
   </w:abstractNum>
   <w:abstractNum w:abstractNumId="18">
+    <w:nsid w:val="437C3BD6"/>
+    <w:multiLevelType w:val="hybridMultilevel"/>
+    <w:tmpl w:val="67A0CABC"/>
+    <w:lvl w:ilvl="0" w:tplc="04090001">
+      <w:start w:val="1"/>
+      <w:numFmt w:val="bullet"/>
+      <w:lvlText w:val=""/>
+      <w:lvlJc w:val="left"/>
+      <w:pPr>
+        <w:ind w:left="720" w:hanging="360"/>
+      </w:pPr>
+      <w:rPr>
+        <w:rFonts w:ascii="Symbol" w:hAnsi="Symbol" w:hint="default"/>
+      </w:rPr>
+    </w:lvl>
+    <w:lvl w:ilvl="1" w:tplc="04090003" w:tentative="1">
+      <w:start w:val="1"/>
+      <w:numFmt w:val="bullet"/>
+      <w:lvlText w:val="o"/>
+      <w:lvlJc w:val="left"/>
+      <w:pPr>
+        <w:ind w:left="1440" w:hanging="360"/>
+      </w:pPr>
+      <w:rPr>
+        <w:rFonts w:ascii="Courier New" w:hAnsi="Courier New" w:cs="Courier New" w:hint="default"/>
+      </w:rPr>
+    </w:lvl>
+    <w:lvl w:ilvl="2" w:tplc="04090005" w:tentative="1">
+      <w:start w:val="1"/>
+      <w:numFmt w:val="bullet"/>
+      <w:lvlText w:val=""/>
+      <w:lvlJc w:val="left"/>
+      <w:pPr>
+        <w:ind w:left="2160" w:hanging="360"/>
+      </w:pPr>
+      <w:rPr>
+        <w:rFonts w:ascii="Wingdings" w:hAnsi="Wingdings" w:hint="default"/>
+      </w:rPr>
+    </w:lvl>
+    <w:lvl w:ilvl="3" w:tplc="04090001" w:tentative="1">
+      <w:start w:val="1"/>
+      <w:numFmt w:val="bullet"/>
+      <w:lvlText w:val=""/>
+      <w:lvlJc w:val="left"/>
+      <w:pPr>
+        <w:ind w:left="2880" w:hanging="360"/>
+      </w:pPr>
+      <w:rPr>
+        <w:rFonts w:ascii="Symbol" w:hAnsi="Symbol" w:hint="default"/>
+      </w:rPr>
+    </w:lvl>
+    <w:lvl w:ilvl="4" w:tplc="04090003" w:tentative="1">
+      <w:start w:val="1"/>
+      <w:numFmt w:val="bullet"/>
+      <w:lvlText w:val="o"/>
+      <w:lvlJc w:val="left"/>
+      <w:pPr>
+        <w:ind w:left="3600" w:hanging="360"/>
+      </w:pPr>
+      <w:rPr>
+        <w:rFonts w:ascii="Courier New" w:hAnsi="Courier New" w:cs="Courier New" w:hint="default"/>
+      </w:rPr>
+    </w:lvl>
+    <w:lvl w:ilvl="5" w:tplc="04090005" w:tentative="1">
+      <w:start w:val="1"/>
+      <w:numFmt w:val="bullet"/>
+      <w:lvlText w:val=""/>
+      <w:lvlJc w:val="left"/>
+      <w:pPr>
+        <w:ind w:left="4320" w:hanging="360"/>
+      </w:pPr>
+      <w:rPr>
+        <w:rFonts w:ascii="Wingdings" w:hAnsi="Wingdings" w:hint="default"/>
+      </w:rPr>
+    </w:lvl>
+    <w:lvl w:ilvl="6" w:tplc="04090001" w:tentative="1">
+      <w:start w:val="1"/>
+      <w:numFmt w:val="bullet"/>
+      <w:lvlText w:val=""/>
+      <w:lvlJc w:val="left"/>
+      <w:pPr>
+        <w:ind w:left="5040" w:hanging="360"/>
+      </w:pPr>
+      <w:rPr>
+        <w:rFonts w:ascii="Symbol" w:hAnsi="Symbol" w:hint="default"/>
+      </w:rPr>
+    </w:lvl>
+    <w:lvl w:ilvl="7" w:tplc="04090003" w:tentative="1">
+      <w:start w:val="1"/>
+      <w:numFmt w:val="bullet"/>
+      <w:lvlText w:val="o"/>
+      <w:lvlJc w:val="left"/>
+      <w:pPr>
+        <w:ind w:left="5760" w:hanging="360"/>
+      </w:pPr>
+      <w:rPr>
+        <w:rFonts w:ascii="Courier New" w:hAnsi="Courier New" w:cs="Courier New" w:hint="default"/>
+      </w:rPr>
+    </w:lvl>
+    <w:lvl w:ilvl="8" w:tplc="04090005" w:tentative="1">
+      <w:start w:val="1"/>
+      <w:numFmt w:val="bullet"/>
+      <w:lvlText w:val=""/>
+      <w:lvlJc w:val="left"/>
+      <w:pPr>
+        <w:ind w:left="6480" w:hanging="360"/>
+      </w:pPr>
+      <w:rPr>
+        <w:rFonts w:ascii="Wingdings" w:hAnsi="Wingdings" w:hint="default"/>
+      </w:rPr>
+    </w:lvl>
+  </w:abstractNum>
+  <w:abstractNum w:abstractNumId="19">
     <w:nsid w:val="45813713"/>
     <w:multiLevelType w:val="hybridMultilevel"/>
     <w:tmpl w:val="38C2DB92"/>
@@ -9879,7 +10015,7 @@
       </w:rPr>
     </w:lvl>
   </w:abstractNum>
-  <w:abstractNum w:abstractNumId="19">
+  <w:abstractNum w:abstractNumId="20">
     <w:nsid w:val="4675310F"/>
     <w:multiLevelType w:val="hybridMultilevel"/>
     <w:tmpl w:val="AB1008C0"/>
@@ -9992,7 +10128,7 @@
       </w:rPr>
     </w:lvl>
   </w:abstractNum>
-  <w:abstractNum w:abstractNumId="20">
+  <w:abstractNum w:abstractNumId="21">
     <w:nsid w:val="4B87315B"/>
     <w:multiLevelType w:val="hybridMultilevel"/>
     <w:tmpl w:val="74A090AC"/>
@@ -10105,7 +10241,7 @@
       </w:rPr>
     </w:lvl>
   </w:abstractNum>
-  <w:abstractNum w:abstractNumId="21">
+  <w:abstractNum w:abstractNumId="22">
     <w:nsid w:val="55F84C08"/>
     <w:multiLevelType w:val="hybridMultilevel"/>
     <w:tmpl w:val="4070948C"/>
@@ -10218,7 +10354,7 @@
       </w:rPr>
     </w:lvl>
   </w:abstractNum>
-  <w:abstractNum w:abstractNumId="22">
+  <w:abstractNum w:abstractNumId="23">
     <w:nsid w:val="56B7040A"/>
     <w:multiLevelType w:val="hybridMultilevel"/>
     <w:tmpl w:val="68FE5DBC"/>
@@ -10331,7 +10467,7 @@
       </w:rPr>
     </w:lvl>
   </w:abstractNum>
-  <w:abstractNum w:abstractNumId="23">
+  <w:abstractNum w:abstractNumId="24">
     <w:nsid w:val="59304B29"/>
     <w:multiLevelType w:val="hybridMultilevel"/>
     <w:tmpl w:val="6E4E35E2"/>
@@ -10444,7 +10580,7 @@
       </w:rPr>
     </w:lvl>
   </w:abstractNum>
-  <w:abstractNum w:abstractNumId="24">
+  <w:abstractNum w:abstractNumId="25">
     <w:nsid w:val="59C47E51"/>
     <w:multiLevelType w:val="hybridMultilevel"/>
     <w:tmpl w:val="8092BDE8"/>
@@ -10557,7 +10693,7 @@
       </w:rPr>
     </w:lvl>
   </w:abstractNum>
-  <w:abstractNum w:abstractNumId="25">
+  <w:abstractNum w:abstractNumId="26">
     <w:nsid w:val="5E256BC1"/>
     <w:multiLevelType w:val="hybridMultilevel"/>
     <w:tmpl w:val="1FE8912A"/>
@@ -10670,7 +10806,7 @@
       </w:rPr>
     </w:lvl>
   </w:abstractNum>
-  <w:abstractNum w:abstractNumId="26">
+  <w:abstractNum w:abstractNumId="27">
     <w:nsid w:val="61EA1B47"/>
     <w:multiLevelType w:val="hybridMultilevel"/>
     <w:tmpl w:val="40FA09F0"/>
@@ -10783,7 +10919,7 @@
       </w:rPr>
     </w:lvl>
   </w:abstractNum>
-  <w:abstractNum w:abstractNumId="27">
+  <w:abstractNum w:abstractNumId="28">
     <w:nsid w:val="669F26BB"/>
     <w:multiLevelType w:val="hybridMultilevel"/>
     <w:tmpl w:val="4EDA5672"/>
@@ -10896,7 +11032,7 @@
       </w:rPr>
     </w:lvl>
   </w:abstractNum>
-  <w:abstractNum w:abstractNumId="28">
+  <w:abstractNum w:abstractNumId="29">
     <w:nsid w:val="67404C24"/>
     <w:multiLevelType w:val="hybridMultilevel"/>
     <w:tmpl w:val="67F23BB8"/>
@@ -11009,7 +11145,7 @@
       </w:rPr>
     </w:lvl>
   </w:abstractNum>
-  <w:abstractNum w:abstractNumId="29">
+  <w:abstractNum w:abstractNumId="30">
     <w:nsid w:val="69F06DB9"/>
     <w:multiLevelType w:val="hybridMultilevel"/>
     <w:tmpl w:val="1F52E9CE"/>
@@ -11122,7 +11258,7 @@
       </w:rPr>
     </w:lvl>
   </w:abstractNum>
-  <w:abstractNum w:abstractNumId="30">
+  <w:abstractNum w:abstractNumId="31">
     <w:nsid w:val="6AC273CF"/>
     <w:multiLevelType w:val="hybridMultilevel"/>
     <w:tmpl w:val="153AB552"/>
@@ -11235,7 +11371,7 @@
       </w:rPr>
     </w:lvl>
   </w:abstractNum>
-  <w:abstractNum w:abstractNumId="31">
+  <w:abstractNum w:abstractNumId="32">
     <w:nsid w:val="6C651A93"/>
     <w:multiLevelType w:val="hybridMultilevel"/>
     <w:tmpl w:val="715410E2"/>
@@ -11348,7 +11484,7 @@
       </w:rPr>
     </w:lvl>
   </w:abstractNum>
-  <w:abstractNum w:abstractNumId="32">
+  <w:abstractNum w:abstractNumId="33">
     <w:nsid w:val="6D6C13AF"/>
     <w:multiLevelType w:val="hybridMultilevel"/>
     <w:tmpl w:val="B094CFDA"/>
@@ -11461,7 +11597,7 @@
       </w:rPr>
     </w:lvl>
   </w:abstractNum>
-  <w:abstractNum w:abstractNumId="33">
+  <w:abstractNum w:abstractNumId="34">
     <w:nsid w:val="7D592221"/>
     <w:multiLevelType w:val="hybridMultilevel"/>
     <w:tmpl w:val="F2A0AEAA"/>
@@ -11574,7 +11710,7 @@
       </w:rPr>
     </w:lvl>
   </w:abstractNum>
-  <w:abstractNum w:abstractNumId="34">
+  <w:abstractNum w:abstractNumId="35">
     <w:nsid w:val="7ECA70A8"/>
     <w:multiLevelType w:val="hybridMultilevel"/>
     <w:tmpl w:val="380223AC"/>
@@ -11688,19 +11824,19 @@
     </w:lvl>
   </w:abstractNum>
   <w:num w:numId="1">
-    <w:abstractNumId w:val="21"/>
+    <w:abstractNumId w:val="22"/>
   </w:num>
   <w:num w:numId="2">
-    <w:abstractNumId w:val="33"/>
+    <w:abstractNumId w:val="34"/>
   </w:num>
   <w:num w:numId="3">
-    <w:abstractNumId w:val="29"/>
+    <w:abstractNumId w:val="30"/>
   </w:num>
   <w:num w:numId="4">
     <w:abstractNumId w:val="2"/>
   </w:num>
   <w:num w:numId="5">
-    <w:abstractNumId w:val="31"/>
+    <w:abstractNumId w:val="32"/>
   </w:num>
   <w:num w:numId="6">
     <w:abstractNumId w:val="4"/>
@@ -11709,13 +11845,13 @@
     <w:abstractNumId w:val="0"/>
   </w:num>
   <w:num w:numId="8">
-    <w:abstractNumId w:val="22"/>
+    <w:abstractNumId w:val="23"/>
   </w:num>
   <w:num w:numId="9">
-    <w:abstractNumId w:val="34"/>
+    <w:abstractNumId w:val="35"/>
   </w:num>
   <w:num w:numId="10">
-    <w:abstractNumId w:val="23"/>
+    <w:abstractNumId w:val="24"/>
   </w:num>
   <w:num w:numId="11">
     <w:abstractNumId w:val="6"/>
@@ -11727,7 +11863,7 @@
     <w:abstractNumId w:val="14"/>
   </w:num>
   <w:num w:numId="14">
-    <w:abstractNumId w:val="26"/>
+    <w:abstractNumId w:val="27"/>
   </w:num>
   <w:num w:numId="15">
     <w:abstractNumId w:val="3"/>
@@ -11736,7 +11872,7 @@
     <w:abstractNumId w:val="1"/>
   </w:num>
   <w:num w:numId="17">
-    <w:abstractNumId w:val="20"/>
+    <w:abstractNumId w:val="21"/>
   </w:num>
   <w:num w:numId="18">
     <w:abstractNumId w:val="7"/>
@@ -11745,13 +11881,13 @@
     <w:abstractNumId w:val="5"/>
   </w:num>
   <w:num w:numId="20">
-    <w:abstractNumId w:val="18"/>
+    <w:abstractNumId w:val="19"/>
   </w:num>
   <w:num w:numId="21">
     <w:abstractNumId w:val="13"/>
   </w:num>
   <w:num w:numId="22">
-    <w:abstractNumId w:val="19"/>
+    <w:abstractNumId w:val="20"/>
   </w:num>
   <w:num w:numId="23">
     <w:abstractNumId w:val="12"/>
@@ -11766,7 +11902,7 @@
     <w:abstractNumId w:val="8"/>
   </w:num>
   <w:num w:numId="27">
-    <w:abstractNumId w:val="32"/>
+    <w:abstractNumId w:val="33"/>
   </w:num>
   <w:num w:numId="28">
     <w:abstractNumId w:val="15"/>
@@ -11775,22 +11911,25 @@
     <w:abstractNumId w:val="17"/>
   </w:num>
   <w:num w:numId="30">
-    <w:abstractNumId w:val="24"/>
+    <w:abstractNumId w:val="25"/>
   </w:num>
   <w:num w:numId="31">
-    <w:abstractNumId w:val="25"/>
+    <w:abstractNumId w:val="26"/>
   </w:num>
   <w:num w:numId="32">
-    <w:abstractNumId w:val="27"/>
+    <w:abstractNumId w:val="28"/>
   </w:num>
   <w:num w:numId="33">
     <w:abstractNumId w:val="10"/>
   </w:num>
   <w:num w:numId="34">
-    <w:abstractNumId w:val="30"/>
+    <w:abstractNumId w:val="31"/>
   </w:num>
   <w:num w:numId="35">
-    <w:abstractNumId w:val="28"/>
+    <w:abstractNumId w:val="29"/>
+  </w:num>
+  <w:num w:numId="36">
+    <w:abstractNumId w:val="18"/>
   </w:num>
 </w:numbering>
 </file>
@@ -12871,7 +13010,7 @@
 </file>
 
 <file path=customXml/itemProps1.xml><?xml version="1.0" encoding="utf-8"?>
-<ds:datastoreItem xmlns:ds="http://schemas.openxmlformats.org/officeDocument/2006/customXml" ds:itemID="{00238127-E8DF-4BCC-AA7D-E1B0F27172D3}">
+<ds:datastoreItem xmlns:ds="http://schemas.openxmlformats.org/officeDocument/2006/customXml" ds:itemID="{47D5D049-9C19-48B1-A1D9-FADF74ECC68B}">
   <ds:schemaRefs>
     <ds:schemaRef ds:uri="http://schemas.openxmlformats.org/officeDocument/2006/bibliography"/>
   </ds:schemaRefs>

</xml_diff>

<commit_message>
Restart works again for now
</commit_message>
<xml_diff>
--- a/BulletHellProject.docx
+++ b/BulletHellProject.docx
@@ -2197,76 +2197,382 @@
         <w:rPr>
           <w:lang w:val="en-US"/>
         </w:rPr>
-        <w:t xml:space="preserve">The lord of realm of Asuras has opened pathways to the regular world. She sent Asuras to find a mystical item that would make her truly immortal, “the twilight core”. Without that, the world will never see a sunrise, or a sunset, only perpetual night or day. </w:t>
-      </w:r>
-    </w:p>
-    <w:p>
-      <w:pPr>
-        <w:rPr>
-          <w:lang w:val="en-US"/>
-        </w:rPr>
-      </w:pPr>
-      <w:r>
-        <w:rPr>
-          <w:lang w:val="en-US"/>
-        </w:rPr>
-        <w:t xml:space="preserve">The main character spots the Asura who stole the core and follows it to the </w:t>
-      </w:r>
-      <w:r>
-        <w:rPr>
-          <w:lang w:val="en-US"/>
-        </w:rPr>
-        <w:t xml:space="preserve">forest gate </w:t>
-      </w:r>
-      <w:r>
-        <w:rPr>
-          <w:lang w:val="en-US"/>
-        </w:rPr>
-        <w:t xml:space="preserve">that is guarded by (Boss1). </w:t>
-      </w:r>
-    </w:p>
-    <w:p>
-      <w:pPr>
-        <w:rPr>
-          <w:lang w:val="en-US"/>
-        </w:rPr>
-      </w:pPr>
-      <w:r>
-        <w:rPr>
-          <w:lang w:val="en-US"/>
-        </w:rPr>
-        <w:t xml:space="preserve">She travels deep into the </w:t>
-      </w:r>
-      <w:r>
-        <w:rPr>
-          <w:lang w:val="en-US"/>
-        </w:rPr>
-        <w:t xml:space="preserve">Black Forest </w:t>
-      </w:r>
-      <w:r>
-        <w:rPr>
-          <w:lang w:val="en-US"/>
-        </w:rPr>
-        <w:t>where (Boss2) is opening pathways. She defeats her and follows the Asura through the pathway.</w:t>
-      </w:r>
-    </w:p>
-    <w:p>
-      <w:pPr>
-        <w:rPr>
-          <w:lang w:val="en-US"/>
-        </w:rPr>
-      </w:pPr>
-      <w:r>
-        <w:rPr>
-          <w:lang w:val="en-US"/>
-        </w:rPr>
-        <w:t>In the Asura realm</w:t>
-      </w:r>
-      <w:r>
-        <w:rPr>
-          <w:lang w:val="en-US"/>
-        </w:rPr>
-        <w:t xml:space="preserve"> she follows the river</w:t>
+        <w:t xml:space="preserve">The </w:t>
+      </w:r>
+      <w:proofErr w:type="spellStart"/>
+      <w:r>
+        <w:rPr>
+          <w:lang w:val="en-US"/>
+        </w:rPr>
+        <w:t>Lordess</w:t>
+      </w:r>
+      <w:proofErr w:type="spellEnd"/>
+      <w:r>
+        <w:rPr>
+          <w:lang w:val="en-US"/>
+        </w:rPr>
+        <w:t xml:space="preserve"> of the realm of </w:t>
+      </w:r>
+      <w:proofErr w:type="spellStart"/>
+      <w:r>
+        <w:rPr>
+          <w:lang w:val="en-US"/>
+        </w:rPr>
+        <w:t>Asuras</w:t>
+      </w:r>
+      <w:proofErr w:type="spellEnd"/>
+      <w:r>
+        <w:rPr>
+          <w:lang w:val="en-US"/>
+        </w:rPr>
+        <w:t xml:space="preserve"> has opened pathways to the regular world and sent </w:t>
+      </w:r>
+      <w:proofErr w:type="spellStart"/>
+      <w:r>
+        <w:rPr>
+          <w:lang w:val="en-US"/>
+        </w:rPr>
+        <w:t>Asuras</w:t>
+      </w:r>
+      <w:proofErr w:type="spellEnd"/>
+      <w:r>
+        <w:rPr>
+          <w:lang w:val="en-US"/>
+        </w:rPr>
+        <w:t xml:space="preserve"> to fetch </w:t>
+      </w:r>
+      <w:proofErr w:type="gramStart"/>
+      <w:r>
+        <w:rPr>
+          <w:lang w:val="en-US"/>
+        </w:rPr>
+        <w:t>her a</w:t>
+      </w:r>
+      <w:proofErr w:type="gramEnd"/>
+      <w:r>
+        <w:rPr>
+          <w:lang w:val="en-US"/>
+        </w:rPr>
+        <w:t xml:space="preserve"> mystical item, “The Twilight Core”. But by removing it, the world stopped seeing sunrises or sunsets, only perpetual night or day.</w:t>
+      </w:r>
+    </w:p>
+    <w:p>
+      <w:pPr>
+        <w:rPr>
+          <w:lang w:val="en-US"/>
+        </w:rPr>
+      </w:pPr>
+      <w:r>
+        <w:rPr>
+          <w:lang w:val="en-US"/>
+        </w:rPr>
+        <w:t xml:space="preserve">You are </w:t>
+      </w:r>
+      <w:r>
+        <w:rPr>
+          <w:highlight w:val="magenta"/>
+          <w:lang w:val="en-US"/>
+        </w:rPr>
+        <w:t>Soma</w:t>
+      </w:r>
+      <w:r>
+        <w:rPr>
+          <w:lang w:val="en-US"/>
+        </w:rPr>
+        <w:t xml:space="preserve">, a happy-go-lucky witch, a pumpkin farm owner and juice entrepreneur, who is a part of a lunar commission tasked to keep an eye on any paranormal activities on the earth the moon orbits. One day she was tasked to investigate this weird phenomenon. That’s when she spots a fleeing </w:t>
+      </w:r>
+      <w:proofErr w:type="spellStart"/>
+      <w:r>
+        <w:rPr>
+          <w:lang w:val="en-US"/>
+        </w:rPr>
+        <w:t>Asura</w:t>
+      </w:r>
+      <w:proofErr w:type="spellEnd"/>
+      <w:r>
+        <w:rPr>
+          <w:lang w:val="en-US"/>
+        </w:rPr>
+        <w:t>.</w:t>
+      </w:r>
+    </w:p>
+    <w:p>
+      <w:pPr>
+        <w:rPr>
+          <w:lang w:val="en-US"/>
+        </w:rPr>
+      </w:pPr>
+      <w:r>
+        <w:rPr>
+          <w:lang w:val="en-US"/>
+        </w:rPr>
+        <w:t>Soma</w:t>
+      </w:r>
+      <w:r>
+        <w:rPr>
+          <w:lang w:val="en-US"/>
+        </w:rPr>
+        <w:t xml:space="preserve"> </w:t>
+      </w:r>
+      <w:r>
+        <w:rPr>
+          <w:lang w:val="en-US"/>
+        </w:rPr>
+        <w:t>tracks</w:t>
+      </w:r>
+      <w:r>
+        <w:rPr>
+          <w:lang w:val="en-US"/>
+        </w:rPr>
+        <w:t xml:space="preserve"> the </w:t>
+      </w:r>
+      <w:proofErr w:type="spellStart"/>
+      <w:r>
+        <w:rPr>
+          <w:lang w:val="en-US"/>
+        </w:rPr>
+        <w:t>Asura</w:t>
+      </w:r>
+      <w:proofErr w:type="spellEnd"/>
+      <w:r>
+        <w:rPr>
+          <w:lang w:val="en-US"/>
+        </w:rPr>
+        <w:t xml:space="preserve"> who stole</w:t>
+      </w:r>
+      <w:r>
+        <w:rPr>
+          <w:lang w:val="en-US"/>
+        </w:rPr>
+        <w:t xml:space="preserve"> the core and follows its path to a forest</w:t>
+      </w:r>
+      <w:r>
+        <w:rPr>
+          <w:lang w:val="en-US"/>
+        </w:rPr>
+        <w:t xml:space="preserve"> </w:t>
+      </w:r>
+      <w:r>
+        <w:rPr>
+          <w:lang w:val="en-US"/>
+        </w:rPr>
+        <w:t xml:space="preserve">that is guarded by </w:t>
+      </w:r>
+      <w:proofErr w:type="spellStart"/>
+      <w:r>
+        <w:rPr>
+          <w:highlight w:val="red"/>
+          <w:lang w:val="en-US"/>
+        </w:rPr>
+        <w:t>Silvi</w:t>
+      </w:r>
+      <w:proofErr w:type="spellEnd"/>
+      <w:r>
+        <w:rPr>
+          <w:highlight w:val="red"/>
+          <w:lang w:val="en-US"/>
+        </w:rPr>
+        <w:t xml:space="preserve">, a Friendly </w:t>
+      </w:r>
+      <w:proofErr w:type="spellStart"/>
+      <w:r>
+        <w:rPr>
+          <w:highlight w:val="red"/>
+          <w:lang w:val="en-US"/>
+        </w:rPr>
+        <w:t>Huldra</w:t>
+      </w:r>
+      <w:proofErr w:type="spellEnd"/>
+      <w:r>
+        <w:rPr>
+          <w:highlight w:val="red"/>
+          <w:lang w:val="en-US"/>
+        </w:rPr>
+        <w:t>.</w:t>
+      </w:r>
+      <w:r>
+        <w:rPr>
+          <w:lang w:val="en-US"/>
+        </w:rPr>
+        <w:t xml:space="preserve"> </w:t>
+      </w:r>
+    </w:p>
+    <w:p>
+      <w:pPr>
+        <w:rPr>
+          <w:lang w:val="en-US"/>
+        </w:rPr>
+      </w:pPr>
+      <w:r>
+        <w:rPr>
+          <w:lang w:val="en-US"/>
+        </w:rPr>
+        <w:t xml:space="preserve">After defeating </w:t>
+      </w:r>
+      <w:proofErr w:type="spellStart"/>
+      <w:r>
+        <w:rPr>
+          <w:lang w:val="en-US"/>
+        </w:rPr>
+        <w:t>Silvi</w:t>
+      </w:r>
+      <w:proofErr w:type="spellEnd"/>
+      <w:r>
+        <w:rPr>
+          <w:lang w:val="en-US"/>
+        </w:rPr>
+        <w:t xml:space="preserve">, </w:t>
+      </w:r>
+      <w:r>
+        <w:rPr>
+          <w:lang w:val="en-US"/>
+        </w:rPr>
+        <w:t>Soma</w:t>
+      </w:r>
+      <w:r>
+        <w:rPr>
+          <w:lang w:val="en-US"/>
+        </w:rPr>
+        <w:t xml:space="preserve"> travels deep into</w:t>
+      </w:r>
+      <w:r>
+        <w:rPr>
+          <w:lang w:val="en-US"/>
+        </w:rPr>
+        <w:t xml:space="preserve"> </w:t>
+      </w:r>
+      <w:proofErr w:type="spellStart"/>
+      <w:r>
+        <w:rPr>
+          <w:highlight w:val="green"/>
+          <w:lang w:val="en-US"/>
+        </w:rPr>
+        <w:t>Se</w:t>
+      </w:r>
+      <w:r>
+        <w:rPr>
+          <w:highlight w:val="green"/>
+          <w:lang w:val="en-US"/>
+        </w:rPr>
+        <w:t>hmes</w:t>
+      </w:r>
+      <w:proofErr w:type="spellEnd"/>
+      <w:r>
+        <w:rPr>
+          <w:highlight w:val="green"/>
+          <w:lang w:val="en-US"/>
+        </w:rPr>
+        <w:t xml:space="preserve">, the </w:t>
+      </w:r>
+      <w:r>
+        <w:rPr>
+          <w:highlight w:val="green"/>
+          <w:lang w:val="en-US"/>
+        </w:rPr>
+        <w:t>Black Forest</w:t>
+      </w:r>
+      <w:r>
+        <w:rPr>
+          <w:lang w:val="en-US"/>
+        </w:rPr>
+        <w:t xml:space="preserve"> </w:t>
+      </w:r>
+      <w:r>
+        <w:rPr>
+          <w:lang w:val="en-US"/>
+        </w:rPr>
+        <w:t xml:space="preserve">where (Boss2) is </w:t>
+      </w:r>
+      <w:r>
+        <w:rPr>
+          <w:lang w:val="en-US"/>
+        </w:rPr>
+        <w:t xml:space="preserve">helping the </w:t>
+      </w:r>
+      <w:proofErr w:type="spellStart"/>
+      <w:r>
+        <w:rPr>
+          <w:lang w:val="en-US"/>
+        </w:rPr>
+        <w:t>Asuras</w:t>
+      </w:r>
+      <w:proofErr w:type="spellEnd"/>
+      <w:r>
+        <w:rPr>
+          <w:lang w:val="en-US"/>
+        </w:rPr>
+        <w:t xml:space="preserve"> open </w:t>
+      </w:r>
+      <w:r>
+        <w:rPr>
+          <w:lang w:val="en-US"/>
+        </w:rPr>
+        <w:t xml:space="preserve">pathways. </w:t>
+      </w:r>
+      <w:r>
+        <w:rPr>
+          <w:lang w:val="en-US"/>
+        </w:rPr>
+        <w:t>Soma</w:t>
+      </w:r>
+      <w:r>
+        <w:rPr>
+          <w:lang w:val="en-US"/>
+        </w:rPr>
+        <w:t xml:space="preserve"> defeats her and follows the </w:t>
+      </w:r>
+      <w:proofErr w:type="spellStart"/>
+      <w:r>
+        <w:rPr>
+          <w:lang w:val="en-US"/>
+        </w:rPr>
+        <w:t>Asura</w:t>
+      </w:r>
+      <w:proofErr w:type="spellEnd"/>
+      <w:r>
+        <w:rPr>
+          <w:lang w:val="en-US"/>
+        </w:rPr>
+        <w:t xml:space="preserve"> through the pathway.</w:t>
+      </w:r>
+    </w:p>
+    <w:p>
+      <w:pPr>
+        <w:rPr>
+          <w:lang w:val="en-US"/>
+        </w:rPr>
+      </w:pPr>
+      <w:r>
+        <w:rPr>
+          <w:lang w:val="en-US"/>
+        </w:rPr>
+        <w:t xml:space="preserve">In the </w:t>
+      </w:r>
+      <w:proofErr w:type="spellStart"/>
+      <w:r>
+        <w:rPr>
+          <w:lang w:val="en-US"/>
+        </w:rPr>
+        <w:t>Asura</w:t>
+      </w:r>
+      <w:proofErr w:type="spellEnd"/>
+      <w:r>
+        <w:rPr>
+          <w:lang w:val="en-US"/>
+        </w:rPr>
+        <w:t xml:space="preserve"> realm</w:t>
+      </w:r>
+      <w:r>
+        <w:rPr>
+          <w:lang w:val="en-US"/>
+        </w:rPr>
+        <w:t xml:space="preserve"> Soma</w:t>
+      </w:r>
+      <w:r>
+        <w:rPr>
+          <w:lang w:val="en-US"/>
+        </w:rPr>
+        <w:t xml:space="preserve"> follows the river</w:t>
       </w:r>
       <w:r>
         <w:rPr>
@@ -2296,7 +2602,21 @@
         <w:rPr>
           <w:lang w:val="en-US"/>
         </w:rPr>
-        <w:t xml:space="preserve"> the asura </w:t>
+        <w:t xml:space="preserve"> the </w:t>
+      </w:r>
+      <w:proofErr w:type="spellStart"/>
+      <w:r>
+        <w:rPr>
+          <w:lang w:val="en-US"/>
+        </w:rPr>
+        <w:t>asura</w:t>
+      </w:r>
+      <w:proofErr w:type="spellEnd"/>
+      <w:r>
+        <w:rPr>
+          <w:lang w:val="en-US"/>
+        </w:rPr>
+        <w:t xml:space="preserve"> </w:t>
       </w:r>
       <w:r>
         <w:rPr>
@@ -2327,7 +2647,13 @@
         <w:rPr>
           <w:lang w:val="en-US"/>
         </w:rPr>
-        <w:t xml:space="preserve">She enters a lotus garden of the (Boss6) temple where she meets </w:t>
+        <w:t>Soma</w:t>
+      </w:r>
+      <w:r>
+        <w:rPr>
+          <w:lang w:val="en-US"/>
+        </w:rPr>
+        <w:t xml:space="preserve"> enters a lotus garden of the (Boss6) temple where she meets </w:t>
       </w:r>
       <w:r>
         <w:rPr>
@@ -2358,7 +2684,48 @@
         <w:rPr>
           <w:lang w:val="en-US"/>
         </w:rPr>
-        <w:t xml:space="preserve">Stage 5 signifies the various layers of the temple (Asura, Human, Deva, Brahma). Main char makes her way to the middle and meets </w:t>
+        <w:lastRenderedPageBreak/>
+        <w:t>Stage 5 signifies the various layers of the temple (</w:t>
+      </w:r>
+      <w:proofErr w:type="spellStart"/>
+      <w:r>
+        <w:rPr>
+          <w:lang w:val="en-US"/>
+        </w:rPr>
+        <w:t>Asura</w:t>
+      </w:r>
+      <w:proofErr w:type="spellEnd"/>
+      <w:r>
+        <w:rPr>
+          <w:lang w:val="en-US"/>
+        </w:rPr>
+        <w:t xml:space="preserve">, Human, Deva, </w:t>
+      </w:r>
+      <w:proofErr w:type="gramStart"/>
+      <w:r>
+        <w:rPr>
+          <w:lang w:val="en-US"/>
+        </w:rPr>
+        <w:t>Brahma</w:t>
+      </w:r>
+      <w:proofErr w:type="gramEnd"/>
+      <w:r>
+        <w:rPr>
+          <w:lang w:val="en-US"/>
+        </w:rPr>
+        <w:t xml:space="preserve">). </w:t>
+      </w:r>
+      <w:r>
+        <w:rPr>
+          <w:lang w:val="en-US"/>
+        </w:rPr>
+        <w:t>Soma</w:t>
+      </w:r>
+      <w:r>
+        <w:rPr>
+          <w:lang w:val="en-US"/>
+        </w:rPr>
+        <w:t xml:space="preserve"> makes her way to the middle and meets </w:t>
       </w:r>
       <w:r>
         <w:rPr>
@@ -2382,7 +2749,27 @@
         <w:rPr>
           <w:lang w:val="en-US"/>
         </w:rPr>
-        <w:t xml:space="preserve"> a boon that makes her immortal. (Brahma) doesn’t think the main character is suitable to mess with deity business so she has to defeat her.</w:t>
+        <w:t xml:space="preserve"> a boon that makes her immortal. (Brahma) doesn’t think </w:t>
+      </w:r>
+      <w:proofErr w:type="gramStart"/>
+      <w:r>
+        <w:rPr>
+          <w:lang w:val="en-US"/>
+        </w:rPr>
+        <w:t xml:space="preserve">Soma </w:t>
+      </w:r>
+      <w:r>
+        <w:rPr>
+          <w:lang w:val="en-US"/>
+        </w:rPr>
+        <w:t xml:space="preserve"> is</w:t>
+      </w:r>
+      <w:proofErr w:type="gramEnd"/>
+      <w:r>
+        <w:rPr>
+          <w:lang w:val="en-US"/>
+        </w:rPr>
+        <w:t xml:space="preserve"> suitable to mess with deity business so she has to defeat her.</w:t>
       </w:r>
       <w:r>
         <w:rPr>
@@ -2397,31 +2784,46 @@
           <w:lang w:val="en-US"/>
         </w:rPr>
       </w:pPr>
-      <w:r>
-        <w:rPr>
-          <w:lang w:val="en-US"/>
-        </w:rPr>
-        <w:t xml:space="preserve">After that, Brahma teleports her to an astral plane, a courtyard beyond the temple. Main char lures out (Boss6). After main char survives her initial attacks, an avatar appears and knocks the core out of </w:t>
-      </w:r>
-      <w:r>
-        <w:rPr>
-          <w:lang w:val="en-US"/>
-        </w:rPr>
-        <w:lastRenderedPageBreak/>
-        <w:t>her hand, giving it to the main char. Main char can now temporarily summon twilight to make (Boss6) vulnerable.</w:t>
-      </w:r>
-    </w:p>
-    <w:p>
-      <w:pPr>
-        <w:rPr>
-          <w:lang w:val="en-US"/>
-        </w:rPr>
-      </w:pPr>
-      <w:r>
-        <w:rPr>
-          <w:lang w:val="en-US"/>
-        </w:rPr>
-        <w:t>After defeating her the main char returns to her realm to enjoy the sunsets and sunrises again.</w:t>
+      <w:proofErr w:type="gramStart"/>
+      <w:r>
+        <w:rPr>
+          <w:lang w:val="en-US"/>
+        </w:rPr>
+        <w:t>After that, Brahma teleports her to an astral plane, a courtyard beyond the temple.</w:t>
+      </w:r>
+      <w:proofErr w:type="gramEnd"/>
+      <w:r>
+        <w:rPr>
+          <w:lang w:val="en-US"/>
+        </w:rPr>
+        <w:t xml:space="preserve"> Main char lures out (Boss6). After main char survives her initial attacks, an avatar appears and knocks the core out of her hand, giving it to the main char. Main char can now temporarily summon twilight to make (Boss6) vulnerable.</w:t>
+      </w:r>
+    </w:p>
+    <w:p>
+      <w:pPr>
+        <w:rPr>
+          <w:lang w:val="en-US"/>
+        </w:rPr>
+      </w:pPr>
+      <w:r>
+        <w:rPr>
+          <w:lang w:val="en-US"/>
+        </w:rPr>
+        <w:t xml:space="preserve">After defeating </w:t>
+      </w:r>
+      <w:proofErr w:type="gramStart"/>
+      <w:r>
+        <w:rPr>
+          <w:lang w:val="en-US"/>
+        </w:rPr>
+        <w:t>her the</w:t>
+      </w:r>
+      <w:proofErr w:type="gramEnd"/>
+      <w:r>
+        <w:rPr>
+          <w:lang w:val="en-US"/>
+        </w:rPr>
+        <w:t xml:space="preserve"> main char returns to her realm to enjoy the sunsets and sunrises again.</w:t>
       </w:r>
     </w:p>
     <w:p>
@@ -2455,6 +2857,7 @@
           <w:lang w:val="en-US"/>
         </w:rPr>
       </w:pPr>
+      <w:proofErr w:type="spellStart"/>
       <w:r>
         <w:rPr>
           <w:b/>
@@ -2462,7 +2865,16 @@
           <w:lang w:val="en-US"/>
         </w:rPr>
         <w:lastRenderedPageBreak/>
-        <w:t>Asura’s Path</w:t>
+        <w:t>Asura’s</w:t>
+      </w:r>
+      <w:proofErr w:type="spellEnd"/>
+      <w:r>
+        <w:rPr>
+          <w:b/>
+          <w:bCs/>
+          <w:lang w:val="en-US"/>
+        </w:rPr>
+        <w:t xml:space="preserve"> Path</w:t>
       </w:r>
       <w:r>
         <w:rPr>
@@ -2474,7 +2886,21 @@
         <w:rPr>
           <w:lang w:val="en-US"/>
         </w:rPr>
-        <w:t>Main character follows an asura that has stolen the twilight core. After pursuing h</w:t>
+        <w:t xml:space="preserve">Main character follows an </w:t>
+      </w:r>
+      <w:proofErr w:type="spellStart"/>
+      <w:r>
+        <w:rPr>
+          <w:lang w:val="en-US"/>
+        </w:rPr>
+        <w:t>asura</w:t>
+      </w:r>
+      <w:proofErr w:type="spellEnd"/>
+      <w:r>
+        <w:rPr>
+          <w:lang w:val="en-US"/>
+        </w:rPr>
+        <w:t xml:space="preserve"> that has stolen the twilight core. After pursuing h</w:t>
       </w:r>
       <w:r>
         <w:rPr>
@@ -2518,12 +2944,28 @@
           <w:lang w:val="en-US"/>
         </w:rPr>
       </w:pPr>
-      <w:r>
-        <w:rPr>
-          <w:lang w:val="en-US"/>
-        </w:rPr>
-        <w:t>Midboss: Asura</w:t>
-      </w:r>
+      <w:proofErr w:type="spellStart"/>
+      <w:r>
+        <w:rPr>
+          <w:lang w:val="en-US"/>
+        </w:rPr>
+        <w:t>Midboss</w:t>
+      </w:r>
+      <w:proofErr w:type="spellEnd"/>
+      <w:r>
+        <w:rPr>
+          <w:lang w:val="en-US"/>
+        </w:rPr>
+        <w:t xml:space="preserve">: </w:t>
+      </w:r>
+      <w:proofErr w:type="spellStart"/>
+      <w:r>
+        <w:rPr>
+          <w:lang w:val="en-US"/>
+        </w:rPr>
+        <w:t>Asura</w:t>
+      </w:r>
+      <w:proofErr w:type="spellEnd"/>
     </w:p>
     <w:p>
       <w:pPr>
@@ -2554,20 +2996,30 @@
           <w:lang w:val="en-US"/>
         </w:rPr>
       </w:pPr>
+      <w:proofErr w:type="spellStart"/>
       <w:r>
         <w:rPr>
           <w:b/>
           <w:bCs/>
           <w:lang w:val="en-US"/>
         </w:rPr>
-        <w:t xml:space="preserve">Seehmes - </w:t>
-      </w:r>
+        <w:t>Seehmes</w:t>
+      </w:r>
+      <w:proofErr w:type="spellEnd"/>
       <w:r>
         <w:rPr>
           <w:b/>
           <w:bCs/>
           <w:lang w:val="en-US"/>
         </w:rPr>
+        <w:t xml:space="preserve"> - </w:t>
+      </w:r>
+      <w:r>
+        <w:rPr>
+          <w:b/>
+          <w:bCs/>
+          <w:lang w:val="en-US"/>
+        </w:rPr>
         <w:t>Black Forest</w:t>
       </w:r>
       <w:r>
@@ -2576,11 +3028,19 @@
         </w:rPr>
         <w:br/>
       </w:r>
-      <w:r>
-        <w:rPr>
-          <w:lang w:val="en-US"/>
-        </w:rPr>
-        <w:t>After defeating the guard m</w:t>
+      <w:proofErr w:type="gramStart"/>
+      <w:r>
+        <w:rPr>
+          <w:lang w:val="en-US"/>
+        </w:rPr>
+        <w:t>After</w:t>
+      </w:r>
+      <w:proofErr w:type="gramEnd"/>
+      <w:r>
+        <w:rPr>
+          <w:lang w:val="en-US"/>
+        </w:rPr>
+        <w:t xml:space="preserve"> defeating the guard m</w:t>
       </w:r>
       <w:r>
         <w:rPr>
@@ -2610,7 +3070,21 @@
         <w:rPr>
           <w:lang w:val="en-US"/>
         </w:rPr>
-        <w:t xml:space="preserve">where she meets a spider queen who is opening portals  to the twilight realm. She defeats her and travels through a portal to the twilight realm. </w:t>
+        <w:t xml:space="preserve">where she meets a spider queen who is opening </w:t>
+      </w:r>
+      <w:proofErr w:type="gramStart"/>
+      <w:r>
+        <w:rPr>
+          <w:lang w:val="en-US"/>
+        </w:rPr>
+        <w:t>portals  to</w:t>
+      </w:r>
+      <w:proofErr w:type="gramEnd"/>
+      <w:r>
+        <w:rPr>
+          <w:lang w:val="en-US"/>
+        </w:rPr>
+        <w:t xml:space="preserve"> the twilight realm. She defeats her and travels through a portal to the twilight realm. </w:t>
       </w:r>
     </w:p>
     <w:p>
@@ -2676,12 +3150,28 @@
           <w:lang w:val="en-US"/>
         </w:rPr>
       </w:pPr>
-      <w:r>
-        <w:rPr>
-          <w:lang w:val="en-US"/>
-        </w:rPr>
-        <w:t>Midboss: Asura</w:t>
-      </w:r>
+      <w:proofErr w:type="spellStart"/>
+      <w:r>
+        <w:rPr>
+          <w:lang w:val="en-US"/>
+        </w:rPr>
+        <w:t>Midboss</w:t>
+      </w:r>
+      <w:proofErr w:type="spellEnd"/>
+      <w:r>
+        <w:rPr>
+          <w:lang w:val="en-US"/>
+        </w:rPr>
+        <w:t xml:space="preserve">: </w:t>
+      </w:r>
+      <w:proofErr w:type="spellStart"/>
+      <w:r>
+        <w:rPr>
+          <w:lang w:val="en-US"/>
+        </w:rPr>
+        <w:t>Asura</w:t>
+      </w:r>
+      <w:proofErr w:type="spellEnd"/>
     </w:p>
     <w:p>
       <w:pPr>
@@ -2733,8 +3223,16 @@
         <w:rPr>
           <w:lang w:val="en-US"/>
         </w:rPr>
-        <w:t xml:space="preserve"> Asura</w:t>
-      </w:r>
+        <w:t xml:space="preserve"> </w:t>
+      </w:r>
+      <w:proofErr w:type="spellStart"/>
+      <w:r>
+        <w:rPr>
+          <w:lang w:val="en-US"/>
+        </w:rPr>
+        <w:t>Asura</w:t>
+      </w:r>
+      <w:proofErr w:type="spellEnd"/>
     </w:p>
     <w:p>
       <w:pPr>
@@ -3076,6 +3574,7 @@
           <w:lang w:val="en-US"/>
         </w:rPr>
       </w:pPr>
+      <w:proofErr w:type="spellStart"/>
       <w:r>
         <w:rPr>
           <w:rFonts w:cs="Arial"/>
@@ -3085,14 +3584,26 @@
           <w:shd w:val="clear" w:color="auto" w:fill="FFFFFF"/>
           <w:lang w:val="en-US"/>
         </w:rPr>
-        <w:t>Huldras are usually said to be very self-conscious about their tail and back, and attacks anyone who points them out.</w:t>
-      </w:r>
-    </w:p>
-    <w:p>
-      <w:pPr>
-        <w:rPr>
+        <w:t>Huldras</w:t>
+      </w:r>
+      <w:proofErr w:type="spellEnd"/>
+      <w:r>
+        <w:rPr>
+          <w:rFonts w:cs="Arial"/>
+          <w:color w:val="000000"/>
           <w:sz w:val="21"/>
           <w:szCs w:val="24"/>
+          <w:shd w:val="clear" w:color="auto" w:fill="FFFFFF"/>
+          <w:lang w:val="en-US"/>
+        </w:rPr>
+        <w:t xml:space="preserve"> are usually said to be very self-conscious about their tail and back, and attacks anyone who points them out.</w:t>
+      </w:r>
+    </w:p>
+    <w:p>
+      <w:pPr>
+        <w:rPr>
+          <w:sz w:val="21"/>
+          <w:szCs w:val="24"/>
           <w:lang w:val="en-US"/>
         </w:rPr>
       </w:pPr>
@@ -3151,7 +3662,14 @@
         <w:rPr>
           <w:lang w:val="en-US"/>
         </w:rPr>
-        <w:t>from sprite extra legs</w:t>
+        <w:t xml:space="preserve">from sprite extra </w:t>
+      </w:r>
+      <w:proofErr w:type="spellStart"/>
+      <w:r>
+        <w:rPr>
+          <w:lang w:val="en-US"/>
+        </w:rPr>
+        <w:t>legs</w:t>
       </w:r>
       <w:r>
         <w:rPr>
@@ -3159,6 +3677,7 @@
         </w:rPr>
         <w:t>s</w:t>
       </w:r>
+      <w:proofErr w:type="spellEnd"/>
     </w:p>
     <w:p>
       <w:pPr>
@@ -3257,7 +3776,21 @@
         <w:rPr>
           <w:lang w:val="en-US"/>
         </w:rPr>
-        <w:t>Day Core: Startlight special</w:t>
+        <w:t xml:space="preserve">Day Core: </w:t>
+      </w:r>
+      <w:proofErr w:type="spellStart"/>
+      <w:r>
+        <w:rPr>
+          <w:lang w:val="en-US"/>
+        </w:rPr>
+        <w:t>Startlight</w:t>
+      </w:r>
+      <w:proofErr w:type="spellEnd"/>
+      <w:r>
+        <w:rPr>
+          <w:lang w:val="en-US"/>
+        </w:rPr>
+        <w:t xml:space="preserve"> special</w:t>
       </w:r>
     </w:p>
     <w:p>
@@ -3383,7 +3916,21 @@
         <w:rPr>
           <w:lang w:val="en-US"/>
         </w:rPr>
-        <w:t>Cores can be leveled with exp points</w:t>
+        <w:t xml:space="preserve">Cores can be leveled with </w:t>
+      </w:r>
+      <w:proofErr w:type="spellStart"/>
+      <w:r>
+        <w:rPr>
+          <w:lang w:val="en-US"/>
+        </w:rPr>
+        <w:t>exp</w:t>
+      </w:r>
+      <w:proofErr w:type="spellEnd"/>
+      <w:r>
+        <w:rPr>
+          <w:lang w:val="en-US"/>
+        </w:rPr>
+        <w:t xml:space="preserve"> points</w:t>
       </w:r>
     </w:p>
     <w:p>
@@ -3521,11 +4068,19 @@
           <w:lang w:val="en-US"/>
         </w:rPr>
       </w:pPr>
-      <w:r>
-        <w:rPr>
-          <w:lang w:val="en-US"/>
-        </w:rPr>
-        <w:t>Scorepoint multiplier from core levels?</w:t>
+      <w:proofErr w:type="spellStart"/>
+      <w:r>
+        <w:rPr>
+          <w:lang w:val="en-US"/>
+        </w:rPr>
+        <w:t>Scorepoint</w:t>
+      </w:r>
+      <w:proofErr w:type="spellEnd"/>
+      <w:r>
+        <w:rPr>
+          <w:lang w:val="en-US"/>
+        </w:rPr>
+        <w:t xml:space="preserve"> multiplier from core levels?</w:t>
       </w:r>
     </w:p>
     <w:p>
@@ -3619,6 +4174,7 @@
         </w:rPr>
       </w:pPr>
       <w:bookmarkStart w:id="14" w:name="_Toc468270164"/>
+      <w:proofErr w:type="spellStart"/>
       <w:r>
         <w:rPr>
           <w:lang w:val="en-US"/>
@@ -3626,6 +4182,7 @@
         <w:t>Todo</w:t>
       </w:r>
       <w:bookmarkEnd w:id="14"/>
+      <w:proofErr w:type="spellEnd"/>
     </w:p>
     <w:p>
       <w:pPr>
@@ -3645,7 +4202,7 @@
           <w:highlight w:val="red"/>
           <w:lang w:val="en-US"/>
         </w:rPr>
-        <w:t>URGENT, SHIT’S BROKE</w:t>
+        <w:t>URGENT</w:t>
       </w:r>
     </w:p>
     <w:p>
@@ -3678,6 +4235,13 @@
     </w:p>
     <w:p>
       <w:pPr>
+        <w:rPr>
+          <w:lang w:val="en-US"/>
+        </w:rPr>
+      </w:pPr>
+    </w:p>
+    <w:p>
+      <w:pPr>
         <w:pStyle w:val="ListParagraph"/>
         <w:numPr>
           <w:ilvl w:val="0"/>
@@ -3688,6 +4252,8 @@
           <w:lang w:val="en-US"/>
         </w:rPr>
       </w:pPr>
+      <w:bookmarkStart w:id="15" w:name="_GoBack"/>
+      <w:bookmarkEnd w:id="15"/>
       <w:r>
         <w:rPr>
           <w:highlight w:val="yellow"/>
@@ -3713,8 +4279,17 @@
           <w:highlight w:val="yellow"/>
           <w:lang w:val="en-US"/>
         </w:rPr>
-        <w:t>player score data saving to json</w:t>
-      </w:r>
+        <w:t xml:space="preserve">player score data saving to </w:t>
+      </w:r>
+      <w:proofErr w:type="spellStart"/>
+      <w:r>
+        <w:rPr>
+          <w:highlight w:val="yellow"/>
+          <w:lang w:val="en-US"/>
+        </w:rPr>
+        <w:t>json</w:t>
+      </w:r>
+      <w:proofErr w:type="spellEnd"/>
     </w:p>
     <w:p>
       <w:pPr>
@@ -3724,6 +4299,46 @@
           <w:numId w:val="6"/>
         </w:numPr>
         <w:rPr>
+          <w:highlight w:val="yellow"/>
+          <w:lang w:val="en-US"/>
+        </w:rPr>
+      </w:pPr>
+      <w:r>
+        <w:rPr>
+          <w:highlight w:val="yellow"/>
+          <w:lang w:val="en-US"/>
+        </w:rPr>
+        <w:t>rework dialog handling</w:t>
+      </w:r>
+    </w:p>
+    <w:p>
+      <w:pPr>
+        <w:pStyle w:val="ListParagraph"/>
+        <w:numPr>
+          <w:ilvl w:val="0"/>
+          <w:numId w:val="6"/>
+        </w:numPr>
+        <w:rPr>
+          <w:highlight w:val="yellow"/>
+          <w:lang w:val="en-US"/>
+        </w:rPr>
+      </w:pPr>
+      <w:r>
+        <w:rPr>
+          <w:highlight w:val="yellow"/>
+          <w:lang w:val="en-US"/>
+        </w:rPr>
+        <w:t>make a death menu, remove restart button</w:t>
+      </w:r>
+    </w:p>
+    <w:p>
+      <w:pPr>
+        <w:pStyle w:val="ListParagraph"/>
+        <w:numPr>
+          <w:ilvl w:val="0"/>
+          <w:numId w:val="6"/>
+        </w:numPr>
+        <w:rPr>
           <w:highlight w:val="green"/>
           <w:lang w:val="en-US"/>
         </w:rPr>
@@ -3753,7 +4368,23 @@
           <w:highlight w:val="green"/>
           <w:lang w:val="en-US"/>
         </w:rPr>
-        <w:t>visual minitoast for score get</w:t>
+        <w:t xml:space="preserve">visual </w:t>
+      </w:r>
+      <w:proofErr w:type="spellStart"/>
+      <w:r>
+        <w:rPr>
+          <w:highlight w:val="green"/>
+          <w:lang w:val="en-US"/>
+        </w:rPr>
+        <w:t>minitoast</w:t>
+      </w:r>
+      <w:proofErr w:type="spellEnd"/>
+      <w:r>
+        <w:rPr>
+          <w:highlight w:val="green"/>
+          <w:lang w:val="en-US"/>
+        </w:rPr>
+        <w:t xml:space="preserve"> for score get</w:t>
       </w:r>
     </w:p>
     <w:p>
@@ -3773,7 +4404,106 @@
           <w:highlight w:val="green"/>
           <w:lang w:val="en-US"/>
         </w:rPr>
-        <w:t>visual minitoast  for enemy damage take</w:t>
+        <w:t xml:space="preserve">visual </w:t>
+      </w:r>
+      <w:proofErr w:type="spellStart"/>
+      <w:r>
+        <w:rPr>
+          <w:highlight w:val="green"/>
+          <w:lang w:val="en-US"/>
+        </w:rPr>
+        <w:t>minitoast</w:t>
+      </w:r>
+      <w:proofErr w:type="spellEnd"/>
+      <w:r>
+        <w:rPr>
+          <w:highlight w:val="green"/>
+          <w:lang w:val="en-US"/>
+        </w:rPr>
+        <w:t xml:space="preserve">  for enemy damage take</w:t>
+      </w:r>
+    </w:p>
+    <w:p>
+      <w:pPr>
+        <w:pStyle w:val="ListParagraph"/>
+        <w:numPr>
+          <w:ilvl w:val="0"/>
+          <w:numId w:val="6"/>
+        </w:numPr>
+        <w:rPr>
+          <w:highlight w:val="green"/>
+          <w:lang w:val="en-US"/>
+        </w:rPr>
+      </w:pPr>
+      <w:r>
+        <w:rPr>
+          <w:highlight w:val="green"/>
+          <w:lang w:val="en-US"/>
+        </w:rPr>
+        <w:t xml:space="preserve">add soma dialogue before the </w:t>
+      </w:r>
+      <w:proofErr w:type="spellStart"/>
+      <w:r>
+        <w:rPr>
+          <w:highlight w:val="green"/>
+          <w:lang w:val="en-US"/>
+        </w:rPr>
+        <w:t>asura</w:t>
+      </w:r>
+      <w:proofErr w:type="spellEnd"/>
+      <w:r>
+        <w:rPr>
+          <w:highlight w:val="green"/>
+          <w:lang w:val="en-US"/>
+        </w:rPr>
+        <w:t xml:space="preserve"> appears(stage1)</w:t>
+      </w:r>
+    </w:p>
+    <w:p>
+      <w:pPr>
+        <w:pStyle w:val="ListParagraph"/>
+        <w:numPr>
+          <w:ilvl w:val="0"/>
+          <w:numId w:val="6"/>
+        </w:numPr>
+        <w:rPr>
+          <w:highlight w:val="green"/>
+          <w:lang w:val="en-US"/>
+        </w:rPr>
+      </w:pPr>
+      <w:r>
+        <w:rPr>
+          <w:highlight w:val="green"/>
+          <w:lang w:val="en-US"/>
+        </w:rPr>
+        <w:t xml:space="preserve">fix player </w:t>
+      </w:r>
+      <w:r>
+        <w:rPr>
+          <w:highlight w:val="green"/>
+          <w:lang w:val="en-US"/>
+        </w:rPr>
+        <w:t>focus/movement not disappearing on death</w:t>
+      </w:r>
+    </w:p>
+    <w:p>
+      <w:pPr>
+        <w:pStyle w:val="ListParagraph"/>
+        <w:numPr>
+          <w:ilvl w:val="0"/>
+          <w:numId w:val="6"/>
+        </w:numPr>
+        <w:rPr>
+          <w:highlight w:val="green"/>
+          <w:lang w:val="en-US"/>
+        </w:rPr>
+      </w:pPr>
+      <w:r>
+        <w:rPr>
+          <w:highlight w:val="green"/>
+          <w:lang w:val="en-US"/>
+        </w:rPr>
+        <w:t>make BGM for Boss1</w:t>
       </w:r>
     </w:p>
     <w:p>
@@ -3884,7 +4614,7 @@
           <w:lang w:val="en-US"/>
         </w:rPr>
       </w:pPr>
-      <w:bookmarkStart w:id="15" w:name="_Toc468270165"/>
+      <w:bookmarkStart w:id="16" w:name="_Toc468270165"/>
       <w:r>
         <w:rPr>
           <w:lang w:val="en-US"/>
@@ -3898,7 +4628,7 @@
         </w:rPr>
         <w:t>versions</w:t>
       </w:r>
-      <w:bookmarkEnd w:id="15"/>
+      <w:bookmarkEnd w:id="16"/>
     </w:p>
     <w:p>
       <w:pPr>
@@ -3949,8 +4679,16 @@
         <w:rPr>
           <w:lang w:val="en-US"/>
         </w:rPr>
-        <w:t>X - special</w:t>
-      </w:r>
+        <w:t xml:space="preserve">X - </w:t>
+      </w:r>
+      <w:proofErr w:type="gramStart"/>
+      <w:r>
+        <w:rPr>
+          <w:lang w:val="en-US"/>
+        </w:rPr>
+        <w:t>special</w:t>
+      </w:r>
+      <w:proofErr w:type="gramEnd"/>
     </w:p>
     <w:p>
       <w:pPr>
@@ -3984,14 +4722,14 @@
           <w:lang w:val="en-US"/>
         </w:rPr>
       </w:pPr>
-      <w:bookmarkStart w:id="16" w:name="_Toc468270166"/>
+      <w:bookmarkStart w:id="17" w:name="_Toc468270166"/>
       <w:r>
         <w:rPr>
           <w:lang w:val="en-US"/>
         </w:rPr>
         <w:t>0.0.1</w:t>
       </w:r>
-      <w:bookmarkEnd w:id="16"/>
+      <w:bookmarkEnd w:id="17"/>
     </w:p>
     <w:p>
       <w:pPr>
@@ -4094,11 +4832,19 @@
           <w:lang w:val="en-US"/>
         </w:rPr>
       </w:pPr>
-      <w:r>
-        <w:rPr>
-          <w:lang w:val="en-US"/>
-        </w:rPr>
-        <w:t>Gameover handler on player die</w:t>
+      <w:proofErr w:type="spellStart"/>
+      <w:r>
+        <w:rPr>
+          <w:lang w:val="en-US"/>
+        </w:rPr>
+        <w:t>Gameover</w:t>
+      </w:r>
+      <w:proofErr w:type="spellEnd"/>
+      <w:r>
+        <w:rPr>
+          <w:lang w:val="en-US"/>
+        </w:rPr>
+        <w:t xml:space="preserve"> handler on player die</w:t>
       </w:r>
     </w:p>
     <w:p>
@@ -4116,8 +4862,16 @@
         <w:rPr>
           <w:lang w:val="en-US"/>
         </w:rPr>
-        <w:t>Restart function on gameover</w:t>
-      </w:r>
+        <w:t xml:space="preserve">Restart function on </w:t>
+      </w:r>
+      <w:proofErr w:type="spellStart"/>
+      <w:r>
+        <w:rPr>
+          <w:lang w:val="en-US"/>
+        </w:rPr>
+        <w:t>gameover</w:t>
+      </w:r>
+      <w:proofErr w:type="spellEnd"/>
     </w:p>
     <w:p>
       <w:pPr>
@@ -4134,7 +4888,21 @@
         <w:rPr>
           <w:lang w:val="en-US"/>
         </w:rPr>
-        <w:t>Enemy spawner and wave timer handler</w:t>
+        <w:t xml:space="preserve">Enemy </w:t>
+      </w:r>
+      <w:proofErr w:type="spellStart"/>
+      <w:r>
+        <w:rPr>
+          <w:lang w:val="en-US"/>
+        </w:rPr>
+        <w:t>spawner</w:t>
+      </w:r>
+      <w:proofErr w:type="spellEnd"/>
+      <w:r>
+        <w:rPr>
+          <w:lang w:val="en-US"/>
+        </w:rPr>
+        <w:t xml:space="preserve"> and wave timer handler</w:t>
       </w:r>
     </w:p>
     <w:p>
@@ -4188,7 +4956,21 @@
         <w:rPr>
           <w:lang w:val="en-US"/>
         </w:rPr>
-        <w:t>2 Enemy bullet types (homing/nothoming)</w:t>
+        <w:t>2 Enemy bullet types (homing/</w:t>
+      </w:r>
+      <w:proofErr w:type="spellStart"/>
+      <w:r>
+        <w:rPr>
+          <w:lang w:val="en-US"/>
+        </w:rPr>
+        <w:t>nothoming</w:t>
+      </w:r>
+      <w:proofErr w:type="spellEnd"/>
+      <w:r>
+        <w:rPr>
+          <w:lang w:val="en-US"/>
+        </w:rPr>
+        <w:t>)</w:t>
       </w:r>
     </w:p>
     <w:p>
@@ -4256,11 +5038,19 @@
           <w:lang w:val="en-US"/>
         </w:rPr>
       </w:pPr>
-      <w:r>
-        <w:rPr>
-          <w:lang w:val="en-US"/>
-        </w:rPr>
-        <w:t>Exp point objects created on enemy die</w:t>
+      <w:proofErr w:type="spellStart"/>
+      <w:r>
+        <w:rPr>
+          <w:lang w:val="en-US"/>
+        </w:rPr>
+        <w:t>Exp</w:t>
+      </w:r>
+      <w:proofErr w:type="spellEnd"/>
+      <w:r>
+        <w:rPr>
+          <w:lang w:val="en-US"/>
+        </w:rPr>
+        <w:t xml:space="preserve"> point objects created on enemy die</w:t>
       </w:r>
     </w:p>
     <w:p>
@@ -4274,11 +5064,19 @@
           <w:lang w:val="en-US"/>
         </w:rPr>
       </w:pPr>
-      <w:r>
-        <w:rPr>
-          <w:lang w:val="en-US"/>
-        </w:rPr>
-        <w:t>Exp point hit detection on player</w:t>
+      <w:proofErr w:type="spellStart"/>
+      <w:r>
+        <w:rPr>
+          <w:lang w:val="en-US"/>
+        </w:rPr>
+        <w:t>Exp</w:t>
+      </w:r>
+      <w:proofErr w:type="spellEnd"/>
+      <w:r>
+        <w:rPr>
+          <w:lang w:val="en-US"/>
+        </w:rPr>
+        <w:t xml:space="preserve"> point hit detection on player</w:t>
       </w:r>
     </w:p>
     <w:p>
@@ -4296,7 +5094,21 @@
         <w:rPr>
           <w:lang w:val="en-US"/>
         </w:rPr>
-        <w:t>Player exp gain function</w:t>
+        <w:t xml:space="preserve">Player </w:t>
+      </w:r>
+      <w:proofErr w:type="spellStart"/>
+      <w:r>
+        <w:rPr>
+          <w:lang w:val="en-US"/>
+        </w:rPr>
+        <w:t>exp</w:t>
+      </w:r>
+      <w:proofErr w:type="spellEnd"/>
+      <w:r>
+        <w:rPr>
+          <w:lang w:val="en-US"/>
+        </w:rPr>
+        <w:t xml:space="preserve"> gain function</w:t>
       </w:r>
     </w:p>
     <w:p>
@@ -4314,8 +5126,16 @@
         <w:rPr>
           <w:lang w:val="en-US"/>
         </w:rPr>
-        <w:t>Parallax tile scroller</w:t>
-      </w:r>
+        <w:t xml:space="preserve">Parallax tile </w:t>
+      </w:r>
+      <w:proofErr w:type="spellStart"/>
+      <w:r>
+        <w:rPr>
+          <w:lang w:val="en-US"/>
+        </w:rPr>
+        <w:t>scroller</w:t>
+      </w:r>
+      <w:proofErr w:type="spellEnd"/>
     </w:p>
     <w:p>
       <w:pPr>
@@ -4332,8 +5152,16 @@
         <w:rPr>
           <w:lang w:val="en-US"/>
         </w:rPr>
-        <w:t>Sprite placeholders for player,enemy,playerProjectile,enemyProjectile,expPoint</w:t>
-      </w:r>
+        <w:t xml:space="preserve">Sprite placeholders for </w:t>
+      </w:r>
+      <w:proofErr w:type="spellStart"/>
+      <w:r>
+        <w:rPr>
+          <w:lang w:val="en-US"/>
+        </w:rPr>
+        <w:t>player,enemy,playerProjectile,enemyProjectile,expPoint</w:t>
+      </w:r>
+      <w:proofErr w:type="spellEnd"/>
     </w:p>
     <w:p>
       <w:pPr>
@@ -4346,11 +5174,33 @@
           <w:lang w:val="en-US"/>
         </w:rPr>
       </w:pPr>
-      <w:r>
-        <w:rPr>
-          <w:lang w:val="en-US"/>
-        </w:rPr>
-        <w:t>MainMenu with title textholder and start button</w:t>
+      <w:proofErr w:type="spellStart"/>
+      <w:r>
+        <w:rPr>
+          <w:lang w:val="en-US"/>
+        </w:rPr>
+        <w:t>MainMenu</w:t>
+      </w:r>
+      <w:proofErr w:type="spellEnd"/>
+      <w:r>
+        <w:rPr>
+          <w:lang w:val="en-US"/>
+        </w:rPr>
+        <w:t xml:space="preserve"> with title </w:t>
+      </w:r>
+      <w:proofErr w:type="spellStart"/>
+      <w:r>
+        <w:rPr>
+          <w:lang w:val="en-US"/>
+        </w:rPr>
+        <w:t>textholder</w:t>
+      </w:r>
+      <w:proofErr w:type="spellEnd"/>
+      <w:r>
+        <w:rPr>
+          <w:lang w:val="en-US"/>
+        </w:rPr>
+        <w:t xml:space="preserve"> and start button</w:t>
       </w:r>
     </w:p>
     <w:p>
@@ -4364,11 +5214,19 @@
           <w:lang w:val="en-US"/>
         </w:rPr>
       </w:pPr>
-      <w:r>
-        <w:rPr>
-          <w:lang w:val="en-US"/>
-        </w:rPr>
-        <w:t>GameOver screen with overlaid images and button to restart</w:t>
+      <w:proofErr w:type="spellStart"/>
+      <w:r>
+        <w:rPr>
+          <w:lang w:val="en-US"/>
+        </w:rPr>
+        <w:t>GameOver</w:t>
+      </w:r>
+      <w:proofErr w:type="spellEnd"/>
+      <w:r>
+        <w:rPr>
+          <w:lang w:val="en-US"/>
+        </w:rPr>
+        <w:t xml:space="preserve"> screen with overlaid images and button to restart</w:t>
       </w:r>
     </w:p>
     <w:p>
@@ -4404,7 +5262,35 @@
         <w:rPr>
           <w:lang w:val="en-US"/>
         </w:rPr>
-        <w:t>Player exp/expCap text indicator</w:t>
+        <w:t xml:space="preserve">Player </w:t>
+      </w:r>
+      <w:proofErr w:type="spellStart"/>
+      <w:r>
+        <w:rPr>
+          <w:lang w:val="en-US"/>
+        </w:rPr>
+        <w:t>exp</w:t>
+      </w:r>
+      <w:proofErr w:type="spellEnd"/>
+      <w:r>
+        <w:rPr>
+          <w:lang w:val="en-US"/>
+        </w:rPr>
+        <w:t>/</w:t>
+      </w:r>
+      <w:proofErr w:type="spellStart"/>
+      <w:r>
+        <w:rPr>
+          <w:lang w:val="en-US"/>
+        </w:rPr>
+        <w:t>expCap</w:t>
+      </w:r>
+      <w:proofErr w:type="spellEnd"/>
+      <w:r>
+        <w:rPr>
+          <w:lang w:val="en-US"/>
+        </w:rPr>
+        <w:t xml:space="preserve"> text indicator</w:t>
       </w:r>
     </w:p>
     <w:p>
@@ -4541,7 +5427,7 @@
           <w:lang w:val="en-US"/>
         </w:rPr>
       </w:pPr>
-      <w:bookmarkStart w:id="17" w:name="_Toc468270167"/>
+      <w:bookmarkStart w:id="18" w:name="_Toc468270167"/>
       <w:r>
         <w:rPr>
           <w:lang w:val="en-US"/>
@@ -4549,7 +5435,7 @@
         <w:lastRenderedPageBreak/>
         <w:t>0.0.2</w:t>
       </w:r>
-      <w:bookmarkEnd w:id="17"/>
+      <w:bookmarkEnd w:id="18"/>
     </w:p>
     <w:p>
       <w:pPr>
@@ -4566,8 +5452,16 @@
         <w:rPr>
           <w:lang w:val="en-US"/>
         </w:rPr>
-        <w:t>Singleton gamecontroller</w:t>
-      </w:r>
+        <w:t xml:space="preserve">Singleton </w:t>
+      </w:r>
+      <w:proofErr w:type="spellStart"/>
+      <w:r>
+        <w:rPr>
+          <w:lang w:val="en-US"/>
+        </w:rPr>
+        <w:t>gamecontroller</w:t>
+      </w:r>
+      <w:proofErr w:type="spellEnd"/>
     </w:p>
     <w:p>
       <w:pPr>
@@ -4634,11 +5528,19 @@
           <w:lang w:val="en-US"/>
         </w:rPr>
       </w:pPr>
-      <w:r>
-        <w:rPr>
-          <w:lang w:val="en-US"/>
-        </w:rPr>
-        <w:t>Xp accumulates stat points that can be spent on power, speed or life generation</w:t>
+      <w:proofErr w:type="spellStart"/>
+      <w:r>
+        <w:rPr>
+          <w:lang w:val="en-US"/>
+        </w:rPr>
+        <w:t>Xp</w:t>
+      </w:r>
+      <w:proofErr w:type="spellEnd"/>
+      <w:r>
+        <w:rPr>
+          <w:lang w:val="en-US"/>
+        </w:rPr>
+        <w:t xml:space="preserve"> accumulates stat points that can be spent on power, speed or life generation</w:t>
       </w:r>
     </w:p>
     <w:p>
@@ -4728,8 +5630,16 @@
         <w:rPr>
           <w:lang w:val="en-US"/>
         </w:rPr>
-        <w:t>New bullet pattern: spiderweb</w:t>
-      </w:r>
+        <w:t xml:space="preserve">New bullet pattern: </w:t>
+      </w:r>
+      <w:proofErr w:type="spellStart"/>
+      <w:r>
+        <w:rPr>
+          <w:lang w:val="en-US"/>
+        </w:rPr>
+        <w:t>spiderweb</w:t>
+      </w:r>
+      <w:proofErr w:type="spellEnd"/>
     </w:p>
     <w:p>
       <w:pPr>
@@ -4782,8 +5692,16 @@
         <w:rPr>
           <w:lang w:val="en-US"/>
         </w:rPr>
-        <w:t>Visible player hitbox</w:t>
-      </w:r>
+        <w:t xml:space="preserve">Visible player </w:t>
+      </w:r>
+      <w:proofErr w:type="spellStart"/>
+      <w:r>
+        <w:rPr>
+          <w:lang w:val="en-US"/>
+        </w:rPr>
+        <w:t>hitbox</w:t>
+      </w:r>
+      <w:proofErr w:type="spellEnd"/>
     </w:p>
     <w:p>
       <w:pPr>
@@ -4836,7 +5754,21 @@
         <w:rPr>
           <w:lang w:val="en-US"/>
         </w:rPr>
-        <w:t>Bullet animations (spiderweb)</w:t>
+        <w:t>Bullet animations (</w:t>
+      </w:r>
+      <w:proofErr w:type="spellStart"/>
+      <w:r>
+        <w:rPr>
+          <w:lang w:val="en-US"/>
+        </w:rPr>
+        <w:t>spiderweb</w:t>
+      </w:r>
+      <w:proofErr w:type="spellEnd"/>
+      <w:r>
+        <w:rPr>
+          <w:lang w:val="en-US"/>
+        </w:rPr>
+        <w:t>)</w:t>
       </w:r>
     </w:p>
     <w:p>
@@ -4854,8 +5786,16 @@
         <w:rPr>
           <w:lang w:val="en-US"/>
         </w:rPr>
-        <w:t>Singleton UICanvas</w:t>
-      </w:r>
+        <w:t xml:space="preserve">Singleton </w:t>
+      </w:r>
+      <w:proofErr w:type="spellStart"/>
+      <w:r>
+        <w:rPr>
+          <w:lang w:val="en-US"/>
+        </w:rPr>
+        <w:t>UICanvas</w:t>
+      </w:r>
+      <w:proofErr w:type="spellEnd"/>
     </w:p>
     <w:p>
       <w:pPr>
@@ -4871,14 +5811,14 @@
           <w:lang w:val="en-US"/>
         </w:rPr>
       </w:pPr>
-      <w:bookmarkStart w:id="18" w:name="_Toc468270168"/>
+      <w:bookmarkStart w:id="19" w:name="_Toc468270168"/>
       <w:r>
         <w:rPr>
           <w:lang w:val="en-US"/>
         </w:rPr>
         <w:t>0.0.3</w:t>
       </w:r>
-      <w:bookmarkEnd w:id="18"/>
+      <w:bookmarkEnd w:id="19"/>
     </w:p>
     <w:p>
       <w:pPr>
@@ -4919,7 +5859,21 @@
         <w:rPr>
           <w:lang w:val="en-US"/>
         </w:rPr>
-        <w:t>Rescaled exp point collider for easier collection</w:t>
+        <w:t xml:space="preserve">Rescaled </w:t>
+      </w:r>
+      <w:proofErr w:type="spellStart"/>
+      <w:r>
+        <w:rPr>
+          <w:lang w:val="en-US"/>
+        </w:rPr>
+        <w:t>exp</w:t>
+      </w:r>
+      <w:proofErr w:type="spellEnd"/>
+      <w:r>
+        <w:rPr>
+          <w:lang w:val="en-US"/>
+        </w:rPr>
+        <w:t xml:space="preserve"> point collider for easier collection</w:t>
       </w:r>
     </w:p>
     <w:p>
@@ -5050,7 +6004,21 @@
         <w:rPr>
           <w:lang w:val="en-US"/>
         </w:rPr>
-        <w:t>Programmer art for boss X pos indicator</w:t>
+        <w:t xml:space="preserve">Programmer art for boss X </w:t>
+      </w:r>
+      <w:proofErr w:type="spellStart"/>
+      <w:r>
+        <w:rPr>
+          <w:lang w:val="en-US"/>
+        </w:rPr>
+        <w:t>pos</w:t>
+      </w:r>
+      <w:proofErr w:type="spellEnd"/>
+      <w:r>
+        <w:rPr>
+          <w:lang w:val="en-US"/>
+        </w:rPr>
+        <w:t xml:space="preserve"> indicator</w:t>
       </w:r>
     </w:p>
     <w:p>
@@ -5149,14 +6117,14 @@
           <w:lang w:val="en-US"/>
         </w:rPr>
       </w:pPr>
-      <w:bookmarkStart w:id="19" w:name="_Toc468270169"/>
+      <w:bookmarkStart w:id="20" w:name="_Toc468270169"/>
       <w:r>
         <w:rPr>
           <w:lang w:val="en-US"/>
         </w:rPr>
         <w:t>0.0.4</w:t>
       </w:r>
-      <w:bookmarkEnd w:id="19"/>
+      <w:bookmarkEnd w:id="20"/>
     </w:p>
     <w:p>
       <w:pPr>
@@ -5282,8 +6250,30 @@
         <w:rPr>
           <w:lang w:val="en-US"/>
         </w:rPr>
-        <w:t>Waves now refer to an arraylist of spawnpositions</w:t>
-      </w:r>
+        <w:t xml:space="preserve">Waves now refer to an </w:t>
+      </w:r>
+      <w:proofErr w:type="spellStart"/>
+      <w:r>
+        <w:rPr>
+          <w:lang w:val="en-US"/>
+        </w:rPr>
+        <w:t>arraylist</w:t>
+      </w:r>
+      <w:proofErr w:type="spellEnd"/>
+      <w:r>
+        <w:rPr>
+          <w:lang w:val="en-US"/>
+        </w:rPr>
+        <w:t xml:space="preserve"> of </w:t>
+      </w:r>
+      <w:proofErr w:type="spellStart"/>
+      <w:r>
+        <w:rPr>
+          <w:lang w:val="en-US"/>
+        </w:rPr>
+        <w:t>spawnpositions</w:t>
+      </w:r>
+      <w:proofErr w:type="spellEnd"/>
     </w:p>
     <w:p>
       <w:pPr>
@@ -5300,7 +6290,21 @@
         <w:rPr>
           <w:lang w:val="en-US"/>
         </w:rPr>
-        <w:t>Added new movementpattern to center enemy horizontally</w:t>
+        <w:t xml:space="preserve">Added new </w:t>
+      </w:r>
+      <w:proofErr w:type="spellStart"/>
+      <w:r>
+        <w:rPr>
+          <w:lang w:val="en-US"/>
+        </w:rPr>
+        <w:t>movementpattern</w:t>
+      </w:r>
+      <w:proofErr w:type="spellEnd"/>
+      <w:r>
+        <w:rPr>
+          <w:lang w:val="en-US"/>
+        </w:rPr>
+        <w:t xml:space="preserve"> to center enemy horizontally</w:t>
       </w:r>
     </w:p>
     <w:p>
@@ -5354,7 +6358,21 @@
         <w:rPr>
           <w:lang w:val="en-US"/>
         </w:rPr>
-        <w:t>Fixed boss movementpattern and pattern referencing the same old one (create a new pattern from template if used more than once)</w:t>
+        <w:t xml:space="preserve">Fixed boss </w:t>
+      </w:r>
+      <w:proofErr w:type="spellStart"/>
+      <w:r>
+        <w:rPr>
+          <w:lang w:val="en-US"/>
+        </w:rPr>
+        <w:t>movementpattern</w:t>
+      </w:r>
+      <w:proofErr w:type="spellEnd"/>
+      <w:r>
+        <w:rPr>
+          <w:lang w:val="en-US"/>
+        </w:rPr>
+        <w:t xml:space="preserve"> and pattern referencing the same old one (create a new pattern from template if used more than once)</w:t>
       </w:r>
     </w:p>
     <w:p>
@@ -5390,7 +6408,21 @@
         <w:rPr>
           <w:lang w:val="en-US"/>
         </w:rPr>
-        <w:t>Added focus mode -&gt; hitbox becomes visible, player movement speed halves</w:t>
+        <w:t xml:space="preserve">Added focus mode -&gt; </w:t>
+      </w:r>
+      <w:proofErr w:type="spellStart"/>
+      <w:r>
+        <w:rPr>
+          <w:lang w:val="en-US"/>
+        </w:rPr>
+        <w:t>hitbox</w:t>
+      </w:r>
+      <w:proofErr w:type="spellEnd"/>
+      <w:r>
+        <w:rPr>
+          <w:lang w:val="en-US"/>
+        </w:rPr>
+        <w:t xml:space="preserve"> becomes visible, player movement speed halves</w:t>
       </w:r>
     </w:p>
     <w:p>
@@ -5444,8 +6476,30 @@
         <w:rPr>
           <w:lang w:val="en-US"/>
         </w:rPr>
-        <w:t>Fixed boss healthbar resetting when next healthbar</w:t>
-      </w:r>
+        <w:t xml:space="preserve">Fixed boss </w:t>
+      </w:r>
+      <w:proofErr w:type="spellStart"/>
+      <w:r>
+        <w:rPr>
+          <w:lang w:val="en-US"/>
+        </w:rPr>
+        <w:t>healthbar</w:t>
+      </w:r>
+      <w:proofErr w:type="spellEnd"/>
+      <w:r>
+        <w:rPr>
+          <w:lang w:val="en-US"/>
+        </w:rPr>
+        <w:t xml:space="preserve"> resetting when next </w:t>
+      </w:r>
+      <w:proofErr w:type="spellStart"/>
+      <w:r>
+        <w:rPr>
+          <w:lang w:val="en-US"/>
+        </w:rPr>
+        <w:t>healthbar</w:t>
+      </w:r>
+      <w:proofErr w:type="spellEnd"/>
     </w:p>
     <w:p>
       <w:pPr>
@@ -5476,11 +6530,19 @@
           <w:lang w:val="en-US"/>
         </w:rPr>
       </w:pPr>
-      <w:r>
-        <w:rPr>
-          <w:lang w:val="en-US"/>
-        </w:rPr>
-        <w:t>Toplayer alpha fading out/in</w:t>
+      <w:proofErr w:type="spellStart"/>
+      <w:r>
+        <w:rPr>
+          <w:lang w:val="en-US"/>
+        </w:rPr>
+        <w:t>Toplayer</w:t>
+      </w:r>
+      <w:proofErr w:type="spellEnd"/>
+      <w:r>
+        <w:rPr>
+          <w:lang w:val="en-US"/>
+        </w:rPr>
+        <w:t xml:space="preserve"> alpha fading out/in</w:t>
       </w:r>
     </w:p>
     <w:p>
@@ -5508,14 +6570,14 @@
           <w:lang w:val="en-US"/>
         </w:rPr>
       </w:pPr>
-      <w:bookmarkStart w:id="20" w:name="_Toc468270170"/>
+      <w:bookmarkStart w:id="21" w:name="_Toc468270170"/>
       <w:r>
         <w:rPr>
           <w:lang w:val="en-US"/>
         </w:rPr>
         <w:t>0.0.5</w:t>
       </w:r>
-      <w:bookmarkEnd w:id="20"/>
+      <w:bookmarkEnd w:id="21"/>
     </w:p>
     <w:p>
       <w:pPr>
@@ -5622,8 +6684,16 @@
         <w:rPr>
           <w:lang w:val="en-US"/>
         </w:rPr>
-        <w:t>Phase turned into monobehaviour</w:t>
-      </w:r>
+        <w:t xml:space="preserve">Phase turned into </w:t>
+      </w:r>
+      <w:proofErr w:type="spellStart"/>
+      <w:r>
+        <w:rPr>
+          <w:lang w:val="en-US"/>
+        </w:rPr>
+        <w:t>monobehaviour</w:t>
+      </w:r>
+      <w:proofErr w:type="spellEnd"/>
     </w:p>
     <w:p>
       <w:pPr>
@@ -5640,7 +6710,21 @@
         <w:rPr>
           <w:lang w:val="en-US"/>
         </w:rPr>
-        <w:t>Tweaked giantweb pattern so that each layer has less bullets</w:t>
+        <w:t xml:space="preserve">Tweaked </w:t>
+      </w:r>
+      <w:proofErr w:type="spellStart"/>
+      <w:r>
+        <w:rPr>
+          <w:lang w:val="en-US"/>
+        </w:rPr>
+        <w:t>giantweb</w:t>
+      </w:r>
+      <w:proofErr w:type="spellEnd"/>
+      <w:r>
+        <w:rPr>
+          <w:lang w:val="en-US"/>
+        </w:rPr>
+        <w:t xml:space="preserve"> pattern so that each layer has less bullets</w:t>
       </w:r>
     </w:p>
     <w:p>
@@ -5748,7 +6832,21 @@
         <w:rPr>
           <w:lang w:val="en-US"/>
         </w:rPr>
-        <w:t>Phasing loop condition recognition hotfixed with force break while</w:t>
+        <w:t xml:space="preserve">Phasing loop condition recognition </w:t>
+      </w:r>
+      <w:proofErr w:type="spellStart"/>
+      <w:r>
+        <w:rPr>
+          <w:lang w:val="en-US"/>
+        </w:rPr>
+        <w:t>hotfixed</w:t>
+      </w:r>
+      <w:proofErr w:type="spellEnd"/>
+      <w:r>
+        <w:rPr>
+          <w:lang w:val="en-US"/>
+        </w:rPr>
+        <w:t xml:space="preserve"> with force break while</w:t>
       </w:r>
     </w:p>
     <w:p>
@@ -5874,8 +6972,16 @@
         <w:rPr>
           <w:lang w:val="en-US"/>
         </w:rPr>
-        <w:t>+ Lightsource</w:t>
-      </w:r>
+        <w:t xml:space="preserve">+ </w:t>
+      </w:r>
+      <w:proofErr w:type="spellStart"/>
+      <w:r>
+        <w:rPr>
+          <w:lang w:val="en-US"/>
+        </w:rPr>
+        <w:t>Lightsource</w:t>
+      </w:r>
+      <w:proofErr w:type="spellEnd"/>
     </w:p>
     <w:p>
       <w:pPr>
@@ -5927,14 +7033,14 @@
           <w:lang w:val="en-US"/>
         </w:rPr>
       </w:pPr>
-      <w:bookmarkStart w:id="21" w:name="_Toc468270171"/>
+      <w:bookmarkStart w:id="22" w:name="_Toc468270171"/>
       <w:r>
         <w:rPr>
           <w:lang w:val="en-US"/>
         </w:rPr>
         <w:t>NOTES</w:t>
       </w:r>
-      <w:bookmarkEnd w:id="21"/>
+      <w:bookmarkEnd w:id="22"/>
     </w:p>
     <w:p>
       <w:pPr>
@@ -5961,7 +7067,7 @@
           <w:lang w:val="en-US"/>
         </w:rPr>
       </w:pPr>
-      <w:bookmarkStart w:id="22" w:name="_Toc468270172"/>
+      <w:bookmarkStart w:id="23" w:name="_Toc468270172"/>
       <w:r>
         <w:rPr>
           <w:lang w:val="en-US"/>
@@ -5975,7 +7081,7 @@
         </w:rPr>
         <w:t>6</w:t>
       </w:r>
-      <w:bookmarkEnd w:id="22"/>
+      <w:bookmarkEnd w:id="23"/>
     </w:p>
     <w:p>
       <w:pPr>
@@ -6010,8 +7116,16 @@
         <w:rPr>
           <w:lang w:val="en-US"/>
         </w:rPr>
-        <w:t>Removed unnecessary multiplier from enemy movement speed calc</w:t>
-      </w:r>
+        <w:t xml:space="preserve">Removed unnecessary multiplier from enemy movement speed </w:t>
+      </w:r>
+      <w:proofErr w:type="spellStart"/>
+      <w:r>
+        <w:rPr>
+          <w:lang w:val="en-US"/>
+        </w:rPr>
+        <w:t>calc</w:t>
+      </w:r>
+      <w:proofErr w:type="spellEnd"/>
     </w:p>
     <w:p>
       <w:pPr>
@@ -6250,7 +7364,21 @@
         <w:rPr>
           <w:lang w:val="en-US"/>
         </w:rPr>
-        <w:t>New movement pattern: Swing (rotates around centerpoint)</w:t>
+        <w:t xml:space="preserve">New movement pattern: Swing (rotates around </w:t>
+      </w:r>
+      <w:proofErr w:type="spellStart"/>
+      <w:r>
+        <w:rPr>
+          <w:lang w:val="en-US"/>
+        </w:rPr>
+        <w:t>centerpoint</w:t>
+      </w:r>
+      <w:proofErr w:type="spellEnd"/>
+      <w:r>
+        <w:rPr>
+          <w:lang w:val="en-US"/>
+        </w:rPr>
+        <w:t>)</w:t>
       </w:r>
     </w:p>
     <w:p>
@@ -6340,7 +7468,21 @@
         <w:rPr>
           <w:lang w:val="en-US"/>
         </w:rPr>
-        <w:t>Started concepting a new boss</w:t>
+        <w:t xml:space="preserve">Started </w:t>
+      </w:r>
+      <w:proofErr w:type="spellStart"/>
+      <w:r>
+        <w:rPr>
+          <w:lang w:val="en-US"/>
+        </w:rPr>
+        <w:t>concepting</w:t>
+      </w:r>
+      <w:proofErr w:type="spellEnd"/>
+      <w:r>
+        <w:rPr>
+          <w:lang w:val="en-US"/>
+        </w:rPr>
+        <w:t xml:space="preserve"> a new boss</w:t>
       </w:r>
     </w:p>
     <w:p>
@@ -6394,26 +7536,40 @@
           <w:lang w:val="en-US"/>
         </w:rPr>
       </w:pPr>
-      <w:bookmarkStart w:id="23" w:name="_Toc468270173"/>
+      <w:bookmarkStart w:id="24" w:name="_Toc468270173"/>
       <w:r>
         <w:rPr>
           <w:lang w:val="en-US"/>
         </w:rPr>
         <w:t>NOTES</w:t>
       </w:r>
-      <w:bookmarkEnd w:id="23"/>
-    </w:p>
-    <w:p>
-      <w:pPr>
-        <w:rPr>
-          <w:lang w:val="en-US"/>
-        </w:rPr>
-      </w:pPr>
-      <w:r>
-        <w:rPr>
-          <w:lang w:val="en-US"/>
-        </w:rPr>
-        <w:t>Refrain from creating monobehaviours with “new”</w:t>
+      <w:bookmarkEnd w:id="24"/>
+    </w:p>
+    <w:p>
+      <w:pPr>
+        <w:rPr>
+          <w:lang w:val="en-US"/>
+        </w:rPr>
+      </w:pPr>
+      <w:r>
+        <w:rPr>
+          <w:lang w:val="en-US"/>
+        </w:rPr>
+        <w:t xml:space="preserve">Refrain from creating </w:t>
+      </w:r>
+      <w:proofErr w:type="spellStart"/>
+      <w:r>
+        <w:rPr>
+          <w:lang w:val="en-US"/>
+        </w:rPr>
+        <w:t>monobehaviours</w:t>
+      </w:r>
+      <w:proofErr w:type="spellEnd"/>
+      <w:r>
+        <w:rPr>
+          <w:lang w:val="en-US"/>
+        </w:rPr>
+        <w:t xml:space="preserve"> with “new”</w:t>
       </w:r>
     </w:p>
     <w:p>
@@ -6447,7 +7603,7 @@
           <w:lang w:val="en-US"/>
         </w:rPr>
       </w:pPr>
-      <w:bookmarkStart w:id="24" w:name="_Toc468270174"/>
+      <w:bookmarkStart w:id="25" w:name="_Toc468270174"/>
       <w:r>
         <w:rPr>
           <w:lang w:val="en-US"/>
@@ -6455,7 +7611,7 @@
         <w:lastRenderedPageBreak/>
         <w:t>0.0.7</w:t>
       </w:r>
-      <w:bookmarkEnd w:id="24"/>
+      <w:bookmarkEnd w:id="25"/>
     </w:p>
     <w:p>
       <w:pPr>
@@ -6504,12 +7660,28 @@
           <w:lang w:val="en-US"/>
         </w:rPr>
       </w:pPr>
-      <w:r>
-        <w:rPr>
-          <w:lang w:val="en-US"/>
-        </w:rPr>
-        <w:t>Statpoints are powered up when meter threshold reahed</w:t>
-      </w:r>
+      <w:proofErr w:type="spellStart"/>
+      <w:r>
+        <w:rPr>
+          <w:lang w:val="en-US"/>
+        </w:rPr>
+        <w:t>Statpoints</w:t>
+      </w:r>
+      <w:proofErr w:type="spellEnd"/>
+      <w:r>
+        <w:rPr>
+          <w:lang w:val="en-US"/>
+        </w:rPr>
+        <w:t xml:space="preserve"> are powered up when meter threshold </w:t>
+      </w:r>
+      <w:proofErr w:type="spellStart"/>
+      <w:r>
+        <w:rPr>
+          <w:lang w:val="en-US"/>
+        </w:rPr>
+        <w:t>reahed</w:t>
+      </w:r>
+      <w:proofErr w:type="spellEnd"/>
     </w:p>
     <w:p>
       <w:pPr>
@@ -6562,7 +7734,21 @@
         <w:rPr>
           <w:lang w:val="en-US"/>
         </w:rPr>
-        <w:t>Fixed boss namepanel not resetting when restart</w:t>
+        <w:t xml:space="preserve">Fixed boss </w:t>
+      </w:r>
+      <w:proofErr w:type="spellStart"/>
+      <w:r>
+        <w:rPr>
+          <w:lang w:val="en-US"/>
+        </w:rPr>
+        <w:t>namepanel</w:t>
+      </w:r>
+      <w:proofErr w:type="spellEnd"/>
+      <w:r>
+        <w:rPr>
+          <w:lang w:val="en-US"/>
+        </w:rPr>
+        <w:t xml:space="preserve"> not resetting when restart</w:t>
       </w:r>
     </w:p>
     <w:p>
@@ -6616,8 +7802,30 @@
         <w:rPr>
           <w:lang w:val="en-US"/>
         </w:rPr>
-        <w:t>Character spawns weapons when powerup, loses them when powerdown</w:t>
-      </w:r>
+        <w:t xml:space="preserve">Character spawns weapons when </w:t>
+      </w:r>
+      <w:proofErr w:type="spellStart"/>
+      <w:r>
+        <w:rPr>
+          <w:lang w:val="en-US"/>
+        </w:rPr>
+        <w:t>powerup</w:t>
+      </w:r>
+      <w:proofErr w:type="spellEnd"/>
+      <w:r>
+        <w:rPr>
+          <w:lang w:val="en-US"/>
+        </w:rPr>
+        <w:t xml:space="preserve">, loses them when </w:t>
+      </w:r>
+      <w:proofErr w:type="spellStart"/>
+      <w:r>
+        <w:rPr>
+          <w:lang w:val="en-US"/>
+        </w:rPr>
+        <w:t>powerdown</w:t>
+      </w:r>
+      <w:proofErr w:type="spellEnd"/>
     </w:p>
     <w:p>
       <w:pPr>
@@ -6849,14 +8057,14 @@
           <w:lang w:val="en-US"/>
         </w:rPr>
       </w:pPr>
-      <w:bookmarkStart w:id="25" w:name="_Toc468270175"/>
+      <w:bookmarkStart w:id="26" w:name="_Toc468270175"/>
       <w:r>
         <w:rPr>
           <w:lang w:val="en-US"/>
         </w:rPr>
         <w:t>0.0.8</w:t>
       </w:r>
-      <w:bookmarkEnd w:id="25"/>
+      <w:bookmarkEnd w:id="26"/>
     </w:p>
     <w:p>
       <w:pPr>
@@ -7143,7 +8351,21 @@
         <w:rPr>
           <w:lang w:val="en-US"/>
         </w:rPr>
-        <w:t>Parallax can be handled from stagehandler routine</w:t>
+        <w:t xml:space="preserve">Parallax can be handled from </w:t>
+      </w:r>
+      <w:proofErr w:type="spellStart"/>
+      <w:r>
+        <w:rPr>
+          <w:lang w:val="en-US"/>
+        </w:rPr>
+        <w:t>stagehandler</w:t>
+      </w:r>
+      <w:proofErr w:type="spellEnd"/>
+      <w:r>
+        <w:rPr>
+          <w:lang w:val="en-US"/>
+        </w:rPr>
+        <w:t xml:space="preserve"> routine</w:t>
       </w:r>
     </w:p>
     <w:p>
@@ -7234,7 +8456,21 @@
           <w:lang w:val="en-US"/>
         </w:rPr>
         <w:lastRenderedPageBreak/>
-        <w:t>Stripped down coroutines that broke the initialization</w:t>
+        <w:t xml:space="preserve">Stripped down </w:t>
+      </w:r>
+      <w:proofErr w:type="spellStart"/>
+      <w:r>
+        <w:rPr>
+          <w:lang w:val="en-US"/>
+        </w:rPr>
+        <w:t>coroutines</w:t>
+      </w:r>
+      <w:proofErr w:type="spellEnd"/>
+      <w:r>
+        <w:rPr>
+          <w:lang w:val="en-US"/>
+        </w:rPr>
+        <w:t xml:space="preserve"> that broke the initialization</w:t>
       </w:r>
     </w:p>
     <w:p>
@@ -7248,11 +8484,19 @@
           <w:lang w:val="en-US"/>
         </w:rPr>
       </w:pPr>
-      <w:r>
-        <w:rPr>
-          <w:lang w:val="en-US"/>
-        </w:rPr>
-        <w:t>WaitUntils are not affected by timescale changes</w:t>
+      <w:proofErr w:type="spellStart"/>
+      <w:r>
+        <w:rPr>
+          <w:lang w:val="en-US"/>
+        </w:rPr>
+        <w:t>WaitUntils</w:t>
+      </w:r>
+      <w:proofErr w:type="spellEnd"/>
+      <w:r>
+        <w:rPr>
+          <w:lang w:val="en-US"/>
+        </w:rPr>
+        <w:t xml:space="preserve"> are not affected by timescale changes</w:t>
       </w:r>
     </w:p>
     <w:p>
@@ -7324,7 +8568,21 @@
         <w:rPr>
           <w:lang w:val="en-US"/>
         </w:rPr>
-        <w:t>Added score gain for corepoints with multiplier</w:t>
+        <w:t xml:space="preserve">Added score gain for </w:t>
+      </w:r>
+      <w:proofErr w:type="spellStart"/>
+      <w:r>
+        <w:rPr>
+          <w:lang w:val="en-US"/>
+        </w:rPr>
+        <w:t>corepoints</w:t>
+      </w:r>
+      <w:proofErr w:type="spellEnd"/>
+      <w:r>
+        <w:rPr>
+          <w:lang w:val="en-US"/>
+        </w:rPr>
+        <w:t xml:space="preserve"> with multiplier</w:t>
       </w:r>
     </w:p>
     <w:p>
@@ -7342,8 +8600,16 @@
         <w:rPr>
           <w:lang w:val="en-US"/>
         </w:rPr>
-        <w:t>Visual indication for score and hiscore</w:t>
-      </w:r>
+        <w:t xml:space="preserve">Visual indication for score and </w:t>
+      </w:r>
+      <w:proofErr w:type="spellStart"/>
+      <w:r>
+        <w:rPr>
+          <w:lang w:val="en-US"/>
+        </w:rPr>
+        <w:t>hiscore</w:t>
+      </w:r>
+      <w:proofErr w:type="spellEnd"/>
     </w:p>
     <w:p>
       <w:pPr>
@@ -7417,7 +8683,21 @@
         <w:rPr>
           <w:lang w:val="en-US"/>
         </w:rPr>
-        <w:t>Decoupled a lot of components from GameControl and UI</w:t>
+        <w:t xml:space="preserve">Decoupled a lot of components from </w:t>
+      </w:r>
+      <w:proofErr w:type="spellStart"/>
+      <w:r>
+        <w:rPr>
+          <w:lang w:val="en-US"/>
+        </w:rPr>
+        <w:t>GameControl</w:t>
+      </w:r>
+      <w:proofErr w:type="spellEnd"/>
+      <w:r>
+        <w:rPr>
+          <w:lang w:val="en-US"/>
+        </w:rPr>
+        <w:t xml:space="preserve"> and UI</w:t>
       </w:r>
     </w:p>
     <w:p>
@@ -7453,7 +8733,21 @@
         <w:rPr>
           <w:lang w:val="en-US"/>
         </w:rPr>
-        <w:t xml:space="preserve">Inherited boss phase routines from Phaser so it doesn’t get crowded </w:t>
+        <w:t xml:space="preserve">Inherited boss phase routines from </w:t>
+      </w:r>
+      <w:proofErr w:type="spellStart"/>
+      <w:r>
+        <w:rPr>
+          <w:lang w:val="en-US"/>
+        </w:rPr>
+        <w:t>Phaser</w:t>
+      </w:r>
+      <w:proofErr w:type="spellEnd"/>
+      <w:r>
+        <w:rPr>
+          <w:lang w:val="en-US"/>
+        </w:rPr>
+        <w:t xml:space="preserve"> so it doesn’t get crowded </w:t>
       </w:r>
     </w:p>
     <w:p>
@@ -7467,6 +8761,7 @@
           <w:lang w:val="en-US"/>
         </w:rPr>
       </w:pPr>
+      <w:proofErr w:type="spellStart"/>
       <w:r>
         <w:rPr>
           <w:lang w:val="en-US"/>
@@ -7483,7 +8778,14 @@
         <w:rPr>
           <w:lang w:val="en-US"/>
         </w:rPr>
-        <w:t>d stage canvas</w:t>
+        <w:t>d</w:t>
+      </w:r>
+      <w:proofErr w:type="spellEnd"/>
+      <w:r>
+        <w:rPr>
+          <w:lang w:val="en-US"/>
+        </w:rPr>
+        <w:t xml:space="preserve"> stage canvas</w:t>
       </w:r>
     </w:p>
     <w:p>
@@ -7513,8 +8815,30 @@
         <w:rPr>
           <w:lang w:val="en-US"/>
         </w:rPr>
-        <w:t xml:space="preserve"> all normal textassets to TMPro</w:t>
-      </w:r>
+        <w:t xml:space="preserve"> all normal </w:t>
+      </w:r>
+      <w:proofErr w:type="spellStart"/>
+      <w:r>
+        <w:rPr>
+          <w:lang w:val="en-US"/>
+        </w:rPr>
+        <w:t>textassets</w:t>
+      </w:r>
+      <w:proofErr w:type="spellEnd"/>
+      <w:r>
+        <w:rPr>
+          <w:lang w:val="en-US"/>
+        </w:rPr>
+        <w:t xml:space="preserve"> to </w:t>
+      </w:r>
+      <w:proofErr w:type="spellStart"/>
+      <w:r>
+        <w:rPr>
+          <w:lang w:val="en-US"/>
+        </w:rPr>
+        <w:t>TMPro</w:t>
+      </w:r>
+      <w:proofErr w:type="spellEnd"/>
     </w:p>
     <w:p>
       <w:pPr>
@@ -7531,7 +8855,35 @@
         <w:rPr>
           <w:lang w:val="en-US"/>
         </w:rPr>
-        <w:t>Added toggleable invulnerability indicator to boss hp bar</w:t>
+        <w:t xml:space="preserve">Added </w:t>
+      </w:r>
+      <w:proofErr w:type="spellStart"/>
+      <w:r>
+        <w:rPr>
+          <w:lang w:val="en-US"/>
+        </w:rPr>
+        <w:t>toggleable</w:t>
+      </w:r>
+      <w:proofErr w:type="spellEnd"/>
+      <w:r>
+        <w:rPr>
+          <w:lang w:val="en-US"/>
+        </w:rPr>
+        <w:t xml:space="preserve"> invulnerability indicator to boss </w:t>
+      </w:r>
+      <w:proofErr w:type="spellStart"/>
+      <w:r>
+        <w:rPr>
+          <w:lang w:val="en-US"/>
+        </w:rPr>
+        <w:t>hp</w:t>
+      </w:r>
+      <w:proofErr w:type="spellEnd"/>
+      <w:r>
+        <w:rPr>
+          <w:lang w:val="en-US"/>
+        </w:rPr>
+        <w:t xml:space="preserve"> bar</w:t>
       </w:r>
     </w:p>
     <w:p>
@@ -7549,8 +8901,44 @@
         <w:rPr>
           <w:lang w:val="en-US"/>
         </w:rPr>
-        <w:t>Moved boss init from enemylib to stage init</w:t>
-      </w:r>
+        <w:t xml:space="preserve">Moved boss </w:t>
+      </w:r>
+      <w:proofErr w:type="spellStart"/>
+      <w:r>
+        <w:rPr>
+          <w:lang w:val="en-US"/>
+        </w:rPr>
+        <w:t>init</w:t>
+      </w:r>
+      <w:proofErr w:type="spellEnd"/>
+      <w:r>
+        <w:rPr>
+          <w:lang w:val="en-US"/>
+        </w:rPr>
+        <w:t xml:space="preserve"> from </w:t>
+      </w:r>
+      <w:proofErr w:type="spellStart"/>
+      <w:r>
+        <w:rPr>
+          <w:lang w:val="en-US"/>
+        </w:rPr>
+        <w:t>enemylib</w:t>
+      </w:r>
+      <w:proofErr w:type="spellEnd"/>
+      <w:r>
+        <w:rPr>
+          <w:lang w:val="en-US"/>
+        </w:rPr>
+        <w:t xml:space="preserve"> to stage </w:t>
+      </w:r>
+      <w:proofErr w:type="spellStart"/>
+      <w:r>
+        <w:rPr>
+          <w:lang w:val="en-US"/>
+        </w:rPr>
+        <w:t>init</w:t>
+      </w:r>
+      <w:proofErr w:type="spellEnd"/>
     </w:p>
     <w:p>
       <w:pPr>
@@ -7567,7 +8955,35 @@
         <w:rPr>
           <w:lang w:val="en-US"/>
         </w:rPr>
-        <w:t>Added a difficulty modifier to stage init that affects enemy shootspeed and bullet cou</w:t>
+        <w:t xml:space="preserve">Added a difficulty modifier to stage </w:t>
+      </w:r>
+      <w:proofErr w:type="spellStart"/>
+      <w:r>
+        <w:rPr>
+          <w:lang w:val="en-US"/>
+        </w:rPr>
+        <w:t>init</w:t>
+      </w:r>
+      <w:proofErr w:type="spellEnd"/>
+      <w:r>
+        <w:rPr>
+          <w:lang w:val="en-US"/>
+        </w:rPr>
+        <w:t xml:space="preserve"> that affects enemy </w:t>
+      </w:r>
+      <w:proofErr w:type="spellStart"/>
+      <w:r>
+        <w:rPr>
+          <w:lang w:val="en-US"/>
+        </w:rPr>
+        <w:t>shootspeed</w:t>
+      </w:r>
+      <w:proofErr w:type="spellEnd"/>
+      <w:r>
+        <w:rPr>
+          <w:lang w:val="en-US"/>
+        </w:rPr>
+        <w:t xml:space="preserve"> and bullet cou</w:t>
       </w:r>
       <w:r>
         <w:rPr>
@@ -7621,7 +9037,35 @@
         <w:rPr>
           <w:lang w:val="en-US"/>
         </w:rPr>
-        <w:t>Fixed character movement speed, wasn’t using deltatime so it was different between dev and build</w:t>
+        <w:t xml:space="preserve">Fixed character movement speed, wasn’t using </w:t>
+      </w:r>
+      <w:proofErr w:type="spellStart"/>
+      <w:r>
+        <w:rPr>
+          <w:lang w:val="en-US"/>
+        </w:rPr>
+        <w:t>deltatime</w:t>
+      </w:r>
+      <w:proofErr w:type="spellEnd"/>
+      <w:r>
+        <w:rPr>
+          <w:lang w:val="en-US"/>
+        </w:rPr>
+        <w:t xml:space="preserve"> so it was different between </w:t>
+      </w:r>
+      <w:proofErr w:type="spellStart"/>
+      <w:r>
+        <w:rPr>
+          <w:lang w:val="en-US"/>
+        </w:rPr>
+        <w:t>dev</w:t>
+      </w:r>
+      <w:proofErr w:type="spellEnd"/>
+      <w:r>
+        <w:rPr>
+          <w:lang w:val="en-US"/>
+        </w:rPr>
+        <w:t xml:space="preserve"> and build</w:t>
       </w:r>
     </w:p>
     <w:p>
@@ -7639,7 +9083,21 @@
         <w:rPr>
           <w:lang w:val="en-US"/>
         </w:rPr>
-        <w:t>Fixed midboss timer</w:t>
+        <w:t xml:space="preserve">Fixed </w:t>
+      </w:r>
+      <w:proofErr w:type="spellStart"/>
+      <w:r>
+        <w:rPr>
+          <w:lang w:val="en-US"/>
+        </w:rPr>
+        <w:t>midboss</w:t>
+      </w:r>
+      <w:proofErr w:type="spellEnd"/>
+      <w:r>
+        <w:rPr>
+          <w:lang w:val="en-US"/>
+        </w:rPr>
+        <w:t xml:space="preserve"> timer</w:t>
       </w:r>
     </w:p>
     <w:p>
@@ -7717,11 +9175,19 @@
         </w:rPr>
         <w:t xml:space="preserve"> </w:t>
       </w:r>
-      <w:r>
-        <w:rPr>
-          <w:lang w:val="en-US"/>
-        </w:rPr>
-        <w:t xml:space="preserve">stagehandling </w:t>
+      <w:proofErr w:type="spellStart"/>
+      <w:r>
+        <w:rPr>
+          <w:lang w:val="en-US"/>
+        </w:rPr>
+        <w:t>stagehandling</w:t>
+      </w:r>
+      <w:proofErr w:type="spellEnd"/>
+      <w:r>
+        <w:rPr>
+          <w:lang w:val="en-US"/>
+        </w:rPr>
+        <w:t xml:space="preserve"> </w:t>
       </w:r>
       <w:r>
         <w:rPr>
@@ -7759,8 +9225,6 @@
         </w:rPr>
         <w:t>Handle stage switching by reloading the same scene but swap scripts</w:t>
       </w:r>
-      <w:bookmarkStart w:id="26" w:name="_GoBack"/>
-      <w:bookmarkEnd w:id="26"/>
     </w:p>
     <w:p>
       <w:pPr>
@@ -10129,6 +11593,119 @@
     </w:lvl>
   </w:abstractNum>
   <w:abstractNum w:abstractNumId="21">
+    <w:nsid w:val="496906EF"/>
+    <w:multiLevelType w:val="hybridMultilevel"/>
+    <w:tmpl w:val="5E707DFE"/>
+    <w:lvl w:ilvl="0" w:tplc="04090001">
+      <w:start w:val="1"/>
+      <w:numFmt w:val="bullet"/>
+      <w:lvlText w:val=""/>
+      <w:lvlJc w:val="left"/>
+      <w:pPr>
+        <w:ind w:left="720" w:hanging="360"/>
+      </w:pPr>
+      <w:rPr>
+        <w:rFonts w:ascii="Symbol" w:hAnsi="Symbol" w:hint="default"/>
+      </w:rPr>
+    </w:lvl>
+    <w:lvl w:ilvl="1" w:tplc="04090003" w:tentative="1">
+      <w:start w:val="1"/>
+      <w:numFmt w:val="bullet"/>
+      <w:lvlText w:val="o"/>
+      <w:lvlJc w:val="left"/>
+      <w:pPr>
+        <w:ind w:left="1440" w:hanging="360"/>
+      </w:pPr>
+      <w:rPr>
+        <w:rFonts w:ascii="Courier New" w:hAnsi="Courier New" w:cs="Courier New" w:hint="default"/>
+      </w:rPr>
+    </w:lvl>
+    <w:lvl w:ilvl="2" w:tplc="04090005" w:tentative="1">
+      <w:start w:val="1"/>
+      <w:numFmt w:val="bullet"/>
+      <w:lvlText w:val=""/>
+      <w:lvlJc w:val="left"/>
+      <w:pPr>
+        <w:ind w:left="2160" w:hanging="360"/>
+      </w:pPr>
+      <w:rPr>
+        <w:rFonts w:ascii="Wingdings" w:hAnsi="Wingdings" w:hint="default"/>
+      </w:rPr>
+    </w:lvl>
+    <w:lvl w:ilvl="3" w:tplc="04090001" w:tentative="1">
+      <w:start w:val="1"/>
+      <w:numFmt w:val="bullet"/>
+      <w:lvlText w:val=""/>
+      <w:lvlJc w:val="left"/>
+      <w:pPr>
+        <w:ind w:left="2880" w:hanging="360"/>
+      </w:pPr>
+      <w:rPr>
+        <w:rFonts w:ascii="Symbol" w:hAnsi="Symbol" w:hint="default"/>
+      </w:rPr>
+    </w:lvl>
+    <w:lvl w:ilvl="4" w:tplc="04090003" w:tentative="1">
+      <w:start w:val="1"/>
+      <w:numFmt w:val="bullet"/>
+      <w:lvlText w:val="o"/>
+      <w:lvlJc w:val="left"/>
+      <w:pPr>
+        <w:ind w:left="3600" w:hanging="360"/>
+      </w:pPr>
+      <w:rPr>
+        <w:rFonts w:ascii="Courier New" w:hAnsi="Courier New" w:cs="Courier New" w:hint="default"/>
+      </w:rPr>
+    </w:lvl>
+    <w:lvl w:ilvl="5" w:tplc="04090005" w:tentative="1">
+      <w:start w:val="1"/>
+      <w:numFmt w:val="bullet"/>
+      <w:lvlText w:val=""/>
+      <w:lvlJc w:val="left"/>
+      <w:pPr>
+        <w:ind w:left="4320" w:hanging="360"/>
+      </w:pPr>
+      <w:rPr>
+        <w:rFonts w:ascii="Wingdings" w:hAnsi="Wingdings" w:hint="default"/>
+      </w:rPr>
+    </w:lvl>
+    <w:lvl w:ilvl="6" w:tplc="04090001" w:tentative="1">
+      <w:start w:val="1"/>
+      <w:numFmt w:val="bullet"/>
+      <w:lvlText w:val=""/>
+      <w:lvlJc w:val="left"/>
+      <w:pPr>
+        <w:ind w:left="5040" w:hanging="360"/>
+      </w:pPr>
+      <w:rPr>
+        <w:rFonts w:ascii="Symbol" w:hAnsi="Symbol" w:hint="default"/>
+      </w:rPr>
+    </w:lvl>
+    <w:lvl w:ilvl="7" w:tplc="04090003" w:tentative="1">
+      <w:start w:val="1"/>
+      <w:numFmt w:val="bullet"/>
+      <w:lvlText w:val="o"/>
+      <w:lvlJc w:val="left"/>
+      <w:pPr>
+        <w:ind w:left="5760" w:hanging="360"/>
+      </w:pPr>
+      <w:rPr>
+        <w:rFonts w:ascii="Courier New" w:hAnsi="Courier New" w:cs="Courier New" w:hint="default"/>
+      </w:rPr>
+    </w:lvl>
+    <w:lvl w:ilvl="8" w:tplc="04090005" w:tentative="1">
+      <w:start w:val="1"/>
+      <w:numFmt w:val="bullet"/>
+      <w:lvlText w:val=""/>
+      <w:lvlJc w:val="left"/>
+      <w:pPr>
+        <w:ind w:left="6480" w:hanging="360"/>
+      </w:pPr>
+      <w:rPr>
+        <w:rFonts w:ascii="Wingdings" w:hAnsi="Wingdings" w:hint="default"/>
+      </w:rPr>
+    </w:lvl>
+  </w:abstractNum>
+  <w:abstractNum w:abstractNumId="22">
     <w:nsid w:val="4B87315B"/>
     <w:multiLevelType w:val="hybridMultilevel"/>
     <w:tmpl w:val="74A090AC"/>
@@ -10241,7 +11818,7 @@
       </w:rPr>
     </w:lvl>
   </w:abstractNum>
-  <w:abstractNum w:abstractNumId="22">
+  <w:abstractNum w:abstractNumId="23">
     <w:nsid w:val="55F84C08"/>
     <w:multiLevelType w:val="hybridMultilevel"/>
     <w:tmpl w:val="4070948C"/>
@@ -10354,7 +11931,7 @@
       </w:rPr>
     </w:lvl>
   </w:abstractNum>
-  <w:abstractNum w:abstractNumId="23">
+  <w:abstractNum w:abstractNumId="24">
     <w:nsid w:val="56B7040A"/>
     <w:multiLevelType w:val="hybridMultilevel"/>
     <w:tmpl w:val="68FE5DBC"/>
@@ -10467,7 +12044,7 @@
       </w:rPr>
     </w:lvl>
   </w:abstractNum>
-  <w:abstractNum w:abstractNumId="24">
+  <w:abstractNum w:abstractNumId="25">
     <w:nsid w:val="59304B29"/>
     <w:multiLevelType w:val="hybridMultilevel"/>
     <w:tmpl w:val="6E4E35E2"/>
@@ -10580,7 +12157,7 @@
       </w:rPr>
     </w:lvl>
   </w:abstractNum>
-  <w:abstractNum w:abstractNumId="25">
+  <w:abstractNum w:abstractNumId="26">
     <w:nsid w:val="59C47E51"/>
     <w:multiLevelType w:val="hybridMultilevel"/>
     <w:tmpl w:val="8092BDE8"/>
@@ -10693,7 +12270,7 @@
       </w:rPr>
     </w:lvl>
   </w:abstractNum>
-  <w:abstractNum w:abstractNumId="26">
+  <w:abstractNum w:abstractNumId="27">
     <w:nsid w:val="5E256BC1"/>
     <w:multiLevelType w:val="hybridMultilevel"/>
     <w:tmpl w:val="1FE8912A"/>
@@ -10806,7 +12383,7 @@
       </w:rPr>
     </w:lvl>
   </w:abstractNum>
-  <w:abstractNum w:abstractNumId="27">
+  <w:abstractNum w:abstractNumId="28">
     <w:nsid w:val="61EA1B47"/>
     <w:multiLevelType w:val="hybridMultilevel"/>
     <w:tmpl w:val="40FA09F0"/>
@@ -10919,7 +12496,7 @@
       </w:rPr>
     </w:lvl>
   </w:abstractNum>
-  <w:abstractNum w:abstractNumId="28">
+  <w:abstractNum w:abstractNumId="29">
     <w:nsid w:val="669F26BB"/>
     <w:multiLevelType w:val="hybridMultilevel"/>
     <w:tmpl w:val="4EDA5672"/>
@@ -11032,7 +12609,7 @@
       </w:rPr>
     </w:lvl>
   </w:abstractNum>
-  <w:abstractNum w:abstractNumId="29">
+  <w:abstractNum w:abstractNumId="30">
     <w:nsid w:val="67404C24"/>
     <w:multiLevelType w:val="hybridMultilevel"/>
     <w:tmpl w:val="67F23BB8"/>
@@ -11145,7 +12722,7 @@
       </w:rPr>
     </w:lvl>
   </w:abstractNum>
-  <w:abstractNum w:abstractNumId="30">
+  <w:abstractNum w:abstractNumId="31">
     <w:nsid w:val="69F06DB9"/>
     <w:multiLevelType w:val="hybridMultilevel"/>
     <w:tmpl w:val="1F52E9CE"/>
@@ -11258,7 +12835,7 @@
       </w:rPr>
     </w:lvl>
   </w:abstractNum>
-  <w:abstractNum w:abstractNumId="31">
+  <w:abstractNum w:abstractNumId="32">
     <w:nsid w:val="6AC273CF"/>
     <w:multiLevelType w:val="hybridMultilevel"/>
     <w:tmpl w:val="153AB552"/>
@@ -11371,7 +12948,7 @@
       </w:rPr>
     </w:lvl>
   </w:abstractNum>
-  <w:abstractNum w:abstractNumId="32">
+  <w:abstractNum w:abstractNumId="33">
     <w:nsid w:val="6C651A93"/>
     <w:multiLevelType w:val="hybridMultilevel"/>
     <w:tmpl w:val="715410E2"/>
@@ -11484,7 +13061,7 @@
       </w:rPr>
     </w:lvl>
   </w:abstractNum>
-  <w:abstractNum w:abstractNumId="33">
+  <w:abstractNum w:abstractNumId="34">
     <w:nsid w:val="6D6C13AF"/>
     <w:multiLevelType w:val="hybridMultilevel"/>
     <w:tmpl w:val="B094CFDA"/>
@@ -11597,7 +13174,7 @@
       </w:rPr>
     </w:lvl>
   </w:abstractNum>
-  <w:abstractNum w:abstractNumId="34">
+  <w:abstractNum w:abstractNumId="35">
     <w:nsid w:val="7D592221"/>
     <w:multiLevelType w:val="hybridMultilevel"/>
     <w:tmpl w:val="F2A0AEAA"/>
@@ -11710,7 +13287,7 @@
       </w:rPr>
     </w:lvl>
   </w:abstractNum>
-  <w:abstractNum w:abstractNumId="35">
+  <w:abstractNum w:abstractNumId="36">
     <w:nsid w:val="7ECA70A8"/>
     <w:multiLevelType w:val="hybridMultilevel"/>
     <w:tmpl w:val="380223AC"/>
@@ -11824,19 +13401,19 @@
     </w:lvl>
   </w:abstractNum>
   <w:num w:numId="1">
-    <w:abstractNumId w:val="22"/>
+    <w:abstractNumId w:val="23"/>
   </w:num>
   <w:num w:numId="2">
-    <w:abstractNumId w:val="34"/>
+    <w:abstractNumId w:val="35"/>
   </w:num>
   <w:num w:numId="3">
-    <w:abstractNumId w:val="30"/>
+    <w:abstractNumId w:val="31"/>
   </w:num>
   <w:num w:numId="4">
     <w:abstractNumId w:val="2"/>
   </w:num>
   <w:num w:numId="5">
-    <w:abstractNumId w:val="32"/>
+    <w:abstractNumId w:val="33"/>
   </w:num>
   <w:num w:numId="6">
     <w:abstractNumId w:val="4"/>
@@ -11845,13 +13422,13 @@
     <w:abstractNumId w:val="0"/>
   </w:num>
   <w:num w:numId="8">
-    <w:abstractNumId w:val="23"/>
+    <w:abstractNumId w:val="24"/>
   </w:num>
   <w:num w:numId="9">
-    <w:abstractNumId w:val="35"/>
+    <w:abstractNumId w:val="36"/>
   </w:num>
   <w:num w:numId="10">
-    <w:abstractNumId w:val="24"/>
+    <w:abstractNumId w:val="25"/>
   </w:num>
   <w:num w:numId="11">
     <w:abstractNumId w:val="6"/>
@@ -11863,7 +13440,7 @@
     <w:abstractNumId w:val="14"/>
   </w:num>
   <w:num w:numId="14">
-    <w:abstractNumId w:val="27"/>
+    <w:abstractNumId w:val="28"/>
   </w:num>
   <w:num w:numId="15">
     <w:abstractNumId w:val="3"/>
@@ -11872,7 +13449,7 @@
     <w:abstractNumId w:val="1"/>
   </w:num>
   <w:num w:numId="17">
-    <w:abstractNumId w:val="21"/>
+    <w:abstractNumId w:val="22"/>
   </w:num>
   <w:num w:numId="18">
     <w:abstractNumId w:val="7"/>
@@ -11902,7 +13479,7 @@
     <w:abstractNumId w:val="8"/>
   </w:num>
   <w:num w:numId="27">
-    <w:abstractNumId w:val="33"/>
+    <w:abstractNumId w:val="34"/>
   </w:num>
   <w:num w:numId="28">
     <w:abstractNumId w:val="15"/>
@@ -11911,25 +13488,28 @@
     <w:abstractNumId w:val="17"/>
   </w:num>
   <w:num w:numId="30">
-    <w:abstractNumId w:val="25"/>
+    <w:abstractNumId w:val="26"/>
   </w:num>
   <w:num w:numId="31">
-    <w:abstractNumId w:val="26"/>
+    <w:abstractNumId w:val="27"/>
   </w:num>
   <w:num w:numId="32">
-    <w:abstractNumId w:val="28"/>
+    <w:abstractNumId w:val="29"/>
   </w:num>
   <w:num w:numId="33">
     <w:abstractNumId w:val="10"/>
   </w:num>
   <w:num w:numId="34">
-    <w:abstractNumId w:val="31"/>
+    <w:abstractNumId w:val="32"/>
   </w:num>
   <w:num w:numId="35">
-    <w:abstractNumId w:val="29"/>
+    <w:abstractNumId w:val="30"/>
   </w:num>
   <w:num w:numId="36">
     <w:abstractNumId w:val="18"/>
+  </w:num>
+  <w:num w:numId="37">
+    <w:abstractNumId w:val="21"/>
   </w:num>
 </w:numbering>
 </file>
@@ -12999,7 +14579,7 @@
   <a:extraClrSchemeLst/>
   <a:extLst>
     <a:ext uri="{05A4C25C-085E-4340-85A3-A5531E510DB2}">
-      <thm15:themeFamily xmlns="" xmlns:thm15="http://schemas.microsoft.com/office/thememl/2012/main" name="Office Theme" id="{62F939B6-93AF-4DB8-9C6B-D6C7DFDC589F}" vid="{4A3C46E8-61CC-4603-A589-7422A47A8E4A}"/>
+      <thm15:themeFamily xmlns:thm15="http://schemas.microsoft.com/office/thememl/2012/main" xmlns="" name="Office Theme" id="{62F939B6-93AF-4DB8-9C6B-D6C7DFDC589F}" vid="{4A3C46E8-61CC-4603-A589-7422A47A8E4A}"/>
     </a:ext>
   </a:extLst>
 </a:theme>
@@ -13010,7 +14590,7 @@
 </file>
 
 <file path=customXml/itemProps1.xml><?xml version="1.0" encoding="utf-8"?>
-<ds:datastoreItem xmlns:ds="http://schemas.openxmlformats.org/officeDocument/2006/customXml" ds:itemID="{47D5D049-9C19-48B1-A1D9-FADF74ECC68B}">
+<ds:datastoreItem xmlns:ds="http://schemas.openxmlformats.org/officeDocument/2006/customXml" ds:itemID="{4F6F9206-C3FD-4ACF-B946-365342536C04}">
   <ds:schemaRefs>
     <ds:schemaRef ds:uri="http://schemas.openxmlformats.org/officeDocument/2006/bibliography"/>
   </ds:schemaRefs>

</xml_diff>

<commit_message>
Reworked dialog controller. Added Stage1 BGM piano version bc im tired of listening to the old track
</commit_message>
<xml_diff>
--- a/BulletHellProject.docx
+++ b/BulletHellProject.docx
@@ -2197,63 +2197,7 @@
         <w:rPr>
           <w:lang w:val="en-US"/>
         </w:rPr>
-        <w:t xml:space="preserve">The </w:t>
-      </w:r>
-      <w:proofErr w:type="spellStart"/>
-      <w:r>
-        <w:rPr>
-          <w:lang w:val="en-US"/>
-        </w:rPr>
-        <w:t>Lordess</w:t>
-      </w:r>
-      <w:proofErr w:type="spellEnd"/>
-      <w:r>
-        <w:rPr>
-          <w:lang w:val="en-US"/>
-        </w:rPr>
-        <w:t xml:space="preserve"> of the realm of </w:t>
-      </w:r>
-      <w:proofErr w:type="spellStart"/>
-      <w:r>
-        <w:rPr>
-          <w:lang w:val="en-US"/>
-        </w:rPr>
-        <w:t>Asuras</w:t>
-      </w:r>
-      <w:proofErr w:type="spellEnd"/>
-      <w:r>
-        <w:rPr>
-          <w:lang w:val="en-US"/>
-        </w:rPr>
-        <w:t xml:space="preserve"> has opened pathways to the regular world and sent </w:t>
-      </w:r>
-      <w:proofErr w:type="spellStart"/>
-      <w:r>
-        <w:rPr>
-          <w:lang w:val="en-US"/>
-        </w:rPr>
-        <w:t>Asuras</w:t>
-      </w:r>
-      <w:proofErr w:type="spellEnd"/>
-      <w:r>
-        <w:rPr>
-          <w:lang w:val="en-US"/>
-        </w:rPr>
-        <w:t xml:space="preserve"> to fetch </w:t>
-      </w:r>
-      <w:proofErr w:type="gramStart"/>
-      <w:r>
-        <w:rPr>
-          <w:lang w:val="en-US"/>
-        </w:rPr>
-        <w:t>her a</w:t>
-      </w:r>
-      <w:proofErr w:type="gramEnd"/>
-      <w:r>
-        <w:rPr>
-          <w:lang w:val="en-US"/>
-        </w:rPr>
-        <w:t xml:space="preserve"> mystical item, “The Twilight Core”. But by removing it, the world stopped seeing sunrises or sunsets, only perpetual night or day.</w:t>
+        <w:t>The Lordess of the realm of Asuras has opened pathways to the regular world and sent Asuras to fetch her a mystical item, “The Twilight Core”. But by removing it, the world stopped seeing sunrises or sunsets, only perpetual night or day.</w:t>
       </w:r>
     </w:p>
     <w:p>
@@ -2279,21 +2223,7 @@
         <w:rPr>
           <w:lang w:val="en-US"/>
         </w:rPr>
-        <w:t xml:space="preserve">, a happy-go-lucky witch, a pumpkin farm owner and juice entrepreneur, who is a part of a lunar commission tasked to keep an eye on any paranormal activities on the earth the moon orbits. One day she was tasked to investigate this weird phenomenon. That’s when she spots a fleeing </w:t>
-      </w:r>
-      <w:proofErr w:type="spellStart"/>
-      <w:r>
-        <w:rPr>
-          <w:lang w:val="en-US"/>
-        </w:rPr>
-        <w:t>Asura</w:t>
-      </w:r>
-      <w:proofErr w:type="spellEnd"/>
-      <w:r>
-        <w:rPr>
-          <w:lang w:val="en-US"/>
-        </w:rPr>
-        <w:t>.</w:t>
+        <w:t>, a happy-go-lucky witch, a pumpkin farm owner and juice entrepreneur, who is a part of a lunar commission tasked to keep an eye on any paranormal activities on the earth the moon orbits. One day she was tasked to investigate this weird phenomenon. That’s when she spots a fleeing Asura.</w:t>
       </w:r>
     </w:p>
     <w:p>
@@ -2324,21 +2254,7 @@
         <w:rPr>
           <w:lang w:val="en-US"/>
         </w:rPr>
-        <w:t xml:space="preserve"> the </w:t>
-      </w:r>
-      <w:proofErr w:type="spellStart"/>
-      <w:r>
-        <w:rPr>
-          <w:lang w:val="en-US"/>
-        </w:rPr>
-        <w:t>Asura</w:t>
-      </w:r>
-      <w:proofErr w:type="spellEnd"/>
-      <w:r>
-        <w:rPr>
-          <w:lang w:val="en-US"/>
-        </w:rPr>
-        <w:t xml:space="preserve"> who stole</w:t>
+        <w:t xml:space="preserve"> the Asura who stole</w:t>
       </w:r>
       <w:r>
         <w:rPr>
@@ -2358,37 +2274,12 @@
         </w:rPr>
         <w:t xml:space="preserve">that is guarded by </w:t>
       </w:r>
-      <w:proofErr w:type="spellStart"/>
       <w:r>
         <w:rPr>
           <w:highlight w:val="red"/>
           <w:lang w:val="en-US"/>
         </w:rPr>
-        <w:t>Silvi</w:t>
-      </w:r>
-      <w:proofErr w:type="spellEnd"/>
-      <w:r>
-        <w:rPr>
-          <w:highlight w:val="red"/>
-          <w:lang w:val="en-US"/>
-        </w:rPr>
-        <w:t xml:space="preserve">, a Friendly </w:t>
-      </w:r>
-      <w:proofErr w:type="spellStart"/>
-      <w:r>
-        <w:rPr>
-          <w:highlight w:val="red"/>
-          <w:lang w:val="en-US"/>
-        </w:rPr>
-        <w:t>Huldra</w:t>
-      </w:r>
-      <w:proofErr w:type="spellEnd"/>
-      <w:r>
-        <w:rPr>
-          <w:highlight w:val="red"/>
-          <w:lang w:val="en-US"/>
-        </w:rPr>
-        <w:t>.</w:t>
+        <w:t>Silvi, a Friendly Huldra.</w:t>
       </w:r>
       <w:r>
         <w:rPr>
@@ -2407,21 +2298,7 @@
         <w:rPr>
           <w:lang w:val="en-US"/>
         </w:rPr>
-        <w:t xml:space="preserve">After defeating </w:t>
-      </w:r>
-      <w:proofErr w:type="spellStart"/>
-      <w:r>
-        <w:rPr>
-          <w:lang w:val="en-US"/>
-        </w:rPr>
-        <w:t>Silvi</w:t>
-      </w:r>
-      <w:proofErr w:type="spellEnd"/>
-      <w:r>
-        <w:rPr>
-          <w:lang w:val="en-US"/>
-        </w:rPr>
-        <w:t xml:space="preserve">, </w:t>
+        <w:t xml:space="preserve">After defeating Silvi, </w:t>
       </w:r>
       <w:r>
         <w:rPr>
@@ -2441,7 +2318,6 @@
         </w:rPr>
         <w:t xml:space="preserve"> </w:t>
       </w:r>
-      <w:proofErr w:type="spellStart"/>
       <w:r>
         <w:rPr>
           <w:highlight w:val="green"/>
@@ -2454,21 +2330,13 @@
           <w:highlight w:val="green"/>
           <w:lang w:val="en-US"/>
         </w:rPr>
-        <w:t>hmes</w:t>
-      </w:r>
-      <w:proofErr w:type="spellEnd"/>
+        <w:t xml:space="preserve">hmes, the </w:t>
+      </w:r>
       <w:r>
         <w:rPr>
           <w:highlight w:val="green"/>
           <w:lang w:val="en-US"/>
         </w:rPr>
-        <w:t xml:space="preserve">, the </w:t>
-      </w:r>
-      <w:r>
-        <w:rPr>
-          <w:highlight w:val="green"/>
-          <w:lang w:val="en-US"/>
-        </w:rPr>
         <w:t>Black Forest</w:t>
       </w:r>
       <w:r>
@@ -2487,21 +2355,7 @@
         <w:rPr>
           <w:lang w:val="en-US"/>
         </w:rPr>
-        <w:t xml:space="preserve">helping the </w:t>
-      </w:r>
-      <w:proofErr w:type="spellStart"/>
-      <w:r>
-        <w:rPr>
-          <w:lang w:val="en-US"/>
-        </w:rPr>
-        <w:t>Asuras</w:t>
-      </w:r>
-      <w:proofErr w:type="spellEnd"/>
-      <w:r>
-        <w:rPr>
-          <w:lang w:val="en-US"/>
-        </w:rPr>
-        <w:t xml:space="preserve"> open </w:t>
+        <w:t xml:space="preserve">helping the Asuras open </w:t>
       </w:r>
       <w:r>
         <w:rPr>
@@ -2519,48 +2373,20 @@
         <w:rPr>
           <w:lang w:val="en-US"/>
         </w:rPr>
-        <w:t xml:space="preserve"> defeats her and follows the </w:t>
-      </w:r>
-      <w:proofErr w:type="spellStart"/>
-      <w:r>
-        <w:rPr>
-          <w:lang w:val="en-US"/>
-        </w:rPr>
-        <w:t>Asura</w:t>
-      </w:r>
-      <w:proofErr w:type="spellEnd"/>
-      <w:r>
-        <w:rPr>
-          <w:lang w:val="en-US"/>
-        </w:rPr>
-        <w:t xml:space="preserve"> through the pathway.</w:t>
-      </w:r>
-    </w:p>
-    <w:p>
-      <w:pPr>
-        <w:rPr>
-          <w:lang w:val="en-US"/>
-        </w:rPr>
-      </w:pPr>
-      <w:r>
-        <w:rPr>
-          <w:lang w:val="en-US"/>
-        </w:rPr>
-        <w:t xml:space="preserve">In the </w:t>
-      </w:r>
-      <w:proofErr w:type="spellStart"/>
-      <w:r>
-        <w:rPr>
-          <w:lang w:val="en-US"/>
-        </w:rPr>
-        <w:t>Asura</w:t>
-      </w:r>
-      <w:proofErr w:type="spellEnd"/>
-      <w:r>
-        <w:rPr>
-          <w:lang w:val="en-US"/>
-        </w:rPr>
-        <w:t xml:space="preserve"> realm</w:t>
+        <w:t xml:space="preserve"> defeats her and follows the Asura through the pathway.</w:t>
+      </w:r>
+    </w:p>
+    <w:p>
+      <w:pPr>
+        <w:rPr>
+          <w:lang w:val="en-US"/>
+        </w:rPr>
+      </w:pPr>
+      <w:r>
+        <w:rPr>
+          <w:lang w:val="en-US"/>
+        </w:rPr>
+        <w:t>In the Asura realm</w:t>
       </w:r>
       <w:r>
         <w:rPr>
@@ -2602,228 +2428,156 @@
         <w:rPr>
           <w:lang w:val="en-US"/>
         </w:rPr>
-        <w:t xml:space="preserve"> the </w:t>
-      </w:r>
-      <w:proofErr w:type="spellStart"/>
-      <w:r>
-        <w:rPr>
-          <w:lang w:val="en-US"/>
-        </w:rPr>
-        <w:t>asura</w:t>
-      </w:r>
-      <w:proofErr w:type="spellEnd"/>
+        <w:t xml:space="preserve"> the asura </w:t>
+      </w:r>
+      <w:r>
+        <w:rPr>
+          <w:lang w:val="en-US"/>
+        </w:rPr>
+        <w:t>who tries to use the core against her</w:t>
+      </w:r>
+      <w:r>
+        <w:rPr>
+          <w:lang w:val="en-US"/>
+        </w:rPr>
+        <w:t xml:space="preserve"> again</w:t>
+      </w:r>
+      <w:r>
+        <w:rPr>
+          <w:lang w:val="en-US"/>
+        </w:rPr>
+        <w:t>. She chases it away and meets (Boss3).</w:t>
+      </w:r>
+    </w:p>
+    <w:p>
+      <w:pPr>
+        <w:rPr>
+          <w:lang w:val="en-US"/>
+        </w:rPr>
+      </w:pPr>
+      <w:r>
+        <w:rPr>
+          <w:lang w:val="en-US"/>
+        </w:rPr>
+        <w:t>Soma</w:t>
+      </w:r>
+      <w:r>
+        <w:rPr>
+          <w:lang w:val="en-US"/>
+        </w:rPr>
+        <w:t xml:space="preserve"> enters a lotus garden of the (Boss6) temple where she meets </w:t>
+      </w:r>
+      <w:r>
+        <w:rPr>
+          <w:lang w:val="en-US"/>
+        </w:rPr>
+        <w:t>(</w:t>
+      </w:r>
+      <w:r>
+        <w:rPr>
+          <w:lang w:val="en-US"/>
+        </w:rPr>
+        <w:t>Boss4/</w:t>
+      </w:r>
+      <w:r>
+        <w:rPr>
+          <w:lang w:val="en-US"/>
+        </w:rPr>
+        <w:t>Lakshmi).</w:t>
+      </w:r>
+    </w:p>
+    <w:p>
+      <w:pPr>
+        <w:rPr>
+          <w:lang w:val="en-US"/>
+        </w:rPr>
+      </w:pPr>
+      <w:r>
+        <w:rPr>
+          <w:lang w:val="en-US"/>
+        </w:rPr>
+        <w:lastRenderedPageBreak/>
+        <w:t xml:space="preserve">Stage 5 signifies the various layers of the temple (Asura, Human, Deva, Brahma). </w:t>
+      </w:r>
+      <w:r>
+        <w:rPr>
+          <w:lang w:val="en-US"/>
+        </w:rPr>
+        <w:t>Soma</w:t>
+      </w:r>
+      <w:r>
+        <w:rPr>
+          <w:lang w:val="en-US"/>
+        </w:rPr>
+        <w:t xml:space="preserve"> makes her way to the middle and meets </w:t>
+      </w:r>
+      <w:r>
+        <w:rPr>
+          <w:lang w:val="en-US"/>
+        </w:rPr>
+        <w:t xml:space="preserve">(Brahma) </w:t>
+      </w:r>
+      <w:r>
+        <w:rPr>
+          <w:lang w:val="en-US"/>
+        </w:rPr>
+        <w:t xml:space="preserve">who’s </w:t>
+      </w:r>
+      <w:r>
+        <w:rPr>
+          <w:lang w:val="en-US"/>
+        </w:rPr>
+        <w:t>given (Boss6)</w:t>
+      </w:r>
+      <w:r>
+        <w:rPr>
+          <w:lang w:val="en-US"/>
+        </w:rPr>
+        <w:t xml:space="preserve"> a boon that makes her immortal. (Brahma) doesn’t think </w:t>
+      </w:r>
+      <w:r>
+        <w:rPr>
+          <w:lang w:val="en-US"/>
+        </w:rPr>
+        <w:t xml:space="preserve">Soma </w:t>
+      </w:r>
+      <w:r>
+        <w:rPr>
+          <w:lang w:val="en-US"/>
+        </w:rPr>
+        <w:t xml:space="preserve"> is suitable to mess with deity business so she has to defeat her.</w:t>
+      </w:r>
       <w:r>
         <w:rPr>
           <w:lang w:val="en-US"/>
         </w:rPr>
         <w:t xml:space="preserve"> </w:t>
       </w:r>
-      <w:r>
-        <w:rPr>
-          <w:lang w:val="en-US"/>
-        </w:rPr>
-        <w:t>who tries to use the core against her</w:t>
-      </w:r>
-      <w:r>
-        <w:rPr>
-          <w:lang w:val="en-US"/>
-        </w:rPr>
-        <w:t xml:space="preserve"> again</w:t>
-      </w:r>
-      <w:r>
-        <w:rPr>
-          <w:lang w:val="en-US"/>
-        </w:rPr>
-        <w:t>. She chases it away and meets (Boss3).</w:t>
-      </w:r>
-    </w:p>
-    <w:p>
-      <w:pPr>
-        <w:rPr>
-          <w:lang w:val="en-US"/>
-        </w:rPr>
-      </w:pPr>
-      <w:r>
-        <w:rPr>
-          <w:lang w:val="en-US"/>
-        </w:rPr>
-        <w:t>Soma</w:t>
-      </w:r>
-      <w:r>
-        <w:rPr>
-          <w:lang w:val="en-US"/>
-        </w:rPr>
-        <w:t xml:space="preserve"> enters a lotus garden of the (Boss6) temple where she meets </w:t>
-      </w:r>
-      <w:r>
-        <w:rPr>
-          <w:lang w:val="en-US"/>
-        </w:rPr>
-        <w:t>(</w:t>
-      </w:r>
-      <w:r>
-        <w:rPr>
-          <w:lang w:val="en-US"/>
-        </w:rPr>
-        <w:t>Boss4/</w:t>
-      </w:r>
-      <w:r>
-        <w:rPr>
-          <w:lang w:val="en-US"/>
-        </w:rPr>
-        <w:t>Lakshmi).</w:t>
-      </w:r>
-    </w:p>
-    <w:p>
-      <w:pPr>
-        <w:rPr>
-          <w:lang w:val="en-US"/>
-        </w:rPr>
-      </w:pPr>
-      <w:r>
-        <w:rPr>
-          <w:lang w:val="en-US"/>
-        </w:rPr>
-        <w:lastRenderedPageBreak/>
-        <w:t>Stage 5 signifies the various layers of the temple (</w:t>
-      </w:r>
-      <w:proofErr w:type="spellStart"/>
-      <w:r>
-        <w:rPr>
-          <w:lang w:val="en-US"/>
-        </w:rPr>
-        <w:t>Asura</w:t>
-      </w:r>
-      <w:proofErr w:type="spellEnd"/>
-      <w:r>
-        <w:rPr>
-          <w:lang w:val="en-US"/>
-        </w:rPr>
-        <w:t xml:space="preserve">, Human, Deva, </w:t>
-      </w:r>
-      <w:proofErr w:type="gramStart"/>
-      <w:r>
-        <w:rPr>
-          <w:lang w:val="en-US"/>
-        </w:rPr>
-        <w:t>Brahma</w:t>
-      </w:r>
-      <w:proofErr w:type="gramEnd"/>
-      <w:r>
-        <w:rPr>
-          <w:lang w:val="en-US"/>
-        </w:rPr>
-        <w:t xml:space="preserve">). </w:t>
-      </w:r>
-      <w:r>
-        <w:rPr>
-          <w:lang w:val="en-US"/>
-        </w:rPr>
-        <w:t>Soma</w:t>
-      </w:r>
-      <w:r>
-        <w:rPr>
-          <w:lang w:val="en-US"/>
-        </w:rPr>
-        <w:t xml:space="preserve"> makes her way to the middle and meets </w:t>
-      </w:r>
-      <w:r>
-        <w:rPr>
-          <w:lang w:val="en-US"/>
-        </w:rPr>
-        <w:t xml:space="preserve">(Brahma) </w:t>
-      </w:r>
-      <w:r>
-        <w:rPr>
-          <w:lang w:val="en-US"/>
-        </w:rPr>
-        <w:t xml:space="preserve">who’s </w:t>
-      </w:r>
-      <w:r>
-        <w:rPr>
-          <w:lang w:val="en-US"/>
-        </w:rPr>
-        <w:t>given (Boss6)</w:t>
-      </w:r>
-      <w:r>
-        <w:rPr>
-          <w:lang w:val="en-US"/>
-        </w:rPr>
-        <w:t xml:space="preserve"> a boon that makes her immortal. (Brahma) doesn’t think </w:t>
-      </w:r>
-      <w:proofErr w:type="gramStart"/>
-      <w:r>
-        <w:rPr>
-          <w:lang w:val="en-US"/>
-        </w:rPr>
-        <w:t xml:space="preserve">Soma </w:t>
-      </w:r>
-      <w:r>
-        <w:rPr>
-          <w:lang w:val="en-US"/>
-        </w:rPr>
-        <w:t xml:space="preserve"> is</w:t>
-      </w:r>
-      <w:proofErr w:type="gramEnd"/>
-      <w:r>
-        <w:rPr>
-          <w:lang w:val="en-US"/>
-        </w:rPr>
-        <w:t xml:space="preserve"> suitable to mess with deity business so she has to defeat her.</w:t>
-      </w:r>
-      <w:r>
-        <w:rPr>
-          <w:lang w:val="en-US"/>
-        </w:rPr>
-        <w:t xml:space="preserve"> </w:t>
-      </w:r>
-    </w:p>
-    <w:p>
-      <w:pPr>
-        <w:rPr>
-          <w:lang w:val="en-US"/>
-        </w:rPr>
-      </w:pPr>
-      <w:proofErr w:type="gramStart"/>
-      <w:r>
-        <w:rPr>
-          <w:lang w:val="en-US"/>
-        </w:rPr>
-        <w:t>After that, Brahma teleports her to an astral plane, a courtyard beyond the temple.</w:t>
-      </w:r>
-      <w:proofErr w:type="gramEnd"/>
-      <w:r>
-        <w:rPr>
-          <w:lang w:val="en-US"/>
-        </w:rPr>
-        <w:t xml:space="preserve"> Main char lures out (Boss6). After main char survives her initial attacks, an avatar appears and knocks the core out of her hand, giving it to the main char. Main char can now temporarily summon twilight to make (Boss6) vulnerable.</w:t>
-      </w:r>
-    </w:p>
-    <w:p>
-      <w:pPr>
-        <w:rPr>
-          <w:lang w:val="en-US"/>
-        </w:rPr>
-      </w:pPr>
-      <w:r>
-        <w:rPr>
-          <w:lang w:val="en-US"/>
-        </w:rPr>
-        <w:t xml:space="preserve">After defeating </w:t>
-      </w:r>
-      <w:proofErr w:type="gramStart"/>
-      <w:r>
-        <w:rPr>
-          <w:lang w:val="en-US"/>
-        </w:rPr>
-        <w:t>her the</w:t>
-      </w:r>
-      <w:proofErr w:type="gramEnd"/>
-      <w:r>
-        <w:rPr>
-          <w:lang w:val="en-US"/>
-        </w:rPr>
-        <w:t xml:space="preserve"> main char returns to her realm to enjoy the sunsets and sunrises again.</w:t>
+    </w:p>
+    <w:p>
+      <w:pPr>
+        <w:rPr>
+          <w:lang w:val="en-US"/>
+        </w:rPr>
+      </w:pPr>
+      <w:r>
+        <w:rPr>
+          <w:lang w:val="en-US"/>
+        </w:rPr>
+        <w:t>After that, Brahma teleports her to an astral plane, a courtyard beyond the temple. Main char lures out (Boss6). After main char survives her initial attacks, an avatar appears and knocks the core out of her hand, giving it to the main char. Main char can now temporarily summon twilight to make (Boss6) vulnerable.</w:t>
+      </w:r>
+    </w:p>
+    <w:p>
+      <w:pPr>
+        <w:rPr>
+          <w:lang w:val="en-US"/>
+        </w:rPr>
+      </w:pPr>
+      <w:r>
+        <w:rPr>
+          <w:lang w:val="en-US"/>
+        </w:rPr>
+        <w:t>After defeating her the main char returns to her realm to enjoy the sunsets and sunrises again.</w:t>
       </w:r>
     </w:p>
     <w:p>
@@ -2857,7 +2611,6 @@
           <w:lang w:val="en-US"/>
         </w:rPr>
       </w:pPr>
-      <w:proofErr w:type="spellStart"/>
       <w:r>
         <w:rPr>
           <w:b/>
@@ -2865,16 +2618,113 @@
           <w:lang w:val="en-US"/>
         </w:rPr>
         <w:lastRenderedPageBreak/>
-        <w:t>Asura’s</w:t>
-      </w:r>
-      <w:proofErr w:type="spellEnd"/>
+        <w:t>Asura’s Path</w:t>
+      </w:r>
+      <w:r>
+        <w:rPr>
+          <w:lang w:val="en-US"/>
+        </w:rPr>
+        <w:br/>
+      </w:r>
+      <w:r>
+        <w:rPr>
+          <w:lang w:val="en-US"/>
+        </w:rPr>
+        <w:t>Main character follows an asura that has stolen the twilight core. After pursuing h</w:t>
+      </w:r>
+      <w:r>
+        <w:rPr>
+          <w:lang w:val="en-US"/>
+        </w:rPr>
+        <w:t xml:space="preserve">im </w:t>
+      </w:r>
+      <w:r>
+        <w:rPr>
+          <w:lang w:val="en-US"/>
+        </w:rPr>
+        <w:t>for a while s</w:t>
+      </w:r>
+      <w:r>
+        <w:rPr>
+          <w:lang w:val="en-US"/>
+        </w:rPr>
+        <w:t>he encounters a forest guard</w:t>
+      </w:r>
+      <w:r>
+        <w:rPr>
+          <w:lang w:val="en-US"/>
+        </w:rPr>
+        <w:t>ian</w:t>
+      </w:r>
+      <w:r>
+        <w:rPr>
+          <w:lang w:val="en-US"/>
+        </w:rPr>
+        <w:t xml:space="preserve"> who doesn’t let her through for it is a sacred place.</w:t>
+      </w:r>
+    </w:p>
+    <w:p>
+      <w:pPr>
+        <w:pStyle w:val="ListParagraph"/>
+        <w:numPr>
+          <w:ilvl w:val="1"/>
+          <w:numId w:val="16"/>
+        </w:numPr>
+        <w:rPr>
+          <w:lang w:val="en-US"/>
+        </w:rPr>
+      </w:pPr>
+      <w:r>
+        <w:rPr>
+          <w:lang w:val="en-US"/>
+        </w:rPr>
+        <w:t>Midboss: Asura</w:t>
+      </w:r>
+    </w:p>
+    <w:p>
+      <w:pPr>
+        <w:pStyle w:val="ListParagraph"/>
+        <w:numPr>
+          <w:ilvl w:val="1"/>
+          <w:numId w:val="16"/>
+        </w:numPr>
+        <w:rPr>
+          <w:lang w:val="en-US"/>
+        </w:rPr>
+      </w:pPr>
+      <w:r>
+        <w:rPr>
+          <w:lang w:val="en-US"/>
+        </w:rPr>
+        <w:t>Boss: Forest Guardian</w:t>
+      </w:r>
+    </w:p>
+    <w:p>
+      <w:pPr>
+        <w:pStyle w:val="ListParagraph"/>
+        <w:numPr>
+          <w:ilvl w:val="0"/>
+          <w:numId w:val="16"/>
+        </w:numPr>
+        <w:rPr>
+          <w:lang w:val="en-US"/>
+        </w:rPr>
+      </w:pPr>
       <w:r>
         <w:rPr>
           <w:b/>
           <w:bCs/>
           <w:lang w:val="en-US"/>
         </w:rPr>
-        <w:t xml:space="preserve"> Path</w:t>
+        <w:t xml:space="preserve">Seehmes - </w:t>
+      </w:r>
+      <w:r>
+        <w:rPr>
+          <w:b/>
+          <w:bCs/>
+          <w:lang w:val="en-US"/>
+        </w:rPr>
+        <w:t>Black Forest</w:t>
       </w:r>
       <w:r>
         <w:rPr>
@@ -2886,51 +2736,37 @@
         <w:rPr>
           <w:lang w:val="en-US"/>
         </w:rPr>
-        <w:t xml:space="preserve">Main character follows an </w:t>
-      </w:r>
-      <w:proofErr w:type="spellStart"/>
-      <w:r>
-        <w:rPr>
-          <w:lang w:val="en-US"/>
-        </w:rPr>
-        <w:t>asura</w:t>
-      </w:r>
-      <w:proofErr w:type="spellEnd"/>
-      <w:r>
-        <w:rPr>
-          <w:lang w:val="en-US"/>
-        </w:rPr>
-        <w:t xml:space="preserve"> that has stolen the twilight core. After pursuing h</w:t>
-      </w:r>
-      <w:r>
-        <w:rPr>
-          <w:lang w:val="en-US"/>
-        </w:rPr>
-        <w:t xml:space="preserve">im </w:t>
-      </w:r>
-      <w:r>
-        <w:rPr>
-          <w:lang w:val="en-US"/>
-        </w:rPr>
-        <w:t>for a while s</w:t>
-      </w:r>
-      <w:r>
-        <w:rPr>
-          <w:lang w:val="en-US"/>
-        </w:rPr>
-        <w:t>he encounters a forest guard</w:t>
-      </w:r>
-      <w:r>
-        <w:rPr>
-          <w:lang w:val="en-US"/>
-        </w:rPr>
-        <w:t>ian</w:t>
-      </w:r>
-      <w:r>
-        <w:rPr>
-          <w:lang w:val="en-US"/>
-        </w:rPr>
-        <w:t xml:space="preserve"> who doesn’t let her through for it is a sacred place.</w:t>
+        <w:t>After defeating the guard m</w:t>
+      </w:r>
+      <w:r>
+        <w:rPr>
+          <w:lang w:val="en-US"/>
+        </w:rPr>
+        <w:t xml:space="preserve">ain character </w:t>
+      </w:r>
+      <w:r>
+        <w:rPr>
+          <w:lang w:val="en-US"/>
+        </w:rPr>
+        <w:t>proceeds to the woods</w:t>
+      </w:r>
+      <w:r>
+        <w:rPr>
+          <w:lang w:val="en-US"/>
+        </w:rPr>
+        <w:t xml:space="preserve"> when she notices a twilight leak. She foll</w:t>
+      </w:r>
+      <w:r>
+        <w:rPr>
+          <w:lang w:val="en-US"/>
+        </w:rPr>
+        <w:t xml:space="preserve">ows it to deeper to the forest </w:t>
+      </w:r>
+      <w:r>
+        <w:rPr>
+          <w:lang w:val="en-US"/>
+        </w:rPr>
+        <w:t xml:space="preserve">where she meets a spider queen who is opening portals  to the twilight realm. She defeats her and travels through a portal to the twilight realm. </w:t>
       </w:r>
     </w:p>
     <w:p>
@@ -2944,28 +2780,46 @@
           <w:lang w:val="en-US"/>
         </w:rPr>
       </w:pPr>
-      <w:proofErr w:type="spellStart"/>
-      <w:r>
-        <w:rPr>
-          <w:lang w:val="en-US"/>
-        </w:rPr>
-        <w:t>Midboss</w:t>
-      </w:r>
-      <w:proofErr w:type="spellEnd"/>
-      <w:r>
-        <w:rPr>
-          <w:lang w:val="en-US"/>
-        </w:rPr>
-        <w:t xml:space="preserve">: </w:t>
-      </w:r>
-      <w:proofErr w:type="spellStart"/>
-      <w:r>
-        <w:rPr>
-          <w:lang w:val="en-US"/>
-        </w:rPr>
-        <w:t>Asura</w:t>
-      </w:r>
-      <w:proofErr w:type="spellEnd"/>
+      <w:r>
+        <w:rPr>
+          <w:lang w:val="en-US"/>
+        </w:rPr>
+        <w:t>Boss: Spider queen</w:t>
+      </w:r>
+    </w:p>
+    <w:p>
+      <w:pPr>
+        <w:pStyle w:val="ListParagraph"/>
+        <w:numPr>
+          <w:ilvl w:val="0"/>
+          <w:numId w:val="16"/>
+        </w:numPr>
+        <w:rPr>
+          <w:lang w:val="en-US"/>
+        </w:rPr>
+      </w:pPr>
+      <w:r>
+        <w:rPr>
+          <w:b/>
+          <w:bCs/>
+          <w:lang w:val="en-US"/>
+        </w:rPr>
+        <w:t>Riverbank</w:t>
+      </w:r>
+      <w:r>
+        <w:rPr>
+          <w:b/>
+          <w:bCs/>
+          <w:lang w:val="en-US"/>
+        </w:rPr>
+        <w:br/>
+      </w:r>
+      <w:r>
+        <w:rPr>
+          <w:lang w:val="en-US"/>
+        </w:rPr>
+        <w:t>???</w:t>
+      </w:r>
     </w:p>
     <w:p>
       <w:pPr>
@@ -2982,7 +2836,7 @@
         <w:rPr>
           <w:lang w:val="en-US"/>
         </w:rPr>
-        <w:t>Boss: Forest Guardian</w:t>
+        <w:t>Midboss: Asura</w:t>
       </w:r>
     </w:p>
     <w:p>
@@ -2996,210 +2850,22 @@
           <w:lang w:val="en-US"/>
         </w:rPr>
       </w:pPr>
-      <w:proofErr w:type="spellStart"/>
       <w:r>
         <w:rPr>
           <w:b/>
           <w:bCs/>
           <w:lang w:val="en-US"/>
         </w:rPr>
-        <w:t>Seehmes</w:t>
-      </w:r>
-      <w:proofErr w:type="spellEnd"/>
+        <w:t>Lotus Garden</w:t>
+      </w:r>
       <w:r>
         <w:rPr>
           <w:b/>
           <w:bCs/>
           <w:lang w:val="en-US"/>
         </w:rPr>
-        <w:t xml:space="preserve"> - </w:t>
-      </w:r>
-      <w:r>
-        <w:rPr>
-          <w:b/>
-          <w:bCs/>
-          <w:lang w:val="en-US"/>
-        </w:rPr>
-        <w:t>Black Forest</w:t>
-      </w:r>
-      <w:r>
-        <w:rPr>
-          <w:lang w:val="en-US"/>
-        </w:rPr>
         <w:br/>
       </w:r>
-      <w:proofErr w:type="gramStart"/>
-      <w:r>
-        <w:rPr>
-          <w:lang w:val="en-US"/>
-        </w:rPr>
-        <w:t>After</w:t>
-      </w:r>
-      <w:proofErr w:type="gramEnd"/>
-      <w:r>
-        <w:rPr>
-          <w:lang w:val="en-US"/>
-        </w:rPr>
-        <w:t xml:space="preserve"> defeating the guard m</w:t>
-      </w:r>
-      <w:r>
-        <w:rPr>
-          <w:lang w:val="en-US"/>
-        </w:rPr>
-        <w:t xml:space="preserve">ain character </w:t>
-      </w:r>
-      <w:r>
-        <w:rPr>
-          <w:lang w:val="en-US"/>
-        </w:rPr>
-        <w:t>proceeds to the woods</w:t>
-      </w:r>
-      <w:r>
-        <w:rPr>
-          <w:lang w:val="en-US"/>
-        </w:rPr>
-        <w:t xml:space="preserve"> when she notices a twilight leak. She foll</w:t>
-      </w:r>
-      <w:r>
-        <w:rPr>
-          <w:lang w:val="en-US"/>
-        </w:rPr>
-        <w:t xml:space="preserve">ows it to deeper to the forest </w:t>
-      </w:r>
-      <w:r>
-        <w:rPr>
-          <w:lang w:val="en-US"/>
-        </w:rPr>
-        <w:t xml:space="preserve">where she meets a spider queen who is opening </w:t>
-      </w:r>
-      <w:proofErr w:type="gramStart"/>
-      <w:r>
-        <w:rPr>
-          <w:lang w:val="en-US"/>
-        </w:rPr>
-        <w:t>portals  to</w:t>
-      </w:r>
-      <w:proofErr w:type="gramEnd"/>
-      <w:r>
-        <w:rPr>
-          <w:lang w:val="en-US"/>
-        </w:rPr>
-        <w:t xml:space="preserve"> the twilight realm. She defeats her and travels through a portal to the twilight realm. </w:t>
-      </w:r>
-    </w:p>
-    <w:p>
-      <w:pPr>
-        <w:pStyle w:val="ListParagraph"/>
-        <w:numPr>
-          <w:ilvl w:val="1"/>
-          <w:numId w:val="16"/>
-        </w:numPr>
-        <w:rPr>
-          <w:lang w:val="en-US"/>
-        </w:rPr>
-      </w:pPr>
-      <w:r>
-        <w:rPr>
-          <w:lang w:val="en-US"/>
-        </w:rPr>
-        <w:t>Boss: Spider queen</w:t>
-      </w:r>
-    </w:p>
-    <w:p>
-      <w:pPr>
-        <w:pStyle w:val="ListParagraph"/>
-        <w:numPr>
-          <w:ilvl w:val="0"/>
-          <w:numId w:val="16"/>
-        </w:numPr>
-        <w:rPr>
-          <w:lang w:val="en-US"/>
-        </w:rPr>
-      </w:pPr>
-      <w:r>
-        <w:rPr>
-          <w:b/>
-          <w:bCs/>
-          <w:lang w:val="en-US"/>
-        </w:rPr>
-        <w:t>Riverbank</w:t>
-      </w:r>
-      <w:r>
-        <w:rPr>
-          <w:b/>
-          <w:bCs/>
-          <w:lang w:val="en-US"/>
-        </w:rPr>
-        <w:br/>
-      </w:r>
-      <w:r>
-        <w:rPr>
-          <w:lang w:val="en-US"/>
-        </w:rPr>
-        <w:t>???</w:t>
-      </w:r>
-    </w:p>
-    <w:p>
-      <w:pPr>
-        <w:pStyle w:val="ListParagraph"/>
-        <w:numPr>
-          <w:ilvl w:val="1"/>
-          <w:numId w:val="16"/>
-        </w:numPr>
-        <w:rPr>
-          <w:lang w:val="en-US"/>
-        </w:rPr>
-      </w:pPr>
-      <w:proofErr w:type="spellStart"/>
-      <w:r>
-        <w:rPr>
-          <w:lang w:val="en-US"/>
-        </w:rPr>
-        <w:t>Midboss</w:t>
-      </w:r>
-      <w:proofErr w:type="spellEnd"/>
-      <w:r>
-        <w:rPr>
-          <w:lang w:val="en-US"/>
-        </w:rPr>
-        <w:t xml:space="preserve">: </w:t>
-      </w:r>
-      <w:proofErr w:type="spellStart"/>
-      <w:r>
-        <w:rPr>
-          <w:lang w:val="en-US"/>
-        </w:rPr>
-        <w:t>Asura</w:t>
-      </w:r>
-      <w:proofErr w:type="spellEnd"/>
-    </w:p>
-    <w:p>
-      <w:pPr>
-        <w:pStyle w:val="ListParagraph"/>
-        <w:numPr>
-          <w:ilvl w:val="0"/>
-          <w:numId w:val="16"/>
-        </w:numPr>
-        <w:rPr>
-          <w:lang w:val="en-US"/>
-        </w:rPr>
-      </w:pPr>
-      <w:r>
-        <w:rPr>
-          <w:b/>
-          <w:bCs/>
-          <w:lang w:val="en-US"/>
-        </w:rPr>
-        <w:t>Lotus Garden</w:t>
-      </w:r>
-      <w:r>
-        <w:rPr>
-          <w:b/>
-          <w:bCs/>
-          <w:lang w:val="en-US"/>
-        </w:rPr>
-        <w:br/>
-      </w:r>
       <w:r>
         <w:rPr>
           <w:lang w:val="en-US"/>
@@ -3223,16 +2889,8 @@
         <w:rPr>
           <w:lang w:val="en-US"/>
         </w:rPr>
-        <w:t xml:space="preserve"> </w:t>
-      </w:r>
-      <w:proofErr w:type="spellStart"/>
-      <w:r>
-        <w:rPr>
-          <w:lang w:val="en-US"/>
-        </w:rPr>
-        <w:t>Asura</w:t>
-      </w:r>
-      <w:proofErr w:type="spellEnd"/>
+        <w:t xml:space="preserve"> Asura</w:t>
+      </w:r>
     </w:p>
     <w:p>
       <w:pPr>
@@ -3574,7 +3232,6 @@
           <w:lang w:val="en-US"/>
         </w:rPr>
       </w:pPr>
-      <w:proofErr w:type="spellStart"/>
       <w:r>
         <w:rPr>
           <w:rFonts w:cs="Arial"/>
@@ -3584,26 +3241,14 @@
           <w:shd w:val="clear" w:color="auto" w:fill="FFFFFF"/>
           <w:lang w:val="en-US"/>
         </w:rPr>
-        <w:t>Huldras</w:t>
-      </w:r>
-      <w:proofErr w:type="spellEnd"/>
-      <w:r>
-        <w:rPr>
-          <w:rFonts w:cs="Arial"/>
-          <w:color w:val="000000"/>
+        <w:t>Huldras are usually said to be very self-conscious about their tail and back, and attacks anyone who points them out.</w:t>
+      </w:r>
+    </w:p>
+    <w:p>
+      <w:pPr>
+        <w:rPr>
           <w:sz w:val="21"/>
           <w:szCs w:val="24"/>
-          <w:shd w:val="clear" w:color="auto" w:fill="FFFFFF"/>
-          <w:lang w:val="en-US"/>
-        </w:rPr>
-        <w:t xml:space="preserve"> are usually said to be very self-conscious about their tail and back, and attacks anyone who points them out.</w:t>
-      </w:r>
-    </w:p>
-    <w:p>
-      <w:pPr>
-        <w:rPr>
-          <w:sz w:val="21"/>
-          <w:szCs w:val="24"/>
           <w:lang w:val="en-US"/>
         </w:rPr>
       </w:pPr>
@@ -3662,14 +3307,7 @@
         <w:rPr>
           <w:lang w:val="en-US"/>
         </w:rPr>
-        <w:t xml:space="preserve">from sprite extra </w:t>
-      </w:r>
-      <w:proofErr w:type="spellStart"/>
-      <w:r>
-        <w:rPr>
-          <w:lang w:val="en-US"/>
-        </w:rPr>
-        <w:t>legs</w:t>
+        <w:t>from sprite extra legs</w:t>
       </w:r>
       <w:r>
         <w:rPr>
@@ -3677,7 +3315,6 @@
         </w:rPr>
         <w:t>s</w:t>
       </w:r>
-      <w:proofErr w:type="spellEnd"/>
     </w:p>
     <w:p>
       <w:pPr>
@@ -3776,21 +3413,7 @@
         <w:rPr>
           <w:lang w:val="en-US"/>
         </w:rPr>
-        <w:t xml:space="preserve">Day Core: </w:t>
-      </w:r>
-      <w:proofErr w:type="spellStart"/>
-      <w:r>
-        <w:rPr>
-          <w:lang w:val="en-US"/>
-        </w:rPr>
-        <w:t>Startlight</w:t>
-      </w:r>
-      <w:proofErr w:type="spellEnd"/>
-      <w:r>
-        <w:rPr>
-          <w:lang w:val="en-US"/>
-        </w:rPr>
-        <w:t xml:space="preserve"> special</w:t>
+        <w:t>Day Core: Startlight special</w:t>
       </w:r>
     </w:p>
     <w:p>
@@ -3916,21 +3539,7 @@
         <w:rPr>
           <w:lang w:val="en-US"/>
         </w:rPr>
-        <w:t xml:space="preserve">Cores can be leveled with </w:t>
-      </w:r>
-      <w:proofErr w:type="spellStart"/>
-      <w:r>
-        <w:rPr>
-          <w:lang w:val="en-US"/>
-        </w:rPr>
-        <w:t>exp</w:t>
-      </w:r>
-      <w:proofErr w:type="spellEnd"/>
-      <w:r>
-        <w:rPr>
-          <w:lang w:val="en-US"/>
-        </w:rPr>
-        <w:t xml:space="preserve"> points</w:t>
+        <w:t>Cores can be leveled with exp points</w:t>
       </w:r>
     </w:p>
     <w:p>
@@ -4068,19 +3677,11 @@
           <w:lang w:val="en-US"/>
         </w:rPr>
       </w:pPr>
-      <w:proofErr w:type="spellStart"/>
-      <w:r>
-        <w:rPr>
-          <w:lang w:val="en-US"/>
-        </w:rPr>
-        <w:t>Scorepoint</w:t>
-      </w:r>
-      <w:proofErr w:type="spellEnd"/>
-      <w:r>
-        <w:rPr>
-          <w:lang w:val="en-US"/>
-        </w:rPr>
-        <w:t xml:space="preserve"> multiplier from core levels?</w:t>
+      <w:r>
+        <w:rPr>
+          <w:lang w:val="en-US"/>
+        </w:rPr>
+        <w:t>Scorepoint multiplier from core levels?</w:t>
       </w:r>
     </w:p>
     <w:p>
@@ -4174,7 +3775,6 @@
         </w:rPr>
       </w:pPr>
       <w:bookmarkStart w:id="14" w:name="_Toc468270164"/>
-      <w:proofErr w:type="spellStart"/>
       <w:r>
         <w:rPr>
           <w:lang w:val="en-US"/>
@@ -4182,7 +3782,6 @@
         <w:t>Todo</w:t>
       </w:r>
       <w:bookmarkEnd w:id="14"/>
-      <w:proofErr w:type="spellEnd"/>
     </w:p>
     <w:p>
       <w:pPr>
@@ -4252,15 +3851,195 @@
           <w:lang w:val="en-US"/>
         </w:rPr>
       </w:pPr>
+      <w:r>
+        <w:rPr>
+          <w:highlight w:val="yellow"/>
+          <w:lang w:val="en-US"/>
+        </w:rPr>
+        <w:t>fix homing bullet by removing the offset and having it check if its reached its destination, then vanishing (or change lerp to translate so it doesn’t slow down near target)</w:t>
+      </w:r>
+    </w:p>
+    <w:p>
+      <w:pPr>
+        <w:pStyle w:val="ListParagraph"/>
+        <w:numPr>
+          <w:ilvl w:val="0"/>
+          <w:numId w:val="6"/>
+        </w:numPr>
+        <w:rPr>
+          <w:highlight w:val="yellow"/>
+          <w:lang w:val="en-US"/>
+        </w:rPr>
+      </w:pPr>
+      <w:r>
+        <w:rPr>
+          <w:highlight w:val="yellow"/>
+          <w:lang w:val="en-US"/>
+        </w:rPr>
+        <w:t>player score data saving to json</w:t>
+      </w:r>
+    </w:p>
+    <w:p>
+      <w:pPr>
+        <w:pStyle w:val="ListParagraph"/>
+        <w:numPr>
+          <w:ilvl w:val="0"/>
+          <w:numId w:val="6"/>
+        </w:numPr>
+        <w:rPr>
+          <w:highlight w:val="yellow"/>
+          <w:lang w:val="en-US"/>
+        </w:rPr>
+      </w:pPr>
+      <w:r>
+        <w:rPr>
+          <w:highlight w:val="yellow"/>
+          <w:lang w:val="en-US"/>
+        </w:rPr>
+        <w:t>rework dialog handling</w:t>
+      </w:r>
+    </w:p>
+    <w:p>
+      <w:pPr>
+        <w:pStyle w:val="ListParagraph"/>
+        <w:numPr>
+          <w:ilvl w:val="0"/>
+          <w:numId w:val="6"/>
+        </w:numPr>
+        <w:rPr>
+          <w:highlight w:val="yellow"/>
+          <w:lang w:val="en-US"/>
+        </w:rPr>
+      </w:pPr>
+      <w:r>
+        <w:rPr>
+          <w:highlight w:val="yellow"/>
+          <w:lang w:val="en-US"/>
+        </w:rPr>
+        <w:t>make a death menu, remove restart button</w:t>
+      </w:r>
+    </w:p>
+    <w:p>
+      <w:pPr>
+        <w:pStyle w:val="ListParagraph"/>
+        <w:numPr>
+          <w:ilvl w:val="0"/>
+          <w:numId w:val="6"/>
+        </w:numPr>
+        <w:rPr>
+          <w:highlight w:val="green"/>
+          <w:lang w:val="en-US"/>
+        </w:rPr>
+      </w:pPr>
+      <w:r>
+        <w:rPr>
+          <w:highlight w:val="green"/>
+          <w:lang w:val="en-US"/>
+        </w:rPr>
+        <w:t>add color tint to night special</w:t>
+      </w:r>
+    </w:p>
+    <w:p>
+      <w:pPr>
+        <w:pStyle w:val="ListParagraph"/>
+        <w:numPr>
+          <w:ilvl w:val="0"/>
+          <w:numId w:val="6"/>
+        </w:numPr>
+        <w:rPr>
+          <w:highlight w:val="green"/>
+          <w:lang w:val="en-US"/>
+        </w:rPr>
+      </w:pPr>
+      <w:r>
+        <w:rPr>
+          <w:highlight w:val="green"/>
+          <w:lang w:val="en-US"/>
+        </w:rPr>
+        <w:t>visual minitoast for score get</w:t>
+      </w:r>
+    </w:p>
+    <w:p>
+      <w:pPr>
+        <w:pStyle w:val="ListParagraph"/>
+        <w:numPr>
+          <w:ilvl w:val="0"/>
+          <w:numId w:val="6"/>
+        </w:numPr>
+        <w:rPr>
+          <w:highlight w:val="green"/>
+          <w:lang w:val="en-US"/>
+        </w:rPr>
+      </w:pPr>
+      <w:r>
+        <w:rPr>
+          <w:highlight w:val="green"/>
+          <w:lang w:val="en-US"/>
+        </w:rPr>
+        <w:t>visual minitoast  for enemy damage take</w:t>
+      </w:r>
+    </w:p>
+    <w:p>
+      <w:pPr>
+        <w:pStyle w:val="ListParagraph"/>
+        <w:numPr>
+          <w:ilvl w:val="0"/>
+          <w:numId w:val="6"/>
+        </w:numPr>
+        <w:rPr>
+          <w:highlight w:val="green"/>
+          <w:lang w:val="en-US"/>
+        </w:rPr>
+      </w:pPr>
+      <w:r>
+        <w:rPr>
+          <w:highlight w:val="green"/>
+          <w:lang w:val="en-US"/>
+        </w:rPr>
+        <w:t>make BGM for Boss1</w:t>
+      </w:r>
+    </w:p>
+    <w:p>
+      <w:pPr>
+        <w:pStyle w:val="ListParagraph"/>
+        <w:numPr>
+          <w:ilvl w:val="0"/>
+          <w:numId w:val="6"/>
+        </w:numPr>
+        <w:rPr>
+          <w:highlight w:val="green"/>
+          <w:lang w:val="en-US"/>
+        </w:rPr>
+      </w:pPr>
+      <w:r>
+        <w:rPr>
+          <w:highlight w:val="green"/>
+          <w:lang w:val="en-US"/>
+        </w:rPr>
+        <w:t>start researching a way to make new 3d terrains because I didn’t log what program I used</w:t>
+      </w:r>
+    </w:p>
+    <w:p>
+      <w:pPr>
+        <w:pStyle w:val="ListParagraph"/>
+        <w:numPr>
+          <w:ilvl w:val="1"/>
+          <w:numId w:val="6"/>
+        </w:numPr>
+        <w:rPr>
+          <w:highlight w:val="green"/>
+          <w:lang w:val="en-US"/>
+        </w:rPr>
+      </w:pPr>
+      <w:r>
+        <w:rPr>
+          <w:highlight w:val="green"/>
+          <w:lang w:val="en-US"/>
+        </w:rPr>
+        <w:t>make a “twilight leak” from the core, signifying the asura’s path</w:t>
+      </w:r>
       <w:bookmarkStart w:id="15" w:name="_GoBack"/>
       <w:bookmarkEnd w:id="15"/>
-      <w:r>
-        <w:rPr>
-          <w:highlight w:val="yellow"/>
-          <w:lang w:val="en-US"/>
-        </w:rPr>
-        <w:t>fix homing bullet by removing the offset and having it check if its reached its destination, then vanishing (or change lerp to translate so it doesn’t slow down near target)</w:t>
-      </w:r>
     </w:p>
     <w:p>
       <w:pPr>
@@ -4270,75 +4049,6 @@
           <w:numId w:val="6"/>
         </w:numPr>
         <w:rPr>
-          <w:highlight w:val="yellow"/>
-          <w:lang w:val="en-US"/>
-        </w:rPr>
-      </w:pPr>
-      <w:r>
-        <w:rPr>
-          <w:highlight w:val="yellow"/>
-          <w:lang w:val="en-US"/>
-        </w:rPr>
-        <w:t xml:space="preserve">player score data saving to </w:t>
-      </w:r>
-      <w:proofErr w:type="spellStart"/>
-      <w:r>
-        <w:rPr>
-          <w:highlight w:val="yellow"/>
-          <w:lang w:val="en-US"/>
-        </w:rPr>
-        <w:t>json</w:t>
-      </w:r>
-      <w:proofErr w:type="spellEnd"/>
-    </w:p>
-    <w:p>
-      <w:pPr>
-        <w:pStyle w:val="ListParagraph"/>
-        <w:numPr>
-          <w:ilvl w:val="0"/>
-          <w:numId w:val="6"/>
-        </w:numPr>
-        <w:rPr>
-          <w:highlight w:val="yellow"/>
-          <w:lang w:val="en-US"/>
-        </w:rPr>
-      </w:pPr>
-      <w:r>
-        <w:rPr>
-          <w:highlight w:val="yellow"/>
-          <w:lang w:val="en-US"/>
-        </w:rPr>
-        <w:t>rework dialog handling</w:t>
-      </w:r>
-    </w:p>
-    <w:p>
-      <w:pPr>
-        <w:pStyle w:val="ListParagraph"/>
-        <w:numPr>
-          <w:ilvl w:val="0"/>
-          <w:numId w:val="6"/>
-        </w:numPr>
-        <w:rPr>
-          <w:highlight w:val="yellow"/>
-          <w:lang w:val="en-US"/>
-        </w:rPr>
-      </w:pPr>
-      <w:r>
-        <w:rPr>
-          <w:highlight w:val="yellow"/>
-          <w:lang w:val="en-US"/>
-        </w:rPr>
-        <w:t>make a death menu, remove restart button</w:t>
-      </w:r>
-    </w:p>
-    <w:p>
-      <w:pPr>
-        <w:pStyle w:val="ListParagraph"/>
-        <w:numPr>
-          <w:ilvl w:val="0"/>
-          <w:numId w:val="6"/>
-        </w:numPr>
-        <w:rPr>
           <w:highlight w:val="green"/>
           <w:lang w:val="en-US"/>
         </w:rPr>
@@ -4348,162 +4058,7 @@
           <w:highlight w:val="green"/>
           <w:lang w:val="en-US"/>
         </w:rPr>
-        <w:t>add color tint to night special</w:t>
-      </w:r>
-    </w:p>
-    <w:p>
-      <w:pPr>
-        <w:pStyle w:val="ListParagraph"/>
-        <w:numPr>
-          <w:ilvl w:val="0"/>
-          <w:numId w:val="6"/>
-        </w:numPr>
-        <w:rPr>
-          <w:highlight w:val="green"/>
-          <w:lang w:val="en-US"/>
-        </w:rPr>
-      </w:pPr>
-      <w:r>
-        <w:rPr>
-          <w:highlight w:val="green"/>
-          <w:lang w:val="en-US"/>
-        </w:rPr>
-        <w:t xml:space="preserve">visual </w:t>
-      </w:r>
-      <w:proofErr w:type="spellStart"/>
-      <w:r>
-        <w:rPr>
-          <w:highlight w:val="green"/>
-          <w:lang w:val="en-US"/>
-        </w:rPr>
-        <w:t>minitoast</w:t>
-      </w:r>
-      <w:proofErr w:type="spellEnd"/>
-      <w:r>
-        <w:rPr>
-          <w:highlight w:val="green"/>
-          <w:lang w:val="en-US"/>
-        </w:rPr>
-        <w:t xml:space="preserve"> for score get</w:t>
-      </w:r>
-    </w:p>
-    <w:p>
-      <w:pPr>
-        <w:pStyle w:val="ListParagraph"/>
-        <w:numPr>
-          <w:ilvl w:val="0"/>
-          <w:numId w:val="6"/>
-        </w:numPr>
-        <w:rPr>
-          <w:highlight w:val="green"/>
-          <w:lang w:val="en-US"/>
-        </w:rPr>
-      </w:pPr>
-      <w:r>
-        <w:rPr>
-          <w:highlight w:val="green"/>
-          <w:lang w:val="en-US"/>
-        </w:rPr>
-        <w:t xml:space="preserve">visual </w:t>
-      </w:r>
-      <w:proofErr w:type="spellStart"/>
-      <w:r>
-        <w:rPr>
-          <w:highlight w:val="green"/>
-          <w:lang w:val="en-US"/>
-        </w:rPr>
-        <w:t>minitoast</w:t>
-      </w:r>
-      <w:proofErr w:type="spellEnd"/>
-      <w:r>
-        <w:rPr>
-          <w:highlight w:val="green"/>
-          <w:lang w:val="en-US"/>
-        </w:rPr>
-        <w:t xml:space="preserve">  for enemy damage take</w:t>
-      </w:r>
-    </w:p>
-    <w:p>
-      <w:pPr>
-        <w:pStyle w:val="ListParagraph"/>
-        <w:numPr>
-          <w:ilvl w:val="0"/>
-          <w:numId w:val="6"/>
-        </w:numPr>
-        <w:rPr>
-          <w:highlight w:val="green"/>
-          <w:lang w:val="en-US"/>
-        </w:rPr>
-      </w:pPr>
-      <w:r>
-        <w:rPr>
-          <w:highlight w:val="green"/>
-          <w:lang w:val="en-US"/>
-        </w:rPr>
-        <w:t xml:space="preserve">add soma dialogue before the </w:t>
-      </w:r>
-      <w:proofErr w:type="spellStart"/>
-      <w:r>
-        <w:rPr>
-          <w:highlight w:val="green"/>
-          <w:lang w:val="en-US"/>
-        </w:rPr>
-        <w:t>asura</w:t>
-      </w:r>
-      <w:proofErr w:type="spellEnd"/>
-      <w:r>
-        <w:rPr>
-          <w:highlight w:val="green"/>
-          <w:lang w:val="en-US"/>
-        </w:rPr>
-        <w:t xml:space="preserve"> appears(stage1)</w:t>
-      </w:r>
-    </w:p>
-    <w:p>
-      <w:pPr>
-        <w:pStyle w:val="ListParagraph"/>
-        <w:numPr>
-          <w:ilvl w:val="0"/>
-          <w:numId w:val="6"/>
-        </w:numPr>
-        <w:rPr>
-          <w:highlight w:val="green"/>
-          <w:lang w:val="en-US"/>
-        </w:rPr>
-      </w:pPr>
-      <w:r>
-        <w:rPr>
-          <w:highlight w:val="green"/>
-          <w:lang w:val="en-US"/>
-        </w:rPr>
-        <w:t xml:space="preserve">fix player </w:t>
-      </w:r>
-      <w:r>
-        <w:rPr>
-          <w:highlight w:val="green"/>
-          <w:lang w:val="en-US"/>
-        </w:rPr>
-        <w:t>focus/movement not disappearing on death</w:t>
-      </w:r>
-    </w:p>
-    <w:p>
-      <w:pPr>
-        <w:pStyle w:val="ListParagraph"/>
-        <w:numPr>
-          <w:ilvl w:val="0"/>
-          <w:numId w:val="6"/>
-        </w:numPr>
-        <w:rPr>
-          <w:highlight w:val="green"/>
-          <w:lang w:val="en-US"/>
-        </w:rPr>
-      </w:pPr>
-      <w:r>
-        <w:rPr>
-          <w:highlight w:val="green"/>
-          <w:lang w:val="en-US"/>
-        </w:rPr>
-        <w:t>make BGM for Boss1</w:t>
+        <w:t>new dialog box</w:t>
       </w:r>
     </w:p>
     <w:p>
@@ -4588,6 +4143,36 @@
         </w:rPr>
         <w:t>3 sizes</w:t>
       </w:r>
+    </w:p>
+    <w:p>
+      <w:pPr>
+        <w:pStyle w:val="ListParagraph"/>
+        <w:numPr>
+          <w:ilvl w:val="0"/>
+          <w:numId w:val="6"/>
+        </w:numPr>
+        <w:rPr>
+          <w:highlight w:val="yellow"/>
+          <w:lang w:val="en-US"/>
+        </w:rPr>
+      </w:pPr>
+      <w:r>
+        <w:rPr>
+          <w:highlight w:val="yellow"/>
+          <w:lang w:val="en-US"/>
+        </w:rPr>
+        <w:t>Dialog autoscroll speed determined by char count of lines</w:t>
+      </w:r>
+    </w:p>
+    <w:p>
+      <w:pPr>
+        <w:pStyle w:val="ListParagraph"/>
+        <w:ind w:left="1440"/>
+        <w:rPr>
+          <w:highlight w:val="yellow"/>
+          <w:lang w:val="en-US"/>
+        </w:rPr>
+      </w:pPr>
     </w:p>
     <w:p/>
     <w:p>
@@ -4679,16 +4264,8 @@
         <w:rPr>
           <w:lang w:val="en-US"/>
         </w:rPr>
-        <w:t xml:space="preserve">X - </w:t>
-      </w:r>
-      <w:proofErr w:type="gramStart"/>
-      <w:r>
-        <w:rPr>
-          <w:lang w:val="en-US"/>
-        </w:rPr>
-        <w:t>special</w:t>
-      </w:r>
-      <w:proofErr w:type="gramEnd"/>
+        <w:t>X - special</w:t>
+      </w:r>
     </w:p>
     <w:p>
       <w:pPr>
@@ -4832,19 +4409,11 @@
           <w:lang w:val="en-US"/>
         </w:rPr>
       </w:pPr>
-      <w:proofErr w:type="spellStart"/>
-      <w:r>
-        <w:rPr>
-          <w:lang w:val="en-US"/>
-        </w:rPr>
-        <w:t>Gameover</w:t>
-      </w:r>
-      <w:proofErr w:type="spellEnd"/>
-      <w:r>
-        <w:rPr>
-          <w:lang w:val="en-US"/>
-        </w:rPr>
-        <w:t xml:space="preserve"> handler on player die</w:t>
+      <w:r>
+        <w:rPr>
+          <w:lang w:val="en-US"/>
+        </w:rPr>
+        <w:t>Gameover handler on player die</w:t>
       </w:r>
     </w:p>
     <w:p>
@@ -4862,16 +4431,8 @@
         <w:rPr>
           <w:lang w:val="en-US"/>
         </w:rPr>
-        <w:t xml:space="preserve">Restart function on </w:t>
-      </w:r>
-      <w:proofErr w:type="spellStart"/>
-      <w:r>
-        <w:rPr>
-          <w:lang w:val="en-US"/>
-        </w:rPr>
-        <w:t>gameover</w:t>
-      </w:r>
-      <w:proofErr w:type="spellEnd"/>
+        <w:t>Restart function on gameover</w:t>
+      </w:r>
     </w:p>
     <w:p>
       <w:pPr>
@@ -4888,21 +4449,7 @@
         <w:rPr>
           <w:lang w:val="en-US"/>
         </w:rPr>
-        <w:t xml:space="preserve">Enemy </w:t>
-      </w:r>
-      <w:proofErr w:type="spellStart"/>
-      <w:r>
-        <w:rPr>
-          <w:lang w:val="en-US"/>
-        </w:rPr>
-        <w:t>spawner</w:t>
-      </w:r>
-      <w:proofErr w:type="spellEnd"/>
-      <w:r>
-        <w:rPr>
-          <w:lang w:val="en-US"/>
-        </w:rPr>
-        <w:t xml:space="preserve"> and wave timer handler</w:t>
+        <w:t>Enemy spawner and wave timer handler</w:t>
       </w:r>
     </w:p>
     <w:p>
@@ -4956,21 +4503,7 @@
         <w:rPr>
           <w:lang w:val="en-US"/>
         </w:rPr>
-        <w:t>2 Enemy bullet types (homing/</w:t>
-      </w:r>
-      <w:proofErr w:type="spellStart"/>
-      <w:r>
-        <w:rPr>
-          <w:lang w:val="en-US"/>
-        </w:rPr>
-        <w:t>nothoming</w:t>
-      </w:r>
-      <w:proofErr w:type="spellEnd"/>
-      <w:r>
-        <w:rPr>
-          <w:lang w:val="en-US"/>
-        </w:rPr>
-        <w:t>)</w:t>
+        <w:t>2 Enemy bullet types (homing/nothoming)</w:t>
       </w:r>
     </w:p>
     <w:p>
@@ -5038,19 +4571,11 @@
           <w:lang w:val="en-US"/>
         </w:rPr>
       </w:pPr>
-      <w:proofErr w:type="spellStart"/>
-      <w:r>
-        <w:rPr>
-          <w:lang w:val="en-US"/>
-        </w:rPr>
-        <w:t>Exp</w:t>
-      </w:r>
-      <w:proofErr w:type="spellEnd"/>
-      <w:r>
-        <w:rPr>
-          <w:lang w:val="en-US"/>
-        </w:rPr>
-        <w:t xml:space="preserve"> point objects created on enemy die</w:t>
+      <w:r>
+        <w:rPr>
+          <w:lang w:val="en-US"/>
+        </w:rPr>
+        <w:t>Exp point objects created on enemy die</w:t>
       </w:r>
     </w:p>
     <w:p>
@@ -5064,19 +4589,11 @@
           <w:lang w:val="en-US"/>
         </w:rPr>
       </w:pPr>
-      <w:proofErr w:type="spellStart"/>
-      <w:r>
-        <w:rPr>
-          <w:lang w:val="en-US"/>
-        </w:rPr>
-        <w:t>Exp</w:t>
-      </w:r>
-      <w:proofErr w:type="spellEnd"/>
-      <w:r>
-        <w:rPr>
-          <w:lang w:val="en-US"/>
-        </w:rPr>
-        <w:t xml:space="preserve"> point hit detection on player</w:t>
+      <w:r>
+        <w:rPr>
+          <w:lang w:val="en-US"/>
+        </w:rPr>
+        <w:t>Exp point hit detection on player</w:t>
       </w:r>
     </w:p>
     <w:p>
@@ -5094,21 +4611,7 @@
         <w:rPr>
           <w:lang w:val="en-US"/>
         </w:rPr>
-        <w:t xml:space="preserve">Player </w:t>
-      </w:r>
-      <w:proofErr w:type="spellStart"/>
-      <w:r>
-        <w:rPr>
-          <w:lang w:val="en-US"/>
-        </w:rPr>
-        <w:t>exp</w:t>
-      </w:r>
-      <w:proofErr w:type="spellEnd"/>
-      <w:r>
-        <w:rPr>
-          <w:lang w:val="en-US"/>
-        </w:rPr>
-        <w:t xml:space="preserve"> gain function</w:t>
+        <w:t>Player exp gain function</w:t>
       </w:r>
     </w:p>
     <w:p>
@@ -5126,16 +4629,8 @@
         <w:rPr>
           <w:lang w:val="en-US"/>
         </w:rPr>
-        <w:t xml:space="preserve">Parallax tile </w:t>
-      </w:r>
-      <w:proofErr w:type="spellStart"/>
-      <w:r>
-        <w:rPr>
-          <w:lang w:val="en-US"/>
-        </w:rPr>
-        <w:t>scroller</w:t>
-      </w:r>
-      <w:proofErr w:type="spellEnd"/>
+        <w:t>Parallax tile scroller</w:t>
+      </w:r>
     </w:p>
     <w:p>
       <w:pPr>
@@ -5152,16 +4647,8 @@
         <w:rPr>
           <w:lang w:val="en-US"/>
         </w:rPr>
-        <w:t xml:space="preserve">Sprite placeholders for </w:t>
-      </w:r>
-      <w:proofErr w:type="spellStart"/>
-      <w:r>
-        <w:rPr>
-          <w:lang w:val="en-US"/>
-        </w:rPr>
-        <w:t>player,enemy,playerProjectile,enemyProjectile,expPoint</w:t>
-      </w:r>
-      <w:proofErr w:type="spellEnd"/>
+        <w:t>Sprite placeholders for player,enemy,playerProjectile,enemyProjectile,expPoint</w:t>
+      </w:r>
     </w:p>
     <w:p>
       <w:pPr>
@@ -5174,33 +4661,11 @@
           <w:lang w:val="en-US"/>
         </w:rPr>
       </w:pPr>
-      <w:proofErr w:type="spellStart"/>
-      <w:r>
-        <w:rPr>
-          <w:lang w:val="en-US"/>
-        </w:rPr>
-        <w:t>MainMenu</w:t>
-      </w:r>
-      <w:proofErr w:type="spellEnd"/>
-      <w:r>
-        <w:rPr>
-          <w:lang w:val="en-US"/>
-        </w:rPr>
-        <w:t xml:space="preserve"> with title </w:t>
-      </w:r>
-      <w:proofErr w:type="spellStart"/>
-      <w:r>
-        <w:rPr>
-          <w:lang w:val="en-US"/>
-        </w:rPr>
-        <w:t>textholder</w:t>
-      </w:r>
-      <w:proofErr w:type="spellEnd"/>
-      <w:r>
-        <w:rPr>
-          <w:lang w:val="en-US"/>
-        </w:rPr>
-        <w:t xml:space="preserve"> and start button</w:t>
+      <w:r>
+        <w:rPr>
+          <w:lang w:val="en-US"/>
+        </w:rPr>
+        <w:t>MainMenu with title textholder and start button</w:t>
       </w:r>
     </w:p>
     <w:p>
@@ -5214,19 +4679,11 @@
           <w:lang w:val="en-US"/>
         </w:rPr>
       </w:pPr>
-      <w:proofErr w:type="spellStart"/>
-      <w:r>
-        <w:rPr>
-          <w:lang w:val="en-US"/>
-        </w:rPr>
-        <w:t>GameOver</w:t>
-      </w:r>
-      <w:proofErr w:type="spellEnd"/>
-      <w:r>
-        <w:rPr>
-          <w:lang w:val="en-US"/>
-        </w:rPr>
-        <w:t xml:space="preserve"> screen with overlaid images and button to restart</w:t>
+      <w:r>
+        <w:rPr>
+          <w:lang w:val="en-US"/>
+        </w:rPr>
+        <w:t>GameOver screen with overlaid images and button to restart</w:t>
       </w:r>
     </w:p>
     <w:p>
@@ -5262,35 +4719,7 @@
         <w:rPr>
           <w:lang w:val="en-US"/>
         </w:rPr>
-        <w:t xml:space="preserve">Player </w:t>
-      </w:r>
-      <w:proofErr w:type="spellStart"/>
-      <w:r>
-        <w:rPr>
-          <w:lang w:val="en-US"/>
-        </w:rPr>
-        <w:t>exp</w:t>
-      </w:r>
-      <w:proofErr w:type="spellEnd"/>
-      <w:r>
-        <w:rPr>
-          <w:lang w:val="en-US"/>
-        </w:rPr>
-        <w:t>/</w:t>
-      </w:r>
-      <w:proofErr w:type="spellStart"/>
-      <w:r>
-        <w:rPr>
-          <w:lang w:val="en-US"/>
-        </w:rPr>
-        <w:t>expCap</w:t>
-      </w:r>
-      <w:proofErr w:type="spellEnd"/>
-      <w:r>
-        <w:rPr>
-          <w:lang w:val="en-US"/>
-        </w:rPr>
-        <w:t xml:space="preserve"> text indicator</w:t>
+        <w:t>Player exp/expCap text indicator</w:t>
       </w:r>
     </w:p>
     <w:p>
@@ -5452,16 +4881,8 @@
         <w:rPr>
           <w:lang w:val="en-US"/>
         </w:rPr>
-        <w:t xml:space="preserve">Singleton </w:t>
-      </w:r>
-      <w:proofErr w:type="spellStart"/>
-      <w:r>
-        <w:rPr>
-          <w:lang w:val="en-US"/>
-        </w:rPr>
-        <w:t>gamecontroller</w:t>
-      </w:r>
-      <w:proofErr w:type="spellEnd"/>
+        <w:t>Singleton gamecontroller</w:t>
+      </w:r>
     </w:p>
     <w:p>
       <w:pPr>
@@ -5528,19 +4949,11 @@
           <w:lang w:val="en-US"/>
         </w:rPr>
       </w:pPr>
-      <w:proofErr w:type="spellStart"/>
-      <w:r>
-        <w:rPr>
-          <w:lang w:val="en-US"/>
-        </w:rPr>
-        <w:t>Xp</w:t>
-      </w:r>
-      <w:proofErr w:type="spellEnd"/>
-      <w:r>
-        <w:rPr>
-          <w:lang w:val="en-US"/>
-        </w:rPr>
-        <w:t xml:space="preserve"> accumulates stat points that can be spent on power, speed or life generation</w:t>
+      <w:r>
+        <w:rPr>
+          <w:lang w:val="en-US"/>
+        </w:rPr>
+        <w:t>Xp accumulates stat points that can be spent on power, speed or life generation</w:t>
       </w:r>
     </w:p>
     <w:p>
@@ -5630,16 +5043,8 @@
         <w:rPr>
           <w:lang w:val="en-US"/>
         </w:rPr>
-        <w:t xml:space="preserve">New bullet pattern: </w:t>
-      </w:r>
-      <w:proofErr w:type="spellStart"/>
-      <w:r>
-        <w:rPr>
-          <w:lang w:val="en-US"/>
-        </w:rPr>
-        <w:t>spiderweb</w:t>
-      </w:r>
-      <w:proofErr w:type="spellEnd"/>
+        <w:t>New bullet pattern: spiderweb</w:t>
+      </w:r>
     </w:p>
     <w:p>
       <w:pPr>
@@ -5692,16 +5097,8 @@
         <w:rPr>
           <w:lang w:val="en-US"/>
         </w:rPr>
-        <w:t xml:space="preserve">Visible player </w:t>
-      </w:r>
-      <w:proofErr w:type="spellStart"/>
-      <w:r>
-        <w:rPr>
-          <w:lang w:val="en-US"/>
-        </w:rPr>
-        <w:t>hitbox</w:t>
-      </w:r>
-      <w:proofErr w:type="spellEnd"/>
+        <w:t>Visible player hitbox</w:t>
+      </w:r>
     </w:p>
     <w:p>
       <w:pPr>
@@ -5754,21 +5151,7 @@
         <w:rPr>
           <w:lang w:val="en-US"/>
         </w:rPr>
-        <w:t>Bullet animations (</w:t>
-      </w:r>
-      <w:proofErr w:type="spellStart"/>
-      <w:r>
-        <w:rPr>
-          <w:lang w:val="en-US"/>
-        </w:rPr>
-        <w:t>spiderweb</w:t>
-      </w:r>
-      <w:proofErr w:type="spellEnd"/>
-      <w:r>
-        <w:rPr>
-          <w:lang w:val="en-US"/>
-        </w:rPr>
-        <w:t>)</w:t>
+        <w:t>Bullet animations (spiderweb)</w:t>
       </w:r>
     </w:p>
     <w:p>
@@ -5786,16 +5169,8 @@
         <w:rPr>
           <w:lang w:val="en-US"/>
         </w:rPr>
-        <w:t xml:space="preserve">Singleton </w:t>
-      </w:r>
-      <w:proofErr w:type="spellStart"/>
-      <w:r>
-        <w:rPr>
-          <w:lang w:val="en-US"/>
-        </w:rPr>
-        <w:t>UICanvas</w:t>
-      </w:r>
-      <w:proofErr w:type="spellEnd"/>
+        <w:t>Singleton UICanvas</w:t>
+      </w:r>
     </w:p>
     <w:p>
       <w:pPr>
@@ -5859,21 +5234,7 @@
         <w:rPr>
           <w:lang w:val="en-US"/>
         </w:rPr>
-        <w:t xml:space="preserve">Rescaled </w:t>
-      </w:r>
-      <w:proofErr w:type="spellStart"/>
-      <w:r>
-        <w:rPr>
-          <w:lang w:val="en-US"/>
-        </w:rPr>
-        <w:t>exp</w:t>
-      </w:r>
-      <w:proofErr w:type="spellEnd"/>
-      <w:r>
-        <w:rPr>
-          <w:lang w:val="en-US"/>
-        </w:rPr>
-        <w:t xml:space="preserve"> point collider for easier collection</w:t>
+        <w:t>Rescaled exp point collider for easier collection</w:t>
       </w:r>
     </w:p>
     <w:p>
@@ -6004,21 +5365,7 @@
         <w:rPr>
           <w:lang w:val="en-US"/>
         </w:rPr>
-        <w:t xml:space="preserve">Programmer art for boss X </w:t>
-      </w:r>
-      <w:proofErr w:type="spellStart"/>
-      <w:r>
-        <w:rPr>
-          <w:lang w:val="en-US"/>
-        </w:rPr>
-        <w:t>pos</w:t>
-      </w:r>
-      <w:proofErr w:type="spellEnd"/>
-      <w:r>
-        <w:rPr>
-          <w:lang w:val="en-US"/>
-        </w:rPr>
-        <w:t xml:space="preserve"> indicator</w:t>
+        <w:t>Programmer art for boss X pos indicator</w:t>
       </w:r>
     </w:p>
     <w:p>
@@ -6250,30 +5597,8 @@
         <w:rPr>
           <w:lang w:val="en-US"/>
         </w:rPr>
-        <w:t xml:space="preserve">Waves now refer to an </w:t>
-      </w:r>
-      <w:proofErr w:type="spellStart"/>
-      <w:r>
-        <w:rPr>
-          <w:lang w:val="en-US"/>
-        </w:rPr>
-        <w:t>arraylist</w:t>
-      </w:r>
-      <w:proofErr w:type="spellEnd"/>
-      <w:r>
-        <w:rPr>
-          <w:lang w:val="en-US"/>
-        </w:rPr>
-        <w:t xml:space="preserve"> of </w:t>
-      </w:r>
-      <w:proofErr w:type="spellStart"/>
-      <w:r>
-        <w:rPr>
-          <w:lang w:val="en-US"/>
-        </w:rPr>
-        <w:t>spawnpositions</w:t>
-      </w:r>
-      <w:proofErr w:type="spellEnd"/>
+        <w:t>Waves now refer to an arraylist of spawnpositions</w:t>
+      </w:r>
     </w:p>
     <w:p>
       <w:pPr>
@@ -6290,21 +5615,7 @@
         <w:rPr>
           <w:lang w:val="en-US"/>
         </w:rPr>
-        <w:t xml:space="preserve">Added new </w:t>
-      </w:r>
-      <w:proofErr w:type="spellStart"/>
-      <w:r>
-        <w:rPr>
-          <w:lang w:val="en-US"/>
-        </w:rPr>
-        <w:t>movementpattern</w:t>
-      </w:r>
-      <w:proofErr w:type="spellEnd"/>
-      <w:r>
-        <w:rPr>
-          <w:lang w:val="en-US"/>
-        </w:rPr>
-        <w:t xml:space="preserve"> to center enemy horizontally</w:t>
+        <w:t>Added new movementpattern to center enemy horizontally</w:t>
       </w:r>
     </w:p>
     <w:p>
@@ -6358,21 +5669,7 @@
         <w:rPr>
           <w:lang w:val="en-US"/>
         </w:rPr>
-        <w:t xml:space="preserve">Fixed boss </w:t>
-      </w:r>
-      <w:proofErr w:type="spellStart"/>
-      <w:r>
-        <w:rPr>
-          <w:lang w:val="en-US"/>
-        </w:rPr>
-        <w:t>movementpattern</w:t>
-      </w:r>
-      <w:proofErr w:type="spellEnd"/>
-      <w:r>
-        <w:rPr>
-          <w:lang w:val="en-US"/>
-        </w:rPr>
-        <w:t xml:space="preserve"> and pattern referencing the same old one (create a new pattern from template if used more than once)</w:t>
+        <w:t>Fixed boss movementpattern and pattern referencing the same old one (create a new pattern from template if used more than once)</w:t>
       </w:r>
     </w:p>
     <w:p>
@@ -6408,21 +5705,7 @@
         <w:rPr>
           <w:lang w:val="en-US"/>
         </w:rPr>
-        <w:t xml:space="preserve">Added focus mode -&gt; </w:t>
-      </w:r>
-      <w:proofErr w:type="spellStart"/>
-      <w:r>
-        <w:rPr>
-          <w:lang w:val="en-US"/>
-        </w:rPr>
-        <w:t>hitbox</w:t>
-      </w:r>
-      <w:proofErr w:type="spellEnd"/>
-      <w:r>
-        <w:rPr>
-          <w:lang w:val="en-US"/>
-        </w:rPr>
-        <w:t xml:space="preserve"> becomes visible, player movement speed halves</w:t>
+        <w:t>Added focus mode -&gt; hitbox becomes visible, player movement speed halves</w:t>
       </w:r>
     </w:p>
     <w:p>
@@ -6476,30 +5759,8 @@
         <w:rPr>
           <w:lang w:val="en-US"/>
         </w:rPr>
-        <w:t xml:space="preserve">Fixed boss </w:t>
-      </w:r>
-      <w:proofErr w:type="spellStart"/>
-      <w:r>
-        <w:rPr>
-          <w:lang w:val="en-US"/>
-        </w:rPr>
-        <w:t>healthbar</w:t>
-      </w:r>
-      <w:proofErr w:type="spellEnd"/>
-      <w:r>
-        <w:rPr>
-          <w:lang w:val="en-US"/>
-        </w:rPr>
-        <w:t xml:space="preserve"> resetting when next </w:t>
-      </w:r>
-      <w:proofErr w:type="spellStart"/>
-      <w:r>
-        <w:rPr>
-          <w:lang w:val="en-US"/>
-        </w:rPr>
-        <w:t>healthbar</w:t>
-      </w:r>
-      <w:proofErr w:type="spellEnd"/>
+        <w:t>Fixed boss healthbar resetting when next healthbar</w:t>
+      </w:r>
     </w:p>
     <w:p>
       <w:pPr>
@@ -6530,19 +5791,11 @@
           <w:lang w:val="en-US"/>
         </w:rPr>
       </w:pPr>
-      <w:proofErr w:type="spellStart"/>
-      <w:r>
-        <w:rPr>
-          <w:lang w:val="en-US"/>
-        </w:rPr>
-        <w:t>Toplayer</w:t>
-      </w:r>
-      <w:proofErr w:type="spellEnd"/>
-      <w:r>
-        <w:rPr>
-          <w:lang w:val="en-US"/>
-        </w:rPr>
-        <w:t xml:space="preserve"> alpha fading out/in</w:t>
+      <w:r>
+        <w:rPr>
+          <w:lang w:val="en-US"/>
+        </w:rPr>
+        <w:t>Toplayer alpha fading out/in</w:t>
       </w:r>
     </w:p>
     <w:p>
@@ -6684,16 +5937,8 @@
         <w:rPr>
           <w:lang w:val="en-US"/>
         </w:rPr>
-        <w:t xml:space="preserve">Phase turned into </w:t>
-      </w:r>
-      <w:proofErr w:type="spellStart"/>
-      <w:r>
-        <w:rPr>
-          <w:lang w:val="en-US"/>
-        </w:rPr>
-        <w:t>monobehaviour</w:t>
-      </w:r>
-      <w:proofErr w:type="spellEnd"/>
+        <w:t>Phase turned into monobehaviour</w:t>
+      </w:r>
     </w:p>
     <w:p>
       <w:pPr>
@@ -6710,21 +5955,7 @@
         <w:rPr>
           <w:lang w:val="en-US"/>
         </w:rPr>
-        <w:t xml:space="preserve">Tweaked </w:t>
-      </w:r>
-      <w:proofErr w:type="spellStart"/>
-      <w:r>
-        <w:rPr>
-          <w:lang w:val="en-US"/>
-        </w:rPr>
-        <w:t>giantweb</w:t>
-      </w:r>
-      <w:proofErr w:type="spellEnd"/>
-      <w:r>
-        <w:rPr>
-          <w:lang w:val="en-US"/>
-        </w:rPr>
-        <w:t xml:space="preserve"> pattern so that each layer has less bullets</w:t>
+        <w:t>Tweaked giantweb pattern so that each layer has less bullets</w:t>
       </w:r>
     </w:p>
     <w:p>
@@ -6832,21 +6063,7 @@
         <w:rPr>
           <w:lang w:val="en-US"/>
         </w:rPr>
-        <w:t xml:space="preserve">Phasing loop condition recognition </w:t>
-      </w:r>
-      <w:proofErr w:type="spellStart"/>
-      <w:r>
-        <w:rPr>
-          <w:lang w:val="en-US"/>
-        </w:rPr>
-        <w:t>hotfixed</w:t>
-      </w:r>
-      <w:proofErr w:type="spellEnd"/>
-      <w:r>
-        <w:rPr>
-          <w:lang w:val="en-US"/>
-        </w:rPr>
-        <w:t xml:space="preserve"> with force break while</w:t>
+        <w:t>Phasing loop condition recognition hotfixed with force break while</w:t>
       </w:r>
     </w:p>
     <w:p>
@@ -6972,16 +6189,8 @@
         <w:rPr>
           <w:lang w:val="en-US"/>
         </w:rPr>
-        <w:t xml:space="preserve">+ </w:t>
-      </w:r>
-      <w:proofErr w:type="spellStart"/>
-      <w:r>
-        <w:rPr>
-          <w:lang w:val="en-US"/>
-        </w:rPr>
-        <w:t>Lightsource</w:t>
-      </w:r>
-      <w:proofErr w:type="spellEnd"/>
+        <w:t>+ Lightsource</w:t>
+      </w:r>
     </w:p>
     <w:p>
       <w:pPr>
@@ -7116,16 +6325,8 @@
         <w:rPr>
           <w:lang w:val="en-US"/>
         </w:rPr>
-        <w:t xml:space="preserve">Removed unnecessary multiplier from enemy movement speed </w:t>
-      </w:r>
-      <w:proofErr w:type="spellStart"/>
-      <w:r>
-        <w:rPr>
-          <w:lang w:val="en-US"/>
-        </w:rPr>
-        <w:t>calc</w:t>
-      </w:r>
-      <w:proofErr w:type="spellEnd"/>
+        <w:t>Removed unnecessary multiplier from enemy movement speed calc</w:t>
+      </w:r>
     </w:p>
     <w:p>
       <w:pPr>
@@ -7364,21 +6565,7 @@
         <w:rPr>
           <w:lang w:val="en-US"/>
         </w:rPr>
-        <w:t xml:space="preserve">New movement pattern: Swing (rotates around </w:t>
-      </w:r>
-      <w:proofErr w:type="spellStart"/>
-      <w:r>
-        <w:rPr>
-          <w:lang w:val="en-US"/>
-        </w:rPr>
-        <w:t>centerpoint</w:t>
-      </w:r>
-      <w:proofErr w:type="spellEnd"/>
-      <w:r>
-        <w:rPr>
-          <w:lang w:val="en-US"/>
-        </w:rPr>
-        <w:t>)</w:t>
+        <w:t>New movement pattern: Swing (rotates around centerpoint)</w:t>
       </w:r>
     </w:p>
     <w:p>
@@ -7468,21 +6655,7 @@
         <w:rPr>
           <w:lang w:val="en-US"/>
         </w:rPr>
-        <w:t xml:space="preserve">Started </w:t>
-      </w:r>
-      <w:proofErr w:type="spellStart"/>
-      <w:r>
-        <w:rPr>
-          <w:lang w:val="en-US"/>
-        </w:rPr>
-        <w:t>concepting</w:t>
-      </w:r>
-      <w:proofErr w:type="spellEnd"/>
-      <w:r>
-        <w:rPr>
-          <w:lang w:val="en-US"/>
-        </w:rPr>
-        <w:t xml:space="preserve"> a new boss</w:t>
+        <w:t>Started concepting a new boss</w:t>
       </w:r>
     </w:p>
     <w:p>
@@ -7555,21 +6728,7 @@
         <w:rPr>
           <w:lang w:val="en-US"/>
         </w:rPr>
-        <w:t xml:space="preserve">Refrain from creating </w:t>
-      </w:r>
-      <w:proofErr w:type="spellStart"/>
-      <w:r>
-        <w:rPr>
-          <w:lang w:val="en-US"/>
-        </w:rPr>
-        <w:t>monobehaviours</w:t>
-      </w:r>
-      <w:proofErr w:type="spellEnd"/>
-      <w:r>
-        <w:rPr>
-          <w:lang w:val="en-US"/>
-        </w:rPr>
-        <w:t xml:space="preserve"> with “new”</w:t>
+        <w:t>Refrain from creating monobehaviours with “new”</w:t>
       </w:r>
     </w:p>
     <w:p>
@@ -7660,28 +6819,12 @@
           <w:lang w:val="en-US"/>
         </w:rPr>
       </w:pPr>
-      <w:proofErr w:type="spellStart"/>
-      <w:r>
-        <w:rPr>
-          <w:lang w:val="en-US"/>
-        </w:rPr>
-        <w:t>Statpoints</w:t>
-      </w:r>
-      <w:proofErr w:type="spellEnd"/>
-      <w:r>
-        <w:rPr>
-          <w:lang w:val="en-US"/>
-        </w:rPr>
-        <w:t xml:space="preserve"> are powered up when meter threshold </w:t>
-      </w:r>
-      <w:proofErr w:type="spellStart"/>
-      <w:r>
-        <w:rPr>
-          <w:lang w:val="en-US"/>
-        </w:rPr>
-        <w:t>reahed</w:t>
-      </w:r>
-      <w:proofErr w:type="spellEnd"/>
+      <w:r>
+        <w:rPr>
+          <w:lang w:val="en-US"/>
+        </w:rPr>
+        <w:t>Statpoints are powered up when meter threshold reahed</w:t>
+      </w:r>
     </w:p>
     <w:p>
       <w:pPr>
@@ -7734,21 +6877,7 @@
         <w:rPr>
           <w:lang w:val="en-US"/>
         </w:rPr>
-        <w:t xml:space="preserve">Fixed boss </w:t>
-      </w:r>
-      <w:proofErr w:type="spellStart"/>
-      <w:r>
-        <w:rPr>
-          <w:lang w:val="en-US"/>
-        </w:rPr>
-        <w:t>namepanel</w:t>
-      </w:r>
-      <w:proofErr w:type="spellEnd"/>
-      <w:r>
-        <w:rPr>
-          <w:lang w:val="en-US"/>
-        </w:rPr>
-        <w:t xml:space="preserve"> not resetting when restart</w:t>
+        <w:t>Fixed boss namepanel not resetting when restart</w:t>
       </w:r>
     </w:p>
     <w:p>
@@ -7802,30 +6931,8 @@
         <w:rPr>
           <w:lang w:val="en-US"/>
         </w:rPr>
-        <w:t xml:space="preserve">Character spawns weapons when </w:t>
-      </w:r>
-      <w:proofErr w:type="spellStart"/>
-      <w:r>
-        <w:rPr>
-          <w:lang w:val="en-US"/>
-        </w:rPr>
-        <w:t>powerup</w:t>
-      </w:r>
-      <w:proofErr w:type="spellEnd"/>
-      <w:r>
-        <w:rPr>
-          <w:lang w:val="en-US"/>
-        </w:rPr>
-        <w:t xml:space="preserve">, loses them when </w:t>
-      </w:r>
-      <w:proofErr w:type="spellStart"/>
-      <w:r>
-        <w:rPr>
-          <w:lang w:val="en-US"/>
-        </w:rPr>
-        <w:t>powerdown</w:t>
-      </w:r>
-      <w:proofErr w:type="spellEnd"/>
+        <w:t>Character spawns weapons when powerup, loses them when powerdown</w:t>
+      </w:r>
     </w:p>
     <w:p>
       <w:pPr>
@@ -8351,21 +7458,7 @@
         <w:rPr>
           <w:lang w:val="en-US"/>
         </w:rPr>
-        <w:t xml:space="preserve">Parallax can be handled from </w:t>
-      </w:r>
-      <w:proofErr w:type="spellStart"/>
-      <w:r>
-        <w:rPr>
-          <w:lang w:val="en-US"/>
-        </w:rPr>
-        <w:t>stagehandler</w:t>
-      </w:r>
-      <w:proofErr w:type="spellEnd"/>
-      <w:r>
-        <w:rPr>
-          <w:lang w:val="en-US"/>
-        </w:rPr>
-        <w:t xml:space="preserve"> routine</w:t>
+        <w:t>Parallax can be handled from stagehandler routine</w:t>
       </w:r>
     </w:p>
     <w:p>
@@ -8456,21 +7549,7 @@
           <w:lang w:val="en-US"/>
         </w:rPr>
         <w:lastRenderedPageBreak/>
-        <w:t xml:space="preserve">Stripped down </w:t>
-      </w:r>
-      <w:proofErr w:type="spellStart"/>
-      <w:r>
-        <w:rPr>
-          <w:lang w:val="en-US"/>
-        </w:rPr>
-        <w:t>coroutines</w:t>
-      </w:r>
-      <w:proofErr w:type="spellEnd"/>
-      <w:r>
-        <w:rPr>
-          <w:lang w:val="en-US"/>
-        </w:rPr>
-        <w:t xml:space="preserve"> that broke the initialization</w:t>
+        <w:t>Stripped down coroutines that broke the initialization</w:t>
       </w:r>
     </w:p>
     <w:p>
@@ -8484,19 +7563,11 @@
           <w:lang w:val="en-US"/>
         </w:rPr>
       </w:pPr>
-      <w:proofErr w:type="spellStart"/>
-      <w:r>
-        <w:rPr>
-          <w:lang w:val="en-US"/>
-        </w:rPr>
-        <w:t>WaitUntils</w:t>
-      </w:r>
-      <w:proofErr w:type="spellEnd"/>
-      <w:r>
-        <w:rPr>
-          <w:lang w:val="en-US"/>
-        </w:rPr>
-        <w:t xml:space="preserve"> are not affected by timescale changes</w:t>
+      <w:r>
+        <w:rPr>
+          <w:lang w:val="en-US"/>
+        </w:rPr>
+        <w:t>WaitUntils are not affected by timescale changes</w:t>
       </w:r>
     </w:p>
     <w:p>
@@ -8568,21 +7639,7 @@
         <w:rPr>
           <w:lang w:val="en-US"/>
         </w:rPr>
-        <w:t xml:space="preserve">Added score gain for </w:t>
-      </w:r>
-      <w:proofErr w:type="spellStart"/>
-      <w:r>
-        <w:rPr>
-          <w:lang w:val="en-US"/>
-        </w:rPr>
-        <w:t>corepoints</w:t>
-      </w:r>
-      <w:proofErr w:type="spellEnd"/>
-      <w:r>
-        <w:rPr>
-          <w:lang w:val="en-US"/>
-        </w:rPr>
-        <w:t xml:space="preserve"> with multiplier</w:t>
+        <w:t>Added score gain for corepoints with multiplier</w:t>
       </w:r>
     </w:p>
     <w:p>
@@ -8600,16 +7657,8 @@
         <w:rPr>
           <w:lang w:val="en-US"/>
         </w:rPr>
-        <w:t xml:space="preserve">Visual indication for score and </w:t>
-      </w:r>
-      <w:proofErr w:type="spellStart"/>
-      <w:r>
-        <w:rPr>
-          <w:lang w:val="en-US"/>
-        </w:rPr>
-        <w:t>hiscore</w:t>
-      </w:r>
-      <w:proofErr w:type="spellEnd"/>
+        <w:t>Visual indication for score and hiscore</w:t>
+      </w:r>
     </w:p>
     <w:p>
       <w:pPr>
@@ -8683,21 +7732,7 @@
         <w:rPr>
           <w:lang w:val="en-US"/>
         </w:rPr>
-        <w:t xml:space="preserve">Decoupled a lot of components from </w:t>
-      </w:r>
-      <w:proofErr w:type="spellStart"/>
-      <w:r>
-        <w:rPr>
-          <w:lang w:val="en-US"/>
-        </w:rPr>
-        <w:t>GameControl</w:t>
-      </w:r>
-      <w:proofErr w:type="spellEnd"/>
-      <w:r>
-        <w:rPr>
-          <w:lang w:val="en-US"/>
-        </w:rPr>
-        <w:t xml:space="preserve"> and UI</w:t>
+        <w:t>Decoupled a lot of components from GameControl and UI</w:t>
       </w:r>
     </w:p>
     <w:p>
@@ -8733,21 +7768,7 @@
         <w:rPr>
           <w:lang w:val="en-US"/>
         </w:rPr>
-        <w:t xml:space="preserve">Inherited boss phase routines from </w:t>
-      </w:r>
-      <w:proofErr w:type="spellStart"/>
-      <w:r>
-        <w:rPr>
-          <w:lang w:val="en-US"/>
-        </w:rPr>
-        <w:t>Phaser</w:t>
-      </w:r>
-      <w:proofErr w:type="spellEnd"/>
-      <w:r>
-        <w:rPr>
-          <w:lang w:val="en-US"/>
-        </w:rPr>
-        <w:t xml:space="preserve"> so it doesn’t get crowded </w:t>
+        <w:t xml:space="preserve">Inherited boss phase routines from Phaser so it doesn’t get crowded </w:t>
       </w:r>
     </w:p>
     <w:p>
@@ -8761,7 +7782,6 @@
           <w:lang w:val="en-US"/>
         </w:rPr>
       </w:pPr>
-      <w:proofErr w:type="spellStart"/>
       <w:r>
         <w:rPr>
           <w:lang w:val="en-US"/>
@@ -8778,14 +7798,37 @@
         <w:rPr>
           <w:lang w:val="en-US"/>
         </w:rPr>
+        <w:t>d stage canvas</w:t>
+      </w:r>
+    </w:p>
+    <w:p>
+      <w:pPr>
+        <w:pStyle w:val="ListParagraph"/>
+        <w:numPr>
+          <w:ilvl w:val="0"/>
+          <w:numId w:val="33"/>
+        </w:numPr>
+        <w:rPr>
+          <w:lang w:val="en-US"/>
+        </w:rPr>
+      </w:pPr>
+      <w:r>
+        <w:rPr>
+          <w:lang w:val="en-US"/>
+        </w:rPr>
+        <w:t>Change</w:t>
+      </w:r>
+      <w:r>
+        <w:rPr>
+          <w:lang w:val="en-US"/>
+        </w:rPr>
         <w:t>d</w:t>
       </w:r>
-      <w:proofErr w:type="spellEnd"/>
-      <w:r>
-        <w:rPr>
-          <w:lang w:val="en-US"/>
-        </w:rPr>
-        <w:t xml:space="preserve"> stage canvas</w:t>
+      <w:r>
+        <w:rPr>
+          <w:lang w:val="en-US"/>
+        </w:rPr>
+        <w:t xml:space="preserve"> all normal textassets to TMPro</w:t>
       </w:r>
     </w:p>
     <w:p>
@@ -8803,7 +7846,179 @@
         <w:rPr>
           <w:lang w:val="en-US"/>
         </w:rPr>
-        <w:t>Change</w:t>
+        <w:t>Added toggleable invulnerability indicator to boss hp bar</w:t>
+      </w:r>
+    </w:p>
+    <w:p>
+      <w:pPr>
+        <w:pStyle w:val="ListParagraph"/>
+        <w:numPr>
+          <w:ilvl w:val="0"/>
+          <w:numId w:val="33"/>
+        </w:numPr>
+        <w:rPr>
+          <w:lang w:val="en-US"/>
+        </w:rPr>
+      </w:pPr>
+      <w:r>
+        <w:rPr>
+          <w:lang w:val="en-US"/>
+        </w:rPr>
+        <w:t>Moved boss init from enemylib to stage init</w:t>
+      </w:r>
+    </w:p>
+    <w:p>
+      <w:pPr>
+        <w:pStyle w:val="ListParagraph"/>
+        <w:numPr>
+          <w:ilvl w:val="0"/>
+          <w:numId w:val="33"/>
+        </w:numPr>
+        <w:rPr>
+          <w:lang w:val="en-US"/>
+        </w:rPr>
+      </w:pPr>
+      <w:r>
+        <w:rPr>
+          <w:lang w:val="en-US"/>
+        </w:rPr>
+        <w:t>Added a difficulty modifier to stage init that affects enemy shootspeed and bullet cou</w:t>
+      </w:r>
+      <w:r>
+        <w:rPr>
+          <w:lang w:val="en-US"/>
+        </w:rPr>
+        <w:t>nt in patterns. Difficulties  1, 3, 5, 7</w:t>
+      </w:r>
+    </w:p>
+    <w:p>
+      <w:pPr>
+        <w:pStyle w:val="ListParagraph"/>
+        <w:numPr>
+          <w:ilvl w:val="0"/>
+          <w:numId w:val="33"/>
+        </w:numPr>
+        <w:rPr>
+          <w:lang w:val="en-US"/>
+        </w:rPr>
+      </w:pPr>
+      <w:r>
+        <w:rPr>
+          <w:lang w:val="en-US"/>
+        </w:rPr>
+        <w:t>Added a difficulty selection</w:t>
+      </w:r>
+      <w:r>
+        <w:rPr>
+          <w:lang w:val="en-US"/>
+        </w:rPr>
+        <w:t xml:space="preserve"> screen</w:t>
+      </w:r>
+      <w:r>
+        <w:rPr>
+          <w:lang w:val="en-US"/>
+        </w:rPr>
+        <w:t xml:space="preserve"> to main menu</w:t>
+      </w:r>
+    </w:p>
+    <w:p>
+      <w:pPr>
+        <w:pStyle w:val="ListParagraph"/>
+        <w:numPr>
+          <w:ilvl w:val="0"/>
+          <w:numId w:val="33"/>
+        </w:numPr>
+        <w:rPr>
+          <w:lang w:val="en-US"/>
+        </w:rPr>
+      </w:pPr>
+      <w:r>
+        <w:rPr>
+          <w:lang w:val="en-US"/>
+        </w:rPr>
+        <w:t>Fixed character movement speed, wasn’t using deltatime so it was different between dev and build</w:t>
+      </w:r>
+    </w:p>
+    <w:p>
+      <w:pPr>
+        <w:pStyle w:val="ListParagraph"/>
+        <w:numPr>
+          <w:ilvl w:val="0"/>
+          <w:numId w:val="33"/>
+        </w:numPr>
+        <w:rPr>
+          <w:lang w:val="en-US"/>
+        </w:rPr>
+      </w:pPr>
+      <w:r>
+        <w:rPr>
+          <w:lang w:val="en-US"/>
+        </w:rPr>
+        <w:t>Fixed midboss timer</w:t>
+      </w:r>
+    </w:p>
+    <w:p>
+      <w:pPr>
+        <w:pStyle w:val="ListParagraph"/>
+        <w:rPr>
+          <w:lang w:val="en-US"/>
+        </w:rPr>
+      </w:pPr>
+    </w:p>
+    <w:p>
+      <w:pPr>
+        <w:pStyle w:val="Heading1"/>
+        <w:rPr>
+          <w:lang w:val="en-US"/>
+        </w:rPr>
+      </w:pPr>
+      <w:r>
+        <w:rPr>
+          <w:lang w:val="en-US"/>
+        </w:rPr>
+        <w:t>0.</w:t>
+      </w:r>
+      <w:r>
+        <w:rPr>
+          <w:lang w:val="en-US"/>
+        </w:rPr>
+        <w:t>1</w:t>
+      </w:r>
+      <w:r>
+        <w:rPr>
+          <w:lang w:val="en-US"/>
+        </w:rPr>
+        <w:t>.</w:t>
+      </w:r>
+      <w:r>
+        <w:rPr>
+          <w:lang w:val="en-US"/>
+        </w:rPr>
+        <w:t>1</w:t>
+      </w:r>
+    </w:p>
+    <w:p>
+      <w:pPr>
+        <w:pStyle w:val="ListParagraph"/>
+        <w:numPr>
+          <w:ilvl w:val="0"/>
+          <w:numId w:val="6"/>
+        </w:numPr>
+        <w:rPr>
+          <w:lang w:val="en-US"/>
+        </w:rPr>
+      </w:pPr>
+      <w:r>
+        <w:rPr>
+          <w:lang w:val="en-US"/>
+        </w:rPr>
+        <w:t>M</w:t>
+      </w:r>
+      <w:r>
+        <w:rPr>
+          <w:lang w:val="en-US"/>
+        </w:rPr>
+        <w:t>ove</w:t>
       </w:r>
       <w:r>
         <w:rPr>
@@ -8815,379 +8030,13 @@
         <w:rPr>
           <w:lang w:val="en-US"/>
         </w:rPr>
-        <w:t xml:space="preserve"> all normal </w:t>
-      </w:r>
-      <w:proofErr w:type="spellStart"/>
-      <w:r>
-        <w:rPr>
-          <w:lang w:val="en-US"/>
-        </w:rPr>
-        <w:t>textassets</w:t>
-      </w:r>
-      <w:proofErr w:type="spellEnd"/>
-      <w:r>
-        <w:rPr>
-          <w:lang w:val="en-US"/>
-        </w:rPr>
-        <w:t xml:space="preserve"> to </w:t>
-      </w:r>
-      <w:proofErr w:type="spellStart"/>
-      <w:r>
-        <w:rPr>
-          <w:lang w:val="en-US"/>
-        </w:rPr>
-        <w:t>TMPro</w:t>
-      </w:r>
-      <w:proofErr w:type="spellEnd"/>
-    </w:p>
-    <w:p>
-      <w:pPr>
-        <w:pStyle w:val="ListParagraph"/>
-        <w:numPr>
-          <w:ilvl w:val="0"/>
-          <w:numId w:val="33"/>
-        </w:numPr>
-        <w:rPr>
-          <w:lang w:val="en-US"/>
-        </w:rPr>
-      </w:pPr>
-      <w:r>
-        <w:rPr>
-          <w:lang w:val="en-US"/>
-        </w:rPr>
-        <w:t xml:space="preserve">Added </w:t>
-      </w:r>
-      <w:proofErr w:type="spellStart"/>
-      <w:r>
-        <w:rPr>
-          <w:lang w:val="en-US"/>
-        </w:rPr>
-        <w:t>toggleable</w:t>
-      </w:r>
-      <w:proofErr w:type="spellEnd"/>
-      <w:r>
-        <w:rPr>
-          <w:lang w:val="en-US"/>
-        </w:rPr>
-        <w:t xml:space="preserve"> invulnerability indicator to boss </w:t>
-      </w:r>
-      <w:proofErr w:type="spellStart"/>
-      <w:r>
-        <w:rPr>
-          <w:lang w:val="en-US"/>
-        </w:rPr>
-        <w:t>hp</w:t>
-      </w:r>
-      <w:proofErr w:type="spellEnd"/>
-      <w:r>
-        <w:rPr>
-          <w:lang w:val="en-US"/>
-        </w:rPr>
-        <w:t xml:space="preserve"> bar</w:t>
-      </w:r>
-    </w:p>
-    <w:p>
-      <w:pPr>
-        <w:pStyle w:val="ListParagraph"/>
-        <w:numPr>
-          <w:ilvl w:val="0"/>
-          <w:numId w:val="33"/>
-        </w:numPr>
-        <w:rPr>
-          <w:lang w:val="en-US"/>
-        </w:rPr>
-      </w:pPr>
-      <w:r>
-        <w:rPr>
-          <w:lang w:val="en-US"/>
-        </w:rPr>
-        <w:t xml:space="preserve">Moved boss </w:t>
-      </w:r>
-      <w:proofErr w:type="spellStart"/>
-      <w:r>
-        <w:rPr>
-          <w:lang w:val="en-US"/>
-        </w:rPr>
-        <w:t>init</w:t>
-      </w:r>
-      <w:proofErr w:type="spellEnd"/>
-      <w:r>
-        <w:rPr>
-          <w:lang w:val="en-US"/>
-        </w:rPr>
-        <w:t xml:space="preserve"> from </w:t>
-      </w:r>
-      <w:proofErr w:type="spellStart"/>
-      <w:r>
-        <w:rPr>
-          <w:lang w:val="en-US"/>
-        </w:rPr>
-        <w:t>enemylib</w:t>
-      </w:r>
-      <w:proofErr w:type="spellEnd"/>
-      <w:r>
-        <w:rPr>
-          <w:lang w:val="en-US"/>
-        </w:rPr>
-        <w:t xml:space="preserve"> to stage </w:t>
-      </w:r>
-      <w:proofErr w:type="spellStart"/>
-      <w:r>
-        <w:rPr>
-          <w:lang w:val="en-US"/>
-        </w:rPr>
-        <w:t>init</w:t>
-      </w:r>
-      <w:proofErr w:type="spellEnd"/>
-    </w:p>
-    <w:p>
-      <w:pPr>
-        <w:pStyle w:val="ListParagraph"/>
-        <w:numPr>
-          <w:ilvl w:val="0"/>
-          <w:numId w:val="33"/>
-        </w:numPr>
-        <w:rPr>
-          <w:lang w:val="en-US"/>
-        </w:rPr>
-      </w:pPr>
-      <w:r>
-        <w:rPr>
-          <w:lang w:val="en-US"/>
-        </w:rPr>
-        <w:t xml:space="preserve">Added a difficulty modifier to stage </w:t>
-      </w:r>
-      <w:proofErr w:type="spellStart"/>
-      <w:r>
-        <w:rPr>
-          <w:lang w:val="en-US"/>
-        </w:rPr>
-        <w:t>init</w:t>
-      </w:r>
-      <w:proofErr w:type="spellEnd"/>
-      <w:r>
-        <w:rPr>
-          <w:lang w:val="en-US"/>
-        </w:rPr>
-        <w:t xml:space="preserve"> that affects enemy </w:t>
-      </w:r>
-      <w:proofErr w:type="spellStart"/>
-      <w:r>
-        <w:rPr>
-          <w:lang w:val="en-US"/>
-        </w:rPr>
-        <w:t>shootspeed</w:t>
-      </w:r>
-      <w:proofErr w:type="spellEnd"/>
-      <w:r>
-        <w:rPr>
-          <w:lang w:val="en-US"/>
-        </w:rPr>
-        <w:t xml:space="preserve"> and bullet cou</w:t>
-      </w:r>
-      <w:r>
-        <w:rPr>
-          <w:lang w:val="en-US"/>
-        </w:rPr>
-        <w:t>nt in patterns. Difficulties  1, 3, 5, 7</w:t>
-      </w:r>
-    </w:p>
-    <w:p>
-      <w:pPr>
-        <w:pStyle w:val="ListParagraph"/>
-        <w:numPr>
-          <w:ilvl w:val="0"/>
-          <w:numId w:val="33"/>
-        </w:numPr>
-        <w:rPr>
-          <w:lang w:val="en-US"/>
-        </w:rPr>
-      </w:pPr>
-      <w:r>
-        <w:rPr>
-          <w:lang w:val="en-US"/>
-        </w:rPr>
-        <w:t>Added a difficulty selection</w:t>
-      </w:r>
-      <w:r>
-        <w:rPr>
-          <w:lang w:val="en-US"/>
-        </w:rPr>
-        <w:t xml:space="preserve"> screen</w:t>
-      </w:r>
-      <w:r>
-        <w:rPr>
-          <w:lang w:val="en-US"/>
-        </w:rPr>
-        <w:t xml:space="preserve"> to main menu</w:t>
-      </w:r>
-    </w:p>
-    <w:p>
-      <w:pPr>
-        <w:pStyle w:val="ListParagraph"/>
-        <w:numPr>
-          <w:ilvl w:val="0"/>
-          <w:numId w:val="33"/>
-        </w:numPr>
-        <w:rPr>
-          <w:lang w:val="en-US"/>
-        </w:rPr>
-      </w:pPr>
-      <w:r>
-        <w:rPr>
-          <w:lang w:val="en-US"/>
-        </w:rPr>
-        <w:t xml:space="preserve">Fixed character movement speed, wasn’t using </w:t>
-      </w:r>
-      <w:proofErr w:type="spellStart"/>
-      <w:r>
-        <w:rPr>
-          <w:lang w:val="en-US"/>
-        </w:rPr>
-        <w:t>deltatime</w:t>
-      </w:r>
-      <w:proofErr w:type="spellEnd"/>
-      <w:r>
-        <w:rPr>
-          <w:lang w:val="en-US"/>
-        </w:rPr>
-        <w:t xml:space="preserve"> so it was different between </w:t>
-      </w:r>
-      <w:proofErr w:type="spellStart"/>
-      <w:r>
-        <w:rPr>
-          <w:lang w:val="en-US"/>
-        </w:rPr>
-        <w:t>dev</w:t>
-      </w:r>
-      <w:proofErr w:type="spellEnd"/>
-      <w:r>
-        <w:rPr>
-          <w:lang w:val="en-US"/>
-        </w:rPr>
-        <w:t xml:space="preserve"> and build</w:t>
-      </w:r>
-    </w:p>
-    <w:p>
-      <w:pPr>
-        <w:pStyle w:val="ListParagraph"/>
-        <w:numPr>
-          <w:ilvl w:val="0"/>
-          <w:numId w:val="33"/>
-        </w:numPr>
-        <w:rPr>
-          <w:lang w:val="en-US"/>
-        </w:rPr>
-      </w:pPr>
-      <w:r>
-        <w:rPr>
-          <w:lang w:val="en-US"/>
-        </w:rPr>
-        <w:t xml:space="preserve">Fixed </w:t>
-      </w:r>
-      <w:proofErr w:type="spellStart"/>
-      <w:r>
-        <w:rPr>
-          <w:lang w:val="en-US"/>
-        </w:rPr>
-        <w:t>midboss</w:t>
-      </w:r>
-      <w:proofErr w:type="spellEnd"/>
-      <w:r>
-        <w:rPr>
-          <w:lang w:val="en-US"/>
-        </w:rPr>
-        <w:t xml:space="preserve"> timer</w:t>
-      </w:r>
-    </w:p>
-    <w:p>
-      <w:pPr>
-        <w:pStyle w:val="ListParagraph"/>
-        <w:rPr>
-          <w:lang w:val="en-US"/>
-        </w:rPr>
-      </w:pPr>
-    </w:p>
-    <w:p>
-      <w:pPr>
-        <w:pStyle w:val="Heading1"/>
-        <w:rPr>
-          <w:lang w:val="en-US"/>
-        </w:rPr>
-      </w:pPr>
-      <w:r>
-        <w:rPr>
-          <w:lang w:val="en-US"/>
-        </w:rPr>
-        <w:t>0.</w:t>
-      </w:r>
-      <w:r>
-        <w:rPr>
-          <w:lang w:val="en-US"/>
-        </w:rPr>
-        <w:t>1</w:t>
-      </w:r>
-      <w:r>
-        <w:rPr>
-          <w:lang w:val="en-US"/>
-        </w:rPr>
-        <w:t>.</w:t>
-      </w:r>
-      <w:r>
-        <w:rPr>
-          <w:lang w:val="en-US"/>
-        </w:rPr>
-        <w:t>1</w:t>
-      </w:r>
-    </w:p>
-    <w:p>
-      <w:pPr>
-        <w:pStyle w:val="ListParagraph"/>
-        <w:numPr>
-          <w:ilvl w:val="0"/>
-          <w:numId w:val="6"/>
-        </w:numPr>
-        <w:rPr>
-          <w:lang w:val="en-US"/>
-        </w:rPr>
-      </w:pPr>
-      <w:r>
-        <w:rPr>
-          <w:lang w:val="en-US"/>
-        </w:rPr>
-        <w:t>M</w:t>
-      </w:r>
-      <w:r>
-        <w:rPr>
-          <w:lang w:val="en-US"/>
-        </w:rPr>
-        <w:t>ove</w:t>
-      </w:r>
-      <w:r>
-        <w:rPr>
-          <w:lang w:val="en-US"/>
-        </w:rPr>
-        <w:t>d</w:t>
-      </w:r>
-      <w:r>
-        <w:rPr>
-          <w:lang w:val="en-US"/>
-        </w:rPr>
         <w:t xml:space="preserve"> </w:t>
       </w:r>
-      <w:proofErr w:type="spellStart"/>
-      <w:r>
-        <w:rPr>
-          <w:lang w:val="en-US"/>
-        </w:rPr>
-        <w:t>stagehandling</w:t>
-      </w:r>
-      <w:proofErr w:type="spellEnd"/>
-      <w:r>
-        <w:rPr>
-          <w:lang w:val="en-US"/>
-        </w:rPr>
-        <w:t xml:space="preserve"> </w:t>
+      <w:r>
+        <w:rPr>
+          <w:lang w:val="en-US"/>
+        </w:rPr>
+        <w:t xml:space="preserve">stagehandling </w:t>
       </w:r>
       <w:r>
         <w:rPr>
@@ -9674,7 +8523,7 @@
   <w:abstractNum w:abstractNumId="4">
     <w:nsid w:val="1B3571D2"/>
     <w:multiLevelType w:val="hybridMultilevel"/>
-    <w:tmpl w:val="A3EE7B3C"/>
+    <w:tmpl w:val="0284DCFE"/>
     <w:lvl w:ilvl="0" w:tplc="040B0001">
       <w:start w:val="1"/>
       <w:numFmt w:val="bullet"/>
@@ -14590,7 +13439,7 @@
 </file>
 
 <file path=customXml/itemProps1.xml><?xml version="1.0" encoding="utf-8"?>
-<ds:datastoreItem xmlns:ds="http://schemas.openxmlformats.org/officeDocument/2006/customXml" ds:itemID="{4F6F9206-C3FD-4ACF-B946-365342536C04}">
+<ds:datastoreItem xmlns:ds="http://schemas.openxmlformats.org/officeDocument/2006/customXml" ds:itemID="{00935B30-83EF-43EB-A925-B43250C7A08B}">
   <ds:schemaRefs>
     <ds:schemaRef ds:uri="http://schemas.openxmlformats.org/officeDocument/2006/bibliography"/>
   </ds:schemaRefs>

</xml_diff>

<commit_message>
Started working on a Options screen in Pause Menu. Option to toggle dialog autoscroll on/off
</commit_message>
<xml_diff>
--- a/BulletHellProject.docx
+++ b/BulletHellProject.docx
@@ -3841,6 +3841,13 @@
     </w:p>
     <w:p>
       <w:pPr>
+        <w:rPr>
+          <w:lang w:val="en-US"/>
+        </w:rPr>
+      </w:pPr>
+    </w:p>
+    <w:p>
+      <w:pPr>
         <w:pStyle w:val="ListParagraph"/>
         <w:numPr>
           <w:ilvl w:val="0"/>
@@ -3856,77 +3863,104 @@
           <w:highlight w:val="yellow"/>
           <w:lang w:val="en-US"/>
         </w:rPr>
-        <w:t>fix homing bullet by removing the offset and having it check if its reached its destination, then vanishing (or change lerp to translate so it doesn’t slow down near target)</w:t>
-      </w:r>
-    </w:p>
-    <w:p>
-      <w:pPr>
-        <w:pStyle w:val="ListParagraph"/>
-        <w:numPr>
-          <w:ilvl w:val="0"/>
-          <w:numId w:val="6"/>
-        </w:numPr>
+        <w:t>Find  a way to unify optionsmenu</w:t>
+      </w:r>
+      <w:r>
         <w:rPr>
           <w:highlight w:val="yellow"/>
           <w:lang w:val="en-US"/>
         </w:rPr>
-      </w:pPr>
-      <w:r>
-        <w:rPr>
-          <w:highlight w:val="yellow"/>
-          <w:lang w:val="en-US"/>
-        </w:rPr>
-        <w:t>player score data saving to json</w:t>
-      </w:r>
-    </w:p>
-    <w:p>
-      <w:pPr>
-        <w:pStyle w:val="ListParagraph"/>
-        <w:numPr>
-          <w:ilvl w:val="0"/>
-          <w:numId w:val="6"/>
-        </w:numPr>
-        <w:rPr>
-          <w:highlight w:val="yellow"/>
-          <w:lang w:val="en-US"/>
-        </w:rPr>
-      </w:pPr>
-      <w:r>
-        <w:rPr>
-          <w:highlight w:val="yellow"/>
-          <w:lang w:val="en-US"/>
-        </w:rPr>
-        <w:t>make a death menu, remove restart button</w:t>
-      </w:r>
-    </w:p>
-    <w:p>
-      <w:pPr>
-        <w:pStyle w:val="ListParagraph"/>
-        <w:numPr>
-          <w:ilvl w:val="0"/>
-          <w:numId w:val="6"/>
-        </w:numPr>
-        <w:rPr>
-          <w:highlight w:val="yellow"/>
-          <w:lang w:val="en-US"/>
-        </w:rPr>
-      </w:pPr>
-      <w:r>
-        <w:rPr>
-          <w:highlight w:val="yellow"/>
-          <w:lang w:val="en-US"/>
-        </w:rPr>
-        <w:t xml:space="preserve">start researching a way to make new </w:t>
-      </w:r>
-      <w:r>
-        <w:rPr>
-          <w:highlight w:val="yellow"/>
-          <w:lang w:val="en-US"/>
-        </w:rPr>
-        <w:t>terrain images</w:t>
+        <w:t xml:space="preserve"> between stage and mainmenu</w:t>
       </w:r>
       <w:bookmarkStart w:id="15" w:name="_GoBack"/>
       <w:bookmarkEnd w:id="15"/>
+    </w:p>
+    <w:p>
+      <w:pPr>
+        <w:pStyle w:val="ListParagraph"/>
+        <w:numPr>
+          <w:ilvl w:val="0"/>
+          <w:numId w:val="6"/>
+        </w:numPr>
+        <w:rPr>
+          <w:highlight w:val="yellow"/>
+          <w:lang w:val="en-US"/>
+        </w:rPr>
+      </w:pPr>
+      <w:r>
+        <w:rPr>
+          <w:highlight w:val="yellow"/>
+          <w:lang w:val="en-US"/>
+        </w:rPr>
+        <w:t>fix homing bullet by removing the offset and having it check if its reached its destination, then vanishing (or change lerp to translate so it doesn’t slow down near target)</w:t>
+      </w:r>
+    </w:p>
+    <w:p>
+      <w:pPr>
+        <w:pStyle w:val="ListParagraph"/>
+        <w:numPr>
+          <w:ilvl w:val="0"/>
+          <w:numId w:val="6"/>
+        </w:numPr>
+        <w:rPr>
+          <w:highlight w:val="yellow"/>
+          <w:lang w:val="en-US"/>
+        </w:rPr>
+      </w:pPr>
+      <w:r>
+        <w:rPr>
+          <w:highlight w:val="yellow"/>
+          <w:lang w:val="en-US"/>
+        </w:rPr>
+        <w:t>player score data saving to json</w:t>
+      </w:r>
+    </w:p>
+    <w:p>
+      <w:pPr>
+        <w:pStyle w:val="ListParagraph"/>
+        <w:numPr>
+          <w:ilvl w:val="0"/>
+          <w:numId w:val="6"/>
+        </w:numPr>
+        <w:rPr>
+          <w:highlight w:val="yellow"/>
+          <w:lang w:val="en-US"/>
+        </w:rPr>
+      </w:pPr>
+      <w:r>
+        <w:rPr>
+          <w:highlight w:val="yellow"/>
+          <w:lang w:val="en-US"/>
+        </w:rPr>
+        <w:t>make a death menu, remove restart button</w:t>
+      </w:r>
+    </w:p>
+    <w:p>
+      <w:pPr>
+        <w:pStyle w:val="ListParagraph"/>
+        <w:numPr>
+          <w:ilvl w:val="0"/>
+          <w:numId w:val="6"/>
+        </w:numPr>
+        <w:rPr>
+          <w:highlight w:val="yellow"/>
+          <w:lang w:val="en-US"/>
+        </w:rPr>
+      </w:pPr>
+      <w:r>
+        <w:rPr>
+          <w:highlight w:val="yellow"/>
+          <w:lang w:val="en-US"/>
+        </w:rPr>
+        <w:t xml:space="preserve">start researching a way to make new </w:t>
+      </w:r>
+      <w:r>
+        <w:rPr>
+          <w:highlight w:val="yellow"/>
+          <w:lang w:val="en-US"/>
+        </w:rPr>
+        <w:t>terrain images</w:t>
+      </w:r>
       <w:r>
         <w:rPr>
           <w:highlight w:val="yellow"/>
@@ -13451,7 +13485,7 @@
 </file>
 
 <file path=customXml/itemProps1.xml><?xml version="1.0" encoding="utf-8"?>
-<ds:datastoreItem xmlns:ds="http://schemas.openxmlformats.org/officeDocument/2006/customXml" ds:itemID="{853F05EA-A841-45A2-A6CB-9689435A59FE}">
+<ds:datastoreItem xmlns:ds="http://schemas.openxmlformats.org/officeDocument/2006/customXml" ds:itemID="{09F10D32-B423-4C90-B588-995253984A6B}">
   <ds:schemaRefs>
     <ds:schemaRef ds:uri="http://schemas.openxmlformats.org/officeDocument/2006/bibliography"/>
   </ds:schemaRefs>

</xml_diff>

<commit_message>
Options menu works for now, added BGM and SFX volume adjustment options
</commit_message>
<xml_diff>
--- a/BulletHellProject.docx
+++ b/BulletHellProject.docx
@@ -3863,14 +3863,7 @@
           <w:highlight w:val="yellow"/>
           <w:lang w:val="en-US"/>
         </w:rPr>
-        <w:t>Find  a way to unify optionsmenu</w:t>
-      </w:r>
-      <w:r>
-        <w:rPr>
-          <w:highlight w:val="yellow"/>
-          <w:lang w:val="en-US"/>
-        </w:rPr>
-        <w:t xml:space="preserve"> between stage and mainmenu</w:t>
+        <w:t>Make options menu</w:t>
       </w:r>
       <w:bookmarkStart w:id="15" w:name="_GoBack"/>
       <w:bookmarkEnd w:id="15"/>
@@ -13485,7 +13478,7 @@
 </file>
 
 <file path=customXml/itemProps1.xml><?xml version="1.0" encoding="utf-8"?>
-<ds:datastoreItem xmlns:ds="http://schemas.openxmlformats.org/officeDocument/2006/customXml" ds:itemID="{09F10D32-B423-4C90-B588-995253984A6B}">
+<ds:datastoreItem xmlns:ds="http://schemas.openxmlformats.org/officeDocument/2006/customXml" ds:itemID="{F2A0C34D-BFF3-499B-B0A0-57010BA9F5F8}">
   <ds:schemaRefs>
     <ds:schemaRef ds:uri="http://schemas.openxmlformats.org/officeDocument/2006/bibliography"/>
   </ds:schemaRefs>

</xml_diff>

<commit_message>
Music and dialog kept bugging out on restart
</commit_message>
<xml_diff>
--- a/BulletHellProject.docx
+++ b/BulletHellProject.docx
@@ -3865,48 +3865,68 @@
         </w:rPr>
         <w:t>Make options menu</w:t>
       </w:r>
+    </w:p>
+    <w:p>
+      <w:pPr>
+        <w:pStyle w:val="ListParagraph"/>
+        <w:numPr>
+          <w:ilvl w:val="0"/>
+          <w:numId w:val="6"/>
+        </w:numPr>
+        <w:rPr>
+          <w:highlight w:val="yellow"/>
+          <w:lang w:val="en-US"/>
+        </w:rPr>
+      </w:pPr>
+      <w:r>
+        <w:rPr>
+          <w:highlight w:val="yellow"/>
+          <w:lang w:val="en-US"/>
+        </w:rPr>
+        <w:t>fix homing bullet by removing the offset and having it check if its reached its destination, then vanishing (or change lerp to translate so it doesn’t slow down near target)</w:t>
+      </w:r>
+    </w:p>
+    <w:p>
+      <w:pPr>
+        <w:pStyle w:val="ListParagraph"/>
+        <w:numPr>
+          <w:ilvl w:val="0"/>
+          <w:numId w:val="6"/>
+        </w:numPr>
+        <w:rPr>
+          <w:highlight w:val="yellow"/>
+          <w:lang w:val="en-US"/>
+        </w:rPr>
+      </w:pPr>
+      <w:r>
+        <w:rPr>
+          <w:highlight w:val="yellow"/>
+          <w:lang w:val="en-US"/>
+        </w:rPr>
+        <w:t>player score data saving to json</w:t>
+      </w:r>
+    </w:p>
+    <w:p>
+      <w:pPr>
+        <w:pStyle w:val="ListParagraph"/>
+        <w:numPr>
+          <w:ilvl w:val="0"/>
+          <w:numId w:val="6"/>
+        </w:numPr>
+        <w:rPr>
+          <w:highlight w:val="yellow"/>
+          <w:lang w:val="en-US"/>
+        </w:rPr>
+      </w:pPr>
+      <w:r>
+        <w:rPr>
+          <w:highlight w:val="yellow"/>
+          <w:lang w:val="en-US"/>
+        </w:rPr>
+        <w:t>options saving to json</w:t>
+      </w:r>
       <w:bookmarkStart w:id="15" w:name="_GoBack"/>
       <w:bookmarkEnd w:id="15"/>
-    </w:p>
-    <w:p>
-      <w:pPr>
-        <w:pStyle w:val="ListParagraph"/>
-        <w:numPr>
-          <w:ilvl w:val="0"/>
-          <w:numId w:val="6"/>
-        </w:numPr>
-        <w:rPr>
-          <w:highlight w:val="yellow"/>
-          <w:lang w:val="en-US"/>
-        </w:rPr>
-      </w:pPr>
-      <w:r>
-        <w:rPr>
-          <w:highlight w:val="yellow"/>
-          <w:lang w:val="en-US"/>
-        </w:rPr>
-        <w:t>fix homing bullet by removing the offset and having it check if its reached its destination, then vanishing (or change lerp to translate so it doesn’t slow down near target)</w:t>
-      </w:r>
-    </w:p>
-    <w:p>
-      <w:pPr>
-        <w:pStyle w:val="ListParagraph"/>
-        <w:numPr>
-          <w:ilvl w:val="0"/>
-          <w:numId w:val="6"/>
-        </w:numPr>
-        <w:rPr>
-          <w:highlight w:val="yellow"/>
-          <w:lang w:val="en-US"/>
-        </w:rPr>
-      </w:pPr>
-      <w:r>
-        <w:rPr>
-          <w:highlight w:val="yellow"/>
-          <w:lang w:val="en-US"/>
-        </w:rPr>
-        <w:t>player score data saving to json</w:t>
-      </w:r>
     </w:p>
     <w:p>
       <w:pPr>
@@ -13478,7 +13498,7 @@
 </file>
 
 <file path=customXml/itemProps1.xml><?xml version="1.0" encoding="utf-8"?>
-<ds:datastoreItem xmlns:ds="http://schemas.openxmlformats.org/officeDocument/2006/customXml" ds:itemID="{F2A0C34D-BFF3-499B-B0A0-57010BA9F5F8}">
+<ds:datastoreItem xmlns:ds="http://schemas.openxmlformats.org/officeDocument/2006/customXml" ds:itemID="{61B9BEC6-67AE-43D0-AA65-EC3CAEEF74A9}">
   <ds:schemaRefs>
     <ds:schemaRef ds:uri="http://schemas.openxmlformats.org/officeDocument/2006/bibliography"/>
   </ds:schemaRefs>

</xml_diff>

<commit_message>
Options saved to json
</commit_message>
<xml_diff>
--- a/BulletHellProject.docx
+++ b/BulletHellProject.docx
@@ -3923,26 +3923,6 @@
           <w:highlight w:val="yellow"/>
           <w:lang w:val="en-US"/>
         </w:rPr>
-        <w:t>make a death menu, remove restart button</w:t>
-      </w:r>
-    </w:p>
-    <w:p>
-      <w:pPr>
-        <w:pStyle w:val="ListParagraph"/>
-        <w:numPr>
-          <w:ilvl w:val="0"/>
-          <w:numId w:val="6"/>
-        </w:numPr>
-        <w:rPr>
-          <w:highlight w:val="yellow"/>
-          <w:lang w:val="en-US"/>
-        </w:rPr>
-      </w:pPr>
-      <w:r>
-        <w:rPr>
-          <w:highlight w:val="yellow"/>
-          <w:lang w:val="en-US"/>
-        </w:rPr>
         <w:t xml:space="preserve">start researching a way to make new </w:t>
       </w:r>
       <w:r>
@@ -8128,6 +8108,24 @@
           <w:lang w:val="en-US"/>
         </w:rPr>
         <w:t>Made options menu with Autoscroll toggle, BGM and SFX volume control</w:t>
+      </w:r>
+    </w:p>
+    <w:p>
+      <w:pPr>
+        <w:pStyle w:val="ListParagraph"/>
+        <w:numPr>
+          <w:ilvl w:val="0"/>
+          <w:numId w:val="6"/>
+        </w:numPr>
+        <w:rPr>
+          <w:lang w:val="en-US"/>
+        </w:rPr>
+      </w:pPr>
+      <w:r>
+        <w:rPr>
+          <w:lang w:val="en-US"/>
+        </w:rPr>
+        <w:t>Added gameover menu</w:t>
       </w:r>
       <w:bookmarkStart w:id="26" w:name="_GoBack"/>
       <w:bookmarkEnd w:id="26"/>
@@ -13496,7 +13494,7 @@
 </file>
 
 <file path=customXml/itemProps1.xml><?xml version="1.0" encoding="utf-8"?>
-<ds:datastoreItem xmlns:ds="http://schemas.openxmlformats.org/officeDocument/2006/customXml" ds:itemID="{6A91C26B-79BB-4110-81C8-0B213B566B47}">
+<ds:datastoreItem xmlns:ds="http://schemas.openxmlformats.org/officeDocument/2006/customXml" ds:itemID="{B2FB680D-BCF3-4C47-B3BF-9AA8597EEECC}">
   <ds:schemaRefs>
     <ds:schemaRef ds:uri="http://schemas.openxmlformats.org/officeDocument/2006/bibliography"/>
   </ds:schemaRefs>

</xml_diff>

<commit_message>
Added options menu to main menu
</commit_message>
<xml_diff>
--- a/BulletHellProject.docx
+++ b/BulletHellProject.docx
@@ -2197,63 +2197,7 @@
         <w:rPr>
           <w:lang w:val="en-US"/>
         </w:rPr>
-        <w:t xml:space="preserve">The </w:t>
-      </w:r>
-      <w:proofErr w:type="spellStart"/>
-      <w:r>
-        <w:rPr>
-          <w:lang w:val="en-US"/>
-        </w:rPr>
-        <w:t>Lordess</w:t>
-      </w:r>
-      <w:proofErr w:type="spellEnd"/>
-      <w:r>
-        <w:rPr>
-          <w:lang w:val="en-US"/>
-        </w:rPr>
-        <w:t xml:space="preserve"> of the realm of </w:t>
-      </w:r>
-      <w:proofErr w:type="spellStart"/>
-      <w:r>
-        <w:rPr>
-          <w:lang w:val="en-US"/>
-        </w:rPr>
-        <w:t>Asuras</w:t>
-      </w:r>
-      <w:proofErr w:type="spellEnd"/>
-      <w:r>
-        <w:rPr>
-          <w:lang w:val="en-US"/>
-        </w:rPr>
-        <w:t xml:space="preserve"> has opened pathways to the regular world and sent </w:t>
-      </w:r>
-      <w:proofErr w:type="spellStart"/>
-      <w:r>
-        <w:rPr>
-          <w:lang w:val="en-US"/>
-        </w:rPr>
-        <w:t>Asuras</w:t>
-      </w:r>
-      <w:proofErr w:type="spellEnd"/>
-      <w:r>
-        <w:rPr>
-          <w:lang w:val="en-US"/>
-        </w:rPr>
-        <w:t xml:space="preserve"> to fetch </w:t>
-      </w:r>
-      <w:proofErr w:type="gramStart"/>
-      <w:r>
-        <w:rPr>
-          <w:lang w:val="en-US"/>
-        </w:rPr>
-        <w:t>her a</w:t>
-      </w:r>
-      <w:proofErr w:type="gramEnd"/>
-      <w:r>
-        <w:rPr>
-          <w:lang w:val="en-US"/>
-        </w:rPr>
-        <w:t xml:space="preserve"> mystical item, “The Twilight Core”. But by removing it, the world stopped seeing sunrises or sunsets, only perpetual night or day.</w:t>
+        <w:t>The Lordess of the realm of Asuras has opened pathways to the regular world and sent Asuras to fetch her a mystical item, “The Twilight Core”. But by removing it, the world stopped seeing sunrises or sunsets, only perpetual night or day.</w:t>
       </w:r>
     </w:p>
     <w:p>
@@ -2279,21 +2223,7 @@
         <w:rPr>
           <w:lang w:val="en-US"/>
         </w:rPr>
-        <w:t xml:space="preserve">, a happy-go-lucky witch, a pumpkin farm owner and juice entrepreneur, who is a part of a lunar commission tasked to keep an eye on any paranormal activities on the earth the moon orbits. One day she was tasked to investigate this weird phenomenon. That’s when she spots a fleeing </w:t>
-      </w:r>
-      <w:proofErr w:type="spellStart"/>
-      <w:r>
-        <w:rPr>
-          <w:lang w:val="en-US"/>
-        </w:rPr>
-        <w:t>Asura</w:t>
-      </w:r>
-      <w:proofErr w:type="spellEnd"/>
-      <w:r>
-        <w:rPr>
-          <w:lang w:val="en-US"/>
-        </w:rPr>
-        <w:t>.</w:t>
+        <w:t>, a happy-go-lucky witch, a pumpkin farm owner and juice entrepreneur, who is a part of a lunar commission tasked to keep an eye on any paranormal activities on the earth the moon orbits. One day she was tasked to investigate this weird phenomenon. That’s when she spots a fleeing Asura.</w:t>
       </w:r>
     </w:p>
     <w:p>
@@ -2324,21 +2254,7 @@
         <w:rPr>
           <w:lang w:val="en-US"/>
         </w:rPr>
-        <w:t xml:space="preserve"> the </w:t>
-      </w:r>
-      <w:proofErr w:type="spellStart"/>
-      <w:r>
-        <w:rPr>
-          <w:lang w:val="en-US"/>
-        </w:rPr>
-        <w:t>Asura</w:t>
-      </w:r>
-      <w:proofErr w:type="spellEnd"/>
-      <w:r>
-        <w:rPr>
-          <w:lang w:val="en-US"/>
-        </w:rPr>
-        <w:t xml:space="preserve"> who stole</w:t>
+        <w:t xml:space="preserve"> the Asura who stole</w:t>
       </w:r>
       <w:r>
         <w:rPr>
@@ -2358,37 +2274,12 @@
         </w:rPr>
         <w:t xml:space="preserve">that is guarded by </w:t>
       </w:r>
-      <w:proofErr w:type="spellStart"/>
       <w:r>
         <w:rPr>
           <w:highlight w:val="red"/>
           <w:lang w:val="en-US"/>
         </w:rPr>
-        <w:t>Silvi</w:t>
-      </w:r>
-      <w:proofErr w:type="spellEnd"/>
-      <w:r>
-        <w:rPr>
-          <w:highlight w:val="red"/>
-          <w:lang w:val="en-US"/>
-        </w:rPr>
-        <w:t xml:space="preserve">, a Friendly </w:t>
-      </w:r>
-      <w:proofErr w:type="spellStart"/>
-      <w:r>
-        <w:rPr>
-          <w:highlight w:val="red"/>
-          <w:lang w:val="en-US"/>
-        </w:rPr>
-        <w:t>Huldra</w:t>
-      </w:r>
-      <w:proofErr w:type="spellEnd"/>
-      <w:r>
-        <w:rPr>
-          <w:highlight w:val="red"/>
-          <w:lang w:val="en-US"/>
-        </w:rPr>
-        <w:t>.</w:t>
+        <w:t>Silvi, a Friendly Huldra.</w:t>
       </w:r>
       <w:r>
         <w:rPr>
@@ -2407,21 +2298,7 @@
         <w:rPr>
           <w:lang w:val="en-US"/>
         </w:rPr>
-        <w:t xml:space="preserve">After defeating </w:t>
-      </w:r>
-      <w:proofErr w:type="spellStart"/>
-      <w:r>
-        <w:rPr>
-          <w:lang w:val="en-US"/>
-        </w:rPr>
-        <w:t>Silvi</w:t>
-      </w:r>
-      <w:proofErr w:type="spellEnd"/>
-      <w:r>
-        <w:rPr>
-          <w:lang w:val="en-US"/>
-        </w:rPr>
-        <w:t xml:space="preserve">, </w:t>
+        <w:t xml:space="preserve">After defeating Silvi, </w:t>
       </w:r>
       <w:r>
         <w:rPr>
@@ -2441,7 +2318,6 @@
         </w:rPr>
         <w:t xml:space="preserve"> </w:t>
       </w:r>
-      <w:proofErr w:type="spellStart"/>
       <w:r>
         <w:rPr>
           <w:highlight w:val="green"/>
@@ -2454,21 +2330,13 @@
           <w:highlight w:val="green"/>
           <w:lang w:val="en-US"/>
         </w:rPr>
-        <w:t>hmes</w:t>
-      </w:r>
-      <w:proofErr w:type="spellEnd"/>
+        <w:t xml:space="preserve">hmes, the </w:t>
+      </w:r>
       <w:r>
         <w:rPr>
           <w:highlight w:val="green"/>
           <w:lang w:val="en-US"/>
         </w:rPr>
-        <w:t xml:space="preserve">, the </w:t>
-      </w:r>
-      <w:r>
-        <w:rPr>
-          <w:highlight w:val="green"/>
-          <w:lang w:val="en-US"/>
-        </w:rPr>
         <w:t>Black Forest</w:t>
       </w:r>
       <w:r>
@@ -2487,21 +2355,7 @@
         <w:rPr>
           <w:lang w:val="en-US"/>
         </w:rPr>
-        <w:t xml:space="preserve">helping the </w:t>
-      </w:r>
-      <w:proofErr w:type="spellStart"/>
-      <w:r>
-        <w:rPr>
-          <w:lang w:val="en-US"/>
-        </w:rPr>
-        <w:t>Asuras</w:t>
-      </w:r>
-      <w:proofErr w:type="spellEnd"/>
-      <w:r>
-        <w:rPr>
-          <w:lang w:val="en-US"/>
-        </w:rPr>
-        <w:t xml:space="preserve"> open </w:t>
+        <w:t xml:space="preserve">helping the Asuras open </w:t>
       </w:r>
       <w:r>
         <w:rPr>
@@ -2519,48 +2373,20 @@
         <w:rPr>
           <w:lang w:val="en-US"/>
         </w:rPr>
-        <w:t xml:space="preserve"> defeats her and follows the </w:t>
-      </w:r>
-      <w:proofErr w:type="spellStart"/>
-      <w:r>
-        <w:rPr>
-          <w:lang w:val="en-US"/>
-        </w:rPr>
-        <w:t>Asura</w:t>
-      </w:r>
-      <w:proofErr w:type="spellEnd"/>
-      <w:r>
-        <w:rPr>
-          <w:lang w:val="en-US"/>
-        </w:rPr>
-        <w:t xml:space="preserve"> through the pathway.</w:t>
-      </w:r>
-    </w:p>
-    <w:p>
-      <w:pPr>
-        <w:rPr>
-          <w:lang w:val="en-US"/>
-        </w:rPr>
-      </w:pPr>
-      <w:r>
-        <w:rPr>
-          <w:lang w:val="en-US"/>
-        </w:rPr>
-        <w:t xml:space="preserve">In the </w:t>
-      </w:r>
-      <w:proofErr w:type="spellStart"/>
-      <w:r>
-        <w:rPr>
-          <w:lang w:val="en-US"/>
-        </w:rPr>
-        <w:t>Asura</w:t>
-      </w:r>
-      <w:proofErr w:type="spellEnd"/>
-      <w:r>
-        <w:rPr>
-          <w:lang w:val="en-US"/>
-        </w:rPr>
-        <w:t xml:space="preserve"> realm</w:t>
+        <w:t xml:space="preserve"> defeats her and follows the Asura through the pathway.</w:t>
+      </w:r>
+    </w:p>
+    <w:p>
+      <w:pPr>
+        <w:rPr>
+          <w:lang w:val="en-US"/>
+        </w:rPr>
+      </w:pPr>
+      <w:r>
+        <w:rPr>
+          <w:lang w:val="en-US"/>
+        </w:rPr>
+        <w:t>In the Asura realm</w:t>
       </w:r>
       <w:r>
         <w:rPr>
@@ -2602,228 +2428,156 @@
         <w:rPr>
           <w:lang w:val="en-US"/>
         </w:rPr>
-        <w:t xml:space="preserve"> the </w:t>
-      </w:r>
-      <w:proofErr w:type="spellStart"/>
-      <w:r>
-        <w:rPr>
-          <w:lang w:val="en-US"/>
-        </w:rPr>
-        <w:t>asura</w:t>
-      </w:r>
-      <w:proofErr w:type="spellEnd"/>
+        <w:t xml:space="preserve"> the asura </w:t>
+      </w:r>
+      <w:r>
+        <w:rPr>
+          <w:lang w:val="en-US"/>
+        </w:rPr>
+        <w:t>who tries to use the core against her</w:t>
+      </w:r>
+      <w:r>
+        <w:rPr>
+          <w:lang w:val="en-US"/>
+        </w:rPr>
+        <w:t xml:space="preserve"> again</w:t>
+      </w:r>
+      <w:r>
+        <w:rPr>
+          <w:lang w:val="en-US"/>
+        </w:rPr>
+        <w:t>. She chases it away and meets (Boss3).</w:t>
+      </w:r>
+    </w:p>
+    <w:p>
+      <w:pPr>
+        <w:rPr>
+          <w:lang w:val="en-US"/>
+        </w:rPr>
+      </w:pPr>
+      <w:r>
+        <w:rPr>
+          <w:lang w:val="en-US"/>
+        </w:rPr>
+        <w:t>Soma</w:t>
+      </w:r>
+      <w:r>
+        <w:rPr>
+          <w:lang w:val="en-US"/>
+        </w:rPr>
+        <w:t xml:space="preserve"> enters a lotus garden of the (Boss6) temple where she meets </w:t>
+      </w:r>
+      <w:r>
+        <w:rPr>
+          <w:lang w:val="en-US"/>
+        </w:rPr>
+        <w:t>(</w:t>
+      </w:r>
+      <w:r>
+        <w:rPr>
+          <w:lang w:val="en-US"/>
+        </w:rPr>
+        <w:t>Boss4/</w:t>
+      </w:r>
+      <w:r>
+        <w:rPr>
+          <w:lang w:val="en-US"/>
+        </w:rPr>
+        <w:t>Lakshmi).</w:t>
+      </w:r>
+    </w:p>
+    <w:p>
+      <w:pPr>
+        <w:rPr>
+          <w:lang w:val="en-US"/>
+        </w:rPr>
+      </w:pPr>
+      <w:r>
+        <w:rPr>
+          <w:lang w:val="en-US"/>
+        </w:rPr>
+        <w:lastRenderedPageBreak/>
+        <w:t xml:space="preserve">Stage 5 signifies the various layers of the temple (Asura, Human, Deva, Brahma). </w:t>
+      </w:r>
+      <w:r>
+        <w:rPr>
+          <w:lang w:val="en-US"/>
+        </w:rPr>
+        <w:t>Soma</w:t>
+      </w:r>
+      <w:r>
+        <w:rPr>
+          <w:lang w:val="en-US"/>
+        </w:rPr>
+        <w:t xml:space="preserve"> makes her way to the middle and meets </w:t>
+      </w:r>
+      <w:r>
+        <w:rPr>
+          <w:lang w:val="en-US"/>
+        </w:rPr>
+        <w:t xml:space="preserve">(Brahma) </w:t>
+      </w:r>
+      <w:r>
+        <w:rPr>
+          <w:lang w:val="en-US"/>
+        </w:rPr>
+        <w:t xml:space="preserve">who’s </w:t>
+      </w:r>
+      <w:r>
+        <w:rPr>
+          <w:lang w:val="en-US"/>
+        </w:rPr>
+        <w:t>given (Boss6)</w:t>
+      </w:r>
+      <w:r>
+        <w:rPr>
+          <w:lang w:val="en-US"/>
+        </w:rPr>
+        <w:t xml:space="preserve"> a boon that makes her immortal. (Brahma) doesn’t think </w:t>
+      </w:r>
+      <w:r>
+        <w:rPr>
+          <w:lang w:val="en-US"/>
+        </w:rPr>
+        <w:t xml:space="preserve">Soma </w:t>
+      </w:r>
+      <w:r>
+        <w:rPr>
+          <w:lang w:val="en-US"/>
+        </w:rPr>
+        <w:t xml:space="preserve"> is suitable to mess with deity business so she has to defeat her.</w:t>
+      </w:r>
       <w:r>
         <w:rPr>
           <w:lang w:val="en-US"/>
         </w:rPr>
         <w:t xml:space="preserve"> </w:t>
       </w:r>
-      <w:r>
-        <w:rPr>
-          <w:lang w:val="en-US"/>
-        </w:rPr>
-        <w:t>who tries to use the core against her</w:t>
-      </w:r>
-      <w:r>
-        <w:rPr>
-          <w:lang w:val="en-US"/>
-        </w:rPr>
-        <w:t xml:space="preserve"> again</w:t>
-      </w:r>
-      <w:r>
-        <w:rPr>
-          <w:lang w:val="en-US"/>
-        </w:rPr>
-        <w:t>. She chases it away and meets (Boss3).</w:t>
-      </w:r>
-    </w:p>
-    <w:p>
-      <w:pPr>
-        <w:rPr>
-          <w:lang w:val="en-US"/>
-        </w:rPr>
-      </w:pPr>
-      <w:r>
-        <w:rPr>
-          <w:lang w:val="en-US"/>
-        </w:rPr>
-        <w:t>Soma</w:t>
-      </w:r>
-      <w:r>
-        <w:rPr>
-          <w:lang w:val="en-US"/>
-        </w:rPr>
-        <w:t xml:space="preserve"> enters a lotus garden of the (Boss6) temple where she meets </w:t>
-      </w:r>
-      <w:r>
-        <w:rPr>
-          <w:lang w:val="en-US"/>
-        </w:rPr>
-        <w:t>(</w:t>
-      </w:r>
-      <w:r>
-        <w:rPr>
-          <w:lang w:val="en-US"/>
-        </w:rPr>
-        <w:t>Boss4/</w:t>
-      </w:r>
-      <w:r>
-        <w:rPr>
-          <w:lang w:val="en-US"/>
-        </w:rPr>
-        <w:t>Lakshmi).</w:t>
-      </w:r>
-    </w:p>
-    <w:p>
-      <w:pPr>
-        <w:rPr>
-          <w:lang w:val="en-US"/>
-        </w:rPr>
-      </w:pPr>
-      <w:r>
-        <w:rPr>
-          <w:lang w:val="en-US"/>
-        </w:rPr>
-        <w:lastRenderedPageBreak/>
-        <w:t>Stage 5 signifies the various layers of the temple (</w:t>
-      </w:r>
-      <w:proofErr w:type="spellStart"/>
-      <w:r>
-        <w:rPr>
-          <w:lang w:val="en-US"/>
-        </w:rPr>
-        <w:t>Asura</w:t>
-      </w:r>
-      <w:proofErr w:type="spellEnd"/>
-      <w:r>
-        <w:rPr>
-          <w:lang w:val="en-US"/>
-        </w:rPr>
-        <w:t xml:space="preserve">, Human, Deva, </w:t>
-      </w:r>
-      <w:proofErr w:type="gramStart"/>
-      <w:r>
-        <w:rPr>
-          <w:lang w:val="en-US"/>
-        </w:rPr>
-        <w:t>Brahma</w:t>
-      </w:r>
-      <w:proofErr w:type="gramEnd"/>
-      <w:r>
-        <w:rPr>
-          <w:lang w:val="en-US"/>
-        </w:rPr>
-        <w:t xml:space="preserve">). </w:t>
-      </w:r>
-      <w:r>
-        <w:rPr>
-          <w:lang w:val="en-US"/>
-        </w:rPr>
-        <w:t>Soma</w:t>
-      </w:r>
-      <w:r>
-        <w:rPr>
-          <w:lang w:val="en-US"/>
-        </w:rPr>
-        <w:t xml:space="preserve"> makes her way to the middle and meets </w:t>
-      </w:r>
-      <w:r>
-        <w:rPr>
-          <w:lang w:val="en-US"/>
-        </w:rPr>
-        <w:t xml:space="preserve">(Brahma) </w:t>
-      </w:r>
-      <w:r>
-        <w:rPr>
-          <w:lang w:val="en-US"/>
-        </w:rPr>
-        <w:t xml:space="preserve">who’s </w:t>
-      </w:r>
-      <w:r>
-        <w:rPr>
-          <w:lang w:val="en-US"/>
-        </w:rPr>
-        <w:t>given (Boss6)</w:t>
-      </w:r>
-      <w:r>
-        <w:rPr>
-          <w:lang w:val="en-US"/>
-        </w:rPr>
-        <w:t xml:space="preserve"> a boon that makes her immortal. (Brahma) doesn’t think </w:t>
-      </w:r>
-      <w:proofErr w:type="gramStart"/>
-      <w:r>
-        <w:rPr>
-          <w:lang w:val="en-US"/>
-        </w:rPr>
-        <w:t xml:space="preserve">Soma </w:t>
-      </w:r>
-      <w:r>
-        <w:rPr>
-          <w:lang w:val="en-US"/>
-        </w:rPr>
-        <w:t xml:space="preserve"> is</w:t>
-      </w:r>
-      <w:proofErr w:type="gramEnd"/>
-      <w:r>
-        <w:rPr>
-          <w:lang w:val="en-US"/>
-        </w:rPr>
-        <w:t xml:space="preserve"> suitable to mess with deity business so she has to defeat her.</w:t>
-      </w:r>
-      <w:r>
-        <w:rPr>
-          <w:lang w:val="en-US"/>
-        </w:rPr>
-        <w:t xml:space="preserve"> </w:t>
-      </w:r>
-    </w:p>
-    <w:p>
-      <w:pPr>
-        <w:rPr>
-          <w:lang w:val="en-US"/>
-        </w:rPr>
-      </w:pPr>
-      <w:proofErr w:type="gramStart"/>
-      <w:r>
-        <w:rPr>
-          <w:lang w:val="en-US"/>
-        </w:rPr>
-        <w:t>After that, Brahma teleports her to an astral plane, a courtyard beyond the temple.</w:t>
-      </w:r>
-      <w:proofErr w:type="gramEnd"/>
-      <w:r>
-        <w:rPr>
-          <w:lang w:val="en-US"/>
-        </w:rPr>
-        <w:t xml:space="preserve"> Main char lures out (Boss6). After main char survives her initial attacks, an avatar appears and knocks the core out of her hand, giving it to the main char. Main char can now temporarily summon twilight to make (Boss6) vulnerable.</w:t>
-      </w:r>
-    </w:p>
-    <w:p>
-      <w:pPr>
-        <w:rPr>
-          <w:lang w:val="en-US"/>
-        </w:rPr>
-      </w:pPr>
-      <w:r>
-        <w:rPr>
-          <w:lang w:val="en-US"/>
-        </w:rPr>
-        <w:t xml:space="preserve">After defeating </w:t>
-      </w:r>
-      <w:proofErr w:type="gramStart"/>
-      <w:r>
-        <w:rPr>
-          <w:lang w:val="en-US"/>
-        </w:rPr>
-        <w:t>her the</w:t>
-      </w:r>
-      <w:proofErr w:type="gramEnd"/>
-      <w:r>
-        <w:rPr>
-          <w:lang w:val="en-US"/>
-        </w:rPr>
-        <w:t xml:space="preserve"> main char returns to her realm to enjoy the sunsets and sunrises again.</w:t>
+    </w:p>
+    <w:p>
+      <w:pPr>
+        <w:rPr>
+          <w:lang w:val="en-US"/>
+        </w:rPr>
+      </w:pPr>
+      <w:r>
+        <w:rPr>
+          <w:lang w:val="en-US"/>
+        </w:rPr>
+        <w:t>After that, Brahma teleports her to an astral plane, a courtyard beyond the temple. Main char lures out (Boss6). After main char survives her initial attacks, an avatar appears and knocks the core out of her hand, giving it to the main char. Main char can now temporarily summon twilight to make (Boss6) vulnerable.</w:t>
+      </w:r>
+    </w:p>
+    <w:p>
+      <w:pPr>
+        <w:rPr>
+          <w:lang w:val="en-US"/>
+        </w:rPr>
+      </w:pPr>
+      <w:r>
+        <w:rPr>
+          <w:lang w:val="en-US"/>
+        </w:rPr>
+        <w:t>After defeating her the main char returns to her realm to enjoy the sunsets and sunrises again.</w:t>
       </w:r>
     </w:p>
     <w:p>
@@ -2857,7 +2611,6 @@
           <w:lang w:val="en-US"/>
         </w:rPr>
       </w:pPr>
-      <w:proofErr w:type="spellStart"/>
       <w:r>
         <w:rPr>
           <w:b/>
@@ -2865,16 +2618,113 @@
           <w:lang w:val="en-US"/>
         </w:rPr>
         <w:lastRenderedPageBreak/>
-        <w:t>Asura’s</w:t>
-      </w:r>
-      <w:proofErr w:type="spellEnd"/>
+        <w:t>Asura’s Path</w:t>
+      </w:r>
+      <w:r>
+        <w:rPr>
+          <w:lang w:val="en-US"/>
+        </w:rPr>
+        <w:br/>
+      </w:r>
+      <w:r>
+        <w:rPr>
+          <w:lang w:val="en-US"/>
+        </w:rPr>
+        <w:t>Main character follows an asura that has stolen the twilight core. After pursuing h</w:t>
+      </w:r>
+      <w:r>
+        <w:rPr>
+          <w:lang w:val="en-US"/>
+        </w:rPr>
+        <w:t xml:space="preserve">im </w:t>
+      </w:r>
+      <w:r>
+        <w:rPr>
+          <w:lang w:val="en-US"/>
+        </w:rPr>
+        <w:t>for a while s</w:t>
+      </w:r>
+      <w:r>
+        <w:rPr>
+          <w:lang w:val="en-US"/>
+        </w:rPr>
+        <w:t>he encounters a forest guard</w:t>
+      </w:r>
+      <w:r>
+        <w:rPr>
+          <w:lang w:val="en-US"/>
+        </w:rPr>
+        <w:t>ian</w:t>
+      </w:r>
+      <w:r>
+        <w:rPr>
+          <w:lang w:val="en-US"/>
+        </w:rPr>
+        <w:t xml:space="preserve"> who doesn’t let her through for it is a sacred place.</w:t>
+      </w:r>
+    </w:p>
+    <w:p>
+      <w:pPr>
+        <w:pStyle w:val="ListParagraph"/>
+        <w:numPr>
+          <w:ilvl w:val="1"/>
+          <w:numId w:val="16"/>
+        </w:numPr>
+        <w:rPr>
+          <w:lang w:val="en-US"/>
+        </w:rPr>
+      </w:pPr>
+      <w:r>
+        <w:rPr>
+          <w:lang w:val="en-US"/>
+        </w:rPr>
+        <w:t>Midboss: Asura</w:t>
+      </w:r>
+    </w:p>
+    <w:p>
+      <w:pPr>
+        <w:pStyle w:val="ListParagraph"/>
+        <w:numPr>
+          <w:ilvl w:val="1"/>
+          <w:numId w:val="16"/>
+        </w:numPr>
+        <w:rPr>
+          <w:lang w:val="en-US"/>
+        </w:rPr>
+      </w:pPr>
+      <w:r>
+        <w:rPr>
+          <w:lang w:val="en-US"/>
+        </w:rPr>
+        <w:t>Boss: Forest Guardian</w:t>
+      </w:r>
+    </w:p>
+    <w:p>
+      <w:pPr>
+        <w:pStyle w:val="ListParagraph"/>
+        <w:numPr>
+          <w:ilvl w:val="0"/>
+          <w:numId w:val="16"/>
+        </w:numPr>
+        <w:rPr>
+          <w:lang w:val="en-US"/>
+        </w:rPr>
+      </w:pPr>
       <w:r>
         <w:rPr>
           <w:b/>
           <w:bCs/>
           <w:lang w:val="en-US"/>
         </w:rPr>
-        <w:t xml:space="preserve"> Path</w:t>
+        <w:t xml:space="preserve">Seehmes - </w:t>
+      </w:r>
+      <w:r>
+        <w:rPr>
+          <w:b/>
+          <w:bCs/>
+          <w:lang w:val="en-US"/>
+        </w:rPr>
+        <w:t>Black Forest</w:t>
       </w:r>
       <w:r>
         <w:rPr>
@@ -2886,51 +2736,37 @@
         <w:rPr>
           <w:lang w:val="en-US"/>
         </w:rPr>
-        <w:t xml:space="preserve">Main character follows an </w:t>
-      </w:r>
-      <w:proofErr w:type="spellStart"/>
-      <w:r>
-        <w:rPr>
-          <w:lang w:val="en-US"/>
-        </w:rPr>
-        <w:t>asura</w:t>
-      </w:r>
-      <w:proofErr w:type="spellEnd"/>
-      <w:r>
-        <w:rPr>
-          <w:lang w:val="en-US"/>
-        </w:rPr>
-        <w:t xml:space="preserve"> that has stolen the twilight core. After pursuing h</w:t>
-      </w:r>
-      <w:r>
-        <w:rPr>
-          <w:lang w:val="en-US"/>
-        </w:rPr>
-        <w:t xml:space="preserve">im </w:t>
-      </w:r>
-      <w:r>
-        <w:rPr>
-          <w:lang w:val="en-US"/>
-        </w:rPr>
-        <w:t>for a while s</w:t>
-      </w:r>
-      <w:r>
-        <w:rPr>
-          <w:lang w:val="en-US"/>
-        </w:rPr>
-        <w:t>he encounters a forest guard</w:t>
-      </w:r>
-      <w:r>
-        <w:rPr>
-          <w:lang w:val="en-US"/>
-        </w:rPr>
-        <w:t>ian</w:t>
-      </w:r>
-      <w:r>
-        <w:rPr>
-          <w:lang w:val="en-US"/>
-        </w:rPr>
-        <w:t xml:space="preserve"> who doesn’t let her through for it is a sacred place.</w:t>
+        <w:t>After defeating the guard m</w:t>
+      </w:r>
+      <w:r>
+        <w:rPr>
+          <w:lang w:val="en-US"/>
+        </w:rPr>
+        <w:t xml:space="preserve">ain character </w:t>
+      </w:r>
+      <w:r>
+        <w:rPr>
+          <w:lang w:val="en-US"/>
+        </w:rPr>
+        <w:t>proceeds to the woods</w:t>
+      </w:r>
+      <w:r>
+        <w:rPr>
+          <w:lang w:val="en-US"/>
+        </w:rPr>
+        <w:t xml:space="preserve"> when she notices a twilight leak. She foll</w:t>
+      </w:r>
+      <w:r>
+        <w:rPr>
+          <w:lang w:val="en-US"/>
+        </w:rPr>
+        <w:t xml:space="preserve">ows it to deeper to the forest </w:t>
+      </w:r>
+      <w:r>
+        <w:rPr>
+          <w:lang w:val="en-US"/>
+        </w:rPr>
+        <w:t xml:space="preserve">where she meets a spider queen who is opening portals  to the twilight realm. She defeats her and travels through a portal to the twilight realm. </w:t>
       </w:r>
     </w:p>
     <w:p>
@@ -2944,28 +2780,46 @@
           <w:lang w:val="en-US"/>
         </w:rPr>
       </w:pPr>
-      <w:proofErr w:type="spellStart"/>
-      <w:r>
-        <w:rPr>
-          <w:lang w:val="en-US"/>
-        </w:rPr>
-        <w:t>Midboss</w:t>
-      </w:r>
-      <w:proofErr w:type="spellEnd"/>
-      <w:r>
-        <w:rPr>
-          <w:lang w:val="en-US"/>
-        </w:rPr>
-        <w:t xml:space="preserve">: </w:t>
-      </w:r>
-      <w:proofErr w:type="spellStart"/>
-      <w:r>
-        <w:rPr>
-          <w:lang w:val="en-US"/>
-        </w:rPr>
-        <w:t>Asura</w:t>
-      </w:r>
-      <w:proofErr w:type="spellEnd"/>
+      <w:r>
+        <w:rPr>
+          <w:lang w:val="en-US"/>
+        </w:rPr>
+        <w:t>Boss: Spider queen</w:t>
+      </w:r>
+    </w:p>
+    <w:p>
+      <w:pPr>
+        <w:pStyle w:val="ListParagraph"/>
+        <w:numPr>
+          <w:ilvl w:val="0"/>
+          <w:numId w:val="16"/>
+        </w:numPr>
+        <w:rPr>
+          <w:lang w:val="en-US"/>
+        </w:rPr>
+      </w:pPr>
+      <w:r>
+        <w:rPr>
+          <w:b/>
+          <w:bCs/>
+          <w:lang w:val="en-US"/>
+        </w:rPr>
+        <w:t>Riverbank</w:t>
+      </w:r>
+      <w:r>
+        <w:rPr>
+          <w:b/>
+          <w:bCs/>
+          <w:lang w:val="en-US"/>
+        </w:rPr>
+        <w:br/>
+      </w:r>
+      <w:r>
+        <w:rPr>
+          <w:lang w:val="en-US"/>
+        </w:rPr>
+        <w:t>???</w:t>
+      </w:r>
     </w:p>
     <w:p>
       <w:pPr>
@@ -2982,7 +2836,7 @@
         <w:rPr>
           <w:lang w:val="en-US"/>
         </w:rPr>
-        <w:t>Boss: Forest Guardian</w:t>
+        <w:t>Midboss: Asura</w:t>
       </w:r>
     </w:p>
     <w:p>
@@ -2996,210 +2850,22 @@
           <w:lang w:val="en-US"/>
         </w:rPr>
       </w:pPr>
-      <w:proofErr w:type="spellStart"/>
       <w:r>
         <w:rPr>
           <w:b/>
           <w:bCs/>
           <w:lang w:val="en-US"/>
         </w:rPr>
-        <w:t>Seehmes</w:t>
-      </w:r>
-      <w:proofErr w:type="spellEnd"/>
+        <w:t>Lotus Garden</w:t>
+      </w:r>
       <w:r>
         <w:rPr>
           <w:b/>
           <w:bCs/>
           <w:lang w:val="en-US"/>
         </w:rPr>
-        <w:t xml:space="preserve"> - </w:t>
-      </w:r>
-      <w:r>
-        <w:rPr>
-          <w:b/>
-          <w:bCs/>
-          <w:lang w:val="en-US"/>
-        </w:rPr>
-        <w:t>Black Forest</w:t>
-      </w:r>
-      <w:r>
-        <w:rPr>
-          <w:lang w:val="en-US"/>
-        </w:rPr>
         <w:br/>
       </w:r>
-      <w:proofErr w:type="gramStart"/>
-      <w:r>
-        <w:rPr>
-          <w:lang w:val="en-US"/>
-        </w:rPr>
-        <w:t>After</w:t>
-      </w:r>
-      <w:proofErr w:type="gramEnd"/>
-      <w:r>
-        <w:rPr>
-          <w:lang w:val="en-US"/>
-        </w:rPr>
-        <w:t xml:space="preserve"> defeating the guard m</w:t>
-      </w:r>
-      <w:r>
-        <w:rPr>
-          <w:lang w:val="en-US"/>
-        </w:rPr>
-        <w:t xml:space="preserve">ain character </w:t>
-      </w:r>
-      <w:r>
-        <w:rPr>
-          <w:lang w:val="en-US"/>
-        </w:rPr>
-        <w:t>proceeds to the woods</w:t>
-      </w:r>
-      <w:r>
-        <w:rPr>
-          <w:lang w:val="en-US"/>
-        </w:rPr>
-        <w:t xml:space="preserve"> when she notices a twilight leak. She foll</w:t>
-      </w:r>
-      <w:r>
-        <w:rPr>
-          <w:lang w:val="en-US"/>
-        </w:rPr>
-        <w:t xml:space="preserve">ows it to deeper to the forest </w:t>
-      </w:r>
-      <w:r>
-        <w:rPr>
-          <w:lang w:val="en-US"/>
-        </w:rPr>
-        <w:t xml:space="preserve">where she meets a spider queen who is opening </w:t>
-      </w:r>
-      <w:proofErr w:type="gramStart"/>
-      <w:r>
-        <w:rPr>
-          <w:lang w:val="en-US"/>
-        </w:rPr>
-        <w:t>portals  to</w:t>
-      </w:r>
-      <w:proofErr w:type="gramEnd"/>
-      <w:r>
-        <w:rPr>
-          <w:lang w:val="en-US"/>
-        </w:rPr>
-        <w:t xml:space="preserve"> the twilight realm. She defeats her and travels through a portal to the twilight realm. </w:t>
-      </w:r>
-    </w:p>
-    <w:p>
-      <w:pPr>
-        <w:pStyle w:val="ListParagraph"/>
-        <w:numPr>
-          <w:ilvl w:val="1"/>
-          <w:numId w:val="16"/>
-        </w:numPr>
-        <w:rPr>
-          <w:lang w:val="en-US"/>
-        </w:rPr>
-      </w:pPr>
-      <w:r>
-        <w:rPr>
-          <w:lang w:val="en-US"/>
-        </w:rPr>
-        <w:t>Boss: Spider queen</w:t>
-      </w:r>
-    </w:p>
-    <w:p>
-      <w:pPr>
-        <w:pStyle w:val="ListParagraph"/>
-        <w:numPr>
-          <w:ilvl w:val="0"/>
-          <w:numId w:val="16"/>
-        </w:numPr>
-        <w:rPr>
-          <w:lang w:val="en-US"/>
-        </w:rPr>
-      </w:pPr>
-      <w:r>
-        <w:rPr>
-          <w:b/>
-          <w:bCs/>
-          <w:lang w:val="en-US"/>
-        </w:rPr>
-        <w:t>Riverbank</w:t>
-      </w:r>
-      <w:r>
-        <w:rPr>
-          <w:b/>
-          <w:bCs/>
-          <w:lang w:val="en-US"/>
-        </w:rPr>
-        <w:br/>
-      </w:r>
-      <w:r>
-        <w:rPr>
-          <w:lang w:val="en-US"/>
-        </w:rPr>
-        <w:t>???</w:t>
-      </w:r>
-    </w:p>
-    <w:p>
-      <w:pPr>
-        <w:pStyle w:val="ListParagraph"/>
-        <w:numPr>
-          <w:ilvl w:val="1"/>
-          <w:numId w:val="16"/>
-        </w:numPr>
-        <w:rPr>
-          <w:lang w:val="en-US"/>
-        </w:rPr>
-      </w:pPr>
-      <w:proofErr w:type="spellStart"/>
-      <w:r>
-        <w:rPr>
-          <w:lang w:val="en-US"/>
-        </w:rPr>
-        <w:t>Midboss</w:t>
-      </w:r>
-      <w:proofErr w:type="spellEnd"/>
-      <w:r>
-        <w:rPr>
-          <w:lang w:val="en-US"/>
-        </w:rPr>
-        <w:t xml:space="preserve">: </w:t>
-      </w:r>
-      <w:proofErr w:type="spellStart"/>
-      <w:r>
-        <w:rPr>
-          <w:lang w:val="en-US"/>
-        </w:rPr>
-        <w:t>Asura</w:t>
-      </w:r>
-      <w:proofErr w:type="spellEnd"/>
-    </w:p>
-    <w:p>
-      <w:pPr>
-        <w:pStyle w:val="ListParagraph"/>
-        <w:numPr>
-          <w:ilvl w:val="0"/>
-          <w:numId w:val="16"/>
-        </w:numPr>
-        <w:rPr>
-          <w:lang w:val="en-US"/>
-        </w:rPr>
-      </w:pPr>
-      <w:r>
-        <w:rPr>
-          <w:b/>
-          <w:bCs/>
-          <w:lang w:val="en-US"/>
-        </w:rPr>
-        <w:t>Lotus Garden</w:t>
-      </w:r>
-      <w:r>
-        <w:rPr>
-          <w:b/>
-          <w:bCs/>
-          <w:lang w:val="en-US"/>
-        </w:rPr>
-        <w:br/>
-      </w:r>
       <w:r>
         <w:rPr>
           <w:lang w:val="en-US"/>
@@ -3223,16 +2889,8 @@
         <w:rPr>
           <w:lang w:val="en-US"/>
         </w:rPr>
-        <w:t xml:space="preserve"> </w:t>
-      </w:r>
-      <w:proofErr w:type="spellStart"/>
-      <w:r>
-        <w:rPr>
-          <w:lang w:val="en-US"/>
-        </w:rPr>
-        <w:t>Asura</w:t>
-      </w:r>
-      <w:proofErr w:type="spellEnd"/>
+        <w:t xml:space="preserve"> Asura</w:t>
+      </w:r>
     </w:p>
     <w:p>
       <w:pPr>
@@ -3574,7 +3232,6 @@
           <w:lang w:val="en-US"/>
         </w:rPr>
       </w:pPr>
-      <w:proofErr w:type="spellStart"/>
       <w:r>
         <w:rPr>
           <w:rFonts w:cs="Arial"/>
@@ -3584,26 +3241,14 @@
           <w:shd w:val="clear" w:color="auto" w:fill="FFFFFF"/>
           <w:lang w:val="en-US"/>
         </w:rPr>
-        <w:t>Huldras</w:t>
-      </w:r>
-      <w:proofErr w:type="spellEnd"/>
-      <w:r>
-        <w:rPr>
-          <w:rFonts w:cs="Arial"/>
-          <w:color w:val="000000"/>
+        <w:t>Huldras are usually said to be very self-conscious about their tail and back, and attacks anyone who points them out.</w:t>
+      </w:r>
+    </w:p>
+    <w:p>
+      <w:pPr>
+        <w:rPr>
           <w:sz w:val="21"/>
           <w:szCs w:val="24"/>
-          <w:shd w:val="clear" w:color="auto" w:fill="FFFFFF"/>
-          <w:lang w:val="en-US"/>
-        </w:rPr>
-        <w:t xml:space="preserve"> are usually said to be very self-conscious about their tail and back, and attacks anyone who points them out.</w:t>
-      </w:r>
-    </w:p>
-    <w:p>
-      <w:pPr>
-        <w:rPr>
-          <w:sz w:val="21"/>
-          <w:szCs w:val="24"/>
           <w:lang w:val="en-US"/>
         </w:rPr>
       </w:pPr>
@@ -3662,14 +3307,7 @@
         <w:rPr>
           <w:lang w:val="en-US"/>
         </w:rPr>
-        <w:t xml:space="preserve">from sprite extra </w:t>
-      </w:r>
-      <w:proofErr w:type="spellStart"/>
-      <w:r>
-        <w:rPr>
-          <w:lang w:val="en-US"/>
-        </w:rPr>
-        <w:t>legs</w:t>
+        <w:t>from sprite extra legs</w:t>
       </w:r>
       <w:r>
         <w:rPr>
@@ -3677,7 +3315,6 @@
         </w:rPr>
         <w:t>s</w:t>
       </w:r>
-      <w:proofErr w:type="spellEnd"/>
     </w:p>
     <w:p>
       <w:pPr>
@@ -3776,21 +3413,7 @@
         <w:rPr>
           <w:lang w:val="en-US"/>
         </w:rPr>
-        <w:t xml:space="preserve">Day Core: </w:t>
-      </w:r>
-      <w:proofErr w:type="spellStart"/>
-      <w:r>
-        <w:rPr>
-          <w:lang w:val="en-US"/>
-        </w:rPr>
-        <w:t>Startlight</w:t>
-      </w:r>
-      <w:proofErr w:type="spellEnd"/>
-      <w:r>
-        <w:rPr>
-          <w:lang w:val="en-US"/>
-        </w:rPr>
-        <w:t xml:space="preserve"> special</w:t>
+        <w:t>Day Core: Startlight special</w:t>
       </w:r>
     </w:p>
     <w:p>
@@ -3916,21 +3539,7 @@
         <w:rPr>
           <w:lang w:val="en-US"/>
         </w:rPr>
-        <w:t xml:space="preserve">Cores can be leveled with </w:t>
-      </w:r>
-      <w:proofErr w:type="spellStart"/>
-      <w:r>
-        <w:rPr>
-          <w:lang w:val="en-US"/>
-        </w:rPr>
-        <w:t>exp</w:t>
-      </w:r>
-      <w:proofErr w:type="spellEnd"/>
-      <w:r>
-        <w:rPr>
-          <w:lang w:val="en-US"/>
-        </w:rPr>
-        <w:t xml:space="preserve"> points</w:t>
+        <w:t>Cores can be leveled with exp points</w:t>
       </w:r>
     </w:p>
     <w:p>
@@ -4068,19 +3677,11 @@
           <w:lang w:val="en-US"/>
         </w:rPr>
       </w:pPr>
-      <w:proofErr w:type="spellStart"/>
-      <w:r>
-        <w:rPr>
-          <w:lang w:val="en-US"/>
-        </w:rPr>
-        <w:t>Scorepoint</w:t>
-      </w:r>
-      <w:proofErr w:type="spellEnd"/>
-      <w:r>
-        <w:rPr>
-          <w:lang w:val="en-US"/>
-        </w:rPr>
-        <w:t xml:space="preserve"> multiplier from core levels?</w:t>
+      <w:r>
+        <w:rPr>
+          <w:lang w:val="en-US"/>
+        </w:rPr>
+        <w:t>Scorepoint multiplier from core levels?</w:t>
       </w:r>
     </w:p>
     <w:p>
@@ -4150,7 +3751,6 @@
         </w:rPr>
       </w:pPr>
       <w:bookmarkStart w:id="13" w:name="_Toc468270164"/>
-      <w:proofErr w:type="spellStart"/>
       <w:r>
         <w:rPr>
           <w:lang w:val="en-US"/>
@@ -4158,7 +3758,6 @@
         <w:t>Todo</w:t>
       </w:r>
       <w:bookmarkEnd w:id="13"/>
-      <w:proofErr w:type="spellEnd"/>
     </w:p>
     <w:p>
       <w:pPr>
@@ -4260,17 +3859,42 @@
           <w:highlight w:val="yellow"/>
           <w:lang w:val="en-US"/>
         </w:rPr>
-        <w:t xml:space="preserve">player score data saving to </w:t>
-      </w:r>
-      <w:proofErr w:type="spellStart"/>
-      <w:r>
+        <w:t>player score data saving to json</w:t>
+      </w:r>
+    </w:p>
+    <w:p>
+      <w:pPr>
+        <w:pStyle w:val="ListParagraph"/>
+        <w:numPr>
+          <w:ilvl w:val="0"/>
+          <w:numId w:val="6"/>
+        </w:numPr>
         <w:rPr>
           <w:highlight w:val="yellow"/>
           <w:lang w:val="en-US"/>
         </w:rPr>
-        <w:t>json</w:t>
-      </w:r>
-      <w:proofErr w:type="spellEnd"/>
+      </w:pPr>
+      <w:r>
+        <w:rPr>
+          <w:highlight w:val="yellow"/>
+          <w:lang w:val="en-US"/>
+        </w:rPr>
+        <w:t xml:space="preserve">start researching a way to make new </w:t>
+      </w:r>
+      <w:r>
+        <w:rPr>
+          <w:highlight w:val="yellow"/>
+          <w:lang w:val="en-US"/>
+        </w:rPr>
+        <w:t>terrain images</w:t>
+      </w:r>
+      <w:r>
+        <w:rPr>
+          <w:highlight w:val="yellow"/>
+          <w:lang w:val="en-US"/>
+        </w:rPr>
+        <w:t xml:space="preserve"> because I didn’t log what program I used</w:t>
+      </w:r>
     </w:p>
     <w:p>
       <w:pPr>
@@ -4289,22 +3913,10 @@
           <w:highlight w:val="yellow"/>
           <w:lang w:val="en-US"/>
         </w:rPr>
-        <w:t xml:space="preserve">start researching a way to make new </w:t>
-      </w:r>
-      <w:r>
-        <w:rPr>
-          <w:highlight w:val="yellow"/>
-          <w:lang w:val="en-US"/>
-        </w:rPr>
-        <w:t>terrain images</w:t>
-      </w:r>
-      <w:r>
-        <w:rPr>
-          <w:highlight w:val="yellow"/>
-          <w:lang w:val="en-US"/>
-        </w:rPr>
-        <w:t xml:space="preserve"> because I didn’t log what program I used</w:t>
-      </w:r>
+        <w:t>add options menu to main menu</w:t>
+      </w:r>
+      <w:bookmarkStart w:id="14" w:name="_GoBack"/>
+      <w:bookmarkEnd w:id="14"/>
     </w:p>
     <w:p>
       <w:pPr>
@@ -4323,23 +3935,27 @@
           <w:highlight w:val="green"/>
           <w:lang w:val="en-US"/>
         </w:rPr>
-        <w:t xml:space="preserve">make a “twilight leak” from the core, signifying the </w:t>
-      </w:r>
-      <w:proofErr w:type="spellStart"/>
-      <w:r>
+        <w:t>make a “twilight leak” from the core, signifying the asura’s path</w:t>
+      </w:r>
+    </w:p>
+    <w:p>
+      <w:pPr>
+        <w:pStyle w:val="ListParagraph"/>
+        <w:numPr>
+          <w:ilvl w:val="0"/>
+          <w:numId w:val="6"/>
+        </w:numPr>
         <w:rPr>
           <w:highlight w:val="green"/>
           <w:lang w:val="en-US"/>
         </w:rPr>
-        <w:t>asura’s</w:t>
-      </w:r>
-      <w:proofErr w:type="spellEnd"/>
+      </w:pPr>
       <w:r>
         <w:rPr>
           <w:highlight w:val="green"/>
           <w:lang w:val="en-US"/>
         </w:rPr>
-        <w:t xml:space="preserve"> path</w:t>
+        <w:t>add color tint to night special</w:t>
       </w:r>
     </w:p>
     <w:p>
@@ -4359,7 +3975,7 @@
           <w:highlight w:val="green"/>
           <w:lang w:val="en-US"/>
         </w:rPr>
-        <w:t>add color tint to night special</w:t>
+        <w:t>visual minitoast for score get</w:t>
       </w:r>
     </w:p>
     <w:p>
@@ -4379,59 +3995,7 @@
           <w:highlight w:val="green"/>
           <w:lang w:val="en-US"/>
         </w:rPr>
-        <w:t xml:space="preserve">visual </w:t>
-      </w:r>
-      <w:proofErr w:type="spellStart"/>
-      <w:r>
-        <w:rPr>
-          <w:highlight w:val="green"/>
-          <w:lang w:val="en-US"/>
-        </w:rPr>
-        <w:t>minitoast</w:t>
-      </w:r>
-      <w:proofErr w:type="spellEnd"/>
-      <w:r>
-        <w:rPr>
-          <w:highlight w:val="green"/>
-          <w:lang w:val="en-US"/>
-        </w:rPr>
-        <w:t xml:space="preserve"> for score get</w:t>
-      </w:r>
-    </w:p>
-    <w:p>
-      <w:pPr>
-        <w:pStyle w:val="ListParagraph"/>
-        <w:numPr>
-          <w:ilvl w:val="0"/>
-          <w:numId w:val="6"/>
-        </w:numPr>
-        <w:rPr>
-          <w:highlight w:val="green"/>
-          <w:lang w:val="en-US"/>
-        </w:rPr>
-      </w:pPr>
-      <w:r>
-        <w:rPr>
-          <w:highlight w:val="green"/>
-          <w:lang w:val="en-US"/>
-        </w:rPr>
-        <w:t xml:space="preserve">visual </w:t>
-      </w:r>
-      <w:proofErr w:type="spellStart"/>
-      <w:r>
-        <w:rPr>
-          <w:highlight w:val="green"/>
-          <w:lang w:val="en-US"/>
-        </w:rPr>
-        <w:t>minitoast</w:t>
-      </w:r>
-      <w:proofErr w:type="spellEnd"/>
-      <w:r>
-        <w:rPr>
-          <w:highlight w:val="green"/>
-          <w:lang w:val="en-US"/>
-        </w:rPr>
-        <w:t xml:space="preserve">  for enemy damage take</w:t>
+        <w:t>visual minitoast  for enemy damage take</w:t>
       </w:r>
     </w:p>
     <w:p>
@@ -4574,23 +4138,7 @@
           <w:highlight w:val="yellow"/>
           <w:lang w:val="en-US"/>
         </w:rPr>
-        <w:t xml:space="preserve">Dialog </w:t>
-      </w:r>
-      <w:proofErr w:type="spellStart"/>
-      <w:r>
-        <w:rPr>
-          <w:highlight w:val="yellow"/>
-          <w:lang w:val="en-US"/>
-        </w:rPr>
-        <w:t>autoscroll</w:t>
-      </w:r>
-      <w:proofErr w:type="spellEnd"/>
-      <w:r>
-        <w:rPr>
-          <w:highlight w:val="yellow"/>
-          <w:lang w:val="en-US"/>
-        </w:rPr>
-        <w:t xml:space="preserve"> speed determined by char count of lines</w:t>
+        <w:t>Dialog autoscroll speed determined by char count of lines</w:t>
       </w:r>
     </w:p>
     <w:p>
@@ -4628,7 +4176,7 @@
           <w:lang w:val="en-US"/>
         </w:rPr>
       </w:pPr>
-      <w:bookmarkStart w:id="14" w:name="_Toc468270165"/>
+      <w:bookmarkStart w:id="15" w:name="_Toc468270165"/>
       <w:r>
         <w:rPr>
           <w:lang w:val="en-US"/>
@@ -4642,7 +4190,7 @@
         </w:rPr>
         <w:t>versions</w:t>
       </w:r>
-      <w:bookmarkEnd w:id="14"/>
+      <w:bookmarkEnd w:id="15"/>
     </w:p>
     <w:p>
       <w:pPr>
@@ -4693,16 +4241,8 @@
         <w:rPr>
           <w:lang w:val="en-US"/>
         </w:rPr>
-        <w:t xml:space="preserve">X - </w:t>
-      </w:r>
-      <w:proofErr w:type="gramStart"/>
-      <w:r>
-        <w:rPr>
-          <w:lang w:val="en-US"/>
-        </w:rPr>
-        <w:t>special</w:t>
-      </w:r>
-      <w:proofErr w:type="gramEnd"/>
+        <w:t>X - special</w:t>
+      </w:r>
     </w:p>
     <w:p>
       <w:pPr>
@@ -4736,14 +4276,14 @@
           <w:lang w:val="en-US"/>
         </w:rPr>
       </w:pPr>
-      <w:bookmarkStart w:id="15" w:name="_Toc468270166"/>
+      <w:bookmarkStart w:id="16" w:name="_Toc468270166"/>
       <w:r>
         <w:rPr>
           <w:lang w:val="en-US"/>
         </w:rPr>
         <w:t>0.0.1</w:t>
       </w:r>
-      <w:bookmarkEnd w:id="15"/>
+      <w:bookmarkEnd w:id="16"/>
     </w:p>
     <w:p>
       <w:pPr>
@@ -4846,19 +4386,11 @@
           <w:lang w:val="en-US"/>
         </w:rPr>
       </w:pPr>
-      <w:proofErr w:type="spellStart"/>
-      <w:r>
-        <w:rPr>
-          <w:lang w:val="en-US"/>
-        </w:rPr>
-        <w:t>Gameover</w:t>
-      </w:r>
-      <w:proofErr w:type="spellEnd"/>
-      <w:r>
-        <w:rPr>
-          <w:lang w:val="en-US"/>
-        </w:rPr>
-        <w:t xml:space="preserve"> handler on player die</w:t>
+      <w:r>
+        <w:rPr>
+          <w:lang w:val="en-US"/>
+        </w:rPr>
+        <w:t>Gameover handler on player die</w:t>
       </w:r>
     </w:p>
     <w:p>
@@ -4876,16 +4408,8 @@
         <w:rPr>
           <w:lang w:val="en-US"/>
         </w:rPr>
-        <w:t xml:space="preserve">Restart function on </w:t>
-      </w:r>
-      <w:proofErr w:type="spellStart"/>
-      <w:r>
-        <w:rPr>
-          <w:lang w:val="en-US"/>
-        </w:rPr>
-        <w:t>gameover</w:t>
-      </w:r>
-      <w:proofErr w:type="spellEnd"/>
+        <w:t>Restart function on gameover</w:t>
+      </w:r>
     </w:p>
     <w:p>
       <w:pPr>
@@ -4902,21 +4426,7 @@
         <w:rPr>
           <w:lang w:val="en-US"/>
         </w:rPr>
-        <w:t xml:space="preserve">Enemy </w:t>
-      </w:r>
-      <w:proofErr w:type="spellStart"/>
-      <w:r>
-        <w:rPr>
-          <w:lang w:val="en-US"/>
-        </w:rPr>
-        <w:t>spawner</w:t>
-      </w:r>
-      <w:proofErr w:type="spellEnd"/>
-      <w:r>
-        <w:rPr>
-          <w:lang w:val="en-US"/>
-        </w:rPr>
-        <w:t xml:space="preserve"> and wave timer handler</w:t>
+        <w:t>Enemy spawner and wave timer handler</w:t>
       </w:r>
     </w:p>
     <w:p>
@@ -4970,21 +4480,7 @@
         <w:rPr>
           <w:lang w:val="en-US"/>
         </w:rPr>
-        <w:t>2 Enemy bullet types (homing/</w:t>
-      </w:r>
-      <w:proofErr w:type="spellStart"/>
-      <w:r>
-        <w:rPr>
-          <w:lang w:val="en-US"/>
-        </w:rPr>
-        <w:t>nothoming</w:t>
-      </w:r>
-      <w:proofErr w:type="spellEnd"/>
-      <w:r>
-        <w:rPr>
-          <w:lang w:val="en-US"/>
-        </w:rPr>
-        <w:t>)</w:t>
+        <w:t>2 Enemy bullet types (homing/nothoming)</w:t>
       </w:r>
     </w:p>
     <w:p>
@@ -5052,19 +4548,11 @@
           <w:lang w:val="en-US"/>
         </w:rPr>
       </w:pPr>
-      <w:proofErr w:type="spellStart"/>
-      <w:r>
-        <w:rPr>
-          <w:lang w:val="en-US"/>
-        </w:rPr>
-        <w:t>Exp</w:t>
-      </w:r>
-      <w:proofErr w:type="spellEnd"/>
-      <w:r>
-        <w:rPr>
-          <w:lang w:val="en-US"/>
-        </w:rPr>
-        <w:t xml:space="preserve"> point objects created on enemy die</w:t>
+      <w:r>
+        <w:rPr>
+          <w:lang w:val="en-US"/>
+        </w:rPr>
+        <w:t>Exp point objects created on enemy die</w:t>
       </w:r>
     </w:p>
     <w:p>
@@ -5078,19 +4566,11 @@
           <w:lang w:val="en-US"/>
         </w:rPr>
       </w:pPr>
-      <w:proofErr w:type="spellStart"/>
-      <w:r>
-        <w:rPr>
-          <w:lang w:val="en-US"/>
-        </w:rPr>
-        <w:t>Exp</w:t>
-      </w:r>
-      <w:proofErr w:type="spellEnd"/>
-      <w:r>
-        <w:rPr>
-          <w:lang w:val="en-US"/>
-        </w:rPr>
-        <w:t xml:space="preserve"> point hit detection on player</w:t>
+      <w:r>
+        <w:rPr>
+          <w:lang w:val="en-US"/>
+        </w:rPr>
+        <w:t>Exp point hit detection on player</w:t>
       </w:r>
     </w:p>
     <w:p>
@@ -5108,21 +4588,7 @@
         <w:rPr>
           <w:lang w:val="en-US"/>
         </w:rPr>
-        <w:t xml:space="preserve">Player </w:t>
-      </w:r>
-      <w:proofErr w:type="spellStart"/>
-      <w:r>
-        <w:rPr>
-          <w:lang w:val="en-US"/>
-        </w:rPr>
-        <w:t>exp</w:t>
-      </w:r>
-      <w:proofErr w:type="spellEnd"/>
-      <w:r>
-        <w:rPr>
-          <w:lang w:val="en-US"/>
-        </w:rPr>
-        <w:t xml:space="preserve"> gain function</w:t>
+        <w:t>Player exp gain function</w:t>
       </w:r>
     </w:p>
     <w:p>
@@ -5140,16 +4606,8 @@
         <w:rPr>
           <w:lang w:val="en-US"/>
         </w:rPr>
-        <w:t xml:space="preserve">Parallax tile </w:t>
-      </w:r>
-      <w:proofErr w:type="spellStart"/>
-      <w:r>
-        <w:rPr>
-          <w:lang w:val="en-US"/>
-        </w:rPr>
-        <w:t>scroller</w:t>
-      </w:r>
-      <w:proofErr w:type="spellEnd"/>
+        <w:t>Parallax tile scroller</w:t>
+      </w:r>
     </w:p>
     <w:p>
       <w:pPr>
@@ -5166,16 +4624,8 @@
         <w:rPr>
           <w:lang w:val="en-US"/>
         </w:rPr>
-        <w:t xml:space="preserve">Sprite placeholders for </w:t>
-      </w:r>
-      <w:proofErr w:type="spellStart"/>
-      <w:r>
-        <w:rPr>
-          <w:lang w:val="en-US"/>
-        </w:rPr>
-        <w:t>player,enemy,playerProjectile,enemyProjectile,expPoint</w:t>
-      </w:r>
-      <w:proofErr w:type="spellEnd"/>
+        <w:t>Sprite placeholders for player,enemy,playerProjectile,enemyProjectile,expPoint</w:t>
+      </w:r>
     </w:p>
     <w:p>
       <w:pPr>
@@ -5188,33 +4638,11 @@
           <w:lang w:val="en-US"/>
         </w:rPr>
       </w:pPr>
-      <w:proofErr w:type="spellStart"/>
-      <w:r>
-        <w:rPr>
-          <w:lang w:val="en-US"/>
-        </w:rPr>
-        <w:t>MainMenu</w:t>
-      </w:r>
-      <w:proofErr w:type="spellEnd"/>
-      <w:r>
-        <w:rPr>
-          <w:lang w:val="en-US"/>
-        </w:rPr>
-        <w:t xml:space="preserve"> with title </w:t>
-      </w:r>
-      <w:proofErr w:type="spellStart"/>
-      <w:r>
-        <w:rPr>
-          <w:lang w:val="en-US"/>
-        </w:rPr>
-        <w:t>textholder</w:t>
-      </w:r>
-      <w:proofErr w:type="spellEnd"/>
-      <w:r>
-        <w:rPr>
-          <w:lang w:val="en-US"/>
-        </w:rPr>
-        <w:t xml:space="preserve"> and start button</w:t>
+      <w:r>
+        <w:rPr>
+          <w:lang w:val="en-US"/>
+        </w:rPr>
+        <w:t>MainMenu with title textholder and start button</w:t>
       </w:r>
     </w:p>
     <w:p>
@@ -5228,19 +4656,11 @@
           <w:lang w:val="en-US"/>
         </w:rPr>
       </w:pPr>
-      <w:proofErr w:type="spellStart"/>
-      <w:r>
-        <w:rPr>
-          <w:lang w:val="en-US"/>
-        </w:rPr>
-        <w:t>GameOver</w:t>
-      </w:r>
-      <w:proofErr w:type="spellEnd"/>
-      <w:r>
-        <w:rPr>
-          <w:lang w:val="en-US"/>
-        </w:rPr>
-        <w:t xml:space="preserve"> screen with overlaid images and button to restart</w:t>
+      <w:r>
+        <w:rPr>
+          <w:lang w:val="en-US"/>
+        </w:rPr>
+        <w:t>GameOver screen with overlaid images and button to restart</w:t>
       </w:r>
     </w:p>
     <w:p>
@@ -5276,35 +4696,7 @@
         <w:rPr>
           <w:lang w:val="en-US"/>
         </w:rPr>
-        <w:t xml:space="preserve">Player </w:t>
-      </w:r>
-      <w:proofErr w:type="spellStart"/>
-      <w:r>
-        <w:rPr>
-          <w:lang w:val="en-US"/>
-        </w:rPr>
-        <w:t>exp</w:t>
-      </w:r>
-      <w:proofErr w:type="spellEnd"/>
-      <w:r>
-        <w:rPr>
-          <w:lang w:val="en-US"/>
-        </w:rPr>
-        <w:t>/</w:t>
-      </w:r>
-      <w:proofErr w:type="spellStart"/>
-      <w:r>
-        <w:rPr>
-          <w:lang w:val="en-US"/>
-        </w:rPr>
-        <w:t>expCap</w:t>
-      </w:r>
-      <w:proofErr w:type="spellEnd"/>
-      <w:r>
-        <w:rPr>
-          <w:lang w:val="en-US"/>
-        </w:rPr>
-        <w:t xml:space="preserve"> text indicator</w:t>
+        <w:t>Player exp/expCap text indicator</w:t>
       </w:r>
     </w:p>
     <w:p>
@@ -5441,7 +4833,7 @@
           <w:lang w:val="en-US"/>
         </w:rPr>
       </w:pPr>
-      <w:bookmarkStart w:id="16" w:name="_Toc468270167"/>
+      <w:bookmarkStart w:id="17" w:name="_Toc468270167"/>
       <w:r>
         <w:rPr>
           <w:lang w:val="en-US"/>
@@ -5449,7 +4841,7 @@
         <w:lastRenderedPageBreak/>
         <w:t>0.0.2</w:t>
       </w:r>
-      <w:bookmarkEnd w:id="16"/>
+      <w:bookmarkEnd w:id="17"/>
     </w:p>
     <w:p>
       <w:pPr>
@@ -5466,16 +4858,8 @@
         <w:rPr>
           <w:lang w:val="en-US"/>
         </w:rPr>
-        <w:t xml:space="preserve">Singleton </w:t>
-      </w:r>
-      <w:proofErr w:type="spellStart"/>
-      <w:r>
-        <w:rPr>
-          <w:lang w:val="en-US"/>
-        </w:rPr>
-        <w:t>gamecontroller</w:t>
-      </w:r>
-      <w:proofErr w:type="spellEnd"/>
+        <w:t>Singleton gamecontroller</w:t>
+      </w:r>
     </w:p>
     <w:p>
       <w:pPr>
@@ -5542,19 +4926,11 @@
           <w:lang w:val="en-US"/>
         </w:rPr>
       </w:pPr>
-      <w:proofErr w:type="spellStart"/>
-      <w:r>
-        <w:rPr>
-          <w:lang w:val="en-US"/>
-        </w:rPr>
-        <w:t>Xp</w:t>
-      </w:r>
-      <w:proofErr w:type="spellEnd"/>
-      <w:r>
-        <w:rPr>
-          <w:lang w:val="en-US"/>
-        </w:rPr>
-        <w:t xml:space="preserve"> accumulates stat points that can be spent on power, speed or life generation</w:t>
+      <w:r>
+        <w:rPr>
+          <w:lang w:val="en-US"/>
+        </w:rPr>
+        <w:t>Xp accumulates stat points that can be spent on power, speed or life generation</w:t>
       </w:r>
     </w:p>
     <w:p>
@@ -5644,16 +5020,8 @@
         <w:rPr>
           <w:lang w:val="en-US"/>
         </w:rPr>
-        <w:t xml:space="preserve">New bullet pattern: </w:t>
-      </w:r>
-      <w:proofErr w:type="spellStart"/>
-      <w:r>
-        <w:rPr>
-          <w:lang w:val="en-US"/>
-        </w:rPr>
-        <w:t>spiderweb</w:t>
-      </w:r>
-      <w:proofErr w:type="spellEnd"/>
+        <w:t>New bullet pattern: spiderweb</w:t>
+      </w:r>
     </w:p>
     <w:p>
       <w:pPr>
@@ -5706,16 +5074,8 @@
         <w:rPr>
           <w:lang w:val="en-US"/>
         </w:rPr>
-        <w:t xml:space="preserve">Visible player </w:t>
-      </w:r>
-      <w:proofErr w:type="spellStart"/>
-      <w:r>
-        <w:rPr>
-          <w:lang w:val="en-US"/>
-        </w:rPr>
-        <w:t>hitbox</w:t>
-      </w:r>
-      <w:proofErr w:type="spellEnd"/>
+        <w:t>Visible player hitbox</w:t>
+      </w:r>
     </w:p>
     <w:p>
       <w:pPr>
@@ -5768,21 +5128,7 @@
         <w:rPr>
           <w:lang w:val="en-US"/>
         </w:rPr>
-        <w:t>Bullet animations (</w:t>
-      </w:r>
-      <w:proofErr w:type="spellStart"/>
-      <w:r>
-        <w:rPr>
-          <w:lang w:val="en-US"/>
-        </w:rPr>
-        <w:t>spiderweb</w:t>
-      </w:r>
-      <w:proofErr w:type="spellEnd"/>
-      <w:r>
-        <w:rPr>
-          <w:lang w:val="en-US"/>
-        </w:rPr>
-        <w:t>)</w:t>
+        <w:t>Bullet animations (spiderweb)</w:t>
       </w:r>
     </w:p>
     <w:p>
@@ -5800,16 +5146,8 @@
         <w:rPr>
           <w:lang w:val="en-US"/>
         </w:rPr>
-        <w:t xml:space="preserve">Singleton </w:t>
-      </w:r>
-      <w:proofErr w:type="spellStart"/>
-      <w:r>
-        <w:rPr>
-          <w:lang w:val="en-US"/>
-        </w:rPr>
-        <w:t>UICanvas</w:t>
-      </w:r>
-      <w:proofErr w:type="spellEnd"/>
+        <w:t>Singleton UICanvas</w:t>
+      </w:r>
     </w:p>
     <w:p>
       <w:pPr>
@@ -5825,14 +5163,14 @@
           <w:lang w:val="en-US"/>
         </w:rPr>
       </w:pPr>
-      <w:bookmarkStart w:id="17" w:name="_Toc468270168"/>
+      <w:bookmarkStart w:id="18" w:name="_Toc468270168"/>
       <w:r>
         <w:rPr>
           <w:lang w:val="en-US"/>
         </w:rPr>
         <w:t>0.0.3</w:t>
       </w:r>
-      <w:bookmarkEnd w:id="17"/>
+      <w:bookmarkEnd w:id="18"/>
     </w:p>
     <w:p>
       <w:pPr>
@@ -5873,21 +5211,7 @@
         <w:rPr>
           <w:lang w:val="en-US"/>
         </w:rPr>
-        <w:t xml:space="preserve">Rescaled </w:t>
-      </w:r>
-      <w:proofErr w:type="spellStart"/>
-      <w:r>
-        <w:rPr>
-          <w:lang w:val="en-US"/>
-        </w:rPr>
-        <w:t>exp</w:t>
-      </w:r>
-      <w:proofErr w:type="spellEnd"/>
-      <w:r>
-        <w:rPr>
-          <w:lang w:val="en-US"/>
-        </w:rPr>
-        <w:t xml:space="preserve"> point collider for easier collection</w:t>
+        <w:t>Rescaled exp point collider for easier collection</w:t>
       </w:r>
     </w:p>
     <w:p>
@@ -6018,21 +5342,7 @@
         <w:rPr>
           <w:lang w:val="en-US"/>
         </w:rPr>
-        <w:t xml:space="preserve">Programmer art for boss X </w:t>
-      </w:r>
-      <w:proofErr w:type="spellStart"/>
-      <w:r>
-        <w:rPr>
-          <w:lang w:val="en-US"/>
-        </w:rPr>
-        <w:t>pos</w:t>
-      </w:r>
-      <w:proofErr w:type="spellEnd"/>
-      <w:r>
-        <w:rPr>
-          <w:lang w:val="en-US"/>
-        </w:rPr>
-        <w:t xml:space="preserve"> indicator</w:t>
+        <w:t>Programmer art for boss X pos indicator</w:t>
       </w:r>
     </w:p>
     <w:p>
@@ -6131,14 +5441,14 @@
           <w:lang w:val="en-US"/>
         </w:rPr>
       </w:pPr>
-      <w:bookmarkStart w:id="18" w:name="_Toc468270169"/>
+      <w:bookmarkStart w:id="19" w:name="_Toc468270169"/>
       <w:r>
         <w:rPr>
           <w:lang w:val="en-US"/>
         </w:rPr>
         <w:t>0.0.4</w:t>
       </w:r>
-      <w:bookmarkEnd w:id="18"/>
+      <w:bookmarkEnd w:id="19"/>
     </w:p>
     <w:p>
       <w:pPr>
@@ -6264,30 +5574,8 @@
         <w:rPr>
           <w:lang w:val="en-US"/>
         </w:rPr>
-        <w:t xml:space="preserve">Waves now refer to an </w:t>
-      </w:r>
-      <w:proofErr w:type="spellStart"/>
-      <w:r>
-        <w:rPr>
-          <w:lang w:val="en-US"/>
-        </w:rPr>
-        <w:t>arraylist</w:t>
-      </w:r>
-      <w:proofErr w:type="spellEnd"/>
-      <w:r>
-        <w:rPr>
-          <w:lang w:val="en-US"/>
-        </w:rPr>
-        <w:t xml:space="preserve"> of </w:t>
-      </w:r>
-      <w:proofErr w:type="spellStart"/>
-      <w:r>
-        <w:rPr>
-          <w:lang w:val="en-US"/>
-        </w:rPr>
-        <w:t>spawnpositions</w:t>
-      </w:r>
-      <w:proofErr w:type="spellEnd"/>
+        <w:t>Waves now refer to an arraylist of spawnpositions</w:t>
+      </w:r>
     </w:p>
     <w:p>
       <w:pPr>
@@ -6304,21 +5592,7 @@
         <w:rPr>
           <w:lang w:val="en-US"/>
         </w:rPr>
-        <w:t xml:space="preserve">Added new </w:t>
-      </w:r>
-      <w:proofErr w:type="spellStart"/>
-      <w:r>
-        <w:rPr>
-          <w:lang w:val="en-US"/>
-        </w:rPr>
-        <w:t>movementpattern</w:t>
-      </w:r>
-      <w:proofErr w:type="spellEnd"/>
-      <w:r>
-        <w:rPr>
-          <w:lang w:val="en-US"/>
-        </w:rPr>
-        <w:t xml:space="preserve"> to center enemy horizontally</w:t>
+        <w:t>Added new movementpattern to center enemy horizontally</w:t>
       </w:r>
     </w:p>
     <w:p>
@@ -6372,21 +5646,7 @@
         <w:rPr>
           <w:lang w:val="en-US"/>
         </w:rPr>
-        <w:t xml:space="preserve">Fixed boss </w:t>
-      </w:r>
-      <w:proofErr w:type="spellStart"/>
-      <w:r>
-        <w:rPr>
-          <w:lang w:val="en-US"/>
-        </w:rPr>
-        <w:t>movementpattern</w:t>
-      </w:r>
-      <w:proofErr w:type="spellEnd"/>
-      <w:r>
-        <w:rPr>
-          <w:lang w:val="en-US"/>
-        </w:rPr>
-        <w:t xml:space="preserve"> and pattern referencing the same old one (create a new pattern from template if used more than once)</w:t>
+        <w:t>Fixed boss movementpattern and pattern referencing the same old one (create a new pattern from template if used more than once)</w:t>
       </w:r>
     </w:p>
     <w:p>
@@ -6422,21 +5682,7 @@
         <w:rPr>
           <w:lang w:val="en-US"/>
         </w:rPr>
-        <w:t xml:space="preserve">Added focus mode -&gt; </w:t>
-      </w:r>
-      <w:proofErr w:type="spellStart"/>
-      <w:r>
-        <w:rPr>
-          <w:lang w:val="en-US"/>
-        </w:rPr>
-        <w:t>hitbox</w:t>
-      </w:r>
-      <w:proofErr w:type="spellEnd"/>
-      <w:r>
-        <w:rPr>
-          <w:lang w:val="en-US"/>
-        </w:rPr>
-        <w:t xml:space="preserve"> becomes visible, player movement speed halves</w:t>
+        <w:t>Added focus mode -&gt; hitbox becomes visible, player movement speed halves</w:t>
       </w:r>
     </w:p>
     <w:p>
@@ -6490,30 +5736,8 @@
         <w:rPr>
           <w:lang w:val="en-US"/>
         </w:rPr>
-        <w:t xml:space="preserve">Fixed boss </w:t>
-      </w:r>
-      <w:proofErr w:type="spellStart"/>
-      <w:r>
-        <w:rPr>
-          <w:lang w:val="en-US"/>
-        </w:rPr>
-        <w:t>healthbar</w:t>
-      </w:r>
-      <w:proofErr w:type="spellEnd"/>
-      <w:r>
-        <w:rPr>
-          <w:lang w:val="en-US"/>
-        </w:rPr>
-        <w:t xml:space="preserve"> resetting when next </w:t>
-      </w:r>
-      <w:proofErr w:type="spellStart"/>
-      <w:r>
-        <w:rPr>
-          <w:lang w:val="en-US"/>
-        </w:rPr>
-        <w:t>healthbar</w:t>
-      </w:r>
-      <w:proofErr w:type="spellEnd"/>
+        <w:t>Fixed boss healthbar resetting when next healthbar</w:t>
+      </w:r>
     </w:p>
     <w:p>
       <w:pPr>
@@ -6544,19 +5768,11 @@
           <w:lang w:val="en-US"/>
         </w:rPr>
       </w:pPr>
-      <w:proofErr w:type="spellStart"/>
-      <w:r>
-        <w:rPr>
-          <w:lang w:val="en-US"/>
-        </w:rPr>
-        <w:t>Toplayer</w:t>
-      </w:r>
-      <w:proofErr w:type="spellEnd"/>
-      <w:r>
-        <w:rPr>
-          <w:lang w:val="en-US"/>
-        </w:rPr>
-        <w:t xml:space="preserve"> alpha fading out/in</w:t>
+      <w:r>
+        <w:rPr>
+          <w:lang w:val="en-US"/>
+        </w:rPr>
+        <w:t>Toplayer alpha fading out/in</w:t>
       </w:r>
     </w:p>
     <w:p>
@@ -6584,14 +5800,14 @@
           <w:lang w:val="en-US"/>
         </w:rPr>
       </w:pPr>
-      <w:bookmarkStart w:id="19" w:name="_Toc468270170"/>
+      <w:bookmarkStart w:id="20" w:name="_Toc468270170"/>
       <w:r>
         <w:rPr>
           <w:lang w:val="en-US"/>
         </w:rPr>
         <w:t>0.0.5</w:t>
       </w:r>
-      <w:bookmarkEnd w:id="19"/>
+      <w:bookmarkEnd w:id="20"/>
     </w:p>
     <w:p>
       <w:pPr>
@@ -6698,16 +5914,8 @@
         <w:rPr>
           <w:lang w:val="en-US"/>
         </w:rPr>
-        <w:t xml:space="preserve">Phase turned into </w:t>
-      </w:r>
-      <w:proofErr w:type="spellStart"/>
-      <w:r>
-        <w:rPr>
-          <w:lang w:val="en-US"/>
-        </w:rPr>
-        <w:t>monobehaviour</w:t>
-      </w:r>
-      <w:proofErr w:type="spellEnd"/>
+        <w:t>Phase turned into monobehaviour</w:t>
+      </w:r>
     </w:p>
     <w:p>
       <w:pPr>
@@ -6724,21 +5932,7 @@
         <w:rPr>
           <w:lang w:val="en-US"/>
         </w:rPr>
-        <w:t xml:space="preserve">Tweaked </w:t>
-      </w:r>
-      <w:proofErr w:type="spellStart"/>
-      <w:r>
-        <w:rPr>
-          <w:lang w:val="en-US"/>
-        </w:rPr>
-        <w:t>giantweb</w:t>
-      </w:r>
-      <w:proofErr w:type="spellEnd"/>
-      <w:r>
-        <w:rPr>
-          <w:lang w:val="en-US"/>
-        </w:rPr>
-        <w:t xml:space="preserve"> pattern so that each layer has less bullets</w:t>
+        <w:t>Tweaked giantweb pattern so that each layer has less bullets</w:t>
       </w:r>
     </w:p>
     <w:p>
@@ -6846,21 +6040,7 @@
         <w:rPr>
           <w:lang w:val="en-US"/>
         </w:rPr>
-        <w:t xml:space="preserve">Phasing loop condition recognition </w:t>
-      </w:r>
-      <w:proofErr w:type="spellStart"/>
-      <w:r>
-        <w:rPr>
-          <w:lang w:val="en-US"/>
-        </w:rPr>
-        <w:t>hotfixed</w:t>
-      </w:r>
-      <w:proofErr w:type="spellEnd"/>
-      <w:r>
-        <w:rPr>
-          <w:lang w:val="en-US"/>
-        </w:rPr>
-        <w:t xml:space="preserve"> with force break while</w:t>
+        <w:t>Phasing loop condition recognition hotfixed with force break while</w:t>
       </w:r>
     </w:p>
     <w:p>
@@ -6986,16 +6166,8 @@
         <w:rPr>
           <w:lang w:val="en-US"/>
         </w:rPr>
-        <w:t xml:space="preserve">+ </w:t>
-      </w:r>
-      <w:proofErr w:type="spellStart"/>
-      <w:r>
-        <w:rPr>
-          <w:lang w:val="en-US"/>
-        </w:rPr>
-        <w:t>Lightsource</w:t>
-      </w:r>
-      <w:proofErr w:type="spellEnd"/>
+        <w:t>+ Lightsource</w:t>
+      </w:r>
     </w:p>
     <w:p>
       <w:pPr>
@@ -7047,14 +6219,14 @@
           <w:lang w:val="en-US"/>
         </w:rPr>
       </w:pPr>
-      <w:bookmarkStart w:id="20" w:name="_Toc468270171"/>
+      <w:bookmarkStart w:id="21" w:name="_Toc468270171"/>
       <w:r>
         <w:rPr>
           <w:lang w:val="en-US"/>
         </w:rPr>
         <w:t>NOTES</w:t>
       </w:r>
-      <w:bookmarkEnd w:id="20"/>
+      <w:bookmarkEnd w:id="21"/>
     </w:p>
     <w:p>
       <w:pPr>
@@ -7081,7 +6253,7 @@
           <w:lang w:val="en-US"/>
         </w:rPr>
       </w:pPr>
-      <w:bookmarkStart w:id="21" w:name="_Toc468270172"/>
+      <w:bookmarkStart w:id="22" w:name="_Toc468270172"/>
       <w:r>
         <w:rPr>
           <w:lang w:val="en-US"/>
@@ -7095,7 +6267,7 @@
         </w:rPr>
         <w:t>6</w:t>
       </w:r>
-      <w:bookmarkEnd w:id="21"/>
+      <w:bookmarkEnd w:id="22"/>
     </w:p>
     <w:p>
       <w:pPr>
@@ -7130,16 +6302,8 @@
         <w:rPr>
           <w:lang w:val="en-US"/>
         </w:rPr>
-        <w:t xml:space="preserve">Removed unnecessary multiplier from enemy movement speed </w:t>
-      </w:r>
-      <w:proofErr w:type="spellStart"/>
-      <w:r>
-        <w:rPr>
-          <w:lang w:val="en-US"/>
-        </w:rPr>
-        <w:t>calc</w:t>
-      </w:r>
-      <w:proofErr w:type="spellEnd"/>
+        <w:t>Removed unnecessary multiplier from enemy movement speed calc</w:t>
+      </w:r>
     </w:p>
     <w:p>
       <w:pPr>
@@ -7378,21 +6542,7 @@
         <w:rPr>
           <w:lang w:val="en-US"/>
         </w:rPr>
-        <w:t xml:space="preserve">New movement pattern: Swing (rotates around </w:t>
-      </w:r>
-      <w:proofErr w:type="spellStart"/>
-      <w:r>
-        <w:rPr>
-          <w:lang w:val="en-US"/>
-        </w:rPr>
-        <w:t>centerpoint</w:t>
-      </w:r>
-      <w:proofErr w:type="spellEnd"/>
-      <w:r>
-        <w:rPr>
-          <w:lang w:val="en-US"/>
-        </w:rPr>
-        <w:t>)</w:t>
+        <w:t>New movement pattern: Swing (rotates around centerpoint)</w:t>
       </w:r>
     </w:p>
     <w:p>
@@ -7482,21 +6632,7 @@
         <w:rPr>
           <w:lang w:val="en-US"/>
         </w:rPr>
-        <w:t xml:space="preserve">Started </w:t>
-      </w:r>
-      <w:proofErr w:type="spellStart"/>
-      <w:r>
-        <w:rPr>
-          <w:lang w:val="en-US"/>
-        </w:rPr>
-        <w:t>concepting</w:t>
-      </w:r>
-      <w:proofErr w:type="spellEnd"/>
-      <w:r>
-        <w:rPr>
-          <w:lang w:val="en-US"/>
-        </w:rPr>
-        <w:t xml:space="preserve"> a new boss</w:t>
+        <w:t>Started concepting a new boss</w:t>
       </w:r>
     </w:p>
     <w:p>
@@ -7550,40 +6686,26 @@
           <w:lang w:val="en-US"/>
         </w:rPr>
       </w:pPr>
-      <w:bookmarkStart w:id="22" w:name="_Toc468270173"/>
+      <w:bookmarkStart w:id="23" w:name="_Toc468270173"/>
       <w:r>
         <w:rPr>
           <w:lang w:val="en-US"/>
         </w:rPr>
         <w:t>NOTES</w:t>
       </w:r>
-      <w:bookmarkEnd w:id="22"/>
-    </w:p>
-    <w:p>
-      <w:pPr>
-        <w:rPr>
-          <w:lang w:val="en-US"/>
-        </w:rPr>
-      </w:pPr>
-      <w:r>
-        <w:rPr>
-          <w:lang w:val="en-US"/>
-        </w:rPr>
-        <w:t xml:space="preserve">Refrain from creating </w:t>
-      </w:r>
-      <w:proofErr w:type="spellStart"/>
-      <w:r>
-        <w:rPr>
-          <w:lang w:val="en-US"/>
-        </w:rPr>
-        <w:t>monobehaviours</w:t>
-      </w:r>
-      <w:proofErr w:type="spellEnd"/>
-      <w:r>
-        <w:rPr>
-          <w:lang w:val="en-US"/>
-        </w:rPr>
-        <w:t xml:space="preserve"> with “new”</w:t>
+      <w:bookmarkEnd w:id="23"/>
+    </w:p>
+    <w:p>
+      <w:pPr>
+        <w:rPr>
+          <w:lang w:val="en-US"/>
+        </w:rPr>
+      </w:pPr>
+      <w:r>
+        <w:rPr>
+          <w:lang w:val="en-US"/>
+        </w:rPr>
+        <w:t>Refrain from creating monobehaviours with “new”</w:t>
       </w:r>
     </w:p>
     <w:p>
@@ -7617,7 +6739,7 @@
           <w:lang w:val="en-US"/>
         </w:rPr>
       </w:pPr>
-      <w:bookmarkStart w:id="23" w:name="_Toc468270174"/>
+      <w:bookmarkStart w:id="24" w:name="_Toc468270174"/>
       <w:r>
         <w:rPr>
           <w:lang w:val="en-US"/>
@@ -7625,7 +6747,7 @@
         <w:lastRenderedPageBreak/>
         <w:t>0.0.7</w:t>
       </w:r>
-      <w:bookmarkEnd w:id="23"/>
+      <w:bookmarkEnd w:id="24"/>
     </w:p>
     <w:p>
       <w:pPr>
@@ -7674,28 +6796,12 @@
           <w:lang w:val="en-US"/>
         </w:rPr>
       </w:pPr>
-      <w:proofErr w:type="spellStart"/>
-      <w:r>
-        <w:rPr>
-          <w:lang w:val="en-US"/>
-        </w:rPr>
-        <w:t>Statpoints</w:t>
-      </w:r>
-      <w:proofErr w:type="spellEnd"/>
-      <w:r>
-        <w:rPr>
-          <w:lang w:val="en-US"/>
-        </w:rPr>
-        <w:t xml:space="preserve"> are powered up when meter threshold </w:t>
-      </w:r>
-      <w:proofErr w:type="spellStart"/>
-      <w:r>
-        <w:rPr>
-          <w:lang w:val="en-US"/>
-        </w:rPr>
-        <w:t>reahed</w:t>
-      </w:r>
-      <w:proofErr w:type="spellEnd"/>
+      <w:r>
+        <w:rPr>
+          <w:lang w:val="en-US"/>
+        </w:rPr>
+        <w:t>Statpoints are powered up when meter threshold reahed</w:t>
+      </w:r>
     </w:p>
     <w:p>
       <w:pPr>
@@ -7748,21 +6854,7 @@
         <w:rPr>
           <w:lang w:val="en-US"/>
         </w:rPr>
-        <w:t xml:space="preserve">Fixed boss </w:t>
-      </w:r>
-      <w:proofErr w:type="spellStart"/>
-      <w:r>
-        <w:rPr>
-          <w:lang w:val="en-US"/>
-        </w:rPr>
-        <w:t>namepanel</w:t>
-      </w:r>
-      <w:proofErr w:type="spellEnd"/>
-      <w:r>
-        <w:rPr>
-          <w:lang w:val="en-US"/>
-        </w:rPr>
-        <w:t xml:space="preserve"> not resetting when restart</w:t>
+        <w:t>Fixed boss namepanel not resetting when restart</w:t>
       </w:r>
     </w:p>
     <w:p>
@@ -7816,30 +6908,8 @@
         <w:rPr>
           <w:lang w:val="en-US"/>
         </w:rPr>
-        <w:t xml:space="preserve">Character spawns weapons when </w:t>
-      </w:r>
-      <w:proofErr w:type="spellStart"/>
-      <w:r>
-        <w:rPr>
-          <w:lang w:val="en-US"/>
-        </w:rPr>
-        <w:t>powerup</w:t>
-      </w:r>
-      <w:proofErr w:type="spellEnd"/>
-      <w:r>
-        <w:rPr>
-          <w:lang w:val="en-US"/>
-        </w:rPr>
-        <w:t xml:space="preserve">, loses them when </w:t>
-      </w:r>
-      <w:proofErr w:type="spellStart"/>
-      <w:r>
-        <w:rPr>
-          <w:lang w:val="en-US"/>
-        </w:rPr>
-        <w:t>powerdown</w:t>
-      </w:r>
-      <w:proofErr w:type="spellEnd"/>
+        <w:t>Character spawns weapons when powerup, loses them when powerdown</w:t>
+      </w:r>
     </w:p>
     <w:p>
       <w:pPr>
@@ -8071,14 +7141,14 @@
           <w:lang w:val="en-US"/>
         </w:rPr>
       </w:pPr>
-      <w:bookmarkStart w:id="24" w:name="_Toc468270175"/>
+      <w:bookmarkStart w:id="25" w:name="_Toc468270175"/>
       <w:r>
         <w:rPr>
           <w:lang w:val="en-US"/>
         </w:rPr>
         <w:t>0.0.8</w:t>
       </w:r>
-      <w:bookmarkEnd w:id="24"/>
+      <w:bookmarkEnd w:id="25"/>
     </w:p>
     <w:p>
       <w:pPr>
@@ -8365,21 +7435,7 @@
         <w:rPr>
           <w:lang w:val="en-US"/>
         </w:rPr>
-        <w:t xml:space="preserve">Parallax can be handled from </w:t>
-      </w:r>
-      <w:proofErr w:type="spellStart"/>
-      <w:r>
-        <w:rPr>
-          <w:lang w:val="en-US"/>
-        </w:rPr>
-        <w:t>stagehandler</w:t>
-      </w:r>
-      <w:proofErr w:type="spellEnd"/>
-      <w:r>
-        <w:rPr>
-          <w:lang w:val="en-US"/>
-        </w:rPr>
-        <w:t xml:space="preserve"> routine</w:t>
+        <w:t>Parallax can be handled from stagehandler routine</w:t>
       </w:r>
     </w:p>
     <w:p>
@@ -8470,21 +7526,7 @@
           <w:lang w:val="en-US"/>
         </w:rPr>
         <w:lastRenderedPageBreak/>
-        <w:t xml:space="preserve">Stripped down </w:t>
-      </w:r>
-      <w:proofErr w:type="spellStart"/>
-      <w:r>
-        <w:rPr>
-          <w:lang w:val="en-US"/>
-        </w:rPr>
-        <w:t>coroutines</w:t>
-      </w:r>
-      <w:proofErr w:type="spellEnd"/>
-      <w:r>
-        <w:rPr>
-          <w:lang w:val="en-US"/>
-        </w:rPr>
-        <w:t xml:space="preserve"> that broke the initialization</w:t>
+        <w:t>Stripped down coroutines that broke the initialization</w:t>
       </w:r>
     </w:p>
     <w:p>
@@ -8498,19 +7540,11 @@
           <w:lang w:val="en-US"/>
         </w:rPr>
       </w:pPr>
-      <w:proofErr w:type="spellStart"/>
-      <w:r>
-        <w:rPr>
-          <w:lang w:val="en-US"/>
-        </w:rPr>
-        <w:t>WaitUntils</w:t>
-      </w:r>
-      <w:proofErr w:type="spellEnd"/>
-      <w:r>
-        <w:rPr>
-          <w:lang w:val="en-US"/>
-        </w:rPr>
-        <w:t xml:space="preserve"> are not affected by timescale changes</w:t>
+      <w:r>
+        <w:rPr>
+          <w:lang w:val="en-US"/>
+        </w:rPr>
+        <w:t>WaitUntils are not affected by timescale changes</w:t>
       </w:r>
     </w:p>
     <w:p>
@@ -8582,21 +7616,7 @@
         <w:rPr>
           <w:lang w:val="en-US"/>
         </w:rPr>
-        <w:t xml:space="preserve">Added score gain for </w:t>
-      </w:r>
-      <w:proofErr w:type="spellStart"/>
-      <w:r>
-        <w:rPr>
-          <w:lang w:val="en-US"/>
-        </w:rPr>
-        <w:t>corepoints</w:t>
-      </w:r>
-      <w:proofErr w:type="spellEnd"/>
-      <w:r>
-        <w:rPr>
-          <w:lang w:val="en-US"/>
-        </w:rPr>
-        <w:t xml:space="preserve"> with multiplier</w:t>
+        <w:t>Added score gain for corepoints with multiplier</w:t>
       </w:r>
     </w:p>
     <w:p>
@@ -8614,16 +7634,8 @@
         <w:rPr>
           <w:lang w:val="en-US"/>
         </w:rPr>
-        <w:t xml:space="preserve">Visual indication for score and </w:t>
-      </w:r>
-      <w:proofErr w:type="spellStart"/>
-      <w:r>
-        <w:rPr>
-          <w:lang w:val="en-US"/>
-        </w:rPr>
-        <w:t>hiscore</w:t>
-      </w:r>
-      <w:proofErr w:type="spellEnd"/>
+        <w:t>Visual indication for score and hiscore</w:t>
+      </w:r>
     </w:p>
     <w:p>
       <w:pPr>
@@ -8697,21 +7709,7 @@
         <w:rPr>
           <w:lang w:val="en-US"/>
         </w:rPr>
-        <w:t xml:space="preserve">Decoupled a lot of components from </w:t>
-      </w:r>
-      <w:proofErr w:type="spellStart"/>
-      <w:r>
-        <w:rPr>
-          <w:lang w:val="en-US"/>
-        </w:rPr>
-        <w:t>GameControl</w:t>
-      </w:r>
-      <w:proofErr w:type="spellEnd"/>
-      <w:r>
-        <w:rPr>
-          <w:lang w:val="en-US"/>
-        </w:rPr>
-        <w:t xml:space="preserve"> and UI</w:t>
+        <w:t>Decoupled a lot of components from GameControl and UI</w:t>
       </w:r>
     </w:p>
     <w:p>
@@ -8747,21 +7745,7 @@
         <w:rPr>
           <w:lang w:val="en-US"/>
         </w:rPr>
-        <w:t xml:space="preserve">Inherited boss phase routines from </w:t>
-      </w:r>
-      <w:proofErr w:type="spellStart"/>
-      <w:r>
-        <w:rPr>
-          <w:lang w:val="en-US"/>
-        </w:rPr>
-        <w:t>Phaser</w:t>
-      </w:r>
-      <w:proofErr w:type="spellEnd"/>
-      <w:r>
-        <w:rPr>
-          <w:lang w:val="en-US"/>
-        </w:rPr>
-        <w:t xml:space="preserve"> so it doesn’t get crowded </w:t>
+        <w:t xml:space="preserve">Inherited boss phase routines from Phaser so it doesn’t get crowded </w:t>
       </w:r>
     </w:p>
     <w:p>
@@ -8775,7 +7759,6 @@
           <w:lang w:val="en-US"/>
         </w:rPr>
       </w:pPr>
-      <w:proofErr w:type="spellStart"/>
       <w:r>
         <w:rPr>
           <w:lang w:val="en-US"/>
@@ -8792,14 +7775,37 @@
         <w:rPr>
           <w:lang w:val="en-US"/>
         </w:rPr>
+        <w:t>d stage canvas</w:t>
+      </w:r>
+    </w:p>
+    <w:p>
+      <w:pPr>
+        <w:pStyle w:val="ListParagraph"/>
+        <w:numPr>
+          <w:ilvl w:val="0"/>
+          <w:numId w:val="33"/>
+        </w:numPr>
+        <w:rPr>
+          <w:lang w:val="en-US"/>
+        </w:rPr>
+      </w:pPr>
+      <w:r>
+        <w:rPr>
+          <w:lang w:val="en-US"/>
+        </w:rPr>
+        <w:t>Change</w:t>
+      </w:r>
+      <w:r>
+        <w:rPr>
+          <w:lang w:val="en-US"/>
+        </w:rPr>
         <w:t>d</w:t>
       </w:r>
-      <w:proofErr w:type="spellEnd"/>
-      <w:r>
-        <w:rPr>
-          <w:lang w:val="en-US"/>
-        </w:rPr>
-        <w:t xml:space="preserve"> stage canvas</w:t>
+      <w:r>
+        <w:rPr>
+          <w:lang w:val="en-US"/>
+        </w:rPr>
+        <w:t xml:space="preserve"> all normal textassets to TMPro</w:t>
       </w:r>
     </w:p>
     <w:p>
@@ -8817,7 +7823,179 @@
         <w:rPr>
           <w:lang w:val="en-US"/>
         </w:rPr>
-        <w:t>Change</w:t>
+        <w:t>Added toggleable invulnerability indicator to boss hp bar</w:t>
+      </w:r>
+    </w:p>
+    <w:p>
+      <w:pPr>
+        <w:pStyle w:val="ListParagraph"/>
+        <w:numPr>
+          <w:ilvl w:val="0"/>
+          <w:numId w:val="33"/>
+        </w:numPr>
+        <w:rPr>
+          <w:lang w:val="en-US"/>
+        </w:rPr>
+      </w:pPr>
+      <w:r>
+        <w:rPr>
+          <w:lang w:val="en-US"/>
+        </w:rPr>
+        <w:t>Moved boss init from enemylib to stage init</w:t>
+      </w:r>
+    </w:p>
+    <w:p>
+      <w:pPr>
+        <w:pStyle w:val="ListParagraph"/>
+        <w:numPr>
+          <w:ilvl w:val="0"/>
+          <w:numId w:val="33"/>
+        </w:numPr>
+        <w:rPr>
+          <w:lang w:val="en-US"/>
+        </w:rPr>
+      </w:pPr>
+      <w:r>
+        <w:rPr>
+          <w:lang w:val="en-US"/>
+        </w:rPr>
+        <w:t>Added a difficulty modifier to stage init that affects enemy shootspeed and bullet cou</w:t>
+      </w:r>
+      <w:r>
+        <w:rPr>
+          <w:lang w:val="en-US"/>
+        </w:rPr>
+        <w:t>nt in patterns. Difficulties  1, 3, 5, 7</w:t>
+      </w:r>
+    </w:p>
+    <w:p>
+      <w:pPr>
+        <w:pStyle w:val="ListParagraph"/>
+        <w:numPr>
+          <w:ilvl w:val="0"/>
+          <w:numId w:val="33"/>
+        </w:numPr>
+        <w:rPr>
+          <w:lang w:val="en-US"/>
+        </w:rPr>
+      </w:pPr>
+      <w:r>
+        <w:rPr>
+          <w:lang w:val="en-US"/>
+        </w:rPr>
+        <w:t>Added a difficulty selection</w:t>
+      </w:r>
+      <w:r>
+        <w:rPr>
+          <w:lang w:val="en-US"/>
+        </w:rPr>
+        <w:t xml:space="preserve"> screen</w:t>
+      </w:r>
+      <w:r>
+        <w:rPr>
+          <w:lang w:val="en-US"/>
+        </w:rPr>
+        <w:t xml:space="preserve"> to main menu</w:t>
+      </w:r>
+    </w:p>
+    <w:p>
+      <w:pPr>
+        <w:pStyle w:val="ListParagraph"/>
+        <w:numPr>
+          <w:ilvl w:val="0"/>
+          <w:numId w:val="33"/>
+        </w:numPr>
+        <w:rPr>
+          <w:lang w:val="en-US"/>
+        </w:rPr>
+      </w:pPr>
+      <w:r>
+        <w:rPr>
+          <w:lang w:val="en-US"/>
+        </w:rPr>
+        <w:t>Fixed character movement speed, wasn’t using deltatime so it was different between dev and build</w:t>
+      </w:r>
+    </w:p>
+    <w:p>
+      <w:pPr>
+        <w:pStyle w:val="ListParagraph"/>
+        <w:numPr>
+          <w:ilvl w:val="0"/>
+          <w:numId w:val="33"/>
+        </w:numPr>
+        <w:rPr>
+          <w:lang w:val="en-US"/>
+        </w:rPr>
+      </w:pPr>
+      <w:r>
+        <w:rPr>
+          <w:lang w:val="en-US"/>
+        </w:rPr>
+        <w:t>Fixed midboss timer</w:t>
+      </w:r>
+    </w:p>
+    <w:p>
+      <w:pPr>
+        <w:pStyle w:val="ListParagraph"/>
+        <w:rPr>
+          <w:lang w:val="en-US"/>
+        </w:rPr>
+      </w:pPr>
+    </w:p>
+    <w:p>
+      <w:pPr>
+        <w:pStyle w:val="Heading1"/>
+        <w:rPr>
+          <w:lang w:val="en-US"/>
+        </w:rPr>
+      </w:pPr>
+      <w:r>
+        <w:rPr>
+          <w:lang w:val="en-US"/>
+        </w:rPr>
+        <w:t>0.</w:t>
+      </w:r>
+      <w:r>
+        <w:rPr>
+          <w:lang w:val="en-US"/>
+        </w:rPr>
+        <w:t>1</w:t>
+      </w:r>
+      <w:r>
+        <w:rPr>
+          <w:lang w:val="en-US"/>
+        </w:rPr>
+        <w:t>.</w:t>
+      </w:r>
+      <w:r>
+        <w:rPr>
+          <w:lang w:val="en-US"/>
+        </w:rPr>
+        <w:t>1</w:t>
+      </w:r>
+    </w:p>
+    <w:p>
+      <w:pPr>
+        <w:pStyle w:val="ListParagraph"/>
+        <w:numPr>
+          <w:ilvl w:val="0"/>
+          <w:numId w:val="6"/>
+        </w:numPr>
+        <w:rPr>
+          <w:lang w:val="en-US"/>
+        </w:rPr>
+      </w:pPr>
+      <w:r>
+        <w:rPr>
+          <w:lang w:val="en-US"/>
+        </w:rPr>
+        <w:t>M</w:t>
+      </w:r>
+      <w:r>
+        <w:rPr>
+          <w:lang w:val="en-US"/>
+        </w:rPr>
+        <w:t>ove</w:t>
       </w:r>
       <w:r>
         <w:rPr>
@@ -8829,329 +8007,31 @@
         <w:rPr>
           <w:lang w:val="en-US"/>
         </w:rPr>
-        <w:t xml:space="preserve"> all normal </w:t>
-      </w:r>
-      <w:proofErr w:type="spellStart"/>
-      <w:r>
-        <w:rPr>
-          <w:lang w:val="en-US"/>
-        </w:rPr>
-        <w:t>textassets</w:t>
-      </w:r>
-      <w:proofErr w:type="spellEnd"/>
-      <w:r>
-        <w:rPr>
-          <w:lang w:val="en-US"/>
-        </w:rPr>
-        <w:t xml:space="preserve"> to </w:t>
-      </w:r>
-      <w:proofErr w:type="spellStart"/>
-      <w:r>
-        <w:rPr>
-          <w:lang w:val="en-US"/>
-        </w:rPr>
-        <w:t>TMPro</w:t>
-      </w:r>
-      <w:proofErr w:type="spellEnd"/>
-    </w:p>
-    <w:p>
-      <w:pPr>
-        <w:pStyle w:val="ListParagraph"/>
-        <w:numPr>
-          <w:ilvl w:val="0"/>
-          <w:numId w:val="33"/>
-        </w:numPr>
-        <w:rPr>
-          <w:lang w:val="en-US"/>
-        </w:rPr>
-      </w:pPr>
-      <w:r>
-        <w:rPr>
-          <w:lang w:val="en-US"/>
-        </w:rPr>
-        <w:t xml:space="preserve">Added </w:t>
-      </w:r>
-      <w:proofErr w:type="spellStart"/>
-      <w:r>
-        <w:rPr>
-          <w:lang w:val="en-US"/>
-        </w:rPr>
-        <w:t>toggleable</w:t>
-      </w:r>
-      <w:proofErr w:type="spellEnd"/>
-      <w:r>
-        <w:rPr>
-          <w:lang w:val="en-US"/>
-        </w:rPr>
-        <w:t xml:space="preserve"> invulnerability indicator to boss </w:t>
-      </w:r>
-      <w:proofErr w:type="spellStart"/>
-      <w:r>
-        <w:rPr>
-          <w:lang w:val="en-US"/>
-        </w:rPr>
-        <w:t>hp</w:t>
-      </w:r>
-      <w:proofErr w:type="spellEnd"/>
-      <w:r>
-        <w:rPr>
-          <w:lang w:val="en-US"/>
-        </w:rPr>
-        <w:t xml:space="preserve"> bar</w:t>
-      </w:r>
-    </w:p>
-    <w:p>
-      <w:pPr>
-        <w:pStyle w:val="ListParagraph"/>
-        <w:numPr>
-          <w:ilvl w:val="0"/>
-          <w:numId w:val="33"/>
-        </w:numPr>
-        <w:rPr>
-          <w:lang w:val="en-US"/>
-        </w:rPr>
-      </w:pPr>
-      <w:r>
-        <w:rPr>
-          <w:lang w:val="en-US"/>
-        </w:rPr>
-        <w:t xml:space="preserve">Moved boss </w:t>
-      </w:r>
-      <w:proofErr w:type="spellStart"/>
-      <w:r>
-        <w:rPr>
-          <w:lang w:val="en-US"/>
-        </w:rPr>
-        <w:t>init</w:t>
-      </w:r>
-      <w:proofErr w:type="spellEnd"/>
-      <w:r>
-        <w:rPr>
-          <w:lang w:val="en-US"/>
-        </w:rPr>
-        <w:t xml:space="preserve"> from </w:t>
-      </w:r>
-      <w:proofErr w:type="spellStart"/>
-      <w:r>
-        <w:rPr>
-          <w:lang w:val="en-US"/>
-        </w:rPr>
-        <w:t>enemylib</w:t>
-      </w:r>
-      <w:proofErr w:type="spellEnd"/>
-      <w:r>
-        <w:rPr>
-          <w:lang w:val="en-US"/>
-        </w:rPr>
-        <w:t xml:space="preserve"> to stage </w:t>
-      </w:r>
-      <w:proofErr w:type="spellStart"/>
-      <w:r>
-        <w:rPr>
-          <w:lang w:val="en-US"/>
-        </w:rPr>
-        <w:t>init</w:t>
-      </w:r>
-      <w:proofErr w:type="spellEnd"/>
-    </w:p>
-    <w:p>
-      <w:pPr>
-        <w:pStyle w:val="ListParagraph"/>
-        <w:numPr>
-          <w:ilvl w:val="0"/>
-          <w:numId w:val="33"/>
-        </w:numPr>
-        <w:rPr>
-          <w:lang w:val="en-US"/>
-        </w:rPr>
-      </w:pPr>
-      <w:r>
-        <w:rPr>
-          <w:lang w:val="en-US"/>
-        </w:rPr>
-        <w:t xml:space="preserve">Added a difficulty modifier to stage </w:t>
-      </w:r>
-      <w:proofErr w:type="spellStart"/>
-      <w:r>
-        <w:rPr>
-          <w:lang w:val="en-US"/>
-        </w:rPr>
-        <w:t>init</w:t>
-      </w:r>
-      <w:proofErr w:type="spellEnd"/>
-      <w:r>
-        <w:rPr>
-          <w:lang w:val="en-US"/>
-        </w:rPr>
-        <w:t xml:space="preserve"> that affects enemy </w:t>
-      </w:r>
-      <w:proofErr w:type="spellStart"/>
-      <w:r>
-        <w:rPr>
-          <w:lang w:val="en-US"/>
-        </w:rPr>
-        <w:t>shootspeed</w:t>
-      </w:r>
-      <w:proofErr w:type="spellEnd"/>
-      <w:r>
-        <w:rPr>
-          <w:lang w:val="en-US"/>
-        </w:rPr>
-        <w:t xml:space="preserve"> and bullet cou</w:t>
-      </w:r>
-      <w:r>
-        <w:rPr>
-          <w:lang w:val="en-US"/>
-        </w:rPr>
-        <w:t>nt in patterns. Difficulties  1, 3, 5, 7</w:t>
-      </w:r>
-    </w:p>
-    <w:p>
-      <w:pPr>
-        <w:pStyle w:val="ListParagraph"/>
-        <w:numPr>
-          <w:ilvl w:val="0"/>
-          <w:numId w:val="33"/>
-        </w:numPr>
-        <w:rPr>
-          <w:lang w:val="en-US"/>
-        </w:rPr>
-      </w:pPr>
-      <w:r>
-        <w:rPr>
-          <w:lang w:val="en-US"/>
-        </w:rPr>
-        <w:t>Added a difficulty selection</w:t>
-      </w:r>
-      <w:r>
-        <w:rPr>
-          <w:lang w:val="en-US"/>
-        </w:rPr>
-        <w:t xml:space="preserve"> screen</w:t>
-      </w:r>
-      <w:r>
-        <w:rPr>
-          <w:lang w:val="en-US"/>
-        </w:rPr>
-        <w:t xml:space="preserve"> to main menu</w:t>
-      </w:r>
-    </w:p>
-    <w:p>
-      <w:pPr>
-        <w:pStyle w:val="ListParagraph"/>
-        <w:numPr>
-          <w:ilvl w:val="0"/>
-          <w:numId w:val="33"/>
-        </w:numPr>
-        <w:rPr>
-          <w:lang w:val="en-US"/>
-        </w:rPr>
-      </w:pPr>
-      <w:r>
-        <w:rPr>
-          <w:lang w:val="en-US"/>
-        </w:rPr>
-        <w:t xml:space="preserve">Fixed character movement speed, wasn’t using </w:t>
-      </w:r>
-      <w:proofErr w:type="spellStart"/>
-      <w:r>
-        <w:rPr>
-          <w:lang w:val="en-US"/>
-        </w:rPr>
-        <w:t>deltatime</w:t>
-      </w:r>
-      <w:proofErr w:type="spellEnd"/>
-      <w:r>
-        <w:rPr>
-          <w:lang w:val="en-US"/>
-        </w:rPr>
-        <w:t xml:space="preserve"> so it was different between </w:t>
-      </w:r>
-      <w:proofErr w:type="spellStart"/>
-      <w:r>
-        <w:rPr>
-          <w:lang w:val="en-US"/>
-        </w:rPr>
-        <w:t>dev</w:t>
-      </w:r>
-      <w:proofErr w:type="spellEnd"/>
-      <w:r>
-        <w:rPr>
-          <w:lang w:val="en-US"/>
-        </w:rPr>
-        <w:t xml:space="preserve"> and build</w:t>
-      </w:r>
-    </w:p>
-    <w:p>
-      <w:pPr>
-        <w:pStyle w:val="ListParagraph"/>
-        <w:numPr>
-          <w:ilvl w:val="0"/>
-          <w:numId w:val="33"/>
-        </w:numPr>
-        <w:rPr>
-          <w:lang w:val="en-US"/>
-        </w:rPr>
-      </w:pPr>
-      <w:r>
-        <w:rPr>
-          <w:lang w:val="en-US"/>
-        </w:rPr>
-        <w:t xml:space="preserve">Fixed </w:t>
-      </w:r>
-      <w:proofErr w:type="spellStart"/>
-      <w:r>
-        <w:rPr>
-          <w:lang w:val="en-US"/>
-        </w:rPr>
-        <w:t>midboss</w:t>
-      </w:r>
-      <w:proofErr w:type="spellEnd"/>
-      <w:r>
-        <w:rPr>
-          <w:lang w:val="en-US"/>
-        </w:rPr>
-        <w:t xml:space="preserve"> timer</w:t>
-      </w:r>
-    </w:p>
-    <w:p>
-      <w:pPr>
-        <w:pStyle w:val="ListParagraph"/>
-        <w:rPr>
-          <w:lang w:val="en-US"/>
-        </w:rPr>
-      </w:pPr>
-    </w:p>
-    <w:p>
-      <w:pPr>
-        <w:pStyle w:val="Heading1"/>
-        <w:rPr>
-          <w:lang w:val="en-US"/>
-        </w:rPr>
-      </w:pPr>
-      <w:r>
-        <w:rPr>
-          <w:lang w:val="en-US"/>
-        </w:rPr>
-        <w:t>0.</w:t>
-      </w:r>
-      <w:r>
-        <w:rPr>
-          <w:lang w:val="en-US"/>
-        </w:rPr>
-        <w:t>1</w:t>
-      </w:r>
-      <w:r>
-        <w:rPr>
-          <w:lang w:val="en-US"/>
-        </w:rPr>
-        <w:t>.</w:t>
-      </w:r>
-      <w:r>
-        <w:rPr>
-          <w:lang w:val="en-US"/>
-        </w:rPr>
-        <w:t>1</w:t>
+        <w:t xml:space="preserve"> </w:t>
+      </w:r>
+      <w:r>
+        <w:rPr>
+          <w:lang w:val="en-US"/>
+        </w:rPr>
+        <w:t xml:space="preserve">stagehandling </w:t>
+      </w:r>
+      <w:r>
+        <w:rPr>
+          <w:lang w:val="en-US"/>
+        </w:rPr>
+        <w:t>routines</w:t>
+      </w:r>
+      <w:r>
+        <w:rPr>
+          <w:lang w:val="en-US"/>
+        </w:rPr>
+        <w:t xml:space="preserve"> from handler switch</w:t>
+      </w:r>
+      <w:r>
+        <w:rPr>
+          <w:lang w:val="en-US"/>
+        </w:rPr>
+        <w:t xml:space="preserve"> to their corresponding files</w:t>
       </w:r>
     </w:p>
     <w:p>
@@ -9169,57 +8049,7 @@
         <w:rPr>
           <w:lang w:val="en-US"/>
         </w:rPr>
-        <w:t>M</w:t>
-      </w:r>
-      <w:r>
-        <w:rPr>
-          <w:lang w:val="en-US"/>
-        </w:rPr>
-        <w:t>ove</w:t>
-      </w:r>
-      <w:r>
-        <w:rPr>
-          <w:lang w:val="en-US"/>
-        </w:rPr>
-        <w:t>d</w:t>
-      </w:r>
-      <w:r>
-        <w:rPr>
-          <w:lang w:val="en-US"/>
-        </w:rPr>
-        <w:t xml:space="preserve"> </w:t>
-      </w:r>
-      <w:proofErr w:type="spellStart"/>
-      <w:r>
-        <w:rPr>
-          <w:lang w:val="en-US"/>
-        </w:rPr>
-        <w:t>stagehandling</w:t>
-      </w:r>
-      <w:proofErr w:type="spellEnd"/>
-      <w:r>
-        <w:rPr>
-          <w:lang w:val="en-US"/>
-        </w:rPr>
-        <w:t xml:space="preserve"> </w:t>
-      </w:r>
-      <w:r>
-        <w:rPr>
-          <w:lang w:val="en-US"/>
-        </w:rPr>
-        <w:t>routines</w:t>
-      </w:r>
-      <w:r>
-        <w:rPr>
-          <w:lang w:val="en-US"/>
-        </w:rPr>
-        <w:t xml:space="preserve"> from handler switch</w:t>
-      </w:r>
-      <w:r>
-        <w:rPr>
-          <w:lang w:val="en-US"/>
-        </w:rPr>
-        <w:t xml:space="preserve"> to their corresponding files</w:t>
+        <w:t>Handle stage switching by reloading the same scene but swap scripts</w:t>
       </w:r>
     </w:p>
     <w:p>
@@ -9237,7 +8067,7 @@
         <w:rPr>
           <w:lang w:val="en-US"/>
         </w:rPr>
-        <w:t>Handle stage switching by reloading the same scene but swap scripts</w:t>
+        <w:t>Reworked dialog handling to be more flexible</w:t>
       </w:r>
     </w:p>
     <w:p>
@@ -9255,7 +8085,7 @@
         <w:rPr>
           <w:lang w:val="en-US"/>
         </w:rPr>
-        <w:t>Reworked dialog handling to be more flexible</w:t>
+        <w:t>Made options menu with Autoscroll toggle, BGM and SFX volume control</w:t>
       </w:r>
     </w:p>
     <w:p>
@@ -9273,21 +8103,7 @@
         <w:rPr>
           <w:lang w:val="en-US"/>
         </w:rPr>
-        <w:t xml:space="preserve">Made options menu with </w:t>
-      </w:r>
-      <w:proofErr w:type="spellStart"/>
-      <w:r>
-        <w:rPr>
-          <w:lang w:val="en-US"/>
-        </w:rPr>
-        <w:t>Autoscroll</w:t>
-      </w:r>
-      <w:proofErr w:type="spellEnd"/>
-      <w:r>
-        <w:rPr>
-          <w:lang w:val="en-US"/>
-        </w:rPr>
-        <w:t xml:space="preserve"> toggle, BGM and SFX volume control</w:t>
+        <w:t>Added gameover menu</w:t>
       </w:r>
     </w:p>
     <w:p>
@@ -9305,47 +8121,7 @@
         <w:rPr>
           <w:lang w:val="en-US"/>
         </w:rPr>
-        <w:t xml:space="preserve">Added </w:t>
-      </w:r>
-      <w:proofErr w:type="spellStart"/>
-      <w:r>
-        <w:rPr>
-          <w:lang w:val="en-US"/>
-        </w:rPr>
-        <w:t>gameover</w:t>
-      </w:r>
-      <w:proofErr w:type="spellEnd"/>
-      <w:r>
-        <w:rPr>
-          <w:lang w:val="en-US"/>
-        </w:rPr>
-        <w:t xml:space="preserve"> menu</w:t>
-      </w:r>
-    </w:p>
-    <w:p>
-      <w:pPr>
-        <w:pStyle w:val="ListParagraph"/>
-        <w:numPr>
-          <w:ilvl w:val="0"/>
-          <w:numId w:val="6"/>
-        </w:numPr>
-        <w:rPr>
-          <w:lang w:val="en-US"/>
-        </w:rPr>
-      </w:pPr>
-      <w:r>
-        <w:rPr>
-          <w:lang w:val="en-US"/>
-        </w:rPr>
-        <w:t xml:space="preserve">Options JSON </w:t>
-      </w:r>
-      <w:bookmarkStart w:id="25" w:name="_GoBack"/>
-      <w:bookmarkEnd w:id="25"/>
-      <w:r>
-        <w:rPr>
-          <w:lang w:val="en-US"/>
-        </w:rPr>
-        <w:t>save/load</w:t>
+        <w:t>Options JSON save/load</w:t>
       </w:r>
     </w:p>
     <w:p>
@@ -14720,7 +13496,7 @@
 </file>
 
 <file path=customXml/itemProps1.xml><?xml version="1.0" encoding="utf-8"?>
-<ds:datastoreItem xmlns:ds="http://schemas.openxmlformats.org/officeDocument/2006/customXml" ds:itemID="{986E13B1-FB45-4783-97D7-1349F1252335}">
+<ds:datastoreItem xmlns:ds="http://schemas.openxmlformats.org/officeDocument/2006/customXml" ds:itemID="{E48DEB86-F209-4BF7-A690-98AA26E2D1EC}">
   <ds:schemaRefs>
     <ds:schemaRef ds:uri="http://schemas.openxmlformats.org/officeDocument/2006/bibliography"/>
   </ds:schemaRefs>

</xml_diff>

<commit_message>
Damage to enemies gains score
</commit_message>
<xml_diff>
--- a/BulletHellProject.docx
+++ b/BulletHellProject.docx
@@ -3860,6 +3860,48 @@
       <w:pPr>
         <w:pStyle w:val="ListParagraph"/>
         <w:numPr>
+          <w:ilvl w:val="0"/>
+          <w:numId w:val="6"/>
+        </w:numPr>
+        <w:rPr>
+          <w:highlight w:val="yellow"/>
+          <w:lang w:val="en-US"/>
+        </w:rPr>
+      </w:pPr>
+      <w:r>
+        <w:rPr>
+          <w:highlight w:val="yellow"/>
+          <w:lang w:val="en-US"/>
+        </w:rPr>
+        <w:t>add life 1-up pickup and reqs for getting it</w:t>
+      </w:r>
+    </w:p>
+    <w:p>
+      <w:pPr>
+        <w:pStyle w:val="ListParagraph"/>
+        <w:numPr>
+          <w:ilvl w:val="0"/>
+          <w:numId w:val="6"/>
+        </w:numPr>
+        <w:rPr>
+          <w:highlight w:val="yellow"/>
+          <w:lang w:val="en-US"/>
+        </w:rPr>
+      </w:pPr>
+      <w:r>
+        <w:rPr>
+          <w:highlight w:val="yellow"/>
+          <w:lang w:val="en-US"/>
+        </w:rPr>
+        <w:t>differentiate between difficulties in hiscore file</w:t>
+      </w:r>
+      <w:bookmarkStart w:id="14" w:name="_GoBack"/>
+      <w:bookmarkEnd w:id="14"/>
+    </w:p>
+    <w:p>
+      <w:pPr>
+        <w:pStyle w:val="ListParagraph"/>
+        <w:numPr>
           <w:ilvl w:val="1"/>
           <w:numId w:val="6"/>
         </w:numPr>
@@ -4143,7 +4185,7 @@
           <w:lang w:val="en-US"/>
         </w:rPr>
       </w:pPr>
-      <w:bookmarkStart w:id="14" w:name="_Toc468270165"/>
+      <w:bookmarkStart w:id="15" w:name="_Toc468270165"/>
       <w:r>
         <w:rPr>
           <w:lang w:val="en-US"/>
@@ -4157,7 +4199,7 @@
         </w:rPr>
         <w:t>versions</w:t>
       </w:r>
-      <w:bookmarkEnd w:id="14"/>
+      <w:bookmarkEnd w:id="15"/>
     </w:p>
     <w:p>
       <w:pPr>
@@ -4243,14 +4285,14 @@
           <w:lang w:val="en-US"/>
         </w:rPr>
       </w:pPr>
-      <w:bookmarkStart w:id="15" w:name="_Toc468270166"/>
+      <w:bookmarkStart w:id="16" w:name="_Toc468270166"/>
       <w:r>
         <w:rPr>
           <w:lang w:val="en-US"/>
         </w:rPr>
         <w:t>0.0.1</w:t>
       </w:r>
-      <w:bookmarkEnd w:id="15"/>
+      <w:bookmarkEnd w:id="16"/>
     </w:p>
     <w:p>
       <w:pPr>
@@ -4800,7 +4842,7 @@
           <w:lang w:val="en-US"/>
         </w:rPr>
       </w:pPr>
-      <w:bookmarkStart w:id="16" w:name="_Toc468270167"/>
+      <w:bookmarkStart w:id="17" w:name="_Toc468270167"/>
       <w:r>
         <w:rPr>
           <w:lang w:val="en-US"/>
@@ -4808,7 +4850,7 @@
         <w:lastRenderedPageBreak/>
         <w:t>0.0.2</w:t>
       </w:r>
-      <w:bookmarkEnd w:id="16"/>
+      <w:bookmarkEnd w:id="17"/>
     </w:p>
     <w:p>
       <w:pPr>
@@ -5130,14 +5172,14 @@
           <w:lang w:val="en-US"/>
         </w:rPr>
       </w:pPr>
-      <w:bookmarkStart w:id="17" w:name="_Toc468270168"/>
+      <w:bookmarkStart w:id="18" w:name="_Toc468270168"/>
       <w:r>
         <w:rPr>
           <w:lang w:val="en-US"/>
         </w:rPr>
         <w:t>0.0.3</w:t>
       </w:r>
-      <w:bookmarkEnd w:id="17"/>
+      <w:bookmarkEnd w:id="18"/>
     </w:p>
     <w:p>
       <w:pPr>
@@ -5408,14 +5450,14 @@
           <w:lang w:val="en-US"/>
         </w:rPr>
       </w:pPr>
-      <w:bookmarkStart w:id="18" w:name="_Toc468270169"/>
+      <w:bookmarkStart w:id="19" w:name="_Toc468270169"/>
       <w:r>
         <w:rPr>
           <w:lang w:val="en-US"/>
         </w:rPr>
         <w:t>0.0.4</w:t>
       </w:r>
-      <w:bookmarkEnd w:id="18"/>
+      <w:bookmarkEnd w:id="19"/>
     </w:p>
     <w:p>
       <w:pPr>
@@ -5767,14 +5809,14 @@
           <w:lang w:val="en-US"/>
         </w:rPr>
       </w:pPr>
-      <w:bookmarkStart w:id="19" w:name="_Toc468270170"/>
+      <w:bookmarkStart w:id="20" w:name="_Toc468270170"/>
       <w:r>
         <w:rPr>
           <w:lang w:val="en-US"/>
         </w:rPr>
         <w:t>0.0.5</w:t>
       </w:r>
-      <w:bookmarkEnd w:id="19"/>
+      <w:bookmarkEnd w:id="20"/>
     </w:p>
     <w:p>
       <w:pPr>
@@ -6186,14 +6228,14 @@
           <w:lang w:val="en-US"/>
         </w:rPr>
       </w:pPr>
-      <w:bookmarkStart w:id="20" w:name="_Toc468270171"/>
+      <w:bookmarkStart w:id="21" w:name="_Toc468270171"/>
       <w:r>
         <w:rPr>
           <w:lang w:val="en-US"/>
         </w:rPr>
         <w:t>NOTES</w:t>
       </w:r>
-      <w:bookmarkEnd w:id="20"/>
+      <w:bookmarkEnd w:id="21"/>
     </w:p>
     <w:p>
       <w:pPr>
@@ -6220,7 +6262,7 @@
           <w:lang w:val="en-US"/>
         </w:rPr>
       </w:pPr>
-      <w:bookmarkStart w:id="21" w:name="_Toc468270172"/>
+      <w:bookmarkStart w:id="22" w:name="_Toc468270172"/>
       <w:r>
         <w:rPr>
           <w:lang w:val="en-US"/>
@@ -6234,7 +6276,7 @@
         </w:rPr>
         <w:t>6</w:t>
       </w:r>
-      <w:bookmarkEnd w:id="21"/>
+      <w:bookmarkEnd w:id="22"/>
     </w:p>
     <w:p>
       <w:pPr>
@@ -6653,14 +6695,14 @@
           <w:lang w:val="en-US"/>
         </w:rPr>
       </w:pPr>
-      <w:bookmarkStart w:id="22" w:name="_Toc468270173"/>
+      <w:bookmarkStart w:id="23" w:name="_Toc468270173"/>
       <w:r>
         <w:rPr>
           <w:lang w:val="en-US"/>
         </w:rPr>
         <w:t>NOTES</w:t>
       </w:r>
-      <w:bookmarkEnd w:id="22"/>
+      <w:bookmarkEnd w:id="23"/>
     </w:p>
     <w:p>
       <w:pPr>
@@ -6706,7 +6748,7 @@
           <w:lang w:val="en-US"/>
         </w:rPr>
       </w:pPr>
-      <w:bookmarkStart w:id="23" w:name="_Toc468270174"/>
+      <w:bookmarkStart w:id="24" w:name="_Toc468270174"/>
       <w:r>
         <w:rPr>
           <w:lang w:val="en-US"/>
@@ -6714,7 +6756,7 @@
         <w:lastRenderedPageBreak/>
         <w:t>0.0.7</w:t>
       </w:r>
-      <w:bookmarkEnd w:id="23"/>
+      <w:bookmarkEnd w:id="24"/>
     </w:p>
     <w:p>
       <w:pPr>
@@ -7108,14 +7150,14 @@
           <w:lang w:val="en-US"/>
         </w:rPr>
       </w:pPr>
-      <w:bookmarkStart w:id="24" w:name="_Toc468270175"/>
+      <w:bookmarkStart w:id="25" w:name="_Toc468270175"/>
       <w:r>
         <w:rPr>
           <w:lang w:val="en-US"/>
         </w:rPr>
         <w:t>0.0.8</w:t>
       </w:r>
-      <w:bookmarkEnd w:id="24"/>
+      <w:bookmarkEnd w:id="25"/>
     </w:p>
     <w:p>
       <w:pPr>
@@ -8126,8 +8168,24 @@
         </w:rPr>
         <w:t>Hiscore JSON save/load</w:t>
       </w:r>
-      <w:bookmarkStart w:id="25" w:name="_GoBack"/>
-      <w:bookmarkEnd w:id="25"/>
+    </w:p>
+    <w:p>
+      <w:pPr>
+        <w:pStyle w:val="ListParagraph"/>
+        <w:numPr>
+          <w:ilvl w:val="0"/>
+          <w:numId w:val="6"/>
+        </w:numPr>
+        <w:rPr>
+          <w:lang w:val="en-US"/>
+        </w:rPr>
+      </w:pPr>
+      <w:r>
+        <w:rPr>
+          <w:lang w:val="en-US"/>
+        </w:rPr>
+        <w:t>Damage gives score</w:t>
+      </w:r>
     </w:p>
     <w:p>
       <w:pPr>
@@ -13501,7 +13559,7 @@
 </file>
 
 <file path=customXml/itemProps1.xml><?xml version="1.0" encoding="utf-8"?>
-<ds:datastoreItem xmlns:ds="http://schemas.openxmlformats.org/officeDocument/2006/customXml" ds:itemID="{679CD2A5-AEA8-4B7D-B814-B4690E16DEBB}">
+<ds:datastoreItem xmlns:ds="http://schemas.openxmlformats.org/officeDocument/2006/customXml" ds:itemID="{FD292205-02CF-42C4-87CB-23F839A7DA14}">
   <ds:schemaRefs>
     <ds:schemaRef ds:uri="http://schemas.openxmlformats.org/officeDocument/2006/bibliography"/>
   </ds:schemaRefs>

</xml_diff>

<commit_message>
Score saving disabled for now, crashes build because of the bad path
</commit_message>
<xml_diff>
--- a/BulletHellProject.docx
+++ b/BulletHellProject.docx
@@ -10,9 +10,7 @@
       <w:r>
         <w:t>Bullet Hell</w:t>
       </w:r>
-      <w:bookmarkStart w:id="1" w:name="_GoBack"/>
       <w:bookmarkEnd w:id="0"/>
-      <w:bookmarkEnd w:id="1"/>
     </w:p>
     <w:sdt>
       <w:sdtPr>
@@ -2148,7 +2146,7 @@
       <w:pPr>
         <w:pStyle w:val="Heading1"/>
       </w:pPr>
-      <w:bookmarkStart w:id="2" w:name="_Toc102511745"/>
+      <w:bookmarkStart w:id="1" w:name="_Toc102511745"/>
       <w:r>
         <w:lastRenderedPageBreak/>
         <w:t>Goals for 0.1.0</w:t>
@@ -2156,438 +2154,438 @@
       <w:r>
         <w:t xml:space="preserve"> (2016)</w:t>
       </w:r>
+      <w:bookmarkEnd w:id="1"/>
+    </w:p>
+    <w:p/>
+    <w:p>
+      <w:pPr>
+        <w:pStyle w:val="ListParagraph"/>
+        <w:numPr>
+          <w:ilvl w:val="0"/>
+          <w:numId w:val="29"/>
+        </w:numPr>
+        <w:rPr>
+          <w:lang w:val="en-US"/>
+        </w:rPr>
+      </w:pPr>
+      <w:r>
+        <w:rPr>
+          <w:lang w:val="en-US"/>
+        </w:rPr>
+        <w:t>User is able to play through the game (at least 1 stage)</w:t>
+      </w:r>
+    </w:p>
+    <w:p>
+      <w:pPr>
+        <w:pStyle w:val="ListParagraph"/>
+        <w:numPr>
+          <w:ilvl w:val="0"/>
+          <w:numId w:val="28"/>
+        </w:numPr>
+        <w:rPr>
+          <w:lang w:val="en-US"/>
+        </w:rPr>
+      </w:pPr>
+      <w:r>
+        <w:rPr>
+          <w:lang w:val="en-US"/>
+        </w:rPr>
+        <w:t>Character selection screen</w:t>
+      </w:r>
+    </w:p>
+    <w:p>
+      <w:pPr>
+        <w:pStyle w:val="ListParagraph"/>
+        <w:numPr>
+          <w:ilvl w:val="0"/>
+          <w:numId w:val="27"/>
+        </w:numPr>
+        <w:rPr>
+          <w:color w:val="FF0000"/>
+          <w:lang w:val="en-US"/>
+        </w:rPr>
+      </w:pPr>
+      <w:r>
+        <w:rPr>
+          <w:color w:val="FF0000"/>
+          <w:lang w:val="en-US"/>
+        </w:rPr>
+        <w:t>Local scoreboard</w:t>
+      </w:r>
+      <w:r>
+        <w:rPr>
+          <w:color w:val="FF0000"/>
+          <w:lang w:val="en-US"/>
+        </w:rPr>
+        <w:t xml:space="preserve"> </w:t>
+      </w:r>
+    </w:p>
+    <w:p>
+      <w:pPr>
+        <w:pStyle w:val="ListParagraph"/>
+        <w:numPr>
+          <w:ilvl w:val="0"/>
+          <w:numId w:val="27"/>
+        </w:numPr>
+        <w:rPr>
+          <w:color w:val="FF0000"/>
+          <w:lang w:val="en-US"/>
+        </w:rPr>
+      </w:pPr>
+      <w:r>
+        <w:rPr>
+          <w:color w:val="FF0000"/>
+          <w:lang w:val="en-US"/>
+        </w:rPr>
+        <w:t>Options menu</w:t>
+      </w:r>
+    </w:p>
+    <w:p>
+      <w:pPr>
+        <w:pStyle w:val="ListParagraph"/>
+        <w:numPr>
+          <w:ilvl w:val="0"/>
+          <w:numId w:val="27"/>
+        </w:numPr>
+        <w:rPr>
+          <w:color w:val="FF0000"/>
+          <w:lang w:val="en-US"/>
+        </w:rPr>
+      </w:pPr>
+      <w:r>
+        <w:rPr>
+          <w:color w:val="FF0000"/>
+          <w:lang w:val="en-US"/>
+        </w:rPr>
+        <w:t>Ending</w:t>
+      </w:r>
+    </w:p>
+    <w:p>
+      <w:pPr>
+        <w:pStyle w:val="ListParagraph"/>
+        <w:numPr>
+          <w:ilvl w:val="0"/>
+          <w:numId w:val="30"/>
+        </w:numPr>
+        <w:rPr>
+          <w:lang w:val="en-US"/>
+        </w:rPr>
+      </w:pPr>
+      <w:r>
+        <w:rPr>
+          <w:lang w:val="en-US"/>
+        </w:rPr>
+        <w:t>Mid-bosses</w:t>
+      </w:r>
+    </w:p>
+    <w:p>
+      <w:pPr>
+        <w:pStyle w:val="ListParagraph"/>
+        <w:numPr>
+          <w:ilvl w:val="0"/>
+          <w:numId w:val="34"/>
+        </w:numPr>
+        <w:rPr>
+          <w:lang w:val="en-US"/>
+        </w:rPr>
+      </w:pPr>
+      <w:r>
+        <w:rPr>
+          <w:lang w:val="en-US"/>
+        </w:rPr>
+        <w:t>Pause menu</w:t>
+      </w:r>
+    </w:p>
+    <w:p>
+      <w:pPr>
+        <w:pStyle w:val="Heading1"/>
+      </w:pPr>
+    </w:p>
+    <w:p>
+      <w:pPr>
+        <w:pStyle w:val="Heading1"/>
+      </w:pPr>
+      <w:bookmarkStart w:id="2" w:name="_Toc102511746"/>
+      <w:r>
+        <w:t>Goals for 0.2.0</w:t>
+      </w:r>
+      <w:r>
+        <w:t xml:space="preserve"> (2022)</w:t>
+      </w:r>
       <w:bookmarkEnd w:id="2"/>
     </w:p>
-    <w:p/>
-    <w:p>
-      <w:pPr>
-        <w:pStyle w:val="ListParagraph"/>
-        <w:numPr>
-          <w:ilvl w:val="0"/>
-          <w:numId w:val="29"/>
-        </w:numPr>
-        <w:rPr>
-          <w:lang w:val="en-US"/>
-        </w:rPr>
-      </w:pPr>
-      <w:r>
-        <w:rPr>
-          <w:lang w:val="en-US"/>
-        </w:rPr>
-        <w:t>User is able to play through the game (at least 1 stage)</w:t>
-      </w:r>
-    </w:p>
-    <w:p>
-      <w:pPr>
-        <w:pStyle w:val="ListParagraph"/>
-        <w:numPr>
-          <w:ilvl w:val="0"/>
-          <w:numId w:val="28"/>
-        </w:numPr>
-        <w:rPr>
-          <w:lang w:val="en-US"/>
-        </w:rPr>
-      </w:pPr>
-      <w:r>
-        <w:rPr>
-          <w:lang w:val="en-US"/>
-        </w:rPr>
-        <w:t>Character selection screen</w:t>
-      </w:r>
-    </w:p>
-    <w:p>
-      <w:pPr>
-        <w:pStyle w:val="ListParagraph"/>
-        <w:numPr>
-          <w:ilvl w:val="0"/>
-          <w:numId w:val="27"/>
-        </w:numPr>
-        <w:rPr>
-          <w:color w:val="FF0000"/>
-          <w:lang w:val="en-US"/>
-        </w:rPr>
-      </w:pPr>
-      <w:r>
-        <w:rPr>
-          <w:color w:val="FF0000"/>
+    <w:p>
+      <w:pPr>
+        <w:pStyle w:val="ListParagraph"/>
+        <w:numPr>
+          <w:ilvl w:val="0"/>
+          <w:numId w:val="32"/>
+        </w:numPr>
+        <w:rPr>
+          <w:lang w:val="en-US"/>
+        </w:rPr>
+      </w:pPr>
+      <w:r>
+        <w:rPr>
+          <w:lang w:val="en-US"/>
+        </w:rPr>
+        <w:t>At least 1 more stage</w:t>
+      </w:r>
+    </w:p>
+    <w:p>
+      <w:pPr>
+        <w:pStyle w:val="ListParagraph"/>
+        <w:numPr>
+          <w:ilvl w:val="0"/>
+          <w:numId w:val="32"/>
+        </w:numPr>
+        <w:rPr>
+          <w:lang w:val="en-US"/>
+        </w:rPr>
+      </w:pPr>
+      <w:r>
+        <w:rPr>
+          <w:lang w:val="en-US"/>
+        </w:rPr>
+        <w:t xml:space="preserve">Concept art </w:t>
+      </w:r>
+      <w:r>
+        <w:rPr>
+          <w:lang w:val="en-US"/>
+        </w:rPr>
+        <w:t>for basic enemies</w:t>
+      </w:r>
+    </w:p>
+    <w:p>
+      <w:pPr>
+        <w:pStyle w:val="ListParagraph"/>
+        <w:numPr>
+          <w:ilvl w:val="0"/>
+          <w:numId w:val="32"/>
+        </w:numPr>
+        <w:rPr>
+          <w:lang w:val="en-US"/>
+        </w:rPr>
+      </w:pPr>
+      <w:r>
+        <w:rPr>
           <w:lang w:val="en-US"/>
         </w:rPr>
         <w:t>Local scoreboard</w:t>
       </w:r>
-      <w:r>
-        <w:rPr>
-          <w:color w:val="FF0000"/>
+    </w:p>
+    <w:p>
+      <w:pPr>
+        <w:pStyle w:val="ListParagraph"/>
+        <w:numPr>
+          <w:ilvl w:val="0"/>
+          <w:numId w:val="38"/>
+        </w:numPr>
+        <w:rPr>
+          <w:lang w:val="en-US"/>
+        </w:rPr>
+      </w:pPr>
+      <w:r>
+        <w:rPr>
+          <w:lang w:val="en-US"/>
+        </w:rPr>
+        <w:t>Options menu for sound /music volume</w:t>
+      </w:r>
+    </w:p>
+    <w:p>
+      <w:pPr>
+        <w:pStyle w:val="Heading2"/>
+        <w:rPr>
+          <w:lang w:val="en-US"/>
+        </w:rPr>
+      </w:pPr>
+    </w:p>
+    <w:p>
+      <w:pPr>
+        <w:pStyle w:val="Heading1"/>
+        <w:rPr>
+          <w:lang w:val="en-US"/>
+        </w:rPr>
+      </w:pPr>
+      <w:bookmarkStart w:id="3" w:name="_Toc102511747"/>
+      <w:r>
+        <w:rPr>
+          <w:lang w:val="en-US"/>
+        </w:rPr>
+        <w:t>Ideas</w:t>
+      </w:r>
+      <w:bookmarkEnd w:id="3"/>
+    </w:p>
+    <w:p>
+      <w:pPr>
+        <w:rPr>
+          <w:lang w:val="en-US"/>
+        </w:rPr>
+      </w:pPr>
+    </w:p>
+    <w:p>
+      <w:pPr>
+        <w:pStyle w:val="Heading2"/>
+        <w:rPr>
+          <w:lang w:val="en-US"/>
+        </w:rPr>
+      </w:pPr>
+      <w:bookmarkStart w:id="4" w:name="_Toc102511748"/>
+      <w:r>
+        <w:rPr>
+          <w:lang w:val="en-US"/>
+        </w:rPr>
+        <w:t>Story</w:t>
+      </w:r>
+      <w:bookmarkEnd w:id="4"/>
+    </w:p>
+    <w:p>
+      <w:pPr>
+        <w:rPr>
+          <w:lang w:val="en-US"/>
+        </w:rPr>
+      </w:pPr>
+    </w:p>
+    <w:p>
+      <w:pPr>
+        <w:rPr>
+          <w:lang w:val="en-US"/>
+        </w:rPr>
+      </w:pPr>
+      <w:r>
+        <w:rPr>
+          <w:lang w:val="en-US"/>
+        </w:rPr>
+        <w:t xml:space="preserve">Every moon that orbits this earth has its own Chandra, a guardian of its </w:t>
+      </w:r>
+      <w:r>
+        <w:rPr>
+          <w:lang w:val="en-US"/>
+        </w:rPr>
+        <w:t>solar rhythm</w:t>
+      </w:r>
+      <w:r>
+        <w:rPr>
+          <w:lang w:val="en-US"/>
+        </w:rPr>
+        <w:t xml:space="preserve">. Soma </w:t>
+      </w:r>
+      <w:r>
+        <w:rPr>
+          <w:lang w:val="en-US"/>
+        </w:rPr>
+        <w:t xml:space="preserve">is </w:t>
+      </w:r>
+      <w:r>
+        <w:rPr>
+          <w:lang w:val="en-US"/>
+        </w:rPr>
+        <w:t xml:space="preserve">a Chandra of this earth, </w:t>
+      </w:r>
+      <w:r>
+        <w:rPr>
+          <w:lang w:val="en-US"/>
+        </w:rPr>
+        <w:t xml:space="preserve">tasked to guard the Day, Night, </w:t>
+      </w:r>
+      <w:r>
+        <w:rPr>
+          <w:lang w:val="en-US"/>
+        </w:rPr>
+        <w:t>and Twilight Core</w:t>
+      </w:r>
+      <w:r>
+        <w:rPr>
+          <w:lang w:val="en-US"/>
+        </w:rPr>
+        <w:t>s</w:t>
+      </w:r>
+      <w:r>
+        <w:rPr>
+          <w:lang w:val="en-US"/>
+        </w:rPr>
+        <w:t>, all responsible for t</w:t>
+      </w:r>
+      <w:r>
+        <w:rPr>
+          <w:lang w:val="en-US"/>
+        </w:rPr>
+        <w:t xml:space="preserve">he phases of the day. Soma </w:t>
+      </w:r>
+      <w:r>
+        <w:rPr>
+          <w:lang w:val="en-US"/>
+        </w:rPr>
+        <w:t>is</w:t>
+      </w:r>
+      <w:r>
+        <w:rPr>
+          <w:lang w:val="en-US"/>
+        </w:rPr>
+        <w:t xml:space="preserve"> also an avid pumpkin farmer and developed the hobby to battle her daily monotony. One day she thought “I wonder if my pumpkins grew a bit fatter if the day lasted just a tiny bit longer” and decided not </w:t>
+      </w:r>
+      <w:r>
+        <w:rPr>
+          <w:lang w:val="en-US"/>
+        </w:rPr>
+        <w:t>to activate</w:t>
+      </w:r>
+      <w:r>
+        <w:rPr>
+          <w:lang w:val="en-US"/>
+        </w:rPr>
+        <w:t xml:space="preserve"> the Twilight Core</w:t>
+      </w:r>
+      <w:r>
+        <w:rPr>
+          <w:lang w:val="en-US"/>
+        </w:rPr>
+        <w:t xml:space="preserve"> that night</w:t>
+      </w:r>
+      <w:r>
+        <w:rPr>
+          <w:lang w:val="en-US"/>
+        </w:rPr>
+        <w:t>.</w:t>
+      </w:r>
+      <w:r>
+        <w:rPr>
+          <w:lang w:val="en-US"/>
+        </w:rPr>
+        <w:t xml:space="preserve"> To activate a core, she needs to hold it to its pedestal for a moment and the phase of the day changes. After she’s done, she puts the cores into her hat.</w:t>
+      </w:r>
+      <w:r>
+        <w:rPr>
+          <w:lang w:val="en-US"/>
+        </w:rPr>
+        <w:t xml:space="preserve"> As</w:t>
+      </w:r>
+      <w:r>
+        <w:rPr>
+          <w:lang w:val="en-US"/>
+        </w:rPr>
+        <w:t xml:space="preserve"> the sun was </w:t>
+      </w:r>
+      <w:proofErr w:type="spellStart"/>
+      <w:r>
+        <w:rPr>
+          <w:lang w:val="en-US"/>
+        </w:rPr>
+        <w:t>to</w:t>
+      </w:r>
+      <w:proofErr w:type="spellEnd"/>
+      <w:r>
+        <w:rPr>
+          <w:lang w:val="en-US"/>
+        </w:rPr>
+        <w:t xml:space="preserve"> set,</w:t>
+      </w:r>
+      <w:r>
+        <w:rPr>
           <w:lang w:val="en-US"/>
         </w:rPr>
         <w:t xml:space="preserve"> </w:t>
       </w:r>
-    </w:p>
-    <w:p>
-      <w:pPr>
-        <w:pStyle w:val="ListParagraph"/>
-        <w:numPr>
-          <w:ilvl w:val="0"/>
-          <w:numId w:val="27"/>
-        </w:numPr>
-        <w:rPr>
-          <w:color w:val="FF0000"/>
-          <w:lang w:val="en-US"/>
-        </w:rPr>
-      </w:pPr>
-      <w:r>
-        <w:rPr>
-          <w:color w:val="FF0000"/>
-          <w:lang w:val="en-US"/>
-        </w:rPr>
-        <w:t>Options menu</w:t>
-      </w:r>
-    </w:p>
-    <w:p>
-      <w:pPr>
-        <w:pStyle w:val="ListParagraph"/>
-        <w:numPr>
-          <w:ilvl w:val="0"/>
-          <w:numId w:val="27"/>
-        </w:numPr>
-        <w:rPr>
-          <w:color w:val="FF0000"/>
-          <w:lang w:val="en-US"/>
-        </w:rPr>
-      </w:pPr>
-      <w:r>
-        <w:rPr>
-          <w:color w:val="FF0000"/>
-          <w:lang w:val="en-US"/>
-        </w:rPr>
-        <w:t>Ending</w:t>
-      </w:r>
-    </w:p>
-    <w:p>
-      <w:pPr>
-        <w:pStyle w:val="ListParagraph"/>
-        <w:numPr>
-          <w:ilvl w:val="0"/>
-          <w:numId w:val="30"/>
-        </w:numPr>
-        <w:rPr>
-          <w:lang w:val="en-US"/>
-        </w:rPr>
-      </w:pPr>
-      <w:r>
-        <w:rPr>
-          <w:lang w:val="en-US"/>
-        </w:rPr>
-        <w:t>Mid-bosses</w:t>
-      </w:r>
-    </w:p>
-    <w:p>
-      <w:pPr>
-        <w:pStyle w:val="ListParagraph"/>
-        <w:numPr>
-          <w:ilvl w:val="0"/>
-          <w:numId w:val="34"/>
-        </w:numPr>
-        <w:rPr>
-          <w:lang w:val="en-US"/>
-        </w:rPr>
-      </w:pPr>
-      <w:r>
-        <w:rPr>
-          <w:lang w:val="en-US"/>
-        </w:rPr>
-        <w:t>Pause menu</w:t>
-      </w:r>
-    </w:p>
-    <w:p>
-      <w:pPr>
-        <w:pStyle w:val="Heading1"/>
-      </w:pPr>
-    </w:p>
-    <w:p>
-      <w:pPr>
-        <w:pStyle w:val="Heading1"/>
-      </w:pPr>
-      <w:bookmarkStart w:id="3" w:name="_Toc102511746"/>
-      <w:r>
-        <w:t>Goals for 0.2.0</w:t>
-      </w:r>
-      <w:r>
-        <w:t xml:space="preserve"> (2022)</w:t>
-      </w:r>
-      <w:bookmarkEnd w:id="3"/>
-    </w:p>
-    <w:p>
-      <w:pPr>
-        <w:pStyle w:val="ListParagraph"/>
-        <w:numPr>
-          <w:ilvl w:val="0"/>
-          <w:numId w:val="32"/>
-        </w:numPr>
-        <w:rPr>
-          <w:lang w:val="en-US"/>
-        </w:rPr>
-      </w:pPr>
-      <w:r>
-        <w:rPr>
-          <w:lang w:val="en-US"/>
-        </w:rPr>
-        <w:t>At least 1 more stage</w:t>
-      </w:r>
-    </w:p>
-    <w:p>
-      <w:pPr>
-        <w:pStyle w:val="ListParagraph"/>
-        <w:numPr>
-          <w:ilvl w:val="0"/>
-          <w:numId w:val="32"/>
-        </w:numPr>
-        <w:rPr>
-          <w:lang w:val="en-US"/>
-        </w:rPr>
-      </w:pPr>
-      <w:r>
-        <w:rPr>
-          <w:lang w:val="en-US"/>
-        </w:rPr>
-        <w:t xml:space="preserve">Concept art </w:t>
-      </w:r>
-      <w:r>
-        <w:rPr>
-          <w:lang w:val="en-US"/>
-        </w:rPr>
-        <w:t>for basic enemies</w:t>
-      </w:r>
-    </w:p>
-    <w:p>
-      <w:pPr>
-        <w:pStyle w:val="ListParagraph"/>
-        <w:numPr>
-          <w:ilvl w:val="0"/>
-          <w:numId w:val="32"/>
-        </w:numPr>
-        <w:rPr>
-          <w:lang w:val="en-US"/>
-        </w:rPr>
-      </w:pPr>
-      <w:r>
-        <w:rPr>
-          <w:lang w:val="en-US"/>
-        </w:rPr>
-        <w:t>Local scoreboard</w:t>
-      </w:r>
-    </w:p>
-    <w:p>
-      <w:pPr>
-        <w:pStyle w:val="ListParagraph"/>
-        <w:numPr>
-          <w:ilvl w:val="0"/>
-          <w:numId w:val="38"/>
-        </w:numPr>
-        <w:rPr>
-          <w:lang w:val="en-US"/>
-        </w:rPr>
-      </w:pPr>
-      <w:r>
-        <w:rPr>
-          <w:lang w:val="en-US"/>
-        </w:rPr>
-        <w:t>Options menu for sound /music volume</w:t>
-      </w:r>
-    </w:p>
-    <w:p>
-      <w:pPr>
-        <w:pStyle w:val="Heading2"/>
-        <w:rPr>
-          <w:lang w:val="en-US"/>
-        </w:rPr>
-      </w:pPr>
-    </w:p>
-    <w:p>
-      <w:pPr>
-        <w:pStyle w:val="Heading1"/>
-        <w:rPr>
-          <w:lang w:val="en-US"/>
-        </w:rPr>
-      </w:pPr>
-      <w:bookmarkStart w:id="4" w:name="_Toc102511747"/>
-      <w:r>
-        <w:rPr>
-          <w:lang w:val="en-US"/>
-        </w:rPr>
-        <w:t>Ideas</w:t>
-      </w:r>
-      <w:bookmarkEnd w:id="4"/>
-    </w:p>
-    <w:p>
-      <w:pPr>
-        <w:rPr>
-          <w:lang w:val="en-US"/>
-        </w:rPr>
-      </w:pPr>
-    </w:p>
-    <w:p>
-      <w:pPr>
-        <w:pStyle w:val="Heading2"/>
-        <w:rPr>
-          <w:lang w:val="en-US"/>
-        </w:rPr>
-      </w:pPr>
-      <w:bookmarkStart w:id="5" w:name="_Toc102511748"/>
-      <w:r>
-        <w:rPr>
-          <w:lang w:val="en-US"/>
-        </w:rPr>
-        <w:t>Story</w:t>
-      </w:r>
-      <w:bookmarkEnd w:id="5"/>
-    </w:p>
-    <w:p>
-      <w:pPr>
-        <w:rPr>
-          <w:lang w:val="en-US"/>
-        </w:rPr>
-      </w:pPr>
-    </w:p>
-    <w:p>
-      <w:pPr>
-        <w:rPr>
-          <w:lang w:val="en-US"/>
-        </w:rPr>
-      </w:pPr>
-      <w:r>
-        <w:rPr>
-          <w:lang w:val="en-US"/>
-        </w:rPr>
-        <w:t xml:space="preserve">Every moon that orbits this earth has its own Chandra, a guardian of its </w:t>
-      </w:r>
-      <w:r>
-        <w:rPr>
-          <w:lang w:val="en-US"/>
-        </w:rPr>
-        <w:t>solar rhythm</w:t>
-      </w:r>
-      <w:r>
-        <w:rPr>
-          <w:lang w:val="en-US"/>
-        </w:rPr>
-        <w:t xml:space="preserve">. Soma </w:t>
-      </w:r>
-      <w:r>
-        <w:rPr>
-          <w:lang w:val="en-US"/>
-        </w:rPr>
-        <w:t xml:space="preserve">is </w:t>
-      </w:r>
-      <w:r>
-        <w:rPr>
-          <w:lang w:val="en-US"/>
-        </w:rPr>
-        <w:t xml:space="preserve">a Chandra of this earth, </w:t>
-      </w:r>
-      <w:r>
-        <w:rPr>
-          <w:lang w:val="en-US"/>
-        </w:rPr>
-        <w:t xml:space="preserve">tasked to guard the Day, Night, </w:t>
-      </w:r>
-      <w:r>
-        <w:rPr>
-          <w:lang w:val="en-US"/>
-        </w:rPr>
-        <w:t>and Twilight Core</w:t>
-      </w:r>
-      <w:r>
-        <w:rPr>
-          <w:lang w:val="en-US"/>
-        </w:rPr>
-        <w:t>s</w:t>
-      </w:r>
-      <w:r>
-        <w:rPr>
-          <w:lang w:val="en-US"/>
-        </w:rPr>
-        <w:t>, all responsible for t</w:t>
-      </w:r>
-      <w:r>
-        <w:rPr>
-          <w:lang w:val="en-US"/>
-        </w:rPr>
-        <w:t xml:space="preserve">he phases of the day. Soma </w:t>
-      </w:r>
-      <w:r>
-        <w:rPr>
-          <w:lang w:val="en-US"/>
-        </w:rPr>
-        <w:t>is</w:t>
-      </w:r>
-      <w:r>
-        <w:rPr>
-          <w:lang w:val="en-US"/>
-        </w:rPr>
-        <w:t xml:space="preserve"> also an avid pumpkin farmer and developed the hobby to battle her daily monotony. One day she thought “I wonder if my pumpkins grew a bit fatter if the day lasted just a tiny bit longer” and decided not </w:t>
-      </w:r>
-      <w:r>
-        <w:rPr>
-          <w:lang w:val="en-US"/>
-        </w:rPr>
-        <w:t>to activate</w:t>
-      </w:r>
-      <w:r>
-        <w:rPr>
-          <w:lang w:val="en-US"/>
-        </w:rPr>
-        <w:t xml:space="preserve"> the Twilight Core</w:t>
-      </w:r>
-      <w:r>
-        <w:rPr>
-          <w:lang w:val="en-US"/>
-        </w:rPr>
-        <w:t xml:space="preserve"> that night</w:t>
-      </w:r>
-      <w:r>
-        <w:rPr>
-          <w:lang w:val="en-US"/>
-        </w:rPr>
-        <w:t>.</w:t>
-      </w:r>
-      <w:r>
-        <w:rPr>
-          <w:lang w:val="en-US"/>
-        </w:rPr>
-        <w:t xml:space="preserve"> To activate a core, she needs to hold it to its pedestal for a moment and the phase of the day changes. After she’s done, she puts the cores into her hat.</w:t>
-      </w:r>
-      <w:r>
-        <w:rPr>
-          <w:lang w:val="en-US"/>
-        </w:rPr>
-        <w:t xml:space="preserve"> As</w:t>
-      </w:r>
-      <w:r>
-        <w:rPr>
-          <w:lang w:val="en-US"/>
-        </w:rPr>
-        <w:t xml:space="preserve"> the sun was </w:t>
-      </w:r>
-      <w:proofErr w:type="spellStart"/>
-      <w:r>
-        <w:rPr>
-          <w:lang w:val="en-US"/>
-        </w:rPr>
-        <w:t>to</w:t>
-      </w:r>
-      <w:proofErr w:type="spellEnd"/>
-      <w:r>
-        <w:rPr>
-          <w:lang w:val="en-US"/>
-        </w:rPr>
-        <w:t xml:space="preserve"> set,</w:t>
-      </w:r>
-      <w:r>
-        <w:rPr>
-          <w:lang w:val="en-US"/>
-        </w:rPr>
-        <w:t xml:space="preserve"> </w:t>
-      </w:r>
       <w:r>
         <w:rPr>
           <w:lang w:val="en-US"/>
@@ -2598,13 +2596,7 @@
         <w:rPr>
           <w:lang w:val="en-US"/>
         </w:rPr>
-        <w:t xml:space="preserve">She feared that reality would break but alas, it didn’t. </w:t>
-      </w:r>
-      <w:r>
-        <w:rPr>
-          <w:lang w:val="en-US"/>
-        </w:rPr>
-        <w:t xml:space="preserve"> </w:t>
+        <w:t xml:space="preserve">She feared that reality would break but alas, it didn’t.  </w:t>
       </w:r>
       <w:r>
         <w:rPr>
@@ -4037,11 +4029,11 @@
       <w:pPr>
         <w:pStyle w:val="Heading2"/>
       </w:pPr>
-      <w:bookmarkStart w:id="6" w:name="_Toc102511749"/>
+      <w:bookmarkStart w:id="5" w:name="_Toc102511749"/>
       <w:r>
         <w:t>Music</w:t>
       </w:r>
-      <w:bookmarkEnd w:id="6"/>
+      <w:bookmarkEnd w:id="5"/>
     </w:p>
     <w:p>
       <w:pPr>
@@ -4087,60 +4079,60 @@
           <w:sz w:val="44"/>
         </w:rPr>
       </w:pPr>
-      <w:bookmarkStart w:id="7" w:name="_Toc102511750"/>
+      <w:bookmarkStart w:id="6" w:name="_Toc102511750"/>
       <w:r>
         <w:rPr>
           <w:sz w:val="44"/>
         </w:rPr>
         <w:t>Characters</w:t>
       </w:r>
+      <w:bookmarkEnd w:id="6"/>
+    </w:p>
+    <w:p>
+      <w:pPr>
+        <w:pStyle w:val="Heading3"/>
+      </w:pPr>
+      <w:bookmarkStart w:id="7" w:name="_Toc102511751"/>
+      <w:r>
+        <w:t xml:space="preserve">Boss 0.5 </w:t>
+      </w:r>
+      <w:r>
+        <w:t>- Asura</w:t>
+      </w:r>
       <w:bookmarkEnd w:id="7"/>
     </w:p>
     <w:p>
       <w:pPr>
+        <w:pStyle w:val="ListParagraph"/>
+        <w:numPr>
+          <w:ilvl w:val="0"/>
+          <w:numId w:val="24"/>
+        </w:numPr>
+        <w:rPr>
+          <w:lang w:val="en-US"/>
+        </w:rPr>
+      </w:pPr>
+      <w:r>
+        <w:rPr>
+          <w:lang w:val="en-US"/>
+        </w:rPr>
+        <w:t xml:space="preserve">Immortal when spell cast </w:t>
+      </w:r>
+      <w:r>
+        <w:rPr>
+          <w:lang w:val="en-US"/>
+        </w:rPr>
+        <w:t>but drops bonus if survived</w:t>
+      </w:r>
+    </w:p>
+    <w:p>
+      <w:pPr>
         <w:pStyle w:val="Heading3"/>
-      </w:pPr>
-      <w:bookmarkStart w:id="8" w:name="_Toc102511751"/>
-      <w:r>
-        <w:t xml:space="preserve">Boss 0.5 </w:t>
-      </w:r>
-      <w:r>
-        <w:t>- Asura</w:t>
-      </w:r>
-      <w:bookmarkEnd w:id="8"/>
-    </w:p>
-    <w:p>
-      <w:pPr>
-        <w:pStyle w:val="ListParagraph"/>
-        <w:numPr>
-          <w:ilvl w:val="0"/>
-          <w:numId w:val="24"/>
-        </w:numPr>
-        <w:rPr>
-          <w:lang w:val="en-US"/>
-        </w:rPr>
-      </w:pPr>
-      <w:r>
-        <w:rPr>
-          <w:lang w:val="en-US"/>
-        </w:rPr>
-        <w:t xml:space="preserve">Immortal when spell cast </w:t>
-      </w:r>
-      <w:r>
-        <w:rPr>
-          <w:lang w:val="en-US"/>
-        </w:rPr>
-        <w:t>but drops bonus if survived</w:t>
-      </w:r>
-    </w:p>
-    <w:p>
-      <w:pPr>
-        <w:pStyle w:val="Heading3"/>
         <w:rPr>
           <w:sz w:val="36"/>
         </w:rPr>
       </w:pPr>
-      <w:bookmarkStart w:id="9" w:name="_Toc102511752"/>
+      <w:bookmarkStart w:id="8" w:name="_Toc102511752"/>
       <w:r>
         <w:rPr>
           <w:sz w:val="36"/>
@@ -4160,7 +4152,7 @@
         </w:rPr>
         <w:t>, Friendly Huldra</w:t>
       </w:r>
-      <w:bookmarkEnd w:id="9"/>
+      <w:bookmarkEnd w:id="8"/>
     </w:p>
     <w:p>
       <w:pPr>
@@ -4192,7 +4184,7 @@
             <v:path o:extrusionok="f" gradientshapeok="t" o:connecttype="rect"/>
             <o:lock v:ext="edit" aspectratio="t"/>
           </v:shapetype>
-          <v:shape id="_x0000_i1025" type="#_x0000_t75" style="width:387.75pt;height:346.5pt">
+          <v:shape id="_x0000_i1025" type="#_x0000_t75" style="width:387.85pt;height:347.1pt">
             <v:imagedata r:id="rId7" o:title="Boss1" cropbottom="24003f" cropleft="9160f"/>
           </v:shape>
         </w:pict>
@@ -4456,32 +4448,26 @@
           <w:sz w:val="36"/>
         </w:rPr>
       </w:pPr>
-      <w:bookmarkStart w:id="10" w:name="_Toc102511753"/>
+      <w:bookmarkStart w:id="9" w:name="_Toc102511753"/>
       <w:r>
         <w:rPr>
           <w:sz w:val="36"/>
         </w:rPr>
         <w:lastRenderedPageBreak/>
-        <w:t>Boss</w:t>
+        <w:t>Boss2</w:t>
       </w:r>
       <w:r>
         <w:rPr>
           <w:sz w:val="36"/>
         </w:rPr>
-        <w:t>2</w:t>
-      </w:r>
-      <w:r>
-        <w:rPr>
-          <w:sz w:val="36"/>
-        </w:rPr>
         <w:t xml:space="preserve"> – Spider Queen (no name yet)</w:t>
       </w:r>
-      <w:bookmarkEnd w:id="10"/>
+      <w:bookmarkEnd w:id="9"/>
     </w:p>
     <w:p>
       <w:r>
         <w:pict>
-          <v:shape id="_x0000_i1026" type="#_x0000_t75" style="width:288.75pt;height:450pt">
+          <v:shape id="_x0000_i1026" type="#_x0000_t75" style="width:289.35pt;height:449.65pt">
             <v:imagedata r:id="rId8" o:title="Boss2"/>
           </v:shape>
         </w:pict>
@@ -4986,21 +4972,21 @@
       <w:pPr>
         <w:pStyle w:val="Heading2"/>
       </w:pPr>
-      <w:bookmarkStart w:id="11" w:name="_Toc102511754"/>
+      <w:bookmarkStart w:id="10" w:name="_Toc102511754"/>
       <w:r>
         <w:t>Mechanics</w:t>
       </w:r>
+      <w:bookmarkEnd w:id="10"/>
+    </w:p>
+    <w:p>
+      <w:pPr>
+        <w:pStyle w:val="Heading2"/>
+      </w:pPr>
+      <w:bookmarkStart w:id="11" w:name="_Toc102511755"/>
+      <w:r>
+        <w:t>Player</w:t>
+      </w:r>
       <w:bookmarkEnd w:id="11"/>
-    </w:p>
-    <w:p>
-      <w:pPr>
-        <w:pStyle w:val="Heading2"/>
-      </w:pPr>
-      <w:bookmarkStart w:id="12" w:name="_Toc102511755"/>
-      <w:r>
-        <w:t>Player</w:t>
-      </w:r>
-      <w:bookmarkEnd w:id="12"/>
     </w:p>
     <w:p>
       <w:pPr>
@@ -5227,17 +5213,73 @@
           <w:lang w:val="en-US"/>
         </w:rPr>
       </w:pPr>
-      <w:bookmarkStart w:id="13" w:name="_Toc102511756"/>
+      <w:bookmarkStart w:id="12" w:name="_Toc102511756"/>
       <w:r>
         <w:rPr>
           <w:lang w:val="en-US"/>
         </w:rPr>
         <w:t>Enemies</w:t>
       </w:r>
+      <w:bookmarkEnd w:id="12"/>
+    </w:p>
+    <w:p>
+      <w:pPr>
+        <w:pStyle w:val="ListParagraph"/>
+        <w:numPr>
+          <w:ilvl w:val="0"/>
+          <w:numId w:val="5"/>
+        </w:numPr>
+        <w:rPr>
+          <w:lang w:val="en-US"/>
+        </w:rPr>
+      </w:pPr>
+      <w:r>
+        <w:rPr>
+          <w:lang w:val="en-US"/>
+        </w:rPr>
+        <w:t>Static en</w:t>
+      </w:r>
+      <w:r>
+        <w:rPr>
+          <w:lang w:val="en-US"/>
+        </w:rPr>
+        <w:t>emies (walls) with health bars</w:t>
+      </w:r>
+    </w:p>
+    <w:p>
+      <w:pPr>
+        <w:pStyle w:val="ListParagraph"/>
+        <w:ind w:left="768"/>
+        <w:rPr>
+          <w:lang w:val="en-US"/>
+        </w:rPr>
+      </w:pPr>
+    </w:p>
+    <w:p>
+      <w:pPr>
+        <w:pStyle w:val="Heading2"/>
+        <w:rPr>
+          <w:lang w:val="en-US"/>
+        </w:rPr>
+      </w:pPr>
+      <w:bookmarkStart w:id="13" w:name="_Toc102511757"/>
+      <w:r>
+        <w:rPr>
+          <w:lang w:val="en-US"/>
+        </w:rPr>
+        <w:t>Score system</w:t>
+      </w:r>
       <w:bookmarkEnd w:id="13"/>
     </w:p>
     <w:p>
       <w:pPr>
+        <w:rPr>
+          <w:lang w:val="en-US"/>
+        </w:rPr>
+      </w:pPr>
+    </w:p>
+    <w:p>
+      <w:pPr>
         <w:pStyle w:val="ListParagraph"/>
         <w:numPr>
           <w:ilvl w:val="0"/>
@@ -5251,46 +5293,8 @@
         <w:rPr>
           <w:lang w:val="en-US"/>
         </w:rPr>
-        <w:t>Static en</w:t>
-      </w:r>
-      <w:r>
-        <w:rPr>
-          <w:lang w:val="en-US"/>
-        </w:rPr>
-        <w:t>emies (walls) with health bars</w:t>
-      </w:r>
-    </w:p>
-    <w:p>
-      <w:pPr>
-        <w:pStyle w:val="ListParagraph"/>
-        <w:ind w:left="768"/>
-        <w:rPr>
-          <w:lang w:val="en-US"/>
-        </w:rPr>
-      </w:pPr>
-    </w:p>
-    <w:p>
-      <w:pPr>
-        <w:pStyle w:val="Heading2"/>
-        <w:rPr>
-          <w:lang w:val="en-US"/>
-        </w:rPr>
-      </w:pPr>
-      <w:bookmarkStart w:id="14" w:name="_Toc102511757"/>
-      <w:r>
-        <w:rPr>
-          <w:lang w:val="en-US"/>
-        </w:rPr>
-        <w:t>Score system</w:t>
-      </w:r>
-      <w:bookmarkEnd w:id="14"/>
-    </w:p>
-    <w:p>
-      <w:pPr>
-        <w:rPr>
-          <w:lang w:val="en-US"/>
-        </w:rPr>
-      </w:pPr>
+        <w:t>Certain score threshold yields an extra life</w:t>
+      </w:r>
     </w:p>
     <w:p>
       <w:pPr>
@@ -5303,24 +5307,6 @@
           <w:lang w:val="en-US"/>
         </w:rPr>
       </w:pPr>
-      <w:r>
-        <w:rPr>
-          <w:lang w:val="en-US"/>
-        </w:rPr>
-        <w:t>Certain score threshold yields an extra life</w:t>
-      </w:r>
-    </w:p>
-    <w:p>
-      <w:pPr>
-        <w:pStyle w:val="ListParagraph"/>
-        <w:numPr>
-          <w:ilvl w:val="0"/>
-          <w:numId w:val="5"/>
-        </w:numPr>
-        <w:rPr>
-          <w:lang w:val="en-US"/>
-        </w:rPr>
-      </w:pPr>
       <w:proofErr w:type="spellStart"/>
       <w:r>
         <w:rPr>
@@ -5357,7 +5343,7 @@
           <w:lang w:val="en-US"/>
         </w:rPr>
       </w:pPr>
-      <w:bookmarkStart w:id="15" w:name="_Toc102511758"/>
+      <w:bookmarkStart w:id="14" w:name="_Toc102511758"/>
       <w:r>
         <w:rPr>
           <w:lang w:val="en-US"/>
@@ -5377,218 +5363,237 @@
         </w:rPr>
         <w:t>.1</w:t>
       </w:r>
+      <w:bookmarkEnd w:id="14"/>
+    </w:p>
+    <w:p>
+      <w:pPr>
+        <w:pStyle w:val="Heading2"/>
+        <w:rPr>
+          <w:lang w:val="en-US"/>
+        </w:rPr>
+      </w:pPr>
+    </w:p>
+    <w:p>
+      <w:pPr>
+        <w:pStyle w:val="Heading2"/>
+        <w:rPr>
+          <w:lang w:val="en-US"/>
+        </w:rPr>
+      </w:pPr>
+    </w:p>
+    <w:p>
+      <w:pPr>
+        <w:pStyle w:val="Heading2"/>
+        <w:rPr>
+          <w:lang w:val="en-US"/>
+        </w:rPr>
+      </w:pPr>
+      <w:bookmarkStart w:id="15" w:name="_Toc102511759"/>
+      <w:proofErr w:type="spellStart"/>
+      <w:r>
+        <w:rPr>
+          <w:lang w:val="en-US"/>
+        </w:rPr>
+        <w:t>Todo</w:t>
+      </w:r>
       <w:bookmarkEnd w:id="15"/>
-    </w:p>
-    <w:p>
-      <w:pPr>
-        <w:pStyle w:val="Heading2"/>
-        <w:rPr>
-          <w:lang w:val="en-US"/>
-        </w:rPr>
-      </w:pPr>
-    </w:p>
-    <w:p>
-      <w:pPr>
-        <w:pStyle w:val="Heading2"/>
-        <w:rPr>
-          <w:lang w:val="en-US"/>
-        </w:rPr>
-      </w:pPr>
-    </w:p>
-    <w:p>
-      <w:pPr>
-        <w:pStyle w:val="Heading2"/>
-        <w:rPr>
-          <w:lang w:val="en-US"/>
-        </w:rPr>
-      </w:pPr>
-      <w:bookmarkStart w:id="16" w:name="_Toc102511759"/>
+      <w:proofErr w:type="spellEnd"/>
+    </w:p>
+    <w:p>
+      <w:pPr>
+        <w:rPr>
+          <w:lang w:val="en-US"/>
+        </w:rPr>
+      </w:pPr>
+    </w:p>
+    <w:p>
+      <w:pPr>
+        <w:rPr>
+          <w:lang w:val="en-US"/>
+        </w:rPr>
+      </w:pPr>
+      <w:r>
+        <w:rPr>
+          <w:highlight w:val="red"/>
+          <w:lang w:val="en-US"/>
+        </w:rPr>
+        <w:t>URGENT</w:t>
+      </w:r>
+    </w:p>
+    <w:p>
+      <w:pPr>
+        <w:rPr>
+          <w:lang w:val="en-US"/>
+        </w:rPr>
+      </w:pPr>
+      <w:r>
+        <w:rPr>
+          <w:highlight w:val="yellow"/>
+          <w:lang w:val="en-US"/>
+        </w:rPr>
+        <w:t>SUGGESTED</w:t>
+      </w:r>
+    </w:p>
+    <w:p>
+      <w:pPr>
+        <w:rPr>
+          <w:lang w:val="en-US"/>
+        </w:rPr>
+      </w:pPr>
+      <w:r>
+        <w:rPr>
+          <w:highlight w:val="green"/>
+          <w:lang w:val="en-US"/>
+        </w:rPr>
+        <w:t>MINOR</w:t>
+      </w:r>
+    </w:p>
+    <w:p>
+      <w:pPr>
+        <w:rPr>
+          <w:lang w:val="en-US"/>
+        </w:rPr>
+      </w:pPr>
+    </w:p>
+    <w:p>
+      <w:pPr>
+        <w:pStyle w:val="ListParagraph"/>
+        <w:numPr>
+          <w:ilvl w:val="0"/>
+          <w:numId w:val="39"/>
+        </w:numPr>
+        <w:rPr>
+          <w:highlight w:val="red"/>
+          <w:lang w:val="en-US"/>
+        </w:rPr>
+      </w:pPr>
       <w:proofErr w:type="spellStart"/>
       <w:r>
         <w:rPr>
-          <w:lang w:val="en-US"/>
-        </w:rPr>
-        <w:t>Todo</w:t>
-      </w:r>
+          <w:highlight w:val="red"/>
+          <w:lang w:val="en-US"/>
+        </w:rPr>
+        <w:t>Stagecomplete</w:t>
+      </w:r>
+      <w:proofErr w:type="spellEnd"/>
+      <w:r>
+        <w:rPr>
+          <w:highlight w:val="red"/>
+          <w:lang w:val="en-US"/>
+        </w:rPr>
+        <w:t xml:space="preserve"> doesn’t show up</w:t>
+      </w:r>
+    </w:p>
+    <w:p>
+      <w:pPr>
+        <w:pStyle w:val="ListParagraph"/>
+        <w:numPr>
+          <w:ilvl w:val="0"/>
+          <w:numId w:val="39"/>
+        </w:numPr>
+        <w:rPr>
+          <w:highlight w:val="red"/>
+          <w:lang w:val="en-US"/>
+        </w:rPr>
+      </w:pPr>
+      <w:r>
+        <w:rPr>
+          <w:highlight w:val="red"/>
+          <w:lang w:val="en-US"/>
+        </w:rPr>
+        <w:t>Night core didn’t deplete when player lost life</w:t>
+      </w:r>
+    </w:p>
+    <w:p>
+      <w:pPr>
+        <w:pStyle w:val="ListParagraph"/>
+        <w:numPr>
+          <w:ilvl w:val="0"/>
+          <w:numId w:val="39"/>
+        </w:numPr>
+        <w:rPr>
+          <w:highlight w:val="red"/>
+          <w:lang w:val="en-US"/>
+        </w:rPr>
+      </w:pPr>
+      <w:r>
+        <w:rPr>
+          <w:highlight w:val="red"/>
+          <w:lang w:val="en-US"/>
+        </w:rPr>
+        <w:t xml:space="preserve">player/enemy sprite disappears sometimes when interrupted in </w:t>
+      </w:r>
+      <w:proofErr w:type="spellStart"/>
+      <w:r>
+        <w:rPr>
+          <w:highlight w:val="red"/>
+          <w:lang w:val="en-US"/>
+        </w:rPr>
+        <w:t>invul</w:t>
+      </w:r>
+      <w:proofErr w:type="spellEnd"/>
+      <w:r>
+        <w:rPr>
+          <w:highlight w:val="red"/>
+          <w:lang w:val="en-US"/>
+        </w:rPr>
+        <w:t xml:space="preserve"> </w:t>
+      </w:r>
+      <w:r>
+        <w:rPr>
+          <w:highlight w:val="red"/>
+          <w:lang w:val="en-US"/>
+        </w:rPr>
+        <w:t xml:space="preserve">(force sprite enable </w:t>
+      </w:r>
+      <w:r>
+        <w:rPr>
+          <w:highlight w:val="red"/>
+          <w:lang w:val="en-US"/>
+        </w:rPr>
+        <w:t xml:space="preserve">if not </w:t>
+      </w:r>
+      <w:proofErr w:type="spellStart"/>
+      <w:r>
+        <w:rPr>
+          <w:highlight w:val="red"/>
+          <w:lang w:val="en-US"/>
+        </w:rPr>
+        <w:t>invul</w:t>
+      </w:r>
+      <w:proofErr w:type="spellEnd"/>
+      <w:r>
+        <w:rPr>
+          <w:highlight w:val="red"/>
+          <w:lang w:val="en-US"/>
+        </w:rPr>
+        <w:t xml:space="preserve">, make sure </w:t>
+      </w:r>
+      <w:proofErr w:type="spellStart"/>
+      <w:r>
+        <w:rPr>
+          <w:highlight w:val="red"/>
+          <w:lang w:val="en-US"/>
+        </w:rPr>
+        <w:t>its</w:t>
+      </w:r>
+      <w:proofErr w:type="spellEnd"/>
+      <w:r>
+        <w:rPr>
+          <w:highlight w:val="red"/>
+          <w:lang w:val="en-US"/>
+        </w:rPr>
+        <w:t xml:space="preserve"> not disabling the whole object</w:t>
+      </w:r>
+      <w:r>
+        <w:rPr>
+          <w:highlight w:val="red"/>
+          <w:lang w:val="en-US"/>
+        </w:rPr>
+        <w:t>)</w:t>
+      </w:r>
+      <w:bookmarkStart w:id="16" w:name="_GoBack"/>
       <w:bookmarkEnd w:id="16"/>
-      <w:proofErr w:type="spellEnd"/>
-    </w:p>
-    <w:p>
-      <w:pPr>
-        <w:rPr>
-          <w:lang w:val="en-US"/>
-        </w:rPr>
-      </w:pPr>
-    </w:p>
-    <w:p>
-      <w:pPr>
-        <w:rPr>
-          <w:lang w:val="en-US"/>
-        </w:rPr>
-      </w:pPr>
-      <w:r>
-        <w:rPr>
-          <w:highlight w:val="red"/>
-          <w:lang w:val="en-US"/>
-        </w:rPr>
-        <w:t>URGENT</w:t>
-      </w:r>
-    </w:p>
-    <w:p>
-      <w:pPr>
-        <w:rPr>
-          <w:lang w:val="en-US"/>
-        </w:rPr>
-      </w:pPr>
-      <w:r>
-        <w:rPr>
-          <w:highlight w:val="yellow"/>
-          <w:lang w:val="en-US"/>
-        </w:rPr>
-        <w:t>SUGGESTED</w:t>
-      </w:r>
-    </w:p>
-    <w:p>
-      <w:pPr>
-        <w:rPr>
-          <w:lang w:val="en-US"/>
-        </w:rPr>
-      </w:pPr>
-      <w:r>
-        <w:rPr>
-          <w:highlight w:val="green"/>
-          <w:lang w:val="en-US"/>
-        </w:rPr>
-        <w:t>MINOR</w:t>
-      </w:r>
-    </w:p>
-    <w:p>
-      <w:pPr>
-        <w:rPr>
-          <w:lang w:val="en-US"/>
-        </w:rPr>
-      </w:pPr>
-    </w:p>
-    <w:p>
-      <w:pPr>
-        <w:pStyle w:val="ListParagraph"/>
-        <w:numPr>
-          <w:ilvl w:val="0"/>
-          <w:numId w:val="39"/>
-        </w:numPr>
-        <w:rPr>
-          <w:highlight w:val="red"/>
-          <w:lang w:val="en-US"/>
-        </w:rPr>
-      </w:pPr>
-      <w:proofErr w:type="spellStart"/>
-      <w:r>
-        <w:rPr>
-          <w:highlight w:val="red"/>
-          <w:lang w:val="en-US"/>
-        </w:rPr>
-        <w:t>Stagecomplete</w:t>
-      </w:r>
-      <w:proofErr w:type="spellEnd"/>
-      <w:r>
-        <w:rPr>
-          <w:highlight w:val="red"/>
-          <w:lang w:val="en-US"/>
-        </w:rPr>
-        <w:t xml:space="preserve"> doesn’t show up</w:t>
-      </w:r>
-    </w:p>
-    <w:p>
-      <w:pPr>
-        <w:pStyle w:val="ListParagraph"/>
-        <w:numPr>
-          <w:ilvl w:val="0"/>
-          <w:numId w:val="39"/>
-        </w:numPr>
-        <w:rPr>
-          <w:highlight w:val="red"/>
-          <w:lang w:val="en-US"/>
-        </w:rPr>
-      </w:pPr>
-      <w:r>
-        <w:rPr>
-          <w:highlight w:val="red"/>
-          <w:lang w:val="en-US"/>
-        </w:rPr>
-        <w:t>Night core didn’t deplete when player lost life</w:t>
-      </w:r>
-    </w:p>
-    <w:p>
-      <w:pPr>
-        <w:pStyle w:val="ListParagraph"/>
-        <w:numPr>
-          <w:ilvl w:val="0"/>
-          <w:numId w:val="39"/>
-        </w:numPr>
-        <w:rPr>
-          <w:highlight w:val="red"/>
-          <w:lang w:val="en-US"/>
-        </w:rPr>
-      </w:pPr>
-      <w:r>
-        <w:rPr>
-          <w:highlight w:val="red"/>
-          <w:lang w:val="en-US"/>
-        </w:rPr>
-        <w:t xml:space="preserve">Player sprite vanished when took damage in Fox last phase(force sprite enable </w:t>
-      </w:r>
-      <w:r>
-        <w:rPr>
-          <w:highlight w:val="red"/>
-          <w:lang w:val="en-US"/>
-        </w:rPr>
-        <w:t xml:space="preserve">if not </w:t>
-      </w:r>
-      <w:proofErr w:type="spellStart"/>
-      <w:r>
-        <w:rPr>
-          <w:highlight w:val="red"/>
-          <w:lang w:val="en-US"/>
-        </w:rPr>
-        <w:t>invul</w:t>
-      </w:r>
-      <w:proofErr w:type="spellEnd"/>
-      <w:r>
-        <w:rPr>
-          <w:highlight w:val="red"/>
-          <w:lang w:val="en-US"/>
-        </w:rPr>
-        <w:t>)</w:t>
-      </w:r>
-    </w:p>
-    <w:p>
-      <w:pPr>
-        <w:pStyle w:val="ListParagraph"/>
-        <w:numPr>
-          <w:ilvl w:val="0"/>
-          <w:numId w:val="39"/>
-        </w:numPr>
-        <w:rPr>
-          <w:highlight w:val="red"/>
-          <w:lang w:val="en-US"/>
-        </w:rPr>
-      </w:pPr>
-      <w:r>
-        <w:rPr>
-          <w:highlight w:val="red"/>
-          <w:lang w:val="en-US"/>
-        </w:rPr>
-        <w:t xml:space="preserve">For some reason fox spiral spawns too slow. Ensure that spawn speed is multiplied by </w:t>
-      </w:r>
-      <w:proofErr w:type="spellStart"/>
-      <w:r>
-        <w:rPr>
-          <w:highlight w:val="red"/>
-          <w:lang w:val="en-US"/>
-        </w:rPr>
-        <w:t>time.deltatime</w:t>
-      </w:r>
-      <w:proofErr w:type="spellEnd"/>
     </w:p>
     <w:p>
       <w:pPr>
@@ -10895,6 +10900,80 @@
           <w:lang w:val="en-US"/>
         </w:rPr>
         <w:t>Damage gives score</w:t>
+      </w:r>
+    </w:p>
+    <w:p>
+      <w:pPr>
+        <w:pStyle w:val="ListParagraph"/>
+        <w:numPr>
+          <w:ilvl w:val="0"/>
+          <w:numId w:val="6"/>
+        </w:numPr>
+        <w:rPr>
+          <w:lang w:val="en-US"/>
+        </w:rPr>
+      </w:pPr>
+      <w:r>
+        <w:rPr>
+          <w:lang w:val="en-US"/>
+        </w:rPr>
+        <w:t xml:space="preserve">Spiral pattern spawned too slowly on build because Unity was limiting the </w:t>
+      </w:r>
+      <w:proofErr w:type="spellStart"/>
+      <w:r>
+        <w:rPr>
+          <w:lang w:val="en-US"/>
+        </w:rPr>
+        <w:t>framerate</w:t>
+      </w:r>
+      <w:proofErr w:type="spellEnd"/>
+      <w:r>
+        <w:rPr>
+          <w:lang w:val="en-US"/>
+        </w:rPr>
+        <w:t xml:space="preserve">. Added </w:t>
+      </w:r>
+      <w:proofErr w:type="spellStart"/>
+      <w:r>
+        <w:rPr>
+          <w:lang w:val="en-US"/>
+        </w:rPr>
+        <w:t>unlimiter</w:t>
+      </w:r>
+      <w:proofErr w:type="spellEnd"/>
+      <w:r>
+        <w:rPr>
+          <w:lang w:val="en-US"/>
+        </w:rPr>
+        <w:t xml:space="preserve"> and disabled </w:t>
+      </w:r>
+      <w:proofErr w:type="spellStart"/>
+      <w:r>
+        <w:rPr>
+          <w:lang w:val="en-US"/>
+        </w:rPr>
+        <w:t>vsync</w:t>
+      </w:r>
+      <w:proofErr w:type="spellEnd"/>
+      <w:r>
+        <w:rPr>
+          <w:lang w:val="en-US"/>
+        </w:rPr>
+        <w:t xml:space="preserve"> in </w:t>
+      </w:r>
+      <w:proofErr w:type="spellStart"/>
+      <w:r>
+        <w:rPr>
+          <w:lang w:val="en-US"/>
+        </w:rPr>
+        <w:t>Game.Start</w:t>
+      </w:r>
+      <w:proofErr w:type="spellEnd"/>
+      <w:r>
+        <w:rPr>
+          <w:lang w:val="en-US"/>
+        </w:rPr>
+        <w:t>();</w:t>
       </w:r>
     </w:p>
     <w:p>
@@ -16501,7 +16580,7 @@
 </file>
 
 <file path=customXml/itemProps1.xml><?xml version="1.0" encoding="utf-8"?>
-<ds:datastoreItem xmlns:ds="http://schemas.openxmlformats.org/officeDocument/2006/customXml" ds:itemID="{1A7921B3-52DB-4802-A304-EFD4C941528B}">
+<ds:datastoreItem xmlns:ds="http://schemas.openxmlformats.org/officeDocument/2006/customXml" ds:itemID="{F774F8F3-FD67-4D17-90FD-C033172DF4CC}">
   <ds:schemaRefs>
     <ds:schemaRef ds:uri="http://schemas.openxmlformats.org/officeDocument/2006/bibliography"/>
   </ds:schemaRefs>

</xml_diff>

<commit_message>
Applied fix to sprites not re-enabling
</commit_message>
<xml_diff>
--- a/BulletHellProject.docx
+++ b/BulletHellProject.docx
@@ -4184,7 +4184,7 @@
             <v:path o:extrusionok="f" gradientshapeok="t" o:connecttype="rect"/>
             <o:lock v:ext="edit" aspectratio="t"/>
           </v:shapetype>
-          <v:shape id="_x0000_i1025" type="#_x0000_t75" style="width:387.85pt;height:347.1pt">
+          <v:shape id="_x0000_i1025" type="#_x0000_t75" style="width:387.75pt;height:346.5pt">
             <v:imagedata r:id="rId7" o:title="Boss1" cropbottom="24003f" cropleft="9160f"/>
           </v:shape>
         </w:pict>
@@ -4467,7 +4467,7 @@
     <w:p>
       <w:r>
         <w:pict>
-          <v:shape id="_x0000_i1026" type="#_x0000_t75" style="width:289.35pt;height:449.65pt">
+          <v:shape id="_x0000_i1026" type="#_x0000_t75" style="width:288.75pt;height:450pt">
             <v:imagedata r:id="rId8" o:title="Boss2"/>
           </v:shape>
         </w:pict>
@@ -5414,6 +5414,36 @@
       </w:pPr>
       <w:r>
         <w:rPr>
+          <w:highlight w:val="magenta"/>
+          <w:lang w:val="en-US"/>
+        </w:rPr>
+        <w:t xml:space="preserve">FIXED BUT </w:t>
+      </w:r>
+      <w:proofErr w:type="gramStart"/>
+      <w:r>
+        <w:rPr>
+          <w:highlight w:val="magenta"/>
+          <w:lang w:val="en-US"/>
+        </w:rPr>
+        <w:t>CANT</w:t>
+      </w:r>
+      <w:proofErr w:type="gramEnd"/>
+      <w:r>
+        <w:rPr>
+          <w:highlight w:val="magenta"/>
+          <w:lang w:val="en-US"/>
+        </w:rPr>
+        <w:t xml:space="preserve"> CONFIRM</w:t>
+      </w:r>
+    </w:p>
+    <w:p>
+      <w:pPr>
+        <w:rPr>
+          <w:lang w:val="en-US"/>
+        </w:rPr>
+      </w:pPr>
+      <w:r>
+        <w:rPr>
           <w:highlight w:val="red"/>
           <w:lang w:val="en-US"/>
         </w:rPr>
@@ -5463,70 +5493,37 @@
           <w:numId w:val="39"/>
         </w:numPr>
         <w:rPr>
-          <w:highlight w:val="red"/>
-          <w:lang w:val="en-US"/>
-        </w:rPr>
-      </w:pPr>
+          <w:highlight w:val="magenta"/>
+          <w:lang w:val="en-US"/>
+        </w:rPr>
+      </w:pPr>
+      <w:r>
+        <w:rPr>
+          <w:highlight w:val="magenta"/>
+          <w:lang w:val="en-US"/>
+        </w:rPr>
+        <w:t xml:space="preserve">player/enemy sprite disappears sometimes when interrupted in </w:t>
+      </w:r>
       <w:proofErr w:type="spellStart"/>
       <w:r>
         <w:rPr>
-          <w:highlight w:val="red"/>
-          <w:lang w:val="en-US"/>
-        </w:rPr>
-        <w:t>Stagecomplete</w:t>
+          <w:highlight w:val="magenta"/>
+          <w:lang w:val="en-US"/>
+        </w:rPr>
+        <w:t>invul</w:t>
       </w:r>
       <w:proofErr w:type="spellEnd"/>
       <w:r>
         <w:rPr>
-          <w:highlight w:val="red"/>
-          <w:lang w:val="en-US"/>
-        </w:rPr>
-        <w:t xml:space="preserve"> doesn’t show up</w:t>
-      </w:r>
-    </w:p>
-    <w:p>
-      <w:pPr>
-        <w:pStyle w:val="ListParagraph"/>
-        <w:numPr>
-          <w:ilvl w:val="0"/>
-          <w:numId w:val="39"/>
-        </w:numPr>
-        <w:rPr>
-          <w:highlight w:val="red"/>
-          <w:lang w:val="en-US"/>
-        </w:rPr>
-      </w:pPr>
-      <w:r>
-        <w:rPr>
-          <w:highlight w:val="red"/>
-          <w:lang w:val="en-US"/>
-        </w:rPr>
-        <w:t>Night core didn’t deplete when player lost life</w:t>
-      </w:r>
-    </w:p>
-    <w:p>
-      <w:pPr>
-        <w:pStyle w:val="ListParagraph"/>
-        <w:numPr>
-          <w:ilvl w:val="0"/>
-          <w:numId w:val="39"/>
-        </w:numPr>
-        <w:rPr>
-          <w:highlight w:val="red"/>
-          <w:lang w:val="en-US"/>
-        </w:rPr>
-      </w:pPr>
-      <w:r>
-        <w:rPr>
-          <w:highlight w:val="red"/>
-          <w:lang w:val="en-US"/>
-        </w:rPr>
-        <w:t xml:space="preserve">player/enemy sprite disappears sometimes when interrupted in </w:t>
+          <w:highlight w:val="magenta"/>
+          <w:lang w:val="en-US"/>
+        </w:rPr>
+        <w:t xml:space="preserve"> (force sprite enable if not </w:t>
       </w:r>
       <w:proofErr w:type="spellStart"/>
       <w:r>
         <w:rPr>
-          <w:highlight w:val="red"/>
+          <w:highlight w:val="magenta"/>
           <w:lang w:val="en-US"/>
         </w:rPr>
         <w:t>invul</w:t>
@@ -5534,64 +5531,34 @@
       <w:proofErr w:type="spellEnd"/>
       <w:r>
         <w:rPr>
-          <w:highlight w:val="red"/>
-          <w:lang w:val="en-US"/>
-        </w:rPr>
-        <w:t xml:space="preserve"> </w:t>
-      </w:r>
-      <w:r>
-        <w:rPr>
-          <w:highlight w:val="red"/>
-          <w:lang w:val="en-US"/>
-        </w:rPr>
-        <w:t xml:space="preserve">(force sprite enable </w:t>
-      </w:r>
-      <w:r>
-        <w:rPr>
-          <w:highlight w:val="red"/>
-          <w:lang w:val="en-US"/>
-        </w:rPr>
-        <w:t xml:space="preserve">if not </w:t>
+          <w:highlight w:val="magenta"/>
+          <w:lang w:val="en-US"/>
+        </w:rPr>
+        <w:t xml:space="preserve">, make sure </w:t>
       </w:r>
       <w:proofErr w:type="spellStart"/>
       <w:r>
         <w:rPr>
-          <w:highlight w:val="red"/>
-          <w:lang w:val="en-US"/>
-        </w:rPr>
-        <w:t>invul</w:t>
+          <w:highlight w:val="magenta"/>
+          <w:lang w:val="en-US"/>
+        </w:rPr>
+        <w:t>its</w:t>
       </w:r>
       <w:proofErr w:type="spellEnd"/>
       <w:r>
         <w:rPr>
-          <w:highlight w:val="red"/>
-          <w:lang w:val="en-US"/>
-        </w:rPr>
-        <w:t xml:space="preserve">, make sure </w:t>
-      </w:r>
-      <w:proofErr w:type="spellStart"/>
-      <w:r>
-        <w:rPr>
-          <w:highlight w:val="red"/>
-          <w:lang w:val="en-US"/>
-        </w:rPr>
-        <w:t>its</w:t>
-      </w:r>
-      <w:proofErr w:type="spellEnd"/>
-      <w:r>
-        <w:rPr>
-          <w:highlight w:val="red"/>
-          <w:lang w:val="en-US"/>
-        </w:rPr>
-        <w:t xml:space="preserve"> not disabling the whole object</w:t>
-      </w:r>
-      <w:r>
-        <w:rPr>
-          <w:highlight w:val="red"/>
-          <w:lang w:val="en-US"/>
-        </w:rPr>
-        <w:t>)</w:t>
-      </w:r>
+          <w:highlight w:val="magenta"/>
+          <w:lang w:val="en-US"/>
+        </w:rPr>
+        <w:t xml:space="preserve"> not disabling the whole object)</w:t>
+      </w:r>
+    </w:p>
+    <w:p>
+      <w:pPr>
+        <w:rPr>
+          <w:lang w:val="en-US"/>
+        </w:rPr>
+      </w:pPr>
       <w:bookmarkStart w:id="16" w:name="_GoBack"/>
       <w:bookmarkEnd w:id="16"/>
     </w:p>
@@ -5600,6 +5567,26 @@
         <w:pStyle w:val="ListParagraph"/>
         <w:numPr>
           <w:ilvl w:val="0"/>
+          <w:numId w:val="39"/>
+        </w:numPr>
+        <w:rPr>
+          <w:highlight w:val="red"/>
+          <w:lang w:val="en-US"/>
+        </w:rPr>
+      </w:pPr>
+      <w:r>
+        <w:rPr>
+          <w:highlight w:val="red"/>
+          <w:lang w:val="en-US"/>
+        </w:rPr>
+        <w:t>Night core didn’t deplete when player lost life</w:t>
+      </w:r>
+    </w:p>
+    <w:p>
+      <w:pPr>
+        <w:pStyle w:val="ListParagraph"/>
+        <w:numPr>
+          <w:ilvl w:val="0"/>
           <w:numId w:val="6"/>
         </w:numPr>
         <w:rPr>
@@ -6102,19 +6089,85 @@
     <w:p/>
     <w:p>
       <w:pPr>
-        <w:rPr>
-          <w:rFonts w:asciiTheme="majorHAnsi" w:eastAsiaTheme="majorEastAsia" w:hAnsiTheme="majorHAnsi" w:cstheme="majorBidi"/>
-          <w:color w:val="2E74B5" w:themeColor="accent1" w:themeShade="BF"/>
-          <w:sz w:val="32"/>
-          <w:szCs w:val="40"/>
-          <w:lang w:val="en-US"/>
-        </w:rPr>
-      </w:pPr>
-      <w:r>
-        <w:rPr>
-          <w:lang w:val="en-US"/>
-        </w:rPr>
-        <w:br w:type="page"/>
+        <w:pStyle w:val="Heading3"/>
+        <w:rPr>
+          <w:lang w:val="en-US"/>
+        </w:rPr>
+      </w:pPr>
+      <w:bookmarkStart w:id="17" w:name="_Toc102511768"/>
+      <w:r>
+        <w:rPr>
+          <w:lang w:val="en-US"/>
+        </w:rPr>
+        <w:t>NOTES</w:t>
+      </w:r>
+      <w:bookmarkEnd w:id="17"/>
+    </w:p>
+    <w:p>
+      <w:pPr>
+        <w:rPr>
+          <w:lang w:val="en-US"/>
+        </w:rPr>
+      </w:pPr>
+      <w:r>
+        <w:rPr>
+          <w:lang w:val="en-US"/>
+        </w:rPr>
+        <w:t xml:space="preserve">Refrain from creating </w:t>
+      </w:r>
+      <w:proofErr w:type="spellStart"/>
+      <w:r>
+        <w:rPr>
+          <w:lang w:val="en-US"/>
+        </w:rPr>
+        <w:t>monobehaviours</w:t>
+      </w:r>
+      <w:proofErr w:type="spellEnd"/>
+      <w:r>
+        <w:rPr>
+          <w:lang w:val="en-US"/>
+        </w:rPr>
+        <w:t xml:space="preserve"> with “new”</w:t>
+      </w:r>
+    </w:p>
+    <w:p>
+      <w:pPr>
+        <w:rPr>
+          <w:lang w:val="en-US"/>
+        </w:rPr>
+      </w:pPr>
+      <w:r>
+        <w:rPr>
+          <w:lang w:val="en-US"/>
+        </w:rPr>
+        <w:lastRenderedPageBreak/>
+        <w:t>Sprite color can’t be controlled by renderer</w:t>
+      </w:r>
+    </w:p>
+    <w:p>
+      <w:pPr>
+        <w:rPr>
+          <w:lang w:val="en-US"/>
+        </w:rPr>
+      </w:pPr>
+      <w:r>
+        <w:rPr>
+          <w:lang w:val="en-US"/>
+        </w:rPr>
+        <w:t>Unity limits fps by default</w:t>
+      </w:r>
+    </w:p>
+    <w:p>
+      <w:pPr>
+        <w:rPr>
+          <w:lang w:val="en-US"/>
+        </w:rPr>
+      </w:pPr>
+      <w:r>
+        <w:rPr>
+          <w:lang w:val="en-US"/>
+        </w:rPr>
+        <w:t>Remember to change score save path</w:t>
       </w:r>
     </w:p>
     <w:p>
@@ -6124,12 +6177,11 @@
           <w:lang w:val="en-US"/>
         </w:rPr>
       </w:pPr>
-      <w:bookmarkStart w:id="17" w:name="_Toc102511760"/>
-      <w:r>
-        <w:rPr>
-          <w:lang w:val="en-US"/>
-        </w:rPr>
-        <w:lastRenderedPageBreak/>
+      <w:bookmarkStart w:id="18" w:name="_Toc102511760"/>
+      <w:r>
+        <w:rPr>
+          <w:lang w:val="en-US"/>
+        </w:rPr>
         <w:t xml:space="preserve">Features in </w:t>
       </w:r>
       <w:r>
@@ -6138,7 +6190,7 @@
         </w:rPr>
         <w:t>versions</w:t>
       </w:r>
-      <w:bookmarkEnd w:id="17"/>
+      <w:bookmarkEnd w:id="18"/>
     </w:p>
     <w:p>
       <w:pPr>
@@ -6232,14 +6284,14 @@
           <w:lang w:val="en-US"/>
         </w:rPr>
       </w:pPr>
-      <w:bookmarkStart w:id="18" w:name="_Toc102511761"/>
+      <w:bookmarkStart w:id="19" w:name="_Toc102511761"/>
       <w:r>
         <w:rPr>
           <w:lang w:val="en-US"/>
         </w:rPr>
         <w:t>0.0.1</w:t>
       </w:r>
-      <w:bookmarkEnd w:id="18"/>
+      <w:bookmarkEnd w:id="19"/>
     </w:p>
     <w:p>
       <w:pPr>
@@ -6920,6 +6972,7 @@
         <w:rPr>
           <w:lang w:val="en-US"/>
         </w:rPr>
+        <w:lastRenderedPageBreak/>
         <w:t>Dialog UI</w:t>
       </w:r>
     </w:p>
@@ -6937,15 +6990,14 @@
           <w:lang w:val="en-US"/>
         </w:rPr>
       </w:pPr>
-      <w:bookmarkStart w:id="19" w:name="_Toc102511762"/>
-      <w:r>
-        <w:rPr>
-          <w:lang w:val="en-US"/>
-        </w:rPr>
-        <w:lastRenderedPageBreak/>
+      <w:bookmarkStart w:id="20" w:name="_Toc102511762"/>
+      <w:r>
+        <w:rPr>
+          <w:lang w:val="en-US"/>
+        </w:rPr>
         <w:t>0.0.2</w:t>
       </w:r>
-      <w:bookmarkEnd w:id="19"/>
+      <w:bookmarkEnd w:id="20"/>
     </w:p>
     <w:p>
       <w:pPr>
@@ -7321,14 +7373,14 @@
           <w:lang w:val="en-US"/>
         </w:rPr>
       </w:pPr>
-      <w:bookmarkStart w:id="20" w:name="_Toc102511763"/>
+      <w:bookmarkStart w:id="21" w:name="_Toc102511763"/>
       <w:r>
         <w:rPr>
           <w:lang w:val="en-US"/>
         </w:rPr>
         <w:t>0.0.3</w:t>
       </w:r>
-      <w:bookmarkEnd w:id="20"/>
+      <w:bookmarkEnd w:id="21"/>
     </w:p>
     <w:p>
       <w:pPr>
@@ -7627,14 +7679,14 @@
           <w:lang w:val="en-US"/>
         </w:rPr>
       </w:pPr>
-      <w:bookmarkStart w:id="21" w:name="_Toc102511764"/>
+      <w:bookmarkStart w:id="22" w:name="_Toc102511764"/>
       <w:r>
         <w:rPr>
           <w:lang w:val="en-US"/>
         </w:rPr>
         <w:t>0.0.4</w:t>
       </w:r>
-      <w:bookmarkEnd w:id="21"/>
+      <w:bookmarkEnd w:id="22"/>
     </w:p>
     <w:p>
       <w:pPr>
@@ -7669,6 +7721,7 @@
         <w:rPr>
           <w:lang w:val="en-US"/>
         </w:rPr>
+        <w:lastRenderedPageBreak/>
         <w:t>Can programmatically switch stage</w:t>
       </w:r>
     </w:p>
@@ -7723,7 +7776,6 @@
         <w:rPr>
           <w:lang w:val="en-US"/>
         </w:rPr>
-        <w:lastRenderedPageBreak/>
         <w:t>New bullet type: laser</w:t>
       </w:r>
     </w:p>
@@ -8080,14 +8132,14 @@
           <w:lang w:val="en-US"/>
         </w:rPr>
       </w:pPr>
-      <w:bookmarkStart w:id="22" w:name="_Toc102511765"/>
+      <w:bookmarkStart w:id="23" w:name="_Toc102511765"/>
       <w:r>
         <w:rPr>
           <w:lang w:val="en-US"/>
         </w:rPr>
         <w:t>0.0.5</w:t>
       </w:r>
-      <w:bookmarkEnd w:id="22"/>
+      <w:bookmarkEnd w:id="23"/>
     </w:p>
     <w:p>
       <w:pPr>
@@ -8543,32 +8595,6 @@
           <w:lang w:val="en-US"/>
         </w:rPr>
       </w:pPr>
-      <w:bookmarkStart w:id="23" w:name="_Toc102511766"/>
-      <w:r>
-        <w:rPr>
-          <w:lang w:val="en-US"/>
-        </w:rPr>
-        <w:t>NOTES</w:t>
-      </w:r>
-      <w:bookmarkEnd w:id="23"/>
-    </w:p>
-    <w:p>
-      <w:pPr>
-        <w:pStyle w:val="ListParagraph"/>
-        <w:numPr>
-          <w:ilvl w:val="0"/>
-          <w:numId w:val="17"/>
-        </w:numPr>
-        <w:rPr>
-          <w:lang w:val="en-US"/>
-        </w:rPr>
-      </w:pPr>
-      <w:r>
-        <w:rPr>
-          <w:lang w:val="en-US"/>
-        </w:rPr>
-        <w:t>Sprite color can’t be controlled by renderer</w:t>
-      </w:r>
     </w:p>
     <w:p>
       <w:pPr>
@@ -8582,7 +8608,6 @@
         <w:rPr>
           <w:lang w:val="en-US"/>
         </w:rPr>
-        <w:lastRenderedPageBreak/>
         <w:t>0.0.</w:t>
       </w:r>
       <w:r>
@@ -9038,49 +9063,6 @@
           <w:lang w:val="en-US"/>
         </w:rPr>
       </w:pPr>
-    </w:p>
-    <w:p>
-      <w:pPr>
-        <w:pStyle w:val="Heading3"/>
-        <w:rPr>
-          <w:lang w:val="en-US"/>
-        </w:rPr>
-      </w:pPr>
-      <w:bookmarkStart w:id="25" w:name="_Toc102511768"/>
-      <w:r>
-        <w:rPr>
-          <w:lang w:val="en-US"/>
-        </w:rPr>
-        <w:t>NOTES</w:t>
-      </w:r>
-      <w:bookmarkEnd w:id="25"/>
-    </w:p>
-    <w:p>
-      <w:pPr>
-        <w:rPr>
-          <w:lang w:val="en-US"/>
-        </w:rPr>
-      </w:pPr>
-      <w:r>
-        <w:rPr>
-          <w:lang w:val="en-US"/>
-        </w:rPr>
-        <w:t xml:space="preserve">Refrain from creating </w:t>
-      </w:r>
-      <w:proofErr w:type="spellStart"/>
-      <w:r>
-        <w:rPr>
-          <w:lang w:val="en-US"/>
-        </w:rPr>
-        <w:t>monobehaviours</w:t>
-      </w:r>
-      <w:proofErr w:type="spellEnd"/>
-      <w:r>
-        <w:rPr>
-          <w:lang w:val="en-US"/>
-        </w:rPr>
-        <w:t xml:space="preserve"> with “new”</w:t>
-      </w:r>
     </w:p>
     <w:p>
       <w:pPr>
@@ -9113,7 +9095,7 @@
           <w:lang w:val="en-US"/>
         </w:rPr>
       </w:pPr>
-      <w:bookmarkStart w:id="26" w:name="_Toc102511769"/>
+      <w:bookmarkStart w:id="25" w:name="_Toc102511769"/>
       <w:r>
         <w:rPr>
           <w:lang w:val="en-US"/>
@@ -9121,7 +9103,7 @@
         <w:lastRenderedPageBreak/>
         <w:t>0.0.7</w:t>
       </w:r>
-      <w:bookmarkEnd w:id="26"/>
+      <w:bookmarkEnd w:id="25"/>
     </w:p>
     <w:p>
       <w:pPr>
@@ -9567,14 +9549,14 @@
           <w:lang w:val="en-US"/>
         </w:rPr>
       </w:pPr>
-      <w:bookmarkStart w:id="27" w:name="_Toc102511770"/>
+      <w:bookmarkStart w:id="26" w:name="_Toc102511770"/>
       <w:r>
         <w:rPr>
           <w:lang w:val="en-US"/>
         </w:rPr>
         <w:t>0.0.8</w:t>
       </w:r>
-      <w:bookmarkEnd w:id="27"/>
+      <w:bookmarkEnd w:id="26"/>
     </w:p>
     <w:p>
       <w:pPr>
@@ -10146,835 +10128,882 @@
           <w:lang w:val="en-US"/>
         </w:rPr>
       </w:pPr>
-      <w:bookmarkStart w:id="28" w:name="_Toc102511771"/>
+      <w:bookmarkStart w:id="27" w:name="_Toc102511771"/>
       <w:r>
         <w:rPr>
           <w:lang w:val="en-US"/>
         </w:rPr>
         <w:t>0.1.0 (2022)</w:t>
       </w:r>
+      <w:bookmarkEnd w:id="27"/>
+    </w:p>
+    <w:p>
+      <w:pPr>
+        <w:rPr>
+          <w:lang w:val="en-US"/>
+        </w:rPr>
+      </w:pPr>
+    </w:p>
+    <w:p>
+      <w:pPr>
+        <w:pStyle w:val="ListParagraph"/>
+        <w:numPr>
+          <w:ilvl w:val="0"/>
+          <w:numId w:val="33"/>
+        </w:numPr>
+        <w:rPr>
+          <w:lang w:val="en-US"/>
+        </w:rPr>
+      </w:pPr>
+      <w:r>
+        <w:rPr>
+          <w:lang w:val="en-US"/>
+        </w:rPr>
+        <w:t>Refactored and reformatted the project</w:t>
+      </w:r>
+    </w:p>
+    <w:p>
+      <w:pPr>
+        <w:pStyle w:val="ListParagraph"/>
+        <w:numPr>
+          <w:ilvl w:val="0"/>
+          <w:numId w:val="33"/>
+        </w:numPr>
+        <w:rPr>
+          <w:lang w:val="en-US"/>
+        </w:rPr>
+      </w:pPr>
+      <w:r>
+        <w:rPr>
+          <w:lang w:val="en-US"/>
+        </w:rPr>
+        <w:t xml:space="preserve">Decoupled a lot of components from </w:t>
+      </w:r>
+      <w:proofErr w:type="spellStart"/>
+      <w:r>
+        <w:rPr>
+          <w:lang w:val="en-US"/>
+        </w:rPr>
+        <w:t>GameControl</w:t>
+      </w:r>
+      <w:proofErr w:type="spellEnd"/>
+      <w:r>
+        <w:rPr>
+          <w:lang w:val="en-US"/>
+        </w:rPr>
+        <w:t xml:space="preserve"> and UI</w:t>
+      </w:r>
+    </w:p>
+    <w:p>
+      <w:pPr>
+        <w:pStyle w:val="ListParagraph"/>
+        <w:numPr>
+          <w:ilvl w:val="0"/>
+          <w:numId w:val="33"/>
+        </w:numPr>
+        <w:rPr>
+          <w:lang w:val="en-US"/>
+        </w:rPr>
+      </w:pPr>
+      <w:r>
+        <w:rPr>
+          <w:lang w:val="en-US"/>
+        </w:rPr>
+        <w:t>Fixed stage initialization after restart</w:t>
+      </w:r>
+    </w:p>
+    <w:p>
+      <w:pPr>
+        <w:pStyle w:val="ListParagraph"/>
+        <w:numPr>
+          <w:ilvl w:val="0"/>
+          <w:numId w:val="33"/>
+        </w:numPr>
+        <w:rPr>
+          <w:lang w:val="en-US"/>
+        </w:rPr>
+      </w:pPr>
+      <w:r>
+        <w:rPr>
+          <w:lang w:val="en-US"/>
+        </w:rPr>
+        <w:t xml:space="preserve">Inherited boss phase routines from </w:t>
+      </w:r>
+      <w:proofErr w:type="spellStart"/>
+      <w:r>
+        <w:rPr>
+          <w:lang w:val="en-US"/>
+        </w:rPr>
+        <w:t>Phaser</w:t>
+      </w:r>
+      <w:proofErr w:type="spellEnd"/>
+      <w:r>
+        <w:rPr>
+          <w:lang w:val="en-US"/>
+        </w:rPr>
+        <w:t xml:space="preserve"> so it doesn’t get crowded </w:t>
+      </w:r>
+    </w:p>
+    <w:p>
+      <w:pPr>
+        <w:pStyle w:val="ListParagraph"/>
+        <w:numPr>
+          <w:ilvl w:val="0"/>
+          <w:numId w:val="33"/>
+        </w:numPr>
+        <w:rPr>
+          <w:lang w:val="en-US"/>
+        </w:rPr>
+      </w:pPr>
+      <w:proofErr w:type="spellStart"/>
+      <w:r>
+        <w:rPr>
+          <w:lang w:val="en-US"/>
+        </w:rPr>
+        <w:t>U</w:t>
+      </w:r>
+      <w:r>
+        <w:rPr>
+          <w:lang w:val="en-US"/>
+        </w:rPr>
+        <w:t>pscale</w:t>
+      </w:r>
+      <w:r>
+        <w:rPr>
+          <w:lang w:val="en-US"/>
+        </w:rPr>
+        <w:t>d</w:t>
+      </w:r>
+      <w:proofErr w:type="spellEnd"/>
+      <w:r>
+        <w:rPr>
+          <w:lang w:val="en-US"/>
+        </w:rPr>
+        <w:t xml:space="preserve"> stage canvas</w:t>
+      </w:r>
+    </w:p>
+    <w:p>
+      <w:pPr>
+        <w:pStyle w:val="ListParagraph"/>
+        <w:numPr>
+          <w:ilvl w:val="0"/>
+          <w:numId w:val="33"/>
+        </w:numPr>
+        <w:rPr>
+          <w:lang w:val="en-US"/>
+        </w:rPr>
+      </w:pPr>
+      <w:r>
+        <w:rPr>
+          <w:lang w:val="en-US"/>
+        </w:rPr>
+        <w:t>Change</w:t>
+      </w:r>
+      <w:r>
+        <w:rPr>
+          <w:lang w:val="en-US"/>
+        </w:rPr>
+        <w:t>d</w:t>
+      </w:r>
+      <w:r>
+        <w:rPr>
+          <w:lang w:val="en-US"/>
+        </w:rPr>
+        <w:t xml:space="preserve"> all normal </w:t>
+      </w:r>
+      <w:proofErr w:type="spellStart"/>
+      <w:r>
+        <w:rPr>
+          <w:lang w:val="en-US"/>
+        </w:rPr>
+        <w:t>textassets</w:t>
+      </w:r>
+      <w:proofErr w:type="spellEnd"/>
+      <w:r>
+        <w:rPr>
+          <w:lang w:val="en-US"/>
+        </w:rPr>
+        <w:t xml:space="preserve"> to </w:t>
+      </w:r>
+      <w:proofErr w:type="spellStart"/>
+      <w:r>
+        <w:rPr>
+          <w:lang w:val="en-US"/>
+        </w:rPr>
+        <w:t>TMPro</w:t>
+      </w:r>
+      <w:proofErr w:type="spellEnd"/>
+    </w:p>
+    <w:p>
+      <w:pPr>
+        <w:pStyle w:val="ListParagraph"/>
+        <w:numPr>
+          <w:ilvl w:val="0"/>
+          <w:numId w:val="33"/>
+        </w:numPr>
+        <w:rPr>
+          <w:lang w:val="en-US"/>
+        </w:rPr>
+      </w:pPr>
+      <w:r>
+        <w:rPr>
+          <w:lang w:val="en-US"/>
+        </w:rPr>
+        <w:t xml:space="preserve">Added </w:t>
+      </w:r>
+      <w:proofErr w:type="spellStart"/>
+      <w:r>
+        <w:rPr>
+          <w:lang w:val="en-US"/>
+        </w:rPr>
+        <w:t>toggleable</w:t>
+      </w:r>
+      <w:proofErr w:type="spellEnd"/>
+      <w:r>
+        <w:rPr>
+          <w:lang w:val="en-US"/>
+        </w:rPr>
+        <w:t xml:space="preserve"> invulnerability indicator to boss </w:t>
+      </w:r>
+      <w:proofErr w:type="spellStart"/>
+      <w:r>
+        <w:rPr>
+          <w:lang w:val="en-US"/>
+        </w:rPr>
+        <w:t>hp</w:t>
+      </w:r>
+      <w:proofErr w:type="spellEnd"/>
+      <w:r>
+        <w:rPr>
+          <w:lang w:val="en-US"/>
+        </w:rPr>
+        <w:t xml:space="preserve"> bar</w:t>
+      </w:r>
+    </w:p>
+    <w:p>
+      <w:pPr>
+        <w:pStyle w:val="ListParagraph"/>
+        <w:numPr>
+          <w:ilvl w:val="0"/>
+          <w:numId w:val="33"/>
+        </w:numPr>
+        <w:rPr>
+          <w:lang w:val="en-US"/>
+        </w:rPr>
+      </w:pPr>
+      <w:r>
+        <w:rPr>
+          <w:lang w:val="en-US"/>
+        </w:rPr>
+        <w:t xml:space="preserve">Moved boss </w:t>
+      </w:r>
+      <w:proofErr w:type="spellStart"/>
+      <w:r>
+        <w:rPr>
+          <w:lang w:val="en-US"/>
+        </w:rPr>
+        <w:t>init</w:t>
+      </w:r>
+      <w:proofErr w:type="spellEnd"/>
+      <w:r>
+        <w:rPr>
+          <w:lang w:val="en-US"/>
+        </w:rPr>
+        <w:t xml:space="preserve"> from </w:t>
+      </w:r>
+      <w:proofErr w:type="spellStart"/>
+      <w:r>
+        <w:rPr>
+          <w:lang w:val="en-US"/>
+        </w:rPr>
+        <w:t>enemylib</w:t>
+      </w:r>
+      <w:proofErr w:type="spellEnd"/>
+      <w:r>
+        <w:rPr>
+          <w:lang w:val="en-US"/>
+        </w:rPr>
+        <w:t xml:space="preserve"> to stage </w:t>
+      </w:r>
+      <w:proofErr w:type="spellStart"/>
+      <w:r>
+        <w:rPr>
+          <w:lang w:val="en-US"/>
+        </w:rPr>
+        <w:t>init</w:t>
+      </w:r>
+      <w:proofErr w:type="spellEnd"/>
+    </w:p>
+    <w:p>
+      <w:pPr>
+        <w:pStyle w:val="ListParagraph"/>
+        <w:numPr>
+          <w:ilvl w:val="0"/>
+          <w:numId w:val="33"/>
+        </w:numPr>
+        <w:rPr>
+          <w:lang w:val="en-US"/>
+        </w:rPr>
+      </w:pPr>
+      <w:r>
+        <w:rPr>
+          <w:lang w:val="en-US"/>
+        </w:rPr>
+        <w:t xml:space="preserve">Added a difficulty modifier to stage </w:t>
+      </w:r>
+      <w:proofErr w:type="spellStart"/>
+      <w:r>
+        <w:rPr>
+          <w:lang w:val="en-US"/>
+        </w:rPr>
+        <w:t>init</w:t>
+      </w:r>
+      <w:proofErr w:type="spellEnd"/>
+      <w:r>
+        <w:rPr>
+          <w:lang w:val="en-US"/>
+        </w:rPr>
+        <w:t xml:space="preserve"> that affects enemy </w:t>
+      </w:r>
+      <w:proofErr w:type="spellStart"/>
+      <w:r>
+        <w:rPr>
+          <w:lang w:val="en-US"/>
+        </w:rPr>
+        <w:t>shootspeed</w:t>
+      </w:r>
+      <w:proofErr w:type="spellEnd"/>
+      <w:r>
+        <w:rPr>
+          <w:lang w:val="en-US"/>
+        </w:rPr>
+        <w:t xml:space="preserve"> and bullet cou</w:t>
+      </w:r>
+      <w:r>
+        <w:rPr>
+          <w:lang w:val="en-US"/>
+        </w:rPr>
+        <w:t>nt in patterns. Difficulties  1, 3, 5, 7</w:t>
+      </w:r>
+    </w:p>
+    <w:p>
+      <w:pPr>
+        <w:pStyle w:val="ListParagraph"/>
+        <w:numPr>
+          <w:ilvl w:val="0"/>
+          <w:numId w:val="33"/>
+        </w:numPr>
+        <w:rPr>
+          <w:lang w:val="en-US"/>
+        </w:rPr>
+      </w:pPr>
+      <w:r>
+        <w:rPr>
+          <w:lang w:val="en-US"/>
+        </w:rPr>
+        <w:t>Added a difficulty selection</w:t>
+      </w:r>
+      <w:r>
+        <w:rPr>
+          <w:lang w:val="en-US"/>
+        </w:rPr>
+        <w:t xml:space="preserve"> screen</w:t>
+      </w:r>
+      <w:r>
+        <w:rPr>
+          <w:lang w:val="en-US"/>
+        </w:rPr>
+        <w:t xml:space="preserve"> to main menu</w:t>
+      </w:r>
+    </w:p>
+    <w:p>
+      <w:pPr>
+        <w:pStyle w:val="ListParagraph"/>
+        <w:numPr>
+          <w:ilvl w:val="0"/>
+          <w:numId w:val="33"/>
+        </w:numPr>
+        <w:rPr>
+          <w:lang w:val="en-US"/>
+        </w:rPr>
+      </w:pPr>
+      <w:r>
+        <w:rPr>
+          <w:lang w:val="en-US"/>
+        </w:rPr>
+        <w:t xml:space="preserve">Fixed character movement speed, wasn’t using </w:t>
+      </w:r>
+      <w:proofErr w:type="spellStart"/>
+      <w:r>
+        <w:rPr>
+          <w:lang w:val="en-US"/>
+        </w:rPr>
+        <w:t>deltatime</w:t>
+      </w:r>
+      <w:proofErr w:type="spellEnd"/>
+      <w:r>
+        <w:rPr>
+          <w:lang w:val="en-US"/>
+        </w:rPr>
+        <w:t xml:space="preserve"> so it was different between </w:t>
+      </w:r>
+      <w:proofErr w:type="spellStart"/>
+      <w:r>
+        <w:rPr>
+          <w:lang w:val="en-US"/>
+        </w:rPr>
+        <w:t>dev</w:t>
+      </w:r>
+      <w:proofErr w:type="spellEnd"/>
+      <w:r>
+        <w:rPr>
+          <w:lang w:val="en-US"/>
+        </w:rPr>
+        <w:t xml:space="preserve"> and build</w:t>
+      </w:r>
+    </w:p>
+    <w:p>
+      <w:pPr>
+        <w:pStyle w:val="ListParagraph"/>
+        <w:numPr>
+          <w:ilvl w:val="0"/>
+          <w:numId w:val="33"/>
+        </w:numPr>
+        <w:rPr>
+          <w:lang w:val="en-US"/>
+        </w:rPr>
+      </w:pPr>
+      <w:r>
+        <w:rPr>
+          <w:lang w:val="en-US"/>
+        </w:rPr>
+        <w:t xml:space="preserve">Fixed </w:t>
+      </w:r>
+      <w:proofErr w:type="spellStart"/>
+      <w:r>
+        <w:rPr>
+          <w:lang w:val="en-US"/>
+        </w:rPr>
+        <w:t>midboss</w:t>
+      </w:r>
+      <w:proofErr w:type="spellEnd"/>
+      <w:r>
+        <w:rPr>
+          <w:lang w:val="en-US"/>
+        </w:rPr>
+        <w:t xml:space="preserve"> timer</w:t>
+      </w:r>
+    </w:p>
+    <w:p>
+      <w:pPr>
+        <w:pStyle w:val="ListParagraph"/>
+        <w:rPr>
+          <w:lang w:val="en-US"/>
+        </w:rPr>
+      </w:pPr>
+    </w:p>
+    <w:p>
+      <w:pPr>
+        <w:pStyle w:val="Heading1"/>
+        <w:rPr>
+          <w:lang w:val="en-US"/>
+        </w:rPr>
+      </w:pPr>
+      <w:bookmarkStart w:id="28" w:name="_Toc102511772"/>
+      <w:r>
+        <w:rPr>
+          <w:lang w:val="en-US"/>
+        </w:rPr>
+        <w:t>0.</w:t>
+      </w:r>
+      <w:r>
+        <w:rPr>
+          <w:lang w:val="en-US"/>
+        </w:rPr>
+        <w:t>1</w:t>
+      </w:r>
+      <w:r>
+        <w:rPr>
+          <w:lang w:val="en-US"/>
+        </w:rPr>
+        <w:t>.</w:t>
+      </w:r>
+      <w:r>
+        <w:rPr>
+          <w:lang w:val="en-US"/>
+        </w:rPr>
+        <w:t>1</w:t>
+      </w:r>
       <w:bookmarkEnd w:id="28"/>
     </w:p>
     <w:p>
       <w:pPr>
-        <w:rPr>
-          <w:lang w:val="en-US"/>
-        </w:rPr>
-      </w:pPr>
-    </w:p>
-    <w:p>
-      <w:pPr>
-        <w:pStyle w:val="ListParagraph"/>
-        <w:numPr>
-          <w:ilvl w:val="0"/>
-          <w:numId w:val="33"/>
-        </w:numPr>
-        <w:rPr>
-          <w:lang w:val="en-US"/>
-        </w:rPr>
-      </w:pPr>
-      <w:r>
-        <w:rPr>
-          <w:lang w:val="en-US"/>
-        </w:rPr>
-        <w:t>Refactored and reformatted the project</w:t>
-      </w:r>
-    </w:p>
-    <w:p>
-      <w:pPr>
-        <w:pStyle w:val="ListParagraph"/>
-        <w:numPr>
-          <w:ilvl w:val="0"/>
-          <w:numId w:val="33"/>
-        </w:numPr>
-        <w:rPr>
-          <w:lang w:val="en-US"/>
-        </w:rPr>
-      </w:pPr>
-      <w:r>
-        <w:rPr>
-          <w:lang w:val="en-US"/>
-        </w:rPr>
-        <w:t xml:space="preserve">Decoupled a lot of components from </w:t>
+        <w:pStyle w:val="ListParagraph"/>
+        <w:numPr>
+          <w:ilvl w:val="0"/>
+          <w:numId w:val="6"/>
+        </w:numPr>
+        <w:rPr>
+          <w:lang w:val="en-US"/>
+        </w:rPr>
+      </w:pPr>
+      <w:r>
+        <w:rPr>
+          <w:lang w:val="en-US"/>
+        </w:rPr>
+        <w:t>M</w:t>
+      </w:r>
+      <w:r>
+        <w:rPr>
+          <w:lang w:val="en-US"/>
+        </w:rPr>
+        <w:t>ove</w:t>
+      </w:r>
+      <w:r>
+        <w:rPr>
+          <w:lang w:val="en-US"/>
+        </w:rPr>
+        <w:t>d</w:t>
+      </w:r>
+      <w:r>
+        <w:rPr>
+          <w:lang w:val="en-US"/>
+        </w:rPr>
+        <w:t xml:space="preserve"> </w:t>
       </w:r>
       <w:proofErr w:type="spellStart"/>
       <w:r>
         <w:rPr>
           <w:lang w:val="en-US"/>
         </w:rPr>
-        <w:t>GameControl</w:t>
+        <w:t>stagehandling</w:t>
       </w:r>
       <w:proofErr w:type="spellEnd"/>
       <w:r>
         <w:rPr>
           <w:lang w:val="en-US"/>
         </w:rPr>
-        <w:t xml:space="preserve"> and UI</w:t>
-      </w:r>
-    </w:p>
-    <w:p>
-      <w:pPr>
-        <w:pStyle w:val="ListParagraph"/>
-        <w:numPr>
-          <w:ilvl w:val="0"/>
-          <w:numId w:val="33"/>
-        </w:numPr>
-        <w:rPr>
-          <w:lang w:val="en-US"/>
-        </w:rPr>
-      </w:pPr>
-      <w:r>
-        <w:rPr>
-          <w:lang w:val="en-US"/>
-        </w:rPr>
-        <w:t>Fixed stage initialization after restart</w:t>
-      </w:r>
-    </w:p>
-    <w:p>
-      <w:pPr>
-        <w:pStyle w:val="ListParagraph"/>
-        <w:numPr>
-          <w:ilvl w:val="0"/>
-          <w:numId w:val="33"/>
-        </w:numPr>
-        <w:rPr>
-          <w:lang w:val="en-US"/>
-        </w:rPr>
-      </w:pPr>
-      <w:r>
-        <w:rPr>
-          <w:lang w:val="en-US"/>
-        </w:rPr>
-        <w:t xml:space="preserve">Inherited boss phase routines from </w:t>
+        <w:t xml:space="preserve"> </w:t>
+      </w:r>
+      <w:r>
+        <w:rPr>
+          <w:lang w:val="en-US"/>
+        </w:rPr>
+        <w:t>routines</w:t>
+      </w:r>
+      <w:r>
+        <w:rPr>
+          <w:lang w:val="en-US"/>
+        </w:rPr>
+        <w:t xml:space="preserve"> from handler switch</w:t>
+      </w:r>
+      <w:r>
+        <w:rPr>
+          <w:lang w:val="en-US"/>
+        </w:rPr>
+        <w:t xml:space="preserve"> to their corresponding files</w:t>
+      </w:r>
+    </w:p>
+    <w:p>
+      <w:pPr>
+        <w:pStyle w:val="ListParagraph"/>
+        <w:numPr>
+          <w:ilvl w:val="0"/>
+          <w:numId w:val="6"/>
+        </w:numPr>
+        <w:rPr>
+          <w:lang w:val="en-US"/>
+        </w:rPr>
+      </w:pPr>
+      <w:r>
+        <w:rPr>
+          <w:lang w:val="en-US"/>
+        </w:rPr>
+        <w:t>Handle stage switching by reloading the same scene but swap scripts</w:t>
+      </w:r>
+    </w:p>
+    <w:p>
+      <w:pPr>
+        <w:pStyle w:val="ListParagraph"/>
+        <w:numPr>
+          <w:ilvl w:val="0"/>
+          <w:numId w:val="6"/>
+        </w:numPr>
+        <w:rPr>
+          <w:lang w:val="en-US"/>
+        </w:rPr>
+      </w:pPr>
+      <w:r>
+        <w:rPr>
+          <w:lang w:val="en-US"/>
+        </w:rPr>
+        <w:t>Reworked dialog handling to be more flexible</w:t>
+      </w:r>
+    </w:p>
+    <w:p>
+      <w:pPr>
+        <w:pStyle w:val="ListParagraph"/>
+        <w:numPr>
+          <w:ilvl w:val="0"/>
+          <w:numId w:val="6"/>
+        </w:numPr>
+        <w:rPr>
+          <w:lang w:val="en-US"/>
+        </w:rPr>
+      </w:pPr>
+      <w:r>
+        <w:rPr>
+          <w:lang w:val="en-US"/>
+        </w:rPr>
+        <w:t xml:space="preserve">Made options menu with </w:t>
       </w:r>
       <w:proofErr w:type="spellStart"/>
       <w:r>
         <w:rPr>
           <w:lang w:val="en-US"/>
         </w:rPr>
-        <w:t>Phaser</w:t>
+        <w:t>Autoscroll</w:t>
       </w:r>
       <w:proofErr w:type="spellEnd"/>
       <w:r>
         <w:rPr>
           <w:lang w:val="en-US"/>
         </w:rPr>
-        <w:t xml:space="preserve"> so it doesn’t get crowded </w:t>
-      </w:r>
-    </w:p>
-    <w:p>
-      <w:pPr>
-        <w:pStyle w:val="ListParagraph"/>
-        <w:numPr>
-          <w:ilvl w:val="0"/>
-          <w:numId w:val="33"/>
-        </w:numPr>
-        <w:rPr>
-          <w:lang w:val="en-US"/>
-        </w:rPr>
-      </w:pPr>
+        <w:t xml:space="preserve"> toggle, BGM and SFX volume control</w:t>
+      </w:r>
+    </w:p>
+    <w:p>
+      <w:pPr>
+        <w:pStyle w:val="ListParagraph"/>
+        <w:numPr>
+          <w:ilvl w:val="0"/>
+          <w:numId w:val="6"/>
+        </w:numPr>
+        <w:rPr>
+          <w:lang w:val="en-US"/>
+        </w:rPr>
+      </w:pPr>
+      <w:r>
+        <w:rPr>
+          <w:lang w:val="en-US"/>
+        </w:rPr>
+        <w:t xml:space="preserve">Added </w:t>
+      </w:r>
       <w:proofErr w:type="spellStart"/>
       <w:r>
         <w:rPr>
           <w:lang w:val="en-US"/>
         </w:rPr>
-        <w:t>U</w:t>
-      </w:r>
-      <w:r>
-        <w:rPr>
-          <w:lang w:val="en-US"/>
-        </w:rPr>
-        <w:t>pscale</w:t>
-      </w:r>
-      <w:r>
-        <w:rPr>
-          <w:lang w:val="en-US"/>
-        </w:rPr>
-        <w:t>d</w:t>
+        <w:t>gameover</w:t>
       </w:r>
       <w:proofErr w:type="spellEnd"/>
       <w:r>
         <w:rPr>
           <w:lang w:val="en-US"/>
         </w:rPr>
-        <w:t xml:space="preserve"> stage canvas</w:t>
-      </w:r>
-    </w:p>
-    <w:p>
-      <w:pPr>
-        <w:pStyle w:val="ListParagraph"/>
-        <w:numPr>
-          <w:ilvl w:val="0"/>
-          <w:numId w:val="33"/>
-        </w:numPr>
-        <w:rPr>
-          <w:lang w:val="en-US"/>
-        </w:rPr>
-      </w:pPr>
-      <w:r>
-        <w:rPr>
-          <w:lang w:val="en-US"/>
-        </w:rPr>
-        <w:t>Change</w:t>
-      </w:r>
-      <w:r>
-        <w:rPr>
-          <w:lang w:val="en-US"/>
-        </w:rPr>
-        <w:t>d</w:t>
-      </w:r>
-      <w:r>
-        <w:rPr>
-          <w:lang w:val="en-US"/>
-        </w:rPr>
-        <w:t xml:space="preserve"> all normal </w:t>
-      </w:r>
+        <w:t xml:space="preserve"> menu</w:t>
+      </w:r>
+    </w:p>
+    <w:p>
+      <w:pPr>
+        <w:pStyle w:val="ListParagraph"/>
+        <w:numPr>
+          <w:ilvl w:val="0"/>
+          <w:numId w:val="6"/>
+        </w:numPr>
+        <w:rPr>
+          <w:lang w:val="en-US"/>
+        </w:rPr>
+      </w:pPr>
+      <w:r>
+        <w:rPr>
+          <w:lang w:val="en-US"/>
+        </w:rPr>
+        <w:t>Options JSON save/load</w:t>
+      </w:r>
+    </w:p>
+    <w:p>
+      <w:pPr>
+        <w:pStyle w:val="ListParagraph"/>
+        <w:numPr>
+          <w:ilvl w:val="0"/>
+          <w:numId w:val="6"/>
+        </w:numPr>
+        <w:rPr>
+          <w:lang w:val="en-US"/>
+        </w:rPr>
+      </w:pPr>
+      <w:r>
+        <w:rPr>
+          <w:lang w:val="en-US"/>
+        </w:rPr>
+        <w:t>Added options menu to main menu</w:t>
+      </w:r>
+    </w:p>
+    <w:p>
+      <w:pPr>
+        <w:pStyle w:val="ListParagraph"/>
+        <w:numPr>
+          <w:ilvl w:val="0"/>
+          <w:numId w:val="6"/>
+        </w:numPr>
+        <w:rPr>
+          <w:lang w:val="en-US"/>
+        </w:rPr>
+      </w:pPr>
       <w:proofErr w:type="spellStart"/>
       <w:r>
         <w:rPr>
           <w:lang w:val="en-US"/>
         </w:rPr>
-        <w:t>textassets</w:t>
+        <w:t>Hiscore</w:t>
       </w:r>
       <w:proofErr w:type="spellEnd"/>
       <w:r>
         <w:rPr>
           <w:lang w:val="en-US"/>
         </w:rPr>
-        <w:t xml:space="preserve"> to </w:t>
+        <w:t xml:space="preserve"> JSON save/load</w:t>
+      </w:r>
+    </w:p>
+    <w:p>
+      <w:pPr>
+        <w:pStyle w:val="ListParagraph"/>
+        <w:numPr>
+          <w:ilvl w:val="0"/>
+          <w:numId w:val="6"/>
+        </w:numPr>
+        <w:rPr>
+          <w:lang w:val="en-US"/>
+        </w:rPr>
+      </w:pPr>
+      <w:r>
+        <w:rPr>
+          <w:lang w:val="en-US"/>
+        </w:rPr>
+        <w:t>Damage gives score</w:t>
+      </w:r>
+    </w:p>
+    <w:p>
+      <w:pPr>
+        <w:pStyle w:val="ListParagraph"/>
+        <w:numPr>
+          <w:ilvl w:val="0"/>
+          <w:numId w:val="6"/>
+        </w:numPr>
+        <w:rPr>
+          <w:lang w:val="en-US"/>
+        </w:rPr>
+      </w:pPr>
+      <w:r>
+        <w:rPr>
+          <w:lang w:val="en-US"/>
+        </w:rPr>
+        <w:t xml:space="preserve">Spiral pattern spawned too slowly on build because Unity was limiting the </w:t>
       </w:r>
       <w:proofErr w:type="spellStart"/>
       <w:r>
         <w:rPr>
           <w:lang w:val="en-US"/>
         </w:rPr>
-        <w:t>TMPro</w:t>
+        <w:t>framerate</w:t>
       </w:r>
       <w:proofErr w:type="spellEnd"/>
-    </w:p>
-    <w:p>
-      <w:pPr>
-        <w:pStyle w:val="ListParagraph"/>
-        <w:numPr>
-          <w:ilvl w:val="0"/>
-          <w:numId w:val="33"/>
-        </w:numPr>
-        <w:rPr>
-          <w:lang w:val="en-US"/>
-        </w:rPr>
-      </w:pPr>
-      <w:r>
-        <w:rPr>
-          <w:lang w:val="en-US"/>
-        </w:rPr>
-        <w:t xml:space="preserve">Added </w:t>
+      <w:r>
+        <w:rPr>
+          <w:lang w:val="en-US"/>
+        </w:rPr>
+        <w:t xml:space="preserve">. Added </w:t>
       </w:r>
       <w:proofErr w:type="spellStart"/>
       <w:r>
         <w:rPr>
           <w:lang w:val="en-US"/>
         </w:rPr>
-        <w:t>toggleable</w:t>
+        <w:t>unlimiter</w:t>
       </w:r>
       <w:proofErr w:type="spellEnd"/>
       <w:r>
         <w:rPr>
           <w:lang w:val="en-US"/>
         </w:rPr>
-        <w:t xml:space="preserve"> invulnerability indicator to boss </w:t>
+        <w:t xml:space="preserve"> and disabled </w:t>
       </w:r>
       <w:proofErr w:type="spellStart"/>
       <w:r>
         <w:rPr>
           <w:lang w:val="en-US"/>
         </w:rPr>
-        <w:t>hp</w:t>
+        <w:t>vsync</w:t>
       </w:r>
       <w:proofErr w:type="spellEnd"/>
       <w:r>
         <w:rPr>
           <w:lang w:val="en-US"/>
         </w:rPr>
-        <w:t xml:space="preserve"> bar</w:t>
-      </w:r>
-    </w:p>
-    <w:p>
-      <w:pPr>
-        <w:pStyle w:val="ListParagraph"/>
-        <w:numPr>
-          <w:ilvl w:val="0"/>
-          <w:numId w:val="33"/>
-        </w:numPr>
-        <w:rPr>
-          <w:lang w:val="en-US"/>
-        </w:rPr>
-      </w:pPr>
-      <w:r>
-        <w:rPr>
-          <w:lang w:val="en-US"/>
-        </w:rPr>
-        <w:t xml:space="preserve">Moved boss </w:t>
+        <w:t xml:space="preserve"> in </w:t>
       </w:r>
       <w:proofErr w:type="spellStart"/>
       <w:r>
         <w:rPr>
           <w:lang w:val="en-US"/>
         </w:rPr>
-        <w:t>init</w:t>
+        <w:t>Game.Start</w:t>
       </w:r>
       <w:proofErr w:type="spellEnd"/>
       <w:r>
         <w:rPr>
           <w:lang w:val="en-US"/>
         </w:rPr>
-        <w:t xml:space="preserve"> from </w:t>
+        <w:t>();</w:t>
+      </w:r>
+    </w:p>
+    <w:p>
+      <w:pPr>
+        <w:pStyle w:val="ListParagraph"/>
+        <w:numPr>
+          <w:ilvl w:val="0"/>
+          <w:numId w:val="6"/>
+        </w:numPr>
+        <w:rPr>
+          <w:lang w:val="en-US"/>
+        </w:rPr>
+      </w:pPr>
+      <w:r>
+        <w:rPr>
+          <w:lang w:val="en-US"/>
+        </w:rPr>
+        <w:t xml:space="preserve">Disabled </w:t>
       </w:r>
       <w:proofErr w:type="spellStart"/>
       <w:r>
         <w:rPr>
           <w:lang w:val="en-US"/>
         </w:rPr>
-        <w:t>enemylib</w:t>
+        <w:t>scoresave</w:t>
       </w:r>
       <w:proofErr w:type="spellEnd"/>
       <w:r>
         <w:rPr>
           <w:lang w:val="en-US"/>
         </w:rPr>
-        <w:t xml:space="preserve"> to stage </w:t>
+        <w:t xml:space="preserve"> for now, crashes build because of the path </w:t>
       </w:r>
       <w:proofErr w:type="spellStart"/>
       <w:r>
         <w:rPr>
           <w:lang w:val="en-US"/>
         </w:rPr>
-        <w:t>init</w:t>
+        <w:t>path</w:t>
       </w:r>
       <w:proofErr w:type="spellEnd"/>
     </w:p>
     <w:p>
       <w:pPr>
-        <w:pStyle w:val="ListParagraph"/>
-        <w:numPr>
-          <w:ilvl w:val="0"/>
-          <w:numId w:val="33"/>
-        </w:numPr>
-        <w:rPr>
-          <w:lang w:val="en-US"/>
-        </w:rPr>
-      </w:pPr>
-      <w:r>
-        <w:rPr>
-          <w:lang w:val="en-US"/>
-        </w:rPr>
-        <w:t xml:space="preserve">Added a difficulty modifier to stage </w:t>
-      </w:r>
-      <w:proofErr w:type="spellStart"/>
-      <w:r>
-        <w:rPr>
-          <w:lang w:val="en-US"/>
-        </w:rPr>
-        <w:t>init</w:t>
-      </w:r>
-      <w:proofErr w:type="spellEnd"/>
-      <w:r>
-        <w:rPr>
-          <w:lang w:val="en-US"/>
-        </w:rPr>
-        <w:t xml:space="preserve"> that affects enemy </w:t>
-      </w:r>
-      <w:proofErr w:type="spellStart"/>
-      <w:r>
-        <w:rPr>
-          <w:lang w:val="en-US"/>
-        </w:rPr>
-        <w:t>shootspeed</w:t>
-      </w:r>
-      <w:proofErr w:type="spellEnd"/>
-      <w:r>
-        <w:rPr>
-          <w:lang w:val="en-US"/>
-        </w:rPr>
-        <w:t xml:space="preserve"> and bullet cou</w:t>
-      </w:r>
-      <w:r>
-        <w:rPr>
-          <w:lang w:val="en-US"/>
-        </w:rPr>
-        <w:t>nt in patterns. Difficulties  1, 3, 5, 7</w:t>
-      </w:r>
-    </w:p>
-    <w:p>
-      <w:pPr>
-        <w:pStyle w:val="ListParagraph"/>
-        <w:numPr>
-          <w:ilvl w:val="0"/>
-          <w:numId w:val="33"/>
-        </w:numPr>
-        <w:rPr>
-          <w:lang w:val="en-US"/>
-        </w:rPr>
-      </w:pPr>
-      <w:r>
-        <w:rPr>
-          <w:lang w:val="en-US"/>
-        </w:rPr>
-        <w:t>Added a difficulty selection</w:t>
-      </w:r>
-      <w:r>
-        <w:rPr>
-          <w:lang w:val="en-US"/>
-        </w:rPr>
-        <w:t xml:space="preserve"> screen</w:t>
-      </w:r>
-      <w:r>
-        <w:rPr>
-          <w:lang w:val="en-US"/>
-        </w:rPr>
-        <w:t xml:space="preserve"> to main menu</w:t>
-      </w:r>
-    </w:p>
-    <w:p>
-      <w:pPr>
-        <w:pStyle w:val="ListParagraph"/>
-        <w:numPr>
-          <w:ilvl w:val="0"/>
-          <w:numId w:val="33"/>
-        </w:numPr>
-        <w:rPr>
-          <w:lang w:val="en-US"/>
-        </w:rPr>
-      </w:pPr>
-      <w:r>
-        <w:rPr>
-          <w:lang w:val="en-US"/>
-        </w:rPr>
-        <w:t xml:space="preserve">Fixed character movement speed, wasn’t using </w:t>
-      </w:r>
-      <w:proofErr w:type="spellStart"/>
-      <w:r>
-        <w:rPr>
-          <w:lang w:val="en-US"/>
-        </w:rPr>
-        <w:t>deltatime</w:t>
-      </w:r>
-      <w:proofErr w:type="spellEnd"/>
-      <w:r>
-        <w:rPr>
-          <w:lang w:val="en-US"/>
-        </w:rPr>
-        <w:t xml:space="preserve"> so it was different between </w:t>
-      </w:r>
-      <w:proofErr w:type="spellStart"/>
-      <w:r>
-        <w:rPr>
-          <w:lang w:val="en-US"/>
-        </w:rPr>
-        <w:t>dev</w:t>
-      </w:r>
-      <w:proofErr w:type="spellEnd"/>
-      <w:r>
-        <w:rPr>
-          <w:lang w:val="en-US"/>
-        </w:rPr>
-        <w:t xml:space="preserve"> and build</w:t>
-      </w:r>
-    </w:p>
-    <w:p>
-      <w:pPr>
-        <w:pStyle w:val="ListParagraph"/>
-        <w:numPr>
-          <w:ilvl w:val="0"/>
-          <w:numId w:val="33"/>
-        </w:numPr>
-        <w:rPr>
-          <w:lang w:val="en-US"/>
-        </w:rPr>
-      </w:pPr>
-      <w:r>
-        <w:rPr>
-          <w:lang w:val="en-US"/>
-        </w:rPr>
-        <w:t xml:space="preserve">Fixed </w:t>
-      </w:r>
-      <w:proofErr w:type="spellStart"/>
-      <w:r>
-        <w:rPr>
-          <w:lang w:val="en-US"/>
-        </w:rPr>
-        <w:t>midboss</w:t>
-      </w:r>
-      <w:proofErr w:type="spellEnd"/>
-      <w:r>
-        <w:rPr>
-          <w:lang w:val="en-US"/>
-        </w:rPr>
-        <w:t xml:space="preserve"> timer</w:t>
-      </w:r>
-    </w:p>
-    <w:p>
-      <w:pPr>
-        <w:pStyle w:val="ListParagraph"/>
-        <w:rPr>
-          <w:lang w:val="en-US"/>
-        </w:rPr>
-      </w:pPr>
-    </w:p>
-    <w:p>
-      <w:pPr>
-        <w:pStyle w:val="Heading1"/>
-        <w:rPr>
-          <w:lang w:val="en-US"/>
-        </w:rPr>
-      </w:pPr>
-      <w:bookmarkStart w:id="29" w:name="_Toc102511772"/>
-      <w:r>
-        <w:rPr>
-          <w:lang w:val="en-US"/>
-        </w:rPr>
-        <w:t>0.</w:t>
-      </w:r>
-      <w:r>
-        <w:rPr>
-          <w:lang w:val="en-US"/>
-        </w:rPr>
-        <w:t>1</w:t>
-      </w:r>
-      <w:r>
-        <w:rPr>
-          <w:lang w:val="en-US"/>
-        </w:rPr>
-        <w:t>.</w:t>
-      </w:r>
-      <w:r>
-        <w:rPr>
-          <w:lang w:val="en-US"/>
-        </w:rPr>
-        <w:t>1</w:t>
-      </w:r>
-      <w:bookmarkEnd w:id="29"/>
-    </w:p>
-    <w:p>
-      <w:pPr>
-        <w:pStyle w:val="ListParagraph"/>
-        <w:numPr>
-          <w:ilvl w:val="0"/>
-          <w:numId w:val="6"/>
-        </w:numPr>
-        <w:rPr>
-          <w:lang w:val="en-US"/>
-        </w:rPr>
-      </w:pPr>
-      <w:r>
-        <w:rPr>
-          <w:lang w:val="en-US"/>
-        </w:rPr>
-        <w:t>M</w:t>
-      </w:r>
-      <w:r>
-        <w:rPr>
-          <w:lang w:val="en-US"/>
-        </w:rPr>
-        <w:t>ove</w:t>
-      </w:r>
-      <w:r>
-        <w:rPr>
-          <w:lang w:val="en-US"/>
-        </w:rPr>
-        <w:t>d</w:t>
-      </w:r>
-      <w:r>
-        <w:rPr>
-          <w:lang w:val="en-US"/>
-        </w:rPr>
-        <w:t xml:space="preserve"> </w:t>
-      </w:r>
-      <w:proofErr w:type="spellStart"/>
-      <w:r>
-        <w:rPr>
-          <w:lang w:val="en-US"/>
-        </w:rPr>
-        <w:t>stagehandling</w:t>
-      </w:r>
-      <w:proofErr w:type="spellEnd"/>
-      <w:r>
-        <w:rPr>
-          <w:lang w:val="en-US"/>
-        </w:rPr>
-        <w:t xml:space="preserve"> </w:t>
-      </w:r>
-      <w:r>
-        <w:rPr>
-          <w:lang w:val="en-US"/>
-        </w:rPr>
-        <w:t>routines</w:t>
-      </w:r>
-      <w:r>
-        <w:rPr>
-          <w:lang w:val="en-US"/>
-        </w:rPr>
-        <w:t xml:space="preserve"> from handler switch</w:t>
-      </w:r>
-      <w:r>
-        <w:rPr>
-          <w:lang w:val="en-US"/>
-        </w:rPr>
-        <w:t xml:space="preserve"> to their corresponding files</w:t>
-      </w:r>
-    </w:p>
-    <w:p>
-      <w:pPr>
-        <w:pStyle w:val="ListParagraph"/>
-        <w:numPr>
-          <w:ilvl w:val="0"/>
-          <w:numId w:val="6"/>
-        </w:numPr>
-        <w:rPr>
-          <w:lang w:val="en-US"/>
-        </w:rPr>
-      </w:pPr>
-      <w:r>
-        <w:rPr>
-          <w:lang w:val="en-US"/>
-        </w:rPr>
-        <w:t>Handle stage switching by reloading the same scene but swap scripts</w:t>
-      </w:r>
-    </w:p>
-    <w:p>
-      <w:pPr>
-        <w:pStyle w:val="ListParagraph"/>
-        <w:numPr>
-          <w:ilvl w:val="0"/>
-          <w:numId w:val="6"/>
-        </w:numPr>
-        <w:rPr>
-          <w:lang w:val="en-US"/>
-        </w:rPr>
-      </w:pPr>
-      <w:r>
-        <w:rPr>
-          <w:lang w:val="en-US"/>
-        </w:rPr>
-        <w:t>Reworked dialog handling to be more flexible</w:t>
-      </w:r>
-    </w:p>
-    <w:p>
-      <w:pPr>
-        <w:pStyle w:val="ListParagraph"/>
-        <w:numPr>
-          <w:ilvl w:val="0"/>
-          <w:numId w:val="6"/>
-        </w:numPr>
-        <w:rPr>
-          <w:lang w:val="en-US"/>
-        </w:rPr>
-      </w:pPr>
-      <w:r>
-        <w:rPr>
-          <w:lang w:val="en-US"/>
-        </w:rPr>
-        <w:t xml:space="preserve">Made options menu with </w:t>
-      </w:r>
-      <w:proofErr w:type="spellStart"/>
-      <w:r>
-        <w:rPr>
-          <w:lang w:val="en-US"/>
-        </w:rPr>
-        <w:t>Autoscroll</w:t>
-      </w:r>
-      <w:proofErr w:type="spellEnd"/>
-      <w:r>
-        <w:rPr>
-          <w:lang w:val="en-US"/>
-        </w:rPr>
-        <w:t xml:space="preserve"> toggle, BGM and SFX volume control</w:t>
-      </w:r>
-    </w:p>
-    <w:p>
-      <w:pPr>
-        <w:pStyle w:val="ListParagraph"/>
-        <w:numPr>
-          <w:ilvl w:val="0"/>
-          <w:numId w:val="6"/>
-        </w:numPr>
-        <w:rPr>
-          <w:lang w:val="en-US"/>
-        </w:rPr>
-      </w:pPr>
-      <w:r>
-        <w:rPr>
-          <w:lang w:val="en-US"/>
-        </w:rPr>
-        <w:t xml:space="preserve">Added </w:t>
-      </w:r>
-      <w:proofErr w:type="spellStart"/>
-      <w:r>
-        <w:rPr>
-          <w:lang w:val="en-US"/>
-        </w:rPr>
-        <w:t>gameover</w:t>
-      </w:r>
-      <w:proofErr w:type="spellEnd"/>
-      <w:r>
-        <w:rPr>
-          <w:lang w:val="en-US"/>
-        </w:rPr>
-        <w:t xml:space="preserve"> menu</w:t>
-      </w:r>
-    </w:p>
-    <w:p>
-      <w:pPr>
-        <w:pStyle w:val="ListParagraph"/>
-        <w:numPr>
-          <w:ilvl w:val="0"/>
-          <w:numId w:val="6"/>
-        </w:numPr>
-        <w:rPr>
-          <w:lang w:val="en-US"/>
-        </w:rPr>
-      </w:pPr>
-      <w:r>
-        <w:rPr>
-          <w:lang w:val="en-US"/>
-        </w:rPr>
-        <w:t>Options JSON save/load</w:t>
-      </w:r>
-    </w:p>
-    <w:p>
-      <w:pPr>
-        <w:pStyle w:val="ListParagraph"/>
-        <w:numPr>
-          <w:ilvl w:val="0"/>
-          <w:numId w:val="6"/>
-        </w:numPr>
-        <w:rPr>
-          <w:lang w:val="en-US"/>
-        </w:rPr>
-      </w:pPr>
-      <w:r>
-        <w:rPr>
-          <w:lang w:val="en-US"/>
-        </w:rPr>
-        <w:t>Added options menu to main menu</w:t>
-      </w:r>
-    </w:p>
-    <w:p>
-      <w:pPr>
-        <w:pStyle w:val="ListParagraph"/>
-        <w:numPr>
-          <w:ilvl w:val="0"/>
-          <w:numId w:val="6"/>
-        </w:numPr>
-        <w:rPr>
-          <w:lang w:val="en-US"/>
-        </w:rPr>
-      </w:pPr>
-      <w:proofErr w:type="spellStart"/>
-      <w:r>
-        <w:rPr>
-          <w:lang w:val="en-US"/>
-        </w:rPr>
-        <w:t>Hiscore</w:t>
-      </w:r>
-      <w:proofErr w:type="spellEnd"/>
-      <w:r>
-        <w:rPr>
-          <w:lang w:val="en-US"/>
-        </w:rPr>
-        <w:t xml:space="preserve"> JSON save/load</w:t>
-      </w:r>
-    </w:p>
-    <w:p>
-      <w:pPr>
-        <w:pStyle w:val="ListParagraph"/>
-        <w:numPr>
-          <w:ilvl w:val="0"/>
-          <w:numId w:val="6"/>
-        </w:numPr>
-        <w:rPr>
-          <w:lang w:val="en-US"/>
-        </w:rPr>
-      </w:pPr>
-      <w:r>
-        <w:rPr>
-          <w:lang w:val="en-US"/>
-        </w:rPr>
-        <w:t>Damage gives score</w:t>
-      </w:r>
-    </w:p>
-    <w:p>
-      <w:pPr>
-        <w:pStyle w:val="ListParagraph"/>
-        <w:numPr>
-          <w:ilvl w:val="0"/>
-          <w:numId w:val="6"/>
-        </w:numPr>
-        <w:rPr>
-          <w:lang w:val="en-US"/>
-        </w:rPr>
-      </w:pPr>
-      <w:r>
-        <w:rPr>
-          <w:lang w:val="en-US"/>
-        </w:rPr>
-        <w:t xml:space="preserve">Spiral pattern spawned too slowly on build because Unity was limiting the </w:t>
-      </w:r>
-      <w:proofErr w:type="spellStart"/>
-      <w:r>
-        <w:rPr>
-          <w:lang w:val="en-US"/>
-        </w:rPr>
-        <w:t>framerate</w:t>
-      </w:r>
-      <w:proofErr w:type="spellEnd"/>
-      <w:r>
-        <w:rPr>
-          <w:lang w:val="en-US"/>
-        </w:rPr>
-        <w:t xml:space="preserve">. Added </w:t>
-      </w:r>
-      <w:proofErr w:type="spellStart"/>
-      <w:r>
-        <w:rPr>
-          <w:lang w:val="en-US"/>
-        </w:rPr>
-        <w:t>unlimiter</w:t>
-      </w:r>
-      <w:proofErr w:type="spellEnd"/>
-      <w:r>
-        <w:rPr>
-          <w:lang w:val="en-US"/>
-        </w:rPr>
-        <w:t xml:space="preserve"> and disabled </w:t>
-      </w:r>
-      <w:proofErr w:type="spellStart"/>
-      <w:r>
-        <w:rPr>
-          <w:lang w:val="en-US"/>
-        </w:rPr>
-        <w:t>vsync</w:t>
-      </w:r>
-      <w:proofErr w:type="spellEnd"/>
-      <w:r>
-        <w:rPr>
-          <w:lang w:val="en-US"/>
-        </w:rPr>
-        <w:t xml:space="preserve"> in </w:t>
-      </w:r>
-      <w:proofErr w:type="spellStart"/>
-      <w:r>
-        <w:rPr>
-          <w:lang w:val="en-US"/>
-        </w:rPr>
-        <w:t>Game.Start</w:t>
-      </w:r>
-      <w:proofErr w:type="spellEnd"/>
-      <w:r>
-        <w:rPr>
-          <w:lang w:val="en-US"/>
-        </w:rPr>
-        <w:t>();</w:t>
-      </w:r>
+        <w:rPr>
+          <w:lang w:val="en-US"/>
+        </w:rPr>
+      </w:pPr>
     </w:p>
     <w:p>
       <w:pPr>
@@ -16580,7 +16609,7 @@
 </file>
 
 <file path=customXml/itemProps1.xml><?xml version="1.0" encoding="utf-8"?>
-<ds:datastoreItem xmlns:ds="http://schemas.openxmlformats.org/officeDocument/2006/customXml" ds:itemID="{F774F8F3-FD67-4D17-90FD-C033172DF4CC}">
+<ds:datastoreItem xmlns:ds="http://schemas.openxmlformats.org/officeDocument/2006/customXml" ds:itemID="{CD8F3ACF-7232-4387-9202-DE437A5C3107}">
   <ds:schemaRefs>
     <ds:schemaRef ds:uri="http://schemas.openxmlformats.org/officeDocument/2006/bibliography"/>
   </ds:schemaRefs>

</xml_diff>

<commit_message>
Added a I/O class for handling options/score saveload
</commit_message>
<xml_diff>
--- a/BulletHellProject.docx
+++ b/BulletHellProject.docx
@@ -69,7 +69,7 @@
           <w:r>
             <w:fldChar w:fldCharType="separate"/>
           </w:r>
-          <w:hyperlink w:anchor="_Toc102522021" w:history="1">
+          <w:hyperlink w:anchor="_Toc102656801" w:history="1">
             <w:r>
               <w:rPr>
                 <w:rStyle w:val="Hyperlink"/>
@@ -97,7 +97,7 @@
                 <w:noProof/>
                 <w:webHidden/>
               </w:rPr>
-              <w:instrText xml:space="preserve"> PAGEREF _Toc102522021 \h </w:instrText>
+              <w:instrText xml:space="preserve"> PAGEREF _Toc102656801 \h </w:instrText>
             </w:r>
             <w:r>
               <w:rPr>
@@ -140,7 +140,7 @@
               <w:lang w:val="en-US" w:bidi="ar-SA"/>
             </w:rPr>
           </w:pPr>
-          <w:hyperlink w:anchor="_Toc102522022" w:history="1">
+          <w:hyperlink w:anchor="_Toc102656802" w:history="1">
             <w:r>
               <w:rPr>
                 <w:rStyle w:val="Hyperlink"/>
@@ -168,7 +168,7 @@
                 <w:noProof/>
                 <w:webHidden/>
               </w:rPr>
-              <w:instrText xml:space="preserve"> PAGEREF _Toc102522022 \h </w:instrText>
+              <w:instrText xml:space="preserve"> PAGEREF _Toc102656802 \h </w:instrText>
             </w:r>
             <w:r>
               <w:rPr>
@@ -211,7 +211,7 @@
               <w:lang w:val="en-US" w:bidi="ar-SA"/>
             </w:rPr>
           </w:pPr>
-          <w:hyperlink w:anchor="_Toc102522023" w:history="1">
+          <w:hyperlink w:anchor="_Toc102656803" w:history="1">
             <w:r>
               <w:rPr>
                 <w:rStyle w:val="Hyperlink"/>
@@ -239,7 +239,7 @@
                 <w:noProof/>
                 <w:webHidden/>
               </w:rPr>
-              <w:instrText xml:space="preserve"> PAGEREF _Toc102522023 \h </w:instrText>
+              <w:instrText xml:space="preserve"> PAGEREF _Toc102656803 \h </w:instrText>
             </w:r>
             <w:r>
               <w:rPr>
@@ -282,7 +282,7 @@
               <w:lang w:val="en-US" w:bidi="ar-SA"/>
             </w:rPr>
           </w:pPr>
-          <w:hyperlink w:anchor="_Toc102522024" w:history="1">
+          <w:hyperlink w:anchor="_Toc102656804" w:history="1">
             <w:r>
               <w:rPr>
                 <w:rStyle w:val="Hyperlink"/>
@@ -310,7 +310,7 @@
                 <w:noProof/>
                 <w:webHidden/>
               </w:rPr>
-              <w:instrText xml:space="preserve"> PAGEREF _Toc102522024 \h </w:instrText>
+              <w:instrText xml:space="preserve"> PAGEREF _Toc102656804 \h </w:instrText>
             </w:r>
             <w:r>
               <w:rPr>
@@ -353,7 +353,7 @@
               <w:lang w:val="en-US" w:bidi="ar-SA"/>
             </w:rPr>
           </w:pPr>
-          <w:hyperlink w:anchor="_Toc102522025" w:history="1">
+          <w:hyperlink w:anchor="_Toc102656805" w:history="1">
             <w:r>
               <w:rPr>
                 <w:rStyle w:val="Hyperlink"/>
@@ -381,7 +381,7 @@
                 <w:noProof/>
                 <w:webHidden/>
               </w:rPr>
-              <w:instrText xml:space="preserve"> PAGEREF _Toc102522025 \h </w:instrText>
+              <w:instrText xml:space="preserve"> PAGEREF _Toc102656805 \h </w:instrText>
             </w:r>
             <w:r>
               <w:rPr>
@@ -424,7 +424,7 @@
               <w:lang w:val="en-US" w:bidi="ar-SA"/>
             </w:rPr>
           </w:pPr>
-          <w:hyperlink w:anchor="_Toc102522026" w:history="1">
+          <w:hyperlink w:anchor="_Toc102656806" w:history="1">
             <w:r>
               <w:rPr>
                 <w:rStyle w:val="Hyperlink"/>
@@ -451,7 +451,7 @@
                 <w:noProof/>
                 <w:webHidden/>
               </w:rPr>
-              <w:instrText xml:space="preserve"> PAGEREF _Toc102522026 \h </w:instrText>
+              <w:instrText xml:space="preserve"> PAGEREF _Toc102656806 \h </w:instrText>
             </w:r>
             <w:r>
               <w:rPr>
@@ -494,7 +494,7 @@
               <w:lang w:val="en-US" w:bidi="ar-SA"/>
             </w:rPr>
           </w:pPr>
-          <w:hyperlink w:anchor="_Toc102522027" w:history="1">
+          <w:hyperlink w:anchor="_Toc102656807" w:history="1">
             <w:r>
               <w:rPr>
                 <w:rStyle w:val="Hyperlink"/>
@@ -521,7 +521,7 @@
                 <w:noProof/>
                 <w:webHidden/>
               </w:rPr>
-              <w:instrText xml:space="preserve"> PAGEREF _Toc102522027 \h </w:instrText>
+              <w:instrText xml:space="preserve"> PAGEREF _Toc102656807 \h </w:instrText>
             </w:r>
             <w:r>
               <w:rPr>
@@ -564,7 +564,7 @@
               <w:lang w:val="en-US" w:bidi="ar-SA"/>
             </w:rPr>
           </w:pPr>
-          <w:hyperlink w:anchor="_Toc102522028" w:history="1">
+          <w:hyperlink w:anchor="_Toc102656808" w:history="1">
             <w:r>
               <w:rPr>
                 <w:rStyle w:val="Hyperlink"/>
@@ -591,7 +591,7 @@
                 <w:noProof/>
                 <w:webHidden/>
               </w:rPr>
-              <w:instrText xml:space="preserve"> PAGEREF _Toc102522028 \h </w:instrText>
+              <w:instrText xml:space="preserve"> PAGEREF _Toc102656808 \h </w:instrText>
             </w:r>
             <w:r>
               <w:rPr>
@@ -634,7 +634,7 @@
               <w:lang w:val="en-US" w:bidi="ar-SA"/>
             </w:rPr>
           </w:pPr>
-          <w:hyperlink w:anchor="_Toc102522029" w:history="1">
+          <w:hyperlink w:anchor="_Toc102656809" w:history="1">
             <w:r>
               <w:rPr>
                 <w:rStyle w:val="Hyperlink"/>
@@ -661,7 +661,7 @@
                 <w:noProof/>
                 <w:webHidden/>
               </w:rPr>
-              <w:instrText xml:space="preserve"> PAGEREF _Toc102522029 \h </w:instrText>
+              <w:instrText xml:space="preserve"> PAGEREF _Toc102656809 \h </w:instrText>
             </w:r>
             <w:r>
               <w:rPr>
@@ -704,7 +704,7 @@
               <w:lang w:val="en-US" w:bidi="ar-SA"/>
             </w:rPr>
           </w:pPr>
-          <w:hyperlink w:anchor="_Toc102522030" w:history="1">
+          <w:hyperlink w:anchor="_Toc102656810" w:history="1">
             <w:r>
               <w:rPr>
                 <w:rStyle w:val="Hyperlink"/>
@@ -731,7 +731,7 @@
                 <w:noProof/>
                 <w:webHidden/>
               </w:rPr>
-              <w:instrText xml:space="preserve"> PAGEREF _Toc102522030 \h </w:instrText>
+              <w:instrText xml:space="preserve"> PAGEREF _Toc102656810 \h </w:instrText>
             </w:r>
             <w:r>
               <w:rPr>
@@ -774,7 +774,7 @@
               <w:lang w:val="en-US" w:bidi="ar-SA"/>
             </w:rPr>
           </w:pPr>
-          <w:hyperlink w:anchor="_Toc102522031" w:history="1">
+          <w:hyperlink w:anchor="_Toc102656811" w:history="1">
             <w:r>
               <w:rPr>
                 <w:rStyle w:val="Hyperlink"/>
@@ -802,7 +802,7 @@
                 <w:noProof/>
                 <w:webHidden/>
               </w:rPr>
-              <w:instrText xml:space="preserve"> PAGEREF _Toc102522031 \h </w:instrText>
+              <w:instrText xml:space="preserve"> PAGEREF _Toc102656811 \h </w:instrText>
             </w:r>
             <w:r>
               <w:rPr>
@@ -845,7 +845,7 @@
               <w:lang w:val="en-US" w:bidi="ar-SA"/>
             </w:rPr>
           </w:pPr>
-          <w:hyperlink w:anchor="_Toc102522032" w:history="1">
+          <w:hyperlink w:anchor="_Toc102656812" w:history="1">
             <w:r>
               <w:rPr>
                 <w:rStyle w:val="Hyperlink"/>
@@ -872,7 +872,7 @@
                 <w:noProof/>
                 <w:webHidden/>
               </w:rPr>
-              <w:instrText xml:space="preserve"> PAGEREF _Toc102522032 \h </w:instrText>
+              <w:instrText xml:space="preserve"> PAGEREF _Toc102656812 \h </w:instrText>
             </w:r>
             <w:r>
               <w:rPr>
@@ -915,7 +915,7 @@
               <w:lang w:val="en-US" w:bidi="ar-SA"/>
             </w:rPr>
           </w:pPr>
-          <w:hyperlink w:anchor="_Toc102522033" w:history="1">
+          <w:hyperlink w:anchor="_Toc102656813" w:history="1">
             <w:r>
               <w:rPr>
                 <w:rStyle w:val="Hyperlink"/>
@@ -942,7 +942,7 @@
                 <w:noProof/>
                 <w:webHidden/>
               </w:rPr>
-              <w:instrText xml:space="preserve"> PAGEREF _Toc102522033 \h </w:instrText>
+              <w:instrText xml:space="preserve"> PAGEREF _Toc102656813 \h </w:instrText>
             </w:r>
             <w:r>
               <w:rPr>
@@ -985,7 +985,7 @@
               <w:lang w:val="en-US" w:bidi="ar-SA"/>
             </w:rPr>
           </w:pPr>
-          <w:hyperlink w:anchor="_Toc102522034" w:history="1">
+          <w:hyperlink w:anchor="_Toc102656814" w:history="1">
             <w:r>
               <w:rPr>
                 <w:rStyle w:val="Hyperlink"/>
@@ -1012,7 +1012,7 @@
                 <w:noProof/>
                 <w:webHidden/>
               </w:rPr>
-              <w:instrText xml:space="preserve"> PAGEREF _Toc102522034 \h </w:instrText>
+              <w:instrText xml:space="preserve"> PAGEREF _Toc102656814 \h </w:instrText>
             </w:r>
             <w:r>
               <w:rPr>
@@ -1055,7 +1055,7 @@
               <w:lang w:val="en-US" w:bidi="ar-SA"/>
             </w:rPr>
           </w:pPr>
-          <w:hyperlink w:anchor="_Toc102522035" w:history="1">
+          <w:hyperlink w:anchor="_Toc102656815" w:history="1">
             <w:r>
               <w:rPr>
                 <w:rStyle w:val="Hyperlink"/>
@@ -1082,7 +1082,7 @@
                 <w:noProof/>
                 <w:webHidden/>
               </w:rPr>
-              <w:instrText xml:space="preserve"> PAGEREF _Toc102522035 \h </w:instrText>
+              <w:instrText xml:space="preserve"> PAGEREF _Toc102656815 \h </w:instrText>
             </w:r>
             <w:r>
               <w:rPr>
@@ -1125,7 +1125,7 @@
               <w:lang w:val="en-US" w:bidi="ar-SA"/>
             </w:rPr>
           </w:pPr>
-          <w:hyperlink w:anchor="_Toc102522036" w:history="1">
+          <w:hyperlink w:anchor="_Toc102656816" w:history="1">
             <w:r>
               <w:rPr>
                 <w:rStyle w:val="Hyperlink"/>
@@ -1152,7 +1152,7 @@
                 <w:noProof/>
                 <w:webHidden/>
               </w:rPr>
-              <w:instrText xml:space="preserve"> PAGEREF _Toc102522036 \h </w:instrText>
+              <w:instrText xml:space="preserve"> PAGEREF _Toc102656816 \h </w:instrText>
             </w:r>
             <w:r>
               <w:rPr>
@@ -1195,7 +1195,7 @@
               <w:lang w:val="en-US" w:bidi="ar-SA"/>
             </w:rPr>
           </w:pPr>
-          <w:hyperlink w:anchor="_Toc102522037" w:history="1">
+          <w:hyperlink w:anchor="_Toc102656817" w:history="1">
             <w:r>
               <w:rPr>
                 <w:rStyle w:val="Hyperlink"/>
@@ -1222,7 +1222,7 @@
                 <w:noProof/>
                 <w:webHidden/>
               </w:rPr>
-              <w:instrText xml:space="preserve"> PAGEREF _Toc102522037 \h </w:instrText>
+              <w:instrText xml:space="preserve"> PAGEREF _Toc102656817 \h </w:instrText>
             </w:r>
             <w:r>
               <w:rPr>
@@ -1265,14 +1265,14 @@
               <w:lang w:val="en-US" w:bidi="ar-SA"/>
             </w:rPr>
           </w:pPr>
-          <w:hyperlink w:anchor="_Toc102522038" w:history="1">
+          <w:hyperlink w:anchor="_Toc102656818" w:history="1">
             <w:r>
               <w:rPr>
                 <w:rStyle w:val="Hyperlink"/>
                 <w:noProof/>
                 <w:lang w:val="en-US"/>
               </w:rPr>
-              <w:t>Enemies</w:t>
+              <w:t>Score system</w:t>
             </w:r>
             <w:r>
               <w:rPr>
@@ -1293,7 +1293,7 @@
                 <w:noProof/>
                 <w:webHidden/>
               </w:rPr>
-              <w:instrText xml:space="preserve"> PAGEREF _Toc102522038 \h </w:instrText>
+              <w:instrText xml:space="preserve"> PAGEREF _Toc102656818 \h </w:instrText>
             </w:r>
             <w:r>
               <w:rPr>
@@ -1336,14 +1336,14 @@
               <w:lang w:val="en-US" w:bidi="ar-SA"/>
             </w:rPr>
           </w:pPr>
-          <w:hyperlink w:anchor="_Toc102522039" w:history="1">
+          <w:hyperlink w:anchor="_Toc102656819" w:history="1">
             <w:r>
               <w:rPr>
                 <w:rStyle w:val="Hyperlink"/>
                 <w:noProof/>
                 <w:lang w:val="en-US"/>
               </w:rPr>
-              <w:t>Score system</w:t>
+              <w:t>Controls</w:t>
             </w:r>
             <w:r>
               <w:rPr>
@@ -1364,7 +1364,7 @@
                 <w:noProof/>
                 <w:webHidden/>
               </w:rPr>
-              <w:instrText xml:space="preserve"> PAGEREF _Toc102522039 \h </w:instrText>
+              <w:instrText xml:space="preserve"> PAGEREF _Toc102656819 \h </w:instrText>
             </w:r>
             <w:r>
               <w:rPr>
@@ -1385,6 +1385,76 @@
                 <w:webHidden/>
               </w:rPr>
               <w:t>7</w:t>
+            </w:r>
+            <w:r>
+              <w:rPr>
+                <w:noProof/>
+                <w:webHidden/>
+              </w:rPr>
+              <w:fldChar w:fldCharType="end"/>
+            </w:r>
+          </w:hyperlink>
+        </w:p>
+        <w:p>
+          <w:pPr>
+            <w:pStyle w:val="TOC1"/>
+            <w:tabs>
+              <w:tab w:val="right" w:leader="dot" w:pos="9016"/>
+            </w:tabs>
+            <w:rPr>
+              <w:noProof/>
+              <w:szCs w:val="22"/>
+              <w:lang w:val="en-US" w:bidi="ar-SA"/>
+            </w:rPr>
+          </w:pPr>
+          <w:hyperlink w:anchor="_Toc102656820" w:history="1">
+            <w:r>
+              <w:rPr>
+                <w:rStyle w:val="Hyperlink"/>
+                <w:noProof/>
+              </w:rPr>
+              <w:t>Development</w:t>
+            </w:r>
+            <w:r>
+              <w:rPr>
+                <w:noProof/>
+                <w:webHidden/>
+              </w:rPr>
+              <w:tab/>
+            </w:r>
+            <w:r>
+              <w:rPr>
+                <w:noProof/>
+                <w:webHidden/>
+              </w:rPr>
+              <w:fldChar w:fldCharType="begin"/>
+            </w:r>
+            <w:r>
+              <w:rPr>
+                <w:noProof/>
+                <w:webHidden/>
+              </w:rPr>
+              <w:instrText xml:space="preserve"> PAGEREF _Toc102656820 \h </w:instrText>
+            </w:r>
+            <w:r>
+              <w:rPr>
+                <w:noProof/>
+                <w:webHidden/>
+              </w:rPr>
+            </w:r>
+            <w:r>
+              <w:rPr>
+                <w:noProof/>
+                <w:webHidden/>
+              </w:rPr>
+              <w:fldChar w:fldCharType="separate"/>
+            </w:r>
+            <w:r>
+              <w:rPr>
+                <w:noProof/>
+                <w:webHidden/>
+              </w:rPr>
+              <w:t>8</w:t>
             </w:r>
             <w:r>
               <w:rPr>
@@ -1407,14 +1477,13 @@
               <w:lang w:val="en-US" w:bidi="ar-SA"/>
             </w:rPr>
           </w:pPr>
-          <w:hyperlink w:anchor="_Toc102522040" w:history="1">
+          <w:hyperlink w:anchor="_Toc102656821" w:history="1">
             <w:r>
               <w:rPr>
                 <w:rStyle w:val="Hyperlink"/>
                 <w:noProof/>
-                <w:lang w:val="en-US"/>
-              </w:rPr>
-              <w:t>Controls</w:t>
+              </w:rPr>
+              <w:t>Goals for 0.1.0 (2016)</w:t>
             </w:r>
             <w:r>
               <w:rPr>
@@ -1435,77 +1504,7 @@
                 <w:noProof/>
                 <w:webHidden/>
               </w:rPr>
-              <w:instrText xml:space="preserve"> PAGEREF _Toc102522040 \h </w:instrText>
-            </w:r>
-            <w:r>
-              <w:rPr>
-                <w:noProof/>
-                <w:webHidden/>
-              </w:rPr>
-            </w:r>
-            <w:r>
-              <w:rPr>
-                <w:noProof/>
-                <w:webHidden/>
-              </w:rPr>
-              <w:fldChar w:fldCharType="separate"/>
-            </w:r>
-            <w:r>
-              <w:rPr>
-                <w:noProof/>
-                <w:webHidden/>
-              </w:rPr>
-              <w:t>7</w:t>
-            </w:r>
-            <w:r>
-              <w:rPr>
-                <w:noProof/>
-                <w:webHidden/>
-              </w:rPr>
-              <w:fldChar w:fldCharType="end"/>
-            </w:r>
-          </w:hyperlink>
-        </w:p>
-        <w:p>
-          <w:pPr>
-            <w:pStyle w:val="TOC1"/>
-            <w:tabs>
-              <w:tab w:val="right" w:leader="dot" w:pos="9016"/>
-            </w:tabs>
-            <w:rPr>
-              <w:noProof/>
-              <w:szCs w:val="22"/>
-              <w:lang w:val="en-US" w:bidi="ar-SA"/>
-            </w:rPr>
-          </w:pPr>
-          <w:hyperlink w:anchor="_Toc102522041" w:history="1">
-            <w:r>
-              <w:rPr>
-                <w:rStyle w:val="Hyperlink"/>
-                <w:noProof/>
-              </w:rPr>
-              <w:t>Development</w:t>
-            </w:r>
-            <w:r>
-              <w:rPr>
-                <w:noProof/>
-                <w:webHidden/>
-              </w:rPr>
-              <w:tab/>
-            </w:r>
-            <w:r>
-              <w:rPr>
-                <w:noProof/>
-                <w:webHidden/>
-              </w:rPr>
-              <w:fldChar w:fldCharType="begin"/>
-            </w:r>
-            <w:r>
-              <w:rPr>
-                <w:noProof/>
-                <w:webHidden/>
-              </w:rPr>
-              <w:instrText xml:space="preserve"> PAGEREF _Toc102522041 \h </w:instrText>
+              <w:instrText xml:space="preserve"> PAGEREF _Toc102656821 \h </w:instrText>
             </w:r>
             <w:r>
               <w:rPr>
@@ -1548,13 +1547,13 @@
               <w:lang w:val="en-US" w:bidi="ar-SA"/>
             </w:rPr>
           </w:pPr>
-          <w:hyperlink w:anchor="_Toc102522042" w:history="1">
+          <w:hyperlink w:anchor="_Toc102656822" w:history="1">
             <w:r>
               <w:rPr>
                 <w:rStyle w:val="Hyperlink"/>
                 <w:noProof/>
               </w:rPr>
-              <w:t>Goals for 0.1.0 (2016)</w:t>
+              <w:t>Goals for 0.2.0 (2022)</w:t>
             </w:r>
             <w:r>
               <w:rPr>
@@ -1575,7 +1574,7 @@
                 <w:noProof/>
                 <w:webHidden/>
               </w:rPr>
-              <w:instrText xml:space="preserve"> PAGEREF _Toc102522042 \h </w:instrText>
+              <w:instrText xml:space="preserve"> PAGEREF _Toc102656822 \h </w:instrText>
             </w:r>
             <w:r>
               <w:rPr>
@@ -1618,13 +1617,14 @@
               <w:lang w:val="en-US" w:bidi="ar-SA"/>
             </w:rPr>
           </w:pPr>
-          <w:hyperlink w:anchor="_Toc102522043" w:history="1">
+          <w:hyperlink w:anchor="_Toc102656823" w:history="1">
             <w:r>
               <w:rPr>
                 <w:rStyle w:val="Hyperlink"/>
                 <w:noProof/>
-              </w:rPr>
-              <w:t>Goals for 0.2.0 (2022)</w:t>
+                <w:lang w:val="en-US"/>
+              </w:rPr>
+              <w:t>In development 0.1.1</w:t>
             </w:r>
             <w:r>
               <w:rPr>
@@ -1645,7 +1645,7 @@
                 <w:noProof/>
                 <w:webHidden/>
               </w:rPr>
-              <w:instrText xml:space="preserve"> PAGEREF _Toc102522043 \h </w:instrText>
+              <w:instrText xml:space="preserve"> PAGEREF _Toc102656823 \h </w:instrText>
             </w:r>
             <w:r>
               <w:rPr>
@@ -1665,7 +1665,78 @@
                 <w:noProof/>
                 <w:webHidden/>
               </w:rPr>
-              <w:t>8</w:t>
+              <w:t>9</w:t>
+            </w:r>
+            <w:r>
+              <w:rPr>
+                <w:noProof/>
+                <w:webHidden/>
+              </w:rPr>
+              <w:fldChar w:fldCharType="end"/>
+            </w:r>
+          </w:hyperlink>
+        </w:p>
+        <w:p>
+          <w:pPr>
+            <w:pStyle w:val="TOC3"/>
+            <w:tabs>
+              <w:tab w:val="right" w:leader="dot" w:pos="9016"/>
+            </w:tabs>
+            <w:rPr>
+              <w:noProof/>
+              <w:szCs w:val="22"/>
+              <w:lang w:val="en-US" w:bidi="ar-SA"/>
+            </w:rPr>
+          </w:pPr>
+          <w:hyperlink w:anchor="_Toc102656824" w:history="1">
+            <w:r>
+              <w:rPr>
+                <w:rStyle w:val="Hyperlink"/>
+                <w:noProof/>
+                <w:lang w:val="en-US"/>
+              </w:rPr>
+              <w:t>NOTES</w:t>
+            </w:r>
+            <w:r>
+              <w:rPr>
+                <w:noProof/>
+                <w:webHidden/>
+              </w:rPr>
+              <w:tab/>
+            </w:r>
+            <w:r>
+              <w:rPr>
+                <w:noProof/>
+                <w:webHidden/>
+              </w:rPr>
+              <w:fldChar w:fldCharType="begin"/>
+            </w:r>
+            <w:r>
+              <w:rPr>
+                <w:noProof/>
+                <w:webHidden/>
+              </w:rPr>
+              <w:instrText xml:space="preserve"> PAGEREF _Toc102656824 \h </w:instrText>
+            </w:r>
+            <w:r>
+              <w:rPr>
+                <w:noProof/>
+                <w:webHidden/>
+              </w:rPr>
+            </w:r>
+            <w:r>
+              <w:rPr>
+                <w:noProof/>
+                <w:webHidden/>
+              </w:rPr>
+              <w:fldChar w:fldCharType="separate"/>
+            </w:r>
+            <w:r>
+              <w:rPr>
+                <w:noProof/>
+                <w:webHidden/>
+              </w:rPr>
+              <w:t>9</w:t>
             </w:r>
             <w:r>
               <w:rPr>
@@ -1688,14 +1759,14 @@
               <w:lang w:val="en-US" w:bidi="ar-SA"/>
             </w:rPr>
           </w:pPr>
-          <w:hyperlink w:anchor="_Toc102522044" w:history="1">
+          <w:hyperlink w:anchor="_Toc102656825" w:history="1">
             <w:r>
               <w:rPr>
                 <w:rStyle w:val="Hyperlink"/>
                 <w:noProof/>
                 <w:lang w:val="en-US"/>
               </w:rPr>
-              <w:t>In development 0.1.1</w:t>
+              <w:t>Diary</w:t>
             </w:r>
             <w:r>
               <w:rPr>
@@ -1716,7 +1787,7 @@
                 <w:noProof/>
                 <w:webHidden/>
               </w:rPr>
-              <w:instrText xml:space="preserve"> PAGEREF _Toc102522044 \h </w:instrText>
+              <w:instrText xml:space="preserve"> PAGEREF _Toc102656825 \h </w:instrText>
             </w:r>
             <w:r>
               <w:rPr>
@@ -1736,7 +1807,7 @@
                 <w:noProof/>
                 <w:webHidden/>
               </w:rPr>
-              <w:t>9</w:t>
+              <w:t>10</w:t>
             </w:r>
             <w:r>
               <w:rPr>
@@ -1759,14 +1830,14 @@
               <w:lang w:val="en-US" w:bidi="ar-SA"/>
             </w:rPr>
           </w:pPr>
-          <w:hyperlink w:anchor="_Toc102522045" w:history="1">
+          <w:hyperlink w:anchor="_Toc102656826" w:history="1">
             <w:r>
               <w:rPr>
                 <w:rStyle w:val="Hyperlink"/>
                 <w:noProof/>
                 <w:lang w:val="en-US"/>
               </w:rPr>
-              <w:t>NOTES</w:t>
+              <w:t>0.1.0</w:t>
             </w:r>
             <w:r>
               <w:rPr>
@@ -1787,78 +1858,7 @@
                 <w:noProof/>
                 <w:webHidden/>
               </w:rPr>
-              <w:instrText xml:space="preserve"> PAGEREF _Toc102522045 \h </w:instrText>
-            </w:r>
-            <w:r>
-              <w:rPr>
-                <w:noProof/>
-                <w:webHidden/>
-              </w:rPr>
-            </w:r>
-            <w:r>
-              <w:rPr>
-                <w:noProof/>
-                <w:webHidden/>
-              </w:rPr>
-              <w:fldChar w:fldCharType="separate"/>
-            </w:r>
-            <w:r>
-              <w:rPr>
-                <w:noProof/>
-                <w:webHidden/>
-              </w:rPr>
-              <w:t>9</w:t>
-            </w:r>
-            <w:r>
-              <w:rPr>
-                <w:noProof/>
-                <w:webHidden/>
-              </w:rPr>
-              <w:fldChar w:fldCharType="end"/>
-            </w:r>
-          </w:hyperlink>
-        </w:p>
-        <w:p>
-          <w:pPr>
-            <w:pStyle w:val="TOC2"/>
-            <w:tabs>
-              <w:tab w:val="right" w:leader="dot" w:pos="9016"/>
-            </w:tabs>
-            <w:rPr>
-              <w:noProof/>
-              <w:szCs w:val="22"/>
-              <w:lang w:val="en-US" w:bidi="ar-SA"/>
-            </w:rPr>
-          </w:pPr>
-          <w:hyperlink w:anchor="_Toc102522046" w:history="1">
-            <w:r>
-              <w:rPr>
-                <w:rStyle w:val="Hyperlink"/>
-                <w:noProof/>
-                <w:lang w:val="en-US"/>
-              </w:rPr>
-              <w:t>Diary</w:t>
-            </w:r>
-            <w:r>
-              <w:rPr>
-                <w:noProof/>
-                <w:webHidden/>
-              </w:rPr>
-              <w:tab/>
-            </w:r>
-            <w:r>
-              <w:rPr>
-                <w:noProof/>
-                <w:webHidden/>
-              </w:rPr>
-              <w:fldChar w:fldCharType="begin"/>
-            </w:r>
-            <w:r>
-              <w:rPr>
-                <w:noProof/>
-                <w:webHidden/>
-              </w:rPr>
-              <w:instrText xml:space="preserve"> PAGEREF _Toc102522046 \h </w:instrText>
+              <w:instrText xml:space="preserve"> PAGEREF _Toc102656826 \h </w:instrText>
             </w:r>
             <w:r>
               <w:rPr>
@@ -1901,14 +1901,14 @@
               <w:lang w:val="en-US" w:bidi="ar-SA"/>
             </w:rPr>
           </w:pPr>
-          <w:hyperlink w:anchor="_Toc102522047" w:history="1">
+          <w:hyperlink w:anchor="_Toc102656827" w:history="1">
             <w:r>
               <w:rPr>
                 <w:rStyle w:val="Hyperlink"/>
                 <w:noProof/>
                 <w:lang w:val="en-US"/>
               </w:rPr>
-              <w:t>0.1.0</w:t>
+              <w:t>0.1.0 (2022)</w:t>
             </w:r>
             <w:r>
               <w:rPr>
@@ -1929,7 +1929,7 @@
                 <w:noProof/>
                 <w:webHidden/>
               </w:rPr>
-              <w:instrText xml:space="preserve"> PAGEREF _Toc102522047 \h </w:instrText>
+              <w:instrText xml:space="preserve"> PAGEREF _Toc102656827 \h </w:instrText>
             </w:r>
             <w:r>
               <w:rPr>
@@ -1949,7 +1949,7 @@
                 <w:noProof/>
                 <w:webHidden/>
               </w:rPr>
-              <w:t>10</w:t>
+              <w:t>15</w:t>
             </w:r>
             <w:r>
               <w:rPr>
@@ -1972,14 +1972,14 @@
               <w:lang w:val="en-US" w:bidi="ar-SA"/>
             </w:rPr>
           </w:pPr>
-          <w:hyperlink w:anchor="_Toc102522048" w:history="1">
+          <w:hyperlink w:anchor="_Toc102656828" w:history="1">
             <w:r>
               <w:rPr>
                 <w:rStyle w:val="Hyperlink"/>
                 <w:noProof/>
                 <w:lang w:val="en-US"/>
               </w:rPr>
-              <w:t>0.1.0 (2022)</w:t>
+              <w:t>0.1.1</w:t>
             </w:r>
             <w:r>
               <w:rPr>
@@ -2000,78 +2000,7 @@
                 <w:noProof/>
                 <w:webHidden/>
               </w:rPr>
-              <w:instrText xml:space="preserve"> PAGEREF _Toc102522048 \h </w:instrText>
-            </w:r>
-            <w:r>
-              <w:rPr>
-                <w:noProof/>
-                <w:webHidden/>
-              </w:rPr>
-            </w:r>
-            <w:r>
-              <w:rPr>
-                <w:noProof/>
-                <w:webHidden/>
-              </w:rPr>
-              <w:fldChar w:fldCharType="separate"/>
-            </w:r>
-            <w:r>
-              <w:rPr>
-                <w:noProof/>
-                <w:webHidden/>
-              </w:rPr>
-              <w:t>15</w:t>
-            </w:r>
-            <w:r>
-              <w:rPr>
-                <w:noProof/>
-                <w:webHidden/>
-              </w:rPr>
-              <w:fldChar w:fldCharType="end"/>
-            </w:r>
-          </w:hyperlink>
-        </w:p>
-        <w:p>
-          <w:pPr>
-            <w:pStyle w:val="TOC3"/>
-            <w:tabs>
-              <w:tab w:val="right" w:leader="dot" w:pos="9016"/>
-            </w:tabs>
-            <w:rPr>
-              <w:noProof/>
-              <w:szCs w:val="22"/>
-              <w:lang w:val="en-US" w:bidi="ar-SA"/>
-            </w:rPr>
-          </w:pPr>
-          <w:hyperlink w:anchor="_Toc102522049" w:history="1">
-            <w:r>
-              <w:rPr>
-                <w:rStyle w:val="Hyperlink"/>
-                <w:noProof/>
-                <w:lang w:val="en-US"/>
-              </w:rPr>
-              <w:t>0.1.1</w:t>
-            </w:r>
-            <w:r>
-              <w:rPr>
-                <w:noProof/>
-                <w:webHidden/>
-              </w:rPr>
-              <w:tab/>
-            </w:r>
-            <w:r>
-              <w:rPr>
-                <w:noProof/>
-                <w:webHidden/>
-              </w:rPr>
-              <w:fldChar w:fldCharType="begin"/>
-            </w:r>
-            <w:r>
-              <w:rPr>
-                <w:noProof/>
-                <w:webHidden/>
-              </w:rPr>
-              <w:instrText xml:space="preserve"> PAGEREF _Toc102522049 \h </w:instrText>
+              <w:instrText xml:space="preserve"> PAGEREF _Toc102656828 \h </w:instrText>
             </w:r>
             <w:r>
               <w:rPr>
@@ -2130,12 +2059,13 @@
           <w:lang w:val="en-US"/>
         </w:rPr>
       </w:pPr>
-      <w:bookmarkStart w:id="0" w:name="_Toc102522021"/>
+      <w:bookmarkStart w:id="0" w:name="_Toc102656801"/>
       <w:r>
         <w:rPr>
           <w:sz w:val="48"/>
           <w:lang w:val="en-US"/>
         </w:rPr>
+        <w:lastRenderedPageBreak/>
         <w:t>Ideas</w:t>
       </w:r>
       <w:bookmarkEnd w:id="0"/>
@@ -2155,7 +2085,7 @@
           <w:lang w:val="en-US"/>
         </w:rPr>
       </w:pPr>
-      <w:bookmarkStart w:id="1" w:name="_Toc102522022"/>
+      <w:bookmarkStart w:id="1" w:name="_Toc102656802"/>
       <w:r>
         <w:rPr>
           <w:sz w:val="32"/>
@@ -2381,7 +2311,7 @@
           <w:lang w:val="en-US"/>
         </w:rPr>
       </w:pPr>
-      <w:bookmarkStart w:id="2" w:name="_Toc102522023"/>
+      <w:bookmarkStart w:id="2" w:name="_Toc102656803"/>
       <w:r>
         <w:rPr>
           <w:lang w:val="en-US"/>
@@ -2595,7 +2525,7 @@
           <w:lang w:val="en-US"/>
         </w:rPr>
       </w:pPr>
-      <w:bookmarkStart w:id="3" w:name="_Toc102522024"/>
+      <w:bookmarkStart w:id="3" w:name="_Toc102656804"/>
       <w:r>
         <w:rPr>
           <w:sz w:val="36"/>
@@ -2947,145 +2877,145 @@
         <w:rPr>
           <w:lang w:val="en-US"/>
         </w:rPr>
+        <w:t xml:space="preserve">In the </w:t>
+      </w:r>
+      <w:proofErr w:type="spellStart"/>
+      <w:r>
+        <w:rPr>
+          <w:lang w:val="en-US"/>
+        </w:rPr>
+        <w:t>Asura</w:t>
+      </w:r>
+      <w:proofErr w:type="spellEnd"/>
+      <w:r>
+        <w:rPr>
+          <w:lang w:val="en-US"/>
+        </w:rPr>
+        <w:t xml:space="preserve"> realm</w:t>
+      </w:r>
+      <w:r>
+        <w:rPr>
+          <w:lang w:val="en-US"/>
+        </w:rPr>
+        <w:t xml:space="preserve"> Soma</w:t>
+      </w:r>
+      <w:r>
+        <w:rPr>
+          <w:lang w:val="en-US"/>
+        </w:rPr>
+        <w:t xml:space="preserve"> follows the river</w:t>
+      </w:r>
+      <w:r>
+        <w:rPr>
+          <w:lang w:val="en-US"/>
+        </w:rPr>
+        <w:t>bank</w:t>
+      </w:r>
+      <w:r>
+        <w:rPr>
+          <w:lang w:val="en-US"/>
+        </w:rPr>
+        <w:t xml:space="preserve"> and</w:t>
+      </w:r>
+      <w:r>
+        <w:rPr>
+          <w:lang w:val="en-US"/>
+        </w:rPr>
+        <w:t xml:space="preserve"> </w:t>
+      </w:r>
+      <w:r>
+        <w:rPr>
+          <w:lang w:val="en-US"/>
+        </w:rPr>
+        <w:t>catches up to</w:t>
+      </w:r>
+      <w:r>
+        <w:rPr>
+          <w:lang w:val="en-US"/>
+        </w:rPr>
+        <w:t xml:space="preserve"> the </w:t>
+      </w:r>
+      <w:proofErr w:type="spellStart"/>
+      <w:r>
+        <w:rPr>
+          <w:lang w:val="en-US"/>
+        </w:rPr>
+        <w:t>asura</w:t>
+      </w:r>
+      <w:proofErr w:type="spellEnd"/>
+      <w:r>
+        <w:rPr>
+          <w:lang w:val="en-US"/>
+        </w:rPr>
+        <w:t xml:space="preserve"> </w:t>
+      </w:r>
+      <w:r>
+        <w:rPr>
+          <w:lang w:val="en-US"/>
+        </w:rPr>
+        <w:t>who tries to use the core against her</w:t>
+      </w:r>
+      <w:r>
+        <w:rPr>
+          <w:lang w:val="en-US"/>
+        </w:rPr>
+        <w:t xml:space="preserve"> again</w:t>
+      </w:r>
+      <w:r>
+        <w:rPr>
+          <w:lang w:val="en-US"/>
+        </w:rPr>
+        <w:t>. She chases it away and meets (Boss3).</w:t>
+      </w:r>
+    </w:p>
+    <w:p>
+      <w:pPr>
+        <w:rPr>
+          <w:lang w:val="en-US"/>
+        </w:rPr>
+      </w:pPr>
+      <w:r>
+        <w:rPr>
+          <w:lang w:val="en-US"/>
+        </w:rPr>
+        <w:t>Soma</w:t>
+      </w:r>
+      <w:r>
+        <w:rPr>
+          <w:lang w:val="en-US"/>
+        </w:rPr>
+        <w:t xml:space="preserve"> enters a lotus garden of the (Boss6) temple where she meets </w:t>
+      </w:r>
+      <w:r>
+        <w:rPr>
+          <w:lang w:val="en-US"/>
+        </w:rPr>
+        <w:t>(</w:t>
+      </w:r>
+      <w:r>
+        <w:rPr>
+          <w:lang w:val="en-US"/>
+        </w:rPr>
+        <w:t>Boss4/</w:t>
+      </w:r>
+      <w:r>
+        <w:rPr>
+          <w:lang w:val="en-US"/>
+        </w:rPr>
+        <w:t>Lakshmi).</w:t>
+      </w:r>
+    </w:p>
+    <w:p>
+      <w:pPr>
+        <w:rPr>
+          <w:lang w:val="en-US"/>
+        </w:rPr>
+      </w:pPr>
+      <w:r>
+        <w:rPr>
+          <w:lang w:val="en-US"/>
+        </w:rPr>
         <w:lastRenderedPageBreak/>
-        <w:t xml:space="preserve">In the </w:t>
-      </w:r>
-      <w:proofErr w:type="spellStart"/>
-      <w:r>
-        <w:rPr>
-          <w:lang w:val="en-US"/>
-        </w:rPr>
-        <w:t>Asura</w:t>
-      </w:r>
-      <w:proofErr w:type="spellEnd"/>
-      <w:r>
-        <w:rPr>
-          <w:lang w:val="en-US"/>
-        </w:rPr>
-        <w:t xml:space="preserve"> realm</w:t>
-      </w:r>
-      <w:r>
-        <w:rPr>
-          <w:lang w:val="en-US"/>
-        </w:rPr>
-        <w:t xml:space="preserve"> Soma</w:t>
-      </w:r>
-      <w:r>
-        <w:rPr>
-          <w:lang w:val="en-US"/>
-        </w:rPr>
-        <w:t xml:space="preserve"> follows the river</w:t>
-      </w:r>
-      <w:r>
-        <w:rPr>
-          <w:lang w:val="en-US"/>
-        </w:rPr>
-        <w:t>bank</w:t>
-      </w:r>
-      <w:r>
-        <w:rPr>
-          <w:lang w:val="en-US"/>
-        </w:rPr>
-        <w:t xml:space="preserve"> and</w:t>
-      </w:r>
-      <w:r>
-        <w:rPr>
-          <w:lang w:val="en-US"/>
-        </w:rPr>
-        <w:t xml:space="preserve"> </w:t>
-      </w:r>
-      <w:r>
-        <w:rPr>
-          <w:lang w:val="en-US"/>
-        </w:rPr>
-        <w:t>catches up to</w:t>
-      </w:r>
-      <w:r>
-        <w:rPr>
-          <w:lang w:val="en-US"/>
-        </w:rPr>
-        <w:t xml:space="preserve"> the </w:t>
-      </w:r>
-      <w:proofErr w:type="spellStart"/>
-      <w:r>
-        <w:rPr>
-          <w:lang w:val="en-US"/>
-        </w:rPr>
-        <w:t>asura</w:t>
-      </w:r>
-      <w:proofErr w:type="spellEnd"/>
-      <w:r>
-        <w:rPr>
-          <w:lang w:val="en-US"/>
-        </w:rPr>
-        <w:t xml:space="preserve"> </w:t>
-      </w:r>
-      <w:r>
-        <w:rPr>
-          <w:lang w:val="en-US"/>
-        </w:rPr>
-        <w:t>who tries to use the core against her</w:t>
-      </w:r>
-      <w:r>
-        <w:rPr>
-          <w:lang w:val="en-US"/>
-        </w:rPr>
-        <w:t xml:space="preserve"> again</w:t>
-      </w:r>
-      <w:r>
-        <w:rPr>
-          <w:lang w:val="en-US"/>
-        </w:rPr>
-        <w:t>. She chases it away and meets (Boss3).</w:t>
-      </w:r>
-    </w:p>
-    <w:p>
-      <w:pPr>
-        <w:rPr>
-          <w:lang w:val="en-US"/>
-        </w:rPr>
-      </w:pPr>
-      <w:r>
-        <w:rPr>
-          <w:lang w:val="en-US"/>
-        </w:rPr>
-        <w:t>Soma</w:t>
-      </w:r>
-      <w:r>
-        <w:rPr>
-          <w:lang w:val="en-US"/>
-        </w:rPr>
-        <w:t xml:space="preserve"> enters a lotus garden of the (Boss6) temple where she meets </w:t>
-      </w:r>
-      <w:r>
-        <w:rPr>
-          <w:lang w:val="en-US"/>
-        </w:rPr>
-        <w:t>(</w:t>
-      </w:r>
-      <w:r>
-        <w:rPr>
-          <w:lang w:val="en-US"/>
-        </w:rPr>
-        <w:t>Boss4/</w:t>
-      </w:r>
-      <w:r>
-        <w:rPr>
-          <w:lang w:val="en-US"/>
-        </w:rPr>
-        <w:t>Lakshmi).</w:t>
-      </w:r>
-    </w:p>
-    <w:p>
-      <w:pPr>
-        <w:rPr>
-          <w:lang w:val="en-US"/>
-        </w:rPr>
-      </w:pPr>
-      <w:r>
-        <w:rPr>
-          <w:lang w:val="en-US"/>
-        </w:rPr>
         <w:t>Stage 5 signifies the various layers of the temple (</w:t>
       </w:r>
       <w:proofErr w:type="spellStart"/>
@@ -3259,7 +3189,7 @@
           <w:lang w:val="en-US"/>
         </w:rPr>
       </w:pPr>
-      <w:bookmarkStart w:id="4" w:name="_Toc102522025"/>
+      <w:bookmarkStart w:id="4" w:name="_Toc102656805"/>
       <w:r>
         <w:rPr>
           <w:sz w:val="40"/>
@@ -3276,7 +3206,7 @@
           <w:lang w:val="en-US"/>
         </w:rPr>
       </w:pPr>
-      <w:bookmarkStart w:id="5" w:name="_Toc102522026"/>
+      <w:bookmarkStart w:id="5" w:name="_Toc102656806"/>
       <w:r>
         <w:rPr>
           <w:rStyle w:val="Heading3Char"/>
@@ -3500,7 +3430,7 @@
           <w:lang w:val="en-US"/>
         </w:rPr>
       </w:pPr>
-      <w:bookmarkStart w:id="6" w:name="_Toc102522027"/>
+      <w:bookmarkStart w:id="6" w:name="_Toc102656807"/>
       <w:r>
         <w:rPr>
           <w:rStyle w:val="Heading3Char"/>
@@ -3700,7 +3630,7 @@
           <w:lang w:val="en-US"/>
         </w:rPr>
       </w:pPr>
-      <w:bookmarkStart w:id="7" w:name="_Toc102522028"/>
+      <w:bookmarkStart w:id="7" w:name="_Toc102656808"/>
       <w:r>
         <w:rPr>
           <w:rStyle w:val="Heading3Char"/>
@@ -3763,7 +3693,7 @@
           <w:lang w:val="en-US"/>
         </w:rPr>
       </w:pPr>
-      <w:bookmarkStart w:id="8" w:name="_Toc102522029"/>
+      <w:bookmarkStart w:id="8" w:name="_Toc102656809"/>
       <w:r>
         <w:rPr>
           <w:rStyle w:val="Heading3Char"/>
@@ -3837,7 +3767,7 @@
           <w:lang w:val="en-US"/>
         </w:rPr>
       </w:pPr>
-      <w:bookmarkStart w:id="9" w:name="_Toc102522030"/>
+      <w:bookmarkStart w:id="9" w:name="_Toc102656810"/>
       <w:r>
         <w:rPr>
           <w:rStyle w:val="Heading3Char"/>
@@ -3885,7 +3815,7 @@
           <w:lang w:val="en-US"/>
         </w:rPr>
       </w:pPr>
-      <w:bookmarkStart w:id="10" w:name="_Toc102522031"/>
+      <w:bookmarkStart w:id="10" w:name="_Toc102656811"/>
       <w:r>
         <w:rPr>
           <w:lang w:val="en-US"/>
@@ -3925,7 +3855,7 @@
           <w:sz w:val="40"/>
         </w:rPr>
       </w:pPr>
-      <w:bookmarkStart w:id="11" w:name="_Toc102522032"/>
+      <w:bookmarkStart w:id="11" w:name="_Toc102656812"/>
       <w:r>
         <w:rPr>
           <w:sz w:val="40"/>
@@ -3939,7 +3869,7 @@
       <w:pPr>
         <w:pStyle w:val="Heading3"/>
       </w:pPr>
-      <w:bookmarkStart w:id="12" w:name="_Toc102522033"/>
+      <w:bookmarkStart w:id="12" w:name="_Toc102656813"/>
       <w:r>
         <w:t xml:space="preserve">Boss 0.5 </w:t>
       </w:r>
@@ -3979,7 +3909,7 @@
           <w:sz w:val="36"/>
         </w:rPr>
       </w:pPr>
-      <w:bookmarkStart w:id="13" w:name="_Toc102522034"/>
+      <w:bookmarkStart w:id="13" w:name="_Toc102656814"/>
       <w:r>
         <w:rPr>
           <w:sz w:val="36"/>
@@ -4294,7 +4224,7 @@
           <w:sz w:val="36"/>
         </w:rPr>
       </w:pPr>
-      <w:bookmarkStart w:id="14" w:name="_Toc102522035"/>
+      <w:bookmarkStart w:id="14" w:name="_Toc102656815"/>
       <w:r>
         <w:rPr>
           <w:sz w:val="36"/>
@@ -4821,7 +4751,7 @@
           <w:sz w:val="40"/>
         </w:rPr>
       </w:pPr>
-      <w:bookmarkStart w:id="15" w:name="_Toc102522036"/>
+      <w:bookmarkStart w:id="15" w:name="_Toc102656816"/>
       <w:r>
         <w:rPr>
           <w:sz w:val="40"/>
@@ -4834,7 +4764,7 @@
       <w:pPr>
         <w:pStyle w:val="Heading2"/>
       </w:pPr>
-      <w:bookmarkStart w:id="16" w:name="_Toc102522037"/>
+      <w:bookmarkStart w:id="16" w:name="_Toc102656817"/>
       <w:r>
         <w:t>Player</w:t>
       </w:r>
@@ -5068,7 +4998,7 @@
           <w:lang w:val="en-US"/>
         </w:rPr>
       </w:pPr>
-      <w:bookmarkStart w:id="17" w:name="_Toc102522039"/>
+      <w:bookmarkStart w:id="17" w:name="_Toc102656818"/>
       <w:r>
         <w:rPr>
           <w:lang w:val="en-US"/>
@@ -5142,7 +5072,7 @@
           <w:lang w:val="en-US"/>
         </w:rPr>
       </w:pPr>
-      <w:bookmarkStart w:id="18" w:name="_Toc102522040"/>
+      <w:bookmarkStart w:id="18" w:name="_Toc102656819"/>
       <w:r>
         <w:rPr>
           <w:lang w:val="en-US"/>
@@ -5353,7 +5283,7 @@
           <w:sz w:val="48"/>
         </w:rPr>
       </w:pPr>
-      <w:bookmarkStart w:id="19" w:name="_Toc102522041"/>
+      <w:bookmarkStart w:id="19" w:name="_Toc102656820"/>
       <w:r>
         <w:rPr>
           <w:sz w:val="48"/>
@@ -5372,7 +5302,7 @@
       <w:pPr>
         <w:pStyle w:val="Heading2"/>
       </w:pPr>
-      <w:bookmarkStart w:id="20" w:name="_Toc102522042"/>
+      <w:bookmarkStart w:id="20" w:name="_Toc102656821"/>
       <w:r>
         <w:t>Goals for 0.1.0 (2016)</w:t>
       </w:r>
@@ -5519,7 +5449,7 @@
       <w:pPr>
         <w:pStyle w:val="Heading2"/>
       </w:pPr>
-      <w:bookmarkStart w:id="21" w:name="_Toc102522043"/>
+      <w:bookmarkStart w:id="21" w:name="_Toc102656822"/>
       <w:r>
         <w:t>Goals for 0.2.0 (2022)</w:t>
       </w:r>
@@ -5639,7 +5569,7 @@
           <w:lang w:val="en-US"/>
         </w:rPr>
       </w:pPr>
-      <w:bookmarkStart w:id="22" w:name="_Toc102522044"/>
+      <w:bookmarkStart w:id="22" w:name="_Toc102656823"/>
       <w:r>
         <w:rPr>
           <w:sz w:val="36"/>
@@ -5856,8 +5786,6 @@
           <w:lang w:val="en-US"/>
         </w:rPr>
       </w:pPr>
-      <w:bookmarkStart w:id="23" w:name="_GoBack"/>
-      <w:bookmarkEnd w:id="23"/>
     </w:p>
     <w:p>
       <w:pPr>
@@ -6424,153 +6352,142 @@
           <w:lang w:val="en-US"/>
         </w:rPr>
       </w:pPr>
-      <w:bookmarkStart w:id="24" w:name="_Toc102522045"/>
+      <w:bookmarkStart w:id="23" w:name="_Toc102656824"/>
       <w:r>
         <w:rPr>
           <w:lang w:val="en-US"/>
         </w:rPr>
         <w:t>NOTES</w:t>
       </w:r>
+      <w:bookmarkEnd w:id="23"/>
+    </w:p>
+    <w:p>
+      <w:pPr>
+        <w:pStyle w:val="ListParagraph"/>
+        <w:numPr>
+          <w:ilvl w:val="0"/>
+          <w:numId w:val="42"/>
+        </w:numPr>
+        <w:rPr>
+          <w:lang w:val="en-US"/>
+        </w:rPr>
+      </w:pPr>
+      <w:r>
+        <w:rPr>
+          <w:lang w:val="en-US"/>
+        </w:rPr>
+        <w:t xml:space="preserve">Refrain from creating </w:t>
+      </w:r>
+      <w:proofErr w:type="spellStart"/>
+      <w:r>
+        <w:rPr>
+          <w:lang w:val="en-US"/>
+        </w:rPr>
+        <w:t>monobehaviours</w:t>
+      </w:r>
+      <w:proofErr w:type="spellEnd"/>
+      <w:r>
+        <w:rPr>
+          <w:lang w:val="en-US"/>
+        </w:rPr>
+        <w:t xml:space="preserve"> with “new”</w:t>
+      </w:r>
+    </w:p>
+    <w:p>
+      <w:pPr>
+        <w:pStyle w:val="ListParagraph"/>
+        <w:numPr>
+          <w:ilvl w:val="0"/>
+          <w:numId w:val="42"/>
+        </w:numPr>
+        <w:rPr>
+          <w:lang w:val="en-US"/>
+        </w:rPr>
+      </w:pPr>
+      <w:r>
+        <w:rPr>
+          <w:lang w:val="en-US"/>
+        </w:rPr>
+        <w:t>Sprite color can’t be controlled by renderer</w:t>
+      </w:r>
+    </w:p>
+    <w:p>
+      <w:pPr>
+        <w:pStyle w:val="ListParagraph"/>
+        <w:numPr>
+          <w:ilvl w:val="0"/>
+          <w:numId w:val="42"/>
+        </w:numPr>
+        <w:rPr>
+          <w:lang w:val="en-US"/>
+        </w:rPr>
+      </w:pPr>
+      <w:r>
+        <w:rPr>
+          <w:lang w:val="en-US"/>
+        </w:rPr>
+        <w:t>Unity limits fps by default</w:t>
+      </w:r>
+    </w:p>
+    <w:p>
+      <w:pPr>
+        <w:pStyle w:val="ListParagraph"/>
+        <w:numPr>
+          <w:ilvl w:val="0"/>
+          <w:numId w:val="42"/>
+        </w:numPr>
+        <w:rPr>
+          <w:lang w:val="en-US"/>
+        </w:rPr>
+      </w:pPr>
+      <w:r>
+        <w:rPr>
+          <w:lang w:val="en-US"/>
+        </w:rPr>
+        <w:t>Remember to change score</w:t>
+      </w:r>
+      <w:r>
+        <w:rPr>
+          <w:lang w:val="en-US"/>
+        </w:rPr>
+        <w:t>/options</w:t>
+      </w:r>
+      <w:r>
+        <w:rPr>
+          <w:lang w:val="en-US"/>
+        </w:rPr>
+        <w:t xml:space="preserve"> save</w:t>
+      </w:r>
+      <w:r>
+        <w:rPr>
+          <w:lang w:val="en-US"/>
+        </w:rPr>
+        <w:t>/load</w:t>
+      </w:r>
+      <w:r>
+        <w:rPr>
+          <w:lang w:val="en-US"/>
+        </w:rPr>
+        <w:t xml:space="preserve"> p</w:t>
+      </w:r>
+      <w:bookmarkStart w:id="24" w:name="_GoBack"/>
       <w:bookmarkEnd w:id="24"/>
-    </w:p>
-    <w:p>
-      <w:pPr>
-        <w:pStyle w:val="ListParagraph"/>
-        <w:numPr>
-          <w:ilvl w:val="0"/>
-          <w:numId w:val="42"/>
-        </w:numPr>
-        <w:rPr>
-          <w:lang w:val="en-US"/>
-        </w:rPr>
-      </w:pPr>
-      <w:r>
-        <w:rPr>
-          <w:lang w:val="en-US"/>
-        </w:rPr>
-        <w:t xml:space="preserve">Refrain from creating </w:t>
-      </w:r>
-      <w:proofErr w:type="spellStart"/>
-      <w:r>
-        <w:rPr>
-          <w:lang w:val="en-US"/>
-        </w:rPr>
-        <w:t>monobehaviours</w:t>
-      </w:r>
-      <w:proofErr w:type="spellEnd"/>
-      <w:r>
-        <w:rPr>
-          <w:lang w:val="en-US"/>
-        </w:rPr>
-        <w:t xml:space="preserve"> with “new”</w:t>
-      </w:r>
-    </w:p>
-    <w:p>
-      <w:pPr>
-        <w:pStyle w:val="ListParagraph"/>
-        <w:numPr>
-          <w:ilvl w:val="0"/>
-          <w:numId w:val="42"/>
-        </w:numPr>
-        <w:rPr>
-          <w:lang w:val="en-US"/>
-        </w:rPr>
-      </w:pPr>
-      <w:r>
-        <w:rPr>
-          <w:lang w:val="en-US"/>
-        </w:rPr>
-        <w:t>Sprite color can’t be controlled by renderer</w:t>
-      </w:r>
-    </w:p>
-    <w:p>
-      <w:pPr>
-        <w:pStyle w:val="ListParagraph"/>
-        <w:numPr>
-          <w:ilvl w:val="0"/>
-          <w:numId w:val="42"/>
-        </w:numPr>
-        <w:rPr>
-          <w:lang w:val="en-US"/>
-        </w:rPr>
-      </w:pPr>
-      <w:r>
-        <w:rPr>
-          <w:lang w:val="en-US"/>
-        </w:rPr>
-        <w:t>Unity limits fps by default</w:t>
-      </w:r>
-    </w:p>
-    <w:p>
-      <w:pPr>
-        <w:pStyle w:val="ListParagraph"/>
-        <w:numPr>
-          <w:ilvl w:val="0"/>
-          <w:numId w:val="42"/>
-        </w:numPr>
-        <w:rPr>
-          <w:lang w:val="en-US"/>
-        </w:rPr>
-      </w:pPr>
-      <w:r>
-        <w:rPr>
-          <w:lang w:val="en-US"/>
-        </w:rPr>
-        <w:t>Remember to change score</w:t>
-      </w:r>
-      <w:r>
-        <w:rPr>
-          <w:lang w:val="en-US"/>
-        </w:rPr>
-        <w:t>/options</w:t>
-      </w:r>
-      <w:r>
-        <w:rPr>
-          <w:lang w:val="en-US"/>
-        </w:rPr>
-        <w:t xml:space="preserve"> save</w:t>
-      </w:r>
-      <w:r>
-        <w:rPr>
-          <w:lang w:val="en-US"/>
-        </w:rPr>
-        <w:t>/load</w:t>
-      </w:r>
-      <w:r>
-        <w:rPr>
-          <w:lang w:val="en-US"/>
-        </w:rPr>
-        <w:t xml:space="preserve"> path</w:t>
-      </w:r>
-    </w:p>
-    <w:p>
-      <w:pPr>
-        <w:rPr>
-          <w:rFonts w:asciiTheme="majorHAnsi" w:eastAsiaTheme="majorEastAsia" w:hAnsiTheme="majorHAnsi" w:cstheme="majorBidi"/>
-          <w:color w:val="2E74B5" w:themeColor="accent1" w:themeShade="BF"/>
+      <w:r>
+        <w:rPr>
+          <w:lang w:val="en-US"/>
+        </w:rPr>
+        <w:t>ath</w:t>
+      </w:r>
+    </w:p>
+    <w:p>
+      <w:pPr>
+        <w:pStyle w:val="Heading2"/>
+        <w:rPr>
           <w:sz w:val="36"/>
-          <w:szCs w:val="33"/>
-          <w:lang w:val="en-US"/>
-        </w:rPr>
-      </w:pPr>
-      <w:r>
-        <w:rPr>
-          <w:sz w:val="36"/>
-          <w:lang w:val="en-US"/>
-        </w:rPr>
-        <w:lastRenderedPageBreak/>
-        <w:br w:type="page"/>
-      </w:r>
-    </w:p>
-    <w:p>
-      <w:pPr>
-        <w:pStyle w:val="Heading2"/>
-        <w:rPr>
-          <w:sz w:val="36"/>
-          <w:lang w:val="en-US"/>
-        </w:rPr>
-      </w:pPr>
-      <w:bookmarkStart w:id="25" w:name="_Toc102522046"/>
+          <w:lang w:val="en-US"/>
+        </w:rPr>
+      </w:pPr>
+      <w:bookmarkStart w:id="25" w:name="_Toc102656825"/>
       <w:r>
         <w:rPr>
           <w:sz w:val="36"/>
@@ -6596,7 +6513,7 @@
           <w:lang w:val="en-US"/>
         </w:rPr>
       </w:pPr>
-      <w:bookmarkStart w:id="26" w:name="_Toc102522047"/>
+      <w:bookmarkStart w:id="26" w:name="_Toc102656826"/>
       <w:r>
         <w:rPr>
           <w:sz w:val="32"/>
@@ -10343,7 +10260,7 @@
           <w:lang w:val="en-US"/>
         </w:rPr>
       </w:pPr>
-      <w:bookmarkStart w:id="27" w:name="_Toc102522048"/>
+      <w:bookmarkStart w:id="27" w:name="_Toc102656827"/>
       <w:r>
         <w:rPr>
           <w:sz w:val="36"/>
@@ -10827,7 +10744,7 @@
           <w:lang w:val="en-US"/>
         </w:rPr>
       </w:pPr>
-      <w:bookmarkStart w:id="28" w:name="_Toc102522049"/>
+      <w:bookmarkStart w:id="28" w:name="_Toc102656828"/>
       <w:r>
         <w:rPr>
           <w:sz w:val="32"/>
@@ -17738,7 +17655,7 @@
 </file>
 
 <file path=customXml/itemProps1.xml><?xml version="1.0" encoding="utf-8"?>
-<ds:datastoreItem xmlns:ds="http://schemas.openxmlformats.org/officeDocument/2006/customXml" ds:itemID="{423F4E3A-3EC6-4B59-BAE0-3CD20E184952}">
+<ds:datastoreItem xmlns:ds="http://schemas.openxmlformats.org/officeDocument/2006/customXml" ds:itemID="{4E4E0F51-C3CE-4071-A688-E7CFDDA3F6B1}">
   <ds:schemaRefs>
     <ds:schemaRef ds:uri="http://schemas.openxmlformats.org/officeDocument/2006/bibliography"/>
   </ds:schemaRefs>

</xml_diff>

<commit_message>
Fixed stagecomplete flagging after starting a new run
</commit_message>
<xml_diff>
--- a/BulletHellProject.docx
+++ b/BulletHellProject.docx
@@ -5825,114 +5825,6 @@
       <w:pPr>
         <w:pStyle w:val="ListParagraph"/>
         <w:numPr>
-          <w:ilvl w:val="0"/>
-          <w:numId w:val="6"/>
-        </w:numPr>
-        <w:rPr>
-          <w:highlight w:val="yellow"/>
-          <w:lang w:val="en-US"/>
-        </w:rPr>
-      </w:pPr>
-      <w:r>
-        <w:rPr>
-          <w:highlight w:val="yellow"/>
-          <w:lang w:val="en-US"/>
-        </w:rPr>
-        <w:t xml:space="preserve">add life 1-up pickup and </w:t>
-      </w:r>
-      <w:proofErr w:type="spellStart"/>
-      <w:r>
-        <w:rPr>
-          <w:highlight w:val="yellow"/>
-          <w:lang w:val="en-US"/>
-        </w:rPr>
-        <w:t>reqs</w:t>
-      </w:r>
-      <w:proofErr w:type="spellEnd"/>
-      <w:r>
-        <w:rPr>
-          <w:highlight w:val="yellow"/>
-          <w:lang w:val="en-US"/>
-        </w:rPr>
-        <w:t xml:space="preserve"> for getting it</w:t>
-      </w:r>
-    </w:p>
-    <w:p>
-      <w:pPr>
-        <w:pStyle w:val="ListParagraph"/>
-        <w:numPr>
-          <w:ilvl w:val="0"/>
-          <w:numId w:val="6"/>
-        </w:numPr>
-        <w:rPr>
-          <w:highlight w:val="yellow"/>
-          <w:lang w:val="en-US"/>
-        </w:rPr>
-      </w:pPr>
-      <w:r>
-        <w:rPr>
-          <w:highlight w:val="yellow"/>
-          <w:lang w:val="en-US"/>
-        </w:rPr>
-        <w:t xml:space="preserve">differentiate between difficulties in </w:t>
-      </w:r>
-      <w:proofErr w:type="spellStart"/>
-      <w:r>
-        <w:rPr>
-          <w:highlight w:val="yellow"/>
-          <w:lang w:val="en-US"/>
-        </w:rPr>
-        <w:t>hiscore</w:t>
-      </w:r>
-      <w:proofErr w:type="spellEnd"/>
-      <w:r>
-        <w:rPr>
-          <w:highlight w:val="yellow"/>
-          <w:lang w:val="en-US"/>
-        </w:rPr>
-        <w:t xml:space="preserve"> file</w:t>
-      </w:r>
-    </w:p>
-    <w:p>
-      <w:pPr>
-        <w:pStyle w:val="ListParagraph"/>
-        <w:numPr>
-          <w:ilvl w:val="0"/>
-          <w:numId w:val="6"/>
-        </w:numPr>
-        <w:rPr>
-          <w:highlight w:val="yellow"/>
-          <w:lang w:val="en-US"/>
-        </w:rPr>
-      </w:pPr>
-      <w:r>
-        <w:rPr>
-          <w:highlight w:val="yellow"/>
-          <w:lang w:val="en-US"/>
-        </w:rPr>
-        <w:t xml:space="preserve">make </w:t>
-      </w:r>
-      <w:proofErr w:type="spellStart"/>
-      <w:r>
-        <w:rPr>
-          <w:highlight w:val="yellow"/>
-          <w:lang w:val="en-US"/>
-        </w:rPr>
-        <w:t>spiderboss</w:t>
-      </w:r>
-      <w:proofErr w:type="spellEnd"/>
-      <w:r>
-        <w:rPr>
-          <w:highlight w:val="yellow"/>
-          <w:lang w:val="en-US"/>
-        </w:rPr>
-        <w:t xml:space="preserve"> match old patterns (gifs)</w:t>
-      </w:r>
-    </w:p>
-    <w:p>
-      <w:pPr>
-        <w:pStyle w:val="ListParagraph"/>
-        <w:numPr>
           <w:ilvl w:val="1"/>
           <w:numId w:val="6"/>
         </w:numPr>
@@ -5964,6 +5856,116 @@
         </w:rPr>
         <w:t xml:space="preserve"> path</w:t>
       </w:r>
+      <w:bookmarkStart w:id="23" w:name="_GoBack"/>
+      <w:bookmarkEnd w:id="23"/>
+    </w:p>
+    <w:p>
+      <w:pPr>
+        <w:pStyle w:val="ListParagraph"/>
+        <w:numPr>
+          <w:ilvl w:val="0"/>
+          <w:numId w:val="6"/>
+        </w:numPr>
+        <w:rPr>
+          <w:highlight w:val="yellow"/>
+          <w:lang w:val="en-US"/>
+        </w:rPr>
+      </w:pPr>
+      <w:r>
+        <w:rPr>
+          <w:highlight w:val="yellow"/>
+          <w:lang w:val="en-US"/>
+        </w:rPr>
+        <w:t xml:space="preserve">add life 1-up pickup and </w:t>
+      </w:r>
+      <w:proofErr w:type="spellStart"/>
+      <w:r>
+        <w:rPr>
+          <w:highlight w:val="yellow"/>
+          <w:lang w:val="en-US"/>
+        </w:rPr>
+        <w:t>reqs</w:t>
+      </w:r>
+      <w:proofErr w:type="spellEnd"/>
+      <w:r>
+        <w:rPr>
+          <w:highlight w:val="yellow"/>
+          <w:lang w:val="en-US"/>
+        </w:rPr>
+        <w:t xml:space="preserve"> for getting it</w:t>
+      </w:r>
+    </w:p>
+    <w:p>
+      <w:pPr>
+        <w:pStyle w:val="ListParagraph"/>
+        <w:numPr>
+          <w:ilvl w:val="0"/>
+          <w:numId w:val="6"/>
+        </w:numPr>
+        <w:rPr>
+          <w:highlight w:val="yellow"/>
+          <w:lang w:val="en-US"/>
+        </w:rPr>
+      </w:pPr>
+      <w:r>
+        <w:rPr>
+          <w:highlight w:val="yellow"/>
+          <w:lang w:val="en-US"/>
+        </w:rPr>
+        <w:t xml:space="preserve">differentiate between difficulties in </w:t>
+      </w:r>
+      <w:proofErr w:type="spellStart"/>
+      <w:r>
+        <w:rPr>
+          <w:highlight w:val="yellow"/>
+          <w:lang w:val="en-US"/>
+        </w:rPr>
+        <w:t>hiscore</w:t>
+      </w:r>
+      <w:proofErr w:type="spellEnd"/>
+      <w:r>
+        <w:rPr>
+          <w:highlight w:val="yellow"/>
+          <w:lang w:val="en-US"/>
+        </w:rPr>
+        <w:t xml:space="preserve"> file</w:t>
+      </w:r>
+    </w:p>
+    <w:p>
+      <w:pPr>
+        <w:pStyle w:val="ListParagraph"/>
+        <w:numPr>
+          <w:ilvl w:val="0"/>
+          <w:numId w:val="6"/>
+        </w:numPr>
+        <w:rPr>
+          <w:highlight w:val="yellow"/>
+          <w:lang w:val="en-US"/>
+        </w:rPr>
+      </w:pPr>
+      <w:r>
+        <w:rPr>
+          <w:highlight w:val="yellow"/>
+          <w:lang w:val="en-US"/>
+        </w:rPr>
+        <w:t xml:space="preserve">make </w:t>
+      </w:r>
+      <w:proofErr w:type="spellStart"/>
+      <w:r>
+        <w:rPr>
+          <w:highlight w:val="yellow"/>
+          <w:lang w:val="en-US"/>
+        </w:rPr>
+        <w:t>spiderboss</w:t>
+      </w:r>
+      <w:proofErr w:type="spellEnd"/>
+      <w:r>
+        <w:rPr>
+          <w:highlight w:val="yellow"/>
+          <w:lang w:val="en-US"/>
+        </w:rPr>
+        <w:t xml:space="preserve"> match old patterns (gifs)</w:t>
+      </w:r>
     </w:p>
     <w:p>
       <w:pPr>
@@ -6352,14 +6354,14 @@
           <w:lang w:val="en-US"/>
         </w:rPr>
       </w:pPr>
-      <w:bookmarkStart w:id="23" w:name="_Toc102656824"/>
+      <w:bookmarkStart w:id="24" w:name="_Toc102656824"/>
       <w:r>
         <w:rPr>
           <w:lang w:val="en-US"/>
         </w:rPr>
         <w:t>NOTES</w:t>
       </w:r>
-      <w:bookmarkEnd w:id="23"/>
+      <w:bookmarkEnd w:id="24"/>
     </w:p>
     <w:p>
       <w:pPr>
@@ -6468,15 +6470,7 @@
         <w:rPr>
           <w:lang w:val="en-US"/>
         </w:rPr>
-        <w:t xml:space="preserve"> p</w:t>
-      </w:r>
-      <w:bookmarkStart w:id="24" w:name="_GoBack"/>
-      <w:bookmarkEnd w:id="24"/>
-      <w:r>
-        <w:rPr>
-          <w:lang w:val="en-US"/>
-        </w:rPr>
-        <w:t>ath</w:t>
+        <w:t xml:space="preserve"> path</w:t>
       </w:r>
     </w:p>
     <w:p>
@@ -11153,6 +11147,56 @@
           <w:lang w:val="en-US"/>
         </w:rPr>
         <w:t>Upgraded old spider boss script (stage2), added new boss music</w:t>
+      </w:r>
+    </w:p>
+    <w:p>
+      <w:pPr>
+        <w:pStyle w:val="ListParagraph"/>
+        <w:numPr>
+          <w:ilvl w:val="0"/>
+          <w:numId w:val="6"/>
+        </w:numPr>
+        <w:rPr>
+          <w:lang w:val="en-US"/>
+        </w:rPr>
+      </w:pPr>
+      <w:r>
+        <w:rPr>
+          <w:lang w:val="en-US"/>
+        </w:rPr>
+        <w:t xml:space="preserve">Added a </w:t>
+      </w:r>
+      <w:proofErr w:type="spellStart"/>
+      <w:r>
+        <w:rPr>
+          <w:lang w:val="en-US"/>
+        </w:rPr>
+        <w:t>SaveLoadHandler.cs</w:t>
+      </w:r>
+      <w:proofErr w:type="spellEnd"/>
+      <w:r>
+        <w:rPr>
+          <w:lang w:val="en-US"/>
+        </w:rPr>
+        <w:t xml:space="preserve"> to handle i/o</w:t>
+      </w:r>
+    </w:p>
+    <w:p>
+      <w:pPr>
+        <w:pStyle w:val="ListParagraph"/>
+        <w:numPr>
+          <w:ilvl w:val="0"/>
+          <w:numId w:val="6"/>
+        </w:numPr>
+        <w:rPr>
+          <w:lang w:val="en-US"/>
+        </w:rPr>
+      </w:pPr>
+      <w:r>
+        <w:rPr>
+          <w:lang w:val="en-US"/>
+        </w:rPr>
+        <w:t>Added default settings to fall back onto if options file not found</w:t>
       </w:r>
     </w:p>
     <w:p>
@@ -17644,7 +17688,7 @@
   <a:extraClrSchemeLst/>
   <a:extLst>
     <a:ext uri="{05A4C25C-085E-4340-85A3-A5531E510DB2}">
-      <thm15:themeFamily xmlns="" xmlns:thm15="http://schemas.microsoft.com/office/thememl/2012/main" name="Office Theme" id="{62F939B6-93AF-4DB8-9C6B-D6C7DFDC589F}" vid="{4A3C46E8-61CC-4603-A589-7422A47A8E4A}"/>
+      <thm15:themeFamily xmlns:thm15="http://schemas.microsoft.com/office/thememl/2012/main" xmlns="" name="Office Theme" id="{62F939B6-93AF-4DB8-9C6B-D6C7DFDC589F}" vid="{4A3C46E8-61CC-4603-A589-7422A47A8E4A}"/>
     </a:ext>
   </a:extLst>
 </a:theme>
@@ -17655,7 +17699,7 @@
 </file>
 
 <file path=customXml/itemProps1.xml><?xml version="1.0" encoding="utf-8"?>
-<ds:datastoreItem xmlns:ds="http://schemas.openxmlformats.org/officeDocument/2006/customXml" ds:itemID="{4E4E0F51-C3CE-4071-A688-E7CFDDA3F6B1}">
+<ds:datastoreItem xmlns:ds="http://schemas.openxmlformats.org/officeDocument/2006/customXml" ds:itemID="{F091946E-C57E-4945-92D9-F40A072D8FB6}">
   <ds:schemaRefs>
     <ds:schemaRef ds:uri="http://schemas.openxmlformats.org/officeDocument/2006/bibliography"/>
   </ds:schemaRefs>

</xml_diff>

<commit_message>
Spawner fixed on restart
</commit_message>
<xml_diff>
--- a/BulletHellProject.docx
+++ b/BulletHellProject.docx
@@ -2257,6 +2257,7 @@
         </w:rPr>
         <w:t xml:space="preserve">uddenly an </w:t>
       </w:r>
+      <w:proofErr w:type="spellStart"/>
       <w:r>
         <w:rPr>
           <w:lang w:val="en-US"/>
@@ -2267,13 +2268,34 @@
         <w:rPr>
           <w:lang w:val="en-US"/>
         </w:rPr>
-        <w:t>sura appeared from the woods and snatched the</w:t>
-      </w:r>
-      <w:r>
-        <w:rPr>
-          <w:lang w:val="en-US"/>
-        </w:rPr>
-        <w:t xml:space="preserve"> core, and ran off. Soma screamed and grabbed her broom in pursuit, planning to use the Day and Night cores to defeat the Asura.</w:t>
+        <w:t>sura</w:t>
+      </w:r>
+      <w:proofErr w:type="spellEnd"/>
+      <w:r>
+        <w:rPr>
+          <w:lang w:val="en-US"/>
+        </w:rPr>
+        <w:t xml:space="preserve"> appeared from the woods and snatched the</w:t>
+      </w:r>
+      <w:r>
+        <w:rPr>
+          <w:lang w:val="en-US"/>
+        </w:rPr>
+        <w:t xml:space="preserve"> core, and ran off. Soma screamed and grabbed her broom in pursuit, planning to use the Day and Night cores to defeat the </w:t>
+      </w:r>
+      <w:proofErr w:type="spellStart"/>
+      <w:r>
+        <w:rPr>
+          <w:lang w:val="en-US"/>
+        </w:rPr>
+        <w:t>Asura</w:t>
+      </w:r>
+      <w:proofErr w:type="spellEnd"/>
+      <w:r>
+        <w:rPr>
+          <w:lang w:val="en-US"/>
+        </w:rPr>
+        <w:t>.</w:t>
       </w:r>
       <w:r>
         <w:rPr>
@@ -2308,7 +2330,21 @@
         <w:rPr>
           <w:lang w:val="en-US"/>
         </w:rPr>
-        <w:t>“Any world that rotates, gets their own guardian, a Chandra.”</w:t>
+        <w:t xml:space="preserve">“Any world that </w:t>
+      </w:r>
+      <w:proofErr w:type="gramStart"/>
+      <w:r>
+        <w:rPr>
+          <w:lang w:val="en-US"/>
+        </w:rPr>
+        <w:t>rotates,</w:t>
+      </w:r>
+      <w:proofErr w:type="gramEnd"/>
+      <w:r>
+        <w:rPr>
+          <w:lang w:val="en-US"/>
+        </w:rPr>
+        <w:t xml:space="preserve"> gets their own guardian, a Chandra.”</w:t>
       </w:r>
     </w:p>
     <w:p>
@@ -2509,7 +2545,63 @@
         <w:rPr>
           <w:lang w:val="en-US"/>
         </w:rPr>
-        <w:t>The Lordess of the realm of Asuras has opened pathways to the regular world and sent Asuras to fetch her a mystical item, “The Twilight Core”. But by removing it, the world stopped seeing sunrises or sunsets, only perpetual night or day.</w:t>
+        <w:t xml:space="preserve">The </w:t>
+      </w:r>
+      <w:proofErr w:type="spellStart"/>
+      <w:r>
+        <w:rPr>
+          <w:lang w:val="en-US"/>
+        </w:rPr>
+        <w:t>Lordess</w:t>
+      </w:r>
+      <w:proofErr w:type="spellEnd"/>
+      <w:r>
+        <w:rPr>
+          <w:lang w:val="en-US"/>
+        </w:rPr>
+        <w:t xml:space="preserve"> of the realm of </w:t>
+      </w:r>
+      <w:proofErr w:type="spellStart"/>
+      <w:r>
+        <w:rPr>
+          <w:lang w:val="en-US"/>
+        </w:rPr>
+        <w:t>Asuras</w:t>
+      </w:r>
+      <w:proofErr w:type="spellEnd"/>
+      <w:r>
+        <w:rPr>
+          <w:lang w:val="en-US"/>
+        </w:rPr>
+        <w:t xml:space="preserve"> has opened pathways to the regular world and sent </w:t>
+      </w:r>
+      <w:proofErr w:type="spellStart"/>
+      <w:r>
+        <w:rPr>
+          <w:lang w:val="en-US"/>
+        </w:rPr>
+        <w:t>Asuras</w:t>
+      </w:r>
+      <w:proofErr w:type="spellEnd"/>
+      <w:r>
+        <w:rPr>
+          <w:lang w:val="en-US"/>
+        </w:rPr>
+        <w:t xml:space="preserve"> to fetch </w:t>
+      </w:r>
+      <w:proofErr w:type="gramStart"/>
+      <w:r>
+        <w:rPr>
+          <w:lang w:val="en-US"/>
+        </w:rPr>
+        <w:t>her a</w:t>
+      </w:r>
+      <w:proofErr w:type="gramEnd"/>
+      <w:r>
+        <w:rPr>
+          <w:lang w:val="en-US"/>
+        </w:rPr>
+        <w:t xml:space="preserve"> mystical item, “The Twilight Core”. But by removing it, the world stopped seeing sunrises or sunsets, only perpetual night or day.</w:t>
       </w:r>
     </w:p>
     <w:p>
@@ -2572,7 +2664,21 @@
         <w:rPr>
           <w:lang w:val="en-US"/>
         </w:rPr>
-        <w:t xml:space="preserve"> the Asura who stole</w:t>
+        <w:t xml:space="preserve"> the </w:t>
+      </w:r>
+      <w:proofErr w:type="spellStart"/>
+      <w:r>
+        <w:rPr>
+          <w:lang w:val="en-US"/>
+        </w:rPr>
+        <w:t>Asura</w:t>
+      </w:r>
+      <w:proofErr w:type="spellEnd"/>
+      <w:r>
+        <w:rPr>
+          <w:lang w:val="en-US"/>
+        </w:rPr>
+        <w:t xml:space="preserve"> who stole</w:t>
       </w:r>
       <w:r>
         <w:rPr>
@@ -2592,12 +2698,37 @@
         </w:rPr>
         <w:t xml:space="preserve">that is guarded by </w:t>
       </w:r>
+      <w:proofErr w:type="spellStart"/>
       <w:r>
         <w:rPr>
           <w:highlight w:val="red"/>
           <w:lang w:val="en-US"/>
         </w:rPr>
-        <w:t>Silvi, a Friendly Huldra.</w:t>
+        <w:t>Silvi</w:t>
+      </w:r>
+      <w:proofErr w:type="spellEnd"/>
+      <w:r>
+        <w:rPr>
+          <w:highlight w:val="red"/>
+          <w:lang w:val="en-US"/>
+        </w:rPr>
+        <w:t xml:space="preserve">, a Friendly </w:t>
+      </w:r>
+      <w:proofErr w:type="spellStart"/>
+      <w:r>
+        <w:rPr>
+          <w:highlight w:val="red"/>
+          <w:lang w:val="en-US"/>
+        </w:rPr>
+        <w:t>Huldra</w:t>
+      </w:r>
+      <w:proofErr w:type="spellEnd"/>
+      <w:r>
+        <w:rPr>
+          <w:highlight w:val="red"/>
+          <w:lang w:val="en-US"/>
+        </w:rPr>
+        <w:t>.</w:t>
       </w:r>
       <w:r>
         <w:rPr>
@@ -2616,7 +2747,21 @@
         <w:rPr>
           <w:lang w:val="en-US"/>
         </w:rPr>
-        <w:t xml:space="preserve">After defeating Silvi, </w:t>
+        <w:t xml:space="preserve">After defeating </w:t>
+      </w:r>
+      <w:proofErr w:type="spellStart"/>
+      <w:r>
+        <w:rPr>
+          <w:lang w:val="en-US"/>
+        </w:rPr>
+        <w:t>Silvi</w:t>
+      </w:r>
+      <w:proofErr w:type="spellEnd"/>
+      <w:r>
+        <w:rPr>
+          <w:lang w:val="en-US"/>
+        </w:rPr>
+        <w:t xml:space="preserve">, </w:t>
       </w:r>
       <w:r>
         <w:rPr>
@@ -2673,7 +2818,21 @@
         <w:rPr>
           <w:lang w:val="en-US"/>
         </w:rPr>
-        <w:t xml:space="preserve">helping the Asuras open </w:t>
+        <w:t xml:space="preserve">helping the </w:t>
+      </w:r>
+      <w:proofErr w:type="spellStart"/>
+      <w:r>
+        <w:rPr>
+          <w:lang w:val="en-US"/>
+        </w:rPr>
+        <w:t>Asuras</w:t>
+      </w:r>
+      <w:proofErr w:type="spellEnd"/>
+      <w:r>
+        <w:rPr>
+          <w:lang w:val="en-US"/>
+        </w:rPr>
+        <w:t xml:space="preserve"> open </w:t>
       </w:r>
       <w:r>
         <w:rPr>
@@ -2691,20 +2850,48 @@
         <w:rPr>
           <w:lang w:val="en-US"/>
         </w:rPr>
-        <w:t xml:space="preserve"> defeats her and follows the Asura through the pathway.</w:t>
-      </w:r>
-    </w:p>
-    <w:p>
-      <w:pPr>
-        <w:rPr>
-          <w:lang w:val="en-US"/>
-        </w:rPr>
-      </w:pPr>
-      <w:r>
-        <w:rPr>
-          <w:lang w:val="en-US"/>
-        </w:rPr>
-        <w:t>In the Asura realm</w:t>
+        <w:t xml:space="preserve"> defeats her and follows the </w:t>
+      </w:r>
+      <w:proofErr w:type="spellStart"/>
+      <w:r>
+        <w:rPr>
+          <w:lang w:val="en-US"/>
+        </w:rPr>
+        <w:t>Asura</w:t>
+      </w:r>
+      <w:proofErr w:type="spellEnd"/>
+      <w:r>
+        <w:rPr>
+          <w:lang w:val="en-US"/>
+        </w:rPr>
+        <w:t xml:space="preserve"> through the pathway.</w:t>
+      </w:r>
+    </w:p>
+    <w:p>
+      <w:pPr>
+        <w:rPr>
+          <w:lang w:val="en-US"/>
+        </w:rPr>
+      </w:pPr>
+      <w:r>
+        <w:rPr>
+          <w:lang w:val="en-US"/>
+        </w:rPr>
+        <w:t xml:space="preserve">In the </w:t>
+      </w:r>
+      <w:proofErr w:type="spellStart"/>
+      <w:r>
+        <w:rPr>
+          <w:lang w:val="en-US"/>
+        </w:rPr>
+        <w:t>Asura</w:t>
+      </w:r>
+      <w:proofErr w:type="spellEnd"/>
+      <w:r>
+        <w:rPr>
+          <w:lang w:val="en-US"/>
+        </w:rPr>
+        <w:t xml:space="preserve"> realm</w:t>
       </w:r>
       <w:r>
         <w:rPr>
@@ -2746,7 +2933,21 @@
         <w:rPr>
           <w:lang w:val="en-US"/>
         </w:rPr>
-        <w:t xml:space="preserve"> the asura </w:t>
+        <w:t xml:space="preserve"> the </w:t>
+      </w:r>
+      <w:proofErr w:type="spellStart"/>
+      <w:r>
+        <w:rPr>
+          <w:lang w:val="en-US"/>
+        </w:rPr>
+        <w:t>asura</w:t>
+      </w:r>
+      <w:proofErr w:type="spellEnd"/>
+      <w:r>
+        <w:rPr>
+          <w:lang w:val="en-US"/>
+        </w:rPr>
+        <w:t xml:space="preserve"> </w:t>
       </w:r>
       <w:r>
         <w:rPr>
@@ -2815,7 +3016,35 @@
           <w:lang w:val="en-US"/>
         </w:rPr>
         <w:lastRenderedPageBreak/>
-        <w:t xml:space="preserve">Stage 5 signifies the various layers of the temple (Asura, Human, Deva, Brahma). </w:t>
+        <w:t>Stage 5 signifies the various layers of the temple (</w:t>
+      </w:r>
+      <w:proofErr w:type="spellStart"/>
+      <w:r>
+        <w:rPr>
+          <w:lang w:val="en-US"/>
+        </w:rPr>
+        <w:t>Asura</w:t>
+      </w:r>
+      <w:proofErr w:type="spellEnd"/>
+      <w:r>
+        <w:rPr>
+          <w:lang w:val="en-US"/>
+        </w:rPr>
+        <w:t xml:space="preserve">, Human, Deva, </w:t>
+      </w:r>
+      <w:proofErr w:type="gramStart"/>
+      <w:r>
+        <w:rPr>
+          <w:lang w:val="en-US"/>
+        </w:rPr>
+        <w:t>Brahma</w:t>
+      </w:r>
+      <w:proofErr w:type="gramEnd"/>
+      <w:r>
+        <w:rPr>
+          <w:lang w:val="en-US"/>
+        </w:rPr>
+        <w:t xml:space="preserve">). </w:t>
       </w:r>
       <w:r>
         <w:rPr>
@@ -2853,6 +3082,7 @@
         </w:rPr>
         <w:t xml:space="preserve"> a boon that makes her immortal. (Brahma) doesn’t think </w:t>
       </w:r>
+      <w:proofErr w:type="gramStart"/>
       <w:r>
         <w:rPr>
           <w:lang w:val="en-US"/>
@@ -2863,7 +3093,14 @@
         <w:rPr>
           <w:lang w:val="en-US"/>
         </w:rPr>
-        <w:t xml:space="preserve"> is suitable to mess with deity business so she has to defeat her.</w:t>
+        <w:t xml:space="preserve"> is</w:t>
+      </w:r>
+      <w:proofErr w:type="gramEnd"/>
+      <w:r>
+        <w:rPr>
+          <w:lang w:val="en-US"/>
+        </w:rPr>
+        <w:t xml:space="preserve"> suitable to mess with deity business so she has to defeat her.</w:t>
       </w:r>
       <w:r>
         <w:rPr>
@@ -2878,24 +3115,46 @@
           <w:lang w:val="en-US"/>
         </w:rPr>
       </w:pPr>
-      <w:r>
-        <w:rPr>
-          <w:lang w:val="en-US"/>
-        </w:rPr>
-        <w:t>After that, Brahma teleports her to an astral plane, a courtyard beyond the temple. Main char lures out (Boss6). After main char survives her initial attacks, an avatar appears and knocks the core out of her hand, giving it to the main char. Main char can now temporarily summon twilight to make (Boss6) vulnerable.</w:t>
-      </w:r>
-    </w:p>
-    <w:p>
-      <w:pPr>
-        <w:rPr>
-          <w:lang w:val="en-US"/>
-        </w:rPr>
-      </w:pPr>
-      <w:r>
-        <w:rPr>
-          <w:lang w:val="en-US"/>
-        </w:rPr>
-        <w:t>After defeating her the main char returns to her realm to enjoy the sunsets and sunrises again.</w:t>
+      <w:proofErr w:type="gramStart"/>
+      <w:r>
+        <w:rPr>
+          <w:lang w:val="en-US"/>
+        </w:rPr>
+        <w:t>After that, Brahma teleports her to an astral plane, a courtyard beyond the temple.</w:t>
+      </w:r>
+      <w:proofErr w:type="gramEnd"/>
+      <w:r>
+        <w:rPr>
+          <w:lang w:val="en-US"/>
+        </w:rPr>
+        <w:t xml:space="preserve"> Main char lures out (Boss6). After main char survives her initial attacks, an avatar appears and knocks the core out of her hand, giving it to the main char. Main char can now temporarily summon twilight to make (Boss6) vulnerable.</w:t>
+      </w:r>
+    </w:p>
+    <w:p>
+      <w:pPr>
+        <w:rPr>
+          <w:lang w:val="en-US"/>
+        </w:rPr>
+      </w:pPr>
+      <w:r>
+        <w:rPr>
+          <w:lang w:val="en-US"/>
+        </w:rPr>
+        <w:t xml:space="preserve">After defeating </w:t>
+      </w:r>
+      <w:proofErr w:type="gramStart"/>
+      <w:r>
+        <w:rPr>
+          <w:lang w:val="en-US"/>
+        </w:rPr>
+        <w:t>her the</w:t>
+      </w:r>
+      <w:proofErr w:type="gramEnd"/>
+      <w:r>
+        <w:rPr>
+          <w:lang w:val="en-US"/>
+        </w:rPr>
+        <w:t xml:space="preserve"> main char returns to her realm to enjoy the sunsets and sunrises again.</w:t>
       </w:r>
     </w:p>
     <w:p>
@@ -2965,7 +3224,21 @@
         <w:rPr>
           <w:lang w:val="en-US"/>
         </w:rPr>
-        <w:t>Main character follows an asura that has stolen the twilight core. After pursuing h</w:t>
+        <w:t xml:space="preserve">Main character follows an </w:t>
+      </w:r>
+      <w:proofErr w:type="spellStart"/>
+      <w:r>
+        <w:rPr>
+          <w:lang w:val="en-US"/>
+        </w:rPr>
+        <w:t>asura</w:t>
+      </w:r>
+      <w:proofErr w:type="spellEnd"/>
+      <w:r>
+        <w:rPr>
+          <w:lang w:val="en-US"/>
+        </w:rPr>
+        <w:t xml:space="preserve"> that has stolen the twilight core. After pursuing h</w:t>
       </w:r>
       <w:r>
         <w:rPr>
@@ -3013,7 +3286,35 @@
         <w:rPr>
           <w:lang w:val="en-US"/>
         </w:rPr>
-        <w:t>Stage music: “Asura who remain Asura”</w:t>
+        <w:t>Stage music: “</w:t>
+      </w:r>
+      <w:proofErr w:type="spellStart"/>
+      <w:r>
+        <w:rPr>
+          <w:lang w:val="en-US"/>
+        </w:rPr>
+        <w:t>Asura</w:t>
+      </w:r>
+      <w:proofErr w:type="spellEnd"/>
+      <w:r>
+        <w:rPr>
+          <w:lang w:val="en-US"/>
+        </w:rPr>
+        <w:t xml:space="preserve"> who remain </w:t>
+      </w:r>
+      <w:proofErr w:type="spellStart"/>
+      <w:r>
+        <w:rPr>
+          <w:lang w:val="en-US"/>
+        </w:rPr>
+        <w:t>Asura</w:t>
+      </w:r>
+      <w:proofErr w:type="spellEnd"/>
+      <w:r>
+        <w:rPr>
+          <w:lang w:val="en-US"/>
+        </w:rPr>
+        <w:t>”</w:t>
       </w:r>
     </w:p>
     <w:p>
@@ -3027,12 +3328,28 @@
           <w:lang w:val="en-US"/>
         </w:rPr>
       </w:pPr>
-      <w:r>
-        <w:rPr>
-          <w:lang w:val="en-US"/>
-        </w:rPr>
-        <w:t>Midboss: Asura</w:t>
-      </w:r>
+      <w:proofErr w:type="spellStart"/>
+      <w:r>
+        <w:rPr>
+          <w:lang w:val="en-US"/>
+        </w:rPr>
+        <w:t>Midboss</w:t>
+      </w:r>
+      <w:proofErr w:type="spellEnd"/>
+      <w:r>
+        <w:rPr>
+          <w:lang w:val="en-US"/>
+        </w:rPr>
+        <w:t xml:space="preserve">: </w:t>
+      </w:r>
+      <w:proofErr w:type="spellStart"/>
+      <w:r>
+        <w:rPr>
+          <w:lang w:val="en-US"/>
+        </w:rPr>
+        <w:t>Asura</w:t>
+      </w:r>
+      <w:proofErr w:type="spellEnd"/>
     </w:p>
     <w:p>
       <w:pPr>
@@ -3051,11 +3368,19 @@
         </w:rPr>
         <w:t xml:space="preserve">Boss: </w:t>
       </w:r>
-      <w:r>
-        <w:rPr>
-          <w:lang w:val="en-US"/>
-        </w:rPr>
-        <w:t xml:space="preserve">Maaya, </w:t>
+      <w:proofErr w:type="spellStart"/>
+      <w:r>
+        <w:rPr>
+          <w:lang w:val="en-US"/>
+        </w:rPr>
+        <w:t>Maaya</w:t>
+      </w:r>
+      <w:proofErr w:type="spellEnd"/>
+      <w:r>
+        <w:rPr>
+          <w:lang w:val="en-US"/>
+        </w:rPr>
+        <w:t xml:space="preserve">, </w:t>
       </w:r>
       <w:r>
         <w:rPr>
@@ -3079,8 +3404,16 @@
         <w:rPr>
           <w:lang w:val="en-US"/>
         </w:rPr>
-        <w:t>Boss music: ??</w:t>
-      </w:r>
+        <w:t>Boss music</w:t>
+      </w:r>
+      <w:proofErr w:type="gramStart"/>
+      <w:r>
+        <w:rPr>
+          <w:lang w:val="en-US"/>
+        </w:rPr>
+        <w:t>: ??</w:t>
+      </w:r>
+      <w:proofErr w:type="gramEnd"/>
     </w:p>
     <w:p>
       <w:pPr>
@@ -3169,7 +3502,21 @@
         <w:rPr>
           <w:lang w:val="en-US"/>
         </w:rPr>
-        <w:t xml:space="preserve"> who is opening portals  to the twilight realm. She defeats her and travels through a portal to the twilight realm. </w:t>
+        <w:t xml:space="preserve"> who is opening </w:t>
+      </w:r>
+      <w:proofErr w:type="gramStart"/>
+      <w:r>
+        <w:rPr>
+          <w:lang w:val="en-US"/>
+        </w:rPr>
+        <w:t>portals  to</w:t>
+      </w:r>
+      <w:proofErr w:type="gramEnd"/>
+      <w:r>
+        <w:rPr>
+          <w:lang w:val="en-US"/>
+        </w:rPr>
+        <w:t xml:space="preserve"> the twilight realm. She defeats her and travels through a portal to the twilight realm. </w:t>
       </w:r>
     </w:p>
     <w:p>
@@ -3187,8 +3534,16 @@
         <w:rPr>
           <w:lang w:val="en-US"/>
         </w:rPr>
-        <w:t>Stage music: ??</w:t>
-      </w:r>
+        <w:t>Stage music</w:t>
+      </w:r>
+      <w:proofErr w:type="gramStart"/>
+      <w:r>
+        <w:rPr>
+          <w:lang w:val="en-US"/>
+        </w:rPr>
+        <w:t>: ??</w:t>
+      </w:r>
+      <w:proofErr w:type="gramEnd"/>
     </w:p>
     <w:p>
       <w:pPr>
@@ -3201,12 +3556,22 @@
           <w:lang w:val="en-US"/>
         </w:rPr>
       </w:pPr>
-      <w:r>
-        <w:rPr>
-          <w:lang w:val="en-US"/>
-        </w:rPr>
-        <w:t>Midboss: ??</w:t>
-      </w:r>
+      <w:proofErr w:type="spellStart"/>
+      <w:r>
+        <w:rPr>
+          <w:lang w:val="en-US"/>
+        </w:rPr>
+        <w:t>Midboss</w:t>
+      </w:r>
+      <w:proofErr w:type="spellEnd"/>
+      <w:proofErr w:type="gramStart"/>
+      <w:r>
+        <w:rPr>
+          <w:lang w:val="en-US"/>
+        </w:rPr>
+        <w:t>: ??</w:t>
+      </w:r>
+      <w:proofErr w:type="gramEnd"/>
     </w:p>
     <w:p>
       <w:pPr>
@@ -3299,12 +3664,28 @@
           <w:lang w:val="en-US"/>
         </w:rPr>
       </w:pPr>
-      <w:r>
-        <w:rPr>
-          <w:lang w:val="en-US"/>
-        </w:rPr>
-        <w:t>Midboss: Asura</w:t>
-      </w:r>
+      <w:proofErr w:type="spellStart"/>
+      <w:r>
+        <w:rPr>
+          <w:lang w:val="en-US"/>
+        </w:rPr>
+        <w:t>Midboss</w:t>
+      </w:r>
+      <w:proofErr w:type="spellEnd"/>
+      <w:r>
+        <w:rPr>
+          <w:lang w:val="en-US"/>
+        </w:rPr>
+        <w:t xml:space="preserve">: </w:t>
+      </w:r>
+      <w:proofErr w:type="spellStart"/>
+      <w:r>
+        <w:rPr>
+          <w:lang w:val="en-US"/>
+        </w:rPr>
+        <w:t>Asura</w:t>
+      </w:r>
+      <w:proofErr w:type="spellEnd"/>
     </w:p>
     <w:p>
       <w:pPr>
@@ -3351,8 +3732,16 @@
         <w:rPr>
           <w:lang w:val="en-US"/>
         </w:rPr>
-        <w:t xml:space="preserve"> Asura</w:t>
-      </w:r>
+        <w:t xml:space="preserve"> </w:t>
+      </w:r>
+      <w:proofErr w:type="spellStart"/>
+      <w:r>
+        <w:rPr>
+          <w:lang w:val="en-US"/>
+        </w:rPr>
+        <w:t>Asura</w:t>
+      </w:r>
+      <w:proofErr w:type="spellEnd"/>
     </w:p>
     <w:p>
       <w:pPr>
@@ -3617,21 +4006,41 @@
           <w:lang w:val="en-US"/>
         </w:rPr>
       </w:pPr>
+      <w:proofErr w:type="spellStart"/>
       <w:r>
         <w:rPr>
           <w:sz w:val="21"/>
           <w:szCs w:val="24"/>
           <w:lang w:val="en-US"/>
         </w:rPr>
-        <w:t>Maaya (</w:t>
-      </w:r>
+        <w:t>Maaya</w:t>
+      </w:r>
+      <w:proofErr w:type="spellEnd"/>
       <w:r>
         <w:rPr>
           <w:sz w:val="21"/>
           <w:szCs w:val="24"/>
           <w:lang w:val="en-US"/>
         </w:rPr>
-        <w:t>Māyā connotes a "magic show, an illusion where things appear to be present but are not what they seem"</w:t>
+        <w:t xml:space="preserve"> (</w:t>
+      </w:r>
+      <w:proofErr w:type="spellStart"/>
+      <w:r>
+        <w:rPr>
+          <w:sz w:val="21"/>
+          <w:szCs w:val="24"/>
+          <w:lang w:val="en-US"/>
+        </w:rPr>
+        <w:t>Māyā</w:t>
+      </w:r>
+      <w:proofErr w:type="spellEnd"/>
+      <w:r>
+        <w:rPr>
+          <w:sz w:val="21"/>
+          <w:szCs w:val="24"/>
+          <w:lang w:val="en-US"/>
+        </w:rPr>
+        <w:t xml:space="preserve"> connotes a "magic show, an illusion where things appear to be present but are not what they seem"</w:t>
       </w:r>
       <w:r>
         <w:rPr>
@@ -3810,6 +4219,7 @@
           <w:lang w:val="en-US"/>
         </w:rPr>
       </w:pPr>
+      <w:proofErr w:type="spellStart"/>
       <w:r>
         <w:rPr>
           <w:rFonts w:cs="Arial"/>
@@ -3819,7 +4229,19 @@
           <w:shd w:val="clear" w:color="auto" w:fill="FFFFFF"/>
           <w:lang w:val="en-US"/>
         </w:rPr>
-        <w:t>Huldras are usually said to be very self-conscious about their tail and back, and attacks anyone who points them out.</w:t>
+        <w:t>Huldras</w:t>
+      </w:r>
+      <w:proofErr w:type="spellEnd"/>
+      <w:r>
+        <w:rPr>
+          <w:rFonts w:cs="Arial"/>
+          <w:color w:val="000000"/>
+          <w:sz w:val="21"/>
+          <w:szCs w:val="24"/>
+          <w:shd w:val="clear" w:color="auto" w:fill="FFFFFF"/>
+          <w:lang w:val="en-US"/>
+        </w:rPr>
+        <w:t xml:space="preserve"> are usually said to be very self-conscious about their tail and back, and attacks anyone who points them out.</w:t>
       </w:r>
     </w:p>
     <w:p>
@@ -3901,23 +4323,25 @@
           <w:szCs w:val="24"/>
           <w:lang w:val="en-US"/>
         </w:rPr>
-        <w:t>“Indra's net</w:t>
-      </w:r>
+        <w:t>“</w:t>
+      </w:r>
+      <w:proofErr w:type="spellStart"/>
       <w:r>
         <w:rPr>
           <w:sz w:val="21"/>
           <w:szCs w:val="24"/>
           <w:lang w:val="en-US"/>
         </w:rPr>
-        <w:t xml:space="preserve"> </w:t>
-      </w:r>
+        <w:t>Indra's</w:t>
+      </w:r>
+      <w:proofErr w:type="spellEnd"/>
       <w:r>
         <w:rPr>
           <w:sz w:val="21"/>
           <w:szCs w:val="24"/>
           <w:lang w:val="en-US"/>
         </w:rPr>
-        <w:t>is used as a metaphor for the Buddhist concept of interpenetration, which holds that all phenomena are intimately connected. Indra's net has a multifaceted jewel at each vertex, and each jewel is reflected in all of the other jewels</w:t>
+        <w:t xml:space="preserve"> net</w:t>
       </w:r>
       <w:r>
         <w:rPr>
@@ -3925,32 +4349,33 @@
           <w:szCs w:val="24"/>
           <w:lang w:val="en-US"/>
         </w:rPr>
-        <w:t>”</w:t>
-      </w:r>
-    </w:p>
-    <w:p>
-      <w:pPr>
+        <w:t xml:space="preserve"> </w:t>
+      </w:r>
+      <w:r>
         <w:rPr>
           <w:sz w:val="21"/>
           <w:szCs w:val="24"/>
           <w:lang w:val="en-US"/>
         </w:rPr>
-      </w:pPr>
+        <w:t xml:space="preserve">is used as a metaphor for the Buddhist concept of interpenetration, which holds that all phenomena are intimately connected. </w:t>
+      </w:r>
+      <w:proofErr w:type="spellStart"/>
       <w:r>
         <w:rPr>
           <w:sz w:val="21"/>
           <w:szCs w:val="24"/>
           <w:lang w:val="en-US"/>
         </w:rPr>
-        <w:t>“</w:t>
-      </w:r>
+        <w:t>Indra's</w:t>
+      </w:r>
+      <w:proofErr w:type="spellEnd"/>
       <w:r>
         <w:rPr>
           <w:sz w:val="21"/>
           <w:szCs w:val="24"/>
           <w:lang w:val="en-US"/>
         </w:rPr>
-        <w:t>In some schools of Buddhism and in Hinduism, the image of Indra's net is a metaphor for the emptiness of all things, and at the same time a metaphor for the understanding of the universe as a web of connections and interdependence</w:t>
+        <w:t xml:space="preserve"> net has a multifaceted jewel at each vertex, and each jewel is reflected in all of the other jewels</w:t>
       </w:r>
       <w:r>
         <w:rPr>
@@ -3983,41 +4408,37 @@
           <w:szCs w:val="24"/>
           <w:lang w:val="en-US"/>
         </w:rPr>
-        <w:t>If a person comes into contact with a Live spider by default, he or she will get new clothes as per local belief in Hindu customs.</w:t>
-      </w:r>
+        <w:t xml:space="preserve">In some schools of Buddhism and in Hinduism, the image of </w:t>
+      </w:r>
+      <w:proofErr w:type="spellStart"/>
       <w:r>
         <w:rPr>
           <w:sz w:val="21"/>
           <w:szCs w:val="24"/>
           <w:lang w:val="en-US"/>
         </w:rPr>
-        <w:t>”</w:t>
-      </w:r>
-    </w:p>
-    <w:p>
-      <w:pPr>
+        <w:t>Indra's</w:t>
+      </w:r>
+      <w:proofErr w:type="spellEnd"/>
+      <w:r>
         <w:rPr>
           <w:sz w:val="21"/>
           <w:szCs w:val="24"/>
           <w:lang w:val="en-US"/>
         </w:rPr>
-      </w:pPr>
+        <w:t xml:space="preserve"> net is a metaphor for the emptiness of all things, and at the same time a metaphor for the understanding of the universe as a web of connections and interdependence</w:t>
+      </w:r>
       <w:r>
         <w:rPr>
           <w:sz w:val="21"/>
           <w:szCs w:val="24"/>
           <w:lang w:val="en-US"/>
         </w:rPr>
-        <w:t>Spider Queen is opening portals to the asura world, symbolizing Indra’s Net and its connectivity.</w:t>
-      </w:r>
-    </w:p>
-    <w:p>
-      <w:pPr>
-        <w:pStyle w:val="ListParagraph"/>
-        <w:numPr>
-          <w:ilvl w:val="0"/>
-          <w:numId w:val="38"/>
-        </w:numPr>
+        <w:t>”</w:t>
+      </w:r>
+    </w:p>
+    <w:p>
+      <w:pPr>
         <w:rPr>
           <w:sz w:val="21"/>
           <w:szCs w:val="24"/>
@@ -4030,7 +4451,7 @@
           <w:szCs w:val="24"/>
           <w:lang w:val="en-US"/>
         </w:rPr>
-        <w:t>Basic phase</w:t>
+        <w:t>“</w:t>
       </w:r>
       <w:r>
         <w:rPr>
@@ -4038,34 +4459,143 @@
           <w:szCs w:val="24"/>
           <w:lang w:val="en-US"/>
         </w:rPr>
-        <w:t xml:space="preserve"> 1</w:t>
-      </w:r>
+        <w:t xml:space="preserve">If a person comes into contact with a </w:t>
+      </w:r>
+      <w:proofErr w:type="gramStart"/>
       <w:r>
         <w:rPr>
           <w:sz w:val="21"/>
           <w:szCs w:val="24"/>
           <w:lang w:val="en-US"/>
         </w:rPr>
-        <w:t>: spider clusters</w:t>
-      </w:r>
-    </w:p>
-    <w:p>
-      <w:pPr>
-        <w:pStyle w:val="ListParagraph"/>
-        <w:numPr>
-          <w:ilvl w:val="0"/>
-          <w:numId w:val="18"/>
-        </w:numPr>
-        <w:rPr>
-          <w:lang w:val="en-US"/>
-        </w:rPr>
-      </w:pPr>
+        <w:t>Live</w:t>
+      </w:r>
+      <w:proofErr w:type="gramEnd"/>
       <w:r>
         <w:rPr>
           <w:sz w:val="21"/>
           <w:szCs w:val="24"/>
           <w:lang w:val="en-US"/>
         </w:rPr>
+        <w:t xml:space="preserve"> spider by default, he or she will get new clothes as per local belief in Hindu customs.</w:t>
+      </w:r>
+      <w:r>
+        <w:rPr>
+          <w:sz w:val="21"/>
+          <w:szCs w:val="24"/>
+          <w:lang w:val="en-US"/>
+        </w:rPr>
+        <w:t>”</w:t>
+      </w:r>
+    </w:p>
+    <w:p>
+      <w:pPr>
+        <w:rPr>
+          <w:sz w:val="21"/>
+          <w:szCs w:val="24"/>
+          <w:lang w:val="en-US"/>
+        </w:rPr>
+      </w:pPr>
+      <w:r>
+        <w:rPr>
+          <w:sz w:val="21"/>
+          <w:szCs w:val="24"/>
+          <w:lang w:val="en-US"/>
+        </w:rPr>
+        <w:t xml:space="preserve">Spider Queen is opening portals to the </w:t>
+      </w:r>
+      <w:proofErr w:type="spellStart"/>
+      <w:r>
+        <w:rPr>
+          <w:sz w:val="21"/>
+          <w:szCs w:val="24"/>
+          <w:lang w:val="en-US"/>
+        </w:rPr>
+        <w:t>asura</w:t>
+      </w:r>
+      <w:proofErr w:type="spellEnd"/>
+      <w:r>
+        <w:rPr>
+          <w:sz w:val="21"/>
+          <w:szCs w:val="24"/>
+          <w:lang w:val="en-US"/>
+        </w:rPr>
+        <w:t xml:space="preserve"> world, symbolizing </w:t>
+      </w:r>
+      <w:proofErr w:type="spellStart"/>
+      <w:r>
+        <w:rPr>
+          <w:sz w:val="21"/>
+          <w:szCs w:val="24"/>
+          <w:lang w:val="en-US"/>
+        </w:rPr>
+        <w:t>Indra’s</w:t>
+      </w:r>
+      <w:proofErr w:type="spellEnd"/>
+      <w:r>
+        <w:rPr>
+          <w:sz w:val="21"/>
+          <w:szCs w:val="24"/>
+          <w:lang w:val="en-US"/>
+        </w:rPr>
+        <w:t xml:space="preserve"> Net and its connectivity.</w:t>
+      </w:r>
+    </w:p>
+    <w:p>
+      <w:pPr>
+        <w:pStyle w:val="ListParagraph"/>
+        <w:numPr>
+          <w:ilvl w:val="0"/>
+          <w:numId w:val="38"/>
+        </w:numPr>
+        <w:rPr>
+          <w:sz w:val="21"/>
+          <w:szCs w:val="24"/>
+          <w:lang w:val="en-US"/>
+        </w:rPr>
+      </w:pPr>
+      <w:r>
+        <w:rPr>
+          <w:sz w:val="21"/>
+          <w:szCs w:val="24"/>
+          <w:lang w:val="en-US"/>
+        </w:rPr>
+        <w:t>Basic phase</w:t>
+      </w:r>
+      <w:r>
+        <w:rPr>
+          <w:sz w:val="21"/>
+          <w:szCs w:val="24"/>
+          <w:lang w:val="en-US"/>
+        </w:rPr>
+        <w:t xml:space="preserve"> 1</w:t>
+      </w:r>
+      <w:r>
+        <w:rPr>
+          <w:sz w:val="21"/>
+          <w:szCs w:val="24"/>
+          <w:lang w:val="en-US"/>
+        </w:rPr>
+        <w:t>: spider clusters</w:t>
+      </w:r>
+    </w:p>
+    <w:p>
+      <w:pPr>
+        <w:pStyle w:val="ListParagraph"/>
+        <w:numPr>
+          <w:ilvl w:val="0"/>
+          <w:numId w:val="18"/>
+        </w:numPr>
+        <w:rPr>
+          <w:lang w:val="en-US"/>
+        </w:rPr>
+      </w:pPr>
+      <w:r>
+        <w:rPr>
+          <w:sz w:val="21"/>
+          <w:szCs w:val="24"/>
+          <w:lang w:val="en-US"/>
+        </w:rPr>
         <w:lastRenderedPageBreak/>
         <w:t xml:space="preserve">Basic phase 2: </w:t>
       </w:r>
@@ -4145,39 +4675,57 @@
           <w:szCs w:val="24"/>
           <w:lang w:val="en-US"/>
         </w:rPr>
-        <w:t>: Indra’s Net</w:t>
-      </w:r>
-    </w:p>
-    <w:p>
-      <w:pPr>
-        <w:pStyle w:val="ListParagraph"/>
-        <w:numPr>
-          <w:ilvl w:val="0"/>
-          <w:numId w:val="38"/>
-        </w:numPr>
+        <w:t xml:space="preserve">: </w:t>
+      </w:r>
+      <w:proofErr w:type="spellStart"/>
+      <w:r>
         <w:rPr>
           <w:sz w:val="21"/>
           <w:szCs w:val="24"/>
           <w:lang w:val="en-US"/>
         </w:rPr>
-      </w:pPr>
+        <w:t>Indra’s</w:t>
+      </w:r>
+      <w:proofErr w:type="spellEnd"/>
       <w:r>
         <w:rPr>
           <w:sz w:val="21"/>
           <w:szCs w:val="24"/>
           <w:lang w:val="en-US"/>
         </w:rPr>
-        <w:t>Final spell: Emptiness</w:t>
-      </w:r>
-    </w:p>
-    <w:p>
-      <w:pPr>
+        <w:t xml:space="preserve"> Net</w:t>
+      </w:r>
+    </w:p>
+    <w:p>
+      <w:pPr>
+        <w:pStyle w:val="ListParagraph"/>
+        <w:numPr>
+          <w:ilvl w:val="0"/>
+          <w:numId w:val="38"/>
+        </w:numPr>
         <w:rPr>
           <w:sz w:val="21"/>
           <w:szCs w:val="24"/>
           <w:lang w:val="en-US"/>
         </w:rPr>
       </w:pPr>
+      <w:r>
+        <w:rPr>
+          <w:sz w:val="21"/>
+          <w:szCs w:val="24"/>
+          <w:lang w:val="en-US"/>
+        </w:rPr>
+        <w:t>Final spell: Emptiness</w:t>
+      </w:r>
+    </w:p>
+    <w:p>
+      <w:pPr>
+        <w:rPr>
+          <w:sz w:val="21"/>
+          <w:szCs w:val="24"/>
+          <w:lang w:val="en-US"/>
+        </w:rPr>
+      </w:pPr>
     </w:p>
     <w:p>
       <w:pPr>
@@ -4408,7 +4956,21 @@
         <w:rPr>
           <w:lang w:val="en-US"/>
         </w:rPr>
-        <w:t>Cores can be leveled with exp points</w:t>
+        <w:t xml:space="preserve">Cores can be leveled with </w:t>
+      </w:r>
+      <w:proofErr w:type="spellStart"/>
+      <w:r>
+        <w:rPr>
+          <w:lang w:val="en-US"/>
+        </w:rPr>
+        <w:t>exp</w:t>
+      </w:r>
+      <w:proofErr w:type="spellEnd"/>
+      <w:r>
+        <w:rPr>
+          <w:lang w:val="en-US"/>
+        </w:rPr>
+        <w:t xml:space="preserve"> points</w:t>
       </w:r>
     </w:p>
     <w:p>
@@ -4507,11 +5069,19 @@
           <w:lang w:val="en-US"/>
         </w:rPr>
       </w:pPr>
-      <w:r>
-        <w:rPr>
-          <w:lang w:val="en-US"/>
-        </w:rPr>
-        <w:t>Scorepoint multiplier from core levels?</w:t>
+      <w:proofErr w:type="spellStart"/>
+      <w:r>
+        <w:rPr>
+          <w:lang w:val="en-US"/>
+        </w:rPr>
+        <w:t>Scorepoint</w:t>
+      </w:r>
+      <w:proofErr w:type="spellEnd"/>
+      <w:r>
+        <w:rPr>
+          <w:lang w:val="en-US"/>
+        </w:rPr>
+        <w:t xml:space="preserve"> multiplier from core levels?</w:t>
       </w:r>
     </w:p>
     <w:p>
@@ -5055,7 +5625,23 @@
           <w:highlight w:val="magenta"/>
           <w:lang w:val="en-US"/>
         </w:rPr>
-        <w:t>FIXED BUT CANT CONFIRM</w:t>
+        <w:t xml:space="preserve">FIXED BUT </w:t>
+      </w:r>
+      <w:proofErr w:type="gramStart"/>
+      <w:r>
+        <w:rPr>
+          <w:highlight w:val="magenta"/>
+          <w:lang w:val="en-US"/>
+        </w:rPr>
+        <w:t>CANT</w:t>
+      </w:r>
+      <w:proofErr w:type="gramEnd"/>
+      <w:r>
+        <w:rPr>
+          <w:highlight w:val="magenta"/>
+          <w:lang w:val="en-US"/>
+        </w:rPr>
+        <w:t xml:space="preserve"> CONFIRM</w:t>
       </w:r>
     </w:p>
     <w:p>
@@ -5139,7 +5725,55 @@
           <w:highlight w:val="magenta"/>
           <w:lang w:val="en-US"/>
         </w:rPr>
-        <w:t>player/enemy sprite disappears sometimes when interrupted in invul (force sprite enable if not invul, make sure its not disabling the whole object)</w:t>
+        <w:t xml:space="preserve">player/enemy sprite disappears sometimes when interrupted in </w:t>
+      </w:r>
+      <w:proofErr w:type="spellStart"/>
+      <w:r>
+        <w:rPr>
+          <w:highlight w:val="magenta"/>
+          <w:lang w:val="en-US"/>
+        </w:rPr>
+        <w:t>invul</w:t>
+      </w:r>
+      <w:proofErr w:type="spellEnd"/>
+      <w:r>
+        <w:rPr>
+          <w:highlight w:val="magenta"/>
+          <w:lang w:val="en-US"/>
+        </w:rPr>
+        <w:t xml:space="preserve"> (force sprite enable if not </w:t>
+      </w:r>
+      <w:proofErr w:type="spellStart"/>
+      <w:r>
+        <w:rPr>
+          <w:highlight w:val="magenta"/>
+          <w:lang w:val="en-US"/>
+        </w:rPr>
+        <w:t>invul</w:t>
+      </w:r>
+      <w:proofErr w:type="spellEnd"/>
+      <w:r>
+        <w:rPr>
+          <w:highlight w:val="magenta"/>
+          <w:lang w:val="en-US"/>
+        </w:rPr>
+        <w:t xml:space="preserve">, make sure </w:t>
+      </w:r>
+      <w:proofErr w:type="spellStart"/>
+      <w:r>
+        <w:rPr>
+          <w:highlight w:val="magenta"/>
+          <w:lang w:val="en-US"/>
+        </w:rPr>
+        <w:t>its</w:t>
+      </w:r>
+      <w:proofErr w:type="spellEnd"/>
+      <w:r>
+        <w:rPr>
+          <w:highlight w:val="magenta"/>
+          <w:lang w:val="en-US"/>
+        </w:rPr>
+        <w:t xml:space="preserve"> not disabling the whole object)</w:t>
       </w:r>
     </w:p>
     <w:p>
@@ -5185,6 +5819,26 @@
         <w:pStyle w:val="ListParagraph"/>
         <w:numPr>
           <w:ilvl w:val="0"/>
+          <w:numId w:val="49"/>
+        </w:numPr>
+        <w:rPr>
+          <w:highlight w:val="red"/>
+          <w:lang w:val="en-US"/>
+        </w:rPr>
+      </w:pPr>
+      <w:r>
+        <w:rPr>
+          <w:highlight w:val="red"/>
+          <w:lang w:val="en-US"/>
+        </w:rPr>
+        <w:t>Restart stage is still bugging out</w:t>
+      </w:r>
+    </w:p>
+    <w:p>
+      <w:pPr>
+        <w:pStyle w:val="ListParagraph"/>
+        <w:numPr>
+          <w:ilvl w:val="0"/>
           <w:numId w:val="6"/>
         </w:numPr>
         <w:rPr>
@@ -5204,70 +5858,17 @@
           <w:highlight w:val="yellow"/>
           <w:lang w:val="en-US"/>
         </w:rPr>
-        <w:t>/life point system</w:t>
-      </w:r>
-    </w:p>
-    <w:p>
-      <w:pPr>
-        <w:pStyle w:val="ListParagraph"/>
-        <w:numPr>
-          <w:ilvl w:val="0"/>
-          <w:numId w:val="6"/>
-        </w:numPr>
-        <w:rPr>
-          <w:highlight w:val="yellow"/>
-          <w:lang w:val="en-US"/>
-        </w:rPr>
-      </w:pPr>
-      <w:r>
-        <w:rPr>
-          <w:highlight w:val="yellow"/>
-          <w:lang w:val="en-US"/>
-        </w:rPr>
-        <w:t>make spiderboss match old patterns (gifs)</w:t>
-      </w:r>
-    </w:p>
-    <w:p>
-      <w:pPr>
-        <w:pStyle w:val="ListParagraph"/>
-        <w:numPr>
-          <w:ilvl w:val="0"/>
-          <w:numId w:val="6"/>
-        </w:numPr>
-        <w:rPr>
-          <w:highlight w:val="yellow"/>
-          <w:lang w:val="en-US"/>
-        </w:rPr>
-      </w:pPr>
-      <w:r>
-        <w:rPr>
-          <w:highlight w:val="yellow"/>
-          <w:lang w:val="en-US"/>
-        </w:rPr>
-        <w:t>start making scoreboard</w:t>
-      </w:r>
-    </w:p>
-    <w:p>
-      <w:pPr>
-        <w:pStyle w:val="ListParagraph"/>
-        <w:numPr>
-          <w:ilvl w:val="0"/>
-          <w:numId w:val="6"/>
-        </w:numPr>
-        <w:rPr>
-          <w:highlight w:val="yellow"/>
-          <w:lang w:val="en-US"/>
-        </w:rPr>
-      </w:pPr>
-      <w:r>
-        <w:rPr>
-          <w:highlight w:val="yellow"/>
-          <w:lang w:val="en-US"/>
-        </w:rPr>
-        <w:t>make twilight core special for 0.5 boss Asura</w:t>
+        <w:t>/life point sys</w:t>
       </w:r>
       <w:bookmarkStart w:id="23" w:name="_GoBack"/>
       <w:bookmarkEnd w:id="23"/>
+      <w:r>
+        <w:rPr>
+          <w:highlight w:val="yellow"/>
+          <w:lang w:val="en-US"/>
+        </w:rPr>
+        <w:t>tem</w:t>
+      </w:r>
     </w:p>
     <w:p>
       <w:pPr>
@@ -5277,6 +5878,91 @@
           <w:numId w:val="6"/>
         </w:numPr>
         <w:rPr>
+          <w:highlight w:val="yellow"/>
+          <w:lang w:val="en-US"/>
+        </w:rPr>
+      </w:pPr>
+      <w:r>
+        <w:rPr>
+          <w:highlight w:val="yellow"/>
+          <w:lang w:val="en-US"/>
+        </w:rPr>
+        <w:t xml:space="preserve">make </w:t>
+      </w:r>
+      <w:proofErr w:type="spellStart"/>
+      <w:r>
+        <w:rPr>
+          <w:highlight w:val="yellow"/>
+          <w:lang w:val="en-US"/>
+        </w:rPr>
+        <w:t>spiderboss</w:t>
+      </w:r>
+      <w:proofErr w:type="spellEnd"/>
+      <w:r>
+        <w:rPr>
+          <w:highlight w:val="yellow"/>
+          <w:lang w:val="en-US"/>
+        </w:rPr>
+        <w:t xml:space="preserve"> match old patterns (gifs)</w:t>
+      </w:r>
+    </w:p>
+    <w:p>
+      <w:pPr>
+        <w:pStyle w:val="ListParagraph"/>
+        <w:numPr>
+          <w:ilvl w:val="0"/>
+          <w:numId w:val="6"/>
+        </w:numPr>
+        <w:rPr>
+          <w:highlight w:val="yellow"/>
+          <w:lang w:val="en-US"/>
+        </w:rPr>
+      </w:pPr>
+      <w:r>
+        <w:rPr>
+          <w:highlight w:val="yellow"/>
+          <w:lang w:val="en-US"/>
+        </w:rPr>
+        <w:t>start making scoreboard</w:t>
+      </w:r>
+    </w:p>
+    <w:p>
+      <w:pPr>
+        <w:pStyle w:val="ListParagraph"/>
+        <w:numPr>
+          <w:ilvl w:val="0"/>
+          <w:numId w:val="6"/>
+        </w:numPr>
+        <w:rPr>
+          <w:highlight w:val="yellow"/>
+          <w:lang w:val="en-US"/>
+        </w:rPr>
+      </w:pPr>
+      <w:r>
+        <w:rPr>
+          <w:highlight w:val="yellow"/>
+          <w:lang w:val="en-US"/>
+        </w:rPr>
+        <w:t xml:space="preserve">make twilight core special for 0.5 boss </w:t>
+      </w:r>
+      <w:proofErr w:type="spellStart"/>
+      <w:r>
+        <w:rPr>
+          <w:highlight w:val="yellow"/>
+          <w:lang w:val="en-US"/>
+        </w:rPr>
+        <w:t>Asura</w:t>
+      </w:r>
+      <w:proofErr w:type="spellEnd"/>
+    </w:p>
+    <w:p>
+      <w:pPr>
+        <w:pStyle w:val="ListParagraph"/>
+        <w:numPr>
+          <w:ilvl w:val="0"/>
+          <w:numId w:val="6"/>
+        </w:numPr>
+        <w:rPr>
           <w:highlight w:val="green"/>
           <w:lang w:val="en-US"/>
         </w:rPr>
@@ -5306,7 +5992,23 @@
           <w:highlight w:val="green"/>
           <w:lang w:val="en-US"/>
         </w:rPr>
-        <w:t>visual minitoast for score get</w:t>
+        <w:t xml:space="preserve">visual </w:t>
+      </w:r>
+      <w:proofErr w:type="spellStart"/>
+      <w:r>
+        <w:rPr>
+          <w:highlight w:val="green"/>
+          <w:lang w:val="en-US"/>
+        </w:rPr>
+        <w:t>minitoast</w:t>
+      </w:r>
+      <w:proofErr w:type="spellEnd"/>
+      <w:r>
+        <w:rPr>
+          <w:highlight w:val="green"/>
+          <w:lang w:val="en-US"/>
+        </w:rPr>
+        <w:t xml:space="preserve"> for score get</w:t>
       </w:r>
     </w:p>
     <w:p>
@@ -5326,7 +6028,39 @@
           <w:highlight w:val="green"/>
           <w:lang w:val="en-US"/>
         </w:rPr>
-        <w:t>visual minitoast for corepoints get</w:t>
+        <w:t xml:space="preserve">visual </w:t>
+      </w:r>
+      <w:proofErr w:type="spellStart"/>
+      <w:r>
+        <w:rPr>
+          <w:highlight w:val="green"/>
+          <w:lang w:val="en-US"/>
+        </w:rPr>
+        <w:t>minitoast</w:t>
+      </w:r>
+      <w:proofErr w:type="spellEnd"/>
+      <w:r>
+        <w:rPr>
+          <w:highlight w:val="green"/>
+          <w:lang w:val="en-US"/>
+        </w:rPr>
+        <w:t xml:space="preserve"> for </w:t>
+      </w:r>
+      <w:proofErr w:type="spellStart"/>
+      <w:r>
+        <w:rPr>
+          <w:highlight w:val="green"/>
+          <w:lang w:val="en-US"/>
+        </w:rPr>
+        <w:t>corepoints</w:t>
+      </w:r>
+      <w:proofErr w:type="spellEnd"/>
+      <w:r>
+        <w:rPr>
+          <w:highlight w:val="green"/>
+          <w:lang w:val="en-US"/>
+        </w:rPr>
+        <w:t xml:space="preserve"> get</w:t>
       </w:r>
     </w:p>
     <w:p>
@@ -5346,7 +6080,23 @@
           <w:highlight w:val="green"/>
           <w:lang w:val="en-US"/>
         </w:rPr>
-        <w:t xml:space="preserve">visual minitoast </w:t>
+        <w:t xml:space="preserve">visual </w:t>
+      </w:r>
+      <w:proofErr w:type="spellStart"/>
+      <w:r>
+        <w:rPr>
+          <w:highlight w:val="green"/>
+          <w:lang w:val="en-US"/>
+        </w:rPr>
+        <w:t>minitoast</w:t>
+      </w:r>
+      <w:proofErr w:type="spellEnd"/>
+      <w:r>
+        <w:rPr>
+          <w:highlight w:val="green"/>
+          <w:lang w:val="en-US"/>
+        </w:rPr>
+        <w:t xml:space="preserve"> </w:t>
       </w:r>
       <w:r>
         <w:rPr>
@@ -5467,7 +6217,23 @@
           <w:highlight w:val="green"/>
           <w:lang w:val="en-US"/>
         </w:rPr>
-        <w:t>make a “twilight leak” from the core, signifying the asura’s path</w:t>
+        <w:t xml:space="preserve">make a “twilight leak” from the core, signifying the </w:t>
+      </w:r>
+      <w:proofErr w:type="spellStart"/>
+      <w:r>
+        <w:rPr>
+          <w:highlight w:val="green"/>
+          <w:lang w:val="en-US"/>
+        </w:rPr>
+        <w:t>asura’s</w:t>
+      </w:r>
+      <w:proofErr w:type="spellEnd"/>
+      <w:r>
+        <w:rPr>
+          <w:highlight w:val="green"/>
+          <w:lang w:val="en-US"/>
+        </w:rPr>
+        <w:t xml:space="preserve"> path</w:t>
       </w:r>
     </w:p>
     <w:p>
@@ -5570,7 +6336,23 @@
           <w:highlight w:val="yellow"/>
           <w:lang w:val="en-US"/>
         </w:rPr>
-        <w:t>Dialog autoscroll speed determined by char count of lines</w:t>
+        <w:t xml:space="preserve">Dialog </w:t>
+      </w:r>
+      <w:proofErr w:type="spellStart"/>
+      <w:r>
+        <w:rPr>
+          <w:highlight w:val="yellow"/>
+          <w:lang w:val="en-US"/>
+        </w:rPr>
+        <w:t>autoscroll</w:t>
+      </w:r>
+      <w:proofErr w:type="spellEnd"/>
+      <w:r>
+        <w:rPr>
+          <w:highlight w:val="yellow"/>
+          <w:lang w:val="en-US"/>
+        </w:rPr>
+        <w:t xml:space="preserve"> speed determined by char count of lines</w:t>
       </w:r>
     </w:p>
     <w:p>
@@ -5610,13 +6392,29 @@
           <w:highlight w:val="yellow"/>
           <w:lang w:val="en-US"/>
         </w:rPr>
-        <w:t>looping boss bg music</w:t>
-      </w:r>
+        <w:t xml:space="preserve">looping boss </w:t>
+      </w:r>
+      <w:proofErr w:type="spellStart"/>
       <w:r>
         <w:rPr>
           <w:highlight w:val="yellow"/>
           <w:lang w:val="en-US"/>
         </w:rPr>
+        <w:t>bg</w:t>
+      </w:r>
+      <w:proofErr w:type="spellEnd"/>
+      <w:r>
+        <w:rPr>
+          <w:highlight w:val="yellow"/>
+          <w:lang w:val="en-US"/>
+        </w:rPr>
+        <w:t xml:space="preserve"> music</w:t>
+      </w:r>
+      <w:r>
+        <w:rPr>
+          <w:highlight w:val="yellow"/>
+          <w:lang w:val="en-US"/>
+        </w:rPr>
         <w:t xml:space="preserve"> from a certain point</w:t>
       </w:r>
     </w:p>
@@ -5637,7 +6435,23 @@
           <w:highlight w:val="yellow"/>
           <w:lang w:val="en-US"/>
         </w:rPr>
-        <w:t>differentiate between difficulties in hiscore file</w:t>
+        <w:t xml:space="preserve">differentiate between difficulties in </w:t>
+      </w:r>
+      <w:proofErr w:type="spellStart"/>
+      <w:r>
+        <w:rPr>
+          <w:highlight w:val="yellow"/>
+          <w:lang w:val="en-US"/>
+        </w:rPr>
+        <w:t>hiscore</w:t>
+      </w:r>
+      <w:proofErr w:type="spellEnd"/>
+      <w:r>
+        <w:rPr>
+          <w:highlight w:val="yellow"/>
+          <w:lang w:val="en-US"/>
+        </w:rPr>
+        <w:t xml:space="preserve"> file</w:t>
       </w:r>
     </w:p>
     <w:p>
@@ -5652,13 +6466,31 @@
           <w:lang w:val="en-US"/>
         </w:rPr>
       </w:pPr>
+      <w:proofErr w:type="spellStart"/>
       <w:r>
         <w:rPr>
           <w:highlight w:val="yellow"/>
           <w:lang w:val="en-US"/>
         </w:rPr>
-        <w:t>heroku database for global hiscores</w:t>
-      </w:r>
+        <w:t>heroku</w:t>
+      </w:r>
+      <w:proofErr w:type="spellEnd"/>
+      <w:r>
+        <w:rPr>
+          <w:highlight w:val="yellow"/>
+          <w:lang w:val="en-US"/>
+        </w:rPr>
+        <w:t xml:space="preserve"> database for global </w:t>
+      </w:r>
+      <w:proofErr w:type="spellStart"/>
+      <w:r>
+        <w:rPr>
+          <w:highlight w:val="yellow"/>
+          <w:lang w:val="en-US"/>
+        </w:rPr>
+        <w:t>hiscores</w:t>
+      </w:r>
+      <w:proofErr w:type="spellEnd"/>
     </w:p>
     <w:p>
       <w:pPr>
@@ -5702,7 +6534,21 @@
         <w:rPr>
           <w:lang w:val="en-US"/>
         </w:rPr>
-        <w:t>Refrain from creating monobehaviours with “new”</w:t>
+        <w:t xml:space="preserve">Refrain from creating </w:t>
+      </w:r>
+      <w:proofErr w:type="spellStart"/>
+      <w:r>
+        <w:rPr>
+          <w:lang w:val="en-US"/>
+        </w:rPr>
+        <w:t>monobehaviours</w:t>
+      </w:r>
+      <w:proofErr w:type="spellEnd"/>
+      <w:r>
+        <w:rPr>
+          <w:lang w:val="en-US"/>
+        </w:rPr>
+        <w:t xml:space="preserve"> with “new”</w:t>
       </w:r>
     </w:p>
     <w:p>
@@ -5955,11 +6801,19 @@
           <w:lang w:val="en-US"/>
         </w:rPr>
       </w:pPr>
-      <w:r>
-        <w:rPr>
-          <w:lang w:val="en-US"/>
-        </w:rPr>
-        <w:t>Gameover handler on player die</w:t>
+      <w:proofErr w:type="spellStart"/>
+      <w:r>
+        <w:rPr>
+          <w:lang w:val="en-US"/>
+        </w:rPr>
+        <w:t>Gameover</w:t>
+      </w:r>
+      <w:proofErr w:type="spellEnd"/>
+      <w:r>
+        <w:rPr>
+          <w:lang w:val="en-US"/>
+        </w:rPr>
+        <w:t xml:space="preserve"> handler on player die</w:t>
       </w:r>
     </w:p>
     <w:p>
@@ -5977,8 +6831,16 @@
         <w:rPr>
           <w:lang w:val="en-US"/>
         </w:rPr>
-        <w:t>Restart function on gameover</w:t>
-      </w:r>
+        <w:t xml:space="preserve">Restart function on </w:t>
+      </w:r>
+      <w:proofErr w:type="spellStart"/>
+      <w:r>
+        <w:rPr>
+          <w:lang w:val="en-US"/>
+        </w:rPr>
+        <w:t>gameover</w:t>
+      </w:r>
+      <w:proofErr w:type="spellEnd"/>
     </w:p>
     <w:p>
       <w:pPr>
@@ -5995,7 +6857,21 @@
         <w:rPr>
           <w:lang w:val="en-US"/>
         </w:rPr>
-        <w:t>Enemy spawner and wave timer handler</w:t>
+        <w:t xml:space="preserve">Enemy </w:t>
+      </w:r>
+      <w:proofErr w:type="spellStart"/>
+      <w:r>
+        <w:rPr>
+          <w:lang w:val="en-US"/>
+        </w:rPr>
+        <w:t>spawner</w:t>
+      </w:r>
+      <w:proofErr w:type="spellEnd"/>
+      <w:r>
+        <w:rPr>
+          <w:lang w:val="en-US"/>
+        </w:rPr>
+        <w:t xml:space="preserve"> and wave timer handler</w:t>
       </w:r>
     </w:p>
     <w:p>
@@ -6049,7 +6925,21 @@
         <w:rPr>
           <w:lang w:val="en-US"/>
         </w:rPr>
-        <w:t>2 Enemy bullet types (homing/nothoming)</w:t>
+        <w:t>2 Enemy bullet types (homing/</w:t>
+      </w:r>
+      <w:proofErr w:type="spellStart"/>
+      <w:r>
+        <w:rPr>
+          <w:lang w:val="en-US"/>
+        </w:rPr>
+        <w:t>nothoming</w:t>
+      </w:r>
+      <w:proofErr w:type="spellEnd"/>
+      <w:r>
+        <w:rPr>
+          <w:lang w:val="en-US"/>
+        </w:rPr>
+        <w:t>)</w:t>
       </w:r>
     </w:p>
     <w:p>
@@ -6117,11 +7007,19 @@
           <w:lang w:val="en-US"/>
         </w:rPr>
       </w:pPr>
-      <w:r>
-        <w:rPr>
-          <w:lang w:val="en-US"/>
-        </w:rPr>
-        <w:t>Exp point objects created on enemy die</w:t>
+      <w:proofErr w:type="spellStart"/>
+      <w:r>
+        <w:rPr>
+          <w:lang w:val="en-US"/>
+        </w:rPr>
+        <w:t>Exp</w:t>
+      </w:r>
+      <w:proofErr w:type="spellEnd"/>
+      <w:r>
+        <w:rPr>
+          <w:lang w:val="en-US"/>
+        </w:rPr>
+        <w:t xml:space="preserve"> point objects created on enemy die</w:t>
       </w:r>
     </w:p>
     <w:p>
@@ -6135,11 +7033,19 @@
           <w:lang w:val="en-US"/>
         </w:rPr>
       </w:pPr>
-      <w:r>
-        <w:rPr>
-          <w:lang w:val="en-US"/>
-        </w:rPr>
-        <w:t>Exp point hit detection on player</w:t>
+      <w:proofErr w:type="spellStart"/>
+      <w:r>
+        <w:rPr>
+          <w:lang w:val="en-US"/>
+        </w:rPr>
+        <w:t>Exp</w:t>
+      </w:r>
+      <w:proofErr w:type="spellEnd"/>
+      <w:r>
+        <w:rPr>
+          <w:lang w:val="en-US"/>
+        </w:rPr>
+        <w:t xml:space="preserve"> point hit detection on player</w:t>
       </w:r>
     </w:p>
     <w:p>
@@ -6157,7 +7063,21 @@
         <w:rPr>
           <w:lang w:val="en-US"/>
         </w:rPr>
-        <w:t>Player exp gain function</w:t>
+        <w:t xml:space="preserve">Player </w:t>
+      </w:r>
+      <w:proofErr w:type="spellStart"/>
+      <w:r>
+        <w:rPr>
+          <w:lang w:val="en-US"/>
+        </w:rPr>
+        <w:t>exp</w:t>
+      </w:r>
+      <w:proofErr w:type="spellEnd"/>
+      <w:r>
+        <w:rPr>
+          <w:lang w:val="en-US"/>
+        </w:rPr>
+        <w:t xml:space="preserve"> gain function</w:t>
       </w:r>
     </w:p>
     <w:p>
@@ -6175,8 +7095,16 @@
         <w:rPr>
           <w:lang w:val="en-US"/>
         </w:rPr>
-        <w:t>Parallax tile scroller</w:t>
-      </w:r>
+        <w:t xml:space="preserve">Parallax tile </w:t>
+      </w:r>
+      <w:proofErr w:type="spellStart"/>
+      <w:r>
+        <w:rPr>
+          <w:lang w:val="en-US"/>
+        </w:rPr>
+        <w:t>scroller</w:t>
+      </w:r>
+      <w:proofErr w:type="spellEnd"/>
     </w:p>
     <w:p>
       <w:pPr>
@@ -6193,8 +7121,16 @@
         <w:rPr>
           <w:lang w:val="en-US"/>
         </w:rPr>
-        <w:t>Sprite placeholders for player,enemy,playerProjectile,enemyProjectile,expPoint</w:t>
-      </w:r>
+        <w:t xml:space="preserve">Sprite placeholders for </w:t>
+      </w:r>
+      <w:proofErr w:type="spellStart"/>
+      <w:r>
+        <w:rPr>
+          <w:lang w:val="en-US"/>
+        </w:rPr>
+        <w:t>player,enemy,playerProjectile,enemyProjectile,expPoint</w:t>
+      </w:r>
+      <w:proofErr w:type="spellEnd"/>
     </w:p>
     <w:p>
       <w:pPr>
@@ -6207,11 +7143,33 @@
           <w:lang w:val="en-US"/>
         </w:rPr>
       </w:pPr>
-      <w:r>
-        <w:rPr>
-          <w:lang w:val="en-US"/>
-        </w:rPr>
-        <w:t>MainMenu with title textholder and start button</w:t>
+      <w:proofErr w:type="spellStart"/>
+      <w:r>
+        <w:rPr>
+          <w:lang w:val="en-US"/>
+        </w:rPr>
+        <w:t>MainMenu</w:t>
+      </w:r>
+      <w:proofErr w:type="spellEnd"/>
+      <w:r>
+        <w:rPr>
+          <w:lang w:val="en-US"/>
+        </w:rPr>
+        <w:t xml:space="preserve"> with title </w:t>
+      </w:r>
+      <w:proofErr w:type="spellStart"/>
+      <w:r>
+        <w:rPr>
+          <w:lang w:val="en-US"/>
+        </w:rPr>
+        <w:t>textholder</w:t>
+      </w:r>
+      <w:proofErr w:type="spellEnd"/>
+      <w:r>
+        <w:rPr>
+          <w:lang w:val="en-US"/>
+        </w:rPr>
+        <w:t xml:space="preserve"> and start button</w:t>
       </w:r>
     </w:p>
     <w:p>
@@ -6225,11 +7183,19 @@
           <w:lang w:val="en-US"/>
         </w:rPr>
       </w:pPr>
-      <w:r>
-        <w:rPr>
-          <w:lang w:val="en-US"/>
-        </w:rPr>
-        <w:t>GameOver screen with overlaid images and button to restart</w:t>
+      <w:proofErr w:type="spellStart"/>
+      <w:r>
+        <w:rPr>
+          <w:lang w:val="en-US"/>
+        </w:rPr>
+        <w:t>GameOver</w:t>
+      </w:r>
+      <w:proofErr w:type="spellEnd"/>
+      <w:r>
+        <w:rPr>
+          <w:lang w:val="en-US"/>
+        </w:rPr>
+        <w:t xml:space="preserve"> screen with overlaid images and button to restart</w:t>
       </w:r>
     </w:p>
     <w:p>
@@ -6265,7 +7231,35 @@
         <w:rPr>
           <w:lang w:val="en-US"/>
         </w:rPr>
-        <w:t>Player exp/expCap text indicator</w:t>
+        <w:t xml:space="preserve">Player </w:t>
+      </w:r>
+      <w:proofErr w:type="spellStart"/>
+      <w:r>
+        <w:rPr>
+          <w:lang w:val="en-US"/>
+        </w:rPr>
+        <w:t>exp</w:t>
+      </w:r>
+      <w:proofErr w:type="spellEnd"/>
+      <w:r>
+        <w:rPr>
+          <w:lang w:val="en-US"/>
+        </w:rPr>
+        <w:t>/</w:t>
+      </w:r>
+      <w:proofErr w:type="spellStart"/>
+      <w:r>
+        <w:rPr>
+          <w:lang w:val="en-US"/>
+        </w:rPr>
+        <w:t>expCap</w:t>
+      </w:r>
+      <w:proofErr w:type="spellEnd"/>
+      <w:r>
+        <w:rPr>
+          <w:lang w:val="en-US"/>
+        </w:rPr>
+        <w:t xml:space="preserve"> text indicator</w:t>
       </w:r>
     </w:p>
     <w:p>
@@ -6410,8 +7404,16 @@
         <w:rPr>
           <w:lang w:val="en-US"/>
         </w:rPr>
-        <w:t>Singleton gamecontroller</w:t>
-      </w:r>
+        <w:t xml:space="preserve">Singleton </w:t>
+      </w:r>
+      <w:proofErr w:type="spellStart"/>
+      <w:r>
+        <w:rPr>
+          <w:lang w:val="en-US"/>
+        </w:rPr>
+        <w:t>gamecontroller</w:t>
+      </w:r>
+      <w:proofErr w:type="spellEnd"/>
     </w:p>
     <w:p>
       <w:pPr>
@@ -6478,12 +7480,20 @@
           <w:lang w:val="en-US"/>
         </w:rPr>
       </w:pPr>
+      <w:proofErr w:type="spellStart"/>
       <w:r>
         <w:rPr>
           <w:lang w:val="en-US"/>
         </w:rPr>
         <w:lastRenderedPageBreak/>
-        <w:t>Xp accumulates stat points that can be spent on power, speed or life generation</w:t>
+        <w:t>Xp</w:t>
+      </w:r>
+      <w:proofErr w:type="spellEnd"/>
+      <w:r>
+        <w:rPr>
+          <w:lang w:val="en-US"/>
+        </w:rPr>
+        <w:t xml:space="preserve"> accumulates stat points that can be spent on power, speed or life generation</w:t>
       </w:r>
     </w:p>
     <w:p>
@@ -6573,8 +7583,16 @@
         <w:rPr>
           <w:lang w:val="en-US"/>
         </w:rPr>
-        <w:t>New bullet pattern: spiderweb</w:t>
-      </w:r>
+        <w:t xml:space="preserve">New bullet pattern: </w:t>
+      </w:r>
+      <w:proofErr w:type="spellStart"/>
+      <w:r>
+        <w:rPr>
+          <w:lang w:val="en-US"/>
+        </w:rPr>
+        <w:t>spiderweb</w:t>
+      </w:r>
+      <w:proofErr w:type="spellEnd"/>
     </w:p>
     <w:p>
       <w:pPr>
@@ -6627,8 +7645,16 @@
         <w:rPr>
           <w:lang w:val="en-US"/>
         </w:rPr>
-        <w:t>Visible player hitbox</w:t>
-      </w:r>
+        <w:t xml:space="preserve">Visible player </w:t>
+      </w:r>
+      <w:proofErr w:type="spellStart"/>
+      <w:r>
+        <w:rPr>
+          <w:lang w:val="en-US"/>
+        </w:rPr>
+        <w:t>hitbox</w:t>
+      </w:r>
+      <w:proofErr w:type="spellEnd"/>
     </w:p>
     <w:p>
       <w:pPr>
@@ -6681,7 +7707,21 @@
         <w:rPr>
           <w:lang w:val="en-US"/>
         </w:rPr>
-        <w:t>Bullet animations (spiderweb)</w:t>
+        <w:t>Bullet animations (</w:t>
+      </w:r>
+      <w:proofErr w:type="spellStart"/>
+      <w:r>
+        <w:rPr>
+          <w:lang w:val="en-US"/>
+        </w:rPr>
+        <w:t>spiderweb</w:t>
+      </w:r>
+      <w:proofErr w:type="spellEnd"/>
+      <w:r>
+        <w:rPr>
+          <w:lang w:val="en-US"/>
+        </w:rPr>
+        <w:t>)</w:t>
       </w:r>
     </w:p>
     <w:p>
@@ -6699,8 +7739,16 @@
         <w:rPr>
           <w:lang w:val="en-US"/>
         </w:rPr>
-        <w:t>Singleton UICanvas</w:t>
-      </w:r>
+        <w:t xml:space="preserve">Singleton </w:t>
+      </w:r>
+      <w:proofErr w:type="spellStart"/>
+      <w:r>
+        <w:rPr>
+          <w:lang w:val="en-US"/>
+        </w:rPr>
+        <w:t>UICanvas</w:t>
+      </w:r>
+      <w:proofErr w:type="spellEnd"/>
     </w:p>
     <w:p>
       <w:pPr>
@@ -6748,7 +7796,21 @@
         <w:rPr>
           <w:lang w:val="en-US"/>
         </w:rPr>
-        <w:t>Rescaled exp point collider for easier collection</w:t>
+        <w:t xml:space="preserve">Rescaled </w:t>
+      </w:r>
+      <w:proofErr w:type="spellStart"/>
+      <w:r>
+        <w:rPr>
+          <w:lang w:val="en-US"/>
+        </w:rPr>
+        <w:t>exp</w:t>
+      </w:r>
+      <w:proofErr w:type="spellEnd"/>
+      <w:r>
+        <w:rPr>
+          <w:lang w:val="en-US"/>
+        </w:rPr>
+        <w:t xml:space="preserve"> point collider for easier collection</w:t>
       </w:r>
     </w:p>
     <w:p>
@@ -6879,7 +7941,21 @@
         <w:rPr>
           <w:lang w:val="en-US"/>
         </w:rPr>
-        <w:t>Programmer art for boss X pos indicator</w:t>
+        <w:t xml:space="preserve">Programmer art for boss X </w:t>
+      </w:r>
+      <w:proofErr w:type="spellStart"/>
+      <w:r>
+        <w:rPr>
+          <w:lang w:val="en-US"/>
+        </w:rPr>
+        <w:t>pos</w:t>
+      </w:r>
+      <w:proofErr w:type="spellEnd"/>
+      <w:r>
+        <w:rPr>
+          <w:lang w:val="en-US"/>
+        </w:rPr>
+        <w:t xml:space="preserve"> indicator</w:t>
       </w:r>
     </w:p>
     <w:p>
@@ -7094,8 +8170,30 @@
         <w:rPr>
           <w:lang w:val="en-US"/>
         </w:rPr>
-        <w:t>Waves now refer to an arraylist of spawnpositions</w:t>
-      </w:r>
+        <w:t xml:space="preserve">Waves now refer to an </w:t>
+      </w:r>
+      <w:proofErr w:type="spellStart"/>
+      <w:r>
+        <w:rPr>
+          <w:lang w:val="en-US"/>
+        </w:rPr>
+        <w:t>arraylist</w:t>
+      </w:r>
+      <w:proofErr w:type="spellEnd"/>
+      <w:r>
+        <w:rPr>
+          <w:lang w:val="en-US"/>
+        </w:rPr>
+        <w:t xml:space="preserve"> of </w:t>
+      </w:r>
+      <w:proofErr w:type="spellStart"/>
+      <w:r>
+        <w:rPr>
+          <w:lang w:val="en-US"/>
+        </w:rPr>
+        <w:t>spawnpositions</w:t>
+      </w:r>
+      <w:proofErr w:type="spellEnd"/>
     </w:p>
     <w:p>
       <w:pPr>
@@ -7112,7 +8210,21 @@
         <w:rPr>
           <w:lang w:val="en-US"/>
         </w:rPr>
-        <w:t>Added new movementpattern to center enemy horizontally</w:t>
+        <w:t xml:space="preserve">Added new </w:t>
+      </w:r>
+      <w:proofErr w:type="spellStart"/>
+      <w:r>
+        <w:rPr>
+          <w:lang w:val="en-US"/>
+        </w:rPr>
+        <w:t>movementpattern</w:t>
+      </w:r>
+      <w:proofErr w:type="spellEnd"/>
+      <w:r>
+        <w:rPr>
+          <w:lang w:val="en-US"/>
+        </w:rPr>
+        <w:t xml:space="preserve"> to center enemy horizontally</w:t>
       </w:r>
     </w:p>
     <w:p>
@@ -7166,7 +8278,21 @@
         <w:rPr>
           <w:lang w:val="en-US"/>
         </w:rPr>
-        <w:t>Fixed boss movementpattern and pattern referencing the same old one (create a new pattern from template if used more than once)</w:t>
+        <w:t xml:space="preserve">Fixed boss </w:t>
+      </w:r>
+      <w:proofErr w:type="spellStart"/>
+      <w:r>
+        <w:rPr>
+          <w:lang w:val="en-US"/>
+        </w:rPr>
+        <w:t>movementpattern</w:t>
+      </w:r>
+      <w:proofErr w:type="spellEnd"/>
+      <w:r>
+        <w:rPr>
+          <w:lang w:val="en-US"/>
+        </w:rPr>
+        <w:t xml:space="preserve"> and pattern referencing the same old one (create a new pattern from template if used more than once)</w:t>
       </w:r>
     </w:p>
     <w:p>
@@ -7202,7 +8328,21 @@
         <w:rPr>
           <w:lang w:val="en-US"/>
         </w:rPr>
-        <w:t>Added focus mode -&gt; hitbox becomes visible, player movement speed halves</w:t>
+        <w:t xml:space="preserve">Added focus mode -&gt; </w:t>
+      </w:r>
+      <w:proofErr w:type="spellStart"/>
+      <w:r>
+        <w:rPr>
+          <w:lang w:val="en-US"/>
+        </w:rPr>
+        <w:t>hitbox</w:t>
+      </w:r>
+      <w:proofErr w:type="spellEnd"/>
+      <w:r>
+        <w:rPr>
+          <w:lang w:val="en-US"/>
+        </w:rPr>
+        <w:t xml:space="preserve"> becomes visible, player movement speed halves</w:t>
       </w:r>
     </w:p>
     <w:p>
@@ -7257,8 +8397,30 @@
         <w:rPr>
           <w:lang w:val="en-US"/>
         </w:rPr>
-        <w:t>Fixed boss healthbar resetting when next healthbar</w:t>
-      </w:r>
+        <w:t xml:space="preserve">Fixed boss </w:t>
+      </w:r>
+      <w:proofErr w:type="spellStart"/>
+      <w:r>
+        <w:rPr>
+          <w:lang w:val="en-US"/>
+        </w:rPr>
+        <w:t>healthbar</w:t>
+      </w:r>
+      <w:proofErr w:type="spellEnd"/>
+      <w:r>
+        <w:rPr>
+          <w:lang w:val="en-US"/>
+        </w:rPr>
+        <w:t xml:space="preserve"> resetting when next </w:t>
+      </w:r>
+      <w:proofErr w:type="spellStart"/>
+      <w:r>
+        <w:rPr>
+          <w:lang w:val="en-US"/>
+        </w:rPr>
+        <w:t>healthbar</w:t>
+      </w:r>
+      <w:proofErr w:type="spellEnd"/>
     </w:p>
     <w:p>
       <w:pPr>
@@ -7289,11 +8451,19 @@
           <w:lang w:val="en-US"/>
         </w:rPr>
       </w:pPr>
-      <w:r>
-        <w:rPr>
-          <w:lang w:val="en-US"/>
-        </w:rPr>
-        <w:t>Toplayer alpha fading out/in</w:t>
+      <w:proofErr w:type="spellStart"/>
+      <w:r>
+        <w:rPr>
+          <w:lang w:val="en-US"/>
+        </w:rPr>
+        <w:t>Toplayer</w:t>
+      </w:r>
+      <w:proofErr w:type="spellEnd"/>
+      <w:r>
+        <w:rPr>
+          <w:lang w:val="en-US"/>
+        </w:rPr>
+        <w:t xml:space="preserve"> alpha fading out/in</w:t>
       </w:r>
     </w:p>
     <w:p>
@@ -7427,8 +8597,16 @@
         <w:rPr>
           <w:lang w:val="en-US"/>
         </w:rPr>
-        <w:t>Phase turned into monobehaviour</w:t>
-      </w:r>
+        <w:t xml:space="preserve">Phase turned into </w:t>
+      </w:r>
+      <w:proofErr w:type="spellStart"/>
+      <w:r>
+        <w:rPr>
+          <w:lang w:val="en-US"/>
+        </w:rPr>
+        <w:t>monobehaviour</w:t>
+      </w:r>
+      <w:proofErr w:type="spellEnd"/>
     </w:p>
     <w:p>
       <w:pPr>
@@ -7445,7 +8623,21 @@
         <w:rPr>
           <w:lang w:val="en-US"/>
         </w:rPr>
-        <w:t>Tweaked giantweb pattern so that each layer has less bullets</w:t>
+        <w:t xml:space="preserve">Tweaked </w:t>
+      </w:r>
+      <w:proofErr w:type="spellStart"/>
+      <w:r>
+        <w:rPr>
+          <w:lang w:val="en-US"/>
+        </w:rPr>
+        <w:t>giantweb</w:t>
+      </w:r>
+      <w:proofErr w:type="spellEnd"/>
+      <w:r>
+        <w:rPr>
+          <w:lang w:val="en-US"/>
+        </w:rPr>
+        <w:t xml:space="preserve"> pattern so that each layer has less bullets</w:t>
       </w:r>
     </w:p>
     <w:p>
@@ -7553,7 +8745,21 @@
         <w:rPr>
           <w:lang w:val="en-US"/>
         </w:rPr>
-        <w:t>Phasing loop condition recognition hotfixed with force break while</w:t>
+        <w:t xml:space="preserve">Phasing loop condition recognition </w:t>
+      </w:r>
+      <w:proofErr w:type="spellStart"/>
+      <w:r>
+        <w:rPr>
+          <w:lang w:val="en-US"/>
+        </w:rPr>
+        <w:t>hotfixed</w:t>
+      </w:r>
+      <w:proofErr w:type="spellEnd"/>
+      <w:r>
+        <w:rPr>
+          <w:lang w:val="en-US"/>
+        </w:rPr>
+        <w:t xml:space="preserve"> with force break while</w:t>
       </w:r>
     </w:p>
     <w:p>
@@ -7679,8 +8885,16 @@
         <w:rPr>
           <w:lang w:val="en-US"/>
         </w:rPr>
-        <w:t>+ Lightsource</w:t>
-      </w:r>
+        <w:t xml:space="preserve">+ </w:t>
+      </w:r>
+      <w:proofErr w:type="spellStart"/>
+      <w:r>
+        <w:rPr>
+          <w:lang w:val="en-US"/>
+        </w:rPr>
+        <w:t>Lightsource</w:t>
+      </w:r>
+      <w:proofErr w:type="spellEnd"/>
     </w:p>
     <w:p>
       <w:pPr>
@@ -7759,8 +8973,16 @@
         <w:rPr>
           <w:lang w:val="en-US"/>
         </w:rPr>
-        <w:t>Removed unnecessary multiplier from enemy movement speed calc</w:t>
-      </w:r>
+        <w:t xml:space="preserve">Removed unnecessary multiplier from enemy movement speed </w:t>
+      </w:r>
+      <w:proofErr w:type="spellStart"/>
+      <w:r>
+        <w:rPr>
+          <w:lang w:val="en-US"/>
+        </w:rPr>
+        <w:t>calc</w:t>
+      </w:r>
+      <w:proofErr w:type="spellEnd"/>
     </w:p>
     <w:p>
       <w:pPr>
@@ -8000,7 +9222,21 @@
         <w:rPr>
           <w:lang w:val="en-US"/>
         </w:rPr>
-        <w:t>New movement pattern: Swing (rotates around centerpoint)</w:t>
+        <w:t xml:space="preserve">New movement pattern: Swing (rotates around </w:t>
+      </w:r>
+      <w:proofErr w:type="spellStart"/>
+      <w:r>
+        <w:rPr>
+          <w:lang w:val="en-US"/>
+        </w:rPr>
+        <w:t>centerpoint</w:t>
+      </w:r>
+      <w:proofErr w:type="spellEnd"/>
+      <w:r>
+        <w:rPr>
+          <w:lang w:val="en-US"/>
+        </w:rPr>
+        <w:t>)</w:t>
       </w:r>
     </w:p>
     <w:p>
@@ -8090,7 +9326,21 @@
         <w:rPr>
           <w:lang w:val="en-US"/>
         </w:rPr>
-        <w:t>Started concepting a new boss</w:t>
+        <w:t xml:space="preserve">Started </w:t>
+      </w:r>
+      <w:proofErr w:type="spellStart"/>
+      <w:r>
+        <w:rPr>
+          <w:lang w:val="en-US"/>
+        </w:rPr>
+        <w:t>concepting</w:t>
+      </w:r>
+      <w:proofErr w:type="spellEnd"/>
+      <w:r>
+        <w:rPr>
+          <w:lang w:val="en-US"/>
+        </w:rPr>
+        <w:t xml:space="preserve"> a new boss</w:t>
       </w:r>
     </w:p>
     <w:p>
@@ -8187,12 +9437,28 @@
           <w:lang w:val="en-US"/>
         </w:rPr>
       </w:pPr>
-      <w:r>
-        <w:rPr>
-          <w:lang w:val="en-US"/>
-        </w:rPr>
-        <w:t>Statpoints are powered up when meter threshold reahed</w:t>
-      </w:r>
+      <w:proofErr w:type="spellStart"/>
+      <w:r>
+        <w:rPr>
+          <w:lang w:val="en-US"/>
+        </w:rPr>
+        <w:t>Statpoints</w:t>
+      </w:r>
+      <w:proofErr w:type="spellEnd"/>
+      <w:r>
+        <w:rPr>
+          <w:lang w:val="en-US"/>
+        </w:rPr>
+        <w:t xml:space="preserve"> are powered up when meter threshold </w:t>
+      </w:r>
+      <w:proofErr w:type="spellStart"/>
+      <w:r>
+        <w:rPr>
+          <w:lang w:val="en-US"/>
+        </w:rPr>
+        <w:t>reahed</w:t>
+      </w:r>
+      <w:proofErr w:type="spellEnd"/>
     </w:p>
     <w:p>
       <w:pPr>
@@ -8245,7 +9511,21 @@
         <w:rPr>
           <w:lang w:val="en-US"/>
         </w:rPr>
-        <w:t>Fixed boss namepanel not resetting when restart</w:t>
+        <w:t xml:space="preserve">Fixed boss </w:t>
+      </w:r>
+      <w:proofErr w:type="spellStart"/>
+      <w:r>
+        <w:rPr>
+          <w:lang w:val="en-US"/>
+        </w:rPr>
+        <w:t>namepanel</w:t>
+      </w:r>
+      <w:proofErr w:type="spellEnd"/>
+      <w:r>
+        <w:rPr>
+          <w:lang w:val="en-US"/>
+        </w:rPr>
+        <w:t xml:space="preserve"> not resetting when restart</w:t>
       </w:r>
     </w:p>
     <w:p>
@@ -8299,8 +9579,30 @@
         <w:rPr>
           <w:lang w:val="en-US"/>
         </w:rPr>
-        <w:t>Character spawns weapons when powerup, loses them when powerdown</w:t>
-      </w:r>
+        <w:t xml:space="preserve">Character spawns weapons when </w:t>
+      </w:r>
+      <w:proofErr w:type="spellStart"/>
+      <w:r>
+        <w:rPr>
+          <w:lang w:val="en-US"/>
+        </w:rPr>
+        <w:t>powerup</w:t>
+      </w:r>
+      <w:proofErr w:type="spellEnd"/>
+      <w:r>
+        <w:rPr>
+          <w:lang w:val="en-US"/>
+        </w:rPr>
+        <w:t xml:space="preserve">, loses them when </w:t>
+      </w:r>
+      <w:proofErr w:type="spellStart"/>
+      <w:r>
+        <w:rPr>
+          <w:lang w:val="en-US"/>
+        </w:rPr>
+        <w:t>powerdown</w:t>
+      </w:r>
+      <w:proofErr w:type="spellEnd"/>
     </w:p>
     <w:p>
       <w:pPr>
@@ -8812,7 +10114,21 @@
         <w:rPr>
           <w:lang w:val="en-US"/>
         </w:rPr>
-        <w:t>Parallax can be handled from stagehandler routine</w:t>
+        <w:t xml:space="preserve">Parallax can be handled from </w:t>
+      </w:r>
+      <w:proofErr w:type="spellStart"/>
+      <w:r>
+        <w:rPr>
+          <w:lang w:val="en-US"/>
+        </w:rPr>
+        <w:t>stagehandler</w:t>
+      </w:r>
+      <w:proofErr w:type="spellEnd"/>
+      <w:r>
+        <w:rPr>
+          <w:lang w:val="en-US"/>
+        </w:rPr>
+        <w:t xml:space="preserve"> routine</w:t>
       </w:r>
     </w:p>
     <w:p>
@@ -8902,7 +10218,21 @@
         <w:rPr>
           <w:lang w:val="en-US"/>
         </w:rPr>
-        <w:t>Stripped down coroutines that broke the initialization</w:t>
+        <w:t xml:space="preserve">Stripped down </w:t>
+      </w:r>
+      <w:proofErr w:type="spellStart"/>
+      <w:r>
+        <w:rPr>
+          <w:lang w:val="en-US"/>
+        </w:rPr>
+        <w:t>coroutines</w:t>
+      </w:r>
+      <w:proofErr w:type="spellEnd"/>
+      <w:r>
+        <w:rPr>
+          <w:lang w:val="en-US"/>
+        </w:rPr>
+        <w:t xml:space="preserve"> that broke the initialization</w:t>
       </w:r>
     </w:p>
     <w:p>
@@ -8916,11 +10246,19 @@
           <w:lang w:val="en-US"/>
         </w:rPr>
       </w:pPr>
-      <w:r>
-        <w:rPr>
-          <w:lang w:val="en-US"/>
-        </w:rPr>
-        <w:t>WaitUntils are not affected by timescale changes</w:t>
+      <w:proofErr w:type="spellStart"/>
+      <w:r>
+        <w:rPr>
+          <w:lang w:val="en-US"/>
+        </w:rPr>
+        <w:t>WaitUntils</w:t>
+      </w:r>
+      <w:proofErr w:type="spellEnd"/>
+      <w:r>
+        <w:rPr>
+          <w:lang w:val="en-US"/>
+        </w:rPr>
+        <w:t xml:space="preserve"> are not affected by timescale changes</w:t>
       </w:r>
     </w:p>
     <w:p>
@@ -8992,7 +10330,21 @@
         <w:rPr>
           <w:lang w:val="en-US"/>
         </w:rPr>
-        <w:t>Added score gain for corepoints with multiplier</w:t>
+        <w:t xml:space="preserve">Added score gain for </w:t>
+      </w:r>
+      <w:proofErr w:type="spellStart"/>
+      <w:r>
+        <w:rPr>
+          <w:lang w:val="en-US"/>
+        </w:rPr>
+        <w:t>corepoints</w:t>
+      </w:r>
+      <w:proofErr w:type="spellEnd"/>
+      <w:r>
+        <w:rPr>
+          <w:lang w:val="en-US"/>
+        </w:rPr>
+        <w:t xml:space="preserve"> with multiplier</w:t>
       </w:r>
     </w:p>
     <w:p>
@@ -9010,8 +10362,16 @@
         <w:rPr>
           <w:lang w:val="en-US"/>
         </w:rPr>
-        <w:t>Visual indication for score and hiscore</w:t>
-      </w:r>
+        <w:t xml:space="preserve">Visual indication for score and </w:t>
+      </w:r>
+      <w:proofErr w:type="spellStart"/>
+      <w:r>
+        <w:rPr>
+          <w:lang w:val="en-US"/>
+        </w:rPr>
+        <w:t>hiscore</w:t>
+      </w:r>
+      <w:proofErr w:type="spellEnd"/>
     </w:p>
     <w:p>
       <w:pPr>
@@ -9107,7 +10467,21 @@
         <w:rPr>
           <w:lang w:val="en-US"/>
         </w:rPr>
-        <w:t>Decoupled a lot of components from GameControl and UI</w:t>
+        <w:t xml:space="preserve">Decoupled a lot of components from </w:t>
+      </w:r>
+      <w:proofErr w:type="spellStart"/>
+      <w:r>
+        <w:rPr>
+          <w:lang w:val="en-US"/>
+        </w:rPr>
+        <w:t>GameControl</w:t>
+      </w:r>
+      <w:proofErr w:type="spellEnd"/>
+      <w:r>
+        <w:rPr>
+          <w:lang w:val="en-US"/>
+        </w:rPr>
+        <w:t xml:space="preserve"> and UI</w:t>
       </w:r>
     </w:p>
     <w:p>
@@ -9143,7 +10517,21 @@
         <w:rPr>
           <w:lang w:val="en-US"/>
         </w:rPr>
-        <w:t xml:space="preserve">Inherited boss phase routines from Phaser so it doesn’t get crowded </w:t>
+        <w:t xml:space="preserve">Inherited boss phase routines from </w:t>
+      </w:r>
+      <w:proofErr w:type="spellStart"/>
+      <w:r>
+        <w:rPr>
+          <w:lang w:val="en-US"/>
+        </w:rPr>
+        <w:t>Phaser</w:t>
+      </w:r>
+      <w:proofErr w:type="spellEnd"/>
+      <w:r>
+        <w:rPr>
+          <w:lang w:val="en-US"/>
+        </w:rPr>
+        <w:t xml:space="preserve"> so it doesn’t get crowded </w:t>
       </w:r>
     </w:p>
     <w:p>
@@ -9157,6 +10545,7 @@
           <w:lang w:val="en-US"/>
         </w:rPr>
       </w:pPr>
+      <w:proofErr w:type="spellStart"/>
       <w:r>
         <w:rPr>
           <w:lang w:val="en-US"/>
@@ -9173,7 +10562,14 @@
         <w:rPr>
           <w:lang w:val="en-US"/>
         </w:rPr>
-        <w:t>d stage canvas</w:t>
+        <w:t>d</w:t>
+      </w:r>
+      <w:proofErr w:type="spellEnd"/>
+      <w:r>
+        <w:rPr>
+          <w:lang w:val="en-US"/>
+        </w:rPr>
+        <w:t xml:space="preserve"> stage canvas</w:t>
       </w:r>
     </w:p>
     <w:p>
@@ -9203,8 +10599,30 @@
         <w:rPr>
           <w:lang w:val="en-US"/>
         </w:rPr>
-        <w:t xml:space="preserve"> all normal textassets to TMPro</w:t>
-      </w:r>
+        <w:t xml:space="preserve"> all normal </w:t>
+      </w:r>
+      <w:proofErr w:type="spellStart"/>
+      <w:r>
+        <w:rPr>
+          <w:lang w:val="en-US"/>
+        </w:rPr>
+        <w:t>textassets</w:t>
+      </w:r>
+      <w:proofErr w:type="spellEnd"/>
+      <w:r>
+        <w:rPr>
+          <w:lang w:val="en-US"/>
+        </w:rPr>
+        <w:t xml:space="preserve"> to </w:t>
+      </w:r>
+      <w:proofErr w:type="spellStart"/>
+      <w:r>
+        <w:rPr>
+          <w:lang w:val="en-US"/>
+        </w:rPr>
+        <w:t>TMPro</w:t>
+      </w:r>
+      <w:proofErr w:type="spellEnd"/>
     </w:p>
     <w:p>
       <w:pPr>
@@ -9221,7 +10639,35 @@
         <w:rPr>
           <w:lang w:val="en-US"/>
         </w:rPr>
-        <w:t>Added toggleable invulnerability indicator to boss hp bar</w:t>
+        <w:t xml:space="preserve">Added </w:t>
+      </w:r>
+      <w:proofErr w:type="spellStart"/>
+      <w:r>
+        <w:rPr>
+          <w:lang w:val="en-US"/>
+        </w:rPr>
+        <w:t>toggleable</w:t>
+      </w:r>
+      <w:proofErr w:type="spellEnd"/>
+      <w:r>
+        <w:rPr>
+          <w:lang w:val="en-US"/>
+        </w:rPr>
+        <w:t xml:space="preserve"> invulnerability indicator to boss </w:t>
+      </w:r>
+      <w:proofErr w:type="spellStart"/>
+      <w:r>
+        <w:rPr>
+          <w:lang w:val="en-US"/>
+        </w:rPr>
+        <w:t>hp</w:t>
+      </w:r>
+      <w:proofErr w:type="spellEnd"/>
+      <w:r>
+        <w:rPr>
+          <w:lang w:val="en-US"/>
+        </w:rPr>
+        <w:t xml:space="preserve"> bar</w:t>
       </w:r>
     </w:p>
     <w:p>
@@ -9239,8 +10685,44 @@
         <w:rPr>
           <w:lang w:val="en-US"/>
         </w:rPr>
-        <w:t>Moved boss init from enemylib to stage init</w:t>
-      </w:r>
+        <w:t xml:space="preserve">Moved boss </w:t>
+      </w:r>
+      <w:proofErr w:type="spellStart"/>
+      <w:r>
+        <w:rPr>
+          <w:lang w:val="en-US"/>
+        </w:rPr>
+        <w:t>init</w:t>
+      </w:r>
+      <w:proofErr w:type="spellEnd"/>
+      <w:r>
+        <w:rPr>
+          <w:lang w:val="en-US"/>
+        </w:rPr>
+        <w:t xml:space="preserve"> from </w:t>
+      </w:r>
+      <w:proofErr w:type="spellStart"/>
+      <w:r>
+        <w:rPr>
+          <w:lang w:val="en-US"/>
+        </w:rPr>
+        <w:t>enemylib</w:t>
+      </w:r>
+      <w:proofErr w:type="spellEnd"/>
+      <w:r>
+        <w:rPr>
+          <w:lang w:val="en-US"/>
+        </w:rPr>
+        <w:t xml:space="preserve"> to stage </w:t>
+      </w:r>
+      <w:proofErr w:type="spellStart"/>
+      <w:r>
+        <w:rPr>
+          <w:lang w:val="en-US"/>
+        </w:rPr>
+        <w:t>init</w:t>
+      </w:r>
+      <w:proofErr w:type="spellEnd"/>
     </w:p>
     <w:p>
       <w:pPr>
@@ -9257,7 +10739,35 @@
         <w:rPr>
           <w:lang w:val="en-US"/>
         </w:rPr>
-        <w:t>Added a difficulty modifier to stage init that affects enemy shootspeed and bullet cou</w:t>
+        <w:t xml:space="preserve">Added a difficulty modifier to stage </w:t>
+      </w:r>
+      <w:proofErr w:type="spellStart"/>
+      <w:r>
+        <w:rPr>
+          <w:lang w:val="en-US"/>
+        </w:rPr>
+        <w:t>init</w:t>
+      </w:r>
+      <w:proofErr w:type="spellEnd"/>
+      <w:r>
+        <w:rPr>
+          <w:lang w:val="en-US"/>
+        </w:rPr>
+        <w:t xml:space="preserve"> that affects enemy </w:t>
+      </w:r>
+      <w:proofErr w:type="spellStart"/>
+      <w:r>
+        <w:rPr>
+          <w:lang w:val="en-US"/>
+        </w:rPr>
+        <w:t>shootspeed</w:t>
+      </w:r>
+      <w:proofErr w:type="spellEnd"/>
+      <w:r>
+        <w:rPr>
+          <w:lang w:val="en-US"/>
+        </w:rPr>
+        <w:t xml:space="preserve"> and bullet cou</w:t>
       </w:r>
       <w:r>
         <w:rPr>
@@ -9311,7 +10821,35 @@
         <w:rPr>
           <w:lang w:val="en-US"/>
         </w:rPr>
-        <w:t>Fixed character movement speed, wasn’t using deltatime so it was different between dev and build</w:t>
+        <w:t xml:space="preserve">Fixed character movement speed, wasn’t using </w:t>
+      </w:r>
+      <w:proofErr w:type="spellStart"/>
+      <w:r>
+        <w:rPr>
+          <w:lang w:val="en-US"/>
+        </w:rPr>
+        <w:t>deltatime</w:t>
+      </w:r>
+      <w:proofErr w:type="spellEnd"/>
+      <w:r>
+        <w:rPr>
+          <w:lang w:val="en-US"/>
+        </w:rPr>
+        <w:t xml:space="preserve"> so it was different between </w:t>
+      </w:r>
+      <w:proofErr w:type="spellStart"/>
+      <w:r>
+        <w:rPr>
+          <w:lang w:val="en-US"/>
+        </w:rPr>
+        <w:t>dev</w:t>
+      </w:r>
+      <w:proofErr w:type="spellEnd"/>
+      <w:r>
+        <w:rPr>
+          <w:lang w:val="en-US"/>
+        </w:rPr>
+        <w:t xml:space="preserve"> and build</w:t>
       </w:r>
     </w:p>
     <w:p>
@@ -9329,7 +10867,21 @@
         <w:rPr>
           <w:lang w:val="en-US"/>
         </w:rPr>
-        <w:t>Fixed midboss timer</w:t>
+        <w:t xml:space="preserve">Fixed </w:t>
+      </w:r>
+      <w:proofErr w:type="spellStart"/>
+      <w:r>
+        <w:rPr>
+          <w:lang w:val="en-US"/>
+        </w:rPr>
+        <w:t>midboss</w:t>
+      </w:r>
+      <w:proofErr w:type="spellEnd"/>
+      <w:r>
+        <w:rPr>
+          <w:lang w:val="en-US"/>
+        </w:rPr>
+        <w:t xml:space="preserve"> timer</w:t>
       </w:r>
     </w:p>
     <w:p>
@@ -9414,11 +10966,19 @@
         </w:rPr>
         <w:t xml:space="preserve"> </w:t>
       </w:r>
-      <w:r>
-        <w:rPr>
-          <w:lang w:val="en-US"/>
-        </w:rPr>
-        <w:t xml:space="preserve">stagehandling </w:t>
+      <w:proofErr w:type="spellStart"/>
+      <w:r>
+        <w:rPr>
+          <w:lang w:val="en-US"/>
+        </w:rPr>
+        <w:t>stagehandling</w:t>
+      </w:r>
+      <w:proofErr w:type="spellEnd"/>
+      <w:r>
+        <w:rPr>
+          <w:lang w:val="en-US"/>
+        </w:rPr>
+        <w:t xml:space="preserve"> </w:t>
       </w:r>
       <w:r>
         <w:rPr>
@@ -9490,7 +11050,21 @@
         <w:rPr>
           <w:lang w:val="en-US"/>
         </w:rPr>
-        <w:t>Made options menu with Autoscroll toggle, BGM and SFX volume control</w:t>
+        <w:t xml:space="preserve">Made options menu with </w:t>
+      </w:r>
+      <w:proofErr w:type="spellStart"/>
+      <w:r>
+        <w:rPr>
+          <w:lang w:val="en-US"/>
+        </w:rPr>
+        <w:t>Autoscroll</w:t>
+      </w:r>
+      <w:proofErr w:type="spellEnd"/>
+      <w:r>
+        <w:rPr>
+          <w:lang w:val="en-US"/>
+        </w:rPr>
+        <w:t xml:space="preserve"> toggle, BGM and SFX volume control</w:t>
       </w:r>
     </w:p>
     <w:p>
@@ -9508,7 +11082,21 @@
         <w:rPr>
           <w:lang w:val="en-US"/>
         </w:rPr>
-        <w:t>Added gameover menu</w:t>
+        <w:t xml:space="preserve">Added </w:t>
+      </w:r>
+      <w:proofErr w:type="spellStart"/>
+      <w:r>
+        <w:rPr>
+          <w:lang w:val="en-US"/>
+        </w:rPr>
+        <w:t>gameover</w:t>
+      </w:r>
+      <w:proofErr w:type="spellEnd"/>
+      <w:r>
+        <w:rPr>
+          <w:lang w:val="en-US"/>
+        </w:rPr>
+        <w:t xml:space="preserve"> menu</w:t>
       </w:r>
     </w:p>
     <w:p>
@@ -9558,11 +11146,19 @@
           <w:lang w:val="en-US"/>
         </w:rPr>
       </w:pPr>
-      <w:r>
-        <w:rPr>
-          <w:lang w:val="en-US"/>
-        </w:rPr>
-        <w:t>Hiscore JSON save/load</w:t>
+      <w:proofErr w:type="spellStart"/>
+      <w:r>
+        <w:rPr>
+          <w:lang w:val="en-US"/>
+        </w:rPr>
+        <w:t>Hiscore</w:t>
+      </w:r>
+      <w:proofErr w:type="spellEnd"/>
+      <w:r>
+        <w:rPr>
+          <w:lang w:val="en-US"/>
+        </w:rPr>
+        <w:t xml:space="preserve"> JSON save/load</w:t>
       </w:r>
     </w:p>
     <w:p>
@@ -9598,7 +11194,63 @@
         <w:rPr>
           <w:lang w:val="en-US"/>
         </w:rPr>
-        <w:t>Spiral pattern spawned too slowly on build because Unity was limiting the framerate. Added unlimiter and disabled vsync in Game.Start();</w:t>
+        <w:t xml:space="preserve">Spiral pattern spawned too slowly on build because Unity was limiting the </w:t>
+      </w:r>
+      <w:proofErr w:type="spellStart"/>
+      <w:r>
+        <w:rPr>
+          <w:lang w:val="en-US"/>
+        </w:rPr>
+        <w:t>framerate</w:t>
+      </w:r>
+      <w:proofErr w:type="spellEnd"/>
+      <w:r>
+        <w:rPr>
+          <w:lang w:val="en-US"/>
+        </w:rPr>
+        <w:t xml:space="preserve">. Added </w:t>
+      </w:r>
+      <w:proofErr w:type="spellStart"/>
+      <w:r>
+        <w:rPr>
+          <w:lang w:val="en-US"/>
+        </w:rPr>
+        <w:t>unlimiter</w:t>
+      </w:r>
+      <w:proofErr w:type="spellEnd"/>
+      <w:r>
+        <w:rPr>
+          <w:lang w:val="en-US"/>
+        </w:rPr>
+        <w:t xml:space="preserve"> and disabled </w:t>
+      </w:r>
+      <w:proofErr w:type="spellStart"/>
+      <w:r>
+        <w:rPr>
+          <w:lang w:val="en-US"/>
+        </w:rPr>
+        <w:t>vsync</w:t>
+      </w:r>
+      <w:proofErr w:type="spellEnd"/>
+      <w:r>
+        <w:rPr>
+          <w:lang w:val="en-US"/>
+        </w:rPr>
+        <w:t xml:space="preserve"> in </w:t>
+      </w:r>
+      <w:proofErr w:type="spellStart"/>
+      <w:r>
+        <w:rPr>
+          <w:lang w:val="en-US"/>
+        </w:rPr>
+        <w:t>Game.Start</w:t>
+      </w:r>
+      <w:proofErr w:type="spellEnd"/>
+      <w:r>
+        <w:rPr>
+          <w:lang w:val="en-US"/>
+        </w:rPr>
+        <w:t>();</w:t>
       </w:r>
     </w:p>
     <w:p>
@@ -9616,8 +11268,30 @@
         <w:rPr>
           <w:lang w:val="en-US"/>
         </w:rPr>
-        <w:t>Disabled scoresave for now, crashes build because of the path path</w:t>
-      </w:r>
+        <w:t xml:space="preserve">Disabled </w:t>
+      </w:r>
+      <w:proofErr w:type="spellStart"/>
+      <w:r>
+        <w:rPr>
+          <w:lang w:val="en-US"/>
+        </w:rPr>
+        <w:t>scoresave</w:t>
+      </w:r>
+      <w:proofErr w:type="spellEnd"/>
+      <w:r>
+        <w:rPr>
+          <w:lang w:val="en-US"/>
+        </w:rPr>
+        <w:t xml:space="preserve"> for now, crashes build because of the path </w:t>
+      </w:r>
+      <w:proofErr w:type="spellStart"/>
+      <w:r>
+        <w:rPr>
+          <w:lang w:val="en-US"/>
+        </w:rPr>
+        <w:t>path</w:t>
+      </w:r>
+      <w:proofErr w:type="spellEnd"/>
     </w:p>
     <w:p>
       <w:pPr>
@@ -9652,7 +11326,21 @@
         <w:rPr>
           <w:lang w:val="en-US"/>
         </w:rPr>
-        <w:t>Added a SaveLoadHandler.cs to handle i/o</w:t>
+        <w:t xml:space="preserve">Added a </w:t>
+      </w:r>
+      <w:proofErr w:type="spellStart"/>
+      <w:r>
+        <w:rPr>
+          <w:lang w:val="en-US"/>
+        </w:rPr>
+        <w:t>SaveLoadHandler.cs</w:t>
+      </w:r>
+      <w:proofErr w:type="spellEnd"/>
+      <w:r>
+        <w:rPr>
+          <w:lang w:val="en-US"/>
+        </w:rPr>
+        <w:t xml:space="preserve"> to handle i/o</w:t>
       </w:r>
     </w:p>
     <w:p>
@@ -14829,17 +16517,17 @@
   <w:abstractNum w:abstractNumId="45">
     <w:nsid w:val="6FDF1C8E"/>
     <w:multiLevelType w:val="hybridMultilevel"/>
-    <w:tmpl w:val="2F80ADC2"/>
-    <w:lvl w:ilvl="0" w:tplc="0409000D">
-      <w:start w:val="1"/>
-      <w:numFmt w:val="bullet"/>
-      <w:lvlText w:val=""/>
+    <w:tmpl w:val="DE6425D6"/>
+    <w:lvl w:ilvl="0" w:tplc="04090001">
+      <w:start w:val="1"/>
+      <w:numFmt w:val="bullet"/>
+      <w:lvlText w:val=""/>
       <w:lvlJc w:val="left"/>
       <w:pPr>
         <w:ind w:left="720" w:hanging="360"/>
       </w:pPr>
       <w:rPr>
-        <w:rFonts w:ascii="Wingdings" w:hAnsi="Wingdings" w:hint="default"/>
+        <w:rFonts w:ascii="Symbol" w:hAnsi="Symbol" w:hint="default"/>
       </w:rPr>
     </w:lvl>
     <w:lvl w:ilvl="1" w:tplc="040B0003" w:tentative="1">
@@ -16483,7 +18171,7 @@
 </file>
 
 <file path=customXml/itemProps1.xml><?xml version="1.0" encoding="utf-8"?>
-<ds:datastoreItem xmlns:ds="http://schemas.openxmlformats.org/officeDocument/2006/customXml" ds:itemID="{09BDF044-E73F-48FE-B2C5-6924FFEBD9AE}">
+<ds:datastoreItem xmlns:ds="http://schemas.openxmlformats.org/officeDocument/2006/customXml" ds:itemID="{8315ED62-28AA-4B67-8E84-BDEFB920C7EE}">
   <ds:schemaRefs>
     <ds:schemaRef ds:uri="http://schemas.openxmlformats.org/officeDocument/2006/bibliography"/>
   </ds:schemaRefs>

</xml_diff>

<commit_message>
Restored GiantWeb-pattern for Boss2
</commit_message>
<xml_diff>
--- a/BulletHellProject.docx
+++ b/BulletHellProject.docx
@@ -5206,26 +5206,8 @@
         </w:rPr>
         <w:t>/life point system</w:t>
       </w:r>
-    </w:p>
-    <w:p>
-      <w:pPr>
-        <w:pStyle w:val="ListParagraph"/>
-        <w:numPr>
-          <w:ilvl w:val="0"/>
-          <w:numId w:val="6"/>
-        </w:numPr>
-        <w:rPr>
-          <w:highlight w:val="yellow"/>
-          <w:lang w:val="en-US"/>
-        </w:rPr>
-      </w:pPr>
-      <w:r>
-        <w:rPr>
-          <w:highlight w:val="yellow"/>
-          <w:lang w:val="en-US"/>
-        </w:rPr>
-        <w:t>make spiderboss match old patterns (gifs)</w:t>
-      </w:r>
+      <w:bookmarkStart w:id="23" w:name="_GoBack"/>
+      <w:bookmarkEnd w:id="23"/>
     </w:p>
     <w:p>
       <w:pPr>
@@ -5695,7 +5677,7 @@
           <w:lang w:val="en-US"/>
         </w:rPr>
       </w:pPr>
-      <w:bookmarkStart w:id="23" w:name="_Toc102656824"/>
+      <w:bookmarkStart w:id="24" w:name="_Toc102656824"/>
       <w:r>
         <w:rPr>
           <w:lang w:val="en-US"/>
@@ -5703,7 +5685,7 @@
         <w:lastRenderedPageBreak/>
         <w:t>NOTES</w:t>
       </w:r>
-      <w:bookmarkEnd w:id="23"/>
+      <w:bookmarkEnd w:id="24"/>
     </w:p>
     <w:p>
       <w:pPr>
@@ -5809,7 +5791,7 @@
           <w:lang w:val="en-US"/>
         </w:rPr>
       </w:pPr>
-      <w:bookmarkStart w:id="24" w:name="_Toc102656825"/>
+      <w:bookmarkStart w:id="25" w:name="_Toc102656825"/>
       <w:r>
         <w:rPr>
           <w:sz w:val="36"/>
@@ -5817,7 +5799,7 @@
         </w:rPr>
         <w:t>Diary</w:t>
       </w:r>
-      <w:bookmarkEnd w:id="24"/>
+      <w:bookmarkEnd w:id="25"/>
     </w:p>
     <w:p>
       <w:pPr>
@@ -5834,7 +5816,7 @@
           <w:lang w:val="en-US"/>
         </w:rPr>
       </w:pPr>
-      <w:bookmarkStart w:id="25" w:name="_Toc102656826"/>
+      <w:bookmarkStart w:id="26" w:name="_Toc102656826"/>
       <w:r>
         <w:rPr>
           <w:sz w:val="32"/>
@@ -5863,7 +5845,7 @@
         </w:rPr>
         <w:t>.</w:t>
       </w:r>
-      <w:bookmarkEnd w:id="25"/>
+      <w:bookmarkEnd w:id="26"/>
       <w:r>
         <w:rPr>
           <w:sz w:val="32"/>
@@ -9074,7 +9056,7 @@
           <w:lang w:val="en-US"/>
         </w:rPr>
       </w:pPr>
-      <w:bookmarkStart w:id="26" w:name="_Toc102656827"/>
+      <w:bookmarkStart w:id="27" w:name="_Toc102656827"/>
       <w:r>
         <w:rPr>
           <w:sz w:val="36"/>
@@ -9083,7 +9065,7 @@
         <w:lastRenderedPageBreak/>
         <w:t>0.1.0 (2022)</w:t>
       </w:r>
-      <w:bookmarkEnd w:id="26"/>
+      <w:bookmarkEnd w:id="27"/>
     </w:p>
     <w:p>
       <w:pPr>
@@ -9366,7 +9348,7 @@
           <w:lang w:val="en-US"/>
         </w:rPr>
       </w:pPr>
-      <w:bookmarkStart w:id="27" w:name="_Toc102656828"/>
+      <w:bookmarkStart w:id="28" w:name="_Toc102656828"/>
       <w:r>
         <w:rPr>
           <w:sz w:val="32"/>
@@ -9395,7 +9377,7 @@
         </w:rPr>
         <w:t>1</w:t>
       </w:r>
-      <w:bookmarkEnd w:id="27"/>
+      <w:bookmarkEnd w:id="28"/>
     </w:p>
     <w:p>
       <w:pPr>
@@ -9767,8 +9749,48 @@
         </w:rPr>
         <w:t>Stagetimer didn’t reset correctly before, that’s why enemyspawner kept bugging out</w:t>
       </w:r>
-      <w:bookmarkStart w:id="28" w:name="_GoBack"/>
-      <w:bookmarkEnd w:id="28"/>
+    </w:p>
+    <w:p>
+      <w:pPr>
+        <w:pStyle w:val="ListParagraph"/>
+        <w:numPr>
+          <w:ilvl w:val="0"/>
+          <w:numId w:val="48"/>
+        </w:numPr>
+        <w:rPr>
+          <w:lang w:val="en-US"/>
+        </w:rPr>
+      </w:pPr>
+      <w:r>
+        <w:rPr>
+          <w:lang w:val="en-US"/>
+        </w:rPr>
+        <w:t>Optimized dialog ui handling</w:t>
+      </w:r>
+      <w:r>
+        <w:rPr>
+          <w:lang w:val="en-US"/>
+        </w:rPr>
+        <w:t>, edited boss1 dialog</w:t>
+      </w:r>
+    </w:p>
+    <w:p>
+      <w:pPr>
+        <w:pStyle w:val="ListParagraph"/>
+        <w:numPr>
+          <w:ilvl w:val="0"/>
+          <w:numId w:val="48"/>
+        </w:numPr>
+        <w:rPr>
+          <w:lang w:val="en-US"/>
+        </w:rPr>
+      </w:pPr>
+      <w:r>
+        <w:rPr>
+          <w:lang w:val="en-US"/>
+        </w:rPr>
+        <w:t>Restored GiantWeb-pattern for Boss2</w:t>
+      </w:r>
     </w:p>
     <w:p>
       <w:pPr>
@@ -16509,7 +16531,7 @@
 </file>
 
 <file path=customXml/itemProps1.xml><?xml version="1.0" encoding="utf-8"?>
-<ds:datastoreItem xmlns:ds="http://schemas.openxmlformats.org/officeDocument/2006/customXml" ds:itemID="{C19328AD-9299-4FFD-A799-C222963072F5}">
+<ds:datastoreItem xmlns:ds="http://schemas.openxmlformats.org/officeDocument/2006/customXml" ds:itemID="{54F952E0-E2B5-4993-BB42-A254AD7FD635}">
   <ds:schemaRefs>
     <ds:schemaRef ds:uri="http://schemas.openxmlformats.org/officeDocument/2006/bibliography"/>
   </ds:schemaRefs>

</xml_diff>

<commit_message>
Fixed small web pattern for boss2
</commit_message>
<xml_diff>
--- a/BulletHellProject.docx
+++ b/BulletHellProject.docx
@@ -2257,7 +2257,6 @@
         </w:rPr>
         <w:t xml:space="preserve">uddenly an </w:t>
       </w:r>
-      <w:proofErr w:type="spellStart"/>
       <w:r>
         <w:rPr>
           <w:lang w:val="en-US"/>
@@ -2268,34 +2267,13 @@
         <w:rPr>
           <w:lang w:val="en-US"/>
         </w:rPr>
-        <w:t>sura</w:t>
-      </w:r>
-      <w:proofErr w:type="spellEnd"/>
-      <w:r>
-        <w:rPr>
-          <w:lang w:val="en-US"/>
-        </w:rPr>
-        <w:t xml:space="preserve"> appeared from the woods and snatched the</w:t>
-      </w:r>
-      <w:r>
-        <w:rPr>
-          <w:lang w:val="en-US"/>
-        </w:rPr>
-        <w:t xml:space="preserve"> core, and ran off. Soma screamed and grabbed her broom in pursuit, planning to use the Day and Night cores to defeat the </w:t>
-      </w:r>
-      <w:proofErr w:type="spellStart"/>
-      <w:r>
-        <w:rPr>
-          <w:lang w:val="en-US"/>
-        </w:rPr>
-        <w:t>Asura</w:t>
-      </w:r>
-      <w:proofErr w:type="spellEnd"/>
-      <w:r>
-        <w:rPr>
-          <w:lang w:val="en-US"/>
-        </w:rPr>
-        <w:t>.</w:t>
+        <w:t>sura appeared from the woods and snatched the</w:t>
+      </w:r>
+      <w:r>
+        <w:rPr>
+          <w:lang w:val="en-US"/>
+        </w:rPr>
+        <w:t xml:space="preserve"> core, and ran off. Soma screamed and grabbed her broom in pursuit, planning to use the Day and Night cores to defeat the Asura.</w:t>
       </w:r>
       <w:r>
         <w:rPr>
@@ -2330,21 +2308,7 @@
         <w:rPr>
           <w:lang w:val="en-US"/>
         </w:rPr>
-        <w:t xml:space="preserve">“Any world that </w:t>
-      </w:r>
-      <w:proofErr w:type="gramStart"/>
-      <w:r>
-        <w:rPr>
-          <w:lang w:val="en-US"/>
-        </w:rPr>
-        <w:t>rotates,</w:t>
-      </w:r>
-      <w:proofErr w:type="gramEnd"/>
-      <w:r>
-        <w:rPr>
-          <w:lang w:val="en-US"/>
-        </w:rPr>
-        <w:t xml:space="preserve"> gets their own guardian, a Chandra.”</w:t>
+        <w:t>“Any world that rotates, gets their own guardian, a Chandra.”</w:t>
       </w:r>
     </w:p>
     <w:p>
@@ -2545,63 +2509,7 @@
         <w:rPr>
           <w:lang w:val="en-US"/>
         </w:rPr>
-        <w:t xml:space="preserve">The </w:t>
-      </w:r>
-      <w:proofErr w:type="spellStart"/>
-      <w:r>
-        <w:rPr>
-          <w:lang w:val="en-US"/>
-        </w:rPr>
-        <w:t>Lordess</w:t>
-      </w:r>
-      <w:proofErr w:type="spellEnd"/>
-      <w:r>
-        <w:rPr>
-          <w:lang w:val="en-US"/>
-        </w:rPr>
-        <w:t xml:space="preserve"> of the realm of </w:t>
-      </w:r>
-      <w:proofErr w:type="spellStart"/>
-      <w:r>
-        <w:rPr>
-          <w:lang w:val="en-US"/>
-        </w:rPr>
-        <w:t>Asuras</w:t>
-      </w:r>
-      <w:proofErr w:type="spellEnd"/>
-      <w:r>
-        <w:rPr>
-          <w:lang w:val="en-US"/>
-        </w:rPr>
-        <w:t xml:space="preserve"> has opened pathways to the regular world and sent </w:t>
-      </w:r>
-      <w:proofErr w:type="spellStart"/>
-      <w:r>
-        <w:rPr>
-          <w:lang w:val="en-US"/>
-        </w:rPr>
-        <w:t>Asuras</w:t>
-      </w:r>
-      <w:proofErr w:type="spellEnd"/>
-      <w:r>
-        <w:rPr>
-          <w:lang w:val="en-US"/>
-        </w:rPr>
-        <w:t xml:space="preserve"> to fetch </w:t>
-      </w:r>
-      <w:proofErr w:type="gramStart"/>
-      <w:r>
-        <w:rPr>
-          <w:lang w:val="en-US"/>
-        </w:rPr>
-        <w:t>her a</w:t>
-      </w:r>
-      <w:proofErr w:type="gramEnd"/>
-      <w:r>
-        <w:rPr>
-          <w:lang w:val="en-US"/>
-        </w:rPr>
-        <w:t xml:space="preserve"> mystical item, “The Twilight Core”. But by removing it, the world stopped seeing sunrises or sunsets, only perpetual night or day.</w:t>
+        <w:t>The Lordess of the realm of Asuras has opened pathways to the regular world and sent Asuras to fetch her a mystical item, “The Twilight Core”. But by removing it, the world stopped seeing sunrises or sunsets, only perpetual night or day.</w:t>
       </w:r>
     </w:p>
     <w:p>
@@ -2664,21 +2572,7 @@
         <w:rPr>
           <w:lang w:val="en-US"/>
         </w:rPr>
-        <w:t xml:space="preserve"> the </w:t>
-      </w:r>
-      <w:proofErr w:type="spellStart"/>
-      <w:r>
-        <w:rPr>
-          <w:lang w:val="en-US"/>
-        </w:rPr>
-        <w:t>Asura</w:t>
-      </w:r>
-      <w:proofErr w:type="spellEnd"/>
-      <w:r>
-        <w:rPr>
-          <w:lang w:val="en-US"/>
-        </w:rPr>
-        <w:t xml:space="preserve"> who stole</w:t>
+        <w:t xml:space="preserve"> the Asura who stole</w:t>
       </w:r>
       <w:r>
         <w:rPr>
@@ -2698,37 +2592,12 @@
         </w:rPr>
         <w:t xml:space="preserve">that is guarded by </w:t>
       </w:r>
-      <w:proofErr w:type="spellStart"/>
       <w:r>
         <w:rPr>
           <w:highlight w:val="red"/>
           <w:lang w:val="en-US"/>
         </w:rPr>
-        <w:t>Silvi</w:t>
-      </w:r>
-      <w:proofErr w:type="spellEnd"/>
-      <w:r>
-        <w:rPr>
-          <w:highlight w:val="red"/>
-          <w:lang w:val="en-US"/>
-        </w:rPr>
-        <w:t xml:space="preserve">, a Friendly </w:t>
-      </w:r>
-      <w:proofErr w:type="spellStart"/>
-      <w:r>
-        <w:rPr>
-          <w:highlight w:val="red"/>
-          <w:lang w:val="en-US"/>
-        </w:rPr>
-        <w:t>Huldra</w:t>
-      </w:r>
-      <w:proofErr w:type="spellEnd"/>
-      <w:r>
-        <w:rPr>
-          <w:highlight w:val="red"/>
-          <w:lang w:val="en-US"/>
-        </w:rPr>
-        <w:t>.</w:t>
+        <w:t>Silvi, a Friendly Huldra.</w:t>
       </w:r>
       <w:r>
         <w:rPr>
@@ -2747,21 +2616,7 @@
         <w:rPr>
           <w:lang w:val="en-US"/>
         </w:rPr>
-        <w:t xml:space="preserve">After defeating </w:t>
-      </w:r>
-      <w:proofErr w:type="spellStart"/>
-      <w:r>
-        <w:rPr>
-          <w:lang w:val="en-US"/>
-        </w:rPr>
-        <w:t>Silvi</w:t>
-      </w:r>
-      <w:proofErr w:type="spellEnd"/>
-      <w:r>
-        <w:rPr>
-          <w:lang w:val="en-US"/>
-        </w:rPr>
-        <w:t xml:space="preserve">, </w:t>
+        <w:t xml:space="preserve">After defeating Silvi, </w:t>
       </w:r>
       <w:r>
         <w:rPr>
@@ -2818,21 +2673,7 @@
         <w:rPr>
           <w:lang w:val="en-US"/>
         </w:rPr>
-        <w:t xml:space="preserve">helping the </w:t>
-      </w:r>
-      <w:proofErr w:type="spellStart"/>
-      <w:r>
-        <w:rPr>
-          <w:lang w:val="en-US"/>
-        </w:rPr>
-        <w:t>Asuras</w:t>
-      </w:r>
-      <w:proofErr w:type="spellEnd"/>
-      <w:r>
-        <w:rPr>
-          <w:lang w:val="en-US"/>
-        </w:rPr>
-        <w:t xml:space="preserve"> open </w:t>
+        <w:t xml:space="preserve">helping the Asuras open </w:t>
       </w:r>
       <w:r>
         <w:rPr>
@@ -2850,48 +2691,20 @@
         <w:rPr>
           <w:lang w:val="en-US"/>
         </w:rPr>
-        <w:t xml:space="preserve"> defeats her and follows the </w:t>
-      </w:r>
-      <w:proofErr w:type="spellStart"/>
-      <w:r>
-        <w:rPr>
-          <w:lang w:val="en-US"/>
-        </w:rPr>
-        <w:t>Asura</w:t>
-      </w:r>
-      <w:proofErr w:type="spellEnd"/>
-      <w:r>
-        <w:rPr>
-          <w:lang w:val="en-US"/>
-        </w:rPr>
-        <w:t xml:space="preserve"> through the pathway.</w:t>
-      </w:r>
-    </w:p>
-    <w:p>
-      <w:pPr>
-        <w:rPr>
-          <w:lang w:val="en-US"/>
-        </w:rPr>
-      </w:pPr>
-      <w:r>
-        <w:rPr>
-          <w:lang w:val="en-US"/>
-        </w:rPr>
-        <w:t xml:space="preserve">In the </w:t>
-      </w:r>
-      <w:proofErr w:type="spellStart"/>
-      <w:r>
-        <w:rPr>
-          <w:lang w:val="en-US"/>
-        </w:rPr>
-        <w:t>Asura</w:t>
-      </w:r>
-      <w:proofErr w:type="spellEnd"/>
-      <w:r>
-        <w:rPr>
-          <w:lang w:val="en-US"/>
-        </w:rPr>
-        <w:t xml:space="preserve"> realm</w:t>
+        <w:t xml:space="preserve"> defeats her and follows the Asura through the pathway.</w:t>
+      </w:r>
+    </w:p>
+    <w:p>
+      <w:pPr>
+        <w:rPr>
+          <w:lang w:val="en-US"/>
+        </w:rPr>
+      </w:pPr>
+      <w:r>
+        <w:rPr>
+          <w:lang w:val="en-US"/>
+        </w:rPr>
+        <w:t>In the Asura realm</w:t>
       </w:r>
       <w:r>
         <w:rPr>
@@ -2933,228 +2746,156 @@
         <w:rPr>
           <w:lang w:val="en-US"/>
         </w:rPr>
-        <w:t xml:space="preserve"> the </w:t>
-      </w:r>
-      <w:proofErr w:type="spellStart"/>
-      <w:r>
-        <w:rPr>
-          <w:lang w:val="en-US"/>
-        </w:rPr>
-        <w:t>asura</w:t>
-      </w:r>
-      <w:proofErr w:type="spellEnd"/>
+        <w:t xml:space="preserve"> the asura </w:t>
+      </w:r>
+      <w:r>
+        <w:rPr>
+          <w:lang w:val="en-US"/>
+        </w:rPr>
+        <w:t>who tries to use the core against her</w:t>
+      </w:r>
+      <w:r>
+        <w:rPr>
+          <w:lang w:val="en-US"/>
+        </w:rPr>
+        <w:t xml:space="preserve"> again</w:t>
+      </w:r>
+      <w:r>
+        <w:rPr>
+          <w:lang w:val="en-US"/>
+        </w:rPr>
+        <w:t>. She chases it away and meets (Boss3).</w:t>
+      </w:r>
+    </w:p>
+    <w:p>
+      <w:pPr>
+        <w:rPr>
+          <w:lang w:val="en-US"/>
+        </w:rPr>
+      </w:pPr>
+      <w:r>
+        <w:rPr>
+          <w:lang w:val="en-US"/>
+        </w:rPr>
+        <w:t>Soma</w:t>
+      </w:r>
+      <w:r>
+        <w:rPr>
+          <w:lang w:val="en-US"/>
+        </w:rPr>
+        <w:t xml:space="preserve"> enters a lotus garden of the (Boss6) temple where she meets </w:t>
+      </w:r>
+      <w:r>
+        <w:rPr>
+          <w:lang w:val="en-US"/>
+        </w:rPr>
+        <w:t>(</w:t>
+      </w:r>
+      <w:r>
+        <w:rPr>
+          <w:lang w:val="en-US"/>
+        </w:rPr>
+        <w:t>Boss4/</w:t>
+      </w:r>
+      <w:r>
+        <w:rPr>
+          <w:lang w:val="en-US"/>
+        </w:rPr>
+        <w:t>Lakshmi).</w:t>
+      </w:r>
+    </w:p>
+    <w:p>
+      <w:pPr>
+        <w:rPr>
+          <w:lang w:val="en-US"/>
+        </w:rPr>
+      </w:pPr>
+      <w:r>
+        <w:rPr>
+          <w:lang w:val="en-US"/>
+        </w:rPr>
+        <w:lastRenderedPageBreak/>
+        <w:t xml:space="preserve">Stage 5 signifies the various layers of the temple (Asura, Human, Deva, Brahma). </w:t>
+      </w:r>
+      <w:r>
+        <w:rPr>
+          <w:lang w:val="en-US"/>
+        </w:rPr>
+        <w:t>Soma</w:t>
+      </w:r>
+      <w:r>
+        <w:rPr>
+          <w:lang w:val="en-US"/>
+        </w:rPr>
+        <w:t xml:space="preserve"> makes her way to the middle and meets </w:t>
+      </w:r>
+      <w:r>
+        <w:rPr>
+          <w:lang w:val="en-US"/>
+        </w:rPr>
+        <w:t xml:space="preserve">(Brahma) </w:t>
+      </w:r>
+      <w:r>
+        <w:rPr>
+          <w:lang w:val="en-US"/>
+        </w:rPr>
+        <w:t xml:space="preserve">who’s </w:t>
+      </w:r>
+      <w:r>
+        <w:rPr>
+          <w:lang w:val="en-US"/>
+        </w:rPr>
+        <w:t>given (Boss6)</w:t>
+      </w:r>
+      <w:r>
+        <w:rPr>
+          <w:lang w:val="en-US"/>
+        </w:rPr>
+        <w:t xml:space="preserve"> a boon that makes her immortal. (Brahma) doesn’t think </w:t>
+      </w:r>
+      <w:r>
+        <w:rPr>
+          <w:lang w:val="en-US"/>
+        </w:rPr>
+        <w:t xml:space="preserve">Soma </w:t>
+      </w:r>
+      <w:r>
+        <w:rPr>
+          <w:lang w:val="en-US"/>
+        </w:rPr>
+        <w:t xml:space="preserve"> is suitable to mess with deity business so she has to defeat her.</w:t>
+      </w:r>
       <w:r>
         <w:rPr>
           <w:lang w:val="en-US"/>
         </w:rPr>
         <w:t xml:space="preserve"> </w:t>
       </w:r>
-      <w:r>
-        <w:rPr>
-          <w:lang w:val="en-US"/>
-        </w:rPr>
-        <w:t>who tries to use the core against her</w:t>
-      </w:r>
-      <w:r>
-        <w:rPr>
-          <w:lang w:val="en-US"/>
-        </w:rPr>
-        <w:t xml:space="preserve"> again</w:t>
-      </w:r>
-      <w:r>
-        <w:rPr>
-          <w:lang w:val="en-US"/>
-        </w:rPr>
-        <w:t>. She chases it away and meets (Boss3).</w:t>
-      </w:r>
-    </w:p>
-    <w:p>
-      <w:pPr>
-        <w:rPr>
-          <w:lang w:val="en-US"/>
-        </w:rPr>
-      </w:pPr>
-      <w:r>
-        <w:rPr>
-          <w:lang w:val="en-US"/>
-        </w:rPr>
-        <w:t>Soma</w:t>
-      </w:r>
-      <w:r>
-        <w:rPr>
-          <w:lang w:val="en-US"/>
-        </w:rPr>
-        <w:t xml:space="preserve"> enters a lotus garden of the (Boss6) temple where she meets </w:t>
-      </w:r>
-      <w:r>
-        <w:rPr>
-          <w:lang w:val="en-US"/>
-        </w:rPr>
-        <w:t>(</w:t>
-      </w:r>
-      <w:r>
-        <w:rPr>
-          <w:lang w:val="en-US"/>
-        </w:rPr>
-        <w:t>Boss4/</w:t>
-      </w:r>
-      <w:r>
-        <w:rPr>
-          <w:lang w:val="en-US"/>
-        </w:rPr>
-        <w:t>Lakshmi).</w:t>
-      </w:r>
-    </w:p>
-    <w:p>
-      <w:pPr>
-        <w:rPr>
-          <w:lang w:val="en-US"/>
-        </w:rPr>
-      </w:pPr>
-      <w:r>
-        <w:rPr>
-          <w:lang w:val="en-US"/>
-        </w:rPr>
-        <w:lastRenderedPageBreak/>
-        <w:t>Stage 5 signifies the various layers of the temple (</w:t>
-      </w:r>
-      <w:proofErr w:type="spellStart"/>
-      <w:r>
-        <w:rPr>
-          <w:lang w:val="en-US"/>
-        </w:rPr>
-        <w:t>Asura</w:t>
-      </w:r>
-      <w:proofErr w:type="spellEnd"/>
-      <w:r>
-        <w:rPr>
-          <w:lang w:val="en-US"/>
-        </w:rPr>
-        <w:t xml:space="preserve">, Human, Deva, </w:t>
-      </w:r>
-      <w:proofErr w:type="gramStart"/>
-      <w:r>
-        <w:rPr>
-          <w:lang w:val="en-US"/>
-        </w:rPr>
-        <w:t>Brahma</w:t>
-      </w:r>
-      <w:proofErr w:type="gramEnd"/>
-      <w:r>
-        <w:rPr>
-          <w:lang w:val="en-US"/>
-        </w:rPr>
-        <w:t xml:space="preserve">). </w:t>
-      </w:r>
-      <w:r>
-        <w:rPr>
-          <w:lang w:val="en-US"/>
-        </w:rPr>
-        <w:t>Soma</w:t>
-      </w:r>
-      <w:r>
-        <w:rPr>
-          <w:lang w:val="en-US"/>
-        </w:rPr>
-        <w:t xml:space="preserve"> makes her way to the middle and meets </w:t>
-      </w:r>
-      <w:r>
-        <w:rPr>
-          <w:lang w:val="en-US"/>
-        </w:rPr>
-        <w:t xml:space="preserve">(Brahma) </w:t>
-      </w:r>
-      <w:r>
-        <w:rPr>
-          <w:lang w:val="en-US"/>
-        </w:rPr>
-        <w:t xml:space="preserve">who’s </w:t>
-      </w:r>
-      <w:r>
-        <w:rPr>
-          <w:lang w:val="en-US"/>
-        </w:rPr>
-        <w:t>given (Boss6)</w:t>
-      </w:r>
-      <w:r>
-        <w:rPr>
-          <w:lang w:val="en-US"/>
-        </w:rPr>
-        <w:t xml:space="preserve"> a boon that makes her immortal. (Brahma) doesn’t think </w:t>
-      </w:r>
-      <w:proofErr w:type="gramStart"/>
-      <w:r>
-        <w:rPr>
-          <w:lang w:val="en-US"/>
-        </w:rPr>
-        <w:t xml:space="preserve">Soma </w:t>
-      </w:r>
-      <w:r>
-        <w:rPr>
-          <w:lang w:val="en-US"/>
-        </w:rPr>
-        <w:t xml:space="preserve"> is</w:t>
-      </w:r>
-      <w:proofErr w:type="gramEnd"/>
-      <w:r>
-        <w:rPr>
-          <w:lang w:val="en-US"/>
-        </w:rPr>
-        <w:t xml:space="preserve"> suitable to mess with deity business so she has to defeat her.</w:t>
-      </w:r>
-      <w:r>
-        <w:rPr>
-          <w:lang w:val="en-US"/>
-        </w:rPr>
-        <w:t xml:space="preserve"> </w:t>
-      </w:r>
-    </w:p>
-    <w:p>
-      <w:pPr>
-        <w:rPr>
-          <w:lang w:val="en-US"/>
-        </w:rPr>
-      </w:pPr>
-      <w:proofErr w:type="gramStart"/>
-      <w:r>
-        <w:rPr>
-          <w:lang w:val="en-US"/>
-        </w:rPr>
-        <w:t>After that, Brahma teleports her to an astral plane, a courtyard beyond the temple.</w:t>
-      </w:r>
-      <w:proofErr w:type="gramEnd"/>
-      <w:r>
-        <w:rPr>
-          <w:lang w:val="en-US"/>
-        </w:rPr>
-        <w:t xml:space="preserve"> Main char lures out (Boss6). After main char survives her initial attacks, an avatar appears and knocks the core out of her hand, giving it to the main char. Main char can now temporarily summon twilight to make (Boss6) vulnerable.</w:t>
-      </w:r>
-    </w:p>
-    <w:p>
-      <w:pPr>
-        <w:rPr>
-          <w:lang w:val="en-US"/>
-        </w:rPr>
-      </w:pPr>
-      <w:r>
-        <w:rPr>
-          <w:lang w:val="en-US"/>
-        </w:rPr>
-        <w:t xml:space="preserve">After defeating </w:t>
-      </w:r>
-      <w:proofErr w:type="gramStart"/>
-      <w:r>
-        <w:rPr>
-          <w:lang w:val="en-US"/>
-        </w:rPr>
-        <w:t>her the</w:t>
-      </w:r>
-      <w:proofErr w:type="gramEnd"/>
-      <w:r>
-        <w:rPr>
-          <w:lang w:val="en-US"/>
-        </w:rPr>
-        <w:t xml:space="preserve"> main char returns to her realm to enjoy the sunsets and sunrises again.</w:t>
+    </w:p>
+    <w:p>
+      <w:pPr>
+        <w:rPr>
+          <w:lang w:val="en-US"/>
+        </w:rPr>
+      </w:pPr>
+      <w:r>
+        <w:rPr>
+          <w:lang w:val="en-US"/>
+        </w:rPr>
+        <w:t>After that, Brahma teleports her to an astral plane, a courtyard beyond the temple. Main char lures out (Boss6). After main char survives her initial attacks, an avatar appears and knocks the core out of her hand, giving it to the main char. Main char can now temporarily summon twilight to make (Boss6) vulnerable.</w:t>
+      </w:r>
+    </w:p>
+    <w:p>
+      <w:pPr>
+        <w:rPr>
+          <w:lang w:val="en-US"/>
+        </w:rPr>
+      </w:pPr>
+      <w:r>
+        <w:rPr>
+          <w:lang w:val="en-US"/>
+        </w:rPr>
+        <w:t>After defeating her the main char returns to her realm to enjoy the sunsets and sunrises again.</w:t>
       </w:r>
     </w:p>
     <w:p>
@@ -3224,21 +2965,7 @@
         <w:rPr>
           <w:lang w:val="en-US"/>
         </w:rPr>
-        <w:t xml:space="preserve">Main character follows an </w:t>
-      </w:r>
-      <w:proofErr w:type="spellStart"/>
-      <w:r>
-        <w:rPr>
-          <w:lang w:val="en-US"/>
-        </w:rPr>
-        <w:t>asura</w:t>
-      </w:r>
-      <w:proofErr w:type="spellEnd"/>
-      <w:r>
-        <w:rPr>
-          <w:lang w:val="en-US"/>
-        </w:rPr>
-        <w:t xml:space="preserve"> that has stolen the twilight core. After pursuing h</w:t>
+        <w:t>Main character follows an asura that has stolen the twilight core. After pursuing h</w:t>
       </w:r>
       <w:r>
         <w:rPr>
@@ -3286,35 +3013,7 @@
         <w:rPr>
           <w:lang w:val="en-US"/>
         </w:rPr>
-        <w:t>Stage music: “</w:t>
-      </w:r>
-      <w:proofErr w:type="spellStart"/>
-      <w:r>
-        <w:rPr>
-          <w:lang w:val="en-US"/>
-        </w:rPr>
-        <w:t>Asura</w:t>
-      </w:r>
-      <w:proofErr w:type="spellEnd"/>
-      <w:r>
-        <w:rPr>
-          <w:lang w:val="en-US"/>
-        </w:rPr>
-        <w:t xml:space="preserve"> who remain </w:t>
-      </w:r>
-      <w:proofErr w:type="spellStart"/>
-      <w:r>
-        <w:rPr>
-          <w:lang w:val="en-US"/>
-        </w:rPr>
-        <w:t>Asura</w:t>
-      </w:r>
-      <w:proofErr w:type="spellEnd"/>
-      <w:r>
-        <w:rPr>
-          <w:lang w:val="en-US"/>
-        </w:rPr>
-        <w:t>”</w:t>
+        <w:t>Stage music: “Asura who remain Asura”</w:t>
       </w:r>
     </w:p>
     <w:p>
@@ -3328,28 +3027,12 @@
           <w:lang w:val="en-US"/>
         </w:rPr>
       </w:pPr>
-      <w:proofErr w:type="spellStart"/>
-      <w:r>
-        <w:rPr>
-          <w:lang w:val="en-US"/>
-        </w:rPr>
-        <w:t>Midboss</w:t>
-      </w:r>
-      <w:proofErr w:type="spellEnd"/>
-      <w:r>
-        <w:rPr>
-          <w:lang w:val="en-US"/>
-        </w:rPr>
-        <w:t xml:space="preserve">: </w:t>
-      </w:r>
-      <w:proofErr w:type="spellStart"/>
-      <w:r>
-        <w:rPr>
-          <w:lang w:val="en-US"/>
-        </w:rPr>
-        <w:t>Asura</w:t>
-      </w:r>
-      <w:proofErr w:type="spellEnd"/>
+      <w:r>
+        <w:rPr>
+          <w:lang w:val="en-US"/>
+        </w:rPr>
+        <w:t>Midboss: Asura</w:t>
+      </w:r>
     </w:p>
     <w:p>
       <w:pPr>
@@ -3368,19 +3051,11 @@
         </w:rPr>
         <w:t xml:space="preserve">Boss: </w:t>
       </w:r>
-      <w:proofErr w:type="spellStart"/>
-      <w:r>
-        <w:rPr>
-          <w:lang w:val="en-US"/>
-        </w:rPr>
-        <w:t>Maaya</w:t>
-      </w:r>
-      <w:proofErr w:type="spellEnd"/>
-      <w:r>
-        <w:rPr>
-          <w:lang w:val="en-US"/>
-        </w:rPr>
-        <w:t xml:space="preserve">, </w:t>
+      <w:r>
+        <w:rPr>
+          <w:lang w:val="en-US"/>
+        </w:rPr>
+        <w:t xml:space="preserve">Maaya, </w:t>
       </w:r>
       <w:r>
         <w:rPr>
@@ -3404,16 +3079,8 @@
         <w:rPr>
           <w:lang w:val="en-US"/>
         </w:rPr>
-        <w:t>Boss music</w:t>
-      </w:r>
-      <w:proofErr w:type="gramStart"/>
-      <w:r>
-        <w:rPr>
-          <w:lang w:val="en-US"/>
-        </w:rPr>
-        <w:t>: ??</w:t>
-      </w:r>
-      <w:proofErr w:type="gramEnd"/>
+        <w:t>Boss music: ??</w:t>
+      </w:r>
     </w:p>
     <w:p>
       <w:pPr>
@@ -3502,21 +3169,7 @@
         <w:rPr>
           <w:lang w:val="en-US"/>
         </w:rPr>
-        <w:t xml:space="preserve"> who is opening </w:t>
-      </w:r>
-      <w:proofErr w:type="gramStart"/>
-      <w:r>
-        <w:rPr>
-          <w:lang w:val="en-US"/>
-        </w:rPr>
-        <w:t>portals  to</w:t>
-      </w:r>
-      <w:proofErr w:type="gramEnd"/>
-      <w:r>
-        <w:rPr>
-          <w:lang w:val="en-US"/>
-        </w:rPr>
-        <w:t xml:space="preserve"> the twilight realm. She defeats her and travels through a portal to the twilight realm. </w:t>
+        <w:t xml:space="preserve"> who is opening portals  to the twilight realm. She defeats her and travels through a portal to the twilight realm. </w:t>
       </w:r>
     </w:p>
     <w:p>
@@ -3534,16 +3187,8 @@
         <w:rPr>
           <w:lang w:val="en-US"/>
         </w:rPr>
-        <w:t>Stage music</w:t>
-      </w:r>
-      <w:proofErr w:type="gramStart"/>
-      <w:r>
-        <w:rPr>
-          <w:lang w:val="en-US"/>
-        </w:rPr>
-        <w:t>: ??</w:t>
-      </w:r>
-      <w:proofErr w:type="gramEnd"/>
+        <w:t>Stage music: ??</w:t>
+      </w:r>
     </w:p>
     <w:p>
       <w:pPr>
@@ -3556,22 +3201,12 @@
           <w:lang w:val="en-US"/>
         </w:rPr>
       </w:pPr>
-      <w:proofErr w:type="spellStart"/>
-      <w:r>
-        <w:rPr>
-          <w:lang w:val="en-US"/>
-        </w:rPr>
-        <w:t>Midboss</w:t>
-      </w:r>
-      <w:proofErr w:type="spellEnd"/>
-      <w:proofErr w:type="gramStart"/>
-      <w:r>
-        <w:rPr>
-          <w:lang w:val="en-US"/>
-        </w:rPr>
-        <w:t>: ??</w:t>
-      </w:r>
-      <w:proofErr w:type="gramEnd"/>
+      <w:r>
+        <w:rPr>
+          <w:lang w:val="en-US"/>
+        </w:rPr>
+        <w:t>Midboss: ??</w:t>
+      </w:r>
     </w:p>
     <w:p>
       <w:pPr>
@@ -3664,28 +3299,12 @@
           <w:lang w:val="en-US"/>
         </w:rPr>
       </w:pPr>
-      <w:proofErr w:type="spellStart"/>
-      <w:r>
-        <w:rPr>
-          <w:lang w:val="en-US"/>
-        </w:rPr>
-        <w:t>Midboss</w:t>
-      </w:r>
-      <w:proofErr w:type="spellEnd"/>
-      <w:r>
-        <w:rPr>
-          <w:lang w:val="en-US"/>
-        </w:rPr>
-        <w:t xml:space="preserve">: </w:t>
-      </w:r>
-      <w:proofErr w:type="spellStart"/>
-      <w:r>
-        <w:rPr>
-          <w:lang w:val="en-US"/>
-        </w:rPr>
-        <w:t>Asura</w:t>
-      </w:r>
-      <w:proofErr w:type="spellEnd"/>
+      <w:r>
+        <w:rPr>
+          <w:lang w:val="en-US"/>
+        </w:rPr>
+        <w:t>Midboss: Asura</w:t>
+      </w:r>
     </w:p>
     <w:p>
       <w:pPr>
@@ -3732,16 +3351,8 @@
         <w:rPr>
           <w:lang w:val="en-US"/>
         </w:rPr>
-        <w:t xml:space="preserve"> </w:t>
-      </w:r>
-      <w:proofErr w:type="spellStart"/>
-      <w:r>
-        <w:rPr>
-          <w:lang w:val="en-US"/>
-        </w:rPr>
-        <w:t>Asura</w:t>
-      </w:r>
-      <w:proofErr w:type="spellEnd"/>
+        <w:t xml:space="preserve"> Asura</w:t>
+      </w:r>
     </w:p>
     <w:p>
       <w:pPr>
@@ -4006,41 +3617,21 @@
           <w:lang w:val="en-US"/>
         </w:rPr>
       </w:pPr>
-      <w:proofErr w:type="spellStart"/>
       <w:r>
         <w:rPr>
           <w:sz w:val="21"/>
           <w:szCs w:val="24"/>
           <w:lang w:val="en-US"/>
         </w:rPr>
-        <w:t>Maaya</w:t>
-      </w:r>
-      <w:proofErr w:type="spellEnd"/>
+        <w:t>Maaya (</w:t>
+      </w:r>
       <w:r>
         <w:rPr>
           <w:sz w:val="21"/>
           <w:szCs w:val="24"/>
           <w:lang w:val="en-US"/>
         </w:rPr>
-        <w:t xml:space="preserve"> (</w:t>
-      </w:r>
-      <w:proofErr w:type="spellStart"/>
-      <w:r>
-        <w:rPr>
-          <w:sz w:val="21"/>
-          <w:szCs w:val="24"/>
-          <w:lang w:val="en-US"/>
-        </w:rPr>
-        <w:t>Māyā</w:t>
-      </w:r>
-      <w:proofErr w:type="spellEnd"/>
-      <w:r>
-        <w:rPr>
-          <w:sz w:val="21"/>
-          <w:szCs w:val="24"/>
-          <w:lang w:val="en-US"/>
-        </w:rPr>
-        <w:t xml:space="preserve"> connotes a "magic show, an illusion where things appear to be present but are not what they seem"</w:t>
+        <w:t>Māyā connotes a "magic show, an illusion where things appear to be present but are not what they seem"</w:t>
       </w:r>
       <w:r>
         <w:rPr>
@@ -4219,7 +3810,6 @@
           <w:lang w:val="en-US"/>
         </w:rPr>
       </w:pPr>
-      <w:proofErr w:type="spellStart"/>
       <w:r>
         <w:rPr>
           <w:rFonts w:cs="Arial"/>
@@ -4229,19 +3819,7 @@
           <w:shd w:val="clear" w:color="auto" w:fill="FFFFFF"/>
           <w:lang w:val="en-US"/>
         </w:rPr>
-        <w:t>Huldras</w:t>
-      </w:r>
-      <w:proofErr w:type="spellEnd"/>
-      <w:r>
-        <w:rPr>
-          <w:rFonts w:cs="Arial"/>
-          <w:color w:val="000000"/>
-          <w:sz w:val="21"/>
-          <w:szCs w:val="24"/>
-          <w:shd w:val="clear" w:color="auto" w:fill="FFFFFF"/>
-          <w:lang w:val="en-US"/>
-        </w:rPr>
-        <w:t xml:space="preserve"> are usually said to be very self-conscious about their tail and back, and attacks anyone who points them out.</w:t>
+        <w:t>Huldras are usually said to be very self-conscious about their tail and back, and attacks anyone who points them out.</w:t>
       </w:r>
     </w:p>
     <w:p>
@@ -4323,25 +3901,23 @@
           <w:szCs w:val="24"/>
           <w:lang w:val="en-US"/>
         </w:rPr>
-        <w:t>“</w:t>
-      </w:r>
-      <w:proofErr w:type="spellStart"/>
+        <w:t>“Indra's net</w:t>
+      </w:r>
       <w:r>
         <w:rPr>
           <w:sz w:val="21"/>
           <w:szCs w:val="24"/>
           <w:lang w:val="en-US"/>
         </w:rPr>
-        <w:t>Indra's</w:t>
-      </w:r>
-      <w:proofErr w:type="spellEnd"/>
+        <w:t xml:space="preserve"> </w:t>
+      </w:r>
       <w:r>
         <w:rPr>
           <w:sz w:val="21"/>
           <w:szCs w:val="24"/>
           <w:lang w:val="en-US"/>
         </w:rPr>
-        <w:t xml:space="preserve"> net</w:t>
+        <w:t>is used as a metaphor for the Buddhist concept of interpenetration, which holds that all phenomena are intimately connected. Indra's net has a multifaceted jewel at each vertex, and each jewel is reflected in all of the other jewels</w:t>
       </w:r>
       <w:r>
         <w:rPr>
@@ -4349,33 +3925,32 @@
           <w:szCs w:val="24"/>
           <w:lang w:val="en-US"/>
         </w:rPr>
-        <w:t xml:space="preserve"> </w:t>
-      </w:r>
-      <w:r>
+        <w:t>”</w:t>
+      </w:r>
+    </w:p>
+    <w:p>
+      <w:pPr>
         <w:rPr>
           <w:sz w:val="21"/>
           <w:szCs w:val="24"/>
           <w:lang w:val="en-US"/>
         </w:rPr>
-        <w:t xml:space="preserve">is used as a metaphor for the Buddhist concept of interpenetration, which holds that all phenomena are intimately connected. </w:t>
-      </w:r>
-      <w:proofErr w:type="spellStart"/>
+      </w:pPr>
       <w:r>
         <w:rPr>
           <w:sz w:val="21"/>
           <w:szCs w:val="24"/>
           <w:lang w:val="en-US"/>
         </w:rPr>
-        <w:t>Indra's</w:t>
-      </w:r>
-      <w:proofErr w:type="spellEnd"/>
+        <w:t>“</w:t>
+      </w:r>
       <w:r>
         <w:rPr>
           <w:sz w:val="21"/>
           <w:szCs w:val="24"/>
           <w:lang w:val="en-US"/>
         </w:rPr>
-        <w:t xml:space="preserve"> net has a multifaceted jewel at each vertex, and each jewel is reflected in all of the other jewels</w:t>
+        <w:t>In some schools of Buddhism and in Hinduism, the image of Indra's net is a metaphor for the emptiness of all things, and at the same time a metaphor for the understanding of the universe as a web of connections and interdependence</w:t>
       </w:r>
       <w:r>
         <w:rPr>
@@ -4408,37 +3983,41 @@
           <w:szCs w:val="24"/>
           <w:lang w:val="en-US"/>
         </w:rPr>
-        <w:t xml:space="preserve">In some schools of Buddhism and in Hinduism, the image of </w:t>
-      </w:r>
-      <w:proofErr w:type="spellStart"/>
+        <w:t>If a person comes into contact with a Live spider by default, he or she will get new clothes as per local belief in Hindu customs.</w:t>
+      </w:r>
       <w:r>
         <w:rPr>
           <w:sz w:val="21"/>
           <w:szCs w:val="24"/>
           <w:lang w:val="en-US"/>
         </w:rPr>
-        <w:t>Indra's</w:t>
-      </w:r>
-      <w:proofErr w:type="spellEnd"/>
-      <w:r>
+        <w:t>”</w:t>
+      </w:r>
+    </w:p>
+    <w:p>
+      <w:pPr>
         <w:rPr>
           <w:sz w:val="21"/>
           <w:szCs w:val="24"/>
           <w:lang w:val="en-US"/>
         </w:rPr>
-        <w:t xml:space="preserve"> net is a metaphor for the emptiness of all things, and at the same time a metaphor for the understanding of the universe as a web of connections and interdependence</w:t>
-      </w:r>
+      </w:pPr>
       <w:r>
         <w:rPr>
           <w:sz w:val="21"/>
           <w:szCs w:val="24"/>
           <w:lang w:val="en-US"/>
         </w:rPr>
-        <w:t>”</w:t>
-      </w:r>
-    </w:p>
-    <w:p>
-      <w:pPr>
+        <w:t>Spider Queen is opening portals to the asura world, symbolizing Indra’s Net and its connectivity.</w:t>
+      </w:r>
+    </w:p>
+    <w:p>
+      <w:pPr>
+        <w:pStyle w:val="ListParagraph"/>
+        <w:numPr>
+          <w:ilvl w:val="0"/>
+          <w:numId w:val="38"/>
+        </w:numPr>
         <w:rPr>
           <w:sz w:val="21"/>
           <w:szCs w:val="24"/>
@@ -4451,7 +4030,7 @@
           <w:szCs w:val="24"/>
           <w:lang w:val="en-US"/>
         </w:rPr>
-        <w:t>“</w:t>
+        <w:t>Basic phase</w:t>
       </w:r>
       <w:r>
         <w:rPr>
@@ -4459,37 +4038,77 @@
           <w:szCs w:val="24"/>
           <w:lang w:val="en-US"/>
         </w:rPr>
-        <w:t xml:space="preserve">If a person comes into contact with a </w:t>
-      </w:r>
-      <w:proofErr w:type="gramStart"/>
+        <w:t xml:space="preserve"> 1</w:t>
+      </w:r>
       <w:r>
         <w:rPr>
           <w:sz w:val="21"/>
           <w:szCs w:val="24"/>
           <w:lang w:val="en-US"/>
         </w:rPr>
-        <w:t>Live</w:t>
-      </w:r>
-      <w:proofErr w:type="gramEnd"/>
+        <w:t>: spider clusters</w:t>
+      </w:r>
+    </w:p>
+    <w:p>
+      <w:pPr>
+        <w:pStyle w:val="ListParagraph"/>
+        <w:numPr>
+          <w:ilvl w:val="0"/>
+          <w:numId w:val="18"/>
+        </w:numPr>
+        <w:rPr>
+          <w:lang w:val="en-US"/>
+        </w:rPr>
+      </w:pPr>
       <w:r>
         <w:rPr>
           <w:sz w:val="21"/>
           <w:szCs w:val="24"/>
           <w:lang w:val="en-US"/>
         </w:rPr>
-        <w:t xml:space="preserve"> spider by default, he or she will get new clothes as per local belief in Hindu customs.</w:t>
-      </w:r>
-      <w:r>
+        <w:lastRenderedPageBreak/>
+        <w:t xml:space="preserve">Basic phase 2: </w:t>
+      </w:r>
+      <w:r>
+        <w:rPr>
+          <w:lang w:val="en-US"/>
+        </w:rPr>
+        <w:t xml:space="preserve">to shoot </w:t>
+      </w:r>
+      <w:r>
+        <w:rPr>
+          <w:lang w:val="en-US"/>
+        </w:rPr>
+        <w:t xml:space="preserve">laser webs </w:t>
+      </w:r>
+      <w:r>
+        <w:rPr>
+          <w:lang w:val="en-US"/>
+        </w:rPr>
+        <w:t>from sprite extra legs</w:t>
+      </w:r>
+    </w:p>
+    <w:p>
+      <w:pPr>
+        <w:pStyle w:val="ListParagraph"/>
+        <w:numPr>
+          <w:ilvl w:val="0"/>
+          <w:numId w:val="38"/>
+        </w:numPr>
         <w:rPr>
           <w:sz w:val="21"/>
           <w:szCs w:val="24"/>
           <w:lang w:val="en-US"/>
         </w:rPr>
-        <w:t>”</w:t>
-      </w:r>
-    </w:p>
-    <w:p>
-      <w:pPr>
+      </w:pPr>
+    </w:p>
+    <w:p>
+      <w:pPr>
+        <w:pStyle w:val="ListParagraph"/>
+        <w:numPr>
+          <w:ilvl w:val="0"/>
+          <w:numId w:val="38"/>
+        </w:numPr>
         <w:rPr>
           <w:sz w:val="21"/>
           <w:szCs w:val="24"/>
@@ -4502,229 +4121,62 @@
           <w:szCs w:val="24"/>
           <w:lang w:val="en-US"/>
         </w:rPr>
-        <w:t xml:space="preserve">Spider Queen is opening portals to the </w:t>
-      </w:r>
-      <w:proofErr w:type="spellStart"/>
+        <w:t>S</w:t>
+      </w:r>
       <w:r>
         <w:rPr>
           <w:sz w:val="21"/>
           <w:szCs w:val="24"/>
           <w:lang w:val="en-US"/>
         </w:rPr>
-        <w:t>asura</w:t>
-      </w:r>
-      <w:proofErr w:type="spellEnd"/>
+        <w:t>pell</w:t>
+      </w:r>
       <w:r>
         <w:rPr>
           <w:sz w:val="21"/>
           <w:szCs w:val="24"/>
           <w:lang w:val="en-US"/>
         </w:rPr>
-        <w:t xml:space="preserve"> world, symbolizing </w:t>
-      </w:r>
-      <w:proofErr w:type="spellStart"/>
+        <w:t xml:space="preserve"> 1</w:t>
+      </w:r>
       <w:r>
         <w:rPr>
           <w:sz w:val="21"/>
           <w:szCs w:val="24"/>
           <w:lang w:val="en-US"/>
         </w:rPr>
-        <w:t>Indra’s</w:t>
-      </w:r>
-      <w:proofErr w:type="spellEnd"/>
-      <w:r>
+        <w:t>: Indra’s Net</w:t>
+      </w:r>
+    </w:p>
+    <w:p>
+      <w:pPr>
+        <w:pStyle w:val="ListParagraph"/>
+        <w:numPr>
+          <w:ilvl w:val="0"/>
+          <w:numId w:val="38"/>
+        </w:numPr>
         <w:rPr>
           <w:sz w:val="21"/>
           <w:szCs w:val="24"/>
           <w:lang w:val="en-US"/>
         </w:rPr>
-        <w:t xml:space="preserve"> Net and its connectivity.</w:t>
-      </w:r>
-    </w:p>
-    <w:p>
-      <w:pPr>
-        <w:pStyle w:val="ListParagraph"/>
-        <w:numPr>
-          <w:ilvl w:val="0"/>
-          <w:numId w:val="38"/>
-        </w:numPr>
+      </w:pPr>
+      <w:r>
         <w:rPr>
           <w:sz w:val="21"/>
           <w:szCs w:val="24"/>
           <w:lang w:val="en-US"/>
         </w:rPr>
-      </w:pPr>
-      <w:r>
+        <w:t>Final spell: Emptiness</w:t>
+      </w:r>
+    </w:p>
+    <w:p>
+      <w:pPr>
         <w:rPr>
           <w:sz w:val="21"/>
           <w:szCs w:val="24"/>
           <w:lang w:val="en-US"/>
         </w:rPr>
-        <w:t>Basic phase</w:t>
-      </w:r>
-      <w:r>
-        <w:rPr>
-          <w:sz w:val="21"/>
-          <w:szCs w:val="24"/>
-          <w:lang w:val="en-US"/>
-        </w:rPr>
-        <w:t xml:space="preserve"> 1</w:t>
-      </w:r>
-      <w:r>
-        <w:rPr>
-          <w:sz w:val="21"/>
-          <w:szCs w:val="24"/>
-          <w:lang w:val="en-US"/>
-        </w:rPr>
-        <w:t>: spider clusters</w:t>
-      </w:r>
-    </w:p>
-    <w:p>
-      <w:pPr>
-        <w:pStyle w:val="ListParagraph"/>
-        <w:numPr>
-          <w:ilvl w:val="0"/>
-          <w:numId w:val="18"/>
-        </w:numPr>
-        <w:rPr>
-          <w:lang w:val="en-US"/>
-        </w:rPr>
-      </w:pPr>
-      <w:r>
-        <w:rPr>
-          <w:sz w:val="21"/>
-          <w:szCs w:val="24"/>
-          <w:lang w:val="en-US"/>
-        </w:rPr>
-        <w:lastRenderedPageBreak/>
-        <w:t xml:space="preserve">Basic phase 2: </w:t>
-      </w:r>
-      <w:r>
-        <w:rPr>
-          <w:lang w:val="en-US"/>
-        </w:rPr>
-        <w:t xml:space="preserve">to shoot </w:t>
-      </w:r>
-      <w:r>
-        <w:rPr>
-          <w:lang w:val="en-US"/>
-        </w:rPr>
-        <w:t xml:space="preserve">laser webs </w:t>
-      </w:r>
-      <w:r>
-        <w:rPr>
-          <w:lang w:val="en-US"/>
-        </w:rPr>
-        <w:t>from sprite extra legs</w:t>
-      </w:r>
-    </w:p>
-    <w:p>
-      <w:pPr>
-        <w:pStyle w:val="ListParagraph"/>
-        <w:numPr>
-          <w:ilvl w:val="0"/>
-          <w:numId w:val="38"/>
-        </w:numPr>
-        <w:rPr>
-          <w:sz w:val="21"/>
-          <w:szCs w:val="24"/>
-          <w:lang w:val="en-US"/>
-        </w:rPr>
-      </w:pPr>
-    </w:p>
-    <w:p>
-      <w:pPr>
-        <w:pStyle w:val="ListParagraph"/>
-        <w:numPr>
-          <w:ilvl w:val="0"/>
-          <w:numId w:val="38"/>
-        </w:numPr>
-        <w:rPr>
-          <w:sz w:val="21"/>
-          <w:szCs w:val="24"/>
-          <w:lang w:val="en-US"/>
-        </w:rPr>
-      </w:pPr>
-      <w:r>
-        <w:rPr>
-          <w:sz w:val="21"/>
-          <w:szCs w:val="24"/>
-          <w:lang w:val="en-US"/>
-        </w:rPr>
-        <w:t>S</w:t>
-      </w:r>
-      <w:r>
-        <w:rPr>
-          <w:sz w:val="21"/>
-          <w:szCs w:val="24"/>
-          <w:lang w:val="en-US"/>
-        </w:rPr>
-        <w:t>pell</w:t>
-      </w:r>
-      <w:r>
-        <w:rPr>
-          <w:sz w:val="21"/>
-          <w:szCs w:val="24"/>
-          <w:lang w:val="en-US"/>
-        </w:rPr>
-        <w:t xml:space="preserve"> 1</w:t>
-      </w:r>
-      <w:r>
-        <w:rPr>
-          <w:sz w:val="21"/>
-          <w:szCs w:val="24"/>
-          <w:lang w:val="en-US"/>
-        </w:rPr>
-        <w:t xml:space="preserve">: </w:t>
-      </w:r>
-      <w:proofErr w:type="spellStart"/>
-      <w:r>
-        <w:rPr>
-          <w:sz w:val="21"/>
-          <w:szCs w:val="24"/>
-          <w:lang w:val="en-US"/>
-        </w:rPr>
-        <w:t>Indra’s</w:t>
-      </w:r>
-      <w:proofErr w:type="spellEnd"/>
-      <w:r>
-        <w:rPr>
-          <w:sz w:val="21"/>
-          <w:szCs w:val="24"/>
-          <w:lang w:val="en-US"/>
-        </w:rPr>
-        <w:t xml:space="preserve"> Net</w:t>
-      </w:r>
-    </w:p>
-    <w:p>
-      <w:pPr>
-        <w:pStyle w:val="ListParagraph"/>
-        <w:numPr>
-          <w:ilvl w:val="0"/>
-          <w:numId w:val="38"/>
-        </w:numPr>
-        <w:rPr>
-          <w:sz w:val="21"/>
-          <w:szCs w:val="24"/>
-          <w:lang w:val="en-US"/>
-        </w:rPr>
-      </w:pPr>
-      <w:r>
-        <w:rPr>
-          <w:sz w:val="21"/>
-          <w:szCs w:val="24"/>
-          <w:lang w:val="en-US"/>
-        </w:rPr>
-        <w:t>Final spell: Emptiness</w:t>
-      </w:r>
-    </w:p>
-    <w:p>
-      <w:pPr>
-        <w:rPr>
-          <w:sz w:val="21"/>
-          <w:szCs w:val="24"/>
-          <w:lang w:val="en-US"/>
-        </w:rPr>
       </w:pPr>
     </w:p>
     <w:p>
@@ -4956,21 +4408,7 @@
         <w:rPr>
           <w:lang w:val="en-US"/>
         </w:rPr>
-        <w:t xml:space="preserve">Cores can be leveled with </w:t>
-      </w:r>
-      <w:proofErr w:type="spellStart"/>
-      <w:r>
-        <w:rPr>
-          <w:lang w:val="en-US"/>
-        </w:rPr>
-        <w:t>exp</w:t>
-      </w:r>
-      <w:proofErr w:type="spellEnd"/>
-      <w:r>
-        <w:rPr>
-          <w:lang w:val="en-US"/>
-        </w:rPr>
-        <w:t xml:space="preserve"> points</w:t>
+        <w:t>Cores can be leveled with exp points</w:t>
       </w:r>
     </w:p>
     <w:p>
@@ -5069,19 +4507,11 @@
           <w:lang w:val="en-US"/>
         </w:rPr>
       </w:pPr>
-      <w:proofErr w:type="spellStart"/>
-      <w:r>
-        <w:rPr>
-          <w:lang w:val="en-US"/>
-        </w:rPr>
-        <w:t>Scorepoint</w:t>
-      </w:r>
-      <w:proofErr w:type="spellEnd"/>
-      <w:r>
-        <w:rPr>
-          <w:lang w:val="en-US"/>
-        </w:rPr>
-        <w:t xml:space="preserve"> multiplier from core levels?</w:t>
+      <w:r>
+        <w:rPr>
+          <w:lang w:val="en-US"/>
+        </w:rPr>
+        <w:t>Scorepoint multiplier from core levels?</w:t>
       </w:r>
     </w:p>
     <w:p>
@@ -5632,196 +5062,239 @@
           <w:highlight w:val="magenta"/>
           <w:lang w:val="en-US"/>
         </w:rPr>
-        <w:t xml:space="preserve">FIXED BUT </w:t>
-      </w:r>
-      <w:proofErr w:type="gramStart"/>
-      <w:r>
+        <w:t>FIXED BUT CANT CONFIRM</w:t>
+      </w:r>
+    </w:p>
+    <w:p>
+      <w:pPr>
+        <w:rPr>
+          <w:b/>
+          <w:lang w:val="en-US"/>
+        </w:rPr>
+      </w:pPr>
+      <w:r>
+        <w:rPr>
+          <w:highlight w:val="cyan"/>
+          <w:lang w:val="en-US"/>
+        </w:rPr>
+        <w:t>BUG BUT CANT CONFIRM</w:t>
+      </w:r>
+    </w:p>
+    <w:p>
+      <w:pPr>
+        <w:rPr>
+          <w:lang w:val="en-US"/>
+        </w:rPr>
+      </w:pPr>
+      <w:r>
+        <w:rPr>
+          <w:highlight w:val="red"/>
+          <w:lang w:val="en-US"/>
+        </w:rPr>
+        <w:t>URGENT</w:t>
+      </w:r>
+    </w:p>
+    <w:p>
+      <w:pPr>
+        <w:rPr>
+          <w:lang w:val="en-US"/>
+        </w:rPr>
+      </w:pPr>
+      <w:r>
+        <w:rPr>
+          <w:highlight w:val="yellow"/>
+          <w:lang w:val="en-US"/>
+        </w:rPr>
+        <w:t>SUGGESTED</w:t>
+      </w:r>
+    </w:p>
+    <w:p>
+      <w:pPr>
+        <w:rPr>
+          <w:lang w:val="en-US"/>
+        </w:rPr>
+      </w:pPr>
+      <w:r>
+        <w:rPr>
+          <w:highlight w:val="green"/>
+          <w:lang w:val="en-US"/>
+        </w:rPr>
+        <w:t>MINOR</w:t>
+      </w:r>
+    </w:p>
+    <w:p>
+      <w:pPr>
+        <w:rPr>
+          <w:lang w:val="en-US"/>
+        </w:rPr>
+      </w:pPr>
+    </w:p>
+    <w:p>
+      <w:pPr>
+        <w:pStyle w:val="ListParagraph"/>
+        <w:numPr>
+          <w:ilvl w:val="0"/>
+          <w:numId w:val="39"/>
+        </w:numPr>
         <w:rPr>
           <w:highlight w:val="magenta"/>
           <w:lang w:val="en-US"/>
         </w:rPr>
-        <w:t>CANT</w:t>
-      </w:r>
-      <w:proofErr w:type="gramEnd"/>
+      </w:pPr>
       <w:r>
         <w:rPr>
           <w:highlight w:val="magenta"/>
           <w:lang w:val="en-US"/>
         </w:rPr>
-        <w:t xml:space="preserve"> CONFIRM</w:t>
-      </w:r>
-    </w:p>
-    <w:p>
-      <w:pPr>
-        <w:rPr>
-          <w:b/>
-          <w:lang w:val="en-US"/>
-        </w:rPr>
-      </w:pPr>
-      <w:r>
+        <w:t>player/enemy sprite disappears sometimes when interrupted in invul (force sprite enable if not invul, make sure its not disabling the whole object)</w:t>
+      </w:r>
+    </w:p>
+    <w:p>
+      <w:pPr>
+        <w:pStyle w:val="ListParagraph"/>
+        <w:numPr>
+          <w:ilvl w:val="0"/>
+          <w:numId w:val="39"/>
+        </w:numPr>
         <w:rPr>
           <w:highlight w:val="cyan"/>
           <w:lang w:val="en-US"/>
         </w:rPr>
-        <w:t>BUG BUT CANT CONFIRM</w:t>
+      </w:pPr>
+      <w:r>
+        <w:rPr>
+          <w:highlight w:val="cyan"/>
+          <w:lang w:val="en-US"/>
+        </w:rPr>
+        <w:t>Night core didn’t deplete when player lost life</w:t>
+      </w:r>
+    </w:p>
+    <w:p>
+      <w:pPr>
+        <w:pStyle w:val="ListParagraph"/>
+        <w:rPr>
+          <w:highlight w:val="cyan"/>
+          <w:lang w:val="en-US"/>
+        </w:rPr>
+      </w:pPr>
+    </w:p>
+    <w:p>
+      <w:pPr>
+        <w:pStyle w:val="ListParagraph"/>
+        <w:rPr>
+          <w:highlight w:val="cyan"/>
+          <w:lang w:val="en-US"/>
+        </w:rPr>
+      </w:pPr>
+    </w:p>
+    <w:p>
+      <w:pPr>
+        <w:pStyle w:val="ListParagraph"/>
+        <w:numPr>
+          <w:ilvl w:val="0"/>
+          <w:numId w:val="6"/>
+        </w:numPr>
+        <w:rPr>
+          <w:highlight w:val="yellow"/>
+          <w:lang w:val="en-US"/>
+        </w:rPr>
+      </w:pPr>
+      <w:r>
+        <w:rPr>
+          <w:highlight w:val="yellow"/>
+          <w:lang w:val="en-US"/>
+        </w:rPr>
+        <w:t>add life 1-up pickup</w:t>
+      </w:r>
+      <w:r>
+        <w:rPr>
+          <w:highlight w:val="yellow"/>
+          <w:lang w:val="en-US"/>
+        </w:rPr>
+        <w:t>/life point system</w:t>
+      </w:r>
+    </w:p>
+    <w:p>
+      <w:pPr>
+        <w:pStyle w:val="ListParagraph"/>
+        <w:numPr>
+          <w:ilvl w:val="0"/>
+          <w:numId w:val="6"/>
+        </w:numPr>
+        <w:rPr>
+          <w:highlight w:val="yellow"/>
+          <w:lang w:val="en-US"/>
+        </w:rPr>
+      </w:pPr>
+      <w:r>
+        <w:rPr>
+          <w:highlight w:val="yellow"/>
+          <w:lang w:val="en-US"/>
+        </w:rPr>
+        <w:t>start making scoreboard</w:t>
+      </w:r>
+    </w:p>
+    <w:p>
+      <w:pPr>
+        <w:pStyle w:val="ListParagraph"/>
+        <w:numPr>
+          <w:ilvl w:val="0"/>
+          <w:numId w:val="6"/>
+        </w:numPr>
+        <w:rPr>
+          <w:highlight w:val="yellow"/>
+          <w:lang w:val="en-US"/>
+        </w:rPr>
+      </w:pPr>
+      <w:r>
+        <w:rPr>
+          <w:highlight w:val="yellow"/>
+          <w:lang w:val="en-US"/>
+        </w:rPr>
+        <w:t>make twilight core special for 0.5 boss Asura</w:t>
+      </w:r>
+    </w:p>
+    <w:p>
+      <w:pPr>
+        <w:pStyle w:val="ListParagraph"/>
+        <w:numPr>
+          <w:ilvl w:val="0"/>
+          <w:numId w:val="6"/>
+        </w:numPr>
+        <w:rPr>
+          <w:highlight w:val="yellow"/>
+          <w:lang w:val="en-US"/>
+        </w:rPr>
+      </w:pPr>
+      <w:r>
+        <w:rPr>
+          <w:highlight w:val="yellow"/>
+          <w:lang w:val="en-US"/>
+        </w:rPr>
+        <w:t>fix boss2 spider cluster pattern</w:t>
       </w:r>
       <w:bookmarkStart w:id="23" w:name="_GoBack"/>
       <w:bookmarkEnd w:id="23"/>
     </w:p>
     <w:p>
       <w:pPr>
-        <w:rPr>
-          <w:lang w:val="en-US"/>
-        </w:rPr>
-      </w:pPr>
-      <w:r>
-        <w:rPr>
-          <w:highlight w:val="red"/>
-          <w:lang w:val="en-US"/>
-        </w:rPr>
-        <w:t>URGENT</w:t>
-      </w:r>
-    </w:p>
-    <w:p>
-      <w:pPr>
-        <w:rPr>
-          <w:lang w:val="en-US"/>
-        </w:rPr>
-      </w:pPr>
-      <w:r>
-        <w:rPr>
-          <w:highlight w:val="yellow"/>
-          <w:lang w:val="en-US"/>
-        </w:rPr>
-        <w:t>SUGGESTED</w:t>
-      </w:r>
-    </w:p>
-    <w:p>
-      <w:pPr>
-        <w:rPr>
-          <w:lang w:val="en-US"/>
-        </w:rPr>
-      </w:pPr>
-      <w:r>
+        <w:pStyle w:val="ListParagraph"/>
+        <w:numPr>
+          <w:ilvl w:val="0"/>
+          <w:numId w:val="6"/>
+        </w:numPr>
         <w:rPr>
           <w:highlight w:val="green"/>
           <w:lang w:val="en-US"/>
         </w:rPr>
-        <w:t>MINOR</w:t>
-      </w:r>
-    </w:p>
-    <w:p>
-      <w:pPr>
-        <w:rPr>
-          <w:lang w:val="en-US"/>
-        </w:rPr>
-      </w:pPr>
-    </w:p>
-    <w:p>
-      <w:pPr>
-        <w:pStyle w:val="ListParagraph"/>
-        <w:numPr>
-          <w:ilvl w:val="0"/>
-          <w:numId w:val="39"/>
-        </w:numPr>
-        <w:rPr>
-          <w:highlight w:val="magenta"/>
-          <w:lang w:val="en-US"/>
-        </w:rPr>
-      </w:pPr>
-      <w:r>
-        <w:rPr>
-          <w:highlight w:val="magenta"/>
-          <w:lang w:val="en-US"/>
-        </w:rPr>
-        <w:t xml:space="preserve">player/enemy sprite disappears sometimes when interrupted in </w:t>
-      </w:r>
-      <w:proofErr w:type="spellStart"/>
-      <w:r>
-        <w:rPr>
-          <w:highlight w:val="magenta"/>
-          <w:lang w:val="en-US"/>
-        </w:rPr>
-        <w:t>invul</w:t>
-      </w:r>
-      <w:proofErr w:type="spellEnd"/>
-      <w:r>
-        <w:rPr>
-          <w:highlight w:val="magenta"/>
-          <w:lang w:val="en-US"/>
-        </w:rPr>
-        <w:t xml:space="preserve"> (force sprite enable if not </w:t>
-      </w:r>
-      <w:proofErr w:type="spellStart"/>
-      <w:r>
-        <w:rPr>
-          <w:highlight w:val="magenta"/>
-          <w:lang w:val="en-US"/>
-        </w:rPr>
-        <w:t>invul</w:t>
-      </w:r>
-      <w:proofErr w:type="spellEnd"/>
-      <w:r>
-        <w:rPr>
-          <w:highlight w:val="magenta"/>
-          <w:lang w:val="en-US"/>
-        </w:rPr>
-        <w:t xml:space="preserve">, make sure </w:t>
-      </w:r>
-      <w:proofErr w:type="spellStart"/>
-      <w:r>
-        <w:rPr>
-          <w:highlight w:val="magenta"/>
-          <w:lang w:val="en-US"/>
-        </w:rPr>
-        <w:t>its</w:t>
-      </w:r>
-      <w:proofErr w:type="spellEnd"/>
-      <w:r>
-        <w:rPr>
-          <w:highlight w:val="magenta"/>
-          <w:lang w:val="en-US"/>
-        </w:rPr>
-        <w:t xml:space="preserve"> not disabling the whole object)</w:t>
-      </w:r>
-    </w:p>
-    <w:p>
-      <w:pPr>
-        <w:pStyle w:val="ListParagraph"/>
-        <w:numPr>
-          <w:ilvl w:val="0"/>
-          <w:numId w:val="39"/>
-        </w:numPr>
-        <w:rPr>
-          <w:highlight w:val="cyan"/>
-          <w:lang w:val="en-US"/>
-        </w:rPr>
-      </w:pPr>
-      <w:r>
-        <w:rPr>
-          <w:highlight w:val="cyan"/>
-          <w:lang w:val="en-US"/>
-        </w:rPr>
-        <w:t>Night core didn’t deplete when player lost life</w:t>
-      </w:r>
-    </w:p>
-    <w:p>
-      <w:pPr>
-        <w:pStyle w:val="ListParagraph"/>
-        <w:rPr>
-          <w:highlight w:val="cyan"/>
-          <w:lang w:val="en-US"/>
-        </w:rPr>
-      </w:pPr>
-    </w:p>
-    <w:p>
-      <w:pPr>
-        <w:pStyle w:val="ListParagraph"/>
-        <w:rPr>
-          <w:highlight w:val="cyan"/>
-          <w:lang w:val="en-US"/>
-        </w:rPr>
-      </w:pPr>
+      </w:pPr>
+      <w:r>
+        <w:rPr>
+          <w:highlight w:val="green"/>
+          <w:lang w:val="en-US"/>
+        </w:rPr>
+        <w:t>boss bonuses (elapsed time, lives taken etc)</w:t>
+      </w:r>
     </w:p>
     <w:p>
       <w:pPr>
@@ -5831,23 +5304,16 @@
           <w:numId w:val="6"/>
         </w:numPr>
         <w:rPr>
-          <w:highlight w:val="yellow"/>
-          <w:lang w:val="en-US"/>
-        </w:rPr>
-      </w:pPr>
-      <w:r>
-        <w:rPr>
-          <w:highlight w:val="yellow"/>
-          <w:lang w:val="en-US"/>
-        </w:rPr>
-        <w:t>add life 1-up pickup</w:t>
-      </w:r>
-      <w:r>
-        <w:rPr>
-          <w:highlight w:val="yellow"/>
-          <w:lang w:val="en-US"/>
-        </w:rPr>
-        <w:t>/life point system</w:t>
+          <w:highlight w:val="green"/>
+          <w:lang w:val="en-US"/>
+        </w:rPr>
+      </w:pPr>
+      <w:r>
+        <w:rPr>
+          <w:highlight w:val="green"/>
+          <w:lang w:val="en-US"/>
+        </w:rPr>
+        <w:t>add color tint to night special</w:t>
       </w:r>
     </w:p>
     <w:p>
@@ -5858,16 +5324,16 @@
           <w:numId w:val="6"/>
         </w:numPr>
         <w:rPr>
-          <w:highlight w:val="yellow"/>
-          <w:lang w:val="en-US"/>
-        </w:rPr>
-      </w:pPr>
-      <w:r>
-        <w:rPr>
-          <w:highlight w:val="yellow"/>
-          <w:lang w:val="en-US"/>
-        </w:rPr>
-        <w:t>start making scoreboard</w:t>
+          <w:highlight w:val="green"/>
+          <w:lang w:val="en-US"/>
+        </w:rPr>
+      </w:pPr>
+      <w:r>
+        <w:rPr>
+          <w:highlight w:val="green"/>
+          <w:lang w:val="en-US"/>
+        </w:rPr>
+        <w:t>visual minitoast for score get</w:t>
       </w:r>
     </w:p>
     <w:p>
@@ -5878,26 +5344,17 @@
           <w:numId w:val="6"/>
         </w:numPr>
         <w:rPr>
-          <w:highlight w:val="yellow"/>
-          <w:lang w:val="en-US"/>
-        </w:rPr>
-      </w:pPr>
-      <w:r>
-        <w:rPr>
-          <w:highlight w:val="yellow"/>
-          <w:lang w:val="en-US"/>
-        </w:rPr>
-        <w:t xml:space="preserve">make twilight core special for 0.5 boss </w:t>
-      </w:r>
-      <w:proofErr w:type="spellStart"/>
-      <w:r>
-        <w:rPr>
-          <w:highlight w:val="yellow"/>
-          <w:lang w:val="en-US"/>
-        </w:rPr>
-        <w:t>Asura</w:t>
-      </w:r>
-      <w:proofErr w:type="spellEnd"/>
+          <w:highlight w:val="green"/>
+          <w:lang w:val="en-US"/>
+        </w:rPr>
+      </w:pPr>
+      <w:r>
+        <w:rPr>
+          <w:highlight w:val="green"/>
+          <w:lang w:val="en-US"/>
+        </w:rPr>
+        <w:t>visual minitoast for corepoints get</w:t>
+      </w:r>
     </w:p>
     <w:p>
       <w:pPr>
@@ -5916,167 +5373,7 @@
           <w:highlight w:val="green"/>
           <w:lang w:val="en-US"/>
         </w:rPr>
-        <w:t xml:space="preserve">boss bonuses (elapsed time, lives taken </w:t>
-      </w:r>
-      <w:proofErr w:type="spellStart"/>
-      <w:r>
-        <w:rPr>
-          <w:highlight w:val="green"/>
-          <w:lang w:val="en-US"/>
-        </w:rPr>
-        <w:t>etc</w:t>
-      </w:r>
-      <w:proofErr w:type="spellEnd"/>
-      <w:r>
-        <w:rPr>
-          <w:highlight w:val="green"/>
-          <w:lang w:val="en-US"/>
-        </w:rPr>
-        <w:t>)</w:t>
-      </w:r>
-    </w:p>
-    <w:p>
-      <w:pPr>
-        <w:pStyle w:val="ListParagraph"/>
-        <w:numPr>
-          <w:ilvl w:val="0"/>
-          <w:numId w:val="6"/>
-        </w:numPr>
-        <w:rPr>
-          <w:highlight w:val="green"/>
-          <w:lang w:val="en-US"/>
-        </w:rPr>
-      </w:pPr>
-      <w:r>
-        <w:rPr>
-          <w:highlight w:val="green"/>
-          <w:lang w:val="en-US"/>
-        </w:rPr>
-        <w:t>add color tint to night special</w:t>
-      </w:r>
-    </w:p>
-    <w:p>
-      <w:pPr>
-        <w:pStyle w:val="ListParagraph"/>
-        <w:numPr>
-          <w:ilvl w:val="0"/>
-          <w:numId w:val="6"/>
-        </w:numPr>
-        <w:rPr>
-          <w:highlight w:val="green"/>
-          <w:lang w:val="en-US"/>
-        </w:rPr>
-      </w:pPr>
-      <w:r>
-        <w:rPr>
-          <w:highlight w:val="green"/>
-          <w:lang w:val="en-US"/>
-        </w:rPr>
-        <w:t xml:space="preserve">visual </w:t>
-      </w:r>
-      <w:proofErr w:type="spellStart"/>
-      <w:r>
-        <w:rPr>
-          <w:highlight w:val="green"/>
-          <w:lang w:val="en-US"/>
-        </w:rPr>
-        <w:t>minitoast</w:t>
-      </w:r>
-      <w:proofErr w:type="spellEnd"/>
-      <w:r>
-        <w:rPr>
-          <w:highlight w:val="green"/>
-          <w:lang w:val="en-US"/>
-        </w:rPr>
-        <w:t xml:space="preserve"> for score get</w:t>
-      </w:r>
-    </w:p>
-    <w:p>
-      <w:pPr>
-        <w:pStyle w:val="ListParagraph"/>
-        <w:numPr>
-          <w:ilvl w:val="0"/>
-          <w:numId w:val="6"/>
-        </w:numPr>
-        <w:rPr>
-          <w:highlight w:val="green"/>
-          <w:lang w:val="en-US"/>
-        </w:rPr>
-      </w:pPr>
-      <w:r>
-        <w:rPr>
-          <w:highlight w:val="green"/>
-          <w:lang w:val="en-US"/>
-        </w:rPr>
-        <w:t xml:space="preserve">visual </w:t>
-      </w:r>
-      <w:proofErr w:type="spellStart"/>
-      <w:r>
-        <w:rPr>
-          <w:highlight w:val="green"/>
-          <w:lang w:val="en-US"/>
-        </w:rPr>
-        <w:t>minitoast</w:t>
-      </w:r>
-      <w:proofErr w:type="spellEnd"/>
-      <w:r>
-        <w:rPr>
-          <w:highlight w:val="green"/>
-          <w:lang w:val="en-US"/>
-        </w:rPr>
-        <w:t xml:space="preserve"> for </w:t>
-      </w:r>
-      <w:proofErr w:type="spellStart"/>
-      <w:r>
-        <w:rPr>
-          <w:highlight w:val="green"/>
-          <w:lang w:val="en-US"/>
-        </w:rPr>
-        <w:t>corepoints</w:t>
-      </w:r>
-      <w:proofErr w:type="spellEnd"/>
-      <w:r>
-        <w:rPr>
-          <w:highlight w:val="green"/>
-          <w:lang w:val="en-US"/>
-        </w:rPr>
-        <w:t xml:space="preserve"> get</w:t>
-      </w:r>
-    </w:p>
-    <w:p>
-      <w:pPr>
-        <w:pStyle w:val="ListParagraph"/>
-        <w:numPr>
-          <w:ilvl w:val="0"/>
-          <w:numId w:val="6"/>
-        </w:numPr>
-        <w:rPr>
-          <w:highlight w:val="green"/>
-          <w:lang w:val="en-US"/>
-        </w:rPr>
-      </w:pPr>
-      <w:r>
-        <w:rPr>
-          <w:highlight w:val="green"/>
-          <w:lang w:val="en-US"/>
-        </w:rPr>
-        <w:t xml:space="preserve">visual </w:t>
-      </w:r>
-      <w:proofErr w:type="spellStart"/>
-      <w:r>
-        <w:rPr>
-          <w:highlight w:val="green"/>
-          <w:lang w:val="en-US"/>
-        </w:rPr>
-        <w:t>minitoast</w:t>
-      </w:r>
-      <w:proofErr w:type="spellEnd"/>
-      <w:r>
-        <w:rPr>
-          <w:highlight w:val="green"/>
-          <w:lang w:val="en-US"/>
-        </w:rPr>
-        <w:t xml:space="preserve"> </w:t>
+        <w:t xml:space="preserve">visual minitoast </w:t>
       </w:r>
       <w:r>
         <w:rPr>
@@ -6197,23 +5494,7 @@
           <w:highlight w:val="green"/>
           <w:lang w:val="en-US"/>
         </w:rPr>
-        <w:t xml:space="preserve">make a “twilight leak” from the core, signifying the </w:t>
-      </w:r>
-      <w:proofErr w:type="spellStart"/>
-      <w:r>
-        <w:rPr>
-          <w:highlight w:val="green"/>
-          <w:lang w:val="en-US"/>
-        </w:rPr>
-        <w:t>asura’s</w:t>
-      </w:r>
-      <w:proofErr w:type="spellEnd"/>
-      <w:r>
-        <w:rPr>
-          <w:highlight w:val="green"/>
-          <w:lang w:val="en-US"/>
-        </w:rPr>
-        <w:t xml:space="preserve"> path</w:t>
+        <w:t>make a “twilight leak” from the core, signifying the asura’s path</w:t>
       </w:r>
     </w:p>
     <w:p>
@@ -6316,23 +5597,27 @@
           <w:highlight w:val="yellow"/>
           <w:lang w:val="en-US"/>
         </w:rPr>
-        <w:t xml:space="preserve">Dialog </w:t>
-      </w:r>
-      <w:proofErr w:type="spellStart"/>
-      <w:r>
+        <w:t>Dialog autoscroll speed determined by char count of lines</w:t>
+      </w:r>
+    </w:p>
+    <w:p>
+      <w:pPr>
+        <w:pStyle w:val="ListParagraph"/>
+        <w:numPr>
+          <w:ilvl w:val="0"/>
+          <w:numId w:val="6"/>
+        </w:numPr>
         <w:rPr>
           <w:highlight w:val="yellow"/>
           <w:lang w:val="en-US"/>
         </w:rPr>
-        <w:t>autoscroll</w:t>
-      </w:r>
-      <w:proofErr w:type="spellEnd"/>
+      </w:pPr>
       <w:r>
         <w:rPr>
           <w:highlight w:val="yellow"/>
           <w:lang w:val="en-US"/>
         </w:rPr>
-        <w:t xml:space="preserve"> speed determined by char count of lines</w:t>
+        <w:t>fix homing bullet by removing the offset and having it check if its reached its destination, then vanishing (or change lerp to translate so it doesn’t slow down near target)</w:t>
       </w:r>
     </w:p>
     <w:p>
@@ -6352,7 +5637,14 @@
           <w:highlight w:val="yellow"/>
           <w:lang w:val="en-US"/>
         </w:rPr>
-        <w:t>fix homing bullet by removing the offset and having it check if its reached its destination, then vanishing (or change lerp to translate so it doesn’t slow down near target)</w:t>
+        <w:t>looping boss bg music</w:t>
+      </w:r>
+      <w:r>
+        <w:rPr>
+          <w:highlight w:val="yellow"/>
+          <w:lang w:val="en-US"/>
+        </w:rPr>
+        <w:t xml:space="preserve"> from a certain point</w:t>
       </w:r>
     </w:p>
     <w:p>
@@ -6372,105 +5664,28 @@
           <w:highlight w:val="yellow"/>
           <w:lang w:val="en-US"/>
         </w:rPr>
-        <w:t xml:space="preserve">looping boss </w:t>
-      </w:r>
-      <w:proofErr w:type="spellStart"/>
-      <w:r>
+        <w:t>differentiate between difficulties in hiscore file</w:t>
+      </w:r>
+    </w:p>
+    <w:p>
+      <w:pPr>
+        <w:pStyle w:val="ListParagraph"/>
+        <w:numPr>
+          <w:ilvl w:val="0"/>
+          <w:numId w:val="6"/>
+        </w:numPr>
         <w:rPr>
           <w:highlight w:val="yellow"/>
           <w:lang w:val="en-US"/>
         </w:rPr>
-        <w:t>bg</w:t>
-      </w:r>
-      <w:proofErr w:type="spellEnd"/>
+      </w:pPr>
       <w:r>
         <w:rPr>
           <w:highlight w:val="yellow"/>
           <w:lang w:val="en-US"/>
         </w:rPr>
-        <w:t xml:space="preserve"> music</w:t>
-      </w:r>
-      <w:r>
-        <w:rPr>
-          <w:highlight w:val="yellow"/>
-          <w:lang w:val="en-US"/>
-        </w:rPr>
-        <w:t xml:space="preserve"> from a certain point</w:t>
-      </w:r>
-    </w:p>
-    <w:p>
-      <w:pPr>
-        <w:pStyle w:val="ListParagraph"/>
-        <w:numPr>
-          <w:ilvl w:val="0"/>
-          <w:numId w:val="6"/>
-        </w:numPr>
-        <w:rPr>
-          <w:highlight w:val="yellow"/>
-          <w:lang w:val="en-US"/>
-        </w:rPr>
-      </w:pPr>
-      <w:r>
-        <w:rPr>
-          <w:highlight w:val="yellow"/>
-          <w:lang w:val="en-US"/>
-        </w:rPr>
-        <w:t xml:space="preserve">differentiate between difficulties in </w:t>
-      </w:r>
-      <w:proofErr w:type="spellStart"/>
-      <w:r>
-        <w:rPr>
-          <w:highlight w:val="yellow"/>
-          <w:lang w:val="en-US"/>
-        </w:rPr>
-        <w:t>hiscore</w:t>
-      </w:r>
-      <w:proofErr w:type="spellEnd"/>
-      <w:r>
-        <w:rPr>
-          <w:highlight w:val="yellow"/>
-          <w:lang w:val="en-US"/>
-        </w:rPr>
-        <w:t xml:space="preserve"> file</w:t>
-      </w:r>
-    </w:p>
-    <w:p>
-      <w:pPr>
-        <w:pStyle w:val="ListParagraph"/>
-        <w:numPr>
-          <w:ilvl w:val="0"/>
-          <w:numId w:val="6"/>
-        </w:numPr>
-        <w:rPr>
-          <w:highlight w:val="yellow"/>
-          <w:lang w:val="en-US"/>
-        </w:rPr>
-      </w:pPr>
-      <w:proofErr w:type="spellStart"/>
-      <w:r>
-        <w:rPr>
-          <w:highlight w:val="yellow"/>
-          <w:lang w:val="en-US"/>
-        </w:rPr>
-        <w:t>heroku</w:t>
-      </w:r>
-      <w:proofErr w:type="spellEnd"/>
-      <w:r>
-        <w:rPr>
-          <w:highlight w:val="yellow"/>
-          <w:lang w:val="en-US"/>
-        </w:rPr>
-        <w:t xml:space="preserve"> database for global </w:t>
-      </w:r>
-      <w:proofErr w:type="spellStart"/>
-      <w:r>
-        <w:rPr>
-          <w:highlight w:val="yellow"/>
-          <w:lang w:val="en-US"/>
-        </w:rPr>
-        <w:t>hiscores</w:t>
-      </w:r>
-      <w:proofErr w:type="spellEnd"/>
+        <w:t>heroku database for global hiscores</w:t>
+      </w:r>
     </w:p>
     <w:p>
       <w:pPr>
@@ -6514,21 +5729,7 @@
         <w:rPr>
           <w:lang w:val="en-US"/>
         </w:rPr>
-        <w:t xml:space="preserve">Refrain from creating </w:t>
-      </w:r>
-      <w:proofErr w:type="spellStart"/>
-      <w:r>
-        <w:rPr>
-          <w:lang w:val="en-US"/>
-        </w:rPr>
-        <w:t>monobehaviours</w:t>
-      </w:r>
-      <w:proofErr w:type="spellEnd"/>
-      <w:r>
-        <w:rPr>
-          <w:lang w:val="en-US"/>
-        </w:rPr>
-        <w:t xml:space="preserve"> with “new”</w:t>
+        <w:t>Refrain from creating monobehaviours with “new”</w:t>
       </w:r>
     </w:p>
     <w:p>
@@ -6767,19 +5968,11 @@
           <w:lang w:val="en-US"/>
         </w:rPr>
       </w:pPr>
-      <w:proofErr w:type="spellStart"/>
-      <w:r>
-        <w:rPr>
-          <w:lang w:val="en-US"/>
-        </w:rPr>
-        <w:t>Gameover</w:t>
-      </w:r>
-      <w:proofErr w:type="spellEnd"/>
-      <w:r>
-        <w:rPr>
-          <w:lang w:val="en-US"/>
-        </w:rPr>
-        <w:t xml:space="preserve"> handler on player die</w:t>
+      <w:r>
+        <w:rPr>
+          <w:lang w:val="en-US"/>
+        </w:rPr>
+        <w:t>Gameover handler on player die</w:t>
       </w:r>
     </w:p>
     <w:p>
@@ -6797,16 +5990,8 @@
         <w:rPr>
           <w:lang w:val="en-US"/>
         </w:rPr>
-        <w:t xml:space="preserve">Restart function on </w:t>
-      </w:r>
-      <w:proofErr w:type="spellStart"/>
-      <w:r>
-        <w:rPr>
-          <w:lang w:val="en-US"/>
-        </w:rPr>
-        <w:t>gameover</w:t>
-      </w:r>
-      <w:proofErr w:type="spellEnd"/>
+        <w:t>Restart function on gameover</w:t>
+      </w:r>
     </w:p>
     <w:p>
       <w:pPr>
@@ -6823,21 +6008,7 @@
         <w:rPr>
           <w:lang w:val="en-US"/>
         </w:rPr>
-        <w:t xml:space="preserve">Enemy </w:t>
-      </w:r>
-      <w:proofErr w:type="spellStart"/>
-      <w:r>
-        <w:rPr>
-          <w:lang w:val="en-US"/>
-        </w:rPr>
-        <w:t>spawner</w:t>
-      </w:r>
-      <w:proofErr w:type="spellEnd"/>
-      <w:r>
-        <w:rPr>
-          <w:lang w:val="en-US"/>
-        </w:rPr>
-        <w:t xml:space="preserve"> and wave timer handler</w:t>
+        <w:t>Enemy spawner and wave timer handler</w:t>
       </w:r>
     </w:p>
     <w:p>
@@ -6891,21 +6062,7 @@
         <w:rPr>
           <w:lang w:val="en-US"/>
         </w:rPr>
-        <w:t>2 Enemy bullet types (homing/</w:t>
-      </w:r>
-      <w:proofErr w:type="spellStart"/>
-      <w:r>
-        <w:rPr>
-          <w:lang w:val="en-US"/>
-        </w:rPr>
-        <w:t>nothoming</w:t>
-      </w:r>
-      <w:proofErr w:type="spellEnd"/>
-      <w:r>
-        <w:rPr>
-          <w:lang w:val="en-US"/>
-        </w:rPr>
-        <w:t>)</w:t>
+        <w:t>2 Enemy bullet types (homing/nothoming)</w:t>
       </w:r>
     </w:p>
     <w:p>
@@ -6973,19 +6130,11 @@
           <w:lang w:val="en-US"/>
         </w:rPr>
       </w:pPr>
-      <w:proofErr w:type="spellStart"/>
-      <w:r>
-        <w:rPr>
-          <w:lang w:val="en-US"/>
-        </w:rPr>
-        <w:t>Exp</w:t>
-      </w:r>
-      <w:proofErr w:type="spellEnd"/>
-      <w:r>
-        <w:rPr>
-          <w:lang w:val="en-US"/>
-        </w:rPr>
-        <w:t xml:space="preserve"> point objects created on enemy die</w:t>
+      <w:r>
+        <w:rPr>
+          <w:lang w:val="en-US"/>
+        </w:rPr>
+        <w:t>Exp point objects created on enemy die</w:t>
       </w:r>
     </w:p>
     <w:p>
@@ -6999,19 +6148,11 @@
           <w:lang w:val="en-US"/>
         </w:rPr>
       </w:pPr>
-      <w:proofErr w:type="spellStart"/>
-      <w:r>
-        <w:rPr>
-          <w:lang w:val="en-US"/>
-        </w:rPr>
-        <w:t>Exp</w:t>
-      </w:r>
-      <w:proofErr w:type="spellEnd"/>
-      <w:r>
-        <w:rPr>
-          <w:lang w:val="en-US"/>
-        </w:rPr>
-        <w:t xml:space="preserve"> point hit detection on player</w:t>
+      <w:r>
+        <w:rPr>
+          <w:lang w:val="en-US"/>
+        </w:rPr>
+        <w:t>Exp point hit detection on player</w:t>
       </w:r>
     </w:p>
     <w:p>
@@ -7029,21 +6170,7 @@
         <w:rPr>
           <w:lang w:val="en-US"/>
         </w:rPr>
-        <w:t xml:space="preserve">Player </w:t>
-      </w:r>
-      <w:proofErr w:type="spellStart"/>
-      <w:r>
-        <w:rPr>
-          <w:lang w:val="en-US"/>
-        </w:rPr>
-        <w:t>exp</w:t>
-      </w:r>
-      <w:proofErr w:type="spellEnd"/>
-      <w:r>
-        <w:rPr>
-          <w:lang w:val="en-US"/>
-        </w:rPr>
-        <w:t xml:space="preserve"> gain function</w:t>
+        <w:t>Player exp gain function</w:t>
       </w:r>
     </w:p>
     <w:p>
@@ -7061,16 +6188,8 @@
         <w:rPr>
           <w:lang w:val="en-US"/>
         </w:rPr>
-        <w:t xml:space="preserve">Parallax tile </w:t>
-      </w:r>
-      <w:proofErr w:type="spellStart"/>
-      <w:r>
-        <w:rPr>
-          <w:lang w:val="en-US"/>
-        </w:rPr>
-        <w:t>scroller</w:t>
-      </w:r>
-      <w:proofErr w:type="spellEnd"/>
+        <w:t>Parallax tile scroller</w:t>
+      </w:r>
     </w:p>
     <w:p>
       <w:pPr>
@@ -7087,16 +6206,8 @@
         <w:rPr>
           <w:lang w:val="en-US"/>
         </w:rPr>
-        <w:t xml:space="preserve">Sprite placeholders for </w:t>
-      </w:r>
-      <w:proofErr w:type="spellStart"/>
-      <w:r>
-        <w:rPr>
-          <w:lang w:val="en-US"/>
-        </w:rPr>
-        <w:t>player,enemy,playerProjectile,enemyProjectile,expPoint</w:t>
-      </w:r>
-      <w:proofErr w:type="spellEnd"/>
+        <w:t>Sprite placeholders for player,enemy,playerProjectile,enemyProjectile,expPoint</w:t>
+      </w:r>
     </w:p>
     <w:p>
       <w:pPr>
@@ -7109,33 +6220,11 @@
           <w:lang w:val="en-US"/>
         </w:rPr>
       </w:pPr>
-      <w:proofErr w:type="spellStart"/>
-      <w:r>
-        <w:rPr>
-          <w:lang w:val="en-US"/>
-        </w:rPr>
-        <w:t>MainMenu</w:t>
-      </w:r>
-      <w:proofErr w:type="spellEnd"/>
-      <w:r>
-        <w:rPr>
-          <w:lang w:val="en-US"/>
-        </w:rPr>
-        <w:t xml:space="preserve"> with title </w:t>
-      </w:r>
-      <w:proofErr w:type="spellStart"/>
-      <w:r>
-        <w:rPr>
-          <w:lang w:val="en-US"/>
-        </w:rPr>
-        <w:t>textholder</w:t>
-      </w:r>
-      <w:proofErr w:type="spellEnd"/>
-      <w:r>
-        <w:rPr>
-          <w:lang w:val="en-US"/>
-        </w:rPr>
-        <w:t xml:space="preserve"> and start button</w:t>
+      <w:r>
+        <w:rPr>
+          <w:lang w:val="en-US"/>
+        </w:rPr>
+        <w:t>MainMenu with title textholder and start button</w:t>
       </w:r>
     </w:p>
     <w:p>
@@ -7149,19 +6238,11 @@
           <w:lang w:val="en-US"/>
         </w:rPr>
       </w:pPr>
-      <w:proofErr w:type="spellStart"/>
-      <w:r>
-        <w:rPr>
-          <w:lang w:val="en-US"/>
-        </w:rPr>
-        <w:t>GameOver</w:t>
-      </w:r>
-      <w:proofErr w:type="spellEnd"/>
-      <w:r>
-        <w:rPr>
-          <w:lang w:val="en-US"/>
-        </w:rPr>
-        <w:t xml:space="preserve"> screen with overlaid images and button to restart</w:t>
+      <w:r>
+        <w:rPr>
+          <w:lang w:val="en-US"/>
+        </w:rPr>
+        <w:t>GameOver screen with overlaid images and button to restart</w:t>
       </w:r>
     </w:p>
     <w:p>
@@ -7197,35 +6278,7 @@
         <w:rPr>
           <w:lang w:val="en-US"/>
         </w:rPr>
-        <w:t xml:space="preserve">Player </w:t>
-      </w:r>
-      <w:proofErr w:type="spellStart"/>
-      <w:r>
-        <w:rPr>
-          <w:lang w:val="en-US"/>
-        </w:rPr>
-        <w:t>exp</w:t>
-      </w:r>
-      <w:proofErr w:type="spellEnd"/>
-      <w:r>
-        <w:rPr>
-          <w:lang w:val="en-US"/>
-        </w:rPr>
-        <w:t>/</w:t>
-      </w:r>
-      <w:proofErr w:type="spellStart"/>
-      <w:r>
-        <w:rPr>
-          <w:lang w:val="en-US"/>
-        </w:rPr>
-        <w:t>expCap</w:t>
-      </w:r>
-      <w:proofErr w:type="spellEnd"/>
-      <w:r>
-        <w:rPr>
-          <w:lang w:val="en-US"/>
-        </w:rPr>
-        <w:t xml:space="preserve"> text indicator</w:t>
+        <w:t>Player exp/expCap text indicator</w:t>
       </w:r>
     </w:p>
     <w:p>
@@ -7370,16 +6423,8 @@
         <w:rPr>
           <w:lang w:val="en-US"/>
         </w:rPr>
-        <w:t xml:space="preserve">Singleton </w:t>
-      </w:r>
-      <w:proofErr w:type="spellStart"/>
-      <w:r>
-        <w:rPr>
-          <w:lang w:val="en-US"/>
-        </w:rPr>
-        <w:t>gamecontroller</w:t>
-      </w:r>
-      <w:proofErr w:type="spellEnd"/>
+        <w:t>Singleton gamecontroller</w:t>
+      </w:r>
     </w:p>
     <w:p>
       <w:pPr>
@@ -7446,20 +6491,12 @@
           <w:lang w:val="en-US"/>
         </w:rPr>
       </w:pPr>
-      <w:proofErr w:type="spellStart"/>
       <w:r>
         <w:rPr>
           <w:lang w:val="en-US"/>
         </w:rPr>
         <w:lastRenderedPageBreak/>
-        <w:t>Xp</w:t>
-      </w:r>
-      <w:proofErr w:type="spellEnd"/>
-      <w:r>
-        <w:rPr>
-          <w:lang w:val="en-US"/>
-        </w:rPr>
-        <w:t xml:space="preserve"> accumulates stat points that can be spent on power, speed or life generation</w:t>
+        <w:t>Xp accumulates stat points that can be spent on power, speed or life generation</w:t>
       </w:r>
     </w:p>
     <w:p>
@@ -7549,16 +6586,8 @@
         <w:rPr>
           <w:lang w:val="en-US"/>
         </w:rPr>
-        <w:t xml:space="preserve">New bullet pattern: </w:t>
-      </w:r>
-      <w:proofErr w:type="spellStart"/>
-      <w:r>
-        <w:rPr>
-          <w:lang w:val="en-US"/>
-        </w:rPr>
-        <w:t>spiderweb</w:t>
-      </w:r>
-      <w:proofErr w:type="spellEnd"/>
+        <w:t>New bullet pattern: spiderweb</w:t>
+      </w:r>
     </w:p>
     <w:p>
       <w:pPr>
@@ -7611,16 +6640,8 @@
         <w:rPr>
           <w:lang w:val="en-US"/>
         </w:rPr>
-        <w:t xml:space="preserve">Visible player </w:t>
-      </w:r>
-      <w:proofErr w:type="spellStart"/>
-      <w:r>
-        <w:rPr>
-          <w:lang w:val="en-US"/>
-        </w:rPr>
-        <w:t>hitbox</w:t>
-      </w:r>
-      <w:proofErr w:type="spellEnd"/>
+        <w:t>Visible player hitbox</w:t>
+      </w:r>
     </w:p>
     <w:p>
       <w:pPr>
@@ -7673,21 +6694,7 @@
         <w:rPr>
           <w:lang w:val="en-US"/>
         </w:rPr>
-        <w:t>Bullet animations (</w:t>
-      </w:r>
-      <w:proofErr w:type="spellStart"/>
-      <w:r>
-        <w:rPr>
-          <w:lang w:val="en-US"/>
-        </w:rPr>
-        <w:t>spiderweb</w:t>
-      </w:r>
-      <w:proofErr w:type="spellEnd"/>
-      <w:r>
-        <w:rPr>
-          <w:lang w:val="en-US"/>
-        </w:rPr>
-        <w:t>)</w:t>
+        <w:t>Bullet animations (spiderweb)</w:t>
       </w:r>
     </w:p>
     <w:p>
@@ -7705,16 +6712,8 @@
         <w:rPr>
           <w:lang w:val="en-US"/>
         </w:rPr>
-        <w:t xml:space="preserve">Singleton </w:t>
-      </w:r>
-      <w:proofErr w:type="spellStart"/>
-      <w:r>
-        <w:rPr>
-          <w:lang w:val="en-US"/>
-        </w:rPr>
-        <w:t>UICanvas</w:t>
-      </w:r>
-      <w:proofErr w:type="spellEnd"/>
+        <w:t>Singleton UICanvas</w:t>
+      </w:r>
     </w:p>
     <w:p>
       <w:pPr>
@@ -7762,21 +6761,7 @@
         <w:rPr>
           <w:lang w:val="en-US"/>
         </w:rPr>
-        <w:t xml:space="preserve">Rescaled </w:t>
-      </w:r>
-      <w:proofErr w:type="spellStart"/>
-      <w:r>
-        <w:rPr>
-          <w:lang w:val="en-US"/>
-        </w:rPr>
-        <w:t>exp</w:t>
-      </w:r>
-      <w:proofErr w:type="spellEnd"/>
-      <w:r>
-        <w:rPr>
-          <w:lang w:val="en-US"/>
-        </w:rPr>
-        <w:t xml:space="preserve"> point collider for easier collection</w:t>
+        <w:t>Rescaled exp point collider for easier collection</w:t>
       </w:r>
     </w:p>
     <w:p>
@@ -7907,21 +6892,7 @@
         <w:rPr>
           <w:lang w:val="en-US"/>
         </w:rPr>
-        <w:t xml:space="preserve">Programmer art for boss X </w:t>
-      </w:r>
-      <w:proofErr w:type="spellStart"/>
-      <w:r>
-        <w:rPr>
-          <w:lang w:val="en-US"/>
-        </w:rPr>
-        <w:t>pos</w:t>
-      </w:r>
-      <w:proofErr w:type="spellEnd"/>
-      <w:r>
-        <w:rPr>
-          <w:lang w:val="en-US"/>
-        </w:rPr>
-        <w:t xml:space="preserve"> indicator</w:t>
+        <w:t>Programmer art for boss X pos indicator</w:t>
       </w:r>
     </w:p>
     <w:p>
@@ -8136,30 +7107,8 @@
         <w:rPr>
           <w:lang w:val="en-US"/>
         </w:rPr>
-        <w:t xml:space="preserve">Waves now refer to an </w:t>
-      </w:r>
-      <w:proofErr w:type="spellStart"/>
-      <w:r>
-        <w:rPr>
-          <w:lang w:val="en-US"/>
-        </w:rPr>
-        <w:t>arraylist</w:t>
-      </w:r>
-      <w:proofErr w:type="spellEnd"/>
-      <w:r>
-        <w:rPr>
-          <w:lang w:val="en-US"/>
-        </w:rPr>
-        <w:t xml:space="preserve"> of </w:t>
-      </w:r>
-      <w:proofErr w:type="spellStart"/>
-      <w:r>
-        <w:rPr>
-          <w:lang w:val="en-US"/>
-        </w:rPr>
-        <w:t>spawnpositions</w:t>
-      </w:r>
-      <w:proofErr w:type="spellEnd"/>
+        <w:t>Waves now refer to an arraylist of spawnpositions</w:t>
+      </w:r>
     </w:p>
     <w:p>
       <w:pPr>
@@ -8176,21 +7125,7 @@
         <w:rPr>
           <w:lang w:val="en-US"/>
         </w:rPr>
-        <w:t xml:space="preserve">Added new </w:t>
-      </w:r>
-      <w:proofErr w:type="spellStart"/>
-      <w:r>
-        <w:rPr>
-          <w:lang w:val="en-US"/>
-        </w:rPr>
-        <w:t>movementpattern</w:t>
-      </w:r>
-      <w:proofErr w:type="spellEnd"/>
-      <w:r>
-        <w:rPr>
-          <w:lang w:val="en-US"/>
-        </w:rPr>
-        <w:t xml:space="preserve"> to center enemy horizontally</w:t>
+        <w:t>Added new movementpattern to center enemy horizontally</w:t>
       </w:r>
     </w:p>
     <w:p>
@@ -8244,21 +7179,7 @@
         <w:rPr>
           <w:lang w:val="en-US"/>
         </w:rPr>
-        <w:t xml:space="preserve">Fixed boss </w:t>
-      </w:r>
-      <w:proofErr w:type="spellStart"/>
-      <w:r>
-        <w:rPr>
-          <w:lang w:val="en-US"/>
-        </w:rPr>
-        <w:t>movementpattern</w:t>
-      </w:r>
-      <w:proofErr w:type="spellEnd"/>
-      <w:r>
-        <w:rPr>
-          <w:lang w:val="en-US"/>
-        </w:rPr>
-        <w:t xml:space="preserve"> and pattern referencing the same old one (create a new pattern from template if used more than once)</w:t>
+        <w:t>Fixed boss movementpattern and pattern referencing the same old one (create a new pattern from template if used more than once)</w:t>
       </w:r>
     </w:p>
     <w:p>
@@ -8294,21 +7215,7 @@
         <w:rPr>
           <w:lang w:val="en-US"/>
         </w:rPr>
-        <w:t xml:space="preserve">Added focus mode -&gt; </w:t>
-      </w:r>
-      <w:proofErr w:type="spellStart"/>
-      <w:r>
-        <w:rPr>
-          <w:lang w:val="en-US"/>
-        </w:rPr>
-        <w:t>hitbox</w:t>
-      </w:r>
-      <w:proofErr w:type="spellEnd"/>
-      <w:r>
-        <w:rPr>
-          <w:lang w:val="en-US"/>
-        </w:rPr>
-        <w:t xml:space="preserve"> becomes visible, player movement speed halves</w:t>
+        <w:t>Added focus mode -&gt; hitbox becomes visible, player movement speed halves</w:t>
       </w:r>
     </w:p>
     <w:p>
@@ -8363,30 +7270,8 @@
         <w:rPr>
           <w:lang w:val="en-US"/>
         </w:rPr>
-        <w:t xml:space="preserve">Fixed boss </w:t>
-      </w:r>
-      <w:proofErr w:type="spellStart"/>
-      <w:r>
-        <w:rPr>
-          <w:lang w:val="en-US"/>
-        </w:rPr>
-        <w:t>healthbar</w:t>
-      </w:r>
-      <w:proofErr w:type="spellEnd"/>
-      <w:r>
-        <w:rPr>
-          <w:lang w:val="en-US"/>
-        </w:rPr>
-        <w:t xml:space="preserve"> resetting when next </w:t>
-      </w:r>
-      <w:proofErr w:type="spellStart"/>
-      <w:r>
-        <w:rPr>
-          <w:lang w:val="en-US"/>
-        </w:rPr>
-        <w:t>healthbar</w:t>
-      </w:r>
-      <w:proofErr w:type="spellEnd"/>
+        <w:t>Fixed boss healthbar resetting when next healthbar</w:t>
+      </w:r>
     </w:p>
     <w:p>
       <w:pPr>
@@ -8417,19 +7302,11 @@
           <w:lang w:val="en-US"/>
         </w:rPr>
       </w:pPr>
-      <w:proofErr w:type="spellStart"/>
-      <w:r>
-        <w:rPr>
-          <w:lang w:val="en-US"/>
-        </w:rPr>
-        <w:t>Toplayer</w:t>
-      </w:r>
-      <w:proofErr w:type="spellEnd"/>
-      <w:r>
-        <w:rPr>
-          <w:lang w:val="en-US"/>
-        </w:rPr>
-        <w:t xml:space="preserve"> alpha fading out/in</w:t>
+      <w:r>
+        <w:rPr>
+          <w:lang w:val="en-US"/>
+        </w:rPr>
+        <w:t>Toplayer alpha fading out/in</w:t>
       </w:r>
     </w:p>
     <w:p>
@@ -8563,16 +7440,8 @@
         <w:rPr>
           <w:lang w:val="en-US"/>
         </w:rPr>
-        <w:t xml:space="preserve">Phase turned into </w:t>
-      </w:r>
-      <w:proofErr w:type="spellStart"/>
-      <w:r>
-        <w:rPr>
-          <w:lang w:val="en-US"/>
-        </w:rPr>
-        <w:t>monobehaviour</w:t>
-      </w:r>
-      <w:proofErr w:type="spellEnd"/>
+        <w:t>Phase turned into monobehaviour</w:t>
+      </w:r>
     </w:p>
     <w:p>
       <w:pPr>
@@ -8589,21 +7458,7 @@
         <w:rPr>
           <w:lang w:val="en-US"/>
         </w:rPr>
-        <w:t xml:space="preserve">Tweaked </w:t>
-      </w:r>
-      <w:proofErr w:type="spellStart"/>
-      <w:r>
-        <w:rPr>
-          <w:lang w:val="en-US"/>
-        </w:rPr>
-        <w:t>giantweb</w:t>
-      </w:r>
-      <w:proofErr w:type="spellEnd"/>
-      <w:r>
-        <w:rPr>
-          <w:lang w:val="en-US"/>
-        </w:rPr>
-        <w:t xml:space="preserve"> pattern so that each layer has less bullets</w:t>
+        <w:t>Tweaked giantweb pattern so that each layer has less bullets</w:t>
       </w:r>
     </w:p>
     <w:p>
@@ -8711,21 +7566,7 @@
         <w:rPr>
           <w:lang w:val="en-US"/>
         </w:rPr>
-        <w:t xml:space="preserve">Phasing loop condition recognition </w:t>
-      </w:r>
-      <w:proofErr w:type="spellStart"/>
-      <w:r>
-        <w:rPr>
-          <w:lang w:val="en-US"/>
-        </w:rPr>
-        <w:t>hotfixed</w:t>
-      </w:r>
-      <w:proofErr w:type="spellEnd"/>
-      <w:r>
-        <w:rPr>
-          <w:lang w:val="en-US"/>
-        </w:rPr>
-        <w:t xml:space="preserve"> with force break while</w:t>
+        <w:t>Phasing loop condition recognition hotfixed with force break while</w:t>
       </w:r>
     </w:p>
     <w:p>
@@ -8851,16 +7692,8 @@
         <w:rPr>
           <w:lang w:val="en-US"/>
         </w:rPr>
-        <w:t xml:space="preserve">+ </w:t>
-      </w:r>
-      <w:proofErr w:type="spellStart"/>
-      <w:r>
-        <w:rPr>
-          <w:lang w:val="en-US"/>
-        </w:rPr>
-        <w:t>Lightsource</w:t>
-      </w:r>
-      <w:proofErr w:type="spellEnd"/>
+        <w:t>+ Lightsource</w:t>
+      </w:r>
     </w:p>
     <w:p>
       <w:pPr>
@@ -8939,16 +7772,8 @@
         <w:rPr>
           <w:lang w:val="en-US"/>
         </w:rPr>
-        <w:t xml:space="preserve">Removed unnecessary multiplier from enemy movement speed </w:t>
-      </w:r>
-      <w:proofErr w:type="spellStart"/>
-      <w:r>
-        <w:rPr>
-          <w:lang w:val="en-US"/>
-        </w:rPr>
-        <w:t>calc</w:t>
-      </w:r>
-      <w:proofErr w:type="spellEnd"/>
+        <w:t>Removed unnecessary multiplier from enemy movement speed calc</w:t>
+      </w:r>
     </w:p>
     <w:p>
       <w:pPr>
@@ -9188,21 +8013,7 @@
         <w:rPr>
           <w:lang w:val="en-US"/>
         </w:rPr>
-        <w:t xml:space="preserve">New movement pattern: Swing (rotates around </w:t>
-      </w:r>
-      <w:proofErr w:type="spellStart"/>
-      <w:r>
-        <w:rPr>
-          <w:lang w:val="en-US"/>
-        </w:rPr>
-        <w:t>centerpoint</w:t>
-      </w:r>
-      <w:proofErr w:type="spellEnd"/>
-      <w:r>
-        <w:rPr>
-          <w:lang w:val="en-US"/>
-        </w:rPr>
-        <w:t>)</w:t>
+        <w:t>New movement pattern: Swing (rotates around centerpoint)</w:t>
       </w:r>
     </w:p>
     <w:p>
@@ -9292,21 +8103,7 @@
         <w:rPr>
           <w:lang w:val="en-US"/>
         </w:rPr>
-        <w:t xml:space="preserve">Started </w:t>
-      </w:r>
-      <w:proofErr w:type="spellStart"/>
-      <w:r>
-        <w:rPr>
-          <w:lang w:val="en-US"/>
-        </w:rPr>
-        <w:t>concepting</w:t>
-      </w:r>
-      <w:proofErr w:type="spellEnd"/>
-      <w:r>
-        <w:rPr>
-          <w:lang w:val="en-US"/>
-        </w:rPr>
-        <w:t xml:space="preserve"> a new boss</w:t>
+        <w:t>Started concepting a new boss</w:t>
       </w:r>
     </w:p>
     <w:p>
@@ -9403,28 +8200,12 @@
           <w:lang w:val="en-US"/>
         </w:rPr>
       </w:pPr>
-      <w:proofErr w:type="spellStart"/>
-      <w:r>
-        <w:rPr>
-          <w:lang w:val="en-US"/>
-        </w:rPr>
-        <w:t>Statpoints</w:t>
-      </w:r>
-      <w:proofErr w:type="spellEnd"/>
-      <w:r>
-        <w:rPr>
-          <w:lang w:val="en-US"/>
-        </w:rPr>
-        <w:t xml:space="preserve"> are powered up when meter threshold </w:t>
-      </w:r>
-      <w:proofErr w:type="spellStart"/>
-      <w:r>
-        <w:rPr>
-          <w:lang w:val="en-US"/>
-        </w:rPr>
-        <w:t>reahed</w:t>
-      </w:r>
-      <w:proofErr w:type="spellEnd"/>
+      <w:r>
+        <w:rPr>
+          <w:lang w:val="en-US"/>
+        </w:rPr>
+        <w:t>Statpoints are powered up when meter threshold reahed</w:t>
+      </w:r>
     </w:p>
     <w:p>
       <w:pPr>
@@ -9477,21 +8258,7 @@
         <w:rPr>
           <w:lang w:val="en-US"/>
         </w:rPr>
-        <w:t xml:space="preserve">Fixed boss </w:t>
-      </w:r>
-      <w:proofErr w:type="spellStart"/>
-      <w:r>
-        <w:rPr>
-          <w:lang w:val="en-US"/>
-        </w:rPr>
-        <w:t>namepanel</w:t>
-      </w:r>
-      <w:proofErr w:type="spellEnd"/>
-      <w:r>
-        <w:rPr>
-          <w:lang w:val="en-US"/>
-        </w:rPr>
-        <w:t xml:space="preserve"> not resetting when restart</w:t>
+        <w:t>Fixed boss namepanel not resetting when restart</w:t>
       </w:r>
     </w:p>
     <w:p>
@@ -9545,30 +8312,8 @@
         <w:rPr>
           <w:lang w:val="en-US"/>
         </w:rPr>
-        <w:t xml:space="preserve">Character spawns weapons when </w:t>
-      </w:r>
-      <w:proofErr w:type="spellStart"/>
-      <w:r>
-        <w:rPr>
-          <w:lang w:val="en-US"/>
-        </w:rPr>
-        <w:t>powerup</w:t>
-      </w:r>
-      <w:proofErr w:type="spellEnd"/>
-      <w:r>
-        <w:rPr>
-          <w:lang w:val="en-US"/>
-        </w:rPr>
-        <w:t xml:space="preserve">, loses them when </w:t>
-      </w:r>
-      <w:proofErr w:type="spellStart"/>
-      <w:r>
-        <w:rPr>
-          <w:lang w:val="en-US"/>
-        </w:rPr>
-        <w:t>powerdown</w:t>
-      </w:r>
-      <w:proofErr w:type="spellEnd"/>
+        <w:t>Character spawns weapons when powerup, loses them when powerdown</w:t>
+      </w:r>
     </w:p>
     <w:p>
       <w:pPr>
@@ -10080,21 +8825,7 @@
         <w:rPr>
           <w:lang w:val="en-US"/>
         </w:rPr>
-        <w:t xml:space="preserve">Parallax can be handled from </w:t>
-      </w:r>
-      <w:proofErr w:type="spellStart"/>
-      <w:r>
-        <w:rPr>
-          <w:lang w:val="en-US"/>
-        </w:rPr>
-        <w:t>stagehandler</w:t>
-      </w:r>
-      <w:proofErr w:type="spellEnd"/>
-      <w:r>
-        <w:rPr>
-          <w:lang w:val="en-US"/>
-        </w:rPr>
-        <w:t xml:space="preserve"> routine</w:t>
+        <w:t>Parallax can be handled from stagehandler routine</w:t>
       </w:r>
     </w:p>
     <w:p>
@@ -10184,21 +8915,7 @@
         <w:rPr>
           <w:lang w:val="en-US"/>
         </w:rPr>
-        <w:t xml:space="preserve">Stripped down </w:t>
-      </w:r>
-      <w:proofErr w:type="spellStart"/>
-      <w:r>
-        <w:rPr>
-          <w:lang w:val="en-US"/>
-        </w:rPr>
-        <w:t>coroutines</w:t>
-      </w:r>
-      <w:proofErr w:type="spellEnd"/>
-      <w:r>
-        <w:rPr>
-          <w:lang w:val="en-US"/>
-        </w:rPr>
-        <w:t xml:space="preserve"> that broke the initialization</w:t>
+        <w:t>Stripped down coroutines that broke the initialization</w:t>
       </w:r>
     </w:p>
     <w:p>
@@ -10212,19 +8929,11 @@
           <w:lang w:val="en-US"/>
         </w:rPr>
       </w:pPr>
-      <w:proofErr w:type="spellStart"/>
-      <w:r>
-        <w:rPr>
-          <w:lang w:val="en-US"/>
-        </w:rPr>
-        <w:t>WaitUntils</w:t>
-      </w:r>
-      <w:proofErr w:type="spellEnd"/>
-      <w:r>
-        <w:rPr>
-          <w:lang w:val="en-US"/>
-        </w:rPr>
-        <w:t xml:space="preserve"> are not affected by timescale changes</w:t>
+      <w:r>
+        <w:rPr>
+          <w:lang w:val="en-US"/>
+        </w:rPr>
+        <w:t>WaitUntils are not affected by timescale changes</w:t>
       </w:r>
     </w:p>
     <w:p>
@@ -10296,21 +9005,7 @@
         <w:rPr>
           <w:lang w:val="en-US"/>
         </w:rPr>
-        <w:t xml:space="preserve">Added score gain for </w:t>
-      </w:r>
-      <w:proofErr w:type="spellStart"/>
-      <w:r>
-        <w:rPr>
-          <w:lang w:val="en-US"/>
-        </w:rPr>
-        <w:t>corepoints</w:t>
-      </w:r>
-      <w:proofErr w:type="spellEnd"/>
-      <w:r>
-        <w:rPr>
-          <w:lang w:val="en-US"/>
-        </w:rPr>
-        <w:t xml:space="preserve"> with multiplier</w:t>
+        <w:t>Added score gain for corepoints with multiplier</w:t>
       </w:r>
     </w:p>
     <w:p>
@@ -10328,16 +9023,8 @@
         <w:rPr>
           <w:lang w:val="en-US"/>
         </w:rPr>
-        <w:t xml:space="preserve">Visual indication for score and </w:t>
-      </w:r>
-      <w:proofErr w:type="spellStart"/>
-      <w:r>
-        <w:rPr>
-          <w:lang w:val="en-US"/>
-        </w:rPr>
-        <w:t>hiscore</w:t>
-      </w:r>
-      <w:proofErr w:type="spellEnd"/>
+        <w:t>Visual indication for score and hiscore</w:t>
+      </w:r>
     </w:p>
     <w:p>
       <w:pPr>
@@ -10447,21 +9134,7 @@
         <w:rPr>
           <w:lang w:val="en-US"/>
         </w:rPr>
-        <w:t xml:space="preserve">Decoupled a lot of components from </w:t>
-      </w:r>
-      <w:proofErr w:type="spellStart"/>
-      <w:r>
-        <w:rPr>
-          <w:lang w:val="en-US"/>
-        </w:rPr>
-        <w:t>GameControl</w:t>
-      </w:r>
-      <w:proofErr w:type="spellEnd"/>
-      <w:r>
-        <w:rPr>
-          <w:lang w:val="en-US"/>
-        </w:rPr>
-        <w:t xml:space="preserve"> and UI</w:t>
+        <w:t>Decoupled a lot of components from GameControl and UI</w:t>
       </w:r>
     </w:p>
     <w:p>
@@ -10497,21 +9170,7 @@
         <w:rPr>
           <w:lang w:val="en-US"/>
         </w:rPr>
-        <w:t xml:space="preserve">Inherited boss phase routines from </w:t>
-      </w:r>
-      <w:proofErr w:type="spellStart"/>
-      <w:r>
-        <w:rPr>
-          <w:lang w:val="en-US"/>
-        </w:rPr>
-        <w:t>Phaser</w:t>
-      </w:r>
-      <w:proofErr w:type="spellEnd"/>
-      <w:r>
-        <w:rPr>
-          <w:lang w:val="en-US"/>
-        </w:rPr>
-        <w:t xml:space="preserve"> so it doesn’t get crowded </w:t>
+        <w:t xml:space="preserve">Inherited boss phase routines from Phaser so it doesn’t get crowded </w:t>
       </w:r>
     </w:p>
     <w:p>
@@ -10525,7 +9184,6 @@
           <w:lang w:val="en-US"/>
         </w:rPr>
       </w:pPr>
-      <w:proofErr w:type="spellStart"/>
       <w:r>
         <w:rPr>
           <w:lang w:val="en-US"/>
@@ -10542,14 +9200,37 @@
         <w:rPr>
           <w:lang w:val="en-US"/>
         </w:rPr>
+        <w:t>d stage canvas</w:t>
+      </w:r>
+    </w:p>
+    <w:p>
+      <w:pPr>
+        <w:pStyle w:val="ListParagraph"/>
+        <w:numPr>
+          <w:ilvl w:val="0"/>
+          <w:numId w:val="33"/>
+        </w:numPr>
+        <w:rPr>
+          <w:lang w:val="en-US"/>
+        </w:rPr>
+      </w:pPr>
+      <w:r>
+        <w:rPr>
+          <w:lang w:val="en-US"/>
+        </w:rPr>
+        <w:t>Change</w:t>
+      </w:r>
+      <w:r>
+        <w:rPr>
+          <w:lang w:val="en-US"/>
+        </w:rPr>
         <w:t>d</w:t>
       </w:r>
-      <w:proofErr w:type="spellEnd"/>
-      <w:r>
-        <w:rPr>
-          <w:lang w:val="en-US"/>
-        </w:rPr>
-        <w:t xml:space="preserve"> stage canvas</w:t>
+      <w:r>
+        <w:rPr>
+          <w:lang w:val="en-US"/>
+        </w:rPr>
+        <w:t xml:space="preserve"> all normal textassets to TMPro</w:t>
       </w:r>
     </w:p>
     <w:p>
@@ -10567,7 +9248,186 @@
         <w:rPr>
           <w:lang w:val="en-US"/>
         </w:rPr>
-        <w:t>Change</w:t>
+        <w:t>Added toggleable invulnerability indicator to boss hp bar</w:t>
+      </w:r>
+    </w:p>
+    <w:p>
+      <w:pPr>
+        <w:pStyle w:val="ListParagraph"/>
+        <w:numPr>
+          <w:ilvl w:val="0"/>
+          <w:numId w:val="33"/>
+        </w:numPr>
+        <w:rPr>
+          <w:lang w:val="en-US"/>
+        </w:rPr>
+      </w:pPr>
+      <w:r>
+        <w:rPr>
+          <w:lang w:val="en-US"/>
+        </w:rPr>
+        <w:t>Moved boss init from enemylib to stage init</w:t>
+      </w:r>
+    </w:p>
+    <w:p>
+      <w:pPr>
+        <w:pStyle w:val="ListParagraph"/>
+        <w:numPr>
+          <w:ilvl w:val="0"/>
+          <w:numId w:val="33"/>
+        </w:numPr>
+        <w:rPr>
+          <w:lang w:val="en-US"/>
+        </w:rPr>
+      </w:pPr>
+      <w:r>
+        <w:rPr>
+          <w:lang w:val="en-US"/>
+        </w:rPr>
+        <w:t>Added a difficulty modifier to stage init that affects enemy shootspeed and bullet cou</w:t>
+      </w:r>
+      <w:r>
+        <w:rPr>
+          <w:lang w:val="en-US"/>
+        </w:rPr>
+        <w:t>nt in patterns. Difficulties  1, 3, 5, 7</w:t>
+      </w:r>
+    </w:p>
+    <w:p>
+      <w:pPr>
+        <w:pStyle w:val="ListParagraph"/>
+        <w:numPr>
+          <w:ilvl w:val="0"/>
+          <w:numId w:val="33"/>
+        </w:numPr>
+        <w:rPr>
+          <w:lang w:val="en-US"/>
+        </w:rPr>
+      </w:pPr>
+      <w:r>
+        <w:rPr>
+          <w:lang w:val="en-US"/>
+        </w:rPr>
+        <w:t>Added a difficulty selection</w:t>
+      </w:r>
+      <w:r>
+        <w:rPr>
+          <w:lang w:val="en-US"/>
+        </w:rPr>
+        <w:t xml:space="preserve"> screen</w:t>
+      </w:r>
+      <w:r>
+        <w:rPr>
+          <w:lang w:val="en-US"/>
+        </w:rPr>
+        <w:t xml:space="preserve"> to main menu</w:t>
+      </w:r>
+    </w:p>
+    <w:p>
+      <w:pPr>
+        <w:pStyle w:val="ListParagraph"/>
+        <w:numPr>
+          <w:ilvl w:val="0"/>
+          <w:numId w:val="33"/>
+        </w:numPr>
+        <w:rPr>
+          <w:lang w:val="en-US"/>
+        </w:rPr>
+      </w:pPr>
+      <w:r>
+        <w:rPr>
+          <w:lang w:val="en-US"/>
+        </w:rPr>
+        <w:t>Fixed character movement speed, wasn’t using deltatime so it was different between dev and build</w:t>
+      </w:r>
+    </w:p>
+    <w:p>
+      <w:pPr>
+        <w:pStyle w:val="ListParagraph"/>
+        <w:numPr>
+          <w:ilvl w:val="0"/>
+          <w:numId w:val="33"/>
+        </w:numPr>
+        <w:rPr>
+          <w:lang w:val="en-US"/>
+        </w:rPr>
+      </w:pPr>
+      <w:r>
+        <w:rPr>
+          <w:lang w:val="en-US"/>
+        </w:rPr>
+        <w:t>Fixed midboss timer</w:t>
+      </w:r>
+    </w:p>
+    <w:p>
+      <w:pPr>
+        <w:pStyle w:val="ListParagraph"/>
+        <w:rPr>
+          <w:lang w:val="en-US"/>
+        </w:rPr>
+      </w:pPr>
+    </w:p>
+    <w:p>
+      <w:pPr>
+        <w:pStyle w:val="Heading3"/>
+        <w:rPr>
+          <w:sz w:val="32"/>
+          <w:lang w:val="en-US"/>
+        </w:rPr>
+      </w:pPr>
+      <w:bookmarkStart w:id="28" w:name="_Toc102656828"/>
+      <w:r>
+        <w:rPr>
+          <w:sz w:val="32"/>
+          <w:lang w:val="en-US"/>
+        </w:rPr>
+        <w:t>0.</w:t>
+      </w:r>
+      <w:r>
+        <w:rPr>
+          <w:sz w:val="32"/>
+          <w:lang w:val="en-US"/>
+        </w:rPr>
+        <w:t>1</w:t>
+      </w:r>
+      <w:r>
+        <w:rPr>
+          <w:sz w:val="32"/>
+          <w:lang w:val="en-US"/>
+        </w:rPr>
+        <w:t>.</w:t>
+      </w:r>
+      <w:bookmarkEnd w:id="28"/>
+      <w:r>
+        <w:rPr>
+          <w:sz w:val="32"/>
+          <w:lang w:val="en-US"/>
+        </w:rPr>
+        <w:t>2</w:t>
+      </w:r>
+    </w:p>
+    <w:p>
+      <w:pPr>
+        <w:pStyle w:val="ListParagraph"/>
+        <w:numPr>
+          <w:ilvl w:val="0"/>
+          <w:numId w:val="6"/>
+        </w:numPr>
+        <w:rPr>
+          <w:lang w:val="en-US"/>
+        </w:rPr>
+      </w:pPr>
+      <w:r>
+        <w:rPr>
+          <w:lang w:val="en-US"/>
+        </w:rPr>
+        <w:t>M</w:t>
+      </w:r>
+      <w:r>
+        <w:rPr>
+          <w:lang w:val="en-US"/>
+        </w:rPr>
+        <w:t>ove</w:t>
       </w:r>
       <w:r>
         <w:rPr>
@@ -10579,298 +9439,302 @@
         <w:rPr>
           <w:lang w:val="en-US"/>
         </w:rPr>
-        <w:t xml:space="preserve"> all normal </w:t>
-      </w:r>
-      <w:proofErr w:type="spellStart"/>
-      <w:r>
-        <w:rPr>
-          <w:lang w:val="en-US"/>
-        </w:rPr>
-        <w:t>textassets</w:t>
-      </w:r>
-      <w:proofErr w:type="spellEnd"/>
-      <w:r>
-        <w:rPr>
-          <w:lang w:val="en-US"/>
-        </w:rPr>
-        <w:t xml:space="preserve"> to </w:t>
-      </w:r>
-      <w:proofErr w:type="spellStart"/>
-      <w:r>
-        <w:rPr>
-          <w:lang w:val="en-US"/>
-        </w:rPr>
-        <w:t>TMPro</w:t>
-      </w:r>
-      <w:proofErr w:type="spellEnd"/>
-    </w:p>
-    <w:p>
-      <w:pPr>
-        <w:pStyle w:val="ListParagraph"/>
-        <w:numPr>
-          <w:ilvl w:val="0"/>
-          <w:numId w:val="33"/>
-        </w:numPr>
-        <w:rPr>
-          <w:lang w:val="en-US"/>
-        </w:rPr>
-      </w:pPr>
-      <w:r>
-        <w:rPr>
-          <w:lang w:val="en-US"/>
-        </w:rPr>
-        <w:t xml:space="preserve">Added </w:t>
-      </w:r>
-      <w:proofErr w:type="spellStart"/>
-      <w:r>
-        <w:rPr>
-          <w:lang w:val="en-US"/>
-        </w:rPr>
-        <w:t>toggleable</w:t>
-      </w:r>
-      <w:proofErr w:type="spellEnd"/>
-      <w:r>
-        <w:rPr>
-          <w:lang w:val="en-US"/>
-        </w:rPr>
-        <w:t xml:space="preserve"> invulnerability indicator to boss </w:t>
-      </w:r>
-      <w:proofErr w:type="spellStart"/>
-      <w:r>
-        <w:rPr>
-          <w:lang w:val="en-US"/>
-        </w:rPr>
-        <w:t>hp</w:t>
-      </w:r>
-      <w:proofErr w:type="spellEnd"/>
-      <w:r>
-        <w:rPr>
-          <w:lang w:val="en-US"/>
-        </w:rPr>
-        <w:t xml:space="preserve"> bar</w:t>
-      </w:r>
-    </w:p>
-    <w:p>
-      <w:pPr>
-        <w:pStyle w:val="ListParagraph"/>
-        <w:numPr>
-          <w:ilvl w:val="0"/>
-          <w:numId w:val="33"/>
-        </w:numPr>
-        <w:rPr>
-          <w:lang w:val="en-US"/>
-        </w:rPr>
-      </w:pPr>
-      <w:r>
-        <w:rPr>
-          <w:lang w:val="en-US"/>
-        </w:rPr>
-        <w:t xml:space="preserve">Moved boss </w:t>
-      </w:r>
-      <w:proofErr w:type="spellStart"/>
-      <w:r>
-        <w:rPr>
-          <w:lang w:val="en-US"/>
-        </w:rPr>
-        <w:t>init</w:t>
-      </w:r>
-      <w:proofErr w:type="spellEnd"/>
-      <w:r>
-        <w:rPr>
-          <w:lang w:val="en-US"/>
-        </w:rPr>
-        <w:t xml:space="preserve"> from </w:t>
-      </w:r>
-      <w:proofErr w:type="spellStart"/>
-      <w:r>
-        <w:rPr>
-          <w:lang w:val="en-US"/>
-        </w:rPr>
-        <w:t>enemylib</w:t>
-      </w:r>
-      <w:proofErr w:type="spellEnd"/>
-      <w:r>
-        <w:rPr>
-          <w:lang w:val="en-US"/>
-        </w:rPr>
-        <w:t xml:space="preserve"> to stage </w:t>
-      </w:r>
-      <w:proofErr w:type="spellStart"/>
-      <w:r>
-        <w:rPr>
-          <w:lang w:val="en-US"/>
-        </w:rPr>
-        <w:t>init</w:t>
-      </w:r>
-      <w:proofErr w:type="spellEnd"/>
-    </w:p>
-    <w:p>
-      <w:pPr>
-        <w:pStyle w:val="ListParagraph"/>
-        <w:numPr>
-          <w:ilvl w:val="0"/>
-          <w:numId w:val="33"/>
-        </w:numPr>
-        <w:rPr>
-          <w:lang w:val="en-US"/>
-        </w:rPr>
-      </w:pPr>
-      <w:r>
-        <w:rPr>
-          <w:lang w:val="en-US"/>
-        </w:rPr>
-        <w:t xml:space="preserve">Added a difficulty modifier to stage </w:t>
-      </w:r>
-      <w:proofErr w:type="spellStart"/>
-      <w:r>
-        <w:rPr>
-          <w:lang w:val="en-US"/>
-        </w:rPr>
-        <w:t>init</w:t>
-      </w:r>
-      <w:proofErr w:type="spellEnd"/>
-      <w:r>
-        <w:rPr>
-          <w:lang w:val="en-US"/>
-        </w:rPr>
-        <w:t xml:space="preserve"> that affects enemy </w:t>
-      </w:r>
-      <w:proofErr w:type="spellStart"/>
-      <w:r>
-        <w:rPr>
-          <w:lang w:val="en-US"/>
-        </w:rPr>
-        <w:t>shootspeed</w:t>
-      </w:r>
-      <w:proofErr w:type="spellEnd"/>
-      <w:r>
-        <w:rPr>
-          <w:lang w:val="en-US"/>
-        </w:rPr>
-        <w:t xml:space="preserve"> and bullet cou</w:t>
-      </w:r>
-      <w:r>
-        <w:rPr>
-          <w:lang w:val="en-US"/>
-        </w:rPr>
-        <w:t>nt in patterns. Difficulties  1, 3, 5, 7</w:t>
-      </w:r>
-    </w:p>
-    <w:p>
-      <w:pPr>
-        <w:pStyle w:val="ListParagraph"/>
-        <w:numPr>
-          <w:ilvl w:val="0"/>
-          <w:numId w:val="33"/>
-        </w:numPr>
-        <w:rPr>
-          <w:lang w:val="en-US"/>
-        </w:rPr>
-      </w:pPr>
-      <w:r>
-        <w:rPr>
-          <w:lang w:val="en-US"/>
-        </w:rPr>
-        <w:t>Added a difficulty selection</w:t>
-      </w:r>
-      <w:r>
-        <w:rPr>
-          <w:lang w:val="en-US"/>
-        </w:rPr>
-        <w:t xml:space="preserve"> screen</w:t>
-      </w:r>
-      <w:r>
-        <w:rPr>
-          <w:lang w:val="en-US"/>
-        </w:rPr>
-        <w:t xml:space="preserve"> to main menu</w:t>
-      </w:r>
-    </w:p>
-    <w:p>
-      <w:pPr>
-        <w:pStyle w:val="ListParagraph"/>
-        <w:numPr>
-          <w:ilvl w:val="0"/>
-          <w:numId w:val="33"/>
-        </w:numPr>
-        <w:rPr>
-          <w:lang w:val="en-US"/>
-        </w:rPr>
-      </w:pPr>
-      <w:r>
-        <w:rPr>
-          <w:lang w:val="en-US"/>
-        </w:rPr>
-        <w:t xml:space="preserve">Fixed character movement speed, wasn’t using </w:t>
-      </w:r>
-      <w:proofErr w:type="spellStart"/>
-      <w:r>
-        <w:rPr>
-          <w:lang w:val="en-US"/>
-        </w:rPr>
-        <w:t>deltatime</w:t>
-      </w:r>
-      <w:proofErr w:type="spellEnd"/>
-      <w:r>
-        <w:rPr>
-          <w:lang w:val="en-US"/>
-        </w:rPr>
-        <w:t xml:space="preserve"> so it was different between </w:t>
-      </w:r>
-      <w:proofErr w:type="spellStart"/>
-      <w:r>
-        <w:rPr>
-          <w:lang w:val="en-US"/>
-        </w:rPr>
-        <w:t>dev</w:t>
-      </w:r>
-      <w:proofErr w:type="spellEnd"/>
-      <w:r>
-        <w:rPr>
-          <w:lang w:val="en-US"/>
-        </w:rPr>
-        <w:t xml:space="preserve"> and build</w:t>
-      </w:r>
-    </w:p>
-    <w:p>
-      <w:pPr>
-        <w:pStyle w:val="ListParagraph"/>
-        <w:numPr>
-          <w:ilvl w:val="0"/>
-          <w:numId w:val="33"/>
-        </w:numPr>
-        <w:rPr>
-          <w:lang w:val="en-US"/>
-        </w:rPr>
-      </w:pPr>
-      <w:r>
-        <w:rPr>
-          <w:lang w:val="en-US"/>
-        </w:rPr>
-        <w:t xml:space="preserve">Fixed </w:t>
-      </w:r>
-      <w:proofErr w:type="spellStart"/>
-      <w:r>
-        <w:rPr>
-          <w:lang w:val="en-US"/>
-        </w:rPr>
-        <w:t>midboss</w:t>
-      </w:r>
-      <w:proofErr w:type="spellEnd"/>
-      <w:r>
-        <w:rPr>
-          <w:lang w:val="en-US"/>
-        </w:rPr>
-        <w:t xml:space="preserve"> timer</w:t>
-      </w:r>
-    </w:p>
-    <w:p>
-      <w:pPr>
-        <w:pStyle w:val="ListParagraph"/>
-        <w:rPr>
-          <w:lang w:val="en-US"/>
-        </w:rPr>
-      </w:pPr>
+        <w:t xml:space="preserve"> </w:t>
+      </w:r>
+      <w:r>
+        <w:rPr>
+          <w:lang w:val="en-US"/>
+        </w:rPr>
+        <w:t xml:space="preserve">stagehandling </w:t>
+      </w:r>
+      <w:r>
+        <w:rPr>
+          <w:lang w:val="en-US"/>
+        </w:rPr>
+        <w:t>routines</w:t>
+      </w:r>
+      <w:r>
+        <w:rPr>
+          <w:lang w:val="en-US"/>
+        </w:rPr>
+        <w:t xml:space="preserve"> from handler switch</w:t>
+      </w:r>
+      <w:r>
+        <w:rPr>
+          <w:lang w:val="en-US"/>
+        </w:rPr>
+        <w:t xml:space="preserve"> to their corresponding files</w:t>
+      </w:r>
+    </w:p>
+    <w:p>
+      <w:pPr>
+        <w:pStyle w:val="ListParagraph"/>
+        <w:numPr>
+          <w:ilvl w:val="0"/>
+          <w:numId w:val="6"/>
+        </w:numPr>
+        <w:rPr>
+          <w:lang w:val="en-US"/>
+        </w:rPr>
+      </w:pPr>
+      <w:r>
+        <w:rPr>
+          <w:lang w:val="en-US"/>
+        </w:rPr>
+        <w:t>Handle stage switching by reloading the same scene but swap scripts</w:t>
+      </w:r>
+    </w:p>
+    <w:p>
+      <w:pPr>
+        <w:pStyle w:val="ListParagraph"/>
+        <w:numPr>
+          <w:ilvl w:val="0"/>
+          <w:numId w:val="6"/>
+        </w:numPr>
+        <w:rPr>
+          <w:lang w:val="en-US"/>
+        </w:rPr>
+      </w:pPr>
+      <w:r>
+        <w:rPr>
+          <w:lang w:val="en-US"/>
+        </w:rPr>
+        <w:t>Reworked dialog handling to be more flexible</w:t>
+      </w:r>
+    </w:p>
+    <w:p>
+      <w:pPr>
+        <w:pStyle w:val="ListParagraph"/>
+        <w:numPr>
+          <w:ilvl w:val="0"/>
+          <w:numId w:val="6"/>
+        </w:numPr>
+        <w:rPr>
+          <w:lang w:val="en-US"/>
+        </w:rPr>
+      </w:pPr>
+      <w:r>
+        <w:rPr>
+          <w:lang w:val="en-US"/>
+        </w:rPr>
+        <w:t>Made options menu with Autoscroll toggle, BGM and SFX volume control</w:t>
+      </w:r>
+    </w:p>
+    <w:p>
+      <w:pPr>
+        <w:pStyle w:val="ListParagraph"/>
+        <w:numPr>
+          <w:ilvl w:val="0"/>
+          <w:numId w:val="6"/>
+        </w:numPr>
+        <w:rPr>
+          <w:lang w:val="en-US"/>
+        </w:rPr>
+      </w:pPr>
+      <w:r>
+        <w:rPr>
+          <w:lang w:val="en-US"/>
+        </w:rPr>
+        <w:t>Added gameover menu</w:t>
+      </w:r>
+    </w:p>
+    <w:p>
+      <w:pPr>
+        <w:pStyle w:val="ListParagraph"/>
+        <w:numPr>
+          <w:ilvl w:val="0"/>
+          <w:numId w:val="6"/>
+        </w:numPr>
+        <w:rPr>
+          <w:lang w:val="en-US"/>
+        </w:rPr>
+      </w:pPr>
+      <w:r>
+        <w:rPr>
+          <w:lang w:val="en-US"/>
+        </w:rPr>
+        <w:t>Options JSON save/load</w:t>
+      </w:r>
+    </w:p>
+    <w:p>
+      <w:pPr>
+        <w:pStyle w:val="ListParagraph"/>
+        <w:numPr>
+          <w:ilvl w:val="0"/>
+          <w:numId w:val="6"/>
+        </w:numPr>
+        <w:rPr>
+          <w:lang w:val="en-US"/>
+        </w:rPr>
+      </w:pPr>
+      <w:r>
+        <w:rPr>
+          <w:lang w:val="en-US"/>
+        </w:rPr>
+        <w:t>Added options menu to main menu</w:t>
+      </w:r>
+    </w:p>
+    <w:p>
+      <w:pPr>
+        <w:pStyle w:val="ListParagraph"/>
+        <w:numPr>
+          <w:ilvl w:val="0"/>
+          <w:numId w:val="6"/>
+        </w:numPr>
+        <w:rPr>
+          <w:lang w:val="en-US"/>
+        </w:rPr>
+      </w:pPr>
+      <w:r>
+        <w:rPr>
+          <w:lang w:val="en-US"/>
+        </w:rPr>
+        <w:t>Hiscore JSON save/load</w:t>
+      </w:r>
+    </w:p>
+    <w:p>
+      <w:pPr>
+        <w:pStyle w:val="ListParagraph"/>
+        <w:numPr>
+          <w:ilvl w:val="0"/>
+          <w:numId w:val="6"/>
+        </w:numPr>
+        <w:rPr>
+          <w:lang w:val="en-US"/>
+        </w:rPr>
+      </w:pPr>
+      <w:r>
+        <w:rPr>
+          <w:lang w:val="en-US"/>
+        </w:rPr>
+        <w:t>Damage gives score</w:t>
+      </w:r>
+    </w:p>
+    <w:p>
+      <w:pPr>
+        <w:pStyle w:val="ListParagraph"/>
+        <w:numPr>
+          <w:ilvl w:val="0"/>
+          <w:numId w:val="6"/>
+        </w:numPr>
+        <w:rPr>
+          <w:lang w:val="en-US"/>
+        </w:rPr>
+      </w:pPr>
+      <w:r>
+        <w:rPr>
+          <w:lang w:val="en-US"/>
+        </w:rPr>
+        <w:t>Spiral pattern spawned too slowly on build because Unity was limiting the framerate. Added unlimiter and disabled vsync in Game.Start();</w:t>
+      </w:r>
+    </w:p>
+    <w:p>
+      <w:pPr>
+        <w:pStyle w:val="ListParagraph"/>
+        <w:numPr>
+          <w:ilvl w:val="0"/>
+          <w:numId w:val="6"/>
+        </w:numPr>
+        <w:rPr>
+          <w:lang w:val="en-US"/>
+        </w:rPr>
+      </w:pPr>
+      <w:r>
+        <w:rPr>
+          <w:lang w:val="en-US"/>
+        </w:rPr>
+        <w:t>Disabled scoresave for now, crashes build because of the path path</w:t>
+      </w:r>
+    </w:p>
+    <w:p>
+      <w:pPr>
+        <w:pStyle w:val="ListParagraph"/>
+        <w:numPr>
+          <w:ilvl w:val="0"/>
+          <w:numId w:val="6"/>
+        </w:numPr>
+        <w:rPr>
+          <w:lang w:val="en-US"/>
+        </w:rPr>
+      </w:pPr>
+      <w:r>
+        <w:rPr>
+          <w:lang w:val="en-US"/>
+        </w:rPr>
+        <w:t>Upgraded old spider boss script (stage2), added new boss music</w:t>
+      </w:r>
+    </w:p>
+    <w:p>
+      <w:pPr>
+        <w:pStyle w:val="ListParagraph"/>
+        <w:numPr>
+          <w:ilvl w:val="0"/>
+          <w:numId w:val="6"/>
+        </w:numPr>
+        <w:rPr>
+          <w:lang w:val="en-US"/>
+        </w:rPr>
+      </w:pPr>
+      <w:r>
+        <w:rPr>
+          <w:lang w:val="en-US"/>
+        </w:rPr>
+        <w:t>Added a SaveLoadHandler.cs to handle i/o</w:t>
+      </w:r>
+    </w:p>
+    <w:p>
+      <w:pPr>
+        <w:pStyle w:val="ListParagraph"/>
+        <w:numPr>
+          <w:ilvl w:val="0"/>
+          <w:numId w:val="6"/>
+        </w:numPr>
+        <w:rPr>
+          <w:lang w:val="en-US"/>
+        </w:rPr>
+      </w:pPr>
+      <w:r>
+        <w:rPr>
+          <w:lang w:val="en-US"/>
+        </w:rPr>
+        <w:t>Added persistent data path to save/load so build doesn’t crash</w:t>
+      </w:r>
+    </w:p>
+    <w:p>
+      <w:pPr>
+        <w:pStyle w:val="ListParagraph"/>
+        <w:numPr>
+          <w:ilvl w:val="0"/>
+          <w:numId w:val="6"/>
+        </w:numPr>
+        <w:rPr>
+          <w:lang w:val="en-US"/>
+        </w:rPr>
+      </w:pPr>
+      <w:r>
+        <w:rPr>
+          <w:lang w:val="en-US"/>
+        </w:rPr>
+        <w:t>Added default settings to fall back onto if options file not found</w:t>
+      </w:r>
+    </w:p>
+    <w:p>
+      <w:pPr>
+        <w:pStyle w:val="ListParagraph"/>
+        <w:numPr>
+          <w:ilvl w:val="0"/>
+          <w:numId w:val="6"/>
+        </w:numPr>
+        <w:rPr>
+          <w:lang w:val="en-US"/>
+        </w:rPr>
+      </w:pPr>
+      <w:r>
+        <w:rPr>
+          <w:lang w:val="en-US"/>
+        </w:rPr>
+        <w:t>Major resource folder reorganizing and dependency fix</w:t>
+      </w:r>
     </w:p>
     <w:p>
       <w:pPr>
@@ -10880,523 +9744,18 @@
           <w:lang w:val="en-US"/>
         </w:rPr>
       </w:pPr>
-      <w:bookmarkStart w:id="28" w:name="_Toc102656828"/>
       <w:r>
         <w:rPr>
           <w:sz w:val="32"/>
           <w:lang w:val="en-US"/>
         </w:rPr>
-        <w:t>0.</w:t>
+        <w:t>0.1</w:t>
       </w:r>
       <w:r>
         <w:rPr>
           <w:sz w:val="32"/>
           <w:lang w:val="en-US"/>
         </w:rPr>
-        <w:t>1</w:t>
-      </w:r>
-      <w:r>
-        <w:rPr>
-          <w:sz w:val="32"/>
-          <w:lang w:val="en-US"/>
-        </w:rPr>
-        <w:t>.</w:t>
-      </w:r>
-      <w:bookmarkEnd w:id="28"/>
-      <w:r>
-        <w:rPr>
-          <w:sz w:val="32"/>
-          <w:lang w:val="en-US"/>
-        </w:rPr>
-        <w:t>2</w:t>
-      </w:r>
-    </w:p>
-    <w:p>
-      <w:pPr>
-        <w:pStyle w:val="ListParagraph"/>
-        <w:numPr>
-          <w:ilvl w:val="0"/>
-          <w:numId w:val="6"/>
-        </w:numPr>
-        <w:rPr>
-          <w:lang w:val="en-US"/>
-        </w:rPr>
-      </w:pPr>
-      <w:r>
-        <w:rPr>
-          <w:lang w:val="en-US"/>
-        </w:rPr>
-        <w:t>M</w:t>
-      </w:r>
-      <w:r>
-        <w:rPr>
-          <w:lang w:val="en-US"/>
-        </w:rPr>
-        <w:t>ove</w:t>
-      </w:r>
-      <w:r>
-        <w:rPr>
-          <w:lang w:val="en-US"/>
-        </w:rPr>
-        <w:t>d</w:t>
-      </w:r>
-      <w:r>
-        <w:rPr>
-          <w:lang w:val="en-US"/>
-        </w:rPr>
-        <w:t xml:space="preserve"> </w:t>
-      </w:r>
-      <w:proofErr w:type="spellStart"/>
-      <w:r>
-        <w:rPr>
-          <w:lang w:val="en-US"/>
-        </w:rPr>
-        <w:t>stagehandling</w:t>
-      </w:r>
-      <w:proofErr w:type="spellEnd"/>
-      <w:r>
-        <w:rPr>
-          <w:lang w:val="en-US"/>
-        </w:rPr>
-        <w:t xml:space="preserve"> </w:t>
-      </w:r>
-      <w:r>
-        <w:rPr>
-          <w:lang w:val="en-US"/>
-        </w:rPr>
-        <w:t>routines</w:t>
-      </w:r>
-      <w:r>
-        <w:rPr>
-          <w:lang w:val="en-US"/>
-        </w:rPr>
-        <w:t xml:space="preserve"> from handler switch</w:t>
-      </w:r>
-      <w:r>
-        <w:rPr>
-          <w:lang w:val="en-US"/>
-        </w:rPr>
-        <w:t xml:space="preserve"> to their corresponding files</w:t>
-      </w:r>
-    </w:p>
-    <w:p>
-      <w:pPr>
-        <w:pStyle w:val="ListParagraph"/>
-        <w:numPr>
-          <w:ilvl w:val="0"/>
-          <w:numId w:val="6"/>
-        </w:numPr>
-        <w:rPr>
-          <w:lang w:val="en-US"/>
-        </w:rPr>
-      </w:pPr>
-      <w:r>
-        <w:rPr>
-          <w:lang w:val="en-US"/>
-        </w:rPr>
-        <w:t>Handle stage switching by reloading the same scene but swap scripts</w:t>
-      </w:r>
-    </w:p>
-    <w:p>
-      <w:pPr>
-        <w:pStyle w:val="ListParagraph"/>
-        <w:numPr>
-          <w:ilvl w:val="0"/>
-          <w:numId w:val="6"/>
-        </w:numPr>
-        <w:rPr>
-          <w:lang w:val="en-US"/>
-        </w:rPr>
-      </w:pPr>
-      <w:r>
-        <w:rPr>
-          <w:lang w:val="en-US"/>
-        </w:rPr>
-        <w:t>Reworked dialog handling to be more flexible</w:t>
-      </w:r>
-    </w:p>
-    <w:p>
-      <w:pPr>
-        <w:pStyle w:val="ListParagraph"/>
-        <w:numPr>
-          <w:ilvl w:val="0"/>
-          <w:numId w:val="6"/>
-        </w:numPr>
-        <w:rPr>
-          <w:lang w:val="en-US"/>
-        </w:rPr>
-      </w:pPr>
-      <w:r>
-        <w:rPr>
-          <w:lang w:val="en-US"/>
-        </w:rPr>
-        <w:t xml:space="preserve">Made options menu with </w:t>
-      </w:r>
-      <w:proofErr w:type="spellStart"/>
-      <w:r>
-        <w:rPr>
-          <w:lang w:val="en-US"/>
-        </w:rPr>
-        <w:t>Autoscroll</w:t>
-      </w:r>
-      <w:proofErr w:type="spellEnd"/>
-      <w:r>
-        <w:rPr>
-          <w:lang w:val="en-US"/>
-        </w:rPr>
-        <w:t xml:space="preserve"> toggle, BGM and SFX volume control</w:t>
-      </w:r>
-    </w:p>
-    <w:p>
-      <w:pPr>
-        <w:pStyle w:val="ListParagraph"/>
-        <w:numPr>
-          <w:ilvl w:val="0"/>
-          <w:numId w:val="6"/>
-        </w:numPr>
-        <w:rPr>
-          <w:lang w:val="en-US"/>
-        </w:rPr>
-      </w:pPr>
-      <w:r>
-        <w:rPr>
-          <w:lang w:val="en-US"/>
-        </w:rPr>
-        <w:t xml:space="preserve">Added </w:t>
-      </w:r>
-      <w:proofErr w:type="spellStart"/>
-      <w:r>
-        <w:rPr>
-          <w:lang w:val="en-US"/>
-        </w:rPr>
-        <w:t>gameover</w:t>
-      </w:r>
-      <w:proofErr w:type="spellEnd"/>
-      <w:r>
-        <w:rPr>
-          <w:lang w:val="en-US"/>
-        </w:rPr>
-        <w:t xml:space="preserve"> menu</w:t>
-      </w:r>
-    </w:p>
-    <w:p>
-      <w:pPr>
-        <w:pStyle w:val="ListParagraph"/>
-        <w:numPr>
-          <w:ilvl w:val="0"/>
-          <w:numId w:val="6"/>
-        </w:numPr>
-        <w:rPr>
-          <w:lang w:val="en-US"/>
-        </w:rPr>
-      </w:pPr>
-      <w:r>
-        <w:rPr>
-          <w:lang w:val="en-US"/>
-        </w:rPr>
-        <w:t>Options JSON save/load</w:t>
-      </w:r>
-    </w:p>
-    <w:p>
-      <w:pPr>
-        <w:pStyle w:val="ListParagraph"/>
-        <w:numPr>
-          <w:ilvl w:val="0"/>
-          <w:numId w:val="6"/>
-        </w:numPr>
-        <w:rPr>
-          <w:lang w:val="en-US"/>
-        </w:rPr>
-      </w:pPr>
-      <w:r>
-        <w:rPr>
-          <w:lang w:val="en-US"/>
-        </w:rPr>
-        <w:t>Added options menu to main menu</w:t>
-      </w:r>
-    </w:p>
-    <w:p>
-      <w:pPr>
-        <w:pStyle w:val="ListParagraph"/>
-        <w:numPr>
-          <w:ilvl w:val="0"/>
-          <w:numId w:val="6"/>
-        </w:numPr>
-        <w:rPr>
-          <w:lang w:val="en-US"/>
-        </w:rPr>
-      </w:pPr>
-      <w:proofErr w:type="spellStart"/>
-      <w:r>
-        <w:rPr>
-          <w:lang w:val="en-US"/>
-        </w:rPr>
-        <w:t>Hiscore</w:t>
-      </w:r>
-      <w:proofErr w:type="spellEnd"/>
-      <w:r>
-        <w:rPr>
-          <w:lang w:val="en-US"/>
-        </w:rPr>
-        <w:t xml:space="preserve"> JSON save/load</w:t>
-      </w:r>
-    </w:p>
-    <w:p>
-      <w:pPr>
-        <w:pStyle w:val="ListParagraph"/>
-        <w:numPr>
-          <w:ilvl w:val="0"/>
-          <w:numId w:val="6"/>
-        </w:numPr>
-        <w:rPr>
-          <w:lang w:val="en-US"/>
-        </w:rPr>
-      </w:pPr>
-      <w:r>
-        <w:rPr>
-          <w:lang w:val="en-US"/>
-        </w:rPr>
-        <w:t>Damage gives score</w:t>
-      </w:r>
-    </w:p>
-    <w:p>
-      <w:pPr>
-        <w:pStyle w:val="ListParagraph"/>
-        <w:numPr>
-          <w:ilvl w:val="0"/>
-          <w:numId w:val="6"/>
-        </w:numPr>
-        <w:rPr>
-          <w:lang w:val="en-US"/>
-        </w:rPr>
-      </w:pPr>
-      <w:r>
-        <w:rPr>
-          <w:lang w:val="en-US"/>
-        </w:rPr>
-        <w:t xml:space="preserve">Spiral pattern spawned too slowly on build because Unity was limiting the </w:t>
-      </w:r>
-      <w:proofErr w:type="spellStart"/>
-      <w:r>
-        <w:rPr>
-          <w:lang w:val="en-US"/>
-        </w:rPr>
-        <w:t>framerate</w:t>
-      </w:r>
-      <w:proofErr w:type="spellEnd"/>
-      <w:r>
-        <w:rPr>
-          <w:lang w:val="en-US"/>
-        </w:rPr>
-        <w:t xml:space="preserve">. Added </w:t>
-      </w:r>
-      <w:proofErr w:type="spellStart"/>
-      <w:r>
-        <w:rPr>
-          <w:lang w:val="en-US"/>
-        </w:rPr>
-        <w:t>unlimiter</w:t>
-      </w:r>
-      <w:proofErr w:type="spellEnd"/>
-      <w:r>
-        <w:rPr>
-          <w:lang w:val="en-US"/>
-        </w:rPr>
-        <w:t xml:space="preserve"> and disabled </w:t>
-      </w:r>
-      <w:proofErr w:type="spellStart"/>
-      <w:r>
-        <w:rPr>
-          <w:lang w:val="en-US"/>
-        </w:rPr>
-        <w:t>vsync</w:t>
-      </w:r>
-      <w:proofErr w:type="spellEnd"/>
-      <w:r>
-        <w:rPr>
-          <w:lang w:val="en-US"/>
-        </w:rPr>
-        <w:t xml:space="preserve"> in </w:t>
-      </w:r>
-      <w:proofErr w:type="spellStart"/>
-      <w:r>
-        <w:rPr>
-          <w:lang w:val="en-US"/>
-        </w:rPr>
-        <w:t>Game.Start</w:t>
-      </w:r>
-      <w:proofErr w:type="spellEnd"/>
-      <w:r>
-        <w:rPr>
-          <w:lang w:val="en-US"/>
-        </w:rPr>
-        <w:t>();</w:t>
-      </w:r>
-    </w:p>
-    <w:p>
-      <w:pPr>
-        <w:pStyle w:val="ListParagraph"/>
-        <w:numPr>
-          <w:ilvl w:val="0"/>
-          <w:numId w:val="6"/>
-        </w:numPr>
-        <w:rPr>
-          <w:lang w:val="en-US"/>
-        </w:rPr>
-      </w:pPr>
-      <w:r>
-        <w:rPr>
-          <w:lang w:val="en-US"/>
-        </w:rPr>
-        <w:t xml:space="preserve">Disabled </w:t>
-      </w:r>
-      <w:proofErr w:type="spellStart"/>
-      <w:r>
-        <w:rPr>
-          <w:lang w:val="en-US"/>
-        </w:rPr>
-        <w:t>scoresave</w:t>
-      </w:r>
-      <w:proofErr w:type="spellEnd"/>
-      <w:r>
-        <w:rPr>
-          <w:lang w:val="en-US"/>
-        </w:rPr>
-        <w:t xml:space="preserve"> for now, crashes build because of the path </w:t>
-      </w:r>
-      <w:proofErr w:type="spellStart"/>
-      <w:r>
-        <w:rPr>
-          <w:lang w:val="en-US"/>
-        </w:rPr>
-        <w:t>path</w:t>
-      </w:r>
-      <w:proofErr w:type="spellEnd"/>
-    </w:p>
-    <w:p>
-      <w:pPr>
-        <w:pStyle w:val="ListParagraph"/>
-        <w:numPr>
-          <w:ilvl w:val="0"/>
-          <w:numId w:val="6"/>
-        </w:numPr>
-        <w:rPr>
-          <w:lang w:val="en-US"/>
-        </w:rPr>
-      </w:pPr>
-      <w:r>
-        <w:rPr>
-          <w:lang w:val="en-US"/>
-        </w:rPr>
-        <w:t>Upgraded old spider boss script (stage2), added new boss music</w:t>
-      </w:r>
-    </w:p>
-    <w:p>
-      <w:pPr>
-        <w:pStyle w:val="ListParagraph"/>
-        <w:numPr>
-          <w:ilvl w:val="0"/>
-          <w:numId w:val="6"/>
-        </w:numPr>
-        <w:rPr>
-          <w:lang w:val="en-US"/>
-        </w:rPr>
-      </w:pPr>
-      <w:r>
-        <w:rPr>
-          <w:lang w:val="en-US"/>
-        </w:rPr>
-        <w:t xml:space="preserve">Added a </w:t>
-      </w:r>
-      <w:proofErr w:type="spellStart"/>
-      <w:r>
-        <w:rPr>
-          <w:lang w:val="en-US"/>
-        </w:rPr>
-        <w:t>SaveLoadHandler.cs</w:t>
-      </w:r>
-      <w:proofErr w:type="spellEnd"/>
-      <w:r>
-        <w:rPr>
-          <w:lang w:val="en-US"/>
-        </w:rPr>
-        <w:t xml:space="preserve"> to handle i/o</w:t>
-      </w:r>
-    </w:p>
-    <w:p>
-      <w:pPr>
-        <w:pStyle w:val="ListParagraph"/>
-        <w:numPr>
-          <w:ilvl w:val="0"/>
-          <w:numId w:val="6"/>
-        </w:numPr>
-        <w:rPr>
-          <w:lang w:val="en-US"/>
-        </w:rPr>
-      </w:pPr>
-      <w:r>
-        <w:rPr>
-          <w:lang w:val="en-US"/>
-        </w:rPr>
-        <w:t>Added persistent data path to save/load so build doesn’t crash</w:t>
-      </w:r>
-    </w:p>
-    <w:p>
-      <w:pPr>
-        <w:pStyle w:val="ListParagraph"/>
-        <w:numPr>
-          <w:ilvl w:val="0"/>
-          <w:numId w:val="6"/>
-        </w:numPr>
-        <w:rPr>
-          <w:lang w:val="en-US"/>
-        </w:rPr>
-      </w:pPr>
-      <w:r>
-        <w:rPr>
-          <w:lang w:val="en-US"/>
-        </w:rPr>
-        <w:t>Added default settings to fall back onto if options file not found</w:t>
-      </w:r>
-    </w:p>
-    <w:p>
-      <w:pPr>
-        <w:pStyle w:val="ListParagraph"/>
-        <w:numPr>
-          <w:ilvl w:val="0"/>
-          <w:numId w:val="6"/>
-        </w:numPr>
-        <w:rPr>
-          <w:lang w:val="en-US"/>
-        </w:rPr>
-      </w:pPr>
-      <w:r>
-        <w:rPr>
-          <w:lang w:val="en-US"/>
-        </w:rPr>
-        <w:t>Major resource folder reorganizing and dependency fix</w:t>
-      </w:r>
-    </w:p>
-    <w:p>
-      <w:pPr>
-        <w:pStyle w:val="Heading3"/>
-        <w:rPr>
-          <w:sz w:val="32"/>
-          <w:lang w:val="en-US"/>
-        </w:rPr>
-      </w:pPr>
-      <w:r>
-        <w:rPr>
-          <w:sz w:val="32"/>
-          <w:lang w:val="en-US"/>
-        </w:rPr>
-        <w:t>0.1</w:t>
-      </w:r>
-      <w:r>
-        <w:rPr>
-          <w:sz w:val="32"/>
-          <w:lang w:val="en-US"/>
-        </w:rPr>
         <w:t>.3</w:t>
       </w:r>
     </w:p>
@@ -11411,33 +9770,11 @@
           <w:lang w:val="en-US"/>
         </w:rPr>
       </w:pPr>
-      <w:proofErr w:type="spellStart"/>
-      <w:r>
-        <w:rPr>
-          <w:lang w:val="en-US"/>
-        </w:rPr>
-        <w:t>Stagetimer</w:t>
-      </w:r>
-      <w:proofErr w:type="spellEnd"/>
-      <w:r>
-        <w:rPr>
-          <w:lang w:val="en-US"/>
-        </w:rPr>
-        <w:t xml:space="preserve"> didn’t reset correctly before, that’s why </w:t>
-      </w:r>
-      <w:proofErr w:type="spellStart"/>
-      <w:r>
-        <w:rPr>
-          <w:lang w:val="en-US"/>
-        </w:rPr>
-        <w:t>enemyspawner</w:t>
-      </w:r>
-      <w:proofErr w:type="spellEnd"/>
-      <w:r>
-        <w:rPr>
-          <w:lang w:val="en-US"/>
-        </w:rPr>
-        <w:t xml:space="preserve"> kept bugging out</w:t>
+      <w:r>
+        <w:rPr>
+          <w:lang w:val="en-US"/>
+        </w:rPr>
+        <w:t>Stagetimer didn’t reset correctly before, that’s why enemyspawner kept bugging out</w:t>
       </w:r>
     </w:p>
     <w:p>
@@ -11455,21 +9792,7 @@
         <w:rPr>
           <w:lang w:val="en-US"/>
         </w:rPr>
-        <w:t xml:space="preserve">Optimized dialog </w:t>
-      </w:r>
-      <w:proofErr w:type="spellStart"/>
-      <w:r>
-        <w:rPr>
-          <w:lang w:val="en-US"/>
-        </w:rPr>
-        <w:t>ui</w:t>
-      </w:r>
-      <w:proofErr w:type="spellEnd"/>
-      <w:r>
-        <w:rPr>
-          <w:lang w:val="en-US"/>
-        </w:rPr>
-        <w:t xml:space="preserve"> handling</w:t>
+        <w:t>Optimized dialog ui handling</w:t>
       </w:r>
       <w:r>
         <w:rPr>
@@ -11493,21 +9816,7 @@
         <w:rPr>
           <w:lang w:val="en-US"/>
         </w:rPr>
-        <w:t xml:space="preserve">Restored </w:t>
-      </w:r>
-      <w:proofErr w:type="spellStart"/>
-      <w:r>
-        <w:rPr>
-          <w:lang w:val="en-US"/>
-        </w:rPr>
-        <w:t>GiantWeb</w:t>
-      </w:r>
-      <w:proofErr w:type="spellEnd"/>
-      <w:r>
-        <w:rPr>
-          <w:lang w:val="en-US"/>
-        </w:rPr>
-        <w:t>-pattern for Boss2</w:t>
+        <w:t>Restored GiantWeb-pattern for Boss2</w:t>
       </w:r>
     </w:p>
     <w:p>
@@ -18249,7 +16558,7 @@
 </file>
 
 <file path=customXml/itemProps1.xml><?xml version="1.0" encoding="utf-8"?>
-<ds:datastoreItem xmlns:ds="http://schemas.openxmlformats.org/officeDocument/2006/customXml" ds:itemID="{AD3C87FE-5129-4471-BA84-83017B46B6A4}">
+<ds:datastoreItem xmlns:ds="http://schemas.openxmlformats.org/officeDocument/2006/customXml" ds:itemID="{9896479B-8D9D-46DF-A615-6DE495F329E5}">
   <ds:schemaRefs>
     <ds:schemaRef ds:uri="http://schemas.openxmlformats.org/officeDocument/2006/bibliography"/>
   </ds:schemaRefs>

</xml_diff>

<commit_message>
Restored laser pattern, optimized enemymovement destination reach check
</commit_message>
<xml_diff>
--- a/BulletHellProject.docx
+++ b/BulletHellProject.docx
@@ -2912,29 +2912,24 @@
         </w:rPr>
       </w:pPr>
       <w:r>
-        <w:t>Core is a weapon that has passive abilities (shooting power and score multiplication) and an active ability (bomb). When the bomb is used or the player is hit the Co</w:t>
-      </w:r>
-      <w:bookmarkStart w:id="5" w:name="_GoBack"/>
+        <w:t>Core is a weapon that has passive abilities (shooting power and score multiplication) and an active ability (bomb). When the bomb is used or the player is hit the Core bar depletes and the Core powers down.</w:t>
+      </w:r>
+    </w:p>
+    <w:p>
+      <w:pPr>
+        <w:pStyle w:val="Heading3"/>
+        <w:rPr>
+          <w:rFonts w:ascii="Calibri" w:hAnsi="Calibri" w:cs="Calibri"/>
+        </w:rPr>
+      </w:pPr>
+      <w:bookmarkStart w:id="5" w:name="_Toc102744207"/>
+      <w:r>
+        <w:rPr>
+          <w:rFonts w:ascii="Calibri" w:hAnsi="Calibri" w:cs="Calibri"/>
+        </w:rPr>
+        <w:t>Focus Mode</w:t>
+      </w:r>
       <w:bookmarkEnd w:id="5"/>
-      <w:r>
-        <w:t>re bar depletes and the Core powers down.</w:t>
-      </w:r>
-    </w:p>
-    <w:p>
-      <w:pPr>
-        <w:pStyle w:val="Heading3"/>
-        <w:rPr>
-          <w:rFonts w:ascii="Calibri" w:hAnsi="Calibri" w:cs="Calibri"/>
-        </w:rPr>
-      </w:pPr>
-      <w:bookmarkStart w:id="6" w:name="_Toc102744207"/>
-      <w:r>
-        <w:rPr>
-          <w:rFonts w:ascii="Calibri" w:hAnsi="Calibri" w:cs="Calibri"/>
-        </w:rPr>
-        <w:t>Focus Mode</w:t>
-      </w:r>
-      <w:bookmarkEnd w:id="6"/>
     </w:p>
     <w:p>
       <w:pPr>
@@ -2955,7 +2950,7 @@
           <w:sz w:val="40"/>
         </w:rPr>
       </w:pPr>
-      <w:bookmarkStart w:id="7" w:name="_Toc102744208"/>
+      <w:bookmarkStart w:id="6" w:name="_Toc102744208"/>
       <w:r>
         <w:rPr>
           <w:rFonts w:ascii="Calibri" w:hAnsi="Calibri" w:cs="Calibri"/>
@@ -2964,7 +2959,7 @@
         <w:lastRenderedPageBreak/>
         <w:t>Story</w:t>
       </w:r>
-      <w:bookmarkEnd w:id="7"/>
+      <w:bookmarkEnd w:id="6"/>
     </w:p>
     <w:p>
       <w:pPr>
@@ -2974,7 +2969,7 @@
           <w:sz w:val="32"/>
         </w:rPr>
       </w:pPr>
-      <w:bookmarkStart w:id="8" w:name="_Toc102744209"/>
+      <w:bookmarkStart w:id="7" w:name="_Toc102744209"/>
     </w:p>
     <w:p>
       <w:pPr>
@@ -2991,7 +2986,7 @@
         </w:rPr>
         <w:t>Setting</w:t>
       </w:r>
-      <w:bookmarkEnd w:id="8"/>
+      <w:bookmarkEnd w:id="7"/>
     </w:p>
     <w:p>
       <w:r>
@@ -3006,7 +3001,7 @@
           <w:sz w:val="32"/>
         </w:rPr>
       </w:pPr>
-      <w:bookmarkStart w:id="9" w:name="_Toc102744210"/>
+      <w:bookmarkStart w:id="8" w:name="_Toc102744210"/>
       <w:r>
         <w:rPr>
           <w:rFonts w:ascii="Calibri" w:hAnsi="Calibri" w:cs="Calibri"/>
@@ -3014,7 +3009,7 @@
         </w:rPr>
         <w:t>Characters</w:t>
       </w:r>
-      <w:bookmarkEnd w:id="9"/>
+      <w:bookmarkEnd w:id="8"/>
     </w:p>
     <w:p>
       <w:pPr>
@@ -3070,7 +3065,7 @@
           <w:lang w:val="en-US"/>
         </w:rPr>
       </w:pPr>
-      <w:bookmarkStart w:id="10" w:name="_Toc102744211"/>
+      <w:bookmarkStart w:id="9" w:name="_Toc102744211"/>
       <w:r>
         <w:rPr>
           <w:sz w:val="48"/>
@@ -3079,32 +3074,32 @@
         <w:lastRenderedPageBreak/>
         <w:t>Ideas</w:t>
       </w:r>
+      <w:bookmarkEnd w:id="9"/>
+    </w:p>
+    <w:p>
+      <w:pPr>
+        <w:rPr>
+          <w:lang w:val="en-US"/>
+        </w:rPr>
+      </w:pPr>
+    </w:p>
+    <w:p>
+      <w:pPr>
+        <w:pStyle w:val="Heading2"/>
+        <w:rPr>
+          <w:sz w:val="32"/>
+          <w:lang w:val="en-US"/>
+        </w:rPr>
+      </w:pPr>
+      <w:bookmarkStart w:id="10" w:name="_Toc102744212"/>
+      <w:r>
+        <w:rPr>
+          <w:sz w:val="32"/>
+          <w:lang w:val="en-US"/>
+        </w:rPr>
+        <w:t>Premise</w:t>
+      </w:r>
       <w:bookmarkEnd w:id="10"/>
-    </w:p>
-    <w:p>
-      <w:pPr>
-        <w:rPr>
-          <w:lang w:val="en-US"/>
-        </w:rPr>
-      </w:pPr>
-    </w:p>
-    <w:p>
-      <w:pPr>
-        <w:pStyle w:val="Heading2"/>
-        <w:rPr>
-          <w:sz w:val="32"/>
-          <w:lang w:val="en-US"/>
-        </w:rPr>
-      </w:pPr>
-      <w:bookmarkStart w:id="11" w:name="_Toc102744212"/>
-      <w:r>
-        <w:rPr>
-          <w:sz w:val="32"/>
-          <w:lang w:val="en-US"/>
-        </w:rPr>
-        <w:t>Premise</w:t>
-      </w:r>
-      <w:bookmarkEnd w:id="11"/>
     </w:p>
     <w:p>
       <w:pPr>
@@ -3166,229 +3161,229 @@
           <w:lang w:val="en-US"/>
         </w:rPr>
       </w:pPr>
-      <w:bookmarkStart w:id="12" w:name="_Toc102744213"/>
+      <w:bookmarkStart w:id="11" w:name="_Toc102744213"/>
       <w:r>
         <w:rPr>
           <w:lang w:val="en-US"/>
         </w:rPr>
         <w:t>INTRO</w:t>
       </w:r>
+      <w:bookmarkEnd w:id="11"/>
+    </w:p>
+    <w:p>
+      <w:pPr>
+        <w:rPr>
+          <w:lang w:val="en-US"/>
+        </w:rPr>
+      </w:pPr>
+      <w:r>
+        <w:rPr>
+          <w:lang w:val="en-US"/>
+        </w:rPr>
+        <w:t xml:space="preserve">“Any world that </w:t>
+      </w:r>
+      <w:proofErr w:type="gramStart"/>
+      <w:r>
+        <w:rPr>
+          <w:lang w:val="en-US"/>
+        </w:rPr>
+        <w:t>rotates,</w:t>
+      </w:r>
+      <w:proofErr w:type="gramEnd"/>
+      <w:r>
+        <w:rPr>
+          <w:lang w:val="en-US"/>
+        </w:rPr>
+        <w:t xml:space="preserve"> gets their own guardian, a Chandra.”</w:t>
+      </w:r>
+    </w:p>
+    <w:p>
+      <w:pPr>
+        <w:rPr>
+          <w:lang w:val="en-US"/>
+        </w:rPr>
+      </w:pPr>
+      <w:r>
+        <w:rPr>
+          <w:lang w:val="en-US"/>
+        </w:rPr>
+        <w:t>“</w:t>
+      </w:r>
+      <w:r>
+        <w:rPr>
+          <w:lang w:val="en-US"/>
+        </w:rPr>
+        <w:t>The solar</w:t>
+      </w:r>
+      <w:r>
+        <w:rPr>
+          <w:lang w:val="en-US"/>
+        </w:rPr>
+        <w:t xml:space="preserve"> rhythm</w:t>
+      </w:r>
+      <w:r>
+        <w:rPr>
+          <w:lang w:val="en-US"/>
+        </w:rPr>
+        <w:t xml:space="preserve"> of this world </w:t>
+      </w:r>
+      <w:r>
+        <w:rPr>
+          <w:lang w:val="en-US"/>
+        </w:rPr>
+        <w:t>has</w:t>
+      </w:r>
+      <w:r>
+        <w:rPr>
+          <w:lang w:val="en-US"/>
+        </w:rPr>
+        <w:t xml:space="preserve"> </w:t>
+      </w:r>
+      <w:r>
+        <w:rPr>
+          <w:lang w:val="en-US"/>
+        </w:rPr>
+        <w:t>been</w:t>
+      </w:r>
+      <w:r>
+        <w:rPr>
+          <w:lang w:val="en-US"/>
+        </w:rPr>
+        <w:t xml:space="preserve"> trusted to a young Chandra named Soma.”</w:t>
+      </w:r>
+    </w:p>
+    <w:p>
+      <w:pPr>
+        <w:rPr>
+          <w:lang w:val="en-US"/>
+        </w:rPr>
+      </w:pPr>
+      <w:r>
+        <w:rPr>
+          <w:lang w:val="en-US"/>
+        </w:rPr>
+        <w:t xml:space="preserve">“To battle the daily </w:t>
+      </w:r>
+      <w:r>
+        <w:rPr>
+          <w:lang w:val="en-US"/>
+        </w:rPr>
+        <w:t xml:space="preserve">monotony of maintaining the Cores </w:t>
+      </w:r>
+      <w:r>
+        <w:rPr>
+          <w:lang w:val="en-US"/>
+        </w:rPr>
+        <w:t xml:space="preserve">she </w:t>
+      </w:r>
+      <w:r>
+        <w:rPr>
+          <w:lang w:val="en-US"/>
+        </w:rPr>
+        <w:t>picked up a hobby:</w:t>
+      </w:r>
+      <w:r>
+        <w:rPr>
+          <w:lang w:val="en-US"/>
+        </w:rPr>
+        <w:t xml:space="preserve"> growing pumpkins, overly obsessing over their size and quality.”</w:t>
+      </w:r>
+    </w:p>
+    <w:p>
+      <w:pPr>
+        <w:rPr>
+          <w:lang w:val="en-US"/>
+        </w:rPr>
+      </w:pPr>
+      <w:r>
+        <w:rPr>
+          <w:lang w:val="en-US"/>
+        </w:rPr>
+        <w:t xml:space="preserve">“One day she thought it was a good idea to see if </w:t>
+      </w:r>
+      <w:r>
+        <w:rPr>
+          <w:lang w:val="en-US"/>
+        </w:rPr>
+        <w:t xml:space="preserve">they grow </w:t>
+      </w:r>
+      <w:r>
+        <w:rPr>
+          <w:lang w:val="en-US"/>
+        </w:rPr>
+        <w:t>a little</w:t>
+      </w:r>
+      <w:r>
+        <w:rPr>
+          <w:lang w:val="en-US"/>
+        </w:rPr>
+        <w:t xml:space="preserve"> larger if only the day lasted a little longer…”</w:t>
+      </w:r>
+    </w:p>
+    <w:p>
+      <w:pPr>
+        <w:rPr>
+          <w:lang w:val="en-US"/>
+        </w:rPr>
+      </w:pPr>
+      <w:r>
+        <w:rPr>
+          <w:lang w:val="en-US"/>
+        </w:rPr>
+        <w:t>“The cores of Day and Night in her hat stayed intact when she crawled in the patch and dropped her hat.”</w:t>
+      </w:r>
+    </w:p>
+    <w:p>
+      <w:pPr>
+        <w:rPr>
+          <w:lang w:val="en-US"/>
+        </w:rPr>
+      </w:pPr>
+      <w:r>
+        <w:rPr>
+          <w:lang w:val="en-US"/>
+        </w:rPr>
+        <w:t>“But the Twilight Core was stolen</w:t>
+      </w:r>
+      <w:r>
+        <w:rPr>
+          <w:lang w:val="en-US"/>
+        </w:rPr>
+        <w:t xml:space="preserve"> by quick hands</w:t>
+      </w:r>
+      <w:r>
+        <w:rPr>
+          <w:lang w:val="en-US"/>
+        </w:rPr>
+        <w:t>…”</w:t>
+      </w:r>
+    </w:p>
+    <w:p>
+      <w:pPr>
+        <w:pStyle w:val="Heading1"/>
+        <w:rPr>
+          <w:sz w:val="40"/>
+          <w:lang w:val="en-US"/>
+        </w:rPr>
+      </w:pPr>
+    </w:p>
+    <w:p>
+      <w:pPr>
+        <w:pStyle w:val="Heading2"/>
+        <w:rPr>
+          <w:sz w:val="36"/>
+          <w:lang w:val="en-US"/>
+        </w:rPr>
+      </w:pPr>
+      <w:bookmarkStart w:id="12" w:name="_Toc102744214"/>
+      <w:r>
+        <w:rPr>
+          <w:sz w:val="36"/>
+          <w:lang w:val="en-US"/>
+        </w:rPr>
+        <w:t>Plot:</w:t>
+      </w:r>
       <w:bookmarkEnd w:id="12"/>
-    </w:p>
-    <w:p>
-      <w:pPr>
-        <w:rPr>
-          <w:lang w:val="en-US"/>
-        </w:rPr>
-      </w:pPr>
-      <w:r>
-        <w:rPr>
-          <w:lang w:val="en-US"/>
-        </w:rPr>
-        <w:t xml:space="preserve">“Any world that </w:t>
-      </w:r>
-      <w:proofErr w:type="gramStart"/>
-      <w:r>
-        <w:rPr>
-          <w:lang w:val="en-US"/>
-        </w:rPr>
-        <w:t>rotates,</w:t>
-      </w:r>
-      <w:proofErr w:type="gramEnd"/>
-      <w:r>
-        <w:rPr>
-          <w:lang w:val="en-US"/>
-        </w:rPr>
-        <w:t xml:space="preserve"> gets their own guardian, a Chandra.”</w:t>
-      </w:r>
-    </w:p>
-    <w:p>
-      <w:pPr>
-        <w:rPr>
-          <w:lang w:val="en-US"/>
-        </w:rPr>
-      </w:pPr>
-      <w:r>
-        <w:rPr>
-          <w:lang w:val="en-US"/>
-        </w:rPr>
-        <w:t>“</w:t>
-      </w:r>
-      <w:r>
-        <w:rPr>
-          <w:lang w:val="en-US"/>
-        </w:rPr>
-        <w:t>The solar</w:t>
-      </w:r>
-      <w:r>
-        <w:rPr>
-          <w:lang w:val="en-US"/>
-        </w:rPr>
-        <w:t xml:space="preserve"> rhythm</w:t>
-      </w:r>
-      <w:r>
-        <w:rPr>
-          <w:lang w:val="en-US"/>
-        </w:rPr>
-        <w:t xml:space="preserve"> of this world </w:t>
-      </w:r>
-      <w:r>
-        <w:rPr>
-          <w:lang w:val="en-US"/>
-        </w:rPr>
-        <w:t>has</w:t>
-      </w:r>
-      <w:r>
-        <w:rPr>
-          <w:lang w:val="en-US"/>
-        </w:rPr>
-        <w:t xml:space="preserve"> </w:t>
-      </w:r>
-      <w:r>
-        <w:rPr>
-          <w:lang w:val="en-US"/>
-        </w:rPr>
-        <w:t>been</w:t>
-      </w:r>
-      <w:r>
-        <w:rPr>
-          <w:lang w:val="en-US"/>
-        </w:rPr>
-        <w:t xml:space="preserve"> trusted to a young Chandra named Soma.”</w:t>
-      </w:r>
-    </w:p>
-    <w:p>
-      <w:pPr>
-        <w:rPr>
-          <w:lang w:val="en-US"/>
-        </w:rPr>
-      </w:pPr>
-      <w:r>
-        <w:rPr>
-          <w:lang w:val="en-US"/>
-        </w:rPr>
-        <w:t xml:space="preserve">“To battle the daily </w:t>
-      </w:r>
-      <w:r>
-        <w:rPr>
-          <w:lang w:val="en-US"/>
-        </w:rPr>
-        <w:t xml:space="preserve">monotony of maintaining the Cores </w:t>
-      </w:r>
-      <w:r>
-        <w:rPr>
-          <w:lang w:val="en-US"/>
-        </w:rPr>
-        <w:t xml:space="preserve">she </w:t>
-      </w:r>
-      <w:r>
-        <w:rPr>
-          <w:lang w:val="en-US"/>
-        </w:rPr>
-        <w:t>picked up a hobby:</w:t>
-      </w:r>
-      <w:r>
-        <w:rPr>
-          <w:lang w:val="en-US"/>
-        </w:rPr>
-        <w:t xml:space="preserve"> growing pumpkins, overly obsessing over their size and quality.”</w:t>
-      </w:r>
-    </w:p>
-    <w:p>
-      <w:pPr>
-        <w:rPr>
-          <w:lang w:val="en-US"/>
-        </w:rPr>
-      </w:pPr>
-      <w:r>
-        <w:rPr>
-          <w:lang w:val="en-US"/>
-        </w:rPr>
-        <w:t xml:space="preserve">“One day she thought it was a good idea to see if </w:t>
-      </w:r>
-      <w:r>
-        <w:rPr>
-          <w:lang w:val="en-US"/>
-        </w:rPr>
-        <w:t xml:space="preserve">they grow </w:t>
-      </w:r>
-      <w:r>
-        <w:rPr>
-          <w:lang w:val="en-US"/>
-        </w:rPr>
-        <w:t>a little</w:t>
-      </w:r>
-      <w:r>
-        <w:rPr>
-          <w:lang w:val="en-US"/>
-        </w:rPr>
-        <w:t xml:space="preserve"> larger if only the day lasted a little longer…”</w:t>
-      </w:r>
-    </w:p>
-    <w:p>
-      <w:pPr>
-        <w:rPr>
-          <w:lang w:val="en-US"/>
-        </w:rPr>
-      </w:pPr>
-      <w:r>
-        <w:rPr>
-          <w:lang w:val="en-US"/>
-        </w:rPr>
-        <w:t>“The cores of Day and Night in her hat stayed intact when she crawled in the patch and dropped her hat.”</w:t>
-      </w:r>
-    </w:p>
-    <w:p>
-      <w:pPr>
-        <w:rPr>
-          <w:lang w:val="en-US"/>
-        </w:rPr>
-      </w:pPr>
-      <w:r>
-        <w:rPr>
-          <w:lang w:val="en-US"/>
-        </w:rPr>
-        <w:t>“But the Twilight Core was stolen</w:t>
-      </w:r>
-      <w:r>
-        <w:rPr>
-          <w:lang w:val="en-US"/>
-        </w:rPr>
-        <w:t xml:space="preserve"> by quick hands</w:t>
-      </w:r>
-      <w:r>
-        <w:rPr>
-          <w:lang w:val="en-US"/>
-        </w:rPr>
-        <w:t>…”</w:t>
-      </w:r>
-    </w:p>
-    <w:p>
-      <w:pPr>
-        <w:pStyle w:val="Heading1"/>
-        <w:rPr>
-          <w:sz w:val="40"/>
-          <w:lang w:val="en-US"/>
-        </w:rPr>
-      </w:pPr>
-    </w:p>
-    <w:p>
-      <w:pPr>
-        <w:pStyle w:val="Heading2"/>
-        <w:rPr>
-          <w:sz w:val="36"/>
-          <w:lang w:val="en-US"/>
-        </w:rPr>
-      </w:pPr>
-      <w:bookmarkStart w:id="13" w:name="_Toc102744214"/>
-      <w:r>
-        <w:rPr>
-          <w:sz w:val="36"/>
-          <w:lang w:val="en-US"/>
-        </w:rPr>
-        <w:t>Plot:</w:t>
-      </w:r>
-      <w:bookmarkEnd w:id="13"/>
     </w:p>
     <w:p>
       <w:pPr>
@@ -4044,7 +4039,7 @@
           <w:lang w:val="en-US"/>
         </w:rPr>
       </w:pPr>
-      <w:bookmarkStart w:id="14" w:name="_Toc102744215"/>
+      <w:bookmarkStart w:id="13" w:name="_Toc102744215"/>
       <w:r>
         <w:rPr>
           <w:sz w:val="40"/>
@@ -4053,22 +4048,22 @@
         <w:lastRenderedPageBreak/>
         <w:t>Stages:</w:t>
       </w:r>
+      <w:bookmarkEnd w:id="13"/>
+    </w:p>
+    <w:p>
+      <w:pPr>
+        <w:rPr>
+          <w:lang w:val="en-US"/>
+        </w:rPr>
+      </w:pPr>
+      <w:bookmarkStart w:id="14" w:name="_Toc102744216"/>
+      <w:r>
+        <w:rPr>
+          <w:rStyle w:val="Heading3Char"/>
+        </w:rPr>
+        <w:t>Asura’s Path</w:t>
+      </w:r>
       <w:bookmarkEnd w:id="14"/>
-    </w:p>
-    <w:p>
-      <w:pPr>
-        <w:rPr>
-          <w:lang w:val="en-US"/>
-        </w:rPr>
-      </w:pPr>
-      <w:bookmarkStart w:id="15" w:name="_Toc102744216"/>
-      <w:r>
-        <w:rPr>
-          <w:rStyle w:val="Heading3Char"/>
-        </w:rPr>
-        <w:t>Asura’s Path</w:t>
-      </w:r>
-      <w:bookmarkEnd w:id="15"/>
       <w:r>
         <w:rPr>
           <w:lang w:val="en-US"/>
@@ -4285,7 +4280,7 @@
           <w:lang w:val="en-US"/>
         </w:rPr>
       </w:pPr>
-      <w:bookmarkStart w:id="16" w:name="_Toc102744217"/>
+      <w:bookmarkStart w:id="15" w:name="_Toc102744217"/>
       <w:r>
         <w:rPr>
           <w:rStyle w:val="Heading3Char"/>
@@ -4304,7 +4299,7 @@
         </w:rPr>
         <w:t>Black Forest</w:t>
       </w:r>
-      <w:bookmarkEnd w:id="16"/>
+      <w:bookmarkEnd w:id="15"/>
       <w:r>
         <w:rPr>
           <w:lang w:val="en-US"/>
@@ -4485,14 +4480,14 @@
           <w:lang w:val="en-US"/>
         </w:rPr>
       </w:pPr>
-      <w:bookmarkStart w:id="17" w:name="_Toc102744218"/>
+      <w:bookmarkStart w:id="16" w:name="_Toc102744218"/>
       <w:r>
         <w:rPr>
           <w:rStyle w:val="Heading3Char"/>
         </w:rPr>
         <w:t>Riverbank</w:t>
       </w:r>
-      <w:bookmarkEnd w:id="17"/>
+      <w:bookmarkEnd w:id="16"/>
       <w:r>
         <w:rPr>
           <w:b/>
@@ -4548,14 +4543,14 @@
           <w:lang w:val="en-US"/>
         </w:rPr>
       </w:pPr>
-      <w:bookmarkStart w:id="18" w:name="_Toc102744219"/>
+      <w:bookmarkStart w:id="17" w:name="_Toc102744219"/>
       <w:r>
         <w:rPr>
           <w:rStyle w:val="Heading3Char"/>
         </w:rPr>
         <w:t>Lotus Garden</w:t>
       </w:r>
-      <w:bookmarkEnd w:id="18"/>
+      <w:bookmarkEnd w:id="17"/>
       <w:r>
         <w:rPr>
           <w:b/>
@@ -4622,14 +4617,14 @@
           <w:lang w:val="en-US"/>
         </w:rPr>
       </w:pPr>
-      <w:bookmarkStart w:id="19" w:name="_Toc102744220"/>
+      <w:bookmarkStart w:id="18" w:name="_Toc102744220"/>
       <w:r>
         <w:rPr>
           <w:rStyle w:val="Heading3Char"/>
         </w:rPr>
         <w:t>Hindu Temple</w:t>
       </w:r>
-      <w:bookmarkEnd w:id="19"/>
+      <w:bookmarkEnd w:id="18"/>
       <w:r>
         <w:rPr>
           <w:b/>
@@ -4670,14 +4665,14 @@
           <w:lang w:val="en-US"/>
         </w:rPr>
       </w:pPr>
-      <w:bookmarkStart w:id="20" w:name="_Toc102744221"/>
+      <w:bookmarkStart w:id="19" w:name="_Toc102744221"/>
       <w:r>
         <w:rPr>
           <w:lang w:val="en-US"/>
         </w:rPr>
         <w:t>Temple Courtyard</w:t>
       </w:r>
-      <w:bookmarkEnd w:id="20"/>
+      <w:bookmarkEnd w:id="19"/>
     </w:p>
     <w:p>
       <w:pPr>
@@ -4710,7 +4705,7 @@
           <w:sz w:val="40"/>
         </w:rPr>
       </w:pPr>
-      <w:bookmarkStart w:id="21" w:name="_Toc102744222"/>
+      <w:bookmarkStart w:id="20" w:name="_Toc102744222"/>
       <w:r>
         <w:rPr>
           <w:sz w:val="40"/>
@@ -4718,99 +4713,99 @@
         <w:lastRenderedPageBreak/>
         <w:t>Characters</w:t>
       </w:r>
+      <w:bookmarkEnd w:id="20"/>
+    </w:p>
+    <w:p>
+      <w:pPr>
+        <w:pStyle w:val="Heading3"/>
+        <w:rPr>
+          <w:sz w:val="36"/>
+        </w:rPr>
+      </w:pPr>
+      <w:bookmarkStart w:id="21" w:name="_Toc102744223"/>
+      <w:r>
+        <w:rPr>
+          <w:sz w:val="36"/>
+        </w:rPr>
+        <w:t xml:space="preserve">Boss 0.5 </w:t>
+      </w:r>
+      <w:r>
+        <w:rPr>
+          <w:sz w:val="36"/>
+        </w:rPr>
+        <w:t>- Asura</w:t>
+      </w:r>
       <w:bookmarkEnd w:id="21"/>
     </w:p>
     <w:p>
       <w:pPr>
+        <w:pStyle w:val="ListParagraph"/>
+        <w:numPr>
+          <w:ilvl w:val="0"/>
+          <w:numId w:val="24"/>
+        </w:numPr>
+        <w:rPr>
+          <w:lang w:val="en-US"/>
+        </w:rPr>
+      </w:pPr>
+      <w:r>
+        <w:rPr>
+          <w:lang w:val="en-US"/>
+        </w:rPr>
+        <w:t xml:space="preserve">Immortal when spell cast </w:t>
+      </w:r>
+      <w:r>
+        <w:rPr>
+          <w:lang w:val="en-US"/>
+        </w:rPr>
+        <w:t>but drops bonus if survived</w:t>
+      </w:r>
+    </w:p>
+    <w:p>
+      <w:pPr>
+        <w:pStyle w:val="ListParagraph"/>
+        <w:numPr>
+          <w:ilvl w:val="0"/>
+          <w:numId w:val="24"/>
+        </w:numPr>
+        <w:rPr>
+          <w:lang w:val="en-US"/>
+        </w:rPr>
+      </w:pPr>
+      <w:r>
+        <w:rPr>
+          <w:lang w:val="en-US"/>
+        </w:rPr>
+        <w:t>Twilight Core special second phase</w:t>
+      </w:r>
+    </w:p>
+    <w:p>
+      <w:pPr>
         <w:pStyle w:val="Heading3"/>
         <w:rPr>
           <w:sz w:val="36"/>
         </w:rPr>
       </w:pPr>
-      <w:bookmarkStart w:id="22" w:name="_Toc102744223"/>
+      <w:bookmarkStart w:id="22" w:name="_Toc102744224"/>
       <w:r>
         <w:rPr>
           <w:sz w:val="36"/>
         </w:rPr>
-        <w:t xml:space="preserve">Boss 0.5 </w:t>
+        <w:t xml:space="preserve">Boss 1 - </w:t>
       </w:r>
       <w:r>
         <w:rPr>
           <w:sz w:val="36"/>
         </w:rPr>
-        <w:t>- Asura</w:t>
+        <w:t>Maaya</w:t>
+      </w:r>
+      <w:r>
+        <w:rPr>
+          <w:sz w:val="36"/>
+        </w:rPr>
+        <w:t>, Friendly Huldra</w:t>
       </w:r>
       <w:bookmarkEnd w:id="22"/>
-    </w:p>
-    <w:p>
-      <w:pPr>
-        <w:pStyle w:val="ListParagraph"/>
-        <w:numPr>
-          <w:ilvl w:val="0"/>
-          <w:numId w:val="24"/>
-        </w:numPr>
-        <w:rPr>
-          <w:lang w:val="en-US"/>
-        </w:rPr>
-      </w:pPr>
-      <w:r>
-        <w:rPr>
-          <w:lang w:val="en-US"/>
-        </w:rPr>
-        <w:t xml:space="preserve">Immortal when spell cast </w:t>
-      </w:r>
-      <w:r>
-        <w:rPr>
-          <w:lang w:val="en-US"/>
-        </w:rPr>
-        <w:t>but drops bonus if survived</w:t>
-      </w:r>
-    </w:p>
-    <w:p>
-      <w:pPr>
-        <w:pStyle w:val="ListParagraph"/>
-        <w:numPr>
-          <w:ilvl w:val="0"/>
-          <w:numId w:val="24"/>
-        </w:numPr>
-        <w:rPr>
-          <w:lang w:val="en-US"/>
-        </w:rPr>
-      </w:pPr>
-      <w:r>
-        <w:rPr>
-          <w:lang w:val="en-US"/>
-        </w:rPr>
-        <w:t>Twilight Core special second phase</w:t>
-      </w:r>
-    </w:p>
-    <w:p>
-      <w:pPr>
-        <w:pStyle w:val="Heading3"/>
-        <w:rPr>
-          <w:sz w:val="36"/>
-        </w:rPr>
-      </w:pPr>
-      <w:bookmarkStart w:id="23" w:name="_Toc102744224"/>
-      <w:r>
-        <w:rPr>
-          <w:sz w:val="36"/>
-        </w:rPr>
-        <w:t xml:space="preserve">Boss 1 - </w:t>
-      </w:r>
-      <w:r>
-        <w:rPr>
-          <w:sz w:val="36"/>
-        </w:rPr>
-        <w:t>Maaya</w:t>
-      </w:r>
-      <w:r>
-        <w:rPr>
-          <w:sz w:val="36"/>
-        </w:rPr>
-        <w:t>, Friendly Huldra</w:t>
-      </w:r>
-      <w:bookmarkEnd w:id="23"/>
     </w:p>
     <w:p>
       <w:pPr>
@@ -5106,7 +5101,7 @@
           <w:sz w:val="36"/>
         </w:rPr>
       </w:pPr>
-      <w:bookmarkStart w:id="24" w:name="_Toc102744225"/>
+      <w:bookmarkStart w:id="23" w:name="_Toc102744225"/>
       <w:r>
         <w:rPr>
           <w:sz w:val="36"/>
@@ -5120,7 +5115,7 @@
         </w:rPr>
         <w:t xml:space="preserve"> – Spider Queen (no name yet)</w:t>
       </w:r>
-      <w:bookmarkEnd w:id="24"/>
+      <w:bookmarkEnd w:id="23"/>
     </w:p>
     <w:p>
       <w:r>
@@ -5399,31 +5394,34 @@
     <w:p>
       <w:pPr>
         <w:pStyle w:val="ListParagraph"/>
-        <w:numPr>
-          <w:ilvl w:val="0"/>
-          <w:numId w:val="38"/>
-        </w:numPr>
         <w:rPr>
           <w:sz w:val="21"/>
           <w:szCs w:val="24"/>
           <w:lang w:val="en-US"/>
         </w:rPr>
       </w:pPr>
-      <w:r>
+    </w:p>
+    <w:p>
+      <w:pPr>
+        <w:pStyle w:val="ListParagraph"/>
+        <w:numPr>
+          <w:ilvl w:val="0"/>
+          <w:numId w:val="38"/>
+        </w:numPr>
         <w:rPr>
           <w:sz w:val="21"/>
           <w:szCs w:val="24"/>
           <w:lang w:val="en-US"/>
         </w:rPr>
-        <w:t>Basic phase</w:t>
-      </w:r>
+      </w:pPr>
       <w:r>
         <w:rPr>
           <w:sz w:val="21"/>
           <w:szCs w:val="24"/>
           <w:lang w:val="en-US"/>
         </w:rPr>
-        <w:t xml:space="preserve"> 1</w:t>
+        <w:lastRenderedPageBreak/>
+        <w:t>Basic phase</w:t>
       </w:r>
       <w:r>
         <w:rPr>
@@ -5431,82 +5429,39 @@
           <w:szCs w:val="24"/>
           <w:lang w:val="en-US"/>
         </w:rPr>
-        <w:t>: spider clusters</w:t>
-      </w:r>
-    </w:p>
-    <w:p>
-      <w:pPr>
-        <w:pStyle w:val="ListParagraph"/>
-        <w:numPr>
-          <w:ilvl w:val="0"/>
-          <w:numId w:val="18"/>
-        </w:numPr>
-        <w:rPr>
-          <w:lang w:val="en-US"/>
-        </w:rPr>
-      </w:pPr>
+        <w:t xml:space="preserve"> 1</w:t>
+      </w:r>
       <w:r>
         <w:rPr>
           <w:sz w:val="21"/>
           <w:szCs w:val="24"/>
           <w:lang w:val="en-US"/>
         </w:rPr>
-        <w:lastRenderedPageBreak/>
-        <w:t xml:space="preserve">Basic phase 2: </w:t>
-      </w:r>
-      <w:r>
-        <w:rPr>
-          <w:lang w:val="en-US"/>
-        </w:rPr>
-        <w:t xml:space="preserve">to shoot </w:t>
-      </w:r>
-      <w:r>
-        <w:rPr>
-          <w:lang w:val="en-US"/>
-        </w:rPr>
-        <w:t xml:space="preserve">laser webs </w:t>
-      </w:r>
-      <w:r>
-        <w:rPr>
-          <w:lang w:val="en-US"/>
-        </w:rPr>
-        <w:t>from sprite extra legs</w:t>
-      </w:r>
-    </w:p>
-    <w:p>
-      <w:pPr>
-        <w:pStyle w:val="ListParagraph"/>
-        <w:numPr>
-          <w:ilvl w:val="0"/>
-          <w:numId w:val="38"/>
-        </w:numPr>
+        <w:t>:</w:t>
+      </w:r>
+      <w:r>
         <w:rPr>
           <w:sz w:val="21"/>
           <w:szCs w:val="24"/>
           <w:lang w:val="en-US"/>
         </w:rPr>
-      </w:pPr>
-    </w:p>
-    <w:p>
-      <w:pPr>
-        <w:pStyle w:val="ListParagraph"/>
-        <w:numPr>
-          <w:ilvl w:val="0"/>
-          <w:numId w:val="38"/>
-        </w:numPr>
+        <w:t xml:space="preserve"> </w:t>
+      </w:r>
+      <w:r>
         <w:rPr>
           <w:sz w:val="21"/>
           <w:szCs w:val="24"/>
           <w:lang w:val="en-US"/>
         </w:rPr>
-      </w:pPr>
+        <w:t xml:space="preserve">small </w:t>
+      </w:r>
       <w:r>
         <w:rPr>
           <w:sz w:val="21"/>
           <w:szCs w:val="24"/>
           <w:lang w:val="en-US"/>
         </w:rPr>
-        <w:t>S</w:t>
+        <w:t>web</w:t>
       </w:r>
       <w:r>
         <w:rPr>
@@ -5514,7 +5469,7 @@
           <w:szCs w:val="24"/>
           <w:lang w:val="en-US"/>
         </w:rPr>
-        <w:t>pell</w:t>
+        <w:t xml:space="preserve"> clusters</w:t>
       </w:r>
       <w:r>
         <w:rPr>
@@ -5522,7 +5477,7 @@
           <w:szCs w:val="24"/>
           <w:lang w:val="en-US"/>
         </w:rPr>
-        <w:t xml:space="preserve"> 1</w:t>
+        <w:t xml:space="preserve">, </w:t>
       </w:r>
       <w:r>
         <w:rPr>
@@ -5530,80 +5485,171 @@
           <w:szCs w:val="24"/>
           <w:lang w:val="en-US"/>
         </w:rPr>
-        <w:t xml:space="preserve">: </w:t>
-      </w:r>
-      <w:proofErr w:type="spellStart"/>
+        <w:t>normal maelstrom</w:t>
+      </w:r>
+    </w:p>
+    <w:p>
+      <w:pPr>
+        <w:pStyle w:val="ListParagraph"/>
+        <w:numPr>
+          <w:ilvl w:val="0"/>
+          <w:numId w:val="18"/>
+        </w:numPr>
+        <w:rPr>
+          <w:lang w:val="en-US"/>
+        </w:rPr>
+      </w:pPr>
       <w:r>
         <w:rPr>
           <w:sz w:val="21"/>
           <w:szCs w:val="24"/>
           <w:lang w:val="en-US"/>
         </w:rPr>
-        <w:t>Indra’s</w:t>
-      </w:r>
-      <w:proofErr w:type="spellEnd"/>
+        <w:t xml:space="preserve">Basic phase 2: </w:t>
+      </w:r>
+      <w:r>
+        <w:rPr>
+          <w:lang w:val="en-US"/>
+        </w:rPr>
+        <w:t xml:space="preserve">shoot </w:t>
+      </w:r>
+      <w:r>
+        <w:rPr>
+          <w:lang w:val="en-US"/>
+        </w:rPr>
+        <w:t>laser webs</w:t>
+      </w:r>
+      <w:r>
+        <w:rPr>
+          <w:lang w:val="en-US"/>
+        </w:rPr>
+        <w:t xml:space="preserve">, </w:t>
+      </w:r>
       <w:r>
         <w:rPr>
           <w:sz w:val="21"/>
           <w:szCs w:val="24"/>
           <w:lang w:val="en-US"/>
         </w:rPr>
-        <w:t xml:space="preserve"> Net</w:t>
-      </w:r>
-    </w:p>
-    <w:p>
-      <w:pPr>
-        <w:pStyle w:val="ListParagraph"/>
-        <w:numPr>
-          <w:ilvl w:val="0"/>
-          <w:numId w:val="38"/>
-        </w:numPr>
+        <w:t>slow spider bullets</w:t>
+      </w:r>
+    </w:p>
+    <w:p>
+      <w:pPr>
+        <w:pStyle w:val="ListParagraph"/>
         <w:rPr>
           <w:sz w:val="21"/>
           <w:szCs w:val="24"/>
           <w:lang w:val="en-US"/>
         </w:rPr>
       </w:pPr>
-      <w:r>
+    </w:p>
+    <w:p>
+      <w:pPr>
+        <w:pStyle w:val="ListParagraph"/>
+        <w:numPr>
+          <w:ilvl w:val="0"/>
+          <w:numId w:val="38"/>
+        </w:numPr>
         <w:rPr>
           <w:sz w:val="21"/>
           <w:szCs w:val="24"/>
           <w:lang w:val="en-US"/>
         </w:rPr>
-        <w:t>Final spell: Emptiness</w:t>
-      </w:r>
-    </w:p>
-    <w:p>
-      <w:pPr>
+      </w:pPr>
+      <w:r>
         <w:rPr>
           <w:sz w:val="21"/>
           <w:szCs w:val="24"/>
           <w:lang w:val="en-US"/>
         </w:rPr>
-      </w:pPr>
-    </w:p>
-    <w:p>
-      <w:pPr>
-        <w:pStyle w:val="ListParagraph"/>
-        <w:numPr>
-          <w:ilvl w:val="0"/>
-          <w:numId w:val="18"/>
-        </w:numPr>
-      </w:pPr>
-      <w:r>
-        <w:t>Round</w:t>
-      </w:r>
-    </w:p>
-    <w:p>
-      <w:pPr>
-        <w:pStyle w:val="ListParagraph"/>
-        <w:numPr>
-          <w:ilvl w:val="0"/>
-          <w:numId w:val="18"/>
-        </w:numPr>
-      </w:pPr>
-      <w:r>
-        <w:t>Diamond</w:t>
+        <w:t>S</w:t>
+      </w:r>
+      <w:r>
+        <w:rPr>
+          <w:sz w:val="21"/>
+          <w:szCs w:val="24"/>
+          <w:lang w:val="en-US"/>
+        </w:rPr>
+        <w:t>pell</w:t>
+      </w:r>
+      <w:r>
+        <w:rPr>
+          <w:sz w:val="21"/>
+          <w:szCs w:val="24"/>
+          <w:lang w:val="en-US"/>
+        </w:rPr>
+        <w:t xml:space="preserve"> 1</w:t>
+      </w:r>
+      <w:r>
+        <w:rPr>
+          <w:sz w:val="21"/>
+          <w:szCs w:val="24"/>
+          <w:lang w:val="en-US"/>
+        </w:rPr>
+        <w:t xml:space="preserve">: </w:t>
+      </w:r>
+      <w:proofErr w:type="spellStart"/>
+      <w:r>
+        <w:rPr>
+          <w:sz w:val="21"/>
+          <w:szCs w:val="24"/>
+          <w:lang w:val="en-US"/>
+        </w:rPr>
+        <w:t>Indra’s</w:t>
+      </w:r>
+      <w:proofErr w:type="spellEnd"/>
+      <w:r>
+        <w:rPr>
+          <w:sz w:val="21"/>
+          <w:szCs w:val="24"/>
+          <w:lang w:val="en-US"/>
+        </w:rPr>
+        <w:t xml:space="preserve"> Net</w:t>
+      </w:r>
+    </w:p>
+    <w:p>
+      <w:pPr>
+        <w:pStyle w:val="ListParagraph"/>
+        <w:numPr>
+          <w:ilvl w:val="0"/>
+          <w:numId w:val="38"/>
+        </w:numPr>
+        <w:rPr>
+          <w:sz w:val="21"/>
+          <w:szCs w:val="24"/>
+          <w:lang w:val="en-US"/>
+        </w:rPr>
+      </w:pPr>
+    </w:p>
+    <w:p>
+      <w:pPr>
+        <w:pStyle w:val="ListParagraph"/>
+        <w:numPr>
+          <w:ilvl w:val="0"/>
+          <w:numId w:val="38"/>
+        </w:numPr>
+        <w:rPr>
+          <w:sz w:val="21"/>
+          <w:szCs w:val="24"/>
+          <w:lang w:val="en-US"/>
+        </w:rPr>
+      </w:pPr>
+      <w:r>
+        <w:rPr>
+          <w:sz w:val="21"/>
+          <w:szCs w:val="24"/>
+          <w:lang w:val="en-US"/>
+        </w:rPr>
+        <w:t>Final spell:</w:t>
+      </w:r>
+      <w:r>
+        <w:rPr>
+          <w:sz w:val="21"/>
+          <w:szCs w:val="24"/>
+          <w:lang w:val="en-US"/>
+        </w:rPr>
+        <w:t xml:space="preserve"> Void Dance</w:t>
       </w:r>
     </w:p>
     <w:p>
@@ -5633,24 +5679,24 @@
           <w:sz w:val="40"/>
         </w:rPr>
       </w:pPr>
-      <w:bookmarkStart w:id="25" w:name="_Toc102744226"/>
+      <w:bookmarkStart w:id="24" w:name="_Toc102744226"/>
       <w:r>
         <w:rPr>
           <w:sz w:val="40"/>
         </w:rPr>
         <w:t>Mechanics</w:t>
       </w:r>
+      <w:bookmarkEnd w:id="24"/>
+    </w:p>
+    <w:p>
+      <w:pPr>
+        <w:pStyle w:val="Heading2"/>
+      </w:pPr>
+      <w:bookmarkStart w:id="25" w:name="_Toc102744227"/>
+      <w:r>
+        <w:t>Player</w:t>
+      </w:r>
       <w:bookmarkEnd w:id="25"/>
-    </w:p>
-    <w:p>
-      <w:pPr>
-        <w:pStyle w:val="Heading2"/>
-      </w:pPr>
-      <w:bookmarkStart w:id="26" w:name="_Toc102744227"/>
-      <w:r>
-        <w:t>Player</w:t>
-      </w:r>
-      <w:bookmarkEnd w:id="26"/>
     </w:p>
     <w:p>
       <w:pPr>
@@ -5880,13 +5926,87 @@
           <w:lang w:val="en-US"/>
         </w:rPr>
       </w:pPr>
-      <w:bookmarkStart w:id="27" w:name="_Toc102744228"/>
+      <w:bookmarkStart w:id="26" w:name="_Toc102744228"/>
       <w:r>
         <w:rPr>
           <w:lang w:val="en-US"/>
         </w:rPr>
         <w:t>Score system</w:t>
       </w:r>
+      <w:bookmarkEnd w:id="26"/>
+    </w:p>
+    <w:p>
+      <w:pPr>
+        <w:pStyle w:val="ListParagraph"/>
+        <w:numPr>
+          <w:ilvl w:val="0"/>
+          <w:numId w:val="5"/>
+        </w:numPr>
+        <w:rPr>
+          <w:lang w:val="en-US"/>
+        </w:rPr>
+      </w:pPr>
+      <w:r>
+        <w:rPr>
+          <w:lang w:val="en-US"/>
+        </w:rPr>
+        <w:t>Certain score threshold yields an extra life</w:t>
+      </w:r>
+      <w:r>
+        <w:rPr>
+          <w:lang w:val="en-US"/>
+        </w:rPr>
+        <w:t>?</w:t>
+      </w:r>
+    </w:p>
+    <w:p>
+      <w:pPr>
+        <w:pStyle w:val="ListParagraph"/>
+        <w:numPr>
+          <w:ilvl w:val="0"/>
+          <w:numId w:val="5"/>
+        </w:numPr>
+        <w:rPr>
+          <w:lang w:val="en-US"/>
+        </w:rPr>
+      </w:pPr>
+      <w:proofErr w:type="spellStart"/>
+      <w:r>
+        <w:rPr>
+          <w:lang w:val="en-US"/>
+        </w:rPr>
+        <w:t>Scorepoint</w:t>
+      </w:r>
+      <w:proofErr w:type="spellEnd"/>
+      <w:r>
+        <w:rPr>
+          <w:lang w:val="en-US"/>
+        </w:rPr>
+        <w:t xml:space="preserve"> multiplier from core levels?</w:t>
+      </w:r>
+    </w:p>
+    <w:p>
+      <w:pPr>
+        <w:pStyle w:val="Heading2"/>
+        <w:rPr>
+          <w:lang w:val="en-US"/>
+        </w:rPr>
+      </w:pPr>
+    </w:p>
+    <w:p>
+      <w:pPr>
+        <w:pStyle w:val="Heading2"/>
+        <w:rPr>
+          <w:lang w:val="en-US"/>
+        </w:rPr>
+      </w:pPr>
+      <w:bookmarkStart w:id="27" w:name="_Toc102744229"/>
+      <w:r>
+        <w:rPr>
+          <w:lang w:val="en-US"/>
+        </w:rPr>
+        <w:t>Controls</w:t>
+      </w:r>
       <w:bookmarkEnd w:id="27"/>
     </w:p>
     <w:p>
@@ -5894,448 +6014,374 @@
         <w:pStyle w:val="ListParagraph"/>
         <w:numPr>
           <w:ilvl w:val="0"/>
-          <w:numId w:val="5"/>
-        </w:numPr>
-        <w:rPr>
-          <w:lang w:val="en-US"/>
-        </w:rPr>
-      </w:pPr>
-      <w:r>
-        <w:rPr>
-          <w:lang w:val="en-US"/>
-        </w:rPr>
-        <w:t>Certain score threshold yields an extra life</w:t>
-      </w:r>
-      <w:r>
-        <w:rPr>
-          <w:lang w:val="en-US"/>
-        </w:rPr>
-        <w:t>?</w:t>
-      </w:r>
-    </w:p>
-    <w:p>
-      <w:pPr>
-        <w:pStyle w:val="ListParagraph"/>
-        <w:numPr>
-          <w:ilvl w:val="0"/>
-          <w:numId w:val="5"/>
-        </w:numPr>
-        <w:rPr>
-          <w:lang w:val="en-US"/>
-        </w:rPr>
-      </w:pPr>
-      <w:proofErr w:type="spellStart"/>
-      <w:r>
-        <w:rPr>
-          <w:lang w:val="en-US"/>
-        </w:rPr>
-        <w:t>Scorepoint</w:t>
-      </w:r>
-      <w:proofErr w:type="spellEnd"/>
-      <w:r>
-        <w:rPr>
-          <w:lang w:val="en-US"/>
-        </w:rPr>
-        <w:t xml:space="preserve"> multiplier from core levels?</w:t>
-      </w:r>
+          <w:numId w:val="43"/>
+        </w:numPr>
+        <w:rPr>
+          <w:lang w:val="en-US"/>
+        </w:rPr>
+      </w:pPr>
+      <w:r>
+        <w:rPr>
+          <w:lang w:val="en-US"/>
+        </w:rPr>
+        <w:t>[</w:t>
+      </w:r>
+      <w:r>
+        <w:rPr>
+          <w:lang w:val="en-US"/>
+        </w:rPr>
+        <w:t xml:space="preserve">Arrow keys/WASD </w:t>
+      </w:r>
+      <w:r>
+        <w:rPr>
+          <w:lang w:val="en-US"/>
+        </w:rPr>
+        <w:t>]</w:t>
+      </w:r>
+      <w:r>
+        <w:rPr>
+          <w:lang w:val="en-US"/>
+        </w:rPr>
+        <w:t xml:space="preserve"> – </w:t>
+      </w:r>
+      <w:r>
+        <w:rPr>
+          <w:lang w:val="en-US"/>
+        </w:rPr>
+        <w:t xml:space="preserve"> Move</w:t>
+      </w:r>
+    </w:p>
+    <w:p>
+      <w:pPr>
+        <w:pStyle w:val="ListParagraph"/>
+        <w:numPr>
+          <w:ilvl w:val="0"/>
+          <w:numId w:val="43"/>
+        </w:numPr>
+        <w:rPr>
+          <w:lang w:val="en-US"/>
+        </w:rPr>
+      </w:pPr>
+      <w:r>
+        <w:rPr>
+          <w:lang w:val="en-US"/>
+        </w:rPr>
+        <w:t>[</w:t>
+      </w:r>
+      <w:r>
+        <w:rPr>
+          <w:lang w:val="en-US"/>
+        </w:rPr>
+        <w:t>Z</w:t>
+      </w:r>
+      <w:r>
+        <w:rPr>
+          <w:lang w:val="en-US"/>
+        </w:rPr>
+        <w:t>]</w:t>
+      </w:r>
+      <w:r>
+        <w:rPr>
+          <w:lang w:val="en-US"/>
+        </w:rPr>
+        <w:t xml:space="preserve"> – OK/Shoot</w:t>
+      </w:r>
+    </w:p>
+    <w:p>
+      <w:pPr>
+        <w:pStyle w:val="ListParagraph"/>
+        <w:numPr>
+          <w:ilvl w:val="0"/>
+          <w:numId w:val="43"/>
+        </w:numPr>
+        <w:rPr>
+          <w:lang w:val="en-US"/>
+        </w:rPr>
+      </w:pPr>
+      <w:r>
+        <w:rPr>
+          <w:lang w:val="en-US"/>
+        </w:rPr>
+        <w:t>[</w:t>
+      </w:r>
+      <w:r>
+        <w:rPr>
+          <w:lang w:val="en-US"/>
+        </w:rPr>
+        <w:t>X</w:t>
+      </w:r>
+      <w:r>
+        <w:rPr>
+          <w:lang w:val="en-US"/>
+        </w:rPr>
+        <w:t>]</w:t>
+      </w:r>
+      <w:r>
+        <w:rPr>
+          <w:lang w:val="en-US"/>
+        </w:rPr>
+        <w:t xml:space="preserve"> – Special attack</w:t>
+      </w:r>
+    </w:p>
+    <w:p>
+      <w:pPr>
+        <w:pStyle w:val="ListParagraph"/>
+        <w:numPr>
+          <w:ilvl w:val="0"/>
+          <w:numId w:val="43"/>
+        </w:numPr>
+        <w:rPr>
+          <w:lang w:val="en-US"/>
+        </w:rPr>
+      </w:pPr>
+      <w:r>
+        <w:rPr>
+          <w:lang w:val="en-US"/>
+        </w:rPr>
+        <w:t>[</w:t>
+      </w:r>
+      <w:r>
+        <w:rPr>
+          <w:lang w:val="en-US"/>
+        </w:rPr>
+        <w:t>Shift</w:t>
+      </w:r>
+      <w:r>
+        <w:rPr>
+          <w:lang w:val="en-US"/>
+        </w:rPr>
+        <w:t>]</w:t>
+      </w:r>
+      <w:r>
+        <w:rPr>
+          <w:lang w:val="en-US"/>
+        </w:rPr>
+        <w:t xml:space="preserve"> – Focus/Night mode</w:t>
+      </w:r>
+    </w:p>
+    <w:p>
+      <w:pPr>
+        <w:pStyle w:val="ListParagraph"/>
+        <w:numPr>
+          <w:ilvl w:val="0"/>
+          <w:numId w:val="43"/>
+        </w:numPr>
+        <w:rPr>
+          <w:lang w:val="en-US"/>
+        </w:rPr>
+      </w:pPr>
+      <w:r>
+        <w:rPr>
+          <w:lang w:val="en-US"/>
+        </w:rPr>
+        <w:t>[ESC]</w:t>
+      </w:r>
+      <w:r>
+        <w:rPr>
+          <w:lang w:val="en-US"/>
+        </w:rPr>
+        <w:t xml:space="preserve"> </w:t>
+      </w:r>
+      <w:r>
+        <w:rPr>
+          <w:lang w:val="en-US"/>
+        </w:rPr>
+        <w:t>– Pause Menu / Back out of menu</w:t>
+      </w:r>
+    </w:p>
+    <w:p>
+      <w:pPr>
+        <w:pStyle w:val="ListParagraph"/>
+        <w:rPr>
+          <w:lang w:val="en-US"/>
+        </w:rPr>
+      </w:pPr>
+    </w:p>
+    <w:p>
+      <w:pPr>
+        <w:rPr>
+          <w:lang w:val="en-US"/>
+        </w:rPr>
+      </w:pPr>
+    </w:p>
+    <w:p>
+      <w:pPr>
+        <w:pStyle w:val="Heading1"/>
+        <w:rPr>
+          <w:sz w:val="48"/>
+        </w:rPr>
+      </w:pPr>
+      <w:bookmarkStart w:id="28" w:name="_Toc102744230"/>
+      <w:r>
+        <w:rPr>
+          <w:sz w:val="48"/>
+        </w:rPr>
+        <w:t>Development</w:t>
+      </w:r>
+      <w:bookmarkEnd w:id="28"/>
     </w:p>
     <w:p>
       <w:pPr>
         <w:pStyle w:val="Heading2"/>
-        <w:rPr>
-          <w:lang w:val="en-US"/>
-        </w:rPr>
       </w:pPr>
     </w:p>
     <w:p>
       <w:pPr>
         <w:pStyle w:val="Heading2"/>
-        <w:rPr>
-          <w:lang w:val="en-US"/>
-        </w:rPr>
-      </w:pPr>
-      <w:bookmarkStart w:id="28" w:name="_Toc102744229"/>
-      <w:r>
-        <w:rPr>
-          <w:lang w:val="en-US"/>
-        </w:rPr>
-        <w:t>Controls</w:t>
-      </w:r>
-      <w:bookmarkEnd w:id="28"/>
-    </w:p>
-    <w:p>
-      <w:pPr>
-        <w:pStyle w:val="ListParagraph"/>
-        <w:numPr>
-          <w:ilvl w:val="0"/>
-          <w:numId w:val="43"/>
-        </w:numPr>
-        <w:rPr>
-          <w:lang w:val="en-US"/>
-        </w:rPr>
-      </w:pPr>
-      <w:r>
-        <w:rPr>
-          <w:lang w:val="en-US"/>
-        </w:rPr>
-        <w:t>[</w:t>
-      </w:r>
-      <w:r>
-        <w:rPr>
-          <w:lang w:val="en-US"/>
-        </w:rPr>
-        <w:t xml:space="preserve">Arrow keys/WASD </w:t>
-      </w:r>
-      <w:r>
-        <w:rPr>
-          <w:lang w:val="en-US"/>
-        </w:rPr>
-        <w:t>]</w:t>
-      </w:r>
-      <w:r>
-        <w:rPr>
-          <w:lang w:val="en-US"/>
-        </w:rPr>
-        <w:t xml:space="preserve"> – </w:t>
-      </w:r>
-      <w:r>
-        <w:rPr>
-          <w:lang w:val="en-US"/>
-        </w:rPr>
-        <w:t xml:space="preserve"> Move</w:t>
-      </w:r>
-    </w:p>
-    <w:p>
-      <w:pPr>
-        <w:pStyle w:val="ListParagraph"/>
-        <w:numPr>
-          <w:ilvl w:val="0"/>
-          <w:numId w:val="43"/>
-        </w:numPr>
-        <w:rPr>
-          <w:lang w:val="en-US"/>
-        </w:rPr>
-      </w:pPr>
-      <w:r>
-        <w:rPr>
-          <w:lang w:val="en-US"/>
-        </w:rPr>
-        <w:t>[</w:t>
-      </w:r>
-      <w:r>
-        <w:rPr>
-          <w:lang w:val="en-US"/>
-        </w:rPr>
-        <w:t>Z</w:t>
-      </w:r>
-      <w:r>
-        <w:rPr>
-          <w:lang w:val="en-US"/>
-        </w:rPr>
-        <w:t>]</w:t>
-      </w:r>
-      <w:r>
-        <w:rPr>
-          <w:lang w:val="en-US"/>
-        </w:rPr>
-        <w:t xml:space="preserve"> – OK/Shoot</w:t>
-      </w:r>
-    </w:p>
-    <w:p>
-      <w:pPr>
-        <w:pStyle w:val="ListParagraph"/>
-        <w:numPr>
-          <w:ilvl w:val="0"/>
-          <w:numId w:val="43"/>
-        </w:numPr>
-        <w:rPr>
-          <w:lang w:val="en-US"/>
-        </w:rPr>
-      </w:pPr>
-      <w:r>
-        <w:rPr>
-          <w:lang w:val="en-US"/>
-        </w:rPr>
-        <w:t>[</w:t>
-      </w:r>
-      <w:r>
-        <w:rPr>
-          <w:lang w:val="en-US"/>
-        </w:rPr>
-        <w:t>X</w:t>
-      </w:r>
-      <w:r>
-        <w:rPr>
-          <w:lang w:val="en-US"/>
-        </w:rPr>
-        <w:t>]</w:t>
-      </w:r>
-      <w:r>
-        <w:rPr>
-          <w:lang w:val="en-US"/>
-        </w:rPr>
-        <w:t xml:space="preserve"> – Special attack</w:t>
-      </w:r>
-    </w:p>
-    <w:p>
-      <w:pPr>
-        <w:pStyle w:val="ListParagraph"/>
-        <w:numPr>
-          <w:ilvl w:val="0"/>
-          <w:numId w:val="43"/>
-        </w:numPr>
-        <w:rPr>
-          <w:lang w:val="en-US"/>
-        </w:rPr>
-      </w:pPr>
-      <w:r>
-        <w:rPr>
-          <w:lang w:val="en-US"/>
-        </w:rPr>
-        <w:t>[</w:t>
-      </w:r>
-      <w:r>
-        <w:rPr>
-          <w:lang w:val="en-US"/>
-        </w:rPr>
-        <w:t>Shift</w:t>
-      </w:r>
-      <w:r>
-        <w:rPr>
-          <w:lang w:val="en-US"/>
-        </w:rPr>
-        <w:t>]</w:t>
-      </w:r>
-      <w:r>
-        <w:rPr>
-          <w:lang w:val="en-US"/>
-        </w:rPr>
-        <w:t xml:space="preserve"> – Focus/Night mode</w:t>
-      </w:r>
-    </w:p>
-    <w:p>
-      <w:pPr>
-        <w:pStyle w:val="ListParagraph"/>
-        <w:numPr>
-          <w:ilvl w:val="0"/>
-          <w:numId w:val="43"/>
-        </w:numPr>
-        <w:rPr>
-          <w:lang w:val="en-US"/>
-        </w:rPr>
-      </w:pPr>
-      <w:r>
-        <w:rPr>
-          <w:lang w:val="en-US"/>
-        </w:rPr>
-        <w:t>[ESC]</w:t>
-      </w:r>
-      <w:r>
-        <w:rPr>
+      </w:pPr>
+      <w:bookmarkStart w:id="29" w:name="_Toc102744231"/>
+      <w:r>
+        <w:t>Goals for 0.1.0 (2016)</w:t>
+      </w:r>
+      <w:bookmarkEnd w:id="29"/>
+    </w:p>
+    <w:p>
+      <w:pPr>
+        <w:pStyle w:val="ListParagraph"/>
+        <w:numPr>
+          <w:ilvl w:val="0"/>
+          <w:numId w:val="29"/>
+        </w:numPr>
+        <w:rPr>
+          <w:lang w:val="en-US"/>
+        </w:rPr>
+      </w:pPr>
+      <w:r>
+        <w:rPr>
+          <w:lang w:val="en-US"/>
+        </w:rPr>
+        <w:t>User is able to play through the game (at least 1 stage)</w:t>
+      </w:r>
+    </w:p>
+    <w:p>
+      <w:pPr>
+        <w:pStyle w:val="ListParagraph"/>
+        <w:numPr>
+          <w:ilvl w:val="0"/>
+          <w:numId w:val="28"/>
+        </w:numPr>
+        <w:rPr>
+          <w:lang w:val="en-US"/>
+        </w:rPr>
+      </w:pPr>
+      <w:r>
+        <w:rPr>
+          <w:lang w:val="en-US"/>
+        </w:rPr>
+        <w:lastRenderedPageBreak/>
+        <w:t>Character selection screen</w:t>
+      </w:r>
+    </w:p>
+    <w:p>
+      <w:pPr>
+        <w:pStyle w:val="ListParagraph"/>
+        <w:numPr>
+          <w:ilvl w:val="0"/>
+          <w:numId w:val="27"/>
+        </w:numPr>
+        <w:rPr>
+          <w:color w:val="FF0000"/>
+          <w:lang w:val="en-US"/>
+        </w:rPr>
+      </w:pPr>
+      <w:r>
+        <w:rPr>
+          <w:color w:val="FF0000"/>
+          <w:lang w:val="en-US"/>
+        </w:rPr>
+        <w:t>Local scoreboard</w:t>
+      </w:r>
+      <w:r>
+        <w:rPr>
+          <w:color w:val="FF0000"/>
           <w:lang w:val="en-US"/>
         </w:rPr>
         <w:t xml:space="preserve"> </w:t>
       </w:r>
-      <w:r>
-        <w:rPr>
-          <w:lang w:val="en-US"/>
-        </w:rPr>
-        <w:t>– Pause Menu / Back out of menu</w:t>
-      </w:r>
-    </w:p>
-    <w:p>
-      <w:pPr>
-        <w:pStyle w:val="ListParagraph"/>
-        <w:rPr>
-          <w:lang w:val="en-US"/>
-        </w:rPr>
-      </w:pPr>
-    </w:p>
-    <w:p>
-      <w:pPr>
-        <w:rPr>
-          <w:lang w:val="en-US"/>
-        </w:rPr>
-      </w:pPr>
-    </w:p>
-    <w:p>
-      <w:pPr>
-        <w:pStyle w:val="Heading1"/>
-        <w:rPr>
-          <w:sz w:val="48"/>
-        </w:rPr>
-      </w:pPr>
-      <w:bookmarkStart w:id="29" w:name="_Toc102744230"/>
-      <w:r>
-        <w:rPr>
-          <w:sz w:val="48"/>
-        </w:rPr>
-        <w:lastRenderedPageBreak/>
-        <w:t>Development</w:t>
-      </w:r>
-      <w:bookmarkEnd w:id="29"/>
+    </w:p>
+    <w:p>
+      <w:pPr>
+        <w:pStyle w:val="ListParagraph"/>
+        <w:numPr>
+          <w:ilvl w:val="0"/>
+          <w:numId w:val="27"/>
+        </w:numPr>
+        <w:rPr>
+          <w:color w:val="FF0000"/>
+          <w:lang w:val="en-US"/>
+        </w:rPr>
+      </w:pPr>
+      <w:r>
+        <w:rPr>
+          <w:color w:val="FF0000"/>
+          <w:lang w:val="en-US"/>
+        </w:rPr>
+        <w:t>Options menu</w:t>
+      </w:r>
+    </w:p>
+    <w:p>
+      <w:pPr>
+        <w:pStyle w:val="ListParagraph"/>
+        <w:numPr>
+          <w:ilvl w:val="0"/>
+          <w:numId w:val="47"/>
+        </w:numPr>
+        <w:rPr>
+          <w:lang w:val="en-US"/>
+        </w:rPr>
+      </w:pPr>
+      <w:r>
+        <w:rPr>
+          <w:lang w:val="en-US"/>
+        </w:rPr>
+        <w:t>Stage ending</w:t>
+      </w:r>
+    </w:p>
+    <w:p>
+      <w:pPr>
+        <w:pStyle w:val="ListParagraph"/>
+        <w:numPr>
+          <w:ilvl w:val="0"/>
+          <w:numId w:val="30"/>
+        </w:numPr>
+        <w:rPr>
+          <w:lang w:val="en-US"/>
+        </w:rPr>
+      </w:pPr>
+      <w:r>
+        <w:rPr>
+          <w:lang w:val="en-US"/>
+        </w:rPr>
+        <w:t>Mid-bosses</w:t>
+      </w:r>
+    </w:p>
+    <w:p>
+      <w:pPr>
+        <w:pStyle w:val="ListParagraph"/>
+        <w:numPr>
+          <w:ilvl w:val="0"/>
+          <w:numId w:val="34"/>
+        </w:numPr>
+        <w:rPr>
+          <w:lang w:val="en-US"/>
+        </w:rPr>
+      </w:pPr>
+      <w:r>
+        <w:rPr>
+          <w:lang w:val="en-US"/>
+        </w:rPr>
+        <w:t>Pause menu</w:t>
+      </w:r>
     </w:p>
     <w:p>
       <w:pPr>
         <w:pStyle w:val="Heading2"/>
       </w:pPr>
-    </w:p>
-    <w:p>
-      <w:pPr>
-        <w:pStyle w:val="Heading2"/>
-      </w:pPr>
-      <w:bookmarkStart w:id="30" w:name="_Toc102744231"/>
-      <w:r>
-        <w:t>Goals for 0.1.0 (2016)</w:t>
+      <w:bookmarkStart w:id="30" w:name="_Toc102744232"/>
+      <w:r>
+        <w:t>Goals for 0.2.0 (2022)</w:t>
       </w:r>
       <w:bookmarkEnd w:id="30"/>
-    </w:p>
-    <w:p>
-      <w:pPr>
-        <w:pStyle w:val="ListParagraph"/>
-        <w:numPr>
-          <w:ilvl w:val="0"/>
-          <w:numId w:val="29"/>
-        </w:numPr>
-        <w:rPr>
-          <w:lang w:val="en-US"/>
-        </w:rPr>
-      </w:pPr>
-      <w:r>
-        <w:rPr>
-          <w:lang w:val="en-US"/>
-        </w:rPr>
-        <w:t>User is able to play through the game (at least 1 stage)</w:t>
-      </w:r>
-    </w:p>
-    <w:p>
-      <w:pPr>
-        <w:pStyle w:val="ListParagraph"/>
-        <w:numPr>
-          <w:ilvl w:val="0"/>
-          <w:numId w:val="28"/>
-        </w:numPr>
-        <w:rPr>
-          <w:lang w:val="en-US"/>
-        </w:rPr>
-      </w:pPr>
-      <w:r>
-        <w:rPr>
-          <w:lang w:val="en-US"/>
-        </w:rPr>
-        <w:t>Character selection screen</w:t>
-      </w:r>
-    </w:p>
-    <w:p>
-      <w:pPr>
-        <w:pStyle w:val="ListParagraph"/>
-        <w:numPr>
-          <w:ilvl w:val="0"/>
-          <w:numId w:val="27"/>
-        </w:numPr>
-        <w:rPr>
-          <w:color w:val="FF0000"/>
-          <w:lang w:val="en-US"/>
-        </w:rPr>
-      </w:pPr>
-      <w:r>
-        <w:rPr>
-          <w:color w:val="FF0000"/>
-          <w:lang w:val="en-US"/>
-        </w:rPr>
-        <w:t>Local scoreboard</w:t>
-      </w:r>
-      <w:r>
-        <w:rPr>
-          <w:color w:val="FF0000"/>
-          <w:lang w:val="en-US"/>
-        </w:rPr>
-        <w:t xml:space="preserve"> </w:t>
-      </w:r>
-    </w:p>
-    <w:p>
-      <w:pPr>
-        <w:pStyle w:val="ListParagraph"/>
-        <w:numPr>
-          <w:ilvl w:val="0"/>
-          <w:numId w:val="27"/>
-        </w:numPr>
-        <w:rPr>
-          <w:color w:val="FF0000"/>
-          <w:lang w:val="en-US"/>
-        </w:rPr>
-      </w:pPr>
-      <w:r>
-        <w:rPr>
-          <w:color w:val="FF0000"/>
-          <w:lang w:val="en-US"/>
-        </w:rPr>
-        <w:t>Options menu</w:t>
-      </w:r>
-    </w:p>
-    <w:p>
-      <w:pPr>
-        <w:pStyle w:val="ListParagraph"/>
-        <w:numPr>
-          <w:ilvl w:val="0"/>
-          <w:numId w:val="47"/>
-        </w:numPr>
-        <w:rPr>
-          <w:lang w:val="en-US"/>
-        </w:rPr>
-      </w:pPr>
-      <w:r>
-        <w:rPr>
-          <w:lang w:val="en-US"/>
-        </w:rPr>
-        <w:t>Stage ending</w:t>
-      </w:r>
-    </w:p>
-    <w:p>
-      <w:pPr>
-        <w:pStyle w:val="ListParagraph"/>
-        <w:numPr>
-          <w:ilvl w:val="0"/>
-          <w:numId w:val="30"/>
-        </w:numPr>
-        <w:rPr>
-          <w:lang w:val="en-US"/>
-        </w:rPr>
-      </w:pPr>
-      <w:r>
-        <w:rPr>
-          <w:lang w:val="en-US"/>
-        </w:rPr>
-        <w:t>Mid-bosses</w:t>
-      </w:r>
-    </w:p>
-    <w:p>
-      <w:pPr>
-        <w:pStyle w:val="ListParagraph"/>
-        <w:numPr>
-          <w:ilvl w:val="0"/>
-          <w:numId w:val="34"/>
-        </w:numPr>
-        <w:rPr>
-          <w:lang w:val="en-US"/>
-        </w:rPr>
-      </w:pPr>
-      <w:r>
-        <w:rPr>
-          <w:lang w:val="en-US"/>
-        </w:rPr>
-        <w:t>Pause menu</w:t>
-      </w:r>
-    </w:p>
-    <w:p>
-      <w:pPr>
-        <w:pStyle w:val="Heading2"/>
-      </w:pPr>
-      <w:bookmarkStart w:id="31" w:name="_Toc102744232"/>
-      <w:r>
-        <w:t>Goals for 0.2.0 (2022)</w:t>
-      </w:r>
-      <w:bookmarkEnd w:id="31"/>
     </w:p>
     <w:p>
       <w:pPr>
@@ -6451,7 +6497,7 @@
           <w:lang w:val="en-US"/>
         </w:rPr>
       </w:pPr>
-      <w:bookmarkStart w:id="32" w:name="_Toc102744233"/>
+      <w:bookmarkStart w:id="31" w:name="_Toc102744233"/>
       <w:r>
         <w:rPr>
           <w:sz w:val="36"/>
@@ -6467,7 +6513,7 @@
         </w:rPr>
         <w:t>3</w:t>
       </w:r>
-      <w:bookmarkEnd w:id="32"/>
+      <w:bookmarkEnd w:id="31"/>
     </w:p>
     <w:p>
       <w:pPr>
@@ -6769,7 +6815,23 @@
           <w:highlight w:val="yellow"/>
           <w:lang w:val="en-US"/>
         </w:rPr>
-        <w:t>fix boss2 spider cluster pattern</w:t>
+        <w:t xml:space="preserve">restore </w:t>
+      </w:r>
+      <w:proofErr w:type="spellStart"/>
+      <w:r>
+        <w:rPr>
+          <w:highlight w:val="yellow"/>
+          <w:lang w:val="en-US"/>
+        </w:rPr>
+        <w:t>pacman</w:t>
+      </w:r>
+      <w:proofErr w:type="spellEnd"/>
+      <w:r>
+        <w:rPr>
+          <w:highlight w:val="yellow"/>
+          <w:lang w:val="en-US"/>
+        </w:rPr>
+        <w:t xml:space="preserve"> pattern (not even close to be finished)</w:t>
       </w:r>
     </w:p>
     <w:p>
@@ -7130,6 +7192,69 @@
           <w:lang w:val="en-US"/>
         </w:rPr>
       </w:pPr>
+      <w:proofErr w:type="gramStart"/>
+      <w:r>
+        <w:rPr>
+          <w:highlight w:val="yellow"/>
+          <w:lang w:val="en-US"/>
+        </w:rPr>
+        <w:t>the</w:t>
+      </w:r>
+      <w:proofErr w:type="gramEnd"/>
+      <w:r>
+        <w:rPr>
+          <w:highlight w:val="yellow"/>
+          <w:lang w:val="en-US"/>
+        </w:rPr>
+        <w:t xml:space="preserve"> play area is covered by the </w:t>
+      </w:r>
+      <w:proofErr w:type="spellStart"/>
+      <w:r>
+        <w:rPr>
+          <w:highlight w:val="yellow"/>
+          <w:lang w:val="en-US"/>
+        </w:rPr>
+        <w:t>ui</w:t>
+      </w:r>
+      <w:proofErr w:type="spellEnd"/>
+      <w:r>
+        <w:rPr>
+          <w:highlight w:val="yellow"/>
+          <w:lang w:val="en-US"/>
+        </w:rPr>
+        <w:t xml:space="preserve"> in the editor. If I move the stage all the coordinates go to shit. Either move it + add an offset to every </w:t>
+      </w:r>
+      <w:proofErr w:type="spellStart"/>
+      <w:r>
+        <w:rPr>
+          <w:highlight w:val="yellow"/>
+          <w:lang w:val="en-US"/>
+        </w:rPr>
+        <w:t>pos</w:t>
+      </w:r>
+      <w:proofErr w:type="spellEnd"/>
+      <w:r>
+        <w:rPr>
+          <w:highlight w:val="yellow"/>
+          <w:lang w:val="en-US"/>
+        </w:rPr>
+        <w:t xml:space="preserve"> or live with it</w:t>
+      </w:r>
+      <w:bookmarkStart w:id="32" w:name="_GoBack"/>
+      <w:bookmarkEnd w:id="32"/>
+    </w:p>
+    <w:p>
+      <w:pPr>
+        <w:pStyle w:val="ListParagraph"/>
+        <w:numPr>
+          <w:ilvl w:val="0"/>
+          <w:numId w:val="6"/>
+        </w:numPr>
+        <w:rPr>
+          <w:highlight w:val="yellow"/>
+          <w:lang w:val="en-US"/>
+        </w:rPr>
+      </w:pPr>
       <w:r>
         <w:rPr>
           <w:highlight w:val="yellow"/>
@@ -7367,964 +7492,963 @@
         <w:rPr>
           <w:lang w:val="en-US"/>
         </w:rPr>
+        <w:t>NOTES</w:t>
+      </w:r>
+      <w:bookmarkEnd w:id="33"/>
+    </w:p>
+    <w:p>
+      <w:pPr>
+        <w:pStyle w:val="ListParagraph"/>
+        <w:numPr>
+          <w:ilvl w:val="0"/>
+          <w:numId w:val="42"/>
+        </w:numPr>
+        <w:rPr>
+          <w:lang w:val="en-US"/>
+        </w:rPr>
+      </w:pPr>
+      <w:r>
+        <w:rPr>
+          <w:lang w:val="en-US"/>
+        </w:rPr>
+        <w:t xml:space="preserve">Refrain from creating </w:t>
+      </w:r>
+      <w:proofErr w:type="spellStart"/>
+      <w:r>
+        <w:rPr>
+          <w:lang w:val="en-US"/>
+        </w:rPr>
+        <w:t>monobehaviours</w:t>
+      </w:r>
+      <w:proofErr w:type="spellEnd"/>
+      <w:r>
+        <w:rPr>
+          <w:lang w:val="en-US"/>
+        </w:rPr>
+        <w:t xml:space="preserve"> with “new”</w:t>
+      </w:r>
+    </w:p>
+    <w:p>
+      <w:pPr>
+        <w:pStyle w:val="ListParagraph"/>
+        <w:numPr>
+          <w:ilvl w:val="0"/>
+          <w:numId w:val="42"/>
+        </w:numPr>
+        <w:rPr>
+          <w:lang w:val="en-US"/>
+        </w:rPr>
+      </w:pPr>
+      <w:r>
+        <w:rPr>
+          <w:lang w:val="en-US"/>
+        </w:rPr>
+        <w:t>Sprite color can’t be controlled by renderer</w:t>
+      </w:r>
+    </w:p>
+    <w:p>
+      <w:pPr>
+        <w:pStyle w:val="ListParagraph"/>
+        <w:numPr>
+          <w:ilvl w:val="0"/>
+          <w:numId w:val="42"/>
+        </w:numPr>
+        <w:rPr>
+          <w:lang w:val="en-US"/>
+        </w:rPr>
+      </w:pPr>
+      <w:r>
+        <w:rPr>
+          <w:lang w:val="en-US"/>
+        </w:rPr>
+        <w:t>Unity limits fps by default</w:t>
+      </w:r>
+    </w:p>
+    <w:p>
+      <w:pPr>
+        <w:pStyle w:val="ListParagraph"/>
+        <w:numPr>
+          <w:ilvl w:val="0"/>
+          <w:numId w:val="42"/>
+        </w:numPr>
+        <w:rPr>
+          <w:lang w:val="en-US"/>
+        </w:rPr>
+      </w:pPr>
+      <w:r>
+        <w:rPr>
+          <w:lang w:val="en-US"/>
+        </w:rPr>
+        <w:t>Remember to change score</w:t>
+      </w:r>
+      <w:r>
+        <w:rPr>
+          <w:lang w:val="en-US"/>
+        </w:rPr>
+        <w:t>/options</w:t>
+      </w:r>
+      <w:r>
+        <w:rPr>
+          <w:lang w:val="en-US"/>
+        </w:rPr>
+        <w:t xml:space="preserve"> save</w:t>
+      </w:r>
+      <w:r>
+        <w:rPr>
+          <w:lang w:val="en-US"/>
+        </w:rPr>
+        <w:t>/load</w:t>
+      </w:r>
+      <w:r>
+        <w:rPr>
+          <w:lang w:val="en-US"/>
+        </w:rPr>
+        <w:t xml:space="preserve"> path</w:t>
+      </w:r>
+    </w:p>
+    <w:p>
+      <w:pPr>
+        <w:pStyle w:val="Heading2"/>
+        <w:rPr>
+          <w:sz w:val="36"/>
+          <w:lang w:val="en-US"/>
+        </w:rPr>
+      </w:pPr>
+      <w:bookmarkStart w:id="34" w:name="_Toc102744235"/>
+      <w:r>
+        <w:rPr>
+          <w:sz w:val="36"/>
+          <w:lang w:val="en-US"/>
+        </w:rPr>
+        <w:t>Diary</w:t>
+      </w:r>
+      <w:bookmarkEnd w:id="34"/>
+    </w:p>
+    <w:p>
+      <w:pPr>
+        <w:rPr>
+          <w:lang w:val="en-US"/>
+        </w:rPr>
+      </w:pPr>
+    </w:p>
+    <w:p>
+      <w:pPr>
+        <w:pStyle w:val="Heading3"/>
+        <w:rPr>
+          <w:sz w:val="32"/>
+          <w:lang w:val="en-US"/>
+        </w:rPr>
+      </w:pPr>
+      <w:bookmarkStart w:id="35" w:name="_Toc102744236"/>
+      <w:r>
+        <w:rPr>
+          <w:sz w:val="32"/>
+          <w:lang w:val="en-US"/>
+        </w:rPr>
+        <w:t xml:space="preserve">0.0.1 - </w:t>
+      </w:r>
+      <w:r>
+        <w:rPr>
+          <w:sz w:val="32"/>
+          <w:lang w:val="en-US"/>
+        </w:rPr>
+        <w:t>0.</w:t>
+      </w:r>
+      <w:r>
+        <w:rPr>
+          <w:sz w:val="32"/>
+          <w:lang w:val="en-US"/>
+        </w:rPr>
+        <w:t>1.0</w:t>
+      </w:r>
+      <w:bookmarkEnd w:id="35"/>
+    </w:p>
+    <w:p>
+      <w:pPr>
+        <w:pStyle w:val="ListParagraph"/>
+        <w:numPr>
+          <w:ilvl w:val="0"/>
+          <w:numId w:val="1"/>
+        </w:numPr>
+        <w:rPr>
+          <w:lang w:val="en-US"/>
+        </w:rPr>
+      </w:pPr>
+      <w:r>
+        <w:rPr>
+          <w:lang w:val="en-US"/>
+        </w:rPr>
+        <w:t>Player movement inside the play area</w:t>
+      </w:r>
+    </w:p>
+    <w:p>
+      <w:pPr>
+        <w:pStyle w:val="ListParagraph"/>
+        <w:numPr>
+          <w:ilvl w:val="0"/>
+          <w:numId w:val="1"/>
+        </w:numPr>
+        <w:rPr>
+          <w:lang w:val="en-US"/>
+        </w:rPr>
+      </w:pPr>
+      <w:r>
+        <w:rPr>
+          <w:lang w:val="en-US"/>
+        </w:rPr>
+        <w:t>Player single projectile shooting</w:t>
+      </w:r>
+    </w:p>
+    <w:p>
+      <w:pPr>
+        <w:pStyle w:val="ListParagraph"/>
+        <w:numPr>
+          <w:ilvl w:val="0"/>
+          <w:numId w:val="1"/>
+        </w:numPr>
+        <w:rPr>
+          <w:lang w:val="en-US"/>
+        </w:rPr>
+      </w:pPr>
+      <w:r>
+        <w:rPr>
+          <w:lang w:val="en-US"/>
+        </w:rPr>
+        <w:t>Player special attack system (kills everything hostile on screen)</w:t>
+      </w:r>
+    </w:p>
+    <w:p>
+      <w:pPr>
+        <w:pStyle w:val="ListParagraph"/>
+        <w:numPr>
+          <w:ilvl w:val="0"/>
+          <w:numId w:val="1"/>
+        </w:numPr>
+        <w:rPr>
+          <w:lang w:val="en-US"/>
+        </w:rPr>
+      </w:pPr>
+      <w:r>
+        <w:rPr>
+          <w:lang w:val="en-US"/>
+        </w:rPr>
+        <w:t>Player hit detection, lives, life reduction</w:t>
+      </w:r>
+    </w:p>
+    <w:p>
+      <w:pPr>
+        <w:pStyle w:val="ListParagraph"/>
+        <w:numPr>
+          <w:ilvl w:val="0"/>
+          <w:numId w:val="1"/>
+        </w:numPr>
+        <w:rPr>
+          <w:lang w:val="en-US"/>
+        </w:rPr>
+      </w:pPr>
+      <w:r>
+        <w:rPr>
+          <w:lang w:val="en-US"/>
+        </w:rPr>
+        <w:t>Player invulnerability function and animating</w:t>
+      </w:r>
+    </w:p>
+    <w:p>
+      <w:pPr>
+        <w:pStyle w:val="ListParagraph"/>
+        <w:numPr>
+          <w:ilvl w:val="0"/>
+          <w:numId w:val="1"/>
+        </w:numPr>
+        <w:rPr>
+          <w:lang w:val="en-US"/>
+        </w:rPr>
+      </w:pPr>
+      <w:proofErr w:type="spellStart"/>
+      <w:r>
+        <w:rPr>
+          <w:lang w:val="en-US"/>
+        </w:rPr>
+        <w:t>Gameover</w:t>
+      </w:r>
+      <w:proofErr w:type="spellEnd"/>
+      <w:r>
+        <w:rPr>
+          <w:lang w:val="en-US"/>
+        </w:rPr>
+        <w:t xml:space="preserve"> handler on player die</w:t>
+      </w:r>
+    </w:p>
+    <w:p>
+      <w:pPr>
+        <w:pStyle w:val="ListParagraph"/>
+        <w:numPr>
+          <w:ilvl w:val="0"/>
+          <w:numId w:val="1"/>
+        </w:numPr>
+        <w:rPr>
+          <w:lang w:val="en-US"/>
+        </w:rPr>
+      </w:pPr>
+      <w:r>
+        <w:rPr>
+          <w:lang w:val="en-US"/>
+        </w:rPr>
+        <w:t xml:space="preserve">Restart function on </w:t>
+      </w:r>
+      <w:proofErr w:type="spellStart"/>
+      <w:r>
+        <w:rPr>
+          <w:lang w:val="en-US"/>
+        </w:rPr>
+        <w:t>gameover</w:t>
+      </w:r>
+      <w:proofErr w:type="spellEnd"/>
+    </w:p>
+    <w:p>
+      <w:pPr>
+        <w:pStyle w:val="ListParagraph"/>
+        <w:numPr>
+          <w:ilvl w:val="0"/>
+          <w:numId w:val="1"/>
+        </w:numPr>
+        <w:rPr>
+          <w:lang w:val="en-US"/>
+        </w:rPr>
+      </w:pPr>
+      <w:r>
+        <w:rPr>
+          <w:lang w:val="en-US"/>
+        </w:rPr>
+        <w:t xml:space="preserve">Enemy </w:t>
+      </w:r>
+      <w:proofErr w:type="spellStart"/>
+      <w:r>
+        <w:rPr>
+          <w:lang w:val="en-US"/>
+        </w:rPr>
+        <w:t>spawner</w:t>
+      </w:r>
+      <w:proofErr w:type="spellEnd"/>
+      <w:r>
+        <w:rPr>
+          <w:lang w:val="en-US"/>
+        </w:rPr>
+        <w:t xml:space="preserve"> and wave timer handler</w:t>
+      </w:r>
+    </w:p>
+    <w:p>
+      <w:pPr>
+        <w:pStyle w:val="ListParagraph"/>
+        <w:numPr>
+          <w:ilvl w:val="0"/>
+          <w:numId w:val="1"/>
+        </w:numPr>
+        <w:rPr>
+          <w:lang w:val="en-US"/>
+        </w:rPr>
+      </w:pPr>
+      <w:r>
+        <w:rPr>
+          <w:lang w:val="en-US"/>
+        </w:rPr>
+        <w:t>Stage timer</w:t>
+      </w:r>
+    </w:p>
+    <w:p>
+      <w:pPr>
+        <w:pStyle w:val="ListParagraph"/>
+        <w:numPr>
+          <w:ilvl w:val="0"/>
+          <w:numId w:val="1"/>
+        </w:numPr>
+        <w:rPr>
+          <w:lang w:val="en-US"/>
+        </w:rPr>
+      </w:pPr>
+      <w:r>
+        <w:rPr>
+          <w:lang w:val="en-US"/>
+        </w:rPr>
+        <w:t>Enemy movement with patterns</w:t>
+      </w:r>
+    </w:p>
+    <w:p>
+      <w:pPr>
+        <w:pStyle w:val="ListParagraph"/>
+        <w:numPr>
+          <w:ilvl w:val="0"/>
+          <w:numId w:val="1"/>
+        </w:numPr>
+        <w:rPr>
+          <w:lang w:val="en-US"/>
+        </w:rPr>
+      </w:pPr>
+      <w:r>
+        <w:rPr>
+          <w:lang w:val="en-US"/>
+        </w:rPr>
+        <w:t>2 Enemy bullet types (homing/</w:t>
+      </w:r>
+      <w:proofErr w:type="spellStart"/>
+      <w:r>
+        <w:rPr>
+          <w:lang w:val="en-US"/>
+        </w:rPr>
+        <w:t>nothoming</w:t>
+      </w:r>
+      <w:proofErr w:type="spellEnd"/>
+      <w:r>
+        <w:rPr>
+          <w:lang w:val="en-US"/>
+        </w:rPr>
+        <w:t>)</w:t>
+      </w:r>
+    </w:p>
+    <w:p>
+      <w:pPr>
+        <w:pStyle w:val="ListParagraph"/>
+        <w:numPr>
+          <w:ilvl w:val="0"/>
+          <w:numId w:val="1"/>
+        </w:numPr>
+        <w:rPr>
+          <w:lang w:val="en-US"/>
+        </w:rPr>
+      </w:pPr>
+      <w:r>
+        <w:rPr>
+          <w:lang w:val="en-US"/>
+        </w:rPr>
+        <w:t>2 Enemy bullet patterns (single, scaling circle pattern)</w:t>
+      </w:r>
+    </w:p>
+    <w:p>
+      <w:pPr>
+        <w:pStyle w:val="ListParagraph"/>
+        <w:numPr>
+          <w:ilvl w:val="0"/>
+          <w:numId w:val="1"/>
+        </w:numPr>
+        <w:rPr>
+          <w:lang w:val="en-US"/>
+        </w:rPr>
+      </w:pPr>
+      <w:r>
+        <w:rPr>
+          <w:lang w:val="en-US"/>
+        </w:rPr>
+        <w:t>Boss enemy derived from normal enemy</w:t>
+      </w:r>
+    </w:p>
+    <w:p>
+      <w:pPr>
+        <w:pStyle w:val="ListParagraph"/>
+        <w:numPr>
+          <w:ilvl w:val="0"/>
+          <w:numId w:val="1"/>
+        </w:numPr>
+        <w:rPr>
+          <w:lang w:val="en-US"/>
+        </w:rPr>
+      </w:pPr>
+      <w:r>
+        <w:rPr>
+          <w:lang w:val="en-US"/>
+        </w:rPr>
+        <w:t>2 boss phases that change according to health</w:t>
+      </w:r>
+    </w:p>
+    <w:p>
+      <w:pPr>
+        <w:pStyle w:val="ListParagraph"/>
+        <w:numPr>
+          <w:ilvl w:val="0"/>
+          <w:numId w:val="1"/>
+        </w:numPr>
+        <w:rPr>
+          <w:lang w:val="en-US"/>
+        </w:rPr>
+      </w:pPr>
+      <w:proofErr w:type="spellStart"/>
+      <w:r>
+        <w:rPr>
+          <w:lang w:val="en-US"/>
+        </w:rPr>
+        <w:t>Exp</w:t>
+      </w:r>
+      <w:proofErr w:type="spellEnd"/>
+      <w:r>
+        <w:rPr>
+          <w:lang w:val="en-US"/>
+        </w:rPr>
+        <w:t xml:space="preserve"> point objects created on enemy die</w:t>
+      </w:r>
+    </w:p>
+    <w:p>
+      <w:pPr>
+        <w:pStyle w:val="ListParagraph"/>
+        <w:numPr>
+          <w:ilvl w:val="0"/>
+          <w:numId w:val="1"/>
+        </w:numPr>
+        <w:rPr>
+          <w:lang w:val="en-US"/>
+        </w:rPr>
+      </w:pPr>
+      <w:proofErr w:type="spellStart"/>
+      <w:r>
+        <w:rPr>
+          <w:lang w:val="en-US"/>
+        </w:rPr>
+        <w:t>Exp</w:t>
+      </w:r>
+      <w:proofErr w:type="spellEnd"/>
+      <w:r>
+        <w:rPr>
+          <w:lang w:val="en-US"/>
+        </w:rPr>
+        <w:t xml:space="preserve"> point hit detection on player</w:t>
+      </w:r>
+    </w:p>
+    <w:p>
+      <w:pPr>
+        <w:pStyle w:val="ListParagraph"/>
+        <w:numPr>
+          <w:ilvl w:val="0"/>
+          <w:numId w:val="1"/>
+        </w:numPr>
+        <w:rPr>
+          <w:lang w:val="en-US"/>
+        </w:rPr>
+      </w:pPr>
+      <w:r>
+        <w:rPr>
+          <w:lang w:val="en-US"/>
+        </w:rPr>
+        <w:t xml:space="preserve">Player </w:t>
+      </w:r>
+      <w:proofErr w:type="spellStart"/>
+      <w:r>
+        <w:rPr>
+          <w:lang w:val="en-US"/>
+        </w:rPr>
+        <w:t>exp</w:t>
+      </w:r>
+      <w:proofErr w:type="spellEnd"/>
+      <w:r>
+        <w:rPr>
+          <w:lang w:val="en-US"/>
+        </w:rPr>
+        <w:t xml:space="preserve"> gain function</w:t>
+      </w:r>
+    </w:p>
+    <w:p>
+      <w:pPr>
+        <w:pStyle w:val="ListParagraph"/>
+        <w:numPr>
+          <w:ilvl w:val="0"/>
+          <w:numId w:val="2"/>
+        </w:numPr>
+        <w:rPr>
+          <w:lang w:val="en-US"/>
+        </w:rPr>
+      </w:pPr>
+      <w:r>
+        <w:rPr>
+          <w:lang w:val="en-US"/>
+        </w:rPr>
+        <w:t xml:space="preserve">Parallax tile </w:t>
+      </w:r>
+      <w:proofErr w:type="spellStart"/>
+      <w:r>
+        <w:rPr>
+          <w:lang w:val="en-US"/>
+        </w:rPr>
+        <w:t>scroller</w:t>
+      </w:r>
+      <w:proofErr w:type="spellEnd"/>
+    </w:p>
+    <w:p>
+      <w:pPr>
+        <w:pStyle w:val="ListParagraph"/>
+        <w:numPr>
+          <w:ilvl w:val="0"/>
+          <w:numId w:val="2"/>
+        </w:numPr>
+        <w:rPr>
+          <w:lang w:val="en-US"/>
+        </w:rPr>
+      </w:pPr>
+      <w:r>
+        <w:rPr>
+          <w:lang w:val="en-US"/>
+        </w:rPr>
+        <w:t xml:space="preserve">Sprite placeholders for </w:t>
+      </w:r>
+      <w:proofErr w:type="spellStart"/>
+      <w:r>
+        <w:rPr>
+          <w:lang w:val="en-US"/>
+        </w:rPr>
+        <w:t>player,enemy,playerProjectile,enemyProjectile,expPoint</w:t>
+      </w:r>
+      <w:proofErr w:type="spellEnd"/>
+    </w:p>
+    <w:p>
+      <w:pPr>
+        <w:pStyle w:val="ListParagraph"/>
+        <w:numPr>
+          <w:ilvl w:val="0"/>
+          <w:numId w:val="3"/>
+        </w:numPr>
+        <w:rPr>
+          <w:lang w:val="en-US"/>
+        </w:rPr>
+      </w:pPr>
+      <w:proofErr w:type="spellStart"/>
+      <w:r>
+        <w:rPr>
+          <w:lang w:val="en-US"/>
+        </w:rPr>
+        <w:t>MainMenu</w:t>
+      </w:r>
+      <w:proofErr w:type="spellEnd"/>
+      <w:r>
+        <w:rPr>
+          <w:lang w:val="en-US"/>
+        </w:rPr>
+        <w:t xml:space="preserve"> with title </w:t>
+      </w:r>
+      <w:proofErr w:type="spellStart"/>
+      <w:r>
+        <w:rPr>
+          <w:lang w:val="en-US"/>
+        </w:rPr>
+        <w:t>textholder</w:t>
+      </w:r>
+      <w:proofErr w:type="spellEnd"/>
+      <w:r>
+        <w:rPr>
+          <w:lang w:val="en-US"/>
+        </w:rPr>
+        <w:t xml:space="preserve"> and start button</w:t>
+      </w:r>
+    </w:p>
+    <w:p>
+      <w:pPr>
+        <w:pStyle w:val="ListParagraph"/>
+        <w:numPr>
+          <w:ilvl w:val="0"/>
+          <w:numId w:val="3"/>
+        </w:numPr>
+        <w:rPr>
+          <w:lang w:val="en-US"/>
+        </w:rPr>
+      </w:pPr>
+      <w:proofErr w:type="spellStart"/>
+      <w:r>
+        <w:rPr>
+          <w:lang w:val="en-US"/>
+        </w:rPr>
+        <w:t>GameOver</w:t>
+      </w:r>
+      <w:proofErr w:type="spellEnd"/>
+      <w:r>
+        <w:rPr>
+          <w:lang w:val="en-US"/>
+        </w:rPr>
+        <w:t xml:space="preserve"> screen with overlaid images and button to restart</w:t>
+      </w:r>
+    </w:p>
+    <w:p>
+      <w:pPr>
+        <w:pStyle w:val="ListParagraph"/>
+        <w:numPr>
+          <w:ilvl w:val="0"/>
+          <w:numId w:val="3"/>
+        </w:numPr>
+        <w:rPr>
+          <w:lang w:val="en-US"/>
+        </w:rPr>
+      </w:pPr>
+      <w:r>
+        <w:rPr>
+          <w:lang w:val="en-US"/>
+        </w:rPr>
+        <w:t>Player lives text indicator</w:t>
+      </w:r>
+    </w:p>
+    <w:p>
+      <w:pPr>
+        <w:pStyle w:val="ListParagraph"/>
+        <w:numPr>
+          <w:ilvl w:val="0"/>
+          <w:numId w:val="3"/>
+        </w:numPr>
+        <w:rPr>
+          <w:lang w:val="en-US"/>
+        </w:rPr>
+      </w:pPr>
+      <w:r>
+        <w:rPr>
+          <w:lang w:val="en-US"/>
+        </w:rPr>
+        <w:t xml:space="preserve">Player </w:t>
+      </w:r>
+      <w:proofErr w:type="spellStart"/>
+      <w:r>
+        <w:rPr>
+          <w:lang w:val="en-US"/>
+        </w:rPr>
+        <w:t>exp</w:t>
+      </w:r>
+      <w:proofErr w:type="spellEnd"/>
+      <w:r>
+        <w:rPr>
+          <w:lang w:val="en-US"/>
+        </w:rPr>
+        <w:t>/</w:t>
+      </w:r>
+      <w:proofErr w:type="spellStart"/>
+      <w:r>
+        <w:rPr>
+          <w:lang w:val="en-US"/>
+        </w:rPr>
+        <w:t>expCap</w:t>
+      </w:r>
+      <w:proofErr w:type="spellEnd"/>
+      <w:r>
+        <w:rPr>
+          <w:lang w:val="en-US"/>
+        </w:rPr>
+        <w:t xml:space="preserve"> text indicator</w:t>
+      </w:r>
+    </w:p>
+    <w:p>
+      <w:pPr>
+        <w:pStyle w:val="ListParagraph"/>
+        <w:numPr>
+          <w:ilvl w:val="0"/>
+          <w:numId w:val="3"/>
+        </w:numPr>
+        <w:rPr>
+          <w:lang w:val="en-US"/>
+        </w:rPr>
+      </w:pPr>
+      <w:r>
+        <w:rPr>
+          <w:lang w:val="en-US"/>
+        </w:rPr>
+        <w:t>Player special core image indicator</w:t>
+      </w:r>
+    </w:p>
+    <w:p>
+      <w:pPr>
+        <w:pStyle w:val="ListParagraph"/>
+        <w:numPr>
+          <w:ilvl w:val="0"/>
+          <w:numId w:val="3"/>
+        </w:numPr>
+        <w:rPr>
+          <w:lang w:val="en-US"/>
+        </w:rPr>
+      </w:pPr>
+      <w:r>
+        <w:rPr>
+          <w:lang w:val="en-US"/>
+        </w:rPr>
+        <w:t>Boss life slider indicator</w:t>
+      </w:r>
+    </w:p>
+    <w:p>
+      <w:pPr>
+        <w:pStyle w:val="ListParagraph"/>
+        <w:numPr>
+          <w:ilvl w:val="0"/>
+          <w:numId w:val="3"/>
+        </w:numPr>
+        <w:rPr>
+          <w:lang w:val="en-US"/>
+        </w:rPr>
+      </w:pPr>
+      <w:r>
+        <w:rPr>
+          <w:lang w:val="en-US"/>
+        </w:rPr>
+        <w:t>Stage timer text indicator</w:t>
+      </w:r>
+    </w:p>
+    <w:p>
+      <w:pPr>
+        <w:pStyle w:val="ListParagraph"/>
+        <w:numPr>
+          <w:ilvl w:val="0"/>
+          <w:numId w:val="3"/>
+        </w:numPr>
+        <w:rPr>
+          <w:lang w:val="en-US"/>
+        </w:rPr>
+      </w:pPr>
+      <w:r>
+        <w:rPr>
+          <w:lang w:val="en-US"/>
+        </w:rPr>
+        <w:t>Current stage text indicator on stage start</w:t>
+      </w:r>
+    </w:p>
+    <w:p>
+      <w:pPr>
+        <w:pStyle w:val="ListParagraph"/>
+        <w:numPr>
+          <w:ilvl w:val="0"/>
+          <w:numId w:val="3"/>
+        </w:numPr>
+      </w:pPr>
+      <w:r>
+        <w:t>Current wave text indicator</w:t>
+      </w:r>
+    </w:p>
+    <w:p>
+      <w:pPr>
+        <w:pStyle w:val="ListParagraph"/>
+        <w:numPr>
+          <w:ilvl w:val="0"/>
+          <w:numId w:val="3"/>
+        </w:numPr>
+        <w:rPr>
+          <w:lang w:val="en-US"/>
+        </w:rPr>
+      </w:pPr>
+      <w:r>
+        <w:rPr>
+          <w:lang w:val="en-US"/>
+        </w:rPr>
+        <w:t>Stage completed indicator on boss death</w:t>
+      </w:r>
+    </w:p>
+    <w:p>
+      <w:pPr>
+        <w:pStyle w:val="ListParagraph"/>
+        <w:numPr>
+          <w:ilvl w:val="0"/>
+          <w:numId w:val="3"/>
+        </w:numPr>
+        <w:rPr>
+          <w:lang w:val="en-US"/>
+        </w:rPr>
+      </w:pPr>
+      <w:r>
+        <w:rPr>
+          <w:lang w:val="en-US"/>
+        </w:rPr>
+        <w:t>Dialog UI</w:t>
+      </w:r>
+    </w:p>
+    <w:p>
+      <w:pPr>
+        <w:rPr>
+          <w:lang w:val="en-US"/>
+        </w:rPr>
+      </w:pPr>
+    </w:p>
+    <w:p>
+      <w:pPr>
+        <w:pStyle w:val="ListParagraph"/>
+        <w:numPr>
+          <w:ilvl w:val="0"/>
+          <w:numId w:val="4"/>
+        </w:numPr>
+        <w:rPr>
+          <w:lang w:val="en-US"/>
+        </w:rPr>
+      </w:pPr>
+      <w:r>
+        <w:rPr>
+          <w:lang w:val="en-US"/>
+        </w:rPr>
+        <w:t xml:space="preserve">Singleton </w:t>
+      </w:r>
+      <w:proofErr w:type="spellStart"/>
+      <w:r>
+        <w:rPr>
+          <w:lang w:val="en-US"/>
+        </w:rPr>
+        <w:t>gamecontroller</w:t>
+      </w:r>
+      <w:proofErr w:type="spellEnd"/>
+    </w:p>
+    <w:p>
+      <w:pPr>
+        <w:pStyle w:val="ListParagraph"/>
+        <w:numPr>
+          <w:ilvl w:val="0"/>
+          <w:numId w:val="4"/>
+        </w:numPr>
+        <w:rPr>
+          <w:lang w:val="en-US"/>
+        </w:rPr>
+      </w:pPr>
+      <w:r>
+        <w:rPr>
+          <w:lang w:val="en-US"/>
+        </w:rPr>
+        <w:t>Can switch between attack types</w:t>
+      </w:r>
+    </w:p>
+    <w:p>
+      <w:pPr>
+        <w:pStyle w:val="ListParagraph"/>
+        <w:numPr>
+          <w:ilvl w:val="0"/>
+          <w:numId w:val="4"/>
+        </w:numPr>
+        <w:rPr>
+          <w:lang w:val="en-US"/>
+        </w:rPr>
+      </w:pPr>
+      <w:r>
+        <w:rPr>
+          <w:lang w:val="en-US"/>
+        </w:rPr>
         <w:lastRenderedPageBreak/>
-        <w:t>NOTES</w:t>
-      </w:r>
-      <w:bookmarkEnd w:id="33"/>
-    </w:p>
-    <w:p>
-      <w:pPr>
-        <w:pStyle w:val="ListParagraph"/>
-        <w:numPr>
-          <w:ilvl w:val="0"/>
-          <w:numId w:val="42"/>
-        </w:numPr>
-        <w:rPr>
-          <w:lang w:val="en-US"/>
-        </w:rPr>
-      </w:pPr>
-      <w:r>
-        <w:rPr>
-          <w:lang w:val="en-US"/>
-        </w:rPr>
-        <w:t xml:space="preserve">Refrain from creating </w:t>
-      </w:r>
+        <w:t>Sound controller</w:t>
+      </w:r>
+    </w:p>
+    <w:p>
+      <w:pPr>
+        <w:pStyle w:val="ListParagraph"/>
+        <w:numPr>
+          <w:ilvl w:val="0"/>
+          <w:numId w:val="4"/>
+        </w:numPr>
+        <w:rPr>
+          <w:lang w:val="en-US"/>
+        </w:rPr>
+      </w:pPr>
+      <w:r>
+        <w:rPr>
+          <w:lang w:val="en-US"/>
+        </w:rPr>
+        <w:t>Stage initializes when navigating from main menu</w:t>
+      </w:r>
+    </w:p>
+    <w:p>
+      <w:pPr>
+        <w:pStyle w:val="ListParagraph"/>
+        <w:numPr>
+          <w:ilvl w:val="0"/>
+          <w:numId w:val="4"/>
+        </w:numPr>
+        <w:rPr>
+          <w:lang w:val="en-US"/>
+        </w:rPr>
+      </w:pPr>
       <w:proofErr w:type="spellStart"/>
       <w:r>
         <w:rPr>
           <w:lang w:val="en-US"/>
         </w:rPr>
-        <w:t>monobehaviours</w:t>
-      </w:r>
-      <w:proofErr w:type="spellEnd"/>
-      <w:r>
-        <w:rPr>
-          <w:lang w:val="en-US"/>
-        </w:rPr>
-        <w:t xml:space="preserve"> with “new”</w:t>
-      </w:r>
-    </w:p>
-    <w:p>
-      <w:pPr>
-        <w:pStyle w:val="ListParagraph"/>
-        <w:numPr>
-          <w:ilvl w:val="0"/>
-          <w:numId w:val="42"/>
-        </w:numPr>
-        <w:rPr>
-          <w:lang w:val="en-US"/>
-        </w:rPr>
-      </w:pPr>
-      <w:r>
-        <w:rPr>
-          <w:lang w:val="en-US"/>
-        </w:rPr>
-        <w:t>Sprite color can’t be controlled by renderer</w:t>
-      </w:r>
-    </w:p>
-    <w:p>
-      <w:pPr>
-        <w:pStyle w:val="ListParagraph"/>
-        <w:numPr>
-          <w:ilvl w:val="0"/>
-          <w:numId w:val="42"/>
-        </w:numPr>
-        <w:rPr>
-          <w:lang w:val="en-US"/>
-        </w:rPr>
-      </w:pPr>
-      <w:r>
-        <w:rPr>
-          <w:lang w:val="en-US"/>
-        </w:rPr>
-        <w:t>Unity limits fps by default</w:t>
-      </w:r>
-    </w:p>
-    <w:p>
-      <w:pPr>
-        <w:pStyle w:val="ListParagraph"/>
-        <w:numPr>
-          <w:ilvl w:val="0"/>
-          <w:numId w:val="42"/>
-        </w:numPr>
-        <w:rPr>
-          <w:lang w:val="en-US"/>
-        </w:rPr>
-      </w:pPr>
-      <w:r>
-        <w:rPr>
-          <w:lang w:val="en-US"/>
-        </w:rPr>
-        <w:t>Remember to change score</w:t>
-      </w:r>
-      <w:r>
-        <w:rPr>
-          <w:lang w:val="en-US"/>
-        </w:rPr>
-        <w:t>/options</w:t>
-      </w:r>
-      <w:r>
-        <w:rPr>
-          <w:lang w:val="en-US"/>
-        </w:rPr>
-        <w:t xml:space="preserve"> save</w:t>
-      </w:r>
-      <w:r>
-        <w:rPr>
-          <w:lang w:val="en-US"/>
-        </w:rPr>
-        <w:t>/load</w:t>
-      </w:r>
-      <w:r>
-        <w:rPr>
-          <w:lang w:val="en-US"/>
-        </w:rPr>
-        <w:t xml:space="preserve"> path</w:t>
-      </w:r>
-    </w:p>
-    <w:p>
-      <w:pPr>
-        <w:pStyle w:val="Heading2"/>
-        <w:rPr>
-          <w:sz w:val="36"/>
-          <w:lang w:val="en-US"/>
-        </w:rPr>
-      </w:pPr>
-      <w:bookmarkStart w:id="34" w:name="_Toc102744235"/>
-      <w:r>
-        <w:rPr>
-          <w:sz w:val="36"/>
-          <w:lang w:val="en-US"/>
-        </w:rPr>
-        <w:t>Diary</w:t>
-      </w:r>
-      <w:bookmarkEnd w:id="34"/>
-    </w:p>
-    <w:p>
-      <w:pPr>
-        <w:rPr>
-          <w:lang w:val="en-US"/>
-        </w:rPr>
-      </w:pPr>
-    </w:p>
-    <w:p>
-      <w:pPr>
-        <w:pStyle w:val="Heading3"/>
-        <w:rPr>
-          <w:sz w:val="32"/>
-          <w:lang w:val="en-US"/>
-        </w:rPr>
-      </w:pPr>
-      <w:bookmarkStart w:id="35" w:name="_Toc102744236"/>
-      <w:r>
-        <w:rPr>
-          <w:sz w:val="32"/>
-          <w:lang w:val="en-US"/>
-        </w:rPr>
-        <w:t xml:space="preserve">0.0.1 - </w:t>
-      </w:r>
-      <w:r>
-        <w:rPr>
-          <w:sz w:val="32"/>
-          <w:lang w:val="en-US"/>
-        </w:rPr>
-        <w:t>0.</w:t>
-      </w:r>
-      <w:r>
-        <w:rPr>
-          <w:sz w:val="32"/>
-          <w:lang w:val="en-US"/>
-        </w:rPr>
-        <w:t>1.0</w:t>
-      </w:r>
-      <w:bookmarkEnd w:id="35"/>
-    </w:p>
-    <w:p>
-      <w:pPr>
-        <w:pStyle w:val="ListParagraph"/>
-        <w:numPr>
-          <w:ilvl w:val="0"/>
-          <w:numId w:val="1"/>
-        </w:numPr>
-        <w:rPr>
-          <w:lang w:val="en-US"/>
-        </w:rPr>
-      </w:pPr>
-      <w:r>
-        <w:rPr>
-          <w:lang w:val="en-US"/>
-        </w:rPr>
-        <w:t>Player movement inside the play area</w:t>
-      </w:r>
-    </w:p>
-    <w:p>
-      <w:pPr>
-        <w:pStyle w:val="ListParagraph"/>
-        <w:numPr>
-          <w:ilvl w:val="0"/>
-          <w:numId w:val="1"/>
-        </w:numPr>
-        <w:rPr>
-          <w:lang w:val="en-US"/>
-        </w:rPr>
-      </w:pPr>
-      <w:r>
-        <w:rPr>
-          <w:lang w:val="en-US"/>
-        </w:rPr>
-        <w:t>Player single projectile shooting</w:t>
-      </w:r>
-    </w:p>
-    <w:p>
-      <w:pPr>
-        <w:pStyle w:val="ListParagraph"/>
-        <w:numPr>
-          <w:ilvl w:val="0"/>
-          <w:numId w:val="1"/>
-        </w:numPr>
-        <w:rPr>
-          <w:lang w:val="en-US"/>
-        </w:rPr>
-      </w:pPr>
-      <w:r>
-        <w:rPr>
-          <w:lang w:val="en-US"/>
-        </w:rPr>
-        <w:t>Player special attack system (kills everything hostile on screen)</w:t>
-      </w:r>
-    </w:p>
-    <w:p>
-      <w:pPr>
-        <w:pStyle w:val="ListParagraph"/>
-        <w:numPr>
-          <w:ilvl w:val="0"/>
-          <w:numId w:val="1"/>
-        </w:numPr>
-        <w:rPr>
-          <w:lang w:val="en-US"/>
-        </w:rPr>
-      </w:pPr>
-      <w:r>
-        <w:rPr>
-          <w:lang w:val="en-US"/>
-        </w:rPr>
-        <w:t>Player hit detection, lives, life reduction</w:t>
-      </w:r>
-    </w:p>
-    <w:p>
-      <w:pPr>
-        <w:pStyle w:val="ListParagraph"/>
-        <w:numPr>
-          <w:ilvl w:val="0"/>
-          <w:numId w:val="1"/>
-        </w:numPr>
-        <w:rPr>
-          <w:lang w:val="en-US"/>
-        </w:rPr>
-      </w:pPr>
-      <w:r>
-        <w:rPr>
-          <w:lang w:val="en-US"/>
-        </w:rPr>
-        <w:t>Player invulnerability function and animating</w:t>
-      </w:r>
-    </w:p>
-    <w:p>
-      <w:pPr>
-        <w:pStyle w:val="ListParagraph"/>
-        <w:numPr>
-          <w:ilvl w:val="0"/>
-          <w:numId w:val="1"/>
-        </w:numPr>
-        <w:rPr>
-          <w:lang w:val="en-US"/>
-        </w:rPr>
-      </w:pPr>
-      <w:proofErr w:type="spellStart"/>
-      <w:r>
-        <w:rPr>
-          <w:lang w:val="en-US"/>
-        </w:rPr>
-        <w:t>Gameover</w:t>
-      </w:r>
-      <w:proofErr w:type="spellEnd"/>
-      <w:r>
-        <w:rPr>
-          <w:lang w:val="en-US"/>
-        </w:rPr>
-        <w:t xml:space="preserve"> handler on player die</w:t>
-      </w:r>
-    </w:p>
-    <w:p>
-      <w:pPr>
-        <w:pStyle w:val="ListParagraph"/>
-        <w:numPr>
-          <w:ilvl w:val="0"/>
-          <w:numId w:val="1"/>
-        </w:numPr>
-        <w:rPr>
-          <w:lang w:val="en-US"/>
-        </w:rPr>
-      </w:pPr>
-      <w:r>
-        <w:rPr>
-          <w:lang w:val="en-US"/>
-        </w:rPr>
-        <w:t xml:space="preserve">Restart function on </w:t>
-      </w:r>
-      <w:proofErr w:type="spellStart"/>
-      <w:r>
-        <w:rPr>
-          <w:lang w:val="en-US"/>
-        </w:rPr>
-        <w:t>gameover</w:t>
-      </w:r>
-      <w:proofErr w:type="spellEnd"/>
-    </w:p>
-    <w:p>
-      <w:pPr>
-        <w:pStyle w:val="ListParagraph"/>
-        <w:numPr>
-          <w:ilvl w:val="0"/>
-          <w:numId w:val="1"/>
-        </w:numPr>
-        <w:rPr>
-          <w:lang w:val="en-US"/>
-        </w:rPr>
-      </w:pPr>
-      <w:r>
-        <w:rPr>
-          <w:lang w:val="en-US"/>
-        </w:rPr>
-        <w:t xml:space="preserve">Enemy </w:t>
-      </w:r>
-      <w:proofErr w:type="spellStart"/>
-      <w:r>
-        <w:rPr>
-          <w:lang w:val="en-US"/>
-        </w:rPr>
-        <w:t>spawner</w:t>
-      </w:r>
-      <w:proofErr w:type="spellEnd"/>
-      <w:r>
-        <w:rPr>
-          <w:lang w:val="en-US"/>
-        </w:rPr>
-        <w:t xml:space="preserve"> and wave timer handler</w:t>
-      </w:r>
-    </w:p>
-    <w:p>
-      <w:pPr>
-        <w:pStyle w:val="ListParagraph"/>
-        <w:numPr>
-          <w:ilvl w:val="0"/>
-          <w:numId w:val="1"/>
-        </w:numPr>
-        <w:rPr>
-          <w:lang w:val="en-US"/>
-        </w:rPr>
-      </w:pPr>
-      <w:r>
-        <w:rPr>
-          <w:lang w:val="en-US"/>
-        </w:rPr>
-        <w:t>Stage timer</w:t>
-      </w:r>
-    </w:p>
-    <w:p>
-      <w:pPr>
-        <w:pStyle w:val="ListParagraph"/>
-        <w:numPr>
-          <w:ilvl w:val="0"/>
-          <w:numId w:val="1"/>
-        </w:numPr>
-        <w:rPr>
-          <w:lang w:val="en-US"/>
-        </w:rPr>
-      </w:pPr>
-      <w:r>
-        <w:rPr>
-          <w:lang w:val="en-US"/>
-        </w:rPr>
-        <w:t>Enemy movement with patterns</w:t>
-      </w:r>
-    </w:p>
-    <w:p>
-      <w:pPr>
-        <w:pStyle w:val="ListParagraph"/>
-        <w:numPr>
-          <w:ilvl w:val="0"/>
-          <w:numId w:val="1"/>
-        </w:numPr>
-        <w:rPr>
-          <w:lang w:val="en-US"/>
-        </w:rPr>
-      </w:pPr>
-      <w:r>
-        <w:rPr>
-          <w:lang w:val="en-US"/>
-        </w:rPr>
-        <w:t>2 Enemy bullet types (homing/</w:t>
-      </w:r>
-      <w:proofErr w:type="spellStart"/>
-      <w:r>
-        <w:rPr>
-          <w:lang w:val="en-US"/>
-        </w:rPr>
-        <w:t>nothoming</w:t>
-      </w:r>
-      <w:proofErr w:type="spellEnd"/>
-      <w:r>
-        <w:rPr>
-          <w:lang w:val="en-US"/>
-        </w:rPr>
-        <w:t>)</w:t>
-      </w:r>
-    </w:p>
-    <w:p>
-      <w:pPr>
-        <w:pStyle w:val="ListParagraph"/>
-        <w:numPr>
-          <w:ilvl w:val="0"/>
-          <w:numId w:val="1"/>
-        </w:numPr>
-        <w:rPr>
-          <w:lang w:val="en-US"/>
-        </w:rPr>
-      </w:pPr>
-      <w:r>
-        <w:rPr>
-          <w:lang w:val="en-US"/>
-        </w:rPr>
-        <w:t>2 Enemy bullet patterns (single, scaling circle pattern)</w:t>
-      </w:r>
-    </w:p>
-    <w:p>
-      <w:pPr>
-        <w:pStyle w:val="ListParagraph"/>
-        <w:numPr>
-          <w:ilvl w:val="0"/>
-          <w:numId w:val="1"/>
-        </w:numPr>
-        <w:rPr>
-          <w:lang w:val="en-US"/>
-        </w:rPr>
-      </w:pPr>
-      <w:r>
-        <w:rPr>
-          <w:lang w:val="en-US"/>
-        </w:rPr>
-        <w:t>Boss enemy derived from normal enemy</w:t>
-      </w:r>
-    </w:p>
-    <w:p>
-      <w:pPr>
-        <w:pStyle w:val="ListParagraph"/>
-        <w:numPr>
-          <w:ilvl w:val="0"/>
-          <w:numId w:val="1"/>
-        </w:numPr>
-        <w:rPr>
-          <w:lang w:val="en-US"/>
-        </w:rPr>
-      </w:pPr>
-      <w:r>
-        <w:rPr>
-          <w:lang w:val="en-US"/>
-        </w:rPr>
-        <w:t>2 boss phases that change according to health</w:t>
-      </w:r>
-    </w:p>
-    <w:p>
-      <w:pPr>
-        <w:pStyle w:val="ListParagraph"/>
-        <w:numPr>
-          <w:ilvl w:val="0"/>
-          <w:numId w:val="1"/>
-        </w:numPr>
-        <w:rPr>
-          <w:lang w:val="en-US"/>
-        </w:rPr>
-      </w:pPr>
-      <w:proofErr w:type="spellStart"/>
-      <w:r>
-        <w:rPr>
-          <w:lang w:val="en-US"/>
-        </w:rPr>
-        <w:t>Exp</w:t>
-      </w:r>
-      <w:proofErr w:type="spellEnd"/>
-      <w:r>
-        <w:rPr>
-          <w:lang w:val="en-US"/>
-        </w:rPr>
-        <w:t xml:space="preserve"> point objects created on enemy die</w:t>
-      </w:r>
-    </w:p>
-    <w:p>
-      <w:pPr>
-        <w:pStyle w:val="ListParagraph"/>
-        <w:numPr>
-          <w:ilvl w:val="0"/>
-          <w:numId w:val="1"/>
-        </w:numPr>
-        <w:rPr>
-          <w:lang w:val="en-US"/>
-        </w:rPr>
-      </w:pPr>
-      <w:proofErr w:type="spellStart"/>
-      <w:r>
-        <w:rPr>
-          <w:lang w:val="en-US"/>
-        </w:rPr>
-        <w:t>Exp</w:t>
-      </w:r>
-      <w:proofErr w:type="spellEnd"/>
-      <w:r>
-        <w:rPr>
-          <w:lang w:val="en-US"/>
-        </w:rPr>
-        <w:t xml:space="preserve"> point hit detection on player</w:t>
-      </w:r>
-    </w:p>
-    <w:p>
-      <w:pPr>
-        <w:pStyle w:val="ListParagraph"/>
-        <w:numPr>
-          <w:ilvl w:val="0"/>
-          <w:numId w:val="1"/>
-        </w:numPr>
-        <w:rPr>
-          <w:lang w:val="en-US"/>
-        </w:rPr>
-      </w:pPr>
-      <w:r>
-        <w:rPr>
-          <w:lang w:val="en-US"/>
-        </w:rPr>
-        <w:t xml:space="preserve">Player </w:t>
-      </w:r>
-      <w:proofErr w:type="spellStart"/>
-      <w:r>
-        <w:rPr>
-          <w:lang w:val="en-US"/>
-        </w:rPr>
-        <w:t>exp</w:t>
-      </w:r>
-      <w:proofErr w:type="spellEnd"/>
-      <w:r>
-        <w:rPr>
-          <w:lang w:val="en-US"/>
-        </w:rPr>
-        <w:t xml:space="preserve"> gain function</w:t>
-      </w:r>
-    </w:p>
-    <w:p>
-      <w:pPr>
-        <w:pStyle w:val="ListParagraph"/>
-        <w:numPr>
-          <w:ilvl w:val="0"/>
-          <w:numId w:val="2"/>
-        </w:numPr>
-        <w:rPr>
-          <w:lang w:val="en-US"/>
-        </w:rPr>
-      </w:pPr>
-      <w:r>
-        <w:rPr>
-          <w:lang w:val="en-US"/>
-        </w:rPr>
-        <w:t xml:space="preserve">Parallax tile </w:t>
-      </w:r>
-      <w:proofErr w:type="spellStart"/>
-      <w:r>
-        <w:rPr>
-          <w:lang w:val="en-US"/>
-        </w:rPr>
-        <w:t>scroller</w:t>
-      </w:r>
-      <w:proofErr w:type="spellEnd"/>
-    </w:p>
-    <w:p>
-      <w:pPr>
-        <w:pStyle w:val="ListParagraph"/>
-        <w:numPr>
-          <w:ilvl w:val="0"/>
-          <w:numId w:val="2"/>
-        </w:numPr>
-        <w:rPr>
-          <w:lang w:val="en-US"/>
-        </w:rPr>
-      </w:pPr>
-      <w:r>
-        <w:rPr>
-          <w:lang w:val="en-US"/>
-        </w:rPr>
-        <w:t xml:space="preserve">Sprite placeholders for </w:t>
-      </w:r>
-      <w:proofErr w:type="spellStart"/>
-      <w:r>
-        <w:rPr>
-          <w:lang w:val="en-US"/>
-        </w:rPr>
-        <w:t>player,enemy,playerProjectile,enemyProjectile,expPoint</w:t>
-      </w:r>
-      <w:proofErr w:type="spellEnd"/>
-    </w:p>
-    <w:p>
-      <w:pPr>
-        <w:pStyle w:val="ListParagraph"/>
-        <w:numPr>
-          <w:ilvl w:val="0"/>
-          <w:numId w:val="3"/>
-        </w:numPr>
-        <w:rPr>
-          <w:lang w:val="en-US"/>
-        </w:rPr>
-      </w:pPr>
-      <w:proofErr w:type="spellStart"/>
-      <w:r>
-        <w:rPr>
-          <w:lang w:val="en-US"/>
-        </w:rPr>
-        <w:t>MainMenu</w:t>
-      </w:r>
-      <w:proofErr w:type="spellEnd"/>
-      <w:r>
-        <w:rPr>
-          <w:lang w:val="en-US"/>
-        </w:rPr>
-        <w:t xml:space="preserve"> with title </w:t>
-      </w:r>
-      <w:proofErr w:type="spellStart"/>
-      <w:r>
-        <w:rPr>
-          <w:lang w:val="en-US"/>
-        </w:rPr>
-        <w:t>textholder</w:t>
-      </w:r>
-      <w:proofErr w:type="spellEnd"/>
-      <w:r>
-        <w:rPr>
-          <w:lang w:val="en-US"/>
-        </w:rPr>
-        <w:t xml:space="preserve"> and start button</w:t>
-      </w:r>
-    </w:p>
-    <w:p>
-      <w:pPr>
-        <w:pStyle w:val="ListParagraph"/>
-        <w:numPr>
-          <w:ilvl w:val="0"/>
-          <w:numId w:val="3"/>
-        </w:numPr>
-        <w:rPr>
-          <w:lang w:val="en-US"/>
-        </w:rPr>
-      </w:pPr>
-      <w:proofErr w:type="spellStart"/>
-      <w:r>
-        <w:rPr>
-          <w:lang w:val="en-US"/>
-        </w:rPr>
-        <w:t>GameOver</w:t>
-      </w:r>
-      <w:proofErr w:type="spellEnd"/>
-      <w:r>
-        <w:rPr>
-          <w:lang w:val="en-US"/>
-        </w:rPr>
-        <w:t xml:space="preserve"> screen with overlaid images and button to restart</w:t>
-      </w:r>
-    </w:p>
-    <w:p>
-      <w:pPr>
-        <w:pStyle w:val="ListParagraph"/>
-        <w:numPr>
-          <w:ilvl w:val="0"/>
-          <w:numId w:val="3"/>
-        </w:numPr>
-        <w:rPr>
-          <w:lang w:val="en-US"/>
-        </w:rPr>
-      </w:pPr>
-      <w:r>
-        <w:rPr>
-          <w:lang w:val="en-US"/>
-        </w:rPr>
-        <w:t>Player lives text indicator</w:t>
-      </w:r>
-    </w:p>
-    <w:p>
-      <w:pPr>
-        <w:pStyle w:val="ListParagraph"/>
-        <w:numPr>
-          <w:ilvl w:val="0"/>
-          <w:numId w:val="3"/>
-        </w:numPr>
-        <w:rPr>
-          <w:lang w:val="en-US"/>
-        </w:rPr>
-      </w:pPr>
-      <w:r>
-        <w:rPr>
-          <w:lang w:val="en-US"/>
-        </w:rPr>
-        <w:t xml:space="preserve">Player </w:t>
-      </w:r>
-      <w:proofErr w:type="spellStart"/>
-      <w:r>
-        <w:rPr>
-          <w:lang w:val="en-US"/>
-        </w:rPr>
-        <w:t>exp</w:t>
-      </w:r>
-      <w:proofErr w:type="spellEnd"/>
-      <w:r>
-        <w:rPr>
-          <w:lang w:val="en-US"/>
-        </w:rPr>
-        <w:t>/</w:t>
-      </w:r>
-      <w:proofErr w:type="spellStart"/>
-      <w:r>
-        <w:rPr>
-          <w:lang w:val="en-US"/>
-        </w:rPr>
-        <w:t>expCap</w:t>
-      </w:r>
-      <w:proofErr w:type="spellEnd"/>
-      <w:r>
-        <w:rPr>
-          <w:lang w:val="en-US"/>
-        </w:rPr>
-        <w:t xml:space="preserve"> text indicator</w:t>
-      </w:r>
-    </w:p>
-    <w:p>
-      <w:pPr>
-        <w:pStyle w:val="ListParagraph"/>
-        <w:numPr>
-          <w:ilvl w:val="0"/>
-          <w:numId w:val="3"/>
-        </w:numPr>
-        <w:rPr>
-          <w:lang w:val="en-US"/>
-        </w:rPr>
-      </w:pPr>
-      <w:r>
-        <w:rPr>
-          <w:lang w:val="en-US"/>
-        </w:rPr>
-        <w:t>Player special core image indicator</w:t>
-      </w:r>
-    </w:p>
-    <w:p>
-      <w:pPr>
-        <w:pStyle w:val="ListParagraph"/>
-        <w:numPr>
-          <w:ilvl w:val="0"/>
-          <w:numId w:val="3"/>
-        </w:numPr>
-        <w:rPr>
-          <w:lang w:val="en-US"/>
-        </w:rPr>
-      </w:pPr>
-      <w:r>
-        <w:rPr>
-          <w:lang w:val="en-US"/>
-        </w:rPr>
-        <w:t>Boss life slider indicator</w:t>
-      </w:r>
-    </w:p>
-    <w:p>
-      <w:pPr>
-        <w:pStyle w:val="ListParagraph"/>
-        <w:numPr>
-          <w:ilvl w:val="0"/>
-          <w:numId w:val="3"/>
-        </w:numPr>
-        <w:rPr>
-          <w:lang w:val="en-US"/>
-        </w:rPr>
-      </w:pPr>
-      <w:r>
-        <w:rPr>
-          <w:lang w:val="en-US"/>
-        </w:rPr>
-        <w:t>Stage timer text indicator</w:t>
-      </w:r>
-    </w:p>
-    <w:p>
-      <w:pPr>
-        <w:pStyle w:val="ListParagraph"/>
-        <w:numPr>
-          <w:ilvl w:val="0"/>
-          <w:numId w:val="3"/>
-        </w:numPr>
-        <w:rPr>
-          <w:lang w:val="en-US"/>
-        </w:rPr>
-      </w:pPr>
-      <w:r>
-        <w:rPr>
-          <w:lang w:val="en-US"/>
-        </w:rPr>
-        <w:t>Current stage text indicator on stage start</w:t>
-      </w:r>
-    </w:p>
-    <w:p>
-      <w:pPr>
-        <w:pStyle w:val="ListParagraph"/>
-        <w:numPr>
-          <w:ilvl w:val="0"/>
-          <w:numId w:val="3"/>
-        </w:numPr>
-      </w:pPr>
-      <w:r>
-        <w:t>Current wave text indicator</w:t>
-      </w:r>
-    </w:p>
-    <w:p>
-      <w:pPr>
-        <w:pStyle w:val="ListParagraph"/>
-        <w:numPr>
-          <w:ilvl w:val="0"/>
-          <w:numId w:val="3"/>
-        </w:numPr>
-        <w:rPr>
-          <w:lang w:val="en-US"/>
-        </w:rPr>
-      </w:pPr>
-      <w:r>
-        <w:rPr>
-          <w:lang w:val="en-US"/>
-        </w:rPr>
-        <w:t>Stage completed indicator on boss death</w:t>
-      </w:r>
-    </w:p>
-    <w:p>
-      <w:pPr>
-        <w:pStyle w:val="ListParagraph"/>
-        <w:numPr>
-          <w:ilvl w:val="0"/>
-          <w:numId w:val="3"/>
-        </w:numPr>
-        <w:rPr>
-          <w:lang w:val="en-US"/>
-        </w:rPr>
-      </w:pPr>
-      <w:r>
-        <w:rPr>
-          <w:lang w:val="en-US"/>
-        </w:rPr>
-        <w:t>Dialog UI</w:t>
-      </w:r>
-    </w:p>
-    <w:p>
-      <w:pPr>
-        <w:rPr>
-          <w:lang w:val="en-US"/>
-        </w:rPr>
-      </w:pPr>
-    </w:p>
-    <w:p>
-      <w:pPr>
-        <w:pStyle w:val="ListParagraph"/>
-        <w:numPr>
-          <w:ilvl w:val="0"/>
-          <w:numId w:val="4"/>
-        </w:numPr>
-        <w:rPr>
-          <w:lang w:val="en-US"/>
-        </w:rPr>
-      </w:pPr>
-      <w:r>
-        <w:rPr>
-          <w:lang w:val="en-US"/>
-        </w:rPr>
-        <w:t xml:space="preserve">Singleton </w:t>
-      </w:r>
-      <w:proofErr w:type="spellStart"/>
-      <w:r>
-        <w:rPr>
-          <w:lang w:val="en-US"/>
-        </w:rPr>
-        <w:t>gamecontroller</w:t>
-      </w:r>
-      <w:proofErr w:type="spellEnd"/>
-    </w:p>
-    <w:p>
-      <w:pPr>
-        <w:pStyle w:val="ListParagraph"/>
-        <w:numPr>
-          <w:ilvl w:val="0"/>
-          <w:numId w:val="4"/>
-        </w:numPr>
-        <w:rPr>
-          <w:lang w:val="en-US"/>
-        </w:rPr>
-      </w:pPr>
-      <w:r>
-        <w:rPr>
-          <w:lang w:val="en-US"/>
-        </w:rPr>
-        <w:t>Can switch between attack types</w:t>
-      </w:r>
-    </w:p>
-    <w:p>
-      <w:pPr>
-        <w:pStyle w:val="ListParagraph"/>
-        <w:numPr>
-          <w:ilvl w:val="0"/>
-          <w:numId w:val="4"/>
-        </w:numPr>
-        <w:rPr>
-          <w:lang w:val="en-US"/>
-        </w:rPr>
-      </w:pPr>
-      <w:r>
-        <w:rPr>
-          <w:lang w:val="en-US"/>
-        </w:rPr>
-        <w:t>Sound controller</w:t>
-      </w:r>
-    </w:p>
-    <w:p>
-      <w:pPr>
-        <w:pStyle w:val="ListParagraph"/>
-        <w:numPr>
-          <w:ilvl w:val="0"/>
-          <w:numId w:val="4"/>
-        </w:numPr>
-        <w:rPr>
-          <w:lang w:val="en-US"/>
-        </w:rPr>
-      </w:pPr>
-      <w:r>
-        <w:rPr>
-          <w:lang w:val="en-US"/>
-        </w:rPr>
-        <w:t>Stage initializes when navigating from main menu</w:t>
-      </w:r>
-    </w:p>
-    <w:p>
-      <w:pPr>
-        <w:pStyle w:val="ListParagraph"/>
-        <w:numPr>
-          <w:ilvl w:val="0"/>
-          <w:numId w:val="4"/>
-        </w:numPr>
-        <w:rPr>
-          <w:lang w:val="en-US"/>
-        </w:rPr>
-      </w:pPr>
-      <w:proofErr w:type="spellStart"/>
-      <w:r>
-        <w:rPr>
-          <w:lang w:val="en-US"/>
-        </w:rPr>
-        <w:lastRenderedPageBreak/>
         <w:t>Xp</w:t>
       </w:r>
       <w:proofErr w:type="spellEnd"/>
@@ -9149,6 +9273,7 @@
         <w:rPr>
           <w:lang w:val="en-US"/>
         </w:rPr>
+        <w:lastRenderedPageBreak/>
         <w:t>When enemy dies all bullets shot by that enemy are destroyed</w:t>
       </w:r>
     </w:p>
@@ -9199,7 +9324,6 @@
         <w:rPr>
           <w:lang w:val="en-US"/>
         </w:rPr>
-        <w:lastRenderedPageBreak/>
         <w:t>Can’t collect points while special attack is on</w:t>
       </w:r>
     </w:p>
@@ -10006,6 +10130,7 @@
         <w:rPr>
           <w:lang w:val="en-US"/>
         </w:rPr>
+        <w:lastRenderedPageBreak/>
         <w:t>Can clear 2 stages</w:t>
       </w:r>
     </w:p>
@@ -10042,7 +10167,6 @@
         <w:rPr>
           <w:lang w:val="en-US"/>
         </w:rPr>
-        <w:lastRenderedPageBreak/>
         <w:t>New movement style: Teleport</w:t>
       </w:r>
     </w:p>
@@ -10826,6 +10950,7 @@
         <w:rPr>
           <w:lang w:val="en-US"/>
         </w:rPr>
+        <w:lastRenderedPageBreak/>
         <w:t>Null field that destroys all bullets and enemies inside</w:t>
       </w:r>
     </w:p>
@@ -10862,7 +10987,6 @@
         <w:rPr>
           <w:lang w:val="en-US"/>
         </w:rPr>
-        <w:lastRenderedPageBreak/>
         <w:t>New core points: Night core points, Day core points</w:t>
       </w:r>
     </w:p>
@@ -12383,6 +12507,56 @@
           <w:lang w:val="en-US"/>
         </w:rPr>
         <w:t>-pattern for Boss2</w:t>
+      </w:r>
+    </w:p>
+    <w:p>
+      <w:pPr>
+        <w:pStyle w:val="ListParagraph"/>
+        <w:numPr>
+          <w:ilvl w:val="0"/>
+          <w:numId w:val="48"/>
+        </w:numPr>
+        <w:rPr>
+          <w:lang w:val="en-US"/>
+        </w:rPr>
+      </w:pPr>
+      <w:r>
+        <w:rPr>
+          <w:lang w:val="en-US"/>
+        </w:rPr>
+        <w:t xml:space="preserve">Restored </w:t>
+      </w:r>
+      <w:proofErr w:type="spellStart"/>
+      <w:r>
+        <w:rPr>
+          <w:lang w:val="en-US"/>
+        </w:rPr>
+        <w:t>SmallWeb</w:t>
+      </w:r>
+      <w:proofErr w:type="spellEnd"/>
+      <w:r>
+        <w:rPr>
+          <w:lang w:val="en-US"/>
+        </w:rPr>
+        <w:t>-pattern for Boss2</w:t>
+      </w:r>
+    </w:p>
+    <w:p>
+      <w:pPr>
+        <w:pStyle w:val="ListParagraph"/>
+        <w:numPr>
+          <w:ilvl w:val="0"/>
+          <w:numId w:val="48"/>
+        </w:numPr>
+        <w:rPr>
+          <w:lang w:val="en-US"/>
+        </w:rPr>
+      </w:pPr>
+      <w:r>
+        <w:rPr>
+          <w:lang w:val="en-US"/>
+        </w:rPr>
+        <w:t>Restored Laser-pattern</w:t>
       </w:r>
     </w:p>
     <w:p>
@@ -19225,7 +19399,7 @@
   <a:extraClrSchemeLst/>
   <a:extLst>
     <a:ext uri="{05A4C25C-085E-4340-85A3-A5531E510DB2}">
-      <thm15:themeFamily xmlns="" xmlns:thm15="http://schemas.microsoft.com/office/thememl/2012/main" name="Office Theme" id="{62F939B6-93AF-4DB8-9C6B-D6C7DFDC589F}" vid="{4A3C46E8-61CC-4603-A589-7422A47A8E4A}"/>
+      <thm15:themeFamily xmlns:thm15="http://schemas.microsoft.com/office/thememl/2012/main" xmlns="" name="Office Theme" id="{62F939B6-93AF-4DB8-9C6B-D6C7DFDC589F}" vid="{4A3C46E8-61CC-4603-A589-7422A47A8E4A}"/>
     </a:ext>
   </a:extLst>
 </a:theme>
@@ -19236,7 +19410,7 @@
 </file>
 
 <file path=customXml/itemProps1.xml><?xml version="1.0" encoding="utf-8"?>
-<ds:datastoreItem xmlns:ds="http://schemas.openxmlformats.org/officeDocument/2006/customXml" ds:itemID="{A405D2B9-49EC-4B70-BA01-6C3CE8D0F3DC}">
+<ds:datastoreItem xmlns:ds="http://schemas.openxmlformats.org/officeDocument/2006/customXml" ds:itemID="{F8950D9D-87BD-45C2-974E-7331A22E7A0E}">
   <ds:schemaRefs>
     <ds:schemaRef ds:uri="http://schemas.openxmlformats.org/officeDocument/2006/bibliography"/>
   </ds:schemaRefs>

</xml_diff>

<commit_message>
Added scoreboard to main menu
</commit_message>
<xml_diff>
--- a/BulletHellProject.docx
+++ b/BulletHellProject.docx
@@ -6346,7 +6346,7 @@
           <w:highlight w:val="darkRed"/>
           <w:lang w:val="en-US"/>
         </w:rPr>
-        <w:t>scoreboard window</w:t>
+        <w:t>boss bonuses (elapsed time, core points, lives lost)</w:t>
       </w:r>
     </w:p>
     <w:p>
@@ -6368,7 +6368,7 @@
           <w:highlight w:val="darkRed"/>
           <w:lang w:val="en-US"/>
         </w:rPr>
-        <w:t>boss bonuses (elapsed time, core points, lives lost)</w:t>
+        <w:t>make twilight core special for boss0.5</w:t>
       </w:r>
     </w:p>
     <w:p>
@@ -6384,14 +6384,6 @@
           <w:lang w:val="en-US"/>
         </w:rPr>
       </w:pPr>
-      <w:r>
-        <w:rPr>
-          <w:color w:val="FFFFFF" w:themeColor="background1"/>
-          <w:highlight w:val="darkRed"/>
-          <w:lang w:val="en-US"/>
-        </w:rPr>
-        <w:t>make twilight core special for boss0.5</w:t>
-      </w:r>
     </w:p>
     <w:p>
       <w:pPr>
@@ -6401,11 +6393,17 @@
           <w:numId w:val="6"/>
         </w:numPr>
         <w:rPr>
-          <w:color w:val="FFFFFF" w:themeColor="background1"/>
-          <w:highlight w:val="darkRed"/>
-          <w:lang w:val="en-US"/>
-        </w:rPr>
-      </w:pPr>
+          <w:highlight w:val="yellow"/>
+          <w:lang w:val="en-US"/>
+        </w:rPr>
+      </w:pPr>
+      <w:r>
+        <w:rPr>
+          <w:highlight w:val="yellow"/>
+          <w:lang w:val="en-US"/>
+        </w:rPr>
+        <w:t>separate bulletmovementpatterns and enemymovementpatterns into their own files</w:t>
+      </w:r>
     </w:p>
     <w:p>
       <w:pPr>
@@ -6419,13 +6417,6 @@
           <w:lang w:val="en-US"/>
         </w:rPr>
       </w:pPr>
-      <w:r>
-        <w:rPr>
-          <w:highlight w:val="yellow"/>
-          <w:lang w:val="en-US"/>
-        </w:rPr>
-        <w:t>separate bulletmovementpatterns and enemymovementpatterns into their own files</w:t>
-      </w:r>
     </w:p>
     <w:p>
       <w:pPr>
@@ -6435,10 +6426,17 @@
           <w:numId w:val="6"/>
         </w:numPr>
         <w:rPr>
-          <w:highlight w:val="yellow"/>
-          <w:lang w:val="en-US"/>
-        </w:rPr>
-      </w:pPr>
+          <w:highlight w:val="green"/>
+          <w:lang w:val="en-US"/>
+        </w:rPr>
+      </w:pPr>
+      <w:r>
+        <w:rPr>
+          <w:highlight w:val="green"/>
+          <w:lang w:val="en-US"/>
+        </w:rPr>
+        <w:t>add color tint to night special</w:t>
+      </w:r>
     </w:p>
     <w:p>
       <w:pPr>
@@ -6457,7 +6455,7 @@
           <w:highlight w:val="green"/>
           <w:lang w:val="en-US"/>
         </w:rPr>
-        <w:t>add color tint to night special</w:t>
+        <w:t>visual minitoast for score get</w:t>
       </w:r>
     </w:p>
     <w:p>
@@ -6477,7 +6475,7 @@
           <w:highlight w:val="green"/>
           <w:lang w:val="en-US"/>
         </w:rPr>
-        <w:t>visual minitoast for score get</w:t>
+        <w:t>visual minitoast for corepoints get</w:t>
       </w:r>
     </w:p>
     <w:p>
@@ -6497,7 +6495,21 @@
           <w:highlight w:val="green"/>
           <w:lang w:val="en-US"/>
         </w:rPr>
-        <w:t>visual minitoast for corepoints get</w:t>
+        <w:t xml:space="preserve">visual minitoast </w:t>
+      </w:r>
+      <w:r>
+        <w:rPr>
+          <w:highlight w:val="green"/>
+          <w:lang w:val="en-US"/>
+        </w:rPr>
+        <w:t>/animation</w:t>
+      </w:r>
+      <w:r>
+        <w:rPr>
+          <w:highlight w:val="green"/>
+          <w:lang w:val="en-US"/>
+        </w:rPr>
+        <w:t xml:space="preserve"> for enemy damage take</w:t>
       </w:r>
     </w:p>
     <w:p>
@@ -6517,21 +6529,27 @@
           <w:highlight w:val="green"/>
           <w:lang w:val="en-US"/>
         </w:rPr>
-        <w:t xml:space="preserve">visual minitoast </w:t>
-      </w:r>
-      <w:r>
+        <w:t>make BGM for Boss1</w:t>
+      </w:r>
+    </w:p>
+    <w:p>
+      <w:pPr>
+        <w:pStyle w:val="ListParagraph"/>
+        <w:numPr>
+          <w:ilvl w:val="0"/>
+          <w:numId w:val="6"/>
+        </w:numPr>
         <w:rPr>
           <w:highlight w:val="green"/>
           <w:lang w:val="en-US"/>
         </w:rPr>
-        <w:t>/animation</w:t>
-      </w:r>
+      </w:pPr>
       <w:r>
         <w:rPr>
           <w:highlight w:val="green"/>
           <w:lang w:val="en-US"/>
         </w:rPr>
-        <w:t xml:space="preserve"> for enemy damage take</w:t>
+        <w:t>make new art for Boss1</w:t>
       </w:r>
     </w:p>
     <w:p>
@@ -6551,7 +6569,7 @@
           <w:highlight w:val="green"/>
           <w:lang w:val="en-US"/>
         </w:rPr>
-        <w:t>make BGM for Boss1</w:t>
+        <w:t>sprites for stage1 basic enemies</w:t>
       </w:r>
     </w:p>
     <w:p>
@@ -6571,7 +6589,14 @@
           <w:highlight w:val="green"/>
           <w:lang w:val="en-US"/>
         </w:rPr>
-        <w:t>make new art for Boss1</w:t>
+        <w:t xml:space="preserve">make </w:t>
+      </w:r>
+      <w:r>
+        <w:rPr>
+          <w:highlight w:val="green"/>
+          <w:lang w:val="en-US"/>
+        </w:rPr>
+        <w:t>new dialog box</w:t>
       </w:r>
     </w:p>
     <w:p>
@@ -6591,7 +6616,7 @@
           <w:highlight w:val="green"/>
           <w:lang w:val="en-US"/>
         </w:rPr>
-        <w:t>sprites for stage1 basic enemies</w:t>
+        <w:t>intro text explaining the start of the plot</w:t>
       </w:r>
     </w:p>
     <w:p>
@@ -6606,55 +6631,6 @@
           <w:lang w:val="en-US"/>
         </w:rPr>
       </w:pPr>
-      <w:r>
-        <w:rPr>
-          <w:highlight w:val="green"/>
-          <w:lang w:val="en-US"/>
-        </w:rPr>
-        <w:t xml:space="preserve">make </w:t>
-      </w:r>
-      <w:r>
-        <w:rPr>
-          <w:highlight w:val="green"/>
-          <w:lang w:val="en-US"/>
-        </w:rPr>
-        <w:t>new dialog box</w:t>
-      </w:r>
-    </w:p>
-    <w:p>
-      <w:pPr>
-        <w:pStyle w:val="ListParagraph"/>
-        <w:numPr>
-          <w:ilvl w:val="0"/>
-          <w:numId w:val="6"/>
-        </w:numPr>
-        <w:rPr>
-          <w:highlight w:val="green"/>
-          <w:lang w:val="en-US"/>
-        </w:rPr>
-      </w:pPr>
-      <w:r>
-        <w:rPr>
-          <w:highlight w:val="green"/>
-          <w:lang w:val="en-US"/>
-        </w:rPr>
-        <w:t>intro text explaining the start of the plot</w:t>
-      </w:r>
-    </w:p>
-    <w:p>
-      <w:pPr>
-        <w:pStyle w:val="ListParagraph"/>
-        <w:numPr>
-          <w:ilvl w:val="0"/>
-          <w:numId w:val="6"/>
-        </w:numPr>
-        <w:rPr>
-          <w:highlight w:val="green"/>
-          <w:lang w:val="en-US"/>
-        </w:rPr>
-      </w:pPr>
-      <w:bookmarkStart w:id="32" w:name="_GoBack"/>
-      <w:bookmarkEnd w:id="32"/>
     </w:p>
     <w:p>
       <w:pPr>
@@ -6796,8 +6772,28 @@
           <w:highlight w:val="yellow"/>
           <w:lang w:val="en-US"/>
         </w:rPr>
+        <w:t>3 sizes</w:t>
+      </w:r>
+    </w:p>
+    <w:p>
+      <w:pPr>
+        <w:pStyle w:val="ListParagraph"/>
+        <w:numPr>
+          <w:ilvl w:val="0"/>
+          <w:numId w:val="6"/>
+        </w:numPr>
+        <w:rPr>
+          <w:highlight w:val="yellow"/>
+          <w:lang w:val="en-US"/>
+        </w:rPr>
+      </w:pPr>
+      <w:r>
+        <w:rPr>
+          <w:highlight w:val="yellow"/>
+          <w:lang w:val="en-US"/>
+        </w:rPr>
         <w:lastRenderedPageBreak/>
-        <w:t>3 sizes</w:t>
+        <w:t>restore pacman pattern (not even close to be finished)</w:t>
       </w:r>
     </w:p>
     <w:p>
@@ -6817,7 +6813,7 @@
           <w:highlight w:val="yellow"/>
           <w:lang w:val="en-US"/>
         </w:rPr>
-        <w:t>restore pacman pattern (not even close to be finished)</w:t>
+        <w:t>Dialog autoscroll speed determined by char count of lines</w:t>
       </w:r>
     </w:p>
     <w:p>
@@ -6837,7 +6833,7 @@
           <w:highlight w:val="yellow"/>
           <w:lang w:val="en-US"/>
         </w:rPr>
-        <w:t>Dialog autoscroll speed determined by char count of lines</w:t>
+        <w:t>fix homing bullet by removing the offset and having it check if its reached its destination, then vanishing (or change lerp to translate so it doesn’t slow down near target)</w:t>
       </w:r>
     </w:p>
     <w:p>
@@ -6857,7 +6853,14 @@
           <w:highlight w:val="yellow"/>
           <w:lang w:val="en-US"/>
         </w:rPr>
-        <w:t>fix homing bullet by removing the offset and having it check if its reached its destination, then vanishing (or change lerp to translate so it doesn’t slow down near target)</w:t>
+        <w:t>looping boss bg music</w:t>
+      </w:r>
+      <w:r>
+        <w:rPr>
+          <w:highlight w:val="yellow"/>
+          <w:lang w:val="en-US"/>
+        </w:rPr>
+        <w:t xml:space="preserve"> from a certain point</w:t>
       </w:r>
     </w:p>
     <w:p>
@@ -6877,63 +6880,36 @@
           <w:highlight w:val="yellow"/>
           <w:lang w:val="en-US"/>
         </w:rPr>
-        <w:t>looping boss bg music</w:t>
-      </w:r>
-      <w:r>
+        <w:t>differentiate between difficulties in hiscore file</w:t>
+      </w:r>
+    </w:p>
+    <w:p>
+      <w:pPr>
+        <w:pStyle w:val="ListParagraph"/>
+        <w:numPr>
+          <w:ilvl w:val="0"/>
+          <w:numId w:val="6"/>
+        </w:numPr>
         <w:rPr>
           <w:highlight w:val="yellow"/>
           <w:lang w:val="en-US"/>
         </w:rPr>
-        <w:t xml:space="preserve"> from a certain point</w:t>
-      </w:r>
-    </w:p>
-    <w:p>
-      <w:pPr>
-        <w:pStyle w:val="ListParagraph"/>
-        <w:numPr>
-          <w:ilvl w:val="0"/>
-          <w:numId w:val="6"/>
-        </w:numPr>
+      </w:pPr>
+      <w:r>
         <w:rPr>
           <w:highlight w:val="yellow"/>
           <w:lang w:val="en-US"/>
         </w:rPr>
-      </w:pPr>
-      <w:r>
+        <w:t>heroku database for global hiscores</w:t>
+      </w:r>
+    </w:p>
+    <w:p>
+      <w:pPr>
+        <w:ind w:left="360"/>
         <w:rPr>
           <w:highlight w:val="yellow"/>
           <w:lang w:val="en-US"/>
         </w:rPr>
-        <w:t>differentiate between difficulties in hiscore file</w:t>
-      </w:r>
-    </w:p>
-    <w:p>
-      <w:pPr>
-        <w:pStyle w:val="ListParagraph"/>
-        <w:numPr>
-          <w:ilvl w:val="0"/>
-          <w:numId w:val="6"/>
-        </w:numPr>
-        <w:rPr>
-          <w:highlight w:val="yellow"/>
-          <w:lang w:val="en-US"/>
-        </w:rPr>
-      </w:pPr>
-      <w:r>
-        <w:rPr>
-          <w:highlight w:val="yellow"/>
-          <w:lang w:val="en-US"/>
-        </w:rPr>
-        <w:t>heroku database for global hiscores</w:t>
-      </w:r>
-    </w:p>
-    <w:p>
-      <w:pPr>
-        <w:ind w:left="360"/>
-        <w:rPr>
-          <w:highlight w:val="yellow"/>
-          <w:lang w:val="en-US"/>
-        </w:rPr>
       </w:pPr>
     </w:p>
     <w:p/>
@@ -6944,14 +6920,14 @@
           <w:lang w:val="en-US"/>
         </w:rPr>
       </w:pPr>
-      <w:bookmarkStart w:id="33" w:name="_Toc102744234"/>
+      <w:bookmarkStart w:id="32" w:name="_Toc102744234"/>
       <w:r>
         <w:rPr>
           <w:lang w:val="en-US"/>
         </w:rPr>
         <w:t>NOTES</w:t>
       </w:r>
-      <w:bookmarkEnd w:id="33"/>
+      <w:bookmarkEnd w:id="32"/>
     </w:p>
     <w:p>
       <w:pPr>
@@ -7017,7 +6993,7 @@
           <w:lang w:val="en-US"/>
         </w:rPr>
       </w:pPr>
-      <w:bookmarkStart w:id="34" w:name="_Toc102744235"/>
+      <w:bookmarkStart w:id="33" w:name="_Toc102744235"/>
       <w:r>
         <w:rPr>
           <w:sz w:val="36"/>
@@ -7042,46 +7018,46 @@
         <w:lastRenderedPageBreak/>
         <w:t>Diary</w:t>
       </w:r>
+      <w:bookmarkEnd w:id="33"/>
+    </w:p>
+    <w:p>
+      <w:pPr>
+        <w:rPr>
+          <w:lang w:val="en-US"/>
+        </w:rPr>
+      </w:pPr>
+    </w:p>
+    <w:p>
+      <w:pPr>
+        <w:pStyle w:val="Heading3"/>
+        <w:rPr>
+          <w:sz w:val="32"/>
+          <w:lang w:val="en-US"/>
+        </w:rPr>
+      </w:pPr>
+      <w:bookmarkStart w:id="34" w:name="_Toc102744236"/>
+      <w:r>
+        <w:rPr>
+          <w:sz w:val="32"/>
+          <w:lang w:val="en-US"/>
+        </w:rPr>
+        <w:t xml:space="preserve">0.0.1 - </w:t>
+      </w:r>
+      <w:r>
+        <w:rPr>
+          <w:sz w:val="32"/>
+          <w:lang w:val="en-US"/>
+        </w:rPr>
+        <w:t>0.</w:t>
+      </w:r>
+      <w:r>
+        <w:rPr>
+          <w:sz w:val="32"/>
+          <w:lang w:val="en-US"/>
+        </w:rPr>
+        <w:t>1.0</w:t>
+      </w:r>
       <w:bookmarkEnd w:id="34"/>
-    </w:p>
-    <w:p>
-      <w:pPr>
-        <w:rPr>
-          <w:lang w:val="en-US"/>
-        </w:rPr>
-      </w:pPr>
-    </w:p>
-    <w:p>
-      <w:pPr>
-        <w:pStyle w:val="Heading3"/>
-        <w:rPr>
-          <w:sz w:val="32"/>
-          <w:lang w:val="en-US"/>
-        </w:rPr>
-      </w:pPr>
-      <w:bookmarkStart w:id="35" w:name="_Toc102744236"/>
-      <w:r>
-        <w:rPr>
-          <w:sz w:val="32"/>
-          <w:lang w:val="en-US"/>
-        </w:rPr>
-        <w:t xml:space="preserve">0.0.1 - </w:t>
-      </w:r>
-      <w:r>
-        <w:rPr>
-          <w:sz w:val="32"/>
-          <w:lang w:val="en-US"/>
-        </w:rPr>
-        <w:t>0.</w:t>
-      </w:r>
-      <w:r>
-        <w:rPr>
-          <w:sz w:val="32"/>
-          <w:lang w:val="en-US"/>
-        </w:rPr>
-        <w:t>1.0</w:t>
-      </w:r>
-      <w:bookmarkEnd w:id="35"/>
     </w:p>
     <w:p>
       <w:pPr>
@@ -10259,6 +10235,26 @@
         </w:rPr>
         <w:t>Difficulty menu for main menu</w:t>
       </w:r>
+    </w:p>
+    <w:p>
+      <w:pPr>
+        <w:pStyle w:val="ListParagraph"/>
+        <w:numPr>
+          <w:ilvl w:val="0"/>
+          <w:numId w:val="22"/>
+        </w:numPr>
+        <w:rPr>
+          <w:lang w:val="en-US"/>
+        </w:rPr>
+      </w:pPr>
+      <w:r>
+        <w:rPr>
+          <w:lang w:val="en-US"/>
+        </w:rPr>
+        <w:t>ScorePanel UI made</w:t>
+      </w:r>
+      <w:bookmarkStart w:id="35" w:name="_GoBack"/>
+      <w:bookmarkEnd w:id="35"/>
     </w:p>
     <w:p>
       <w:pPr>
@@ -18152,7 +18148,7 @@
   <a:extraClrSchemeLst/>
   <a:extLst>
     <a:ext uri="{05A4C25C-085E-4340-85A3-A5531E510DB2}">
-      <thm15:themeFamily xmlns="" xmlns:thm15="http://schemas.microsoft.com/office/thememl/2012/main" name="Office Theme" id="{62F939B6-93AF-4DB8-9C6B-D6C7DFDC589F}" vid="{4A3C46E8-61CC-4603-A589-7422A47A8E4A}"/>
+      <thm15:themeFamily xmlns:thm15="http://schemas.microsoft.com/office/thememl/2012/main" xmlns="" name="Office Theme" id="{62F939B6-93AF-4DB8-9C6B-D6C7DFDC589F}" vid="{4A3C46E8-61CC-4603-A589-7422A47A8E4A}"/>
     </a:ext>
   </a:extLst>
 </a:theme>
@@ -18163,7 +18159,7 @@
 </file>
 
 <file path=customXml/itemProps1.xml><?xml version="1.0" encoding="utf-8"?>
-<ds:datastoreItem xmlns:ds="http://schemas.openxmlformats.org/officeDocument/2006/customXml" ds:itemID="{F770E3AE-0542-4E48-81BD-6EFD33006442}">
+<ds:datastoreItem xmlns:ds="http://schemas.openxmlformats.org/officeDocument/2006/customXml" ds:itemID="{FD4E3BCD-D9C3-41E4-8FF0-EEF91554EEFD}">
   <ds:schemaRefs>
     <ds:schemaRef ds:uri="http://schemas.openxmlformats.org/officeDocument/2006/bibliography"/>
   </ds:schemaRefs>

</xml_diff>

<commit_message>
Score saving option with name input on gameover
</commit_message>
<xml_diff>
--- a/BulletHellProject.docx
+++ b/BulletHellProject.docx
@@ -6718,6 +6718,28 @@
           <w:highlight w:val="yellow"/>
           <w:lang w:val="en-US"/>
         </w:rPr>
+        <w:t>dividing ui handling to smaller parts</w:t>
+      </w:r>
+      <w:bookmarkStart w:id="32" w:name="_GoBack"/>
+      <w:bookmarkEnd w:id="32"/>
+    </w:p>
+    <w:p>
+      <w:pPr>
+        <w:pStyle w:val="ListParagraph"/>
+        <w:numPr>
+          <w:ilvl w:val="0"/>
+          <w:numId w:val="6"/>
+        </w:numPr>
+        <w:rPr>
+          <w:highlight w:val="yellow"/>
+          <w:lang w:val="en-US"/>
+        </w:rPr>
+      </w:pPr>
+      <w:r>
+        <w:rPr>
+          <w:highlight w:val="yellow"/>
+          <w:lang w:val="en-US"/>
+        </w:rPr>
         <w:t>the play area is covered by the ui in the editor. If I move the stage all the coordinates go to shit. Either move it + add an offset to every pos or live with it</w:t>
       </w:r>
     </w:p>
@@ -6772,6 +6794,7 @@
           <w:highlight w:val="yellow"/>
           <w:lang w:val="en-US"/>
         </w:rPr>
+        <w:lastRenderedPageBreak/>
         <w:t>3 sizes</w:t>
       </w:r>
     </w:p>
@@ -6792,7 +6815,6 @@
           <w:highlight w:val="yellow"/>
           <w:lang w:val="en-US"/>
         </w:rPr>
-        <w:lastRenderedPageBreak/>
         <w:t>restore pacman pattern (not even close to be finished)</w:t>
       </w:r>
     </w:p>
@@ -6920,14 +6942,14 @@
           <w:lang w:val="en-US"/>
         </w:rPr>
       </w:pPr>
-      <w:bookmarkStart w:id="32" w:name="_Toc102744234"/>
+      <w:bookmarkStart w:id="33" w:name="_Toc102744234"/>
       <w:r>
         <w:rPr>
           <w:lang w:val="en-US"/>
         </w:rPr>
         <w:t>NOTES</w:t>
       </w:r>
-      <w:bookmarkEnd w:id="32"/>
+      <w:bookmarkEnd w:id="33"/>
     </w:p>
     <w:p>
       <w:pPr>
@@ -6993,7 +7015,7 @@
           <w:lang w:val="en-US"/>
         </w:rPr>
       </w:pPr>
-      <w:bookmarkStart w:id="33" w:name="_Toc102744235"/>
+      <w:bookmarkStart w:id="34" w:name="_Toc102744235"/>
       <w:r>
         <w:rPr>
           <w:sz w:val="36"/>
@@ -7018,7 +7040,7 @@
         <w:lastRenderedPageBreak/>
         <w:t>Diary</w:t>
       </w:r>
-      <w:bookmarkEnd w:id="33"/>
+      <w:bookmarkEnd w:id="34"/>
     </w:p>
     <w:p>
       <w:pPr>
@@ -7035,7 +7057,7 @@
           <w:lang w:val="en-US"/>
         </w:rPr>
       </w:pPr>
-      <w:bookmarkStart w:id="34" w:name="_Toc102744236"/>
+      <w:bookmarkStart w:id="35" w:name="_Toc102744236"/>
       <w:r>
         <w:rPr>
           <w:sz w:val="32"/>
@@ -7057,7 +7079,7 @@
         </w:rPr>
         <w:t>1.0</w:t>
       </w:r>
-      <w:bookmarkEnd w:id="34"/>
+      <w:bookmarkEnd w:id="35"/>
     </w:p>
     <w:p>
       <w:pPr>
@@ -10253,8 +10275,6 @@
         </w:rPr>
         <w:t>ScorePanel UI made</w:t>
       </w:r>
-      <w:bookmarkStart w:id="35" w:name="_GoBack"/>
-      <w:bookmarkEnd w:id="35"/>
     </w:p>
     <w:p>
       <w:pPr>
@@ -18159,7 +18179,7 @@
 </file>
 
 <file path=customXml/itemProps1.xml><?xml version="1.0" encoding="utf-8"?>
-<ds:datastoreItem xmlns:ds="http://schemas.openxmlformats.org/officeDocument/2006/customXml" ds:itemID="{FD4E3BCD-D9C3-41E4-8FF0-EEF91554EEFD}">
+<ds:datastoreItem xmlns:ds="http://schemas.openxmlformats.org/officeDocument/2006/customXml" ds:itemID="{DD6AC6DB-B6D2-4D5C-BE4E-917910E57C46}">
   <ds:schemaRefs>
     <ds:schemaRef ds:uri="http://schemas.openxmlformats.org/officeDocument/2006/bibliography"/>
   </ds:schemaRefs>

</xml_diff>

<commit_message>
Fixed pos after pattern attackdelay
</commit_message>
<xml_diff>
--- a/BulletHellProject.docx
+++ b/BulletHellProject.docx
@@ -3111,7 +3111,35 @@
         <w:rPr>
           <w:lang w:val="en-US"/>
         </w:rPr>
-        <w:t xml:space="preserve">Every world has its own Chandra, a guardian of its solar rhythm. Soma is a Chandra of this world, tasked to guard the Day, Night, and Twilight Cores, all responsible for the phases of the day. Soma is also an avid pumpkin farmer and developed the hobby to battle her daily monotony. One day she thought “I wonder if my pumpkins grew a bit fatter if the day lasted just a tiny bit longer” and decided not to activate the Twilight Core that night. To activate a core, she needs to hold it to its pedestal for a moment and the phase of the day changes. After she’s done, she puts the cores into her hat. As the sun was to set, she was measuring her pumpkins on her yard. She feared that reality would break but alas, it didn’t.  As she was crawling on the ground her hat fell off and the Twilight Core rolled out. Suddenly an Asura appeared from the woods and snatched the core, and ran off. Soma screamed and grabbed her broom in pursuit, planning to use the Day and Night cores to defeat the Asura. </w:t>
+        <w:t xml:space="preserve">Every world has its own Chandra, a guardian of its solar rhythm. Soma is a Chandra of this world, tasked to guard the Day, Night, and Twilight Cores, all responsible for the phases of the day. Soma is also an avid pumpkin farmer and developed the hobby to battle her daily monotony. One day she thought “I wonder if my pumpkins grew a bit fatter if the day lasted just a tiny bit longer” and decided not to activate the Twilight Core that night. To activate a core, she needs to hold it to its pedestal for a moment and the phase of the day changes. After she’s done, she puts the cores into her hat. As the sun was to set, she was measuring her pumpkins on her yard. She feared that reality would break but alas, it didn’t.  As she was crawling on the ground her hat fell off and the Twilight Core rolled out. Suddenly an </w:t>
+      </w:r>
+      <w:proofErr w:type="spellStart"/>
+      <w:r>
+        <w:rPr>
+          <w:lang w:val="en-US"/>
+        </w:rPr>
+        <w:t>Asura</w:t>
+      </w:r>
+      <w:proofErr w:type="spellEnd"/>
+      <w:r>
+        <w:rPr>
+          <w:lang w:val="en-US"/>
+        </w:rPr>
+        <w:t xml:space="preserve"> appeared from the woods and snatched the core, and ran off. Soma screamed and grabbed her broom in pursuit, planning to use the Day and Night cores to defeat the </w:t>
+      </w:r>
+      <w:proofErr w:type="spellStart"/>
+      <w:r>
+        <w:rPr>
+          <w:lang w:val="en-US"/>
+        </w:rPr>
+        <w:t>Asura</w:t>
+      </w:r>
+      <w:proofErr w:type="spellEnd"/>
+      <w:r>
+        <w:rPr>
+          <w:lang w:val="en-US"/>
+        </w:rPr>
+        <w:t xml:space="preserve">. </w:t>
       </w:r>
     </w:p>
     <w:p>
@@ -3152,7 +3180,21 @@
         <w:rPr>
           <w:lang w:val="en-US"/>
         </w:rPr>
-        <w:t>“Any world that rotates, gets their own guardian, a Chandra.”</w:t>
+        <w:t xml:space="preserve">“Any world that </w:t>
+      </w:r>
+      <w:proofErr w:type="gramStart"/>
+      <w:r>
+        <w:rPr>
+          <w:lang w:val="en-US"/>
+        </w:rPr>
+        <w:t>rotates,</w:t>
+      </w:r>
+      <w:proofErr w:type="gramEnd"/>
+      <w:r>
+        <w:rPr>
+          <w:lang w:val="en-US"/>
+        </w:rPr>
+        <w:t xml:space="preserve"> gets their own guardian, a Chandra.”</w:t>
       </w:r>
     </w:p>
     <w:p>
@@ -3353,7 +3395,63 @@
         <w:rPr>
           <w:lang w:val="en-US"/>
         </w:rPr>
-        <w:t>The Lordess of the realm of Asuras has opened pathways to the regular world and sent Asuras to fetch her a mystical item, “The Twilight Core”. But by removing it, the world stopped seeing sunrises or sunsets, only perpetual night or day.</w:t>
+        <w:t xml:space="preserve">The </w:t>
+      </w:r>
+      <w:proofErr w:type="spellStart"/>
+      <w:r>
+        <w:rPr>
+          <w:lang w:val="en-US"/>
+        </w:rPr>
+        <w:t>Lordess</w:t>
+      </w:r>
+      <w:proofErr w:type="spellEnd"/>
+      <w:r>
+        <w:rPr>
+          <w:lang w:val="en-US"/>
+        </w:rPr>
+        <w:t xml:space="preserve"> of the realm of </w:t>
+      </w:r>
+      <w:proofErr w:type="spellStart"/>
+      <w:r>
+        <w:rPr>
+          <w:lang w:val="en-US"/>
+        </w:rPr>
+        <w:t>Asuras</w:t>
+      </w:r>
+      <w:proofErr w:type="spellEnd"/>
+      <w:r>
+        <w:rPr>
+          <w:lang w:val="en-US"/>
+        </w:rPr>
+        <w:t xml:space="preserve"> has opened pathways to the regular world and sent </w:t>
+      </w:r>
+      <w:proofErr w:type="spellStart"/>
+      <w:r>
+        <w:rPr>
+          <w:lang w:val="en-US"/>
+        </w:rPr>
+        <w:t>Asuras</w:t>
+      </w:r>
+      <w:proofErr w:type="spellEnd"/>
+      <w:r>
+        <w:rPr>
+          <w:lang w:val="en-US"/>
+        </w:rPr>
+        <w:t xml:space="preserve"> to fetch </w:t>
+      </w:r>
+      <w:proofErr w:type="gramStart"/>
+      <w:r>
+        <w:rPr>
+          <w:lang w:val="en-US"/>
+        </w:rPr>
+        <w:t>her a</w:t>
+      </w:r>
+      <w:proofErr w:type="gramEnd"/>
+      <w:r>
+        <w:rPr>
+          <w:lang w:val="en-US"/>
+        </w:rPr>
+        <w:t xml:space="preserve"> mystical item, “The Twilight Core”. But by removing it, the world stopped seeing sunrises or sunsets, only perpetual night or day.</w:t>
       </w:r>
     </w:p>
     <w:p>
@@ -3416,7 +3514,21 @@
         <w:rPr>
           <w:lang w:val="en-US"/>
         </w:rPr>
-        <w:t xml:space="preserve"> the Asura who stole</w:t>
+        <w:t xml:space="preserve"> the </w:t>
+      </w:r>
+      <w:proofErr w:type="spellStart"/>
+      <w:r>
+        <w:rPr>
+          <w:lang w:val="en-US"/>
+        </w:rPr>
+        <w:t>Asura</w:t>
+      </w:r>
+      <w:proofErr w:type="spellEnd"/>
+      <w:r>
+        <w:rPr>
+          <w:lang w:val="en-US"/>
+        </w:rPr>
+        <w:t xml:space="preserve"> who stole</w:t>
       </w:r>
       <w:r>
         <w:rPr>
@@ -3436,12 +3548,37 @@
         </w:rPr>
         <w:t xml:space="preserve">that is guarded by </w:t>
       </w:r>
+      <w:proofErr w:type="spellStart"/>
       <w:r>
         <w:rPr>
           <w:highlight w:val="red"/>
           <w:lang w:val="en-US"/>
         </w:rPr>
-        <w:t>Silvi, a Friendly Huldra.</w:t>
+        <w:t>Silvi</w:t>
+      </w:r>
+      <w:proofErr w:type="spellEnd"/>
+      <w:r>
+        <w:rPr>
+          <w:highlight w:val="red"/>
+          <w:lang w:val="en-US"/>
+        </w:rPr>
+        <w:t xml:space="preserve">, a Friendly </w:t>
+      </w:r>
+      <w:proofErr w:type="spellStart"/>
+      <w:r>
+        <w:rPr>
+          <w:highlight w:val="red"/>
+          <w:lang w:val="en-US"/>
+        </w:rPr>
+        <w:t>Huldra</w:t>
+      </w:r>
+      <w:proofErr w:type="spellEnd"/>
+      <w:r>
+        <w:rPr>
+          <w:highlight w:val="red"/>
+          <w:lang w:val="en-US"/>
+        </w:rPr>
+        <w:t>.</w:t>
       </w:r>
       <w:r>
         <w:rPr>
@@ -3460,7 +3597,21 @@
         <w:rPr>
           <w:lang w:val="en-US"/>
         </w:rPr>
-        <w:t xml:space="preserve">After defeating Silvi, </w:t>
+        <w:t xml:space="preserve">After defeating </w:t>
+      </w:r>
+      <w:proofErr w:type="spellStart"/>
+      <w:r>
+        <w:rPr>
+          <w:lang w:val="en-US"/>
+        </w:rPr>
+        <w:t>Silvi</w:t>
+      </w:r>
+      <w:proofErr w:type="spellEnd"/>
+      <w:r>
+        <w:rPr>
+          <w:lang w:val="en-US"/>
+        </w:rPr>
+        <w:t xml:space="preserve">, </w:t>
       </w:r>
       <w:r>
         <w:rPr>
@@ -3517,7 +3668,21 @@
         <w:rPr>
           <w:lang w:val="en-US"/>
         </w:rPr>
-        <w:t xml:space="preserve">helping the Asuras open </w:t>
+        <w:t xml:space="preserve">helping the </w:t>
+      </w:r>
+      <w:proofErr w:type="spellStart"/>
+      <w:r>
+        <w:rPr>
+          <w:lang w:val="en-US"/>
+        </w:rPr>
+        <w:t>Asuras</w:t>
+      </w:r>
+      <w:proofErr w:type="spellEnd"/>
+      <w:r>
+        <w:rPr>
+          <w:lang w:val="en-US"/>
+        </w:rPr>
+        <w:t xml:space="preserve"> open </w:t>
       </w:r>
       <w:r>
         <w:rPr>
@@ -3535,20 +3700,48 @@
         <w:rPr>
           <w:lang w:val="en-US"/>
         </w:rPr>
-        <w:t xml:space="preserve"> defeats her and follows the Asura through the pathway.</w:t>
-      </w:r>
-    </w:p>
-    <w:p>
-      <w:pPr>
-        <w:rPr>
-          <w:lang w:val="en-US"/>
-        </w:rPr>
-      </w:pPr>
-      <w:r>
-        <w:rPr>
-          <w:lang w:val="en-US"/>
-        </w:rPr>
-        <w:t>In the Asura realm</w:t>
+        <w:t xml:space="preserve"> defeats her and follows the </w:t>
+      </w:r>
+      <w:proofErr w:type="spellStart"/>
+      <w:r>
+        <w:rPr>
+          <w:lang w:val="en-US"/>
+        </w:rPr>
+        <w:t>Asura</w:t>
+      </w:r>
+      <w:proofErr w:type="spellEnd"/>
+      <w:r>
+        <w:rPr>
+          <w:lang w:val="en-US"/>
+        </w:rPr>
+        <w:t xml:space="preserve"> through the pathway.</w:t>
+      </w:r>
+    </w:p>
+    <w:p>
+      <w:pPr>
+        <w:rPr>
+          <w:lang w:val="en-US"/>
+        </w:rPr>
+      </w:pPr>
+      <w:r>
+        <w:rPr>
+          <w:lang w:val="en-US"/>
+        </w:rPr>
+        <w:t xml:space="preserve">In the </w:t>
+      </w:r>
+      <w:proofErr w:type="spellStart"/>
+      <w:r>
+        <w:rPr>
+          <w:lang w:val="en-US"/>
+        </w:rPr>
+        <w:t>Asura</w:t>
+      </w:r>
+      <w:proofErr w:type="spellEnd"/>
+      <w:r>
+        <w:rPr>
+          <w:lang w:val="en-US"/>
+        </w:rPr>
+        <w:t xml:space="preserve"> realm</w:t>
       </w:r>
       <w:r>
         <w:rPr>
@@ -3590,7 +3783,21 @@
         <w:rPr>
           <w:lang w:val="en-US"/>
         </w:rPr>
-        <w:t xml:space="preserve"> the asura </w:t>
+        <w:t xml:space="preserve"> the </w:t>
+      </w:r>
+      <w:proofErr w:type="spellStart"/>
+      <w:r>
+        <w:rPr>
+          <w:lang w:val="en-US"/>
+        </w:rPr>
+        <w:t>asura</w:t>
+      </w:r>
+      <w:proofErr w:type="spellEnd"/>
+      <w:r>
+        <w:rPr>
+          <w:lang w:val="en-US"/>
+        </w:rPr>
+        <w:t xml:space="preserve"> </w:t>
       </w:r>
       <w:r>
         <w:rPr>
@@ -3659,7 +3866,35 @@
         <w:rPr>
           <w:lang w:val="en-US"/>
         </w:rPr>
-        <w:t xml:space="preserve">Stage 5 signifies the various layers of the temple (Asura, Human, Deva, Brahma). </w:t>
+        <w:t>Stage 5 signifies the various layers of the temple (</w:t>
+      </w:r>
+      <w:proofErr w:type="spellStart"/>
+      <w:r>
+        <w:rPr>
+          <w:lang w:val="en-US"/>
+        </w:rPr>
+        <w:t>Asura</w:t>
+      </w:r>
+      <w:proofErr w:type="spellEnd"/>
+      <w:r>
+        <w:rPr>
+          <w:lang w:val="en-US"/>
+        </w:rPr>
+        <w:t xml:space="preserve">, Human, Deva, </w:t>
+      </w:r>
+      <w:proofErr w:type="gramStart"/>
+      <w:r>
+        <w:rPr>
+          <w:lang w:val="en-US"/>
+        </w:rPr>
+        <w:t>Brahma</w:t>
+      </w:r>
+      <w:proofErr w:type="gramEnd"/>
+      <w:r>
+        <w:rPr>
+          <w:lang w:val="en-US"/>
+        </w:rPr>
+        <w:t xml:space="preserve">). </w:t>
       </w:r>
       <w:r>
         <w:rPr>
@@ -3697,6 +3932,7 @@
         </w:rPr>
         <w:t xml:space="preserve"> a boon that makes her immortal. (Brahma) doesn’t think </w:t>
       </w:r>
+      <w:proofErr w:type="gramStart"/>
       <w:r>
         <w:rPr>
           <w:lang w:val="en-US"/>
@@ -3707,7 +3943,14 @@
         <w:rPr>
           <w:lang w:val="en-US"/>
         </w:rPr>
-        <w:t xml:space="preserve"> is suitable to mess with deity business so she has to defeat her.</w:t>
+        <w:t xml:space="preserve"> is</w:t>
+      </w:r>
+      <w:proofErr w:type="gramEnd"/>
+      <w:r>
+        <w:rPr>
+          <w:lang w:val="en-US"/>
+        </w:rPr>
+        <w:t xml:space="preserve"> suitable to mess with deity business so she has to defeat her.</w:t>
       </w:r>
       <w:r>
         <w:rPr>
@@ -3722,24 +3965,46 @@
           <w:lang w:val="en-US"/>
         </w:rPr>
       </w:pPr>
-      <w:r>
-        <w:rPr>
-          <w:lang w:val="en-US"/>
-        </w:rPr>
-        <w:t>After that, Brahma teleports her to an astral plane, a courtyard beyond the temple. Main char lures out (Boss6). After main char survives her initial attacks, an avatar appears and knocks the core out of her hand, giving it to the main char. Main char can now temporarily summon twilight to make (Boss6) vulnerable.</w:t>
-      </w:r>
-    </w:p>
-    <w:p>
-      <w:pPr>
-        <w:rPr>
-          <w:lang w:val="en-US"/>
-        </w:rPr>
-      </w:pPr>
-      <w:r>
-        <w:rPr>
-          <w:lang w:val="en-US"/>
-        </w:rPr>
-        <w:t>After defeating her the main char returns to her realm to enjoy the sunsets and sunrises again.</w:t>
+      <w:proofErr w:type="gramStart"/>
+      <w:r>
+        <w:rPr>
+          <w:lang w:val="en-US"/>
+        </w:rPr>
+        <w:t>After that, Brahma teleports her to an astral plane, a courtyard beyond the temple.</w:t>
+      </w:r>
+      <w:proofErr w:type="gramEnd"/>
+      <w:r>
+        <w:rPr>
+          <w:lang w:val="en-US"/>
+        </w:rPr>
+        <w:t xml:space="preserve"> Main char lures out (Boss6). After main char survives her initial attacks, an avatar appears and knocks the core out of her hand, giving it to the main char. Main char can now temporarily summon twilight to make (Boss6) vulnerable.</w:t>
+      </w:r>
+    </w:p>
+    <w:p>
+      <w:pPr>
+        <w:rPr>
+          <w:lang w:val="en-US"/>
+        </w:rPr>
+      </w:pPr>
+      <w:r>
+        <w:rPr>
+          <w:lang w:val="en-US"/>
+        </w:rPr>
+        <w:t xml:space="preserve">After defeating </w:t>
+      </w:r>
+      <w:proofErr w:type="gramStart"/>
+      <w:r>
+        <w:rPr>
+          <w:lang w:val="en-US"/>
+        </w:rPr>
+        <w:t>her the</w:t>
+      </w:r>
+      <w:proofErr w:type="gramEnd"/>
+      <w:r>
+        <w:rPr>
+          <w:lang w:val="en-US"/>
+        </w:rPr>
+        <w:t xml:space="preserve"> main char returns to her realm to enjoy the sunsets and sunrises again.</w:t>
       </w:r>
     </w:p>
     <w:p>
@@ -3809,7 +4074,21 @@
         <w:rPr>
           <w:lang w:val="en-US"/>
         </w:rPr>
-        <w:t>Main character follows an asura that has stolen the twilight core. After pursuing h</w:t>
+        <w:t xml:space="preserve">Main character follows an </w:t>
+      </w:r>
+      <w:proofErr w:type="spellStart"/>
+      <w:r>
+        <w:rPr>
+          <w:lang w:val="en-US"/>
+        </w:rPr>
+        <w:t>asura</w:t>
+      </w:r>
+      <w:proofErr w:type="spellEnd"/>
+      <w:r>
+        <w:rPr>
+          <w:lang w:val="en-US"/>
+        </w:rPr>
+        <w:t xml:space="preserve"> that has stolen the twilight core. After pursuing h</w:t>
       </w:r>
       <w:r>
         <w:rPr>
@@ -3857,7 +4136,35 @@
         <w:rPr>
           <w:lang w:val="en-US"/>
         </w:rPr>
-        <w:t>Stage music: “Asura who remain Asura”</w:t>
+        <w:t>Stage music: “</w:t>
+      </w:r>
+      <w:proofErr w:type="spellStart"/>
+      <w:r>
+        <w:rPr>
+          <w:lang w:val="en-US"/>
+        </w:rPr>
+        <w:t>Asura</w:t>
+      </w:r>
+      <w:proofErr w:type="spellEnd"/>
+      <w:r>
+        <w:rPr>
+          <w:lang w:val="en-US"/>
+        </w:rPr>
+        <w:t xml:space="preserve"> who remain </w:t>
+      </w:r>
+      <w:proofErr w:type="spellStart"/>
+      <w:r>
+        <w:rPr>
+          <w:lang w:val="en-US"/>
+        </w:rPr>
+        <w:t>Asura</w:t>
+      </w:r>
+      <w:proofErr w:type="spellEnd"/>
+      <w:r>
+        <w:rPr>
+          <w:lang w:val="en-US"/>
+        </w:rPr>
+        <w:t>”</w:t>
       </w:r>
     </w:p>
     <w:p>
@@ -3883,6 +4190,7 @@
         </w:rPr>
         <w:t xml:space="preserve">s minions, bird </w:t>
       </w:r>
+      <w:proofErr w:type="spellStart"/>
       <w:r>
         <w:rPr>
           <w:lang w:val="en-US"/>
@@ -3895,6 +4203,7 @@
         </w:rPr>
         <w:t>s</w:t>
       </w:r>
+      <w:proofErr w:type="spellEnd"/>
     </w:p>
     <w:p>
       <w:pPr>
@@ -3907,12 +4216,28 @@
           <w:lang w:val="en-US"/>
         </w:rPr>
       </w:pPr>
-      <w:r>
-        <w:rPr>
-          <w:lang w:val="en-US"/>
-        </w:rPr>
-        <w:t>Midboss: Asura</w:t>
-      </w:r>
+      <w:proofErr w:type="spellStart"/>
+      <w:r>
+        <w:rPr>
+          <w:lang w:val="en-US"/>
+        </w:rPr>
+        <w:t>Midboss</w:t>
+      </w:r>
+      <w:proofErr w:type="spellEnd"/>
+      <w:r>
+        <w:rPr>
+          <w:lang w:val="en-US"/>
+        </w:rPr>
+        <w:t xml:space="preserve">: </w:t>
+      </w:r>
+      <w:proofErr w:type="spellStart"/>
+      <w:r>
+        <w:rPr>
+          <w:lang w:val="en-US"/>
+        </w:rPr>
+        <w:t>Asura</w:t>
+      </w:r>
+      <w:proofErr w:type="spellEnd"/>
     </w:p>
     <w:p>
       <w:pPr>
@@ -3949,11 +4274,19 @@
         </w:rPr>
         <w:t xml:space="preserve">Boss: </w:t>
       </w:r>
-      <w:r>
-        <w:rPr>
-          <w:lang w:val="en-US"/>
-        </w:rPr>
-        <w:t xml:space="preserve">Maaya, </w:t>
+      <w:proofErr w:type="spellStart"/>
+      <w:r>
+        <w:rPr>
+          <w:lang w:val="en-US"/>
+        </w:rPr>
+        <w:t>Maaya</w:t>
+      </w:r>
+      <w:proofErr w:type="spellEnd"/>
+      <w:r>
+        <w:rPr>
+          <w:lang w:val="en-US"/>
+        </w:rPr>
+        <w:t xml:space="preserve">, </w:t>
       </w:r>
       <w:r>
         <w:rPr>
@@ -3965,7 +4298,21 @@
         <w:rPr>
           <w:lang w:val="en-US"/>
         </w:rPr>
-        <w:t xml:space="preserve"> (Fox Gandharva)</w:t>
+        <w:t xml:space="preserve"> (Fox </w:t>
+      </w:r>
+      <w:proofErr w:type="spellStart"/>
+      <w:r>
+        <w:rPr>
+          <w:lang w:val="en-US"/>
+        </w:rPr>
+        <w:t>Gandharva</w:t>
+      </w:r>
+      <w:proofErr w:type="spellEnd"/>
+      <w:r>
+        <w:rPr>
+          <w:lang w:val="en-US"/>
+        </w:rPr>
+        <w:t>)</w:t>
       </w:r>
     </w:p>
     <w:p>
@@ -3983,8 +4330,16 @@
         <w:rPr>
           <w:lang w:val="en-US"/>
         </w:rPr>
-        <w:t>Boss music: ??</w:t>
-      </w:r>
+        <w:t>Boss music</w:t>
+      </w:r>
+      <w:proofErr w:type="gramStart"/>
+      <w:r>
+        <w:rPr>
+          <w:lang w:val="en-US"/>
+        </w:rPr>
+        <w:t>: ??</w:t>
+      </w:r>
+      <w:proofErr w:type="gramEnd"/>
     </w:p>
     <w:p>
       <w:pPr>
@@ -4073,7 +4428,21 @@
         <w:rPr>
           <w:lang w:val="en-US"/>
         </w:rPr>
-        <w:t xml:space="preserve"> who is opening portals  to the twilight realm. She defeats her and travels through a portal to the twilight realm. </w:t>
+        <w:t xml:space="preserve"> who is opening </w:t>
+      </w:r>
+      <w:proofErr w:type="gramStart"/>
+      <w:r>
+        <w:rPr>
+          <w:lang w:val="en-US"/>
+        </w:rPr>
+        <w:t>portals  to</w:t>
+      </w:r>
+      <w:proofErr w:type="gramEnd"/>
+      <w:r>
+        <w:rPr>
+          <w:lang w:val="en-US"/>
+        </w:rPr>
+        <w:t xml:space="preserve"> the twilight realm. She defeats her and travels through a portal to the twilight realm. </w:t>
       </w:r>
     </w:p>
     <w:p>
@@ -4091,8 +4460,16 @@
         <w:rPr>
           <w:lang w:val="en-US"/>
         </w:rPr>
-        <w:t>Stage music: ??</w:t>
-      </w:r>
+        <w:t>Stage music</w:t>
+      </w:r>
+      <w:proofErr w:type="gramStart"/>
+      <w:r>
+        <w:rPr>
+          <w:lang w:val="en-US"/>
+        </w:rPr>
+        <w:t>: ??</w:t>
+      </w:r>
+      <w:proofErr w:type="gramEnd"/>
     </w:p>
     <w:p>
       <w:pPr>
@@ -4123,12 +4500,22 @@
           <w:lang w:val="en-US"/>
         </w:rPr>
       </w:pPr>
-      <w:r>
-        <w:rPr>
-          <w:lang w:val="en-US"/>
-        </w:rPr>
-        <w:t>Midboss: ??</w:t>
-      </w:r>
+      <w:proofErr w:type="spellStart"/>
+      <w:r>
+        <w:rPr>
+          <w:lang w:val="en-US"/>
+        </w:rPr>
+        <w:t>Midboss</w:t>
+      </w:r>
+      <w:proofErr w:type="spellEnd"/>
+      <w:proofErr w:type="gramStart"/>
+      <w:r>
+        <w:rPr>
+          <w:lang w:val="en-US"/>
+        </w:rPr>
+        <w:t>: ??</w:t>
+      </w:r>
+      <w:proofErr w:type="gramEnd"/>
     </w:p>
     <w:p>
       <w:pPr>
@@ -4221,12 +4608,28 @@
           <w:lang w:val="en-US"/>
         </w:rPr>
       </w:pPr>
-      <w:r>
-        <w:rPr>
-          <w:lang w:val="en-US"/>
-        </w:rPr>
-        <w:t>Midboss: Asura</w:t>
-      </w:r>
+      <w:proofErr w:type="spellStart"/>
+      <w:r>
+        <w:rPr>
+          <w:lang w:val="en-US"/>
+        </w:rPr>
+        <w:t>Midboss</w:t>
+      </w:r>
+      <w:proofErr w:type="spellEnd"/>
+      <w:r>
+        <w:rPr>
+          <w:lang w:val="en-US"/>
+        </w:rPr>
+        <w:t xml:space="preserve">: </w:t>
+      </w:r>
+      <w:proofErr w:type="spellStart"/>
+      <w:r>
+        <w:rPr>
+          <w:lang w:val="en-US"/>
+        </w:rPr>
+        <w:t>Asura</w:t>
+      </w:r>
+      <w:proofErr w:type="spellEnd"/>
     </w:p>
     <w:p>
       <w:pPr>
@@ -4273,8 +4676,16 @@
         <w:rPr>
           <w:lang w:val="en-US"/>
         </w:rPr>
-        <w:t xml:space="preserve"> Asura</w:t>
-      </w:r>
+        <w:t xml:space="preserve"> </w:t>
+      </w:r>
+      <w:proofErr w:type="spellStart"/>
+      <w:r>
+        <w:rPr>
+          <w:lang w:val="en-US"/>
+        </w:rPr>
+        <w:t>Asura</w:t>
+      </w:r>
+      <w:proofErr w:type="spellEnd"/>
     </w:p>
     <w:p>
       <w:pPr>
@@ -4464,12 +4875,128 @@
     </w:p>
     <w:p>
       <w:pPr>
+        <w:pStyle w:val="ListParagraph"/>
+        <w:numPr>
+          <w:ilvl w:val="0"/>
+          <w:numId w:val="14"/>
+        </w:numPr>
+        <w:rPr>
+          <w:lang w:val="en-US"/>
+        </w:rPr>
+      </w:pPr>
+      <w:r>
+        <w:rPr>
+          <w:lang w:val="en-US"/>
+        </w:rPr>
+        <w:t>"</w:t>
+      </w:r>
+      <w:proofErr w:type="spellStart"/>
+      <w:r>
+        <w:rPr>
+          <w:lang w:val="en-US"/>
+        </w:rPr>
+        <w:t>Asuras</w:t>
+      </w:r>
+      <w:proofErr w:type="spellEnd"/>
+      <w:r>
+        <w:rPr>
+          <w:lang w:val="en-US"/>
+        </w:rPr>
+        <w:t xml:space="preserve"> who remain </w:t>
+      </w:r>
+      <w:proofErr w:type="spellStart"/>
+      <w:r>
+        <w:rPr>
+          <w:lang w:val="en-US"/>
+        </w:rPr>
+        <w:t>Asura</w:t>
+      </w:r>
+      <w:proofErr w:type="spellEnd"/>
+      <w:r>
+        <w:rPr>
+          <w:lang w:val="en-US"/>
+        </w:rPr>
+        <w:t>" share the character of powerful beings obsessed with their craving for ill-gotten Soma, and for wealth, ego, anger, unprincipl</w:t>
+      </w:r>
+      <w:r>
+        <w:rPr>
+          <w:lang w:val="en-US"/>
+        </w:rPr>
+        <w:t xml:space="preserve">ed nature, force, and violence. </w:t>
+      </w:r>
+      <w:r>
+        <w:rPr>
+          <w:lang w:val="en-US"/>
+        </w:rPr>
+        <w:t xml:space="preserve"> Further, in Hindu mythology, when they lose, miss, or don't get what they want (because they were distracted by their cravings) the "</w:t>
+      </w:r>
+      <w:proofErr w:type="spellStart"/>
+      <w:r>
+        <w:rPr>
+          <w:lang w:val="en-US"/>
+        </w:rPr>
+        <w:t>Asuras</w:t>
+      </w:r>
+      <w:proofErr w:type="spellEnd"/>
+      <w:r>
+        <w:rPr>
+          <w:lang w:val="en-US"/>
+        </w:rPr>
+        <w:t xml:space="preserve"> who remain </w:t>
+      </w:r>
+      <w:proofErr w:type="spellStart"/>
+      <w:r>
+        <w:rPr>
+          <w:lang w:val="en-US"/>
+        </w:rPr>
+        <w:t>Asuras</w:t>
+      </w:r>
+      <w:proofErr w:type="spellEnd"/>
+      <w:r>
+        <w:rPr>
+          <w:lang w:val="en-US"/>
+        </w:rPr>
+        <w:t>" question, challenge, and attack the "</w:t>
+      </w:r>
+      <w:proofErr w:type="spellStart"/>
+      <w:r>
+        <w:rPr>
+          <w:lang w:val="en-US"/>
+        </w:rPr>
+        <w:t>Asuras</w:t>
+      </w:r>
+      <w:proofErr w:type="spellEnd"/>
+      <w:r>
+        <w:rPr>
+          <w:lang w:val="en-US"/>
+        </w:rPr>
+        <w:t xml:space="preserve"> who became Devas" to loot or extract a portion of what the Devas have and the </w:t>
+      </w:r>
+      <w:proofErr w:type="spellStart"/>
+      <w:r>
+        <w:rPr>
+          <w:lang w:val="en-US"/>
+        </w:rPr>
+        <w:t>Asuras</w:t>
+      </w:r>
+      <w:proofErr w:type="spellEnd"/>
+      <w:r>
+        <w:rPr>
+          <w:lang w:val="en-US"/>
+        </w:rPr>
+        <w:t xml:space="preserve"> do not.</w:t>
+      </w:r>
+      <w:bookmarkStart w:id="22" w:name="_GoBack"/>
+      <w:bookmarkEnd w:id="22"/>
+    </w:p>
+    <w:p>
+      <w:pPr>
         <w:pStyle w:val="Heading3"/>
         <w:rPr>
           <w:sz w:val="36"/>
         </w:rPr>
       </w:pPr>
-      <w:bookmarkStart w:id="22" w:name="_Toc102744224"/>
+      <w:bookmarkStart w:id="23" w:name="_Toc102744224"/>
       <w:r>
         <w:rPr>
           <w:sz w:val="36"/>
@@ -4486,9 +5013,15 @@
         <w:rPr>
           <w:sz w:val="36"/>
         </w:rPr>
-        <w:t>, Friendly Huldra</w:t>
-      </w:r>
-      <w:bookmarkEnd w:id="22"/>
+        <w:t xml:space="preserve">, </w:t>
+      </w:r>
+      <w:bookmarkEnd w:id="23"/>
+      <w:r>
+        <w:rPr>
+          <w:sz w:val="36"/>
+        </w:rPr>
+        <w:t>Forest Guardian</w:t>
+      </w:r>
     </w:p>
     <w:p>
       <w:pPr>
@@ -4539,21 +5072,41 @@
           <w:lang w:val="en-US"/>
         </w:rPr>
       </w:pPr>
+      <w:proofErr w:type="spellStart"/>
       <w:r>
         <w:rPr>
           <w:sz w:val="21"/>
           <w:szCs w:val="24"/>
           <w:lang w:val="en-US"/>
         </w:rPr>
-        <w:t>Maaya (</w:t>
-      </w:r>
+        <w:t>Maaya</w:t>
+      </w:r>
+      <w:proofErr w:type="spellEnd"/>
       <w:r>
         <w:rPr>
           <w:sz w:val="21"/>
           <w:szCs w:val="24"/>
           <w:lang w:val="en-US"/>
         </w:rPr>
-        <w:t>Māyā connotes a "magic show, an illusion where things appear to be present but are not what they seem"</w:t>
+        <w:t xml:space="preserve"> (</w:t>
+      </w:r>
+      <w:proofErr w:type="spellStart"/>
+      <w:r>
+        <w:rPr>
+          <w:sz w:val="21"/>
+          <w:szCs w:val="24"/>
+          <w:lang w:val="en-US"/>
+        </w:rPr>
+        <w:t>Māyā</w:t>
+      </w:r>
+      <w:proofErr w:type="spellEnd"/>
+      <w:r>
+        <w:rPr>
+          <w:sz w:val="21"/>
+          <w:szCs w:val="24"/>
+          <w:lang w:val="en-US"/>
+        </w:rPr>
+        <w:t xml:space="preserve"> connotes a "magic show, an illusion where things appear to be present but are not what they seem"</w:t>
       </w:r>
       <w:r>
         <w:rPr>
@@ -4732,6 +5285,7 @@
           <w:lang w:val="en-US"/>
         </w:rPr>
       </w:pPr>
+      <w:proofErr w:type="spellStart"/>
       <w:r>
         <w:rPr>
           <w:rFonts w:cs="Arial"/>
@@ -4741,7 +5295,20 @@
           <w:shd w:val="clear" w:color="auto" w:fill="FFFFFF"/>
           <w:lang w:val="en-US"/>
         </w:rPr>
-        <w:t>Huldras are usually said to be very self-conscious about their tail and back, and attacks anyone who points them out.</w:t>
+        <w:lastRenderedPageBreak/>
+        <w:t>Huldras</w:t>
+      </w:r>
+      <w:proofErr w:type="spellEnd"/>
+      <w:r>
+        <w:rPr>
+          <w:rFonts w:cs="Arial"/>
+          <w:color w:val="000000"/>
+          <w:sz w:val="21"/>
+          <w:szCs w:val="24"/>
+          <w:shd w:val="clear" w:color="auto" w:fill="FFFFFF"/>
+          <w:lang w:val="en-US"/>
+        </w:rPr>
+        <w:t xml:space="preserve"> are usually said to be very self-conscious about their tail and back, and attacks anyone who points them out.</w:t>
       </w:r>
     </w:p>
     <w:p>
@@ -4751,21 +5318,32 @@
           <w:sz w:val="36"/>
         </w:rPr>
       </w:pPr>
-      <w:bookmarkStart w:id="23" w:name="_Toc102744225"/>
+      <w:bookmarkStart w:id="24" w:name="_Toc102744225"/>
       <w:r>
         <w:rPr>
           <w:sz w:val="36"/>
         </w:rPr>
-        <w:lastRenderedPageBreak/>
         <w:t>Boss2</w:t>
       </w:r>
       <w:r>
         <w:rPr>
           <w:sz w:val="36"/>
         </w:rPr>
-        <w:t xml:space="preserve"> – Spider Queen (no name yet)</w:t>
-      </w:r>
-      <w:bookmarkEnd w:id="23"/>
+        <w:t xml:space="preserve"> – </w:t>
+      </w:r>
+      <w:r>
+        <w:rPr>
+          <w:sz w:val="36"/>
+        </w:rPr>
+        <w:t xml:space="preserve">Joanette, the </w:t>
+      </w:r>
+      <w:r>
+        <w:rPr>
+          <w:sz w:val="36"/>
+        </w:rPr>
+        <w:t>Spider Queen</w:t>
+      </w:r>
+      <w:bookmarkEnd w:id="24"/>
     </w:p>
     <w:p>
       <w:r>
@@ -4823,23 +5401,25 @@
           <w:szCs w:val="24"/>
           <w:lang w:val="en-US"/>
         </w:rPr>
-        <w:t>“Indra's net</w:t>
-      </w:r>
+        <w:t>“</w:t>
+      </w:r>
+      <w:proofErr w:type="spellStart"/>
       <w:r>
         <w:rPr>
           <w:sz w:val="21"/>
           <w:szCs w:val="24"/>
           <w:lang w:val="en-US"/>
         </w:rPr>
-        <w:t xml:space="preserve"> </w:t>
-      </w:r>
+        <w:t>Indra's</w:t>
+      </w:r>
+      <w:proofErr w:type="spellEnd"/>
       <w:r>
         <w:rPr>
           <w:sz w:val="21"/>
           <w:szCs w:val="24"/>
           <w:lang w:val="en-US"/>
         </w:rPr>
-        <w:t>is used as a metaphor for the Buddhist concept of interpenetration, which holds that all phenomena are intimately connected. Indra's net has a multifaceted jewel at each vertex, and each jewel is reflected in all of the other jewels</w:t>
+        <w:t xml:space="preserve"> net</w:t>
       </w:r>
       <w:r>
         <w:rPr>
@@ -4847,32 +5427,33 @@
           <w:szCs w:val="24"/>
           <w:lang w:val="en-US"/>
         </w:rPr>
-        <w:t>”</w:t>
-      </w:r>
-    </w:p>
-    <w:p>
-      <w:pPr>
+        <w:t xml:space="preserve"> </w:t>
+      </w:r>
+      <w:r>
         <w:rPr>
           <w:sz w:val="21"/>
           <w:szCs w:val="24"/>
           <w:lang w:val="en-US"/>
         </w:rPr>
-      </w:pPr>
+        <w:t xml:space="preserve">is used as a metaphor for the Buddhist concept of interpenetration, which holds that all phenomena are intimately connected. </w:t>
+      </w:r>
+      <w:proofErr w:type="spellStart"/>
       <w:r>
         <w:rPr>
           <w:sz w:val="21"/>
           <w:szCs w:val="24"/>
           <w:lang w:val="en-US"/>
         </w:rPr>
-        <w:t>“</w:t>
-      </w:r>
+        <w:t>Indra's</w:t>
+      </w:r>
+      <w:proofErr w:type="spellEnd"/>
       <w:r>
         <w:rPr>
           <w:sz w:val="21"/>
           <w:szCs w:val="24"/>
           <w:lang w:val="en-US"/>
         </w:rPr>
-        <w:t>In some schools of Buddhism and in Hinduism, the image of Indra's net is a metaphor for the emptiness of all things, and at the same time a metaphor for the understanding of the universe as a web of connections and interdependence</w:t>
+        <w:t xml:space="preserve"> net has a multifaceted jewel at each vertex, and each jewel is reflected in all of the other jewels</w:t>
       </w:r>
       <w:r>
         <w:rPr>
@@ -4905,81 +5486,76 @@
           <w:szCs w:val="24"/>
           <w:lang w:val="en-US"/>
         </w:rPr>
-        <w:t>If a person comes into contact with a Live spider by default, he or she will get new clothes as per local belief in Hindu customs.</w:t>
-      </w:r>
+        <w:t xml:space="preserve">In some schools of Buddhism and in Hinduism, the image of </w:t>
+      </w:r>
+      <w:proofErr w:type="spellStart"/>
       <w:r>
         <w:rPr>
           <w:sz w:val="21"/>
           <w:szCs w:val="24"/>
           <w:lang w:val="en-US"/>
         </w:rPr>
-        <w:t>”</w:t>
-      </w:r>
-    </w:p>
-    <w:p>
-      <w:pPr>
+        <w:t>Indra's</w:t>
+      </w:r>
+      <w:proofErr w:type="spellEnd"/>
+      <w:r>
         <w:rPr>
           <w:sz w:val="21"/>
           <w:szCs w:val="24"/>
           <w:lang w:val="en-US"/>
         </w:rPr>
-      </w:pPr>
+        <w:t xml:space="preserve"> net is a metaphor for the emptiness of all things, and at the same time a metaphor for the understanding of the universe as a web of connections and interdependence</w:t>
+      </w:r>
       <w:r>
         <w:rPr>
           <w:sz w:val="21"/>
           <w:szCs w:val="24"/>
           <w:lang w:val="en-US"/>
         </w:rPr>
-        <w:t>Spider Queen is opening portals to the asura world, symbolizing Indra’s Net and its connectivity.</w:t>
-      </w:r>
-    </w:p>
-    <w:p>
-      <w:pPr>
-        <w:pStyle w:val="ListParagraph"/>
+        <w:t>”</w:t>
+      </w:r>
+    </w:p>
+    <w:p>
+      <w:pPr>
         <w:rPr>
           <w:sz w:val="21"/>
           <w:szCs w:val="24"/>
           <w:lang w:val="en-US"/>
         </w:rPr>
       </w:pPr>
-    </w:p>
-    <w:p>
-      <w:pPr>
-        <w:pStyle w:val="ListParagraph"/>
-        <w:numPr>
-          <w:ilvl w:val="0"/>
-          <w:numId w:val="22"/>
-        </w:numPr>
+      <w:r>
         <w:rPr>
           <w:sz w:val="21"/>
           <w:szCs w:val="24"/>
           <w:lang w:val="en-US"/>
         </w:rPr>
-      </w:pPr>
+        <w:t>“</w:t>
+      </w:r>
       <w:r>
         <w:rPr>
           <w:sz w:val="21"/>
           <w:szCs w:val="24"/>
           <w:lang w:val="en-US"/>
         </w:rPr>
-        <w:lastRenderedPageBreak/>
-        <w:t>Basic phase</w:t>
-      </w:r>
+        <w:t xml:space="preserve">If a person comes into contact with a </w:t>
+      </w:r>
+      <w:proofErr w:type="gramStart"/>
       <w:r>
         <w:rPr>
           <w:sz w:val="21"/>
           <w:szCs w:val="24"/>
           <w:lang w:val="en-US"/>
         </w:rPr>
-        <w:t xml:space="preserve"> 1</w:t>
-      </w:r>
+        <w:t>Live</w:t>
+      </w:r>
+      <w:proofErr w:type="gramEnd"/>
       <w:r>
         <w:rPr>
           <w:sz w:val="21"/>
           <w:szCs w:val="24"/>
           <w:lang w:val="en-US"/>
         </w:rPr>
-        <w:t>:</w:t>
+        <w:t xml:space="preserve"> spider by default, he or she will get new clothes as per local belief in Hindu customs.</w:t>
       </w:r>
       <w:r>
         <w:rPr>
@@ -4987,125 +5563,101 @@
           <w:szCs w:val="24"/>
           <w:lang w:val="en-US"/>
         </w:rPr>
-        <w:t xml:space="preserve"> </w:t>
-      </w:r>
-      <w:r>
+        <w:t>”</w:t>
+      </w:r>
+    </w:p>
+    <w:p>
+      <w:pPr>
         <w:rPr>
           <w:sz w:val="21"/>
           <w:szCs w:val="24"/>
           <w:lang w:val="en-US"/>
         </w:rPr>
-        <w:t xml:space="preserve">small </w:t>
-      </w:r>
+      </w:pPr>
       <w:r>
         <w:rPr>
           <w:sz w:val="21"/>
           <w:szCs w:val="24"/>
           <w:lang w:val="en-US"/>
         </w:rPr>
-        <w:t>web</w:t>
-      </w:r>
+        <w:lastRenderedPageBreak/>
+        <w:t xml:space="preserve">Spider Queen is opening portals to the </w:t>
+      </w:r>
+      <w:proofErr w:type="spellStart"/>
       <w:r>
         <w:rPr>
           <w:sz w:val="21"/>
           <w:szCs w:val="24"/>
           <w:lang w:val="en-US"/>
         </w:rPr>
-        <w:t xml:space="preserve"> clusters</w:t>
-      </w:r>
+        <w:t>asura</w:t>
+      </w:r>
+      <w:proofErr w:type="spellEnd"/>
       <w:r>
         <w:rPr>
           <w:sz w:val="21"/>
           <w:szCs w:val="24"/>
           <w:lang w:val="en-US"/>
         </w:rPr>
-        <w:t xml:space="preserve">, </w:t>
-      </w:r>
+        <w:t xml:space="preserve"> world, symbolizing </w:t>
+      </w:r>
+      <w:proofErr w:type="spellStart"/>
       <w:r>
         <w:rPr>
           <w:sz w:val="21"/>
           <w:szCs w:val="24"/>
           <w:lang w:val="en-US"/>
         </w:rPr>
-        <w:t>normal maelstrom</w:t>
-      </w:r>
-    </w:p>
-    <w:p>
-      <w:pPr>
-        <w:pStyle w:val="ListParagraph"/>
-        <w:numPr>
-          <w:ilvl w:val="0"/>
-          <w:numId w:val="10"/>
-        </w:numPr>
-        <w:rPr>
-          <w:lang w:val="en-US"/>
-        </w:rPr>
-      </w:pPr>
+        <w:t>Indra’s</w:t>
+      </w:r>
+      <w:proofErr w:type="spellEnd"/>
       <w:r>
         <w:rPr>
           <w:sz w:val="21"/>
           <w:szCs w:val="24"/>
           <w:lang w:val="en-US"/>
         </w:rPr>
-        <w:t xml:space="preserve">Basic phase 2: </w:t>
-      </w:r>
-      <w:r>
-        <w:rPr>
-          <w:lang w:val="en-US"/>
-        </w:rPr>
-        <w:t xml:space="preserve">shoot </w:t>
-      </w:r>
-      <w:r>
-        <w:rPr>
-          <w:lang w:val="en-US"/>
-        </w:rPr>
-        <w:t>laser webs</w:t>
-      </w:r>
-      <w:r>
-        <w:rPr>
-          <w:lang w:val="en-US"/>
-        </w:rPr>
-        <w:t xml:space="preserve">, </w:t>
-      </w:r>
-      <w:r>
+        <w:t xml:space="preserve"> Net and its connectivity.</w:t>
+      </w:r>
+    </w:p>
+    <w:p>
+      <w:pPr>
+        <w:pStyle w:val="ListParagraph"/>
         <w:rPr>
           <w:sz w:val="21"/>
           <w:szCs w:val="24"/>
           <w:lang w:val="en-US"/>
         </w:rPr>
-        <w:t>slow spider bullets</w:t>
-      </w:r>
-    </w:p>
-    <w:p>
-      <w:pPr>
-        <w:pStyle w:val="ListParagraph"/>
+      </w:pPr>
+    </w:p>
+    <w:p>
+      <w:pPr>
+        <w:pStyle w:val="ListParagraph"/>
+        <w:numPr>
+          <w:ilvl w:val="0"/>
+          <w:numId w:val="22"/>
+        </w:numPr>
         <w:rPr>
           <w:sz w:val="21"/>
           <w:szCs w:val="24"/>
           <w:lang w:val="en-US"/>
         </w:rPr>
       </w:pPr>
-    </w:p>
-    <w:p>
-      <w:pPr>
-        <w:pStyle w:val="ListParagraph"/>
-        <w:numPr>
-          <w:ilvl w:val="0"/>
-          <w:numId w:val="22"/>
-        </w:numPr>
+      <w:r>
         <w:rPr>
           <w:sz w:val="21"/>
           <w:szCs w:val="24"/>
           <w:lang w:val="en-US"/>
         </w:rPr>
-      </w:pPr>
+        <w:t>Basic phase</w:t>
+      </w:r>
       <w:r>
         <w:rPr>
           <w:sz w:val="21"/>
           <w:szCs w:val="24"/>
           <w:lang w:val="en-US"/>
         </w:rPr>
-        <w:t>S</w:t>
+        <w:t xml:space="preserve"> 1</w:t>
       </w:r>
       <w:r>
         <w:rPr>
@@ -5113,7 +5665,7 @@
           <w:szCs w:val="24"/>
           <w:lang w:val="en-US"/>
         </w:rPr>
-        <w:t>pell</w:t>
+        <w:t>:</w:t>
       </w:r>
       <w:r>
         <w:rPr>
@@ -5121,7 +5673,7 @@
           <w:szCs w:val="24"/>
           <w:lang w:val="en-US"/>
         </w:rPr>
-        <w:t xml:space="preserve"> 1</w:t>
+        <w:t xml:space="preserve"> </w:t>
       </w:r>
       <w:r>
         <w:rPr>
@@ -5129,7 +5681,159 @@
           <w:szCs w:val="24"/>
           <w:lang w:val="en-US"/>
         </w:rPr>
-        <w:t>: Indra’s Net</w:t>
+        <w:t xml:space="preserve">small </w:t>
+      </w:r>
+      <w:r>
+        <w:rPr>
+          <w:sz w:val="21"/>
+          <w:szCs w:val="24"/>
+          <w:lang w:val="en-US"/>
+        </w:rPr>
+        <w:t>web</w:t>
+      </w:r>
+      <w:r>
+        <w:rPr>
+          <w:sz w:val="21"/>
+          <w:szCs w:val="24"/>
+          <w:lang w:val="en-US"/>
+        </w:rPr>
+        <w:t xml:space="preserve"> clusters</w:t>
+      </w:r>
+      <w:r>
+        <w:rPr>
+          <w:sz w:val="21"/>
+          <w:szCs w:val="24"/>
+          <w:lang w:val="en-US"/>
+        </w:rPr>
+        <w:t xml:space="preserve">, </w:t>
+      </w:r>
+      <w:r>
+        <w:rPr>
+          <w:sz w:val="21"/>
+          <w:szCs w:val="24"/>
+          <w:lang w:val="en-US"/>
+        </w:rPr>
+        <w:t>normal maelstrom</w:t>
+      </w:r>
+    </w:p>
+    <w:p>
+      <w:pPr>
+        <w:pStyle w:val="ListParagraph"/>
+        <w:numPr>
+          <w:ilvl w:val="0"/>
+          <w:numId w:val="10"/>
+        </w:numPr>
+        <w:rPr>
+          <w:lang w:val="en-US"/>
+        </w:rPr>
+      </w:pPr>
+      <w:r>
+        <w:rPr>
+          <w:sz w:val="21"/>
+          <w:szCs w:val="24"/>
+          <w:lang w:val="en-US"/>
+        </w:rPr>
+        <w:t xml:space="preserve">Basic phase 2: </w:t>
+      </w:r>
+      <w:r>
+        <w:rPr>
+          <w:lang w:val="en-US"/>
+        </w:rPr>
+        <w:t xml:space="preserve">shoot </w:t>
+      </w:r>
+      <w:r>
+        <w:rPr>
+          <w:lang w:val="en-US"/>
+        </w:rPr>
+        <w:t>laser webs</w:t>
+      </w:r>
+      <w:r>
+        <w:rPr>
+          <w:lang w:val="en-US"/>
+        </w:rPr>
+        <w:t xml:space="preserve">, </w:t>
+      </w:r>
+      <w:r>
+        <w:rPr>
+          <w:sz w:val="21"/>
+          <w:szCs w:val="24"/>
+          <w:lang w:val="en-US"/>
+        </w:rPr>
+        <w:t>slow spider bullets</w:t>
+      </w:r>
+    </w:p>
+    <w:p>
+      <w:pPr>
+        <w:pStyle w:val="ListParagraph"/>
+        <w:rPr>
+          <w:sz w:val="21"/>
+          <w:szCs w:val="24"/>
+          <w:lang w:val="en-US"/>
+        </w:rPr>
+      </w:pPr>
+    </w:p>
+    <w:p>
+      <w:pPr>
+        <w:pStyle w:val="ListParagraph"/>
+        <w:numPr>
+          <w:ilvl w:val="0"/>
+          <w:numId w:val="22"/>
+        </w:numPr>
+        <w:rPr>
+          <w:sz w:val="21"/>
+          <w:szCs w:val="24"/>
+          <w:lang w:val="en-US"/>
+        </w:rPr>
+      </w:pPr>
+      <w:r>
+        <w:rPr>
+          <w:sz w:val="21"/>
+          <w:szCs w:val="24"/>
+          <w:lang w:val="en-US"/>
+        </w:rPr>
+        <w:t>S</w:t>
+      </w:r>
+      <w:r>
+        <w:rPr>
+          <w:sz w:val="21"/>
+          <w:szCs w:val="24"/>
+          <w:lang w:val="en-US"/>
+        </w:rPr>
+        <w:t>pell</w:t>
+      </w:r>
+      <w:r>
+        <w:rPr>
+          <w:sz w:val="21"/>
+          <w:szCs w:val="24"/>
+          <w:lang w:val="en-US"/>
+        </w:rPr>
+        <w:t xml:space="preserve"> 1</w:t>
+      </w:r>
+      <w:r>
+        <w:rPr>
+          <w:sz w:val="21"/>
+          <w:szCs w:val="24"/>
+          <w:lang w:val="en-US"/>
+        </w:rPr>
+        <w:t xml:space="preserve">: </w:t>
+      </w:r>
+      <w:proofErr w:type="spellStart"/>
+      <w:r>
+        <w:rPr>
+          <w:sz w:val="21"/>
+          <w:szCs w:val="24"/>
+          <w:lang w:val="en-US"/>
+        </w:rPr>
+        <w:t>Indra’s</w:t>
+      </w:r>
+      <w:proofErr w:type="spellEnd"/>
+      <w:r>
+        <w:rPr>
+          <w:sz w:val="21"/>
+          <w:szCs w:val="24"/>
+          <w:lang w:val="en-US"/>
+        </w:rPr>
+        <w:t xml:space="preserve"> Net</w:t>
       </w:r>
     </w:p>
     <w:p>
@@ -5151,36 +5855,54 @@
           <w:szCs w:val="24"/>
           <w:lang w:val="en-US"/>
         </w:rPr>
-        <w:t>Maelstrom spiral + Giant spiderweb with big rotating bullets spawned in a circle</w:t>
-      </w:r>
-    </w:p>
-    <w:p>
-      <w:pPr>
-        <w:pStyle w:val="ListParagraph"/>
-        <w:numPr>
-          <w:ilvl w:val="0"/>
-          <w:numId w:val="22"/>
-        </w:numPr>
+        <w:t xml:space="preserve">Maelstrom spiral + Giant </w:t>
+      </w:r>
+      <w:proofErr w:type="spellStart"/>
+      <w:r>
         <w:rPr>
           <w:sz w:val="21"/>
           <w:szCs w:val="24"/>
           <w:lang w:val="en-US"/>
         </w:rPr>
-      </w:pPr>
+        <w:t>spiderweb</w:t>
+      </w:r>
+      <w:proofErr w:type="spellEnd"/>
       <w:r>
         <w:rPr>
           <w:sz w:val="21"/>
           <w:szCs w:val="24"/>
           <w:lang w:val="en-US"/>
         </w:rPr>
-        <w:t>Final spell:</w:t>
-      </w:r>
-      <w:r>
+        <w:t xml:space="preserve"> with big rotating bullets spawned in a circle</w:t>
+      </w:r>
+    </w:p>
+    <w:p>
+      <w:pPr>
+        <w:pStyle w:val="ListParagraph"/>
+        <w:numPr>
+          <w:ilvl w:val="0"/>
+          <w:numId w:val="22"/>
+        </w:numPr>
         <w:rPr>
           <w:sz w:val="21"/>
           <w:szCs w:val="24"/>
           <w:lang w:val="en-US"/>
         </w:rPr>
+      </w:pPr>
+      <w:r>
+        <w:rPr>
+          <w:sz w:val="21"/>
+          <w:szCs w:val="24"/>
+          <w:lang w:val="en-US"/>
+        </w:rPr>
+        <w:t>Final spell:</w:t>
+      </w:r>
+      <w:r>
+        <w:rPr>
+          <w:sz w:val="21"/>
+          <w:szCs w:val="24"/>
+          <w:lang w:val="en-US"/>
+        </w:rPr>
         <w:t xml:space="preserve"> Void Dance</w:t>
       </w:r>
     </w:p>
@@ -5255,24 +5977,24 @@
           <w:sz w:val="40"/>
         </w:rPr>
       </w:pPr>
-      <w:bookmarkStart w:id="24" w:name="_Toc102744226"/>
+      <w:bookmarkStart w:id="25" w:name="_Toc102744226"/>
       <w:r>
         <w:rPr>
           <w:sz w:val="40"/>
         </w:rPr>
         <w:t>Mechanics</w:t>
       </w:r>
-      <w:bookmarkEnd w:id="24"/>
+      <w:bookmarkEnd w:id="25"/>
     </w:p>
     <w:p>
       <w:pPr>
         <w:pStyle w:val="Heading2"/>
       </w:pPr>
-      <w:bookmarkStart w:id="25" w:name="_Toc102744227"/>
+      <w:bookmarkStart w:id="26" w:name="_Toc102744227"/>
       <w:r>
         <w:t>Player</w:t>
       </w:r>
-      <w:bookmarkEnd w:id="25"/>
+      <w:bookmarkEnd w:id="26"/>
     </w:p>
     <w:p>
       <w:pPr>
@@ -5433,7 +6155,21 @@
         <w:rPr>
           <w:lang w:val="en-US"/>
         </w:rPr>
-        <w:t>Cores can be leveled with exp points</w:t>
+        <w:t xml:space="preserve">Cores can be leveled with </w:t>
+      </w:r>
+      <w:proofErr w:type="spellStart"/>
+      <w:r>
+        <w:rPr>
+          <w:lang w:val="en-US"/>
+        </w:rPr>
+        <w:t>exp</w:t>
+      </w:r>
+      <w:proofErr w:type="spellEnd"/>
+      <w:r>
+        <w:rPr>
+          <w:lang w:val="en-US"/>
+        </w:rPr>
+        <w:t xml:space="preserve"> points</w:t>
       </w:r>
     </w:p>
     <w:p>
@@ -5488,14 +6224,14 @@
           <w:lang w:val="en-US"/>
         </w:rPr>
       </w:pPr>
-      <w:bookmarkStart w:id="26" w:name="_Toc102744228"/>
+      <w:bookmarkStart w:id="27" w:name="_Toc102744228"/>
       <w:r>
         <w:rPr>
           <w:lang w:val="en-US"/>
         </w:rPr>
         <w:t>Score system</w:t>
       </w:r>
-      <w:bookmarkEnd w:id="26"/>
+      <w:bookmarkEnd w:id="27"/>
     </w:p>
     <w:p>
       <w:pPr>
@@ -5532,11 +6268,19 @@
           <w:lang w:val="en-US"/>
         </w:rPr>
       </w:pPr>
-      <w:r>
-        <w:rPr>
-          <w:lang w:val="en-US"/>
-        </w:rPr>
-        <w:t>Scorepoint multiplier from core levels?</w:t>
+      <w:proofErr w:type="spellStart"/>
+      <w:r>
+        <w:rPr>
+          <w:lang w:val="en-US"/>
+        </w:rPr>
+        <w:t>Scorepoint</w:t>
+      </w:r>
+      <w:proofErr w:type="spellEnd"/>
+      <w:r>
+        <w:rPr>
+          <w:lang w:val="en-US"/>
+        </w:rPr>
+        <w:t xml:space="preserve"> multiplier from core levels?</w:t>
       </w:r>
     </w:p>
     <w:p>
@@ -5554,14 +6298,14 @@
           <w:lang w:val="en-US"/>
         </w:rPr>
       </w:pPr>
-      <w:bookmarkStart w:id="27" w:name="_Toc102744229"/>
+      <w:bookmarkStart w:id="28" w:name="_Toc102744229"/>
       <w:r>
         <w:rPr>
           <w:lang w:val="en-US"/>
         </w:rPr>
         <w:t>Controls</w:t>
       </w:r>
-      <w:bookmarkEnd w:id="27"/>
+      <w:bookmarkEnd w:id="28"/>
     </w:p>
     <w:p>
       <w:pPr>
@@ -5765,7 +6509,7 @@
           <w:sz w:val="48"/>
         </w:rPr>
       </w:pPr>
-      <w:bookmarkStart w:id="28" w:name="_Toc102744230"/>
+      <w:bookmarkStart w:id="29" w:name="_Toc102744230"/>
       <w:r>
         <w:rPr>
           <w:sz w:val="48"/>
@@ -5773,7 +6517,7 @@
         <w:lastRenderedPageBreak/>
         <w:t>Development</w:t>
       </w:r>
-      <w:bookmarkEnd w:id="28"/>
+      <w:bookmarkEnd w:id="29"/>
     </w:p>
     <w:p>
       <w:pPr>
@@ -5784,11 +6528,11 @@
       <w:pPr>
         <w:pStyle w:val="Heading2"/>
       </w:pPr>
-      <w:bookmarkStart w:id="29" w:name="_Toc102744231"/>
+      <w:bookmarkStart w:id="30" w:name="_Toc102744231"/>
       <w:r>
         <w:t>Goals for 0.1.0 (2016)</w:t>
       </w:r>
-      <w:bookmarkEnd w:id="29"/>
+      <w:bookmarkEnd w:id="30"/>
     </w:p>
     <w:p>
       <w:pPr>
@@ -5931,11 +6675,11 @@
       <w:pPr>
         <w:pStyle w:val="Heading2"/>
       </w:pPr>
-      <w:bookmarkStart w:id="30" w:name="_Toc102744232"/>
+      <w:bookmarkStart w:id="31" w:name="_Toc102744232"/>
       <w:r>
         <w:t>Goals for 0.2.0 (2022)</w:t>
       </w:r>
-      <w:bookmarkEnd w:id="30"/>
+      <w:bookmarkEnd w:id="31"/>
     </w:p>
     <w:p>
       <w:pPr>
@@ -6075,7 +6819,7 @@
           <w:lang w:val="en-US"/>
         </w:rPr>
       </w:pPr>
-      <w:bookmarkStart w:id="31" w:name="_Toc102744233"/>
+      <w:bookmarkStart w:id="32" w:name="_Toc102744233"/>
       <w:r>
         <w:rPr>
           <w:sz w:val="36"/>
@@ -6091,7 +6835,7 @@
         </w:rPr>
         <w:t>3</w:t>
       </w:r>
-      <w:bookmarkEnd w:id="31"/>
+      <w:bookmarkEnd w:id="32"/>
     </w:p>
     <w:p>
       <w:pPr>
@@ -6111,7 +6855,23 @@
           <w:highlight w:val="magenta"/>
           <w:lang w:val="en-US"/>
         </w:rPr>
-        <w:t>FIXED BUT CANT CONFIRM</w:t>
+        <w:t xml:space="preserve">FIXED BUT </w:t>
+      </w:r>
+      <w:proofErr w:type="gramStart"/>
+      <w:r>
+        <w:rPr>
+          <w:highlight w:val="magenta"/>
+          <w:lang w:val="en-US"/>
+        </w:rPr>
+        <w:t>CANT</w:t>
+      </w:r>
+      <w:proofErr w:type="gramEnd"/>
+      <w:r>
+        <w:rPr>
+          <w:highlight w:val="magenta"/>
+          <w:lang w:val="en-US"/>
+        </w:rPr>
+        <w:t xml:space="preserve"> CONFIRM</w:t>
       </w:r>
     </w:p>
     <w:p>
@@ -6219,7 +6979,55 @@
           <w:highlight w:val="magenta"/>
           <w:lang w:val="en-US"/>
         </w:rPr>
-        <w:t>player/enemy sprite disappears sometimes when interrupted in invul (force sprite enable if not invul, make sure its not disabling the whole object)</w:t>
+        <w:t xml:space="preserve">player/enemy sprite disappears sometimes when interrupted in </w:t>
+      </w:r>
+      <w:proofErr w:type="spellStart"/>
+      <w:r>
+        <w:rPr>
+          <w:highlight w:val="magenta"/>
+          <w:lang w:val="en-US"/>
+        </w:rPr>
+        <w:t>invul</w:t>
+      </w:r>
+      <w:proofErr w:type="spellEnd"/>
+      <w:r>
+        <w:rPr>
+          <w:highlight w:val="magenta"/>
+          <w:lang w:val="en-US"/>
+        </w:rPr>
+        <w:t xml:space="preserve"> (force sprite enable if not </w:t>
+      </w:r>
+      <w:proofErr w:type="spellStart"/>
+      <w:r>
+        <w:rPr>
+          <w:highlight w:val="magenta"/>
+          <w:lang w:val="en-US"/>
+        </w:rPr>
+        <w:t>invul</w:t>
+      </w:r>
+      <w:proofErr w:type="spellEnd"/>
+      <w:r>
+        <w:rPr>
+          <w:highlight w:val="magenta"/>
+          <w:lang w:val="en-US"/>
+        </w:rPr>
+        <w:t xml:space="preserve">, make sure </w:t>
+      </w:r>
+      <w:proofErr w:type="spellStart"/>
+      <w:r>
+        <w:rPr>
+          <w:highlight w:val="magenta"/>
+          <w:lang w:val="en-US"/>
+        </w:rPr>
+        <w:t>its</w:t>
+      </w:r>
+      <w:proofErr w:type="spellEnd"/>
+      <w:r>
+        <w:rPr>
+          <w:highlight w:val="magenta"/>
+          <w:lang w:val="en-US"/>
+        </w:rPr>
+        <w:t xml:space="preserve"> not disabling the whole object)</w:t>
       </w:r>
     </w:p>
     <w:p>
@@ -6287,7 +7095,23 @@
           <w:highlight w:val="red"/>
           <w:lang w:val="en-US"/>
         </w:rPr>
-        <w:t>Pattern attackdelay doesn’t update position after delay</w:t>
+        <w:t xml:space="preserve">Pattern </w:t>
+      </w:r>
+      <w:proofErr w:type="spellStart"/>
+      <w:r>
+        <w:rPr>
+          <w:highlight w:val="red"/>
+          <w:lang w:val="en-US"/>
+        </w:rPr>
+        <w:t>attackdelay</w:t>
+      </w:r>
+      <w:proofErr w:type="spellEnd"/>
+      <w:r>
+        <w:rPr>
+          <w:highlight w:val="red"/>
+          <w:lang w:val="en-US"/>
+        </w:rPr>
+        <w:t xml:space="preserve"> doesn’t update position after delay</w:t>
       </w:r>
     </w:p>
     <w:p>
@@ -6404,7 +7228,39 @@
           <w:highlight w:val="yellow"/>
           <w:lang w:val="en-US"/>
         </w:rPr>
-        <w:t>separate bulletmovementpatterns and enemymovementpatterns into their own files</w:t>
+        <w:t xml:space="preserve">separate </w:t>
+      </w:r>
+      <w:proofErr w:type="spellStart"/>
+      <w:r>
+        <w:rPr>
+          <w:highlight w:val="yellow"/>
+          <w:lang w:val="en-US"/>
+        </w:rPr>
+        <w:t>bulletmovementpatterns</w:t>
+      </w:r>
+      <w:proofErr w:type="spellEnd"/>
+      <w:r>
+        <w:rPr>
+          <w:highlight w:val="yellow"/>
+          <w:lang w:val="en-US"/>
+        </w:rPr>
+        <w:t xml:space="preserve"> and </w:t>
+      </w:r>
+      <w:proofErr w:type="spellStart"/>
+      <w:r>
+        <w:rPr>
+          <w:highlight w:val="yellow"/>
+          <w:lang w:val="en-US"/>
+        </w:rPr>
+        <w:t>enemymovementpatterns</w:t>
+      </w:r>
+      <w:proofErr w:type="spellEnd"/>
+      <w:r>
+        <w:rPr>
+          <w:highlight w:val="yellow"/>
+          <w:lang w:val="en-US"/>
+        </w:rPr>
+        <w:t xml:space="preserve"> into their own files</w:t>
       </w:r>
     </w:p>
     <w:p>
@@ -6457,7 +7313,23 @@
           <w:highlight w:val="green"/>
           <w:lang w:val="en-US"/>
         </w:rPr>
-        <w:t>visual minitoast for score get</w:t>
+        <w:t xml:space="preserve">visual </w:t>
+      </w:r>
+      <w:proofErr w:type="spellStart"/>
+      <w:r>
+        <w:rPr>
+          <w:highlight w:val="green"/>
+          <w:lang w:val="en-US"/>
+        </w:rPr>
+        <w:t>minitoast</w:t>
+      </w:r>
+      <w:proofErr w:type="spellEnd"/>
+      <w:r>
+        <w:rPr>
+          <w:highlight w:val="green"/>
+          <w:lang w:val="en-US"/>
+        </w:rPr>
+        <w:t xml:space="preserve"> for score get</w:t>
       </w:r>
     </w:p>
     <w:p>
@@ -6477,7 +7349,39 @@
           <w:highlight w:val="green"/>
           <w:lang w:val="en-US"/>
         </w:rPr>
-        <w:t>visual minitoast for corepoints get</w:t>
+        <w:t xml:space="preserve">visual </w:t>
+      </w:r>
+      <w:proofErr w:type="spellStart"/>
+      <w:r>
+        <w:rPr>
+          <w:highlight w:val="green"/>
+          <w:lang w:val="en-US"/>
+        </w:rPr>
+        <w:t>minitoast</w:t>
+      </w:r>
+      <w:proofErr w:type="spellEnd"/>
+      <w:r>
+        <w:rPr>
+          <w:highlight w:val="green"/>
+          <w:lang w:val="en-US"/>
+        </w:rPr>
+        <w:t xml:space="preserve"> for </w:t>
+      </w:r>
+      <w:proofErr w:type="spellStart"/>
+      <w:r>
+        <w:rPr>
+          <w:highlight w:val="green"/>
+          <w:lang w:val="en-US"/>
+        </w:rPr>
+        <w:t>corepoints</w:t>
+      </w:r>
+      <w:proofErr w:type="spellEnd"/>
+      <w:r>
+        <w:rPr>
+          <w:highlight w:val="green"/>
+          <w:lang w:val="en-US"/>
+        </w:rPr>
+        <w:t xml:space="preserve"> get</w:t>
       </w:r>
     </w:p>
     <w:p>
@@ -6497,7 +7401,23 @@
           <w:highlight w:val="green"/>
           <w:lang w:val="en-US"/>
         </w:rPr>
-        <w:t xml:space="preserve">visual minitoast </w:t>
+        <w:t xml:space="preserve">visual </w:t>
+      </w:r>
+      <w:proofErr w:type="spellStart"/>
+      <w:r>
+        <w:rPr>
+          <w:highlight w:val="green"/>
+          <w:lang w:val="en-US"/>
+        </w:rPr>
+        <w:t>minitoast</w:t>
+      </w:r>
+      <w:proofErr w:type="spellEnd"/>
+      <w:r>
+        <w:rPr>
+          <w:highlight w:val="green"/>
+          <w:lang w:val="en-US"/>
+        </w:rPr>
+        <w:t xml:space="preserve"> </w:t>
       </w:r>
       <w:r>
         <w:rPr>
@@ -6671,16 +7591,32 @@
           <w:highlight w:val="green"/>
           <w:lang w:val="en-US"/>
         </w:rPr>
-        <w:t>make a “twilight leak” from the core, signifying the asura’s path</w:t>
-      </w:r>
-    </w:p>
-    <w:p>
-      <w:pPr>
-        <w:pStyle w:val="ListParagraph"/>
+        <w:t xml:space="preserve">make a “twilight leak” from the core, signifying the </w:t>
+      </w:r>
+      <w:proofErr w:type="spellStart"/>
+      <w:r>
         <w:rPr>
           <w:highlight w:val="green"/>
           <w:lang w:val="en-US"/>
         </w:rPr>
+        <w:t>asura’s</w:t>
+      </w:r>
+      <w:proofErr w:type="spellEnd"/>
+      <w:r>
+        <w:rPr>
+          <w:highlight w:val="green"/>
+          <w:lang w:val="en-US"/>
+        </w:rPr>
+        <w:t xml:space="preserve"> path</w:t>
+      </w:r>
+    </w:p>
+    <w:p>
+      <w:pPr>
+        <w:pStyle w:val="ListParagraph"/>
+        <w:rPr>
+          <w:highlight w:val="green"/>
+          <w:lang w:val="en-US"/>
+        </w:rPr>
       </w:pPr>
     </w:p>
     <w:p>
@@ -6720,7 +7656,23 @@
           <w:highlight w:val="yellow"/>
           <w:lang w:val="en-US"/>
         </w:rPr>
-        <w:t>dividing ui handling to smaller parts</w:t>
+        <w:t xml:space="preserve">dividing </w:t>
+      </w:r>
+      <w:proofErr w:type="spellStart"/>
+      <w:r>
+        <w:rPr>
+          <w:highlight w:val="yellow"/>
+          <w:lang w:val="en-US"/>
+        </w:rPr>
+        <w:t>ui</w:t>
+      </w:r>
+      <w:proofErr w:type="spellEnd"/>
+      <w:r>
+        <w:rPr>
+          <w:highlight w:val="yellow"/>
+          <w:lang w:val="en-US"/>
+        </w:rPr>
+        <w:t xml:space="preserve"> handling to smaller parts</w:t>
       </w:r>
     </w:p>
     <w:p>
@@ -6735,12 +7687,53 @@
           <w:lang w:val="en-US"/>
         </w:rPr>
       </w:pPr>
+      <w:proofErr w:type="gramStart"/>
       <w:r>
         <w:rPr>
           <w:highlight w:val="yellow"/>
           <w:lang w:val="en-US"/>
         </w:rPr>
-        <w:t>the play area is covered by the ui in the editor. If I move the stage all the coordinates go to shit. Either move it + add an offset to every pos or live with it</w:t>
+        <w:t>the</w:t>
+      </w:r>
+      <w:proofErr w:type="gramEnd"/>
+      <w:r>
+        <w:rPr>
+          <w:highlight w:val="yellow"/>
+          <w:lang w:val="en-US"/>
+        </w:rPr>
+        <w:t xml:space="preserve"> play area is covered by the </w:t>
+      </w:r>
+      <w:proofErr w:type="spellStart"/>
+      <w:r>
+        <w:rPr>
+          <w:highlight w:val="yellow"/>
+          <w:lang w:val="en-US"/>
+        </w:rPr>
+        <w:t>ui</w:t>
+      </w:r>
+      <w:proofErr w:type="spellEnd"/>
+      <w:r>
+        <w:rPr>
+          <w:highlight w:val="yellow"/>
+          <w:lang w:val="en-US"/>
+        </w:rPr>
+        <w:t xml:space="preserve"> in the editor. If I move the stage all the coordinates go to shit. Either move it + add an offset to every </w:t>
+      </w:r>
+      <w:proofErr w:type="spellStart"/>
+      <w:r>
+        <w:rPr>
+          <w:highlight w:val="yellow"/>
+          <w:lang w:val="en-US"/>
+        </w:rPr>
+        <w:t>pos</w:t>
+      </w:r>
+      <w:proofErr w:type="spellEnd"/>
+      <w:r>
+        <w:rPr>
+          <w:highlight w:val="yellow"/>
+          <w:lang w:val="en-US"/>
+        </w:rPr>
+        <w:t xml:space="preserve"> or live with it</w:t>
       </w:r>
     </w:p>
     <w:p>
@@ -6815,7 +7808,23 @@
           <w:highlight w:val="yellow"/>
           <w:lang w:val="en-US"/>
         </w:rPr>
-        <w:t>restore pacman pattern (not even close to be finished)</w:t>
+        <w:t xml:space="preserve">restore </w:t>
+      </w:r>
+      <w:proofErr w:type="spellStart"/>
+      <w:r>
+        <w:rPr>
+          <w:highlight w:val="yellow"/>
+          <w:lang w:val="en-US"/>
+        </w:rPr>
+        <w:t>pacman</w:t>
+      </w:r>
+      <w:proofErr w:type="spellEnd"/>
+      <w:r>
+        <w:rPr>
+          <w:highlight w:val="yellow"/>
+          <w:lang w:val="en-US"/>
+        </w:rPr>
+        <w:t xml:space="preserve"> pattern (not even close to be finished)</w:t>
       </w:r>
     </w:p>
     <w:p>
@@ -6835,7 +7844,23 @@
           <w:highlight w:val="yellow"/>
           <w:lang w:val="en-US"/>
         </w:rPr>
-        <w:t>Dialog autoscroll speed determined by char count of lines</w:t>
+        <w:t xml:space="preserve">Dialog </w:t>
+      </w:r>
+      <w:proofErr w:type="spellStart"/>
+      <w:r>
+        <w:rPr>
+          <w:highlight w:val="yellow"/>
+          <w:lang w:val="en-US"/>
+        </w:rPr>
+        <w:t>autoscroll</w:t>
+      </w:r>
+      <w:proofErr w:type="spellEnd"/>
+      <w:r>
+        <w:rPr>
+          <w:highlight w:val="yellow"/>
+          <w:lang w:val="en-US"/>
+        </w:rPr>
+        <w:t xml:space="preserve"> speed determined by char count of lines</w:t>
       </w:r>
     </w:p>
     <w:p>
@@ -6875,13 +7900,29 @@
           <w:highlight w:val="yellow"/>
           <w:lang w:val="en-US"/>
         </w:rPr>
-        <w:t>looping boss bg music</w:t>
-      </w:r>
+        <w:t xml:space="preserve">looping boss </w:t>
+      </w:r>
+      <w:proofErr w:type="spellStart"/>
       <w:r>
         <w:rPr>
           <w:highlight w:val="yellow"/>
           <w:lang w:val="en-US"/>
         </w:rPr>
+        <w:t>bg</w:t>
+      </w:r>
+      <w:proofErr w:type="spellEnd"/>
+      <w:r>
+        <w:rPr>
+          <w:highlight w:val="yellow"/>
+          <w:lang w:val="en-US"/>
+        </w:rPr>
+        <w:t xml:space="preserve"> music</w:t>
+      </w:r>
+      <w:r>
+        <w:rPr>
+          <w:highlight w:val="yellow"/>
+          <w:lang w:val="en-US"/>
+        </w:rPr>
         <w:t xml:space="preserve"> from a certain point</w:t>
       </w:r>
     </w:p>
@@ -6902,7 +7943,23 @@
           <w:highlight w:val="yellow"/>
           <w:lang w:val="en-US"/>
         </w:rPr>
-        <w:t>differentiate between difficulties in hiscore file</w:t>
+        <w:t xml:space="preserve">differentiate between difficulties in </w:t>
+      </w:r>
+      <w:proofErr w:type="spellStart"/>
+      <w:r>
+        <w:rPr>
+          <w:highlight w:val="yellow"/>
+          <w:lang w:val="en-US"/>
+        </w:rPr>
+        <w:t>hiscore</w:t>
+      </w:r>
+      <w:proofErr w:type="spellEnd"/>
+      <w:r>
+        <w:rPr>
+          <w:highlight w:val="yellow"/>
+          <w:lang w:val="en-US"/>
+        </w:rPr>
+        <w:t xml:space="preserve"> file</w:t>
       </w:r>
     </w:p>
     <w:p>
@@ -6917,13 +7974,31 @@
           <w:lang w:val="en-US"/>
         </w:rPr>
       </w:pPr>
+      <w:proofErr w:type="spellStart"/>
       <w:r>
         <w:rPr>
           <w:highlight w:val="yellow"/>
           <w:lang w:val="en-US"/>
         </w:rPr>
-        <w:t>heroku database for global hiscores</w:t>
-      </w:r>
+        <w:t>heroku</w:t>
+      </w:r>
+      <w:proofErr w:type="spellEnd"/>
+      <w:r>
+        <w:rPr>
+          <w:highlight w:val="yellow"/>
+          <w:lang w:val="en-US"/>
+        </w:rPr>
+        <w:t xml:space="preserve"> database for global </w:t>
+      </w:r>
+      <w:proofErr w:type="spellStart"/>
+      <w:r>
+        <w:rPr>
+          <w:highlight w:val="yellow"/>
+          <w:lang w:val="en-US"/>
+        </w:rPr>
+        <w:t>hiscores</w:t>
+      </w:r>
+      <w:proofErr w:type="spellEnd"/>
     </w:p>
     <w:p>
       <w:pPr>
@@ -6942,14 +8017,14 @@
           <w:lang w:val="en-US"/>
         </w:rPr>
       </w:pPr>
-      <w:bookmarkStart w:id="32" w:name="_Toc102744234"/>
+      <w:bookmarkStart w:id="33" w:name="_Toc102744234"/>
       <w:r>
         <w:rPr>
           <w:lang w:val="en-US"/>
         </w:rPr>
         <w:t>NOTES</w:t>
       </w:r>
-      <w:bookmarkEnd w:id="32"/>
+      <w:bookmarkEnd w:id="33"/>
     </w:p>
     <w:p>
       <w:pPr>
@@ -6966,7 +8041,21 @@
         <w:rPr>
           <w:lang w:val="en-US"/>
         </w:rPr>
-        <w:t>Refrain from creating monobehaviours with “new”</w:t>
+        <w:t xml:space="preserve">Refrain from creating </w:t>
+      </w:r>
+      <w:proofErr w:type="spellStart"/>
+      <w:r>
+        <w:rPr>
+          <w:lang w:val="en-US"/>
+        </w:rPr>
+        <w:t>monobehaviours</w:t>
+      </w:r>
+      <w:proofErr w:type="spellEnd"/>
+      <w:r>
+        <w:rPr>
+          <w:lang w:val="en-US"/>
+        </w:rPr>
+        <w:t xml:space="preserve"> with “new”</w:t>
       </w:r>
     </w:p>
     <w:p>
@@ -7015,7 +8104,7 @@
           <w:lang w:val="en-US"/>
         </w:rPr>
       </w:pPr>
-      <w:bookmarkStart w:id="33" w:name="_Toc102744235"/>
+      <w:bookmarkStart w:id="34" w:name="_Toc102744235"/>
       <w:r>
         <w:rPr>
           <w:sz w:val="36"/>
@@ -7040,7 +8129,7 @@
         <w:lastRenderedPageBreak/>
         <w:t>Diary</w:t>
       </w:r>
-      <w:bookmarkEnd w:id="33"/>
+      <w:bookmarkEnd w:id="34"/>
     </w:p>
     <w:p>
       <w:pPr>
@@ -7057,7 +8146,7 @@
           <w:lang w:val="en-US"/>
         </w:rPr>
       </w:pPr>
-      <w:bookmarkStart w:id="34" w:name="_Toc102744236"/>
+      <w:bookmarkStart w:id="35" w:name="_Toc102744236"/>
       <w:r>
         <w:rPr>
           <w:sz w:val="32"/>
@@ -7079,7 +8168,7 @@
         </w:rPr>
         <w:t>1.0</w:t>
       </w:r>
-      <w:bookmarkEnd w:id="34"/>
+      <w:bookmarkEnd w:id="35"/>
     </w:p>
     <w:p>
       <w:pPr>
@@ -7182,11 +8271,19 @@
           <w:lang w:val="en-US"/>
         </w:rPr>
       </w:pPr>
-      <w:r>
-        <w:rPr>
-          <w:lang w:val="en-US"/>
-        </w:rPr>
-        <w:t>Gameover handler on player die</w:t>
+      <w:proofErr w:type="spellStart"/>
+      <w:r>
+        <w:rPr>
+          <w:lang w:val="en-US"/>
+        </w:rPr>
+        <w:t>Gameover</w:t>
+      </w:r>
+      <w:proofErr w:type="spellEnd"/>
+      <w:r>
+        <w:rPr>
+          <w:lang w:val="en-US"/>
+        </w:rPr>
+        <w:t xml:space="preserve"> handler on player die</w:t>
       </w:r>
     </w:p>
     <w:p>
@@ -7204,8 +8301,16 @@
         <w:rPr>
           <w:lang w:val="en-US"/>
         </w:rPr>
-        <w:t>Restart function on gameover</w:t>
-      </w:r>
+        <w:t xml:space="preserve">Restart function on </w:t>
+      </w:r>
+      <w:proofErr w:type="spellStart"/>
+      <w:r>
+        <w:rPr>
+          <w:lang w:val="en-US"/>
+        </w:rPr>
+        <w:t>gameover</w:t>
+      </w:r>
+      <w:proofErr w:type="spellEnd"/>
     </w:p>
     <w:p>
       <w:pPr>
@@ -7222,7 +8327,21 @@
         <w:rPr>
           <w:lang w:val="en-US"/>
         </w:rPr>
-        <w:t>Enemy spawner and wave timer handler</w:t>
+        <w:t xml:space="preserve">Enemy </w:t>
+      </w:r>
+      <w:proofErr w:type="spellStart"/>
+      <w:r>
+        <w:rPr>
+          <w:lang w:val="en-US"/>
+        </w:rPr>
+        <w:t>spawner</w:t>
+      </w:r>
+      <w:proofErr w:type="spellEnd"/>
+      <w:r>
+        <w:rPr>
+          <w:lang w:val="en-US"/>
+        </w:rPr>
+        <w:t xml:space="preserve"> and wave timer handler</w:t>
       </w:r>
     </w:p>
     <w:p>
@@ -7276,7 +8395,21 @@
         <w:rPr>
           <w:lang w:val="en-US"/>
         </w:rPr>
-        <w:t>2 Enemy bullet types (homing/nothoming)</w:t>
+        <w:t>2 Enemy bullet types (homing/</w:t>
+      </w:r>
+      <w:proofErr w:type="spellStart"/>
+      <w:r>
+        <w:rPr>
+          <w:lang w:val="en-US"/>
+        </w:rPr>
+        <w:t>nothoming</w:t>
+      </w:r>
+      <w:proofErr w:type="spellEnd"/>
+      <w:r>
+        <w:rPr>
+          <w:lang w:val="en-US"/>
+        </w:rPr>
+        <w:t>)</w:t>
       </w:r>
     </w:p>
     <w:p>
@@ -7344,11 +8477,19 @@
           <w:lang w:val="en-US"/>
         </w:rPr>
       </w:pPr>
-      <w:r>
-        <w:rPr>
-          <w:lang w:val="en-US"/>
-        </w:rPr>
-        <w:t>Exp point objects created on enemy die</w:t>
+      <w:proofErr w:type="spellStart"/>
+      <w:r>
+        <w:rPr>
+          <w:lang w:val="en-US"/>
+        </w:rPr>
+        <w:t>Exp</w:t>
+      </w:r>
+      <w:proofErr w:type="spellEnd"/>
+      <w:r>
+        <w:rPr>
+          <w:lang w:val="en-US"/>
+        </w:rPr>
+        <w:t xml:space="preserve"> point objects created on enemy die</w:t>
       </w:r>
     </w:p>
     <w:p>
@@ -7362,11 +8503,19 @@
           <w:lang w:val="en-US"/>
         </w:rPr>
       </w:pPr>
-      <w:r>
-        <w:rPr>
-          <w:lang w:val="en-US"/>
-        </w:rPr>
-        <w:t>Exp point hit detection on player</w:t>
+      <w:proofErr w:type="spellStart"/>
+      <w:r>
+        <w:rPr>
+          <w:lang w:val="en-US"/>
+        </w:rPr>
+        <w:t>Exp</w:t>
+      </w:r>
+      <w:proofErr w:type="spellEnd"/>
+      <w:r>
+        <w:rPr>
+          <w:lang w:val="en-US"/>
+        </w:rPr>
+        <w:t xml:space="preserve"> point hit detection on player</w:t>
       </w:r>
     </w:p>
     <w:p>
@@ -7384,7 +8533,21 @@
         <w:rPr>
           <w:lang w:val="en-US"/>
         </w:rPr>
-        <w:t>Player exp gain function</w:t>
+        <w:t xml:space="preserve">Player </w:t>
+      </w:r>
+      <w:proofErr w:type="spellStart"/>
+      <w:r>
+        <w:rPr>
+          <w:lang w:val="en-US"/>
+        </w:rPr>
+        <w:t>exp</w:t>
+      </w:r>
+      <w:proofErr w:type="spellEnd"/>
+      <w:r>
+        <w:rPr>
+          <w:lang w:val="en-US"/>
+        </w:rPr>
+        <w:t xml:space="preserve"> gain function</w:t>
       </w:r>
     </w:p>
     <w:p>
@@ -7402,8 +8565,16 @@
         <w:rPr>
           <w:lang w:val="en-US"/>
         </w:rPr>
-        <w:t>Parallax tile scroller</w:t>
-      </w:r>
+        <w:t xml:space="preserve">Parallax tile </w:t>
+      </w:r>
+      <w:proofErr w:type="spellStart"/>
+      <w:r>
+        <w:rPr>
+          <w:lang w:val="en-US"/>
+        </w:rPr>
+        <w:t>scroller</w:t>
+      </w:r>
+      <w:proofErr w:type="spellEnd"/>
     </w:p>
     <w:p>
       <w:pPr>
@@ -7420,8 +8591,16 @@
         <w:rPr>
           <w:lang w:val="en-US"/>
         </w:rPr>
-        <w:t>Sprite placeholders for player,enemy,playerProjectile,enemyProjectile,expPoint</w:t>
-      </w:r>
+        <w:t xml:space="preserve">Sprite placeholders for </w:t>
+      </w:r>
+      <w:proofErr w:type="spellStart"/>
+      <w:r>
+        <w:rPr>
+          <w:lang w:val="en-US"/>
+        </w:rPr>
+        <w:t>player,enemy,playerProjectile,enemyProjectile,expPoint</w:t>
+      </w:r>
+      <w:proofErr w:type="spellEnd"/>
     </w:p>
     <w:p>
       <w:pPr>
@@ -7434,11 +8613,33 @@
           <w:lang w:val="en-US"/>
         </w:rPr>
       </w:pPr>
-      <w:r>
-        <w:rPr>
-          <w:lang w:val="en-US"/>
-        </w:rPr>
-        <w:t>MainMenu with title textholder and start button</w:t>
+      <w:proofErr w:type="spellStart"/>
+      <w:r>
+        <w:rPr>
+          <w:lang w:val="en-US"/>
+        </w:rPr>
+        <w:t>MainMenu</w:t>
+      </w:r>
+      <w:proofErr w:type="spellEnd"/>
+      <w:r>
+        <w:rPr>
+          <w:lang w:val="en-US"/>
+        </w:rPr>
+        <w:t xml:space="preserve"> with title </w:t>
+      </w:r>
+      <w:proofErr w:type="spellStart"/>
+      <w:r>
+        <w:rPr>
+          <w:lang w:val="en-US"/>
+        </w:rPr>
+        <w:t>textholder</w:t>
+      </w:r>
+      <w:proofErr w:type="spellEnd"/>
+      <w:r>
+        <w:rPr>
+          <w:lang w:val="en-US"/>
+        </w:rPr>
+        <w:t xml:space="preserve"> and start button</w:t>
       </w:r>
     </w:p>
     <w:p>
@@ -7452,11 +8653,19 @@
           <w:lang w:val="en-US"/>
         </w:rPr>
       </w:pPr>
-      <w:r>
-        <w:rPr>
-          <w:lang w:val="en-US"/>
-        </w:rPr>
-        <w:t>GameOver screen with overlaid images and button to restart</w:t>
+      <w:proofErr w:type="spellStart"/>
+      <w:r>
+        <w:rPr>
+          <w:lang w:val="en-US"/>
+        </w:rPr>
+        <w:t>GameOver</w:t>
+      </w:r>
+      <w:proofErr w:type="spellEnd"/>
+      <w:r>
+        <w:rPr>
+          <w:lang w:val="en-US"/>
+        </w:rPr>
+        <w:t xml:space="preserve"> screen with overlaid images and button to restart</w:t>
       </w:r>
     </w:p>
     <w:p>
@@ -7492,7 +8701,35 @@
         <w:rPr>
           <w:lang w:val="en-US"/>
         </w:rPr>
-        <w:t>Player exp/expCap text indicator</w:t>
+        <w:t xml:space="preserve">Player </w:t>
+      </w:r>
+      <w:proofErr w:type="spellStart"/>
+      <w:r>
+        <w:rPr>
+          <w:lang w:val="en-US"/>
+        </w:rPr>
+        <w:t>exp</w:t>
+      </w:r>
+      <w:proofErr w:type="spellEnd"/>
+      <w:r>
+        <w:rPr>
+          <w:lang w:val="en-US"/>
+        </w:rPr>
+        <w:t>/</w:t>
+      </w:r>
+      <w:proofErr w:type="spellStart"/>
+      <w:r>
+        <w:rPr>
+          <w:lang w:val="en-US"/>
+        </w:rPr>
+        <w:t>expCap</w:t>
+      </w:r>
+      <w:proofErr w:type="spellEnd"/>
+      <w:r>
+        <w:rPr>
+          <w:lang w:val="en-US"/>
+        </w:rPr>
+        <w:t xml:space="preserve"> text indicator</w:t>
       </w:r>
     </w:p>
     <w:p>
@@ -7637,8 +8874,16 @@
         <w:rPr>
           <w:lang w:val="en-US"/>
         </w:rPr>
-        <w:t>Singleton gamecontroller</w:t>
-      </w:r>
+        <w:t xml:space="preserve">Singleton </w:t>
+      </w:r>
+      <w:proofErr w:type="spellStart"/>
+      <w:r>
+        <w:rPr>
+          <w:lang w:val="en-US"/>
+        </w:rPr>
+        <w:t>gamecontroller</w:t>
+      </w:r>
+      <w:proofErr w:type="spellEnd"/>
     </w:p>
     <w:p>
       <w:pPr>
@@ -7705,11 +8950,19 @@
           <w:lang w:val="en-US"/>
         </w:rPr>
       </w:pPr>
-      <w:r>
-        <w:rPr>
-          <w:lang w:val="en-US"/>
-        </w:rPr>
-        <w:t>Xp accumulates stat points that can be spent on power, speed or life generation</w:t>
+      <w:proofErr w:type="spellStart"/>
+      <w:r>
+        <w:rPr>
+          <w:lang w:val="en-US"/>
+        </w:rPr>
+        <w:t>Xp</w:t>
+      </w:r>
+      <w:proofErr w:type="spellEnd"/>
+      <w:r>
+        <w:rPr>
+          <w:lang w:val="en-US"/>
+        </w:rPr>
+        <w:t xml:space="preserve"> accumulates stat points that can be spent on power, speed or life generation</w:t>
       </w:r>
     </w:p>
     <w:p>
@@ -7800,8 +9053,16 @@
           <w:lang w:val="en-US"/>
         </w:rPr>
         <w:lastRenderedPageBreak/>
-        <w:t>New bullet pattern: spiderweb</w:t>
-      </w:r>
+        <w:t xml:space="preserve">New bullet pattern: </w:t>
+      </w:r>
+      <w:proofErr w:type="spellStart"/>
+      <w:r>
+        <w:rPr>
+          <w:lang w:val="en-US"/>
+        </w:rPr>
+        <w:t>spiderweb</w:t>
+      </w:r>
+      <w:proofErr w:type="spellEnd"/>
     </w:p>
     <w:p>
       <w:pPr>
@@ -7854,8 +9115,16 @@
         <w:rPr>
           <w:lang w:val="en-US"/>
         </w:rPr>
-        <w:t>Visible player hitbox</w:t>
-      </w:r>
+        <w:t xml:space="preserve">Visible player </w:t>
+      </w:r>
+      <w:proofErr w:type="spellStart"/>
+      <w:r>
+        <w:rPr>
+          <w:lang w:val="en-US"/>
+        </w:rPr>
+        <w:t>hitbox</w:t>
+      </w:r>
+      <w:proofErr w:type="spellEnd"/>
     </w:p>
     <w:p>
       <w:pPr>
@@ -7908,7 +9177,21 @@
         <w:rPr>
           <w:lang w:val="en-US"/>
         </w:rPr>
-        <w:t>Bullet animations (spiderweb)</w:t>
+        <w:t>Bullet animations (</w:t>
+      </w:r>
+      <w:proofErr w:type="spellStart"/>
+      <w:r>
+        <w:rPr>
+          <w:lang w:val="en-US"/>
+        </w:rPr>
+        <w:t>spiderweb</w:t>
+      </w:r>
+      <w:proofErr w:type="spellEnd"/>
+      <w:r>
+        <w:rPr>
+          <w:lang w:val="en-US"/>
+        </w:rPr>
+        <w:t>)</w:t>
       </w:r>
     </w:p>
     <w:p>
@@ -7926,8 +9209,16 @@
         <w:rPr>
           <w:lang w:val="en-US"/>
         </w:rPr>
-        <w:t>Singleton UICanvas</w:t>
-      </w:r>
+        <w:t xml:space="preserve">Singleton </w:t>
+      </w:r>
+      <w:proofErr w:type="spellStart"/>
+      <w:r>
+        <w:rPr>
+          <w:lang w:val="en-US"/>
+        </w:rPr>
+        <w:t>UICanvas</w:t>
+      </w:r>
+      <w:proofErr w:type="spellEnd"/>
     </w:p>
     <w:p>
       <w:pPr>
@@ -7975,7 +9266,21 @@
         <w:rPr>
           <w:lang w:val="en-US"/>
         </w:rPr>
-        <w:t>Rescaled exp point collider for easier collection</w:t>
+        <w:t xml:space="preserve">Rescaled </w:t>
+      </w:r>
+      <w:proofErr w:type="spellStart"/>
+      <w:r>
+        <w:rPr>
+          <w:lang w:val="en-US"/>
+        </w:rPr>
+        <w:t>exp</w:t>
+      </w:r>
+      <w:proofErr w:type="spellEnd"/>
+      <w:r>
+        <w:rPr>
+          <w:lang w:val="en-US"/>
+        </w:rPr>
+        <w:t xml:space="preserve"> point collider for easier collection</w:t>
       </w:r>
     </w:p>
     <w:p>
@@ -8106,7 +9411,21 @@
         <w:rPr>
           <w:lang w:val="en-US"/>
         </w:rPr>
-        <w:t>Programmer art for boss X pos indicator</w:t>
+        <w:t xml:space="preserve">Programmer art for boss X </w:t>
+      </w:r>
+      <w:proofErr w:type="spellStart"/>
+      <w:r>
+        <w:rPr>
+          <w:lang w:val="en-US"/>
+        </w:rPr>
+        <w:t>pos</w:t>
+      </w:r>
+      <w:proofErr w:type="spellEnd"/>
+      <w:r>
+        <w:rPr>
+          <w:lang w:val="en-US"/>
+        </w:rPr>
+        <w:t xml:space="preserve"> indicator</w:t>
       </w:r>
     </w:p>
     <w:p>
@@ -8321,8 +9640,30 @@
         <w:rPr>
           <w:lang w:val="en-US"/>
         </w:rPr>
-        <w:t>Waves now refer to an arraylist of spawnpositions</w:t>
-      </w:r>
+        <w:t xml:space="preserve">Waves now refer to an </w:t>
+      </w:r>
+      <w:proofErr w:type="spellStart"/>
+      <w:r>
+        <w:rPr>
+          <w:lang w:val="en-US"/>
+        </w:rPr>
+        <w:t>arraylist</w:t>
+      </w:r>
+      <w:proofErr w:type="spellEnd"/>
+      <w:r>
+        <w:rPr>
+          <w:lang w:val="en-US"/>
+        </w:rPr>
+        <w:t xml:space="preserve"> of </w:t>
+      </w:r>
+      <w:proofErr w:type="spellStart"/>
+      <w:r>
+        <w:rPr>
+          <w:lang w:val="en-US"/>
+        </w:rPr>
+        <w:t>spawnpositions</w:t>
+      </w:r>
+      <w:proofErr w:type="spellEnd"/>
     </w:p>
     <w:p>
       <w:pPr>
@@ -8339,7 +9680,21 @@
         <w:rPr>
           <w:lang w:val="en-US"/>
         </w:rPr>
-        <w:t>Added new movementpattern to center enemy horizontally</w:t>
+        <w:t xml:space="preserve">Added new </w:t>
+      </w:r>
+      <w:proofErr w:type="spellStart"/>
+      <w:r>
+        <w:rPr>
+          <w:lang w:val="en-US"/>
+        </w:rPr>
+        <w:t>movementpattern</w:t>
+      </w:r>
+      <w:proofErr w:type="spellEnd"/>
+      <w:r>
+        <w:rPr>
+          <w:lang w:val="en-US"/>
+        </w:rPr>
+        <w:t xml:space="preserve"> to center enemy horizontally</w:t>
       </w:r>
     </w:p>
     <w:p>
@@ -8393,7 +9748,21 @@
         <w:rPr>
           <w:lang w:val="en-US"/>
         </w:rPr>
-        <w:t>Fixed boss movementpattern and pattern referencing the same old one (create a new pattern from template if used more than once)</w:t>
+        <w:t xml:space="preserve">Fixed boss </w:t>
+      </w:r>
+      <w:proofErr w:type="spellStart"/>
+      <w:r>
+        <w:rPr>
+          <w:lang w:val="en-US"/>
+        </w:rPr>
+        <w:t>movementpattern</w:t>
+      </w:r>
+      <w:proofErr w:type="spellEnd"/>
+      <w:r>
+        <w:rPr>
+          <w:lang w:val="en-US"/>
+        </w:rPr>
+        <w:t xml:space="preserve"> and pattern referencing the same old one (create a new pattern from template if used more than once)</w:t>
       </w:r>
     </w:p>
     <w:p>
@@ -8429,7 +9798,21 @@
         <w:rPr>
           <w:lang w:val="en-US"/>
         </w:rPr>
-        <w:t>Added focus mode -&gt; hitbox becomes visible, player movement speed halves</w:t>
+        <w:t xml:space="preserve">Added focus mode -&gt; </w:t>
+      </w:r>
+      <w:proofErr w:type="spellStart"/>
+      <w:r>
+        <w:rPr>
+          <w:lang w:val="en-US"/>
+        </w:rPr>
+        <w:t>hitbox</w:t>
+      </w:r>
+      <w:proofErr w:type="spellEnd"/>
+      <w:r>
+        <w:rPr>
+          <w:lang w:val="en-US"/>
+        </w:rPr>
+        <w:t xml:space="preserve"> becomes visible, player movement speed halves</w:t>
       </w:r>
     </w:p>
     <w:p>
@@ -8483,8 +9866,30 @@
         <w:rPr>
           <w:lang w:val="en-US"/>
         </w:rPr>
-        <w:t>Fixed boss healthbar resetting when next healthbar</w:t>
-      </w:r>
+        <w:t xml:space="preserve">Fixed boss </w:t>
+      </w:r>
+      <w:proofErr w:type="spellStart"/>
+      <w:r>
+        <w:rPr>
+          <w:lang w:val="en-US"/>
+        </w:rPr>
+        <w:t>healthbar</w:t>
+      </w:r>
+      <w:proofErr w:type="spellEnd"/>
+      <w:r>
+        <w:rPr>
+          <w:lang w:val="en-US"/>
+        </w:rPr>
+        <w:t xml:space="preserve"> resetting when next </w:t>
+      </w:r>
+      <w:proofErr w:type="spellStart"/>
+      <w:r>
+        <w:rPr>
+          <w:lang w:val="en-US"/>
+        </w:rPr>
+        <w:t>healthbar</w:t>
+      </w:r>
+      <w:proofErr w:type="spellEnd"/>
     </w:p>
     <w:p>
       <w:pPr>
@@ -8515,11 +9920,19 @@
           <w:lang w:val="en-US"/>
         </w:rPr>
       </w:pPr>
-      <w:r>
-        <w:rPr>
-          <w:lang w:val="en-US"/>
-        </w:rPr>
-        <w:t>Toplayer alpha fading out/in</w:t>
+      <w:proofErr w:type="spellStart"/>
+      <w:r>
+        <w:rPr>
+          <w:lang w:val="en-US"/>
+        </w:rPr>
+        <w:t>Toplayer</w:t>
+      </w:r>
+      <w:proofErr w:type="spellEnd"/>
+      <w:r>
+        <w:rPr>
+          <w:lang w:val="en-US"/>
+        </w:rPr>
+        <w:t xml:space="preserve"> alpha fading out/in</w:t>
       </w:r>
     </w:p>
     <w:p>
@@ -8654,8 +10067,16 @@
         <w:rPr>
           <w:lang w:val="en-US"/>
         </w:rPr>
-        <w:t>Phase turned into monobehaviour</w:t>
-      </w:r>
+        <w:t xml:space="preserve">Phase turned into </w:t>
+      </w:r>
+      <w:proofErr w:type="spellStart"/>
+      <w:r>
+        <w:rPr>
+          <w:lang w:val="en-US"/>
+        </w:rPr>
+        <w:t>monobehaviour</w:t>
+      </w:r>
+      <w:proofErr w:type="spellEnd"/>
     </w:p>
     <w:p>
       <w:pPr>
@@ -8672,7 +10093,21 @@
         <w:rPr>
           <w:lang w:val="en-US"/>
         </w:rPr>
-        <w:t>Tweaked giantweb pattern so that each layer has less bullets</w:t>
+        <w:t xml:space="preserve">Tweaked </w:t>
+      </w:r>
+      <w:proofErr w:type="spellStart"/>
+      <w:r>
+        <w:rPr>
+          <w:lang w:val="en-US"/>
+        </w:rPr>
+        <w:t>giantweb</w:t>
+      </w:r>
+      <w:proofErr w:type="spellEnd"/>
+      <w:r>
+        <w:rPr>
+          <w:lang w:val="en-US"/>
+        </w:rPr>
+        <w:t xml:space="preserve"> pattern so that each layer has less bullets</w:t>
       </w:r>
     </w:p>
     <w:p>
@@ -8780,7 +10215,21 @@
         <w:rPr>
           <w:lang w:val="en-US"/>
         </w:rPr>
-        <w:t>Phasing loop condition recognition hotfixed with force break while</w:t>
+        <w:t xml:space="preserve">Phasing loop condition recognition </w:t>
+      </w:r>
+      <w:proofErr w:type="spellStart"/>
+      <w:r>
+        <w:rPr>
+          <w:lang w:val="en-US"/>
+        </w:rPr>
+        <w:t>hotfixed</w:t>
+      </w:r>
+      <w:proofErr w:type="spellEnd"/>
+      <w:r>
+        <w:rPr>
+          <w:lang w:val="en-US"/>
+        </w:rPr>
+        <w:t xml:space="preserve"> with force break while</w:t>
       </w:r>
     </w:p>
     <w:p>
@@ -8906,8 +10355,16 @@
         <w:rPr>
           <w:lang w:val="en-US"/>
         </w:rPr>
-        <w:t>+ Lightsource</w:t>
-      </w:r>
+        <w:t xml:space="preserve">+ </w:t>
+      </w:r>
+      <w:proofErr w:type="spellStart"/>
+      <w:r>
+        <w:rPr>
+          <w:lang w:val="en-US"/>
+        </w:rPr>
+        <w:t>Lightsource</w:t>
+      </w:r>
+      <w:proofErr w:type="spellEnd"/>
     </w:p>
     <w:p>
       <w:pPr>
@@ -8986,8 +10443,16 @@
         <w:rPr>
           <w:lang w:val="en-US"/>
         </w:rPr>
-        <w:t>Removed unnecessary multiplier from enemy movement speed calc</w:t>
-      </w:r>
+        <w:t xml:space="preserve">Removed unnecessary multiplier from enemy movement speed </w:t>
+      </w:r>
+      <w:proofErr w:type="spellStart"/>
+      <w:r>
+        <w:rPr>
+          <w:lang w:val="en-US"/>
+        </w:rPr>
+        <w:t>calc</w:t>
+      </w:r>
+      <w:proofErr w:type="spellEnd"/>
     </w:p>
     <w:p>
       <w:pPr>
@@ -9226,7 +10691,21 @@
         <w:rPr>
           <w:lang w:val="en-US"/>
         </w:rPr>
-        <w:t>New movement pattern: Swing (rotates around centerpoint)</w:t>
+        <w:t xml:space="preserve">New movement pattern: Swing (rotates around </w:t>
+      </w:r>
+      <w:proofErr w:type="spellStart"/>
+      <w:r>
+        <w:rPr>
+          <w:lang w:val="en-US"/>
+        </w:rPr>
+        <w:t>centerpoint</w:t>
+      </w:r>
+      <w:proofErr w:type="spellEnd"/>
+      <w:r>
+        <w:rPr>
+          <w:lang w:val="en-US"/>
+        </w:rPr>
+        <w:t>)</w:t>
       </w:r>
     </w:p>
     <w:p>
@@ -9317,7 +10796,21 @@
         <w:rPr>
           <w:lang w:val="en-US"/>
         </w:rPr>
-        <w:t>Started concepting a new boss</w:t>
+        <w:t xml:space="preserve">Started </w:t>
+      </w:r>
+      <w:proofErr w:type="spellStart"/>
+      <w:r>
+        <w:rPr>
+          <w:lang w:val="en-US"/>
+        </w:rPr>
+        <w:t>concepting</w:t>
+      </w:r>
+      <w:proofErr w:type="spellEnd"/>
+      <w:r>
+        <w:rPr>
+          <w:lang w:val="en-US"/>
+        </w:rPr>
+        <w:t xml:space="preserve"> a new boss</w:t>
       </w:r>
     </w:p>
     <w:p>
@@ -9414,12 +10907,28 @@
           <w:lang w:val="en-US"/>
         </w:rPr>
       </w:pPr>
-      <w:r>
-        <w:rPr>
-          <w:lang w:val="en-US"/>
-        </w:rPr>
-        <w:t>Statpoints are powered up when meter threshold reahed</w:t>
-      </w:r>
+      <w:proofErr w:type="spellStart"/>
+      <w:r>
+        <w:rPr>
+          <w:lang w:val="en-US"/>
+        </w:rPr>
+        <w:t>Statpoints</w:t>
+      </w:r>
+      <w:proofErr w:type="spellEnd"/>
+      <w:r>
+        <w:rPr>
+          <w:lang w:val="en-US"/>
+        </w:rPr>
+        <w:t xml:space="preserve"> are powered up when meter threshold </w:t>
+      </w:r>
+      <w:proofErr w:type="spellStart"/>
+      <w:r>
+        <w:rPr>
+          <w:lang w:val="en-US"/>
+        </w:rPr>
+        <w:t>reahed</w:t>
+      </w:r>
+      <w:proofErr w:type="spellEnd"/>
     </w:p>
     <w:p>
       <w:pPr>
@@ -9472,7 +10981,21 @@
         <w:rPr>
           <w:lang w:val="en-US"/>
         </w:rPr>
-        <w:t>Fixed boss namepanel not resetting when restart</w:t>
+        <w:t xml:space="preserve">Fixed boss </w:t>
+      </w:r>
+      <w:proofErr w:type="spellStart"/>
+      <w:r>
+        <w:rPr>
+          <w:lang w:val="en-US"/>
+        </w:rPr>
+        <w:t>namepanel</w:t>
+      </w:r>
+      <w:proofErr w:type="spellEnd"/>
+      <w:r>
+        <w:rPr>
+          <w:lang w:val="en-US"/>
+        </w:rPr>
+        <w:t xml:space="preserve"> not resetting when restart</w:t>
       </w:r>
     </w:p>
     <w:p>
@@ -9526,8 +11049,30 @@
         <w:rPr>
           <w:lang w:val="en-US"/>
         </w:rPr>
-        <w:t>Character spawns weapons when powerup, loses them when powerdown</w:t>
-      </w:r>
+        <w:t xml:space="preserve">Character spawns weapons when </w:t>
+      </w:r>
+      <w:proofErr w:type="spellStart"/>
+      <w:r>
+        <w:rPr>
+          <w:lang w:val="en-US"/>
+        </w:rPr>
+        <w:t>powerup</w:t>
+      </w:r>
+      <w:proofErr w:type="spellEnd"/>
+      <w:r>
+        <w:rPr>
+          <w:lang w:val="en-US"/>
+        </w:rPr>
+        <w:t xml:space="preserve">, loses them when </w:t>
+      </w:r>
+      <w:proofErr w:type="spellStart"/>
+      <w:r>
+        <w:rPr>
+          <w:lang w:val="en-US"/>
+        </w:rPr>
+        <w:t>powerdown</w:t>
+      </w:r>
+      <w:proofErr w:type="spellEnd"/>
     </w:p>
     <w:p>
       <w:pPr>
@@ -10039,7 +11584,21 @@
           <w:lang w:val="en-US"/>
         </w:rPr>
         <w:lastRenderedPageBreak/>
-        <w:t>Parallax can be handled from stagehandler routine</w:t>
+        <w:t xml:space="preserve">Parallax can be handled from </w:t>
+      </w:r>
+      <w:proofErr w:type="spellStart"/>
+      <w:r>
+        <w:rPr>
+          <w:lang w:val="en-US"/>
+        </w:rPr>
+        <w:t>stagehandler</w:t>
+      </w:r>
+      <w:proofErr w:type="spellEnd"/>
+      <w:r>
+        <w:rPr>
+          <w:lang w:val="en-US"/>
+        </w:rPr>
+        <w:t xml:space="preserve"> routine</w:t>
       </w:r>
     </w:p>
     <w:p>
@@ -10129,7 +11688,21 @@
         <w:rPr>
           <w:lang w:val="en-US"/>
         </w:rPr>
-        <w:t>Stripped down coroutines that broke the initialization</w:t>
+        <w:t xml:space="preserve">Stripped down </w:t>
+      </w:r>
+      <w:proofErr w:type="spellStart"/>
+      <w:r>
+        <w:rPr>
+          <w:lang w:val="en-US"/>
+        </w:rPr>
+        <w:t>coroutines</w:t>
+      </w:r>
+      <w:proofErr w:type="spellEnd"/>
+      <w:r>
+        <w:rPr>
+          <w:lang w:val="en-US"/>
+        </w:rPr>
+        <w:t xml:space="preserve"> that broke the initialization</w:t>
       </w:r>
     </w:p>
     <w:p>
@@ -10143,11 +11716,19 @@
           <w:lang w:val="en-US"/>
         </w:rPr>
       </w:pPr>
-      <w:r>
-        <w:rPr>
-          <w:lang w:val="en-US"/>
-        </w:rPr>
-        <w:t>WaitUntils are not affected by timescale changes</w:t>
+      <w:proofErr w:type="spellStart"/>
+      <w:r>
+        <w:rPr>
+          <w:lang w:val="en-US"/>
+        </w:rPr>
+        <w:t>WaitUntils</w:t>
+      </w:r>
+      <w:proofErr w:type="spellEnd"/>
+      <w:r>
+        <w:rPr>
+          <w:lang w:val="en-US"/>
+        </w:rPr>
+        <w:t xml:space="preserve"> are not affected by timescale changes</w:t>
       </w:r>
     </w:p>
     <w:p>
@@ -10219,7 +11800,21 @@
         <w:rPr>
           <w:lang w:val="en-US"/>
         </w:rPr>
-        <w:t>Added score gain for corepoints with multiplier</w:t>
+        <w:t xml:space="preserve">Added score gain for </w:t>
+      </w:r>
+      <w:proofErr w:type="spellStart"/>
+      <w:r>
+        <w:rPr>
+          <w:lang w:val="en-US"/>
+        </w:rPr>
+        <w:t>corepoints</w:t>
+      </w:r>
+      <w:proofErr w:type="spellEnd"/>
+      <w:r>
+        <w:rPr>
+          <w:lang w:val="en-US"/>
+        </w:rPr>
+        <w:t xml:space="preserve"> with multiplier</w:t>
       </w:r>
     </w:p>
     <w:p>
@@ -10237,8 +11832,16 @@
         <w:rPr>
           <w:lang w:val="en-US"/>
         </w:rPr>
-        <w:t>Visual indication for score and hiscore</w:t>
-      </w:r>
+        <w:t xml:space="preserve">Visual indication for score and </w:t>
+      </w:r>
+      <w:proofErr w:type="spellStart"/>
+      <w:r>
+        <w:rPr>
+          <w:lang w:val="en-US"/>
+        </w:rPr>
+        <w:t>hiscore</w:t>
+      </w:r>
+      <w:proofErr w:type="spellEnd"/>
     </w:p>
     <w:p>
       <w:pPr>
@@ -10265,7 +11868,7 @@
           <w:lang w:val="en-US"/>
         </w:rPr>
       </w:pPr>
-      <w:bookmarkStart w:id="35" w:name="_Toc102744237"/>
+      <w:bookmarkStart w:id="36" w:name="_Toc102744237"/>
       <w:r>
         <w:rPr>
           <w:sz w:val="36"/>
@@ -10288,7 +11891,7 @@
         </w:rPr>
         <w:t xml:space="preserve"> (2022)</w:t>
       </w:r>
-      <w:bookmarkEnd w:id="35"/>
+      <w:bookmarkEnd w:id="36"/>
     </w:p>
     <w:p>
       <w:pPr>
@@ -10330,7 +11933,21 @@
         <w:rPr>
           <w:lang w:val="en-US"/>
         </w:rPr>
-        <w:t>Decoupled a lot of components from GameControl and UI</w:t>
+        <w:t xml:space="preserve">Decoupled a lot of components from </w:t>
+      </w:r>
+      <w:proofErr w:type="spellStart"/>
+      <w:r>
+        <w:rPr>
+          <w:lang w:val="en-US"/>
+        </w:rPr>
+        <w:t>GameControl</w:t>
+      </w:r>
+      <w:proofErr w:type="spellEnd"/>
+      <w:r>
+        <w:rPr>
+          <w:lang w:val="en-US"/>
+        </w:rPr>
+        <w:t xml:space="preserve"> and UI</w:t>
       </w:r>
     </w:p>
     <w:p>
@@ -10366,7 +11983,21 @@
         <w:rPr>
           <w:lang w:val="en-US"/>
         </w:rPr>
-        <w:t xml:space="preserve">Inherited boss phase routines from Phaser so it doesn’t get crowded </w:t>
+        <w:t xml:space="preserve">Inherited boss phase routines from </w:t>
+      </w:r>
+      <w:proofErr w:type="spellStart"/>
+      <w:r>
+        <w:rPr>
+          <w:lang w:val="en-US"/>
+        </w:rPr>
+        <w:t>Phaser</w:t>
+      </w:r>
+      <w:proofErr w:type="spellEnd"/>
+      <w:r>
+        <w:rPr>
+          <w:lang w:val="en-US"/>
+        </w:rPr>
+        <w:t xml:space="preserve"> so it doesn’t get crowded </w:t>
       </w:r>
     </w:p>
     <w:p>
@@ -10380,6 +12011,7 @@
           <w:lang w:val="en-US"/>
         </w:rPr>
       </w:pPr>
+      <w:proofErr w:type="spellStart"/>
       <w:r>
         <w:rPr>
           <w:lang w:val="en-US"/>
@@ -10396,7 +12028,14 @@
         <w:rPr>
           <w:lang w:val="en-US"/>
         </w:rPr>
-        <w:t>d stage canvas</w:t>
+        <w:t>d</w:t>
+      </w:r>
+      <w:proofErr w:type="spellEnd"/>
+      <w:r>
+        <w:rPr>
+          <w:lang w:val="en-US"/>
+        </w:rPr>
+        <w:t xml:space="preserve"> stage canvas</w:t>
       </w:r>
     </w:p>
     <w:p>
@@ -10426,8 +12065,30 @@
         <w:rPr>
           <w:lang w:val="en-US"/>
         </w:rPr>
-        <w:t xml:space="preserve"> all normal textassets to TMPro</w:t>
-      </w:r>
+        <w:t xml:space="preserve"> all normal </w:t>
+      </w:r>
+      <w:proofErr w:type="spellStart"/>
+      <w:r>
+        <w:rPr>
+          <w:lang w:val="en-US"/>
+        </w:rPr>
+        <w:t>textassets</w:t>
+      </w:r>
+      <w:proofErr w:type="spellEnd"/>
+      <w:r>
+        <w:rPr>
+          <w:lang w:val="en-US"/>
+        </w:rPr>
+        <w:t xml:space="preserve"> to </w:t>
+      </w:r>
+      <w:proofErr w:type="spellStart"/>
+      <w:r>
+        <w:rPr>
+          <w:lang w:val="en-US"/>
+        </w:rPr>
+        <w:t>TMPro</w:t>
+      </w:r>
+      <w:proofErr w:type="spellEnd"/>
     </w:p>
     <w:p>
       <w:pPr>
@@ -10444,7 +12105,35 @@
         <w:rPr>
           <w:lang w:val="en-US"/>
         </w:rPr>
-        <w:t>Added toggleable invulnerability indicator to boss hp bar</w:t>
+        <w:t xml:space="preserve">Added </w:t>
+      </w:r>
+      <w:proofErr w:type="spellStart"/>
+      <w:r>
+        <w:rPr>
+          <w:lang w:val="en-US"/>
+        </w:rPr>
+        <w:t>toggleable</w:t>
+      </w:r>
+      <w:proofErr w:type="spellEnd"/>
+      <w:r>
+        <w:rPr>
+          <w:lang w:val="en-US"/>
+        </w:rPr>
+        <w:t xml:space="preserve"> invulnerability indicator to boss </w:t>
+      </w:r>
+      <w:proofErr w:type="spellStart"/>
+      <w:r>
+        <w:rPr>
+          <w:lang w:val="en-US"/>
+        </w:rPr>
+        <w:t>hp</w:t>
+      </w:r>
+      <w:proofErr w:type="spellEnd"/>
+      <w:r>
+        <w:rPr>
+          <w:lang w:val="en-US"/>
+        </w:rPr>
+        <w:t xml:space="preserve"> bar</w:t>
       </w:r>
     </w:p>
     <w:p>
@@ -10462,8 +12151,44 @@
         <w:rPr>
           <w:lang w:val="en-US"/>
         </w:rPr>
-        <w:t>Moved boss init from enemylib to stage init</w:t>
-      </w:r>
+        <w:t xml:space="preserve">Moved boss </w:t>
+      </w:r>
+      <w:proofErr w:type="spellStart"/>
+      <w:r>
+        <w:rPr>
+          <w:lang w:val="en-US"/>
+        </w:rPr>
+        <w:t>init</w:t>
+      </w:r>
+      <w:proofErr w:type="spellEnd"/>
+      <w:r>
+        <w:rPr>
+          <w:lang w:val="en-US"/>
+        </w:rPr>
+        <w:t xml:space="preserve"> from </w:t>
+      </w:r>
+      <w:proofErr w:type="spellStart"/>
+      <w:r>
+        <w:rPr>
+          <w:lang w:val="en-US"/>
+        </w:rPr>
+        <w:t>enemylib</w:t>
+      </w:r>
+      <w:proofErr w:type="spellEnd"/>
+      <w:r>
+        <w:rPr>
+          <w:lang w:val="en-US"/>
+        </w:rPr>
+        <w:t xml:space="preserve"> to stage </w:t>
+      </w:r>
+      <w:proofErr w:type="spellStart"/>
+      <w:r>
+        <w:rPr>
+          <w:lang w:val="en-US"/>
+        </w:rPr>
+        <w:t>init</w:t>
+      </w:r>
+      <w:proofErr w:type="spellEnd"/>
     </w:p>
     <w:p>
       <w:pPr>
@@ -10480,7 +12205,35 @@
         <w:rPr>
           <w:lang w:val="en-US"/>
         </w:rPr>
-        <w:t>Added a difficulty modifier to stage init that affects enemy shootspeed and bullet cou</w:t>
+        <w:t xml:space="preserve">Added a difficulty modifier to stage </w:t>
+      </w:r>
+      <w:proofErr w:type="spellStart"/>
+      <w:r>
+        <w:rPr>
+          <w:lang w:val="en-US"/>
+        </w:rPr>
+        <w:t>init</w:t>
+      </w:r>
+      <w:proofErr w:type="spellEnd"/>
+      <w:r>
+        <w:rPr>
+          <w:lang w:val="en-US"/>
+        </w:rPr>
+        <w:t xml:space="preserve"> that affects enemy </w:t>
+      </w:r>
+      <w:proofErr w:type="spellStart"/>
+      <w:r>
+        <w:rPr>
+          <w:lang w:val="en-US"/>
+        </w:rPr>
+        <w:t>shootspeed</w:t>
+      </w:r>
+      <w:proofErr w:type="spellEnd"/>
+      <w:r>
+        <w:rPr>
+          <w:lang w:val="en-US"/>
+        </w:rPr>
+        <w:t xml:space="preserve"> and bullet cou</w:t>
       </w:r>
       <w:r>
         <w:rPr>
@@ -10534,7 +12287,35 @@
         <w:rPr>
           <w:lang w:val="en-US"/>
         </w:rPr>
-        <w:t>Fixed character movement speed, wasn’t using deltatime so it was different between dev and build</w:t>
+        <w:t xml:space="preserve">Fixed character movement speed, wasn’t using </w:t>
+      </w:r>
+      <w:proofErr w:type="spellStart"/>
+      <w:r>
+        <w:rPr>
+          <w:lang w:val="en-US"/>
+        </w:rPr>
+        <w:t>deltatime</w:t>
+      </w:r>
+      <w:proofErr w:type="spellEnd"/>
+      <w:r>
+        <w:rPr>
+          <w:lang w:val="en-US"/>
+        </w:rPr>
+        <w:t xml:space="preserve"> so it was different between </w:t>
+      </w:r>
+      <w:proofErr w:type="spellStart"/>
+      <w:r>
+        <w:rPr>
+          <w:lang w:val="en-US"/>
+        </w:rPr>
+        <w:t>dev</w:t>
+      </w:r>
+      <w:proofErr w:type="spellEnd"/>
+      <w:r>
+        <w:rPr>
+          <w:lang w:val="en-US"/>
+        </w:rPr>
+        <w:t xml:space="preserve"> and build</w:t>
       </w:r>
     </w:p>
     <w:p>
@@ -10552,7 +12333,21 @@
         <w:rPr>
           <w:lang w:val="en-US"/>
         </w:rPr>
-        <w:t>Fixed midboss timer</w:t>
+        <w:t xml:space="preserve">Fixed </w:t>
+      </w:r>
+      <w:proofErr w:type="spellStart"/>
+      <w:r>
+        <w:rPr>
+          <w:lang w:val="en-US"/>
+        </w:rPr>
+        <w:t>midboss</w:t>
+      </w:r>
+      <w:proofErr w:type="spellEnd"/>
+      <w:r>
+        <w:rPr>
+          <w:lang w:val="en-US"/>
+        </w:rPr>
+        <w:t xml:space="preserve"> timer</w:t>
       </w:r>
     </w:p>
     <w:p>
@@ -10571,7 +12366,7 @@
           <w:lang w:val="en-US"/>
         </w:rPr>
       </w:pPr>
-      <w:bookmarkStart w:id="36" w:name="_Toc102744238"/>
+      <w:bookmarkStart w:id="37" w:name="_Toc102744238"/>
       <w:r>
         <w:rPr>
           <w:sz w:val="32"/>
@@ -10600,7 +12395,7 @@
         </w:rPr>
         <w:t>2</w:t>
       </w:r>
-      <w:bookmarkEnd w:id="36"/>
+      <w:bookmarkEnd w:id="37"/>
     </w:p>
     <w:p>
       <w:pPr>
@@ -10637,11 +12432,19 @@
         </w:rPr>
         <w:t xml:space="preserve"> </w:t>
       </w:r>
-      <w:r>
-        <w:rPr>
-          <w:lang w:val="en-US"/>
-        </w:rPr>
-        <w:t xml:space="preserve">stagehandling </w:t>
+      <w:proofErr w:type="spellStart"/>
+      <w:r>
+        <w:rPr>
+          <w:lang w:val="en-US"/>
+        </w:rPr>
+        <w:t>stagehandling</w:t>
+      </w:r>
+      <w:proofErr w:type="spellEnd"/>
+      <w:r>
+        <w:rPr>
+          <w:lang w:val="en-US"/>
+        </w:rPr>
+        <w:t xml:space="preserve"> </w:t>
       </w:r>
       <w:r>
         <w:rPr>
@@ -10713,7 +12516,21 @@
         <w:rPr>
           <w:lang w:val="en-US"/>
         </w:rPr>
-        <w:t>Made options menu with Autoscroll toggle, BGM and SFX volume control</w:t>
+        <w:t xml:space="preserve">Made options menu with </w:t>
+      </w:r>
+      <w:proofErr w:type="spellStart"/>
+      <w:r>
+        <w:rPr>
+          <w:lang w:val="en-US"/>
+        </w:rPr>
+        <w:t>Autoscroll</w:t>
+      </w:r>
+      <w:proofErr w:type="spellEnd"/>
+      <w:r>
+        <w:rPr>
+          <w:lang w:val="en-US"/>
+        </w:rPr>
+        <w:t xml:space="preserve"> toggle, BGM and SFX volume control</w:t>
       </w:r>
     </w:p>
     <w:p>
@@ -10731,7 +12548,21 @@
         <w:rPr>
           <w:lang w:val="en-US"/>
         </w:rPr>
-        <w:t>Added gameover menu</w:t>
+        <w:t xml:space="preserve">Added </w:t>
+      </w:r>
+      <w:proofErr w:type="spellStart"/>
+      <w:r>
+        <w:rPr>
+          <w:lang w:val="en-US"/>
+        </w:rPr>
+        <w:t>gameover</w:t>
+      </w:r>
+      <w:proofErr w:type="spellEnd"/>
+      <w:r>
+        <w:rPr>
+          <w:lang w:val="en-US"/>
+        </w:rPr>
+        <w:t xml:space="preserve"> menu</w:t>
       </w:r>
     </w:p>
     <w:p>
@@ -10781,11 +12612,19 @@
           <w:lang w:val="en-US"/>
         </w:rPr>
       </w:pPr>
-      <w:r>
-        <w:rPr>
-          <w:lang w:val="en-US"/>
-        </w:rPr>
-        <w:t>Hiscore JSON save/load</w:t>
+      <w:proofErr w:type="spellStart"/>
+      <w:r>
+        <w:rPr>
+          <w:lang w:val="en-US"/>
+        </w:rPr>
+        <w:t>Hiscore</w:t>
+      </w:r>
+      <w:proofErr w:type="spellEnd"/>
+      <w:r>
+        <w:rPr>
+          <w:lang w:val="en-US"/>
+        </w:rPr>
+        <w:t xml:space="preserve"> JSON save/load</w:t>
       </w:r>
     </w:p>
     <w:p>
@@ -10821,7 +12660,63 @@
         <w:rPr>
           <w:lang w:val="en-US"/>
         </w:rPr>
-        <w:t>Spiral pattern spawned too slowly on build because Unity was limiting the framerate. Added unlimiter and disabled vsync in Game.Start();</w:t>
+        <w:t xml:space="preserve">Spiral pattern spawned too slowly on build because Unity was limiting the </w:t>
+      </w:r>
+      <w:proofErr w:type="spellStart"/>
+      <w:r>
+        <w:rPr>
+          <w:lang w:val="en-US"/>
+        </w:rPr>
+        <w:t>framerate</w:t>
+      </w:r>
+      <w:proofErr w:type="spellEnd"/>
+      <w:r>
+        <w:rPr>
+          <w:lang w:val="en-US"/>
+        </w:rPr>
+        <w:t xml:space="preserve">. Added </w:t>
+      </w:r>
+      <w:proofErr w:type="spellStart"/>
+      <w:r>
+        <w:rPr>
+          <w:lang w:val="en-US"/>
+        </w:rPr>
+        <w:t>unlimiter</w:t>
+      </w:r>
+      <w:proofErr w:type="spellEnd"/>
+      <w:r>
+        <w:rPr>
+          <w:lang w:val="en-US"/>
+        </w:rPr>
+        <w:t xml:space="preserve"> and disabled </w:t>
+      </w:r>
+      <w:proofErr w:type="spellStart"/>
+      <w:r>
+        <w:rPr>
+          <w:lang w:val="en-US"/>
+        </w:rPr>
+        <w:t>vsync</w:t>
+      </w:r>
+      <w:proofErr w:type="spellEnd"/>
+      <w:r>
+        <w:rPr>
+          <w:lang w:val="en-US"/>
+        </w:rPr>
+        <w:t xml:space="preserve"> in </w:t>
+      </w:r>
+      <w:proofErr w:type="spellStart"/>
+      <w:r>
+        <w:rPr>
+          <w:lang w:val="en-US"/>
+        </w:rPr>
+        <w:t>Game.Start</w:t>
+      </w:r>
+      <w:proofErr w:type="spellEnd"/>
+      <w:r>
+        <w:rPr>
+          <w:lang w:val="en-US"/>
+        </w:rPr>
+        <w:t>();</w:t>
       </w:r>
     </w:p>
     <w:p>
@@ -10839,8 +12734,30 @@
         <w:rPr>
           <w:lang w:val="en-US"/>
         </w:rPr>
-        <w:t>Disabled scoresave for now, crashes build because of the path path</w:t>
-      </w:r>
+        <w:t xml:space="preserve">Disabled </w:t>
+      </w:r>
+      <w:proofErr w:type="spellStart"/>
+      <w:r>
+        <w:rPr>
+          <w:lang w:val="en-US"/>
+        </w:rPr>
+        <w:t>scoresave</w:t>
+      </w:r>
+      <w:proofErr w:type="spellEnd"/>
+      <w:r>
+        <w:rPr>
+          <w:lang w:val="en-US"/>
+        </w:rPr>
+        <w:t xml:space="preserve"> for now, crashes build because of the path </w:t>
+      </w:r>
+      <w:proofErr w:type="spellStart"/>
+      <w:r>
+        <w:rPr>
+          <w:lang w:val="en-US"/>
+        </w:rPr>
+        <w:t>path</w:t>
+      </w:r>
+      <w:proofErr w:type="spellEnd"/>
     </w:p>
     <w:p>
       <w:pPr>
@@ -10875,7 +12792,21 @@
         <w:rPr>
           <w:lang w:val="en-US"/>
         </w:rPr>
-        <w:t>Added a SaveLoadHandler.cs to handle i/o</w:t>
+        <w:t xml:space="preserve">Added a </w:t>
+      </w:r>
+      <w:proofErr w:type="spellStart"/>
+      <w:r>
+        <w:rPr>
+          <w:lang w:val="en-US"/>
+        </w:rPr>
+        <w:t>SaveLoadHandler.cs</w:t>
+      </w:r>
+      <w:proofErr w:type="spellEnd"/>
+      <w:r>
+        <w:rPr>
+          <w:lang w:val="en-US"/>
+        </w:rPr>
+        <w:t xml:space="preserve"> to handle i/o</w:t>
       </w:r>
     </w:p>
     <w:p>
@@ -10940,7 +12871,7 @@
           <w:lang w:val="en-US"/>
         </w:rPr>
       </w:pPr>
-      <w:bookmarkStart w:id="37" w:name="_Toc102744239"/>
+      <w:bookmarkStart w:id="38" w:name="_Toc102744239"/>
       <w:r>
         <w:rPr>
           <w:sz w:val="32"/>
@@ -10955,7 +12886,7 @@
         </w:rPr>
         <w:t>.3</w:t>
       </w:r>
-      <w:bookmarkEnd w:id="37"/>
+      <w:bookmarkEnd w:id="38"/>
     </w:p>
     <w:p>
       <w:pPr>
@@ -10968,11 +12899,33 @@
           <w:lang w:val="en-US"/>
         </w:rPr>
       </w:pPr>
-      <w:r>
-        <w:rPr>
-          <w:lang w:val="en-US"/>
-        </w:rPr>
-        <w:t>Stagetimer didn’t reset correctly before, that’s why enemyspawner kept bugging out</w:t>
+      <w:proofErr w:type="spellStart"/>
+      <w:r>
+        <w:rPr>
+          <w:lang w:val="en-US"/>
+        </w:rPr>
+        <w:t>Stagetimer</w:t>
+      </w:r>
+      <w:proofErr w:type="spellEnd"/>
+      <w:r>
+        <w:rPr>
+          <w:lang w:val="en-US"/>
+        </w:rPr>
+        <w:t xml:space="preserve"> didn’t reset correctly before, that’s why </w:t>
+      </w:r>
+      <w:proofErr w:type="spellStart"/>
+      <w:r>
+        <w:rPr>
+          <w:lang w:val="en-US"/>
+        </w:rPr>
+        <w:t>enemyspawner</w:t>
+      </w:r>
+      <w:proofErr w:type="spellEnd"/>
+      <w:r>
+        <w:rPr>
+          <w:lang w:val="en-US"/>
+        </w:rPr>
+        <w:t xml:space="preserve"> kept bugging out</w:t>
       </w:r>
     </w:p>
     <w:p>
@@ -10990,7 +12943,21 @@
         <w:rPr>
           <w:lang w:val="en-US"/>
         </w:rPr>
-        <w:t>Optimized dialog ui handling</w:t>
+        <w:t xml:space="preserve">Optimized dialog </w:t>
+      </w:r>
+      <w:proofErr w:type="spellStart"/>
+      <w:r>
+        <w:rPr>
+          <w:lang w:val="en-US"/>
+        </w:rPr>
+        <w:t>ui</w:t>
+      </w:r>
+      <w:proofErr w:type="spellEnd"/>
+      <w:r>
+        <w:rPr>
+          <w:lang w:val="en-US"/>
+        </w:rPr>
+        <w:t xml:space="preserve"> handling</w:t>
       </w:r>
       <w:r>
         <w:rPr>
@@ -11014,7 +12981,21 @@
         <w:rPr>
           <w:lang w:val="en-US"/>
         </w:rPr>
-        <w:t>Restored GiantWeb-pattern for Boss2</w:t>
+        <w:t xml:space="preserve">Restored </w:t>
+      </w:r>
+      <w:proofErr w:type="spellStart"/>
+      <w:r>
+        <w:rPr>
+          <w:lang w:val="en-US"/>
+        </w:rPr>
+        <w:t>GiantWeb</w:t>
+      </w:r>
+      <w:proofErr w:type="spellEnd"/>
+      <w:r>
+        <w:rPr>
+          <w:lang w:val="en-US"/>
+        </w:rPr>
+        <w:t>-pattern for Boss2</w:t>
       </w:r>
     </w:p>
     <w:p>
@@ -11032,7 +13013,21 @@
         <w:rPr>
           <w:lang w:val="en-US"/>
         </w:rPr>
-        <w:t>Restored SmallWeb-pattern for Boss2</w:t>
+        <w:t xml:space="preserve">Restored </w:t>
+      </w:r>
+      <w:proofErr w:type="spellStart"/>
+      <w:r>
+        <w:rPr>
+          <w:lang w:val="en-US"/>
+        </w:rPr>
+        <w:t>SmallWeb</w:t>
+      </w:r>
+      <w:proofErr w:type="spellEnd"/>
+      <w:r>
+        <w:rPr>
+          <w:lang w:val="en-US"/>
+        </w:rPr>
+        <w:t>-pattern for Boss2</w:t>
       </w:r>
     </w:p>
     <w:p>
@@ -11114,12 +13109,20 @@
           <w:lang w:val="en-US"/>
         </w:rPr>
       </w:pPr>
+      <w:proofErr w:type="spellStart"/>
       <w:r>
         <w:rPr>
           <w:lang w:val="en-US"/>
         </w:rPr>
         <w:lastRenderedPageBreak/>
-        <w:t>StageComplete checks for pickup points before handling end</w:t>
+        <w:t>StageComplete</w:t>
+      </w:r>
+      <w:proofErr w:type="spellEnd"/>
+      <w:r>
+        <w:rPr>
+          <w:lang w:val="en-US"/>
+        </w:rPr>
+        <w:t xml:space="preserve"> checks for pickup points before handling end</w:t>
       </w:r>
     </w:p>
     <w:p>
@@ -11137,7 +13140,21 @@
         <w:rPr>
           <w:lang w:val="en-US"/>
         </w:rPr>
-        <w:t>Default BulletMovementPattern set to “Explode”</w:t>
+        <w:t xml:space="preserve">Default </w:t>
+      </w:r>
+      <w:proofErr w:type="spellStart"/>
+      <w:r>
+        <w:rPr>
+          <w:lang w:val="en-US"/>
+        </w:rPr>
+        <w:t>BulletMovementPattern</w:t>
+      </w:r>
+      <w:proofErr w:type="spellEnd"/>
+      <w:r>
+        <w:rPr>
+          <w:lang w:val="en-US"/>
+        </w:rPr>
+        <w:t xml:space="preserve"> set to “Explode”</w:t>
       </w:r>
     </w:p>
     <w:p>
@@ -11155,7 +13172,21 @@
         <w:rPr>
           <w:lang w:val="en-US"/>
         </w:rPr>
-        <w:t>Restructured phaser class</w:t>
+        <w:t xml:space="preserve">Restructured </w:t>
+      </w:r>
+      <w:proofErr w:type="spellStart"/>
+      <w:r>
+        <w:rPr>
+          <w:lang w:val="en-US"/>
+        </w:rPr>
+        <w:t>phaser</w:t>
+      </w:r>
+      <w:proofErr w:type="spellEnd"/>
+      <w:r>
+        <w:rPr>
+          <w:lang w:val="en-US"/>
+        </w:rPr>
+        <w:t xml:space="preserve"> class</w:t>
       </w:r>
     </w:p>
     <w:p>
@@ -11187,18 +13218,34 @@
           <w:lang w:val="en-US"/>
         </w:rPr>
       </w:pPr>
-      <w:r>
-        <w:rPr>
-          <w:lang w:val="en-US"/>
-        </w:rPr>
-        <w:t>ScorePanel UI made</w:t>
-      </w:r>
-      <w:r>
-        <w:rPr>
-          <w:lang w:val="en-US"/>
-        </w:rPr>
-        <w:t xml:space="preserve"> to mainmenu</w:t>
-      </w:r>
+      <w:proofErr w:type="spellStart"/>
+      <w:r>
+        <w:rPr>
+          <w:lang w:val="en-US"/>
+        </w:rPr>
+        <w:t>ScorePanel</w:t>
+      </w:r>
+      <w:proofErr w:type="spellEnd"/>
+      <w:r>
+        <w:rPr>
+          <w:lang w:val="en-US"/>
+        </w:rPr>
+        <w:t xml:space="preserve"> UI made</w:t>
+      </w:r>
+      <w:r>
+        <w:rPr>
+          <w:lang w:val="en-US"/>
+        </w:rPr>
+        <w:t xml:space="preserve"> to </w:t>
+      </w:r>
+      <w:proofErr w:type="spellStart"/>
+      <w:r>
+        <w:rPr>
+          <w:lang w:val="en-US"/>
+        </w:rPr>
+        <w:t>mainmenu</w:t>
+      </w:r>
+      <w:proofErr w:type="spellEnd"/>
     </w:p>
     <w:p>
       <w:pPr>
@@ -11211,12 +13258,42 @@
           <w:lang w:val="en-US"/>
         </w:rPr>
       </w:pPr>
-      <w:r>
-        <w:rPr>
-          <w:lang w:val="en-US"/>
-        </w:rPr>
-        <w:t>Scoresaving on gameover and gamecomplete</w:t>
-      </w:r>
+      <w:proofErr w:type="spellStart"/>
+      <w:r>
+        <w:rPr>
+          <w:lang w:val="en-US"/>
+        </w:rPr>
+        <w:t>Scoresaving</w:t>
+      </w:r>
+      <w:proofErr w:type="spellEnd"/>
+      <w:r>
+        <w:rPr>
+          <w:lang w:val="en-US"/>
+        </w:rPr>
+        <w:t xml:space="preserve"> on </w:t>
+      </w:r>
+      <w:proofErr w:type="spellStart"/>
+      <w:r>
+        <w:rPr>
+          <w:lang w:val="en-US"/>
+        </w:rPr>
+        <w:t>gameover</w:t>
+      </w:r>
+      <w:proofErr w:type="spellEnd"/>
+      <w:r>
+        <w:rPr>
+          <w:lang w:val="en-US"/>
+        </w:rPr>
+        <w:t xml:space="preserve"> and </w:t>
+      </w:r>
+      <w:proofErr w:type="spellStart"/>
+      <w:r>
+        <w:rPr>
+          <w:lang w:val="en-US"/>
+        </w:rPr>
+        <w:t>gamecomplete</w:t>
+      </w:r>
+      <w:proofErr w:type="spellEnd"/>
     </w:p>
     <w:p>
       <w:pPr>
@@ -11235,8 +13312,6 @@
         </w:rPr>
         <w:t>Lives persist through stages</w:t>
       </w:r>
-      <w:bookmarkStart w:id="38" w:name="_GoBack"/>
-      <w:bookmarkEnd w:id="38"/>
     </w:p>
     <w:p>
       <w:pPr>
@@ -16173,7 +18248,7 @@
   <a:extraClrSchemeLst/>
   <a:extLst>
     <a:ext uri="{05A4C25C-085E-4340-85A3-A5531E510DB2}">
-      <thm15:themeFamily xmlns:thm15="http://schemas.microsoft.com/office/thememl/2012/main" xmlns="" name="Office Theme" id="{62F939B6-93AF-4DB8-9C6B-D6C7DFDC589F}" vid="{4A3C46E8-61CC-4603-A589-7422A47A8E4A}"/>
+      <thm15:themeFamily xmlns="" xmlns:thm15="http://schemas.microsoft.com/office/thememl/2012/main" name="Office Theme" id="{62F939B6-93AF-4DB8-9C6B-D6C7DFDC589F}" vid="{4A3C46E8-61CC-4603-A589-7422A47A8E4A}"/>
     </a:ext>
   </a:extLst>
 </a:theme>
@@ -16184,7 +18259,7 @@
 </file>
 
 <file path=customXml/itemProps1.xml><?xml version="1.0" encoding="utf-8"?>
-<ds:datastoreItem xmlns:ds="http://schemas.openxmlformats.org/officeDocument/2006/customXml" ds:itemID="{CD11CBA1-3806-485F-88A8-D99185BAEEC0}">
+<ds:datastoreItem xmlns:ds="http://schemas.openxmlformats.org/officeDocument/2006/customXml" ds:itemID="{DC4DCCCA-7EBD-4743-8219-CA280126D117}">
   <ds:schemaRefs>
     <ds:schemaRef ds:uri="http://schemas.openxmlformats.org/officeDocument/2006/bibliography"/>
   </ds:schemaRefs>

</xml_diff>

<commit_message>
Fixed some broken patterns
</commit_message>
<xml_diff>
--- a/BulletHellProject.docx
+++ b/BulletHellProject.docx
@@ -6524,6 +6524,28 @@
           <w:highlight w:val="green"/>
           <w:lang w:val="en-US"/>
         </w:rPr>
+        <w:t>separate bgm popup from stage popup?</w:t>
+      </w:r>
+      <w:bookmarkStart w:id="32" w:name="_GoBack"/>
+      <w:bookmarkEnd w:id="32"/>
+    </w:p>
+    <w:p>
+      <w:pPr>
+        <w:pStyle w:val="ListParagraph"/>
+        <w:numPr>
+          <w:ilvl w:val="0"/>
+          <w:numId w:val="6"/>
+        </w:numPr>
+        <w:rPr>
+          <w:highlight w:val="green"/>
+          <w:lang w:val="en-US"/>
+        </w:rPr>
+      </w:pPr>
+      <w:r>
+        <w:rPr>
+          <w:highlight w:val="green"/>
+          <w:lang w:val="en-US"/>
+        </w:rPr>
         <w:t>make new art for Boss1</w:t>
       </w:r>
     </w:p>
@@ -6807,6 +6829,7 @@
           <w:highlight w:val="yellow"/>
           <w:lang w:val="en-US"/>
         </w:rPr>
+        <w:lastRenderedPageBreak/>
         <w:t>Dialog autoscroll speed determined by char count of lines</w:t>
       </w:r>
     </w:p>
@@ -6827,7 +6850,6 @@
           <w:highlight w:val="yellow"/>
           <w:lang w:val="en-US"/>
         </w:rPr>
-        <w:lastRenderedPageBreak/>
         <w:t>fix homing bullet by removing the offset and having it check if its reached its destination, then vanishing (or change lerp to translate so it doesn’t slow down near target)</w:t>
       </w:r>
     </w:p>
@@ -6915,14 +6937,14 @@
           <w:lang w:val="en-US"/>
         </w:rPr>
       </w:pPr>
-      <w:bookmarkStart w:id="32" w:name="_Toc102744234"/>
+      <w:bookmarkStart w:id="33" w:name="_Toc102744234"/>
       <w:r>
         <w:rPr>
           <w:lang w:val="en-US"/>
         </w:rPr>
         <w:t>NOTES</w:t>
       </w:r>
-      <w:bookmarkEnd w:id="32"/>
+      <w:bookmarkEnd w:id="33"/>
     </w:p>
     <w:p>
       <w:pPr>
@@ -6988,7 +7010,7 @@
           <w:lang w:val="en-US"/>
         </w:rPr>
       </w:pPr>
-      <w:bookmarkStart w:id="33" w:name="_Toc102744235"/>
+      <w:bookmarkStart w:id="34" w:name="_Toc102744235"/>
       <w:r>
         <w:rPr>
           <w:sz w:val="36"/>
@@ -7013,7 +7035,7 @@
         <w:lastRenderedPageBreak/>
         <w:t>Diary</w:t>
       </w:r>
-      <w:bookmarkEnd w:id="33"/>
+      <w:bookmarkEnd w:id="34"/>
     </w:p>
     <w:p>
       <w:pPr>
@@ -7030,7 +7052,7 @@
           <w:lang w:val="en-US"/>
         </w:rPr>
       </w:pPr>
-      <w:bookmarkStart w:id="34" w:name="_Toc102744236"/>
+      <w:bookmarkStart w:id="35" w:name="_Toc102744236"/>
       <w:r>
         <w:rPr>
           <w:sz w:val="32"/>
@@ -7052,7 +7074,7 @@
         </w:rPr>
         <w:t>1.0</w:t>
       </w:r>
-      <w:bookmarkEnd w:id="34"/>
+      <w:bookmarkEnd w:id="35"/>
     </w:p>
     <w:p>
       <w:pPr>
@@ -10238,7 +10260,7 @@
           <w:lang w:val="en-US"/>
         </w:rPr>
       </w:pPr>
-      <w:bookmarkStart w:id="35" w:name="_Toc102744237"/>
+      <w:bookmarkStart w:id="36" w:name="_Toc102744237"/>
       <w:r>
         <w:rPr>
           <w:sz w:val="36"/>
@@ -10261,7 +10283,7 @@
         </w:rPr>
         <w:t xml:space="preserve"> (2022)</w:t>
       </w:r>
-      <w:bookmarkEnd w:id="35"/>
+      <w:bookmarkEnd w:id="36"/>
     </w:p>
     <w:p>
       <w:pPr>
@@ -10544,7 +10566,7 @@
           <w:lang w:val="en-US"/>
         </w:rPr>
       </w:pPr>
-      <w:bookmarkStart w:id="36" w:name="_Toc102744238"/>
+      <w:bookmarkStart w:id="37" w:name="_Toc102744238"/>
       <w:r>
         <w:rPr>
           <w:sz w:val="32"/>
@@ -10573,7 +10595,7 @@
         </w:rPr>
         <w:t>2</w:t>
       </w:r>
-      <w:bookmarkEnd w:id="36"/>
+      <w:bookmarkEnd w:id="37"/>
     </w:p>
     <w:p>
       <w:pPr>
@@ -10913,7 +10935,7 @@
           <w:lang w:val="en-US"/>
         </w:rPr>
       </w:pPr>
-      <w:bookmarkStart w:id="37" w:name="_Toc102744239"/>
+      <w:bookmarkStart w:id="38" w:name="_Toc102744239"/>
       <w:r>
         <w:rPr>
           <w:sz w:val="32"/>
@@ -10928,7 +10950,7 @@
         </w:rPr>
         <w:t>.3</w:t>
       </w:r>
-      <w:bookmarkEnd w:id="37"/>
+      <w:bookmarkEnd w:id="38"/>
     </w:p>
     <w:p>
       <w:pPr>
@@ -11224,15 +11246,7 @@
         <w:rPr>
           <w:lang w:val="en-US"/>
         </w:rPr>
-        <w:t>Boss special for boss</w:t>
-      </w:r>
-      <w:bookmarkStart w:id="38" w:name="_GoBack"/>
-      <w:bookmarkEnd w:id="38"/>
-      <w:r>
-        <w:rPr>
-          <w:lang w:val="en-US"/>
-        </w:rPr>
-        <w:t>0.5</w:t>
+        <w:t>Boss special for boss0.5</w:t>
       </w:r>
     </w:p>
     <w:p>
@@ -16181,7 +16195,7 @@
 </file>
 
 <file path=customXml/itemProps1.xml><?xml version="1.0" encoding="utf-8"?>
-<ds:datastoreItem xmlns:ds="http://schemas.openxmlformats.org/officeDocument/2006/customXml" ds:itemID="{38D82493-91F3-489D-B70A-EA4095ABB692}">
+<ds:datastoreItem xmlns:ds="http://schemas.openxmlformats.org/officeDocument/2006/customXml" ds:itemID="{65013827-25D7-4BF1-A05A-8528837065F1}">
   <ds:schemaRefs>
     <ds:schemaRef ds:uri="http://schemas.openxmlformats.org/officeDocument/2006/bibliography"/>
   </ds:schemaRefs>

</xml_diff>

<commit_message>
Separate constructors for enemywave and bosswave
</commit_message>
<xml_diff>
--- a/BulletHellProject.docx
+++ b/BulletHellProject.docx
@@ -4174,6 +4174,34 @@
     </w:p>
     <w:p>
       <w:pPr>
+        <w:rPr>
+          <w:lang w:val="en-US"/>
+        </w:rPr>
+      </w:pPr>
+      <w:r>
+        <w:rPr>
+          <w:lang w:val="en-US"/>
+        </w:rPr>
+        <w:t>Ideas:</w:t>
+      </w:r>
+    </w:p>
+    <w:p>
+      <w:pPr>
+        <w:rPr>
+          <w:lang w:val="en-US"/>
+        </w:rPr>
+      </w:pPr>
+      <w:r>
+        <w:rPr>
+          <w:lang w:val="en-US"/>
+        </w:rPr>
+        <w:t>86f: void portals start opening and asuras are pouring out, shoot a few homing missiles and then go away</w:t>
+      </w:r>
+      <w:bookmarkStart w:id="16" w:name="_GoBack"/>
+      <w:bookmarkEnd w:id="16"/>
+    </w:p>
+    <w:p>
+      <w:pPr>
         <w:pStyle w:val="ListParagraph"/>
         <w:ind w:left="1440"/>
         <w:rPr>
@@ -4187,14 +4215,14 @@
           <w:lang w:val="en-US"/>
         </w:rPr>
       </w:pPr>
-      <w:bookmarkStart w:id="16" w:name="_Toc102744218"/>
+      <w:bookmarkStart w:id="17" w:name="_Toc102744218"/>
       <w:r>
         <w:rPr>
           <w:rStyle w:val="Heading3Char"/>
         </w:rPr>
         <w:t>Riverbank</w:t>
       </w:r>
-      <w:bookmarkEnd w:id="16"/>
+      <w:bookmarkEnd w:id="17"/>
       <w:r>
         <w:rPr>
           <w:b/>
@@ -4234,14 +4262,14 @@
           <w:lang w:val="en-US"/>
         </w:rPr>
       </w:pPr>
-      <w:bookmarkStart w:id="17" w:name="_Toc102744219"/>
+      <w:bookmarkStart w:id="18" w:name="_Toc102744219"/>
       <w:r>
         <w:rPr>
           <w:rStyle w:val="Heading3Char"/>
         </w:rPr>
         <w:t>Lotus Garden</w:t>
       </w:r>
-      <w:bookmarkEnd w:id="17"/>
+      <w:bookmarkEnd w:id="18"/>
       <w:r>
         <w:rPr>
           <w:b/>
@@ -4300,14 +4328,14 @@
           <w:lang w:val="en-US"/>
         </w:rPr>
       </w:pPr>
-      <w:bookmarkStart w:id="18" w:name="_Toc102744220"/>
+      <w:bookmarkStart w:id="19" w:name="_Toc102744220"/>
       <w:r>
         <w:rPr>
           <w:rStyle w:val="Heading3Char"/>
         </w:rPr>
         <w:t>Hindu Temple</w:t>
       </w:r>
-      <w:bookmarkEnd w:id="18"/>
+      <w:bookmarkEnd w:id="19"/>
       <w:r>
         <w:rPr>
           <w:b/>
@@ -4348,14 +4376,15 @@
           <w:lang w:val="en-US"/>
         </w:rPr>
       </w:pPr>
-      <w:bookmarkStart w:id="19" w:name="_Toc102744221"/>
-      <w:r>
-        <w:rPr>
-          <w:lang w:val="en-US"/>
-        </w:rPr>
+      <w:bookmarkStart w:id="20" w:name="_Toc102744221"/>
+      <w:r>
+        <w:rPr>
+          <w:lang w:val="en-US"/>
+        </w:rPr>
+        <w:lastRenderedPageBreak/>
         <w:t>Temple Courtyard</w:t>
       </w:r>
-      <w:bookmarkEnd w:id="19"/>
+      <w:bookmarkEnd w:id="20"/>
     </w:p>
     <w:p>
       <w:pPr>
@@ -4388,7 +4417,7 @@
           <w:sz w:val="40"/>
         </w:rPr>
       </w:pPr>
-      <w:bookmarkStart w:id="20" w:name="_Toc102744222"/>
+      <w:bookmarkStart w:id="21" w:name="_Toc102744222"/>
       <w:r>
         <w:rPr>
           <w:sz w:val="40"/>
@@ -4396,7 +4425,7 @@
         <w:lastRenderedPageBreak/>
         <w:t>Characters</w:t>
       </w:r>
-      <w:bookmarkEnd w:id="20"/>
+      <w:bookmarkEnd w:id="21"/>
     </w:p>
     <w:p>
       <w:pPr>
@@ -4405,7 +4434,7 @@
           <w:sz w:val="36"/>
         </w:rPr>
       </w:pPr>
-      <w:bookmarkStart w:id="21" w:name="_Toc102744223"/>
+      <w:bookmarkStart w:id="22" w:name="_Toc102744223"/>
       <w:r>
         <w:rPr>
           <w:sz w:val="36"/>
@@ -4418,7 +4447,7 @@
         </w:rPr>
         <w:t>- Asura</w:t>
       </w:r>
-      <w:bookmarkEnd w:id="21"/>
+      <w:bookmarkEnd w:id="22"/>
     </w:p>
     <w:p>
       <w:pPr>
@@ -4499,7 +4528,7 @@
           <w:sz w:val="36"/>
         </w:rPr>
       </w:pPr>
-      <w:bookmarkStart w:id="22" w:name="_Toc102744224"/>
+      <w:bookmarkStart w:id="23" w:name="_Toc102744224"/>
       <w:r>
         <w:rPr>
           <w:sz w:val="36"/>
@@ -4518,7 +4547,7 @@
         </w:rPr>
         <w:t xml:space="preserve">, </w:t>
       </w:r>
-      <w:bookmarkEnd w:id="22"/>
+      <w:bookmarkEnd w:id="23"/>
       <w:r>
         <w:rPr>
           <w:sz w:val="36"/>
@@ -4788,7 +4817,7 @@
           <w:sz w:val="36"/>
         </w:rPr>
       </w:pPr>
-      <w:bookmarkStart w:id="23" w:name="_Toc102744225"/>
+      <w:bookmarkStart w:id="24" w:name="_Toc102744225"/>
       <w:r>
         <w:rPr>
           <w:sz w:val="36"/>
@@ -4813,7 +4842,7 @@
         </w:rPr>
         <w:t>Spider Queen</w:t>
       </w:r>
-      <w:bookmarkEnd w:id="23"/>
+      <w:bookmarkEnd w:id="24"/>
     </w:p>
     <w:p>
       <w:r>
@@ -5303,24 +5332,24 @@
           <w:sz w:val="40"/>
         </w:rPr>
       </w:pPr>
-      <w:bookmarkStart w:id="24" w:name="_Toc102744226"/>
+      <w:bookmarkStart w:id="25" w:name="_Toc102744226"/>
       <w:r>
         <w:rPr>
           <w:sz w:val="40"/>
         </w:rPr>
         <w:t>Mechanics</w:t>
       </w:r>
-      <w:bookmarkEnd w:id="24"/>
+      <w:bookmarkEnd w:id="25"/>
     </w:p>
     <w:p>
       <w:pPr>
         <w:pStyle w:val="Heading2"/>
       </w:pPr>
-      <w:bookmarkStart w:id="25" w:name="_Toc102744227"/>
+      <w:bookmarkStart w:id="26" w:name="_Toc102744227"/>
       <w:r>
         <w:t>Player</w:t>
       </w:r>
-      <w:bookmarkEnd w:id="25"/>
+      <w:bookmarkEnd w:id="26"/>
     </w:p>
     <w:p>
       <w:pPr>
@@ -5536,14 +5565,14 @@
           <w:lang w:val="en-US"/>
         </w:rPr>
       </w:pPr>
-      <w:bookmarkStart w:id="26" w:name="_Toc102744228"/>
+      <w:bookmarkStart w:id="27" w:name="_Toc102744228"/>
       <w:r>
         <w:rPr>
           <w:lang w:val="en-US"/>
         </w:rPr>
         <w:t>Score system</w:t>
       </w:r>
-      <w:bookmarkEnd w:id="26"/>
+      <w:bookmarkEnd w:id="27"/>
     </w:p>
     <w:p>
       <w:pPr>
@@ -5602,14 +5631,14 @@
           <w:lang w:val="en-US"/>
         </w:rPr>
       </w:pPr>
-      <w:bookmarkStart w:id="27" w:name="_Toc102744229"/>
+      <w:bookmarkStart w:id="28" w:name="_Toc102744229"/>
       <w:r>
         <w:rPr>
           <w:lang w:val="en-US"/>
         </w:rPr>
         <w:t>Controls</w:t>
       </w:r>
-      <w:bookmarkEnd w:id="27"/>
+      <w:bookmarkEnd w:id="28"/>
     </w:p>
     <w:p>
       <w:pPr>
@@ -5813,7 +5842,7 @@
           <w:sz w:val="48"/>
         </w:rPr>
       </w:pPr>
-      <w:bookmarkStart w:id="28" w:name="_Toc102744230"/>
+      <w:bookmarkStart w:id="29" w:name="_Toc102744230"/>
       <w:r>
         <w:rPr>
           <w:sz w:val="48"/>
@@ -5821,7 +5850,7 @@
         <w:lastRenderedPageBreak/>
         <w:t>Development</w:t>
       </w:r>
-      <w:bookmarkEnd w:id="28"/>
+      <w:bookmarkEnd w:id="29"/>
     </w:p>
     <w:p>
       <w:pPr>
@@ -5832,11 +5861,11 @@
       <w:pPr>
         <w:pStyle w:val="Heading2"/>
       </w:pPr>
-      <w:bookmarkStart w:id="29" w:name="_Toc102744231"/>
+      <w:bookmarkStart w:id="30" w:name="_Toc102744231"/>
       <w:r>
         <w:t>Goals for 0.1.0 (2016)</w:t>
       </w:r>
-      <w:bookmarkEnd w:id="29"/>
+      <w:bookmarkEnd w:id="30"/>
     </w:p>
     <w:p>
       <w:pPr>
@@ -5979,11 +6008,11 @@
       <w:pPr>
         <w:pStyle w:val="Heading2"/>
       </w:pPr>
-      <w:bookmarkStart w:id="30" w:name="_Toc102744232"/>
+      <w:bookmarkStart w:id="31" w:name="_Toc102744232"/>
       <w:r>
         <w:t>Goals for 0.2.0 (2022)</w:t>
       </w:r>
-      <w:bookmarkEnd w:id="30"/>
+      <w:bookmarkEnd w:id="31"/>
     </w:p>
     <w:p>
       <w:pPr>
@@ -6123,7 +6152,7 @@
           <w:lang w:val="en-US"/>
         </w:rPr>
       </w:pPr>
-      <w:bookmarkStart w:id="31" w:name="_Toc102744233"/>
+      <w:bookmarkStart w:id="32" w:name="_Toc102744233"/>
       <w:r>
         <w:rPr>
           <w:sz w:val="36"/>
@@ -6139,7 +6168,7 @@
         </w:rPr>
         <w:t>3</w:t>
       </w:r>
-      <w:bookmarkEnd w:id="31"/>
+      <w:bookmarkEnd w:id="32"/>
     </w:p>
     <w:p>
       <w:pPr>
@@ -6526,8 +6555,6 @@
         </w:rPr>
         <w:t>separate bgm popup from stage popup?</w:t>
       </w:r>
-      <w:bookmarkStart w:id="32" w:name="_GoBack"/>
-      <w:bookmarkEnd w:id="32"/>
     </w:p>
     <w:p>
       <w:pPr>
@@ -16195,7 +16222,7 @@
 </file>
 
 <file path=customXml/itemProps1.xml><?xml version="1.0" encoding="utf-8"?>
-<ds:datastoreItem xmlns:ds="http://schemas.openxmlformats.org/officeDocument/2006/customXml" ds:itemID="{65013827-25D7-4BF1-A05A-8528837065F1}">
+<ds:datastoreItem xmlns:ds="http://schemas.openxmlformats.org/officeDocument/2006/customXml" ds:itemID="{FBA06473-720C-4AF9-90B5-ED6F2172C6FB}">
   <ds:schemaRefs>
     <ds:schemaRef ds:uri="http://schemas.openxmlformats.org/officeDocument/2006/bibliography"/>
   </ds:schemaRefs>

</xml_diff>

<commit_message>
Separated bullet movement patterns into their own files
</commit_message>
<xml_diff>
--- a/BulletHellProject.docx
+++ b/BulletHellProject.docx
@@ -4197,32 +4197,30 @@
         </w:rPr>
         <w:t>86f: void portals start opening and asuras are pouring out, shoot a few homing missiles and then go away</w:t>
       </w:r>
-      <w:bookmarkStart w:id="16" w:name="_GoBack"/>
+    </w:p>
+    <w:p>
+      <w:pPr>
+        <w:pStyle w:val="ListParagraph"/>
+        <w:ind w:left="1440"/>
+        <w:rPr>
+          <w:lang w:val="en-US"/>
+        </w:rPr>
+      </w:pPr>
+    </w:p>
+    <w:p>
+      <w:pPr>
+        <w:rPr>
+          <w:lang w:val="en-US"/>
+        </w:rPr>
+      </w:pPr>
+      <w:bookmarkStart w:id="16" w:name="_Toc102744218"/>
+      <w:r>
+        <w:rPr>
+          <w:rStyle w:val="Heading3Char"/>
+        </w:rPr>
+        <w:t>Riverbank</w:t>
+      </w:r>
       <w:bookmarkEnd w:id="16"/>
-    </w:p>
-    <w:p>
-      <w:pPr>
-        <w:pStyle w:val="ListParagraph"/>
-        <w:ind w:left="1440"/>
-        <w:rPr>
-          <w:lang w:val="en-US"/>
-        </w:rPr>
-      </w:pPr>
-    </w:p>
-    <w:p>
-      <w:pPr>
-        <w:rPr>
-          <w:lang w:val="en-US"/>
-        </w:rPr>
-      </w:pPr>
-      <w:bookmarkStart w:id="17" w:name="_Toc102744218"/>
-      <w:r>
-        <w:rPr>
-          <w:rStyle w:val="Heading3Char"/>
-        </w:rPr>
-        <w:t>Riverbank</w:t>
-      </w:r>
-      <w:bookmarkEnd w:id="17"/>
       <w:r>
         <w:rPr>
           <w:b/>
@@ -4262,14 +4260,14 @@
           <w:lang w:val="en-US"/>
         </w:rPr>
       </w:pPr>
-      <w:bookmarkStart w:id="18" w:name="_Toc102744219"/>
+      <w:bookmarkStart w:id="17" w:name="_Toc102744219"/>
       <w:r>
         <w:rPr>
           <w:rStyle w:val="Heading3Char"/>
         </w:rPr>
         <w:t>Lotus Garden</w:t>
       </w:r>
-      <w:bookmarkEnd w:id="18"/>
+      <w:bookmarkEnd w:id="17"/>
       <w:r>
         <w:rPr>
           <w:b/>
@@ -4328,14 +4326,14 @@
           <w:lang w:val="en-US"/>
         </w:rPr>
       </w:pPr>
-      <w:bookmarkStart w:id="19" w:name="_Toc102744220"/>
+      <w:bookmarkStart w:id="18" w:name="_Toc102744220"/>
       <w:r>
         <w:rPr>
           <w:rStyle w:val="Heading3Char"/>
         </w:rPr>
         <w:t>Hindu Temple</w:t>
       </w:r>
-      <w:bookmarkEnd w:id="19"/>
+      <w:bookmarkEnd w:id="18"/>
       <w:r>
         <w:rPr>
           <w:b/>
@@ -4376,7 +4374,7 @@
           <w:lang w:val="en-US"/>
         </w:rPr>
       </w:pPr>
-      <w:bookmarkStart w:id="20" w:name="_Toc102744221"/>
+      <w:bookmarkStart w:id="19" w:name="_Toc102744221"/>
       <w:r>
         <w:rPr>
           <w:lang w:val="en-US"/>
@@ -4384,7 +4382,7 @@
         <w:lastRenderedPageBreak/>
         <w:t>Temple Courtyard</w:t>
       </w:r>
-      <w:bookmarkEnd w:id="20"/>
+      <w:bookmarkEnd w:id="19"/>
     </w:p>
     <w:p>
       <w:pPr>
@@ -4417,7 +4415,7 @@
           <w:sz w:val="40"/>
         </w:rPr>
       </w:pPr>
-      <w:bookmarkStart w:id="21" w:name="_Toc102744222"/>
+      <w:bookmarkStart w:id="20" w:name="_Toc102744222"/>
       <w:r>
         <w:rPr>
           <w:sz w:val="40"/>
@@ -4425,129 +4423,129 @@
         <w:lastRenderedPageBreak/>
         <w:t>Characters</w:t>
       </w:r>
+      <w:bookmarkEnd w:id="20"/>
+    </w:p>
+    <w:p>
+      <w:pPr>
+        <w:pStyle w:val="Heading3"/>
+        <w:rPr>
+          <w:sz w:val="36"/>
+        </w:rPr>
+      </w:pPr>
+      <w:bookmarkStart w:id="21" w:name="_Toc102744223"/>
+      <w:r>
+        <w:rPr>
+          <w:sz w:val="36"/>
+        </w:rPr>
+        <w:t xml:space="preserve">Boss 0.5 </w:t>
+      </w:r>
+      <w:r>
+        <w:rPr>
+          <w:sz w:val="36"/>
+        </w:rPr>
+        <w:t>- Asura</w:t>
+      </w:r>
       <w:bookmarkEnd w:id="21"/>
     </w:p>
     <w:p>
       <w:pPr>
+        <w:pStyle w:val="ListParagraph"/>
+        <w:numPr>
+          <w:ilvl w:val="0"/>
+          <w:numId w:val="14"/>
+        </w:numPr>
+        <w:rPr>
+          <w:lang w:val="en-US"/>
+        </w:rPr>
+      </w:pPr>
+      <w:r>
+        <w:rPr>
+          <w:lang w:val="en-US"/>
+        </w:rPr>
+        <w:t xml:space="preserve">Immortal when spell cast </w:t>
+      </w:r>
+      <w:r>
+        <w:rPr>
+          <w:lang w:val="en-US"/>
+        </w:rPr>
+        <w:t>but drops bonus if survived</w:t>
+      </w:r>
+    </w:p>
+    <w:p>
+      <w:pPr>
+        <w:pStyle w:val="ListParagraph"/>
+        <w:numPr>
+          <w:ilvl w:val="0"/>
+          <w:numId w:val="14"/>
+        </w:numPr>
+        <w:rPr>
+          <w:lang w:val="en-US"/>
+        </w:rPr>
+      </w:pPr>
+      <w:r>
+        <w:rPr>
+          <w:lang w:val="en-US"/>
+        </w:rPr>
+        <w:t>Twilight Core special second phase</w:t>
+      </w:r>
+    </w:p>
+    <w:p>
+      <w:pPr>
+        <w:pStyle w:val="ListParagraph"/>
+        <w:numPr>
+          <w:ilvl w:val="0"/>
+          <w:numId w:val="14"/>
+        </w:numPr>
+        <w:rPr>
+          <w:lang w:val="en-US"/>
+        </w:rPr>
+      </w:pPr>
+      <w:r>
+        <w:rPr>
+          <w:lang w:val="en-US"/>
+        </w:rPr>
+        <w:t>"Asuras who remain Asura" share the character of powerful beings obsessed with their craving for ill-gotten Soma, and for wealth, ego, anger, unprincipl</w:t>
+      </w:r>
+      <w:r>
+        <w:rPr>
+          <w:lang w:val="en-US"/>
+        </w:rPr>
+        <w:t xml:space="preserve">ed nature, force, and violence. </w:t>
+      </w:r>
+      <w:r>
+        <w:rPr>
+          <w:lang w:val="en-US"/>
+        </w:rPr>
+        <w:t xml:space="preserve"> Further, in Hindu mythology, when they lose, miss, or don't get what they want (because they were distracted by their cravings) the "Asuras who remain Asuras" question, challenge, and attack the "Asuras who became Devas" to loot or extract a portion of what the Devas have and the Asuras do not.</w:t>
+      </w:r>
+    </w:p>
+    <w:p>
+      <w:pPr>
         <w:pStyle w:val="Heading3"/>
         <w:rPr>
           <w:sz w:val="36"/>
         </w:rPr>
       </w:pPr>
-      <w:bookmarkStart w:id="22" w:name="_Toc102744223"/>
+      <w:bookmarkStart w:id="22" w:name="_Toc102744224"/>
       <w:r>
         <w:rPr>
           <w:sz w:val="36"/>
         </w:rPr>
-        <w:t xml:space="preserve">Boss 0.5 </w:t>
+        <w:t xml:space="preserve">Boss 1 - </w:t>
       </w:r>
       <w:r>
         <w:rPr>
           <w:sz w:val="36"/>
         </w:rPr>
-        <w:t>- Asura</w:t>
+        <w:t>Maaya</w:t>
+      </w:r>
+      <w:r>
+        <w:rPr>
+          <w:sz w:val="36"/>
+        </w:rPr>
+        <w:t xml:space="preserve">, </w:t>
       </w:r>
       <w:bookmarkEnd w:id="22"/>
-    </w:p>
-    <w:p>
-      <w:pPr>
-        <w:pStyle w:val="ListParagraph"/>
-        <w:numPr>
-          <w:ilvl w:val="0"/>
-          <w:numId w:val="14"/>
-        </w:numPr>
-        <w:rPr>
-          <w:lang w:val="en-US"/>
-        </w:rPr>
-      </w:pPr>
-      <w:r>
-        <w:rPr>
-          <w:lang w:val="en-US"/>
-        </w:rPr>
-        <w:t xml:space="preserve">Immortal when spell cast </w:t>
-      </w:r>
-      <w:r>
-        <w:rPr>
-          <w:lang w:val="en-US"/>
-        </w:rPr>
-        <w:t>but drops bonus if survived</w:t>
-      </w:r>
-    </w:p>
-    <w:p>
-      <w:pPr>
-        <w:pStyle w:val="ListParagraph"/>
-        <w:numPr>
-          <w:ilvl w:val="0"/>
-          <w:numId w:val="14"/>
-        </w:numPr>
-        <w:rPr>
-          <w:lang w:val="en-US"/>
-        </w:rPr>
-      </w:pPr>
-      <w:r>
-        <w:rPr>
-          <w:lang w:val="en-US"/>
-        </w:rPr>
-        <w:t>Twilight Core special second phase</w:t>
-      </w:r>
-    </w:p>
-    <w:p>
-      <w:pPr>
-        <w:pStyle w:val="ListParagraph"/>
-        <w:numPr>
-          <w:ilvl w:val="0"/>
-          <w:numId w:val="14"/>
-        </w:numPr>
-        <w:rPr>
-          <w:lang w:val="en-US"/>
-        </w:rPr>
-      </w:pPr>
-      <w:r>
-        <w:rPr>
-          <w:lang w:val="en-US"/>
-        </w:rPr>
-        <w:t>"Asuras who remain Asura" share the character of powerful beings obsessed with their craving for ill-gotten Soma, and for wealth, ego, anger, unprincipl</w:t>
-      </w:r>
-      <w:r>
-        <w:rPr>
-          <w:lang w:val="en-US"/>
-        </w:rPr>
-        <w:t xml:space="preserve">ed nature, force, and violence. </w:t>
-      </w:r>
-      <w:r>
-        <w:rPr>
-          <w:lang w:val="en-US"/>
-        </w:rPr>
-        <w:t xml:space="preserve"> Further, in Hindu mythology, when they lose, miss, or don't get what they want (because they were distracted by their cravings) the "Asuras who remain Asuras" question, challenge, and attack the "Asuras who became Devas" to loot or extract a portion of what the Devas have and the Asuras do not.</w:t>
-      </w:r>
-    </w:p>
-    <w:p>
-      <w:pPr>
-        <w:pStyle w:val="Heading3"/>
-        <w:rPr>
-          <w:sz w:val="36"/>
-        </w:rPr>
-      </w:pPr>
-      <w:bookmarkStart w:id="23" w:name="_Toc102744224"/>
-      <w:r>
-        <w:rPr>
-          <w:sz w:val="36"/>
-        </w:rPr>
-        <w:t xml:space="preserve">Boss 1 - </w:t>
-      </w:r>
-      <w:r>
-        <w:rPr>
-          <w:sz w:val="36"/>
-        </w:rPr>
-        <w:t>Maaya</w:t>
-      </w:r>
-      <w:r>
-        <w:rPr>
-          <w:sz w:val="36"/>
-        </w:rPr>
-        <w:t xml:space="preserve">, </w:t>
-      </w:r>
-      <w:bookmarkEnd w:id="23"/>
       <w:r>
         <w:rPr>
           <w:sz w:val="36"/>
@@ -4817,7 +4815,7 @@
           <w:sz w:val="36"/>
         </w:rPr>
       </w:pPr>
-      <w:bookmarkStart w:id="24" w:name="_Toc102744225"/>
+      <w:bookmarkStart w:id="23" w:name="_Toc102744225"/>
       <w:r>
         <w:rPr>
           <w:sz w:val="36"/>
@@ -4842,7 +4840,7 @@
         </w:rPr>
         <w:t>Spider Queen</w:t>
       </w:r>
-      <w:bookmarkEnd w:id="24"/>
+      <w:bookmarkEnd w:id="23"/>
     </w:p>
     <w:p>
       <w:r>
@@ -5332,24 +5330,24 @@
           <w:sz w:val="40"/>
         </w:rPr>
       </w:pPr>
-      <w:bookmarkStart w:id="25" w:name="_Toc102744226"/>
+      <w:bookmarkStart w:id="24" w:name="_Toc102744226"/>
       <w:r>
         <w:rPr>
           <w:sz w:val="40"/>
         </w:rPr>
         <w:t>Mechanics</w:t>
       </w:r>
+      <w:bookmarkEnd w:id="24"/>
+    </w:p>
+    <w:p>
+      <w:pPr>
+        <w:pStyle w:val="Heading2"/>
+      </w:pPr>
+      <w:bookmarkStart w:id="25" w:name="_Toc102744227"/>
+      <w:r>
+        <w:t>Player</w:t>
+      </w:r>
       <w:bookmarkEnd w:id="25"/>
-    </w:p>
-    <w:p>
-      <w:pPr>
-        <w:pStyle w:val="Heading2"/>
-      </w:pPr>
-      <w:bookmarkStart w:id="26" w:name="_Toc102744227"/>
-      <w:r>
-        <w:t>Player</w:t>
-      </w:r>
-      <w:bookmarkEnd w:id="26"/>
     </w:p>
     <w:p>
       <w:pPr>
@@ -5565,13 +5563,79 @@
           <w:lang w:val="en-US"/>
         </w:rPr>
       </w:pPr>
-      <w:bookmarkStart w:id="27" w:name="_Toc102744228"/>
+      <w:bookmarkStart w:id="26" w:name="_Toc102744228"/>
       <w:r>
         <w:rPr>
           <w:lang w:val="en-US"/>
         </w:rPr>
         <w:t>Score system</w:t>
       </w:r>
+      <w:bookmarkEnd w:id="26"/>
+    </w:p>
+    <w:p>
+      <w:pPr>
+        <w:pStyle w:val="ListParagraph"/>
+        <w:numPr>
+          <w:ilvl w:val="0"/>
+          <w:numId w:val="5"/>
+        </w:numPr>
+        <w:rPr>
+          <w:lang w:val="en-US"/>
+        </w:rPr>
+      </w:pPr>
+      <w:r>
+        <w:rPr>
+          <w:lang w:val="en-US"/>
+        </w:rPr>
+        <w:t>Certain score threshold yields an extra life</w:t>
+      </w:r>
+      <w:r>
+        <w:rPr>
+          <w:lang w:val="en-US"/>
+        </w:rPr>
+        <w:t>?</w:t>
+      </w:r>
+    </w:p>
+    <w:p>
+      <w:pPr>
+        <w:pStyle w:val="ListParagraph"/>
+        <w:numPr>
+          <w:ilvl w:val="0"/>
+          <w:numId w:val="5"/>
+        </w:numPr>
+        <w:rPr>
+          <w:lang w:val="en-US"/>
+        </w:rPr>
+      </w:pPr>
+      <w:r>
+        <w:rPr>
+          <w:lang w:val="en-US"/>
+        </w:rPr>
+        <w:t>Scorepoint multiplier from core levels?</w:t>
+      </w:r>
+    </w:p>
+    <w:p>
+      <w:pPr>
+        <w:pStyle w:val="Heading2"/>
+        <w:rPr>
+          <w:lang w:val="en-US"/>
+        </w:rPr>
+      </w:pPr>
+    </w:p>
+    <w:p>
+      <w:pPr>
+        <w:pStyle w:val="Heading2"/>
+        <w:rPr>
+          <w:lang w:val="en-US"/>
+        </w:rPr>
+      </w:pPr>
+      <w:bookmarkStart w:id="27" w:name="_Toc102744229"/>
+      <w:r>
+        <w:rPr>
+          <w:lang w:val="en-US"/>
+        </w:rPr>
+        <w:t>Controls</w:t>
+      </w:r>
       <w:bookmarkEnd w:id="27"/>
     </w:p>
     <w:p>
@@ -5579,72 +5643,6 @@
         <w:pStyle w:val="ListParagraph"/>
         <w:numPr>
           <w:ilvl w:val="0"/>
-          <w:numId w:val="5"/>
-        </w:numPr>
-        <w:rPr>
-          <w:lang w:val="en-US"/>
-        </w:rPr>
-      </w:pPr>
-      <w:r>
-        <w:rPr>
-          <w:lang w:val="en-US"/>
-        </w:rPr>
-        <w:t>Certain score threshold yields an extra life</w:t>
-      </w:r>
-      <w:r>
-        <w:rPr>
-          <w:lang w:val="en-US"/>
-        </w:rPr>
-        <w:t>?</w:t>
-      </w:r>
-    </w:p>
-    <w:p>
-      <w:pPr>
-        <w:pStyle w:val="ListParagraph"/>
-        <w:numPr>
-          <w:ilvl w:val="0"/>
-          <w:numId w:val="5"/>
-        </w:numPr>
-        <w:rPr>
-          <w:lang w:val="en-US"/>
-        </w:rPr>
-      </w:pPr>
-      <w:r>
-        <w:rPr>
-          <w:lang w:val="en-US"/>
-        </w:rPr>
-        <w:t>Scorepoint multiplier from core levels?</w:t>
-      </w:r>
-    </w:p>
-    <w:p>
-      <w:pPr>
-        <w:pStyle w:val="Heading2"/>
-        <w:rPr>
-          <w:lang w:val="en-US"/>
-        </w:rPr>
-      </w:pPr>
-    </w:p>
-    <w:p>
-      <w:pPr>
-        <w:pStyle w:val="Heading2"/>
-        <w:rPr>
-          <w:lang w:val="en-US"/>
-        </w:rPr>
-      </w:pPr>
-      <w:bookmarkStart w:id="28" w:name="_Toc102744229"/>
-      <w:r>
-        <w:rPr>
-          <w:lang w:val="en-US"/>
-        </w:rPr>
-        <w:t>Controls</w:t>
-      </w:r>
-      <w:bookmarkEnd w:id="28"/>
-    </w:p>
-    <w:p>
-      <w:pPr>
-        <w:pStyle w:val="ListParagraph"/>
-        <w:numPr>
-          <w:ilvl w:val="0"/>
           <w:numId w:val="25"/>
         </w:numPr>
         <w:rPr>
@@ -5842,7 +5840,7 @@
           <w:sz w:val="48"/>
         </w:rPr>
       </w:pPr>
-      <w:bookmarkStart w:id="29" w:name="_Toc102744230"/>
+      <w:bookmarkStart w:id="28" w:name="_Toc102744230"/>
       <w:r>
         <w:rPr>
           <w:sz w:val="48"/>
@@ -5850,169 +5848,169 @@
         <w:lastRenderedPageBreak/>
         <w:t>Development</w:t>
       </w:r>
+      <w:bookmarkEnd w:id="28"/>
+    </w:p>
+    <w:p>
+      <w:pPr>
+        <w:pStyle w:val="Heading2"/>
+      </w:pPr>
+    </w:p>
+    <w:p>
+      <w:pPr>
+        <w:pStyle w:val="Heading2"/>
+      </w:pPr>
+      <w:bookmarkStart w:id="29" w:name="_Toc102744231"/>
+      <w:r>
+        <w:t>Goals for 0.1.0 (2016)</w:t>
+      </w:r>
       <w:bookmarkEnd w:id="29"/>
     </w:p>
     <w:p>
       <w:pPr>
+        <w:pStyle w:val="ListParagraph"/>
+        <w:numPr>
+          <w:ilvl w:val="0"/>
+          <w:numId w:val="17"/>
+        </w:numPr>
+        <w:rPr>
+          <w:lang w:val="en-US"/>
+        </w:rPr>
+      </w:pPr>
+      <w:r>
+        <w:rPr>
+          <w:lang w:val="en-US"/>
+        </w:rPr>
+        <w:t>User is able to play through the game (at least 1 stage)</w:t>
+      </w:r>
+    </w:p>
+    <w:p>
+      <w:pPr>
+        <w:pStyle w:val="ListParagraph"/>
+        <w:numPr>
+          <w:ilvl w:val="0"/>
+          <w:numId w:val="16"/>
+        </w:numPr>
+        <w:rPr>
+          <w:lang w:val="en-US"/>
+        </w:rPr>
+      </w:pPr>
+      <w:r>
+        <w:rPr>
+          <w:lang w:val="en-US"/>
+        </w:rPr>
+        <w:t>Character selection screen</w:t>
+      </w:r>
+    </w:p>
+    <w:p>
+      <w:pPr>
+        <w:pStyle w:val="ListParagraph"/>
+        <w:numPr>
+          <w:ilvl w:val="0"/>
+          <w:numId w:val="15"/>
+        </w:numPr>
+        <w:rPr>
+          <w:color w:val="FF0000"/>
+          <w:lang w:val="en-US"/>
+        </w:rPr>
+      </w:pPr>
+      <w:r>
+        <w:rPr>
+          <w:color w:val="FF0000"/>
+          <w:lang w:val="en-US"/>
+        </w:rPr>
+        <w:t>Local scoreboard</w:t>
+      </w:r>
+      <w:r>
+        <w:rPr>
+          <w:color w:val="FF0000"/>
+          <w:lang w:val="en-US"/>
+        </w:rPr>
+        <w:t xml:space="preserve"> </w:t>
+      </w:r>
+    </w:p>
+    <w:p>
+      <w:pPr>
+        <w:pStyle w:val="ListParagraph"/>
+        <w:numPr>
+          <w:ilvl w:val="0"/>
+          <w:numId w:val="15"/>
+        </w:numPr>
+        <w:rPr>
+          <w:color w:val="FF0000"/>
+          <w:lang w:val="en-US"/>
+        </w:rPr>
+      </w:pPr>
+      <w:r>
+        <w:rPr>
+          <w:color w:val="FF0000"/>
+          <w:lang w:val="en-US"/>
+        </w:rPr>
+        <w:t>Options menu</w:t>
+      </w:r>
+    </w:p>
+    <w:p>
+      <w:pPr>
+        <w:pStyle w:val="ListParagraph"/>
+        <w:numPr>
+          <w:ilvl w:val="0"/>
+          <w:numId w:val="29"/>
+        </w:numPr>
+        <w:rPr>
+          <w:lang w:val="en-US"/>
+        </w:rPr>
+      </w:pPr>
+      <w:r>
+        <w:rPr>
+          <w:lang w:val="en-US"/>
+        </w:rPr>
+        <w:t>Stage ending</w:t>
+      </w:r>
+    </w:p>
+    <w:p>
+      <w:pPr>
+        <w:pStyle w:val="ListParagraph"/>
+        <w:numPr>
+          <w:ilvl w:val="0"/>
+          <w:numId w:val="18"/>
+        </w:numPr>
+        <w:rPr>
+          <w:lang w:val="en-US"/>
+        </w:rPr>
+      </w:pPr>
+      <w:r>
+        <w:rPr>
+          <w:lang w:val="en-US"/>
+        </w:rPr>
+        <w:t>Mid-bosses</w:t>
+      </w:r>
+    </w:p>
+    <w:p>
+      <w:pPr>
+        <w:pStyle w:val="ListParagraph"/>
+        <w:numPr>
+          <w:ilvl w:val="0"/>
+          <w:numId w:val="21"/>
+        </w:numPr>
+        <w:rPr>
+          <w:lang w:val="en-US"/>
+        </w:rPr>
+      </w:pPr>
+      <w:r>
+        <w:rPr>
+          <w:lang w:val="en-US"/>
+        </w:rPr>
+        <w:t>Pause menu</w:t>
+      </w:r>
+    </w:p>
+    <w:p>
+      <w:pPr>
         <w:pStyle w:val="Heading2"/>
       </w:pPr>
-    </w:p>
-    <w:p>
-      <w:pPr>
-        <w:pStyle w:val="Heading2"/>
-      </w:pPr>
-      <w:bookmarkStart w:id="30" w:name="_Toc102744231"/>
-      <w:r>
-        <w:t>Goals for 0.1.0 (2016)</w:t>
+      <w:bookmarkStart w:id="30" w:name="_Toc102744232"/>
+      <w:r>
+        <w:t>Goals for 0.2.0 (2022)</w:t>
       </w:r>
       <w:bookmarkEnd w:id="30"/>
-    </w:p>
-    <w:p>
-      <w:pPr>
-        <w:pStyle w:val="ListParagraph"/>
-        <w:numPr>
-          <w:ilvl w:val="0"/>
-          <w:numId w:val="17"/>
-        </w:numPr>
-        <w:rPr>
-          <w:lang w:val="en-US"/>
-        </w:rPr>
-      </w:pPr>
-      <w:r>
-        <w:rPr>
-          <w:lang w:val="en-US"/>
-        </w:rPr>
-        <w:t>User is able to play through the game (at least 1 stage)</w:t>
-      </w:r>
-    </w:p>
-    <w:p>
-      <w:pPr>
-        <w:pStyle w:val="ListParagraph"/>
-        <w:numPr>
-          <w:ilvl w:val="0"/>
-          <w:numId w:val="16"/>
-        </w:numPr>
-        <w:rPr>
-          <w:lang w:val="en-US"/>
-        </w:rPr>
-      </w:pPr>
-      <w:r>
-        <w:rPr>
-          <w:lang w:val="en-US"/>
-        </w:rPr>
-        <w:t>Character selection screen</w:t>
-      </w:r>
-    </w:p>
-    <w:p>
-      <w:pPr>
-        <w:pStyle w:val="ListParagraph"/>
-        <w:numPr>
-          <w:ilvl w:val="0"/>
-          <w:numId w:val="15"/>
-        </w:numPr>
-        <w:rPr>
-          <w:color w:val="FF0000"/>
-          <w:lang w:val="en-US"/>
-        </w:rPr>
-      </w:pPr>
-      <w:r>
-        <w:rPr>
-          <w:color w:val="FF0000"/>
-          <w:lang w:val="en-US"/>
-        </w:rPr>
-        <w:t>Local scoreboard</w:t>
-      </w:r>
-      <w:r>
-        <w:rPr>
-          <w:color w:val="FF0000"/>
-          <w:lang w:val="en-US"/>
-        </w:rPr>
-        <w:t xml:space="preserve"> </w:t>
-      </w:r>
-    </w:p>
-    <w:p>
-      <w:pPr>
-        <w:pStyle w:val="ListParagraph"/>
-        <w:numPr>
-          <w:ilvl w:val="0"/>
-          <w:numId w:val="15"/>
-        </w:numPr>
-        <w:rPr>
-          <w:color w:val="FF0000"/>
-          <w:lang w:val="en-US"/>
-        </w:rPr>
-      </w:pPr>
-      <w:r>
-        <w:rPr>
-          <w:color w:val="FF0000"/>
-          <w:lang w:val="en-US"/>
-        </w:rPr>
-        <w:t>Options menu</w:t>
-      </w:r>
-    </w:p>
-    <w:p>
-      <w:pPr>
-        <w:pStyle w:val="ListParagraph"/>
-        <w:numPr>
-          <w:ilvl w:val="0"/>
-          <w:numId w:val="29"/>
-        </w:numPr>
-        <w:rPr>
-          <w:lang w:val="en-US"/>
-        </w:rPr>
-      </w:pPr>
-      <w:r>
-        <w:rPr>
-          <w:lang w:val="en-US"/>
-        </w:rPr>
-        <w:t>Stage ending</w:t>
-      </w:r>
-    </w:p>
-    <w:p>
-      <w:pPr>
-        <w:pStyle w:val="ListParagraph"/>
-        <w:numPr>
-          <w:ilvl w:val="0"/>
-          <w:numId w:val="18"/>
-        </w:numPr>
-        <w:rPr>
-          <w:lang w:val="en-US"/>
-        </w:rPr>
-      </w:pPr>
-      <w:r>
-        <w:rPr>
-          <w:lang w:val="en-US"/>
-        </w:rPr>
-        <w:t>Mid-bosses</w:t>
-      </w:r>
-    </w:p>
-    <w:p>
-      <w:pPr>
-        <w:pStyle w:val="ListParagraph"/>
-        <w:numPr>
-          <w:ilvl w:val="0"/>
-          <w:numId w:val="21"/>
-        </w:numPr>
-        <w:rPr>
-          <w:lang w:val="en-US"/>
-        </w:rPr>
-      </w:pPr>
-      <w:r>
-        <w:rPr>
-          <w:lang w:val="en-US"/>
-        </w:rPr>
-        <w:t>Pause menu</w:t>
-      </w:r>
-    </w:p>
-    <w:p>
-      <w:pPr>
-        <w:pStyle w:val="Heading2"/>
-      </w:pPr>
-      <w:bookmarkStart w:id="31" w:name="_Toc102744232"/>
-      <w:r>
-        <w:t>Goals for 0.2.0 (2022)</w:t>
-      </w:r>
-      <w:bookmarkEnd w:id="31"/>
     </w:p>
     <w:p>
       <w:pPr>
@@ -6152,7 +6150,7 @@
           <w:lang w:val="en-US"/>
         </w:rPr>
       </w:pPr>
-      <w:bookmarkStart w:id="32" w:name="_Toc102744233"/>
+      <w:bookmarkStart w:id="31" w:name="_Toc102744233"/>
       <w:r>
         <w:rPr>
           <w:sz w:val="36"/>
@@ -6168,7 +6166,7 @@
         </w:rPr>
         <w:t>3</w:t>
       </w:r>
-      <w:bookmarkEnd w:id="32"/>
+      <w:bookmarkEnd w:id="31"/>
     </w:p>
     <w:p>
       <w:pPr>
@@ -6964,14 +6962,14 @@
           <w:lang w:val="en-US"/>
         </w:rPr>
       </w:pPr>
-      <w:bookmarkStart w:id="33" w:name="_Toc102744234"/>
+      <w:bookmarkStart w:id="32" w:name="_Toc102744234"/>
       <w:r>
         <w:rPr>
           <w:lang w:val="en-US"/>
         </w:rPr>
         <w:t>NOTES</w:t>
       </w:r>
-      <w:bookmarkEnd w:id="33"/>
+      <w:bookmarkEnd w:id="32"/>
     </w:p>
     <w:p>
       <w:pPr>
@@ -7037,7 +7035,7 @@
           <w:lang w:val="en-US"/>
         </w:rPr>
       </w:pPr>
-      <w:bookmarkStart w:id="34" w:name="_Toc102744235"/>
+      <w:bookmarkStart w:id="33" w:name="_Toc102744235"/>
       <w:r>
         <w:rPr>
           <w:sz w:val="36"/>
@@ -7062,46 +7060,46 @@
         <w:lastRenderedPageBreak/>
         <w:t>Diary</w:t>
       </w:r>
+      <w:bookmarkEnd w:id="33"/>
+    </w:p>
+    <w:p>
+      <w:pPr>
+        <w:rPr>
+          <w:lang w:val="en-US"/>
+        </w:rPr>
+      </w:pPr>
+    </w:p>
+    <w:p>
+      <w:pPr>
+        <w:pStyle w:val="Heading3"/>
+        <w:rPr>
+          <w:sz w:val="32"/>
+          <w:lang w:val="en-US"/>
+        </w:rPr>
+      </w:pPr>
+      <w:bookmarkStart w:id="34" w:name="_Toc102744236"/>
+      <w:r>
+        <w:rPr>
+          <w:sz w:val="32"/>
+          <w:lang w:val="en-US"/>
+        </w:rPr>
+        <w:t xml:space="preserve">0.0.1 - </w:t>
+      </w:r>
+      <w:r>
+        <w:rPr>
+          <w:sz w:val="32"/>
+          <w:lang w:val="en-US"/>
+        </w:rPr>
+        <w:t>0.</w:t>
+      </w:r>
+      <w:r>
+        <w:rPr>
+          <w:sz w:val="32"/>
+          <w:lang w:val="en-US"/>
+        </w:rPr>
+        <w:t>1.0</w:t>
+      </w:r>
       <w:bookmarkEnd w:id="34"/>
-    </w:p>
-    <w:p>
-      <w:pPr>
-        <w:rPr>
-          <w:lang w:val="en-US"/>
-        </w:rPr>
-      </w:pPr>
-    </w:p>
-    <w:p>
-      <w:pPr>
-        <w:pStyle w:val="Heading3"/>
-        <w:rPr>
-          <w:sz w:val="32"/>
-          <w:lang w:val="en-US"/>
-        </w:rPr>
-      </w:pPr>
-      <w:bookmarkStart w:id="35" w:name="_Toc102744236"/>
-      <w:r>
-        <w:rPr>
-          <w:sz w:val="32"/>
-          <w:lang w:val="en-US"/>
-        </w:rPr>
-        <w:t xml:space="preserve">0.0.1 - </w:t>
-      </w:r>
-      <w:r>
-        <w:rPr>
-          <w:sz w:val="32"/>
-          <w:lang w:val="en-US"/>
-        </w:rPr>
-        <w:t>0.</w:t>
-      </w:r>
-      <w:r>
-        <w:rPr>
-          <w:sz w:val="32"/>
-          <w:lang w:val="en-US"/>
-        </w:rPr>
-        <w:t>1.0</w:t>
-      </w:r>
-      <w:bookmarkEnd w:id="35"/>
     </w:p>
     <w:p>
       <w:pPr>
@@ -10287,7 +10285,7 @@
           <w:lang w:val="en-US"/>
         </w:rPr>
       </w:pPr>
-      <w:bookmarkStart w:id="36" w:name="_Toc102744237"/>
+      <w:bookmarkStart w:id="35" w:name="_Toc102744237"/>
       <w:r>
         <w:rPr>
           <w:sz w:val="36"/>
@@ -10310,133 +10308,342 @@
         </w:rPr>
         <w:t xml:space="preserve"> (2022)</w:t>
       </w:r>
+      <w:bookmarkEnd w:id="35"/>
+    </w:p>
+    <w:p>
+      <w:pPr>
+        <w:rPr>
+          <w:lang w:val="en-US"/>
+        </w:rPr>
+      </w:pPr>
+    </w:p>
+    <w:p>
+      <w:pPr>
+        <w:pStyle w:val="ListParagraph"/>
+        <w:numPr>
+          <w:ilvl w:val="0"/>
+          <w:numId w:val="20"/>
+        </w:numPr>
+        <w:rPr>
+          <w:lang w:val="en-US"/>
+        </w:rPr>
+      </w:pPr>
+      <w:r>
+        <w:rPr>
+          <w:lang w:val="en-US"/>
+        </w:rPr>
+        <w:t>Refactored and reformatted the project</w:t>
+      </w:r>
+    </w:p>
+    <w:p>
+      <w:pPr>
+        <w:pStyle w:val="ListParagraph"/>
+        <w:numPr>
+          <w:ilvl w:val="0"/>
+          <w:numId w:val="20"/>
+        </w:numPr>
+        <w:rPr>
+          <w:lang w:val="en-US"/>
+        </w:rPr>
+      </w:pPr>
+      <w:r>
+        <w:rPr>
+          <w:lang w:val="en-US"/>
+        </w:rPr>
+        <w:t>Decoupled a lot of components from GameControl and UI</w:t>
+      </w:r>
+    </w:p>
+    <w:p>
+      <w:pPr>
+        <w:pStyle w:val="ListParagraph"/>
+        <w:numPr>
+          <w:ilvl w:val="0"/>
+          <w:numId w:val="20"/>
+        </w:numPr>
+        <w:rPr>
+          <w:lang w:val="en-US"/>
+        </w:rPr>
+      </w:pPr>
+      <w:r>
+        <w:rPr>
+          <w:lang w:val="en-US"/>
+        </w:rPr>
+        <w:t>Fixed stage initialization after restart</w:t>
+      </w:r>
+    </w:p>
+    <w:p>
+      <w:pPr>
+        <w:pStyle w:val="ListParagraph"/>
+        <w:numPr>
+          <w:ilvl w:val="0"/>
+          <w:numId w:val="20"/>
+        </w:numPr>
+        <w:rPr>
+          <w:lang w:val="en-US"/>
+        </w:rPr>
+      </w:pPr>
+      <w:r>
+        <w:rPr>
+          <w:lang w:val="en-US"/>
+        </w:rPr>
+        <w:t xml:space="preserve">Inherited boss phase routines from Phaser so it doesn’t get crowded </w:t>
+      </w:r>
+    </w:p>
+    <w:p>
+      <w:pPr>
+        <w:pStyle w:val="ListParagraph"/>
+        <w:numPr>
+          <w:ilvl w:val="0"/>
+          <w:numId w:val="20"/>
+        </w:numPr>
+        <w:rPr>
+          <w:lang w:val="en-US"/>
+        </w:rPr>
+      </w:pPr>
+      <w:r>
+        <w:rPr>
+          <w:lang w:val="en-US"/>
+        </w:rPr>
+        <w:t>U</w:t>
+      </w:r>
+      <w:r>
+        <w:rPr>
+          <w:lang w:val="en-US"/>
+        </w:rPr>
+        <w:t>pscale</w:t>
+      </w:r>
+      <w:r>
+        <w:rPr>
+          <w:lang w:val="en-US"/>
+        </w:rPr>
+        <w:t>d stage canvas</w:t>
+      </w:r>
+    </w:p>
+    <w:p>
+      <w:pPr>
+        <w:pStyle w:val="ListParagraph"/>
+        <w:numPr>
+          <w:ilvl w:val="0"/>
+          <w:numId w:val="20"/>
+        </w:numPr>
+        <w:rPr>
+          <w:lang w:val="en-US"/>
+        </w:rPr>
+      </w:pPr>
+      <w:r>
+        <w:rPr>
+          <w:lang w:val="en-US"/>
+        </w:rPr>
+        <w:t>Change</w:t>
+      </w:r>
+      <w:r>
+        <w:rPr>
+          <w:lang w:val="en-US"/>
+        </w:rPr>
+        <w:t>d</w:t>
+      </w:r>
+      <w:r>
+        <w:rPr>
+          <w:lang w:val="en-US"/>
+        </w:rPr>
+        <w:t xml:space="preserve"> all normal textassets to TMPro</w:t>
+      </w:r>
+    </w:p>
+    <w:p>
+      <w:pPr>
+        <w:pStyle w:val="ListParagraph"/>
+        <w:numPr>
+          <w:ilvl w:val="0"/>
+          <w:numId w:val="20"/>
+        </w:numPr>
+        <w:rPr>
+          <w:lang w:val="en-US"/>
+        </w:rPr>
+      </w:pPr>
+      <w:r>
+        <w:rPr>
+          <w:lang w:val="en-US"/>
+        </w:rPr>
+        <w:t>Added toggleable invulnerability indicator to boss hp bar</w:t>
+      </w:r>
+    </w:p>
+    <w:p>
+      <w:pPr>
+        <w:pStyle w:val="ListParagraph"/>
+        <w:numPr>
+          <w:ilvl w:val="0"/>
+          <w:numId w:val="20"/>
+        </w:numPr>
+        <w:rPr>
+          <w:lang w:val="en-US"/>
+        </w:rPr>
+      </w:pPr>
+      <w:r>
+        <w:rPr>
+          <w:lang w:val="en-US"/>
+        </w:rPr>
+        <w:t>Moved boss init from enemylib to stage init</w:t>
+      </w:r>
+    </w:p>
+    <w:p>
+      <w:pPr>
+        <w:pStyle w:val="ListParagraph"/>
+        <w:numPr>
+          <w:ilvl w:val="0"/>
+          <w:numId w:val="20"/>
+        </w:numPr>
+        <w:rPr>
+          <w:lang w:val="en-US"/>
+        </w:rPr>
+      </w:pPr>
+      <w:r>
+        <w:rPr>
+          <w:lang w:val="en-US"/>
+        </w:rPr>
+        <w:t>Added a difficulty modifier to stage init that affects enemy shootspeed and bullet cou</w:t>
+      </w:r>
+      <w:r>
+        <w:rPr>
+          <w:lang w:val="en-US"/>
+        </w:rPr>
+        <w:t>nt in patterns. Difficulties  1, 3, 5, 7</w:t>
+      </w:r>
+    </w:p>
+    <w:p>
+      <w:pPr>
+        <w:pStyle w:val="ListParagraph"/>
+        <w:numPr>
+          <w:ilvl w:val="0"/>
+          <w:numId w:val="20"/>
+        </w:numPr>
+        <w:rPr>
+          <w:lang w:val="en-US"/>
+        </w:rPr>
+      </w:pPr>
+      <w:r>
+        <w:rPr>
+          <w:lang w:val="en-US"/>
+        </w:rPr>
+        <w:t>Added a difficulty selection</w:t>
+      </w:r>
+      <w:r>
+        <w:rPr>
+          <w:lang w:val="en-US"/>
+        </w:rPr>
+        <w:t xml:space="preserve"> screen</w:t>
+      </w:r>
+      <w:r>
+        <w:rPr>
+          <w:lang w:val="en-US"/>
+        </w:rPr>
+        <w:t xml:space="preserve"> to main menu</w:t>
+      </w:r>
+    </w:p>
+    <w:p>
+      <w:pPr>
+        <w:pStyle w:val="ListParagraph"/>
+        <w:numPr>
+          <w:ilvl w:val="0"/>
+          <w:numId w:val="20"/>
+        </w:numPr>
+        <w:rPr>
+          <w:lang w:val="en-US"/>
+        </w:rPr>
+      </w:pPr>
+      <w:r>
+        <w:rPr>
+          <w:lang w:val="en-US"/>
+        </w:rPr>
+        <w:t>Fixed character movement speed, wasn’t using deltatime so it was different between dev and build</w:t>
+      </w:r>
+    </w:p>
+    <w:p>
+      <w:pPr>
+        <w:pStyle w:val="ListParagraph"/>
+        <w:numPr>
+          <w:ilvl w:val="0"/>
+          <w:numId w:val="20"/>
+        </w:numPr>
+        <w:rPr>
+          <w:lang w:val="en-US"/>
+        </w:rPr>
+      </w:pPr>
+      <w:r>
+        <w:rPr>
+          <w:lang w:val="en-US"/>
+        </w:rPr>
+        <w:t>Fixed midboss timer</w:t>
+      </w:r>
+    </w:p>
+    <w:p>
+      <w:pPr>
+        <w:pStyle w:val="ListParagraph"/>
+        <w:rPr>
+          <w:lang w:val="en-US"/>
+        </w:rPr>
+      </w:pPr>
+    </w:p>
+    <w:p>
+      <w:pPr>
+        <w:pStyle w:val="Heading3"/>
+        <w:rPr>
+          <w:sz w:val="32"/>
+          <w:lang w:val="en-US"/>
+        </w:rPr>
+      </w:pPr>
+      <w:bookmarkStart w:id="36" w:name="_Toc102744238"/>
+      <w:r>
+        <w:rPr>
+          <w:sz w:val="32"/>
+          <w:lang w:val="en-US"/>
+        </w:rPr>
+        <w:t>0.</w:t>
+      </w:r>
+      <w:r>
+        <w:rPr>
+          <w:sz w:val="32"/>
+          <w:lang w:val="en-US"/>
+        </w:rPr>
+        <w:t>1</w:t>
+      </w:r>
+      <w:r>
+        <w:rPr>
+          <w:sz w:val="32"/>
+          <w:lang w:val="en-US"/>
+        </w:rPr>
+        <w:t>.</w:t>
+      </w:r>
+      <w:r>
+        <w:rPr>
+          <w:sz w:val="32"/>
+          <w:lang w:val="en-US"/>
+        </w:rPr>
+        <w:t>2</w:t>
+      </w:r>
       <w:bookmarkEnd w:id="36"/>
     </w:p>
     <w:p>
       <w:pPr>
-        <w:rPr>
-          <w:lang w:val="en-US"/>
-        </w:rPr>
-      </w:pPr>
-    </w:p>
-    <w:p>
-      <w:pPr>
-        <w:pStyle w:val="ListParagraph"/>
-        <w:numPr>
-          <w:ilvl w:val="0"/>
-          <w:numId w:val="20"/>
-        </w:numPr>
-        <w:rPr>
-          <w:lang w:val="en-US"/>
-        </w:rPr>
-      </w:pPr>
-      <w:r>
-        <w:rPr>
-          <w:lang w:val="en-US"/>
-        </w:rPr>
-        <w:t>Refactored and reformatted the project</w:t>
-      </w:r>
-    </w:p>
-    <w:p>
-      <w:pPr>
-        <w:pStyle w:val="ListParagraph"/>
-        <w:numPr>
-          <w:ilvl w:val="0"/>
-          <w:numId w:val="20"/>
-        </w:numPr>
-        <w:rPr>
-          <w:lang w:val="en-US"/>
-        </w:rPr>
-      </w:pPr>
-      <w:r>
-        <w:rPr>
-          <w:lang w:val="en-US"/>
-        </w:rPr>
-        <w:t>Decoupled a lot of components from GameControl and UI</w:t>
-      </w:r>
-    </w:p>
-    <w:p>
-      <w:pPr>
-        <w:pStyle w:val="ListParagraph"/>
-        <w:numPr>
-          <w:ilvl w:val="0"/>
-          <w:numId w:val="20"/>
-        </w:numPr>
-        <w:rPr>
-          <w:lang w:val="en-US"/>
-        </w:rPr>
-      </w:pPr>
-      <w:r>
-        <w:rPr>
-          <w:lang w:val="en-US"/>
-        </w:rPr>
-        <w:t>Fixed stage initialization after restart</w:t>
-      </w:r>
-    </w:p>
-    <w:p>
-      <w:pPr>
-        <w:pStyle w:val="ListParagraph"/>
-        <w:numPr>
-          <w:ilvl w:val="0"/>
-          <w:numId w:val="20"/>
-        </w:numPr>
-        <w:rPr>
-          <w:lang w:val="en-US"/>
-        </w:rPr>
-      </w:pPr>
-      <w:r>
-        <w:rPr>
-          <w:lang w:val="en-US"/>
-        </w:rPr>
-        <w:t xml:space="preserve">Inherited boss phase routines from Phaser so it doesn’t get crowded </w:t>
-      </w:r>
-    </w:p>
-    <w:p>
-      <w:pPr>
-        <w:pStyle w:val="ListParagraph"/>
-        <w:numPr>
-          <w:ilvl w:val="0"/>
-          <w:numId w:val="20"/>
-        </w:numPr>
-        <w:rPr>
-          <w:lang w:val="en-US"/>
-        </w:rPr>
-      </w:pPr>
-      <w:r>
-        <w:rPr>
-          <w:lang w:val="en-US"/>
-        </w:rPr>
-        <w:t>U</w:t>
-      </w:r>
-      <w:r>
-        <w:rPr>
-          <w:lang w:val="en-US"/>
-        </w:rPr>
-        <w:t>pscale</w:t>
-      </w:r>
-      <w:r>
-        <w:rPr>
-          <w:lang w:val="en-US"/>
-        </w:rPr>
-        <w:t>d stage canvas</w:t>
-      </w:r>
-    </w:p>
-    <w:p>
-      <w:pPr>
-        <w:pStyle w:val="ListParagraph"/>
-        <w:numPr>
-          <w:ilvl w:val="0"/>
-          <w:numId w:val="20"/>
-        </w:numPr>
-        <w:rPr>
-          <w:lang w:val="en-US"/>
-        </w:rPr>
-      </w:pPr>
-      <w:r>
-        <w:rPr>
-          <w:lang w:val="en-US"/>
-        </w:rPr>
-        <w:t>Change</w:t>
+        <w:pStyle w:val="ListParagraph"/>
+        <w:numPr>
+          <w:ilvl w:val="0"/>
+          <w:numId w:val="6"/>
+        </w:numPr>
+        <w:rPr>
+          <w:lang w:val="en-US"/>
+        </w:rPr>
+      </w:pPr>
+      <w:r>
+        <w:rPr>
+          <w:lang w:val="en-US"/>
+        </w:rPr>
+        <w:t>M</w:t>
+      </w:r>
+      <w:r>
+        <w:rPr>
+          <w:lang w:val="en-US"/>
+        </w:rPr>
+        <w:t>ove</w:t>
       </w:r>
       <w:r>
         <w:rPr>
@@ -10448,142 +10655,302 @@
         <w:rPr>
           <w:lang w:val="en-US"/>
         </w:rPr>
-        <w:t xml:space="preserve"> all normal textassets to TMPro</w:t>
-      </w:r>
-    </w:p>
-    <w:p>
-      <w:pPr>
-        <w:pStyle w:val="ListParagraph"/>
-        <w:numPr>
-          <w:ilvl w:val="0"/>
-          <w:numId w:val="20"/>
-        </w:numPr>
-        <w:rPr>
-          <w:lang w:val="en-US"/>
-        </w:rPr>
-      </w:pPr>
-      <w:r>
-        <w:rPr>
-          <w:lang w:val="en-US"/>
-        </w:rPr>
-        <w:t>Added toggleable invulnerability indicator to boss hp bar</w:t>
-      </w:r>
-    </w:p>
-    <w:p>
-      <w:pPr>
-        <w:pStyle w:val="ListParagraph"/>
-        <w:numPr>
-          <w:ilvl w:val="0"/>
-          <w:numId w:val="20"/>
-        </w:numPr>
-        <w:rPr>
-          <w:lang w:val="en-US"/>
-        </w:rPr>
-      </w:pPr>
-      <w:r>
-        <w:rPr>
-          <w:lang w:val="en-US"/>
-        </w:rPr>
-        <w:t>Moved boss init from enemylib to stage init</w:t>
-      </w:r>
-    </w:p>
-    <w:p>
-      <w:pPr>
-        <w:pStyle w:val="ListParagraph"/>
-        <w:numPr>
-          <w:ilvl w:val="0"/>
-          <w:numId w:val="20"/>
-        </w:numPr>
-        <w:rPr>
-          <w:lang w:val="en-US"/>
-        </w:rPr>
-      </w:pPr>
-      <w:r>
-        <w:rPr>
-          <w:lang w:val="en-US"/>
-        </w:rPr>
-        <w:t>Added a difficulty modifier to stage init that affects enemy shootspeed and bullet cou</w:t>
-      </w:r>
-      <w:r>
-        <w:rPr>
-          <w:lang w:val="en-US"/>
-        </w:rPr>
-        <w:t>nt in patterns. Difficulties  1, 3, 5, 7</w:t>
-      </w:r>
-    </w:p>
-    <w:p>
-      <w:pPr>
-        <w:pStyle w:val="ListParagraph"/>
-        <w:numPr>
-          <w:ilvl w:val="0"/>
-          <w:numId w:val="20"/>
-        </w:numPr>
-        <w:rPr>
-          <w:lang w:val="en-US"/>
-        </w:rPr>
-      </w:pPr>
-      <w:r>
-        <w:rPr>
-          <w:lang w:val="en-US"/>
-        </w:rPr>
-        <w:t>Added a difficulty selection</w:t>
-      </w:r>
-      <w:r>
-        <w:rPr>
-          <w:lang w:val="en-US"/>
-        </w:rPr>
-        <w:t xml:space="preserve"> screen</w:t>
-      </w:r>
-      <w:r>
-        <w:rPr>
-          <w:lang w:val="en-US"/>
-        </w:rPr>
-        <w:t xml:space="preserve"> to main menu</w:t>
-      </w:r>
-    </w:p>
-    <w:p>
-      <w:pPr>
-        <w:pStyle w:val="ListParagraph"/>
-        <w:numPr>
-          <w:ilvl w:val="0"/>
-          <w:numId w:val="20"/>
-        </w:numPr>
-        <w:rPr>
-          <w:lang w:val="en-US"/>
-        </w:rPr>
-      </w:pPr>
-      <w:r>
-        <w:rPr>
-          <w:lang w:val="en-US"/>
-        </w:rPr>
-        <w:t>Fixed character movement speed, wasn’t using deltatime so it was different between dev and build</w:t>
-      </w:r>
-    </w:p>
-    <w:p>
-      <w:pPr>
-        <w:pStyle w:val="ListParagraph"/>
-        <w:numPr>
-          <w:ilvl w:val="0"/>
-          <w:numId w:val="20"/>
-        </w:numPr>
-        <w:rPr>
-          <w:lang w:val="en-US"/>
-        </w:rPr>
-      </w:pPr>
-      <w:r>
-        <w:rPr>
-          <w:lang w:val="en-US"/>
-        </w:rPr>
-        <w:t>Fixed midboss timer</w:t>
-      </w:r>
-    </w:p>
-    <w:p>
-      <w:pPr>
-        <w:pStyle w:val="ListParagraph"/>
-        <w:rPr>
-          <w:lang w:val="en-US"/>
-        </w:rPr>
-      </w:pPr>
+        <w:t xml:space="preserve"> </w:t>
+      </w:r>
+      <w:r>
+        <w:rPr>
+          <w:lang w:val="en-US"/>
+        </w:rPr>
+        <w:t xml:space="preserve">stagehandling </w:t>
+      </w:r>
+      <w:r>
+        <w:rPr>
+          <w:lang w:val="en-US"/>
+        </w:rPr>
+        <w:t>routines</w:t>
+      </w:r>
+      <w:r>
+        <w:rPr>
+          <w:lang w:val="en-US"/>
+        </w:rPr>
+        <w:t xml:space="preserve"> from handler switch</w:t>
+      </w:r>
+      <w:r>
+        <w:rPr>
+          <w:lang w:val="en-US"/>
+        </w:rPr>
+        <w:t xml:space="preserve"> to their corresponding files</w:t>
+      </w:r>
+    </w:p>
+    <w:p>
+      <w:pPr>
+        <w:pStyle w:val="ListParagraph"/>
+        <w:numPr>
+          <w:ilvl w:val="0"/>
+          <w:numId w:val="6"/>
+        </w:numPr>
+        <w:rPr>
+          <w:lang w:val="en-US"/>
+        </w:rPr>
+      </w:pPr>
+      <w:r>
+        <w:rPr>
+          <w:lang w:val="en-US"/>
+        </w:rPr>
+        <w:t>Handle stage switching by reloading the same scene but swap scripts</w:t>
+      </w:r>
+    </w:p>
+    <w:p>
+      <w:pPr>
+        <w:pStyle w:val="ListParagraph"/>
+        <w:numPr>
+          <w:ilvl w:val="0"/>
+          <w:numId w:val="6"/>
+        </w:numPr>
+        <w:rPr>
+          <w:lang w:val="en-US"/>
+        </w:rPr>
+      </w:pPr>
+      <w:r>
+        <w:rPr>
+          <w:lang w:val="en-US"/>
+        </w:rPr>
+        <w:t>Reworked dialog handling to be more flexible</w:t>
+      </w:r>
+    </w:p>
+    <w:p>
+      <w:pPr>
+        <w:pStyle w:val="ListParagraph"/>
+        <w:numPr>
+          <w:ilvl w:val="0"/>
+          <w:numId w:val="6"/>
+        </w:numPr>
+        <w:rPr>
+          <w:lang w:val="en-US"/>
+        </w:rPr>
+      </w:pPr>
+      <w:r>
+        <w:rPr>
+          <w:lang w:val="en-US"/>
+        </w:rPr>
+        <w:t>Made options menu with Autoscroll toggle, BGM and SFX volume control</w:t>
+      </w:r>
+    </w:p>
+    <w:p>
+      <w:pPr>
+        <w:pStyle w:val="ListParagraph"/>
+        <w:numPr>
+          <w:ilvl w:val="0"/>
+          <w:numId w:val="6"/>
+        </w:numPr>
+        <w:rPr>
+          <w:lang w:val="en-US"/>
+        </w:rPr>
+      </w:pPr>
+      <w:r>
+        <w:rPr>
+          <w:lang w:val="en-US"/>
+        </w:rPr>
+        <w:t>Added gameover menu</w:t>
+      </w:r>
+    </w:p>
+    <w:p>
+      <w:pPr>
+        <w:pStyle w:val="ListParagraph"/>
+        <w:numPr>
+          <w:ilvl w:val="0"/>
+          <w:numId w:val="6"/>
+        </w:numPr>
+        <w:rPr>
+          <w:lang w:val="en-US"/>
+        </w:rPr>
+      </w:pPr>
+      <w:r>
+        <w:rPr>
+          <w:lang w:val="en-US"/>
+        </w:rPr>
+        <w:t>Options JSON save/load</w:t>
+      </w:r>
+    </w:p>
+    <w:p>
+      <w:pPr>
+        <w:pStyle w:val="ListParagraph"/>
+        <w:numPr>
+          <w:ilvl w:val="0"/>
+          <w:numId w:val="6"/>
+        </w:numPr>
+        <w:rPr>
+          <w:lang w:val="en-US"/>
+        </w:rPr>
+      </w:pPr>
+      <w:r>
+        <w:rPr>
+          <w:lang w:val="en-US"/>
+        </w:rPr>
+        <w:t>Added options menu to main menu</w:t>
+      </w:r>
+    </w:p>
+    <w:p>
+      <w:pPr>
+        <w:pStyle w:val="ListParagraph"/>
+        <w:numPr>
+          <w:ilvl w:val="0"/>
+          <w:numId w:val="6"/>
+        </w:numPr>
+        <w:rPr>
+          <w:lang w:val="en-US"/>
+        </w:rPr>
+      </w:pPr>
+      <w:r>
+        <w:rPr>
+          <w:lang w:val="en-US"/>
+        </w:rPr>
+        <w:t>Hiscore JSON save/load</w:t>
+      </w:r>
+    </w:p>
+    <w:p>
+      <w:pPr>
+        <w:pStyle w:val="ListParagraph"/>
+        <w:numPr>
+          <w:ilvl w:val="0"/>
+          <w:numId w:val="6"/>
+        </w:numPr>
+        <w:rPr>
+          <w:lang w:val="en-US"/>
+        </w:rPr>
+      </w:pPr>
+      <w:r>
+        <w:rPr>
+          <w:lang w:val="en-US"/>
+        </w:rPr>
+        <w:t>Damage gives score</w:t>
+      </w:r>
+    </w:p>
+    <w:p>
+      <w:pPr>
+        <w:pStyle w:val="ListParagraph"/>
+        <w:numPr>
+          <w:ilvl w:val="0"/>
+          <w:numId w:val="6"/>
+        </w:numPr>
+        <w:rPr>
+          <w:lang w:val="en-US"/>
+        </w:rPr>
+      </w:pPr>
+      <w:r>
+        <w:rPr>
+          <w:lang w:val="en-US"/>
+        </w:rPr>
+        <w:t>Spiral pattern spawned too slowly on build because Unity was limiting the framerate. Added unlimiter and disabled vsync in Game.Start();</w:t>
+      </w:r>
+    </w:p>
+    <w:p>
+      <w:pPr>
+        <w:pStyle w:val="ListParagraph"/>
+        <w:numPr>
+          <w:ilvl w:val="0"/>
+          <w:numId w:val="6"/>
+        </w:numPr>
+        <w:rPr>
+          <w:lang w:val="en-US"/>
+        </w:rPr>
+      </w:pPr>
+      <w:r>
+        <w:rPr>
+          <w:lang w:val="en-US"/>
+        </w:rPr>
+        <w:t>Disabled scoresave for now, crashes build because of the path path</w:t>
+      </w:r>
+    </w:p>
+    <w:p>
+      <w:pPr>
+        <w:pStyle w:val="ListParagraph"/>
+        <w:numPr>
+          <w:ilvl w:val="0"/>
+          <w:numId w:val="6"/>
+        </w:numPr>
+        <w:rPr>
+          <w:lang w:val="en-US"/>
+        </w:rPr>
+      </w:pPr>
+      <w:r>
+        <w:rPr>
+          <w:lang w:val="en-US"/>
+        </w:rPr>
+        <w:t>Upgraded old spider boss script (stage2), added new boss music</w:t>
+      </w:r>
+    </w:p>
+    <w:p>
+      <w:pPr>
+        <w:pStyle w:val="ListParagraph"/>
+        <w:numPr>
+          <w:ilvl w:val="0"/>
+          <w:numId w:val="6"/>
+        </w:numPr>
+        <w:rPr>
+          <w:lang w:val="en-US"/>
+        </w:rPr>
+      </w:pPr>
+      <w:r>
+        <w:rPr>
+          <w:lang w:val="en-US"/>
+        </w:rPr>
+        <w:t>Added a SaveLoadHandler.cs to handle i/o</w:t>
+      </w:r>
+    </w:p>
+    <w:p>
+      <w:pPr>
+        <w:pStyle w:val="ListParagraph"/>
+        <w:numPr>
+          <w:ilvl w:val="0"/>
+          <w:numId w:val="6"/>
+        </w:numPr>
+        <w:rPr>
+          <w:lang w:val="en-US"/>
+        </w:rPr>
+      </w:pPr>
+      <w:r>
+        <w:rPr>
+          <w:lang w:val="en-US"/>
+        </w:rPr>
+        <w:t>Added persistent data path to save/load so build doesn’t crash</w:t>
+      </w:r>
+    </w:p>
+    <w:p>
+      <w:pPr>
+        <w:pStyle w:val="ListParagraph"/>
+        <w:numPr>
+          <w:ilvl w:val="0"/>
+          <w:numId w:val="6"/>
+        </w:numPr>
+        <w:rPr>
+          <w:lang w:val="en-US"/>
+        </w:rPr>
+      </w:pPr>
+      <w:r>
+        <w:rPr>
+          <w:lang w:val="en-US"/>
+        </w:rPr>
+        <w:t>Added default settings to fall back onto if options file not found</w:t>
+      </w:r>
+    </w:p>
+    <w:p>
+      <w:pPr>
+        <w:pStyle w:val="ListParagraph"/>
+        <w:numPr>
+          <w:ilvl w:val="0"/>
+          <w:numId w:val="6"/>
+        </w:numPr>
+        <w:rPr>
+          <w:lang w:val="en-US"/>
+        </w:rPr>
+      </w:pPr>
+      <w:r>
+        <w:rPr>
+          <w:lang w:val="en-US"/>
+        </w:rPr>
+        <w:t>Major resource folder reorganizing and dependency fix</w:t>
+      </w:r>
     </w:p>
     <w:p>
       <w:pPr>
@@ -10593,391 +10960,22 @@
           <w:lang w:val="en-US"/>
         </w:rPr>
       </w:pPr>
-      <w:bookmarkStart w:id="37" w:name="_Toc102744238"/>
+      <w:bookmarkStart w:id="37" w:name="_Toc102744239"/>
       <w:r>
         <w:rPr>
           <w:sz w:val="32"/>
           <w:lang w:val="en-US"/>
         </w:rPr>
-        <w:t>0.</w:t>
+        <w:t>0.1</w:t>
       </w:r>
       <w:r>
         <w:rPr>
           <w:sz w:val="32"/>
           <w:lang w:val="en-US"/>
         </w:rPr>
-        <w:t>1</w:t>
-      </w:r>
-      <w:r>
-        <w:rPr>
-          <w:sz w:val="32"/>
-          <w:lang w:val="en-US"/>
-        </w:rPr>
-        <w:t>.</w:t>
-      </w:r>
-      <w:r>
-        <w:rPr>
-          <w:sz w:val="32"/>
-          <w:lang w:val="en-US"/>
-        </w:rPr>
-        <w:t>2</w:t>
+        <w:t>.3</w:t>
       </w:r>
       <w:bookmarkEnd w:id="37"/>
-    </w:p>
-    <w:p>
-      <w:pPr>
-        <w:pStyle w:val="ListParagraph"/>
-        <w:numPr>
-          <w:ilvl w:val="0"/>
-          <w:numId w:val="6"/>
-        </w:numPr>
-        <w:rPr>
-          <w:lang w:val="en-US"/>
-        </w:rPr>
-      </w:pPr>
-      <w:r>
-        <w:rPr>
-          <w:lang w:val="en-US"/>
-        </w:rPr>
-        <w:t>M</w:t>
-      </w:r>
-      <w:r>
-        <w:rPr>
-          <w:lang w:val="en-US"/>
-        </w:rPr>
-        <w:t>ove</w:t>
-      </w:r>
-      <w:r>
-        <w:rPr>
-          <w:lang w:val="en-US"/>
-        </w:rPr>
-        <w:t>d</w:t>
-      </w:r>
-      <w:r>
-        <w:rPr>
-          <w:lang w:val="en-US"/>
-        </w:rPr>
-        <w:t xml:space="preserve"> </w:t>
-      </w:r>
-      <w:r>
-        <w:rPr>
-          <w:lang w:val="en-US"/>
-        </w:rPr>
-        <w:t xml:space="preserve">stagehandling </w:t>
-      </w:r>
-      <w:r>
-        <w:rPr>
-          <w:lang w:val="en-US"/>
-        </w:rPr>
-        <w:t>routines</w:t>
-      </w:r>
-      <w:r>
-        <w:rPr>
-          <w:lang w:val="en-US"/>
-        </w:rPr>
-        <w:t xml:space="preserve"> from handler switch</w:t>
-      </w:r>
-      <w:r>
-        <w:rPr>
-          <w:lang w:val="en-US"/>
-        </w:rPr>
-        <w:t xml:space="preserve"> to their corresponding files</w:t>
-      </w:r>
-    </w:p>
-    <w:p>
-      <w:pPr>
-        <w:pStyle w:val="ListParagraph"/>
-        <w:numPr>
-          <w:ilvl w:val="0"/>
-          <w:numId w:val="6"/>
-        </w:numPr>
-        <w:rPr>
-          <w:lang w:val="en-US"/>
-        </w:rPr>
-      </w:pPr>
-      <w:r>
-        <w:rPr>
-          <w:lang w:val="en-US"/>
-        </w:rPr>
-        <w:t>Handle stage switching by reloading the same scene but swap scripts</w:t>
-      </w:r>
-    </w:p>
-    <w:p>
-      <w:pPr>
-        <w:pStyle w:val="ListParagraph"/>
-        <w:numPr>
-          <w:ilvl w:val="0"/>
-          <w:numId w:val="6"/>
-        </w:numPr>
-        <w:rPr>
-          <w:lang w:val="en-US"/>
-        </w:rPr>
-      </w:pPr>
-      <w:r>
-        <w:rPr>
-          <w:lang w:val="en-US"/>
-        </w:rPr>
-        <w:t>Reworked dialog handling to be more flexible</w:t>
-      </w:r>
-    </w:p>
-    <w:p>
-      <w:pPr>
-        <w:pStyle w:val="ListParagraph"/>
-        <w:numPr>
-          <w:ilvl w:val="0"/>
-          <w:numId w:val="6"/>
-        </w:numPr>
-        <w:rPr>
-          <w:lang w:val="en-US"/>
-        </w:rPr>
-      </w:pPr>
-      <w:r>
-        <w:rPr>
-          <w:lang w:val="en-US"/>
-        </w:rPr>
-        <w:t>Made options menu with Autoscroll toggle, BGM and SFX volume control</w:t>
-      </w:r>
-    </w:p>
-    <w:p>
-      <w:pPr>
-        <w:pStyle w:val="ListParagraph"/>
-        <w:numPr>
-          <w:ilvl w:val="0"/>
-          <w:numId w:val="6"/>
-        </w:numPr>
-        <w:rPr>
-          <w:lang w:val="en-US"/>
-        </w:rPr>
-      </w:pPr>
-      <w:r>
-        <w:rPr>
-          <w:lang w:val="en-US"/>
-        </w:rPr>
-        <w:t>Added gameover menu</w:t>
-      </w:r>
-    </w:p>
-    <w:p>
-      <w:pPr>
-        <w:pStyle w:val="ListParagraph"/>
-        <w:numPr>
-          <w:ilvl w:val="0"/>
-          <w:numId w:val="6"/>
-        </w:numPr>
-        <w:rPr>
-          <w:lang w:val="en-US"/>
-        </w:rPr>
-      </w:pPr>
-      <w:r>
-        <w:rPr>
-          <w:lang w:val="en-US"/>
-        </w:rPr>
-        <w:t>Options JSON save/load</w:t>
-      </w:r>
-    </w:p>
-    <w:p>
-      <w:pPr>
-        <w:pStyle w:val="ListParagraph"/>
-        <w:numPr>
-          <w:ilvl w:val="0"/>
-          <w:numId w:val="6"/>
-        </w:numPr>
-        <w:rPr>
-          <w:lang w:val="en-US"/>
-        </w:rPr>
-      </w:pPr>
-      <w:r>
-        <w:rPr>
-          <w:lang w:val="en-US"/>
-        </w:rPr>
-        <w:t>Added options menu to main menu</w:t>
-      </w:r>
-    </w:p>
-    <w:p>
-      <w:pPr>
-        <w:pStyle w:val="ListParagraph"/>
-        <w:numPr>
-          <w:ilvl w:val="0"/>
-          <w:numId w:val="6"/>
-        </w:numPr>
-        <w:rPr>
-          <w:lang w:val="en-US"/>
-        </w:rPr>
-      </w:pPr>
-      <w:r>
-        <w:rPr>
-          <w:lang w:val="en-US"/>
-        </w:rPr>
-        <w:t>Hiscore JSON save/load</w:t>
-      </w:r>
-    </w:p>
-    <w:p>
-      <w:pPr>
-        <w:pStyle w:val="ListParagraph"/>
-        <w:numPr>
-          <w:ilvl w:val="0"/>
-          <w:numId w:val="6"/>
-        </w:numPr>
-        <w:rPr>
-          <w:lang w:val="en-US"/>
-        </w:rPr>
-      </w:pPr>
-      <w:r>
-        <w:rPr>
-          <w:lang w:val="en-US"/>
-        </w:rPr>
-        <w:t>Damage gives score</w:t>
-      </w:r>
-    </w:p>
-    <w:p>
-      <w:pPr>
-        <w:pStyle w:val="ListParagraph"/>
-        <w:numPr>
-          <w:ilvl w:val="0"/>
-          <w:numId w:val="6"/>
-        </w:numPr>
-        <w:rPr>
-          <w:lang w:val="en-US"/>
-        </w:rPr>
-      </w:pPr>
-      <w:r>
-        <w:rPr>
-          <w:lang w:val="en-US"/>
-        </w:rPr>
-        <w:t>Spiral pattern spawned too slowly on build because Unity was limiting the framerate. Added unlimiter and disabled vsync in Game.Start();</w:t>
-      </w:r>
-    </w:p>
-    <w:p>
-      <w:pPr>
-        <w:pStyle w:val="ListParagraph"/>
-        <w:numPr>
-          <w:ilvl w:val="0"/>
-          <w:numId w:val="6"/>
-        </w:numPr>
-        <w:rPr>
-          <w:lang w:val="en-US"/>
-        </w:rPr>
-      </w:pPr>
-      <w:r>
-        <w:rPr>
-          <w:lang w:val="en-US"/>
-        </w:rPr>
-        <w:t>Disabled scoresave for now, crashes build because of the path path</w:t>
-      </w:r>
-    </w:p>
-    <w:p>
-      <w:pPr>
-        <w:pStyle w:val="ListParagraph"/>
-        <w:numPr>
-          <w:ilvl w:val="0"/>
-          <w:numId w:val="6"/>
-        </w:numPr>
-        <w:rPr>
-          <w:lang w:val="en-US"/>
-        </w:rPr>
-      </w:pPr>
-      <w:r>
-        <w:rPr>
-          <w:lang w:val="en-US"/>
-        </w:rPr>
-        <w:t>Upgraded old spider boss script (stage2), added new boss music</w:t>
-      </w:r>
-    </w:p>
-    <w:p>
-      <w:pPr>
-        <w:pStyle w:val="ListParagraph"/>
-        <w:numPr>
-          <w:ilvl w:val="0"/>
-          <w:numId w:val="6"/>
-        </w:numPr>
-        <w:rPr>
-          <w:lang w:val="en-US"/>
-        </w:rPr>
-      </w:pPr>
-      <w:r>
-        <w:rPr>
-          <w:lang w:val="en-US"/>
-        </w:rPr>
-        <w:t>Added a SaveLoadHandler.cs to handle i/o</w:t>
-      </w:r>
-    </w:p>
-    <w:p>
-      <w:pPr>
-        <w:pStyle w:val="ListParagraph"/>
-        <w:numPr>
-          <w:ilvl w:val="0"/>
-          <w:numId w:val="6"/>
-        </w:numPr>
-        <w:rPr>
-          <w:lang w:val="en-US"/>
-        </w:rPr>
-      </w:pPr>
-      <w:r>
-        <w:rPr>
-          <w:lang w:val="en-US"/>
-        </w:rPr>
-        <w:t>Added persistent data path to save/load so build doesn’t crash</w:t>
-      </w:r>
-    </w:p>
-    <w:p>
-      <w:pPr>
-        <w:pStyle w:val="ListParagraph"/>
-        <w:numPr>
-          <w:ilvl w:val="0"/>
-          <w:numId w:val="6"/>
-        </w:numPr>
-        <w:rPr>
-          <w:lang w:val="en-US"/>
-        </w:rPr>
-      </w:pPr>
-      <w:r>
-        <w:rPr>
-          <w:lang w:val="en-US"/>
-        </w:rPr>
-        <w:t>Added default settings to fall back onto if options file not found</w:t>
-      </w:r>
-    </w:p>
-    <w:p>
-      <w:pPr>
-        <w:pStyle w:val="ListParagraph"/>
-        <w:numPr>
-          <w:ilvl w:val="0"/>
-          <w:numId w:val="6"/>
-        </w:numPr>
-        <w:rPr>
-          <w:lang w:val="en-US"/>
-        </w:rPr>
-      </w:pPr>
-      <w:r>
-        <w:rPr>
-          <w:lang w:val="en-US"/>
-        </w:rPr>
-        <w:t>Major resource folder reorganizing and dependency fix</w:t>
-      </w:r>
-    </w:p>
-    <w:p>
-      <w:pPr>
-        <w:pStyle w:val="Heading3"/>
-        <w:rPr>
-          <w:sz w:val="32"/>
-          <w:lang w:val="en-US"/>
-        </w:rPr>
-      </w:pPr>
-      <w:bookmarkStart w:id="38" w:name="_Toc102744239"/>
-      <w:r>
-        <w:rPr>
-          <w:sz w:val="32"/>
-          <w:lang w:val="en-US"/>
-        </w:rPr>
-        <w:t>0.1</w:t>
-      </w:r>
-      <w:r>
-        <w:rPr>
-          <w:sz w:val="32"/>
-          <w:lang w:val="en-US"/>
-        </w:rPr>
-        <w:t>.3</w:t>
-      </w:r>
-      <w:bookmarkEnd w:id="38"/>
     </w:p>
     <w:p>
       <w:pPr>
@@ -11275,6 +11273,26 @@
         </w:rPr>
         <w:t>Boss special for boss0.5</w:t>
       </w:r>
+    </w:p>
+    <w:p>
+      <w:pPr>
+        <w:pStyle w:val="ListParagraph"/>
+        <w:numPr>
+          <w:ilvl w:val="0"/>
+          <w:numId w:val="30"/>
+        </w:numPr>
+        <w:rPr>
+          <w:lang w:val="en-US"/>
+        </w:rPr>
+      </w:pPr>
+      <w:r>
+        <w:rPr>
+          <w:lang w:val="en-US"/>
+        </w:rPr>
+        <w:t>Separated bulletmovementpatterns into their own files</w:t>
+      </w:r>
+      <w:bookmarkStart w:id="38" w:name="_GoBack"/>
+      <w:bookmarkEnd w:id="38"/>
     </w:p>
     <w:p>
       <w:pPr>
@@ -16222,7 +16240,7 @@
 </file>
 
 <file path=customXml/itemProps1.xml><?xml version="1.0" encoding="utf-8"?>
-<ds:datastoreItem xmlns:ds="http://schemas.openxmlformats.org/officeDocument/2006/customXml" ds:itemID="{FBA06473-720C-4AF9-90B5-ED6F2172C6FB}">
+<ds:datastoreItem xmlns:ds="http://schemas.openxmlformats.org/officeDocument/2006/customXml" ds:itemID="{B244D5B4-C2C5-43C5-BCDA-D6733E56E97E}">
   <ds:schemaRefs>
     <ds:schemaRef ds:uri="http://schemas.openxmlformats.org/officeDocument/2006/bibliography"/>
   </ds:schemaRefs>

</xml_diff>

<commit_message>
Highest score for selected difficulty loaded for stage ui
</commit_message>
<xml_diff>
--- a/BulletHellProject.docx
+++ b/BulletHellProject.docx
@@ -6319,8 +6319,65 @@
     </w:p>
     <w:p>
       <w:pPr>
+        <w:pStyle w:val="ListParagraph"/>
+        <w:numPr>
+          <w:ilvl w:val="0"/>
+          <w:numId w:val="23"/>
+        </w:numPr>
+        <w:rPr>
+          <w:highlight w:val="cyan"/>
+          <w:lang w:val="en-US"/>
+        </w:rPr>
+      </w:pPr>
+      <w:r>
+        <w:rPr>
+          <w:highlight w:val="cyan"/>
+          <w:lang w:val="en-US"/>
+        </w:rPr>
+        <w:t>Stagecomplete fires 3 times?</w:t>
+      </w:r>
+    </w:p>
+    <w:p>
+      <w:pPr>
         <w:rPr>
           <w:highlight w:val="yellow"/>
+          <w:lang w:val="en-US"/>
+        </w:rPr>
+      </w:pPr>
+    </w:p>
+    <w:p>
+      <w:pPr>
+        <w:pStyle w:val="ListParagraph"/>
+        <w:numPr>
+          <w:ilvl w:val="0"/>
+          <w:numId w:val="23"/>
+        </w:numPr>
+        <w:rPr>
+          <w:highlight w:val="red"/>
+          <w:lang w:val="en-US"/>
+        </w:rPr>
+      </w:pPr>
+      <w:r>
+        <w:rPr>
+          <w:highlight w:val="red"/>
+          <w:lang w:val="en-US"/>
+        </w:rPr>
+        <w:t>Dialog didn’t appear after boss0.5</w:t>
+      </w:r>
+    </w:p>
+    <w:p>
+      <w:pPr>
+        <w:pStyle w:val="ListParagraph"/>
+        <w:rPr>
+          <w:highlight w:val="red"/>
+          <w:lang w:val="en-US"/>
+        </w:rPr>
+      </w:pPr>
+    </w:p>
+    <w:p>
+      <w:pPr>
+        <w:rPr>
+          <w:highlight w:val="red"/>
           <w:lang w:val="en-US"/>
         </w:rPr>
       </w:pPr>
@@ -6354,37 +6411,56 @@
         </w:rPr>
         <w:t>/life point system</w:t>
       </w:r>
-    </w:p>
-    <w:p>
-      <w:pPr>
-        <w:pStyle w:val="ListParagraph"/>
-        <w:numPr>
-          <w:ilvl w:val="0"/>
-          <w:numId w:val="6"/>
-        </w:numPr>
+      <w:r>
         <w:rPr>
           <w:color w:val="FFFFFF" w:themeColor="background1"/>
           <w:highlight w:val="darkRed"/>
           <w:lang w:val="en-US"/>
         </w:rPr>
-      </w:pPr>
-      <w:r>
+        <w:t>(use xp points for that?)</w:t>
+      </w:r>
+      <w:bookmarkStart w:id="32" w:name="_GoBack"/>
+      <w:bookmarkEnd w:id="32"/>
+    </w:p>
+    <w:p>
+      <w:pPr>
+        <w:pStyle w:val="ListParagraph"/>
+        <w:numPr>
+          <w:ilvl w:val="0"/>
+          <w:numId w:val="6"/>
+        </w:numPr>
         <w:rPr>
           <w:color w:val="FFFFFF" w:themeColor="background1"/>
           <w:highlight w:val="darkRed"/>
           <w:lang w:val="en-US"/>
         </w:rPr>
-        <w:t>boss bonuses (elapsed time, core points, lives lost)</w:t>
-      </w:r>
-    </w:p>
-    <w:p>
-      <w:pPr>
-        <w:pStyle w:val="ListParagraph"/>
+      </w:pPr>
+      <w:r>
         <w:rPr>
           <w:color w:val="FFFFFF" w:themeColor="background1"/>
           <w:highlight w:val="darkRed"/>
           <w:lang w:val="en-US"/>
         </w:rPr>
+        <w:t>boss bonuses (elapsed time, core points, lives lost)</w:t>
+      </w:r>
+    </w:p>
+    <w:p>
+      <w:pPr>
+        <w:pStyle w:val="ListParagraph"/>
+        <w:rPr>
+          <w:color w:val="FFFFFF" w:themeColor="background1"/>
+          <w:highlight w:val="darkRed"/>
+          <w:lang w:val="en-US"/>
+        </w:rPr>
+      </w:pPr>
+    </w:p>
+    <w:p>
+      <w:pPr>
+        <w:pStyle w:val="ListParagraph"/>
+        <w:rPr>
+          <w:highlight w:val="yellow"/>
+          <w:lang w:val="en-US"/>
+        </w:rPr>
       </w:pPr>
     </w:p>
     <w:p>
@@ -6395,16 +6471,16 @@
           <w:numId w:val="6"/>
         </w:numPr>
         <w:rPr>
-          <w:highlight w:val="yellow"/>
-          <w:lang w:val="en-US"/>
-        </w:rPr>
-      </w:pPr>
-      <w:r>
-        <w:rPr>
-          <w:highlight w:val="yellow"/>
-          <w:lang w:val="en-US"/>
-        </w:rPr>
-        <w:t>separate bulletmovementpatterns and enemymovementpatterns into their own files</w:t>
+          <w:highlight w:val="green"/>
+          <w:lang w:val="en-US"/>
+        </w:rPr>
+      </w:pPr>
+      <w:r>
+        <w:rPr>
+          <w:highlight w:val="green"/>
+          <w:lang w:val="en-US"/>
+        </w:rPr>
+        <w:t>Leave boss spell toast visible for longer</w:t>
       </w:r>
     </w:p>
     <w:p>
@@ -6415,10 +6491,17 @@
           <w:numId w:val="6"/>
         </w:numPr>
         <w:rPr>
-          <w:highlight w:val="yellow"/>
-          <w:lang w:val="en-US"/>
-        </w:rPr>
-      </w:pPr>
+          <w:highlight w:val="green"/>
+          <w:lang w:val="en-US"/>
+        </w:rPr>
+      </w:pPr>
+      <w:r>
+        <w:rPr>
+          <w:highlight w:val="green"/>
+          <w:lang w:val="en-US"/>
+        </w:rPr>
+        <w:t>Add difficulty indicator to rightsidepanel</w:t>
+      </w:r>
     </w:p>
     <w:p>
       <w:pPr>
@@ -6740,27 +6823,8 @@
           <w:highlight w:val="yellow"/>
           <w:lang w:val="en-US"/>
         </w:rPr>
+        <w:lastRenderedPageBreak/>
         <w:t>dividing ui handling to smaller parts</w:t>
-      </w:r>
-    </w:p>
-    <w:p>
-      <w:pPr>
-        <w:pStyle w:val="ListParagraph"/>
-        <w:numPr>
-          <w:ilvl w:val="0"/>
-          <w:numId w:val="6"/>
-        </w:numPr>
-        <w:rPr>
-          <w:highlight w:val="yellow"/>
-          <w:lang w:val="en-US"/>
-        </w:rPr>
-      </w:pPr>
-      <w:r>
-        <w:rPr>
-          <w:highlight w:val="yellow"/>
-          <w:lang w:val="en-US"/>
-        </w:rPr>
-        <w:t>the play area is covered by the ui in the editor. If I move the stage all the coordinates go to shit. Either move it + add an offset to every pos or live with it</w:t>
       </w:r>
     </w:p>
     <w:p>
@@ -6854,7 +6918,6 @@
           <w:highlight w:val="yellow"/>
           <w:lang w:val="en-US"/>
         </w:rPr>
-        <w:lastRenderedPageBreak/>
         <w:t>Dialog autoscroll speed determined by char count of lines</w:t>
       </w:r>
     </w:p>
@@ -6922,37 +6985,17 @@
           <w:highlight w:val="yellow"/>
           <w:lang w:val="en-US"/>
         </w:rPr>
-        <w:t>differentiate between difficulties in hiscore file</w:t>
-      </w:r>
-    </w:p>
-    <w:p>
-      <w:pPr>
-        <w:pStyle w:val="ListParagraph"/>
-        <w:numPr>
-          <w:ilvl w:val="0"/>
-          <w:numId w:val="6"/>
-        </w:numPr>
+        <w:t>heroku database for global hiscores</w:t>
+      </w:r>
+    </w:p>
+    <w:p>
+      <w:pPr>
+        <w:ind w:left="360"/>
         <w:rPr>
           <w:highlight w:val="yellow"/>
           <w:lang w:val="en-US"/>
         </w:rPr>
       </w:pPr>
-      <w:r>
-        <w:rPr>
-          <w:highlight w:val="yellow"/>
-          <w:lang w:val="en-US"/>
-        </w:rPr>
-        <w:t>heroku database for global hiscores</w:t>
-      </w:r>
-    </w:p>
-    <w:p>
-      <w:pPr>
-        <w:ind w:left="360"/>
-        <w:rPr>
-          <w:highlight w:val="yellow"/>
-          <w:lang w:val="en-US"/>
-        </w:rPr>
-      </w:pPr>
     </w:p>
     <w:p/>
     <w:p>
@@ -6962,14 +7005,14 @@
           <w:lang w:val="en-US"/>
         </w:rPr>
       </w:pPr>
-      <w:bookmarkStart w:id="32" w:name="_Toc102744234"/>
+      <w:bookmarkStart w:id="33" w:name="_Toc102744234"/>
       <w:r>
         <w:rPr>
           <w:lang w:val="en-US"/>
         </w:rPr>
         <w:t>NOTES</w:t>
       </w:r>
-      <w:bookmarkEnd w:id="32"/>
+      <w:bookmarkEnd w:id="33"/>
     </w:p>
     <w:p>
       <w:pPr>
@@ -7035,7 +7078,7 @@
           <w:lang w:val="en-US"/>
         </w:rPr>
       </w:pPr>
-      <w:bookmarkStart w:id="33" w:name="_Toc102744235"/>
+      <w:bookmarkStart w:id="34" w:name="_Toc102744235"/>
       <w:r>
         <w:rPr>
           <w:sz w:val="36"/>
@@ -7060,7 +7103,7 @@
         <w:lastRenderedPageBreak/>
         <w:t>Diary</w:t>
       </w:r>
-      <w:bookmarkEnd w:id="33"/>
+      <w:bookmarkEnd w:id="34"/>
     </w:p>
     <w:p>
       <w:pPr>
@@ -7077,7 +7120,7 @@
           <w:lang w:val="en-US"/>
         </w:rPr>
       </w:pPr>
-      <w:bookmarkStart w:id="34" w:name="_Toc102744236"/>
+      <w:bookmarkStart w:id="35" w:name="_Toc102744236"/>
       <w:r>
         <w:rPr>
           <w:sz w:val="32"/>
@@ -7099,7 +7142,7 @@
         </w:rPr>
         <w:t>1.0</w:t>
       </w:r>
-      <w:bookmarkEnd w:id="34"/>
+      <w:bookmarkEnd w:id="35"/>
     </w:p>
     <w:p>
       <w:pPr>
@@ -10285,7 +10328,7 @@
           <w:lang w:val="en-US"/>
         </w:rPr>
       </w:pPr>
-      <w:bookmarkStart w:id="35" w:name="_Toc102744237"/>
+      <w:bookmarkStart w:id="36" w:name="_Toc102744237"/>
       <w:r>
         <w:rPr>
           <w:sz w:val="36"/>
@@ -10308,7 +10351,7 @@
         </w:rPr>
         <w:t xml:space="preserve"> (2022)</w:t>
       </w:r>
-      <w:bookmarkEnd w:id="35"/>
+      <w:bookmarkEnd w:id="36"/>
     </w:p>
     <w:p>
       <w:pPr>
@@ -10591,7 +10634,7 @@
           <w:lang w:val="en-US"/>
         </w:rPr>
       </w:pPr>
-      <w:bookmarkStart w:id="36" w:name="_Toc102744238"/>
+      <w:bookmarkStart w:id="37" w:name="_Toc102744238"/>
       <w:r>
         <w:rPr>
           <w:sz w:val="32"/>
@@ -10620,7 +10663,7 @@
         </w:rPr>
         <w:t>2</w:t>
       </w:r>
-      <w:bookmarkEnd w:id="36"/>
+      <w:bookmarkEnd w:id="37"/>
     </w:p>
     <w:p>
       <w:pPr>
@@ -10960,7 +11003,7 @@
           <w:lang w:val="en-US"/>
         </w:rPr>
       </w:pPr>
-      <w:bookmarkStart w:id="37" w:name="_Toc102744239"/>
+      <w:bookmarkStart w:id="38" w:name="_Toc102744239"/>
       <w:r>
         <w:rPr>
           <w:sz w:val="32"/>
@@ -10975,7 +11018,7 @@
         </w:rPr>
         <w:t>.3</w:t>
       </w:r>
-      <w:bookmarkEnd w:id="37"/>
+      <w:bookmarkEnd w:id="38"/>
     </w:p>
     <w:p>
       <w:pPr>
@@ -11291,8 +11334,6 @@
         </w:rPr>
         <w:t>Separated bulletmovementpatterns into their own files</w:t>
       </w:r>
-      <w:bookmarkStart w:id="38" w:name="_GoBack"/>
-      <w:bookmarkEnd w:id="38"/>
     </w:p>
     <w:p>
       <w:pPr>
@@ -12695,7 +12736,7 @@
   <w:abstractNum w:abstractNumId="12">
     <w:nsid w:val="281D2179"/>
     <w:multiLevelType w:val="hybridMultilevel"/>
-    <w:tmpl w:val="99AAA1DC"/>
+    <w:tmpl w:val="00D06D2A"/>
     <w:lvl w:ilvl="0" w:tplc="04090001">
       <w:start w:val="1"/>
       <w:numFmt w:val="bullet"/>
@@ -16229,7 +16270,7 @@
   <a:extraClrSchemeLst/>
   <a:extLst>
     <a:ext uri="{05A4C25C-085E-4340-85A3-A5531E510DB2}">
-      <thm15:themeFamily xmlns:thm15="http://schemas.microsoft.com/office/thememl/2012/main" xmlns="" name="Office Theme" id="{62F939B6-93AF-4DB8-9C6B-D6C7DFDC589F}" vid="{4A3C46E8-61CC-4603-A589-7422A47A8E4A}"/>
+      <thm15:themeFamily xmlns="" xmlns:thm15="http://schemas.microsoft.com/office/thememl/2012/main" name="Office Theme" id="{62F939B6-93AF-4DB8-9C6B-D6C7DFDC589F}" vid="{4A3C46E8-61CC-4603-A589-7422A47A8E4A}"/>
     </a:ext>
   </a:extLst>
 </a:theme>
@@ -16240,7 +16281,7 @@
 </file>
 
 <file path=customXml/itemProps1.xml><?xml version="1.0" encoding="utf-8"?>
-<ds:datastoreItem xmlns:ds="http://schemas.openxmlformats.org/officeDocument/2006/customXml" ds:itemID="{B244D5B4-C2C5-43C5-BCDA-D6733E56E97E}">
+<ds:datastoreItem xmlns:ds="http://schemas.openxmlformats.org/officeDocument/2006/customXml" ds:itemID="{0C70E1FC-A917-41A4-A126-D7B4381E1FDE}">
   <ds:schemaRefs>
     <ds:schemaRef ds:uri="http://schemas.openxmlformats.org/officeDocument/2006/bibliography"/>
   </ds:schemaRefs>

</xml_diff>

<commit_message>
Difficulty indicator for stageui
</commit_message>
<xml_diff>
--- a/BulletHellProject.docx
+++ b/BulletHellProject.docx
@@ -3111,7 +3111,35 @@
         <w:rPr>
           <w:lang w:val="en-US"/>
         </w:rPr>
-        <w:t xml:space="preserve">Every world has its own Chandra, a guardian of its solar rhythm. Soma is a Chandra of this world, tasked to guard the Day, Night, and Twilight Cores, all responsible for the phases of the day. Soma is also an avid pumpkin farmer and developed the hobby to battle her daily monotony. One day she thought “I wonder if my pumpkins grew a bit fatter if the day lasted just a tiny bit longer” and decided not to activate the Twilight Core that night. To activate a core, she needs to hold it to its pedestal for a moment and the phase of the day changes. After she’s done, she puts the cores into her hat. As the sun was to set, she was measuring her pumpkins on her yard. She feared that reality would break but alas, it didn’t.  As she was crawling on the ground her hat fell off and the Twilight Core rolled out. Suddenly an Asura appeared from the woods and snatched the core, and ran off. Soma screamed and grabbed her broom in pursuit, planning to use the Day and Night cores to defeat the Asura. </w:t>
+        <w:t xml:space="preserve">Every world has its own Chandra, a guardian of its solar rhythm. Soma is a Chandra of this world, tasked to guard the Day, Night, and Twilight Cores, all responsible for the phases of the day. Soma is also an avid pumpkin farmer and developed the hobby to battle her daily monotony. One day she thought “I wonder if my pumpkins grew a bit fatter if the day lasted just a tiny bit longer” and decided not to activate the Twilight Core that night. To activate a core, she needs to hold it to its pedestal for a moment and the phase of the day changes. After she’s done, she puts the cores into her hat. As the sun was to set, she was measuring her pumpkins on her yard. She feared that reality would break but alas, it didn’t.  As she was crawling on the ground her hat fell off and the Twilight Core rolled out. Suddenly an </w:t>
+      </w:r>
+      <w:proofErr w:type="spellStart"/>
+      <w:r>
+        <w:rPr>
+          <w:lang w:val="en-US"/>
+        </w:rPr>
+        <w:t>Asura</w:t>
+      </w:r>
+      <w:proofErr w:type="spellEnd"/>
+      <w:r>
+        <w:rPr>
+          <w:lang w:val="en-US"/>
+        </w:rPr>
+        <w:t xml:space="preserve"> appeared from the woods and snatched the core, and ran off. Soma screamed and grabbed her broom in pursuit, planning to use the Day and Night cores to defeat the </w:t>
+      </w:r>
+      <w:proofErr w:type="spellStart"/>
+      <w:r>
+        <w:rPr>
+          <w:lang w:val="en-US"/>
+        </w:rPr>
+        <w:t>Asura</w:t>
+      </w:r>
+      <w:proofErr w:type="spellEnd"/>
+      <w:r>
+        <w:rPr>
+          <w:lang w:val="en-US"/>
+        </w:rPr>
+        <w:t xml:space="preserve">. </w:t>
       </w:r>
     </w:p>
     <w:p>
@@ -3152,7 +3180,21 @@
         <w:rPr>
           <w:lang w:val="en-US"/>
         </w:rPr>
-        <w:t>“Any world that rotates, gets their own guardian, a Chandra.”</w:t>
+        <w:t xml:space="preserve">“Any world that </w:t>
+      </w:r>
+      <w:proofErr w:type="gramStart"/>
+      <w:r>
+        <w:rPr>
+          <w:lang w:val="en-US"/>
+        </w:rPr>
+        <w:t>rotates,</w:t>
+      </w:r>
+      <w:proofErr w:type="gramEnd"/>
+      <w:r>
+        <w:rPr>
+          <w:lang w:val="en-US"/>
+        </w:rPr>
+        <w:t xml:space="preserve"> gets their own guardian, a Chandra.”</w:t>
       </w:r>
     </w:p>
     <w:p>
@@ -3353,7 +3395,63 @@
         <w:rPr>
           <w:lang w:val="en-US"/>
         </w:rPr>
-        <w:t>The Lordess of the realm of Asuras has opened pathways to the regular world and sent Asuras to fetch her a mystical item, “The Twilight Core”. But by removing it, the world stopped seeing sunrises or sunsets, only perpetual night or day.</w:t>
+        <w:t xml:space="preserve">The </w:t>
+      </w:r>
+      <w:proofErr w:type="spellStart"/>
+      <w:r>
+        <w:rPr>
+          <w:lang w:val="en-US"/>
+        </w:rPr>
+        <w:t>Lordess</w:t>
+      </w:r>
+      <w:proofErr w:type="spellEnd"/>
+      <w:r>
+        <w:rPr>
+          <w:lang w:val="en-US"/>
+        </w:rPr>
+        <w:t xml:space="preserve"> of the realm of </w:t>
+      </w:r>
+      <w:proofErr w:type="spellStart"/>
+      <w:r>
+        <w:rPr>
+          <w:lang w:val="en-US"/>
+        </w:rPr>
+        <w:t>Asuras</w:t>
+      </w:r>
+      <w:proofErr w:type="spellEnd"/>
+      <w:r>
+        <w:rPr>
+          <w:lang w:val="en-US"/>
+        </w:rPr>
+        <w:t xml:space="preserve"> has opened pathways to the regular world and sent </w:t>
+      </w:r>
+      <w:proofErr w:type="spellStart"/>
+      <w:r>
+        <w:rPr>
+          <w:lang w:val="en-US"/>
+        </w:rPr>
+        <w:t>Asuras</w:t>
+      </w:r>
+      <w:proofErr w:type="spellEnd"/>
+      <w:r>
+        <w:rPr>
+          <w:lang w:val="en-US"/>
+        </w:rPr>
+        <w:t xml:space="preserve"> to fetch </w:t>
+      </w:r>
+      <w:proofErr w:type="gramStart"/>
+      <w:r>
+        <w:rPr>
+          <w:lang w:val="en-US"/>
+        </w:rPr>
+        <w:t>her a</w:t>
+      </w:r>
+      <w:proofErr w:type="gramEnd"/>
+      <w:r>
+        <w:rPr>
+          <w:lang w:val="en-US"/>
+        </w:rPr>
+        <w:t xml:space="preserve"> mystical item, “The Twilight Core”. But by removing it, the world stopped seeing sunrises or sunsets, only perpetual night or day.</w:t>
       </w:r>
     </w:p>
     <w:p>
@@ -3416,7 +3514,21 @@
         <w:rPr>
           <w:lang w:val="en-US"/>
         </w:rPr>
-        <w:t xml:space="preserve"> the Asura who stole</w:t>
+        <w:t xml:space="preserve"> the </w:t>
+      </w:r>
+      <w:proofErr w:type="spellStart"/>
+      <w:r>
+        <w:rPr>
+          <w:lang w:val="en-US"/>
+        </w:rPr>
+        <w:t>Asura</w:t>
+      </w:r>
+      <w:proofErr w:type="spellEnd"/>
+      <w:r>
+        <w:rPr>
+          <w:lang w:val="en-US"/>
+        </w:rPr>
+        <w:t xml:space="preserve"> who stole</w:t>
       </w:r>
       <w:r>
         <w:rPr>
@@ -3436,12 +3548,37 @@
         </w:rPr>
         <w:t xml:space="preserve">that is guarded by </w:t>
       </w:r>
+      <w:proofErr w:type="spellStart"/>
       <w:r>
         <w:rPr>
           <w:highlight w:val="red"/>
           <w:lang w:val="en-US"/>
         </w:rPr>
-        <w:t>Silvi, a Friendly Huldra.</w:t>
+        <w:t>Silvi</w:t>
+      </w:r>
+      <w:proofErr w:type="spellEnd"/>
+      <w:r>
+        <w:rPr>
+          <w:highlight w:val="red"/>
+          <w:lang w:val="en-US"/>
+        </w:rPr>
+        <w:t xml:space="preserve">, a Friendly </w:t>
+      </w:r>
+      <w:proofErr w:type="spellStart"/>
+      <w:r>
+        <w:rPr>
+          <w:highlight w:val="red"/>
+          <w:lang w:val="en-US"/>
+        </w:rPr>
+        <w:t>Huldra</w:t>
+      </w:r>
+      <w:proofErr w:type="spellEnd"/>
+      <w:r>
+        <w:rPr>
+          <w:highlight w:val="red"/>
+          <w:lang w:val="en-US"/>
+        </w:rPr>
+        <w:t>.</w:t>
       </w:r>
       <w:r>
         <w:rPr>
@@ -3460,7 +3597,21 @@
         <w:rPr>
           <w:lang w:val="en-US"/>
         </w:rPr>
-        <w:t xml:space="preserve">After defeating Silvi, </w:t>
+        <w:t xml:space="preserve">After defeating </w:t>
+      </w:r>
+      <w:proofErr w:type="spellStart"/>
+      <w:r>
+        <w:rPr>
+          <w:lang w:val="en-US"/>
+        </w:rPr>
+        <w:t>Silvi</w:t>
+      </w:r>
+      <w:proofErr w:type="spellEnd"/>
+      <w:r>
+        <w:rPr>
+          <w:lang w:val="en-US"/>
+        </w:rPr>
+        <w:t xml:space="preserve">, </w:t>
       </w:r>
       <w:r>
         <w:rPr>
@@ -3517,7 +3668,21 @@
         <w:rPr>
           <w:lang w:val="en-US"/>
         </w:rPr>
-        <w:t xml:space="preserve">helping the Asuras open </w:t>
+        <w:t xml:space="preserve">helping the </w:t>
+      </w:r>
+      <w:proofErr w:type="spellStart"/>
+      <w:r>
+        <w:rPr>
+          <w:lang w:val="en-US"/>
+        </w:rPr>
+        <w:t>Asuras</w:t>
+      </w:r>
+      <w:proofErr w:type="spellEnd"/>
+      <w:r>
+        <w:rPr>
+          <w:lang w:val="en-US"/>
+        </w:rPr>
+        <w:t xml:space="preserve"> open </w:t>
       </w:r>
       <w:r>
         <w:rPr>
@@ -3535,20 +3700,48 @@
         <w:rPr>
           <w:lang w:val="en-US"/>
         </w:rPr>
-        <w:t xml:space="preserve"> defeats her and follows the Asura through the pathway.</w:t>
-      </w:r>
-    </w:p>
-    <w:p>
-      <w:pPr>
-        <w:rPr>
-          <w:lang w:val="en-US"/>
-        </w:rPr>
-      </w:pPr>
-      <w:r>
-        <w:rPr>
-          <w:lang w:val="en-US"/>
-        </w:rPr>
-        <w:t>In the Asura realm</w:t>
+        <w:t xml:space="preserve"> defeats her and follows the </w:t>
+      </w:r>
+      <w:proofErr w:type="spellStart"/>
+      <w:r>
+        <w:rPr>
+          <w:lang w:val="en-US"/>
+        </w:rPr>
+        <w:t>Asura</w:t>
+      </w:r>
+      <w:proofErr w:type="spellEnd"/>
+      <w:r>
+        <w:rPr>
+          <w:lang w:val="en-US"/>
+        </w:rPr>
+        <w:t xml:space="preserve"> through the pathway.</w:t>
+      </w:r>
+    </w:p>
+    <w:p>
+      <w:pPr>
+        <w:rPr>
+          <w:lang w:val="en-US"/>
+        </w:rPr>
+      </w:pPr>
+      <w:r>
+        <w:rPr>
+          <w:lang w:val="en-US"/>
+        </w:rPr>
+        <w:t xml:space="preserve">In the </w:t>
+      </w:r>
+      <w:proofErr w:type="spellStart"/>
+      <w:r>
+        <w:rPr>
+          <w:lang w:val="en-US"/>
+        </w:rPr>
+        <w:t>Asura</w:t>
+      </w:r>
+      <w:proofErr w:type="spellEnd"/>
+      <w:r>
+        <w:rPr>
+          <w:lang w:val="en-US"/>
+        </w:rPr>
+        <w:t xml:space="preserve"> realm</w:t>
       </w:r>
       <w:r>
         <w:rPr>
@@ -3590,7 +3783,21 @@
         <w:rPr>
           <w:lang w:val="en-US"/>
         </w:rPr>
-        <w:t xml:space="preserve"> the asura </w:t>
+        <w:t xml:space="preserve"> the </w:t>
+      </w:r>
+      <w:proofErr w:type="spellStart"/>
+      <w:r>
+        <w:rPr>
+          <w:lang w:val="en-US"/>
+        </w:rPr>
+        <w:t>asura</w:t>
+      </w:r>
+      <w:proofErr w:type="spellEnd"/>
+      <w:r>
+        <w:rPr>
+          <w:lang w:val="en-US"/>
+        </w:rPr>
+        <w:t xml:space="preserve"> </w:t>
       </w:r>
       <w:r>
         <w:rPr>
@@ -3659,7 +3866,35 @@
         <w:rPr>
           <w:lang w:val="en-US"/>
         </w:rPr>
-        <w:t xml:space="preserve">Stage 5 signifies the various layers of the temple (Asura, Human, Deva, Brahma). </w:t>
+        <w:t>Stage 5 signifies the various layers of the temple (</w:t>
+      </w:r>
+      <w:proofErr w:type="spellStart"/>
+      <w:r>
+        <w:rPr>
+          <w:lang w:val="en-US"/>
+        </w:rPr>
+        <w:t>Asura</w:t>
+      </w:r>
+      <w:proofErr w:type="spellEnd"/>
+      <w:r>
+        <w:rPr>
+          <w:lang w:val="en-US"/>
+        </w:rPr>
+        <w:t xml:space="preserve">, Human, Deva, </w:t>
+      </w:r>
+      <w:proofErr w:type="gramStart"/>
+      <w:r>
+        <w:rPr>
+          <w:lang w:val="en-US"/>
+        </w:rPr>
+        <w:t>Brahma</w:t>
+      </w:r>
+      <w:proofErr w:type="gramEnd"/>
+      <w:r>
+        <w:rPr>
+          <w:lang w:val="en-US"/>
+        </w:rPr>
+        <w:t xml:space="preserve">). </w:t>
       </w:r>
       <w:r>
         <w:rPr>
@@ -3697,6 +3932,7 @@
         </w:rPr>
         <w:t xml:space="preserve"> a boon that makes her immortal. (Brahma) doesn’t think </w:t>
       </w:r>
+      <w:proofErr w:type="gramStart"/>
       <w:r>
         <w:rPr>
           <w:lang w:val="en-US"/>
@@ -3707,7 +3943,14 @@
         <w:rPr>
           <w:lang w:val="en-US"/>
         </w:rPr>
-        <w:t xml:space="preserve"> is suitable to mess with deity business so she has to defeat her.</w:t>
+        <w:t xml:space="preserve"> is</w:t>
+      </w:r>
+      <w:proofErr w:type="gramEnd"/>
+      <w:r>
+        <w:rPr>
+          <w:lang w:val="en-US"/>
+        </w:rPr>
+        <w:t xml:space="preserve"> suitable to mess with deity business so she has to defeat her.</w:t>
       </w:r>
       <w:r>
         <w:rPr>
@@ -3722,24 +3965,46 @@
           <w:lang w:val="en-US"/>
         </w:rPr>
       </w:pPr>
-      <w:r>
-        <w:rPr>
-          <w:lang w:val="en-US"/>
-        </w:rPr>
-        <w:t>After that, Brahma teleports her to an astral plane, a courtyard beyond the temple. Main char lures out (Boss6). After main char survives her initial attacks, an avatar appears and knocks the core out of her hand, giving it to the main char. Main char can now temporarily summon twilight to make (Boss6) vulnerable.</w:t>
-      </w:r>
-    </w:p>
-    <w:p>
-      <w:pPr>
-        <w:rPr>
-          <w:lang w:val="en-US"/>
-        </w:rPr>
-      </w:pPr>
-      <w:r>
-        <w:rPr>
-          <w:lang w:val="en-US"/>
-        </w:rPr>
-        <w:t>After defeating her the main char returns to her realm to enjoy the sunsets and sunrises again.</w:t>
+      <w:proofErr w:type="gramStart"/>
+      <w:r>
+        <w:rPr>
+          <w:lang w:val="en-US"/>
+        </w:rPr>
+        <w:t>After that, Brahma teleports her to an astral plane, a courtyard beyond the temple.</w:t>
+      </w:r>
+      <w:proofErr w:type="gramEnd"/>
+      <w:r>
+        <w:rPr>
+          <w:lang w:val="en-US"/>
+        </w:rPr>
+        <w:t xml:space="preserve"> Main char lures out (Boss6). After main char survives her initial attacks, an avatar appears and knocks the core out of her hand, giving it to the main char. Main char can now temporarily summon twilight to make (Boss6) vulnerable.</w:t>
+      </w:r>
+    </w:p>
+    <w:p>
+      <w:pPr>
+        <w:rPr>
+          <w:lang w:val="en-US"/>
+        </w:rPr>
+      </w:pPr>
+      <w:r>
+        <w:rPr>
+          <w:lang w:val="en-US"/>
+        </w:rPr>
+        <w:t xml:space="preserve">After defeating </w:t>
+      </w:r>
+      <w:proofErr w:type="gramStart"/>
+      <w:r>
+        <w:rPr>
+          <w:lang w:val="en-US"/>
+        </w:rPr>
+        <w:t>her the</w:t>
+      </w:r>
+      <w:proofErr w:type="gramEnd"/>
+      <w:r>
+        <w:rPr>
+          <w:lang w:val="en-US"/>
+        </w:rPr>
+        <w:t xml:space="preserve"> main char returns to her realm to enjoy the sunsets and sunrises again.</w:t>
       </w:r>
     </w:p>
     <w:p>
@@ -3809,7 +4074,21 @@
         <w:rPr>
           <w:lang w:val="en-US"/>
         </w:rPr>
-        <w:t>Main character follows an asura that has stolen the twilight core. After pursuing h</w:t>
+        <w:t xml:space="preserve">Main character follows an </w:t>
+      </w:r>
+      <w:proofErr w:type="spellStart"/>
+      <w:r>
+        <w:rPr>
+          <w:lang w:val="en-US"/>
+        </w:rPr>
+        <w:t>asura</w:t>
+      </w:r>
+      <w:proofErr w:type="spellEnd"/>
+      <w:r>
+        <w:rPr>
+          <w:lang w:val="en-US"/>
+        </w:rPr>
+        <w:t xml:space="preserve"> that has stolen the twilight core. After pursuing h</w:t>
       </w:r>
       <w:r>
         <w:rPr>
@@ -3857,7 +4136,35 @@
         <w:rPr>
           <w:lang w:val="en-US"/>
         </w:rPr>
-        <w:t>Stage music: “Asura who remain Asura”</w:t>
+        <w:t>Stage music: “</w:t>
+      </w:r>
+      <w:proofErr w:type="spellStart"/>
+      <w:r>
+        <w:rPr>
+          <w:lang w:val="en-US"/>
+        </w:rPr>
+        <w:t>Asura</w:t>
+      </w:r>
+      <w:proofErr w:type="spellEnd"/>
+      <w:r>
+        <w:rPr>
+          <w:lang w:val="en-US"/>
+        </w:rPr>
+        <w:t xml:space="preserve"> who remain </w:t>
+      </w:r>
+      <w:proofErr w:type="spellStart"/>
+      <w:r>
+        <w:rPr>
+          <w:lang w:val="en-US"/>
+        </w:rPr>
+        <w:t>Asura</w:t>
+      </w:r>
+      <w:proofErr w:type="spellEnd"/>
+      <w:r>
+        <w:rPr>
+          <w:lang w:val="en-US"/>
+        </w:rPr>
+        <w:t>”</w:t>
       </w:r>
     </w:p>
     <w:p>
@@ -3883,6 +4190,7 @@
         </w:rPr>
         <w:t xml:space="preserve">s minions, bird </w:t>
       </w:r>
+      <w:proofErr w:type="spellStart"/>
       <w:r>
         <w:rPr>
           <w:lang w:val="en-US"/>
@@ -3895,6 +4203,7 @@
         </w:rPr>
         <w:t>s</w:t>
       </w:r>
+      <w:proofErr w:type="spellEnd"/>
     </w:p>
     <w:p>
       <w:pPr>
@@ -3907,12 +4216,28 @@
           <w:lang w:val="en-US"/>
         </w:rPr>
       </w:pPr>
-      <w:r>
-        <w:rPr>
-          <w:lang w:val="en-US"/>
-        </w:rPr>
-        <w:t>Midboss: Asura</w:t>
-      </w:r>
+      <w:proofErr w:type="spellStart"/>
+      <w:r>
+        <w:rPr>
+          <w:lang w:val="en-US"/>
+        </w:rPr>
+        <w:t>Midboss</w:t>
+      </w:r>
+      <w:proofErr w:type="spellEnd"/>
+      <w:r>
+        <w:rPr>
+          <w:lang w:val="en-US"/>
+        </w:rPr>
+        <w:t xml:space="preserve">: </w:t>
+      </w:r>
+      <w:proofErr w:type="spellStart"/>
+      <w:r>
+        <w:rPr>
+          <w:lang w:val="en-US"/>
+        </w:rPr>
+        <w:t>Asura</w:t>
+      </w:r>
+      <w:proofErr w:type="spellEnd"/>
     </w:p>
     <w:p>
       <w:pPr>
@@ -3949,11 +4274,19 @@
         </w:rPr>
         <w:t xml:space="preserve">Boss: </w:t>
       </w:r>
-      <w:r>
-        <w:rPr>
-          <w:lang w:val="en-US"/>
-        </w:rPr>
-        <w:t xml:space="preserve">Maaya, </w:t>
+      <w:proofErr w:type="spellStart"/>
+      <w:r>
+        <w:rPr>
+          <w:lang w:val="en-US"/>
+        </w:rPr>
+        <w:t>Maaya</w:t>
+      </w:r>
+      <w:proofErr w:type="spellEnd"/>
+      <w:r>
+        <w:rPr>
+          <w:lang w:val="en-US"/>
+        </w:rPr>
+        <w:t xml:space="preserve">, </w:t>
       </w:r>
       <w:r>
         <w:rPr>
@@ -3965,7 +4298,21 @@
         <w:rPr>
           <w:lang w:val="en-US"/>
         </w:rPr>
-        <w:t xml:space="preserve"> (Fox Gandharva)</w:t>
+        <w:t xml:space="preserve"> (Fox </w:t>
+      </w:r>
+      <w:proofErr w:type="spellStart"/>
+      <w:r>
+        <w:rPr>
+          <w:lang w:val="en-US"/>
+        </w:rPr>
+        <w:t>Gandharva</w:t>
+      </w:r>
+      <w:proofErr w:type="spellEnd"/>
+      <w:r>
+        <w:rPr>
+          <w:lang w:val="en-US"/>
+        </w:rPr>
+        <w:t>)</w:t>
       </w:r>
     </w:p>
     <w:p>
@@ -3983,8 +4330,16 @@
         <w:rPr>
           <w:lang w:val="en-US"/>
         </w:rPr>
-        <w:t>Boss music: ??</w:t>
-      </w:r>
+        <w:t>Boss music</w:t>
+      </w:r>
+      <w:proofErr w:type="gramStart"/>
+      <w:r>
+        <w:rPr>
+          <w:lang w:val="en-US"/>
+        </w:rPr>
+        <w:t>: ??</w:t>
+      </w:r>
+      <w:proofErr w:type="gramEnd"/>
     </w:p>
     <w:p>
       <w:pPr>
@@ -4073,7 +4428,21 @@
         <w:rPr>
           <w:lang w:val="en-US"/>
         </w:rPr>
-        <w:t xml:space="preserve"> who is opening portals  to the twilight realm. She defeats her and travels through a portal to the twilight realm. </w:t>
+        <w:t xml:space="preserve"> who is opening </w:t>
+      </w:r>
+      <w:proofErr w:type="gramStart"/>
+      <w:r>
+        <w:rPr>
+          <w:lang w:val="en-US"/>
+        </w:rPr>
+        <w:t>portals  to</w:t>
+      </w:r>
+      <w:proofErr w:type="gramEnd"/>
+      <w:r>
+        <w:rPr>
+          <w:lang w:val="en-US"/>
+        </w:rPr>
+        <w:t xml:space="preserve"> the twilight realm. She defeats her and travels through a portal to the twilight realm. </w:t>
       </w:r>
     </w:p>
     <w:p>
@@ -4091,8 +4460,16 @@
         <w:rPr>
           <w:lang w:val="en-US"/>
         </w:rPr>
-        <w:t>Stage music: ??</w:t>
-      </w:r>
+        <w:t>Stage music</w:t>
+      </w:r>
+      <w:proofErr w:type="gramStart"/>
+      <w:r>
+        <w:rPr>
+          <w:lang w:val="en-US"/>
+        </w:rPr>
+        <w:t>: ??</w:t>
+      </w:r>
+      <w:proofErr w:type="gramEnd"/>
     </w:p>
     <w:p>
       <w:pPr>
@@ -4123,12 +4500,22 @@
           <w:lang w:val="en-US"/>
         </w:rPr>
       </w:pPr>
-      <w:r>
-        <w:rPr>
-          <w:lang w:val="en-US"/>
-        </w:rPr>
-        <w:t>Midboss: ??</w:t>
-      </w:r>
+      <w:proofErr w:type="spellStart"/>
+      <w:r>
+        <w:rPr>
+          <w:lang w:val="en-US"/>
+        </w:rPr>
+        <w:t>Midboss</w:t>
+      </w:r>
+      <w:proofErr w:type="spellEnd"/>
+      <w:proofErr w:type="gramStart"/>
+      <w:r>
+        <w:rPr>
+          <w:lang w:val="en-US"/>
+        </w:rPr>
+        <w:t>: ??</w:t>
+      </w:r>
+      <w:proofErr w:type="gramEnd"/>
     </w:p>
     <w:p>
       <w:pPr>
@@ -4195,7 +4582,21 @@
         <w:rPr>
           <w:lang w:val="en-US"/>
         </w:rPr>
-        <w:t>86f: void portals start opening and asuras are pouring out, shoot a few homing missiles and then go away</w:t>
+        <w:t xml:space="preserve">86f: void portals start opening and </w:t>
+      </w:r>
+      <w:proofErr w:type="spellStart"/>
+      <w:r>
+        <w:rPr>
+          <w:lang w:val="en-US"/>
+        </w:rPr>
+        <w:t>asuras</w:t>
+      </w:r>
+      <w:proofErr w:type="spellEnd"/>
+      <w:r>
+        <w:rPr>
+          <w:lang w:val="en-US"/>
+        </w:rPr>
+        <w:t xml:space="preserve"> are pouring out, shoot a few homing missiles and then go away</w:t>
       </w:r>
     </w:p>
     <w:p>
@@ -4247,12 +4648,28 @@
           <w:lang w:val="en-US"/>
         </w:rPr>
       </w:pPr>
-      <w:r>
-        <w:rPr>
-          <w:lang w:val="en-US"/>
-        </w:rPr>
-        <w:t>Midboss: Asura</w:t>
-      </w:r>
+      <w:proofErr w:type="spellStart"/>
+      <w:r>
+        <w:rPr>
+          <w:lang w:val="en-US"/>
+        </w:rPr>
+        <w:t>Midboss</w:t>
+      </w:r>
+      <w:proofErr w:type="spellEnd"/>
+      <w:r>
+        <w:rPr>
+          <w:lang w:val="en-US"/>
+        </w:rPr>
+        <w:t xml:space="preserve">: </w:t>
+      </w:r>
+      <w:proofErr w:type="spellStart"/>
+      <w:r>
+        <w:rPr>
+          <w:lang w:val="en-US"/>
+        </w:rPr>
+        <w:t>Asura</w:t>
+      </w:r>
+      <w:proofErr w:type="spellEnd"/>
     </w:p>
     <w:p>
       <w:pPr>
@@ -4299,8 +4716,16 @@
         <w:rPr>
           <w:lang w:val="en-US"/>
         </w:rPr>
-        <w:t xml:space="preserve"> Asura</w:t>
-      </w:r>
+        <w:t xml:space="preserve"> </w:t>
+      </w:r>
+      <w:proofErr w:type="spellStart"/>
+      <w:r>
+        <w:rPr>
+          <w:lang w:val="en-US"/>
+        </w:rPr>
+        <w:t>Asura</w:t>
+      </w:r>
+      <w:proofErr w:type="spellEnd"/>
     </w:p>
     <w:p>
       <w:pPr>
@@ -4504,7 +4929,35 @@
         <w:rPr>
           <w:lang w:val="en-US"/>
         </w:rPr>
-        <w:t>"Asuras who remain Asura" share the character of powerful beings obsessed with their craving for ill-gotten Soma, and for wealth, ego, anger, unprincipl</w:t>
+        <w:t>"</w:t>
+      </w:r>
+      <w:proofErr w:type="spellStart"/>
+      <w:r>
+        <w:rPr>
+          <w:lang w:val="en-US"/>
+        </w:rPr>
+        <w:t>Asuras</w:t>
+      </w:r>
+      <w:proofErr w:type="spellEnd"/>
+      <w:r>
+        <w:rPr>
+          <w:lang w:val="en-US"/>
+        </w:rPr>
+        <w:t xml:space="preserve"> who remain </w:t>
+      </w:r>
+      <w:proofErr w:type="spellStart"/>
+      <w:r>
+        <w:rPr>
+          <w:lang w:val="en-US"/>
+        </w:rPr>
+        <w:t>Asura</w:t>
+      </w:r>
+      <w:proofErr w:type="spellEnd"/>
+      <w:r>
+        <w:rPr>
+          <w:lang w:val="en-US"/>
+        </w:rPr>
+        <w:t>" share the character of powerful beings obsessed with their craving for ill-gotten Soma, and for wealth, ego, anger, unprincipl</w:t>
       </w:r>
       <w:r>
         <w:rPr>
@@ -4516,7 +4969,63 @@
         <w:rPr>
           <w:lang w:val="en-US"/>
         </w:rPr>
-        <w:t xml:space="preserve"> Further, in Hindu mythology, when they lose, miss, or don't get what they want (because they were distracted by their cravings) the "Asuras who remain Asuras" question, challenge, and attack the "Asuras who became Devas" to loot or extract a portion of what the Devas have and the Asuras do not.</w:t>
+        <w:t xml:space="preserve"> Further, in Hindu mythology, when they lose, miss, or don't get what they want (because they were distracted by their cravings) the "</w:t>
+      </w:r>
+      <w:proofErr w:type="spellStart"/>
+      <w:r>
+        <w:rPr>
+          <w:lang w:val="en-US"/>
+        </w:rPr>
+        <w:t>Asuras</w:t>
+      </w:r>
+      <w:proofErr w:type="spellEnd"/>
+      <w:r>
+        <w:rPr>
+          <w:lang w:val="en-US"/>
+        </w:rPr>
+        <w:t xml:space="preserve"> who remain </w:t>
+      </w:r>
+      <w:proofErr w:type="spellStart"/>
+      <w:r>
+        <w:rPr>
+          <w:lang w:val="en-US"/>
+        </w:rPr>
+        <w:t>Asuras</w:t>
+      </w:r>
+      <w:proofErr w:type="spellEnd"/>
+      <w:r>
+        <w:rPr>
+          <w:lang w:val="en-US"/>
+        </w:rPr>
+        <w:t>" question, challenge, and attack the "</w:t>
+      </w:r>
+      <w:proofErr w:type="spellStart"/>
+      <w:r>
+        <w:rPr>
+          <w:lang w:val="en-US"/>
+        </w:rPr>
+        <w:t>Asuras</w:t>
+      </w:r>
+      <w:proofErr w:type="spellEnd"/>
+      <w:r>
+        <w:rPr>
+          <w:lang w:val="en-US"/>
+        </w:rPr>
+        <w:t xml:space="preserve"> who became Devas" to loot or extract a portion of what the Devas have and the </w:t>
+      </w:r>
+      <w:proofErr w:type="spellStart"/>
+      <w:r>
+        <w:rPr>
+          <w:lang w:val="en-US"/>
+        </w:rPr>
+        <w:t>Asuras</w:t>
+      </w:r>
+      <w:proofErr w:type="spellEnd"/>
+      <w:r>
+        <w:rPr>
+          <w:lang w:val="en-US"/>
+        </w:rPr>
+        <w:t xml:space="preserve"> do not.</w:t>
       </w:r>
     </w:p>
     <w:p>
@@ -4602,21 +5111,41 @@
           <w:lang w:val="en-US"/>
         </w:rPr>
       </w:pPr>
+      <w:proofErr w:type="spellStart"/>
       <w:r>
         <w:rPr>
           <w:sz w:val="21"/>
           <w:szCs w:val="24"/>
           <w:lang w:val="en-US"/>
         </w:rPr>
-        <w:t>Maaya (</w:t>
-      </w:r>
+        <w:t>Maaya</w:t>
+      </w:r>
+      <w:proofErr w:type="spellEnd"/>
       <w:r>
         <w:rPr>
           <w:sz w:val="21"/>
           <w:szCs w:val="24"/>
           <w:lang w:val="en-US"/>
         </w:rPr>
-        <w:t>Māyā connotes a "magic show, an illusion where things appear to be present but are not what they seem"</w:t>
+        <w:t xml:space="preserve"> (</w:t>
+      </w:r>
+      <w:proofErr w:type="spellStart"/>
+      <w:r>
+        <w:rPr>
+          <w:sz w:val="21"/>
+          <w:szCs w:val="24"/>
+          <w:lang w:val="en-US"/>
+        </w:rPr>
+        <w:t>Māyā</w:t>
+      </w:r>
+      <w:proofErr w:type="spellEnd"/>
+      <w:r>
+        <w:rPr>
+          <w:sz w:val="21"/>
+          <w:szCs w:val="24"/>
+          <w:lang w:val="en-US"/>
+        </w:rPr>
+        <w:t xml:space="preserve"> connotes a "magic show, an illusion where things appear to be present but are not what they seem"</w:t>
       </w:r>
       <w:r>
         <w:rPr>
@@ -4795,6 +5324,7 @@
           <w:lang w:val="en-US"/>
         </w:rPr>
       </w:pPr>
+      <w:proofErr w:type="spellStart"/>
       <w:r>
         <w:rPr>
           <w:rFonts w:cs="Arial"/>
@@ -4805,7 +5335,19 @@
           <w:lang w:val="en-US"/>
         </w:rPr>
         <w:lastRenderedPageBreak/>
-        <w:t>Huldras are usually said to be very self-conscious about their tail and back, and attacks anyone who points them out.</w:t>
+        <w:t>Huldras</w:t>
+      </w:r>
+      <w:proofErr w:type="spellEnd"/>
+      <w:r>
+        <w:rPr>
+          <w:rFonts w:cs="Arial"/>
+          <w:color w:val="000000"/>
+          <w:sz w:val="21"/>
+          <w:szCs w:val="24"/>
+          <w:shd w:val="clear" w:color="auto" w:fill="FFFFFF"/>
+          <w:lang w:val="en-US"/>
+        </w:rPr>
+        <w:t xml:space="preserve"> are usually said to be very self-conscious about their tail and back, and attacks anyone who points them out.</w:t>
       </w:r>
     </w:p>
     <w:p>
@@ -4898,23 +5440,25 @@
           <w:szCs w:val="24"/>
           <w:lang w:val="en-US"/>
         </w:rPr>
-        <w:t>“Indra's net</w:t>
-      </w:r>
+        <w:t>“</w:t>
+      </w:r>
+      <w:proofErr w:type="spellStart"/>
       <w:r>
         <w:rPr>
           <w:sz w:val="21"/>
           <w:szCs w:val="24"/>
           <w:lang w:val="en-US"/>
         </w:rPr>
-        <w:t xml:space="preserve"> </w:t>
-      </w:r>
+        <w:t>Indra's</w:t>
+      </w:r>
+      <w:proofErr w:type="spellEnd"/>
       <w:r>
         <w:rPr>
           <w:sz w:val="21"/>
           <w:szCs w:val="24"/>
           <w:lang w:val="en-US"/>
         </w:rPr>
-        <w:t>is used as a metaphor for the Buddhist concept of interpenetration, which holds that all phenomena are intimately connected. Indra's net has a multifaceted jewel at each vertex, and each jewel is reflected in all of the other jewels</w:t>
+        <w:t xml:space="preserve"> net</w:t>
       </w:r>
       <w:r>
         <w:rPr>
@@ -4922,32 +5466,33 @@
           <w:szCs w:val="24"/>
           <w:lang w:val="en-US"/>
         </w:rPr>
-        <w:t>”</w:t>
-      </w:r>
-    </w:p>
-    <w:p>
-      <w:pPr>
+        <w:t xml:space="preserve"> </w:t>
+      </w:r>
+      <w:r>
         <w:rPr>
           <w:sz w:val="21"/>
           <w:szCs w:val="24"/>
           <w:lang w:val="en-US"/>
         </w:rPr>
-      </w:pPr>
+        <w:t xml:space="preserve">is used as a metaphor for the Buddhist concept of interpenetration, which holds that all phenomena are intimately connected. </w:t>
+      </w:r>
+      <w:proofErr w:type="spellStart"/>
       <w:r>
         <w:rPr>
           <w:sz w:val="21"/>
           <w:szCs w:val="24"/>
           <w:lang w:val="en-US"/>
         </w:rPr>
-        <w:t>“</w:t>
-      </w:r>
+        <w:t>Indra's</w:t>
+      </w:r>
+      <w:proofErr w:type="spellEnd"/>
       <w:r>
         <w:rPr>
           <w:sz w:val="21"/>
           <w:szCs w:val="24"/>
           <w:lang w:val="en-US"/>
         </w:rPr>
-        <w:t>In some schools of Buddhism and in Hinduism, the image of Indra's net is a metaphor for the emptiness of all things, and at the same time a metaphor for the understanding of the universe as a web of connections and interdependence</w:t>
+        <w:t xml:space="preserve"> net has a multifaceted jewel at each vertex, and each jewel is reflected in all of the other jewels</w:t>
       </w:r>
       <w:r>
         <w:rPr>
@@ -4980,81 +5525,76 @@
           <w:szCs w:val="24"/>
           <w:lang w:val="en-US"/>
         </w:rPr>
-        <w:t>If a person comes into contact with a Live spider by default, he or she will get new clothes as per local belief in Hindu customs.</w:t>
-      </w:r>
+        <w:t xml:space="preserve">In some schools of Buddhism and in Hinduism, the image of </w:t>
+      </w:r>
+      <w:proofErr w:type="spellStart"/>
       <w:r>
         <w:rPr>
           <w:sz w:val="21"/>
           <w:szCs w:val="24"/>
           <w:lang w:val="en-US"/>
         </w:rPr>
-        <w:t>”</w:t>
-      </w:r>
-    </w:p>
-    <w:p>
-      <w:pPr>
+        <w:t>Indra's</w:t>
+      </w:r>
+      <w:proofErr w:type="spellEnd"/>
+      <w:r>
         <w:rPr>
           <w:sz w:val="21"/>
           <w:szCs w:val="24"/>
           <w:lang w:val="en-US"/>
         </w:rPr>
-      </w:pPr>
+        <w:t xml:space="preserve"> net is a metaphor for the emptiness of all things, and at the same time a metaphor for the understanding of the universe as a web of connections and interdependence</w:t>
+      </w:r>
       <w:r>
         <w:rPr>
           <w:sz w:val="21"/>
           <w:szCs w:val="24"/>
           <w:lang w:val="en-US"/>
         </w:rPr>
-        <w:lastRenderedPageBreak/>
-        <w:t>Spider Queen is opening portals to the asura world, symbolizing Indra’s Net and its connectivity.</w:t>
-      </w:r>
-    </w:p>
-    <w:p>
-      <w:pPr>
-        <w:pStyle w:val="ListParagraph"/>
+        <w:t>”</w:t>
+      </w:r>
+    </w:p>
+    <w:p>
+      <w:pPr>
         <w:rPr>
           <w:sz w:val="21"/>
           <w:szCs w:val="24"/>
           <w:lang w:val="en-US"/>
         </w:rPr>
       </w:pPr>
-    </w:p>
-    <w:p>
-      <w:pPr>
-        <w:pStyle w:val="ListParagraph"/>
-        <w:numPr>
-          <w:ilvl w:val="0"/>
-          <w:numId w:val="22"/>
-        </w:numPr>
+      <w:r>
         <w:rPr>
           <w:sz w:val="21"/>
           <w:szCs w:val="24"/>
           <w:lang w:val="en-US"/>
         </w:rPr>
-      </w:pPr>
+        <w:t>“</w:t>
+      </w:r>
       <w:r>
         <w:rPr>
           <w:sz w:val="21"/>
           <w:szCs w:val="24"/>
           <w:lang w:val="en-US"/>
         </w:rPr>
-        <w:t>Basic phase</w:t>
-      </w:r>
+        <w:t xml:space="preserve">If a person comes into contact with a </w:t>
+      </w:r>
+      <w:proofErr w:type="gramStart"/>
       <w:r>
         <w:rPr>
           <w:sz w:val="21"/>
           <w:szCs w:val="24"/>
           <w:lang w:val="en-US"/>
         </w:rPr>
-        <w:t xml:space="preserve"> 1</w:t>
-      </w:r>
+        <w:t>Live</w:t>
+      </w:r>
+      <w:proofErr w:type="gramEnd"/>
       <w:r>
         <w:rPr>
           <w:sz w:val="21"/>
           <w:szCs w:val="24"/>
           <w:lang w:val="en-US"/>
         </w:rPr>
-        <w:t>:</w:t>
+        <w:t xml:space="preserve"> spider by default, he or she will get new clothes as per local belief in Hindu customs.</w:t>
       </w:r>
       <w:r>
         <w:rPr>
@@ -5062,125 +5602,101 @@
           <w:szCs w:val="24"/>
           <w:lang w:val="en-US"/>
         </w:rPr>
-        <w:t xml:space="preserve"> </w:t>
-      </w:r>
-      <w:r>
+        <w:t>”</w:t>
+      </w:r>
+    </w:p>
+    <w:p>
+      <w:pPr>
         <w:rPr>
           <w:sz w:val="21"/>
           <w:szCs w:val="24"/>
           <w:lang w:val="en-US"/>
         </w:rPr>
-        <w:t xml:space="preserve">small </w:t>
-      </w:r>
+      </w:pPr>
       <w:r>
         <w:rPr>
           <w:sz w:val="21"/>
           <w:szCs w:val="24"/>
           <w:lang w:val="en-US"/>
         </w:rPr>
-        <w:t>web</w:t>
-      </w:r>
+        <w:lastRenderedPageBreak/>
+        <w:t xml:space="preserve">Spider Queen is opening portals to the </w:t>
+      </w:r>
+      <w:proofErr w:type="spellStart"/>
       <w:r>
         <w:rPr>
           <w:sz w:val="21"/>
           <w:szCs w:val="24"/>
           <w:lang w:val="en-US"/>
         </w:rPr>
-        <w:t xml:space="preserve"> clusters</w:t>
-      </w:r>
+        <w:t>asura</w:t>
+      </w:r>
+      <w:proofErr w:type="spellEnd"/>
       <w:r>
         <w:rPr>
           <w:sz w:val="21"/>
           <w:szCs w:val="24"/>
           <w:lang w:val="en-US"/>
         </w:rPr>
-        <w:t xml:space="preserve">, </w:t>
-      </w:r>
+        <w:t xml:space="preserve"> world, symbolizing </w:t>
+      </w:r>
+      <w:proofErr w:type="spellStart"/>
       <w:r>
         <w:rPr>
           <w:sz w:val="21"/>
           <w:szCs w:val="24"/>
           <w:lang w:val="en-US"/>
         </w:rPr>
-        <w:t>normal maelstrom</w:t>
-      </w:r>
-    </w:p>
-    <w:p>
-      <w:pPr>
-        <w:pStyle w:val="ListParagraph"/>
-        <w:numPr>
-          <w:ilvl w:val="0"/>
-          <w:numId w:val="10"/>
-        </w:numPr>
-        <w:rPr>
-          <w:lang w:val="en-US"/>
-        </w:rPr>
-      </w:pPr>
+        <w:t>Indra’s</w:t>
+      </w:r>
+      <w:proofErr w:type="spellEnd"/>
       <w:r>
         <w:rPr>
           <w:sz w:val="21"/>
           <w:szCs w:val="24"/>
           <w:lang w:val="en-US"/>
         </w:rPr>
-        <w:t xml:space="preserve">Basic phase 2: </w:t>
-      </w:r>
-      <w:r>
-        <w:rPr>
-          <w:lang w:val="en-US"/>
-        </w:rPr>
-        <w:t xml:space="preserve">shoot </w:t>
-      </w:r>
-      <w:r>
-        <w:rPr>
-          <w:lang w:val="en-US"/>
-        </w:rPr>
-        <w:t>laser webs</w:t>
-      </w:r>
-      <w:r>
-        <w:rPr>
-          <w:lang w:val="en-US"/>
-        </w:rPr>
-        <w:t xml:space="preserve">, </w:t>
-      </w:r>
-      <w:r>
+        <w:t xml:space="preserve"> Net and its connectivity.</w:t>
+      </w:r>
+    </w:p>
+    <w:p>
+      <w:pPr>
+        <w:pStyle w:val="ListParagraph"/>
         <w:rPr>
           <w:sz w:val="21"/>
           <w:szCs w:val="24"/>
           <w:lang w:val="en-US"/>
         </w:rPr>
-        <w:t>slow spider bullets</w:t>
-      </w:r>
-    </w:p>
-    <w:p>
-      <w:pPr>
-        <w:pStyle w:val="ListParagraph"/>
+      </w:pPr>
+    </w:p>
+    <w:p>
+      <w:pPr>
+        <w:pStyle w:val="ListParagraph"/>
+        <w:numPr>
+          <w:ilvl w:val="0"/>
+          <w:numId w:val="22"/>
+        </w:numPr>
         <w:rPr>
           <w:sz w:val="21"/>
           <w:szCs w:val="24"/>
           <w:lang w:val="en-US"/>
         </w:rPr>
       </w:pPr>
-    </w:p>
-    <w:p>
-      <w:pPr>
-        <w:pStyle w:val="ListParagraph"/>
-        <w:numPr>
-          <w:ilvl w:val="0"/>
-          <w:numId w:val="22"/>
-        </w:numPr>
+      <w:r>
         <w:rPr>
           <w:sz w:val="21"/>
           <w:szCs w:val="24"/>
           <w:lang w:val="en-US"/>
         </w:rPr>
-      </w:pPr>
+        <w:t>Basic phase</w:t>
+      </w:r>
       <w:r>
         <w:rPr>
           <w:sz w:val="21"/>
           <w:szCs w:val="24"/>
           <w:lang w:val="en-US"/>
         </w:rPr>
-        <w:t>S</w:t>
+        <w:t xml:space="preserve"> 1</w:t>
       </w:r>
       <w:r>
         <w:rPr>
@@ -5188,7 +5704,7 @@
           <w:szCs w:val="24"/>
           <w:lang w:val="en-US"/>
         </w:rPr>
-        <w:t>pell</w:t>
+        <w:t>:</w:t>
       </w:r>
       <w:r>
         <w:rPr>
@@ -5196,7 +5712,7 @@
           <w:szCs w:val="24"/>
           <w:lang w:val="en-US"/>
         </w:rPr>
-        <w:t xml:space="preserve"> 1</w:t>
+        <w:t xml:space="preserve"> </w:t>
       </w:r>
       <w:r>
         <w:rPr>
@@ -5204,7 +5720,159 @@
           <w:szCs w:val="24"/>
           <w:lang w:val="en-US"/>
         </w:rPr>
-        <w:t>: Indra’s Net</w:t>
+        <w:t xml:space="preserve">small </w:t>
+      </w:r>
+      <w:r>
+        <w:rPr>
+          <w:sz w:val="21"/>
+          <w:szCs w:val="24"/>
+          <w:lang w:val="en-US"/>
+        </w:rPr>
+        <w:t>web</w:t>
+      </w:r>
+      <w:r>
+        <w:rPr>
+          <w:sz w:val="21"/>
+          <w:szCs w:val="24"/>
+          <w:lang w:val="en-US"/>
+        </w:rPr>
+        <w:t xml:space="preserve"> clusters</w:t>
+      </w:r>
+      <w:r>
+        <w:rPr>
+          <w:sz w:val="21"/>
+          <w:szCs w:val="24"/>
+          <w:lang w:val="en-US"/>
+        </w:rPr>
+        <w:t xml:space="preserve">, </w:t>
+      </w:r>
+      <w:r>
+        <w:rPr>
+          <w:sz w:val="21"/>
+          <w:szCs w:val="24"/>
+          <w:lang w:val="en-US"/>
+        </w:rPr>
+        <w:t>normal maelstrom</w:t>
+      </w:r>
+    </w:p>
+    <w:p>
+      <w:pPr>
+        <w:pStyle w:val="ListParagraph"/>
+        <w:numPr>
+          <w:ilvl w:val="0"/>
+          <w:numId w:val="10"/>
+        </w:numPr>
+        <w:rPr>
+          <w:lang w:val="en-US"/>
+        </w:rPr>
+      </w:pPr>
+      <w:r>
+        <w:rPr>
+          <w:sz w:val="21"/>
+          <w:szCs w:val="24"/>
+          <w:lang w:val="en-US"/>
+        </w:rPr>
+        <w:t xml:space="preserve">Basic phase 2: </w:t>
+      </w:r>
+      <w:r>
+        <w:rPr>
+          <w:lang w:val="en-US"/>
+        </w:rPr>
+        <w:t xml:space="preserve">shoot </w:t>
+      </w:r>
+      <w:r>
+        <w:rPr>
+          <w:lang w:val="en-US"/>
+        </w:rPr>
+        <w:t>laser webs</w:t>
+      </w:r>
+      <w:r>
+        <w:rPr>
+          <w:lang w:val="en-US"/>
+        </w:rPr>
+        <w:t xml:space="preserve">, </w:t>
+      </w:r>
+      <w:r>
+        <w:rPr>
+          <w:sz w:val="21"/>
+          <w:szCs w:val="24"/>
+          <w:lang w:val="en-US"/>
+        </w:rPr>
+        <w:t>slow spider bullets</w:t>
+      </w:r>
+    </w:p>
+    <w:p>
+      <w:pPr>
+        <w:pStyle w:val="ListParagraph"/>
+        <w:rPr>
+          <w:sz w:val="21"/>
+          <w:szCs w:val="24"/>
+          <w:lang w:val="en-US"/>
+        </w:rPr>
+      </w:pPr>
+    </w:p>
+    <w:p>
+      <w:pPr>
+        <w:pStyle w:val="ListParagraph"/>
+        <w:numPr>
+          <w:ilvl w:val="0"/>
+          <w:numId w:val="22"/>
+        </w:numPr>
+        <w:rPr>
+          <w:sz w:val="21"/>
+          <w:szCs w:val="24"/>
+          <w:lang w:val="en-US"/>
+        </w:rPr>
+      </w:pPr>
+      <w:r>
+        <w:rPr>
+          <w:sz w:val="21"/>
+          <w:szCs w:val="24"/>
+          <w:lang w:val="en-US"/>
+        </w:rPr>
+        <w:t>S</w:t>
+      </w:r>
+      <w:r>
+        <w:rPr>
+          <w:sz w:val="21"/>
+          <w:szCs w:val="24"/>
+          <w:lang w:val="en-US"/>
+        </w:rPr>
+        <w:t>pell</w:t>
+      </w:r>
+      <w:r>
+        <w:rPr>
+          <w:sz w:val="21"/>
+          <w:szCs w:val="24"/>
+          <w:lang w:val="en-US"/>
+        </w:rPr>
+        <w:t xml:space="preserve"> 1</w:t>
+      </w:r>
+      <w:r>
+        <w:rPr>
+          <w:sz w:val="21"/>
+          <w:szCs w:val="24"/>
+          <w:lang w:val="en-US"/>
+        </w:rPr>
+        <w:t xml:space="preserve">: </w:t>
+      </w:r>
+      <w:proofErr w:type="spellStart"/>
+      <w:r>
+        <w:rPr>
+          <w:sz w:val="21"/>
+          <w:szCs w:val="24"/>
+          <w:lang w:val="en-US"/>
+        </w:rPr>
+        <w:t>Indra’s</w:t>
+      </w:r>
+      <w:proofErr w:type="spellEnd"/>
+      <w:r>
+        <w:rPr>
+          <w:sz w:val="21"/>
+          <w:szCs w:val="24"/>
+          <w:lang w:val="en-US"/>
+        </w:rPr>
+        <w:t xml:space="preserve"> Net</w:t>
       </w:r>
     </w:p>
     <w:p>
@@ -5226,36 +5894,54 @@
           <w:szCs w:val="24"/>
           <w:lang w:val="en-US"/>
         </w:rPr>
-        <w:t>Maelstrom spiral + Giant spiderweb with big rotating bullets spawned in a circle</w:t>
-      </w:r>
-    </w:p>
-    <w:p>
-      <w:pPr>
-        <w:pStyle w:val="ListParagraph"/>
-        <w:numPr>
-          <w:ilvl w:val="0"/>
-          <w:numId w:val="22"/>
-        </w:numPr>
+        <w:t xml:space="preserve">Maelstrom spiral + Giant </w:t>
+      </w:r>
+      <w:proofErr w:type="spellStart"/>
+      <w:r>
         <w:rPr>
           <w:sz w:val="21"/>
           <w:szCs w:val="24"/>
           <w:lang w:val="en-US"/>
         </w:rPr>
-      </w:pPr>
+        <w:t>spiderweb</w:t>
+      </w:r>
+      <w:proofErr w:type="spellEnd"/>
       <w:r>
         <w:rPr>
           <w:sz w:val="21"/>
           <w:szCs w:val="24"/>
           <w:lang w:val="en-US"/>
         </w:rPr>
-        <w:t>Final spell:</w:t>
-      </w:r>
-      <w:r>
+        <w:t xml:space="preserve"> with big rotating bullets spawned in a circle</w:t>
+      </w:r>
+    </w:p>
+    <w:p>
+      <w:pPr>
+        <w:pStyle w:val="ListParagraph"/>
+        <w:numPr>
+          <w:ilvl w:val="0"/>
+          <w:numId w:val="22"/>
+        </w:numPr>
         <w:rPr>
           <w:sz w:val="21"/>
           <w:szCs w:val="24"/>
           <w:lang w:val="en-US"/>
         </w:rPr>
+      </w:pPr>
+      <w:r>
+        <w:rPr>
+          <w:sz w:val="21"/>
+          <w:szCs w:val="24"/>
+          <w:lang w:val="en-US"/>
+        </w:rPr>
+        <w:t>Final spell:</w:t>
+      </w:r>
+      <w:r>
+        <w:rPr>
+          <w:sz w:val="21"/>
+          <w:szCs w:val="24"/>
+          <w:lang w:val="en-US"/>
+        </w:rPr>
         <w:t xml:space="preserve"> Void Dance</w:t>
       </w:r>
     </w:p>
@@ -5508,7 +6194,21 @@
         <w:rPr>
           <w:lang w:val="en-US"/>
         </w:rPr>
-        <w:t>Cores can be leveled with exp points</w:t>
+        <w:t xml:space="preserve">Cores can be leveled with </w:t>
+      </w:r>
+      <w:proofErr w:type="spellStart"/>
+      <w:r>
+        <w:rPr>
+          <w:lang w:val="en-US"/>
+        </w:rPr>
+        <w:t>exp</w:t>
+      </w:r>
+      <w:proofErr w:type="spellEnd"/>
+      <w:r>
+        <w:rPr>
+          <w:lang w:val="en-US"/>
+        </w:rPr>
+        <w:t xml:space="preserve"> points</w:t>
       </w:r>
     </w:p>
     <w:p>
@@ -5607,11 +6307,19 @@
           <w:lang w:val="en-US"/>
         </w:rPr>
       </w:pPr>
-      <w:r>
-        <w:rPr>
-          <w:lang w:val="en-US"/>
-        </w:rPr>
-        <w:t>Scorepoint multiplier from core levels?</w:t>
+      <w:proofErr w:type="spellStart"/>
+      <w:r>
+        <w:rPr>
+          <w:lang w:val="en-US"/>
+        </w:rPr>
+        <w:t>Scorepoint</w:t>
+      </w:r>
+      <w:proofErr w:type="spellEnd"/>
+      <w:r>
+        <w:rPr>
+          <w:lang w:val="en-US"/>
+        </w:rPr>
+        <w:t xml:space="preserve"> multiplier from core levels?</w:t>
       </w:r>
     </w:p>
     <w:p>
@@ -6186,7 +6894,23 @@
           <w:highlight w:val="magenta"/>
           <w:lang w:val="en-US"/>
         </w:rPr>
-        <w:t>FIXED BUT CANT CONFIRM</w:t>
+        <w:t xml:space="preserve">FIXED BUT </w:t>
+      </w:r>
+      <w:proofErr w:type="gramStart"/>
+      <w:r>
+        <w:rPr>
+          <w:highlight w:val="magenta"/>
+          <w:lang w:val="en-US"/>
+        </w:rPr>
+        <w:t>CANT</w:t>
+      </w:r>
+      <w:proofErr w:type="gramEnd"/>
+      <w:r>
+        <w:rPr>
+          <w:highlight w:val="magenta"/>
+          <w:lang w:val="en-US"/>
+        </w:rPr>
+        <w:t xml:space="preserve"> CONFIRM</w:t>
       </w:r>
     </w:p>
     <w:p>
@@ -6294,7 +7018,55 @@
           <w:highlight w:val="magenta"/>
           <w:lang w:val="en-US"/>
         </w:rPr>
-        <w:t>player/enemy sprite disappears sometimes when interrupted in invul (force sprite enable if not invul, make sure its not disabling the whole object)</w:t>
+        <w:t xml:space="preserve">player/enemy sprite disappears sometimes when interrupted in </w:t>
+      </w:r>
+      <w:proofErr w:type="spellStart"/>
+      <w:r>
+        <w:rPr>
+          <w:highlight w:val="magenta"/>
+          <w:lang w:val="en-US"/>
+        </w:rPr>
+        <w:t>invul</w:t>
+      </w:r>
+      <w:proofErr w:type="spellEnd"/>
+      <w:r>
+        <w:rPr>
+          <w:highlight w:val="magenta"/>
+          <w:lang w:val="en-US"/>
+        </w:rPr>
+        <w:t xml:space="preserve"> (force sprite enable if not </w:t>
+      </w:r>
+      <w:proofErr w:type="spellStart"/>
+      <w:r>
+        <w:rPr>
+          <w:highlight w:val="magenta"/>
+          <w:lang w:val="en-US"/>
+        </w:rPr>
+        <w:t>invul</w:t>
+      </w:r>
+      <w:proofErr w:type="spellEnd"/>
+      <w:r>
+        <w:rPr>
+          <w:highlight w:val="magenta"/>
+          <w:lang w:val="en-US"/>
+        </w:rPr>
+        <w:t xml:space="preserve">, make sure </w:t>
+      </w:r>
+      <w:proofErr w:type="spellStart"/>
+      <w:r>
+        <w:rPr>
+          <w:highlight w:val="magenta"/>
+          <w:lang w:val="en-US"/>
+        </w:rPr>
+        <w:t>its</w:t>
+      </w:r>
+      <w:proofErr w:type="spellEnd"/>
+      <w:r>
+        <w:rPr>
+          <w:highlight w:val="magenta"/>
+          <w:lang w:val="en-US"/>
+        </w:rPr>
+        <w:t xml:space="preserve"> not disabling the whole object)</w:t>
       </w:r>
     </w:p>
     <w:p>
@@ -6329,12 +7101,21 @@
           <w:lang w:val="en-US"/>
         </w:rPr>
       </w:pPr>
+      <w:proofErr w:type="spellStart"/>
       <w:r>
         <w:rPr>
           <w:highlight w:val="cyan"/>
           <w:lang w:val="en-US"/>
         </w:rPr>
-        <w:t>Stagecomplete fires 3 times?</w:t>
+        <w:t>Stagecomplete</w:t>
+      </w:r>
+      <w:proofErr w:type="spellEnd"/>
+      <w:r>
+        <w:rPr>
+          <w:highlight w:val="cyan"/>
+          <w:lang w:val="en-US"/>
+        </w:rPr>
+        <w:t xml:space="preserve"> fires 3 times?</w:t>
       </w:r>
     </w:p>
     <w:p>
@@ -6395,21 +7176,23 @@
           <w:lang w:val="en-US"/>
         </w:rPr>
       </w:pPr>
+      <w:proofErr w:type="gramStart"/>
       <w:r>
         <w:rPr>
           <w:color w:val="FFFFFF" w:themeColor="background1"/>
           <w:highlight w:val="darkRed"/>
           <w:lang w:val="en-US"/>
         </w:rPr>
-        <w:t>add life 1-up pickup</w:t>
-      </w:r>
+        <w:t>add</w:t>
+      </w:r>
+      <w:proofErr w:type="gramEnd"/>
       <w:r>
         <w:rPr>
           <w:color w:val="FFFFFF" w:themeColor="background1"/>
           <w:highlight w:val="darkRed"/>
           <w:lang w:val="en-US"/>
         </w:rPr>
-        <w:t>/life point system</w:t>
+        <w:t xml:space="preserve"> life 1-up pickup</w:t>
       </w:r>
       <w:r>
         <w:rPr>
@@ -6417,10 +7200,106 @@
           <w:highlight w:val="darkRed"/>
           <w:lang w:val="en-US"/>
         </w:rPr>
-        <w:t>(use xp points for that?)</w:t>
+        <w:t>/life point system</w:t>
+      </w:r>
+      <w:r>
+        <w:rPr>
+          <w:color w:val="FFFFFF" w:themeColor="background1"/>
+          <w:highlight w:val="darkRed"/>
+          <w:lang w:val="en-US"/>
+        </w:rPr>
+        <w:t xml:space="preserve">(use </w:t>
+      </w:r>
+      <w:proofErr w:type="spellStart"/>
+      <w:r>
+        <w:rPr>
+          <w:color w:val="FFFFFF" w:themeColor="background1"/>
+          <w:highlight w:val="darkRed"/>
+          <w:lang w:val="en-US"/>
+        </w:rPr>
+        <w:t>xp</w:t>
+      </w:r>
+      <w:proofErr w:type="spellEnd"/>
+      <w:r>
+        <w:rPr>
+          <w:color w:val="FFFFFF" w:themeColor="background1"/>
+          <w:highlight w:val="darkRed"/>
+          <w:lang w:val="en-US"/>
+        </w:rPr>
+        <w:t xml:space="preserve"> points for that?)</w:t>
+      </w:r>
+    </w:p>
+    <w:p>
+      <w:pPr>
+        <w:pStyle w:val="ListParagraph"/>
+        <w:numPr>
+          <w:ilvl w:val="0"/>
+          <w:numId w:val="6"/>
+        </w:numPr>
+        <w:rPr>
+          <w:color w:val="FFFFFF" w:themeColor="background1"/>
+          <w:highlight w:val="darkRed"/>
+          <w:lang w:val="en-US"/>
+        </w:rPr>
+      </w:pPr>
+      <w:r>
+        <w:rPr>
+          <w:color w:val="FFFFFF" w:themeColor="background1"/>
+          <w:highlight w:val="darkRed"/>
+          <w:lang w:val="en-US"/>
+        </w:rPr>
+        <w:t>boss bonuses (elapsed time, core points, lives lost)</w:t>
+      </w:r>
+    </w:p>
+    <w:p>
+      <w:pPr>
+        <w:pStyle w:val="ListParagraph"/>
+        <w:rPr>
+          <w:color w:val="FFFFFF" w:themeColor="background1"/>
+          <w:highlight w:val="darkRed"/>
+          <w:lang w:val="en-US"/>
+        </w:rPr>
+      </w:pPr>
+    </w:p>
+    <w:p>
+      <w:pPr>
+        <w:pStyle w:val="ListParagraph"/>
+        <w:rPr>
+          <w:highlight w:val="yellow"/>
+          <w:lang w:val="en-US"/>
+        </w:rPr>
+      </w:pPr>
+    </w:p>
+    <w:p>
+      <w:pPr>
+        <w:pStyle w:val="ListParagraph"/>
+        <w:numPr>
+          <w:ilvl w:val="0"/>
+          <w:numId w:val="6"/>
+        </w:numPr>
+        <w:rPr>
+          <w:highlight w:val="green"/>
+          <w:lang w:val="en-US"/>
+        </w:rPr>
+      </w:pPr>
+      <w:r>
+        <w:rPr>
+          <w:highlight w:val="green"/>
+          <w:lang w:val="en-US"/>
+        </w:rPr>
+        <w:t xml:space="preserve">Add difficulty indicator to </w:t>
+      </w:r>
+      <w:proofErr w:type="spellStart"/>
+      <w:r>
+        <w:rPr>
+          <w:highlight w:val="green"/>
+          <w:lang w:val="en-US"/>
+        </w:rPr>
+        <w:t>rightsidepanel</w:t>
       </w:r>
       <w:bookmarkStart w:id="32" w:name="_GoBack"/>
       <w:bookmarkEnd w:id="32"/>
+      <w:proofErr w:type="spellEnd"/>
     </w:p>
     <w:p>
       <w:pPr>
@@ -6430,38 +7309,17 @@
           <w:numId w:val="6"/>
         </w:numPr>
         <w:rPr>
-          <w:color w:val="FFFFFF" w:themeColor="background1"/>
-          <w:highlight w:val="darkRed"/>
-          <w:lang w:val="en-US"/>
-        </w:rPr>
-      </w:pPr>
-      <w:r>
-        <w:rPr>
-          <w:color w:val="FFFFFF" w:themeColor="background1"/>
-          <w:highlight w:val="darkRed"/>
-          <w:lang w:val="en-US"/>
-        </w:rPr>
-        <w:t>boss bonuses (elapsed time, core points, lives lost)</w:t>
-      </w:r>
-    </w:p>
-    <w:p>
-      <w:pPr>
-        <w:pStyle w:val="ListParagraph"/>
-        <w:rPr>
-          <w:color w:val="FFFFFF" w:themeColor="background1"/>
-          <w:highlight w:val="darkRed"/>
-          <w:lang w:val="en-US"/>
-        </w:rPr>
-      </w:pPr>
-    </w:p>
-    <w:p>
-      <w:pPr>
-        <w:pStyle w:val="ListParagraph"/>
-        <w:rPr>
-          <w:highlight w:val="yellow"/>
-          <w:lang w:val="en-US"/>
-        </w:rPr>
-      </w:pPr>
+          <w:highlight w:val="green"/>
+          <w:lang w:val="en-US"/>
+        </w:rPr>
+      </w:pPr>
+      <w:r>
+        <w:rPr>
+          <w:highlight w:val="green"/>
+          <w:lang w:val="en-US"/>
+        </w:rPr>
+        <w:t>add color tint to night special</w:t>
+      </w:r>
     </w:p>
     <w:p>
       <w:pPr>
@@ -6480,7 +7338,23 @@
           <w:highlight w:val="green"/>
           <w:lang w:val="en-US"/>
         </w:rPr>
-        <w:t>Leave boss spell toast visible for longer</w:t>
+        <w:t xml:space="preserve">visual </w:t>
+      </w:r>
+      <w:proofErr w:type="spellStart"/>
+      <w:r>
+        <w:rPr>
+          <w:highlight w:val="green"/>
+          <w:lang w:val="en-US"/>
+        </w:rPr>
+        <w:t>minitoast</w:t>
+      </w:r>
+      <w:proofErr w:type="spellEnd"/>
+      <w:r>
+        <w:rPr>
+          <w:highlight w:val="green"/>
+          <w:lang w:val="en-US"/>
+        </w:rPr>
+        <w:t xml:space="preserve"> for score get</w:t>
       </w:r>
     </w:p>
     <w:p>
@@ -6500,7 +7374,39 @@
           <w:highlight w:val="green"/>
           <w:lang w:val="en-US"/>
         </w:rPr>
-        <w:t>Add difficulty indicator to rightsidepanel</w:t>
+        <w:t xml:space="preserve">visual </w:t>
+      </w:r>
+      <w:proofErr w:type="spellStart"/>
+      <w:r>
+        <w:rPr>
+          <w:highlight w:val="green"/>
+          <w:lang w:val="en-US"/>
+        </w:rPr>
+        <w:t>minitoast</w:t>
+      </w:r>
+      <w:proofErr w:type="spellEnd"/>
+      <w:r>
+        <w:rPr>
+          <w:highlight w:val="green"/>
+          <w:lang w:val="en-US"/>
+        </w:rPr>
+        <w:t xml:space="preserve"> for </w:t>
+      </w:r>
+      <w:proofErr w:type="spellStart"/>
+      <w:r>
+        <w:rPr>
+          <w:highlight w:val="green"/>
+          <w:lang w:val="en-US"/>
+        </w:rPr>
+        <w:t>corepoints</w:t>
+      </w:r>
+      <w:proofErr w:type="spellEnd"/>
+      <w:r>
+        <w:rPr>
+          <w:highlight w:val="green"/>
+          <w:lang w:val="en-US"/>
+        </w:rPr>
+        <w:t xml:space="preserve"> get</w:t>
       </w:r>
     </w:p>
     <w:p>
@@ -6520,7 +7426,37 @@
           <w:highlight w:val="green"/>
           <w:lang w:val="en-US"/>
         </w:rPr>
-        <w:t>add color tint to night special</w:t>
+        <w:t xml:space="preserve">visual </w:t>
+      </w:r>
+      <w:proofErr w:type="spellStart"/>
+      <w:r>
+        <w:rPr>
+          <w:highlight w:val="green"/>
+          <w:lang w:val="en-US"/>
+        </w:rPr>
+        <w:t>minitoast</w:t>
+      </w:r>
+      <w:proofErr w:type="spellEnd"/>
+      <w:r>
+        <w:rPr>
+          <w:highlight w:val="green"/>
+          <w:lang w:val="en-US"/>
+        </w:rPr>
+        <w:t xml:space="preserve"> </w:t>
+      </w:r>
+      <w:r>
+        <w:rPr>
+          <w:highlight w:val="green"/>
+          <w:lang w:val="en-US"/>
+        </w:rPr>
+        <w:t>/animation</w:t>
+      </w:r>
+      <w:r>
+        <w:rPr>
+          <w:highlight w:val="green"/>
+          <w:lang w:val="en-US"/>
+        </w:rPr>
+        <w:t xml:space="preserve"> for enemy damage take</w:t>
       </w:r>
     </w:p>
     <w:p>
@@ -6540,7 +7476,7 @@
           <w:highlight w:val="green"/>
           <w:lang w:val="en-US"/>
         </w:rPr>
-        <w:t>visual minitoast for score get</w:t>
+        <w:t>make BGM for Boss1</w:t>
       </w:r>
     </w:p>
     <w:p>
@@ -6555,86 +7491,37 @@
           <w:lang w:val="en-US"/>
         </w:rPr>
       </w:pPr>
+      <w:proofErr w:type="gramStart"/>
       <w:r>
         <w:rPr>
           <w:highlight w:val="green"/>
           <w:lang w:val="en-US"/>
         </w:rPr>
-        <w:t>visual minitoast for corepoints get</w:t>
-      </w:r>
-    </w:p>
-    <w:p>
-      <w:pPr>
-        <w:pStyle w:val="ListParagraph"/>
-        <w:numPr>
-          <w:ilvl w:val="0"/>
-          <w:numId w:val="6"/>
-        </w:numPr>
+        <w:t>separate</w:t>
+      </w:r>
+      <w:proofErr w:type="gramEnd"/>
+      <w:r>
         <w:rPr>
           <w:highlight w:val="green"/>
           <w:lang w:val="en-US"/>
         </w:rPr>
-      </w:pPr>
+        <w:t xml:space="preserve"> </w:t>
+      </w:r>
+      <w:proofErr w:type="spellStart"/>
       <w:r>
         <w:rPr>
           <w:highlight w:val="green"/>
           <w:lang w:val="en-US"/>
         </w:rPr>
-        <w:t xml:space="preserve">visual minitoast </w:t>
-      </w:r>
+        <w:t>bgm</w:t>
+      </w:r>
+      <w:proofErr w:type="spellEnd"/>
       <w:r>
         <w:rPr>
           <w:highlight w:val="green"/>
           <w:lang w:val="en-US"/>
         </w:rPr>
-        <w:t>/animation</w:t>
-      </w:r>
-      <w:r>
-        <w:rPr>
-          <w:highlight w:val="green"/>
-          <w:lang w:val="en-US"/>
-        </w:rPr>
-        <w:t xml:space="preserve"> for enemy damage take</w:t>
-      </w:r>
-    </w:p>
-    <w:p>
-      <w:pPr>
-        <w:pStyle w:val="ListParagraph"/>
-        <w:numPr>
-          <w:ilvl w:val="0"/>
-          <w:numId w:val="6"/>
-        </w:numPr>
-        <w:rPr>
-          <w:highlight w:val="green"/>
-          <w:lang w:val="en-US"/>
-        </w:rPr>
-      </w:pPr>
-      <w:r>
-        <w:rPr>
-          <w:highlight w:val="green"/>
-          <w:lang w:val="en-US"/>
-        </w:rPr>
-        <w:t>make BGM for Boss1</w:t>
-      </w:r>
-    </w:p>
-    <w:p>
-      <w:pPr>
-        <w:pStyle w:val="ListParagraph"/>
-        <w:numPr>
-          <w:ilvl w:val="0"/>
-          <w:numId w:val="6"/>
-        </w:numPr>
-        <w:rPr>
-          <w:highlight w:val="green"/>
-          <w:lang w:val="en-US"/>
-        </w:rPr>
-      </w:pPr>
-      <w:r>
-        <w:rPr>
-          <w:highlight w:val="green"/>
-          <w:lang w:val="en-US"/>
-        </w:rPr>
-        <w:t>separate bgm popup from stage popup?</w:t>
+        <w:t xml:space="preserve"> popup from stage popup?</w:t>
       </w:r>
     </w:p>
     <w:p>
@@ -6774,16 +7661,32 @@
           <w:highlight w:val="green"/>
           <w:lang w:val="en-US"/>
         </w:rPr>
-        <w:t>make a “twilight leak” from the core, signifying the asura’s path</w:t>
-      </w:r>
-    </w:p>
-    <w:p>
-      <w:pPr>
-        <w:pStyle w:val="ListParagraph"/>
+        <w:t xml:space="preserve">make a “twilight leak” from the core, signifying the </w:t>
+      </w:r>
+      <w:proofErr w:type="spellStart"/>
+      <w:r>
         <w:rPr>
           <w:highlight w:val="green"/>
           <w:lang w:val="en-US"/>
         </w:rPr>
+        <w:t>asura’s</w:t>
+      </w:r>
+      <w:proofErr w:type="spellEnd"/>
+      <w:r>
+        <w:rPr>
+          <w:highlight w:val="green"/>
+          <w:lang w:val="en-US"/>
+        </w:rPr>
+        <w:t xml:space="preserve"> path</w:t>
+      </w:r>
+    </w:p>
+    <w:p>
+      <w:pPr>
+        <w:pStyle w:val="ListParagraph"/>
+        <w:rPr>
+          <w:highlight w:val="green"/>
+          <w:lang w:val="en-US"/>
+        </w:rPr>
       </w:pPr>
     </w:p>
     <w:p>
@@ -6823,27 +7726,43 @@
           <w:highlight w:val="yellow"/>
           <w:lang w:val="en-US"/>
         </w:rPr>
+        <w:t xml:space="preserve">dividing </w:t>
+      </w:r>
+      <w:proofErr w:type="spellStart"/>
+      <w:r>
+        <w:rPr>
+          <w:highlight w:val="yellow"/>
+          <w:lang w:val="en-US"/>
+        </w:rPr>
+        <w:t>ui</w:t>
+      </w:r>
+      <w:proofErr w:type="spellEnd"/>
+      <w:r>
+        <w:rPr>
+          <w:highlight w:val="yellow"/>
+          <w:lang w:val="en-US"/>
+        </w:rPr>
+        <w:t xml:space="preserve"> handling to smaller parts</w:t>
+      </w:r>
+    </w:p>
+    <w:p>
+      <w:pPr>
+        <w:pStyle w:val="ListParagraph"/>
+        <w:numPr>
+          <w:ilvl w:val="0"/>
+          <w:numId w:val="6"/>
+        </w:numPr>
+        <w:rPr>
+          <w:highlight w:val="yellow"/>
+          <w:lang w:val="en-US"/>
+        </w:rPr>
+      </w:pPr>
+      <w:r>
+        <w:rPr>
+          <w:highlight w:val="yellow"/>
+          <w:lang w:val="en-US"/>
+        </w:rPr>
         <w:lastRenderedPageBreak/>
-        <w:t>dividing ui handling to smaller parts</w:t>
-      </w:r>
-    </w:p>
-    <w:p>
-      <w:pPr>
-        <w:pStyle w:val="ListParagraph"/>
-        <w:numPr>
-          <w:ilvl w:val="0"/>
-          <w:numId w:val="6"/>
-        </w:numPr>
-        <w:rPr>
-          <w:highlight w:val="yellow"/>
-          <w:lang w:val="en-US"/>
-        </w:rPr>
-      </w:pPr>
-      <w:r>
-        <w:rPr>
-          <w:highlight w:val="yellow"/>
-          <w:lang w:val="en-US"/>
-        </w:rPr>
         <w:t xml:space="preserve">control </w:t>
       </w:r>
       <w:r>
@@ -6898,7 +7817,23 @@
           <w:highlight w:val="yellow"/>
           <w:lang w:val="en-US"/>
         </w:rPr>
-        <w:t>restore pacman pattern (not even close to be finished)</w:t>
+        <w:t xml:space="preserve">restore </w:t>
+      </w:r>
+      <w:proofErr w:type="spellStart"/>
+      <w:r>
+        <w:rPr>
+          <w:highlight w:val="yellow"/>
+          <w:lang w:val="en-US"/>
+        </w:rPr>
+        <w:t>pacman</w:t>
+      </w:r>
+      <w:proofErr w:type="spellEnd"/>
+      <w:r>
+        <w:rPr>
+          <w:highlight w:val="yellow"/>
+          <w:lang w:val="en-US"/>
+        </w:rPr>
+        <w:t xml:space="preserve"> pattern (not even close to be finished)</w:t>
       </w:r>
     </w:p>
     <w:p>
@@ -6918,7 +7853,23 @@
           <w:highlight w:val="yellow"/>
           <w:lang w:val="en-US"/>
         </w:rPr>
-        <w:t>Dialog autoscroll speed determined by char count of lines</w:t>
+        <w:t xml:space="preserve">Dialog </w:t>
+      </w:r>
+      <w:proofErr w:type="spellStart"/>
+      <w:r>
+        <w:rPr>
+          <w:highlight w:val="yellow"/>
+          <w:lang w:val="en-US"/>
+        </w:rPr>
+        <w:t>autoscroll</w:t>
+      </w:r>
+      <w:proofErr w:type="spellEnd"/>
+      <w:r>
+        <w:rPr>
+          <w:highlight w:val="yellow"/>
+          <w:lang w:val="en-US"/>
+        </w:rPr>
+        <w:t xml:space="preserve"> speed determined by char count of lines</w:t>
       </w:r>
     </w:p>
     <w:p>
@@ -6958,13 +7909,29 @@
           <w:highlight w:val="yellow"/>
           <w:lang w:val="en-US"/>
         </w:rPr>
-        <w:t>looping boss bg music</w:t>
-      </w:r>
+        <w:t xml:space="preserve">looping boss </w:t>
+      </w:r>
+      <w:proofErr w:type="spellStart"/>
       <w:r>
         <w:rPr>
           <w:highlight w:val="yellow"/>
           <w:lang w:val="en-US"/>
         </w:rPr>
+        <w:t>bg</w:t>
+      </w:r>
+      <w:proofErr w:type="spellEnd"/>
+      <w:r>
+        <w:rPr>
+          <w:highlight w:val="yellow"/>
+          <w:lang w:val="en-US"/>
+        </w:rPr>
+        <w:t xml:space="preserve"> music</w:t>
+      </w:r>
+      <w:r>
+        <w:rPr>
+          <w:highlight w:val="yellow"/>
+          <w:lang w:val="en-US"/>
+        </w:rPr>
         <w:t xml:space="preserve"> from a certain point</w:t>
       </w:r>
     </w:p>
@@ -6980,13 +7947,31 @@
           <w:lang w:val="en-US"/>
         </w:rPr>
       </w:pPr>
+      <w:proofErr w:type="spellStart"/>
       <w:r>
         <w:rPr>
           <w:highlight w:val="yellow"/>
           <w:lang w:val="en-US"/>
         </w:rPr>
-        <w:t>heroku database for global hiscores</w:t>
-      </w:r>
+        <w:t>heroku</w:t>
+      </w:r>
+      <w:proofErr w:type="spellEnd"/>
+      <w:r>
+        <w:rPr>
+          <w:highlight w:val="yellow"/>
+          <w:lang w:val="en-US"/>
+        </w:rPr>
+        <w:t xml:space="preserve"> database for global </w:t>
+      </w:r>
+      <w:proofErr w:type="spellStart"/>
+      <w:r>
+        <w:rPr>
+          <w:highlight w:val="yellow"/>
+          <w:lang w:val="en-US"/>
+        </w:rPr>
+        <w:t>hiscores</w:t>
+      </w:r>
+      <w:proofErr w:type="spellEnd"/>
     </w:p>
     <w:p>
       <w:pPr>
@@ -7029,7 +8014,21 @@
         <w:rPr>
           <w:lang w:val="en-US"/>
         </w:rPr>
-        <w:t>Refrain from creating monobehaviours with “new”</w:t>
+        <w:t xml:space="preserve">Refrain from creating </w:t>
+      </w:r>
+      <w:proofErr w:type="spellStart"/>
+      <w:r>
+        <w:rPr>
+          <w:lang w:val="en-US"/>
+        </w:rPr>
+        <w:t>monobehaviours</w:t>
+      </w:r>
+      <w:proofErr w:type="spellEnd"/>
+      <w:r>
+        <w:rPr>
+          <w:lang w:val="en-US"/>
+        </w:rPr>
+        <w:t xml:space="preserve"> with “new”</w:t>
       </w:r>
     </w:p>
     <w:p>
@@ -7245,11 +8244,19 @@
           <w:lang w:val="en-US"/>
         </w:rPr>
       </w:pPr>
-      <w:r>
-        <w:rPr>
-          <w:lang w:val="en-US"/>
-        </w:rPr>
-        <w:t>Gameover handler on player die</w:t>
+      <w:proofErr w:type="spellStart"/>
+      <w:r>
+        <w:rPr>
+          <w:lang w:val="en-US"/>
+        </w:rPr>
+        <w:t>Gameover</w:t>
+      </w:r>
+      <w:proofErr w:type="spellEnd"/>
+      <w:r>
+        <w:rPr>
+          <w:lang w:val="en-US"/>
+        </w:rPr>
+        <w:t xml:space="preserve"> handler on player die</w:t>
       </w:r>
     </w:p>
     <w:p>
@@ -7267,8 +8274,16 @@
         <w:rPr>
           <w:lang w:val="en-US"/>
         </w:rPr>
-        <w:t>Restart function on gameover</w:t>
-      </w:r>
+        <w:t xml:space="preserve">Restart function on </w:t>
+      </w:r>
+      <w:proofErr w:type="spellStart"/>
+      <w:r>
+        <w:rPr>
+          <w:lang w:val="en-US"/>
+        </w:rPr>
+        <w:t>gameover</w:t>
+      </w:r>
+      <w:proofErr w:type="spellEnd"/>
     </w:p>
     <w:p>
       <w:pPr>
@@ -7285,7 +8300,21 @@
         <w:rPr>
           <w:lang w:val="en-US"/>
         </w:rPr>
-        <w:t>Enemy spawner and wave timer handler</w:t>
+        <w:t xml:space="preserve">Enemy </w:t>
+      </w:r>
+      <w:proofErr w:type="spellStart"/>
+      <w:r>
+        <w:rPr>
+          <w:lang w:val="en-US"/>
+        </w:rPr>
+        <w:t>spawner</w:t>
+      </w:r>
+      <w:proofErr w:type="spellEnd"/>
+      <w:r>
+        <w:rPr>
+          <w:lang w:val="en-US"/>
+        </w:rPr>
+        <w:t xml:space="preserve"> and wave timer handler</w:t>
       </w:r>
     </w:p>
     <w:p>
@@ -7339,7 +8368,21 @@
         <w:rPr>
           <w:lang w:val="en-US"/>
         </w:rPr>
-        <w:t>2 Enemy bullet types (homing/nothoming)</w:t>
+        <w:t>2 Enemy bullet types (homing/</w:t>
+      </w:r>
+      <w:proofErr w:type="spellStart"/>
+      <w:r>
+        <w:rPr>
+          <w:lang w:val="en-US"/>
+        </w:rPr>
+        <w:t>nothoming</w:t>
+      </w:r>
+      <w:proofErr w:type="spellEnd"/>
+      <w:r>
+        <w:rPr>
+          <w:lang w:val="en-US"/>
+        </w:rPr>
+        <w:t>)</w:t>
       </w:r>
     </w:p>
     <w:p>
@@ -7407,11 +8450,19 @@
           <w:lang w:val="en-US"/>
         </w:rPr>
       </w:pPr>
-      <w:r>
-        <w:rPr>
-          <w:lang w:val="en-US"/>
-        </w:rPr>
-        <w:t>Exp point objects created on enemy die</w:t>
+      <w:proofErr w:type="spellStart"/>
+      <w:r>
+        <w:rPr>
+          <w:lang w:val="en-US"/>
+        </w:rPr>
+        <w:t>Exp</w:t>
+      </w:r>
+      <w:proofErr w:type="spellEnd"/>
+      <w:r>
+        <w:rPr>
+          <w:lang w:val="en-US"/>
+        </w:rPr>
+        <w:t xml:space="preserve"> point objects created on enemy die</w:t>
       </w:r>
     </w:p>
     <w:p>
@@ -7425,11 +8476,19 @@
           <w:lang w:val="en-US"/>
         </w:rPr>
       </w:pPr>
-      <w:r>
-        <w:rPr>
-          <w:lang w:val="en-US"/>
-        </w:rPr>
-        <w:t>Exp point hit detection on player</w:t>
+      <w:proofErr w:type="spellStart"/>
+      <w:r>
+        <w:rPr>
+          <w:lang w:val="en-US"/>
+        </w:rPr>
+        <w:t>Exp</w:t>
+      </w:r>
+      <w:proofErr w:type="spellEnd"/>
+      <w:r>
+        <w:rPr>
+          <w:lang w:val="en-US"/>
+        </w:rPr>
+        <w:t xml:space="preserve"> point hit detection on player</w:t>
       </w:r>
     </w:p>
     <w:p>
@@ -7447,7 +8506,21 @@
         <w:rPr>
           <w:lang w:val="en-US"/>
         </w:rPr>
-        <w:t>Player exp gain function</w:t>
+        <w:t xml:space="preserve">Player </w:t>
+      </w:r>
+      <w:proofErr w:type="spellStart"/>
+      <w:r>
+        <w:rPr>
+          <w:lang w:val="en-US"/>
+        </w:rPr>
+        <w:t>exp</w:t>
+      </w:r>
+      <w:proofErr w:type="spellEnd"/>
+      <w:r>
+        <w:rPr>
+          <w:lang w:val="en-US"/>
+        </w:rPr>
+        <w:t xml:space="preserve"> gain function</w:t>
       </w:r>
     </w:p>
     <w:p>
@@ -7465,8 +8538,16 @@
         <w:rPr>
           <w:lang w:val="en-US"/>
         </w:rPr>
-        <w:t>Parallax tile scroller</w:t>
-      </w:r>
+        <w:t xml:space="preserve">Parallax tile </w:t>
+      </w:r>
+      <w:proofErr w:type="spellStart"/>
+      <w:r>
+        <w:rPr>
+          <w:lang w:val="en-US"/>
+        </w:rPr>
+        <w:t>scroller</w:t>
+      </w:r>
+      <w:proofErr w:type="spellEnd"/>
     </w:p>
     <w:p>
       <w:pPr>
@@ -7483,8 +8564,16 @@
         <w:rPr>
           <w:lang w:val="en-US"/>
         </w:rPr>
-        <w:t>Sprite placeholders for player,enemy,playerProjectile,enemyProjectile,expPoint</w:t>
-      </w:r>
+        <w:t xml:space="preserve">Sprite placeholders for </w:t>
+      </w:r>
+      <w:proofErr w:type="spellStart"/>
+      <w:r>
+        <w:rPr>
+          <w:lang w:val="en-US"/>
+        </w:rPr>
+        <w:t>player,enemy,playerProjectile,enemyProjectile,expPoint</w:t>
+      </w:r>
+      <w:proofErr w:type="spellEnd"/>
     </w:p>
     <w:p>
       <w:pPr>
@@ -7497,11 +8586,33 @@
           <w:lang w:val="en-US"/>
         </w:rPr>
       </w:pPr>
-      <w:r>
-        <w:rPr>
-          <w:lang w:val="en-US"/>
-        </w:rPr>
-        <w:t>MainMenu with title textholder and start button</w:t>
+      <w:proofErr w:type="spellStart"/>
+      <w:r>
+        <w:rPr>
+          <w:lang w:val="en-US"/>
+        </w:rPr>
+        <w:t>MainMenu</w:t>
+      </w:r>
+      <w:proofErr w:type="spellEnd"/>
+      <w:r>
+        <w:rPr>
+          <w:lang w:val="en-US"/>
+        </w:rPr>
+        <w:t xml:space="preserve"> with title </w:t>
+      </w:r>
+      <w:proofErr w:type="spellStart"/>
+      <w:r>
+        <w:rPr>
+          <w:lang w:val="en-US"/>
+        </w:rPr>
+        <w:t>textholder</w:t>
+      </w:r>
+      <w:proofErr w:type="spellEnd"/>
+      <w:r>
+        <w:rPr>
+          <w:lang w:val="en-US"/>
+        </w:rPr>
+        <w:t xml:space="preserve"> and start button</w:t>
       </w:r>
     </w:p>
     <w:p>
@@ -7515,11 +8626,19 @@
           <w:lang w:val="en-US"/>
         </w:rPr>
       </w:pPr>
-      <w:r>
-        <w:rPr>
-          <w:lang w:val="en-US"/>
-        </w:rPr>
-        <w:t>GameOver screen with overlaid images and button to restart</w:t>
+      <w:proofErr w:type="spellStart"/>
+      <w:r>
+        <w:rPr>
+          <w:lang w:val="en-US"/>
+        </w:rPr>
+        <w:t>GameOver</w:t>
+      </w:r>
+      <w:proofErr w:type="spellEnd"/>
+      <w:r>
+        <w:rPr>
+          <w:lang w:val="en-US"/>
+        </w:rPr>
+        <w:t xml:space="preserve"> screen with overlaid images and button to restart</w:t>
       </w:r>
     </w:p>
     <w:p>
@@ -7555,7 +8674,35 @@
         <w:rPr>
           <w:lang w:val="en-US"/>
         </w:rPr>
-        <w:t>Player exp/expCap text indicator</w:t>
+        <w:t xml:space="preserve">Player </w:t>
+      </w:r>
+      <w:proofErr w:type="spellStart"/>
+      <w:r>
+        <w:rPr>
+          <w:lang w:val="en-US"/>
+        </w:rPr>
+        <w:t>exp</w:t>
+      </w:r>
+      <w:proofErr w:type="spellEnd"/>
+      <w:r>
+        <w:rPr>
+          <w:lang w:val="en-US"/>
+        </w:rPr>
+        <w:t>/</w:t>
+      </w:r>
+      <w:proofErr w:type="spellStart"/>
+      <w:r>
+        <w:rPr>
+          <w:lang w:val="en-US"/>
+        </w:rPr>
+        <w:t>expCap</w:t>
+      </w:r>
+      <w:proofErr w:type="spellEnd"/>
+      <w:r>
+        <w:rPr>
+          <w:lang w:val="en-US"/>
+        </w:rPr>
+        <w:t xml:space="preserve"> text indicator</w:t>
       </w:r>
     </w:p>
     <w:p>
@@ -7700,8 +8847,16 @@
         <w:rPr>
           <w:lang w:val="en-US"/>
         </w:rPr>
-        <w:t>Singleton gamecontroller</w:t>
-      </w:r>
+        <w:t xml:space="preserve">Singleton </w:t>
+      </w:r>
+      <w:proofErr w:type="spellStart"/>
+      <w:r>
+        <w:rPr>
+          <w:lang w:val="en-US"/>
+        </w:rPr>
+        <w:t>gamecontroller</w:t>
+      </w:r>
+      <w:proofErr w:type="spellEnd"/>
     </w:p>
     <w:p>
       <w:pPr>
@@ -7768,11 +8923,19 @@
           <w:lang w:val="en-US"/>
         </w:rPr>
       </w:pPr>
-      <w:r>
-        <w:rPr>
-          <w:lang w:val="en-US"/>
-        </w:rPr>
-        <w:t>Xp accumulates stat points that can be spent on power, speed or life generation</w:t>
+      <w:proofErr w:type="spellStart"/>
+      <w:r>
+        <w:rPr>
+          <w:lang w:val="en-US"/>
+        </w:rPr>
+        <w:t>Xp</w:t>
+      </w:r>
+      <w:proofErr w:type="spellEnd"/>
+      <w:r>
+        <w:rPr>
+          <w:lang w:val="en-US"/>
+        </w:rPr>
+        <w:t xml:space="preserve"> accumulates stat points that can be spent on power, speed or life generation</w:t>
       </w:r>
     </w:p>
     <w:p>
@@ -7863,8 +9026,16 @@
           <w:lang w:val="en-US"/>
         </w:rPr>
         <w:lastRenderedPageBreak/>
-        <w:t>New bullet pattern: spiderweb</w:t>
-      </w:r>
+        <w:t xml:space="preserve">New bullet pattern: </w:t>
+      </w:r>
+      <w:proofErr w:type="spellStart"/>
+      <w:r>
+        <w:rPr>
+          <w:lang w:val="en-US"/>
+        </w:rPr>
+        <w:t>spiderweb</w:t>
+      </w:r>
+      <w:proofErr w:type="spellEnd"/>
     </w:p>
     <w:p>
       <w:pPr>
@@ -7917,8 +9088,16 @@
         <w:rPr>
           <w:lang w:val="en-US"/>
         </w:rPr>
-        <w:t>Visible player hitbox</w:t>
-      </w:r>
+        <w:t xml:space="preserve">Visible player </w:t>
+      </w:r>
+      <w:proofErr w:type="spellStart"/>
+      <w:r>
+        <w:rPr>
+          <w:lang w:val="en-US"/>
+        </w:rPr>
+        <w:t>hitbox</w:t>
+      </w:r>
+      <w:proofErr w:type="spellEnd"/>
     </w:p>
     <w:p>
       <w:pPr>
@@ -7971,7 +9150,21 @@
         <w:rPr>
           <w:lang w:val="en-US"/>
         </w:rPr>
-        <w:t>Bullet animations (spiderweb)</w:t>
+        <w:t>Bullet animations (</w:t>
+      </w:r>
+      <w:proofErr w:type="spellStart"/>
+      <w:r>
+        <w:rPr>
+          <w:lang w:val="en-US"/>
+        </w:rPr>
+        <w:t>spiderweb</w:t>
+      </w:r>
+      <w:proofErr w:type="spellEnd"/>
+      <w:r>
+        <w:rPr>
+          <w:lang w:val="en-US"/>
+        </w:rPr>
+        <w:t>)</w:t>
       </w:r>
     </w:p>
     <w:p>
@@ -7989,8 +9182,16 @@
         <w:rPr>
           <w:lang w:val="en-US"/>
         </w:rPr>
-        <w:t>Singleton UICanvas</w:t>
-      </w:r>
+        <w:t xml:space="preserve">Singleton </w:t>
+      </w:r>
+      <w:proofErr w:type="spellStart"/>
+      <w:r>
+        <w:rPr>
+          <w:lang w:val="en-US"/>
+        </w:rPr>
+        <w:t>UICanvas</w:t>
+      </w:r>
+      <w:proofErr w:type="spellEnd"/>
     </w:p>
     <w:p>
       <w:pPr>
@@ -8038,7 +9239,21 @@
         <w:rPr>
           <w:lang w:val="en-US"/>
         </w:rPr>
-        <w:t>Rescaled exp point collider for easier collection</w:t>
+        <w:t xml:space="preserve">Rescaled </w:t>
+      </w:r>
+      <w:proofErr w:type="spellStart"/>
+      <w:r>
+        <w:rPr>
+          <w:lang w:val="en-US"/>
+        </w:rPr>
+        <w:t>exp</w:t>
+      </w:r>
+      <w:proofErr w:type="spellEnd"/>
+      <w:r>
+        <w:rPr>
+          <w:lang w:val="en-US"/>
+        </w:rPr>
+        <w:t xml:space="preserve"> point collider for easier collection</w:t>
       </w:r>
     </w:p>
     <w:p>
@@ -8169,7 +9384,21 @@
         <w:rPr>
           <w:lang w:val="en-US"/>
         </w:rPr>
-        <w:t>Programmer art for boss X pos indicator</w:t>
+        <w:t xml:space="preserve">Programmer art for boss X </w:t>
+      </w:r>
+      <w:proofErr w:type="spellStart"/>
+      <w:r>
+        <w:rPr>
+          <w:lang w:val="en-US"/>
+        </w:rPr>
+        <w:t>pos</w:t>
+      </w:r>
+      <w:proofErr w:type="spellEnd"/>
+      <w:r>
+        <w:rPr>
+          <w:lang w:val="en-US"/>
+        </w:rPr>
+        <w:t xml:space="preserve"> indicator</w:t>
       </w:r>
     </w:p>
     <w:p>
@@ -8384,8 +9613,30 @@
         <w:rPr>
           <w:lang w:val="en-US"/>
         </w:rPr>
-        <w:t>Waves now refer to an arraylist of spawnpositions</w:t>
-      </w:r>
+        <w:t xml:space="preserve">Waves now refer to an </w:t>
+      </w:r>
+      <w:proofErr w:type="spellStart"/>
+      <w:r>
+        <w:rPr>
+          <w:lang w:val="en-US"/>
+        </w:rPr>
+        <w:t>arraylist</w:t>
+      </w:r>
+      <w:proofErr w:type="spellEnd"/>
+      <w:r>
+        <w:rPr>
+          <w:lang w:val="en-US"/>
+        </w:rPr>
+        <w:t xml:space="preserve"> of </w:t>
+      </w:r>
+      <w:proofErr w:type="spellStart"/>
+      <w:r>
+        <w:rPr>
+          <w:lang w:val="en-US"/>
+        </w:rPr>
+        <w:t>spawnpositions</w:t>
+      </w:r>
+      <w:proofErr w:type="spellEnd"/>
     </w:p>
     <w:p>
       <w:pPr>
@@ -8402,7 +9653,21 @@
         <w:rPr>
           <w:lang w:val="en-US"/>
         </w:rPr>
-        <w:t>Added new movementpattern to center enemy horizontally</w:t>
+        <w:t xml:space="preserve">Added new </w:t>
+      </w:r>
+      <w:proofErr w:type="spellStart"/>
+      <w:r>
+        <w:rPr>
+          <w:lang w:val="en-US"/>
+        </w:rPr>
+        <w:t>movementpattern</w:t>
+      </w:r>
+      <w:proofErr w:type="spellEnd"/>
+      <w:r>
+        <w:rPr>
+          <w:lang w:val="en-US"/>
+        </w:rPr>
+        <w:t xml:space="preserve"> to center enemy horizontally</w:t>
       </w:r>
     </w:p>
     <w:p>
@@ -8456,7 +9721,21 @@
         <w:rPr>
           <w:lang w:val="en-US"/>
         </w:rPr>
-        <w:t>Fixed boss movementpattern and pattern referencing the same old one (create a new pattern from template if used more than once)</w:t>
+        <w:t xml:space="preserve">Fixed boss </w:t>
+      </w:r>
+      <w:proofErr w:type="spellStart"/>
+      <w:r>
+        <w:rPr>
+          <w:lang w:val="en-US"/>
+        </w:rPr>
+        <w:t>movementpattern</w:t>
+      </w:r>
+      <w:proofErr w:type="spellEnd"/>
+      <w:r>
+        <w:rPr>
+          <w:lang w:val="en-US"/>
+        </w:rPr>
+        <w:t xml:space="preserve"> and pattern referencing the same old one (create a new pattern from template if used more than once)</w:t>
       </w:r>
     </w:p>
     <w:p>
@@ -8492,7 +9771,21 @@
         <w:rPr>
           <w:lang w:val="en-US"/>
         </w:rPr>
-        <w:t>Added focus mode -&gt; hitbox becomes visible, player movement speed halves</w:t>
+        <w:t xml:space="preserve">Added focus mode -&gt; </w:t>
+      </w:r>
+      <w:proofErr w:type="spellStart"/>
+      <w:r>
+        <w:rPr>
+          <w:lang w:val="en-US"/>
+        </w:rPr>
+        <w:t>hitbox</w:t>
+      </w:r>
+      <w:proofErr w:type="spellEnd"/>
+      <w:r>
+        <w:rPr>
+          <w:lang w:val="en-US"/>
+        </w:rPr>
+        <w:t xml:space="preserve"> becomes visible, player movement speed halves</w:t>
       </w:r>
     </w:p>
     <w:p>
@@ -8546,8 +9839,30 @@
         <w:rPr>
           <w:lang w:val="en-US"/>
         </w:rPr>
-        <w:t>Fixed boss healthbar resetting when next healthbar</w:t>
-      </w:r>
+        <w:t xml:space="preserve">Fixed boss </w:t>
+      </w:r>
+      <w:proofErr w:type="spellStart"/>
+      <w:r>
+        <w:rPr>
+          <w:lang w:val="en-US"/>
+        </w:rPr>
+        <w:t>healthbar</w:t>
+      </w:r>
+      <w:proofErr w:type="spellEnd"/>
+      <w:r>
+        <w:rPr>
+          <w:lang w:val="en-US"/>
+        </w:rPr>
+        <w:t xml:space="preserve"> resetting when next </w:t>
+      </w:r>
+      <w:proofErr w:type="spellStart"/>
+      <w:r>
+        <w:rPr>
+          <w:lang w:val="en-US"/>
+        </w:rPr>
+        <w:t>healthbar</w:t>
+      </w:r>
+      <w:proofErr w:type="spellEnd"/>
     </w:p>
     <w:p>
       <w:pPr>
@@ -8578,11 +9893,19 @@
           <w:lang w:val="en-US"/>
         </w:rPr>
       </w:pPr>
-      <w:r>
-        <w:rPr>
-          <w:lang w:val="en-US"/>
-        </w:rPr>
-        <w:t>Toplayer alpha fading out/in</w:t>
+      <w:proofErr w:type="spellStart"/>
+      <w:r>
+        <w:rPr>
+          <w:lang w:val="en-US"/>
+        </w:rPr>
+        <w:t>Toplayer</w:t>
+      </w:r>
+      <w:proofErr w:type="spellEnd"/>
+      <w:r>
+        <w:rPr>
+          <w:lang w:val="en-US"/>
+        </w:rPr>
+        <w:t xml:space="preserve"> alpha fading out/in</w:t>
       </w:r>
     </w:p>
     <w:p>
@@ -8717,8 +10040,16 @@
         <w:rPr>
           <w:lang w:val="en-US"/>
         </w:rPr>
-        <w:t>Phase turned into monobehaviour</w:t>
-      </w:r>
+        <w:t xml:space="preserve">Phase turned into </w:t>
+      </w:r>
+      <w:proofErr w:type="spellStart"/>
+      <w:r>
+        <w:rPr>
+          <w:lang w:val="en-US"/>
+        </w:rPr>
+        <w:t>monobehaviour</w:t>
+      </w:r>
+      <w:proofErr w:type="spellEnd"/>
     </w:p>
     <w:p>
       <w:pPr>
@@ -8735,7 +10066,21 @@
         <w:rPr>
           <w:lang w:val="en-US"/>
         </w:rPr>
-        <w:t>Tweaked giantweb pattern so that each layer has less bullets</w:t>
+        <w:t xml:space="preserve">Tweaked </w:t>
+      </w:r>
+      <w:proofErr w:type="spellStart"/>
+      <w:r>
+        <w:rPr>
+          <w:lang w:val="en-US"/>
+        </w:rPr>
+        <w:t>giantweb</w:t>
+      </w:r>
+      <w:proofErr w:type="spellEnd"/>
+      <w:r>
+        <w:rPr>
+          <w:lang w:val="en-US"/>
+        </w:rPr>
+        <w:t xml:space="preserve"> pattern so that each layer has less bullets</w:t>
       </w:r>
     </w:p>
     <w:p>
@@ -8843,7 +10188,21 @@
         <w:rPr>
           <w:lang w:val="en-US"/>
         </w:rPr>
-        <w:t>Phasing loop condition recognition hotfixed with force break while</w:t>
+        <w:t xml:space="preserve">Phasing loop condition recognition </w:t>
+      </w:r>
+      <w:proofErr w:type="spellStart"/>
+      <w:r>
+        <w:rPr>
+          <w:lang w:val="en-US"/>
+        </w:rPr>
+        <w:t>hotfixed</w:t>
+      </w:r>
+      <w:proofErr w:type="spellEnd"/>
+      <w:r>
+        <w:rPr>
+          <w:lang w:val="en-US"/>
+        </w:rPr>
+        <w:t xml:space="preserve"> with force break while</w:t>
       </w:r>
     </w:p>
     <w:p>
@@ -8969,8 +10328,16 @@
         <w:rPr>
           <w:lang w:val="en-US"/>
         </w:rPr>
-        <w:t>+ Lightsource</w:t>
-      </w:r>
+        <w:t xml:space="preserve">+ </w:t>
+      </w:r>
+      <w:proofErr w:type="spellStart"/>
+      <w:r>
+        <w:rPr>
+          <w:lang w:val="en-US"/>
+        </w:rPr>
+        <w:t>Lightsource</w:t>
+      </w:r>
+      <w:proofErr w:type="spellEnd"/>
     </w:p>
     <w:p>
       <w:pPr>
@@ -9049,8 +10416,16 @@
         <w:rPr>
           <w:lang w:val="en-US"/>
         </w:rPr>
-        <w:t>Removed unnecessary multiplier from enemy movement speed calc</w:t>
-      </w:r>
+        <w:t xml:space="preserve">Removed unnecessary multiplier from enemy movement speed </w:t>
+      </w:r>
+      <w:proofErr w:type="spellStart"/>
+      <w:r>
+        <w:rPr>
+          <w:lang w:val="en-US"/>
+        </w:rPr>
+        <w:t>calc</w:t>
+      </w:r>
+      <w:proofErr w:type="spellEnd"/>
     </w:p>
     <w:p>
       <w:pPr>
@@ -9289,7 +10664,21 @@
         <w:rPr>
           <w:lang w:val="en-US"/>
         </w:rPr>
-        <w:t>New movement pattern: Swing (rotates around centerpoint)</w:t>
+        <w:t xml:space="preserve">New movement pattern: Swing (rotates around </w:t>
+      </w:r>
+      <w:proofErr w:type="spellStart"/>
+      <w:r>
+        <w:rPr>
+          <w:lang w:val="en-US"/>
+        </w:rPr>
+        <w:t>centerpoint</w:t>
+      </w:r>
+      <w:proofErr w:type="spellEnd"/>
+      <w:r>
+        <w:rPr>
+          <w:lang w:val="en-US"/>
+        </w:rPr>
+        <w:t>)</w:t>
       </w:r>
     </w:p>
     <w:p>
@@ -9380,7 +10769,21 @@
         <w:rPr>
           <w:lang w:val="en-US"/>
         </w:rPr>
-        <w:t>Started concepting a new boss</w:t>
+        <w:t xml:space="preserve">Started </w:t>
+      </w:r>
+      <w:proofErr w:type="spellStart"/>
+      <w:r>
+        <w:rPr>
+          <w:lang w:val="en-US"/>
+        </w:rPr>
+        <w:t>concepting</w:t>
+      </w:r>
+      <w:proofErr w:type="spellEnd"/>
+      <w:r>
+        <w:rPr>
+          <w:lang w:val="en-US"/>
+        </w:rPr>
+        <w:t xml:space="preserve"> a new boss</w:t>
       </w:r>
     </w:p>
     <w:p>
@@ -9477,12 +10880,28 @@
           <w:lang w:val="en-US"/>
         </w:rPr>
       </w:pPr>
-      <w:r>
-        <w:rPr>
-          <w:lang w:val="en-US"/>
-        </w:rPr>
-        <w:t>Statpoints are powered up when meter threshold reahed</w:t>
-      </w:r>
+      <w:proofErr w:type="spellStart"/>
+      <w:r>
+        <w:rPr>
+          <w:lang w:val="en-US"/>
+        </w:rPr>
+        <w:t>Statpoints</w:t>
+      </w:r>
+      <w:proofErr w:type="spellEnd"/>
+      <w:r>
+        <w:rPr>
+          <w:lang w:val="en-US"/>
+        </w:rPr>
+        <w:t xml:space="preserve"> are powered up when meter threshold </w:t>
+      </w:r>
+      <w:proofErr w:type="spellStart"/>
+      <w:r>
+        <w:rPr>
+          <w:lang w:val="en-US"/>
+        </w:rPr>
+        <w:t>reahed</w:t>
+      </w:r>
+      <w:proofErr w:type="spellEnd"/>
     </w:p>
     <w:p>
       <w:pPr>
@@ -9535,7 +10954,21 @@
         <w:rPr>
           <w:lang w:val="en-US"/>
         </w:rPr>
-        <w:t>Fixed boss namepanel not resetting when restart</w:t>
+        <w:t xml:space="preserve">Fixed boss </w:t>
+      </w:r>
+      <w:proofErr w:type="spellStart"/>
+      <w:r>
+        <w:rPr>
+          <w:lang w:val="en-US"/>
+        </w:rPr>
+        <w:t>namepanel</w:t>
+      </w:r>
+      <w:proofErr w:type="spellEnd"/>
+      <w:r>
+        <w:rPr>
+          <w:lang w:val="en-US"/>
+        </w:rPr>
+        <w:t xml:space="preserve"> not resetting when restart</w:t>
       </w:r>
     </w:p>
     <w:p>
@@ -9589,8 +11022,30 @@
         <w:rPr>
           <w:lang w:val="en-US"/>
         </w:rPr>
-        <w:t>Character spawns weapons when powerup, loses them when powerdown</w:t>
-      </w:r>
+        <w:t xml:space="preserve">Character spawns weapons when </w:t>
+      </w:r>
+      <w:proofErr w:type="spellStart"/>
+      <w:r>
+        <w:rPr>
+          <w:lang w:val="en-US"/>
+        </w:rPr>
+        <w:t>powerup</w:t>
+      </w:r>
+      <w:proofErr w:type="spellEnd"/>
+      <w:r>
+        <w:rPr>
+          <w:lang w:val="en-US"/>
+        </w:rPr>
+        <w:t xml:space="preserve">, loses them when </w:t>
+      </w:r>
+      <w:proofErr w:type="spellStart"/>
+      <w:r>
+        <w:rPr>
+          <w:lang w:val="en-US"/>
+        </w:rPr>
+        <w:t>powerdown</w:t>
+      </w:r>
+      <w:proofErr w:type="spellEnd"/>
     </w:p>
     <w:p>
       <w:pPr>
@@ -10102,7 +11557,21 @@
           <w:lang w:val="en-US"/>
         </w:rPr>
         <w:lastRenderedPageBreak/>
-        <w:t>Parallax can be handled from stagehandler routine</w:t>
+        <w:t xml:space="preserve">Parallax can be handled from </w:t>
+      </w:r>
+      <w:proofErr w:type="spellStart"/>
+      <w:r>
+        <w:rPr>
+          <w:lang w:val="en-US"/>
+        </w:rPr>
+        <w:t>stagehandler</w:t>
+      </w:r>
+      <w:proofErr w:type="spellEnd"/>
+      <w:r>
+        <w:rPr>
+          <w:lang w:val="en-US"/>
+        </w:rPr>
+        <w:t xml:space="preserve"> routine</w:t>
       </w:r>
     </w:p>
     <w:p>
@@ -10192,7 +11661,21 @@
         <w:rPr>
           <w:lang w:val="en-US"/>
         </w:rPr>
-        <w:t>Stripped down coroutines that broke the initialization</w:t>
+        <w:t xml:space="preserve">Stripped down </w:t>
+      </w:r>
+      <w:proofErr w:type="spellStart"/>
+      <w:r>
+        <w:rPr>
+          <w:lang w:val="en-US"/>
+        </w:rPr>
+        <w:t>coroutines</w:t>
+      </w:r>
+      <w:proofErr w:type="spellEnd"/>
+      <w:r>
+        <w:rPr>
+          <w:lang w:val="en-US"/>
+        </w:rPr>
+        <w:t xml:space="preserve"> that broke the initialization</w:t>
       </w:r>
     </w:p>
     <w:p>
@@ -10206,11 +11689,19 @@
           <w:lang w:val="en-US"/>
         </w:rPr>
       </w:pPr>
-      <w:r>
-        <w:rPr>
-          <w:lang w:val="en-US"/>
-        </w:rPr>
-        <w:t>WaitUntils are not affected by timescale changes</w:t>
+      <w:proofErr w:type="spellStart"/>
+      <w:r>
+        <w:rPr>
+          <w:lang w:val="en-US"/>
+        </w:rPr>
+        <w:t>WaitUntils</w:t>
+      </w:r>
+      <w:proofErr w:type="spellEnd"/>
+      <w:r>
+        <w:rPr>
+          <w:lang w:val="en-US"/>
+        </w:rPr>
+        <w:t xml:space="preserve"> are not affected by timescale changes</w:t>
       </w:r>
     </w:p>
     <w:p>
@@ -10282,7 +11773,21 @@
         <w:rPr>
           <w:lang w:val="en-US"/>
         </w:rPr>
-        <w:t>Added score gain for corepoints with multiplier</w:t>
+        <w:t xml:space="preserve">Added score gain for </w:t>
+      </w:r>
+      <w:proofErr w:type="spellStart"/>
+      <w:r>
+        <w:rPr>
+          <w:lang w:val="en-US"/>
+        </w:rPr>
+        <w:t>corepoints</w:t>
+      </w:r>
+      <w:proofErr w:type="spellEnd"/>
+      <w:r>
+        <w:rPr>
+          <w:lang w:val="en-US"/>
+        </w:rPr>
+        <w:t xml:space="preserve"> with multiplier</w:t>
       </w:r>
     </w:p>
     <w:p>
@@ -10300,8 +11805,16 @@
         <w:rPr>
           <w:lang w:val="en-US"/>
         </w:rPr>
-        <w:t>Visual indication for score and hiscore</w:t>
-      </w:r>
+        <w:t xml:space="preserve">Visual indication for score and </w:t>
+      </w:r>
+      <w:proofErr w:type="spellStart"/>
+      <w:r>
+        <w:rPr>
+          <w:lang w:val="en-US"/>
+        </w:rPr>
+        <w:t>hiscore</w:t>
+      </w:r>
+      <w:proofErr w:type="spellEnd"/>
     </w:p>
     <w:p>
       <w:pPr>
@@ -10393,7 +11906,21 @@
         <w:rPr>
           <w:lang w:val="en-US"/>
         </w:rPr>
-        <w:t>Decoupled a lot of components from GameControl and UI</w:t>
+        <w:t xml:space="preserve">Decoupled a lot of components from </w:t>
+      </w:r>
+      <w:proofErr w:type="spellStart"/>
+      <w:r>
+        <w:rPr>
+          <w:lang w:val="en-US"/>
+        </w:rPr>
+        <w:t>GameControl</w:t>
+      </w:r>
+      <w:proofErr w:type="spellEnd"/>
+      <w:r>
+        <w:rPr>
+          <w:lang w:val="en-US"/>
+        </w:rPr>
+        <w:t xml:space="preserve"> and UI</w:t>
       </w:r>
     </w:p>
     <w:p>
@@ -10429,7 +11956,21 @@
         <w:rPr>
           <w:lang w:val="en-US"/>
         </w:rPr>
-        <w:t xml:space="preserve">Inherited boss phase routines from Phaser so it doesn’t get crowded </w:t>
+        <w:t xml:space="preserve">Inherited boss phase routines from </w:t>
+      </w:r>
+      <w:proofErr w:type="spellStart"/>
+      <w:r>
+        <w:rPr>
+          <w:lang w:val="en-US"/>
+        </w:rPr>
+        <w:t>Phaser</w:t>
+      </w:r>
+      <w:proofErr w:type="spellEnd"/>
+      <w:r>
+        <w:rPr>
+          <w:lang w:val="en-US"/>
+        </w:rPr>
+        <w:t xml:space="preserve"> so it doesn’t get crowded </w:t>
       </w:r>
     </w:p>
     <w:p>
@@ -10443,6 +11984,7 @@
           <w:lang w:val="en-US"/>
         </w:rPr>
       </w:pPr>
+      <w:proofErr w:type="spellStart"/>
       <w:r>
         <w:rPr>
           <w:lang w:val="en-US"/>
@@ -10459,7 +12001,14 @@
         <w:rPr>
           <w:lang w:val="en-US"/>
         </w:rPr>
-        <w:t>d stage canvas</w:t>
+        <w:t>d</w:t>
+      </w:r>
+      <w:proofErr w:type="spellEnd"/>
+      <w:r>
+        <w:rPr>
+          <w:lang w:val="en-US"/>
+        </w:rPr>
+        <w:t xml:space="preserve"> stage canvas</w:t>
       </w:r>
     </w:p>
     <w:p>
@@ -10489,8 +12038,30 @@
         <w:rPr>
           <w:lang w:val="en-US"/>
         </w:rPr>
-        <w:t xml:space="preserve"> all normal textassets to TMPro</w:t>
-      </w:r>
+        <w:t xml:space="preserve"> all normal </w:t>
+      </w:r>
+      <w:proofErr w:type="spellStart"/>
+      <w:r>
+        <w:rPr>
+          <w:lang w:val="en-US"/>
+        </w:rPr>
+        <w:t>textassets</w:t>
+      </w:r>
+      <w:proofErr w:type="spellEnd"/>
+      <w:r>
+        <w:rPr>
+          <w:lang w:val="en-US"/>
+        </w:rPr>
+        <w:t xml:space="preserve"> to </w:t>
+      </w:r>
+      <w:proofErr w:type="spellStart"/>
+      <w:r>
+        <w:rPr>
+          <w:lang w:val="en-US"/>
+        </w:rPr>
+        <w:t>TMPro</w:t>
+      </w:r>
+      <w:proofErr w:type="spellEnd"/>
     </w:p>
     <w:p>
       <w:pPr>
@@ -10507,7 +12078,35 @@
         <w:rPr>
           <w:lang w:val="en-US"/>
         </w:rPr>
-        <w:t>Added toggleable invulnerability indicator to boss hp bar</w:t>
+        <w:t xml:space="preserve">Added </w:t>
+      </w:r>
+      <w:proofErr w:type="spellStart"/>
+      <w:r>
+        <w:rPr>
+          <w:lang w:val="en-US"/>
+        </w:rPr>
+        <w:t>toggleable</w:t>
+      </w:r>
+      <w:proofErr w:type="spellEnd"/>
+      <w:r>
+        <w:rPr>
+          <w:lang w:val="en-US"/>
+        </w:rPr>
+        <w:t xml:space="preserve"> invulnerability indicator to boss </w:t>
+      </w:r>
+      <w:proofErr w:type="spellStart"/>
+      <w:r>
+        <w:rPr>
+          <w:lang w:val="en-US"/>
+        </w:rPr>
+        <w:t>hp</w:t>
+      </w:r>
+      <w:proofErr w:type="spellEnd"/>
+      <w:r>
+        <w:rPr>
+          <w:lang w:val="en-US"/>
+        </w:rPr>
+        <w:t xml:space="preserve"> bar</w:t>
       </w:r>
     </w:p>
     <w:p>
@@ -10525,8 +12124,44 @@
         <w:rPr>
           <w:lang w:val="en-US"/>
         </w:rPr>
-        <w:t>Moved boss init from enemylib to stage init</w:t>
-      </w:r>
+        <w:t xml:space="preserve">Moved boss </w:t>
+      </w:r>
+      <w:proofErr w:type="spellStart"/>
+      <w:r>
+        <w:rPr>
+          <w:lang w:val="en-US"/>
+        </w:rPr>
+        <w:t>init</w:t>
+      </w:r>
+      <w:proofErr w:type="spellEnd"/>
+      <w:r>
+        <w:rPr>
+          <w:lang w:val="en-US"/>
+        </w:rPr>
+        <w:t xml:space="preserve"> from </w:t>
+      </w:r>
+      <w:proofErr w:type="spellStart"/>
+      <w:r>
+        <w:rPr>
+          <w:lang w:val="en-US"/>
+        </w:rPr>
+        <w:t>enemylib</w:t>
+      </w:r>
+      <w:proofErr w:type="spellEnd"/>
+      <w:r>
+        <w:rPr>
+          <w:lang w:val="en-US"/>
+        </w:rPr>
+        <w:t xml:space="preserve"> to stage </w:t>
+      </w:r>
+      <w:proofErr w:type="spellStart"/>
+      <w:r>
+        <w:rPr>
+          <w:lang w:val="en-US"/>
+        </w:rPr>
+        <w:t>init</w:t>
+      </w:r>
+      <w:proofErr w:type="spellEnd"/>
     </w:p>
     <w:p>
       <w:pPr>
@@ -10543,7 +12178,35 @@
         <w:rPr>
           <w:lang w:val="en-US"/>
         </w:rPr>
-        <w:t>Added a difficulty modifier to stage init that affects enemy shootspeed and bullet cou</w:t>
+        <w:t xml:space="preserve">Added a difficulty modifier to stage </w:t>
+      </w:r>
+      <w:proofErr w:type="spellStart"/>
+      <w:r>
+        <w:rPr>
+          <w:lang w:val="en-US"/>
+        </w:rPr>
+        <w:t>init</w:t>
+      </w:r>
+      <w:proofErr w:type="spellEnd"/>
+      <w:r>
+        <w:rPr>
+          <w:lang w:val="en-US"/>
+        </w:rPr>
+        <w:t xml:space="preserve"> that affects enemy </w:t>
+      </w:r>
+      <w:proofErr w:type="spellStart"/>
+      <w:r>
+        <w:rPr>
+          <w:lang w:val="en-US"/>
+        </w:rPr>
+        <w:t>shootspeed</w:t>
+      </w:r>
+      <w:proofErr w:type="spellEnd"/>
+      <w:r>
+        <w:rPr>
+          <w:lang w:val="en-US"/>
+        </w:rPr>
+        <w:t xml:space="preserve"> and bullet cou</w:t>
       </w:r>
       <w:r>
         <w:rPr>
@@ -10597,7 +12260,35 @@
         <w:rPr>
           <w:lang w:val="en-US"/>
         </w:rPr>
-        <w:t>Fixed character movement speed, wasn’t using deltatime so it was different between dev and build</w:t>
+        <w:t xml:space="preserve">Fixed character movement speed, wasn’t using </w:t>
+      </w:r>
+      <w:proofErr w:type="spellStart"/>
+      <w:r>
+        <w:rPr>
+          <w:lang w:val="en-US"/>
+        </w:rPr>
+        <w:t>deltatime</w:t>
+      </w:r>
+      <w:proofErr w:type="spellEnd"/>
+      <w:r>
+        <w:rPr>
+          <w:lang w:val="en-US"/>
+        </w:rPr>
+        <w:t xml:space="preserve"> so it was different between </w:t>
+      </w:r>
+      <w:proofErr w:type="spellStart"/>
+      <w:r>
+        <w:rPr>
+          <w:lang w:val="en-US"/>
+        </w:rPr>
+        <w:t>dev</w:t>
+      </w:r>
+      <w:proofErr w:type="spellEnd"/>
+      <w:r>
+        <w:rPr>
+          <w:lang w:val="en-US"/>
+        </w:rPr>
+        <w:t xml:space="preserve"> and build</w:t>
       </w:r>
     </w:p>
     <w:p>
@@ -10615,7 +12306,21 @@
         <w:rPr>
           <w:lang w:val="en-US"/>
         </w:rPr>
-        <w:t>Fixed midboss timer</w:t>
+        <w:t xml:space="preserve">Fixed </w:t>
+      </w:r>
+      <w:proofErr w:type="spellStart"/>
+      <w:r>
+        <w:rPr>
+          <w:lang w:val="en-US"/>
+        </w:rPr>
+        <w:t>midboss</w:t>
+      </w:r>
+      <w:proofErr w:type="spellEnd"/>
+      <w:r>
+        <w:rPr>
+          <w:lang w:val="en-US"/>
+        </w:rPr>
+        <w:t xml:space="preserve"> timer</w:t>
       </w:r>
     </w:p>
     <w:p>
@@ -10700,11 +12405,19 @@
         </w:rPr>
         <w:t xml:space="preserve"> </w:t>
       </w:r>
-      <w:r>
-        <w:rPr>
-          <w:lang w:val="en-US"/>
-        </w:rPr>
-        <w:t xml:space="preserve">stagehandling </w:t>
+      <w:proofErr w:type="spellStart"/>
+      <w:r>
+        <w:rPr>
+          <w:lang w:val="en-US"/>
+        </w:rPr>
+        <w:t>stagehandling</w:t>
+      </w:r>
+      <w:proofErr w:type="spellEnd"/>
+      <w:r>
+        <w:rPr>
+          <w:lang w:val="en-US"/>
+        </w:rPr>
+        <w:t xml:space="preserve"> </w:t>
       </w:r>
       <w:r>
         <w:rPr>
@@ -10776,7 +12489,21 @@
         <w:rPr>
           <w:lang w:val="en-US"/>
         </w:rPr>
-        <w:t>Made options menu with Autoscroll toggle, BGM and SFX volume control</w:t>
+        <w:t xml:space="preserve">Made options menu with </w:t>
+      </w:r>
+      <w:proofErr w:type="spellStart"/>
+      <w:r>
+        <w:rPr>
+          <w:lang w:val="en-US"/>
+        </w:rPr>
+        <w:t>Autoscroll</w:t>
+      </w:r>
+      <w:proofErr w:type="spellEnd"/>
+      <w:r>
+        <w:rPr>
+          <w:lang w:val="en-US"/>
+        </w:rPr>
+        <w:t xml:space="preserve"> toggle, BGM and SFX volume control</w:t>
       </w:r>
     </w:p>
     <w:p>
@@ -10794,7 +12521,21 @@
         <w:rPr>
           <w:lang w:val="en-US"/>
         </w:rPr>
-        <w:t>Added gameover menu</w:t>
+        <w:t xml:space="preserve">Added </w:t>
+      </w:r>
+      <w:proofErr w:type="spellStart"/>
+      <w:r>
+        <w:rPr>
+          <w:lang w:val="en-US"/>
+        </w:rPr>
+        <w:t>gameover</w:t>
+      </w:r>
+      <w:proofErr w:type="spellEnd"/>
+      <w:r>
+        <w:rPr>
+          <w:lang w:val="en-US"/>
+        </w:rPr>
+        <w:t xml:space="preserve"> menu</w:t>
       </w:r>
     </w:p>
     <w:p>
@@ -10844,11 +12585,19 @@
           <w:lang w:val="en-US"/>
         </w:rPr>
       </w:pPr>
-      <w:r>
-        <w:rPr>
-          <w:lang w:val="en-US"/>
-        </w:rPr>
-        <w:t>Hiscore JSON save/load</w:t>
+      <w:proofErr w:type="spellStart"/>
+      <w:r>
+        <w:rPr>
+          <w:lang w:val="en-US"/>
+        </w:rPr>
+        <w:t>Hiscore</w:t>
+      </w:r>
+      <w:proofErr w:type="spellEnd"/>
+      <w:r>
+        <w:rPr>
+          <w:lang w:val="en-US"/>
+        </w:rPr>
+        <w:t xml:space="preserve"> JSON save/load</w:t>
       </w:r>
     </w:p>
     <w:p>
@@ -10884,7 +12633,63 @@
         <w:rPr>
           <w:lang w:val="en-US"/>
         </w:rPr>
-        <w:t>Spiral pattern spawned too slowly on build because Unity was limiting the framerate. Added unlimiter and disabled vsync in Game.Start();</w:t>
+        <w:t xml:space="preserve">Spiral pattern spawned too slowly on build because Unity was limiting the </w:t>
+      </w:r>
+      <w:proofErr w:type="spellStart"/>
+      <w:r>
+        <w:rPr>
+          <w:lang w:val="en-US"/>
+        </w:rPr>
+        <w:t>framerate</w:t>
+      </w:r>
+      <w:proofErr w:type="spellEnd"/>
+      <w:r>
+        <w:rPr>
+          <w:lang w:val="en-US"/>
+        </w:rPr>
+        <w:t xml:space="preserve">. Added </w:t>
+      </w:r>
+      <w:proofErr w:type="spellStart"/>
+      <w:r>
+        <w:rPr>
+          <w:lang w:val="en-US"/>
+        </w:rPr>
+        <w:t>unlimiter</w:t>
+      </w:r>
+      <w:proofErr w:type="spellEnd"/>
+      <w:r>
+        <w:rPr>
+          <w:lang w:val="en-US"/>
+        </w:rPr>
+        <w:t xml:space="preserve"> and disabled </w:t>
+      </w:r>
+      <w:proofErr w:type="spellStart"/>
+      <w:r>
+        <w:rPr>
+          <w:lang w:val="en-US"/>
+        </w:rPr>
+        <w:t>vsync</w:t>
+      </w:r>
+      <w:proofErr w:type="spellEnd"/>
+      <w:r>
+        <w:rPr>
+          <w:lang w:val="en-US"/>
+        </w:rPr>
+        <w:t xml:space="preserve"> in </w:t>
+      </w:r>
+      <w:proofErr w:type="spellStart"/>
+      <w:r>
+        <w:rPr>
+          <w:lang w:val="en-US"/>
+        </w:rPr>
+        <w:t>Game.Start</w:t>
+      </w:r>
+      <w:proofErr w:type="spellEnd"/>
+      <w:r>
+        <w:rPr>
+          <w:lang w:val="en-US"/>
+        </w:rPr>
+        <w:t>();</w:t>
       </w:r>
     </w:p>
     <w:p>
@@ -10902,8 +12707,30 @@
         <w:rPr>
           <w:lang w:val="en-US"/>
         </w:rPr>
-        <w:t>Disabled scoresave for now, crashes build because of the path path</w:t>
-      </w:r>
+        <w:t xml:space="preserve">Disabled </w:t>
+      </w:r>
+      <w:proofErr w:type="spellStart"/>
+      <w:r>
+        <w:rPr>
+          <w:lang w:val="en-US"/>
+        </w:rPr>
+        <w:t>scoresave</w:t>
+      </w:r>
+      <w:proofErr w:type="spellEnd"/>
+      <w:r>
+        <w:rPr>
+          <w:lang w:val="en-US"/>
+        </w:rPr>
+        <w:t xml:space="preserve"> for now, crashes build because of the path </w:t>
+      </w:r>
+      <w:proofErr w:type="spellStart"/>
+      <w:r>
+        <w:rPr>
+          <w:lang w:val="en-US"/>
+        </w:rPr>
+        <w:t>path</w:t>
+      </w:r>
+      <w:proofErr w:type="spellEnd"/>
     </w:p>
     <w:p>
       <w:pPr>
@@ -10938,7 +12765,21 @@
         <w:rPr>
           <w:lang w:val="en-US"/>
         </w:rPr>
-        <w:t>Added a SaveLoadHandler.cs to handle i/o</w:t>
+        <w:t xml:space="preserve">Added a </w:t>
+      </w:r>
+      <w:proofErr w:type="spellStart"/>
+      <w:r>
+        <w:rPr>
+          <w:lang w:val="en-US"/>
+        </w:rPr>
+        <w:t>SaveLoadHandler.cs</w:t>
+      </w:r>
+      <w:proofErr w:type="spellEnd"/>
+      <w:r>
+        <w:rPr>
+          <w:lang w:val="en-US"/>
+        </w:rPr>
+        <w:t xml:space="preserve"> to handle i/o</w:t>
       </w:r>
     </w:p>
     <w:p>
@@ -11031,11 +12872,33 @@
           <w:lang w:val="en-US"/>
         </w:rPr>
       </w:pPr>
-      <w:r>
-        <w:rPr>
-          <w:lang w:val="en-US"/>
-        </w:rPr>
-        <w:t>Stagetimer didn’t reset correctly before, that’s why enemyspawner kept bugging out</w:t>
+      <w:proofErr w:type="spellStart"/>
+      <w:r>
+        <w:rPr>
+          <w:lang w:val="en-US"/>
+        </w:rPr>
+        <w:t>Stagetimer</w:t>
+      </w:r>
+      <w:proofErr w:type="spellEnd"/>
+      <w:r>
+        <w:rPr>
+          <w:lang w:val="en-US"/>
+        </w:rPr>
+        <w:t xml:space="preserve"> didn’t reset correctly before, that’s why </w:t>
+      </w:r>
+      <w:proofErr w:type="spellStart"/>
+      <w:r>
+        <w:rPr>
+          <w:lang w:val="en-US"/>
+        </w:rPr>
+        <w:t>enemyspawner</w:t>
+      </w:r>
+      <w:proofErr w:type="spellEnd"/>
+      <w:r>
+        <w:rPr>
+          <w:lang w:val="en-US"/>
+        </w:rPr>
+        <w:t xml:space="preserve"> kept bugging out</w:t>
       </w:r>
     </w:p>
     <w:p>
@@ -11053,7 +12916,21 @@
         <w:rPr>
           <w:lang w:val="en-US"/>
         </w:rPr>
-        <w:t>Optimized dialog ui handling</w:t>
+        <w:t xml:space="preserve">Optimized dialog </w:t>
+      </w:r>
+      <w:proofErr w:type="spellStart"/>
+      <w:r>
+        <w:rPr>
+          <w:lang w:val="en-US"/>
+        </w:rPr>
+        <w:t>ui</w:t>
+      </w:r>
+      <w:proofErr w:type="spellEnd"/>
+      <w:r>
+        <w:rPr>
+          <w:lang w:val="en-US"/>
+        </w:rPr>
+        <w:t xml:space="preserve"> handling</w:t>
       </w:r>
       <w:r>
         <w:rPr>
@@ -11077,7 +12954,21 @@
         <w:rPr>
           <w:lang w:val="en-US"/>
         </w:rPr>
-        <w:t>Restored GiantWeb-pattern for Boss2</w:t>
+        <w:t xml:space="preserve">Restored </w:t>
+      </w:r>
+      <w:proofErr w:type="spellStart"/>
+      <w:r>
+        <w:rPr>
+          <w:lang w:val="en-US"/>
+        </w:rPr>
+        <w:t>GiantWeb</w:t>
+      </w:r>
+      <w:proofErr w:type="spellEnd"/>
+      <w:r>
+        <w:rPr>
+          <w:lang w:val="en-US"/>
+        </w:rPr>
+        <w:t>-pattern for Boss2</w:t>
       </w:r>
     </w:p>
     <w:p>
@@ -11095,7 +12986,21 @@
         <w:rPr>
           <w:lang w:val="en-US"/>
         </w:rPr>
-        <w:t>Restored SmallWeb-pattern for Boss2</w:t>
+        <w:t xml:space="preserve">Restored </w:t>
+      </w:r>
+      <w:proofErr w:type="spellStart"/>
+      <w:r>
+        <w:rPr>
+          <w:lang w:val="en-US"/>
+        </w:rPr>
+        <w:t>SmallWeb</w:t>
+      </w:r>
+      <w:proofErr w:type="spellEnd"/>
+      <w:r>
+        <w:rPr>
+          <w:lang w:val="en-US"/>
+        </w:rPr>
+        <w:t>-pattern for Boss2</w:t>
       </w:r>
     </w:p>
     <w:p>
@@ -11177,12 +13082,20 @@
           <w:lang w:val="en-US"/>
         </w:rPr>
       </w:pPr>
+      <w:proofErr w:type="spellStart"/>
       <w:r>
         <w:rPr>
           <w:lang w:val="en-US"/>
         </w:rPr>
         <w:lastRenderedPageBreak/>
-        <w:t>StageComplete checks for pickup points before handling end</w:t>
+        <w:t>StageComplete</w:t>
+      </w:r>
+      <w:proofErr w:type="spellEnd"/>
+      <w:r>
+        <w:rPr>
+          <w:lang w:val="en-US"/>
+        </w:rPr>
+        <w:t xml:space="preserve"> checks for pickup points before handling end</w:t>
       </w:r>
     </w:p>
     <w:p>
@@ -11200,7 +13113,21 @@
         <w:rPr>
           <w:lang w:val="en-US"/>
         </w:rPr>
-        <w:t>Default BulletMovementPattern set to “Explode”</w:t>
+        <w:t xml:space="preserve">Default </w:t>
+      </w:r>
+      <w:proofErr w:type="spellStart"/>
+      <w:r>
+        <w:rPr>
+          <w:lang w:val="en-US"/>
+        </w:rPr>
+        <w:t>BulletMovementPattern</w:t>
+      </w:r>
+      <w:proofErr w:type="spellEnd"/>
+      <w:r>
+        <w:rPr>
+          <w:lang w:val="en-US"/>
+        </w:rPr>
+        <w:t xml:space="preserve"> set to “Explode”</w:t>
       </w:r>
     </w:p>
     <w:p>
@@ -11218,7 +13145,21 @@
         <w:rPr>
           <w:lang w:val="en-US"/>
         </w:rPr>
-        <w:t>Restructured phaser class</w:t>
+        <w:t xml:space="preserve">Restructured </w:t>
+      </w:r>
+      <w:proofErr w:type="spellStart"/>
+      <w:r>
+        <w:rPr>
+          <w:lang w:val="en-US"/>
+        </w:rPr>
+        <w:t>phaser</w:t>
+      </w:r>
+      <w:proofErr w:type="spellEnd"/>
+      <w:r>
+        <w:rPr>
+          <w:lang w:val="en-US"/>
+        </w:rPr>
+        <w:t xml:space="preserve"> class</w:t>
       </w:r>
     </w:p>
     <w:p>
@@ -11250,18 +13191,34 @@
           <w:lang w:val="en-US"/>
         </w:rPr>
       </w:pPr>
-      <w:r>
-        <w:rPr>
-          <w:lang w:val="en-US"/>
-        </w:rPr>
-        <w:t>ScorePanel UI made</w:t>
-      </w:r>
-      <w:r>
-        <w:rPr>
-          <w:lang w:val="en-US"/>
-        </w:rPr>
-        <w:t xml:space="preserve"> to mainmenu</w:t>
-      </w:r>
+      <w:proofErr w:type="spellStart"/>
+      <w:r>
+        <w:rPr>
+          <w:lang w:val="en-US"/>
+        </w:rPr>
+        <w:t>ScorePanel</w:t>
+      </w:r>
+      <w:proofErr w:type="spellEnd"/>
+      <w:r>
+        <w:rPr>
+          <w:lang w:val="en-US"/>
+        </w:rPr>
+        <w:t xml:space="preserve"> UI made</w:t>
+      </w:r>
+      <w:r>
+        <w:rPr>
+          <w:lang w:val="en-US"/>
+        </w:rPr>
+        <w:t xml:space="preserve"> to </w:t>
+      </w:r>
+      <w:proofErr w:type="spellStart"/>
+      <w:r>
+        <w:rPr>
+          <w:lang w:val="en-US"/>
+        </w:rPr>
+        <w:t>mainmenu</w:t>
+      </w:r>
+      <w:proofErr w:type="spellEnd"/>
     </w:p>
     <w:p>
       <w:pPr>
@@ -11274,12 +13231,42 @@
           <w:lang w:val="en-US"/>
         </w:rPr>
       </w:pPr>
-      <w:r>
-        <w:rPr>
-          <w:lang w:val="en-US"/>
-        </w:rPr>
-        <w:t>Scoresaving on gameover and gamecomplete</w:t>
-      </w:r>
+      <w:proofErr w:type="spellStart"/>
+      <w:r>
+        <w:rPr>
+          <w:lang w:val="en-US"/>
+        </w:rPr>
+        <w:t>Scoresaving</w:t>
+      </w:r>
+      <w:proofErr w:type="spellEnd"/>
+      <w:r>
+        <w:rPr>
+          <w:lang w:val="en-US"/>
+        </w:rPr>
+        <w:t xml:space="preserve"> on </w:t>
+      </w:r>
+      <w:proofErr w:type="spellStart"/>
+      <w:r>
+        <w:rPr>
+          <w:lang w:val="en-US"/>
+        </w:rPr>
+        <w:t>gameover</w:t>
+      </w:r>
+      <w:proofErr w:type="spellEnd"/>
+      <w:r>
+        <w:rPr>
+          <w:lang w:val="en-US"/>
+        </w:rPr>
+        <w:t xml:space="preserve"> and </w:t>
+      </w:r>
+      <w:proofErr w:type="spellStart"/>
+      <w:r>
+        <w:rPr>
+          <w:lang w:val="en-US"/>
+        </w:rPr>
+        <w:t>gamecomplete</w:t>
+      </w:r>
+      <w:proofErr w:type="spellEnd"/>
     </w:p>
     <w:p>
       <w:pPr>
@@ -11332,7 +13319,21 @@
         <w:rPr>
           <w:lang w:val="en-US"/>
         </w:rPr>
-        <w:t>Separated bulletmovementpatterns into their own files</w:t>
+        <w:t xml:space="preserve">Separated </w:t>
+      </w:r>
+      <w:proofErr w:type="spellStart"/>
+      <w:r>
+        <w:rPr>
+          <w:lang w:val="en-US"/>
+        </w:rPr>
+        <w:t>bulletmovementpatterns</w:t>
+      </w:r>
+      <w:proofErr w:type="spellEnd"/>
+      <w:r>
+        <w:rPr>
+          <w:lang w:val="en-US"/>
+        </w:rPr>
+        <w:t xml:space="preserve"> into their own files</w:t>
       </w:r>
     </w:p>
     <w:p>
@@ -16281,7 +18282,7 @@
 </file>
 
 <file path=customXml/itemProps1.xml><?xml version="1.0" encoding="utf-8"?>
-<ds:datastoreItem xmlns:ds="http://schemas.openxmlformats.org/officeDocument/2006/customXml" ds:itemID="{0C70E1FC-A917-41A4-A126-D7B4381E1FDE}">
+<ds:datastoreItem xmlns:ds="http://schemas.openxmlformats.org/officeDocument/2006/customXml" ds:itemID="{E5207CBE-BCE2-4B40-A114-553BFD20D8F2}">
   <ds:schemaRefs>
     <ds:schemaRef ds:uri="http://schemas.openxmlformats.org/officeDocument/2006/bibliography"/>
   </ds:schemaRefs>

</xml_diff>

<commit_message>
Separated Rightsidepanel ui from Uictrl
</commit_message>
<xml_diff>
--- a/BulletHellProject.docx
+++ b/BulletHellProject.docx
@@ -7282,37 +7282,8 @@
           <w:lang w:val="en-US"/>
         </w:rPr>
       </w:pPr>
-      <w:r>
-        <w:rPr>
-          <w:highlight w:val="green"/>
-          <w:lang w:val="en-US"/>
-        </w:rPr>
-        <w:t xml:space="preserve">Add difficulty indicator to </w:t>
-      </w:r>
-      <w:proofErr w:type="spellStart"/>
-      <w:r>
-        <w:rPr>
-          <w:highlight w:val="green"/>
-          <w:lang w:val="en-US"/>
-        </w:rPr>
-        <w:t>rightsidepanel</w:t>
-      </w:r>
       <w:bookmarkStart w:id="32" w:name="_GoBack"/>
       <w:bookmarkEnd w:id="32"/>
-      <w:proofErr w:type="spellEnd"/>
-    </w:p>
-    <w:p>
-      <w:pPr>
-        <w:pStyle w:val="ListParagraph"/>
-        <w:numPr>
-          <w:ilvl w:val="0"/>
-          <w:numId w:val="6"/>
-        </w:numPr>
-        <w:rPr>
-          <w:highlight w:val="green"/>
-          <w:lang w:val="en-US"/>
-        </w:rPr>
-      </w:pPr>
       <w:r>
         <w:rPr>
           <w:highlight w:val="green"/>
@@ -7762,7 +7733,6 @@
           <w:highlight w:val="yellow"/>
           <w:lang w:val="en-US"/>
         </w:rPr>
-        <w:lastRenderedPageBreak/>
         <w:t xml:space="preserve">control </w:t>
       </w:r>
       <w:r>
@@ -7797,6 +7767,7 @@
           <w:highlight w:val="yellow"/>
           <w:lang w:val="en-US"/>
         </w:rPr>
+        <w:lastRenderedPageBreak/>
         <w:t>3 sizes</w:t>
       </w:r>
     </w:p>
@@ -18282,7 +18253,7 @@
 </file>
 
 <file path=customXml/itemProps1.xml><?xml version="1.0" encoding="utf-8"?>
-<ds:datastoreItem xmlns:ds="http://schemas.openxmlformats.org/officeDocument/2006/customXml" ds:itemID="{E5207CBE-BCE2-4B40-A114-553BFD20D8F2}">
+<ds:datastoreItem xmlns:ds="http://schemas.openxmlformats.org/officeDocument/2006/customXml" ds:itemID="{D350DB9F-9C43-44A3-8E15-3A89811AF5BC}">
   <ds:schemaRefs>
     <ds:schemaRef ds:uri="http://schemas.openxmlformats.org/officeDocument/2006/bibliography"/>
   </ds:schemaRefs>

</xml_diff>

<commit_message>
Separated stagetoast from uictrl
</commit_message>
<xml_diff>
--- a/BulletHellProject.docx
+++ b/BulletHellProject.docx
@@ -3111,7 +3111,35 @@
         <w:rPr>
           <w:lang w:val="en-US"/>
         </w:rPr>
-        <w:t xml:space="preserve">Every world has its own Chandra, a guardian of its solar rhythm. Soma is a Chandra of this world, tasked to guard the Day, Night, and Twilight Cores, all responsible for the phases of the day. Soma is also an avid pumpkin farmer and developed the hobby to battle her daily monotony. One day she thought “I wonder if my pumpkins grew a bit fatter if the day lasted just a tiny bit longer” and decided not to activate the Twilight Core that night. To activate a core, she needs to hold it to its pedestal for a moment and the phase of the day changes. After she’s done, she puts the cores into her hat. As the sun was to set, she was measuring her pumpkins on her yard. She feared that reality would break but alas, it didn’t.  As she was crawling on the ground her hat fell off and the Twilight Core rolled out. Suddenly an Asura appeared from the woods and snatched the core, and ran off. Soma screamed and grabbed her broom in pursuit, planning to use the Day and Night cores to defeat the Asura. </w:t>
+        <w:t xml:space="preserve">Every world has its own Chandra, a guardian of its solar rhythm. Soma is a Chandra of this world, tasked to guard the Day, Night, and Twilight Cores, all responsible for the phases of the day. Soma is also an avid pumpkin farmer and developed the hobby to battle her daily monotony. One day she thought “I wonder if my pumpkins grew a bit fatter if the day lasted just a tiny bit longer” and decided not to activate the Twilight Core that night. To activate a core, she needs to hold it to its pedestal for a moment and the phase of the day changes. After she’s done, she puts the cores into her hat. As the sun was to set, she was measuring her pumpkins on her yard. She feared that reality would break but alas, it didn’t.  As she was crawling on the ground her hat fell off and the Twilight Core rolled out. Suddenly an </w:t>
+      </w:r>
+      <w:proofErr w:type="spellStart"/>
+      <w:r>
+        <w:rPr>
+          <w:lang w:val="en-US"/>
+        </w:rPr>
+        <w:t>Asura</w:t>
+      </w:r>
+      <w:proofErr w:type="spellEnd"/>
+      <w:r>
+        <w:rPr>
+          <w:lang w:val="en-US"/>
+        </w:rPr>
+        <w:t xml:space="preserve"> appeared from the woods and snatched the core, and ran off. Soma screamed and grabbed her broom in pursuit, planning to use the Day and Night cores to defeat the </w:t>
+      </w:r>
+      <w:proofErr w:type="spellStart"/>
+      <w:r>
+        <w:rPr>
+          <w:lang w:val="en-US"/>
+        </w:rPr>
+        <w:t>Asura</w:t>
+      </w:r>
+      <w:proofErr w:type="spellEnd"/>
+      <w:r>
+        <w:rPr>
+          <w:lang w:val="en-US"/>
+        </w:rPr>
+        <w:t xml:space="preserve">. </w:t>
       </w:r>
     </w:p>
     <w:p>
@@ -3152,7 +3180,21 @@
         <w:rPr>
           <w:lang w:val="en-US"/>
         </w:rPr>
-        <w:t>“Any world that rotates, gets their own guardian, a Chandra.”</w:t>
+        <w:t xml:space="preserve">“Any world that </w:t>
+      </w:r>
+      <w:proofErr w:type="gramStart"/>
+      <w:r>
+        <w:rPr>
+          <w:lang w:val="en-US"/>
+        </w:rPr>
+        <w:t>rotates,</w:t>
+      </w:r>
+      <w:proofErr w:type="gramEnd"/>
+      <w:r>
+        <w:rPr>
+          <w:lang w:val="en-US"/>
+        </w:rPr>
+        <w:t xml:space="preserve"> gets their own guardian, a Chandra.”</w:t>
       </w:r>
     </w:p>
     <w:p>
@@ -3353,7 +3395,63 @@
         <w:rPr>
           <w:lang w:val="en-US"/>
         </w:rPr>
-        <w:t>The Lordess of the realm of Asuras has opened pathways to the regular world and sent Asuras to fetch her a mystical item, “The Twilight Core”. But by removing it, the world stopped seeing sunrises or sunsets, only perpetual night or day.</w:t>
+        <w:t xml:space="preserve">The </w:t>
+      </w:r>
+      <w:proofErr w:type="spellStart"/>
+      <w:r>
+        <w:rPr>
+          <w:lang w:val="en-US"/>
+        </w:rPr>
+        <w:t>Lordess</w:t>
+      </w:r>
+      <w:proofErr w:type="spellEnd"/>
+      <w:r>
+        <w:rPr>
+          <w:lang w:val="en-US"/>
+        </w:rPr>
+        <w:t xml:space="preserve"> of the realm of </w:t>
+      </w:r>
+      <w:proofErr w:type="spellStart"/>
+      <w:r>
+        <w:rPr>
+          <w:lang w:val="en-US"/>
+        </w:rPr>
+        <w:t>Asuras</w:t>
+      </w:r>
+      <w:proofErr w:type="spellEnd"/>
+      <w:r>
+        <w:rPr>
+          <w:lang w:val="en-US"/>
+        </w:rPr>
+        <w:t xml:space="preserve"> has opened pathways to the regular world and sent </w:t>
+      </w:r>
+      <w:proofErr w:type="spellStart"/>
+      <w:r>
+        <w:rPr>
+          <w:lang w:val="en-US"/>
+        </w:rPr>
+        <w:t>Asuras</w:t>
+      </w:r>
+      <w:proofErr w:type="spellEnd"/>
+      <w:r>
+        <w:rPr>
+          <w:lang w:val="en-US"/>
+        </w:rPr>
+        <w:t xml:space="preserve"> to fetch </w:t>
+      </w:r>
+      <w:proofErr w:type="gramStart"/>
+      <w:r>
+        <w:rPr>
+          <w:lang w:val="en-US"/>
+        </w:rPr>
+        <w:t>her a</w:t>
+      </w:r>
+      <w:proofErr w:type="gramEnd"/>
+      <w:r>
+        <w:rPr>
+          <w:lang w:val="en-US"/>
+        </w:rPr>
+        <w:t xml:space="preserve"> mystical item, “The Twilight Core”. But by removing it, the world stopped seeing sunrises or sunsets, only perpetual night or day.</w:t>
       </w:r>
     </w:p>
     <w:p>
@@ -3416,7 +3514,21 @@
         <w:rPr>
           <w:lang w:val="en-US"/>
         </w:rPr>
-        <w:t xml:space="preserve"> the Asura who stole</w:t>
+        <w:t xml:space="preserve"> the </w:t>
+      </w:r>
+      <w:proofErr w:type="spellStart"/>
+      <w:r>
+        <w:rPr>
+          <w:lang w:val="en-US"/>
+        </w:rPr>
+        <w:t>Asura</w:t>
+      </w:r>
+      <w:proofErr w:type="spellEnd"/>
+      <w:r>
+        <w:rPr>
+          <w:lang w:val="en-US"/>
+        </w:rPr>
+        <w:t xml:space="preserve"> who stole</w:t>
       </w:r>
       <w:r>
         <w:rPr>
@@ -3436,12 +3548,37 @@
         </w:rPr>
         <w:t xml:space="preserve">that is guarded by </w:t>
       </w:r>
+      <w:proofErr w:type="spellStart"/>
       <w:r>
         <w:rPr>
           <w:highlight w:val="red"/>
           <w:lang w:val="en-US"/>
         </w:rPr>
-        <w:t>Silvi, a Friendly Huldra.</w:t>
+        <w:t>Silvi</w:t>
+      </w:r>
+      <w:proofErr w:type="spellEnd"/>
+      <w:r>
+        <w:rPr>
+          <w:highlight w:val="red"/>
+          <w:lang w:val="en-US"/>
+        </w:rPr>
+        <w:t xml:space="preserve">, a Friendly </w:t>
+      </w:r>
+      <w:proofErr w:type="spellStart"/>
+      <w:r>
+        <w:rPr>
+          <w:highlight w:val="red"/>
+          <w:lang w:val="en-US"/>
+        </w:rPr>
+        <w:t>Huldra</w:t>
+      </w:r>
+      <w:proofErr w:type="spellEnd"/>
+      <w:r>
+        <w:rPr>
+          <w:highlight w:val="red"/>
+          <w:lang w:val="en-US"/>
+        </w:rPr>
+        <w:t>.</w:t>
       </w:r>
       <w:r>
         <w:rPr>
@@ -3460,7 +3597,21 @@
         <w:rPr>
           <w:lang w:val="en-US"/>
         </w:rPr>
-        <w:t xml:space="preserve">After defeating Silvi, </w:t>
+        <w:t xml:space="preserve">After defeating </w:t>
+      </w:r>
+      <w:proofErr w:type="spellStart"/>
+      <w:r>
+        <w:rPr>
+          <w:lang w:val="en-US"/>
+        </w:rPr>
+        <w:t>Silvi</w:t>
+      </w:r>
+      <w:proofErr w:type="spellEnd"/>
+      <w:r>
+        <w:rPr>
+          <w:lang w:val="en-US"/>
+        </w:rPr>
+        <w:t xml:space="preserve">, </w:t>
       </w:r>
       <w:r>
         <w:rPr>
@@ -3517,7 +3668,21 @@
         <w:rPr>
           <w:lang w:val="en-US"/>
         </w:rPr>
-        <w:t xml:space="preserve">helping the Asuras open </w:t>
+        <w:t xml:space="preserve">helping the </w:t>
+      </w:r>
+      <w:proofErr w:type="spellStart"/>
+      <w:r>
+        <w:rPr>
+          <w:lang w:val="en-US"/>
+        </w:rPr>
+        <w:t>Asuras</w:t>
+      </w:r>
+      <w:proofErr w:type="spellEnd"/>
+      <w:r>
+        <w:rPr>
+          <w:lang w:val="en-US"/>
+        </w:rPr>
+        <w:t xml:space="preserve"> open </w:t>
       </w:r>
       <w:r>
         <w:rPr>
@@ -3535,20 +3700,48 @@
         <w:rPr>
           <w:lang w:val="en-US"/>
         </w:rPr>
-        <w:t xml:space="preserve"> defeats her and follows the Asura through the pathway.</w:t>
-      </w:r>
-    </w:p>
-    <w:p>
-      <w:pPr>
-        <w:rPr>
-          <w:lang w:val="en-US"/>
-        </w:rPr>
-      </w:pPr>
-      <w:r>
-        <w:rPr>
-          <w:lang w:val="en-US"/>
-        </w:rPr>
-        <w:t>In the Asura realm</w:t>
+        <w:t xml:space="preserve"> defeats her and follows the </w:t>
+      </w:r>
+      <w:proofErr w:type="spellStart"/>
+      <w:r>
+        <w:rPr>
+          <w:lang w:val="en-US"/>
+        </w:rPr>
+        <w:t>Asura</w:t>
+      </w:r>
+      <w:proofErr w:type="spellEnd"/>
+      <w:r>
+        <w:rPr>
+          <w:lang w:val="en-US"/>
+        </w:rPr>
+        <w:t xml:space="preserve"> through the pathway.</w:t>
+      </w:r>
+    </w:p>
+    <w:p>
+      <w:pPr>
+        <w:rPr>
+          <w:lang w:val="en-US"/>
+        </w:rPr>
+      </w:pPr>
+      <w:r>
+        <w:rPr>
+          <w:lang w:val="en-US"/>
+        </w:rPr>
+        <w:t xml:space="preserve">In the </w:t>
+      </w:r>
+      <w:proofErr w:type="spellStart"/>
+      <w:r>
+        <w:rPr>
+          <w:lang w:val="en-US"/>
+        </w:rPr>
+        <w:t>Asura</w:t>
+      </w:r>
+      <w:proofErr w:type="spellEnd"/>
+      <w:r>
+        <w:rPr>
+          <w:lang w:val="en-US"/>
+        </w:rPr>
+        <w:t xml:space="preserve"> realm</w:t>
       </w:r>
       <w:r>
         <w:rPr>
@@ -3590,7 +3783,21 @@
         <w:rPr>
           <w:lang w:val="en-US"/>
         </w:rPr>
-        <w:t xml:space="preserve"> the asura </w:t>
+        <w:t xml:space="preserve"> the </w:t>
+      </w:r>
+      <w:proofErr w:type="spellStart"/>
+      <w:r>
+        <w:rPr>
+          <w:lang w:val="en-US"/>
+        </w:rPr>
+        <w:t>asura</w:t>
+      </w:r>
+      <w:proofErr w:type="spellEnd"/>
+      <w:r>
+        <w:rPr>
+          <w:lang w:val="en-US"/>
+        </w:rPr>
+        <w:t xml:space="preserve"> </w:t>
       </w:r>
       <w:r>
         <w:rPr>
@@ -3659,7 +3866,35 @@
         <w:rPr>
           <w:lang w:val="en-US"/>
         </w:rPr>
-        <w:t xml:space="preserve">Stage 5 signifies the various layers of the temple (Asura, Human, Deva, Brahma). </w:t>
+        <w:t>Stage 5 signifies the various layers of the temple (</w:t>
+      </w:r>
+      <w:proofErr w:type="spellStart"/>
+      <w:r>
+        <w:rPr>
+          <w:lang w:val="en-US"/>
+        </w:rPr>
+        <w:t>Asura</w:t>
+      </w:r>
+      <w:proofErr w:type="spellEnd"/>
+      <w:r>
+        <w:rPr>
+          <w:lang w:val="en-US"/>
+        </w:rPr>
+        <w:t xml:space="preserve">, Human, Deva, </w:t>
+      </w:r>
+      <w:proofErr w:type="gramStart"/>
+      <w:r>
+        <w:rPr>
+          <w:lang w:val="en-US"/>
+        </w:rPr>
+        <w:t>Brahma</w:t>
+      </w:r>
+      <w:proofErr w:type="gramEnd"/>
+      <w:r>
+        <w:rPr>
+          <w:lang w:val="en-US"/>
+        </w:rPr>
+        <w:t xml:space="preserve">). </w:t>
       </w:r>
       <w:r>
         <w:rPr>
@@ -3697,6 +3932,7 @@
         </w:rPr>
         <w:t xml:space="preserve"> a boon that makes her immortal. (Brahma) doesn’t think </w:t>
       </w:r>
+      <w:proofErr w:type="gramStart"/>
       <w:r>
         <w:rPr>
           <w:lang w:val="en-US"/>
@@ -3707,7 +3943,14 @@
         <w:rPr>
           <w:lang w:val="en-US"/>
         </w:rPr>
-        <w:t xml:space="preserve"> is suitable to mess with deity business so she has to defeat her.</w:t>
+        <w:t xml:space="preserve"> is</w:t>
+      </w:r>
+      <w:proofErr w:type="gramEnd"/>
+      <w:r>
+        <w:rPr>
+          <w:lang w:val="en-US"/>
+        </w:rPr>
+        <w:t xml:space="preserve"> suitable to mess with deity business so she has to defeat her.</w:t>
       </w:r>
       <w:r>
         <w:rPr>
@@ -3722,24 +3965,46 @@
           <w:lang w:val="en-US"/>
         </w:rPr>
       </w:pPr>
-      <w:r>
-        <w:rPr>
-          <w:lang w:val="en-US"/>
-        </w:rPr>
-        <w:t>After that, Brahma teleports her to an astral plane, a courtyard beyond the temple. Main char lures out (Boss6). After main char survives her initial attacks, an avatar appears and knocks the core out of her hand, giving it to the main char. Main char can now temporarily summon twilight to make (Boss6) vulnerable.</w:t>
-      </w:r>
-    </w:p>
-    <w:p>
-      <w:pPr>
-        <w:rPr>
-          <w:lang w:val="en-US"/>
-        </w:rPr>
-      </w:pPr>
-      <w:r>
-        <w:rPr>
-          <w:lang w:val="en-US"/>
-        </w:rPr>
-        <w:t>After defeating her the main char returns to her realm to enjoy the sunsets and sunrises again.</w:t>
+      <w:proofErr w:type="gramStart"/>
+      <w:r>
+        <w:rPr>
+          <w:lang w:val="en-US"/>
+        </w:rPr>
+        <w:t>After that, Brahma teleports her to an astral plane, a courtyard beyond the temple.</w:t>
+      </w:r>
+      <w:proofErr w:type="gramEnd"/>
+      <w:r>
+        <w:rPr>
+          <w:lang w:val="en-US"/>
+        </w:rPr>
+        <w:t xml:space="preserve"> Main char lures out (Boss6). After main char survives her initial attacks, an avatar appears and knocks the core out of her hand, giving it to the main char. Main char can now temporarily summon twilight to make (Boss6) vulnerable.</w:t>
+      </w:r>
+    </w:p>
+    <w:p>
+      <w:pPr>
+        <w:rPr>
+          <w:lang w:val="en-US"/>
+        </w:rPr>
+      </w:pPr>
+      <w:r>
+        <w:rPr>
+          <w:lang w:val="en-US"/>
+        </w:rPr>
+        <w:t xml:space="preserve">After defeating </w:t>
+      </w:r>
+      <w:proofErr w:type="gramStart"/>
+      <w:r>
+        <w:rPr>
+          <w:lang w:val="en-US"/>
+        </w:rPr>
+        <w:t>her the</w:t>
+      </w:r>
+      <w:proofErr w:type="gramEnd"/>
+      <w:r>
+        <w:rPr>
+          <w:lang w:val="en-US"/>
+        </w:rPr>
+        <w:t xml:space="preserve"> main char returns to her realm to enjoy the sunsets and sunrises again.</w:t>
       </w:r>
     </w:p>
     <w:p>
@@ -3809,7 +4074,21 @@
         <w:rPr>
           <w:lang w:val="en-US"/>
         </w:rPr>
-        <w:t>Main character follows an asura that has stolen the twilight core. After pursuing h</w:t>
+        <w:t xml:space="preserve">Main character follows an </w:t>
+      </w:r>
+      <w:proofErr w:type="spellStart"/>
+      <w:r>
+        <w:rPr>
+          <w:lang w:val="en-US"/>
+        </w:rPr>
+        <w:t>asura</w:t>
+      </w:r>
+      <w:proofErr w:type="spellEnd"/>
+      <w:r>
+        <w:rPr>
+          <w:lang w:val="en-US"/>
+        </w:rPr>
+        <w:t xml:space="preserve"> that has stolen the twilight core. After pursuing h</w:t>
       </w:r>
       <w:r>
         <w:rPr>
@@ -3857,7 +4136,35 @@
         <w:rPr>
           <w:lang w:val="en-US"/>
         </w:rPr>
-        <w:t>Stage music: “Asura who remain Asura”</w:t>
+        <w:t>Stage music: “</w:t>
+      </w:r>
+      <w:proofErr w:type="spellStart"/>
+      <w:r>
+        <w:rPr>
+          <w:lang w:val="en-US"/>
+        </w:rPr>
+        <w:t>Asura</w:t>
+      </w:r>
+      <w:proofErr w:type="spellEnd"/>
+      <w:r>
+        <w:rPr>
+          <w:lang w:val="en-US"/>
+        </w:rPr>
+        <w:t xml:space="preserve"> who remain </w:t>
+      </w:r>
+      <w:proofErr w:type="spellStart"/>
+      <w:r>
+        <w:rPr>
+          <w:lang w:val="en-US"/>
+        </w:rPr>
+        <w:t>Asura</w:t>
+      </w:r>
+      <w:proofErr w:type="spellEnd"/>
+      <w:r>
+        <w:rPr>
+          <w:lang w:val="en-US"/>
+        </w:rPr>
+        <w:t>”</w:t>
       </w:r>
     </w:p>
     <w:p>
@@ -3883,6 +4190,7 @@
         </w:rPr>
         <w:t xml:space="preserve">s minions, bird </w:t>
       </w:r>
+      <w:proofErr w:type="spellStart"/>
       <w:r>
         <w:rPr>
           <w:lang w:val="en-US"/>
@@ -3895,6 +4203,7 @@
         </w:rPr>
         <w:t>s</w:t>
       </w:r>
+      <w:proofErr w:type="spellEnd"/>
     </w:p>
     <w:p>
       <w:pPr>
@@ -3907,12 +4216,28 @@
           <w:lang w:val="en-US"/>
         </w:rPr>
       </w:pPr>
-      <w:r>
-        <w:rPr>
-          <w:lang w:val="en-US"/>
-        </w:rPr>
-        <w:t>Midboss: Asura</w:t>
-      </w:r>
+      <w:proofErr w:type="spellStart"/>
+      <w:r>
+        <w:rPr>
+          <w:lang w:val="en-US"/>
+        </w:rPr>
+        <w:t>Midboss</w:t>
+      </w:r>
+      <w:proofErr w:type="spellEnd"/>
+      <w:r>
+        <w:rPr>
+          <w:lang w:val="en-US"/>
+        </w:rPr>
+        <w:t xml:space="preserve">: </w:t>
+      </w:r>
+      <w:proofErr w:type="spellStart"/>
+      <w:r>
+        <w:rPr>
+          <w:lang w:val="en-US"/>
+        </w:rPr>
+        <w:t>Asura</w:t>
+      </w:r>
+      <w:proofErr w:type="spellEnd"/>
     </w:p>
     <w:p>
       <w:pPr>
@@ -3949,11 +4274,19 @@
         </w:rPr>
         <w:t xml:space="preserve">Boss: </w:t>
       </w:r>
-      <w:r>
-        <w:rPr>
-          <w:lang w:val="en-US"/>
-        </w:rPr>
-        <w:t xml:space="preserve">Maaya, </w:t>
+      <w:proofErr w:type="spellStart"/>
+      <w:r>
+        <w:rPr>
+          <w:lang w:val="en-US"/>
+        </w:rPr>
+        <w:t>Maaya</w:t>
+      </w:r>
+      <w:proofErr w:type="spellEnd"/>
+      <w:r>
+        <w:rPr>
+          <w:lang w:val="en-US"/>
+        </w:rPr>
+        <w:t xml:space="preserve">, </w:t>
       </w:r>
       <w:r>
         <w:rPr>
@@ -3965,7 +4298,21 @@
         <w:rPr>
           <w:lang w:val="en-US"/>
         </w:rPr>
-        <w:t xml:space="preserve"> (Fox Gandharva)</w:t>
+        <w:t xml:space="preserve"> (Fox </w:t>
+      </w:r>
+      <w:proofErr w:type="spellStart"/>
+      <w:r>
+        <w:rPr>
+          <w:lang w:val="en-US"/>
+        </w:rPr>
+        <w:t>Gandharva</w:t>
+      </w:r>
+      <w:proofErr w:type="spellEnd"/>
+      <w:r>
+        <w:rPr>
+          <w:lang w:val="en-US"/>
+        </w:rPr>
+        <w:t>)</w:t>
       </w:r>
     </w:p>
     <w:p>
@@ -3983,8 +4330,16 @@
         <w:rPr>
           <w:lang w:val="en-US"/>
         </w:rPr>
-        <w:t>Boss music: ??</w:t>
-      </w:r>
+        <w:t>Boss music</w:t>
+      </w:r>
+      <w:proofErr w:type="gramStart"/>
+      <w:r>
+        <w:rPr>
+          <w:lang w:val="en-US"/>
+        </w:rPr>
+        <w:t>: ??</w:t>
+      </w:r>
+      <w:proofErr w:type="gramEnd"/>
     </w:p>
     <w:p>
       <w:pPr>
@@ -4073,7 +4428,21 @@
         <w:rPr>
           <w:lang w:val="en-US"/>
         </w:rPr>
-        <w:t xml:space="preserve"> who is opening portals  to the twilight realm. She defeats her and travels through a portal to the twilight realm. </w:t>
+        <w:t xml:space="preserve"> who is opening </w:t>
+      </w:r>
+      <w:proofErr w:type="gramStart"/>
+      <w:r>
+        <w:rPr>
+          <w:lang w:val="en-US"/>
+        </w:rPr>
+        <w:t>portals  to</w:t>
+      </w:r>
+      <w:proofErr w:type="gramEnd"/>
+      <w:r>
+        <w:rPr>
+          <w:lang w:val="en-US"/>
+        </w:rPr>
+        <w:t xml:space="preserve"> the twilight realm. She defeats her and travels through a portal to the twilight realm. </w:t>
       </w:r>
     </w:p>
     <w:p>
@@ -4091,8 +4460,16 @@
         <w:rPr>
           <w:lang w:val="en-US"/>
         </w:rPr>
-        <w:t>Stage music: ??</w:t>
-      </w:r>
+        <w:t>Stage music</w:t>
+      </w:r>
+      <w:proofErr w:type="gramStart"/>
+      <w:r>
+        <w:rPr>
+          <w:lang w:val="en-US"/>
+        </w:rPr>
+        <w:t>: ??</w:t>
+      </w:r>
+      <w:proofErr w:type="gramEnd"/>
     </w:p>
     <w:p>
       <w:pPr>
@@ -4123,12 +4500,22 @@
           <w:lang w:val="en-US"/>
         </w:rPr>
       </w:pPr>
-      <w:r>
-        <w:rPr>
-          <w:lang w:val="en-US"/>
-        </w:rPr>
-        <w:t>Midboss: ??</w:t>
-      </w:r>
+      <w:proofErr w:type="spellStart"/>
+      <w:r>
+        <w:rPr>
+          <w:lang w:val="en-US"/>
+        </w:rPr>
+        <w:t>Midboss</w:t>
+      </w:r>
+      <w:proofErr w:type="spellEnd"/>
+      <w:proofErr w:type="gramStart"/>
+      <w:r>
+        <w:rPr>
+          <w:lang w:val="en-US"/>
+        </w:rPr>
+        <w:t>: ??</w:t>
+      </w:r>
+      <w:proofErr w:type="gramEnd"/>
     </w:p>
     <w:p>
       <w:pPr>
@@ -4195,7 +4582,21 @@
         <w:rPr>
           <w:lang w:val="en-US"/>
         </w:rPr>
-        <w:t>86f: void portals start opening and asuras are pouring out, shoot a few homing missiles and then go away</w:t>
+        <w:t xml:space="preserve">86f: void portals start opening and </w:t>
+      </w:r>
+      <w:proofErr w:type="spellStart"/>
+      <w:r>
+        <w:rPr>
+          <w:lang w:val="en-US"/>
+        </w:rPr>
+        <w:t>asuras</w:t>
+      </w:r>
+      <w:proofErr w:type="spellEnd"/>
+      <w:r>
+        <w:rPr>
+          <w:lang w:val="en-US"/>
+        </w:rPr>
+        <w:t xml:space="preserve"> are pouring out, shoot a few homing missiles and then go away</w:t>
       </w:r>
     </w:p>
     <w:p>
@@ -4247,12 +4648,28 @@
           <w:lang w:val="en-US"/>
         </w:rPr>
       </w:pPr>
-      <w:r>
-        <w:rPr>
-          <w:lang w:val="en-US"/>
-        </w:rPr>
-        <w:t>Midboss: Asura</w:t>
-      </w:r>
+      <w:proofErr w:type="spellStart"/>
+      <w:r>
+        <w:rPr>
+          <w:lang w:val="en-US"/>
+        </w:rPr>
+        <w:t>Midboss</w:t>
+      </w:r>
+      <w:proofErr w:type="spellEnd"/>
+      <w:r>
+        <w:rPr>
+          <w:lang w:val="en-US"/>
+        </w:rPr>
+        <w:t xml:space="preserve">: </w:t>
+      </w:r>
+      <w:proofErr w:type="spellStart"/>
+      <w:r>
+        <w:rPr>
+          <w:lang w:val="en-US"/>
+        </w:rPr>
+        <w:t>Asura</w:t>
+      </w:r>
+      <w:proofErr w:type="spellEnd"/>
     </w:p>
     <w:p>
       <w:pPr>
@@ -4299,8 +4716,16 @@
         <w:rPr>
           <w:lang w:val="en-US"/>
         </w:rPr>
-        <w:t xml:space="preserve"> Asura</w:t>
-      </w:r>
+        <w:t xml:space="preserve"> </w:t>
+      </w:r>
+      <w:proofErr w:type="spellStart"/>
+      <w:r>
+        <w:rPr>
+          <w:lang w:val="en-US"/>
+        </w:rPr>
+        <w:t>Asura</w:t>
+      </w:r>
+      <w:proofErr w:type="spellEnd"/>
     </w:p>
     <w:p>
       <w:pPr>
@@ -4504,7 +4929,35 @@
         <w:rPr>
           <w:lang w:val="en-US"/>
         </w:rPr>
-        <w:t>"Asuras who remain Asura" share the character of powerful beings obsessed with their craving for ill-gotten Soma, and for wealth, ego, anger, unprincipl</w:t>
+        <w:t>"</w:t>
+      </w:r>
+      <w:proofErr w:type="spellStart"/>
+      <w:r>
+        <w:rPr>
+          <w:lang w:val="en-US"/>
+        </w:rPr>
+        <w:t>Asuras</w:t>
+      </w:r>
+      <w:proofErr w:type="spellEnd"/>
+      <w:r>
+        <w:rPr>
+          <w:lang w:val="en-US"/>
+        </w:rPr>
+        <w:t xml:space="preserve"> who remain </w:t>
+      </w:r>
+      <w:proofErr w:type="spellStart"/>
+      <w:r>
+        <w:rPr>
+          <w:lang w:val="en-US"/>
+        </w:rPr>
+        <w:t>Asura</w:t>
+      </w:r>
+      <w:proofErr w:type="spellEnd"/>
+      <w:r>
+        <w:rPr>
+          <w:lang w:val="en-US"/>
+        </w:rPr>
+        <w:t>" share the character of powerful beings obsessed with their craving for ill-gotten Soma, and for wealth, ego, anger, unprincipl</w:t>
       </w:r>
       <w:r>
         <w:rPr>
@@ -4516,7 +4969,63 @@
         <w:rPr>
           <w:lang w:val="en-US"/>
         </w:rPr>
-        <w:t xml:space="preserve"> Further, in Hindu mythology, when they lose, miss, or don't get what they want (because they were distracted by their cravings) the "Asuras who remain Asuras" question, challenge, and attack the "Asuras who became Devas" to loot or extract a portion of what the Devas have and the Asuras do not.</w:t>
+        <w:t xml:space="preserve"> Further, in Hindu mythology, when they lose, miss, or don't get what they want (because they were distracted by their cravings) the "</w:t>
+      </w:r>
+      <w:proofErr w:type="spellStart"/>
+      <w:r>
+        <w:rPr>
+          <w:lang w:val="en-US"/>
+        </w:rPr>
+        <w:t>Asuras</w:t>
+      </w:r>
+      <w:proofErr w:type="spellEnd"/>
+      <w:r>
+        <w:rPr>
+          <w:lang w:val="en-US"/>
+        </w:rPr>
+        <w:t xml:space="preserve"> who remain </w:t>
+      </w:r>
+      <w:proofErr w:type="spellStart"/>
+      <w:r>
+        <w:rPr>
+          <w:lang w:val="en-US"/>
+        </w:rPr>
+        <w:t>Asuras</w:t>
+      </w:r>
+      <w:proofErr w:type="spellEnd"/>
+      <w:r>
+        <w:rPr>
+          <w:lang w:val="en-US"/>
+        </w:rPr>
+        <w:t>" question, challenge, and attack the "</w:t>
+      </w:r>
+      <w:proofErr w:type="spellStart"/>
+      <w:r>
+        <w:rPr>
+          <w:lang w:val="en-US"/>
+        </w:rPr>
+        <w:t>Asuras</w:t>
+      </w:r>
+      <w:proofErr w:type="spellEnd"/>
+      <w:r>
+        <w:rPr>
+          <w:lang w:val="en-US"/>
+        </w:rPr>
+        <w:t xml:space="preserve"> who became Devas" to loot or extract a portion of what the Devas have and the </w:t>
+      </w:r>
+      <w:proofErr w:type="spellStart"/>
+      <w:r>
+        <w:rPr>
+          <w:lang w:val="en-US"/>
+        </w:rPr>
+        <w:t>Asuras</w:t>
+      </w:r>
+      <w:proofErr w:type="spellEnd"/>
+      <w:r>
+        <w:rPr>
+          <w:lang w:val="en-US"/>
+        </w:rPr>
+        <w:t xml:space="preserve"> do not.</w:t>
       </w:r>
     </w:p>
     <w:p>
@@ -4602,21 +5111,41 @@
           <w:lang w:val="en-US"/>
         </w:rPr>
       </w:pPr>
+      <w:proofErr w:type="spellStart"/>
       <w:r>
         <w:rPr>
           <w:sz w:val="21"/>
           <w:szCs w:val="24"/>
           <w:lang w:val="en-US"/>
         </w:rPr>
-        <w:t>Maaya (</w:t>
-      </w:r>
+        <w:t>Maaya</w:t>
+      </w:r>
+      <w:proofErr w:type="spellEnd"/>
       <w:r>
         <w:rPr>
           <w:sz w:val="21"/>
           <w:szCs w:val="24"/>
           <w:lang w:val="en-US"/>
         </w:rPr>
-        <w:t>Māyā connotes a "magic show, an illusion where things appear to be present but are not what they seem"</w:t>
+        <w:t xml:space="preserve"> (</w:t>
+      </w:r>
+      <w:proofErr w:type="spellStart"/>
+      <w:r>
+        <w:rPr>
+          <w:sz w:val="21"/>
+          <w:szCs w:val="24"/>
+          <w:lang w:val="en-US"/>
+        </w:rPr>
+        <w:t>Māyā</w:t>
+      </w:r>
+      <w:proofErr w:type="spellEnd"/>
+      <w:r>
+        <w:rPr>
+          <w:sz w:val="21"/>
+          <w:szCs w:val="24"/>
+          <w:lang w:val="en-US"/>
+        </w:rPr>
+        <w:t xml:space="preserve"> connotes a "magic show, an illusion where things appear to be present but are not what they seem"</w:t>
       </w:r>
       <w:r>
         <w:rPr>
@@ -4795,6 +5324,7 @@
           <w:lang w:val="en-US"/>
         </w:rPr>
       </w:pPr>
+      <w:proofErr w:type="spellStart"/>
       <w:r>
         <w:rPr>
           <w:rFonts w:cs="Arial"/>
@@ -4805,7 +5335,19 @@
           <w:lang w:val="en-US"/>
         </w:rPr>
         <w:lastRenderedPageBreak/>
-        <w:t>Huldras are usually said to be very self-conscious about their tail and back, and attacks anyone who points them out.</w:t>
+        <w:t>Huldras</w:t>
+      </w:r>
+      <w:proofErr w:type="spellEnd"/>
+      <w:r>
+        <w:rPr>
+          <w:rFonts w:cs="Arial"/>
+          <w:color w:val="000000"/>
+          <w:sz w:val="21"/>
+          <w:szCs w:val="24"/>
+          <w:shd w:val="clear" w:color="auto" w:fill="FFFFFF"/>
+          <w:lang w:val="en-US"/>
+        </w:rPr>
+        <w:t xml:space="preserve"> are usually said to be very self-conscious about their tail and back, and attacks anyone who points them out.</w:t>
       </w:r>
     </w:p>
     <w:p>
@@ -4898,23 +5440,25 @@
           <w:szCs w:val="24"/>
           <w:lang w:val="en-US"/>
         </w:rPr>
-        <w:t>“Indra's net</w:t>
-      </w:r>
+        <w:t>“</w:t>
+      </w:r>
+      <w:proofErr w:type="spellStart"/>
       <w:r>
         <w:rPr>
           <w:sz w:val="21"/>
           <w:szCs w:val="24"/>
           <w:lang w:val="en-US"/>
         </w:rPr>
-        <w:t xml:space="preserve"> </w:t>
-      </w:r>
+        <w:t>Indra's</w:t>
+      </w:r>
+      <w:proofErr w:type="spellEnd"/>
       <w:r>
         <w:rPr>
           <w:sz w:val="21"/>
           <w:szCs w:val="24"/>
           <w:lang w:val="en-US"/>
         </w:rPr>
-        <w:t>is used as a metaphor for the Buddhist concept of interpenetration, which holds that all phenomena are intimately connected. Indra's net has a multifaceted jewel at each vertex, and each jewel is reflected in all of the other jewels</w:t>
+        <w:t xml:space="preserve"> net</w:t>
       </w:r>
       <w:r>
         <w:rPr>
@@ -4922,32 +5466,33 @@
           <w:szCs w:val="24"/>
           <w:lang w:val="en-US"/>
         </w:rPr>
-        <w:t>”</w:t>
-      </w:r>
-    </w:p>
-    <w:p>
-      <w:pPr>
+        <w:t xml:space="preserve"> </w:t>
+      </w:r>
+      <w:r>
         <w:rPr>
           <w:sz w:val="21"/>
           <w:szCs w:val="24"/>
           <w:lang w:val="en-US"/>
         </w:rPr>
-      </w:pPr>
+        <w:t xml:space="preserve">is used as a metaphor for the Buddhist concept of interpenetration, which holds that all phenomena are intimately connected. </w:t>
+      </w:r>
+      <w:proofErr w:type="spellStart"/>
       <w:r>
         <w:rPr>
           <w:sz w:val="21"/>
           <w:szCs w:val="24"/>
           <w:lang w:val="en-US"/>
         </w:rPr>
-        <w:t>“</w:t>
-      </w:r>
+        <w:t>Indra's</w:t>
+      </w:r>
+      <w:proofErr w:type="spellEnd"/>
       <w:r>
         <w:rPr>
           <w:sz w:val="21"/>
           <w:szCs w:val="24"/>
           <w:lang w:val="en-US"/>
         </w:rPr>
-        <w:t>In some schools of Buddhism and in Hinduism, the image of Indra's net is a metaphor for the emptiness of all things, and at the same time a metaphor for the understanding of the universe as a web of connections and interdependence</w:t>
+        <w:t xml:space="preserve"> net has a multifaceted jewel at each vertex, and each jewel is reflected in all of the other jewels</w:t>
       </w:r>
       <w:r>
         <w:rPr>
@@ -4980,81 +5525,76 @@
           <w:szCs w:val="24"/>
           <w:lang w:val="en-US"/>
         </w:rPr>
-        <w:t>If a person comes into contact with a Live spider by default, he or she will get new clothes as per local belief in Hindu customs.</w:t>
-      </w:r>
+        <w:t xml:space="preserve">In some schools of Buddhism and in Hinduism, the image of </w:t>
+      </w:r>
+      <w:proofErr w:type="spellStart"/>
       <w:r>
         <w:rPr>
           <w:sz w:val="21"/>
           <w:szCs w:val="24"/>
           <w:lang w:val="en-US"/>
         </w:rPr>
-        <w:t>”</w:t>
-      </w:r>
-    </w:p>
-    <w:p>
-      <w:pPr>
+        <w:t>Indra's</w:t>
+      </w:r>
+      <w:proofErr w:type="spellEnd"/>
+      <w:r>
         <w:rPr>
           <w:sz w:val="21"/>
           <w:szCs w:val="24"/>
           <w:lang w:val="en-US"/>
         </w:rPr>
-      </w:pPr>
+        <w:t xml:space="preserve"> net is a metaphor for the emptiness of all things, and at the same time a metaphor for the understanding of the universe as a web of connections and interdependence</w:t>
+      </w:r>
       <w:r>
         <w:rPr>
           <w:sz w:val="21"/>
           <w:szCs w:val="24"/>
           <w:lang w:val="en-US"/>
         </w:rPr>
-        <w:lastRenderedPageBreak/>
-        <w:t>Spider Queen is opening portals to the asura world, symbolizing Indra’s Net and its connectivity.</w:t>
-      </w:r>
-    </w:p>
-    <w:p>
-      <w:pPr>
-        <w:pStyle w:val="ListParagraph"/>
+        <w:t>”</w:t>
+      </w:r>
+    </w:p>
+    <w:p>
+      <w:pPr>
         <w:rPr>
           <w:sz w:val="21"/>
           <w:szCs w:val="24"/>
           <w:lang w:val="en-US"/>
         </w:rPr>
       </w:pPr>
-    </w:p>
-    <w:p>
-      <w:pPr>
-        <w:pStyle w:val="ListParagraph"/>
-        <w:numPr>
-          <w:ilvl w:val="0"/>
-          <w:numId w:val="22"/>
-        </w:numPr>
+      <w:r>
         <w:rPr>
           <w:sz w:val="21"/>
           <w:szCs w:val="24"/>
           <w:lang w:val="en-US"/>
         </w:rPr>
-      </w:pPr>
+        <w:t>“</w:t>
+      </w:r>
       <w:r>
         <w:rPr>
           <w:sz w:val="21"/>
           <w:szCs w:val="24"/>
           <w:lang w:val="en-US"/>
         </w:rPr>
-        <w:t>Basic phase</w:t>
-      </w:r>
+        <w:t xml:space="preserve">If a person comes into contact with a </w:t>
+      </w:r>
+      <w:proofErr w:type="gramStart"/>
       <w:r>
         <w:rPr>
           <w:sz w:val="21"/>
           <w:szCs w:val="24"/>
           <w:lang w:val="en-US"/>
         </w:rPr>
-        <w:t xml:space="preserve"> 1</w:t>
-      </w:r>
+        <w:t>Live</w:t>
+      </w:r>
+      <w:proofErr w:type="gramEnd"/>
       <w:r>
         <w:rPr>
           <w:sz w:val="21"/>
           <w:szCs w:val="24"/>
           <w:lang w:val="en-US"/>
         </w:rPr>
-        <w:t>:</w:t>
+        <w:t xml:space="preserve"> spider by default, he or she will get new clothes as per local belief in Hindu customs.</w:t>
       </w:r>
       <w:r>
         <w:rPr>
@@ -5062,125 +5602,101 @@
           <w:szCs w:val="24"/>
           <w:lang w:val="en-US"/>
         </w:rPr>
-        <w:t xml:space="preserve"> </w:t>
-      </w:r>
-      <w:r>
+        <w:t>”</w:t>
+      </w:r>
+    </w:p>
+    <w:p>
+      <w:pPr>
         <w:rPr>
           <w:sz w:val="21"/>
           <w:szCs w:val="24"/>
           <w:lang w:val="en-US"/>
         </w:rPr>
-        <w:t xml:space="preserve">small </w:t>
-      </w:r>
+      </w:pPr>
       <w:r>
         <w:rPr>
           <w:sz w:val="21"/>
           <w:szCs w:val="24"/>
           <w:lang w:val="en-US"/>
         </w:rPr>
-        <w:t>web</w:t>
-      </w:r>
+        <w:lastRenderedPageBreak/>
+        <w:t xml:space="preserve">Spider Queen is opening portals to the </w:t>
+      </w:r>
+      <w:proofErr w:type="spellStart"/>
       <w:r>
         <w:rPr>
           <w:sz w:val="21"/>
           <w:szCs w:val="24"/>
           <w:lang w:val="en-US"/>
         </w:rPr>
-        <w:t xml:space="preserve"> clusters</w:t>
-      </w:r>
+        <w:t>asura</w:t>
+      </w:r>
+      <w:proofErr w:type="spellEnd"/>
       <w:r>
         <w:rPr>
           <w:sz w:val="21"/>
           <w:szCs w:val="24"/>
           <w:lang w:val="en-US"/>
         </w:rPr>
-        <w:t xml:space="preserve">, </w:t>
-      </w:r>
+        <w:t xml:space="preserve"> world, symbolizing </w:t>
+      </w:r>
+      <w:proofErr w:type="spellStart"/>
       <w:r>
         <w:rPr>
           <w:sz w:val="21"/>
           <w:szCs w:val="24"/>
           <w:lang w:val="en-US"/>
         </w:rPr>
-        <w:t>normal maelstrom</w:t>
-      </w:r>
-    </w:p>
-    <w:p>
-      <w:pPr>
-        <w:pStyle w:val="ListParagraph"/>
-        <w:numPr>
-          <w:ilvl w:val="0"/>
-          <w:numId w:val="10"/>
-        </w:numPr>
-        <w:rPr>
-          <w:lang w:val="en-US"/>
-        </w:rPr>
-      </w:pPr>
+        <w:t>Indra’s</w:t>
+      </w:r>
+      <w:proofErr w:type="spellEnd"/>
       <w:r>
         <w:rPr>
           <w:sz w:val="21"/>
           <w:szCs w:val="24"/>
           <w:lang w:val="en-US"/>
         </w:rPr>
-        <w:t xml:space="preserve">Basic phase 2: </w:t>
-      </w:r>
-      <w:r>
-        <w:rPr>
-          <w:lang w:val="en-US"/>
-        </w:rPr>
-        <w:t xml:space="preserve">shoot </w:t>
-      </w:r>
-      <w:r>
-        <w:rPr>
-          <w:lang w:val="en-US"/>
-        </w:rPr>
-        <w:t>laser webs</w:t>
-      </w:r>
-      <w:r>
-        <w:rPr>
-          <w:lang w:val="en-US"/>
-        </w:rPr>
-        <w:t xml:space="preserve">, </w:t>
-      </w:r>
-      <w:r>
+        <w:t xml:space="preserve"> Net and its connectivity.</w:t>
+      </w:r>
+    </w:p>
+    <w:p>
+      <w:pPr>
+        <w:pStyle w:val="ListParagraph"/>
         <w:rPr>
           <w:sz w:val="21"/>
           <w:szCs w:val="24"/>
           <w:lang w:val="en-US"/>
         </w:rPr>
-        <w:t>slow spider bullets</w:t>
-      </w:r>
-    </w:p>
-    <w:p>
-      <w:pPr>
-        <w:pStyle w:val="ListParagraph"/>
+      </w:pPr>
+    </w:p>
+    <w:p>
+      <w:pPr>
+        <w:pStyle w:val="ListParagraph"/>
+        <w:numPr>
+          <w:ilvl w:val="0"/>
+          <w:numId w:val="22"/>
+        </w:numPr>
         <w:rPr>
           <w:sz w:val="21"/>
           <w:szCs w:val="24"/>
           <w:lang w:val="en-US"/>
         </w:rPr>
       </w:pPr>
-    </w:p>
-    <w:p>
-      <w:pPr>
-        <w:pStyle w:val="ListParagraph"/>
-        <w:numPr>
-          <w:ilvl w:val="0"/>
-          <w:numId w:val="22"/>
-        </w:numPr>
+      <w:r>
         <w:rPr>
           <w:sz w:val="21"/>
           <w:szCs w:val="24"/>
           <w:lang w:val="en-US"/>
         </w:rPr>
-      </w:pPr>
+        <w:t>Basic phase</w:t>
+      </w:r>
       <w:r>
         <w:rPr>
           <w:sz w:val="21"/>
           <w:szCs w:val="24"/>
           <w:lang w:val="en-US"/>
         </w:rPr>
-        <w:t>S</w:t>
+        <w:t xml:space="preserve"> 1</w:t>
       </w:r>
       <w:r>
         <w:rPr>
@@ -5188,7 +5704,7 @@
           <w:szCs w:val="24"/>
           <w:lang w:val="en-US"/>
         </w:rPr>
-        <w:t>pell</w:t>
+        <w:t>:</w:t>
       </w:r>
       <w:r>
         <w:rPr>
@@ -5196,7 +5712,7 @@
           <w:szCs w:val="24"/>
           <w:lang w:val="en-US"/>
         </w:rPr>
-        <w:t xml:space="preserve"> 1</w:t>
+        <w:t xml:space="preserve"> </w:t>
       </w:r>
       <w:r>
         <w:rPr>
@@ -5204,7 +5720,159 @@
           <w:szCs w:val="24"/>
           <w:lang w:val="en-US"/>
         </w:rPr>
-        <w:t>: Indra’s Net</w:t>
+        <w:t xml:space="preserve">small </w:t>
+      </w:r>
+      <w:r>
+        <w:rPr>
+          <w:sz w:val="21"/>
+          <w:szCs w:val="24"/>
+          <w:lang w:val="en-US"/>
+        </w:rPr>
+        <w:t>web</w:t>
+      </w:r>
+      <w:r>
+        <w:rPr>
+          <w:sz w:val="21"/>
+          <w:szCs w:val="24"/>
+          <w:lang w:val="en-US"/>
+        </w:rPr>
+        <w:t xml:space="preserve"> clusters</w:t>
+      </w:r>
+      <w:r>
+        <w:rPr>
+          <w:sz w:val="21"/>
+          <w:szCs w:val="24"/>
+          <w:lang w:val="en-US"/>
+        </w:rPr>
+        <w:t xml:space="preserve">, </w:t>
+      </w:r>
+      <w:r>
+        <w:rPr>
+          <w:sz w:val="21"/>
+          <w:szCs w:val="24"/>
+          <w:lang w:val="en-US"/>
+        </w:rPr>
+        <w:t>normal maelstrom</w:t>
+      </w:r>
+    </w:p>
+    <w:p>
+      <w:pPr>
+        <w:pStyle w:val="ListParagraph"/>
+        <w:numPr>
+          <w:ilvl w:val="0"/>
+          <w:numId w:val="10"/>
+        </w:numPr>
+        <w:rPr>
+          <w:lang w:val="en-US"/>
+        </w:rPr>
+      </w:pPr>
+      <w:r>
+        <w:rPr>
+          <w:sz w:val="21"/>
+          <w:szCs w:val="24"/>
+          <w:lang w:val="en-US"/>
+        </w:rPr>
+        <w:t xml:space="preserve">Basic phase 2: </w:t>
+      </w:r>
+      <w:r>
+        <w:rPr>
+          <w:lang w:val="en-US"/>
+        </w:rPr>
+        <w:t xml:space="preserve">shoot </w:t>
+      </w:r>
+      <w:r>
+        <w:rPr>
+          <w:lang w:val="en-US"/>
+        </w:rPr>
+        <w:t>laser webs</w:t>
+      </w:r>
+      <w:r>
+        <w:rPr>
+          <w:lang w:val="en-US"/>
+        </w:rPr>
+        <w:t xml:space="preserve">, </w:t>
+      </w:r>
+      <w:r>
+        <w:rPr>
+          <w:sz w:val="21"/>
+          <w:szCs w:val="24"/>
+          <w:lang w:val="en-US"/>
+        </w:rPr>
+        <w:t>slow spider bullets</w:t>
+      </w:r>
+    </w:p>
+    <w:p>
+      <w:pPr>
+        <w:pStyle w:val="ListParagraph"/>
+        <w:rPr>
+          <w:sz w:val="21"/>
+          <w:szCs w:val="24"/>
+          <w:lang w:val="en-US"/>
+        </w:rPr>
+      </w:pPr>
+    </w:p>
+    <w:p>
+      <w:pPr>
+        <w:pStyle w:val="ListParagraph"/>
+        <w:numPr>
+          <w:ilvl w:val="0"/>
+          <w:numId w:val="22"/>
+        </w:numPr>
+        <w:rPr>
+          <w:sz w:val="21"/>
+          <w:szCs w:val="24"/>
+          <w:lang w:val="en-US"/>
+        </w:rPr>
+      </w:pPr>
+      <w:r>
+        <w:rPr>
+          <w:sz w:val="21"/>
+          <w:szCs w:val="24"/>
+          <w:lang w:val="en-US"/>
+        </w:rPr>
+        <w:t>S</w:t>
+      </w:r>
+      <w:r>
+        <w:rPr>
+          <w:sz w:val="21"/>
+          <w:szCs w:val="24"/>
+          <w:lang w:val="en-US"/>
+        </w:rPr>
+        <w:t>pell</w:t>
+      </w:r>
+      <w:r>
+        <w:rPr>
+          <w:sz w:val="21"/>
+          <w:szCs w:val="24"/>
+          <w:lang w:val="en-US"/>
+        </w:rPr>
+        <w:t xml:space="preserve"> 1</w:t>
+      </w:r>
+      <w:r>
+        <w:rPr>
+          <w:sz w:val="21"/>
+          <w:szCs w:val="24"/>
+          <w:lang w:val="en-US"/>
+        </w:rPr>
+        <w:t xml:space="preserve">: </w:t>
+      </w:r>
+      <w:proofErr w:type="spellStart"/>
+      <w:r>
+        <w:rPr>
+          <w:sz w:val="21"/>
+          <w:szCs w:val="24"/>
+          <w:lang w:val="en-US"/>
+        </w:rPr>
+        <w:t>Indra’s</w:t>
+      </w:r>
+      <w:proofErr w:type="spellEnd"/>
+      <w:r>
+        <w:rPr>
+          <w:sz w:val="21"/>
+          <w:szCs w:val="24"/>
+          <w:lang w:val="en-US"/>
+        </w:rPr>
+        <w:t xml:space="preserve"> Net</w:t>
       </w:r>
     </w:p>
     <w:p>
@@ -5226,36 +5894,54 @@
           <w:szCs w:val="24"/>
           <w:lang w:val="en-US"/>
         </w:rPr>
-        <w:t>Maelstrom spiral + Giant spiderweb with big rotating bullets spawned in a circle</w:t>
-      </w:r>
-    </w:p>
-    <w:p>
-      <w:pPr>
-        <w:pStyle w:val="ListParagraph"/>
-        <w:numPr>
-          <w:ilvl w:val="0"/>
-          <w:numId w:val="22"/>
-        </w:numPr>
+        <w:t xml:space="preserve">Maelstrom spiral + Giant </w:t>
+      </w:r>
+      <w:proofErr w:type="spellStart"/>
+      <w:r>
         <w:rPr>
           <w:sz w:val="21"/>
           <w:szCs w:val="24"/>
           <w:lang w:val="en-US"/>
         </w:rPr>
-      </w:pPr>
+        <w:t>spiderweb</w:t>
+      </w:r>
+      <w:proofErr w:type="spellEnd"/>
       <w:r>
         <w:rPr>
           <w:sz w:val="21"/>
           <w:szCs w:val="24"/>
           <w:lang w:val="en-US"/>
         </w:rPr>
-        <w:t>Final spell:</w:t>
-      </w:r>
-      <w:r>
+        <w:t xml:space="preserve"> with big rotating bullets spawned in a circle</w:t>
+      </w:r>
+    </w:p>
+    <w:p>
+      <w:pPr>
+        <w:pStyle w:val="ListParagraph"/>
+        <w:numPr>
+          <w:ilvl w:val="0"/>
+          <w:numId w:val="22"/>
+        </w:numPr>
         <w:rPr>
           <w:sz w:val="21"/>
           <w:szCs w:val="24"/>
           <w:lang w:val="en-US"/>
         </w:rPr>
+      </w:pPr>
+      <w:r>
+        <w:rPr>
+          <w:sz w:val="21"/>
+          <w:szCs w:val="24"/>
+          <w:lang w:val="en-US"/>
+        </w:rPr>
+        <w:t>Final spell:</w:t>
+      </w:r>
+      <w:r>
+        <w:rPr>
+          <w:sz w:val="21"/>
+          <w:szCs w:val="24"/>
+          <w:lang w:val="en-US"/>
+        </w:rPr>
         <w:t xml:space="preserve"> Void Dance</w:t>
       </w:r>
     </w:p>
@@ -5508,7 +6194,21 @@
         <w:rPr>
           <w:lang w:val="en-US"/>
         </w:rPr>
-        <w:t>Cores can be leveled with exp points</w:t>
+        <w:t xml:space="preserve">Cores can be leveled with </w:t>
+      </w:r>
+      <w:proofErr w:type="spellStart"/>
+      <w:r>
+        <w:rPr>
+          <w:lang w:val="en-US"/>
+        </w:rPr>
+        <w:t>exp</w:t>
+      </w:r>
+      <w:proofErr w:type="spellEnd"/>
+      <w:r>
+        <w:rPr>
+          <w:lang w:val="en-US"/>
+        </w:rPr>
+        <w:t xml:space="preserve"> points</w:t>
       </w:r>
     </w:p>
     <w:p>
@@ -5607,11 +6307,19 @@
           <w:lang w:val="en-US"/>
         </w:rPr>
       </w:pPr>
-      <w:r>
-        <w:rPr>
-          <w:lang w:val="en-US"/>
-        </w:rPr>
-        <w:t>Scorepoint multiplier from core levels?</w:t>
+      <w:proofErr w:type="spellStart"/>
+      <w:r>
+        <w:rPr>
+          <w:lang w:val="en-US"/>
+        </w:rPr>
+        <w:t>Scorepoint</w:t>
+      </w:r>
+      <w:proofErr w:type="spellEnd"/>
+      <w:r>
+        <w:rPr>
+          <w:lang w:val="en-US"/>
+        </w:rPr>
+        <w:t xml:space="preserve"> multiplier from core levels?</w:t>
       </w:r>
     </w:p>
     <w:p>
@@ -6186,7 +6894,23 @@
           <w:highlight w:val="magenta"/>
           <w:lang w:val="en-US"/>
         </w:rPr>
-        <w:t>FIXED BUT CANT CONFIRM</w:t>
+        <w:t xml:space="preserve">FIXED BUT </w:t>
+      </w:r>
+      <w:proofErr w:type="gramStart"/>
+      <w:r>
+        <w:rPr>
+          <w:highlight w:val="magenta"/>
+          <w:lang w:val="en-US"/>
+        </w:rPr>
+        <w:t>CANT</w:t>
+      </w:r>
+      <w:proofErr w:type="gramEnd"/>
+      <w:r>
+        <w:rPr>
+          <w:highlight w:val="magenta"/>
+          <w:lang w:val="en-US"/>
+        </w:rPr>
+        <w:t xml:space="preserve"> CONFIRM</w:t>
       </w:r>
     </w:p>
     <w:p>
@@ -6294,7 +7018,55 @@
           <w:highlight w:val="magenta"/>
           <w:lang w:val="en-US"/>
         </w:rPr>
-        <w:t>player/enemy sprite disappears sometimes when interrupted in invul (force sprite enable if not invul, make sure its not disabling the whole object)</w:t>
+        <w:t xml:space="preserve">player/enemy sprite disappears sometimes when interrupted in </w:t>
+      </w:r>
+      <w:proofErr w:type="spellStart"/>
+      <w:r>
+        <w:rPr>
+          <w:highlight w:val="magenta"/>
+          <w:lang w:val="en-US"/>
+        </w:rPr>
+        <w:t>invul</w:t>
+      </w:r>
+      <w:proofErr w:type="spellEnd"/>
+      <w:r>
+        <w:rPr>
+          <w:highlight w:val="magenta"/>
+          <w:lang w:val="en-US"/>
+        </w:rPr>
+        <w:t xml:space="preserve"> (force sprite enable if not </w:t>
+      </w:r>
+      <w:proofErr w:type="spellStart"/>
+      <w:r>
+        <w:rPr>
+          <w:highlight w:val="magenta"/>
+          <w:lang w:val="en-US"/>
+        </w:rPr>
+        <w:t>invul</w:t>
+      </w:r>
+      <w:proofErr w:type="spellEnd"/>
+      <w:r>
+        <w:rPr>
+          <w:highlight w:val="magenta"/>
+          <w:lang w:val="en-US"/>
+        </w:rPr>
+        <w:t xml:space="preserve">, make sure </w:t>
+      </w:r>
+      <w:proofErr w:type="spellStart"/>
+      <w:r>
+        <w:rPr>
+          <w:highlight w:val="magenta"/>
+          <w:lang w:val="en-US"/>
+        </w:rPr>
+        <w:t>its</w:t>
+      </w:r>
+      <w:proofErr w:type="spellEnd"/>
+      <w:r>
+        <w:rPr>
+          <w:highlight w:val="magenta"/>
+          <w:lang w:val="en-US"/>
+        </w:rPr>
+        <w:t xml:space="preserve"> not disabling the whole object)</w:t>
       </w:r>
     </w:p>
     <w:p>
@@ -6329,16 +7101,152 @@
           <w:lang w:val="en-US"/>
         </w:rPr>
       </w:pPr>
+      <w:proofErr w:type="spellStart"/>
       <w:r>
         <w:rPr>
           <w:highlight w:val="cyan"/>
           <w:lang w:val="en-US"/>
         </w:rPr>
-        <w:t>Stagecomplete fires 3 times?</w:t>
-      </w:r>
-    </w:p>
-    <w:p>
-      <w:pPr>
+        <w:t>Stagecomplete</w:t>
+      </w:r>
+      <w:proofErr w:type="spellEnd"/>
+      <w:r>
+        <w:rPr>
+          <w:highlight w:val="cyan"/>
+          <w:lang w:val="en-US"/>
+        </w:rPr>
+        <w:t xml:space="preserve"> fires 3 times?</w:t>
+      </w:r>
+    </w:p>
+    <w:p>
+      <w:pPr>
+        <w:pStyle w:val="ListParagraph"/>
+        <w:numPr>
+          <w:ilvl w:val="0"/>
+          <w:numId w:val="23"/>
+        </w:numPr>
+        <w:rPr>
+          <w:highlight w:val="cyan"/>
+          <w:lang w:val="en-US"/>
+        </w:rPr>
+      </w:pPr>
+      <w:r>
+        <w:rPr>
+          <w:highlight w:val="cyan"/>
+          <w:lang w:val="en-US"/>
+        </w:rPr>
+        <w:t>Dialog didn’t appear after boss0.5</w:t>
+      </w:r>
+    </w:p>
+    <w:p>
+      <w:pPr>
+        <w:rPr>
+          <w:highlight w:val="red"/>
+          <w:lang w:val="en-US"/>
+        </w:rPr>
+      </w:pPr>
+    </w:p>
+    <w:p>
+      <w:pPr>
+        <w:pStyle w:val="ListParagraph"/>
+        <w:numPr>
+          <w:ilvl w:val="0"/>
+          <w:numId w:val="6"/>
+        </w:numPr>
+        <w:rPr>
+          <w:color w:val="FFFFFF" w:themeColor="background1"/>
+          <w:highlight w:val="darkRed"/>
+          <w:lang w:val="en-US"/>
+        </w:rPr>
+      </w:pPr>
+      <w:proofErr w:type="gramStart"/>
+      <w:r>
+        <w:rPr>
+          <w:color w:val="FFFFFF" w:themeColor="background1"/>
+          <w:highlight w:val="darkRed"/>
+          <w:lang w:val="en-US"/>
+        </w:rPr>
+        <w:t>add</w:t>
+      </w:r>
+      <w:proofErr w:type="gramEnd"/>
+      <w:r>
+        <w:rPr>
+          <w:color w:val="FFFFFF" w:themeColor="background1"/>
+          <w:highlight w:val="darkRed"/>
+          <w:lang w:val="en-US"/>
+        </w:rPr>
+        <w:t xml:space="preserve"> life 1-up pickup</w:t>
+      </w:r>
+      <w:r>
+        <w:rPr>
+          <w:color w:val="FFFFFF" w:themeColor="background1"/>
+          <w:highlight w:val="darkRed"/>
+          <w:lang w:val="en-US"/>
+        </w:rPr>
+        <w:t>/life point system</w:t>
+      </w:r>
+      <w:r>
+        <w:rPr>
+          <w:color w:val="FFFFFF" w:themeColor="background1"/>
+          <w:highlight w:val="darkRed"/>
+          <w:lang w:val="en-US"/>
+        </w:rPr>
+        <w:t xml:space="preserve">(use </w:t>
+      </w:r>
+      <w:proofErr w:type="spellStart"/>
+      <w:r>
+        <w:rPr>
+          <w:color w:val="FFFFFF" w:themeColor="background1"/>
+          <w:highlight w:val="darkRed"/>
+          <w:lang w:val="en-US"/>
+        </w:rPr>
+        <w:t>xp</w:t>
+      </w:r>
+      <w:proofErr w:type="spellEnd"/>
+      <w:r>
+        <w:rPr>
+          <w:color w:val="FFFFFF" w:themeColor="background1"/>
+          <w:highlight w:val="darkRed"/>
+          <w:lang w:val="en-US"/>
+        </w:rPr>
+        <w:t xml:space="preserve"> points for that?)</w:t>
+      </w:r>
+    </w:p>
+    <w:p>
+      <w:pPr>
+        <w:pStyle w:val="ListParagraph"/>
+        <w:numPr>
+          <w:ilvl w:val="0"/>
+          <w:numId w:val="6"/>
+        </w:numPr>
+        <w:rPr>
+          <w:color w:val="FFFFFF" w:themeColor="background1"/>
+          <w:highlight w:val="darkRed"/>
+          <w:lang w:val="en-US"/>
+        </w:rPr>
+      </w:pPr>
+      <w:r>
+        <w:rPr>
+          <w:color w:val="FFFFFF" w:themeColor="background1"/>
+          <w:highlight w:val="darkRed"/>
+          <w:lang w:val="en-US"/>
+        </w:rPr>
+        <w:t>boss bonuses (elapsed time, core points, lives lost)</w:t>
+      </w:r>
+    </w:p>
+    <w:p>
+      <w:pPr>
+        <w:pStyle w:val="ListParagraph"/>
+        <w:rPr>
+          <w:color w:val="FFFFFF" w:themeColor="background1"/>
+          <w:highlight w:val="darkRed"/>
+          <w:lang w:val="en-US"/>
+        </w:rPr>
+      </w:pPr>
+    </w:p>
+    <w:p>
+      <w:pPr>
+        <w:pStyle w:val="ListParagraph"/>
         <w:rPr>
           <w:highlight w:val="yellow"/>
           <w:lang w:val="en-US"/>
@@ -6350,400 +7258,486 @@
         <w:pStyle w:val="ListParagraph"/>
         <w:numPr>
           <w:ilvl w:val="0"/>
-          <w:numId w:val="23"/>
-        </w:numPr>
-        <w:rPr>
-          <w:highlight w:val="red"/>
-          <w:lang w:val="en-US"/>
-        </w:rPr>
-      </w:pPr>
-      <w:r>
-        <w:rPr>
-          <w:highlight w:val="red"/>
-          <w:lang w:val="en-US"/>
-        </w:rPr>
-        <w:t>Dialog didn’t appear after boss0.5</w:t>
-      </w:r>
-    </w:p>
-    <w:p>
-      <w:pPr>
-        <w:pStyle w:val="ListParagraph"/>
-        <w:rPr>
-          <w:highlight w:val="red"/>
-          <w:lang w:val="en-US"/>
-        </w:rPr>
-      </w:pPr>
-    </w:p>
-    <w:p>
-      <w:pPr>
-        <w:pStyle w:val="ListParagraph"/>
-        <w:numPr>
-          <w:ilvl w:val="0"/>
-          <w:numId w:val="23"/>
-        </w:numPr>
-        <w:rPr>
-          <w:highlight w:val="red"/>
-          <w:lang w:val="en-US"/>
-        </w:rPr>
-      </w:pPr>
-      <w:r>
-        <w:rPr>
-          <w:highlight w:val="red"/>
-          <w:lang w:val="en-US"/>
-        </w:rPr>
-        <w:t>Xp gain doesn’t reflect in ui</w:t>
-      </w:r>
+          <w:numId w:val="6"/>
+        </w:numPr>
+        <w:rPr>
+          <w:highlight w:val="green"/>
+          <w:lang w:val="en-US"/>
+        </w:rPr>
+      </w:pPr>
+      <w:r>
+        <w:rPr>
+          <w:highlight w:val="green"/>
+          <w:lang w:val="en-US"/>
+        </w:rPr>
+        <w:t>add color tint to night special</w:t>
+      </w:r>
+    </w:p>
+    <w:p>
+      <w:pPr>
+        <w:pStyle w:val="ListParagraph"/>
+        <w:numPr>
+          <w:ilvl w:val="0"/>
+          <w:numId w:val="6"/>
+        </w:numPr>
+        <w:rPr>
+          <w:highlight w:val="green"/>
+          <w:lang w:val="en-US"/>
+        </w:rPr>
+      </w:pPr>
+      <w:r>
+        <w:rPr>
+          <w:highlight w:val="green"/>
+          <w:lang w:val="en-US"/>
+        </w:rPr>
+        <w:t xml:space="preserve">add additional zeroes to </w:t>
+      </w:r>
+      <w:proofErr w:type="spellStart"/>
+      <w:r>
+        <w:rPr>
+          <w:highlight w:val="green"/>
+          <w:lang w:val="en-US"/>
+        </w:rPr>
+        <w:t>scoretext</w:t>
+      </w:r>
+      <w:proofErr w:type="spellEnd"/>
+      <w:r>
+        <w:rPr>
+          <w:highlight w:val="green"/>
+          <w:lang w:val="en-US"/>
+        </w:rPr>
+        <w:t xml:space="preserve"> to even out the layout</w:t>
+      </w:r>
+      <w:r>
+        <w:rPr>
+          <w:highlight w:val="green"/>
+          <w:lang w:val="en-US"/>
+        </w:rPr>
+        <w:t xml:space="preserve"> (calculate string length)</w:t>
+      </w:r>
+    </w:p>
+    <w:p>
+      <w:pPr>
+        <w:pStyle w:val="ListParagraph"/>
+        <w:numPr>
+          <w:ilvl w:val="0"/>
+          <w:numId w:val="6"/>
+        </w:numPr>
+        <w:rPr>
+          <w:highlight w:val="green"/>
+          <w:lang w:val="en-US"/>
+        </w:rPr>
+      </w:pPr>
+      <w:r>
+        <w:rPr>
+          <w:highlight w:val="green"/>
+          <w:lang w:val="en-US"/>
+        </w:rPr>
+        <w:t xml:space="preserve">visual </w:t>
+      </w:r>
+      <w:proofErr w:type="spellStart"/>
+      <w:r>
+        <w:rPr>
+          <w:highlight w:val="green"/>
+          <w:lang w:val="en-US"/>
+        </w:rPr>
+        <w:t>minitoast</w:t>
+      </w:r>
+      <w:proofErr w:type="spellEnd"/>
+      <w:r>
+        <w:rPr>
+          <w:highlight w:val="green"/>
+          <w:lang w:val="en-US"/>
+        </w:rPr>
+        <w:t xml:space="preserve"> for score get</w:t>
+      </w:r>
+    </w:p>
+    <w:p>
+      <w:pPr>
+        <w:pStyle w:val="ListParagraph"/>
+        <w:numPr>
+          <w:ilvl w:val="0"/>
+          <w:numId w:val="6"/>
+        </w:numPr>
+        <w:rPr>
+          <w:highlight w:val="green"/>
+          <w:lang w:val="en-US"/>
+        </w:rPr>
+      </w:pPr>
+      <w:r>
+        <w:rPr>
+          <w:highlight w:val="green"/>
+          <w:lang w:val="en-US"/>
+        </w:rPr>
+        <w:t xml:space="preserve">visual </w:t>
+      </w:r>
+      <w:proofErr w:type="spellStart"/>
+      <w:r>
+        <w:rPr>
+          <w:highlight w:val="green"/>
+          <w:lang w:val="en-US"/>
+        </w:rPr>
+        <w:t>minitoast</w:t>
+      </w:r>
+      <w:proofErr w:type="spellEnd"/>
+      <w:r>
+        <w:rPr>
+          <w:highlight w:val="green"/>
+          <w:lang w:val="en-US"/>
+        </w:rPr>
+        <w:t xml:space="preserve"> for </w:t>
+      </w:r>
+      <w:proofErr w:type="spellStart"/>
+      <w:r>
+        <w:rPr>
+          <w:highlight w:val="green"/>
+          <w:lang w:val="en-US"/>
+        </w:rPr>
+        <w:t>corepoints</w:t>
+      </w:r>
+      <w:proofErr w:type="spellEnd"/>
+      <w:r>
+        <w:rPr>
+          <w:highlight w:val="green"/>
+          <w:lang w:val="en-US"/>
+        </w:rPr>
+        <w:t xml:space="preserve"> get</w:t>
+      </w:r>
+    </w:p>
+    <w:p>
+      <w:pPr>
+        <w:pStyle w:val="ListParagraph"/>
+        <w:numPr>
+          <w:ilvl w:val="0"/>
+          <w:numId w:val="6"/>
+        </w:numPr>
+        <w:rPr>
+          <w:highlight w:val="green"/>
+          <w:lang w:val="en-US"/>
+        </w:rPr>
+      </w:pPr>
+      <w:r>
+        <w:rPr>
+          <w:highlight w:val="green"/>
+          <w:lang w:val="en-US"/>
+        </w:rPr>
+        <w:t xml:space="preserve">visual </w:t>
+      </w:r>
+      <w:proofErr w:type="spellStart"/>
+      <w:r>
+        <w:rPr>
+          <w:highlight w:val="green"/>
+          <w:lang w:val="en-US"/>
+        </w:rPr>
+        <w:t>minitoast</w:t>
+      </w:r>
+      <w:proofErr w:type="spellEnd"/>
+      <w:r>
+        <w:rPr>
+          <w:highlight w:val="green"/>
+          <w:lang w:val="en-US"/>
+        </w:rPr>
+        <w:t xml:space="preserve"> </w:t>
+      </w:r>
+      <w:r>
+        <w:rPr>
+          <w:highlight w:val="green"/>
+          <w:lang w:val="en-US"/>
+        </w:rPr>
+        <w:t>/animation</w:t>
+      </w:r>
+      <w:r>
+        <w:rPr>
+          <w:highlight w:val="green"/>
+          <w:lang w:val="en-US"/>
+        </w:rPr>
+        <w:t xml:space="preserve"> for enemy damage take</w:t>
+      </w:r>
+    </w:p>
+    <w:p>
+      <w:pPr>
+        <w:pStyle w:val="ListParagraph"/>
+        <w:numPr>
+          <w:ilvl w:val="0"/>
+          <w:numId w:val="6"/>
+        </w:numPr>
+        <w:rPr>
+          <w:highlight w:val="green"/>
+          <w:lang w:val="en-US"/>
+        </w:rPr>
+      </w:pPr>
+      <w:r>
+        <w:rPr>
+          <w:highlight w:val="green"/>
+          <w:lang w:val="en-US"/>
+        </w:rPr>
+        <w:t>make BGM for Boss1</w:t>
+      </w:r>
+    </w:p>
+    <w:p>
+      <w:pPr>
+        <w:pStyle w:val="ListParagraph"/>
+        <w:numPr>
+          <w:ilvl w:val="0"/>
+          <w:numId w:val="6"/>
+        </w:numPr>
+        <w:rPr>
+          <w:highlight w:val="green"/>
+          <w:lang w:val="en-US"/>
+        </w:rPr>
+      </w:pPr>
+      <w:proofErr w:type="gramStart"/>
+      <w:r>
+        <w:rPr>
+          <w:highlight w:val="green"/>
+          <w:lang w:val="en-US"/>
+        </w:rPr>
+        <w:t>separate</w:t>
+      </w:r>
+      <w:proofErr w:type="gramEnd"/>
+      <w:r>
+        <w:rPr>
+          <w:highlight w:val="green"/>
+          <w:lang w:val="en-US"/>
+        </w:rPr>
+        <w:t xml:space="preserve"> </w:t>
+      </w:r>
+      <w:proofErr w:type="spellStart"/>
+      <w:r>
+        <w:rPr>
+          <w:highlight w:val="green"/>
+          <w:lang w:val="en-US"/>
+        </w:rPr>
+        <w:t>bgm</w:t>
+      </w:r>
+      <w:proofErr w:type="spellEnd"/>
+      <w:r>
+        <w:rPr>
+          <w:highlight w:val="green"/>
+          <w:lang w:val="en-US"/>
+        </w:rPr>
+        <w:t xml:space="preserve"> popup from stage popup?</w:t>
+      </w:r>
+    </w:p>
+    <w:p>
+      <w:pPr>
+        <w:pStyle w:val="ListParagraph"/>
+        <w:numPr>
+          <w:ilvl w:val="0"/>
+          <w:numId w:val="6"/>
+        </w:numPr>
+        <w:rPr>
+          <w:highlight w:val="green"/>
+          <w:lang w:val="en-US"/>
+        </w:rPr>
+      </w:pPr>
+      <w:r>
+        <w:rPr>
+          <w:highlight w:val="green"/>
+          <w:lang w:val="en-US"/>
+        </w:rPr>
+        <w:t>make new art for Boss1</w:t>
+      </w:r>
+    </w:p>
+    <w:p>
+      <w:pPr>
+        <w:pStyle w:val="ListParagraph"/>
+        <w:numPr>
+          <w:ilvl w:val="0"/>
+          <w:numId w:val="6"/>
+        </w:numPr>
+        <w:rPr>
+          <w:highlight w:val="green"/>
+          <w:lang w:val="en-US"/>
+        </w:rPr>
+      </w:pPr>
+      <w:r>
+        <w:rPr>
+          <w:highlight w:val="green"/>
+          <w:lang w:val="en-US"/>
+        </w:rPr>
+        <w:t>sprites for stage1 basic enemies</w:t>
+      </w:r>
+    </w:p>
+    <w:p>
+      <w:pPr>
+        <w:pStyle w:val="ListParagraph"/>
+        <w:numPr>
+          <w:ilvl w:val="0"/>
+          <w:numId w:val="6"/>
+        </w:numPr>
+        <w:rPr>
+          <w:highlight w:val="green"/>
+          <w:lang w:val="en-US"/>
+        </w:rPr>
+      </w:pPr>
+      <w:r>
+        <w:rPr>
+          <w:highlight w:val="green"/>
+          <w:lang w:val="en-US"/>
+        </w:rPr>
+        <w:t xml:space="preserve">make </w:t>
+      </w:r>
+      <w:r>
+        <w:rPr>
+          <w:highlight w:val="green"/>
+          <w:lang w:val="en-US"/>
+        </w:rPr>
+        <w:t>new dialog box</w:t>
+      </w:r>
+    </w:p>
+    <w:p>
+      <w:pPr>
+        <w:pStyle w:val="ListParagraph"/>
+        <w:numPr>
+          <w:ilvl w:val="0"/>
+          <w:numId w:val="6"/>
+        </w:numPr>
+        <w:rPr>
+          <w:highlight w:val="green"/>
+          <w:lang w:val="en-US"/>
+        </w:rPr>
+      </w:pPr>
+      <w:r>
+        <w:rPr>
+          <w:highlight w:val="green"/>
+          <w:lang w:val="en-US"/>
+        </w:rPr>
+        <w:t>intro text explaining the start of the plot</w:t>
+      </w:r>
+    </w:p>
+    <w:p>
+      <w:pPr>
+        <w:pStyle w:val="ListParagraph"/>
+        <w:numPr>
+          <w:ilvl w:val="0"/>
+          <w:numId w:val="6"/>
+        </w:numPr>
+        <w:rPr>
+          <w:highlight w:val="green"/>
+          <w:lang w:val="en-US"/>
+        </w:rPr>
+      </w:pPr>
+    </w:p>
+    <w:p>
+      <w:pPr>
+        <w:pStyle w:val="ListParagraph"/>
+        <w:numPr>
+          <w:ilvl w:val="0"/>
+          <w:numId w:val="6"/>
+        </w:numPr>
+        <w:rPr>
+          <w:highlight w:val="green"/>
+          <w:lang w:val="en-US"/>
+        </w:rPr>
+      </w:pPr>
+      <w:r>
+        <w:rPr>
+          <w:highlight w:val="green"/>
+          <w:lang w:val="en-US"/>
+        </w:rPr>
+        <w:t>start researching a way to make new terrain images because I didn’t log what program I used</w:t>
+      </w:r>
+    </w:p>
+    <w:p>
+      <w:pPr>
+        <w:pStyle w:val="ListParagraph"/>
+        <w:numPr>
+          <w:ilvl w:val="1"/>
+          <w:numId w:val="6"/>
+        </w:numPr>
+        <w:rPr>
+          <w:highlight w:val="green"/>
+          <w:lang w:val="en-US"/>
+        </w:rPr>
+      </w:pPr>
+      <w:r>
+        <w:rPr>
+          <w:highlight w:val="green"/>
+          <w:lang w:val="en-US"/>
+        </w:rPr>
+        <w:t xml:space="preserve">make a “twilight leak” from the core, signifying the </w:t>
+      </w:r>
+      <w:proofErr w:type="spellStart"/>
+      <w:r>
+        <w:rPr>
+          <w:highlight w:val="green"/>
+          <w:lang w:val="en-US"/>
+        </w:rPr>
+        <w:t>asura’s</w:t>
+      </w:r>
+      <w:proofErr w:type="spellEnd"/>
+      <w:r>
+        <w:rPr>
+          <w:highlight w:val="green"/>
+          <w:lang w:val="en-US"/>
+        </w:rPr>
+        <w:t xml:space="preserve"> path</w:t>
+      </w:r>
+    </w:p>
+    <w:p>
+      <w:pPr>
+        <w:pStyle w:val="ListParagraph"/>
+        <w:rPr>
+          <w:highlight w:val="green"/>
+          <w:lang w:val="en-US"/>
+        </w:rPr>
+      </w:pPr>
+    </w:p>
+    <w:p>
+      <w:pPr>
+        <w:rPr>
+          <w:b/>
+        </w:rPr>
+      </w:pPr>
+      <w:r>
+        <w:rPr>
+          <w:b/>
+          <w:lang w:val="en-US"/>
+        </w:rPr>
+        <w:t>See if possible / necessary</w:t>
+      </w:r>
+      <w:r>
+        <w:rPr>
+          <w:b/>
+        </w:rPr>
+        <w:t>:</w:t>
+      </w:r>
+    </w:p>
+    <w:p>
+      <w:pPr>
+        <w:pStyle w:val="ListParagraph"/>
+        <w:numPr>
+          <w:ilvl w:val="0"/>
+          <w:numId w:val="6"/>
+        </w:numPr>
+        <w:rPr>
+          <w:highlight w:val="yellow"/>
+          <w:lang w:val="en-US"/>
+        </w:rPr>
+      </w:pPr>
       <w:bookmarkStart w:id="32" w:name="_GoBack"/>
       <w:bookmarkEnd w:id="32"/>
-    </w:p>
-    <w:p>
-      <w:pPr>
-        <w:pStyle w:val="ListParagraph"/>
-        <w:rPr>
-          <w:highlight w:val="red"/>
-          <w:lang w:val="en-US"/>
-        </w:rPr>
-      </w:pPr>
-    </w:p>
-    <w:p>
-      <w:pPr>
-        <w:rPr>
-          <w:highlight w:val="red"/>
-          <w:lang w:val="en-US"/>
-        </w:rPr>
-      </w:pPr>
-    </w:p>
-    <w:p>
-      <w:pPr>
-        <w:pStyle w:val="ListParagraph"/>
-        <w:numPr>
-          <w:ilvl w:val="0"/>
-          <w:numId w:val="6"/>
-        </w:numPr>
-        <w:rPr>
-          <w:color w:val="FFFFFF" w:themeColor="background1"/>
-          <w:highlight w:val="darkRed"/>
-          <w:lang w:val="en-US"/>
-        </w:rPr>
-      </w:pPr>
-      <w:r>
-        <w:rPr>
-          <w:color w:val="FFFFFF" w:themeColor="background1"/>
-          <w:highlight w:val="darkRed"/>
-          <w:lang w:val="en-US"/>
-        </w:rPr>
-        <w:t>add life 1-up pickup</w:t>
-      </w:r>
-      <w:r>
-        <w:rPr>
-          <w:color w:val="FFFFFF" w:themeColor="background1"/>
-          <w:highlight w:val="darkRed"/>
-          <w:lang w:val="en-US"/>
-        </w:rPr>
-        <w:t>/life point system</w:t>
-      </w:r>
-      <w:r>
-        <w:rPr>
-          <w:color w:val="FFFFFF" w:themeColor="background1"/>
-          <w:highlight w:val="darkRed"/>
-          <w:lang w:val="en-US"/>
-        </w:rPr>
-        <w:t>(use xp points for that?)</w:t>
-      </w:r>
-    </w:p>
-    <w:p>
-      <w:pPr>
-        <w:pStyle w:val="ListParagraph"/>
-        <w:numPr>
-          <w:ilvl w:val="0"/>
-          <w:numId w:val="6"/>
-        </w:numPr>
-        <w:rPr>
-          <w:color w:val="FFFFFF" w:themeColor="background1"/>
-          <w:highlight w:val="darkRed"/>
-          <w:lang w:val="en-US"/>
-        </w:rPr>
-      </w:pPr>
-      <w:r>
-        <w:rPr>
-          <w:color w:val="FFFFFF" w:themeColor="background1"/>
-          <w:highlight w:val="darkRed"/>
-          <w:lang w:val="en-US"/>
-        </w:rPr>
-        <w:t>boss bonuses (elapsed time, core points, lives lost)</w:t>
-      </w:r>
-    </w:p>
-    <w:p>
-      <w:pPr>
-        <w:pStyle w:val="ListParagraph"/>
-        <w:rPr>
-          <w:color w:val="FFFFFF" w:themeColor="background1"/>
-          <w:highlight w:val="darkRed"/>
-          <w:lang w:val="en-US"/>
-        </w:rPr>
-      </w:pPr>
-    </w:p>
-    <w:p>
-      <w:pPr>
-        <w:pStyle w:val="ListParagraph"/>
+      <w:r>
         <w:rPr>
           <w:highlight w:val="yellow"/>
           <w:lang w:val="en-US"/>
         </w:rPr>
-      </w:pPr>
-    </w:p>
-    <w:p>
-      <w:pPr>
-        <w:pStyle w:val="ListParagraph"/>
-        <w:numPr>
-          <w:ilvl w:val="0"/>
-          <w:numId w:val="6"/>
-        </w:numPr>
-        <w:rPr>
-          <w:highlight w:val="green"/>
-          <w:lang w:val="en-US"/>
-        </w:rPr>
-      </w:pPr>
-      <w:r>
-        <w:rPr>
-          <w:highlight w:val="green"/>
-          <w:lang w:val="en-US"/>
-        </w:rPr>
-        <w:t>add color tint to night special</w:t>
-      </w:r>
-    </w:p>
-    <w:p>
-      <w:pPr>
-        <w:pStyle w:val="ListParagraph"/>
-        <w:numPr>
-          <w:ilvl w:val="0"/>
-          <w:numId w:val="6"/>
-        </w:numPr>
-        <w:rPr>
-          <w:highlight w:val="green"/>
-          <w:lang w:val="en-US"/>
-        </w:rPr>
-      </w:pPr>
-      <w:r>
-        <w:rPr>
-          <w:highlight w:val="green"/>
-          <w:lang w:val="en-US"/>
-        </w:rPr>
-        <w:t>visual minitoast for score get</w:t>
-      </w:r>
-    </w:p>
-    <w:p>
-      <w:pPr>
-        <w:pStyle w:val="ListParagraph"/>
-        <w:numPr>
-          <w:ilvl w:val="0"/>
-          <w:numId w:val="6"/>
-        </w:numPr>
-        <w:rPr>
-          <w:highlight w:val="green"/>
-          <w:lang w:val="en-US"/>
-        </w:rPr>
-      </w:pPr>
-      <w:r>
-        <w:rPr>
-          <w:highlight w:val="green"/>
-          <w:lang w:val="en-US"/>
-        </w:rPr>
-        <w:t>visual minitoast for corepoints get</w:t>
-      </w:r>
-    </w:p>
-    <w:p>
-      <w:pPr>
-        <w:pStyle w:val="ListParagraph"/>
-        <w:numPr>
-          <w:ilvl w:val="0"/>
-          <w:numId w:val="6"/>
-        </w:numPr>
-        <w:rPr>
-          <w:highlight w:val="green"/>
-          <w:lang w:val="en-US"/>
-        </w:rPr>
-      </w:pPr>
-      <w:r>
-        <w:rPr>
-          <w:highlight w:val="green"/>
-          <w:lang w:val="en-US"/>
-        </w:rPr>
-        <w:t xml:space="preserve">visual minitoast </w:t>
-      </w:r>
-      <w:r>
-        <w:rPr>
-          <w:highlight w:val="green"/>
-          <w:lang w:val="en-US"/>
-        </w:rPr>
-        <w:t>/animation</w:t>
-      </w:r>
-      <w:r>
-        <w:rPr>
-          <w:highlight w:val="green"/>
-          <w:lang w:val="en-US"/>
-        </w:rPr>
-        <w:t xml:space="preserve"> for enemy damage take</w:t>
-      </w:r>
-    </w:p>
-    <w:p>
-      <w:pPr>
-        <w:pStyle w:val="ListParagraph"/>
-        <w:numPr>
-          <w:ilvl w:val="0"/>
-          <w:numId w:val="6"/>
-        </w:numPr>
-        <w:rPr>
-          <w:highlight w:val="green"/>
-          <w:lang w:val="en-US"/>
-        </w:rPr>
-      </w:pPr>
-      <w:r>
-        <w:rPr>
-          <w:highlight w:val="green"/>
-          <w:lang w:val="en-US"/>
-        </w:rPr>
-        <w:t>make BGM for Boss1</w:t>
-      </w:r>
-    </w:p>
-    <w:p>
-      <w:pPr>
-        <w:pStyle w:val="ListParagraph"/>
-        <w:numPr>
-          <w:ilvl w:val="0"/>
-          <w:numId w:val="6"/>
-        </w:numPr>
-        <w:rPr>
-          <w:highlight w:val="green"/>
-          <w:lang w:val="en-US"/>
-        </w:rPr>
-      </w:pPr>
-      <w:r>
-        <w:rPr>
-          <w:highlight w:val="green"/>
-          <w:lang w:val="en-US"/>
-        </w:rPr>
-        <w:t>separate bgm popup from stage popup?</w:t>
-      </w:r>
-    </w:p>
-    <w:p>
-      <w:pPr>
-        <w:pStyle w:val="ListParagraph"/>
-        <w:numPr>
-          <w:ilvl w:val="0"/>
-          <w:numId w:val="6"/>
-        </w:numPr>
-        <w:rPr>
-          <w:highlight w:val="green"/>
-          <w:lang w:val="en-US"/>
-        </w:rPr>
-      </w:pPr>
-      <w:r>
-        <w:rPr>
-          <w:highlight w:val="green"/>
-          <w:lang w:val="en-US"/>
-        </w:rPr>
-        <w:t>make new art for Boss1</w:t>
-      </w:r>
-    </w:p>
-    <w:p>
-      <w:pPr>
-        <w:pStyle w:val="ListParagraph"/>
-        <w:numPr>
-          <w:ilvl w:val="0"/>
-          <w:numId w:val="6"/>
-        </w:numPr>
-        <w:rPr>
-          <w:highlight w:val="green"/>
-          <w:lang w:val="en-US"/>
-        </w:rPr>
-      </w:pPr>
-      <w:r>
-        <w:rPr>
-          <w:highlight w:val="green"/>
-          <w:lang w:val="en-US"/>
-        </w:rPr>
-        <w:t>sprites for stage1 basic enemies</w:t>
-      </w:r>
-    </w:p>
-    <w:p>
-      <w:pPr>
-        <w:pStyle w:val="ListParagraph"/>
-        <w:numPr>
-          <w:ilvl w:val="0"/>
-          <w:numId w:val="6"/>
-        </w:numPr>
-        <w:rPr>
-          <w:highlight w:val="green"/>
-          <w:lang w:val="en-US"/>
-        </w:rPr>
-      </w:pPr>
-      <w:r>
-        <w:rPr>
-          <w:highlight w:val="green"/>
-          <w:lang w:val="en-US"/>
-        </w:rPr>
-        <w:t xml:space="preserve">make </w:t>
-      </w:r>
-      <w:r>
-        <w:rPr>
-          <w:highlight w:val="green"/>
-          <w:lang w:val="en-US"/>
-        </w:rPr>
-        <w:t>new dialog box</w:t>
-      </w:r>
-    </w:p>
-    <w:p>
-      <w:pPr>
-        <w:pStyle w:val="ListParagraph"/>
-        <w:numPr>
-          <w:ilvl w:val="0"/>
-          <w:numId w:val="6"/>
-        </w:numPr>
-        <w:rPr>
-          <w:highlight w:val="green"/>
-          <w:lang w:val="en-US"/>
-        </w:rPr>
-      </w:pPr>
-      <w:r>
-        <w:rPr>
-          <w:highlight w:val="green"/>
-          <w:lang w:val="en-US"/>
-        </w:rPr>
-        <w:t>intro text explaining the start of the plot</w:t>
-      </w:r>
-    </w:p>
-    <w:p>
-      <w:pPr>
-        <w:pStyle w:val="ListParagraph"/>
-        <w:numPr>
-          <w:ilvl w:val="0"/>
-          <w:numId w:val="6"/>
-        </w:numPr>
-        <w:rPr>
-          <w:highlight w:val="green"/>
-          <w:lang w:val="en-US"/>
-        </w:rPr>
-      </w:pPr>
-    </w:p>
-    <w:p>
-      <w:pPr>
-        <w:pStyle w:val="ListParagraph"/>
-        <w:numPr>
-          <w:ilvl w:val="0"/>
-          <w:numId w:val="6"/>
-        </w:numPr>
-        <w:rPr>
-          <w:highlight w:val="green"/>
-          <w:lang w:val="en-US"/>
-        </w:rPr>
-      </w:pPr>
-      <w:r>
-        <w:rPr>
-          <w:highlight w:val="green"/>
-          <w:lang w:val="en-US"/>
-        </w:rPr>
-        <w:t>start researching a way to make new terrain images because I didn’t log what program I used</w:t>
+        <w:t xml:space="preserve">control </w:t>
+      </w:r>
+      <w:r>
+        <w:rPr>
+          <w:highlight w:val="yellow"/>
+          <w:lang w:val="en-US"/>
+        </w:rPr>
+        <w:t xml:space="preserve">bullet </w:t>
+      </w:r>
+      <w:r>
+        <w:rPr>
+          <w:highlight w:val="yellow"/>
+          <w:lang w:val="en-US"/>
+        </w:rPr>
+        <w:t>sprite size by transform</w:t>
       </w:r>
     </w:p>
     <w:p>
@@ -6754,45 +7748,16 @@
           <w:numId w:val="6"/>
         </w:numPr>
         <w:rPr>
-          <w:highlight w:val="green"/>
-          <w:lang w:val="en-US"/>
-        </w:rPr>
-      </w:pPr>
-      <w:r>
-        <w:rPr>
-          <w:highlight w:val="green"/>
-          <w:lang w:val="en-US"/>
-        </w:rPr>
-        <w:t>make a “twilight leak” from the core, signifying the asura’s path</w:t>
-      </w:r>
-    </w:p>
-    <w:p>
-      <w:pPr>
-        <w:pStyle w:val="ListParagraph"/>
-        <w:rPr>
-          <w:highlight w:val="green"/>
-          <w:lang w:val="en-US"/>
-        </w:rPr>
-      </w:pPr>
-    </w:p>
-    <w:p>
-      <w:pPr>
-        <w:rPr>
-          <w:b/>
-        </w:rPr>
-      </w:pPr>
-      <w:r>
-        <w:rPr>
-          <w:b/>
-          <w:lang w:val="en-US"/>
-        </w:rPr>
-        <w:t>See if possible / necessary</w:t>
-      </w:r>
-      <w:r>
-        <w:rPr>
-          <w:b/>
-        </w:rPr>
-        <w:t>:</w:t>
+          <w:highlight w:val="yellow"/>
+          <w:lang w:val="en-US"/>
+        </w:rPr>
+      </w:pPr>
+      <w:r>
+        <w:rPr>
+          <w:highlight w:val="yellow"/>
+          <w:lang w:val="en-US"/>
+        </w:rPr>
+        <w:t>3 sizes</w:t>
       </w:r>
     </w:p>
     <w:p>
@@ -6812,8 +7777,80 @@
           <w:highlight w:val="yellow"/>
           <w:lang w:val="en-US"/>
         </w:rPr>
+        <w:t xml:space="preserve">restore </w:t>
+      </w:r>
+      <w:proofErr w:type="spellStart"/>
+      <w:r>
+        <w:rPr>
+          <w:highlight w:val="yellow"/>
+          <w:lang w:val="en-US"/>
+        </w:rPr>
+        <w:t>pacman</w:t>
+      </w:r>
+      <w:proofErr w:type="spellEnd"/>
+      <w:r>
+        <w:rPr>
+          <w:highlight w:val="yellow"/>
+          <w:lang w:val="en-US"/>
+        </w:rPr>
+        <w:t xml:space="preserve"> pattern (not even close to be finished)</w:t>
+      </w:r>
+    </w:p>
+    <w:p>
+      <w:pPr>
+        <w:pStyle w:val="ListParagraph"/>
+        <w:numPr>
+          <w:ilvl w:val="0"/>
+          <w:numId w:val="6"/>
+        </w:numPr>
+        <w:rPr>
+          <w:highlight w:val="yellow"/>
+          <w:lang w:val="en-US"/>
+        </w:rPr>
+      </w:pPr>
+      <w:r>
+        <w:rPr>
+          <w:highlight w:val="yellow"/>
+          <w:lang w:val="en-US"/>
+        </w:rPr>
+        <w:t xml:space="preserve">Dialog </w:t>
+      </w:r>
+      <w:proofErr w:type="spellStart"/>
+      <w:r>
+        <w:rPr>
+          <w:highlight w:val="yellow"/>
+          <w:lang w:val="en-US"/>
+        </w:rPr>
+        <w:t>autoscroll</w:t>
+      </w:r>
+      <w:proofErr w:type="spellEnd"/>
+      <w:r>
+        <w:rPr>
+          <w:highlight w:val="yellow"/>
+          <w:lang w:val="en-US"/>
+        </w:rPr>
+        <w:t xml:space="preserve"> speed determined by char count of lines</w:t>
+      </w:r>
+    </w:p>
+    <w:p>
+      <w:pPr>
+        <w:pStyle w:val="ListParagraph"/>
+        <w:numPr>
+          <w:ilvl w:val="0"/>
+          <w:numId w:val="6"/>
+        </w:numPr>
+        <w:rPr>
+          <w:highlight w:val="yellow"/>
+          <w:lang w:val="en-US"/>
+        </w:rPr>
+      </w:pPr>
+      <w:r>
+        <w:rPr>
+          <w:highlight w:val="yellow"/>
+          <w:lang w:val="en-US"/>
+        </w:rPr>
         <w:lastRenderedPageBreak/>
-        <w:t>dividing ui handling to smaller parts</w:t>
+        <w:t>fix homing bullet by removing the offset and having it check if its reached its destination, then vanishing (or change lerp to translate so it doesn’t slow down near target)</w:t>
       </w:r>
     </w:p>
     <w:p>
@@ -6833,28 +7870,37 @@
           <w:highlight w:val="yellow"/>
           <w:lang w:val="en-US"/>
         </w:rPr>
-        <w:t xml:space="preserve">control </w:t>
-      </w:r>
+        <w:t xml:space="preserve">looping boss </w:t>
+      </w:r>
+      <w:proofErr w:type="spellStart"/>
       <w:r>
         <w:rPr>
           <w:highlight w:val="yellow"/>
           <w:lang w:val="en-US"/>
         </w:rPr>
-        <w:t xml:space="preserve">bullet </w:t>
-      </w:r>
+        <w:t>bg</w:t>
+      </w:r>
+      <w:proofErr w:type="spellEnd"/>
       <w:r>
         <w:rPr>
           <w:highlight w:val="yellow"/>
           <w:lang w:val="en-US"/>
         </w:rPr>
-        <w:t>sprite size by transform</w:t>
-      </w:r>
-    </w:p>
-    <w:p>
-      <w:pPr>
-        <w:pStyle w:val="ListParagraph"/>
-        <w:numPr>
-          <w:ilvl w:val="1"/>
+        <w:t xml:space="preserve"> music</w:t>
+      </w:r>
+      <w:r>
+        <w:rPr>
+          <w:highlight w:val="yellow"/>
+          <w:lang w:val="en-US"/>
+        </w:rPr>
+        <w:t xml:space="preserve"> from a certain point</w:t>
+      </w:r>
+    </w:p>
+    <w:p>
+      <w:pPr>
+        <w:pStyle w:val="ListParagraph"/>
+        <w:numPr>
+          <w:ilvl w:val="0"/>
           <w:numId w:val="6"/>
         </w:numPr>
         <w:rPr>
@@ -6862,129 +7908,40 @@
           <w:lang w:val="en-US"/>
         </w:rPr>
       </w:pPr>
+      <w:proofErr w:type="spellStart"/>
       <w:r>
         <w:rPr>
           <w:highlight w:val="yellow"/>
           <w:lang w:val="en-US"/>
         </w:rPr>
-        <w:t>3 sizes</w:t>
-      </w:r>
-    </w:p>
-    <w:p>
-      <w:pPr>
-        <w:pStyle w:val="ListParagraph"/>
-        <w:numPr>
-          <w:ilvl w:val="0"/>
-          <w:numId w:val="6"/>
-        </w:numPr>
+        <w:t>heroku</w:t>
+      </w:r>
+      <w:proofErr w:type="spellEnd"/>
+      <w:r>
         <w:rPr>
           <w:highlight w:val="yellow"/>
           <w:lang w:val="en-US"/>
         </w:rPr>
-      </w:pPr>
+        <w:t xml:space="preserve"> database for global </w:t>
+      </w:r>
+      <w:proofErr w:type="spellStart"/>
       <w:r>
         <w:rPr>
           <w:highlight w:val="yellow"/>
           <w:lang w:val="en-US"/>
         </w:rPr>
-        <w:t>restore pacman pattern (not even close to be finished)</w:t>
-      </w:r>
-    </w:p>
-    <w:p>
-      <w:pPr>
-        <w:pStyle w:val="ListParagraph"/>
-        <w:numPr>
-          <w:ilvl w:val="0"/>
-          <w:numId w:val="6"/>
-        </w:numPr>
+        <w:t>hiscores</w:t>
+      </w:r>
+      <w:proofErr w:type="spellEnd"/>
+    </w:p>
+    <w:p>
+      <w:pPr>
+        <w:ind w:left="360"/>
         <w:rPr>
           <w:highlight w:val="yellow"/>
           <w:lang w:val="en-US"/>
         </w:rPr>
       </w:pPr>
-      <w:r>
-        <w:rPr>
-          <w:highlight w:val="yellow"/>
-          <w:lang w:val="en-US"/>
-        </w:rPr>
-        <w:t>Dialog autoscroll speed determined by char count of lines</w:t>
-      </w:r>
-    </w:p>
-    <w:p>
-      <w:pPr>
-        <w:pStyle w:val="ListParagraph"/>
-        <w:numPr>
-          <w:ilvl w:val="0"/>
-          <w:numId w:val="6"/>
-        </w:numPr>
-        <w:rPr>
-          <w:highlight w:val="yellow"/>
-          <w:lang w:val="en-US"/>
-        </w:rPr>
-      </w:pPr>
-      <w:r>
-        <w:rPr>
-          <w:highlight w:val="yellow"/>
-          <w:lang w:val="en-US"/>
-        </w:rPr>
-        <w:t>fix homing bullet by removing the offset and having it check if its reached its destination, then vanishing (or change lerp to translate so it doesn’t slow down near target)</w:t>
-      </w:r>
-    </w:p>
-    <w:p>
-      <w:pPr>
-        <w:pStyle w:val="ListParagraph"/>
-        <w:numPr>
-          <w:ilvl w:val="0"/>
-          <w:numId w:val="6"/>
-        </w:numPr>
-        <w:rPr>
-          <w:highlight w:val="yellow"/>
-          <w:lang w:val="en-US"/>
-        </w:rPr>
-      </w:pPr>
-      <w:r>
-        <w:rPr>
-          <w:highlight w:val="yellow"/>
-          <w:lang w:val="en-US"/>
-        </w:rPr>
-        <w:t>looping boss bg music</w:t>
-      </w:r>
-      <w:r>
-        <w:rPr>
-          <w:highlight w:val="yellow"/>
-          <w:lang w:val="en-US"/>
-        </w:rPr>
-        <w:t xml:space="preserve"> from a certain point</w:t>
-      </w:r>
-    </w:p>
-    <w:p>
-      <w:pPr>
-        <w:pStyle w:val="ListParagraph"/>
-        <w:numPr>
-          <w:ilvl w:val="0"/>
-          <w:numId w:val="6"/>
-        </w:numPr>
-        <w:rPr>
-          <w:highlight w:val="yellow"/>
-          <w:lang w:val="en-US"/>
-        </w:rPr>
-      </w:pPr>
-      <w:r>
-        <w:rPr>
-          <w:highlight w:val="yellow"/>
-          <w:lang w:val="en-US"/>
-        </w:rPr>
-        <w:t>heroku database for global hiscores</w:t>
-      </w:r>
-    </w:p>
-    <w:p>
-      <w:pPr>
-        <w:ind w:left="360"/>
-        <w:rPr>
-          <w:highlight w:val="yellow"/>
-          <w:lang w:val="en-US"/>
-        </w:rPr>
-      </w:pPr>
     </w:p>
     <w:p/>
     <w:p>
@@ -7018,7 +7975,21 @@
         <w:rPr>
           <w:lang w:val="en-US"/>
         </w:rPr>
-        <w:t>Refrain from creating monobehaviours with “new”</w:t>
+        <w:t xml:space="preserve">Refrain from creating </w:t>
+      </w:r>
+      <w:proofErr w:type="spellStart"/>
+      <w:r>
+        <w:rPr>
+          <w:lang w:val="en-US"/>
+        </w:rPr>
+        <w:t>monobehaviours</w:t>
+      </w:r>
+      <w:proofErr w:type="spellEnd"/>
+      <w:r>
+        <w:rPr>
+          <w:lang w:val="en-US"/>
+        </w:rPr>
+        <w:t xml:space="preserve"> with “new”</w:t>
       </w:r>
     </w:p>
     <w:p>
@@ -7234,11 +8205,19 @@
           <w:lang w:val="en-US"/>
         </w:rPr>
       </w:pPr>
-      <w:r>
-        <w:rPr>
-          <w:lang w:val="en-US"/>
-        </w:rPr>
-        <w:t>Gameover handler on player die</w:t>
+      <w:proofErr w:type="spellStart"/>
+      <w:r>
+        <w:rPr>
+          <w:lang w:val="en-US"/>
+        </w:rPr>
+        <w:t>Gameover</w:t>
+      </w:r>
+      <w:proofErr w:type="spellEnd"/>
+      <w:r>
+        <w:rPr>
+          <w:lang w:val="en-US"/>
+        </w:rPr>
+        <w:t xml:space="preserve"> handler on player die</w:t>
       </w:r>
     </w:p>
     <w:p>
@@ -7256,8 +8235,16 @@
         <w:rPr>
           <w:lang w:val="en-US"/>
         </w:rPr>
-        <w:t>Restart function on gameover</w:t>
-      </w:r>
+        <w:t xml:space="preserve">Restart function on </w:t>
+      </w:r>
+      <w:proofErr w:type="spellStart"/>
+      <w:r>
+        <w:rPr>
+          <w:lang w:val="en-US"/>
+        </w:rPr>
+        <w:t>gameover</w:t>
+      </w:r>
+      <w:proofErr w:type="spellEnd"/>
     </w:p>
     <w:p>
       <w:pPr>
@@ -7274,7 +8261,21 @@
         <w:rPr>
           <w:lang w:val="en-US"/>
         </w:rPr>
-        <w:t>Enemy spawner and wave timer handler</w:t>
+        <w:t xml:space="preserve">Enemy </w:t>
+      </w:r>
+      <w:proofErr w:type="spellStart"/>
+      <w:r>
+        <w:rPr>
+          <w:lang w:val="en-US"/>
+        </w:rPr>
+        <w:t>spawner</w:t>
+      </w:r>
+      <w:proofErr w:type="spellEnd"/>
+      <w:r>
+        <w:rPr>
+          <w:lang w:val="en-US"/>
+        </w:rPr>
+        <w:t xml:space="preserve"> and wave timer handler</w:t>
       </w:r>
     </w:p>
     <w:p>
@@ -7328,7 +8329,21 @@
         <w:rPr>
           <w:lang w:val="en-US"/>
         </w:rPr>
-        <w:t>2 Enemy bullet types (homing/nothoming)</w:t>
+        <w:t>2 Enemy bullet types (homing/</w:t>
+      </w:r>
+      <w:proofErr w:type="spellStart"/>
+      <w:r>
+        <w:rPr>
+          <w:lang w:val="en-US"/>
+        </w:rPr>
+        <w:t>nothoming</w:t>
+      </w:r>
+      <w:proofErr w:type="spellEnd"/>
+      <w:r>
+        <w:rPr>
+          <w:lang w:val="en-US"/>
+        </w:rPr>
+        <w:t>)</w:t>
       </w:r>
     </w:p>
     <w:p>
@@ -7396,11 +8411,19 @@
           <w:lang w:val="en-US"/>
         </w:rPr>
       </w:pPr>
-      <w:r>
-        <w:rPr>
-          <w:lang w:val="en-US"/>
-        </w:rPr>
-        <w:t>Exp point objects created on enemy die</w:t>
+      <w:proofErr w:type="spellStart"/>
+      <w:r>
+        <w:rPr>
+          <w:lang w:val="en-US"/>
+        </w:rPr>
+        <w:t>Exp</w:t>
+      </w:r>
+      <w:proofErr w:type="spellEnd"/>
+      <w:r>
+        <w:rPr>
+          <w:lang w:val="en-US"/>
+        </w:rPr>
+        <w:t xml:space="preserve"> point objects created on enemy die</w:t>
       </w:r>
     </w:p>
     <w:p>
@@ -7414,11 +8437,19 @@
           <w:lang w:val="en-US"/>
         </w:rPr>
       </w:pPr>
-      <w:r>
-        <w:rPr>
-          <w:lang w:val="en-US"/>
-        </w:rPr>
-        <w:t>Exp point hit detection on player</w:t>
+      <w:proofErr w:type="spellStart"/>
+      <w:r>
+        <w:rPr>
+          <w:lang w:val="en-US"/>
+        </w:rPr>
+        <w:t>Exp</w:t>
+      </w:r>
+      <w:proofErr w:type="spellEnd"/>
+      <w:r>
+        <w:rPr>
+          <w:lang w:val="en-US"/>
+        </w:rPr>
+        <w:t xml:space="preserve"> point hit detection on player</w:t>
       </w:r>
     </w:p>
     <w:p>
@@ -7436,7 +8467,21 @@
         <w:rPr>
           <w:lang w:val="en-US"/>
         </w:rPr>
-        <w:t>Player exp gain function</w:t>
+        <w:t xml:space="preserve">Player </w:t>
+      </w:r>
+      <w:proofErr w:type="spellStart"/>
+      <w:r>
+        <w:rPr>
+          <w:lang w:val="en-US"/>
+        </w:rPr>
+        <w:t>exp</w:t>
+      </w:r>
+      <w:proofErr w:type="spellEnd"/>
+      <w:r>
+        <w:rPr>
+          <w:lang w:val="en-US"/>
+        </w:rPr>
+        <w:t xml:space="preserve"> gain function</w:t>
       </w:r>
     </w:p>
     <w:p>
@@ -7454,8 +8499,16 @@
         <w:rPr>
           <w:lang w:val="en-US"/>
         </w:rPr>
-        <w:t>Parallax tile scroller</w:t>
-      </w:r>
+        <w:t xml:space="preserve">Parallax tile </w:t>
+      </w:r>
+      <w:proofErr w:type="spellStart"/>
+      <w:r>
+        <w:rPr>
+          <w:lang w:val="en-US"/>
+        </w:rPr>
+        <w:t>scroller</w:t>
+      </w:r>
+      <w:proofErr w:type="spellEnd"/>
     </w:p>
     <w:p>
       <w:pPr>
@@ -7472,8 +8525,16 @@
         <w:rPr>
           <w:lang w:val="en-US"/>
         </w:rPr>
-        <w:t>Sprite placeholders for player,enemy,playerProjectile,enemyProjectile,expPoint</w:t>
-      </w:r>
+        <w:t xml:space="preserve">Sprite placeholders for </w:t>
+      </w:r>
+      <w:proofErr w:type="spellStart"/>
+      <w:r>
+        <w:rPr>
+          <w:lang w:val="en-US"/>
+        </w:rPr>
+        <w:t>player,enemy,playerProjectile,enemyProjectile,expPoint</w:t>
+      </w:r>
+      <w:proofErr w:type="spellEnd"/>
     </w:p>
     <w:p>
       <w:pPr>
@@ -7486,11 +8547,33 @@
           <w:lang w:val="en-US"/>
         </w:rPr>
       </w:pPr>
-      <w:r>
-        <w:rPr>
-          <w:lang w:val="en-US"/>
-        </w:rPr>
-        <w:t>MainMenu with title textholder and start button</w:t>
+      <w:proofErr w:type="spellStart"/>
+      <w:r>
+        <w:rPr>
+          <w:lang w:val="en-US"/>
+        </w:rPr>
+        <w:t>MainMenu</w:t>
+      </w:r>
+      <w:proofErr w:type="spellEnd"/>
+      <w:r>
+        <w:rPr>
+          <w:lang w:val="en-US"/>
+        </w:rPr>
+        <w:t xml:space="preserve"> with title </w:t>
+      </w:r>
+      <w:proofErr w:type="spellStart"/>
+      <w:r>
+        <w:rPr>
+          <w:lang w:val="en-US"/>
+        </w:rPr>
+        <w:t>textholder</w:t>
+      </w:r>
+      <w:proofErr w:type="spellEnd"/>
+      <w:r>
+        <w:rPr>
+          <w:lang w:val="en-US"/>
+        </w:rPr>
+        <w:t xml:space="preserve"> and start button</w:t>
       </w:r>
     </w:p>
     <w:p>
@@ -7504,11 +8587,19 @@
           <w:lang w:val="en-US"/>
         </w:rPr>
       </w:pPr>
-      <w:r>
-        <w:rPr>
-          <w:lang w:val="en-US"/>
-        </w:rPr>
-        <w:t>GameOver screen with overlaid images and button to restart</w:t>
+      <w:proofErr w:type="spellStart"/>
+      <w:r>
+        <w:rPr>
+          <w:lang w:val="en-US"/>
+        </w:rPr>
+        <w:t>GameOver</w:t>
+      </w:r>
+      <w:proofErr w:type="spellEnd"/>
+      <w:r>
+        <w:rPr>
+          <w:lang w:val="en-US"/>
+        </w:rPr>
+        <w:t xml:space="preserve"> screen with overlaid images and button to restart</w:t>
       </w:r>
     </w:p>
     <w:p>
@@ -7544,7 +8635,35 @@
         <w:rPr>
           <w:lang w:val="en-US"/>
         </w:rPr>
-        <w:t>Player exp/expCap text indicator</w:t>
+        <w:t xml:space="preserve">Player </w:t>
+      </w:r>
+      <w:proofErr w:type="spellStart"/>
+      <w:r>
+        <w:rPr>
+          <w:lang w:val="en-US"/>
+        </w:rPr>
+        <w:t>exp</w:t>
+      </w:r>
+      <w:proofErr w:type="spellEnd"/>
+      <w:r>
+        <w:rPr>
+          <w:lang w:val="en-US"/>
+        </w:rPr>
+        <w:t>/</w:t>
+      </w:r>
+      <w:proofErr w:type="spellStart"/>
+      <w:r>
+        <w:rPr>
+          <w:lang w:val="en-US"/>
+        </w:rPr>
+        <w:t>expCap</w:t>
+      </w:r>
+      <w:proofErr w:type="spellEnd"/>
+      <w:r>
+        <w:rPr>
+          <w:lang w:val="en-US"/>
+        </w:rPr>
+        <w:t xml:space="preserve"> text indicator</w:t>
       </w:r>
     </w:p>
     <w:p>
@@ -7689,8 +8808,16 @@
         <w:rPr>
           <w:lang w:val="en-US"/>
         </w:rPr>
-        <w:t>Singleton gamecontroller</w:t>
-      </w:r>
+        <w:t xml:space="preserve">Singleton </w:t>
+      </w:r>
+      <w:proofErr w:type="spellStart"/>
+      <w:r>
+        <w:rPr>
+          <w:lang w:val="en-US"/>
+        </w:rPr>
+        <w:t>gamecontroller</w:t>
+      </w:r>
+      <w:proofErr w:type="spellEnd"/>
     </w:p>
     <w:p>
       <w:pPr>
@@ -7757,11 +8884,19 @@
           <w:lang w:val="en-US"/>
         </w:rPr>
       </w:pPr>
-      <w:r>
-        <w:rPr>
-          <w:lang w:val="en-US"/>
-        </w:rPr>
-        <w:t>Xp accumulates stat points that can be spent on power, speed or life generation</w:t>
+      <w:proofErr w:type="spellStart"/>
+      <w:r>
+        <w:rPr>
+          <w:lang w:val="en-US"/>
+        </w:rPr>
+        <w:t>Xp</w:t>
+      </w:r>
+      <w:proofErr w:type="spellEnd"/>
+      <w:r>
+        <w:rPr>
+          <w:lang w:val="en-US"/>
+        </w:rPr>
+        <w:t xml:space="preserve"> accumulates stat points that can be spent on power, speed or life generation</w:t>
       </w:r>
     </w:p>
     <w:p>
@@ -7852,8 +8987,16 @@
           <w:lang w:val="en-US"/>
         </w:rPr>
         <w:lastRenderedPageBreak/>
-        <w:t>New bullet pattern: spiderweb</w:t>
-      </w:r>
+        <w:t xml:space="preserve">New bullet pattern: </w:t>
+      </w:r>
+      <w:proofErr w:type="spellStart"/>
+      <w:r>
+        <w:rPr>
+          <w:lang w:val="en-US"/>
+        </w:rPr>
+        <w:t>spiderweb</w:t>
+      </w:r>
+      <w:proofErr w:type="spellEnd"/>
     </w:p>
     <w:p>
       <w:pPr>
@@ -7906,8 +9049,16 @@
         <w:rPr>
           <w:lang w:val="en-US"/>
         </w:rPr>
-        <w:t>Visible player hitbox</w:t>
-      </w:r>
+        <w:t xml:space="preserve">Visible player </w:t>
+      </w:r>
+      <w:proofErr w:type="spellStart"/>
+      <w:r>
+        <w:rPr>
+          <w:lang w:val="en-US"/>
+        </w:rPr>
+        <w:t>hitbox</w:t>
+      </w:r>
+      <w:proofErr w:type="spellEnd"/>
     </w:p>
     <w:p>
       <w:pPr>
@@ -7960,7 +9111,21 @@
         <w:rPr>
           <w:lang w:val="en-US"/>
         </w:rPr>
-        <w:t>Bullet animations (spiderweb)</w:t>
+        <w:t>Bullet animations (</w:t>
+      </w:r>
+      <w:proofErr w:type="spellStart"/>
+      <w:r>
+        <w:rPr>
+          <w:lang w:val="en-US"/>
+        </w:rPr>
+        <w:t>spiderweb</w:t>
+      </w:r>
+      <w:proofErr w:type="spellEnd"/>
+      <w:r>
+        <w:rPr>
+          <w:lang w:val="en-US"/>
+        </w:rPr>
+        <w:t>)</w:t>
       </w:r>
     </w:p>
     <w:p>
@@ -7978,8 +9143,16 @@
         <w:rPr>
           <w:lang w:val="en-US"/>
         </w:rPr>
-        <w:t>Singleton UICanvas</w:t>
-      </w:r>
+        <w:t xml:space="preserve">Singleton </w:t>
+      </w:r>
+      <w:proofErr w:type="spellStart"/>
+      <w:r>
+        <w:rPr>
+          <w:lang w:val="en-US"/>
+        </w:rPr>
+        <w:t>UICanvas</w:t>
+      </w:r>
+      <w:proofErr w:type="spellEnd"/>
     </w:p>
     <w:p>
       <w:pPr>
@@ -8027,7 +9200,21 @@
         <w:rPr>
           <w:lang w:val="en-US"/>
         </w:rPr>
-        <w:t>Rescaled exp point collider for easier collection</w:t>
+        <w:t xml:space="preserve">Rescaled </w:t>
+      </w:r>
+      <w:proofErr w:type="spellStart"/>
+      <w:r>
+        <w:rPr>
+          <w:lang w:val="en-US"/>
+        </w:rPr>
+        <w:t>exp</w:t>
+      </w:r>
+      <w:proofErr w:type="spellEnd"/>
+      <w:r>
+        <w:rPr>
+          <w:lang w:val="en-US"/>
+        </w:rPr>
+        <w:t xml:space="preserve"> point collider for easier collection</w:t>
       </w:r>
     </w:p>
     <w:p>
@@ -8158,7 +9345,21 @@
         <w:rPr>
           <w:lang w:val="en-US"/>
         </w:rPr>
-        <w:t>Programmer art for boss X pos indicator</w:t>
+        <w:t xml:space="preserve">Programmer art for boss X </w:t>
+      </w:r>
+      <w:proofErr w:type="spellStart"/>
+      <w:r>
+        <w:rPr>
+          <w:lang w:val="en-US"/>
+        </w:rPr>
+        <w:t>pos</w:t>
+      </w:r>
+      <w:proofErr w:type="spellEnd"/>
+      <w:r>
+        <w:rPr>
+          <w:lang w:val="en-US"/>
+        </w:rPr>
+        <w:t xml:space="preserve"> indicator</w:t>
       </w:r>
     </w:p>
     <w:p>
@@ -8373,8 +9574,30 @@
         <w:rPr>
           <w:lang w:val="en-US"/>
         </w:rPr>
-        <w:t>Waves now refer to an arraylist of spawnpositions</w:t>
-      </w:r>
+        <w:t xml:space="preserve">Waves now refer to an </w:t>
+      </w:r>
+      <w:proofErr w:type="spellStart"/>
+      <w:r>
+        <w:rPr>
+          <w:lang w:val="en-US"/>
+        </w:rPr>
+        <w:t>arraylist</w:t>
+      </w:r>
+      <w:proofErr w:type="spellEnd"/>
+      <w:r>
+        <w:rPr>
+          <w:lang w:val="en-US"/>
+        </w:rPr>
+        <w:t xml:space="preserve"> of </w:t>
+      </w:r>
+      <w:proofErr w:type="spellStart"/>
+      <w:r>
+        <w:rPr>
+          <w:lang w:val="en-US"/>
+        </w:rPr>
+        <w:t>spawnpositions</w:t>
+      </w:r>
+      <w:proofErr w:type="spellEnd"/>
     </w:p>
     <w:p>
       <w:pPr>
@@ -8391,7 +9614,21 @@
         <w:rPr>
           <w:lang w:val="en-US"/>
         </w:rPr>
-        <w:t>Added new movementpattern to center enemy horizontally</w:t>
+        <w:t xml:space="preserve">Added new </w:t>
+      </w:r>
+      <w:proofErr w:type="spellStart"/>
+      <w:r>
+        <w:rPr>
+          <w:lang w:val="en-US"/>
+        </w:rPr>
+        <w:t>movementpattern</w:t>
+      </w:r>
+      <w:proofErr w:type="spellEnd"/>
+      <w:r>
+        <w:rPr>
+          <w:lang w:val="en-US"/>
+        </w:rPr>
+        <w:t xml:space="preserve"> to center enemy horizontally</w:t>
       </w:r>
     </w:p>
     <w:p>
@@ -8445,7 +9682,21 @@
         <w:rPr>
           <w:lang w:val="en-US"/>
         </w:rPr>
-        <w:t>Fixed boss movementpattern and pattern referencing the same old one (create a new pattern from template if used more than once)</w:t>
+        <w:t xml:space="preserve">Fixed boss </w:t>
+      </w:r>
+      <w:proofErr w:type="spellStart"/>
+      <w:r>
+        <w:rPr>
+          <w:lang w:val="en-US"/>
+        </w:rPr>
+        <w:t>movementpattern</w:t>
+      </w:r>
+      <w:proofErr w:type="spellEnd"/>
+      <w:r>
+        <w:rPr>
+          <w:lang w:val="en-US"/>
+        </w:rPr>
+        <w:t xml:space="preserve"> and pattern referencing the same old one (create a new pattern from template if used more than once)</w:t>
       </w:r>
     </w:p>
     <w:p>
@@ -8481,7 +9732,21 @@
         <w:rPr>
           <w:lang w:val="en-US"/>
         </w:rPr>
-        <w:t>Added focus mode -&gt; hitbox becomes visible, player movement speed halves</w:t>
+        <w:t xml:space="preserve">Added focus mode -&gt; </w:t>
+      </w:r>
+      <w:proofErr w:type="spellStart"/>
+      <w:r>
+        <w:rPr>
+          <w:lang w:val="en-US"/>
+        </w:rPr>
+        <w:t>hitbox</w:t>
+      </w:r>
+      <w:proofErr w:type="spellEnd"/>
+      <w:r>
+        <w:rPr>
+          <w:lang w:val="en-US"/>
+        </w:rPr>
+        <w:t xml:space="preserve"> becomes visible, player movement speed halves</w:t>
       </w:r>
     </w:p>
     <w:p>
@@ -8535,8 +9800,30 @@
         <w:rPr>
           <w:lang w:val="en-US"/>
         </w:rPr>
-        <w:t>Fixed boss healthbar resetting when next healthbar</w:t>
-      </w:r>
+        <w:t xml:space="preserve">Fixed boss </w:t>
+      </w:r>
+      <w:proofErr w:type="spellStart"/>
+      <w:r>
+        <w:rPr>
+          <w:lang w:val="en-US"/>
+        </w:rPr>
+        <w:t>healthbar</w:t>
+      </w:r>
+      <w:proofErr w:type="spellEnd"/>
+      <w:r>
+        <w:rPr>
+          <w:lang w:val="en-US"/>
+        </w:rPr>
+        <w:t xml:space="preserve"> resetting when next </w:t>
+      </w:r>
+      <w:proofErr w:type="spellStart"/>
+      <w:r>
+        <w:rPr>
+          <w:lang w:val="en-US"/>
+        </w:rPr>
+        <w:t>healthbar</w:t>
+      </w:r>
+      <w:proofErr w:type="spellEnd"/>
     </w:p>
     <w:p>
       <w:pPr>
@@ -8567,11 +9854,19 @@
           <w:lang w:val="en-US"/>
         </w:rPr>
       </w:pPr>
-      <w:r>
-        <w:rPr>
-          <w:lang w:val="en-US"/>
-        </w:rPr>
-        <w:t>Toplayer alpha fading out/in</w:t>
+      <w:proofErr w:type="spellStart"/>
+      <w:r>
+        <w:rPr>
+          <w:lang w:val="en-US"/>
+        </w:rPr>
+        <w:t>Toplayer</w:t>
+      </w:r>
+      <w:proofErr w:type="spellEnd"/>
+      <w:r>
+        <w:rPr>
+          <w:lang w:val="en-US"/>
+        </w:rPr>
+        <w:t xml:space="preserve"> alpha fading out/in</w:t>
       </w:r>
     </w:p>
     <w:p>
@@ -8706,8 +10001,16 @@
         <w:rPr>
           <w:lang w:val="en-US"/>
         </w:rPr>
-        <w:t>Phase turned into monobehaviour</w:t>
-      </w:r>
+        <w:t xml:space="preserve">Phase turned into </w:t>
+      </w:r>
+      <w:proofErr w:type="spellStart"/>
+      <w:r>
+        <w:rPr>
+          <w:lang w:val="en-US"/>
+        </w:rPr>
+        <w:t>monobehaviour</w:t>
+      </w:r>
+      <w:proofErr w:type="spellEnd"/>
     </w:p>
     <w:p>
       <w:pPr>
@@ -8724,7 +10027,21 @@
         <w:rPr>
           <w:lang w:val="en-US"/>
         </w:rPr>
-        <w:t>Tweaked giantweb pattern so that each layer has less bullets</w:t>
+        <w:t xml:space="preserve">Tweaked </w:t>
+      </w:r>
+      <w:proofErr w:type="spellStart"/>
+      <w:r>
+        <w:rPr>
+          <w:lang w:val="en-US"/>
+        </w:rPr>
+        <w:t>giantweb</w:t>
+      </w:r>
+      <w:proofErr w:type="spellEnd"/>
+      <w:r>
+        <w:rPr>
+          <w:lang w:val="en-US"/>
+        </w:rPr>
+        <w:t xml:space="preserve"> pattern so that each layer has less bullets</w:t>
       </w:r>
     </w:p>
     <w:p>
@@ -8832,7 +10149,21 @@
         <w:rPr>
           <w:lang w:val="en-US"/>
         </w:rPr>
-        <w:t>Phasing loop condition recognition hotfixed with force break while</w:t>
+        <w:t xml:space="preserve">Phasing loop condition recognition </w:t>
+      </w:r>
+      <w:proofErr w:type="spellStart"/>
+      <w:r>
+        <w:rPr>
+          <w:lang w:val="en-US"/>
+        </w:rPr>
+        <w:t>hotfixed</w:t>
+      </w:r>
+      <w:proofErr w:type="spellEnd"/>
+      <w:r>
+        <w:rPr>
+          <w:lang w:val="en-US"/>
+        </w:rPr>
+        <w:t xml:space="preserve"> with force break while</w:t>
       </w:r>
     </w:p>
     <w:p>
@@ -8958,8 +10289,16 @@
         <w:rPr>
           <w:lang w:val="en-US"/>
         </w:rPr>
-        <w:t>+ Lightsource</w:t>
-      </w:r>
+        <w:t xml:space="preserve">+ </w:t>
+      </w:r>
+      <w:proofErr w:type="spellStart"/>
+      <w:r>
+        <w:rPr>
+          <w:lang w:val="en-US"/>
+        </w:rPr>
+        <w:t>Lightsource</w:t>
+      </w:r>
+      <w:proofErr w:type="spellEnd"/>
     </w:p>
     <w:p>
       <w:pPr>
@@ -9038,8 +10377,16 @@
         <w:rPr>
           <w:lang w:val="en-US"/>
         </w:rPr>
-        <w:t>Removed unnecessary multiplier from enemy movement speed calc</w:t>
-      </w:r>
+        <w:t xml:space="preserve">Removed unnecessary multiplier from enemy movement speed </w:t>
+      </w:r>
+      <w:proofErr w:type="spellStart"/>
+      <w:r>
+        <w:rPr>
+          <w:lang w:val="en-US"/>
+        </w:rPr>
+        <w:t>calc</w:t>
+      </w:r>
+      <w:proofErr w:type="spellEnd"/>
     </w:p>
     <w:p>
       <w:pPr>
@@ -9278,7 +10625,21 @@
         <w:rPr>
           <w:lang w:val="en-US"/>
         </w:rPr>
-        <w:t>New movement pattern: Swing (rotates around centerpoint)</w:t>
+        <w:t xml:space="preserve">New movement pattern: Swing (rotates around </w:t>
+      </w:r>
+      <w:proofErr w:type="spellStart"/>
+      <w:r>
+        <w:rPr>
+          <w:lang w:val="en-US"/>
+        </w:rPr>
+        <w:t>centerpoint</w:t>
+      </w:r>
+      <w:proofErr w:type="spellEnd"/>
+      <w:r>
+        <w:rPr>
+          <w:lang w:val="en-US"/>
+        </w:rPr>
+        <w:t>)</w:t>
       </w:r>
     </w:p>
     <w:p>
@@ -9369,7 +10730,21 @@
         <w:rPr>
           <w:lang w:val="en-US"/>
         </w:rPr>
-        <w:t>Started concepting a new boss</w:t>
+        <w:t xml:space="preserve">Started </w:t>
+      </w:r>
+      <w:proofErr w:type="spellStart"/>
+      <w:r>
+        <w:rPr>
+          <w:lang w:val="en-US"/>
+        </w:rPr>
+        <w:t>concepting</w:t>
+      </w:r>
+      <w:proofErr w:type="spellEnd"/>
+      <w:r>
+        <w:rPr>
+          <w:lang w:val="en-US"/>
+        </w:rPr>
+        <w:t xml:space="preserve"> a new boss</w:t>
       </w:r>
     </w:p>
     <w:p>
@@ -9466,12 +10841,28 @@
           <w:lang w:val="en-US"/>
         </w:rPr>
       </w:pPr>
-      <w:r>
-        <w:rPr>
-          <w:lang w:val="en-US"/>
-        </w:rPr>
-        <w:t>Statpoints are powered up when meter threshold reahed</w:t>
-      </w:r>
+      <w:proofErr w:type="spellStart"/>
+      <w:r>
+        <w:rPr>
+          <w:lang w:val="en-US"/>
+        </w:rPr>
+        <w:t>Statpoints</w:t>
+      </w:r>
+      <w:proofErr w:type="spellEnd"/>
+      <w:r>
+        <w:rPr>
+          <w:lang w:val="en-US"/>
+        </w:rPr>
+        <w:t xml:space="preserve"> are powered up when meter threshold </w:t>
+      </w:r>
+      <w:proofErr w:type="spellStart"/>
+      <w:r>
+        <w:rPr>
+          <w:lang w:val="en-US"/>
+        </w:rPr>
+        <w:t>reahed</w:t>
+      </w:r>
+      <w:proofErr w:type="spellEnd"/>
     </w:p>
     <w:p>
       <w:pPr>
@@ -9524,7 +10915,21 @@
         <w:rPr>
           <w:lang w:val="en-US"/>
         </w:rPr>
-        <w:t>Fixed boss namepanel not resetting when restart</w:t>
+        <w:t xml:space="preserve">Fixed boss </w:t>
+      </w:r>
+      <w:proofErr w:type="spellStart"/>
+      <w:r>
+        <w:rPr>
+          <w:lang w:val="en-US"/>
+        </w:rPr>
+        <w:t>namepanel</w:t>
+      </w:r>
+      <w:proofErr w:type="spellEnd"/>
+      <w:r>
+        <w:rPr>
+          <w:lang w:val="en-US"/>
+        </w:rPr>
+        <w:t xml:space="preserve"> not resetting when restart</w:t>
       </w:r>
     </w:p>
     <w:p>
@@ -9578,8 +10983,30 @@
         <w:rPr>
           <w:lang w:val="en-US"/>
         </w:rPr>
-        <w:t>Character spawns weapons when powerup, loses them when powerdown</w:t>
-      </w:r>
+        <w:t xml:space="preserve">Character spawns weapons when </w:t>
+      </w:r>
+      <w:proofErr w:type="spellStart"/>
+      <w:r>
+        <w:rPr>
+          <w:lang w:val="en-US"/>
+        </w:rPr>
+        <w:t>powerup</w:t>
+      </w:r>
+      <w:proofErr w:type="spellEnd"/>
+      <w:r>
+        <w:rPr>
+          <w:lang w:val="en-US"/>
+        </w:rPr>
+        <w:t xml:space="preserve">, loses them when </w:t>
+      </w:r>
+      <w:proofErr w:type="spellStart"/>
+      <w:r>
+        <w:rPr>
+          <w:lang w:val="en-US"/>
+        </w:rPr>
+        <w:t>powerdown</w:t>
+      </w:r>
+      <w:proofErr w:type="spellEnd"/>
     </w:p>
     <w:p>
       <w:pPr>
@@ -10091,7 +11518,21 @@
           <w:lang w:val="en-US"/>
         </w:rPr>
         <w:lastRenderedPageBreak/>
-        <w:t>Parallax can be handled from stagehandler routine</w:t>
+        <w:t xml:space="preserve">Parallax can be handled from </w:t>
+      </w:r>
+      <w:proofErr w:type="spellStart"/>
+      <w:r>
+        <w:rPr>
+          <w:lang w:val="en-US"/>
+        </w:rPr>
+        <w:t>stagehandler</w:t>
+      </w:r>
+      <w:proofErr w:type="spellEnd"/>
+      <w:r>
+        <w:rPr>
+          <w:lang w:val="en-US"/>
+        </w:rPr>
+        <w:t xml:space="preserve"> routine</w:t>
       </w:r>
     </w:p>
     <w:p>
@@ -10181,7 +11622,21 @@
         <w:rPr>
           <w:lang w:val="en-US"/>
         </w:rPr>
-        <w:t>Stripped down coroutines that broke the initialization</w:t>
+        <w:t xml:space="preserve">Stripped down </w:t>
+      </w:r>
+      <w:proofErr w:type="spellStart"/>
+      <w:r>
+        <w:rPr>
+          <w:lang w:val="en-US"/>
+        </w:rPr>
+        <w:t>coroutines</w:t>
+      </w:r>
+      <w:proofErr w:type="spellEnd"/>
+      <w:r>
+        <w:rPr>
+          <w:lang w:val="en-US"/>
+        </w:rPr>
+        <w:t xml:space="preserve"> that broke the initialization</w:t>
       </w:r>
     </w:p>
     <w:p>
@@ -10195,11 +11650,19 @@
           <w:lang w:val="en-US"/>
         </w:rPr>
       </w:pPr>
-      <w:r>
-        <w:rPr>
-          <w:lang w:val="en-US"/>
-        </w:rPr>
-        <w:t>WaitUntils are not affected by timescale changes</w:t>
+      <w:proofErr w:type="spellStart"/>
+      <w:r>
+        <w:rPr>
+          <w:lang w:val="en-US"/>
+        </w:rPr>
+        <w:t>WaitUntils</w:t>
+      </w:r>
+      <w:proofErr w:type="spellEnd"/>
+      <w:r>
+        <w:rPr>
+          <w:lang w:val="en-US"/>
+        </w:rPr>
+        <w:t xml:space="preserve"> are not affected by timescale changes</w:t>
       </w:r>
     </w:p>
     <w:p>
@@ -10271,7 +11734,21 @@
         <w:rPr>
           <w:lang w:val="en-US"/>
         </w:rPr>
-        <w:t>Added score gain for corepoints with multiplier</w:t>
+        <w:t xml:space="preserve">Added score gain for </w:t>
+      </w:r>
+      <w:proofErr w:type="spellStart"/>
+      <w:r>
+        <w:rPr>
+          <w:lang w:val="en-US"/>
+        </w:rPr>
+        <w:t>corepoints</w:t>
+      </w:r>
+      <w:proofErr w:type="spellEnd"/>
+      <w:r>
+        <w:rPr>
+          <w:lang w:val="en-US"/>
+        </w:rPr>
+        <w:t xml:space="preserve"> with multiplier</w:t>
       </w:r>
     </w:p>
     <w:p>
@@ -10289,8 +11766,16 @@
         <w:rPr>
           <w:lang w:val="en-US"/>
         </w:rPr>
-        <w:t>Visual indication for score and hiscore</w:t>
-      </w:r>
+        <w:t xml:space="preserve">Visual indication for score and </w:t>
+      </w:r>
+      <w:proofErr w:type="spellStart"/>
+      <w:r>
+        <w:rPr>
+          <w:lang w:val="en-US"/>
+        </w:rPr>
+        <w:t>hiscore</w:t>
+      </w:r>
+      <w:proofErr w:type="spellEnd"/>
     </w:p>
     <w:p>
       <w:pPr>
@@ -10382,7 +11867,21 @@
         <w:rPr>
           <w:lang w:val="en-US"/>
         </w:rPr>
-        <w:t>Decoupled a lot of components from GameControl and UI</w:t>
+        <w:t xml:space="preserve">Decoupled a lot of components from </w:t>
+      </w:r>
+      <w:proofErr w:type="spellStart"/>
+      <w:r>
+        <w:rPr>
+          <w:lang w:val="en-US"/>
+        </w:rPr>
+        <w:t>GameControl</w:t>
+      </w:r>
+      <w:proofErr w:type="spellEnd"/>
+      <w:r>
+        <w:rPr>
+          <w:lang w:val="en-US"/>
+        </w:rPr>
+        <w:t xml:space="preserve"> and UI</w:t>
       </w:r>
     </w:p>
     <w:p>
@@ -10418,7 +11917,21 @@
         <w:rPr>
           <w:lang w:val="en-US"/>
         </w:rPr>
-        <w:t xml:space="preserve">Inherited boss phase routines from Phaser so it doesn’t get crowded </w:t>
+        <w:t xml:space="preserve">Inherited boss phase routines from </w:t>
+      </w:r>
+      <w:proofErr w:type="spellStart"/>
+      <w:r>
+        <w:rPr>
+          <w:lang w:val="en-US"/>
+        </w:rPr>
+        <w:t>Phaser</w:t>
+      </w:r>
+      <w:proofErr w:type="spellEnd"/>
+      <w:r>
+        <w:rPr>
+          <w:lang w:val="en-US"/>
+        </w:rPr>
+        <w:t xml:space="preserve"> so it doesn’t get crowded </w:t>
       </w:r>
     </w:p>
     <w:p>
@@ -10432,6 +11945,7 @@
           <w:lang w:val="en-US"/>
         </w:rPr>
       </w:pPr>
+      <w:proofErr w:type="spellStart"/>
       <w:r>
         <w:rPr>
           <w:lang w:val="en-US"/>
@@ -10448,7 +11962,14 @@
         <w:rPr>
           <w:lang w:val="en-US"/>
         </w:rPr>
-        <w:t>d stage canvas</w:t>
+        <w:t>d</w:t>
+      </w:r>
+      <w:proofErr w:type="spellEnd"/>
+      <w:r>
+        <w:rPr>
+          <w:lang w:val="en-US"/>
+        </w:rPr>
+        <w:t xml:space="preserve"> stage canvas</w:t>
       </w:r>
     </w:p>
     <w:p>
@@ -10478,8 +11999,30 @@
         <w:rPr>
           <w:lang w:val="en-US"/>
         </w:rPr>
-        <w:t xml:space="preserve"> all normal textassets to TMPro</w:t>
-      </w:r>
+        <w:t xml:space="preserve"> all normal </w:t>
+      </w:r>
+      <w:proofErr w:type="spellStart"/>
+      <w:r>
+        <w:rPr>
+          <w:lang w:val="en-US"/>
+        </w:rPr>
+        <w:t>textassets</w:t>
+      </w:r>
+      <w:proofErr w:type="spellEnd"/>
+      <w:r>
+        <w:rPr>
+          <w:lang w:val="en-US"/>
+        </w:rPr>
+        <w:t xml:space="preserve"> to </w:t>
+      </w:r>
+      <w:proofErr w:type="spellStart"/>
+      <w:r>
+        <w:rPr>
+          <w:lang w:val="en-US"/>
+        </w:rPr>
+        <w:t>TMPro</w:t>
+      </w:r>
+      <w:proofErr w:type="spellEnd"/>
     </w:p>
     <w:p>
       <w:pPr>
@@ -10496,7 +12039,35 @@
         <w:rPr>
           <w:lang w:val="en-US"/>
         </w:rPr>
-        <w:t>Added toggleable invulnerability indicator to boss hp bar</w:t>
+        <w:t xml:space="preserve">Added </w:t>
+      </w:r>
+      <w:proofErr w:type="spellStart"/>
+      <w:r>
+        <w:rPr>
+          <w:lang w:val="en-US"/>
+        </w:rPr>
+        <w:t>toggleable</w:t>
+      </w:r>
+      <w:proofErr w:type="spellEnd"/>
+      <w:r>
+        <w:rPr>
+          <w:lang w:val="en-US"/>
+        </w:rPr>
+        <w:t xml:space="preserve"> invulnerability indicator to boss </w:t>
+      </w:r>
+      <w:proofErr w:type="spellStart"/>
+      <w:r>
+        <w:rPr>
+          <w:lang w:val="en-US"/>
+        </w:rPr>
+        <w:t>hp</w:t>
+      </w:r>
+      <w:proofErr w:type="spellEnd"/>
+      <w:r>
+        <w:rPr>
+          <w:lang w:val="en-US"/>
+        </w:rPr>
+        <w:t xml:space="preserve"> bar</w:t>
       </w:r>
     </w:p>
     <w:p>
@@ -10514,8 +12085,44 @@
         <w:rPr>
           <w:lang w:val="en-US"/>
         </w:rPr>
-        <w:t>Moved boss init from enemylib to stage init</w:t>
-      </w:r>
+        <w:t xml:space="preserve">Moved boss </w:t>
+      </w:r>
+      <w:proofErr w:type="spellStart"/>
+      <w:r>
+        <w:rPr>
+          <w:lang w:val="en-US"/>
+        </w:rPr>
+        <w:t>init</w:t>
+      </w:r>
+      <w:proofErr w:type="spellEnd"/>
+      <w:r>
+        <w:rPr>
+          <w:lang w:val="en-US"/>
+        </w:rPr>
+        <w:t xml:space="preserve"> from </w:t>
+      </w:r>
+      <w:proofErr w:type="spellStart"/>
+      <w:r>
+        <w:rPr>
+          <w:lang w:val="en-US"/>
+        </w:rPr>
+        <w:t>enemylib</w:t>
+      </w:r>
+      <w:proofErr w:type="spellEnd"/>
+      <w:r>
+        <w:rPr>
+          <w:lang w:val="en-US"/>
+        </w:rPr>
+        <w:t xml:space="preserve"> to stage </w:t>
+      </w:r>
+      <w:proofErr w:type="spellStart"/>
+      <w:r>
+        <w:rPr>
+          <w:lang w:val="en-US"/>
+        </w:rPr>
+        <w:t>init</w:t>
+      </w:r>
+      <w:proofErr w:type="spellEnd"/>
     </w:p>
     <w:p>
       <w:pPr>
@@ -10532,7 +12139,35 @@
         <w:rPr>
           <w:lang w:val="en-US"/>
         </w:rPr>
-        <w:t>Added a difficulty modifier to stage init that affects enemy shootspeed and bullet cou</w:t>
+        <w:t xml:space="preserve">Added a difficulty modifier to stage </w:t>
+      </w:r>
+      <w:proofErr w:type="spellStart"/>
+      <w:r>
+        <w:rPr>
+          <w:lang w:val="en-US"/>
+        </w:rPr>
+        <w:t>init</w:t>
+      </w:r>
+      <w:proofErr w:type="spellEnd"/>
+      <w:r>
+        <w:rPr>
+          <w:lang w:val="en-US"/>
+        </w:rPr>
+        <w:t xml:space="preserve"> that affects enemy </w:t>
+      </w:r>
+      <w:proofErr w:type="spellStart"/>
+      <w:r>
+        <w:rPr>
+          <w:lang w:val="en-US"/>
+        </w:rPr>
+        <w:t>shootspeed</w:t>
+      </w:r>
+      <w:proofErr w:type="spellEnd"/>
+      <w:r>
+        <w:rPr>
+          <w:lang w:val="en-US"/>
+        </w:rPr>
+        <w:t xml:space="preserve"> and bullet cou</w:t>
       </w:r>
       <w:r>
         <w:rPr>
@@ -10586,7 +12221,35 @@
         <w:rPr>
           <w:lang w:val="en-US"/>
         </w:rPr>
-        <w:t>Fixed character movement speed, wasn’t using deltatime so it was different between dev and build</w:t>
+        <w:t xml:space="preserve">Fixed character movement speed, wasn’t using </w:t>
+      </w:r>
+      <w:proofErr w:type="spellStart"/>
+      <w:r>
+        <w:rPr>
+          <w:lang w:val="en-US"/>
+        </w:rPr>
+        <w:t>deltatime</w:t>
+      </w:r>
+      <w:proofErr w:type="spellEnd"/>
+      <w:r>
+        <w:rPr>
+          <w:lang w:val="en-US"/>
+        </w:rPr>
+        <w:t xml:space="preserve"> so it was different between </w:t>
+      </w:r>
+      <w:proofErr w:type="spellStart"/>
+      <w:r>
+        <w:rPr>
+          <w:lang w:val="en-US"/>
+        </w:rPr>
+        <w:t>dev</w:t>
+      </w:r>
+      <w:proofErr w:type="spellEnd"/>
+      <w:r>
+        <w:rPr>
+          <w:lang w:val="en-US"/>
+        </w:rPr>
+        <w:t xml:space="preserve"> and build</w:t>
       </w:r>
     </w:p>
     <w:p>
@@ -10604,7 +12267,21 @@
         <w:rPr>
           <w:lang w:val="en-US"/>
         </w:rPr>
-        <w:t>Fixed midboss timer</w:t>
+        <w:t xml:space="preserve">Fixed </w:t>
+      </w:r>
+      <w:proofErr w:type="spellStart"/>
+      <w:r>
+        <w:rPr>
+          <w:lang w:val="en-US"/>
+        </w:rPr>
+        <w:t>midboss</w:t>
+      </w:r>
+      <w:proofErr w:type="spellEnd"/>
+      <w:r>
+        <w:rPr>
+          <w:lang w:val="en-US"/>
+        </w:rPr>
+        <w:t xml:space="preserve"> timer</w:t>
       </w:r>
     </w:p>
     <w:p>
@@ -10689,11 +12366,19 @@
         </w:rPr>
         <w:t xml:space="preserve"> </w:t>
       </w:r>
-      <w:r>
-        <w:rPr>
-          <w:lang w:val="en-US"/>
-        </w:rPr>
-        <w:t xml:space="preserve">stagehandling </w:t>
+      <w:proofErr w:type="spellStart"/>
+      <w:r>
+        <w:rPr>
+          <w:lang w:val="en-US"/>
+        </w:rPr>
+        <w:t>stagehandling</w:t>
+      </w:r>
+      <w:proofErr w:type="spellEnd"/>
+      <w:r>
+        <w:rPr>
+          <w:lang w:val="en-US"/>
+        </w:rPr>
+        <w:t xml:space="preserve"> </w:t>
       </w:r>
       <w:r>
         <w:rPr>
@@ -10765,7 +12450,21 @@
         <w:rPr>
           <w:lang w:val="en-US"/>
         </w:rPr>
-        <w:t>Made options menu with Autoscroll toggle, BGM and SFX volume control</w:t>
+        <w:t xml:space="preserve">Made options menu with </w:t>
+      </w:r>
+      <w:proofErr w:type="spellStart"/>
+      <w:r>
+        <w:rPr>
+          <w:lang w:val="en-US"/>
+        </w:rPr>
+        <w:t>Autoscroll</w:t>
+      </w:r>
+      <w:proofErr w:type="spellEnd"/>
+      <w:r>
+        <w:rPr>
+          <w:lang w:val="en-US"/>
+        </w:rPr>
+        <w:t xml:space="preserve"> toggle, BGM and SFX volume control</w:t>
       </w:r>
     </w:p>
     <w:p>
@@ -10783,7 +12482,21 @@
         <w:rPr>
           <w:lang w:val="en-US"/>
         </w:rPr>
-        <w:t>Added gameover menu</w:t>
+        <w:t xml:space="preserve">Added </w:t>
+      </w:r>
+      <w:proofErr w:type="spellStart"/>
+      <w:r>
+        <w:rPr>
+          <w:lang w:val="en-US"/>
+        </w:rPr>
+        <w:t>gameover</w:t>
+      </w:r>
+      <w:proofErr w:type="spellEnd"/>
+      <w:r>
+        <w:rPr>
+          <w:lang w:val="en-US"/>
+        </w:rPr>
+        <w:t xml:space="preserve"> menu</w:t>
       </w:r>
     </w:p>
     <w:p>
@@ -10833,11 +12546,19 @@
           <w:lang w:val="en-US"/>
         </w:rPr>
       </w:pPr>
-      <w:r>
-        <w:rPr>
-          <w:lang w:val="en-US"/>
-        </w:rPr>
-        <w:t>Hiscore JSON save/load</w:t>
+      <w:proofErr w:type="spellStart"/>
+      <w:r>
+        <w:rPr>
+          <w:lang w:val="en-US"/>
+        </w:rPr>
+        <w:t>Hiscore</w:t>
+      </w:r>
+      <w:proofErr w:type="spellEnd"/>
+      <w:r>
+        <w:rPr>
+          <w:lang w:val="en-US"/>
+        </w:rPr>
+        <w:t xml:space="preserve"> JSON save/load</w:t>
       </w:r>
     </w:p>
     <w:p>
@@ -10873,7 +12594,63 @@
         <w:rPr>
           <w:lang w:val="en-US"/>
         </w:rPr>
-        <w:t>Spiral pattern spawned too slowly on build because Unity was limiting the framerate. Added unlimiter and disabled vsync in Game.Start();</w:t>
+        <w:t xml:space="preserve">Spiral pattern spawned too slowly on build because Unity was limiting the </w:t>
+      </w:r>
+      <w:proofErr w:type="spellStart"/>
+      <w:r>
+        <w:rPr>
+          <w:lang w:val="en-US"/>
+        </w:rPr>
+        <w:t>framerate</w:t>
+      </w:r>
+      <w:proofErr w:type="spellEnd"/>
+      <w:r>
+        <w:rPr>
+          <w:lang w:val="en-US"/>
+        </w:rPr>
+        <w:t xml:space="preserve">. Added </w:t>
+      </w:r>
+      <w:proofErr w:type="spellStart"/>
+      <w:r>
+        <w:rPr>
+          <w:lang w:val="en-US"/>
+        </w:rPr>
+        <w:t>unlimiter</w:t>
+      </w:r>
+      <w:proofErr w:type="spellEnd"/>
+      <w:r>
+        <w:rPr>
+          <w:lang w:val="en-US"/>
+        </w:rPr>
+        <w:t xml:space="preserve"> and disabled </w:t>
+      </w:r>
+      <w:proofErr w:type="spellStart"/>
+      <w:r>
+        <w:rPr>
+          <w:lang w:val="en-US"/>
+        </w:rPr>
+        <w:t>vsync</w:t>
+      </w:r>
+      <w:proofErr w:type="spellEnd"/>
+      <w:r>
+        <w:rPr>
+          <w:lang w:val="en-US"/>
+        </w:rPr>
+        <w:t xml:space="preserve"> in </w:t>
+      </w:r>
+      <w:proofErr w:type="spellStart"/>
+      <w:r>
+        <w:rPr>
+          <w:lang w:val="en-US"/>
+        </w:rPr>
+        <w:t>Game.Start</w:t>
+      </w:r>
+      <w:proofErr w:type="spellEnd"/>
+      <w:r>
+        <w:rPr>
+          <w:lang w:val="en-US"/>
+        </w:rPr>
+        <w:t>();</w:t>
       </w:r>
     </w:p>
     <w:p>
@@ -10891,8 +12668,30 @@
         <w:rPr>
           <w:lang w:val="en-US"/>
         </w:rPr>
-        <w:t>Disabled scoresave for now, crashes build because of the path path</w:t>
-      </w:r>
+        <w:t xml:space="preserve">Disabled </w:t>
+      </w:r>
+      <w:proofErr w:type="spellStart"/>
+      <w:r>
+        <w:rPr>
+          <w:lang w:val="en-US"/>
+        </w:rPr>
+        <w:t>scoresave</w:t>
+      </w:r>
+      <w:proofErr w:type="spellEnd"/>
+      <w:r>
+        <w:rPr>
+          <w:lang w:val="en-US"/>
+        </w:rPr>
+        <w:t xml:space="preserve"> for now, crashes build because of the path </w:t>
+      </w:r>
+      <w:proofErr w:type="spellStart"/>
+      <w:r>
+        <w:rPr>
+          <w:lang w:val="en-US"/>
+        </w:rPr>
+        <w:t>path</w:t>
+      </w:r>
+      <w:proofErr w:type="spellEnd"/>
     </w:p>
     <w:p>
       <w:pPr>
@@ -10927,7 +12726,21 @@
         <w:rPr>
           <w:lang w:val="en-US"/>
         </w:rPr>
-        <w:t>Added a SaveLoadHandler.cs to handle i/o</w:t>
+        <w:t xml:space="preserve">Added a </w:t>
+      </w:r>
+      <w:proofErr w:type="spellStart"/>
+      <w:r>
+        <w:rPr>
+          <w:lang w:val="en-US"/>
+        </w:rPr>
+        <w:t>SaveLoadHandler.cs</w:t>
+      </w:r>
+      <w:proofErr w:type="spellEnd"/>
+      <w:r>
+        <w:rPr>
+          <w:lang w:val="en-US"/>
+        </w:rPr>
+        <w:t xml:space="preserve"> to handle i/o</w:t>
       </w:r>
     </w:p>
     <w:p>
@@ -11020,11 +12833,33 @@
           <w:lang w:val="en-US"/>
         </w:rPr>
       </w:pPr>
-      <w:r>
-        <w:rPr>
-          <w:lang w:val="en-US"/>
-        </w:rPr>
-        <w:t>Stagetimer didn’t reset correctly before, that’s why enemyspawner kept bugging out</w:t>
+      <w:proofErr w:type="spellStart"/>
+      <w:r>
+        <w:rPr>
+          <w:lang w:val="en-US"/>
+        </w:rPr>
+        <w:t>Stagetimer</w:t>
+      </w:r>
+      <w:proofErr w:type="spellEnd"/>
+      <w:r>
+        <w:rPr>
+          <w:lang w:val="en-US"/>
+        </w:rPr>
+        <w:t xml:space="preserve"> didn’t reset correctly before, that’s why </w:t>
+      </w:r>
+      <w:proofErr w:type="spellStart"/>
+      <w:r>
+        <w:rPr>
+          <w:lang w:val="en-US"/>
+        </w:rPr>
+        <w:t>enemyspawner</w:t>
+      </w:r>
+      <w:proofErr w:type="spellEnd"/>
+      <w:r>
+        <w:rPr>
+          <w:lang w:val="en-US"/>
+        </w:rPr>
+        <w:t xml:space="preserve"> kept bugging out</w:t>
       </w:r>
     </w:p>
     <w:p>
@@ -11042,7 +12877,21 @@
         <w:rPr>
           <w:lang w:val="en-US"/>
         </w:rPr>
-        <w:t>Optimized dialog ui handling</w:t>
+        <w:t xml:space="preserve">Optimized dialog </w:t>
+      </w:r>
+      <w:proofErr w:type="spellStart"/>
+      <w:r>
+        <w:rPr>
+          <w:lang w:val="en-US"/>
+        </w:rPr>
+        <w:t>ui</w:t>
+      </w:r>
+      <w:proofErr w:type="spellEnd"/>
+      <w:r>
+        <w:rPr>
+          <w:lang w:val="en-US"/>
+        </w:rPr>
+        <w:t xml:space="preserve"> handling</w:t>
       </w:r>
       <w:r>
         <w:rPr>
@@ -11066,7 +12915,21 @@
         <w:rPr>
           <w:lang w:val="en-US"/>
         </w:rPr>
-        <w:t>Restored GiantWeb-pattern for Boss2</w:t>
+        <w:t xml:space="preserve">Restored </w:t>
+      </w:r>
+      <w:proofErr w:type="spellStart"/>
+      <w:r>
+        <w:rPr>
+          <w:lang w:val="en-US"/>
+        </w:rPr>
+        <w:t>GiantWeb</w:t>
+      </w:r>
+      <w:proofErr w:type="spellEnd"/>
+      <w:r>
+        <w:rPr>
+          <w:lang w:val="en-US"/>
+        </w:rPr>
+        <w:t>-pattern for Boss2</w:t>
       </w:r>
     </w:p>
     <w:p>
@@ -11084,7 +12947,21 @@
         <w:rPr>
           <w:lang w:val="en-US"/>
         </w:rPr>
-        <w:t>Restored SmallWeb-pattern for Boss2</w:t>
+        <w:t xml:space="preserve">Restored </w:t>
+      </w:r>
+      <w:proofErr w:type="spellStart"/>
+      <w:r>
+        <w:rPr>
+          <w:lang w:val="en-US"/>
+        </w:rPr>
+        <w:t>SmallWeb</w:t>
+      </w:r>
+      <w:proofErr w:type="spellEnd"/>
+      <w:r>
+        <w:rPr>
+          <w:lang w:val="en-US"/>
+        </w:rPr>
+        <w:t>-pattern for Boss2</w:t>
       </w:r>
     </w:p>
     <w:p>
@@ -11166,12 +13043,20 @@
           <w:lang w:val="en-US"/>
         </w:rPr>
       </w:pPr>
+      <w:proofErr w:type="spellStart"/>
       <w:r>
         <w:rPr>
           <w:lang w:val="en-US"/>
         </w:rPr>
         <w:lastRenderedPageBreak/>
-        <w:t>StageComplete checks for pickup points before handling end</w:t>
+        <w:t>StageComplete</w:t>
+      </w:r>
+      <w:proofErr w:type="spellEnd"/>
+      <w:r>
+        <w:rPr>
+          <w:lang w:val="en-US"/>
+        </w:rPr>
+        <w:t xml:space="preserve"> checks for pickup points before handling end</w:t>
       </w:r>
     </w:p>
     <w:p>
@@ -11189,7 +13074,21 @@
         <w:rPr>
           <w:lang w:val="en-US"/>
         </w:rPr>
-        <w:t>Default BulletMovementPattern set to “Explode”</w:t>
+        <w:t xml:space="preserve">Default </w:t>
+      </w:r>
+      <w:proofErr w:type="spellStart"/>
+      <w:r>
+        <w:rPr>
+          <w:lang w:val="en-US"/>
+        </w:rPr>
+        <w:t>BulletMovementPattern</w:t>
+      </w:r>
+      <w:proofErr w:type="spellEnd"/>
+      <w:r>
+        <w:rPr>
+          <w:lang w:val="en-US"/>
+        </w:rPr>
+        <w:t xml:space="preserve"> set to “Explode”</w:t>
       </w:r>
     </w:p>
     <w:p>
@@ -11207,7 +13106,21 @@
         <w:rPr>
           <w:lang w:val="en-US"/>
         </w:rPr>
-        <w:t>Restructured phaser class</w:t>
+        <w:t xml:space="preserve">Restructured </w:t>
+      </w:r>
+      <w:proofErr w:type="spellStart"/>
+      <w:r>
+        <w:rPr>
+          <w:lang w:val="en-US"/>
+        </w:rPr>
+        <w:t>phaser</w:t>
+      </w:r>
+      <w:proofErr w:type="spellEnd"/>
+      <w:r>
+        <w:rPr>
+          <w:lang w:val="en-US"/>
+        </w:rPr>
+        <w:t xml:space="preserve"> class</w:t>
       </w:r>
     </w:p>
     <w:p>
@@ -11239,18 +13152,34 @@
           <w:lang w:val="en-US"/>
         </w:rPr>
       </w:pPr>
-      <w:r>
-        <w:rPr>
-          <w:lang w:val="en-US"/>
-        </w:rPr>
-        <w:t>ScorePanel UI made</w:t>
-      </w:r>
-      <w:r>
-        <w:rPr>
-          <w:lang w:val="en-US"/>
-        </w:rPr>
-        <w:t xml:space="preserve"> to mainmenu</w:t>
-      </w:r>
+      <w:proofErr w:type="spellStart"/>
+      <w:r>
+        <w:rPr>
+          <w:lang w:val="en-US"/>
+        </w:rPr>
+        <w:t>ScorePanel</w:t>
+      </w:r>
+      <w:proofErr w:type="spellEnd"/>
+      <w:r>
+        <w:rPr>
+          <w:lang w:val="en-US"/>
+        </w:rPr>
+        <w:t xml:space="preserve"> UI made</w:t>
+      </w:r>
+      <w:r>
+        <w:rPr>
+          <w:lang w:val="en-US"/>
+        </w:rPr>
+        <w:t xml:space="preserve"> to </w:t>
+      </w:r>
+      <w:proofErr w:type="spellStart"/>
+      <w:r>
+        <w:rPr>
+          <w:lang w:val="en-US"/>
+        </w:rPr>
+        <w:t>mainmenu</w:t>
+      </w:r>
+      <w:proofErr w:type="spellEnd"/>
     </w:p>
     <w:p>
       <w:pPr>
@@ -11263,12 +13192,42 @@
           <w:lang w:val="en-US"/>
         </w:rPr>
       </w:pPr>
-      <w:r>
-        <w:rPr>
-          <w:lang w:val="en-US"/>
-        </w:rPr>
-        <w:t>Scoresaving on gameover and gamecomplete</w:t>
-      </w:r>
+      <w:proofErr w:type="spellStart"/>
+      <w:r>
+        <w:rPr>
+          <w:lang w:val="en-US"/>
+        </w:rPr>
+        <w:t>Scoresaving</w:t>
+      </w:r>
+      <w:proofErr w:type="spellEnd"/>
+      <w:r>
+        <w:rPr>
+          <w:lang w:val="en-US"/>
+        </w:rPr>
+        <w:t xml:space="preserve"> on </w:t>
+      </w:r>
+      <w:proofErr w:type="spellStart"/>
+      <w:r>
+        <w:rPr>
+          <w:lang w:val="en-US"/>
+        </w:rPr>
+        <w:t>gameover</w:t>
+      </w:r>
+      <w:proofErr w:type="spellEnd"/>
+      <w:r>
+        <w:rPr>
+          <w:lang w:val="en-US"/>
+        </w:rPr>
+        <w:t xml:space="preserve"> and </w:t>
+      </w:r>
+      <w:proofErr w:type="spellStart"/>
+      <w:r>
+        <w:rPr>
+          <w:lang w:val="en-US"/>
+        </w:rPr>
+        <w:t>gamecomplete</w:t>
+      </w:r>
+      <w:proofErr w:type="spellEnd"/>
     </w:p>
     <w:p>
       <w:pPr>
@@ -11321,7 +13280,21 @@
         <w:rPr>
           <w:lang w:val="en-US"/>
         </w:rPr>
-        <w:t>Separated bulletmovementpatterns into their own files</w:t>
+        <w:t xml:space="preserve">Separated </w:t>
+      </w:r>
+      <w:proofErr w:type="spellStart"/>
+      <w:r>
+        <w:rPr>
+          <w:lang w:val="en-US"/>
+        </w:rPr>
+        <w:t>bulletmovementpatterns</w:t>
+      </w:r>
+      <w:proofErr w:type="spellEnd"/>
+      <w:r>
+        <w:rPr>
+          <w:lang w:val="en-US"/>
+        </w:rPr>
+        <w:t xml:space="preserve"> into their own files</w:t>
       </w:r>
     </w:p>
     <w:p>
@@ -16270,7 +18243,7 @@
 </file>
 
 <file path=customXml/itemProps1.xml><?xml version="1.0" encoding="utf-8"?>
-<ds:datastoreItem xmlns:ds="http://schemas.openxmlformats.org/officeDocument/2006/customXml" ds:itemID="{2C338D20-BE09-46D2-9CCF-1837A5E1B8C1}">
+<ds:datastoreItem xmlns:ds="http://schemas.openxmlformats.org/officeDocument/2006/customXml" ds:itemID="{97F9B9B5-B945-42B6-8B37-6494C8B2FF8A}">
   <ds:schemaRefs>
     <ds:schemaRef ds:uri="http://schemas.openxmlformats.org/officeDocument/2006/bibliography"/>
   </ds:schemaRefs>

</xml_diff>

<commit_message>
Fix boss not stopping pat on death
</commit_message>
<xml_diff>
--- a/BulletHellProject.docx
+++ b/BulletHellProject.docx
@@ -6422,8 +6422,6 @@
         </w:rPr>
         <w:t>boss doesn’t stop pattern after death</w:t>
       </w:r>
-      <w:bookmarkStart w:id="32" w:name="_GoBack"/>
-      <w:bookmarkEnd w:id="32"/>
     </w:p>
     <w:p>
       <w:pPr>
@@ -6446,34 +6444,12 @@
     <w:p>
       <w:pPr>
         <w:pStyle w:val="ListParagraph"/>
-        <w:numPr>
-          <w:ilvl w:val="0"/>
-          <w:numId w:val="6"/>
-        </w:numPr>
         <w:rPr>
           <w:color w:val="FFFFFF" w:themeColor="background1"/>
           <w:highlight w:val="darkRed"/>
           <w:lang w:val="en-US"/>
         </w:rPr>
       </w:pPr>
-      <w:r>
-        <w:rPr>
-          <w:color w:val="FFFFFF" w:themeColor="background1"/>
-          <w:highlight w:val="darkRed"/>
-          <w:lang w:val="en-US"/>
-        </w:rPr>
-        <w:t>boss bonuses (elapsed time, core points, lives lost)</w:t>
-      </w:r>
-    </w:p>
-    <w:p>
-      <w:pPr>
-        <w:pStyle w:val="ListParagraph"/>
-        <w:rPr>
-          <w:color w:val="FFFFFF" w:themeColor="background1"/>
-          <w:highlight w:val="darkRed"/>
-          <w:lang w:val="en-US"/>
-        </w:rPr>
-      </w:pPr>
     </w:p>
     <w:p>
       <w:pPr>
@@ -6794,8 +6770,28 @@
           <w:highlight w:val="yellow"/>
           <w:lang w:val="en-US"/>
         </w:rPr>
+        <w:t>3 sizes</w:t>
+      </w:r>
+    </w:p>
+    <w:p>
+      <w:pPr>
+        <w:pStyle w:val="ListParagraph"/>
+        <w:numPr>
+          <w:ilvl w:val="0"/>
+          <w:numId w:val="6"/>
+        </w:numPr>
+        <w:rPr>
+          <w:highlight w:val="yellow"/>
+          <w:lang w:val="en-US"/>
+        </w:rPr>
+      </w:pPr>
+      <w:r>
+        <w:rPr>
+          <w:highlight w:val="yellow"/>
+          <w:lang w:val="en-US"/>
+        </w:rPr>
         <w:lastRenderedPageBreak/>
-        <w:t>3 sizes</w:t>
+        <w:t>restore pacman pattern (not even close to be finished)</w:t>
       </w:r>
     </w:p>
     <w:p>
@@ -6815,7 +6811,7 @@
           <w:highlight w:val="yellow"/>
           <w:lang w:val="en-US"/>
         </w:rPr>
-        <w:t>restore pacman pattern (not even close to be finished)</w:t>
+        <w:t>Dialog autoscroll speed determined by char count of lines</w:t>
       </w:r>
     </w:p>
     <w:p>
@@ -6835,7 +6831,7 @@
           <w:highlight w:val="yellow"/>
           <w:lang w:val="en-US"/>
         </w:rPr>
-        <w:t>Dialog autoscroll speed determined by char count of lines</w:t>
+        <w:t>fix homing bullet by removing the offset and having it check if its reached its destination, then vanishing (or change lerp to translate so it doesn’t slow down near target)</w:t>
       </w:r>
     </w:p>
     <w:p>
@@ -6855,7 +6851,14 @@
           <w:highlight w:val="yellow"/>
           <w:lang w:val="en-US"/>
         </w:rPr>
-        <w:t>fix homing bullet by removing the offset and having it check if its reached its destination, then vanishing (or change lerp to translate so it doesn’t slow down near target)</w:t>
+        <w:t>looping boss bg music</w:t>
+      </w:r>
+      <w:r>
+        <w:rPr>
+          <w:highlight w:val="yellow"/>
+          <w:lang w:val="en-US"/>
+        </w:rPr>
+        <w:t xml:space="preserve"> from a certain point</w:t>
       </w:r>
     </w:p>
     <w:p>
@@ -6875,43 +6878,16 @@
           <w:highlight w:val="yellow"/>
           <w:lang w:val="en-US"/>
         </w:rPr>
-        <w:t>looping boss bg music</w:t>
-      </w:r>
-      <w:r>
+        <w:t>heroku database for global hiscores</w:t>
+      </w:r>
+    </w:p>
+    <w:p>
+      <w:pPr>
+        <w:ind w:left="360"/>
         <w:rPr>
           <w:highlight w:val="yellow"/>
           <w:lang w:val="en-US"/>
         </w:rPr>
-        <w:t xml:space="preserve"> from a certain point</w:t>
-      </w:r>
-    </w:p>
-    <w:p>
-      <w:pPr>
-        <w:pStyle w:val="ListParagraph"/>
-        <w:numPr>
-          <w:ilvl w:val="0"/>
-          <w:numId w:val="6"/>
-        </w:numPr>
-        <w:rPr>
-          <w:highlight w:val="yellow"/>
-          <w:lang w:val="en-US"/>
-        </w:rPr>
-      </w:pPr>
-      <w:r>
-        <w:rPr>
-          <w:highlight w:val="yellow"/>
-          <w:lang w:val="en-US"/>
-        </w:rPr>
-        <w:t>heroku database for global hiscores</w:t>
-      </w:r>
-    </w:p>
-    <w:p>
-      <w:pPr>
-        <w:ind w:left="360"/>
-        <w:rPr>
-          <w:highlight w:val="yellow"/>
-          <w:lang w:val="en-US"/>
-        </w:rPr>
       </w:pPr>
     </w:p>
     <w:p/>
@@ -6922,14 +6898,14 @@
           <w:lang w:val="en-US"/>
         </w:rPr>
       </w:pPr>
-      <w:bookmarkStart w:id="33" w:name="_Toc102744234"/>
+      <w:bookmarkStart w:id="32" w:name="_Toc102744234"/>
       <w:r>
         <w:rPr>
           <w:lang w:val="en-US"/>
         </w:rPr>
         <w:t>NOTES</w:t>
       </w:r>
-      <w:bookmarkEnd w:id="33"/>
+      <w:bookmarkEnd w:id="32"/>
     </w:p>
     <w:p>
       <w:pPr>
@@ -6995,7 +6971,7 @@
           <w:lang w:val="en-US"/>
         </w:rPr>
       </w:pPr>
-      <w:bookmarkStart w:id="34" w:name="_Toc102744235"/>
+      <w:bookmarkStart w:id="33" w:name="_Toc102744235"/>
       <w:r>
         <w:rPr>
           <w:sz w:val="36"/>
@@ -7020,46 +6996,46 @@
         <w:lastRenderedPageBreak/>
         <w:t>Diary</w:t>
       </w:r>
+      <w:bookmarkEnd w:id="33"/>
+    </w:p>
+    <w:p>
+      <w:pPr>
+        <w:rPr>
+          <w:lang w:val="en-US"/>
+        </w:rPr>
+      </w:pPr>
+    </w:p>
+    <w:p>
+      <w:pPr>
+        <w:pStyle w:val="Heading3"/>
+        <w:rPr>
+          <w:sz w:val="32"/>
+          <w:lang w:val="en-US"/>
+        </w:rPr>
+      </w:pPr>
+      <w:bookmarkStart w:id="34" w:name="_Toc102744236"/>
+      <w:r>
+        <w:rPr>
+          <w:sz w:val="32"/>
+          <w:lang w:val="en-US"/>
+        </w:rPr>
+        <w:t xml:space="preserve">0.0.1 - </w:t>
+      </w:r>
+      <w:r>
+        <w:rPr>
+          <w:sz w:val="32"/>
+          <w:lang w:val="en-US"/>
+        </w:rPr>
+        <w:t>0.</w:t>
+      </w:r>
+      <w:r>
+        <w:rPr>
+          <w:sz w:val="32"/>
+          <w:lang w:val="en-US"/>
+        </w:rPr>
+        <w:t>1.0</w:t>
+      </w:r>
       <w:bookmarkEnd w:id="34"/>
-    </w:p>
-    <w:p>
-      <w:pPr>
-        <w:rPr>
-          <w:lang w:val="en-US"/>
-        </w:rPr>
-      </w:pPr>
-    </w:p>
-    <w:p>
-      <w:pPr>
-        <w:pStyle w:val="Heading3"/>
-        <w:rPr>
-          <w:sz w:val="32"/>
-          <w:lang w:val="en-US"/>
-        </w:rPr>
-      </w:pPr>
-      <w:bookmarkStart w:id="35" w:name="_Toc102744236"/>
-      <w:r>
-        <w:rPr>
-          <w:sz w:val="32"/>
-          <w:lang w:val="en-US"/>
-        </w:rPr>
-        <w:t xml:space="preserve">0.0.1 - </w:t>
-      </w:r>
-      <w:r>
-        <w:rPr>
-          <w:sz w:val="32"/>
-          <w:lang w:val="en-US"/>
-        </w:rPr>
-        <w:t>0.</w:t>
-      </w:r>
-      <w:r>
-        <w:rPr>
-          <w:sz w:val="32"/>
-          <w:lang w:val="en-US"/>
-        </w:rPr>
-        <w:t>1.0</w:t>
-      </w:r>
-      <w:bookmarkEnd w:id="35"/>
     </w:p>
     <w:p>
       <w:pPr>
@@ -10222,6 +10198,14 @@
     </w:p>
     <w:p>
       <w:pPr>
+        <w:pStyle w:val="ListParagraph"/>
+        <w:rPr>
+          <w:lang w:val="en-US"/>
+        </w:rPr>
+      </w:pPr>
+    </w:p>
+    <w:p>
+      <w:pPr>
         <w:rPr>
           <w:rFonts w:asciiTheme="majorHAnsi" w:eastAsiaTheme="majorEastAsia" w:hAnsiTheme="majorHAnsi" w:cstheme="majorBidi"/>
           <w:color w:val="2E74B5" w:themeColor="accent1" w:themeShade="BF"/>
@@ -10245,7 +10229,7 @@
           <w:lang w:val="en-US"/>
         </w:rPr>
       </w:pPr>
-      <w:bookmarkStart w:id="36" w:name="_Toc102744237"/>
+      <w:bookmarkStart w:id="35" w:name="_Toc102744237"/>
       <w:r>
         <w:rPr>
           <w:sz w:val="36"/>
@@ -10268,133 +10252,342 @@
         </w:rPr>
         <w:t xml:space="preserve"> (2022)</w:t>
       </w:r>
+      <w:bookmarkEnd w:id="35"/>
+    </w:p>
+    <w:p>
+      <w:pPr>
+        <w:rPr>
+          <w:lang w:val="en-US"/>
+        </w:rPr>
+      </w:pPr>
+    </w:p>
+    <w:p>
+      <w:pPr>
+        <w:pStyle w:val="ListParagraph"/>
+        <w:numPr>
+          <w:ilvl w:val="0"/>
+          <w:numId w:val="20"/>
+        </w:numPr>
+        <w:rPr>
+          <w:lang w:val="en-US"/>
+        </w:rPr>
+      </w:pPr>
+      <w:r>
+        <w:rPr>
+          <w:lang w:val="en-US"/>
+        </w:rPr>
+        <w:t>Refactored and reformatted the project</w:t>
+      </w:r>
+    </w:p>
+    <w:p>
+      <w:pPr>
+        <w:pStyle w:val="ListParagraph"/>
+        <w:numPr>
+          <w:ilvl w:val="0"/>
+          <w:numId w:val="20"/>
+        </w:numPr>
+        <w:rPr>
+          <w:lang w:val="en-US"/>
+        </w:rPr>
+      </w:pPr>
+      <w:r>
+        <w:rPr>
+          <w:lang w:val="en-US"/>
+        </w:rPr>
+        <w:t>Decoupled a lot of components from GameControl and UI</w:t>
+      </w:r>
+    </w:p>
+    <w:p>
+      <w:pPr>
+        <w:pStyle w:val="ListParagraph"/>
+        <w:numPr>
+          <w:ilvl w:val="0"/>
+          <w:numId w:val="20"/>
+        </w:numPr>
+        <w:rPr>
+          <w:lang w:val="en-US"/>
+        </w:rPr>
+      </w:pPr>
+      <w:r>
+        <w:rPr>
+          <w:lang w:val="en-US"/>
+        </w:rPr>
+        <w:t>Fixed stage initialization after restart</w:t>
+      </w:r>
+    </w:p>
+    <w:p>
+      <w:pPr>
+        <w:pStyle w:val="ListParagraph"/>
+        <w:numPr>
+          <w:ilvl w:val="0"/>
+          <w:numId w:val="20"/>
+        </w:numPr>
+        <w:rPr>
+          <w:lang w:val="en-US"/>
+        </w:rPr>
+      </w:pPr>
+      <w:r>
+        <w:rPr>
+          <w:lang w:val="en-US"/>
+        </w:rPr>
+        <w:t xml:space="preserve">Inherited boss phase routines from Phaser so it doesn’t get crowded </w:t>
+      </w:r>
+    </w:p>
+    <w:p>
+      <w:pPr>
+        <w:pStyle w:val="ListParagraph"/>
+        <w:numPr>
+          <w:ilvl w:val="0"/>
+          <w:numId w:val="20"/>
+        </w:numPr>
+        <w:rPr>
+          <w:lang w:val="en-US"/>
+        </w:rPr>
+      </w:pPr>
+      <w:r>
+        <w:rPr>
+          <w:lang w:val="en-US"/>
+        </w:rPr>
+        <w:t>U</w:t>
+      </w:r>
+      <w:r>
+        <w:rPr>
+          <w:lang w:val="en-US"/>
+        </w:rPr>
+        <w:t>pscale</w:t>
+      </w:r>
+      <w:r>
+        <w:rPr>
+          <w:lang w:val="en-US"/>
+        </w:rPr>
+        <w:t>d stage canvas</w:t>
+      </w:r>
+    </w:p>
+    <w:p>
+      <w:pPr>
+        <w:pStyle w:val="ListParagraph"/>
+        <w:numPr>
+          <w:ilvl w:val="0"/>
+          <w:numId w:val="20"/>
+        </w:numPr>
+        <w:rPr>
+          <w:lang w:val="en-US"/>
+        </w:rPr>
+      </w:pPr>
+      <w:r>
+        <w:rPr>
+          <w:lang w:val="en-US"/>
+        </w:rPr>
+        <w:t>Change</w:t>
+      </w:r>
+      <w:r>
+        <w:rPr>
+          <w:lang w:val="en-US"/>
+        </w:rPr>
+        <w:t>d</w:t>
+      </w:r>
+      <w:r>
+        <w:rPr>
+          <w:lang w:val="en-US"/>
+        </w:rPr>
+        <w:t xml:space="preserve"> all normal textassets to TMPro</w:t>
+      </w:r>
+    </w:p>
+    <w:p>
+      <w:pPr>
+        <w:pStyle w:val="ListParagraph"/>
+        <w:numPr>
+          <w:ilvl w:val="0"/>
+          <w:numId w:val="20"/>
+        </w:numPr>
+        <w:rPr>
+          <w:lang w:val="en-US"/>
+        </w:rPr>
+      </w:pPr>
+      <w:r>
+        <w:rPr>
+          <w:lang w:val="en-US"/>
+        </w:rPr>
+        <w:t>Added toggleable invulnerability indicator to boss hp bar</w:t>
+      </w:r>
+    </w:p>
+    <w:p>
+      <w:pPr>
+        <w:pStyle w:val="ListParagraph"/>
+        <w:numPr>
+          <w:ilvl w:val="0"/>
+          <w:numId w:val="20"/>
+        </w:numPr>
+        <w:rPr>
+          <w:lang w:val="en-US"/>
+        </w:rPr>
+      </w:pPr>
+      <w:r>
+        <w:rPr>
+          <w:lang w:val="en-US"/>
+        </w:rPr>
+        <w:t>Moved boss init from enemylib to stage init</w:t>
+      </w:r>
+    </w:p>
+    <w:p>
+      <w:pPr>
+        <w:pStyle w:val="ListParagraph"/>
+        <w:numPr>
+          <w:ilvl w:val="0"/>
+          <w:numId w:val="20"/>
+        </w:numPr>
+        <w:rPr>
+          <w:lang w:val="en-US"/>
+        </w:rPr>
+      </w:pPr>
+      <w:r>
+        <w:rPr>
+          <w:lang w:val="en-US"/>
+        </w:rPr>
+        <w:t>Added a difficulty modifier to stage init that affects enemy shootspeed and bullet cou</w:t>
+      </w:r>
+      <w:r>
+        <w:rPr>
+          <w:lang w:val="en-US"/>
+        </w:rPr>
+        <w:t>nt in patterns. Difficulties  1, 3, 5, 7</w:t>
+      </w:r>
+    </w:p>
+    <w:p>
+      <w:pPr>
+        <w:pStyle w:val="ListParagraph"/>
+        <w:numPr>
+          <w:ilvl w:val="0"/>
+          <w:numId w:val="20"/>
+        </w:numPr>
+        <w:rPr>
+          <w:lang w:val="en-US"/>
+        </w:rPr>
+      </w:pPr>
+      <w:r>
+        <w:rPr>
+          <w:lang w:val="en-US"/>
+        </w:rPr>
+        <w:t>Added a difficulty selection</w:t>
+      </w:r>
+      <w:r>
+        <w:rPr>
+          <w:lang w:val="en-US"/>
+        </w:rPr>
+        <w:t xml:space="preserve"> screen</w:t>
+      </w:r>
+      <w:r>
+        <w:rPr>
+          <w:lang w:val="en-US"/>
+        </w:rPr>
+        <w:t xml:space="preserve"> to main menu</w:t>
+      </w:r>
+    </w:p>
+    <w:p>
+      <w:pPr>
+        <w:pStyle w:val="ListParagraph"/>
+        <w:numPr>
+          <w:ilvl w:val="0"/>
+          <w:numId w:val="20"/>
+        </w:numPr>
+        <w:rPr>
+          <w:lang w:val="en-US"/>
+        </w:rPr>
+      </w:pPr>
+      <w:r>
+        <w:rPr>
+          <w:lang w:val="en-US"/>
+        </w:rPr>
+        <w:t>Fixed character movement speed, wasn’t using deltatime so it was different between dev and build</w:t>
+      </w:r>
+    </w:p>
+    <w:p>
+      <w:pPr>
+        <w:pStyle w:val="ListParagraph"/>
+        <w:numPr>
+          <w:ilvl w:val="0"/>
+          <w:numId w:val="20"/>
+        </w:numPr>
+        <w:rPr>
+          <w:lang w:val="en-US"/>
+        </w:rPr>
+      </w:pPr>
+      <w:r>
+        <w:rPr>
+          <w:lang w:val="en-US"/>
+        </w:rPr>
+        <w:t>Fixed midboss timer</w:t>
+      </w:r>
+    </w:p>
+    <w:p>
+      <w:pPr>
+        <w:pStyle w:val="ListParagraph"/>
+        <w:rPr>
+          <w:lang w:val="en-US"/>
+        </w:rPr>
+      </w:pPr>
+    </w:p>
+    <w:p>
+      <w:pPr>
+        <w:pStyle w:val="Heading3"/>
+        <w:rPr>
+          <w:sz w:val="32"/>
+          <w:lang w:val="en-US"/>
+        </w:rPr>
+      </w:pPr>
+      <w:bookmarkStart w:id="36" w:name="_Toc102744238"/>
+      <w:r>
+        <w:rPr>
+          <w:sz w:val="32"/>
+          <w:lang w:val="en-US"/>
+        </w:rPr>
+        <w:t>0.</w:t>
+      </w:r>
+      <w:r>
+        <w:rPr>
+          <w:sz w:val="32"/>
+          <w:lang w:val="en-US"/>
+        </w:rPr>
+        <w:t>1</w:t>
+      </w:r>
+      <w:r>
+        <w:rPr>
+          <w:sz w:val="32"/>
+          <w:lang w:val="en-US"/>
+        </w:rPr>
+        <w:t>.</w:t>
+      </w:r>
+      <w:r>
+        <w:rPr>
+          <w:sz w:val="32"/>
+          <w:lang w:val="en-US"/>
+        </w:rPr>
+        <w:t>2</w:t>
+      </w:r>
       <w:bookmarkEnd w:id="36"/>
     </w:p>
     <w:p>
       <w:pPr>
-        <w:rPr>
-          <w:lang w:val="en-US"/>
-        </w:rPr>
-      </w:pPr>
-    </w:p>
-    <w:p>
-      <w:pPr>
-        <w:pStyle w:val="ListParagraph"/>
-        <w:numPr>
-          <w:ilvl w:val="0"/>
-          <w:numId w:val="20"/>
-        </w:numPr>
-        <w:rPr>
-          <w:lang w:val="en-US"/>
-        </w:rPr>
-      </w:pPr>
-      <w:r>
-        <w:rPr>
-          <w:lang w:val="en-US"/>
-        </w:rPr>
-        <w:t>Refactored and reformatted the project</w:t>
-      </w:r>
-    </w:p>
-    <w:p>
-      <w:pPr>
-        <w:pStyle w:val="ListParagraph"/>
-        <w:numPr>
-          <w:ilvl w:val="0"/>
-          <w:numId w:val="20"/>
-        </w:numPr>
-        <w:rPr>
-          <w:lang w:val="en-US"/>
-        </w:rPr>
-      </w:pPr>
-      <w:r>
-        <w:rPr>
-          <w:lang w:val="en-US"/>
-        </w:rPr>
-        <w:t>Decoupled a lot of components from GameControl and UI</w:t>
-      </w:r>
-    </w:p>
-    <w:p>
-      <w:pPr>
-        <w:pStyle w:val="ListParagraph"/>
-        <w:numPr>
-          <w:ilvl w:val="0"/>
-          <w:numId w:val="20"/>
-        </w:numPr>
-        <w:rPr>
-          <w:lang w:val="en-US"/>
-        </w:rPr>
-      </w:pPr>
-      <w:r>
-        <w:rPr>
-          <w:lang w:val="en-US"/>
-        </w:rPr>
-        <w:t>Fixed stage initialization after restart</w:t>
-      </w:r>
-    </w:p>
-    <w:p>
-      <w:pPr>
-        <w:pStyle w:val="ListParagraph"/>
-        <w:numPr>
-          <w:ilvl w:val="0"/>
-          <w:numId w:val="20"/>
-        </w:numPr>
-        <w:rPr>
-          <w:lang w:val="en-US"/>
-        </w:rPr>
-      </w:pPr>
-      <w:r>
-        <w:rPr>
-          <w:lang w:val="en-US"/>
-        </w:rPr>
-        <w:t xml:space="preserve">Inherited boss phase routines from Phaser so it doesn’t get crowded </w:t>
-      </w:r>
-    </w:p>
-    <w:p>
-      <w:pPr>
-        <w:pStyle w:val="ListParagraph"/>
-        <w:numPr>
-          <w:ilvl w:val="0"/>
-          <w:numId w:val="20"/>
-        </w:numPr>
-        <w:rPr>
-          <w:lang w:val="en-US"/>
-        </w:rPr>
-      </w:pPr>
-      <w:r>
-        <w:rPr>
-          <w:lang w:val="en-US"/>
-        </w:rPr>
-        <w:t>U</w:t>
-      </w:r>
-      <w:r>
-        <w:rPr>
-          <w:lang w:val="en-US"/>
-        </w:rPr>
-        <w:t>pscale</w:t>
-      </w:r>
-      <w:r>
-        <w:rPr>
-          <w:lang w:val="en-US"/>
-        </w:rPr>
-        <w:t>d stage canvas</w:t>
-      </w:r>
-    </w:p>
-    <w:p>
-      <w:pPr>
-        <w:pStyle w:val="ListParagraph"/>
-        <w:numPr>
-          <w:ilvl w:val="0"/>
-          <w:numId w:val="20"/>
-        </w:numPr>
-        <w:rPr>
-          <w:lang w:val="en-US"/>
-        </w:rPr>
-      </w:pPr>
-      <w:r>
-        <w:rPr>
-          <w:lang w:val="en-US"/>
-        </w:rPr>
-        <w:t>Change</w:t>
+        <w:pStyle w:val="ListParagraph"/>
+        <w:numPr>
+          <w:ilvl w:val="0"/>
+          <w:numId w:val="6"/>
+        </w:numPr>
+        <w:rPr>
+          <w:lang w:val="en-US"/>
+        </w:rPr>
+      </w:pPr>
+      <w:r>
+        <w:rPr>
+          <w:lang w:val="en-US"/>
+        </w:rPr>
+        <w:t>M</w:t>
+      </w:r>
+      <w:r>
+        <w:rPr>
+          <w:lang w:val="en-US"/>
+        </w:rPr>
+        <w:t>ove</w:t>
       </w:r>
       <w:r>
         <w:rPr>
@@ -10406,142 +10599,302 @@
         <w:rPr>
           <w:lang w:val="en-US"/>
         </w:rPr>
-        <w:t xml:space="preserve"> all normal textassets to TMPro</w:t>
-      </w:r>
-    </w:p>
-    <w:p>
-      <w:pPr>
-        <w:pStyle w:val="ListParagraph"/>
-        <w:numPr>
-          <w:ilvl w:val="0"/>
-          <w:numId w:val="20"/>
-        </w:numPr>
-        <w:rPr>
-          <w:lang w:val="en-US"/>
-        </w:rPr>
-      </w:pPr>
-      <w:r>
-        <w:rPr>
-          <w:lang w:val="en-US"/>
-        </w:rPr>
-        <w:t>Added toggleable invulnerability indicator to boss hp bar</w:t>
-      </w:r>
-    </w:p>
-    <w:p>
-      <w:pPr>
-        <w:pStyle w:val="ListParagraph"/>
-        <w:numPr>
-          <w:ilvl w:val="0"/>
-          <w:numId w:val="20"/>
-        </w:numPr>
-        <w:rPr>
-          <w:lang w:val="en-US"/>
-        </w:rPr>
-      </w:pPr>
-      <w:r>
-        <w:rPr>
-          <w:lang w:val="en-US"/>
-        </w:rPr>
-        <w:t>Moved boss init from enemylib to stage init</w:t>
-      </w:r>
-    </w:p>
-    <w:p>
-      <w:pPr>
-        <w:pStyle w:val="ListParagraph"/>
-        <w:numPr>
-          <w:ilvl w:val="0"/>
-          <w:numId w:val="20"/>
-        </w:numPr>
-        <w:rPr>
-          <w:lang w:val="en-US"/>
-        </w:rPr>
-      </w:pPr>
-      <w:r>
-        <w:rPr>
-          <w:lang w:val="en-US"/>
-        </w:rPr>
-        <w:t>Added a difficulty modifier to stage init that affects enemy shootspeed and bullet cou</w:t>
-      </w:r>
-      <w:r>
-        <w:rPr>
-          <w:lang w:val="en-US"/>
-        </w:rPr>
-        <w:t>nt in patterns. Difficulties  1, 3, 5, 7</w:t>
-      </w:r>
-    </w:p>
-    <w:p>
-      <w:pPr>
-        <w:pStyle w:val="ListParagraph"/>
-        <w:numPr>
-          <w:ilvl w:val="0"/>
-          <w:numId w:val="20"/>
-        </w:numPr>
-        <w:rPr>
-          <w:lang w:val="en-US"/>
-        </w:rPr>
-      </w:pPr>
-      <w:r>
-        <w:rPr>
-          <w:lang w:val="en-US"/>
-        </w:rPr>
-        <w:t>Added a difficulty selection</w:t>
-      </w:r>
-      <w:r>
-        <w:rPr>
-          <w:lang w:val="en-US"/>
-        </w:rPr>
-        <w:t xml:space="preserve"> screen</w:t>
-      </w:r>
-      <w:r>
-        <w:rPr>
-          <w:lang w:val="en-US"/>
-        </w:rPr>
-        <w:t xml:space="preserve"> to main menu</w:t>
-      </w:r>
-    </w:p>
-    <w:p>
-      <w:pPr>
-        <w:pStyle w:val="ListParagraph"/>
-        <w:numPr>
-          <w:ilvl w:val="0"/>
-          <w:numId w:val="20"/>
-        </w:numPr>
-        <w:rPr>
-          <w:lang w:val="en-US"/>
-        </w:rPr>
-      </w:pPr>
-      <w:r>
-        <w:rPr>
-          <w:lang w:val="en-US"/>
-        </w:rPr>
-        <w:t>Fixed character movement speed, wasn’t using deltatime so it was different between dev and build</w:t>
-      </w:r>
-    </w:p>
-    <w:p>
-      <w:pPr>
-        <w:pStyle w:val="ListParagraph"/>
-        <w:numPr>
-          <w:ilvl w:val="0"/>
-          <w:numId w:val="20"/>
-        </w:numPr>
-        <w:rPr>
-          <w:lang w:val="en-US"/>
-        </w:rPr>
-      </w:pPr>
-      <w:r>
-        <w:rPr>
-          <w:lang w:val="en-US"/>
-        </w:rPr>
-        <w:t>Fixed midboss timer</w:t>
-      </w:r>
-    </w:p>
-    <w:p>
-      <w:pPr>
-        <w:pStyle w:val="ListParagraph"/>
-        <w:rPr>
-          <w:lang w:val="en-US"/>
-        </w:rPr>
-      </w:pPr>
+        <w:t xml:space="preserve"> </w:t>
+      </w:r>
+      <w:r>
+        <w:rPr>
+          <w:lang w:val="en-US"/>
+        </w:rPr>
+        <w:t xml:space="preserve">stagehandling </w:t>
+      </w:r>
+      <w:r>
+        <w:rPr>
+          <w:lang w:val="en-US"/>
+        </w:rPr>
+        <w:t>routines</w:t>
+      </w:r>
+      <w:r>
+        <w:rPr>
+          <w:lang w:val="en-US"/>
+        </w:rPr>
+        <w:t xml:space="preserve"> from handler switch</w:t>
+      </w:r>
+      <w:r>
+        <w:rPr>
+          <w:lang w:val="en-US"/>
+        </w:rPr>
+        <w:t xml:space="preserve"> to their corresponding files</w:t>
+      </w:r>
+    </w:p>
+    <w:p>
+      <w:pPr>
+        <w:pStyle w:val="ListParagraph"/>
+        <w:numPr>
+          <w:ilvl w:val="0"/>
+          <w:numId w:val="6"/>
+        </w:numPr>
+        <w:rPr>
+          <w:lang w:val="en-US"/>
+        </w:rPr>
+      </w:pPr>
+      <w:r>
+        <w:rPr>
+          <w:lang w:val="en-US"/>
+        </w:rPr>
+        <w:t>Handle stage switching by reloading the same scene but swap scripts</w:t>
+      </w:r>
+    </w:p>
+    <w:p>
+      <w:pPr>
+        <w:pStyle w:val="ListParagraph"/>
+        <w:numPr>
+          <w:ilvl w:val="0"/>
+          <w:numId w:val="6"/>
+        </w:numPr>
+        <w:rPr>
+          <w:lang w:val="en-US"/>
+        </w:rPr>
+      </w:pPr>
+      <w:r>
+        <w:rPr>
+          <w:lang w:val="en-US"/>
+        </w:rPr>
+        <w:t>Reworked dialog handling to be more flexible</w:t>
+      </w:r>
+    </w:p>
+    <w:p>
+      <w:pPr>
+        <w:pStyle w:val="ListParagraph"/>
+        <w:numPr>
+          <w:ilvl w:val="0"/>
+          <w:numId w:val="6"/>
+        </w:numPr>
+        <w:rPr>
+          <w:lang w:val="en-US"/>
+        </w:rPr>
+      </w:pPr>
+      <w:r>
+        <w:rPr>
+          <w:lang w:val="en-US"/>
+        </w:rPr>
+        <w:t>Made options menu with Autoscroll toggle, BGM and SFX volume control</w:t>
+      </w:r>
+    </w:p>
+    <w:p>
+      <w:pPr>
+        <w:pStyle w:val="ListParagraph"/>
+        <w:numPr>
+          <w:ilvl w:val="0"/>
+          <w:numId w:val="6"/>
+        </w:numPr>
+        <w:rPr>
+          <w:lang w:val="en-US"/>
+        </w:rPr>
+      </w:pPr>
+      <w:r>
+        <w:rPr>
+          <w:lang w:val="en-US"/>
+        </w:rPr>
+        <w:t>Added gameover menu</w:t>
+      </w:r>
+    </w:p>
+    <w:p>
+      <w:pPr>
+        <w:pStyle w:val="ListParagraph"/>
+        <w:numPr>
+          <w:ilvl w:val="0"/>
+          <w:numId w:val="6"/>
+        </w:numPr>
+        <w:rPr>
+          <w:lang w:val="en-US"/>
+        </w:rPr>
+      </w:pPr>
+      <w:r>
+        <w:rPr>
+          <w:lang w:val="en-US"/>
+        </w:rPr>
+        <w:t>Options JSON save/load</w:t>
+      </w:r>
+    </w:p>
+    <w:p>
+      <w:pPr>
+        <w:pStyle w:val="ListParagraph"/>
+        <w:numPr>
+          <w:ilvl w:val="0"/>
+          <w:numId w:val="6"/>
+        </w:numPr>
+        <w:rPr>
+          <w:lang w:val="en-US"/>
+        </w:rPr>
+      </w:pPr>
+      <w:r>
+        <w:rPr>
+          <w:lang w:val="en-US"/>
+        </w:rPr>
+        <w:t>Added options menu to main menu</w:t>
+      </w:r>
+    </w:p>
+    <w:p>
+      <w:pPr>
+        <w:pStyle w:val="ListParagraph"/>
+        <w:numPr>
+          <w:ilvl w:val="0"/>
+          <w:numId w:val="6"/>
+        </w:numPr>
+        <w:rPr>
+          <w:lang w:val="en-US"/>
+        </w:rPr>
+      </w:pPr>
+      <w:r>
+        <w:rPr>
+          <w:lang w:val="en-US"/>
+        </w:rPr>
+        <w:t>Hiscore JSON save/load</w:t>
+      </w:r>
+    </w:p>
+    <w:p>
+      <w:pPr>
+        <w:pStyle w:val="ListParagraph"/>
+        <w:numPr>
+          <w:ilvl w:val="0"/>
+          <w:numId w:val="6"/>
+        </w:numPr>
+        <w:rPr>
+          <w:lang w:val="en-US"/>
+        </w:rPr>
+      </w:pPr>
+      <w:r>
+        <w:rPr>
+          <w:lang w:val="en-US"/>
+        </w:rPr>
+        <w:t>Damage gives score</w:t>
+      </w:r>
+    </w:p>
+    <w:p>
+      <w:pPr>
+        <w:pStyle w:val="ListParagraph"/>
+        <w:numPr>
+          <w:ilvl w:val="0"/>
+          <w:numId w:val="6"/>
+        </w:numPr>
+        <w:rPr>
+          <w:lang w:val="en-US"/>
+        </w:rPr>
+      </w:pPr>
+      <w:r>
+        <w:rPr>
+          <w:lang w:val="en-US"/>
+        </w:rPr>
+        <w:t>Spiral pattern spawned too slowly on build because Unity was limiting the framerate. Added unlimiter and disabled vsync in Game.Start();</w:t>
+      </w:r>
+    </w:p>
+    <w:p>
+      <w:pPr>
+        <w:pStyle w:val="ListParagraph"/>
+        <w:numPr>
+          <w:ilvl w:val="0"/>
+          <w:numId w:val="6"/>
+        </w:numPr>
+        <w:rPr>
+          <w:lang w:val="en-US"/>
+        </w:rPr>
+      </w:pPr>
+      <w:r>
+        <w:rPr>
+          <w:lang w:val="en-US"/>
+        </w:rPr>
+        <w:t>Disabled scoresave for now, crashes build because of the path path</w:t>
+      </w:r>
+    </w:p>
+    <w:p>
+      <w:pPr>
+        <w:pStyle w:val="ListParagraph"/>
+        <w:numPr>
+          <w:ilvl w:val="0"/>
+          <w:numId w:val="6"/>
+        </w:numPr>
+        <w:rPr>
+          <w:lang w:val="en-US"/>
+        </w:rPr>
+      </w:pPr>
+      <w:r>
+        <w:rPr>
+          <w:lang w:val="en-US"/>
+        </w:rPr>
+        <w:t>Upgraded old spider boss script (stage2), added new boss music</w:t>
+      </w:r>
+    </w:p>
+    <w:p>
+      <w:pPr>
+        <w:pStyle w:val="ListParagraph"/>
+        <w:numPr>
+          <w:ilvl w:val="0"/>
+          <w:numId w:val="6"/>
+        </w:numPr>
+        <w:rPr>
+          <w:lang w:val="en-US"/>
+        </w:rPr>
+      </w:pPr>
+      <w:r>
+        <w:rPr>
+          <w:lang w:val="en-US"/>
+        </w:rPr>
+        <w:t>Added a SaveLoadHandler.cs to handle i/o</w:t>
+      </w:r>
+    </w:p>
+    <w:p>
+      <w:pPr>
+        <w:pStyle w:val="ListParagraph"/>
+        <w:numPr>
+          <w:ilvl w:val="0"/>
+          <w:numId w:val="6"/>
+        </w:numPr>
+        <w:rPr>
+          <w:lang w:val="en-US"/>
+        </w:rPr>
+      </w:pPr>
+      <w:r>
+        <w:rPr>
+          <w:lang w:val="en-US"/>
+        </w:rPr>
+        <w:t>Added persistent data path to save/load so build doesn’t crash</w:t>
+      </w:r>
+    </w:p>
+    <w:p>
+      <w:pPr>
+        <w:pStyle w:val="ListParagraph"/>
+        <w:numPr>
+          <w:ilvl w:val="0"/>
+          <w:numId w:val="6"/>
+        </w:numPr>
+        <w:rPr>
+          <w:lang w:val="en-US"/>
+        </w:rPr>
+      </w:pPr>
+      <w:r>
+        <w:rPr>
+          <w:lang w:val="en-US"/>
+        </w:rPr>
+        <w:t>Added default settings to fall back onto if options file not found</w:t>
+      </w:r>
+    </w:p>
+    <w:p>
+      <w:pPr>
+        <w:pStyle w:val="ListParagraph"/>
+        <w:numPr>
+          <w:ilvl w:val="0"/>
+          <w:numId w:val="6"/>
+        </w:numPr>
+        <w:rPr>
+          <w:lang w:val="en-US"/>
+        </w:rPr>
+      </w:pPr>
+      <w:r>
+        <w:rPr>
+          <w:lang w:val="en-US"/>
+        </w:rPr>
+        <w:t>Major resource folder reorganizing and dependency fix</w:t>
+      </w:r>
     </w:p>
     <w:p>
       <w:pPr>
@@ -10551,391 +10904,22 @@
           <w:lang w:val="en-US"/>
         </w:rPr>
       </w:pPr>
-      <w:bookmarkStart w:id="37" w:name="_Toc102744238"/>
+      <w:bookmarkStart w:id="37" w:name="_Toc102744239"/>
       <w:r>
         <w:rPr>
           <w:sz w:val="32"/>
           <w:lang w:val="en-US"/>
         </w:rPr>
-        <w:t>0.</w:t>
+        <w:t>0.1</w:t>
       </w:r>
       <w:r>
         <w:rPr>
           <w:sz w:val="32"/>
           <w:lang w:val="en-US"/>
         </w:rPr>
-        <w:t>1</w:t>
-      </w:r>
-      <w:r>
-        <w:rPr>
-          <w:sz w:val="32"/>
-          <w:lang w:val="en-US"/>
-        </w:rPr>
-        <w:t>.</w:t>
-      </w:r>
-      <w:r>
-        <w:rPr>
-          <w:sz w:val="32"/>
-          <w:lang w:val="en-US"/>
-        </w:rPr>
-        <w:t>2</w:t>
+        <w:t>.3</w:t>
       </w:r>
       <w:bookmarkEnd w:id="37"/>
-    </w:p>
-    <w:p>
-      <w:pPr>
-        <w:pStyle w:val="ListParagraph"/>
-        <w:numPr>
-          <w:ilvl w:val="0"/>
-          <w:numId w:val="6"/>
-        </w:numPr>
-        <w:rPr>
-          <w:lang w:val="en-US"/>
-        </w:rPr>
-      </w:pPr>
-      <w:r>
-        <w:rPr>
-          <w:lang w:val="en-US"/>
-        </w:rPr>
-        <w:t>M</w:t>
-      </w:r>
-      <w:r>
-        <w:rPr>
-          <w:lang w:val="en-US"/>
-        </w:rPr>
-        <w:t>ove</w:t>
-      </w:r>
-      <w:r>
-        <w:rPr>
-          <w:lang w:val="en-US"/>
-        </w:rPr>
-        <w:t>d</w:t>
-      </w:r>
-      <w:r>
-        <w:rPr>
-          <w:lang w:val="en-US"/>
-        </w:rPr>
-        <w:t xml:space="preserve"> </w:t>
-      </w:r>
-      <w:r>
-        <w:rPr>
-          <w:lang w:val="en-US"/>
-        </w:rPr>
-        <w:t xml:space="preserve">stagehandling </w:t>
-      </w:r>
-      <w:r>
-        <w:rPr>
-          <w:lang w:val="en-US"/>
-        </w:rPr>
-        <w:t>routines</w:t>
-      </w:r>
-      <w:r>
-        <w:rPr>
-          <w:lang w:val="en-US"/>
-        </w:rPr>
-        <w:t xml:space="preserve"> from handler switch</w:t>
-      </w:r>
-      <w:r>
-        <w:rPr>
-          <w:lang w:val="en-US"/>
-        </w:rPr>
-        <w:t xml:space="preserve"> to their corresponding files</w:t>
-      </w:r>
-    </w:p>
-    <w:p>
-      <w:pPr>
-        <w:pStyle w:val="ListParagraph"/>
-        <w:numPr>
-          <w:ilvl w:val="0"/>
-          <w:numId w:val="6"/>
-        </w:numPr>
-        <w:rPr>
-          <w:lang w:val="en-US"/>
-        </w:rPr>
-      </w:pPr>
-      <w:r>
-        <w:rPr>
-          <w:lang w:val="en-US"/>
-        </w:rPr>
-        <w:t>Handle stage switching by reloading the same scene but swap scripts</w:t>
-      </w:r>
-    </w:p>
-    <w:p>
-      <w:pPr>
-        <w:pStyle w:val="ListParagraph"/>
-        <w:numPr>
-          <w:ilvl w:val="0"/>
-          <w:numId w:val="6"/>
-        </w:numPr>
-        <w:rPr>
-          <w:lang w:val="en-US"/>
-        </w:rPr>
-      </w:pPr>
-      <w:r>
-        <w:rPr>
-          <w:lang w:val="en-US"/>
-        </w:rPr>
-        <w:t>Reworked dialog handling to be more flexible</w:t>
-      </w:r>
-    </w:p>
-    <w:p>
-      <w:pPr>
-        <w:pStyle w:val="ListParagraph"/>
-        <w:numPr>
-          <w:ilvl w:val="0"/>
-          <w:numId w:val="6"/>
-        </w:numPr>
-        <w:rPr>
-          <w:lang w:val="en-US"/>
-        </w:rPr>
-      </w:pPr>
-      <w:r>
-        <w:rPr>
-          <w:lang w:val="en-US"/>
-        </w:rPr>
-        <w:t>Made options menu with Autoscroll toggle, BGM and SFX volume control</w:t>
-      </w:r>
-    </w:p>
-    <w:p>
-      <w:pPr>
-        <w:pStyle w:val="ListParagraph"/>
-        <w:numPr>
-          <w:ilvl w:val="0"/>
-          <w:numId w:val="6"/>
-        </w:numPr>
-        <w:rPr>
-          <w:lang w:val="en-US"/>
-        </w:rPr>
-      </w:pPr>
-      <w:r>
-        <w:rPr>
-          <w:lang w:val="en-US"/>
-        </w:rPr>
-        <w:t>Added gameover menu</w:t>
-      </w:r>
-    </w:p>
-    <w:p>
-      <w:pPr>
-        <w:pStyle w:val="ListParagraph"/>
-        <w:numPr>
-          <w:ilvl w:val="0"/>
-          <w:numId w:val="6"/>
-        </w:numPr>
-        <w:rPr>
-          <w:lang w:val="en-US"/>
-        </w:rPr>
-      </w:pPr>
-      <w:r>
-        <w:rPr>
-          <w:lang w:val="en-US"/>
-        </w:rPr>
-        <w:t>Options JSON save/load</w:t>
-      </w:r>
-    </w:p>
-    <w:p>
-      <w:pPr>
-        <w:pStyle w:val="ListParagraph"/>
-        <w:numPr>
-          <w:ilvl w:val="0"/>
-          <w:numId w:val="6"/>
-        </w:numPr>
-        <w:rPr>
-          <w:lang w:val="en-US"/>
-        </w:rPr>
-      </w:pPr>
-      <w:r>
-        <w:rPr>
-          <w:lang w:val="en-US"/>
-        </w:rPr>
-        <w:t>Added options menu to main menu</w:t>
-      </w:r>
-    </w:p>
-    <w:p>
-      <w:pPr>
-        <w:pStyle w:val="ListParagraph"/>
-        <w:numPr>
-          <w:ilvl w:val="0"/>
-          <w:numId w:val="6"/>
-        </w:numPr>
-        <w:rPr>
-          <w:lang w:val="en-US"/>
-        </w:rPr>
-      </w:pPr>
-      <w:r>
-        <w:rPr>
-          <w:lang w:val="en-US"/>
-        </w:rPr>
-        <w:t>Hiscore JSON save/load</w:t>
-      </w:r>
-    </w:p>
-    <w:p>
-      <w:pPr>
-        <w:pStyle w:val="ListParagraph"/>
-        <w:numPr>
-          <w:ilvl w:val="0"/>
-          <w:numId w:val="6"/>
-        </w:numPr>
-        <w:rPr>
-          <w:lang w:val="en-US"/>
-        </w:rPr>
-      </w:pPr>
-      <w:r>
-        <w:rPr>
-          <w:lang w:val="en-US"/>
-        </w:rPr>
-        <w:t>Damage gives score</w:t>
-      </w:r>
-    </w:p>
-    <w:p>
-      <w:pPr>
-        <w:pStyle w:val="ListParagraph"/>
-        <w:numPr>
-          <w:ilvl w:val="0"/>
-          <w:numId w:val="6"/>
-        </w:numPr>
-        <w:rPr>
-          <w:lang w:val="en-US"/>
-        </w:rPr>
-      </w:pPr>
-      <w:r>
-        <w:rPr>
-          <w:lang w:val="en-US"/>
-        </w:rPr>
-        <w:t>Spiral pattern spawned too slowly on build because Unity was limiting the framerate. Added unlimiter and disabled vsync in Game.Start();</w:t>
-      </w:r>
-    </w:p>
-    <w:p>
-      <w:pPr>
-        <w:pStyle w:val="ListParagraph"/>
-        <w:numPr>
-          <w:ilvl w:val="0"/>
-          <w:numId w:val="6"/>
-        </w:numPr>
-        <w:rPr>
-          <w:lang w:val="en-US"/>
-        </w:rPr>
-      </w:pPr>
-      <w:r>
-        <w:rPr>
-          <w:lang w:val="en-US"/>
-        </w:rPr>
-        <w:t>Disabled scoresave for now, crashes build because of the path path</w:t>
-      </w:r>
-    </w:p>
-    <w:p>
-      <w:pPr>
-        <w:pStyle w:val="ListParagraph"/>
-        <w:numPr>
-          <w:ilvl w:val="0"/>
-          <w:numId w:val="6"/>
-        </w:numPr>
-        <w:rPr>
-          <w:lang w:val="en-US"/>
-        </w:rPr>
-      </w:pPr>
-      <w:r>
-        <w:rPr>
-          <w:lang w:val="en-US"/>
-        </w:rPr>
-        <w:t>Upgraded old spider boss script (stage2), added new boss music</w:t>
-      </w:r>
-    </w:p>
-    <w:p>
-      <w:pPr>
-        <w:pStyle w:val="ListParagraph"/>
-        <w:numPr>
-          <w:ilvl w:val="0"/>
-          <w:numId w:val="6"/>
-        </w:numPr>
-        <w:rPr>
-          <w:lang w:val="en-US"/>
-        </w:rPr>
-      </w:pPr>
-      <w:r>
-        <w:rPr>
-          <w:lang w:val="en-US"/>
-        </w:rPr>
-        <w:t>Added a SaveLoadHandler.cs to handle i/o</w:t>
-      </w:r>
-    </w:p>
-    <w:p>
-      <w:pPr>
-        <w:pStyle w:val="ListParagraph"/>
-        <w:numPr>
-          <w:ilvl w:val="0"/>
-          <w:numId w:val="6"/>
-        </w:numPr>
-        <w:rPr>
-          <w:lang w:val="en-US"/>
-        </w:rPr>
-      </w:pPr>
-      <w:r>
-        <w:rPr>
-          <w:lang w:val="en-US"/>
-        </w:rPr>
-        <w:t>Added persistent data path to save/load so build doesn’t crash</w:t>
-      </w:r>
-    </w:p>
-    <w:p>
-      <w:pPr>
-        <w:pStyle w:val="ListParagraph"/>
-        <w:numPr>
-          <w:ilvl w:val="0"/>
-          <w:numId w:val="6"/>
-        </w:numPr>
-        <w:rPr>
-          <w:lang w:val="en-US"/>
-        </w:rPr>
-      </w:pPr>
-      <w:r>
-        <w:rPr>
-          <w:lang w:val="en-US"/>
-        </w:rPr>
-        <w:t>Added default settings to fall back onto if options file not found</w:t>
-      </w:r>
-    </w:p>
-    <w:p>
-      <w:pPr>
-        <w:pStyle w:val="ListParagraph"/>
-        <w:numPr>
-          <w:ilvl w:val="0"/>
-          <w:numId w:val="6"/>
-        </w:numPr>
-        <w:rPr>
-          <w:lang w:val="en-US"/>
-        </w:rPr>
-      </w:pPr>
-      <w:r>
-        <w:rPr>
-          <w:lang w:val="en-US"/>
-        </w:rPr>
-        <w:t>Major resource folder reorganizing and dependency fix</w:t>
-      </w:r>
-    </w:p>
-    <w:p>
-      <w:pPr>
-        <w:pStyle w:val="Heading3"/>
-        <w:rPr>
-          <w:sz w:val="32"/>
-          <w:lang w:val="en-US"/>
-        </w:rPr>
-      </w:pPr>
-      <w:bookmarkStart w:id="38" w:name="_Toc102744239"/>
-      <w:r>
-        <w:rPr>
-          <w:sz w:val="32"/>
-          <w:lang w:val="en-US"/>
-        </w:rPr>
-        <w:t>0.1</w:t>
-      </w:r>
-      <w:r>
-        <w:rPr>
-          <w:sz w:val="32"/>
-          <w:lang w:val="en-US"/>
-        </w:rPr>
-        <w:t>.3</w:t>
-      </w:r>
-      <w:bookmarkEnd w:id="38"/>
     </w:p>
     <w:p>
       <w:pPr>
@@ -11327,6 +11311,32 @@
           <w:lang w:val="en-US"/>
         </w:rPr>
         <w:t>XP points now grant lives after reaching cap</w:t>
+      </w:r>
+    </w:p>
+    <w:p>
+      <w:pPr>
+        <w:pStyle w:val="ListParagraph"/>
+        <w:numPr>
+          <w:ilvl w:val="0"/>
+          <w:numId w:val="30"/>
+        </w:numPr>
+        <w:rPr>
+          <w:lang w:val="en-US"/>
+        </w:rPr>
+      </w:pPr>
+      <w:r>
+        <w:rPr>
+          <w:lang w:val="en-US"/>
+        </w:rPr>
+        <w:t>Score bonuses</w:t>
+      </w:r>
+      <w:bookmarkStart w:id="38" w:name="_GoBack"/>
+      <w:bookmarkEnd w:id="38"/>
+      <w:r>
+        <w:rPr>
+          <w:lang w:val="en-US"/>
+        </w:rPr>
+        <w:t xml:space="preserve"> at stage end</w:t>
       </w:r>
     </w:p>
     <w:p>
@@ -16283,7 +16293,7 @@
 </file>
 
 <file path=customXml/itemProps1.xml><?xml version="1.0" encoding="utf-8"?>
-<ds:datastoreItem xmlns:ds="http://schemas.openxmlformats.org/officeDocument/2006/customXml" ds:itemID="{A63F656B-236A-4F88-8F7C-91DE03A16FC5}">
+<ds:datastoreItem xmlns:ds="http://schemas.openxmlformats.org/officeDocument/2006/customXml" ds:itemID="{9DC078E7-E8E1-4A85-900E-BA483B593F4B}">
   <ds:schemaRefs>
     <ds:schemaRef ds:uri="http://schemas.openxmlformats.org/officeDocument/2006/bibliography"/>
   </ds:schemaRefs>

</xml_diff>

<commit_message>
Fix xp text not updating on init
</commit_message>
<xml_diff>
--- a/BulletHellProject.docx
+++ b/BulletHellProject.docx
@@ -3111,7 +3111,35 @@
         <w:rPr>
           <w:lang w:val="en-US"/>
         </w:rPr>
-        <w:t xml:space="preserve">Every world has its own Chandra, a guardian of its solar rhythm. Soma is a Chandra of this world, tasked to guard the Day, Night, and Twilight Cores, all responsible for the phases of the day. Soma is also an avid pumpkin farmer and developed the hobby to battle her daily monotony. One day she thought “I wonder if my pumpkins grew a bit fatter if the day lasted just a tiny bit longer” and decided not to activate the Twilight Core that night. To activate a core, she needs to hold it to its pedestal for a moment and the phase of the day changes. After she’s done, she puts the cores into her hat. As the sun was to set, she was measuring her pumpkins on her yard. She feared that reality would break but alas, it didn’t.  As she was crawling on the ground her hat fell off and the Twilight Core rolled out. Suddenly an Asura appeared from the woods and snatched the core, and ran off. Soma screamed and grabbed her broom in pursuit, planning to use the Day and Night cores to defeat the Asura. </w:t>
+        <w:t xml:space="preserve">Every world has its own Chandra, a guardian of its solar rhythm. Soma is a Chandra of this world, tasked to guard the Day, Night, and Twilight Cores, all responsible for the phases of the day. Soma is also an avid pumpkin farmer and developed the hobby to battle her daily monotony. One day she thought “I wonder if my pumpkins grew a bit fatter if the day lasted just a tiny bit longer” and decided not to activate the Twilight Core that night. To activate a core, she needs to hold it to its pedestal for a moment and the phase of the day changes. After she’s done, she puts the cores into her hat. As the sun was to set, she was measuring her pumpkins on her yard. She feared that reality would break but alas, it didn’t.  As she was crawling on the ground her hat fell off and the Twilight Core rolled out. Suddenly an </w:t>
+      </w:r>
+      <w:proofErr w:type="spellStart"/>
+      <w:r>
+        <w:rPr>
+          <w:lang w:val="en-US"/>
+        </w:rPr>
+        <w:t>Asura</w:t>
+      </w:r>
+      <w:proofErr w:type="spellEnd"/>
+      <w:r>
+        <w:rPr>
+          <w:lang w:val="en-US"/>
+        </w:rPr>
+        <w:t xml:space="preserve"> appeared from the woods and snatched the core, and ran off. Soma screamed and grabbed her broom in pursuit, planning to use the Day and Night cores to defeat the </w:t>
+      </w:r>
+      <w:proofErr w:type="spellStart"/>
+      <w:r>
+        <w:rPr>
+          <w:lang w:val="en-US"/>
+        </w:rPr>
+        <w:t>Asura</w:t>
+      </w:r>
+      <w:proofErr w:type="spellEnd"/>
+      <w:r>
+        <w:rPr>
+          <w:lang w:val="en-US"/>
+        </w:rPr>
+        <w:t xml:space="preserve">. </w:t>
       </w:r>
     </w:p>
     <w:p>
@@ -3152,7 +3180,21 @@
         <w:rPr>
           <w:lang w:val="en-US"/>
         </w:rPr>
-        <w:t>“Any world that rotates, gets their own guardian, a Chandra.”</w:t>
+        <w:t xml:space="preserve">“Any world that </w:t>
+      </w:r>
+      <w:proofErr w:type="gramStart"/>
+      <w:r>
+        <w:rPr>
+          <w:lang w:val="en-US"/>
+        </w:rPr>
+        <w:t>rotates,</w:t>
+      </w:r>
+      <w:proofErr w:type="gramEnd"/>
+      <w:r>
+        <w:rPr>
+          <w:lang w:val="en-US"/>
+        </w:rPr>
+        <w:t xml:space="preserve"> gets their own guardian, a Chandra.”</w:t>
       </w:r>
     </w:p>
     <w:p>
@@ -3353,7 +3395,63 @@
         <w:rPr>
           <w:lang w:val="en-US"/>
         </w:rPr>
-        <w:t>The Lordess of the realm of Asuras has opened pathways to the regular world and sent Asuras to fetch her a mystical item, “The Twilight Core”. But by removing it, the world stopped seeing sunrises or sunsets, only perpetual night or day.</w:t>
+        <w:t xml:space="preserve">The </w:t>
+      </w:r>
+      <w:proofErr w:type="spellStart"/>
+      <w:r>
+        <w:rPr>
+          <w:lang w:val="en-US"/>
+        </w:rPr>
+        <w:t>Lordess</w:t>
+      </w:r>
+      <w:proofErr w:type="spellEnd"/>
+      <w:r>
+        <w:rPr>
+          <w:lang w:val="en-US"/>
+        </w:rPr>
+        <w:t xml:space="preserve"> of the realm of </w:t>
+      </w:r>
+      <w:proofErr w:type="spellStart"/>
+      <w:r>
+        <w:rPr>
+          <w:lang w:val="en-US"/>
+        </w:rPr>
+        <w:t>Asuras</w:t>
+      </w:r>
+      <w:proofErr w:type="spellEnd"/>
+      <w:r>
+        <w:rPr>
+          <w:lang w:val="en-US"/>
+        </w:rPr>
+        <w:t xml:space="preserve"> has opened pathways to the regular world and sent </w:t>
+      </w:r>
+      <w:proofErr w:type="spellStart"/>
+      <w:r>
+        <w:rPr>
+          <w:lang w:val="en-US"/>
+        </w:rPr>
+        <w:t>Asuras</w:t>
+      </w:r>
+      <w:proofErr w:type="spellEnd"/>
+      <w:r>
+        <w:rPr>
+          <w:lang w:val="en-US"/>
+        </w:rPr>
+        <w:t xml:space="preserve"> to fetch </w:t>
+      </w:r>
+      <w:proofErr w:type="gramStart"/>
+      <w:r>
+        <w:rPr>
+          <w:lang w:val="en-US"/>
+        </w:rPr>
+        <w:t>her a</w:t>
+      </w:r>
+      <w:proofErr w:type="gramEnd"/>
+      <w:r>
+        <w:rPr>
+          <w:lang w:val="en-US"/>
+        </w:rPr>
+        <w:t xml:space="preserve"> mystical item, “The Twilight Core”. But by removing it, the world stopped seeing sunrises or sunsets, only perpetual night or day.</w:t>
       </w:r>
     </w:p>
     <w:p>
@@ -3416,7 +3514,21 @@
         <w:rPr>
           <w:lang w:val="en-US"/>
         </w:rPr>
-        <w:t xml:space="preserve"> the Asura who stole</w:t>
+        <w:t xml:space="preserve"> the </w:t>
+      </w:r>
+      <w:proofErr w:type="spellStart"/>
+      <w:r>
+        <w:rPr>
+          <w:lang w:val="en-US"/>
+        </w:rPr>
+        <w:t>Asura</w:t>
+      </w:r>
+      <w:proofErr w:type="spellEnd"/>
+      <w:r>
+        <w:rPr>
+          <w:lang w:val="en-US"/>
+        </w:rPr>
+        <w:t xml:space="preserve"> who stole</w:t>
       </w:r>
       <w:r>
         <w:rPr>
@@ -3436,12 +3548,37 @@
         </w:rPr>
         <w:t xml:space="preserve">that is guarded by </w:t>
       </w:r>
+      <w:proofErr w:type="spellStart"/>
       <w:r>
         <w:rPr>
           <w:highlight w:val="red"/>
           <w:lang w:val="en-US"/>
         </w:rPr>
-        <w:t>Silvi, a Friendly Huldra.</w:t>
+        <w:t>Silvi</w:t>
+      </w:r>
+      <w:proofErr w:type="spellEnd"/>
+      <w:r>
+        <w:rPr>
+          <w:highlight w:val="red"/>
+          <w:lang w:val="en-US"/>
+        </w:rPr>
+        <w:t xml:space="preserve">, a Friendly </w:t>
+      </w:r>
+      <w:proofErr w:type="spellStart"/>
+      <w:r>
+        <w:rPr>
+          <w:highlight w:val="red"/>
+          <w:lang w:val="en-US"/>
+        </w:rPr>
+        <w:t>Huldra</w:t>
+      </w:r>
+      <w:proofErr w:type="spellEnd"/>
+      <w:r>
+        <w:rPr>
+          <w:highlight w:val="red"/>
+          <w:lang w:val="en-US"/>
+        </w:rPr>
+        <w:t>.</w:t>
       </w:r>
       <w:r>
         <w:rPr>
@@ -3460,7 +3597,21 @@
         <w:rPr>
           <w:lang w:val="en-US"/>
         </w:rPr>
-        <w:t xml:space="preserve">After defeating Silvi, </w:t>
+        <w:t xml:space="preserve">After defeating </w:t>
+      </w:r>
+      <w:proofErr w:type="spellStart"/>
+      <w:r>
+        <w:rPr>
+          <w:lang w:val="en-US"/>
+        </w:rPr>
+        <w:t>Silvi</w:t>
+      </w:r>
+      <w:proofErr w:type="spellEnd"/>
+      <w:r>
+        <w:rPr>
+          <w:lang w:val="en-US"/>
+        </w:rPr>
+        <w:t xml:space="preserve">, </w:t>
       </w:r>
       <w:r>
         <w:rPr>
@@ -3517,7 +3668,21 @@
         <w:rPr>
           <w:lang w:val="en-US"/>
         </w:rPr>
-        <w:t xml:space="preserve">helping the Asuras open </w:t>
+        <w:t xml:space="preserve">helping the </w:t>
+      </w:r>
+      <w:proofErr w:type="spellStart"/>
+      <w:r>
+        <w:rPr>
+          <w:lang w:val="en-US"/>
+        </w:rPr>
+        <w:t>Asuras</w:t>
+      </w:r>
+      <w:proofErr w:type="spellEnd"/>
+      <w:r>
+        <w:rPr>
+          <w:lang w:val="en-US"/>
+        </w:rPr>
+        <w:t xml:space="preserve"> open </w:t>
       </w:r>
       <w:r>
         <w:rPr>
@@ -3535,20 +3700,48 @@
         <w:rPr>
           <w:lang w:val="en-US"/>
         </w:rPr>
-        <w:t xml:space="preserve"> defeats her and follows the Asura through the pathway.</w:t>
-      </w:r>
-    </w:p>
-    <w:p>
-      <w:pPr>
-        <w:rPr>
-          <w:lang w:val="en-US"/>
-        </w:rPr>
-      </w:pPr>
-      <w:r>
-        <w:rPr>
-          <w:lang w:val="en-US"/>
-        </w:rPr>
-        <w:t>In the Asura realm</w:t>
+        <w:t xml:space="preserve"> defeats her and follows the </w:t>
+      </w:r>
+      <w:proofErr w:type="spellStart"/>
+      <w:r>
+        <w:rPr>
+          <w:lang w:val="en-US"/>
+        </w:rPr>
+        <w:t>Asura</w:t>
+      </w:r>
+      <w:proofErr w:type="spellEnd"/>
+      <w:r>
+        <w:rPr>
+          <w:lang w:val="en-US"/>
+        </w:rPr>
+        <w:t xml:space="preserve"> through the pathway.</w:t>
+      </w:r>
+    </w:p>
+    <w:p>
+      <w:pPr>
+        <w:rPr>
+          <w:lang w:val="en-US"/>
+        </w:rPr>
+      </w:pPr>
+      <w:r>
+        <w:rPr>
+          <w:lang w:val="en-US"/>
+        </w:rPr>
+        <w:t xml:space="preserve">In the </w:t>
+      </w:r>
+      <w:proofErr w:type="spellStart"/>
+      <w:r>
+        <w:rPr>
+          <w:lang w:val="en-US"/>
+        </w:rPr>
+        <w:t>Asura</w:t>
+      </w:r>
+      <w:proofErr w:type="spellEnd"/>
+      <w:r>
+        <w:rPr>
+          <w:lang w:val="en-US"/>
+        </w:rPr>
+        <w:t xml:space="preserve"> realm</w:t>
       </w:r>
       <w:r>
         <w:rPr>
@@ -3590,7 +3783,21 @@
         <w:rPr>
           <w:lang w:val="en-US"/>
         </w:rPr>
-        <w:t xml:space="preserve"> the asura </w:t>
+        <w:t xml:space="preserve"> the </w:t>
+      </w:r>
+      <w:proofErr w:type="spellStart"/>
+      <w:r>
+        <w:rPr>
+          <w:lang w:val="en-US"/>
+        </w:rPr>
+        <w:t>asura</w:t>
+      </w:r>
+      <w:proofErr w:type="spellEnd"/>
+      <w:r>
+        <w:rPr>
+          <w:lang w:val="en-US"/>
+        </w:rPr>
+        <w:t xml:space="preserve"> </w:t>
       </w:r>
       <w:r>
         <w:rPr>
@@ -3659,7 +3866,35 @@
         <w:rPr>
           <w:lang w:val="en-US"/>
         </w:rPr>
-        <w:t xml:space="preserve">Stage 5 signifies the various layers of the temple (Asura, Human, Deva, Brahma). </w:t>
+        <w:t>Stage 5 signifies the various layers of the temple (</w:t>
+      </w:r>
+      <w:proofErr w:type="spellStart"/>
+      <w:r>
+        <w:rPr>
+          <w:lang w:val="en-US"/>
+        </w:rPr>
+        <w:t>Asura</w:t>
+      </w:r>
+      <w:proofErr w:type="spellEnd"/>
+      <w:r>
+        <w:rPr>
+          <w:lang w:val="en-US"/>
+        </w:rPr>
+        <w:t xml:space="preserve">, Human, Deva, </w:t>
+      </w:r>
+      <w:proofErr w:type="gramStart"/>
+      <w:r>
+        <w:rPr>
+          <w:lang w:val="en-US"/>
+        </w:rPr>
+        <w:t>Brahma</w:t>
+      </w:r>
+      <w:proofErr w:type="gramEnd"/>
+      <w:r>
+        <w:rPr>
+          <w:lang w:val="en-US"/>
+        </w:rPr>
+        <w:t xml:space="preserve">). </w:t>
       </w:r>
       <w:r>
         <w:rPr>
@@ -3697,6 +3932,7 @@
         </w:rPr>
         <w:t xml:space="preserve"> a boon that makes her immortal. (Brahma) doesn’t think </w:t>
       </w:r>
+      <w:proofErr w:type="gramStart"/>
       <w:r>
         <w:rPr>
           <w:lang w:val="en-US"/>
@@ -3707,7 +3943,14 @@
         <w:rPr>
           <w:lang w:val="en-US"/>
         </w:rPr>
-        <w:t xml:space="preserve"> is suitable to mess with deity business so she has to defeat her.</w:t>
+        <w:t xml:space="preserve"> is</w:t>
+      </w:r>
+      <w:proofErr w:type="gramEnd"/>
+      <w:r>
+        <w:rPr>
+          <w:lang w:val="en-US"/>
+        </w:rPr>
+        <w:t xml:space="preserve"> suitable to mess with deity business so she has to defeat her.</w:t>
       </w:r>
       <w:r>
         <w:rPr>
@@ -3722,24 +3965,46 @@
           <w:lang w:val="en-US"/>
         </w:rPr>
       </w:pPr>
-      <w:r>
-        <w:rPr>
-          <w:lang w:val="en-US"/>
-        </w:rPr>
-        <w:t>After that, Brahma teleports her to an astral plane, a courtyard beyond the temple. Main char lures out (Boss6). After main char survives her initial attacks, an avatar appears and knocks the core out of her hand, giving it to the main char. Main char can now temporarily summon twilight to make (Boss6) vulnerable.</w:t>
-      </w:r>
-    </w:p>
-    <w:p>
-      <w:pPr>
-        <w:rPr>
-          <w:lang w:val="en-US"/>
-        </w:rPr>
-      </w:pPr>
-      <w:r>
-        <w:rPr>
-          <w:lang w:val="en-US"/>
-        </w:rPr>
-        <w:t>After defeating her the main char returns to her realm to enjoy the sunsets and sunrises again.</w:t>
+      <w:proofErr w:type="gramStart"/>
+      <w:r>
+        <w:rPr>
+          <w:lang w:val="en-US"/>
+        </w:rPr>
+        <w:t>After that, Brahma teleports her to an astral plane, a courtyard beyond the temple.</w:t>
+      </w:r>
+      <w:proofErr w:type="gramEnd"/>
+      <w:r>
+        <w:rPr>
+          <w:lang w:val="en-US"/>
+        </w:rPr>
+        <w:t xml:space="preserve"> Main char lures out (Boss6). After main char survives her initial attacks, an avatar appears and knocks the core out of her hand, giving it to the main char. Main char can now temporarily summon twilight to make (Boss6) vulnerable.</w:t>
+      </w:r>
+    </w:p>
+    <w:p>
+      <w:pPr>
+        <w:rPr>
+          <w:lang w:val="en-US"/>
+        </w:rPr>
+      </w:pPr>
+      <w:r>
+        <w:rPr>
+          <w:lang w:val="en-US"/>
+        </w:rPr>
+        <w:t xml:space="preserve">After defeating </w:t>
+      </w:r>
+      <w:proofErr w:type="gramStart"/>
+      <w:r>
+        <w:rPr>
+          <w:lang w:val="en-US"/>
+        </w:rPr>
+        <w:t>her the</w:t>
+      </w:r>
+      <w:proofErr w:type="gramEnd"/>
+      <w:r>
+        <w:rPr>
+          <w:lang w:val="en-US"/>
+        </w:rPr>
+        <w:t xml:space="preserve"> main char returns to her realm to enjoy the sunsets and sunrises again.</w:t>
       </w:r>
     </w:p>
     <w:p>
@@ -3809,7 +4074,21 @@
         <w:rPr>
           <w:lang w:val="en-US"/>
         </w:rPr>
-        <w:t>Main character follows an asura that has stolen the twilight core. After pursuing h</w:t>
+        <w:t xml:space="preserve">Main character follows an </w:t>
+      </w:r>
+      <w:proofErr w:type="spellStart"/>
+      <w:r>
+        <w:rPr>
+          <w:lang w:val="en-US"/>
+        </w:rPr>
+        <w:t>asura</w:t>
+      </w:r>
+      <w:proofErr w:type="spellEnd"/>
+      <w:r>
+        <w:rPr>
+          <w:lang w:val="en-US"/>
+        </w:rPr>
+        <w:t xml:space="preserve"> that has stolen the twilight core. After pursuing h</w:t>
       </w:r>
       <w:r>
         <w:rPr>
@@ -3857,7 +4136,35 @@
         <w:rPr>
           <w:lang w:val="en-US"/>
         </w:rPr>
-        <w:t>Stage music: “Asura who remain Asura”</w:t>
+        <w:t>Stage music: “</w:t>
+      </w:r>
+      <w:proofErr w:type="spellStart"/>
+      <w:r>
+        <w:rPr>
+          <w:lang w:val="en-US"/>
+        </w:rPr>
+        <w:t>Asura</w:t>
+      </w:r>
+      <w:proofErr w:type="spellEnd"/>
+      <w:r>
+        <w:rPr>
+          <w:lang w:val="en-US"/>
+        </w:rPr>
+        <w:t xml:space="preserve"> who remain </w:t>
+      </w:r>
+      <w:proofErr w:type="spellStart"/>
+      <w:r>
+        <w:rPr>
+          <w:lang w:val="en-US"/>
+        </w:rPr>
+        <w:t>Asura</w:t>
+      </w:r>
+      <w:proofErr w:type="spellEnd"/>
+      <w:r>
+        <w:rPr>
+          <w:lang w:val="en-US"/>
+        </w:rPr>
+        <w:t>”</w:t>
       </w:r>
     </w:p>
     <w:p>
@@ -3883,6 +4190,7 @@
         </w:rPr>
         <w:t xml:space="preserve">s minions, bird </w:t>
       </w:r>
+      <w:proofErr w:type="spellStart"/>
       <w:r>
         <w:rPr>
           <w:lang w:val="en-US"/>
@@ -3895,6 +4203,7 @@
         </w:rPr>
         <w:t>s</w:t>
       </w:r>
+      <w:proofErr w:type="spellEnd"/>
     </w:p>
     <w:p>
       <w:pPr>
@@ -3907,12 +4216,28 @@
           <w:lang w:val="en-US"/>
         </w:rPr>
       </w:pPr>
-      <w:r>
-        <w:rPr>
-          <w:lang w:val="en-US"/>
-        </w:rPr>
-        <w:t>Midboss: Asura</w:t>
-      </w:r>
+      <w:proofErr w:type="spellStart"/>
+      <w:r>
+        <w:rPr>
+          <w:lang w:val="en-US"/>
+        </w:rPr>
+        <w:t>Midboss</w:t>
+      </w:r>
+      <w:proofErr w:type="spellEnd"/>
+      <w:r>
+        <w:rPr>
+          <w:lang w:val="en-US"/>
+        </w:rPr>
+        <w:t xml:space="preserve">: </w:t>
+      </w:r>
+      <w:proofErr w:type="spellStart"/>
+      <w:r>
+        <w:rPr>
+          <w:lang w:val="en-US"/>
+        </w:rPr>
+        <w:t>Asura</w:t>
+      </w:r>
+      <w:proofErr w:type="spellEnd"/>
     </w:p>
     <w:p>
       <w:pPr>
@@ -3949,11 +4274,19 @@
         </w:rPr>
         <w:t xml:space="preserve">Boss: </w:t>
       </w:r>
-      <w:r>
-        <w:rPr>
-          <w:lang w:val="en-US"/>
-        </w:rPr>
-        <w:t xml:space="preserve">Maaya, </w:t>
+      <w:proofErr w:type="spellStart"/>
+      <w:r>
+        <w:rPr>
+          <w:lang w:val="en-US"/>
+        </w:rPr>
+        <w:t>Maaya</w:t>
+      </w:r>
+      <w:proofErr w:type="spellEnd"/>
+      <w:r>
+        <w:rPr>
+          <w:lang w:val="en-US"/>
+        </w:rPr>
+        <w:t xml:space="preserve">, </w:t>
       </w:r>
       <w:r>
         <w:rPr>
@@ -3965,7 +4298,21 @@
         <w:rPr>
           <w:lang w:val="en-US"/>
         </w:rPr>
-        <w:t xml:space="preserve"> (Fox Gandharva)</w:t>
+        <w:t xml:space="preserve"> (Fox </w:t>
+      </w:r>
+      <w:proofErr w:type="spellStart"/>
+      <w:r>
+        <w:rPr>
+          <w:lang w:val="en-US"/>
+        </w:rPr>
+        <w:t>Gandharva</w:t>
+      </w:r>
+      <w:proofErr w:type="spellEnd"/>
+      <w:r>
+        <w:rPr>
+          <w:lang w:val="en-US"/>
+        </w:rPr>
+        <w:t>)</w:t>
       </w:r>
     </w:p>
     <w:p>
@@ -3983,8 +4330,16 @@
         <w:rPr>
           <w:lang w:val="en-US"/>
         </w:rPr>
-        <w:t>Boss music: ??</w:t>
-      </w:r>
+        <w:t>Boss music</w:t>
+      </w:r>
+      <w:proofErr w:type="gramStart"/>
+      <w:r>
+        <w:rPr>
+          <w:lang w:val="en-US"/>
+        </w:rPr>
+        <w:t>: ??</w:t>
+      </w:r>
+      <w:proofErr w:type="gramEnd"/>
     </w:p>
     <w:p>
       <w:pPr>
@@ -4073,7 +4428,21 @@
         <w:rPr>
           <w:lang w:val="en-US"/>
         </w:rPr>
-        <w:t xml:space="preserve"> who is opening portals  to the twilight realm. She defeats her and travels through a portal to the twilight realm. </w:t>
+        <w:t xml:space="preserve"> who is opening </w:t>
+      </w:r>
+      <w:proofErr w:type="gramStart"/>
+      <w:r>
+        <w:rPr>
+          <w:lang w:val="en-US"/>
+        </w:rPr>
+        <w:t>portals  to</w:t>
+      </w:r>
+      <w:proofErr w:type="gramEnd"/>
+      <w:r>
+        <w:rPr>
+          <w:lang w:val="en-US"/>
+        </w:rPr>
+        <w:t xml:space="preserve"> the twilight realm. She defeats her and travels through a portal to the twilight realm. </w:t>
       </w:r>
     </w:p>
     <w:p>
@@ -4091,8 +4460,16 @@
         <w:rPr>
           <w:lang w:val="en-US"/>
         </w:rPr>
-        <w:t>Stage music: ??</w:t>
-      </w:r>
+        <w:t>Stage music</w:t>
+      </w:r>
+      <w:proofErr w:type="gramStart"/>
+      <w:r>
+        <w:rPr>
+          <w:lang w:val="en-US"/>
+        </w:rPr>
+        <w:t>: ??</w:t>
+      </w:r>
+      <w:proofErr w:type="gramEnd"/>
     </w:p>
     <w:p>
       <w:pPr>
@@ -4123,12 +4500,22 @@
           <w:lang w:val="en-US"/>
         </w:rPr>
       </w:pPr>
-      <w:r>
-        <w:rPr>
-          <w:lang w:val="en-US"/>
-        </w:rPr>
-        <w:t>Midboss: ??</w:t>
-      </w:r>
+      <w:proofErr w:type="spellStart"/>
+      <w:r>
+        <w:rPr>
+          <w:lang w:val="en-US"/>
+        </w:rPr>
+        <w:t>Midboss</w:t>
+      </w:r>
+      <w:proofErr w:type="spellEnd"/>
+      <w:proofErr w:type="gramStart"/>
+      <w:r>
+        <w:rPr>
+          <w:lang w:val="en-US"/>
+        </w:rPr>
+        <w:t>: ??</w:t>
+      </w:r>
+      <w:proofErr w:type="gramEnd"/>
     </w:p>
     <w:p>
       <w:pPr>
@@ -4195,7 +4582,21 @@
         <w:rPr>
           <w:lang w:val="en-US"/>
         </w:rPr>
-        <w:t>86f: void portals start opening and asuras are pouring out, shoot a few homing missiles and then go away</w:t>
+        <w:t xml:space="preserve">86f: void portals start opening and </w:t>
+      </w:r>
+      <w:proofErr w:type="spellStart"/>
+      <w:r>
+        <w:rPr>
+          <w:lang w:val="en-US"/>
+        </w:rPr>
+        <w:t>asuras</w:t>
+      </w:r>
+      <w:proofErr w:type="spellEnd"/>
+      <w:r>
+        <w:rPr>
+          <w:lang w:val="en-US"/>
+        </w:rPr>
+        <w:t xml:space="preserve"> are pouring out, shoot a few homing missiles and then go away</w:t>
       </w:r>
     </w:p>
     <w:p>
@@ -4247,12 +4648,28 @@
           <w:lang w:val="en-US"/>
         </w:rPr>
       </w:pPr>
-      <w:r>
-        <w:rPr>
-          <w:lang w:val="en-US"/>
-        </w:rPr>
-        <w:t>Midboss: Asura</w:t>
-      </w:r>
+      <w:proofErr w:type="spellStart"/>
+      <w:r>
+        <w:rPr>
+          <w:lang w:val="en-US"/>
+        </w:rPr>
+        <w:t>Midboss</w:t>
+      </w:r>
+      <w:proofErr w:type="spellEnd"/>
+      <w:r>
+        <w:rPr>
+          <w:lang w:val="en-US"/>
+        </w:rPr>
+        <w:t xml:space="preserve">: </w:t>
+      </w:r>
+      <w:proofErr w:type="spellStart"/>
+      <w:r>
+        <w:rPr>
+          <w:lang w:val="en-US"/>
+        </w:rPr>
+        <w:t>Asura</w:t>
+      </w:r>
+      <w:proofErr w:type="spellEnd"/>
     </w:p>
     <w:p>
       <w:pPr>
@@ -4299,8 +4716,16 @@
         <w:rPr>
           <w:lang w:val="en-US"/>
         </w:rPr>
-        <w:t xml:space="preserve"> Asura</w:t>
-      </w:r>
+        <w:t xml:space="preserve"> </w:t>
+      </w:r>
+      <w:proofErr w:type="spellStart"/>
+      <w:r>
+        <w:rPr>
+          <w:lang w:val="en-US"/>
+        </w:rPr>
+        <w:t>Asura</w:t>
+      </w:r>
+      <w:proofErr w:type="spellEnd"/>
     </w:p>
     <w:p>
       <w:pPr>
@@ -4504,7 +4929,35 @@
         <w:rPr>
           <w:lang w:val="en-US"/>
         </w:rPr>
-        <w:t>"Asuras who remain Asura" share the character of powerful beings obsessed with their craving for ill-gotten Soma, and for wealth, ego, anger, unprincipl</w:t>
+        <w:t>"</w:t>
+      </w:r>
+      <w:proofErr w:type="spellStart"/>
+      <w:r>
+        <w:rPr>
+          <w:lang w:val="en-US"/>
+        </w:rPr>
+        <w:t>Asuras</w:t>
+      </w:r>
+      <w:proofErr w:type="spellEnd"/>
+      <w:r>
+        <w:rPr>
+          <w:lang w:val="en-US"/>
+        </w:rPr>
+        <w:t xml:space="preserve"> who remain </w:t>
+      </w:r>
+      <w:proofErr w:type="spellStart"/>
+      <w:r>
+        <w:rPr>
+          <w:lang w:val="en-US"/>
+        </w:rPr>
+        <w:t>Asura</w:t>
+      </w:r>
+      <w:proofErr w:type="spellEnd"/>
+      <w:r>
+        <w:rPr>
+          <w:lang w:val="en-US"/>
+        </w:rPr>
+        <w:t>" share the character of powerful beings obsessed with their craving for ill-gotten Soma, and for wealth, ego, anger, unprincipl</w:t>
       </w:r>
       <w:r>
         <w:rPr>
@@ -4516,7 +4969,63 @@
         <w:rPr>
           <w:lang w:val="en-US"/>
         </w:rPr>
-        <w:t xml:space="preserve"> Further, in Hindu mythology, when they lose, miss, or don't get what they want (because they were distracted by their cravings) the "Asuras who remain Asuras" question, challenge, and attack the "Asuras who became Devas" to loot or extract a portion of what the Devas have and the Asuras do not.</w:t>
+        <w:t xml:space="preserve"> Further, in Hindu mythology, when they lose, miss, or don't get what they want (because they were distracted by their cravings) the "</w:t>
+      </w:r>
+      <w:proofErr w:type="spellStart"/>
+      <w:r>
+        <w:rPr>
+          <w:lang w:val="en-US"/>
+        </w:rPr>
+        <w:t>Asuras</w:t>
+      </w:r>
+      <w:proofErr w:type="spellEnd"/>
+      <w:r>
+        <w:rPr>
+          <w:lang w:val="en-US"/>
+        </w:rPr>
+        <w:t xml:space="preserve"> who remain </w:t>
+      </w:r>
+      <w:proofErr w:type="spellStart"/>
+      <w:r>
+        <w:rPr>
+          <w:lang w:val="en-US"/>
+        </w:rPr>
+        <w:t>Asuras</w:t>
+      </w:r>
+      <w:proofErr w:type="spellEnd"/>
+      <w:r>
+        <w:rPr>
+          <w:lang w:val="en-US"/>
+        </w:rPr>
+        <w:t>" question, challenge, and attack the "</w:t>
+      </w:r>
+      <w:proofErr w:type="spellStart"/>
+      <w:r>
+        <w:rPr>
+          <w:lang w:val="en-US"/>
+        </w:rPr>
+        <w:t>Asuras</w:t>
+      </w:r>
+      <w:proofErr w:type="spellEnd"/>
+      <w:r>
+        <w:rPr>
+          <w:lang w:val="en-US"/>
+        </w:rPr>
+        <w:t xml:space="preserve"> who became Devas" to loot or extract a portion of what the Devas have and the </w:t>
+      </w:r>
+      <w:proofErr w:type="spellStart"/>
+      <w:r>
+        <w:rPr>
+          <w:lang w:val="en-US"/>
+        </w:rPr>
+        <w:t>Asuras</w:t>
+      </w:r>
+      <w:proofErr w:type="spellEnd"/>
+      <w:r>
+        <w:rPr>
+          <w:lang w:val="en-US"/>
+        </w:rPr>
+        <w:t xml:space="preserve"> do not.</w:t>
       </w:r>
     </w:p>
     <w:p>
@@ -4602,21 +5111,41 @@
           <w:lang w:val="en-US"/>
         </w:rPr>
       </w:pPr>
+      <w:proofErr w:type="spellStart"/>
       <w:r>
         <w:rPr>
           <w:sz w:val="21"/>
           <w:szCs w:val="24"/>
           <w:lang w:val="en-US"/>
         </w:rPr>
-        <w:t>Maaya (</w:t>
-      </w:r>
+        <w:t>Maaya</w:t>
+      </w:r>
+      <w:proofErr w:type="spellEnd"/>
       <w:r>
         <w:rPr>
           <w:sz w:val="21"/>
           <w:szCs w:val="24"/>
           <w:lang w:val="en-US"/>
         </w:rPr>
-        <w:t>Māyā connotes a "magic show, an illusion where things appear to be present but are not what they seem"</w:t>
+        <w:t xml:space="preserve"> (</w:t>
+      </w:r>
+      <w:proofErr w:type="spellStart"/>
+      <w:r>
+        <w:rPr>
+          <w:sz w:val="21"/>
+          <w:szCs w:val="24"/>
+          <w:lang w:val="en-US"/>
+        </w:rPr>
+        <w:t>Māyā</w:t>
+      </w:r>
+      <w:proofErr w:type="spellEnd"/>
+      <w:r>
+        <w:rPr>
+          <w:sz w:val="21"/>
+          <w:szCs w:val="24"/>
+          <w:lang w:val="en-US"/>
+        </w:rPr>
+        <w:t xml:space="preserve"> connotes a "magic show, an illusion where things appear to be present but are not what they seem"</w:t>
       </w:r>
       <w:r>
         <w:rPr>
@@ -4795,6 +5324,7 @@
           <w:lang w:val="en-US"/>
         </w:rPr>
       </w:pPr>
+      <w:proofErr w:type="spellStart"/>
       <w:r>
         <w:rPr>
           <w:rFonts w:cs="Arial"/>
@@ -4805,7 +5335,19 @@
           <w:lang w:val="en-US"/>
         </w:rPr>
         <w:lastRenderedPageBreak/>
-        <w:t>Huldras are usually said to be very self-conscious about their tail and back, and attacks anyone who points them out.</w:t>
+        <w:t>Huldras</w:t>
+      </w:r>
+      <w:proofErr w:type="spellEnd"/>
+      <w:r>
+        <w:rPr>
+          <w:rFonts w:cs="Arial"/>
+          <w:color w:val="000000"/>
+          <w:sz w:val="21"/>
+          <w:szCs w:val="24"/>
+          <w:shd w:val="clear" w:color="auto" w:fill="FFFFFF"/>
+          <w:lang w:val="en-US"/>
+        </w:rPr>
+        <w:t xml:space="preserve"> are usually said to be very self-conscious about their tail and back, and attacks anyone who points them out.</w:t>
       </w:r>
     </w:p>
     <w:p>
@@ -4898,23 +5440,25 @@
           <w:szCs w:val="24"/>
           <w:lang w:val="en-US"/>
         </w:rPr>
-        <w:t>“Indra's net</w:t>
-      </w:r>
+        <w:t>“</w:t>
+      </w:r>
+      <w:proofErr w:type="spellStart"/>
       <w:r>
         <w:rPr>
           <w:sz w:val="21"/>
           <w:szCs w:val="24"/>
           <w:lang w:val="en-US"/>
         </w:rPr>
-        <w:t xml:space="preserve"> </w:t>
-      </w:r>
+        <w:t>Indra's</w:t>
+      </w:r>
+      <w:proofErr w:type="spellEnd"/>
       <w:r>
         <w:rPr>
           <w:sz w:val="21"/>
           <w:szCs w:val="24"/>
           <w:lang w:val="en-US"/>
         </w:rPr>
-        <w:t>is used as a metaphor for the Buddhist concept of interpenetration, which holds that all phenomena are intimately connected. Indra's net has a multifaceted jewel at each vertex, and each jewel is reflected in all of the other jewels</w:t>
+        <w:t xml:space="preserve"> net</w:t>
       </w:r>
       <w:r>
         <w:rPr>
@@ -4922,32 +5466,33 @@
           <w:szCs w:val="24"/>
           <w:lang w:val="en-US"/>
         </w:rPr>
-        <w:t>”</w:t>
-      </w:r>
-    </w:p>
-    <w:p>
-      <w:pPr>
+        <w:t xml:space="preserve"> </w:t>
+      </w:r>
+      <w:r>
         <w:rPr>
           <w:sz w:val="21"/>
           <w:szCs w:val="24"/>
           <w:lang w:val="en-US"/>
         </w:rPr>
-      </w:pPr>
+        <w:t xml:space="preserve">is used as a metaphor for the Buddhist concept of interpenetration, which holds that all phenomena are intimately connected. </w:t>
+      </w:r>
+      <w:proofErr w:type="spellStart"/>
       <w:r>
         <w:rPr>
           <w:sz w:val="21"/>
           <w:szCs w:val="24"/>
           <w:lang w:val="en-US"/>
         </w:rPr>
-        <w:t>“</w:t>
-      </w:r>
+        <w:t>Indra's</w:t>
+      </w:r>
+      <w:proofErr w:type="spellEnd"/>
       <w:r>
         <w:rPr>
           <w:sz w:val="21"/>
           <w:szCs w:val="24"/>
           <w:lang w:val="en-US"/>
         </w:rPr>
-        <w:t>In some schools of Buddhism and in Hinduism, the image of Indra's net is a metaphor for the emptiness of all things, and at the same time a metaphor for the understanding of the universe as a web of connections and interdependence</w:t>
+        <w:t xml:space="preserve"> net has a multifaceted jewel at each vertex, and each jewel is reflected in all of the other jewels</w:t>
       </w:r>
       <w:r>
         <w:rPr>
@@ -4980,81 +5525,76 @@
           <w:szCs w:val="24"/>
           <w:lang w:val="en-US"/>
         </w:rPr>
-        <w:t>If a person comes into contact with a Live spider by default, he or she will get new clothes as per local belief in Hindu customs.</w:t>
-      </w:r>
+        <w:t xml:space="preserve">In some schools of Buddhism and in Hinduism, the image of </w:t>
+      </w:r>
+      <w:proofErr w:type="spellStart"/>
       <w:r>
         <w:rPr>
           <w:sz w:val="21"/>
           <w:szCs w:val="24"/>
           <w:lang w:val="en-US"/>
         </w:rPr>
-        <w:t>”</w:t>
-      </w:r>
-    </w:p>
-    <w:p>
-      <w:pPr>
+        <w:t>Indra's</w:t>
+      </w:r>
+      <w:proofErr w:type="spellEnd"/>
+      <w:r>
         <w:rPr>
           <w:sz w:val="21"/>
           <w:szCs w:val="24"/>
           <w:lang w:val="en-US"/>
         </w:rPr>
-      </w:pPr>
+        <w:t xml:space="preserve"> net is a metaphor for the emptiness of all things, and at the same time a metaphor for the understanding of the universe as a web of connections and interdependence</w:t>
+      </w:r>
       <w:r>
         <w:rPr>
           <w:sz w:val="21"/>
           <w:szCs w:val="24"/>
           <w:lang w:val="en-US"/>
         </w:rPr>
-        <w:lastRenderedPageBreak/>
-        <w:t>Spider Queen is opening portals to the asura world, symbolizing Indra’s Net and its connectivity.</w:t>
-      </w:r>
-    </w:p>
-    <w:p>
-      <w:pPr>
-        <w:pStyle w:val="ListParagraph"/>
+        <w:t>”</w:t>
+      </w:r>
+    </w:p>
+    <w:p>
+      <w:pPr>
         <w:rPr>
           <w:sz w:val="21"/>
           <w:szCs w:val="24"/>
           <w:lang w:val="en-US"/>
         </w:rPr>
       </w:pPr>
-    </w:p>
-    <w:p>
-      <w:pPr>
-        <w:pStyle w:val="ListParagraph"/>
-        <w:numPr>
-          <w:ilvl w:val="0"/>
-          <w:numId w:val="22"/>
-        </w:numPr>
+      <w:r>
         <w:rPr>
           <w:sz w:val="21"/>
           <w:szCs w:val="24"/>
           <w:lang w:val="en-US"/>
         </w:rPr>
-      </w:pPr>
+        <w:t>“</w:t>
+      </w:r>
       <w:r>
         <w:rPr>
           <w:sz w:val="21"/>
           <w:szCs w:val="24"/>
           <w:lang w:val="en-US"/>
         </w:rPr>
-        <w:t>Basic phase</w:t>
-      </w:r>
+        <w:t xml:space="preserve">If a person comes into contact with a </w:t>
+      </w:r>
+      <w:proofErr w:type="gramStart"/>
       <w:r>
         <w:rPr>
           <w:sz w:val="21"/>
           <w:szCs w:val="24"/>
           <w:lang w:val="en-US"/>
         </w:rPr>
-        <w:t xml:space="preserve"> 1</w:t>
-      </w:r>
+        <w:t>Live</w:t>
+      </w:r>
+      <w:proofErr w:type="gramEnd"/>
       <w:r>
         <w:rPr>
           <w:sz w:val="21"/>
           <w:szCs w:val="24"/>
           <w:lang w:val="en-US"/>
         </w:rPr>
-        <w:t>:</w:t>
+        <w:t xml:space="preserve"> spider by default, he or she will get new clothes as per local belief in Hindu customs.</w:t>
       </w:r>
       <w:r>
         <w:rPr>
@@ -5062,125 +5602,101 @@
           <w:szCs w:val="24"/>
           <w:lang w:val="en-US"/>
         </w:rPr>
-        <w:t xml:space="preserve"> </w:t>
-      </w:r>
-      <w:r>
+        <w:t>”</w:t>
+      </w:r>
+    </w:p>
+    <w:p>
+      <w:pPr>
         <w:rPr>
           <w:sz w:val="21"/>
           <w:szCs w:val="24"/>
           <w:lang w:val="en-US"/>
         </w:rPr>
-        <w:t xml:space="preserve">small </w:t>
-      </w:r>
+      </w:pPr>
       <w:r>
         <w:rPr>
           <w:sz w:val="21"/>
           <w:szCs w:val="24"/>
           <w:lang w:val="en-US"/>
         </w:rPr>
-        <w:t>web</w:t>
-      </w:r>
+        <w:lastRenderedPageBreak/>
+        <w:t xml:space="preserve">Spider Queen is opening portals to the </w:t>
+      </w:r>
+      <w:proofErr w:type="spellStart"/>
       <w:r>
         <w:rPr>
           <w:sz w:val="21"/>
           <w:szCs w:val="24"/>
           <w:lang w:val="en-US"/>
         </w:rPr>
-        <w:t xml:space="preserve"> clusters</w:t>
-      </w:r>
+        <w:t>asura</w:t>
+      </w:r>
+      <w:proofErr w:type="spellEnd"/>
       <w:r>
         <w:rPr>
           <w:sz w:val="21"/>
           <w:szCs w:val="24"/>
           <w:lang w:val="en-US"/>
         </w:rPr>
-        <w:t xml:space="preserve">, </w:t>
-      </w:r>
+        <w:t xml:space="preserve"> world, symbolizing </w:t>
+      </w:r>
+      <w:proofErr w:type="spellStart"/>
       <w:r>
         <w:rPr>
           <w:sz w:val="21"/>
           <w:szCs w:val="24"/>
           <w:lang w:val="en-US"/>
         </w:rPr>
-        <w:t>normal maelstrom</w:t>
-      </w:r>
-    </w:p>
-    <w:p>
-      <w:pPr>
-        <w:pStyle w:val="ListParagraph"/>
-        <w:numPr>
-          <w:ilvl w:val="0"/>
-          <w:numId w:val="10"/>
-        </w:numPr>
-        <w:rPr>
-          <w:lang w:val="en-US"/>
-        </w:rPr>
-      </w:pPr>
+        <w:t>Indra’s</w:t>
+      </w:r>
+      <w:proofErr w:type="spellEnd"/>
       <w:r>
         <w:rPr>
           <w:sz w:val="21"/>
           <w:szCs w:val="24"/>
           <w:lang w:val="en-US"/>
         </w:rPr>
-        <w:t xml:space="preserve">Basic phase 2: </w:t>
-      </w:r>
-      <w:r>
-        <w:rPr>
-          <w:lang w:val="en-US"/>
-        </w:rPr>
-        <w:t xml:space="preserve">shoot </w:t>
-      </w:r>
-      <w:r>
-        <w:rPr>
-          <w:lang w:val="en-US"/>
-        </w:rPr>
-        <w:t>laser webs</w:t>
-      </w:r>
-      <w:r>
-        <w:rPr>
-          <w:lang w:val="en-US"/>
-        </w:rPr>
-        <w:t xml:space="preserve">, </w:t>
-      </w:r>
-      <w:r>
+        <w:t xml:space="preserve"> Net and its connectivity.</w:t>
+      </w:r>
+    </w:p>
+    <w:p>
+      <w:pPr>
+        <w:pStyle w:val="ListParagraph"/>
         <w:rPr>
           <w:sz w:val="21"/>
           <w:szCs w:val="24"/>
           <w:lang w:val="en-US"/>
         </w:rPr>
-        <w:t>slow spider bullets</w:t>
-      </w:r>
-    </w:p>
-    <w:p>
-      <w:pPr>
-        <w:pStyle w:val="ListParagraph"/>
+      </w:pPr>
+    </w:p>
+    <w:p>
+      <w:pPr>
+        <w:pStyle w:val="ListParagraph"/>
+        <w:numPr>
+          <w:ilvl w:val="0"/>
+          <w:numId w:val="22"/>
+        </w:numPr>
         <w:rPr>
           <w:sz w:val="21"/>
           <w:szCs w:val="24"/>
           <w:lang w:val="en-US"/>
         </w:rPr>
       </w:pPr>
-    </w:p>
-    <w:p>
-      <w:pPr>
-        <w:pStyle w:val="ListParagraph"/>
-        <w:numPr>
-          <w:ilvl w:val="0"/>
-          <w:numId w:val="22"/>
-        </w:numPr>
+      <w:r>
         <w:rPr>
           <w:sz w:val="21"/>
           <w:szCs w:val="24"/>
           <w:lang w:val="en-US"/>
         </w:rPr>
-      </w:pPr>
+        <w:t>Basic phase</w:t>
+      </w:r>
       <w:r>
         <w:rPr>
           <w:sz w:val="21"/>
           <w:szCs w:val="24"/>
           <w:lang w:val="en-US"/>
         </w:rPr>
-        <w:t>S</w:t>
+        <w:t xml:space="preserve"> 1</w:t>
       </w:r>
       <w:r>
         <w:rPr>
@@ -5188,7 +5704,7 @@
           <w:szCs w:val="24"/>
           <w:lang w:val="en-US"/>
         </w:rPr>
-        <w:t>pell</w:t>
+        <w:t>:</w:t>
       </w:r>
       <w:r>
         <w:rPr>
@@ -5196,7 +5712,7 @@
           <w:szCs w:val="24"/>
           <w:lang w:val="en-US"/>
         </w:rPr>
-        <w:t xml:space="preserve"> 1</w:t>
+        <w:t xml:space="preserve"> </w:t>
       </w:r>
       <w:r>
         <w:rPr>
@@ -5204,7 +5720,159 @@
           <w:szCs w:val="24"/>
           <w:lang w:val="en-US"/>
         </w:rPr>
-        <w:t>: Indra’s Net</w:t>
+        <w:t xml:space="preserve">small </w:t>
+      </w:r>
+      <w:r>
+        <w:rPr>
+          <w:sz w:val="21"/>
+          <w:szCs w:val="24"/>
+          <w:lang w:val="en-US"/>
+        </w:rPr>
+        <w:t>web</w:t>
+      </w:r>
+      <w:r>
+        <w:rPr>
+          <w:sz w:val="21"/>
+          <w:szCs w:val="24"/>
+          <w:lang w:val="en-US"/>
+        </w:rPr>
+        <w:t xml:space="preserve"> clusters</w:t>
+      </w:r>
+      <w:r>
+        <w:rPr>
+          <w:sz w:val="21"/>
+          <w:szCs w:val="24"/>
+          <w:lang w:val="en-US"/>
+        </w:rPr>
+        <w:t xml:space="preserve">, </w:t>
+      </w:r>
+      <w:r>
+        <w:rPr>
+          <w:sz w:val="21"/>
+          <w:szCs w:val="24"/>
+          <w:lang w:val="en-US"/>
+        </w:rPr>
+        <w:t>normal maelstrom</w:t>
+      </w:r>
+    </w:p>
+    <w:p>
+      <w:pPr>
+        <w:pStyle w:val="ListParagraph"/>
+        <w:numPr>
+          <w:ilvl w:val="0"/>
+          <w:numId w:val="10"/>
+        </w:numPr>
+        <w:rPr>
+          <w:lang w:val="en-US"/>
+        </w:rPr>
+      </w:pPr>
+      <w:r>
+        <w:rPr>
+          <w:sz w:val="21"/>
+          <w:szCs w:val="24"/>
+          <w:lang w:val="en-US"/>
+        </w:rPr>
+        <w:t xml:space="preserve">Basic phase 2: </w:t>
+      </w:r>
+      <w:r>
+        <w:rPr>
+          <w:lang w:val="en-US"/>
+        </w:rPr>
+        <w:t xml:space="preserve">shoot </w:t>
+      </w:r>
+      <w:r>
+        <w:rPr>
+          <w:lang w:val="en-US"/>
+        </w:rPr>
+        <w:t>laser webs</w:t>
+      </w:r>
+      <w:r>
+        <w:rPr>
+          <w:lang w:val="en-US"/>
+        </w:rPr>
+        <w:t xml:space="preserve">, </w:t>
+      </w:r>
+      <w:r>
+        <w:rPr>
+          <w:sz w:val="21"/>
+          <w:szCs w:val="24"/>
+          <w:lang w:val="en-US"/>
+        </w:rPr>
+        <w:t>slow spider bullets</w:t>
+      </w:r>
+    </w:p>
+    <w:p>
+      <w:pPr>
+        <w:pStyle w:val="ListParagraph"/>
+        <w:rPr>
+          <w:sz w:val="21"/>
+          <w:szCs w:val="24"/>
+          <w:lang w:val="en-US"/>
+        </w:rPr>
+      </w:pPr>
+    </w:p>
+    <w:p>
+      <w:pPr>
+        <w:pStyle w:val="ListParagraph"/>
+        <w:numPr>
+          <w:ilvl w:val="0"/>
+          <w:numId w:val="22"/>
+        </w:numPr>
+        <w:rPr>
+          <w:sz w:val="21"/>
+          <w:szCs w:val="24"/>
+          <w:lang w:val="en-US"/>
+        </w:rPr>
+      </w:pPr>
+      <w:r>
+        <w:rPr>
+          <w:sz w:val="21"/>
+          <w:szCs w:val="24"/>
+          <w:lang w:val="en-US"/>
+        </w:rPr>
+        <w:t>S</w:t>
+      </w:r>
+      <w:r>
+        <w:rPr>
+          <w:sz w:val="21"/>
+          <w:szCs w:val="24"/>
+          <w:lang w:val="en-US"/>
+        </w:rPr>
+        <w:t>pell</w:t>
+      </w:r>
+      <w:r>
+        <w:rPr>
+          <w:sz w:val="21"/>
+          <w:szCs w:val="24"/>
+          <w:lang w:val="en-US"/>
+        </w:rPr>
+        <w:t xml:space="preserve"> 1</w:t>
+      </w:r>
+      <w:r>
+        <w:rPr>
+          <w:sz w:val="21"/>
+          <w:szCs w:val="24"/>
+          <w:lang w:val="en-US"/>
+        </w:rPr>
+        <w:t xml:space="preserve">: </w:t>
+      </w:r>
+      <w:proofErr w:type="spellStart"/>
+      <w:r>
+        <w:rPr>
+          <w:sz w:val="21"/>
+          <w:szCs w:val="24"/>
+          <w:lang w:val="en-US"/>
+        </w:rPr>
+        <w:t>Indra’s</w:t>
+      </w:r>
+      <w:proofErr w:type="spellEnd"/>
+      <w:r>
+        <w:rPr>
+          <w:sz w:val="21"/>
+          <w:szCs w:val="24"/>
+          <w:lang w:val="en-US"/>
+        </w:rPr>
+        <w:t xml:space="preserve"> Net</w:t>
       </w:r>
     </w:p>
     <w:p>
@@ -5226,36 +5894,54 @@
           <w:szCs w:val="24"/>
           <w:lang w:val="en-US"/>
         </w:rPr>
-        <w:t>Maelstrom spiral + Giant spiderweb with big rotating bullets spawned in a circle</w:t>
-      </w:r>
-    </w:p>
-    <w:p>
-      <w:pPr>
-        <w:pStyle w:val="ListParagraph"/>
-        <w:numPr>
-          <w:ilvl w:val="0"/>
-          <w:numId w:val="22"/>
-        </w:numPr>
+        <w:t xml:space="preserve">Maelstrom spiral + Giant </w:t>
+      </w:r>
+      <w:proofErr w:type="spellStart"/>
+      <w:r>
         <w:rPr>
           <w:sz w:val="21"/>
           <w:szCs w:val="24"/>
           <w:lang w:val="en-US"/>
         </w:rPr>
-      </w:pPr>
+        <w:t>spiderweb</w:t>
+      </w:r>
+      <w:proofErr w:type="spellEnd"/>
       <w:r>
         <w:rPr>
           <w:sz w:val="21"/>
           <w:szCs w:val="24"/>
           <w:lang w:val="en-US"/>
         </w:rPr>
-        <w:t>Final spell:</w:t>
-      </w:r>
-      <w:r>
+        <w:t xml:space="preserve"> with big rotating bullets spawned in a circle</w:t>
+      </w:r>
+    </w:p>
+    <w:p>
+      <w:pPr>
+        <w:pStyle w:val="ListParagraph"/>
+        <w:numPr>
+          <w:ilvl w:val="0"/>
+          <w:numId w:val="22"/>
+        </w:numPr>
         <w:rPr>
           <w:sz w:val="21"/>
           <w:szCs w:val="24"/>
           <w:lang w:val="en-US"/>
         </w:rPr>
+      </w:pPr>
+      <w:r>
+        <w:rPr>
+          <w:sz w:val="21"/>
+          <w:szCs w:val="24"/>
+          <w:lang w:val="en-US"/>
+        </w:rPr>
+        <w:t>Final spell:</w:t>
+      </w:r>
+      <w:r>
+        <w:rPr>
+          <w:sz w:val="21"/>
+          <w:szCs w:val="24"/>
+          <w:lang w:val="en-US"/>
+        </w:rPr>
         <w:t xml:space="preserve"> Void Dance</w:t>
       </w:r>
     </w:p>
@@ -5508,7 +6194,21 @@
         <w:rPr>
           <w:lang w:val="en-US"/>
         </w:rPr>
-        <w:t>Cores can be leveled with exp points</w:t>
+        <w:t xml:space="preserve">Cores can be leveled with </w:t>
+      </w:r>
+      <w:proofErr w:type="spellStart"/>
+      <w:r>
+        <w:rPr>
+          <w:lang w:val="en-US"/>
+        </w:rPr>
+        <w:t>exp</w:t>
+      </w:r>
+      <w:proofErr w:type="spellEnd"/>
+      <w:r>
+        <w:rPr>
+          <w:lang w:val="en-US"/>
+        </w:rPr>
+        <w:t xml:space="preserve"> points</w:t>
       </w:r>
     </w:p>
     <w:p>
@@ -5607,11 +6307,19 @@
           <w:lang w:val="en-US"/>
         </w:rPr>
       </w:pPr>
-      <w:r>
-        <w:rPr>
-          <w:lang w:val="en-US"/>
-        </w:rPr>
-        <w:t>Scorepoint multiplier from core levels?</w:t>
+      <w:proofErr w:type="spellStart"/>
+      <w:r>
+        <w:rPr>
+          <w:lang w:val="en-US"/>
+        </w:rPr>
+        <w:t>Scorepoint</w:t>
+      </w:r>
+      <w:proofErr w:type="spellEnd"/>
+      <w:r>
+        <w:rPr>
+          <w:lang w:val="en-US"/>
+        </w:rPr>
+        <w:t xml:space="preserve"> multiplier from core levels?</w:t>
       </w:r>
     </w:p>
     <w:p>
@@ -6035,7 +6743,7 @@
         <w:pStyle w:val="ListParagraph"/>
         <w:numPr>
           <w:ilvl w:val="0"/>
-          <w:numId w:val="19"/>
+          <w:numId w:val="33"/>
         </w:numPr>
         <w:rPr>
           <w:lang w:val="en-US"/>
@@ -6065,6 +6773,8 @@
         </w:rPr>
         <w:t>stage end</w:t>
       </w:r>
+      <w:bookmarkStart w:id="31" w:name="_GoBack"/>
+      <w:bookmarkEnd w:id="31"/>
     </w:p>
     <w:p>
       <w:pPr>
@@ -6150,7 +6860,7 @@
           <w:lang w:val="en-US"/>
         </w:rPr>
       </w:pPr>
-      <w:bookmarkStart w:id="31" w:name="_Toc102744233"/>
+      <w:bookmarkStart w:id="32" w:name="_Toc102744233"/>
       <w:r>
         <w:rPr>
           <w:sz w:val="36"/>
@@ -6159,7 +6869,7 @@
         <w:lastRenderedPageBreak/>
         <w:t>In development 0.1.</w:t>
       </w:r>
-      <w:bookmarkEnd w:id="31"/>
+      <w:bookmarkEnd w:id="32"/>
       <w:r>
         <w:rPr>
           <w:sz w:val="36"/>
@@ -6186,7 +6896,23 @@
           <w:highlight w:val="magenta"/>
           <w:lang w:val="en-US"/>
         </w:rPr>
-        <w:t>FIXED BUT CANT CONFIRM</w:t>
+        <w:t xml:space="preserve">FIXED BUT </w:t>
+      </w:r>
+      <w:proofErr w:type="gramStart"/>
+      <w:r>
+        <w:rPr>
+          <w:highlight w:val="magenta"/>
+          <w:lang w:val="en-US"/>
+        </w:rPr>
+        <w:t>CANT</w:t>
+      </w:r>
+      <w:proofErr w:type="gramEnd"/>
+      <w:r>
+        <w:rPr>
+          <w:highlight w:val="magenta"/>
+          <w:lang w:val="en-US"/>
+        </w:rPr>
+        <w:t xml:space="preserve"> CONFIRM</w:t>
       </w:r>
     </w:p>
     <w:p>
@@ -6285,16 +7011,16 @@
           <w:numId w:val="23"/>
         </w:numPr>
         <w:rPr>
-          <w:highlight w:val="magenta"/>
-          <w:lang w:val="en-US"/>
-        </w:rPr>
-      </w:pPr>
-      <w:r>
-        <w:rPr>
-          <w:highlight w:val="magenta"/>
-          <w:lang w:val="en-US"/>
-        </w:rPr>
-        <w:t>player/enemy sprite disappears sometimes when interrupted in invul (force sprite enable if not invul, make sure its not disabling the whole object)</w:t>
+          <w:highlight w:val="cyan"/>
+          <w:lang w:val="en-US"/>
+        </w:rPr>
+      </w:pPr>
+      <w:r>
+        <w:rPr>
+          <w:highlight w:val="cyan"/>
+          <w:lang w:val="en-US"/>
+        </w:rPr>
+        <w:t>Night core didn’t deplete when player lost life</w:t>
       </w:r>
     </w:p>
     <w:p>
@@ -6309,13 +7035,30 @@
           <w:lang w:val="en-US"/>
         </w:rPr>
       </w:pPr>
+      <w:proofErr w:type="spellStart"/>
       <w:r>
         <w:rPr>
           <w:highlight w:val="cyan"/>
           <w:lang w:val="en-US"/>
         </w:rPr>
-        <w:t>Night core didn’t deplete when player lost life</w:t>
-      </w:r>
+        <w:t>Stagecomplete</w:t>
+      </w:r>
+      <w:proofErr w:type="spellEnd"/>
+      <w:r>
+        <w:rPr>
+          <w:highlight w:val="cyan"/>
+          <w:lang w:val="en-US"/>
+        </w:rPr>
+        <w:t xml:space="preserve"> fires 3 times?</w:t>
+      </w:r>
+    </w:p>
+    <w:p>
+      <w:pPr>
+        <w:rPr>
+          <w:highlight w:val="red"/>
+          <w:lang w:val="en-US"/>
+        </w:rPr>
+      </w:pPr>
     </w:p>
     <w:p>
       <w:pPr>
@@ -6325,25 +7068,42 @@
           <w:numId w:val="23"/>
         </w:numPr>
         <w:rPr>
-          <w:highlight w:val="cyan"/>
-          <w:lang w:val="en-US"/>
-        </w:rPr>
-      </w:pPr>
-      <w:r>
-        <w:rPr>
-          <w:highlight w:val="cyan"/>
-          <w:lang w:val="en-US"/>
-        </w:rPr>
-        <w:t>Stagecomplete fires 3 times?</w:t>
-      </w:r>
-    </w:p>
-    <w:p>
-      <w:pPr>
-        <w:rPr>
           <w:highlight w:val="red"/>
           <w:lang w:val="en-US"/>
         </w:rPr>
       </w:pPr>
+      <w:r>
+        <w:rPr>
+          <w:highlight w:val="red"/>
+          <w:lang w:val="en-US"/>
+        </w:rPr>
+        <w:t xml:space="preserve">Boss2 </w:t>
+      </w:r>
+      <w:proofErr w:type="spellStart"/>
+      <w:r>
+        <w:rPr>
+          <w:highlight w:val="red"/>
+          <w:lang w:val="en-US"/>
+        </w:rPr>
+        <w:t>spiderweb</w:t>
+      </w:r>
+      <w:proofErr w:type="spellEnd"/>
+      <w:r>
+        <w:rPr>
+          <w:highlight w:val="red"/>
+          <w:lang w:val="en-US"/>
+        </w:rPr>
+        <w:t xml:space="preserve"> pat starts shooting too fast at some point</w:t>
+      </w:r>
+    </w:p>
+    <w:p>
+      <w:pPr>
+        <w:pStyle w:val="ListParagraph"/>
+        <w:rPr>
+          <w:highlight w:val="red"/>
+          <w:lang w:val="en-US"/>
+        </w:rPr>
+      </w:pPr>
     </w:p>
     <w:p>
       <w:pPr>
@@ -6362,98 +7122,43 @@
           <w:highlight w:val="red"/>
           <w:lang w:val="en-US"/>
         </w:rPr>
-        <w:t>Boss2 spiderweb pat starts shooting too fast at some point</w:t>
-      </w:r>
-    </w:p>
-    <w:p>
-      <w:pPr>
-        <w:pStyle w:val="ListParagraph"/>
+        <w:t xml:space="preserve">Debug problem, but boss special box </w:t>
+      </w:r>
+      <w:proofErr w:type="spellStart"/>
+      <w:r>
         <w:rPr>
           <w:highlight w:val="red"/>
           <w:lang w:val="en-US"/>
         </w:rPr>
-      </w:pPr>
-    </w:p>
-    <w:p>
-      <w:pPr>
-        <w:pStyle w:val="ListParagraph"/>
-        <w:numPr>
-          <w:ilvl w:val="0"/>
-          <w:numId w:val="23"/>
-        </w:numPr>
+        <w:t>doesnt</w:t>
+      </w:r>
+      <w:proofErr w:type="spellEnd"/>
+      <w:r>
         <w:rPr>
           <w:highlight w:val="red"/>
           <w:lang w:val="en-US"/>
         </w:rPr>
-      </w:pPr>
+        <w:t xml:space="preserve"> have a max </w:t>
+      </w:r>
+      <w:proofErr w:type="spellStart"/>
       <w:r>
         <w:rPr>
           <w:highlight w:val="red"/>
           <w:lang w:val="en-US"/>
         </w:rPr>
-        <w:t>Debug problem, but boss special box doesnt have a max pos so it moves too much when spells cast too quickly</w:t>
-      </w:r>
-    </w:p>
-    <w:p>
-      <w:pPr>
-        <w:pStyle w:val="ListParagraph"/>
+        <w:t>pos</w:t>
+      </w:r>
+      <w:proofErr w:type="spellEnd"/>
+      <w:r>
         <w:rPr>
           <w:highlight w:val="red"/>
           <w:lang w:val="en-US"/>
         </w:rPr>
-      </w:pPr>
-    </w:p>
-    <w:p>
-      <w:pPr>
-        <w:pStyle w:val="ListParagraph"/>
-        <w:numPr>
-          <w:ilvl w:val="0"/>
-          <w:numId w:val="23"/>
-        </w:numPr>
-        <w:rPr>
-          <w:highlight w:val="red"/>
-          <w:lang w:val="en-US"/>
-        </w:rPr>
-      </w:pPr>
-      <w:r>
-        <w:rPr>
-          <w:highlight w:val="red"/>
-          <w:lang w:val="en-US"/>
-        </w:rPr>
-        <w:t>boss doesn’t stop pattern after death</w:t>
-      </w:r>
-    </w:p>
-    <w:p>
-      <w:pPr>
-        <w:pStyle w:val="ListParagraph"/>
-        <w:rPr>
-          <w:highlight w:val="red"/>
-          <w:lang w:val="en-US"/>
-        </w:rPr>
-      </w:pPr>
-    </w:p>
-    <w:p>
-      <w:pPr>
-        <w:pStyle w:val="ListParagraph"/>
-        <w:rPr>
-          <w:highlight w:val="red"/>
-          <w:lang w:val="en-US"/>
-        </w:rPr>
-      </w:pPr>
-    </w:p>
-    <w:p>
-      <w:pPr>
-        <w:pStyle w:val="ListParagraph"/>
-        <w:rPr>
-          <w:color w:val="FFFFFF" w:themeColor="background1"/>
-          <w:highlight w:val="darkRed"/>
-          <w:lang w:val="en-US"/>
-        </w:rPr>
-      </w:pPr>
-    </w:p>
-    <w:p>
-      <w:pPr>
-        <w:pStyle w:val="ListParagraph"/>
+        <w:t xml:space="preserve"> so it moves too much when spells cast too quickly</w:t>
+      </w:r>
+    </w:p>
+    <w:p>
+      <w:pPr>
         <w:rPr>
           <w:highlight w:val="yellow"/>
           <w:lang w:val="en-US"/>
@@ -6497,13 +7202,29 @@
           <w:highlight w:val="green"/>
           <w:lang w:val="en-US"/>
         </w:rPr>
-        <w:t xml:space="preserve">visual minitoast </w:t>
-      </w:r>
+        <w:t xml:space="preserve">visual </w:t>
+      </w:r>
+      <w:proofErr w:type="spellStart"/>
       <w:r>
         <w:rPr>
           <w:highlight w:val="green"/>
           <w:lang w:val="en-US"/>
         </w:rPr>
+        <w:t>minitoast</w:t>
+      </w:r>
+      <w:proofErr w:type="spellEnd"/>
+      <w:r>
+        <w:rPr>
+          <w:highlight w:val="green"/>
+          <w:lang w:val="en-US"/>
+        </w:rPr>
+        <w:t xml:space="preserve"> </w:t>
+      </w:r>
+      <w:r>
+        <w:rPr>
+          <w:highlight w:val="green"/>
+          <w:lang w:val="en-US"/>
+        </w:rPr>
         <w:t>/animation</w:t>
       </w:r>
       <w:r>
@@ -6546,12 +7267,37 @@
           <w:lang w:val="en-US"/>
         </w:rPr>
       </w:pPr>
+      <w:proofErr w:type="gramStart"/>
       <w:r>
         <w:rPr>
           <w:highlight w:val="green"/>
           <w:lang w:val="en-US"/>
         </w:rPr>
-        <w:t>separate bgm popup from stage popup?</w:t>
+        <w:t>separate</w:t>
+      </w:r>
+      <w:proofErr w:type="gramEnd"/>
+      <w:r>
+        <w:rPr>
+          <w:highlight w:val="green"/>
+          <w:lang w:val="en-US"/>
+        </w:rPr>
+        <w:t xml:space="preserve"> </w:t>
+      </w:r>
+      <w:proofErr w:type="spellStart"/>
+      <w:r>
+        <w:rPr>
+          <w:highlight w:val="green"/>
+          <w:lang w:val="en-US"/>
+        </w:rPr>
+        <w:t>bgm</w:t>
+      </w:r>
+      <w:proofErr w:type="spellEnd"/>
+      <w:r>
+        <w:rPr>
+          <w:highlight w:val="green"/>
+          <w:lang w:val="en-US"/>
+        </w:rPr>
+        <w:t xml:space="preserve"> popup from stage popup?</w:t>
       </w:r>
     </w:p>
     <w:p>
@@ -6687,7 +7433,23 @@
           <w:highlight w:val="green"/>
           <w:lang w:val="en-US"/>
         </w:rPr>
-        <w:t>make a “twilight leak” from the core, signifying the asura’s path</w:t>
+        <w:t xml:space="preserve">make a “twilight leak” from the core, signifying the </w:t>
+      </w:r>
+      <w:proofErr w:type="spellStart"/>
+      <w:r>
+        <w:rPr>
+          <w:highlight w:val="green"/>
+          <w:lang w:val="en-US"/>
+        </w:rPr>
+        <w:t>asura’s</w:t>
+      </w:r>
+      <w:proofErr w:type="spellEnd"/>
+      <w:r>
+        <w:rPr>
+          <w:highlight w:val="green"/>
+          <w:lang w:val="en-US"/>
+        </w:rPr>
+        <w:t xml:space="preserve"> path</w:t>
       </w:r>
     </w:p>
     <w:p>
@@ -6790,8 +7552,23 @@
           <w:highlight w:val="yellow"/>
           <w:lang w:val="en-US"/>
         </w:rPr>
-        <w:lastRenderedPageBreak/>
-        <w:t>restore pacman pattern (not even close to be finished)</w:t>
+        <w:t xml:space="preserve">restore </w:t>
+      </w:r>
+      <w:proofErr w:type="spellStart"/>
+      <w:r>
+        <w:rPr>
+          <w:highlight w:val="yellow"/>
+          <w:lang w:val="en-US"/>
+        </w:rPr>
+        <w:t>pacman</w:t>
+      </w:r>
+      <w:proofErr w:type="spellEnd"/>
+      <w:r>
+        <w:rPr>
+          <w:highlight w:val="yellow"/>
+          <w:lang w:val="en-US"/>
+        </w:rPr>
+        <w:t xml:space="preserve"> pattern (not even close to be finished)</w:t>
       </w:r>
     </w:p>
     <w:p>
@@ -6811,7 +7588,23 @@
           <w:highlight w:val="yellow"/>
           <w:lang w:val="en-US"/>
         </w:rPr>
-        <w:t>Dialog autoscroll speed determined by char count of lines</w:t>
+        <w:t xml:space="preserve">Dialog </w:t>
+      </w:r>
+      <w:proofErr w:type="spellStart"/>
+      <w:r>
+        <w:rPr>
+          <w:highlight w:val="yellow"/>
+          <w:lang w:val="en-US"/>
+        </w:rPr>
+        <w:t>autoscroll</w:t>
+      </w:r>
+      <w:proofErr w:type="spellEnd"/>
+      <w:r>
+        <w:rPr>
+          <w:highlight w:val="yellow"/>
+          <w:lang w:val="en-US"/>
+        </w:rPr>
+        <w:t xml:space="preserve"> speed determined by char count of lines</w:t>
       </w:r>
     </w:p>
     <w:p>
@@ -6851,13 +7644,29 @@
           <w:highlight w:val="yellow"/>
           <w:lang w:val="en-US"/>
         </w:rPr>
-        <w:t>looping boss bg music</w:t>
-      </w:r>
+        <w:t xml:space="preserve">looping boss </w:t>
+      </w:r>
+      <w:proofErr w:type="spellStart"/>
       <w:r>
         <w:rPr>
           <w:highlight w:val="yellow"/>
           <w:lang w:val="en-US"/>
         </w:rPr>
+        <w:t>bg</w:t>
+      </w:r>
+      <w:proofErr w:type="spellEnd"/>
+      <w:r>
+        <w:rPr>
+          <w:highlight w:val="yellow"/>
+          <w:lang w:val="en-US"/>
+        </w:rPr>
+        <w:t xml:space="preserve"> music</w:t>
+      </w:r>
+      <w:r>
+        <w:rPr>
+          <w:highlight w:val="yellow"/>
+          <w:lang w:val="en-US"/>
+        </w:rPr>
         <w:t xml:space="preserve"> from a certain point</w:t>
       </w:r>
     </w:p>
@@ -6873,13 +7682,31 @@
           <w:lang w:val="en-US"/>
         </w:rPr>
       </w:pPr>
+      <w:proofErr w:type="spellStart"/>
       <w:r>
         <w:rPr>
           <w:highlight w:val="yellow"/>
           <w:lang w:val="en-US"/>
         </w:rPr>
-        <w:t>heroku database for global hiscores</w:t>
-      </w:r>
+        <w:t>heroku</w:t>
+      </w:r>
+      <w:proofErr w:type="spellEnd"/>
+      <w:r>
+        <w:rPr>
+          <w:highlight w:val="yellow"/>
+          <w:lang w:val="en-US"/>
+        </w:rPr>
+        <w:t xml:space="preserve"> database for global </w:t>
+      </w:r>
+      <w:proofErr w:type="spellStart"/>
+      <w:r>
+        <w:rPr>
+          <w:highlight w:val="yellow"/>
+          <w:lang w:val="en-US"/>
+        </w:rPr>
+        <w:t>hiscores</w:t>
+      </w:r>
+      <w:proofErr w:type="spellEnd"/>
     </w:p>
     <w:p>
       <w:pPr>
@@ -6890,7 +7717,6 @@
         </w:rPr>
       </w:pPr>
     </w:p>
-    <w:p/>
     <w:p>
       <w:pPr>
         <w:pStyle w:val="Heading3"/>
@@ -6898,14 +7724,14 @@
           <w:lang w:val="en-US"/>
         </w:rPr>
       </w:pPr>
-      <w:bookmarkStart w:id="32" w:name="_Toc102744234"/>
+      <w:bookmarkStart w:id="33" w:name="_Toc102744234"/>
       <w:r>
         <w:rPr>
           <w:lang w:val="en-US"/>
         </w:rPr>
         <w:t>NOTES</w:t>
       </w:r>
-      <w:bookmarkEnd w:id="32"/>
+      <w:bookmarkEnd w:id="33"/>
     </w:p>
     <w:p>
       <w:pPr>
@@ -6922,7 +7748,21 @@
         <w:rPr>
           <w:lang w:val="en-US"/>
         </w:rPr>
-        <w:t>Refrain from creating monobehaviours with “new”</w:t>
+        <w:t xml:space="preserve">Refrain from creating </w:t>
+      </w:r>
+      <w:proofErr w:type="spellStart"/>
+      <w:r>
+        <w:rPr>
+          <w:lang w:val="en-US"/>
+        </w:rPr>
+        <w:t>monobehaviours</w:t>
+      </w:r>
+      <w:proofErr w:type="spellEnd"/>
+      <w:r>
+        <w:rPr>
+          <w:lang w:val="en-US"/>
+        </w:rPr>
+        <w:t xml:space="preserve"> with “new”</w:t>
       </w:r>
     </w:p>
     <w:p>
@@ -6971,7 +7811,7 @@
           <w:lang w:val="en-US"/>
         </w:rPr>
       </w:pPr>
-      <w:bookmarkStart w:id="33" w:name="_Toc102744235"/>
+      <w:bookmarkStart w:id="34" w:name="_Toc102744235"/>
       <w:r>
         <w:rPr>
           <w:sz w:val="36"/>
@@ -6996,7 +7836,7 @@
         <w:lastRenderedPageBreak/>
         <w:t>Diary</w:t>
       </w:r>
-      <w:bookmarkEnd w:id="33"/>
+      <w:bookmarkEnd w:id="34"/>
     </w:p>
     <w:p>
       <w:pPr>
@@ -7013,7 +7853,7 @@
           <w:lang w:val="en-US"/>
         </w:rPr>
       </w:pPr>
-      <w:bookmarkStart w:id="34" w:name="_Toc102744236"/>
+      <w:bookmarkStart w:id="35" w:name="_Toc102744236"/>
       <w:r>
         <w:rPr>
           <w:sz w:val="32"/>
@@ -7035,7 +7875,7 @@
         </w:rPr>
         <w:t>1.0</w:t>
       </w:r>
-      <w:bookmarkEnd w:id="34"/>
+      <w:bookmarkEnd w:id="35"/>
     </w:p>
     <w:p>
       <w:pPr>
@@ -7138,11 +7978,19 @@
           <w:lang w:val="en-US"/>
         </w:rPr>
       </w:pPr>
-      <w:r>
-        <w:rPr>
-          <w:lang w:val="en-US"/>
-        </w:rPr>
-        <w:t>Gameover handler on player die</w:t>
+      <w:proofErr w:type="spellStart"/>
+      <w:r>
+        <w:rPr>
+          <w:lang w:val="en-US"/>
+        </w:rPr>
+        <w:t>Gameover</w:t>
+      </w:r>
+      <w:proofErr w:type="spellEnd"/>
+      <w:r>
+        <w:rPr>
+          <w:lang w:val="en-US"/>
+        </w:rPr>
+        <w:t xml:space="preserve"> handler on player die</w:t>
       </w:r>
     </w:p>
     <w:p>
@@ -7160,8 +8008,16 @@
         <w:rPr>
           <w:lang w:val="en-US"/>
         </w:rPr>
-        <w:t>Restart function on gameover</w:t>
-      </w:r>
+        <w:t xml:space="preserve">Restart function on </w:t>
+      </w:r>
+      <w:proofErr w:type="spellStart"/>
+      <w:r>
+        <w:rPr>
+          <w:lang w:val="en-US"/>
+        </w:rPr>
+        <w:t>gameover</w:t>
+      </w:r>
+      <w:proofErr w:type="spellEnd"/>
     </w:p>
     <w:p>
       <w:pPr>
@@ -7178,7 +8034,21 @@
         <w:rPr>
           <w:lang w:val="en-US"/>
         </w:rPr>
-        <w:t>Enemy spawner and wave timer handler</w:t>
+        <w:t xml:space="preserve">Enemy </w:t>
+      </w:r>
+      <w:proofErr w:type="spellStart"/>
+      <w:r>
+        <w:rPr>
+          <w:lang w:val="en-US"/>
+        </w:rPr>
+        <w:t>spawner</w:t>
+      </w:r>
+      <w:proofErr w:type="spellEnd"/>
+      <w:r>
+        <w:rPr>
+          <w:lang w:val="en-US"/>
+        </w:rPr>
+        <w:t xml:space="preserve"> and wave timer handler</w:t>
       </w:r>
     </w:p>
     <w:p>
@@ -7232,7 +8102,21 @@
         <w:rPr>
           <w:lang w:val="en-US"/>
         </w:rPr>
-        <w:t>2 Enemy bullet types (homing/nothoming)</w:t>
+        <w:t>2 Enemy bullet types (homing/</w:t>
+      </w:r>
+      <w:proofErr w:type="spellStart"/>
+      <w:r>
+        <w:rPr>
+          <w:lang w:val="en-US"/>
+        </w:rPr>
+        <w:t>nothoming</w:t>
+      </w:r>
+      <w:proofErr w:type="spellEnd"/>
+      <w:r>
+        <w:rPr>
+          <w:lang w:val="en-US"/>
+        </w:rPr>
+        <w:t>)</w:t>
       </w:r>
     </w:p>
     <w:p>
@@ -7300,11 +8184,19 @@
           <w:lang w:val="en-US"/>
         </w:rPr>
       </w:pPr>
-      <w:r>
-        <w:rPr>
-          <w:lang w:val="en-US"/>
-        </w:rPr>
-        <w:t>Exp point objects created on enemy die</w:t>
+      <w:proofErr w:type="spellStart"/>
+      <w:r>
+        <w:rPr>
+          <w:lang w:val="en-US"/>
+        </w:rPr>
+        <w:t>Exp</w:t>
+      </w:r>
+      <w:proofErr w:type="spellEnd"/>
+      <w:r>
+        <w:rPr>
+          <w:lang w:val="en-US"/>
+        </w:rPr>
+        <w:t xml:space="preserve"> point objects created on enemy die</w:t>
       </w:r>
     </w:p>
     <w:p>
@@ -7318,11 +8210,19 @@
           <w:lang w:val="en-US"/>
         </w:rPr>
       </w:pPr>
-      <w:r>
-        <w:rPr>
-          <w:lang w:val="en-US"/>
-        </w:rPr>
-        <w:t>Exp point hit detection on player</w:t>
+      <w:proofErr w:type="spellStart"/>
+      <w:r>
+        <w:rPr>
+          <w:lang w:val="en-US"/>
+        </w:rPr>
+        <w:t>Exp</w:t>
+      </w:r>
+      <w:proofErr w:type="spellEnd"/>
+      <w:r>
+        <w:rPr>
+          <w:lang w:val="en-US"/>
+        </w:rPr>
+        <w:t xml:space="preserve"> point hit detection on player</w:t>
       </w:r>
     </w:p>
     <w:p>
@@ -7340,7 +8240,21 @@
         <w:rPr>
           <w:lang w:val="en-US"/>
         </w:rPr>
-        <w:t>Player exp gain function</w:t>
+        <w:t xml:space="preserve">Player </w:t>
+      </w:r>
+      <w:proofErr w:type="spellStart"/>
+      <w:r>
+        <w:rPr>
+          <w:lang w:val="en-US"/>
+        </w:rPr>
+        <w:t>exp</w:t>
+      </w:r>
+      <w:proofErr w:type="spellEnd"/>
+      <w:r>
+        <w:rPr>
+          <w:lang w:val="en-US"/>
+        </w:rPr>
+        <w:t xml:space="preserve"> gain function</w:t>
       </w:r>
     </w:p>
     <w:p>
@@ -7358,8 +8272,16 @@
         <w:rPr>
           <w:lang w:val="en-US"/>
         </w:rPr>
-        <w:t>Parallax tile scroller</w:t>
-      </w:r>
+        <w:t xml:space="preserve">Parallax tile </w:t>
+      </w:r>
+      <w:proofErr w:type="spellStart"/>
+      <w:r>
+        <w:rPr>
+          <w:lang w:val="en-US"/>
+        </w:rPr>
+        <w:t>scroller</w:t>
+      </w:r>
+      <w:proofErr w:type="spellEnd"/>
     </w:p>
     <w:p>
       <w:pPr>
@@ -7376,8 +8298,16 @@
         <w:rPr>
           <w:lang w:val="en-US"/>
         </w:rPr>
-        <w:t>Sprite placeholders for player,enemy,playerProjectile,enemyProjectile,expPoint</w:t>
-      </w:r>
+        <w:t xml:space="preserve">Sprite placeholders for </w:t>
+      </w:r>
+      <w:proofErr w:type="spellStart"/>
+      <w:r>
+        <w:rPr>
+          <w:lang w:val="en-US"/>
+        </w:rPr>
+        <w:t>player,enemy,playerProjectile,enemyProjectile,expPoint</w:t>
+      </w:r>
+      <w:proofErr w:type="spellEnd"/>
     </w:p>
     <w:p>
       <w:pPr>
@@ -7390,11 +8320,33 @@
           <w:lang w:val="en-US"/>
         </w:rPr>
       </w:pPr>
-      <w:r>
-        <w:rPr>
-          <w:lang w:val="en-US"/>
-        </w:rPr>
-        <w:t>MainMenu with title textholder and start button</w:t>
+      <w:proofErr w:type="spellStart"/>
+      <w:r>
+        <w:rPr>
+          <w:lang w:val="en-US"/>
+        </w:rPr>
+        <w:t>MainMenu</w:t>
+      </w:r>
+      <w:proofErr w:type="spellEnd"/>
+      <w:r>
+        <w:rPr>
+          <w:lang w:val="en-US"/>
+        </w:rPr>
+        <w:t xml:space="preserve"> with title </w:t>
+      </w:r>
+      <w:proofErr w:type="spellStart"/>
+      <w:r>
+        <w:rPr>
+          <w:lang w:val="en-US"/>
+        </w:rPr>
+        <w:t>textholder</w:t>
+      </w:r>
+      <w:proofErr w:type="spellEnd"/>
+      <w:r>
+        <w:rPr>
+          <w:lang w:val="en-US"/>
+        </w:rPr>
+        <w:t xml:space="preserve"> and start button</w:t>
       </w:r>
     </w:p>
     <w:p>
@@ -7408,11 +8360,19 @@
           <w:lang w:val="en-US"/>
         </w:rPr>
       </w:pPr>
-      <w:r>
-        <w:rPr>
-          <w:lang w:val="en-US"/>
-        </w:rPr>
-        <w:t>GameOver screen with overlaid images and button to restart</w:t>
+      <w:proofErr w:type="spellStart"/>
+      <w:r>
+        <w:rPr>
+          <w:lang w:val="en-US"/>
+        </w:rPr>
+        <w:t>GameOver</w:t>
+      </w:r>
+      <w:proofErr w:type="spellEnd"/>
+      <w:r>
+        <w:rPr>
+          <w:lang w:val="en-US"/>
+        </w:rPr>
+        <w:t xml:space="preserve"> screen with overlaid images and button to restart</w:t>
       </w:r>
     </w:p>
     <w:p>
@@ -7448,7 +8408,35 @@
         <w:rPr>
           <w:lang w:val="en-US"/>
         </w:rPr>
-        <w:t>Player exp/expCap text indicator</w:t>
+        <w:t xml:space="preserve">Player </w:t>
+      </w:r>
+      <w:proofErr w:type="spellStart"/>
+      <w:r>
+        <w:rPr>
+          <w:lang w:val="en-US"/>
+        </w:rPr>
+        <w:t>exp</w:t>
+      </w:r>
+      <w:proofErr w:type="spellEnd"/>
+      <w:r>
+        <w:rPr>
+          <w:lang w:val="en-US"/>
+        </w:rPr>
+        <w:t>/</w:t>
+      </w:r>
+      <w:proofErr w:type="spellStart"/>
+      <w:r>
+        <w:rPr>
+          <w:lang w:val="en-US"/>
+        </w:rPr>
+        <w:t>expCap</w:t>
+      </w:r>
+      <w:proofErr w:type="spellEnd"/>
+      <w:r>
+        <w:rPr>
+          <w:lang w:val="en-US"/>
+        </w:rPr>
+        <w:t xml:space="preserve"> text indicator</w:t>
       </w:r>
     </w:p>
     <w:p>
@@ -7593,8 +8581,16 @@
         <w:rPr>
           <w:lang w:val="en-US"/>
         </w:rPr>
-        <w:t>Singleton gamecontroller</w:t>
-      </w:r>
+        <w:t xml:space="preserve">Singleton </w:t>
+      </w:r>
+      <w:proofErr w:type="spellStart"/>
+      <w:r>
+        <w:rPr>
+          <w:lang w:val="en-US"/>
+        </w:rPr>
+        <w:t>gamecontroller</w:t>
+      </w:r>
+      <w:proofErr w:type="spellEnd"/>
     </w:p>
     <w:p>
       <w:pPr>
@@ -7661,11 +8657,19 @@
           <w:lang w:val="en-US"/>
         </w:rPr>
       </w:pPr>
-      <w:r>
-        <w:rPr>
-          <w:lang w:val="en-US"/>
-        </w:rPr>
-        <w:t>Xp accumulates stat points that can be spent on power, speed or life generation</w:t>
+      <w:proofErr w:type="spellStart"/>
+      <w:r>
+        <w:rPr>
+          <w:lang w:val="en-US"/>
+        </w:rPr>
+        <w:t>Xp</w:t>
+      </w:r>
+      <w:proofErr w:type="spellEnd"/>
+      <w:r>
+        <w:rPr>
+          <w:lang w:val="en-US"/>
+        </w:rPr>
+        <w:t xml:space="preserve"> accumulates stat points that can be spent on power, speed or life generation</w:t>
       </w:r>
     </w:p>
     <w:p>
@@ -7756,8 +8760,16 @@
           <w:lang w:val="en-US"/>
         </w:rPr>
         <w:lastRenderedPageBreak/>
-        <w:t>New bullet pattern: spiderweb</w:t>
-      </w:r>
+        <w:t xml:space="preserve">New bullet pattern: </w:t>
+      </w:r>
+      <w:proofErr w:type="spellStart"/>
+      <w:r>
+        <w:rPr>
+          <w:lang w:val="en-US"/>
+        </w:rPr>
+        <w:t>spiderweb</w:t>
+      </w:r>
+      <w:proofErr w:type="spellEnd"/>
     </w:p>
     <w:p>
       <w:pPr>
@@ -7810,8 +8822,16 @@
         <w:rPr>
           <w:lang w:val="en-US"/>
         </w:rPr>
-        <w:t>Visible player hitbox</w:t>
-      </w:r>
+        <w:t xml:space="preserve">Visible player </w:t>
+      </w:r>
+      <w:proofErr w:type="spellStart"/>
+      <w:r>
+        <w:rPr>
+          <w:lang w:val="en-US"/>
+        </w:rPr>
+        <w:t>hitbox</w:t>
+      </w:r>
+      <w:proofErr w:type="spellEnd"/>
     </w:p>
     <w:p>
       <w:pPr>
@@ -7864,7 +8884,21 @@
         <w:rPr>
           <w:lang w:val="en-US"/>
         </w:rPr>
-        <w:t>Bullet animations (spiderweb)</w:t>
+        <w:t>Bullet animations (</w:t>
+      </w:r>
+      <w:proofErr w:type="spellStart"/>
+      <w:r>
+        <w:rPr>
+          <w:lang w:val="en-US"/>
+        </w:rPr>
+        <w:t>spiderweb</w:t>
+      </w:r>
+      <w:proofErr w:type="spellEnd"/>
+      <w:r>
+        <w:rPr>
+          <w:lang w:val="en-US"/>
+        </w:rPr>
+        <w:t>)</w:t>
       </w:r>
     </w:p>
     <w:p>
@@ -7882,8 +8916,16 @@
         <w:rPr>
           <w:lang w:val="en-US"/>
         </w:rPr>
-        <w:t>Singleton UICanvas</w:t>
-      </w:r>
+        <w:t xml:space="preserve">Singleton </w:t>
+      </w:r>
+      <w:proofErr w:type="spellStart"/>
+      <w:r>
+        <w:rPr>
+          <w:lang w:val="en-US"/>
+        </w:rPr>
+        <w:t>UICanvas</w:t>
+      </w:r>
+      <w:proofErr w:type="spellEnd"/>
     </w:p>
     <w:p>
       <w:pPr>
@@ -7931,7 +8973,21 @@
         <w:rPr>
           <w:lang w:val="en-US"/>
         </w:rPr>
-        <w:t>Rescaled exp point collider for easier collection</w:t>
+        <w:t xml:space="preserve">Rescaled </w:t>
+      </w:r>
+      <w:proofErr w:type="spellStart"/>
+      <w:r>
+        <w:rPr>
+          <w:lang w:val="en-US"/>
+        </w:rPr>
+        <w:t>exp</w:t>
+      </w:r>
+      <w:proofErr w:type="spellEnd"/>
+      <w:r>
+        <w:rPr>
+          <w:lang w:val="en-US"/>
+        </w:rPr>
+        <w:t xml:space="preserve"> point collider for easier collection</w:t>
       </w:r>
     </w:p>
     <w:p>
@@ -8062,7 +9118,21 @@
         <w:rPr>
           <w:lang w:val="en-US"/>
         </w:rPr>
-        <w:t>Programmer art for boss X pos indicator</w:t>
+        <w:t xml:space="preserve">Programmer art for boss X </w:t>
+      </w:r>
+      <w:proofErr w:type="spellStart"/>
+      <w:r>
+        <w:rPr>
+          <w:lang w:val="en-US"/>
+        </w:rPr>
+        <w:t>pos</w:t>
+      </w:r>
+      <w:proofErr w:type="spellEnd"/>
+      <w:r>
+        <w:rPr>
+          <w:lang w:val="en-US"/>
+        </w:rPr>
+        <w:t xml:space="preserve"> indicator</w:t>
       </w:r>
     </w:p>
     <w:p>
@@ -8277,8 +9347,30 @@
         <w:rPr>
           <w:lang w:val="en-US"/>
         </w:rPr>
-        <w:t>Waves now refer to an arraylist of spawnpositions</w:t>
-      </w:r>
+        <w:t xml:space="preserve">Waves now refer to an </w:t>
+      </w:r>
+      <w:proofErr w:type="spellStart"/>
+      <w:r>
+        <w:rPr>
+          <w:lang w:val="en-US"/>
+        </w:rPr>
+        <w:t>arraylist</w:t>
+      </w:r>
+      <w:proofErr w:type="spellEnd"/>
+      <w:r>
+        <w:rPr>
+          <w:lang w:val="en-US"/>
+        </w:rPr>
+        <w:t xml:space="preserve"> of </w:t>
+      </w:r>
+      <w:proofErr w:type="spellStart"/>
+      <w:r>
+        <w:rPr>
+          <w:lang w:val="en-US"/>
+        </w:rPr>
+        <w:t>spawnpositions</w:t>
+      </w:r>
+      <w:proofErr w:type="spellEnd"/>
     </w:p>
     <w:p>
       <w:pPr>
@@ -8295,7 +9387,21 @@
         <w:rPr>
           <w:lang w:val="en-US"/>
         </w:rPr>
-        <w:t>Added new movementpattern to center enemy horizontally</w:t>
+        <w:t xml:space="preserve">Added new </w:t>
+      </w:r>
+      <w:proofErr w:type="spellStart"/>
+      <w:r>
+        <w:rPr>
+          <w:lang w:val="en-US"/>
+        </w:rPr>
+        <w:t>movementpattern</w:t>
+      </w:r>
+      <w:proofErr w:type="spellEnd"/>
+      <w:r>
+        <w:rPr>
+          <w:lang w:val="en-US"/>
+        </w:rPr>
+        <w:t xml:space="preserve"> to center enemy horizontally</w:t>
       </w:r>
     </w:p>
     <w:p>
@@ -8349,7 +9455,21 @@
         <w:rPr>
           <w:lang w:val="en-US"/>
         </w:rPr>
-        <w:t>Fixed boss movementpattern and pattern referencing the same old one (create a new pattern from template if used more than once)</w:t>
+        <w:t xml:space="preserve">Fixed boss </w:t>
+      </w:r>
+      <w:proofErr w:type="spellStart"/>
+      <w:r>
+        <w:rPr>
+          <w:lang w:val="en-US"/>
+        </w:rPr>
+        <w:t>movementpattern</w:t>
+      </w:r>
+      <w:proofErr w:type="spellEnd"/>
+      <w:r>
+        <w:rPr>
+          <w:lang w:val="en-US"/>
+        </w:rPr>
+        <w:t xml:space="preserve"> and pattern referencing the same old one (create a new pattern from template if used more than once)</w:t>
       </w:r>
     </w:p>
     <w:p>
@@ -8385,7 +9505,21 @@
         <w:rPr>
           <w:lang w:val="en-US"/>
         </w:rPr>
-        <w:t>Added focus mode -&gt; hitbox becomes visible, player movement speed halves</w:t>
+        <w:t xml:space="preserve">Added focus mode -&gt; </w:t>
+      </w:r>
+      <w:proofErr w:type="spellStart"/>
+      <w:r>
+        <w:rPr>
+          <w:lang w:val="en-US"/>
+        </w:rPr>
+        <w:t>hitbox</w:t>
+      </w:r>
+      <w:proofErr w:type="spellEnd"/>
+      <w:r>
+        <w:rPr>
+          <w:lang w:val="en-US"/>
+        </w:rPr>
+        <w:t xml:space="preserve"> becomes visible, player movement speed halves</w:t>
       </w:r>
     </w:p>
     <w:p>
@@ -8439,8 +9573,30 @@
         <w:rPr>
           <w:lang w:val="en-US"/>
         </w:rPr>
-        <w:t>Fixed boss healthbar resetting when next healthbar</w:t>
-      </w:r>
+        <w:t xml:space="preserve">Fixed boss </w:t>
+      </w:r>
+      <w:proofErr w:type="spellStart"/>
+      <w:r>
+        <w:rPr>
+          <w:lang w:val="en-US"/>
+        </w:rPr>
+        <w:t>healthbar</w:t>
+      </w:r>
+      <w:proofErr w:type="spellEnd"/>
+      <w:r>
+        <w:rPr>
+          <w:lang w:val="en-US"/>
+        </w:rPr>
+        <w:t xml:space="preserve"> resetting when next </w:t>
+      </w:r>
+      <w:proofErr w:type="spellStart"/>
+      <w:r>
+        <w:rPr>
+          <w:lang w:val="en-US"/>
+        </w:rPr>
+        <w:t>healthbar</w:t>
+      </w:r>
+      <w:proofErr w:type="spellEnd"/>
     </w:p>
     <w:p>
       <w:pPr>
@@ -8471,11 +9627,19 @@
           <w:lang w:val="en-US"/>
         </w:rPr>
       </w:pPr>
-      <w:r>
-        <w:rPr>
-          <w:lang w:val="en-US"/>
-        </w:rPr>
-        <w:t>Toplayer alpha fading out/in</w:t>
+      <w:proofErr w:type="spellStart"/>
+      <w:r>
+        <w:rPr>
+          <w:lang w:val="en-US"/>
+        </w:rPr>
+        <w:t>Toplayer</w:t>
+      </w:r>
+      <w:proofErr w:type="spellEnd"/>
+      <w:r>
+        <w:rPr>
+          <w:lang w:val="en-US"/>
+        </w:rPr>
+        <w:t xml:space="preserve"> alpha fading out/in</w:t>
       </w:r>
     </w:p>
     <w:p>
@@ -8610,8 +9774,16 @@
         <w:rPr>
           <w:lang w:val="en-US"/>
         </w:rPr>
-        <w:t>Phase turned into monobehaviour</w:t>
-      </w:r>
+        <w:t xml:space="preserve">Phase turned into </w:t>
+      </w:r>
+      <w:proofErr w:type="spellStart"/>
+      <w:r>
+        <w:rPr>
+          <w:lang w:val="en-US"/>
+        </w:rPr>
+        <w:t>monobehaviour</w:t>
+      </w:r>
+      <w:proofErr w:type="spellEnd"/>
     </w:p>
     <w:p>
       <w:pPr>
@@ -8628,7 +9800,21 @@
         <w:rPr>
           <w:lang w:val="en-US"/>
         </w:rPr>
-        <w:t>Tweaked giantweb pattern so that each layer has less bullets</w:t>
+        <w:t xml:space="preserve">Tweaked </w:t>
+      </w:r>
+      <w:proofErr w:type="spellStart"/>
+      <w:r>
+        <w:rPr>
+          <w:lang w:val="en-US"/>
+        </w:rPr>
+        <w:t>giantweb</w:t>
+      </w:r>
+      <w:proofErr w:type="spellEnd"/>
+      <w:r>
+        <w:rPr>
+          <w:lang w:val="en-US"/>
+        </w:rPr>
+        <w:t xml:space="preserve"> pattern so that each layer has less bullets</w:t>
       </w:r>
     </w:p>
     <w:p>
@@ -8736,7 +9922,21 @@
         <w:rPr>
           <w:lang w:val="en-US"/>
         </w:rPr>
-        <w:t>Phasing loop condition recognition hotfixed with force break while</w:t>
+        <w:t xml:space="preserve">Phasing loop condition recognition </w:t>
+      </w:r>
+      <w:proofErr w:type="spellStart"/>
+      <w:r>
+        <w:rPr>
+          <w:lang w:val="en-US"/>
+        </w:rPr>
+        <w:t>hotfixed</w:t>
+      </w:r>
+      <w:proofErr w:type="spellEnd"/>
+      <w:r>
+        <w:rPr>
+          <w:lang w:val="en-US"/>
+        </w:rPr>
+        <w:t xml:space="preserve"> with force break while</w:t>
       </w:r>
     </w:p>
     <w:p>
@@ -8862,8 +10062,16 @@
         <w:rPr>
           <w:lang w:val="en-US"/>
         </w:rPr>
-        <w:t>+ Lightsource</w:t>
-      </w:r>
+        <w:t xml:space="preserve">+ </w:t>
+      </w:r>
+      <w:proofErr w:type="spellStart"/>
+      <w:r>
+        <w:rPr>
+          <w:lang w:val="en-US"/>
+        </w:rPr>
+        <w:t>Lightsource</w:t>
+      </w:r>
+      <w:proofErr w:type="spellEnd"/>
     </w:p>
     <w:p>
       <w:pPr>
@@ -8942,8 +10150,16 @@
         <w:rPr>
           <w:lang w:val="en-US"/>
         </w:rPr>
-        <w:t>Removed unnecessary multiplier from enemy movement speed calc</w:t>
-      </w:r>
+        <w:t xml:space="preserve">Removed unnecessary multiplier from enemy movement speed </w:t>
+      </w:r>
+      <w:proofErr w:type="spellStart"/>
+      <w:r>
+        <w:rPr>
+          <w:lang w:val="en-US"/>
+        </w:rPr>
+        <w:t>calc</w:t>
+      </w:r>
+      <w:proofErr w:type="spellEnd"/>
     </w:p>
     <w:p>
       <w:pPr>
@@ -9182,7 +10398,21 @@
         <w:rPr>
           <w:lang w:val="en-US"/>
         </w:rPr>
-        <w:t>New movement pattern: Swing (rotates around centerpoint)</w:t>
+        <w:t xml:space="preserve">New movement pattern: Swing (rotates around </w:t>
+      </w:r>
+      <w:proofErr w:type="spellStart"/>
+      <w:r>
+        <w:rPr>
+          <w:lang w:val="en-US"/>
+        </w:rPr>
+        <w:t>centerpoint</w:t>
+      </w:r>
+      <w:proofErr w:type="spellEnd"/>
+      <w:r>
+        <w:rPr>
+          <w:lang w:val="en-US"/>
+        </w:rPr>
+        <w:t>)</w:t>
       </w:r>
     </w:p>
     <w:p>
@@ -9273,7 +10503,21 @@
         <w:rPr>
           <w:lang w:val="en-US"/>
         </w:rPr>
-        <w:t>Started concepting a new boss</w:t>
+        <w:t xml:space="preserve">Started </w:t>
+      </w:r>
+      <w:proofErr w:type="spellStart"/>
+      <w:r>
+        <w:rPr>
+          <w:lang w:val="en-US"/>
+        </w:rPr>
+        <w:t>concepting</w:t>
+      </w:r>
+      <w:proofErr w:type="spellEnd"/>
+      <w:r>
+        <w:rPr>
+          <w:lang w:val="en-US"/>
+        </w:rPr>
+        <w:t xml:space="preserve"> a new boss</w:t>
       </w:r>
     </w:p>
     <w:p>
@@ -9370,12 +10614,28 @@
           <w:lang w:val="en-US"/>
         </w:rPr>
       </w:pPr>
-      <w:r>
-        <w:rPr>
-          <w:lang w:val="en-US"/>
-        </w:rPr>
-        <w:t>Statpoints are powered up when meter threshold reahed</w:t>
-      </w:r>
+      <w:proofErr w:type="spellStart"/>
+      <w:r>
+        <w:rPr>
+          <w:lang w:val="en-US"/>
+        </w:rPr>
+        <w:t>Statpoints</w:t>
+      </w:r>
+      <w:proofErr w:type="spellEnd"/>
+      <w:r>
+        <w:rPr>
+          <w:lang w:val="en-US"/>
+        </w:rPr>
+        <w:t xml:space="preserve"> are powered up when meter threshold </w:t>
+      </w:r>
+      <w:proofErr w:type="spellStart"/>
+      <w:r>
+        <w:rPr>
+          <w:lang w:val="en-US"/>
+        </w:rPr>
+        <w:t>reahed</w:t>
+      </w:r>
+      <w:proofErr w:type="spellEnd"/>
     </w:p>
     <w:p>
       <w:pPr>
@@ -9428,7 +10688,21 @@
         <w:rPr>
           <w:lang w:val="en-US"/>
         </w:rPr>
-        <w:t>Fixed boss namepanel not resetting when restart</w:t>
+        <w:t xml:space="preserve">Fixed boss </w:t>
+      </w:r>
+      <w:proofErr w:type="spellStart"/>
+      <w:r>
+        <w:rPr>
+          <w:lang w:val="en-US"/>
+        </w:rPr>
+        <w:t>namepanel</w:t>
+      </w:r>
+      <w:proofErr w:type="spellEnd"/>
+      <w:r>
+        <w:rPr>
+          <w:lang w:val="en-US"/>
+        </w:rPr>
+        <w:t xml:space="preserve"> not resetting when restart</w:t>
       </w:r>
     </w:p>
     <w:p>
@@ -9482,8 +10756,30 @@
         <w:rPr>
           <w:lang w:val="en-US"/>
         </w:rPr>
-        <w:t>Character spawns weapons when powerup, loses them when powerdown</w:t>
-      </w:r>
+        <w:t xml:space="preserve">Character spawns weapons when </w:t>
+      </w:r>
+      <w:proofErr w:type="spellStart"/>
+      <w:r>
+        <w:rPr>
+          <w:lang w:val="en-US"/>
+        </w:rPr>
+        <w:t>powerup</w:t>
+      </w:r>
+      <w:proofErr w:type="spellEnd"/>
+      <w:r>
+        <w:rPr>
+          <w:lang w:val="en-US"/>
+        </w:rPr>
+        <w:t xml:space="preserve">, loses them when </w:t>
+      </w:r>
+      <w:proofErr w:type="spellStart"/>
+      <w:r>
+        <w:rPr>
+          <w:lang w:val="en-US"/>
+        </w:rPr>
+        <w:t>powerdown</w:t>
+      </w:r>
+      <w:proofErr w:type="spellEnd"/>
     </w:p>
     <w:p>
       <w:pPr>
@@ -9995,7 +11291,21 @@
           <w:lang w:val="en-US"/>
         </w:rPr>
         <w:lastRenderedPageBreak/>
-        <w:t>Parallax can be handled from stagehandler routine</w:t>
+        <w:t xml:space="preserve">Parallax can be handled from </w:t>
+      </w:r>
+      <w:proofErr w:type="spellStart"/>
+      <w:r>
+        <w:rPr>
+          <w:lang w:val="en-US"/>
+        </w:rPr>
+        <w:t>stagehandler</w:t>
+      </w:r>
+      <w:proofErr w:type="spellEnd"/>
+      <w:r>
+        <w:rPr>
+          <w:lang w:val="en-US"/>
+        </w:rPr>
+        <w:t xml:space="preserve"> routine</w:t>
       </w:r>
     </w:p>
     <w:p>
@@ -10085,7 +11395,21 @@
         <w:rPr>
           <w:lang w:val="en-US"/>
         </w:rPr>
-        <w:t>Stripped down coroutines that broke the initialization</w:t>
+        <w:t xml:space="preserve">Stripped down </w:t>
+      </w:r>
+      <w:proofErr w:type="spellStart"/>
+      <w:r>
+        <w:rPr>
+          <w:lang w:val="en-US"/>
+        </w:rPr>
+        <w:t>coroutines</w:t>
+      </w:r>
+      <w:proofErr w:type="spellEnd"/>
+      <w:r>
+        <w:rPr>
+          <w:lang w:val="en-US"/>
+        </w:rPr>
+        <w:t xml:space="preserve"> that broke the initialization</w:t>
       </w:r>
     </w:p>
     <w:p>
@@ -10099,11 +11423,19 @@
           <w:lang w:val="en-US"/>
         </w:rPr>
       </w:pPr>
-      <w:r>
-        <w:rPr>
-          <w:lang w:val="en-US"/>
-        </w:rPr>
-        <w:t>WaitUntils are not affected by timescale changes</w:t>
+      <w:proofErr w:type="spellStart"/>
+      <w:r>
+        <w:rPr>
+          <w:lang w:val="en-US"/>
+        </w:rPr>
+        <w:t>WaitUntils</w:t>
+      </w:r>
+      <w:proofErr w:type="spellEnd"/>
+      <w:r>
+        <w:rPr>
+          <w:lang w:val="en-US"/>
+        </w:rPr>
+        <w:t xml:space="preserve"> are not affected by timescale changes</w:t>
       </w:r>
     </w:p>
     <w:p>
@@ -10175,7 +11507,21 @@
         <w:rPr>
           <w:lang w:val="en-US"/>
         </w:rPr>
-        <w:t>Added score gain for corepoints with multiplier</w:t>
+        <w:t xml:space="preserve">Added score gain for </w:t>
+      </w:r>
+      <w:proofErr w:type="spellStart"/>
+      <w:r>
+        <w:rPr>
+          <w:lang w:val="en-US"/>
+        </w:rPr>
+        <w:t>corepoints</w:t>
+      </w:r>
+      <w:proofErr w:type="spellEnd"/>
+      <w:r>
+        <w:rPr>
+          <w:lang w:val="en-US"/>
+        </w:rPr>
+        <w:t xml:space="preserve"> with multiplier</w:t>
       </w:r>
     </w:p>
     <w:p>
@@ -10193,8 +11539,16 @@
         <w:rPr>
           <w:lang w:val="en-US"/>
         </w:rPr>
-        <w:t>Visual indication for score and hiscore</w:t>
-      </w:r>
+        <w:t xml:space="preserve">Visual indication for score and </w:t>
+      </w:r>
+      <w:proofErr w:type="spellStart"/>
+      <w:r>
+        <w:rPr>
+          <w:lang w:val="en-US"/>
+        </w:rPr>
+        <w:t>hiscore</w:t>
+      </w:r>
+      <w:proofErr w:type="spellEnd"/>
     </w:p>
     <w:p>
       <w:pPr>
@@ -10229,7 +11583,7 @@
           <w:lang w:val="en-US"/>
         </w:rPr>
       </w:pPr>
-      <w:bookmarkStart w:id="35" w:name="_Toc102744237"/>
+      <w:bookmarkStart w:id="36" w:name="_Toc102744237"/>
       <w:r>
         <w:rPr>
           <w:sz w:val="36"/>
@@ -10252,7 +11606,7 @@
         </w:rPr>
         <w:t xml:space="preserve"> (2022)</w:t>
       </w:r>
-      <w:bookmarkEnd w:id="35"/>
+      <w:bookmarkEnd w:id="36"/>
     </w:p>
     <w:p>
       <w:pPr>
@@ -10294,7 +11648,21 @@
         <w:rPr>
           <w:lang w:val="en-US"/>
         </w:rPr>
-        <w:t>Decoupled a lot of components from GameControl and UI</w:t>
+        <w:t xml:space="preserve">Decoupled a lot of components from </w:t>
+      </w:r>
+      <w:proofErr w:type="spellStart"/>
+      <w:r>
+        <w:rPr>
+          <w:lang w:val="en-US"/>
+        </w:rPr>
+        <w:t>GameControl</w:t>
+      </w:r>
+      <w:proofErr w:type="spellEnd"/>
+      <w:r>
+        <w:rPr>
+          <w:lang w:val="en-US"/>
+        </w:rPr>
+        <w:t xml:space="preserve"> and UI</w:t>
       </w:r>
     </w:p>
     <w:p>
@@ -10330,7 +11698,21 @@
         <w:rPr>
           <w:lang w:val="en-US"/>
         </w:rPr>
-        <w:t xml:space="preserve">Inherited boss phase routines from Phaser so it doesn’t get crowded </w:t>
+        <w:t xml:space="preserve">Inherited boss phase routines from </w:t>
+      </w:r>
+      <w:proofErr w:type="spellStart"/>
+      <w:r>
+        <w:rPr>
+          <w:lang w:val="en-US"/>
+        </w:rPr>
+        <w:t>Phaser</w:t>
+      </w:r>
+      <w:proofErr w:type="spellEnd"/>
+      <w:r>
+        <w:rPr>
+          <w:lang w:val="en-US"/>
+        </w:rPr>
+        <w:t xml:space="preserve"> so it doesn’t get crowded </w:t>
       </w:r>
     </w:p>
     <w:p>
@@ -10344,6 +11726,7 @@
           <w:lang w:val="en-US"/>
         </w:rPr>
       </w:pPr>
+      <w:proofErr w:type="spellStart"/>
       <w:r>
         <w:rPr>
           <w:lang w:val="en-US"/>
@@ -10360,7 +11743,14 @@
         <w:rPr>
           <w:lang w:val="en-US"/>
         </w:rPr>
-        <w:t>d stage canvas</w:t>
+        <w:t>d</w:t>
+      </w:r>
+      <w:proofErr w:type="spellEnd"/>
+      <w:r>
+        <w:rPr>
+          <w:lang w:val="en-US"/>
+        </w:rPr>
+        <w:t xml:space="preserve"> stage canvas</w:t>
       </w:r>
     </w:p>
     <w:p>
@@ -10390,8 +11780,30 @@
         <w:rPr>
           <w:lang w:val="en-US"/>
         </w:rPr>
-        <w:t xml:space="preserve"> all normal textassets to TMPro</w:t>
-      </w:r>
+        <w:t xml:space="preserve"> all normal </w:t>
+      </w:r>
+      <w:proofErr w:type="spellStart"/>
+      <w:r>
+        <w:rPr>
+          <w:lang w:val="en-US"/>
+        </w:rPr>
+        <w:t>textassets</w:t>
+      </w:r>
+      <w:proofErr w:type="spellEnd"/>
+      <w:r>
+        <w:rPr>
+          <w:lang w:val="en-US"/>
+        </w:rPr>
+        <w:t xml:space="preserve"> to </w:t>
+      </w:r>
+      <w:proofErr w:type="spellStart"/>
+      <w:r>
+        <w:rPr>
+          <w:lang w:val="en-US"/>
+        </w:rPr>
+        <w:t>TMPro</w:t>
+      </w:r>
+      <w:proofErr w:type="spellEnd"/>
     </w:p>
     <w:p>
       <w:pPr>
@@ -10408,7 +11820,35 @@
         <w:rPr>
           <w:lang w:val="en-US"/>
         </w:rPr>
-        <w:t>Added toggleable invulnerability indicator to boss hp bar</w:t>
+        <w:t xml:space="preserve">Added </w:t>
+      </w:r>
+      <w:proofErr w:type="spellStart"/>
+      <w:r>
+        <w:rPr>
+          <w:lang w:val="en-US"/>
+        </w:rPr>
+        <w:t>toggleable</w:t>
+      </w:r>
+      <w:proofErr w:type="spellEnd"/>
+      <w:r>
+        <w:rPr>
+          <w:lang w:val="en-US"/>
+        </w:rPr>
+        <w:t xml:space="preserve"> invulnerability indicator to boss </w:t>
+      </w:r>
+      <w:proofErr w:type="spellStart"/>
+      <w:r>
+        <w:rPr>
+          <w:lang w:val="en-US"/>
+        </w:rPr>
+        <w:t>hp</w:t>
+      </w:r>
+      <w:proofErr w:type="spellEnd"/>
+      <w:r>
+        <w:rPr>
+          <w:lang w:val="en-US"/>
+        </w:rPr>
+        <w:t xml:space="preserve"> bar</w:t>
       </w:r>
     </w:p>
     <w:p>
@@ -10426,8 +11866,44 @@
         <w:rPr>
           <w:lang w:val="en-US"/>
         </w:rPr>
-        <w:t>Moved boss init from enemylib to stage init</w:t>
-      </w:r>
+        <w:t xml:space="preserve">Moved boss </w:t>
+      </w:r>
+      <w:proofErr w:type="spellStart"/>
+      <w:r>
+        <w:rPr>
+          <w:lang w:val="en-US"/>
+        </w:rPr>
+        <w:t>init</w:t>
+      </w:r>
+      <w:proofErr w:type="spellEnd"/>
+      <w:r>
+        <w:rPr>
+          <w:lang w:val="en-US"/>
+        </w:rPr>
+        <w:t xml:space="preserve"> from </w:t>
+      </w:r>
+      <w:proofErr w:type="spellStart"/>
+      <w:r>
+        <w:rPr>
+          <w:lang w:val="en-US"/>
+        </w:rPr>
+        <w:t>enemylib</w:t>
+      </w:r>
+      <w:proofErr w:type="spellEnd"/>
+      <w:r>
+        <w:rPr>
+          <w:lang w:val="en-US"/>
+        </w:rPr>
+        <w:t xml:space="preserve"> to stage </w:t>
+      </w:r>
+      <w:proofErr w:type="spellStart"/>
+      <w:r>
+        <w:rPr>
+          <w:lang w:val="en-US"/>
+        </w:rPr>
+        <w:t>init</w:t>
+      </w:r>
+      <w:proofErr w:type="spellEnd"/>
     </w:p>
     <w:p>
       <w:pPr>
@@ -10444,7 +11920,35 @@
         <w:rPr>
           <w:lang w:val="en-US"/>
         </w:rPr>
-        <w:t>Added a difficulty modifier to stage init that affects enemy shootspeed and bullet cou</w:t>
+        <w:t xml:space="preserve">Added a difficulty modifier to stage </w:t>
+      </w:r>
+      <w:proofErr w:type="spellStart"/>
+      <w:r>
+        <w:rPr>
+          <w:lang w:val="en-US"/>
+        </w:rPr>
+        <w:t>init</w:t>
+      </w:r>
+      <w:proofErr w:type="spellEnd"/>
+      <w:r>
+        <w:rPr>
+          <w:lang w:val="en-US"/>
+        </w:rPr>
+        <w:t xml:space="preserve"> that affects enemy </w:t>
+      </w:r>
+      <w:proofErr w:type="spellStart"/>
+      <w:r>
+        <w:rPr>
+          <w:lang w:val="en-US"/>
+        </w:rPr>
+        <w:t>shootspeed</w:t>
+      </w:r>
+      <w:proofErr w:type="spellEnd"/>
+      <w:r>
+        <w:rPr>
+          <w:lang w:val="en-US"/>
+        </w:rPr>
+        <w:t xml:space="preserve"> and bullet cou</w:t>
       </w:r>
       <w:r>
         <w:rPr>
@@ -10498,7 +12002,35 @@
         <w:rPr>
           <w:lang w:val="en-US"/>
         </w:rPr>
-        <w:t>Fixed character movement speed, wasn’t using deltatime so it was different between dev and build</w:t>
+        <w:t xml:space="preserve">Fixed character movement speed, wasn’t using </w:t>
+      </w:r>
+      <w:proofErr w:type="spellStart"/>
+      <w:r>
+        <w:rPr>
+          <w:lang w:val="en-US"/>
+        </w:rPr>
+        <w:t>deltatime</w:t>
+      </w:r>
+      <w:proofErr w:type="spellEnd"/>
+      <w:r>
+        <w:rPr>
+          <w:lang w:val="en-US"/>
+        </w:rPr>
+        <w:t xml:space="preserve"> so it was different between </w:t>
+      </w:r>
+      <w:proofErr w:type="spellStart"/>
+      <w:r>
+        <w:rPr>
+          <w:lang w:val="en-US"/>
+        </w:rPr>
+        <w:t>dev</w:t>
+      </w:r>
+      <w:proofErr w:type="spellEnd"/>
+      <w:r>
+        <w:rPr>
+          <w:lang w:val="en-US"/>
+        </w:rPr>
+        <w:t xml:space="preserve"> and build</w:t>
       </w:r>
     </w:p>
     <w:p>
@@ -10516,7 +12048,21 @@
         <w:rPr>
           <w:lang w:val="en-US"/>
         </w:rPr>
-        <w:t>Fixed midboss timer</w:t>
+        <w:t xml:space="preserve">Fixed </w:t>
+      </w:r>
+      <w:proofErr w:type="spellStart"/>
+      <w:r>
+        <w:rPr>
+          <w:lang w:val="en-US"/>
+        </w:rPr>
+        <w:t>midboss</w:t>
+      </w:r>
+      <w:proofErr w:type="spellEnd"/>
+      <w:r>
+        <w:rPr>
+          <w:lang w:val="en-US"/>
+        </w:rPr>
+        <w:t xml:space="preserve"> timer</w:t>
       </w:r>
     </w:p>
     <w:p>
@@ -10535,7 +12081,7 @@
           <w:lang w:val="en-US"/>
         </w:rPr>
       </w:pPr>
-      <w:bookmarkStart w:id="36" w:name="_Toc102744238"/>
+      <w:bookmarkStart w:id="37" w:name="_Toc102744238"/>
       <w:r>
         <w:rPr>
           <w:sz w:val="32"/>
@@ -10564,7 +12110,7 @@
         </w:rPr>
         <w:t>2</w:t>
       </w:r>
-      <w:bookmarkEnd w:id="36"/>
+      <w:bookmarkEnd w:id="37"/>
     </w:p>
     <w:p>
       <w:pPr>
@@ -10601,11 +12147,19 @@
         </w:rPr>
         <w:t xml:space="preserve"> </w:t>
       </w:r>
-      <w:r>
-        <w:rPr>
-          <w:lang w:val="en-US"/>
-        </w:rPr>
-        <w:t xml:space="preserve">stagehandling </w:t>
+      <w:proofErr w:type="spellStart"/>
+      <w:r>
+        <w:rPr>
+          <w:lang w:val="en-US"/>
+        </w:rPr>
+        <w:t>stagehandling</w:t>
+      </w:r>
+      <w:proofErr w:type="spellEnd"/>
+      <w:r>
+        <w:rPr>
+          <w:lang w:val="en-US"/>
+        </w:rPr>
+        <w:t xml:space="preserve"> </w:t>
       </w:r>
       <w:r>
         <w:rPr>
@@ -10677,7 +12231,21 @@
         <w:rPr>
           <w:lang w:val="en-US"/>
         </w:rPr>
-        <w:t>Made options menu with Autoscroll toggle, BGM and SFX volume control</w:t>
+        <w:t xml:space="preserve">Made options menu with </w:t>
+      </w:r>
+      <w:proofErr w:type="spellStart"/>
+      <w:r>
+        <w:rPr>
+          <w:lang w:val="en-US"/>
+        </w:rPr>
+        <w:t>Autoscroll</w:t>
+      </w:r>
+      <w:proofErr w:type="spellEnd"/>
+      <w:r>
+        <w:rPr>
+          <w:lang w:val="en-US"/>
+        </w:rPr>
+        <w:t xml:space="preserve"> toggle, BGM and SFX volume control</w:t>
       </w:r>
     </w:p>
     <w:p>
@@ -10695,7 +12263,21 @@
         <w:rPr>
           <w:lang w:val="en-US"/>
         </w:rPr>
-        <w:t>Added gameover menu</w:t>
+        <w:t xml:space="preserve">Added </w:t>
+      </w:r>
+      <w:proofErr w:type="spellStart"/>
+      <w:r>
+        <w:rPr>
+          <w:lang w:val="en-US"/>
+        </w:rPr>
+        <w:t>gameover</w:t>
+      </w:r>
+      <w:proofErr w:type="spellEnd"/>
+      <w:r>
+        <w:rPr>
+          <w:lang w:val="en-US"/>
+        </w:rPr>
+        <w:t xml:space="preserve"> menu</w:t>
       </w:r>
     </w:p>
     <w:p>
@@ -10745,11 +12327,19 @@
           <w:lang w:val="en-US"/>
         </w:rPr>
       </w:pPr>
-      <w:r>
-        <w:rPr>
-          <w:lang w:val="en-US"/>
-        </w:rPr>
-        <w:t>Hiscore JSON save/load</w:t>
+      <w:proofErr w:type="spellStart"/>
+      <w:r>
+        <w:rPr>
+          <w:lang w:val="en-US"/>
+        </w:rPr>
+        <w:t>Hiscore</w:t>
+      </w:r>
+      <w:proofErr w:type="spellEnd"/>
+      <w:r>
+        <w:rPr>
+          <w:lang w:val="en-US"/>
+        </w:rPr>
+        <w:t xml:space="preserve"> JSON save/load</w:t>
       </w:r>
     </w:p>
     <w:p>
@@ -10785,7 +12375,63 @@
         <w:rPr>
           <w:lang w:val="en-US"/>
         </w:rPr>
-        <w:t>Spiral pattern spawned too slowly on build because Unity was limiting the framerate. Added unlimiter and disabled vsync in Game.Start();</w:t>
+        <w:t xml:space="preserve">Spiral pattern spawned too slowly on build because Unity was limiting the </w:t>
+      </w:r>
+      <w:proofErr w:type="spellStart"/>
+      <w:r>
+        <w:rPr>
+          <w:lang w:val="en-US"/>
+        </w:rPr>
+        <w:t>framerate</w:t>
+      </w:r>
+      <w:proofErr w:type="spellEnd"/>
+      <w:r>
+        <w:rPr>
+          <w:lang w:val="en-US"/>
+        </w:rPr>
+        <w:t xml:space="preserve">. Added </w:t>
+      </w:r>
+      <w:proofErr w:type="spellStart"/>
+      <w:r>
+        <w:rPr>
+          <w:lang w:val="en-US"/>
+        </w:rPr>
+        <w:t>unlimiter</w:t>
+      </w:r>
+      <w:proofErr w:type="spellEnd"/>
+      <w:r>
+        <w:rPr>
+          <w:lang w:val="en-US"/>
+        </w:rPr>
+        <w:t xml:space="preserve"> and disabled </w:t>
+      </w:r>
+      <w:proofErr w:type="spellStart"/>
+      <w:r>
+        <w:rPr>
+          <w:lang w:val="en-US"/>
+        </w:rPr>
+        <w:t>vsync</w:t>
+      </w:r>
+      <w:proofErr w:type="spellEnd"/>
+      <w:r>
+        <w:rPr>
+          <w:lang w:val="en-US"/>
+        </w:rPr>
+        <w:t xml:space="preserve"> in </w:t>
+      </w:r>
+      <w:proofErr w:type="spellStart"/>
+      <w:r>
+        <w:rPr>
+          <w:lang w:val="en-US"/>
+        </w:rPr>
+        <w:t>Game.Start</w:t>
+      </w:r>
+      <w:proofErr w:type="spellEnd"/>
+      <w:r>
+        <w:rPr>
+          <w:lang w:val="en-US"/>
+        </w:rPr>
+        <w:t>();</w:t>
       </w:r>
     </w:p>
     <w:p>
@@ -10803,8 +12449,30 @@
         <w:rPr>
           <w:lang w:val="en-US"/>
         </w:rPr>
-        <w:t>Disabled scoresave for now, crashes build because of the path path</w:t>
-      </w:r>
+        <w:t xml:space="preserve">Disabled </w:t>
+      </w:r>
+      <w:proofErr w:type="spellStart"/>
+      <w:r>
+        <w:rPr>
+          <w:lang w:val="en-US"/>
+        </w:rPr>
+        <w:t>scoresave</w:t>
+      </w:r>
+      <w:proofErr w:type="spellEnd"/>
+      <w:r>
+        <w:rPr>
+          <w:lang w:val="en-US"/>
+        </w:rPr>
+        <w:t xml:space="preserve"> for now, crashes build because of the path </w:t>
+      </w:r>
+      <w:proofErr w:type="spellStart"/>
+      <w:r>
+        <w:rPr>
+          <w:lang w:val="en-US"/>
+        </w:rPr>
+        <w:t>path</w:t>
+      </w:r>
+      <w:proofErr w:type="spellEnd"/>
     </w:p>
     <w:p>
       <w:pPr>
@@ -10839,7 +12507,21 @@
         <w:rPr>
           <w:lang w:val="en-US"/>
         </w:rPr>
-        <w:t>Added a SaveLoadHandler.cs to handle i/o</w:t>
+        <w:t xml:space="preserve">Added a </w:t>
+      </w:r>
+      <w:proofErr w:type="spellStart"/>
+      <w:r>
+        <w:rPr>
+          <w:lang w:val="en-US"/>
+        </w:rPr>
+        <w:t>SaveLoadHandler.cs</w:t>
+      </w:r>
+      <w:proofErr w:type="spellEnd"/>
+      <w:r>
+        <w:rPr>
+          <w:lang w:val="en-US"/>
+        </w:rPr>
+        <w:t xml:space="preserve"> to handle i/o</w:t>
       </w:r>
     </w:p>
     <w:p>
@@ -10904,7 +12586,7 @@
           <w:lang w:val="en-US"/>
         </w:rPr>
       </w:pPr>
-      <w:bookmarkStart w:id="37" w:name="_Toc102744239"/>
+      <w:bookmarkStart w:id="38" w:name="_Toc102744239"/>
       <w:r>
         <w:rPr>
           <w:sz w:val="32"/>
@@ -10919,7 +12601,7 @@
         </w:rPr>
         <w:t>.3</w:t>
       </w:r>
-      <w:bookmarkEnd w:id="37"/>
+      <w:bookmarkEnd w:id="38"/>
     </w:p>
     <w:p>
       <w:pPr>
@@ -10932,11 +12614,33 @@
           <w:lang w:val="en-US"/>
         </w:rPr>
       </w:pPr>
-      <w:r>
-        <w:rPr>
-          <w:lang w:val="en-US"/>
-        </w:rPr>
-        <w:t>Stagetimer didn’t reset correctly before, that’s why enemyspawner kept bugging out</w:t>
+      <w:proofErr w:type="spellStart"/>
+      <w:r>
+        <w:rPr>
+          <w:lang w:val="en-US"/>
+        </w:rPr>
+        <w:t>Stagetimer</w:t>
+      </w:r>
+      <w:proofErr w:type="spellEnd"/>
+      <w:r>
+        <w:rPr>
+          <w:lang w:val="en-US"/>
+        </w:rPr>
+        <w:t xml:space="preserve"> didn’t reset correctly before, that’s why </w:t>
+      </w:r>
+      <w:proofErr w:type="spellStart"/>
+      <w:r>
+        <w:rPr>
+          <w:lang w:val="en-US"/>
+        </w:rPr>
+        <w:t>enemyspawner</w:t>
+      </w:r>
+      <w:proofErr w:type="spellEnd"/>
+      <w:r>
+        <w:rPr>
+          <w:lang w:val="en-US"/>
+        </w:rPr>
+        <w:t xml:space="preserve"> kept bugging out</w:t>
       </w:r>
     </w:p>
     <w:p>
@@ -10954,7 +12658,21 @@
         <w:rPr>
           <w:lang w:val="en-US"/>
         </w:rPr>
-        <w:t>Optimized dialog ui handling</w:t>
+        <w:t xml:space="preserve">Optimized dialog </w:t>
+      </w:r>
+      <w:proofErr w:type="spellStart"/>
+      <w:r>
+        <w:rPr>
+          <w:lang w:val="en-US"/>
+        </w:rPr>
+        <w:t>ui</w:t>
+      </w:r>
+      <w:proofErr w:type="spellEnd"/>
+      <w:r>
+        <w:rPr>
+          <w:lang w:val="en-US"/>
+        </w:rPr>
+        <w:t xml:space="preserve"> handling</w:t>
       </w:r>
       <w:r>
         <w:rPr>
@@ -10978,7 +12696,21 @@
         <w:rPr>
           <w:lang w:val="en-US"/>
         </w:rPr>
-        <w:t>Restored GiantWeb-pattern for Boss2</w:t>
+        <w:t xml:space="preserve">Restored </w:t>
+      </w:r>
+      <w:proofErr w:type="spellStart"/>
+      <w:r>
+        <w:rPr>
+          <w:lang w:val="en-US"/>
+        </w:rPr>
+        <w:t>GiantWeb</w:t>
+      </w:r>
+      <w:proofErr w:type="spellEnd"/>
+      <w:r>
+        <w:rPr>
+          <w:lang w:val="en-US"/>
+        </w:rPr>
+        <w:t>-pattern for Boss2</w:t>
       </w:r>
     </w:p>
     <w:p>
@@ -10996,7 +12728,21 @@
         <w:rPr>
           <w:lang w:val="en-US"/>
         </w:rPr>
-        <w:t>Restored SmallWeb-pattern for Boss2</w:t>
+        <w:t xml:space="preserve">Restored </w:t>
+      </w:r>
+      <w:proofErr w:type="spellStart"/>
+      <w:r>
+        <w:rPr>
+          <w:lang w:val="en-US"/>
+        </w:rPr>
+        <w:t>SmallWeb</w:t>
+      </w:r>
+      <w:proofErr w:type="spellEnd"/>
+      <w:r>
+        <w:rPr>
+          <w:lang w:val="en-US"/>
+        </w:rPr>
+        <w:t>-pattern for Boss2</w:t>
       </w:r>
     </w:p>
     <w:p>
@@ -11078,12 +12824,20 @@
           <w:lang w:val="en-US"/>
         </w:rPr>
       </w:pPr>
+      <w:proofErr w:type="spellStart"/>
       <w:r>
         <w:rPr>
           <w:lang w:val="en-US"/>
         </w:rPr>
         <w:lastRenderedPageBreak/>
-        <w:t>StageComplete checks for pickup points before handling end</w:t>
+        <w:t>StageComplete</w:t>
+      </w:r>
+      <w:proofErr w:type="spellEnd"/>
+      <w:r>
+        <w:rPr>
+          <w:lang w:val="en-US"/>
+        </w:rPr>
+        <w:t xml:space="preserve"> checks for pickup points before handling end</w:t>
       </w:r>
     </w:p>
     <w:p>
@@ -11101,7 +12855,21 @@
         <w:rPr>
           <w:lang w:val="en-US"/>
         </w:rPr>
-        <w:t>Default BulletMovementPattern set to “Explode”</w:t>
+        <w:t xml:space="preserve">Default </w:t>
+      </w:r>
+      <w:proofErr w:type="spellStart"/>
+      <w:r>
+        <w:rPr>
+          <w:lang w:val="en-US"/>
+        </w:rPr>
+        <w:t>BulletMovementPattern</w:t>
+      </w:r>
+      <w:proofErr w:type="spellEnd"/>
+      <w:r>
+        <w:rPr>
+          <w:lang w:val="en-US"/>
+        </w:rPr>
+        <w:t xml:space="preserve"> set to “Explode”</w:t>
       </w:r>
     </w:p>
     <w:p>
@@ -11119,7 +12887,21 @@
         <w:rPr>
           <w:lang w:val="en-US"/>
         </w:rPr>
-        <w:t>Restructured phaser class</w:t>
+        <w:t xml:space="preserve">Restructured </w:t>
+      </w:r>
+      <w:proofErr w:type="spellStart"/>
+      <w:r>
+        <w:rPr>
+          <w:lang w:val="en-US"/>
+        </w:rPr>
+        <w:t>phaser</w:t>
+      </w:r>
+      <w:proofErr w:type="spellEnd"/>
+      <w:r>
+        <w:rPr>
+          <w:lang w:val="en-US"/>
+        </w:rPr>
+        <w:t xml:space="preserve"> class</w:t>
       </w:r>
     </w:p>
     <w:p>
@@ -11151,18 +12933,34 @@
           <w:lang w:val="en-US"/>
         </w:rPr>
       </w:pPr>
-      <w:r>
-        <w:rPr>
-          <w:lang w:val="en-US"/>
-        </w:rPr>
-        <w:t>ScorePanel UI made</w:t>
-      </w:r>
-      <w:r>
-        <w:rPr>
-          <w:lang w:val="en-US"/>
-        </w:rPr>
-        <w:t xml:space="preserve"> to mainmenu</w:t>
-      </w:r>
+      <w:proofErr w:type="spellStart"/>
+      <w:r>
+        <w:rPr>
+          <w:lang w:val="en-US"/>
+        </w:rPr>
+        <w:t>ScorePanel</w:t>
+      </w:r>
+      <w:proofErr w:type="spellEnd"/>
+      <w:r>
+        <w:rPr>
+          <w:lang w:val="en-US"/>
+        </w:rPr>
+        <w:t xml:space="preserve"> UI made</w:t>
+      </w:r>
+      <w:r>
+        <w:rPr>
+          <w:lang w:val="en-US"/>
+        </w:rPr>
+        <w:t xml:space="preserve"> to </w:t>
+      </w:r>
+      <w:proofErr w:type="spellStart"/>
+      <w:r>
+        <w:rPr>
+          <w:lang w:val="en-US"/>
+        </w:rPr>
+        <w:t>mainmenu</w:t>
+      </w:r>
+      <w:proofErr w:type="spellEnd"/>
     </w:p>
     <w:p>
       <w:pPr>
@@ -11175,12 +12973,42 @@
           <w:lang w:val="en-US"/>
         </w:rPr>
       </w:pPr>
-      <w:r>
-        <w:rPr>
-          <w:lang w:val="en-US"/>
-        </w:rPr>
-        <w:t>Scoresaving on gameover and gamecomplete</w:t>
-      </w:r>
+      <w:proofErr w:type="spellStart"/>
+      <w:r>
+        <w:rPr>
+          <w:lang w:val="en-US"/>
+        </w:rPr>
+        <w:t>Scoresaving</w:t>
+      </w:r>
+      <w:proofErr w:type="spellEnd"/>
+      <w:r>
+        <w:rPr>
+          <w:lang w:val="en-US"/>
+        </w:rPr>
+        <w:t xml:space="preserve"> on </w:t>
+      </w:r>
+      <w:proofErr w:type="spellStart"/>
+      <w:r>
+        <w:rPr>
+          <w:lang w:val="en-US"/>
+        </w:rPr>
+        <w:t>gameover</w:t>
+      </w:r>
+      <w:proofErr w:type="spellEnd"/>
+      <w:r>
+        <w:rPr>
+          <w:lang w:val="en-US"/>
+        </w:rPr>
+        <w:t xml:space="preserve"> and </w:t>
+      </w:r>
+      <w:proofErr w:type="spellStart"/>
+      <w:r>
+        <w:rPr>
+          <w:lang w:val="en-US"/>
+        </w:rPr>
+        <w:t>gamecomplete</w:t>
+      </w:r>
+      <w:proofErr w:type="spellEnd"/>
     </w:p>
     <w:p>
       <w:pPr>
@@ -11256,7 +13084,21 @@
         <w:rPr>
           <w:lang w:val="en-US"/>
         </w:rPr>
-        <w:t>Separated bulletmovementpatterns into their own files</w:t>
+        <w:t xml:space="preserve">Separated </w:t>
+      </w:r>
+      <w:proofErr w:type="spellStart"/>
+      <w:r>
+        <w:rPr>
+          <w:lang w:val="en-US"/>
+        </w:rPr>
+        <w:t>bulletmovementpatterns</w:t>
+      </w:r>
+      <w:proofErr w:type="spellEnd"/>
+      <w:r>
+        <w:rPr>
+          <w:lang w:val="en-US"/>
+        </w:rPr>
+        <w:t xml:space="preserve"> into their own files</w:t>
       </w:r>
     </w:p>
     <w:p>
@@ -11274,7 +13116,35 @@
         <w:rPr>
           <w:lang w:val="en-US"/>
         </w:rPr>
-        <w:t>Separated many different ui modules to their own files for readability (uictrl 1000+ lines -&gt; ~150lines)</w:t>
+        <w:t xml:space="preserve">Separated many different </w:t>
+      </w:r>
+      <w:proofErr w:type="spellStart"/>
+      <w:r>
+        <w:rPr>
+          <w:lang w:val="en-US"/>
+        </w:rPr>
+        <w:t>ui</w:t>
+      </w:r>
+      <w:proofErr w:type="spellEnd"/>
+      <w:r>
+        <w:rPr>
+          <w:lang w:val="en-US"/>
+        </w:rPr>
+        <w:t xml:space="preserve"> modules to their own files for readability (</w:t>
+      </w:r>
+      <w:proofErr w:type="spellStart"/>
+      <w:r>
+        <w:rPr>
+          <w:lang w:val="en-US"/>
+        </w:rPr>
+        <w:t>uictrl</w:t>
+      </w:r>
+      <w:proofErr w:type="spellEnd"/>
+      <w:r>
+        <w:rPr>
+          <w:lang w:val="en-US"/>
+        </w:rPr>
+        <w:t xml:space="preserve"> 1000+ lines -&gt; ~150lines)</w:t>
       </w:r>
     </w:p>
     <w:p>
@@ -11292,7 +13162,63 @@
         <w:rPr>
           <w:lang w:val="en-US"/>
         </w:rPr>
-        <w:t>Visual minitoast for scoreget, corepoint, xp point</w:t>
+        <w:t xml:space="preserve">Visual </w:t>
+      </w:r>
+      <w:proofErr w:type="spellStart"/>
+      <w:r>
+        <w:rPr>
+          <w:lang w:val="en-US"/>
+        </w:rPr>
+        <w:t>minitoast</w:t>
+      </w:r>
+      <w:proofErr w:type="spellEnd"/>
+      <w:r>
+        <w:rPr>
+          <w:lang w:val="en-US"/>
+        </w:rPr>
+        <w:t xml:space="preserve"> for </w:t>
+      </w:r>
+      <w:proofErr w:type="spellStart"/>
+      <w:r>
+        <w:rPr>
+          <w:lang w:val="en-US"/>
+        </w:rPr>
+        <w:t>scoreget</w:t>
+      </w:r>
+      <w:proofErr w:type="spellEnd"/>
+      <w:r>
+        <w:rPr>
+          <w:lang w:val="en-US"/>
+        </w:rPr>
+        <w:t xml:space="preserve">, </w:t>
+      </w:r>
+      <w:proofErr w:type="spellStart"/>
+      <w:r>
+        <w:rPr>
+          <w:lang w:val="en-US"/>
+        </w:rPr>
+        <w:t>corepoint</w:t>
+      </w:r>
+      <w:proofErr w:type="spellEnd"/>
+      <w:r>
+        <w:rPr>
+          <w:lang w:val="en-US"/>
+        </w:rPr>
+        <w:t xml:space="preserve">, </w:t>
+      </w:r>
+      <w:proofErr w:type="spellStart"/>
+      <w:r>
+        <w:rPr>
+          <w:lang w:val="en-US"/>
+        </w:rPr>
+        <w:t>xp</w:t>
+      </w:r>
+      <w:proofErr w:type="spellEnd"/>
+      <w:r>
+        <w:rPr>
+          <w:lang w:val="en-US"/>
+        </w:rPr>
+        <w:t xml:space="preserve"> point</w:t>
       </w:r>
     </w:p>
     <w:p>
@@ -11330,8 +13256,6 @@
         </w:rPr>
         <w:t>Score bonuses</w:t>
       </w:r>
-      <w:bookmarkStart w:id="38" w:name="_GoBack"/>
-      <w:bookmarkEnd w:id="38"/>
       <w:r>
         <w:rPr>
           <w:lang w:val="en-US"/>
@@ -11390,6 +13314,119 @@
 <file path=word/numbering.xml><?xml version="1.0" encoding="utf-8"?>
 <w:numbering xmlns:wpc="http://schemas.microsoft.com/office/word/2010/wordprocessingCanvas" xmlns:mc="http://schemas.openxmlformats.org/markup-compatibility/2006" xmlns:o="urn:schemas-microsoft-com:office:office" xmlns:r="http://schemas.openxmlformats.org/officeDocument/2006/relationships" xmlns:m="http://schemas.openxmlformats.org/officeDocument/2006/math" xmlns:v="urn:schemas-microsoft-com:vml" xmlns:wp14="http://schemas.microsoft.com/office/word/2010/wordprocessingDrawing" xmlns:wp="http://schemas.openxmlformats.org/drawingml/2006/wordprocessingDrawing" xmlns:w10="urn:schemas-microsoft-com:office:word" xmlns:w="http://schemas.openxmlformats.org/wordprocessingml/2006/main" xmlns:w14="http://schemas.microsoft.com/office/word/2010/wordml" xmlns:wpg="http://schemas.microsoft.com/office/word/2010/wordprocessingGroup" xmlns:wpi="http://schemas.microsoft.com/office/word/2010/wordprocessingInk" xmlns:wne="http://schemas.microsoft.com/office/word/2006/wordml" xmlns:wps="http://schemas.microsoft.com/office/word/2010/wordprocessingShape" mc:Ignorable="w14 wp14">
   <w:abstractNum w:abstractNumId="0">
+    <w:nsid w:val="03FC0F75"/>
+    <w:multiLevelType w:val="hybridMultilevel"/>
+    <w:tmpl w:val="4FFC0222"/>
+    <w:lvl w:ilvl="0" w:tplc="0409000D">
+      <w:start w:val="1"/>
+      <w:numFmt w:val="bullet"/>
+      <w:lvlText w:val=""/>
+      <w:lvlJc w:val="left"/>
+      <w:pPr>
+        <w:ind w:left="720" w:hanging="360"/>
+      </w:pPr>
+      <w:rPr>
+        <w:rFonts w:ascii="Wingdings" w:hAnsi="Wingdings" w:hint="default"/>
+      </w:rPr>
+    </w:lvl>
+    <w:lvl w:ilvl="1" w:tplc="040B0003" w:tentative="1">
+      <w:start w:val="1"/>
+      <w:numFmt w:val="bullet"/>
+      <w:lvlText w:val="o"/>
+      <w:lvlJc w:val="left"/>
+      <w:pPr>
+        <w:ind w:left="1440" w:hanging="360"/>
+      </w:pPr>
+      <w:rPr>
+        <w:rFonts w:ascii="Courier New" w:hAnsi="Courier New" w:cs="Courier New" w:hint="default"/>
+      </w:rPr>
+    </w:lvl>
+    <w:lvl w:ilvl="2" w:tplc="040B0005" w:tentative="1">
+      <w:start w:val="1"/>
+      <w:numFmt w:val="bullet"/>
+      <w:lvlText w:val=""/>
+      <w:lvlJc w:val="left"/>
+      <w:pPr>
+        <w:ind w:left="2160" w:hanging="360"/>
+      </w:pPr>
+      <w:rPr>
+        <w:rFonts w:ascii="Wingdings" w:hAnsi="Wingdings" w:hint="default"/>
+      </w:rPr>
+    </w:lvl>
+    <w:lvl w:ilvl="3" w:tplc="040B0001" w:tentative="1">
+      <w:start w:val="1"/>
+      <w:numFmt w:val="bullet"/>
+      <w:lvlText w:val=""/>
+      <w:lvlJc w:val="left"/>
+      <w:pPr>
+        <w:ind w:left="2880" w:hanging="360"/>
+      </w:pPr>
+      <w:rPr>
+        <w:rFonts w:ascii="Symbol" w:hAnsi="Symbol" w:hint="default"/>
+      </w:rPr>
+    </w:lvl>
+    <w:lvl w:ilvl="4" w:tplc="040B0003" w:tentative="1">
+      <w:start w:val="1"/>
+      <w:numFmt w:val="bullet"/>
+      <w:lvlText w:val="o"/>
+      <w:lvlJc w:val="left"/>
+      <w:pPr>
+        <w:ind w:left="3600" w:hanging="360"/>
+      </w:pPr>
+      <w:rPr>
+        <w:rFonts w:ascii="Courier New" w:hAnsi="Courier New" w:cs="Courier New" w:hint="default"/>
+      </w:rPr>
+    </w:lvl>
+    <w:lvl w:ilvl="5" w:tplc="040B0005" w:tentative="1">
+      <w:start w:val="1"/>
+      <w:numFmt w:val="bullet"/>
+      <w:lvlText w:val=""/>
+      <w:lvlJc w:val="left"/>
+      <w:pPr>
+        <w:ind w:left="4320" w:hanging="360"/>
+      </w:pPr>
+      <w:rPr>
+        <w:rFonts w:ascii="Wingdings" w:hAnsi="Wingdings" w:hint="default"/>
+      </w:rPr>
+    </w:lvl>
+    <w:lvl w:ilvl="6" w:tplc="040B0001" w:tentative="1">
+      <w:start w:val="1"/>
+      <w:numFmt w:val="bullet"/>
+      <w:lvlText w:val=""/>
+      <w:lvlJc w:val="left"/>
+      <w:pPr>
+        <w:ind w:left="5040" w:hanging="360"/>
+      </w:pPr>
+      <w:rPr>
+        <w:rFonts w:ascii="Symbol" w:hAnsi="Symbol" w:hint="default"/>
+      </w:rPr>
+    </w:lvl>
+    <w:lvl w:ilvl="7" w:tplc="040B0003" w:tentative="1">
+      <w:start w:val="1"/>
+      <w:numFmt w:val="bullet"/>
+      <w:lvlText w:val="o"/>
+      <w:lvlJc w:val="left